<commit_message>
MatNr in Doku; Ablauf geändert; textarea scrollt mit
</commit_message>
<xml_diff>
--- a/SE-Projekt.docx
+++ b/SE-Projekt.docx
@@ -419,6 +419,16 @@
                                       <w:szCs w:val="26"/>
                                     </w:rPr>
                                   </w:pPr>
+                                  <w:r>
+                                    <w:rPr>
+                                      <w:color w:val="000000"/>
+                                      <w:sz w:val="26"/>
+                                      <w:szCs w:val="26"/>
+                                    </w:rPr>
+                                    <w:t>70454192</w:t>
+                                  </w:r>
+                                  <w:bookmarkStart w:id="0" w:name="_GoBack"/>
+                                  <w:bookmarkEnd w:id="0"/>
                                 </w:p>
                               </w:tc>
                             </w:tr>
@@ -466,6 +476,14 @@
                                       <w:szCs w:val="26"/>
                                     </w:rPr>
                                   </w:pPr>
+                                  <w:r>
+                                    <w:rPr>
+                                      <w:color w:val="000000"/>
+                                      <w:sz w:val="26"/>
+                                      <w:szCs w:val="26"/>
+                                    </w:rPr>
+                                    <w:t>70453051</w:t>
+                                  </w:r>
                                 </w:p>
                               </w:tc>
                             </w:tr>
@@ -750,6 +768,16 @@
                                 <w:szCs w:val="26"/>
                               </w:rPr>
                             </w:pPr>
+                            <w:r>
+                              <w:rPr>
+                                <w:color w:val="000000"/>
+                                <w:sz w:val="26"/>
+                                <w:szCs w:val="26"/>
+                              </w:rPr>
+                              <w:t>70454192</w:t>
+                            </w:r>
+                            <w:bookmarkStart w:id="1" w:name="_GoBack"/>
+                            <w:bookmarkEnd w:id="1"/>
                           </w:p>
                         </w:tc>
                       </w:tr>
@@ -797,6 +825,14 @@
                                 <w:szCs w:val="26"/>
                               </w:rPr>
                             </w:pPr>
+                            <w:r>
+                              <w:rPr>
+                                <w:color w:val="000000"/>
+                                <w:sz w:val="26"/>
+                                <w:szCs w:val="26"/>
+                              </w:rPr>
+                              <w:t>70453051</w:t>
+                            </w:r>
                           </w:p>
                         </w:tc>
                       </w:tr>
@@ -869,8 +905,8 @@
         </w:numPr>
         <w:jc w:val="both"/>
       </w:pPr>
-      <w:bookmarkStart w:id="0" w:name="_Ref491742389"/>
-      <w:bookmarkStart w:id="1" w:name="_Toc536192266"/>
+      <w:bookmarkStart w:id="2" w:name="_Toc536192266"/>
+      <w:bookmarkStart w:id="3" w:name="_Ref491742389"/>
       <w:r>
         <w:lastRenderedPageBreak/>
         <w:t>Selbstständigkeitse</w:t>
@@ -878,7 +914,7 @@
       <w:r>
         <w:t>rklärung</w:t>
       </w:r>
-      <w:bookmarkEnd w:id="1"/>
+      <w:bookmarkEnd w:id="2"/>
     </w:p>
     <w:p>
       <w:r>
@@ -963,13 +999,13 @@
         </w:numPr>
         <w:jc w:val="both"/>
       </w:pPr>
-      <w:bookmarkStart w:id="2" w:name="_Toc536192267"/>
-      <w:bookmarkEnd w:id="0"/>
+      <w:bookmarkStart w:id="4" w:name="_Toc536192267"/>
+      <w:bookmarkEnd w:id="3"/>
       <w:r>
         <w:lastRenderedPageBreak/>
         <w:t>Inhaltsverzeichnis</w:t>
       </w:r>
-      <w:bookmarkEnd w:id="2"/>
+      <w:bookmarkEnd w:id="4"/>
     </w:p>
     <w:p>
       <w:pPr>
@@ -2391,8 +2427,6 @@
       <w:r>
         <w:tab/>
       </w:r>
-      <w:bookmarkStart w:id="3" w:name="_GoBack"/>
-      <w:bookmarkEnd w:id="3"/>
       <w:r>
         <w:fldChar w:fldCharType="begin"/>
       </w:r>
@@ -2426,11 +2460,11 @@
         <w:lastRenderedPageBreak/>
         <w:fldChar w:fldCharType="end"/>
       </w:r>
-      <w:bookmarkStart w:id="4" w:name="_Toc536192268"/>
+      <w:bookmarkStart w:id="5" w:name="_Toc536192268"/>
       <w:r>
         <w:t>Abbildungsverzeichnis</w:t>
       </w:r>
-      <w:bookmarkEnd w:id="4"/>
+      <w:bookmarkEnd w:id="5"/>
     </w:p>
     <w:p>
       <w:pPr>
@@ -2673,11 +2707,11 @@
         </w:numPr>
         <w:jc w:val="both"/>
       </w:pPr>
-      <w:bookmarkStart w:id="5" w:name="_Toc536192269"/>
+      <w:bookmarkStart w:id="6" w:name="_Toc536192269"/>
       <w:r>
         <w:t>Tabellenverzeichnis</w:t>
       </w:r>
-      <w:bookmarkEnd w:id="5"/>
+      <w:bookmarkEnd w:id="6"/>
     </w:p>
     <w:p>
       <w:pPr>
@@ -2730,21 +2764,21 @@
       <w:r>
         <w:t xml:space="preserve"> </w:t>
       </w:r>
-      <w:bookmarkStart w:id="6" w:name="_Toc536192270"/>
+      <w:bookmarkStart w:id="7" w:name="_Toc536192270"/>
       <w:r>
         <w:t>Einleitung</w:t>
       </w:r>
-      <w:bookmarkEnd w:id="6"/>
+      <w:bookmarkEnd w:id="7"/>
     </w:p>
     <w:p>
       <w:pPr>
         <w:pStyle w:val="berschrift2"/>
       </w:pPr>
-      <w:bookmarkStart w:id="7" w:name="_Toc536192271"/>
+      <w:bookmarkStart w:id="8" w:name="_Toc536192271"/>
       <w:r>
         <w:t>Ziel der Veranstaltung</w:t>
       </w:r>
-      <w:bookmarkEnd w:id="7"/>
+      <w:bookmarkEnd w:id="8"/>
     </w:p>
     <w:p>
       <w:r>
@@ -2811,11 +2845,11 @@
       <w:pPr>
         <w:pStyle w:val="berschrift2"/>
       </w:pPr>
-      <w:bookmarkStart w:id="8" w:name="_Toc536192272"/>
+      <w:bookmarkStart w:id="9" w:name="_Toc536192272"/>
       <w:r>
         <w:t>Allgemeines</w:t>
       </w:r>
-      <w:bookmarkEnd w:id="8"/>
+      <w:bookmarkEnd w:id="9"/>
     </w:p>
     <w:p>
       <w:r>
@@ -2833,7 +2867,23 @@
         <w:t xml:space="preserve"> trotzdem noch</w:t>
       </w:r>
       <w:r>
-        <w:t xml:space="preserve"> zu verstehen. Diese Punkte sind lediglich „Nice-To-Know“-Wissen.</w:t>
+        <w:t xml:space="preserve"> zu verstehen. Diese Punkte sind lediglich „Nice-</w:t>
+      </w:r>
+      <w:proofErr w:type="spellStart"/>
+      <w:r>
+        <w:t>To</w:t>
+      </w:r>
+      <w:proofErr w:type="spellEnd"/>
+      <w:r>
+        <w:t>-</w:t>
+      </w:r>
+      <w:proofErr w:type="spellStart"/>
+      <w:r>
+        <w:t>Know</w:t>
+      </w:r>
+      <w:proofErr w:type="spellEnd"/>
+      <w:r>
+        <w:t>“-Wissen.</w:t>
       </w:r>
     </w:p>
     <w:p/>
@@ -2842,16 +2892,24 @@
         <w:pStyle w:val="berschrift1"/>
         <w:jc w:val="both"/>
       </w:pPr>
-      <w:bookmarkStart w:id="9" w:name="_Toc536192273"/>
+      <w:bookmarkStart w:id="10" w:name="_Toc536192273"/>
       <w:r>
         <w:lastRenderedPageBreak/>
         <w:t>Hintergrund</w:t>
       </w:r>
-      <w:bookmarkEnd w:id="9"/>
+      <w:bookmarkEnd w:id="10"/>
     </w:p>
     <w:p>
       <w:r>
-        <w:t>In der Geschichte der Pest hat es 3 große Pestpandemien gegeben. Die erste sogenannte Justianische Pandemie fand bereits etwa 600 nach Christus statt</w:t>
+        <w:t xml:space="preserve">In der Geschichte der Pest hat es 3 große Pestpandemien gegeben. Die erste sogenannte </w:t>
+      </w:r>
+      <w:proofErr w:type="spellStart"/>
+      <w:r>
+        <w:t>Justianische</w:t>
+      </w:r>
+      <w:proofErr w:type="spellEnd"/>
+      <w:r>
+        <w:t xml:space="preserve"> Pandemie fand bereits etwa 600 nach Christus statt</w:t>
       </w:r>
       <w:r>
         <w:t xml:space="preserve"> und kostete 2</w:t>
@@ -2865,15 +2923,31 @@
         <w:pStyle w:val="berschrift2"/>
         <w:jc w:val="both"/>
       </w:pPr>
-      <w:bookmarkStart w:id="10" w:name="_Toc536192274"/>
+      <w:bookmarkStart w:id="11" w:name="_Toc536192274"/>
       <w:r>
         <w:t>Beschreibung</w:t>
       </w:r>
-      <w:bookmarkEnd w:id="10"/>
+      <w:bookmarkEnd w:id="11"/>
     </w:p>
     <w:p>
       <w:r>
-        <w:t>Die Pest, auch bekannt als „Schwarzer Tod“, ist eine Infektionskrankheit, welche durch das Bakterium „Yersinia pestis“ ausgelöst wird. Sie forderte im Mittelalter, ungefähr Mitte des 14. Jahrhunderts, mehr als 20 Millionen Tote. Es gibt mehrere Formen dieser Krankheit</w:t>
+        <w:t>Die Pest, auch bekannt als „Schwarzer Tod“, ist eine Infektionskrankheit, welche durch das Bakterium „</w:t>
+      </w:r>
+      <w:proofErr w:type="spellStart"/>
+      <w:r>
+        <w:t>Yersinia</w:t>
+      </w:r>
+      <w:proofErr w:type="spellEnd"/>
+      <w:r>
+        <w:t xml:space="preserve"> </w:t>
+      </w:r>
+      <w:proofErr w:type="spellStart"/>
+      <w:r>
+        <w:t>pestis</w:t>
+      </w:r>
+      <w:proofErr w:type="spellEnd"/>
+      <w:r>
+        <w:t>“ ausgelöst wird. Sie forderte im Mittelalter, ungefähr Mitte des 14. Jahrhunderts, mehr als 20 Millionen Tote. Es gibt mehrere Formen dieser Krankheit</w:t>
       </w:r>
       <w:r>
         <w:t>, welche im Folgenden näher behandelt werden</w:t>
@@ -2887,11 +2961,11 @@
         <w:pStyle w:val="berschrift3"/>
         <w:jc w:val="both"/>
       </w:pPr>
-      <w:bookmarkStart w:id="11" w:name="_Toc536192275"/>
+      <w:bookmarkStart w:id="12" w:name="_Toc536192275"/>
       <w:r>
         <w:t>Beulenpest</w:t>
       </w:r>
-      <w:bookmarkEnd w:id="11"/>
+      <w:bookmarkEnd w:id="12"/>
     </w:p>
     <w:p>
       <w:r>
@@ -2947,7 +3021,15 @@
     </w:p>
     <w:p>
       <w:r>
-        <w:t>Es ist die am häufigsten vorkommende Form der Pest.</w:t>
+        <w:t xml:space="preserve">Es ist die </w:t>
+      </w:r>
+      <w:proofErr w:type="gramStart"/>
+      <w:r>
+        <w:t>am häufigsten vorkommende Form</w:t>
+      </w:r>
+      <w:proofErr w:type="gramEnd"/>
+      <w:r>
+        <w:t xml:space="preserve"> der Pest.</w:t>
       </w:r>
       <w:r>
         <w:t xml:space="preserve"> Selte</w:t>
@@ -2961,15 +3043,23 @@
         <w:pStyle w:val="berschrift3"/>
         <w:jc w:val="both"/>
       </w:pPr>
-      <w:bookmarkStart w:id="12" w:name="_Toc536192276"/>
+      <w:bookmarkStart w:id="13" w:name="_Toc536192276"/>
       <w:r>
         <w:t>Lungenpest</w:t>
       </w:r>
-      <w:bookmarkEnd w:id="12"/>
+      <w:bookmarkEnd w:id="13"/>
     </w:p>
     <w:p>
       <w:r>
-        <w:t>Die Lungenpest ist nicht so erforscht, wie die anderen Arten. Die primäre Form ist eine Tröpfcheninfektion, welche bei einem kritischen Abstand von 30cm zum Gesicht von Mensch zu Mensch übertragen werden kann. Sie tritt relativ selten auf,</w:t>
+        <w:t xml:space="preserve">Die Lungenpest ist nicht so erforscht, wie die anderen Arten. Die primäre Form ist eine Tröpfcheninfektion, welche bei einem kritischen Abstand von 30cm zum Gesicht </w:t>
+      </w:r>
+      <w:proofErr w:type="gramStart"/>
+      <w:r>
+        <w:t>von Mensch</w:t>
+      </w:r>
+      <w:proofErr w:type="gramEnd"/>
+      <w:r>
+        <w:t xml:space="preserve"> zu Mensch übertragen werden kann. Sie tritt relativ selten auf,</w:t>
       </w:r>
       <w:r>
         <w:t xml:space="preserve"> weil die Pestbakterien recht </w:t>
@@ -2989,7 +3079,15 @@
     </w:p>
     <w:p>
       <w:r>
-        <w:t>Die Erreger können aber auch über die Pestepsis in die Lunge geraten, dies nennt sich dann sekundäre Lungenpest.</w:t>
+        <w:t xml:space="preserve">Die Erreger können aber auch über die </w:t>
+      </w:r>
+      <w:proofErr w:type="spellStart"/>
+      <w:r>
+        <w:t>Pestepsis</w:t>
+      </w:r>
+      <w:proofErr w:type="spellEnd"/>
+      <w:r>
+        <w:t xml:space="preserve"> in die Lunge geraten, dies nennt sich dann sekundäre Lungenpest.</w:t>
       </w:r>
     </w:p>
     <w:p>
@@ -2997,11 +3095,13 @@
         <w:pStyle w:val="berschrift3"/>
         <w:jc w:val="both"/>
       </w:pPr>
-      <w:bookmarkStart w:id="13" w:name="_Toc536192277"/>
+      <w:bookmarkStart w:id="14" w:name="_Toc536192277"/>
+      <w:proofErr w:type="spellStart"/>
       <w:r>
         <w:t>Pestepsis</w:t>
       </w:r>
-      <w:bookmarkEnd w:id="13"/>
+      <w:bookmarkEnd w:id="14"/>
+      <w:proofErr w:type="spellEnd"/>
     </w:p>
     <w:p>
       <w:r>
@@ -3018,11 +3118,11 @@
         <w:pStyle w:val="berschrift2"/>
         <w:jc w:val="both"/>
       </w:pPr>
-      <w:bookmarkStart w:id="14" w:name="_Toc536192278"/>
+      <w:bookmarkStart w:id="15" w:name="_Toc536192278"/>
       <w:r>
         <w:t>Behandlung</w:t>
       </w:r>
-      <w:bookmarkEnd w:id="14"/>
+      <w:bookmarkEnd w:id="15"/>
     </w:p>
     <w:p>
       <w:r>
@@ -3040,15 +3140,23 @@
         <w:pStyle w:val="berschrift3"/>
         <w:jc w:val="both"/>
       </w:pPr>
-      <w:bookmarkStart w:id="15" w:name="_Toc536192279"/>
+      <w:bookmarkStart w:id="16" w:name="_Toc536192279"/>
       <w:r>
         <w:t>Mittelalter</w:t>
       </w:r>
-      <w:bookmarkEnd w:id="15"/>
+      <w:bookmarkEnd w:id="16"/>
     </w:p>
     <w:p>
       <w:r>
-        <w:t>Zu der damaligen Zeit war die Medizin noch nicht so fortgeschritten, um festzustellen, dass die Krankheit von Mensch zu Mensch oder Tier zu Mensch übertragen werden kann.</w:t>
+        <w:t xml:space="preserve">Zu der damaligen Zeit war die Medizin noch nicht so fortgeschritten, um festzustellen, dass die Krankheit </w:t>
+      </w:r>
+      <w:proofErr w:type="gramStart"/>
+      <w:r>
+        <w:t>von Mensch</w:t>
+      </w:r>
+      <w:proofErr w:type="gramEnd"/>
+      <w:r>
+        <w:t xml:space="preserve"> zu Mensch oder Tier zu Mensch übertragen werden kann.</w:t>
       </w:r>
       <w:r>
         <w:t xml:space="preserve"> Die Bevölkerung ging davon aus, dass die Krankheit über faul riechend</w:t>
@@ -3113,12 +3221,12 @@
         <w:pStyle w:val="berschrift3"/>
         <w:jc w:val="both"/>
       </w:pPr>
-      <w:bookmarkStart w:id="16" w:name="_Toc536192280"/>
+      <w:bookmarkStart w:id="17" w:name="_Toc536192280"/>
       <w:r>
         <w:lastRenderedPageBreak/>
         <w:t>Neuzeit</w:t>
       </w:r>
-      <w:bookmarkEnd w:id="16"/>
+      <w:bookmarkEnd w:id="17"/>
     </w:p>
     <w:p>
       <w:r>
@@ -3142,11 +3250,11 @@
         <w:pStyle w:val="berschrift2"/>
         <w:jc w:val="both"/>
       </w:pPr>
-      <w:bookmarkStart w:id="17" w:name="_Toc536192281"/>
+      <w:bookmarkStart w:id="18" w:name="_Toc536192281"/>
       <w:r>
         <w:t>Verbreitung</w:t>
       </w:r>
-      <w:bookmarkEnd w:id="17"/>
+      <w:bookmarkEnd w:id="18"/>
     </w:p>
     <w:p>
       <w:r>
@@ -3248,18 +3356,40 @@
       <w:pPr>
         <w:pStyle w:val="Beschriftung"/>
       </w:pPr>
-      <w:bookmarkStart w:id="18" w:name="_Toc536192301"/>
+      <w:bookmarkStart w:id="19" w:name="_Toc536192301"/>
       <w:r>
         <w:t xml:space="preserve">Abbildung </w:t>
       </w:r>
-      <w:fldSimple w:instr=" SEQ Abbildung \* ARABIC ">
-        <w:r>
-          <w:rPr>
-            <w:noProof/>
-          </w:rPr>
-          <w:t>1</w:t>
-        </w:r>
-      </w:fldSimple>
+      <w:r>
+        <w:rPr>
+          <w:noProof/>
+        </w:rPr>
+        <w:fldChar w:fldCharType="begin"/>
+      </w:r>
+      <w:r>
+        <w:rPr>
+          <w:noProof/>
+        </w:rPr>
+        <w:instrText xml:space="preserve"> SEQ Abbildung \* ARABIC </w:instrText>
+      </w:r>
+      <w:r>
+        <w:rPr>
+          <w:noProof/>
+        </w:rPr>
+        <w:fldChar w:fldCharType="separate"/>
+      </w:r>
+      <w:r>
+        <w:rPr>
+          <w:noProof/>
+        </w:rPr>
+        <w:t>1</w:t>
+      </w:r>
+      <w:r>
+        <w:rPr>
+          <w:noProof/>
+        </w:rPr>
+        <w:fldChar w:fldCharType="end"/>
+      </w:r>
       <w:r>
         <w:t>: Handelswege Venedigs und Genuas</w:t>
       </w:r>
@@ -3269,7 +3399,7 @@
         </w:rPr>
         <w:footnoteReference w:id="1"/>
       </w:r>
-      <w:bookmarkEnd w:id="18"/>
+      <w:bookmarkEnd w:id="19"/>
     </w:p>
     <w:p>
       <w:r>
@@ -3333,12 +3463,12 @@
         <w:pStyle w:val="berschrift1"/>
         <w:jc w:val="both"/>
       </w:pPr>
-      <w:bookmarkStart w:id="19" w:name="_Toc536192282"/>
+      <w:bookmarkStart w:id="20" w:name="_Toc536192282"/>
       <w:r>
         <w:lastRenderedPageBreak/>
         <w:t>Analyse</w:t>
       </w:r>
-      <w:bookmarkEnd w:id="19"/>
+      <w:bookmarkEnd w:id="20"/>
     </w:p>
     <w:p>
       <w:r>
@@ -3353,11 +3483,11 @@
         <w:pStyle w:val="berschrift2"/>
         <w:jc w:val="both"/>
       </w:pPr>
-      <w:bookmarkStart w:id="20" w:name="_Toc536192283"/>
+      <w:bookmarkStart w:id="21" w:name="_Toc536192283"/>
       <w:r>
         <w:t>Demographischer Verlauf</w:t>
       </w:r>
-      <w:bookmarkEnd w:id="20"/>
+      <w:bookmarkEnd w:id="21"/>
     </w:p>
     <w:p>
       <w:r>
@@ -3429,18 +3559,40 @@
       <w:pPr>
         <w:pStyle w:val="Beschriftung"/>
       </w:pPr>
-      <w:bookmarkStart w:id="21" w:name="_Toc536192302"/>
+      <w:bookmarkStart w:id="22" w:name="_Toc536192302"/>
       <w:r>
         <w:t xml:space="preserve">Abbildung </w:t>
       </w:r>
-      <w:fldSimple w:instr=" SEQ Abbildung \* ARABIC ">
-        <w:r>
-          <w:rPr>
-            <w:noProof/>
-          </w:rPr>
-          <w:t>2</w:t>
-        </w:r>
-      </w:fldSimple>
+      <w:r>
+        <w:rPr>
+          <w:noProof/>
+        </w:rPr>
+        <w:fldChar w:fldCharType="begin"/>
+      </w:r>
+      <w:r>
+        <w:rPr>
+          <w:noProof/>
+        </w:rPr>
+        <w:instrText xml:space="preserve"> SEQ Abbildung \* ARABIC </w:instrText>
+      </w:r>
+      <w:r>
+        <w:rPr>
+          <w:noProof/>
+        </w:rPr>
+        <w:fldChar w:fldCharType="separate"/>
+      </w:r>
+      <w:r>
+        <w:rPr>
+          <w:noProof/>
+        </w:rPr>
+        <w:t>2</w:t>
+      </w:r>
+      <w:r>
+        <w:rPr>
+          <w:noProof/>
+        </w:rPr>
+        <w:fldChar w:fldCharType="end"/>
+      </w:r>
       <w:r>
         <w:t xml:space="preserve">: </w:t>
       </w:r>
@@ -3453,7 +3605,7 @@
         </w:rPr>
         <w:footnoteReference w:id="2"/>
       </w:r>
-      <w:bookmarkEnd w:id="21"/>
+      <w:bookmarkEnd w:id="22"/>
     </w:p>
     <w:p>
       <w:r>
@@ -3494,7 +3646,7 @@
         </w:numPr>
         <w:jc w:val="both"/>
       </w:pPr>
-      <w:bookmarkStart w:id="22" w:name="_Toc536192284"/>
+      <w:bookmarkStart w:id="23" w:name="_Toc536192284"/>
       <w:r>
         <w:rPr>
           <w:noProof/>
@@ -3819,7 +3971,20 @@
                                 <w:sz w:val="16"/>
                               </w:rPr>
                               <w:cr/>
-                              <w:t>Ankuft der Krankheit in Sizilien</w:t>
+                            </w:r>
+                            <w:proofErr w:type="spellStart"/>
+                            <w:r>
+                              <w:rPr>
+                                <w:sz w:val="16"/>
+                              </w:rPr>
+                              <w:t>Ankuft</w:t>
+                            </w:r>
+                            <w:proofErr w:type="spellEnd"/>
+                            <w:r>
+                              <w:rPr>
+                                <w:sz w:val="16"/>
+                              </w:rPr>
+                              <w:t xml:space="preserve"> der Krankheit in Sizilien</w:t>
                             </w:r>
                           </w:p>
                         </w:txbxContent>
@@ -3874,7 +4039,20 @@
                           <w:sz w:val="16"/>
                         </w:rPr>
                         <w:cr/>
-                        <w:t>Ankuft der Krankheit in Sizilien</w:t>
+                      </w:r>
+                      <w:proofErr w:type="spellStart"/>
+                      <w:r>
+                        <w:rPr>
+                          <w:sz w:val="16"/>
+                        </w:rPr>
+                        <w:t>Ankuft</w:t>
+                      </w:r>
+                      <w:proofErr w:type="spellEnd"/>
+                      <w:r>
+                        <w:rPr>
+                          <w:sz w:val="16"/>
+                        </w:rPr>
+                        <w:t xml:space="preserve"> der Krankheit in Sizilien</w:t>
                       </w:r>
                     </w:p>
                   </w:txbxContent>
@@ -3951,7 +4129,7 @@
           </mc:Choice>
           <mc:Fallback>
             <w:pict>
-              <v:rect w14:anchorId="5045DDB6" id="Rechteck 64" o:spid="_x0000_s1026" style="position:absolute;margin-left:-21.25pt;margin-top:2.65pt;width:464.75pt;height:195.4pt;z-index:-251563008;visibility:visible;mso-wrap-style:square;mso-width-percent:0;mso-height-percent:0;mso-wrap-distance-left:9pt;mso-wrap-distance-top:0;mso-wrap-distance-right:9pt;mso-wrap-distance-bottom:0;mso-position-horizontal:absolute;mso-position-horizontal-relative:text;mso-position-vertical:absolute;mso-position-vertical-relative:text;mso-width-percent:0;mso-height-percent:0;mso-width-relative:margin;mso-height-relative:margin;v-text-anchor:middle" o:gfxdata="UEsDBBQABgAIAAAAIQC2gziS/gAAAOEBAAATAAAAW0NvbnRlbnRfVHlwZXNdLnhtbJSRQU7DMBBF&#10;90jcwfIWJU67QAgl6YK0S0CoHGBkTxKLZGx5TGhvj5O2G0SRWNoz/78nu9wcxkFMGNg6quQqL6RA&#10;0s5Y6ir5vt9lD1JwBDIwOMJKHpHlpr69KfdHjyxSmriSfYz+USnWPY7AufNIadK6MEJMx9ApD/oD&#10;OlTrorhX2lFEilmcO2RdNtjC5xDF9pCuTyYBB5bi6bQ4syoJ3g9WQ0ymaiLzg5KdCXlKLjvcW893&#10;SUOqXwnz5DrgnHtJTxOsQfEKIT7DmDSUCaxw7Rqn8787ZsmRM9e2VmPeBN4uqYvTtW7jvijg9N/y&#10;JsXecLq0q+WD6m8AAAD//wMAUEsDBBQABgAIAAAAIQA4/SH/1gAAAJQBAAALAAAAX3JlbHMvLnJl&#10;bHOkkMFqwzAMhu+DvYPRfXGawxijTi+j0GvpHsDYimMaW0Yy2fr2M4PBMnrbUb/Q94l/f/hMi1qR&#10;JVI2sOt6UJgd+ZiDgffL8ekFlFSbvV0oo4EbChzGx4f9GRdb25HMsYhqlCwG5lrLq9biZkxWOiqY&#10;22YiTra2kYMu1l1tQD30/bPm3wwYN0x18gb45AdQl1tp5j/sFB2T0FQ7R0nTNEV3j6o9feQzro1i&#10;OWA14Fm+Q8a1a8+Bvu/d/dMb2JY5uiPbhG/ktn4cqGU/er3pcvwCAAD//wMAUEsDBBQABgAIAAAA&#10;IQDQvDm6YAIAAAwFAAAOAAAAZHJzL2Uyb0RvYy54bWysVN1P2zAQf5+0/8Hy+0jTFQYVKapATJMQ&#10;ID7Es3FsEmH7vLPbtPvrd3bSFDG0h2kvzp3v++ff5fRsYw1bKwwtuIqXBxPOlJNQt+6l4o8Pl1+O&#10;OQtRuFoYcKriWxX42eLzp9POz9UUGjC1QkZJXJh3vuJNjH5eFEE2yopwAF45MmpAKyKp+FLUKDrK&#10;bk0xnUyOig6w9ghShUC3F72RL3J+rZWMN1oHFZmpOPUW84n5fE5nsTgV8xcUvmnl0Ib4hy6saB0V&#10;HVNdiCjYCts/UtlWIgTQ8UCCLUDrVqo8A01TTt5Nc98Ir/IsBE7wI0zh/6WV1+tbZG1d8aMZZ05Y&#10;eqM7JZuo5CujK8Kn82FObvf+FgctkJiG3Wi06UtjsE3GdDtiqjaRSbo8PJlMy/IrZ5Js09lxeXic&#10;US/24R5D/K7AsiRUHOnRMpZifRUilSTXnQspqZ2+gSzFrVGpB+PulKZBqOQ0R2cKqXODbC3o8evX&#10;Mg1DubJnCtGtMWNQ+VGQibugwTeFqUyrMXDyUeC+2uidK4KLY6BtHeDfg3Xvv5u6nzWN/Qz1lt4N&#10;oSd08PKyJfCuRIi3AonBxHXaynhDhzbQVRwGibMG8NdH98mfiEVWzjraiIqHnyuBijPzwxHlTsrZ&#10;LK1QVmaH36ak4FvL81uLW9lzINxL2n8vs5j8o9mJGsE+0fIuU1UyCSepdsVlxJ1yHvtNpfWXarnM&#10;brQ2XsQrd+9lSp5QTeR42DwJ9AODIpHvGnbbI+bviNT7pkgHy1UE3WaW7XEd8KaVy4QZfg9pp9/q&#10;2Wv/E1v8BgAA//8DAFBLAwQUAAYACAAAACEAkTkfEeAAAAAJAQAADwAAAGRycy9kb3ducmV2Lnht&#10;bEyPQU+DQBSE7yb+h80z8dYubS1SZGkMiTHRU7EevG3ZJxDZt4TdUvDX+zzpcTKTmW+y/WQ7MeLg&#10;W0cKVssIBFLlTEu1guPb0yIB4YMmoztHqGBGD/v8+irTqXEXOuBYhlpwCflUK2hC6FMpfdWg1X7p&#10;eiT2Pt1gdWA51NIM+sLltpPrKIql1S3xQqN7LBqsvsqzVfA6yzAe3+Pd91i0syk/iucXLJS6vZke&#10;H0AEnMJfGH7xGR1yZjq5MxkvOgWLu/WWowq2GxDsJ8k9fzsp2OziFcg8k/8f5D8AAAD//wMAUEsB&#10;Ai0AFAAGAAgAAAAhALaDOJL+AAAA4QEAABMAAAAAAAAAAAAAAAAAAAAAAFtDb250ZW50X1R5cGVz&#10;XS54bWxQSwECLQAUAAYACAAAACEAOP0h/9YAAACUAQAACwAAAAAAAAAAAAAAAAAvAQAAX3JlbHMv&#10;LnJlbHNQSwECLQAUAAYACAAAACEA0Lw5umACAAAMBQAADgAAAAAAAAAAAAAAAAAuAgAAZHJzL2Uy&#10;b0RvYy54bWxQSwECLQAUAAYACAAAACEAkTkfEeAAAAAJAQAADwAAAAAAAAAAAAAAAAC6BAAAZHJz&#10;L2Rvd25yZXYueG1sUEsFBgAAAAAEAAQA8wAAAMcFAAAAAA==&#10;" fillcolor="white [3201]" strokecolor="black [3200]" strokeweight="2pt"/>
+              <v:rect w14:anchorId="227D20D5" id="Rechteck 64" o:spid="_x0000_s1026" style="position:absolute;margin-left:-21.25pt;margin-top:2.65pt;width:464.75pt;height:195.4pt;z-index:-251563008;visibility:visible;mso-wrap-style:square;mso-width-percent:0;mso-height-percent:0;mso-wrap-distance-left:9pt;mso-wrap-distance-top:0;mso-wrap-distance-right:9pt;mso-wrap-distance-bottom:0;mso-position-horizontal:absolute;mso-position-horizontal-relative:text;mso-position-vertical:absolute;mso-position-vertical-relative:text;mso-width-percent:0;mso-height-percent:0;mso-width-relative:margin;mso-height-relative:margin;v-text-anchor:middle" o:gfxdata="UEsDBBQABgAIAAAAIQC2gziS/gAAAOEBAAATAAAAW0NvbnRlbnRfVHlwZXNdLnhtbJSRQU7DMBBF&#10;90jcwfIWJU67QAgl6YK0S0CoHGBkTxKLZGx5TGhvj5O2G0SRWNoz/78nu9wcxkFMGNg6quQqL6RA&#10;0s5Y6ir5vt9lD1JwBDIwOMJKHpHlpr69KfdHjyxSmriSfYz+USnWPY7AufNIadK6MEJMx9ApD/oD&#10;OlTrorhX2lFEilmcO2RdNtjC5xDF9pCuTyYBB5bi6bQ4syoJ3g9WQ0ymaiLzg5KdCXlKLjvcW893&#10;SUOqXwnz5DrgnHtJTxOsQfEKIT7DmDSUCaxw7Rqn8787ZsmRM9e2VmPeBN4uqYvTtW7jvijg9N/y&#10;JsXecLq0q+WD6m8AAAD//wMAUEsDBBQABgAIAAAAIQA4/SH/1gAAAJQBAAALAAAAX3JlbHMvLnJl&#10;bHOkkMFqwzAMhu+DvYPRfXGawxijTi+j0GvpHsDYimMaW0Yy2fr2M4PBMnrbUb/Q94l/f/hMi1qR&#10;JVI2sOt6UJgd+ZiDgffL8ekFlFSbvV0oo4EbChzGx4f9GRdb25HMsYhqlCwG5lrLq9biZkxWOiqY&#10;22YiTra2kYMu1l1tQD30/bPm3wwYN0x18gb45AdQl1tp5j/sFB2T0FQ7R0nTNEV3j6o9feQzro1i&#10;OWA14Fm+Q8a1a8+Bvu/d/dMb2JY5uiPbhG/ktn4cqGU/er3pcvwCAAD//wMAUEsDBBQABgAIAAAA&#10;IQDQvDm6YAIAAAwFAAAOAAAAZHJzL2Uyb0RvYy54bWysVN1P2zAQf5+0/8Hy+0jTFQYVKapATJMQ&#10;ID7Es3FsEmH7vLPbtPvrd3bSFDG0h2kvzp3v++ff5fRsYw1bKwwtuIqXBxPOlJNQt+6l4o8Pl1+O&#10;OQtRuFoYcKriWxX42eLzp9POz9UUGjC1QkZJXJh3vuJNjH5eFEE2yopwAF45MmpAKyKp+FLUKDrK&#10;bk0xnUyOig6w9ghShUC3F72RL3J+rZWMN1oHFZmpOPUW84n5fE5nsTgV8xcUvmnl0Ib4hy6saB0V&#10;HVNdiCjYCts/UtlWIgTQ8UCCLUDrVqo8A01TTt5Nc98Ir/IsBE7wI0zh/6WV1+tbZG1d8aMZZ05Y&#10;eqM7JZuo5CujK8Kn82FObvf+FgctkJiG3Wi06UtjsE3GdDtiqjaRSbo8PJlMy/IrZ5Js09lxeXic&#10;US/24R5D/K7AsiRUHOnRMpZifRUilSTXnQspqZ2+gSzFrVGpB+PulKZBqOQ0R2cKqXODbC3o8evX&#10;Mg1DubJnCtGtMWNQ+VGQibugwTeFqUyrMXDyUeC+2uidK4KLY6BtHeDfg3Xvv5u6nzWN/Qz1lt4N&#10;oSd08PKyJfCuRIi3AonBxHXaynhDhzbQVRwGibMG8NdH98mfiEVWzjraiIqHnyuBijPzwxHlTsrZ&#10;LK1QVmaH36ak4FvL81uLW9lzINxL2n8vs5j8o9mJGsE+0fIuU1UyCSepdsVlxJ1yHvtNpfWXarnM&#10;brQ2XsQrd+9lSp5QTeR42DwJ9AODIpHvGnbbI+bviNT7pkgHy1UE3WaW7XEd8KaVy4QZfg9pp9/q&#10;2Wv/E1v8BgAA//8DAFBLAwQUAAYACAAAACEAkTkfEeAAAAAJAQAADwAAAGRycy9kb3ducmV2Lnht&#10;bEyPQU+DQBSE7yb+h80z8dYubS1SZGkMiTHRU7EevG3ZJxDZt4TdUvDX+zzpcTKTmW+y/WQ7MeLg&#10;W0cKVssIBFLlTEu1guPb0yIB4YMmoztHqGBGD/v8+irTqXEXOuBYhlpwCflUK2hC6FMpfdWg1X7p&#10;eiT2Pt1gdWA51NIM+sLltpPrKIql1S3xQqN7LBqsvsqzVfA6yzAe3+Pd91i0syk/iucXLJS6vZke&#10;H0AEnMJfGH7xGR1yZjq5MxkvOgWLu/WWowq2GxDsJ8k9fzsp2OziFcg8k/8f5D8AAAD//wMAUEsB&#10;Ai0AFAAGAAgAAAAhALaDOJL+AAAA4QEAABMAAAAAAAAAAAAAAAAAAAAAAFtDb250ZW50X1R5cGVz&#10;XS54bWxQSwECLQAUAAYACAAAACEAOP0h/9YAAACUAQAACwAAAAAAAAAAAAAAAAAvAQAAX3JlbHMv&#10;LnJlbHNQSwECLQAUAAYACAAAACEA0Lw5umACAAAMBQAADgAAAAAAAAAAAAAAAAAuAgAAZHJzL2Uy&#10;b0RvYy54bWxQSwECLQAUAAYACAAAACEAkTkfEeAAAAAJAQAADwAAAAAAAAAAAAAAAAC6BAAAZHJz&#10;L2Rvd25yZXYueG1sUEsFBgAAAAAEAAQA8wAAAMcFAAAAAA==&#10;" fillcolor="white [3201]" strokecolor="black [3200]" strokeweight="2pt"/>
             </w:pict>
           </mc:Fallback>
         </mc:AlternateContent>
@@ -4159,11 +4337,33 @@
                                 <w:sz w:val="16"/>
                               </w:rPr>
                             </w:pPr>
+                            <w:proofErr w:type="spellStart"/>
                             <w:r>
                               <w:rPr>
                                 <w:sz w:val="16"/>
                               </w:rPr>
-                              <w:t>Kärnthen (Vilach)</w:t>
+                              <w:t>Kärnthen</w:t>
+                            </w:r>
+                            <w:proofErr w:type="spellEnd"/>
+                            <w:r>
+                              <w:rPr>
+                                <w:sz w:val="16"/>
+                              </w:rPr>
+                              <w:t xml:space="preserve"> (</w:t>
+                            </w:r>
+                            <w:proofErr w:type="spellStart"/>
+                            <w:r>
+                              <w:rPr>
+                                <w:sz w:val="16"/>
+                              </w:rPr>
+                              <w:t>Vilach</w:t>
+                            </w:r>
+                            <w:proofErr w:type="spellEnd"/>
+                            <w:r>
+                              <w:rPr>
+                                <w:sz w:val="16"/>
+                              </w:rPr>
+                              <w:t>)</w:t>
                             </w:r>
                           </w:p>
                         </w:txbxContent>
@@ -4216,11 +4416,33 @@
                           <w:sz w:val="16"/>
                         </w:rPr>
                       </w:pPr>
+                      <w:proofErr w:type="spellStart"/>
                       <w:r>
                         <w:rPr>
                           <w:sz w:val="16"/>
                         </w:rPr>
-                        <w:t>Kärnthen (Vilach)</w:t>
+                        <w:t>Kärnthen</w:t>
+                      </w:r>
+                      <w:proofErr w:type="spellEnd"/>
+                      <w:r>
+                        <w:rPr>
+                          <w:sz w:val="16"/>
+                        </w:rPr>
+                        <w:t xml:space="preserve"> (</w:t>
+                      </w:r>
+                      <w:proofErr w:type="spellStart"/>
+                      <w:r>
+                        <w:rPr>
+                          <w:sz w:val="16"/>
+                        </w:rPr>
+                        <w:t>Vilach</w:t>
+                      </w:r>
+                      <w:proofErr w:type="spellEnd"/>
+                      <w:r>
+                        <w:rPr>
+                          <w:sz w:val="16"/>
+                        </w:rPr>
+                        <w:t>)</w:t>
                       </w:r>
                     </w:p>
                   </w:txbxContent>
@@ -4486,7 +4708,7 @@
           </mc:Fallback>
         </mc:AlternateContent>
       </w:r>
-      <w:bookmarkEnd w:id="22"/>
+      <w:bookmarkEnd w:id="23"/>
     </w:p>
     <w:p>
       <w:r>
@@ -4548,7 +4770,7 @@
           </mc:Choice>
           <mc:Fallback>
             <w:pict>
-              <v:shapetype w14:anchorId="36883C28" id="_x0000_t32" coordsize="21600,21600" o:spt="32" o:oned="t" path="m,l21600,21600e" filled="f">
+              <v:shapetype w14:anchorId="0343E6BB" id="_x0000_t32" coordsize="21600,21600" o:spt="32" o:oned="t" path="m,l21600,21600e" filled="f">
                 <v:path arrowok="t" fillok="f" o:connecttype="none"/>
                 <o:lock v:ext="edit" shapetype="t"/>
               </v:shapetype>
@@ -4618,7 +4840,7 @@
           </mc:Choice>
           <mc:Fallback>
             <w:pict>
-              <v:shape w14:anchorId="5F048BDD" id="Gerade Verbindung mit Pfeil 12" o:spid="_x0000_s1026" type="#_x0000_t32" style="position:absolute;margin-left:53.7pt;margin-top:20.15pt;width:0;height:22.2pt;z-index:251517952;visibility:visible;mso-wrap-style:square;mso-wrap-distance-left:9pt;mso-wrap-distance-top:0;mso-wrap-distance-right:9pt;mso-wrap-distance-bottom:0;mso-position-horizontal:absolute;mso-position-horizontal-relative:text;mso-position-vertical:absolute;mso-position-vertical-relative:text" o:gfxdata="UEsDBBQABgAIAAAAIQC2gziS/gAAAOEBAAATAAAAW0NvbnRlbnRfVHlwZXNdLnhtbJSRQU7DMBBF&#10;90jcwfIWJU67QAgl6YK0S0CoHGBkTxKLZGx5TGhvj5O2G0SRWNoz/78nu9wcxkFMGNg6quQqL6RA&#10;0s5Y6ir5vt9lD1JwBDIwOMJKHpHlpr69KfdHjyxSmriSfYz+USnWPY7AufNIadK6MEJMx9ApD/oD&#10;OlTrorhX2lFEilmcO2RdNtjC5xDF9pCuTyYBB5bi6bQ4syoJ3g9WQ0ymaiLzg5KdCXlKLjvcW893&#10;SUOqXwnz5DrgnHtJTxOsQfEKIT7DmDSUCaxw7Rqn8787ZsmRM9e2VmPeBN4uqYvTtW7jvijg9N/y&#10;JsXecLq0q+WD6m8AAAD//wMAUEsDBBQABgAIAAAAIQA4/SH/1gAAAJQBAAALAAAAX3JlbHMvLnJl&#10;bHOkkMFqwzAMhu+DvYPRfXGawxijTi+j0GvpHsDYimMaW0Yy2fr2M4PBMnrbUb/Q94l/f/hMi1qR&#10;JVI2sOt6UJgd+ZiDgffL8ekFlFSbvV0oo4EbChzGx4f9GRdb25HMsYhqlCwG5lrLq9biZkxWOiqY&#10;22YiTra2kYMu1l1tQD30/bPm3wwYN0x18gb45AdQl1tp5j/sFB2T0FQ7R0nTNEV3j6o9feQzro1i&#10;OWA14Fm+Q8a1a8+Bvu/d/dMb2JY5uiPbhG/ktn4cqGU/er3pcvwCAAD//wMAUEsDBBQABgAIAAAA&#10;IQDBCNH12gEAAPgDAAAOAAAAZHJzL2Uyb0RvYy54bWysU8tu2zAQvBfoPxC817KNokgNyzk4bS5F&#10;a/R1p8mlRJQvLBlL/vsuKVsp+gCKIBdKJHd2Z2aX29vRWXYCTCb4lq8WS87Ay6CM71r+7ev7Vzec&#10;pSy8EjZ4aPkZEr/dvXyxHeIG1qEPVgEySuLTZogt73OOm6ZJsgcn0iJE8HSpAzqRaYtdo1AMlN3Z&#10;Zr1cvmmGgCpikJASnd5Nl3xX82sNMn/SOkFmtuXELdcV63osa7Pbik2HIvZGXmiIJ7BwwngqOqe6&#10;E1mwBzR/pHJGYkhB54UMrglaGwlVA6lZLX9T86UXEaoWMifF2ab0fGnlx9MBmVHUuzVnXjjq0T2g&#10;UMC+Ax6NVw++Y85kdtBgLKMosmyIaUPIvT/gZZfiAYv+UaMrX1LGxmrzebYZxszkdCjpdH2zevu6&#10;dqB5xEVM+R6CY+Wn5SmjMF2f98F76mXAVXVZnD6kTJUJeAWUotaXNQtj33nF8jmSmIxG+M5CoU3h&#10;JaQp9CfC9S+fLUzwz6DJC6I4lalTCHuL7CRoftSP1ZyFIgtEG2tn0LJy+yfoEltgUCfzf4FzdK0Y&#10;fJ6BzviAf6uaxytVPcVfVU9ai+xjUOfavmoHjVf15/IUyvz+uq/wxwe7+wkAAP//AwBQSwMEFAAG&#10;AAgAAAAhABpV0/HcAAAACQEAAA8AAABkcnMvZG93bnJldi54bWxMj0FOwzAQRfdI3MEaJDYVtUsD&#10;bUKcCkVCrFs4wCR2k6j2OLXdNr09LhtY/pmnP2/KzWQNO2sfBkcSFnMBTFPr1ECdhO+vj6c1sBCR&#10;FBpHWsJVB9hU93clFspdaKvPu9ixVEKhQAl9jGPBeWh7bTHM3agp7fbOW4wp+o4rj5dUbg1/FuKV&#10;WxwoXehx1HWv28PuZCVs66xZXH0tXj6NyI+zYz5bYi7l48P0/gYs6in+wXDTT+pQJafGnUgFZlIW&#10;qyyhEjKxBHYDfgeNhHW2Al6V/P8H1Q8AAAD//wMAUEsBAi0AFAAGAAgAAAAhALaDOJL+AAAA4QEA&#10;ABMAAAAAAAAAAAAAAAAAAAAAAFtDb250ZW50X1R5cGVzXS54bWxQSwECLQAUAAYACAAAACEAOP0h&#10;/9YAAACUAQAACwAAAAAAAAAAAAAAAAAvAQAAX3JlbHMvLnJlbHNQSwECLQAUAAYACAAAACEAwQjR&#10;9doBAAD4AwAADgAAAAAAAAAAAAAAAAAuAgAAZHJzL2Uyb0RvYy54bWxQSwECLQAUAAYACAAAACEA&#10;GlXT8dwAAAAJAQAADwAAAAAAAAAAAAAAAAA0BAAAZHJzL2Rvd25yZXYueG1sUEsFBgAAAAAEAAQA&#10;8wAAAD0FAAAAAA==&#10;" strokecolor="black [3040]">
+              <v:shape w14:anchorId="7277D7DD" id="Gerade Verbindung mit Pfeil 12" o:spid="_x0000_s1026" type="#_x0000_t32" style="position:absolute;margin-left:53.7pt;margin-top:20.15pt;width:0;height:22.2pt;z-index:251517952;visibility:visible;mso-wrap-style:square;mso-wrap-distance-left:9pt;mso-wrap-distance-top:0;mso-wrap-distance-right:9pt;mso-wrap-distance-bottom:0;mso-position-horizontal:absolute;mso-position-horizontal-relative:text;mso-position-vertical:absolute;mso-position-vertical-relative:text" o:gfxdata="UEsDBBQABgAIAAAAIQC2gziS/gAAAOEBAAATAAAAW0NvbnRlbnRfVHlwZXNdLnhtbJSRQU7DMBBF&#10;90jcwfIWJU67QAgl6YK0S0CoHGBkTxKLZGx5TGhvj5O2G0SRWNoz/78nu9wcxkFMGNg6quQqL6RA&#10;0s5Y6ir5vt9lD1JwBDIwOMJKHpHlpr69KfdHjyxSmriSfYz+USnWPY7AufNIadK6MEJMx9ApD/oD&#10;OlTrorhX2lFEilmcO2RdNtjC5xDF9pCuTyYBB5bi6bQ4syoJ3g9WQ0ymaiLzg5KdCXlKLjvcW893&#10;SUOqXwnz5DrgnHtJTxOsQfEKIT7DmDSUCaxw7Rqn8787ZsmRM9e2VmPeBN4uqYvTtW7jvijg9N/y&#10;JsXecLq0q+WD6m8AAAD//wMAUEsDBBQABgAIAAAAIQA4/SH/1gAAAJQBAAALAAAAX3JlbHMvLnJl&#10;bHOkkMFqwzAMhu+DvYPRfXGawxijTi+j0GvpHsDYimMaW0Yy2fr2M4PBMnrbUb/Q94l/f/hMi1qR&#10;JVI2sOt6UJgd+ZiDgffL8ekFlFSbvV0oo4EbChzGx4f9GRdb25HMsYhqlCwG5lrLq9biZkxWOiqY&#10;22YiTra2kYMu1l1tQD30/bPm3wwYN0x18gb45AdQl1tp5j/sFB2T0FQ7R0nTNEV3j6o9feQzro1i&#10;OWA14Fm+Q8a1a8+Bvu/d/dMb2JY5uiPbhG/ktn4cqGU/er3pcvwCAAD//wMAUEsDBBQABgAIAAAA&#10;IQDBCNH12gEAAPgDAAAOAAAAZHJzL2Uyb0RvYy54bWysU8tu2zAQvBfoPxC817KNokgNyzk4bS5F&#10;a/R1p8mlRJQvLBlL/vsuKVsp+gCKIBdKJHd2Z2aX29vRWXYCTCb4lq8WS87Ay6CM71r+7ev7Vzec&#10;pSy8EjZ4aPkZEr/dvXyxHeIG1qEPVgEySuLTZogt73OOm6ZJsgcn0iJE8HSpAzqRaYtdo1AMlN3Z&#10;Zr1cvmmGgCpikJASnd5Nl3xX82sNMn/SOkFmtuXELdcV63osa7Pbik2HIvZGXmiIJ7BwwngqOqe6&#10;E1mwBzR/pHJGYkhB54UMrglaGwlVA6lZLX9T86UXEaoWMifF2ab0fGnlx9MBmVHUuzVnXjjq0T2g&#10;UMC+Ax6NVw++Y85kdtBgLKMosmyIaUPIvT/gZZfiAYv+UaMrX1LGxmrzebYZxszkdCjpdH2zevu6&#10;dqB5xEVM+R6CY+Wn5SmjMF2f98F76mXAVXVZnD6kTJUJeAWUotaXNQtj33nF8jmSmIxG+M5CoU3h&#10;JaQp9CfC9S+fLUzwz6DJC6I4lalTCHuL7CRoftSP1ZyFIgtEG2tn0LJy+yfoEltgUCfzf4FzdK0Y&#10;fJ6BzviAf6uaxytVPcVfVU9ai+xjUOfavmoHjVf15/IUyvz+uq/wxwe7+wkAAP//AwBQSwMEFAAG&#10;AAgAAAAhABpV0/HcAAAACQEAAA8AAABkcnMvZG93bnJldi54bWxMj0FOwzAQRfdI3MEaJDYVtUsD&#10;bUKcCkVCrFs4wCR2k6j2OLXdNr09LhtY/pmnP2/KzWQNO2sfBkcSFnMBTFPr1ECdhO+vj6c1sBCR&#10;FBpHWsJVB9hU93clFspdaKvPu9ixVEKhQAl9jGPBeWh7bTHM3agp7fbOW4wp+o4rj5dUbg1/FuKV&#10;WxwoXehx1HWv28PuZCVs66xZXH0tXj6NyI+zYz5bYi7l48P0/gYs6in+wXDTT+pQJafGnUgFZlIW&#10;qyyhEjKxBHYDfgeNhHW2Al6V/P8H1Q8AAAD//wMAUEsBAi0AFAAGAAgAAAAhALaDOJL+AAAA4QEA&#10;ABMAAAAAAAAAAAAAAAAAAAAAAFtDb250ZW50X1R5cGVzXS54bWxQSwECLQAUAAYACAAAACEAOP0h&#10;/9YAAACUAQAACwAAAAAAAAAAAAAAAAAvAQAAX3JlbHMvLnJlbHNQSwECLQAUAAYACAAAACEAwQjR&#10;9doBAAD4AwAADgAAAAAAAAAAAAAAAAAuAgAAZHJzL2Uyb0RvYy54bWxQSwECLQAUAAYACAAAACEA&#10;GlXT8dwAAAAJAQAADwAAAAAAAAAAAAAAAAA0BAAAZHJzL2Rvd25yZXYueG1sUEsFBgAAAAAEAAQA&#10;8wAAAD0FAAAAAA==&#10;" strokecolor="black [3040]">
                 <v:stroke endarrow="block"/>
               </v:shape>
             </w:pict>
@@ -4684,7 +4906,7 @@
           </mc:Choice>
           <mc:Fallback>
             <w:pict>
-              <v:shape w14:anchorId="2FC6B069" id="Gerade Verbindung mit Pfeil 61" o:spid="_x0000_s1026" type="#_x0000_t32" style="position:absolute;margin-left:402.5pt;margin-top:20.35pt;width:0;height:22.2pt;z-index:251729920;visibility:visible;mso-wrap-style:square;mso-wrap-distance-left:9pt;mso-wrap-distance-top:0;mso-wrap-distance-right:9pt;mso-wrap-distance-bottom:0;mso-position-horizontal:absolute;mso-position-horizontal-relative:text;mso-position-vertical:absolute;mso-position-vertical-relative:text" o:gfxdata="UEsDBBQABgAIAAAAIQC2gziS/gAAAOEBAAATAAAAW0NvbnRlbnRfVHlwZXNdLnhtbJSRQU7DMBBF&#10;90jcwfIWJU67QAgl6YK0S0CoHGBkTxKLZGx5TGhvj5O2G0SRWNoz/78nu9wcxkFMGNg6quQqL6RA&#10;0s5Y6ir5vt9lD1JwBDIwOMJKHpHlpr69KfdHjyxSmriSfYz+USnWPY7AufNIadK6MEJMx9ApD/oD&#10;OlTrorhX2lFEilmcO2RdNtjC5xDF9pCuTyYBB5bi6bQ4syoJ3g9WQ0ymaiLzg5KdCXlKLjvcW893&#10;SUOqXwnz5DrgnHtJTxOsQfEKIT7DmDSUCaxw7Rqn8787ZsmRM9e2VmPeBN4uqYvTtW7jvijg9N/y&#10;JsXecLq0q+WD6m8AAAD//wMAUEsDBBQABgAIAAAAIQA4/SH/1gAAAJQBAAALAAAAX3JlbHMvLnJl&#10;bHOkkMFqwzAMhu+DvYPRfXGawxijTi+j0GvpHsDYimMaW0Yy2fr2M4PBMnrbUb/Q94l/f/hMi1qR&#10;JVI2sOt6UJgd+ZiDgffL8ekFlFSbvV0oo4EbChzGx4f9GRdb25HMsYhqlCwG5lrLq9biZkxWOiqY&#10;22YiTra2kYMu1l1tQD30/bPm3wwYN0x18gb45AdQl1tp5j/sFB2T0FQ7R0nTNEV3j6o9feQzro1i&#10;OWA14Fm+Q8a1a8+Bvu/d/dMb2JY5uiPbhG/ktn4cqGU/er3pcvwCAAD//wMAUEsDBBQABgAIAAAA&#10;IQArXTFz3AEAAPgDAAAOAAAAZHJzL2Uyb0RvYy54bWysU02P0zAQvSPxHyzfaZoKrZaq6R66sBcE&#10;FbDcXXucWPhLY2+b/nvGTptFfEgIcZnE9ryZ957Hm7vRWXYETCb4jreLJWfgZVDG9x1//PLu1S1n&#10;KQuvhA0eOn6GxO+2L19sTnENqzAEqwAZFfFpfYodH3KO66ZJcgAn0iJE8HSoAzqRaYl9o1CcqLqz&#10;zWq5vGlOAVXEICEl2r2fDvm21tcaZP6odYLMbMeJW64RazyU2Gw3Yt2jiIORFxriH1g4YTw1nUvd&#10;iyzYE5pfSjkjMaSg80IG1wStjYSqgdS0y5/UfB5EhKqFzElxtin9v7Lyw3GPzKiO37SceeHojh4A&#10;hQL2FfBgvHryPXMms70GYxllkWWnmNaE3Pk9XlYp7rHoHzW68iVlbKw2n2ebYcxMTpuSdle37ZvX&#10;9QaaZ1zElB8gOFZ+Op4yCtMPeRe8p7sM2FaXxfF9ytSZgFdAaWp9iVkY+9Yrls+RxGQ0wvcWCm1K&#10;LylNoT8Rrn/5bGGCfwJNXhDFqU2dQthZZEdB86O+VfG1CmUWiDbWzqBl5fZH0CW3wKBO5t8C5+za&#10;Mfg8A53xAX/XNY9XqnrKv6qetBbZh6DO9fqqHTRe1Z/LUyjz++O6wp8f7PY7AAAA//8DAFBLAwQU&#10;AAYACAAAACEAMLqq99wAAAAJAQAADwAAAGRycy9kb3ducmV2LnhtbEyPzU7DMBCE70i8g7VIXKrW&#10;DjS0CXEqFAlxbuEBNvGSRPgntd02fXuMOMBtd2c0+021m41mZ/JhdFZCthLAyHZOjbaX8PH+utwC&#10;CxGtQu0sSbhSgF19e1NhqdzF7ul8iD1LITaUKGGIcSo5D91ABsPKTWST9um8wZhW33Pl8ZLCjeYP&#10;Qjxxg6NNHwacqBmo+zqcjIR9s26zq29E/qZFcVwci8UjFlLe380vz8AizfHPDD/4CR3qxNS6k1WB&#10;aQlbkacuUcJabIAlw++hTUOeAa8r/r9B/Q0AAP//AwBQSwECLQAUAAYACAAAACEAtoM4kv4AAADh&#10;AQAAEwAAAAAAAAAAAAAAAAAAAAAAW0NvbnRlbnRfVHlwZXNdLnhtbFBLAQItABQABgAIAAAAIQA4&#10;/SH/1gAAAJQBAAALAAAAAAAAAAAAAAAAAC8BAABfcmVscy8ucmVsc1BLAQItABQABgAIAAAAIQAr&#10;XTFz3AEAAPgDAAAOAAAAAAAAAAAAAAAAAC4CAABkcnMvZTJvRG9jLnhtbFBLAQItABQABgAIAAAA&#10;IQAwuqr33AAAAAkBAAAPAAAAAAAAAAAAAAAAADYEAABkcnMvZG93bnJldi54bWxQSwUGAAAAAAQA&#10;BADzAAAAPwUAAAAA&#10;" strokecolor="black [3040]">
+              <v:shape w14:anchorId="01491232" id="Gerade Verbindung mit Pfeil 61" o:spid="_x0000_s1026" type="#_x0000_t32" style="position:absolute;margin-left:402.5pt;margin-top:20.35pt;width:0;height:22.2pt;z-index:251729920;visibility:visible;mso-wrap-style:square;mso-wrap-distance-left:9pt;mso-wrap-distance-top:0;mso-wrap-distance-right:9pt;mso-wrap-distance-bottom:0;mso-position-horizontal:absolute;mso-position-horizontal-relative:text;mso-position-vertical:absolute;mso-position-vertical-relative:text" o:gfxdata="UEsDBBQABgAIAAAAIQC2gziS/gAAAOEBAAATAAAAW0NvbnRlbnRfVHlwZXNdLnhtbJSRQU7DMBBF&#10;90jcwfIWJU67QAgl6YK0S0CoHGBkTxKLZGx5TGhvj5O2G0SRWNoz/78nu9wcxkFMGNg6quQqL6RA&#10;0s5Y6ir5vt9lD1JwBDIwOMJKHpHlpr69KfdHjyxSmriSfYz+USnWPY7AufNIadK6MEJMx9ApD/oD&#10;OlTrorhX2lFEilmcO2RdNtjC5xDF9pCuTyYBB5bi6bQ4syoJ3g9WQ0ymaiLzg5KdCXlKLjvcW893&#10;SUOqXwnz5DrgnHtJTxOsQfEKIT7DmDSUCaxw7Rqn8787ZsmRM9e2VmPeBN4uqYvTtW7jvijg9N/y&#10;JsXecLq0q+WD6m8AAAD//wMAUEsDBBQABgAIAAAAIQA4/SH/1gAAAJQBAAALAAAAX3JlbHMvLnJl&#10;bHOkkMFqwzAMhu+DvYPRfXGawxijTi+j0GvpHsDYimMaW0Yy2fr2M4PBMnrbUb/Q94l/f/hMi1qR&#10;JVI2sOt6UJgd+ZiDgffL8ekFlFSbvV0oo4EbChzGx4f9GRdb25HMsYhqlCwG5lrLq9biZkxWOiqY&#10;22YiTra2kYMu1l1tQD30/bPm3wwYN0x18gb45AdQl1tp5j/sFB2T0FQ7R0nTNEV3j6o9feQzro1i&#10;OWA14Fm+Q8a1a8+Bvu/d/dMb2JY5uiPbhG/ktn4cqGU/er3pcvwCAAD//wMAUEsDBBQABgAIAAAA&#10;IQArXTFz3AEAAPgDAAAOAAAAZHJzL2Uyb0RvYy54bWysU02P0zAQvSPxHyzfaZoKrZaq6R66sBcE&#10;FbDcXXucWPhLY2+b/nvGTptFfEgIcZnE9ryZ957Hm7vRWXYETCb4jreLJWfgZVDG9x1//PLu1S1n&#10;KQuvhA0eOn6GxO+2L19sTnENqzAEqwAZFfFpfYodH3KO66ZJcgAn0iJE8HSoAzqRaYl9o1CcqLqz&#10;zWq5vGlOAVXEICEl2r2fDvm21tcaZP6odYLMbMeJW64RazyU2Gw3Yt2jiIORFxriH1g4YTw1nUvd&#10;iyzYE5pfSjkjMaSg80IG1wStjYSqgdS0y5/UfB5EhKqFzElxtin9v7Lyw3GPzKiO37SceeHojh4A&#10;hQL2FfBgvHryPXMms70GYxllkWWnmNaE3Pk9XlYp7rHoHzW68iVlbKw2n2ebYcxMTpuSdle37ZvX&#10;9QaaZ1zElB8gOFZ+Op4yCtMPeRe8p7sM2FaXxfF9ytSZgFdAaWp9iVkY+9Yrls+RxGQ0wvcWCm1K&#10;LylNoT8Rrn/5bGGCfwJNXhDFqU2dQthZZEdB86O+VfG1CmUWiDbWzqBl5fZH0CW3wKBO5t8C5+za&#10;Mfg8A53xAX/XNY9XqnrKv6qetBbZh6DO9fqqHTRe1Z/LUyjz++O6wp8f7PY7AAAA//8DAFBLAwQU&#10;AAYACAAAACEAMLqq99wAAAAJAQAADwAAAGRycy9kb3ducmV2LnhtbEyPzU7DMBCE70i8g7VIXKrW&#10;DjS0CXEqFAlxbuEBNvGSRPgntd02fXuMOMBtd2c0+021m41mZ/JhdFZCthLAyHZOjbaX8PH+utwC&#10;CxGtQu0sSbhSgF19e1NhqdzF7ul8iD1LITaUKGGIcSo5D91ABsPKTWST9um8wZhW33Pl8ZLCjeYP&#10;Qjxxg6NNHwacqBmo+zqcjIR9s26zq29E/qZFcVwci8UjFlLe380vz8AizfHPDD/4CR3qxNS6k1WB&#10;aQlbkacuUcJabIAlw++hTUOeAa8r/r9B/Q0AAP//AwBQSwECLQAUAAYACAAAACEAtoM4kv4AAADh&#10;AQAAEwAAAAAAAAAAAAAAAAAAAAAAW0NvbnRlbnRfVHlwZXNdLnhtbFBLAQItABQABgAIAAAAIQA4&#10;/SH/1gAAAJQBAAALAAAAAAAAAAAAAAAAAC8BAABfcmVscy8ucmVsc1BLAQItABQABgAIAAAAIQAr&#10;XTFz3AEAAPgDAAAOAAAAAAAAAAAAAAAAAC4CAABkcnMvZTJvRG9jLnhtbFBLAQItABQABgAIAAAA&#10;IQAwuqr33AAAAAkBAAAPAAAAAAAAAAAAAAAAADYEAABkcnMvZG93bnJldi54bWxQSwUGAAAAAAQA&#10;BADzAAAAPwUAAAAA&#10;" strokecolor="black [3040]">
                 <v:stroke endarrow="block"/>
               </v:shape>
             </w:pict>
@@ -4750,7 +4972,7 @@
           </mc:Choice>
           <mc:Fallback>
             <w:pict>
-              <v:shape w14:anchorId="4467DC2B" id="Gerade Verbindung mit Pfeil 31" o:spid="_x0000_s1026" type="#_x0000_t32" style="position:absolute;margin-left:328.35pt;margin-top:20.85pt;width:0;height:22.2pt;z-index:251640832;visibility:visible;mso-wrap-style:square;mso-wrap-distance-left:9pt;mso-wrap-distance-top:0;mso-wrap-distance-right:9pt;mso-wrap-distance-bottom:0;mso-position-horizontal:absolute;mso-position-horizontal-relative:text;mso-position-vertical:absolute;mso-position-vertical-relative:text" o:gfxdata="UEsDBBQABgAIAAAAIQC2gziS/gAAAOEBAAATAAAAW0NvbnRlbnRfVHlwZXNdLnhtbJSRQU7DMBBF&#10;90jcwfIWJU67QAgl6YK0S0CoHGBkTxKLZGx5TGhvj5O2G0SRWNoz/78nu9wcxkFMGNg6quQqL6RA&#10;0s5Y6ir5vt9lD1JwBDIwOMJKHpHlpr69KfdHjyxSmriSfYz+USnWPY7AufNIadK6MEJMx9ApD/oD&#10;OlTrorhX2lFEilmcO2RdNtjC5xDF9pCuTyYBB5bi6bQ4syoJ3g9WQ0ymaiLzg5KdCXlKLjvcW893&#10;SUOqXwnz5DrgnHtJTxOsQfEKIT7DmDSUCaxw7Rqn8787ZsmRM9e2VmPeBN4uqYvTtW7jvijg9N/y&#10;JsXecLq0q+WD6m8AAAD//wMAUEsDBBQABgAIAAAAIQA4/SH/1gAAAJQBAAALAAAAX3JlbHMvLnJl&#10;bHOkkMFqwzAMhu+DvYPRfXGawxijTi+j0GvpHsDYimMaW0Yy2fr2M4PBMnrbUb/Q94l/f/hMi1qR&#10;JVI2sOt6UJgd+ZiDgffL8ekFlFSbvV0oo4EbChzGx4f9GRdb25HMsYhqlCwG5lrLq9biZkxWOiqY&#10;22YiTra2kYMu1l1tQD30/bPm3wwYN0x18gb45AdQl1tp5j/sFB2T0FQ7R0nTNEV3j6o9feQzro1i&#10;OWA14Fm+Q8a1a8+Bvu/d/dMb2JY5uiPbhG/ktn4cqGU/er3pcvwCAAD//wMAUEsDBBQABgAIAAAA&#10;IQDknjWj2wEAAPgDAAAOAAAAZHJzL2Uyb0RvYy54bWysU02P0zAQvSPxHyzfadqC0BI13UMX9oKg&#10;goW7a48TC39p7G3af8/YabOIDwkhLpPYnjfz3vN4c3tylh0Bkwm+46vFkjPwMijj+45/eXj34oaz&#10;lIVXwgYPHT9D4rfb5882Y2xhHYZgFSCjIj61Y+z4kHNsmybJAZxIixDB06EO6ESmJfaNQjFSdWeb&#10;9XL5uhkDqohBQkq0ezcd8m2trzXI/FHrBJnZjhO3XCPWeCix2W5E26OIg5EXGuIfWDhhPDWdS92J&#10;LNgjml9KOSMxpKDzQgbXBK2NhKqB1KyWP6n5PIgIVQuZk+JsU/p/ZeWH4x6ZUR1/ueLMC0d3dA8o&#10;FLCvgAfj1aPvmTOZ7TUYyyiLLBtjagm583u8rFLcY9F/0ujKl5SxU7X5PNsMp8zktClpd32zevOq&#10;3kDzhIuY8j0Ex8pPx1NGYfoh74L3dJcBV9VlcXyfMnUm4BVQmlpfYhbGvvWK5XMkMRmN8L2FQpvS&#10;S0pT6E+E618+W5jgn0CTF0RxalOnEHYW2VHQ/KhvVXytQpkFoo21M2hZuf0RdMktMKiT+bfAObt2&#10;DD7PQGd8wN91zacrVT3lX1VPWovsQ1Dnen3VDhqv6s/lKZT5/XFd4U8PdvsdAAD//wMAUEsDBBQA&#10;BgAIAAAAIQAQAGVu3AAAAAkBAAAPAAAAZHJzL2Rvd25yZXYueG1sTI/BTsMwDIbvSLxDZCQuE0sK&#10;W1lL0wlVQpw3eIC0CW1F4nRJtnVvjxEHdrJsf/r9udrOzrKTCXH0KCFbCmAGO69H7CV8frw9bIDF&#10;pFAr69FIuJgI2/r2plKl9mfcmdM+9YxCMJZKwpDSVHIeu8E4FZd+Mki7Lx+cStSGnuugzhTuLH8U&#10;IudOjUgXBjWZZjDd9/7oJOyaVZtdQiPW71YUh8WhWDypQsr7u/n1BVgyc/qH4Vef1KEmp9YfUUdm&#10;JeTr/JlQCauMKgF/g1bCJs+A1xW//qD+AQAA//8DAFBLAQItABQABgAIAAAAIQC2gziS/gAAAOEB&#10;AAATAAAAAAAAAAAAAAAAAAAAAABbQ29udGVudF9UeXBlc10ueG1sUEsBAi0AFAAGAAgAAAAhADj9&#10;If/WAAAAlAEAAAsAAAAAAAAAAAAAAAAALwEAAF9yZWxzLy5yZWxzUEsBAi0AFAAGAAgAAAAhAOSe&#10;NaPbAQAA+AMAAA4AAAAAAAAAAAAAAAAALgIAAGRycy9lMm9Eb2MueG1sUEsBAi0AFAAGAAgAAAAh&#10;ABAAZW7cAAAACQEAAA8AAAAAAAAAAAAAAAAANQQAAGRycy9kb3ducmV2LnhtbFBLBQYAAAAABAAE&#10;APMAAAA+BQAAAAA=&#10;" strokecolor="black [3040]">
+              <v:shape w14:anchorId="465701B0" id="Gerade Verbindung mit Pfeil 31" o:spid="_x0000_s1026" type="#_x0000_t32" style="position:absolute;margin-left:328.35pt;margin-top:20.85pt;width:0;height:22.2pt;z-index:251640832;visibility:visible;mso-wrap-style:square;mso-wrap-distance-left:9pt;mso-wrap-distance-top:0;mso-wrap-distance-right:9pt;mso-wrap-distance-bottom:0;mso-position-horizontal:absolute;mso-position-horizontal-relative:text;mso-position-vertical:absolute;mso-position-vertical-relative:text" o:gfxdata="UEsDBBQABgAIAAAAIQC2gziS/gAAAOEBAAATAAAAW0NvbnRlbnRfVHlwZXNdLnhtbJSRQU7DMBBF&#10;90jcwfIWJU67QAgl6YK0S0CoHGBkTxKLZGx5TGhvj5O2G0SRWNoz/78nu9wcxkFMGNg6quQqL6RA&#10;0s5Y6ir5vt9lD1JwBDIwOMJKHpHlpr69KfdHjyxSmriSfYz+USnWPY7AufNIadK6MEJMx9ApD/oD&#10;OlTrorhX2lFEilmcO2RdNtjC5xDF9pCuTyYBB5bi6bQ4syoJ3g9WQ0ymaiLzg5KdCXlKLjvcW893&#10;SUOqXwnz5DrgnHtJTxOsQfEKIT7DmDSUCaxw7Rqn8787ZsmRM9e2VmPeBN4uqYvTtW7jvijg9N/y&#10;JsXecLq0q+WD6m8AAAD//wMAUEsDBBQABgAIAAAAIQA4/SH/1gAAAJQBAAALAAAAX3JlbHMvLnJl&#10;bHOkkMFqwzAMhu+DvYPRfXGawxijTi+j0GvpHsDYimMaW0Yy2fr2M4PBMnrbUb/Q94l/f/hMi1qR&#10;JVI2sOt6UJgd+ZiDgffL8ekFlFSbvV0oo4EbChzGx4f9GRdb25HMsYhqlCwG5lrLq9biZkxWOiqY&#10;22YiTra2kYMu1l1tQD30/bPm3wwYN0x18gb45AdQl1tp5j/sFB2T0FQ7R0nTNEV3j6o9feQzro1i&#10;OWA14Fm+Q8a1a8+Bvu/d/dMb2JY5uiPbhG/ktn4cqGU/er3pcvwCAAD//wMAUEsDBBQABgAIAAAA&#10;IQDknjWj2wEAAPgDAAAOAAAAZHJzL2Uyb0RvYy54bWysU02P0zAQvSPxHyzfadqC0BI13UMX9oKg&#10;goW7a48TC39p7G3af8/YabOIDwkhLpPYnjfz3vN4c3tylh0Bkwm+46vFkjPwMijj+45/eXj34oaz&#10;lIVXwgYPHT9D4rfb5882Y2xhHYZgFSCjIj61Y+z4kHNsmybJAZxIixDB06EO6ESmJfaNQjFSdWeb&#10;9XL5uhkDqohBQkq0ezcd8m2trzXI/FHrBJnZjhO3XCPWeCix2W5E26OIg5EXGuIfWDhhPDWdS92J&#10;LNgjml9KOSMxpKDzQgbXBK2NhKqB1KyWP6n5PIgIVQuZk+JsU/p/ZeWH4x6ZUR1/ueLMC0d3dA8o&#10;FLCvgAfj1aPvmTOZ7TUYyyiLLBtjagm583u8rFLcY9F/0ujKl5SxU7X5PNsMp8zktClpd32zevOq&#10;3kDzhIuY8j0Ex8pPx1NGYfoh74L3dJcBV9VlcXyfMnUm4BVQmlpfYhbGvvWK5XMkMRmN8L2FQpvS&#10;S0pT6E+E618+W5jgn0CTF0RxalOnEHYW2VHQ/KhvVXytQpkFoo21M2hZuf0RdMktMKiT+bfAObt2&#10;DD7PQGd8wN91zacrVT3lX1VPWovsQ1Dnen3VDhqv6s/lKZT5/XFd4U8PdvsdAAD//wMAUEsDBBQA&#10;BgAIAAAAIQAQAGVu3AAAAAkBAAAPAAAAZHJzL2Rvd25yZXYueG1sTI/BTsMwDIbvSLxDZCQuE0sK&#10;W1lL0wlVQpw3eIC0CW1F4nRJtnVvjxEHdrJsf/r9udrOzrKTCXH0KCFbCmAGO69H7CV8frw9bIDF&#10;pFAr69FIuJgI2/r2plKl9mfcmdM+9YxCMJZKwpDSVHIeu8E4FZd+Mki7Lx+cStSGnuugzhTuLH8U&#10;IudOjUgXBjWZZjDd9/7oJOyaVZtdQiPW71YUh8WhWDypQsr7u/n1BVgyc/qH4Vef1KEmp9YfUUdm&#10;JeTr/JlQCauMKgF/g1bCJs+A1xW//qD+AQAA//8DAFBLAQItABQABgAIAAAAIQC2gziS/gAAAOEB&#10;AAATAAAAAAAAAAAAAAAAAAAAAABbQ29udGVudF9UeXBlc10ueG1sUEsBAi0AFAAGAAgAAAAhADj9&#10;If/WAAAAlAEAAAsAAAAAAAAAAAAAAAAALwEAAF9yZWxzLy5yZWxzUEsBAi0AFAAGAAgAAAAhAOSe&#10;NaPbAQAA+AMAAA4AAAAAAAAAAAAAAAAALgIAAGRycy9lMm9Eb2MueG1sUEsBAi0AFAAGAAgAAAAh&#10;ABAAZW7cAAAACQEAAA8AAAAAAAAAAAAAAAAANQQAAGRycy9kb3ducmV2LnhtbFBLBQYAAAAABAAE&#10;APMAAAA+BQAAAAA=&#10;" strokecolor="black [3040]">
                 <v:stroke endarrow="block"/>
               </v:shape>
             </w:pict>
@@ -4816,7 +5038,7 @@
           </mc:Choice>
           <mc:Fallback>
             <w:pict>
-              <v:shape w14:anchorId="7D34D66F" id="Gerade Verbindung mit Pfeil 20" o:spid="_x0000_s1026" type="#_x0000_t32" style="position:absolute;margin-left:182.55pt;margin-top:20pt;width:0;height:22.2pt;z-index:251571200;visibility:visible;mso-wrap-style:square;mso-wrap-distance-left:9pt;mso-wrap-distance-top:0;mso-wrap-distance-right:9pt;mso-wrap-distance-bottom:0;mso-position-horizontal:absolute;mso-position-horizontal-relative:text;mso-position-vertical:absolute;mso-position-vertical-relative:text" o:gfxdata="UEsDBBQABgAIAAAAIQC2gziS/gAAAOEBAAATAAAAW0NvbnRlbnRfVHlwZXNdLnhtbJSRQU7DMBBF&#10;90jcwfIWJU67QAgl6YK0S0CoHGBkTxKLZGx5TGhvj5O2G0SRWNoz/78nu9wcxkFMGNg6quQqL6RA&#10;0s5Y6ir5vt9lD1JwBDIwOMJKHpHlpr69KfdHjyxSmriSfYz+USnWPY7AufNIadK6MEJMx9ApD/oD&#10;OlTrorhX2lFEilmcO2RdNtjC5xDF9pCuTyYBB5bi6bQ4syoJ3g9WQ0ymaiLzg5KdCXlKLjvcW893&#10;SUOqXwnz5DrgnHtJTxOsQfEKIT7DmDSUCaxw7Rqn8787ZsmRM9e2VmPeBN4uqYvTtW7jvijg9N/y&#10;JsXecLq0q+WD6m8AAAD//wMAUEsDBBQABgAIAAAAIQA4/SH/1gAAAJQBAAALAAAAX3JlbHMvLnJl&#10;bHOkkMFqwzAMhu+DvYPRfXGawxijTi+j0GvpHsDYimMaW0Yy2fr2M4PBMnrbUb/Q94l/f/hMi1qR&#10;JVI2sOt6UJgd+ZiDgffL8ekFlFSbvV0oo4EbChzGx4f9GRdb25HMsYhqlCwG5lrLq9biZkxWOiqY&#10;22YiTra2kYMu1l1tQD30/bPm3wwYN0x18gb45AdQl1tp5j/sFB2T0FQ7R0nTNEV3j6o9feQzro1i&#10;OWA14Fm+Q8a1a8+Bvu/d/dMb2JY5uiPbhG/ktn4cqGU/er3pcvwCAAD//wMAUEsDBBQABgAIAAAA&#10;IQBGUw+H2gEAAPgDAAAOAAAAZHJzL2Uyb0RvYy54bWysU8tu2zAQvBfoPxC817KNokgNyzk4bS5F&#10;a/R1p8mlRJQvLBlL/vsuKVsp+gCKIJeVSO7szgyX29vRWXYCTCb4lq8WS87Ay6CM71r+7ev7Vzec&#10;pSy8EjZ4aPkZEr/dvXyxHeIG1qEPVgEyKuLTZogt73OOm6ZJsgcn0iJE8HSoAzqRaYldo1AMVN3Z&#10;Zr1cvmmGgCpikJAS7d5Nh3xX62sNMn/SOkFmtuXELdeINR5LbHZbselQxN7ICw3xBBZOGE9N51J3&#10;Igv2gOaPUs5IDCnovJDBNUFrI6FqIDWr5W9qvvQiQtVC5qQ425Ser6z8eDogM6rla7LHC0d3dA8o&#10;FLDvgEfj1YPvmDOZHTQYyyiLLBti2hBy7w94WaV4wKJ/1OjKl5Sxsdp8nm2GMTM5bUraXd+s3r6u&#10;5ZpHXMSU7yE4Vn5anjIK0/V5H7ynuwy4qi6L04eUqTMBr4DS1PoSszD2nVcsnyOJyWiE7ywU2pRe&#10;UppCfyJc//LZwgT/DJq8IIpTmzqFsLfIToLmR/1YzVUos0C0sXYGLSu3f4IuuQUGdTL/Fzhn147B&#10;5xnojA/4t655vFLVU/5V9aS1yD4Gda7XV+2g8ar+XJ5Cmd9f1xX++GB3PwEAAP//AwBQSwMEFAAG&#10;AAgAAAAhACjygMTcAAAACQEAAA8AAABkcnMvZG93bnJldi54bWxMj8tOwzAQRfdI/IM1SGwqaoem&#10;VRMyqVAkxLotH+DEQxLhR2q7bfr3GLGA5cwc3Tm32s1Gswv5MDqLkC0FMLKdU6PtET6Ob09bYCFK&#10;q6R2lhBuFGBX399VslTuavd0OcSepRAbSokwxDiVnIduICPD0k1k0+3TeSNjGn3PlZfXFG40fxZi&#10;w40cbfowyImagbqvw9kg7Ju8zW6+Eet3LYrT4lQsVrJAfHyYX1+ARZrjHww/+kkd6uTUurNVgWmE&#10;1WadJRQhF6lTAn4XLcI2z4HXFf/foP4GAAD//wMAUEsBAi0AFAAGAAgAAAAhALaDOJL+AAAA4QEA&#10;ABMAAAAAAAAAAAAAAAAAAAAAAFtDb250ZW50X1R5cGVzXS54bWxQSwECLQAUAAYACAAAACEAOP0h&#10;/9YAAACUAQAACwAAAAAAAAAAAAAAAAAvAQAAX3JlbHMvLnJlbHNQSwECLQAUAAYACAAAACEARlMP&#10;h9oBAAD4AwAADgAAAAAAAAAAAAAAAAAuAgAAZHJzL2Uyb0RvYy54bWxQSwECLQAUAAYACAAAACEA&#10;KPKAxNwAAAAJAQAADwAAAAAAAAAAAAAAAAA0BAAAZHJzL2Rvd25yZXYueG1sUEsFBgAAAAAEAAQA&#10;8wAAAD0FAAAAAA==&#10;" strokecolor="black [3040]">
+              <v:shape w14:anchorId="100757CE" id="Gerade Verbindung mit Pfeil 20" o:spid="_x0000_s1026" type="#_x0000_t32" style="position:absolute;margin-left:182.55pt;margin-top:20pt;width:0;height:22.2pt;z-index:251571200;visibility:visible;mso-wrap-style:square;mso-wrap-distance-left:9pt;mso-wrap-distance-top:0;mso-wrap-distance-right:9pt;mso-wrap-distance-bottom:0;mso-position-horizontal:absolute;mso-position-horizontal-relative:text;mso-position-vertical:absolute;mso-position-vertical-relative:text" o:gfxdata="UEsDBBQABgAIAAAAIQC2gziS/gAAAOEBAAATAAAAW0NvbnRlbnRfVHlwZXNdLnhtbJSRQU7DMBBF&#10;90jcwfIWJU67QAgl6YK0S0CoHGBkTxKLZGx5TGhvj5O2G0SRWNoz/78nu9wcxkFMGNg6quQqL6RA&#10;0s5Y6ir5vt9lD1JwBDIwOMJKHpHlpr69KfdHjyxSmriSfYz+USnWPY7AufNIadK6MEJMx9ApD/oD&#10;OlTrorhX2lFEilmcO2RdNtjC5xDF9pCuTyYBB5bi6bQ4syoJ3g9WQ0ymaiLzg5KdCXlKLjvcW893&#10;SUOqXwnz5DrgnHtJTxOsQfEKIT7DmDSUCaxw7Rqn8787ZsmRM9e2VmPeBN4uqYvTtW7jvijg9N/y&#10;JsXecLq0q+WD6m8AAAD//wMAUEsDBBQABgAIAAAAIQA4/SH/1gAAAJQBAAALAAAAX3JlbHMvLnJl&#10;bHOkkMFqwzAMhu+DvYPRfXGawxijTi+j0GvpHsDYimMaW0Yy2fr2M4PBMnrbUb/Q94l/f/hMi1qR&#10;JVI2sOt6UJgd+ZiDgffL8ekFlFSbvV0oo4EbChzGx4f9GRdb25HMsYhqlCwG5lrLq9biZkxWOiqY&#10;22YiTra2kYMu1l1tQD30/bPm3wwYN0x18gb45AdQl1tp5j/sFB2T0FQ7R0nTNEV3j6o9feQzro1i&#10;OWA14Fm+Q8a1a8+Bvu/d/dMb2JY5uiPbhG/ktn4cqGU/er3pcvwCAAD//wMAUEsDBBQABgAIAAAA&#10;IQBGUw+H2gEAAPgDAAAOAAAAZHJzL2Uyb0RvYy54bWysU8tu2zAQvBfoPxC817KNokgNyzk4bS5F&#10;a/R1p8mlRJQvLBlL/vsuKVsp+gCKIJeVSO7szgyX29vRWXYCTCb4lq8WS87Ay6CM71r+7ev7Vzec&#10;pSy8EjZ4aPkZEr/dvXyxHeIG1qEPVgEyKuLTZogt73OOm6ZJsgcn0iJE8HSoAzqRaYldo1AMVN3Z&#10;Zr1cvmmGgCpikJAS7d5Nh3xX62sNMn/SOkFmtuXELdeINR5LbHZbselQxN7ICw3xBBZOGE9N51J3&#10;Igv2gOaPUs5IDCnovJDBNUFrI6FqIDWr5W9qvvQiQtVC5qQ425Ser6z8eDogM6rla7LHC0d3dA8o&#10;FLDvgEfj1YPvmDOZHTQYyyiLLBti2hBy7w94WaV4wKJ/1OjKl5Sxsdp8nm2GMTM5bUraXd+s3r6u&#10;5ZpHXMSU7yE4Vn5anjIK0/V5H7ynuwy4qi6L04eUqTMBr4DS1PoSszD2nVcsnyOJyWiE7ywU2pRe&#10;UppCfyJc//LZwgT/DJq8IIpTmzqFsLfIToLmR/1YzVUos0C0sXYGLSu3f4IuuQUGdTL/Fzhn147B&#10;5xnojA/4t655vFLVU/5V9aS1yD4Gda7XV+2g8ar+XJ5Cmd9f1xX++GB3PwEAAP//AwBQSwMEFAAG&#10;AAgAAAAhACjygMTcAAAACQEAAA8AAABkcnMvZG93bnJldi54bWxMj8tOwzAQRfdI/IM1SGwqaoem&#10;VRMyqVAkxLotH+DEQxLhR2q7bfr3GLGA5cwc3Tm32s1Gswv5MDqLkC0FMLKdU6PtET6Ob09bYCFK&#10;q6R2lhBuFGBX399VslTuavd0OcSepRAbSokwxDiVnIduICPD0k1k0+3TeSNjGn3PlZfXFG40fxZi&#10;w40cbfowyImagbqvw9kg7Ju8zW6+Eet3LYrT4lQsVrJAfHyYX1+ARZrjHww/+kkd6uTUurNVgWmE&#10;1WadJRQhF6lTAn4XLcI2z4HXFf/foP4GAAD//wMAUEsBAi0AFAAGAAgAAAAhALaDOJL+AAAA4QEA&#10;ABMAAAAAAAAAAAAAAAAAAAAAAFtDb250ZW50X1R5cGVzXS54bWxQSwECLQAUAAYACAAAACEAOP0h&#10;/9YAAACUAQAACwAAAAAAAAAAAAAAAAAvAQAAX3JlbHMvLnJlbHNQSwECLQAUAAYACAAAACEARlMP&#10;h9oBAAD4AwAADgAAAAAAAAAAAAAAAAAuAgAAZHJzL2Uyb0RvYy54bWxQSwECLQAUAAYACAAAACEA&#10;KPKAxNwAAAAJAQAADwAAAAAAAAAAAAAAAAA0BAAAZHJzL2Rvd25yZXYueG1sUEsFBgAAAAAEAAQA&#10;8wAAAD0FAAAAAA==&#10;" strokecolor="black [3040]">
                 <v:stroke endarrow="block"/>
               </v:shape>
             </w:pict>
@@ -4882,7 +5104,7 @@
           </mc:Choice>
           <mc:Fallback>
             <w:pict>
-              <v:shape w14:anchorId="4483BE66" id="Gerade Verbindung mit Pfeil 27" o:spid="_x0000_s1026" type="#_x0000_t32" style="position:absolute;margin-left:254.4pt;margin-top:20.5pt;width:0;height:22.2pt;z-index:251610112;visibility:visible;mso-wrap-style:square;mso-wrap-distance-left:9pt;mso-wrap-distance-top:0;mso-wrap-distance-right:9pt;mso-wrap-distance-bottom:0;mso-position-horizontal:absolute;mso-position-horizontal-relative:text;mso-position-vertical:absolute;mso-position-vertical-relative:text" o:gfxdata="UEsDBBQABgAIAAAAIQC2gziS/gAAAOEBAAATAAAAW0NvbnRlbnRfVHlwZXNdLnhtbJSRQU7DMBBF&#10;90jcwfIWJU67QAgl6YK0S0CoHGBkTxKLZGx5TGhvj5O2G0SRWNoz/78nu9wcxkFMGNg6quQqL6RA&#10;0s5Y6ir5vt9lD1JwBDIwOMJKHpHlpr69KfdHjyxSmriSfYz+USnWPY7AufNIadK6MEJMx9ApD/oD&#10;OlTrorhX2lFEilmcO2RdNtjC5xDF9pCuTyYBB5bi6bQ4syoJ3g9WQ0ymaiLzg5KdCXlKLjvcW893&#10;SUOqXwnz5DrgnHtJTxOsQfEKIT7DmDSUCaxw7Rqn8787ZsmRM9e2VmPeBN4uqYvTtW7jvijg9N/y&#10;JsXecLq0q+WD6m8AAAD//wMAUEsDBBQABgAIAAAAIQA4/SH/1gAAAJQBAAALAAAAX3JlbHMvLnJl&#10;bHOkkMFqwzAMhu+DvYPRfXGawxijTi+j0GvpHsDYimMaW0Yy2fr2M4PBMnrbUb/Q94l/f/hMi1qR&#10;JVI2sOt6UJgd+ZiDgffL8ekFlFSbvV0oo4EbChzGx4f9GRdb25HMsYhqlCwG5lrLq9biZkxWOiqY&#10;22YiTra2kYMu1l1tQD30/bPm3wwYN0x18gb45AdQl1tp5j/sFB2T0FQ7R0nTNEV3j6o9feQzro1i&#10;OWA14Fm+Q8a1a8+Bvu/d/dMb2JY5uiPbhG/ktn4cqGU/er3pcvwCAAD//wMAUEsDBBQABgAIAAAA&#10;IQBhcfje2wEAAPgDAAAOAAAAZHJzL2Uyb0RvYy54bWysU02P0zAQvSPxHyzfadoKwRI13UMX9oKg&#10;goW7a48TC39p7G3af8/YabOIDwkhLpPYnjfz3vN4c3tylh0Bkwm+46vFkjPwMijj+45/eXj34oaz&#10;lIVXwgYPHT9D4rfb5882Y2xhHYZgFSCjIj61Y+z4kHNsmybJAZxIixDB06EO6ESmJfaNQjFSdWeb&#10;9XL5qhkDqohBQkq0ezcd8m2trzXI/FHrBJnZjhO3XCPWeCix2W5E26OIg5EXGuIfWDhhPDWdS92J&#10;LNgjml9KOSMxpKDzQgbXBK2NhKqB1KyWP6n5PIgIVQuZk+JsU/p/ZeWH4x6ZUR1fv+bMC0d3dA8o&#10;FLCvgAfj1aPvmTOZ7TUYyyiLLBtjagm583u8rFLcY9F/0ujKl5SxU7X5PNsMp8zktClpd32zevOy&#10;3kDzhIuY8j0Ex8pPx1NGYfoh74L3dJcBV9VlcXyfMnUm4BVQmlpfYhbGvvWK5XMkMRmN8L2FQpvS&#10;S0pT6E+E618+W5jgn0CTF0RxalOnEHYW2VHQ/Khvq7kKZRaINtbOoGXl9kfQJbfAoE7m3wLn7Nox&#10;+DwDnfEBf9c1n65U9ZR/VT1pLbIPQZ3r9VU7aLyqP5enUOb3x3WFPz3Y7XcAAAD//wMAUEsDBBQA&#10;BgAIAAAAIQCNJfcU3AAAAAkBAAAPAAAAZHJzL2Rvd25yZXYueG1sTI/NTsMwEITvSLyDtUhcKmoH&#10;EpSk2VQoEuLclgdwYpNE9U8au2369iziAMfZGc1+U20Xa9hFz2H0DiFZC2DadV6Nrkf4PLw/5cBC&#10;lE5J451GuOkA2/r+rpKl8le305d97BmVuFBKhCHGqeQ8dIO2Mqz9pB15X362MpKce65meaVya/iz&#10;EK/cytHRh0FOuhl0d9yfLcKuSdvkNjci+zCiOK1OxepFFoiPD8vbBljUS/wLww8+oUNNTK0/OxWY&#10;QchETugRIU1oEwV+Dy1CnqXA64r/X1B/AwAA//8DAFBLAQItABQABgAIAAAAIQC2gziS/gAAAOEB&#10;AAATAAAAAAAAAAAAAAAAAAAAAABbQ29udGVudF9UeXBlc10ueG1sUEsBAi0AFAAGAAgAAAAhADj9&#10;If/WAAAAlAEAAAsAAAAAAAAAAAAAAAAALwEAAF9yZWxzLy5yZWxzUEsBAi0AFAAGAAgAAAAhAGFx&#10;+N7bAQAA+AMAAA4AAAAAAAAAAAAAAAAALgIAAGRycy9lMm9Eb2MueG1sUEsBAi0AFAAGAAgAAAAh&#10;AI0l9xTcAAAACQEAAA8AAAAAAAAAAAAAAAAANQQAAGRycy9kb3ducmV2LnhtbFBLBQYAAAAABAAE&#10;APMAAAA+BQAAAAA=&#10;" strokecolor="black [3040]">
+              <v:shape w14:anchorId="0796DEC0" id="Gerade Verbindung mit Pfeil 27" o:spid="_x0000_s1026" type="#_x0000_t32" style="position:absolute;margin-left:254.4pt;margin-top:20.5pt;width:0;height:22.2pt;z-index:251610112;visibility:visible;mso-wrap-style:square;mso-wrap-distance-left:9pt;mso-wrap-distance-top:0;mso-wrap-distance-right:9pt;mso-wrap-distance-bottom:0;mso-position-horizontal:absolute;mso-position-horizontal-relative:text;mso-position-vertical:absolute;mso-position-vertical-relative:text" o:gfxdata="UEsDBBQABgAIAAAAIQC2gziS/gAAAOEBAAATAAAAW0NvbnRlbnRfVHlwZXNdLnhtbJSRQU7DMBBF&#10;90jcwfIWJU67QAgl6YK0S0CoHGBkTxKLZGx5TGhvj5O2G0SRWNoz/78nu9wcxkFMGNg6quQqL6RA&#10;0s5Y6ir5vt9lD1JwBDIwOMJKHpHlpr69KfdHjyxSmriSfYz+USnWPY7AufNIadK6MEJMx9ApD/oD&#10;OlTrorhX2lFEilmcO2RdNtjC5xDF9pCuTyYBB5bi6bQ4syoJ3g9WQ0ymaiLzg5KdCXlKLjvcW893&#10;SUOqXwnz5DrgnHtJTxOsQfEKIT7DmDSUCaxw7Rqn8787ZsmRM9e2VmPeBN4uqYvTtW7jvijg9N/y&#10;JsXecLq0q+WD6m8AAAD//wMAUEsDBBQABgAIAAAAIQA4/SH/1gAAAJQBAAALAAAAX3JlbHMvLnJl&#10;bHOkkMFqwzAMhu+DvYPRfXGawxijTi+j0GvpHsDYimMaW0Yy2fr2M4PBMnrbUb/Q94l/f/hMi1qR&#10;JVI2sOt6UJgd+ZiDgffL8ekFlFSbvV0oo4EbChzGx4f9GRdb25HMsYhqlCwG5lrLq9biZkxWOiqY&#10;22YiTra2kYMu1l1tQD30/bPm3wwYN0x18gb45AdQl1tp5j/sFB2T0FQ7R0nTNEV3j6o9feQzro1i&#10;OWA14Fm+Q8a1a8+Bvu/d/dMb2JY5uiPbhG/ktn4cqGU/er3pcvwCAAD//wMAUEsDBBQABgAIAAAA&#10;IQBhcfje2wEAAPgDAAAOAAAAZHJzL2Uyb0RvYy54bWysU02P0zAQvSPxHyzfadoKwRI13UMX9oKg&#10;goW7a48TC39p7G3af8/YabOIDwkhLpPYnjfz3vN4c3tylh0Bkwm+46vFkjPwMijj+45/eXj34oaz&#10;lIVXwgYPHT9D4rfb5882Y2xhHYZgFSCjIj61Y+z4kHNsmybJAZxIixDB06EO6ESmJfaNQjFSdWeb&#10;9XL5qhkDqohBQkq0ezcd8m2trzXI/FHrBJnZjhO3XCPWeCix2W5E26OIg5EXGuIfWDhhPDWdS92J&#10;LNgjml9KOSMxpKDzQgbXBK2NhKqB1KyWP6n5PIgIVQuZk+JsU/p/ZeWH4x6ZUR1fv+bMC0d3dA8o&#10;FLCvgAfj1aPvmTOZ7TUYyyiLLBtjagm583u8rFLcY9F/0ujKl5SxU7X5PNsMp8zktClpd32zevOy&#10;3kDzhIuY8j0Ex8pPx1NGYfoh74L3dJcBV9VlcXyfMnUm4BVQmlpfYhbGvvWK5XMkMRmN8L2FQpvS&#10;S0pT6E+E618+W5jgn0CTF0RxalOnEHYW2VHQ/Khvq7kKZRaINtbOoGXl9kfQJbfAoE7m3wLn7Nox&#10;+DwDnfEBf9c1n65U9ZR/VT1pLbIPQZ3r9VU7aLyqP5enUOb3x3WFPz3Y7XcAAAD//wMAUEsDBBQA&#10;BgAIAAAAIQCNJfcU3AAAAAkBAAAPAAAAZHJzL2Rvd25yZXYueG1sTI/NTsMwEITvSLyDtUhcKmoH&#10;EpSk2VQoEuLclgdwYpNE9U8au2369iziAMfZGc1+U20Xa9hFz2H0DiFZC2DadV6Nrkf4PLw/5cBC&#10;lE5J451GuOkA2/r+rpKl8le305d97BmVuFBKhCHGqeQ8dIO2Mqz9pB15X362MpKce65meaVya/iz&#10;EK/cytHRh0FOuhl0d9yfLcKuSdvkNjci+zCiOK1OxepFFoiPD8vbBljUS/wLww8+oUNNTK0/OxWY&#10;QchETugRIU1oEwV+Dy1CnqXA64r/X1B/AwAA//8DAFBLAQItABQABgAIAAAAIQC2gziS/gAAAOEB&#10;AAATAAAAAAAAAAAAAAAAAAAAAABbQ29udGVudF9UeXBlc10ueG1sUEsBAi0AFAAGAAgAAAAhADj9&#10;If/WAAAAlAEAAAsAAAAAAAAAAAAAAAAALwEAAF9yZWxzLy5yZWxzUEsBAi0AFAAGAAgAAAAhAGFx&#10;+N7bAQAA+AMAAA4AAAAAAAAAAAAAAAAALgIAAGRycy9lMm9Eb2MueG1sUEsBAi0AFAAGAAgAAAAh&#10;AI0l9xTcAAAACQEAAA8AAAAAAAAAAAAAAAAANQQAAGRycy9kb3ducmV2LnhtbFBLBQYAAAAABAAE&#10;APMAAAA+BQAAAAA=&#10;" strokecolor="black [3040]">
                 <v:stroke endarrow="block"/>
               </v:shape>
             </w:pict>
@@ -4948,7 +5170,7 @@
           </mc:Choice>
           <mc:Fallback>
             <w:pict>
-              <v:shape w14:anchorId="3FD1C22B" id="Gerade Verbindung mit Pfeil 16" o:spid="_x0000_s1026" type="#_x0000_t32" style="position:absolute;margin-left:109.65pt;margin-top:19.9pt;width:0;height:22.2pt;z-index:251548672;visibility:visible;mso-wrap-style:square;mso-wrap-distance-left:9pt;mso-wrap-distance-top:0;mso-wrap-distance-right:9pt;mso-wrap-distance-bottom:0;mso-position-horizontal:absolute;mso-position-horizontal-relative:text;mso-position-vertical:absolute;mso-position-vertical-relative:text" o:gfxdata="UEsDBBQABgAIAAAAIQC2gziS/gAAAOEBAAATAAAAW0NvbnRlbnRfVHlwZXNdLnhtbJSRQU7DMBBF&#10;90jcwfIWJU67QAgl6YK0S0CoHGBkTxKLZGx5TGhvj5O2G0SRWNoz/78nu9wcxkFMGNg6quQqL6RA&#10;0s5Y6ir5vt9lD1JwBDIwOMJKHpHlpr69KfdHjyxSmriSfYz+USnWPY7AufNIadK6MEJMx9ApD/oD&#10;OlTrorhX2lFEilmcO2RdNtjC5xDF9pCuTyYBB5bi6bQ4syoJ3g9WQ0ymaiLzg5KdCXlKLjvcW893&#10;SUOqXwnz5DrgnHtJTxOsQfEKIT7DmDSUCaxw7Rqn8787ZsmRM9e2VmPeBN4uqYvTtW7jvijg9N/y&#10;JsXecLq0q+WD6m8AAAD//wMAUEsDBBQABgAIAAAAIQA4/SH/1gAAAJQBAAALAAAAX3JlbHMvLnJl&#10;bHOkkMFqwzAMhu+DvYPRfXGawxijTi+j0GvpHsDYimMaW0Yy2fr2M4PBMnrbUb/Q94l/f/hMi1qR&#10;JVI2sOt6UJgd+ZiDgffL8ekFlFSbvV0oo4EbChzGx4f9GRdb25HMsYhqlCwG5lrLq9biZkxWOiqY&#10;22YiTra2kYMu1l1tQD30/bPm3wwYN0x18gb45AdQl1tp5j/sFB2T0FQ7R0nTNEV3j6o9feQzro1i&#10;OWA14Fm+Q8a1a8+Bvu/d/dMb2JY5uiPbhG/ktn4cqGU/er3pcvwCAAD//wMAUEsDBBQABgAIAAAA&#10;IQBFPZWP2gEAAPgDAAAOAAAAZHJzL2Uyb0RvYy54bWysU02P0zAQvSPxHyzfadIKrZaq6R66sBcE&#10;FbDcXXucWPhLY2/b/HvGTptFfEgIcXFie97Me2/Gm7uzs+wImEzwHV8uWs7Ay6CM7zv++OXdq1vO&#10;UhZeCRs8dHyExO+2L19sTnENqzAEqwAZJfFpfYodH3KO66ZJcgAn0iJE8HSpAzqRaYt9o1CcKLuz&#10;zaptb5pTQBUxSEiJTu+nS76t+bUGmT9qnSAz23HiluuKdT2UtdluxLpHEQcjLzTEP7BwwngqOqe6&#10;F1mwJzS/pHJGYkhB54UMrglaGwlVA6lZtj+p+TyICFULmZPibFP6f2nlh+MemVHUuxvOvHDUowdA&#10;oYB9BTwYr558z5zJbK/BWEZRZNkppjUhd36Pl12Keyz6zxpd+ZIydq42j7PNcM5MToeSTle3yzev&#10;aweaZ1zElB8gOFZ+Op4yCtMPeRe8p14GXFaXxfF9ylSZgFdAKWp9WbMw9q1XLI+RxGQ0wvcWCm0K&#10;LyFNoT8Rrn95tDDBP4EmL4jiVKZOIewssqOg+VHflnMWiiwQbaydQW3l9kfQJbbAoE7m3wLn6Fox&#10;+DwDnfEBf1c1n69U9RR/VT1pLbIPQY21fdUOGq/qz+UplPn9cV/hzw92+x0AAP//AwBQSwMEFAAG&#10;AAgAAAAhAL6KnR3cAAAACQEAAA8AAABkcnMvZG93bnJldi54bWxMj0FOwzAQRfdI3MEaJDYVtZMU&#10;VIdMKhQJsW7hAE5skgh7nMZum94eIxawnJmnP+9Xu8VZdjZzGD0hZGsBzFDn9Ug9wsf768MWWIiK&#10;tLKeDMLVBNjVtzeVKrW/0N6cD7FnKYRCqRCGGKeS89ANxqmw9pOhdPv0s1MxjXPP9awuKdxZngvx&#10;xJ0aKX0Y1GSawXRfh5ND2DebNrvOjXh8s0IeV0e5KpREvL9bXp6BRbPEPxh+9JM61Mmp9SfSgVmE&#10;PJNFQhEKmSok4HfRImw3OfC64v8b1N8AAAD//wMAUEsBAi0AFAAGAAgAAAAhALaDOJL+AAAA4QEA&#10;ABMAAAAAAAAAAAAAAAAAAAAAAFtDb250ZW50X1R5cGVzXS54bWxQSwECLQAUAAYACAAAACEAOP0h&#10;/9YAAACUAQAACwAAAAAAAAAAAAAAAAAvAQAAX3JlbHMvLnJlbHNQSwECLQAUAAYACAAAACEART2V&#10;j9oBAAD4AwAADgAAAAAAAAAAAAAAAAAuAgAAZHJzL2Uyb0RvYy54bWxQSwECLQAUAAYACAAAACEA&#10;voqdHdwAAAAJAQAADwAAAAAAAAAAAAAAAAA0BAAAZHJzL2Rvd25yZXYueG1sUEsFBgAAAAAEAAQA&#10;8wAAAD0FAAAAAA==&#10;" strokecolor="black [3040]">
+              <v:shape w14:anchorId="2DAE3320" id="Gerade Verbindung mit Pfeil 16" o:spid="_x0000_s1026" type="#_x0000_t32" style="position:absolute;margin-left:109.65pt;margin-top:19.9pt;width:0;height:22.2pt;z-index:251548672;visibility:visible;mso-wrap-style:square;mso-wrap-distance-left:9pt;mso-wrap-distance-top:0;mso-wrap-distance-right:9pt;mso-wrap-distance-bottom:0;mso-position-horizontal:absolute;mso-position-horizontal-relative:text;mso-position-vertical:absolute;mso-position-vertical-relative:text" o:gfxdata="UEsDBBQABgAIAAAAIQC2gziS/gAAAOEBAAATAAAAW0NvbnRlbnRfVHlwZXNdLnhtbJSRQU7DMBBF&#10;90jcwfIWJU67QAgl6YK0S0CoHGBkTxKLZGx5TGhvj5O2G0SRWNoz/78nu9wcxkFMGNg6quQqL6RA&#10;0s5Y6ir5vt9lD1JwBDIwOMJKHpHlpr69KfdHjyxSmriSfYz+USnWPY7AufNIadK6MEJMx9ApD/oD&#10;OlTrorhX2lFEilmcO2RdNtjC5xDF9pCuTyYBB5bi6bQ4syoJ3g9WQ0ymaiLzg5KdCXlKLjvcW893&#10;SUOqXwnz5DrgnHtJTxOsQfEKIT7DmDSUCaxw7Rqn8787ZsmRM9e2VmPeBN4uqYvTtW7jvijg9N/y&#10;JsXecLq0q+WD6m8AAAD//wMAUEsDBBQABgAIAAAAIQA4/SH/1gAAAJQBAAALAAAAX3JlbHMvLnJl&#10;bHOkkMFqwzAMhu+DvYPRfXGawxijTi+j0GvpHsDYimMaW0Yy2fr2M4PBMnrbUb/Q94l/f/hMi1qR&#10;JVI2sOt6UJgd+ZiDgffL8ekFlFSbvV0oo4EbChzGx4f9GRdb25HMsYhqlCwG5lrLq9biZkxWOiqY&#10;22YiTra2kYMu1l1tQD30/bPm3wwYN0x18gb45AdQl1tp5j/sFB2T0FQ7R0nTNEV3j6o9feQzro1i&#10;OWA14Fm+Q8a1a8+Bvu/d/dMb2JY5uiPbhG/ktn4cqGU/er3pcvwCAAD//wMAUEsDBBQABgAIAAAA&#10;IQBFPZWP2gEAAPgDAAAOAAAAZHJzL2Uyb0RvYy54bWysU02P0zAQvSPxHyzfadIKrZaq6R66sBcE&#10;FbDcXXucWPhLY2/b/HvGTptFfEgIcXFie97Me2/Gm7uzs+wImEzwHV8uWs7Ay6CM7zv++OXdq1vO&#10;UhZeCRs8dHyExO+2L19sTnENqzAEqwAZJfFpfYodH3KO66ZJcgAn0iJE8HSpAzqRaYt9o1CcKLuz&#10;zaptb5pTQBUxSEiJTu+nS76t+bUGmT9qnSAz23HiluuKdT2UtdluxLpHEQcjLzTEP7BwwngqOqe6&#10;F1mwJzS/pHJGYkhB54UMrglaGwlVA6lZtj+p+TyICFULmZPibFP6f2nlh+MemVHUuxvOvHDUowdA&#10;oYB9BTwYr558z5zJbK/BWEZRZNkppjUhd36Pl12Keyz6zxpd+ZIydq42j7PNcM5MToeSTle3yzev&#10;aweaZ1zElB8gOFZ+Op4yCtMPeRe8p14GXFaXxfF9ylSZgFdAKWp9WbMw9q1XLI+RxGQ0wvcWCm0K&#10;LyFNoT8Rrn95tDDBP4EmL4jiVKZOIewssqOg+VHflnMWiiwQbaydQW3l9kfQJbbAoE7m3wLn6Fox&#10;+DwDnfEBf1c1n69U9RR/VT1pLbIPQY21fdUOGq/qz+UplPn9cV/hzw92+x0AAP//AwBQSwMEFAAG&#10;AAgAAAAhAL6KnR3cAAAACQEAAA8AAABkcnMvZG93bnJldi54bWxMj0FOwzAQRfdI3MEaJDYVtZMU&#10;VIdMKhQJsW7hAE5skgh7nMZum94eIxawnJmnP+9Xu8VZdjZzGD0hZGsBzFDn9Ug9wsf768MWWIiK&#10;tLKeDMLVBNjVtzeVKrW/0N6cD7FnKYRCqRCGGKeS89ANxqmw9pOhdPv0s1MxjXPP9awuKdxZngvx&#10;xJ0aKX0Y1GSawXRfh5ND2DebNrvOjXh8s0IeV0e5KpREvL9bXp6BRbPEPxh+9JM61Mmp9SfSgVmE&#10;PJNFQhEKmSok4HfRImw3OfC64v8b1N8AAAD//wMAUEsBAi0AFAAGAAgAAAAhALaDOJL+AAAA4QEA&#10;ABMAAAAAAAAAAAAAAAAAAAAAAFtDb250ZW50X1R5cGVzXS54bWxQSwECLQAUAAYACAAAACEAOP0h&#10;/9YAAACUAQAACwAAAAAAAAAAAAAAAAAvAQAAX3JlbHMvLnJlbHNQSwECLQAUAAYACAAAACEART2V&#10;j9oBAAD4AwAADgAAAAAAAAAAAAAAAAAuAgAAZHJzL2Uyb0RvYy54bWxQSwECLQAUAAYACAAAACEA&#10;voqdHdwAAAAJAQAADwAAAAAAAAAAAAAAAAA0BAAAZHJzL2Rvd25yZXYueG1sUEsFBgAAAAAEAAQA&#10;8wAAAD0FAAAAAA==&#10;" strokecolor="black [3040]">
                 <v:stroke endarrow="block"/>
               </v:shape>
             </w:pict>
@@ -5032,7 +5254,7 @@
           </mc:Choice>
           <mc:Fallback>
             <w:pict>
-              <v:shapetype w14:anchorId="74067B99" id="_x0000_t13" coordsize="21600,21600" o:spt="13" adj="16200,5400" path="m@0,l@0@1,0@1,0@2@0@2@0,21600,21600,10800xe">
+              <v:shapetype w14:anchorId="69D408AA" id="_x0000_t13" coordsize="21600,21600" o:spt="13" adj="16200,5400" path="m@0,l@0@1,0@1,0@2@0@2@0,21600,21600,10800xe">
                 <v:stroke joinstyle="miter"/>
                 <v:formulas>
                   <v:f eqn="val #0"/>
@@ -5114,7 +5336,7 @@
           </mc:Choice>
           <mc:Fallback>
             <w:pict>
-              <v:shape w14:anchorId="3FB2463E" id="Gerade Verbindung mit Pfeil 34" o:spid="_x0000_s1026" type="#_x0000_t32" style="position:absolute;margin-left:370.15pt;margin-top:22.65pt;width:0;height:21.6pt;flip:y;z-index:251656192;visibility:visible;mso-wrap-style:square;mso-wrap-distance-left:9pt;mso-wrap-distance-top:0;mso-wrap-distance-right:9pt;mso-wrap-distance-bottom:0;mso-position-horizontal:absolute;mso-position-horizontal-relative:text;mso-position-vertical:absolute;mso-position-vertical-relative:text" o:gfxdata="UEsDBBQABgAIAAAAIQC2gziS/gAAAOEBAAATAAAAW0NvbnRlbnRfVHlwZXNdLnhtbJSRQU7DMBBF&#10;90jcwfIWJU67QAgl6YK0S0CoHGBkTxKLZGx5TGhvj5O2G0SRWNoz/78nu9wcxkFMGNg6quQqL6RA&#10;0s5Y6ir5vt9lD1JwBDIwOMJKHpHlpr69KfdHjyxSmriSfYz+USnWPY7AufNIadK6MEJMx9ApD/oD&#10;OlTrorhX2lFEilmcO2RdNtjC5xDF9pCuTyYBB5bi6bQ4syoJ3g9WQ0ymaiLzg5KdCXlKLjvcW893&#10;SUOqXwnz5DrgnHtJTxOsQfEKIT7DmDSUCaxw7Rqn8787ZsmRM9e2VmPeBN4uqYvTtW7jvijg9N/y&#10;JsXecLq0q+WD6m8AAAD//wMAUEsDBBQABgAIAAAAIQA4/SH/1gAAAJQBAAALAAAAX3JlbHMvLnJl&#10;bHOkkMFqwzAMhu+DvYPRfXGawxijTi+j0GvpHsDYimMaW0Yy2fr2M4PBMnrbUb/Q94l/f/hMi1qR&#10;JVI2sOt6UJgd+ZiDgffL8ekFlFSbvV0oo4EbChzGx4f9GRdb25HMsYhqlCwG5lrLq9biZkxWOiqY&#10;22YiTra2kYMu1l1tQD30/bPm3wwYN0x18gb45AdQl1tp5j/sFB2T0FQ7R0nTNEV3j6o9feQzro1i&#10;OWA14Fm+Q8a1a8+Bvu/d/dMb2JY5uiPbhG/ktn4cqGU/er3pcvwCAAD//wMAUEsDBBQABgAIAAAA&#10;IQC2AQ0g4QEAAAIEAAAOAAAAZHJzL2Uyb0RvYy54bWysU8mOEzEQvSPxD5bvpDuZEaAonTlkYC4I&#10;Ipa5O3a528Kbyp6k8/eU3UmDWCSEuFhe6r2q96q8uRudZUfAZILv+HLRcgZeBmV83/Evn9++eM1Z&#10;ysIrYYOHjp8h8bvt82ebU1zDKgzBKkBGJD6tT7HjQ85x3TRJDuBEWoQInh51QCcyHbFvFIoTsTvb&#10;rNr2ZXMKqCIGCSnR7f30yLeVX2uQ+YPWCTKzHafacl2xroeyNtuNWPco4mDkpQzxD1U4YTwlnanu&#10;RRbsCc0vVM5IDCnovJDBNUFrI6FqIDXL9ic1nwYRoWohc1KcbUr/j1a+P+6RGdXxm1vOvHDUowdA&#10;oYA9Ah6MV0++Z85kttdgLKMosuwU05qQO7/HyynFPRb9o0bHtDXxkaahOkIa2VgNP8+Gw5iZnC4l&#10;3a5e3d6sai+aiaEwRUz5AYJjZdPxlFGYfsi74D11NeDELo7vUqYaCHgFFLD1Zc3C2DdesXyOJCuj&#10;Eb63UARQeAlpipCp9LrLZwsT/CNocoVKnNLUeYSdRXYUNEnq63JmocgC0cbaGdRW5X8EXWILDOqM&#10;/i1wjq4Zg88z0Bkf8HdZ83gtVU/xV9WT1iL7ENS5NrLaQYNW/bl8ijLJP54r/PvX3X4DAAD//wMA&#10;UEsDBBQABgAIAAAAIQDgK3kz3QAAAAkBAAAPAAAAZHJzL2Rvd25yZXYueG1sTI/BTsMwDIbvSLxD&#10;ZCRuLIW1rJS6E5q0I0hsHMYta0JaaJwqybbC02PEAU6W7U+/P9fLyQ3iaELsPSFczzIQhlqve7II&#10;L9v1VQkiJkVaDZ4MwqeJsGzOz2pVaX+iZ3PcJCs4hGKlELqUxkrK2HbGqTjzoyHevfngVOI2WKmD&#10;OnG4G+RNlt1Kp3riC50azaoz7cfm4BAek7PB3RXr3Fqav77H7Wr39IV4eTE93INIZkp/MPzoszo0&#10;7LT3B9JRDAiLPJszipAXXBn4HewRyrIA2dTy/wfNNwAAAP//AwBQSwECLQAUAAYACAAAACEAtoM4&#10;kv4AAADhAQAAEwAAAAAAAAAAAAAAAAAAAAAAW0NvbnRlbnRfVHlwZXNdLnhtbFBLAQItABQABgAI&#10;AAAAIQA4/SH/1gAAAJQBAAALAAAAAAAAAAAAAAAAAC8BAABfcmVscy8ucmVsc1BLAQItABQABgAI&#10;AAAAIQC2AQ0g4QEAAAIEAAAOAAAAAAAAAAAAAAAAAC4CAABkcnMvZTJvRG9jLnhtbFBLAQItABQA&#10;BgAIAAAAIQDgK3kz3QAAAAkBAAAPAAAAAAAAAAAAAAAAADsEAABkcnMvZG93bnJldi54bWxQSwUG&#10;AAAAAAQABADzAAAARQUAAAAA&#10;" strokecolor="black [3040]">
+              <v:shape w14:anchorId="0CAC731E" id="Gerade Verbindung mit Pfeil 34" o:spid="_x0000_s1026" type="#_x0000_t32" style="position:absolute;margin-left:370.15pt;margin-top:22.65pt;width:0;height:21.6pt;flip:y;z-index:251656192;visibility:visible;mso-wrap-style:square;mso-wrap-distance-left:9pt;mso-wrap-distance-top:0;mso-wrap-distance-right:9pt;mso-wrap-distance-bottom:0;mso-position-horizontal:absolute;mso-position-horizontal-relative:text;mso-position-vertical:absolute;mso-position-vertical-relative:text" o:gfxdata="UEsDBBQABgAIAAAAIQC2gziS/gAAAOEBAAATAAAAW0NvbnRlbnRfVHlwZXNdLnhtbJSRQU7DMBBF&#10;90jcwfIWJU67QAgl6YK0S0CoHGBkTxKLZGx5TGhvj5O2G0SRWNoz/78nu9wcxkFMGNg6quQqL6RA&#10;0s5Y6ir5vt9lD1JwBDIwOMJKHpHlpr69KfdHjyxSmriSfYz+USnWPY7AufNIadK6MEJMx9ApD/oD&#10;OlTrorhX2lFEilmcO2RdNtjC5xDF9pCuTyYBB5bi6bQ4syoJ3g9WQ0ymaiLzg5KdCXlKLjvcW893&#10;SUOqXwnz5DrgnHtJTxOsQfEKIT7DmDSUCaxw7Rqn8787ZsmRM9e2VmPeBN4uqYvTtW7jvijg9N/y&#10;JsXecLq0q+WD6m8AAAD//wMAUEsDBBQABgAIAAAAIQA4/SH/1gAAAJQBAAALAAAAX3JlbHMvLnJl&#10;bHOkkMFqwzAMhu+DvYPRfXGawxijTi+j0GvpHsDYimMaW0Yy2fr2M4PBMnrbUb/Q94l/f/hMi1qR&#10;JVI2sOt6UJgd+ZiDgffL8ekFlFSbvV0oo4EbChzGx4f9GRdb25HMsYhqlCwG5lrLq9biZkxWOiqY&#10;22YiTra2kYMu1l1tQD30/bPm3wwYN0x18gb45AdQl1tp5j/sFB2T0FQ7R0nTNEV3j6o9feQzro1i&#10;OWA14Fm+Q8a1a8+Bvu/d/dMb2JY5uiPbhG/ktn4cqGU/er3pcvwCAAD//wMAUEsDBBQABgAIAAAA&#10;IQC2AQ0g4QEAAAIEAAAOAAAAZHJzL2Uyb0RvYy54bWysU8mOEzEQvSPxD5bvpDuZEaAonTlkYC4I&#10;Ipa5O3a528Kbyp6k8/eU3UmDWCSEuFhe6r2q96q8uRudZUfAZILv+HLRcgZeBmV83/Evn9++eM1Z&#10;ysIrYYOHjp8h8bvt82ebU1zDKgzBKkBGJD6tT7HjQ85x3TRJDuBEWoQInh51QCcyHbFvFIoTsTvb&#10;rNr2ZXMKqCIGCSnR7f30yLeVX2uQ+YPWCTKzHafacl2xroeyNtuNWPco4mDkpQzxD1U4YTwlnanu&#10;RRbsCc0vVM5IDCnovJDBNUFrI6FqIDXL9ic1nwYRoWohc1KcbUr/j1a+P+6RGdXxm1vOvHDUowdA&#10;oYA9Ah6MV0++Z85kttdgLKMosuwU05qQO7/HyynFPRb9o0bHtDXxkaahOkIa2VgNP8+Gw5iZnC4l&#10;3a5e3d6sai+aiaEwRUz5AYJjZdPxlFGYfsi74D11NeDELo7vUqYaCHgFFLD1Zc3C2DdesXyOJCuj&#10;Eb63UARQeAlpipCp9LrLZwsT/CNocoVKnNLUeYSdRXYUNEnq63JmocgC0cbaGdRW5X8EXWILDOqM&#10;/i1wjq4Zg88z0Bkf8HdZ83gtVU/xV9WT1iL7ENS5NrLaQYNW/bl8ijLJP54r/PvX3X4DAAD//wMA&#10;UEsDBBQABgAIAAAAIQDgK3kz3QAAAAkBAAAPAAAAZHJzL2Rvd25yZXYueG1sTI/BTsMwDIbvSLxD&#10;ZCRuLIW1rJS6E5q0I0hsHMYta0JaaJwqybbC02PEAU6W7U+/P9fLyQ3iaELsPSFczzIQhlqve7II&#10;L9v1VQkiJkVaDZ4MwqeJsGzOz2pVaX+iZ3PcJCs4hGKlELqUxkrK2HbGqTjzoyHevfngVOI2WKmD&#10;OnG4G+RNlt1Kp3riC50azaoz7cfm4BAek7PB3RXr3Fqav77H7Wr39IV4eTE93INIZkp/MPzoszo0&#10;7LT3B9JRDAiLPJszipAXXBn4HewRyrIA2dTy/wfNNwAAAP//AwBQSwECLQAUAAYACAAAACEAtoM4&#10;kv4AAADhAQAAEwAAAAAAAAAAAAAAAAAAAAAAW0NvbnRlbnRfVHlwZXNdLnhtbFBLAQItABQABgAI&#10;AAAAIQA4/SH/1gAAAJQBAAALAAAAAAAAAAAAAAAAAC8BAABfcmVscy8ucmVsc1BLAQItABQABgAI&#10;AAAAIQC2AQ0g4QEAAAIEAAAOAAAAAAAAAAAAAAAAAC4CAABkcnMvZTJvRG9jLnhtbFBLAQItABQA&#10;BgAIAAAAIQDgK3kz3QAAAAkBAAAPAAAAAAAAAAAAAAAAADsEAABkcnMvZG93bnJldi54bWxQSwUG&#10;AAAAAAQABADzAAAARQUAAAAA&#10;" strokecolor="black [3040]">
                 <v:stroke endarrow="block"/>
               </v:shape>
             </w:pict>
@@ -5180,7 +5402,7 @@
           </mc:Choice>
           <mc:Fallback>
             <w:pict>
-              <v:shape w14:anchorId="76D8F6FF" id="Gerade Verbindung mit Pfeil 29" o:spid="_x0000_s1026" type="#_x0000_t32" style="position:absolute;margin-left:288.5pt;margin-top:22pt;width:0;height:21.6pt;flip:y;z-index:251625472;visibility:visible;mso-wrap-style:square;mso-wrap-distance-left:9pt;mso-wrap-distance-top:0;mso-wrap-distance-right:9pt;mso-wrap-distance-bottom:0;mso-position-horizontal:absolute;mso-position-horizontal-relative:text;mso-position-vertical:absolute;mso-position-vertical-relative:text" o:gfxdata="UEsDBBQABgAIAAAAIQC2gziS/gAAAOEBAAATAAAAW0NvbnRlbnRfVHlwZXNdLnhtbJSRQU7DMBBF&#10;90jcwfIWJU67QAgl6YK0S0CoHGBkTxKLZGx5TGhvj5O2G0SRWNoz/78nu9wcxkFMGNg6quQqL6RA&#10;0s5Y6ir5vt9lD1JwBDIwOMJKHpHlpr69KfdHjyxSmriSfYz+USnWPY7AufNIadK6MEJMx9ApD/oD&#10;OlTrorhX2lFEilmcO2RdNtjC5xDF9pCuTyYBB5bi6bQ4syoJ3g9WQ0ymaiLzg5KdCXlKLjvcW893&#10;SUOqXwnz5DrgnHtJTxOsQfEKIT7DmDSUCaxw7Rqn8787ZsmRM9e2VmPeBN4uqYvTtW7jvijg9N/y&#10;JsXecLq0q+WD6m8AAAD//wMAUEsDBBQABgAIAAAAIQA4/SH/1gAAAJQBAAALAAAAX3JlbHMvLnJl&#10;bHOkkMFqwzAMhu+DvYPRfXGawxijTi+j0GvpHsDYimMaW0Yy2fr2M4PBMnrbUb/Q94l/f/hMi1qR&#10;JVI2sOt6UJgd+ZiDgffL8ekFlFSbvV0oo4EbChzGx4f9GRdb25HMsYhqlCwG5lrLq9biZkxWOiqY&#10;22YiTra2kYMu1l1tQD30/bPm3wwYN0x18gb45AdQl1tp5j/sFB2T0FQ7R0nTNEV3j6o9feQzro1i&#10;OWA14Fm+Q8a1a8+Bvu/d/dMb2JY5uiPbhG/ktn4cqGU/er3pcvwCAAD//wMAUEsDBBQABgAIAAAA&#10;IQDD3V5Y4QEAAAIEAAAOAAAAZHJzL2Uyb0RvYy54bWysU8mOEzEQvSPxD5bvpJOAWKJ05pCBuSCI&#10;GJi7Y5e7Lbyp7Emn/56yO2kQi4QQF8tLvVf1XpW3N2dn2QkwmeBbvlosOQMvgzK+a/mXz++eveYs&#10;ZeGVsMFDy0dI/Gb39Ml2iBtYhz5YBciIxKfNEFve5xw3TZNkD06kRYjg6VEHdCLTEbtGoRiI3dlm&#10;vVy+bIaAKmKQkBLd3k6PfFf5tQaZP2qdIDPbcqot1xXreixrs9uKTYci9kZeyhD/UIUTxlPSmepW&#10;ZMEe0fxC5YzEkILOCxlcE7Q2EqoGUrNa/qTmvhcRqhYyJ8XZpvT/aOWH0wGZUS1fv+HMC0c9ugMU&#10;CtgD4NF49eg75kxmBw3GMooiy4aYNoTc+wNeTikesOg/a3RMWxMfaBqqI6SRnavh42w4nDOT06Wk&#10;2/WrF8/XtRfNxFCYIqZ8B8Gxsml5yihM1+d98J66GnBiF6f3KVMNBLwCCtj6smZh7FuvWB4jycpo&#10;hO8sFAEUXkKaImQqve7yaGGCfwJNrlCJU5o6j7C3yE6CJkl9Xc0sFFkg2lg7g5ZV+R9Bl9gCgzqj&#10;fwuco2vG4PMMdMYH/F3WfL6Wqqf4q+pJa5F9DGqsjax20KBVfy6fokzyj+cK//51d98AAAD//wMA&#10;UEsDBBQABgAIAAAAIQA46Ex73gAAAAkBAAAPAAAAZHJzL2Rvd25yZXYueG1sTI9BT8MwDIXvSPyH&#10;yEjcWMro6FbqTmjSjiCxcWC3rDFpoXGqJNsKv56gHeBk2e/p+XvVcrS9OJIPnWOE20kGgrhxumOD&#10;8Lpd38xBhKhYq94xIXxRgGV9eVGpUrsTv9BxE41IIRxKhdDGOJRShqYlq8LEDcRJe3feqphWb6T2&#10;6pTCbS+nWXYvreo4fWjVQKuWms/NwSI8RWu8XczWuTF8t/sI29Xb8zfi9dX4+AAi0hj/zPCLn9Ch&#10;Tkx7d2AdRI8wK4rUJSLkeZrJcD7sEebFFGRdyf8N6h8AAAD//wMAUEsBAi0AFAAGAAgAAAAhALaD&#10;OJL+AAAA4QEAABMAAAAAAAAAAAAAAAAAAAAAAFtDb250ZW50X1R5cGVzXS54bWxQSwECLQAUAAYA&#10;CAAAACEAOP0h/9YAAACUAQAACwAAAAAAAAAAAAAAAAAvAQAAX3JlbHMvLnJlbHNQSwECLQAUAAYA&#10;CAAAACEAw91eWOEBAAACBAAADgAAAAAAAAAAAAAAAAAuAgAAZHJzL2Uyb0RvYy54bWxQSwECLQAU&#10;AAYACAAAACEAOOhMe94AAAAJAQAADwAAAAAAAAAAAAAAAAA7BAAAZHJzL2Rvd25yZXYueG1sUEsF&#10;BgAAAAAEAAQA8wAAAEYFAAAAAA==&#10;" strokecolor="black [3040]">
+              <v:shape w14:anchorId="573D5BE1" id="Gerade Verbindung mit Pfeil 29" o:spid="_x0000_s1026" type="#_x0000_t32" style="position:absolute;margin-left:288.5pt;margin-top:22pt;width:0;height:21.6pt;flip:y;z-index:251625472;visibility:visible;mso-wrap-style:square;mso-wrap-distance-left:9pt;mso-wrap-distance-top:0;mso-wrap-distance-right:9pt;mso-wrap-distance-bottom:0;mso-position-horizontal:absolute;mso-position-horizontal-relative:text;mso-position-vertical:absolute;mso-position-vertical-relative:text" o:gfxdata="UEsDBBQABgAIAAAAIQC2gziS/gAAAOEBAAATAAAAW0NvbnRlbnRfVHlwZXNdLnhtbJSRQU7DMBBF&#10;90jcwfIWJU67QAgl6YK0S0CoHGBkTxKLZGx5TGhvj5O2G0SRWNoz/78nu9wcxkFMGNg6quQqL6RA&#10;0s5Y6ir5vt9lD1JwBDIwOMJKHpHlpr69KfdHjyxSmriSfYz+USnWPY7AufNIadK6MEJMx9ApD/oD&#10;OlTrorhX2lFEilmcO2RdNtjC5xDF9pCuTyYBB5bi6bQ4syoJ3g9WQ0ymaiLzg5KdCXlKLjvcW893&#10;SUOqXwnz5DrgnHtJTxOsQfEKIT7DmDSUCaxw7Rqn8787ZsmRM9e2VmPeBN4uqYvTtW7jvijg9N/y&#10;JsXecLq0q+WD6m8AAAD//wMAUEsDBBQABgAIAAAAIQA4/SH/1gAAAJQBAAALAAAAX3JlbHMvLnJl&#10;bHOkkMFqwzAMhu+DvYPRfXGawxijTi+j0GvpHsDYimMaW0Yy2fr2M4PBMnrbUb/Q94l/f/hMi1qR&#10;JVI2sOt6UJgd+ZiDgffL8ekFlFSbvV0oo4EbChzGx4f9GRdb25HMsYhqlCwG5lrLq9biZkxWOiqY&#10;22YiTra2kYMu1l1tQD30/bPm3wwYN0x18gb45AdQl1tp5j/sFB2T0FQ7R0nTNEV3j6o9feQzro1i&#10;OWA14Fm+Q8a1a8+Bvu/d/dMb2JY5uiPbhG/ktn4cqGU/er3pcvwCAAD//wMAUEsDBBQABgAIAAAA&#10;IQDD3V5Y4QEAAAIEAAAOAAAAZHJzL2Uyb0RvYy54bWysU8mOEzEQvSPxD5bvpJOAWKJ05pCBuSCI&#10;GJi7Y5e7Lbyp7Emn/56yO2kQi4QQF8tLvVf1XpW3N2dn2QkwmeBbvlosOQMvgzK+a/mXz++eveYs&#10;ZeGVsMFDy0dI/Gb39Ml2iBtYhz5YBciIxKfNEFve5xw3TZNkD06kRYjg6VEHdCLTEbtGoRiI3dlm&#10;vVy+bIaAKmKQkBLd3k6PfFf5tQaZP2qdIDPbcqot1xXreixrs9uKTYci9kZeyhD/UIUTxlPSmepW&#10;ZMEe0fxC5YzEkILOCxlcE7Q2EqoGUrNa/qTmvhcRqhYyJ8XZpvT/aOWH0wGZUS1fv+HMC0c9ugMU&#10;CtgD4NF49eg75kxmBw3GMooiy4aYNoTc+wNeTikesOg/a3RMWxMfaBqqI6SRnavh42w4nDOT06Wk&#10;2/WrF8/XtRfNxFCYIqZ8B8Gxsml5yihM1+d98J66GnBiF6f3KVMNBLwCCtj6smZh7FuvWB4jycpo&#10;hO8sFAEUXkKaImQqve7yaGGCfwJNrlCJU5o6j7C3yE6CJkl9Xc0sFFkg2lg7g5ZV+R9Bl9gCgzqj&#10;fwuco2vG4PMMdMYH/F3WfL6Wqqf4q+pJa5F9DGqsjax20KBVfy6fokzyj+cK//51d98AAAD//wMA&#10;UEsDBBQABgAIAAAAIQA46Ex73gAAAAkBAAAPAAAAZHJzL2Rvd25yZXYueG1sTI9BT8MwDIXvSPyH&#10;yEjcWMro6FbqTmjSjiCxcWC3rDFpoXGqJNsKv56gHeBk2e/p+XvVcrS9OJIPnWOE20kGgrhxumOD&#10;8Lpd38xBhKhYq94xIXxRgGV9eVGpUrsTv9BxE41IIRxKhdDGOJRShqYlq8LEDcRJe3feqphWb6T2&#10;6pTCbS+nWXYvreo4fWjVQKuWms/NwSI8RWu8XczWuTF8t/sI29Xb8zfi9dX4+AAi0hj/zPCLn9Ch&#10;Tkx7d2AdRI8wK4rUJSLkeZrJcD7sEebFFGRdyf8N6h8AAAD//wMAUEsBAi0AFAAGAAgAAAAhALaD&#10;OJL+AAAA4QEAABMAAAAAAAAAAAAAAAAAAAAAAFtDb250ZW50X1R5cGVzXS54bWxQSwECLQAUAAYA&#10;CAAAACEAOP0h/9YAAACUAQAACwAAAAAAAAAAAAAAAAAvAQAAX3JlbHMvLnJlbHNQSwECLQAUAAYA&#10;CAAAACEAw91eWOEBAAACBAAADgAAAAAAAAAAAAAAAAAuAgAAZHJzL2Uyb0RvYy54bWxQSwECLQAU&#10;AAYACAAAACEAOOhMe94AAAAJAQAADwAAAAAAAAAAAAAAAAA7BAAAZHJzL2Rvd25yZXYueG1sUEsF&#10;BgAAAAAEAAQA8wAAAEYFAAAAAA==&#10;" strokecolor="black [3040]">
                 <v:stroke endarrow="block"/>
               </v:shape>
             </w:pict>
@@ -5246,7 +5468,7 @@
           </mc:Choice>
           <mc:Fallback>
             <w:pict>
-              <v:shape w14:anchorId="071DD625" id="Gerade Verbindung mit Pfeil 18" o:spid="_x0000_s1026" type="#_x0000_t32" style="position:absolute;margin-left:142.65pt;margin-top:22.65pt;width:0;height:21.6pt;flip:y;z-index:251564032;visibility:visible;mso-wrap-style:square;mso-wrap-distance-left:9pt;mso-wrap-distance-top:0;mso-wrap-distance-right:9pt;mso-wrap-distance-bottom:0;mso-position-horizontal:absolute;mso-position-horizontal-relative:text;mso-position-vertical:absolute;mso-position-vertical-relative:text" o:gfxdata="UEsDBBQABgAIAAAAIQC2gziS/gAAAOEBAAATAAAAW0NvbnRlbnRfVHlwZXNdLnhtbJSRQU7DMBBF&#10;90jcwfIWJU67QAgl6YK0S0CoHGBkTxKLZGx5TGhvj5O2G0SRWNoz/78nu9wcxkFMGNg6quQqL6RA&#10;0s5Y6ir5vt9lD1JwBDIwOMJKHpHlpr69KfdHjyxSmriSfYz+USnWPY7AufNIadK6MEJMx9ApD/oD&#10;OlTrorhX2lFEilmcO2RdNtjC5xDF9pCuTyYBB5bi6bQ4syoJ3g9WQ0ymaiLzg5KdCXlKLjvcW893&#10;SUOqXwnz5DrgnHtJTxOsQfEKIT7DmDSUCaxw7Rqn8787ZsmRM9e2VmPeBN4uqYvTtW7jvijg9N/y&#10;JsXecLq0q+WD6m8AAAD//wMAUEsDBBQABgAIAAAAIQA4/SH/1gAAAJQBAAALAAAAX3JlbHMvLnJl&#10;bHOkkMFqwzAMhu+DvYPRfXGawxijTi+j0GvpHsDYimMaW0Yy2fr2M4PBMnrbUb/Q94l/f/hMi1qR&#10;JVI2sOt6UJgd+ZiDgffL8ekFlFSbvV0oo4EbChzGx4f9GRdb25HMsYhqlCwG5lrLq9biZkxWOiqY&#10;22YiTra2kYMu1l1tQD30/bPm3wwYN0x18gb45AdQl1tp5j/sFB2T0FQ7R0nTNEV3j6o9feQzro1i&#10;OWA14Fm+Q8a1a8+Bvu/d/dMb2JY5uiPbhG/ktn4cqGU/er3pcvwCAAD//wMAUEsDBBQABgAIAAAA&#10;IQAT2QLo3wEAAAIEAAAOAAAAZHJzL2Uyb0RvYy54bWysU8mOEzEQvSPxD1bfSScBAYrSmUMG5oIg&#10;Ypm7Y5e7LbypXJPl7ym7kwaxSKMRF8tLvVf1XpXXNyfvxAEw2xi6ZjGbNwKCitqGvmu+fX3/4m0j&#10;MsmgpYsBuuYMubnZPH+2PqYVLOMQnQYUTBLy6pi6ZiBKq7bNagAv8ywmCPxoInpJfMS+1SiPzO5d&#10;u5zPX7fHiDphVJAz396Oj82m8hsDij4Zk4GE6xqujeqKdd2Xtd2s5apHmQarLmXIJ1ThpQ2cdKK6&#10;lSTFA9o/qLxVGHM0NFPRt9EYq6BqYDWL+W9qvgwyQdXC5uQ02ZT/H636eNihsJp7x50K0nOP7gCl&#10;BnEPuLdBP4ReeEtiZ8A6wVFs2THlFSO3YYeXU047LPpPBr0wzqZ7ZqyOsEZxqoafJ8PhREKNl4pv&#10;l29evVzWXrQjQ2FKmOkOohdl0zWZUNp+oG0MgbsacWSXhw+ZuAYGXgEF7EJZSVr3LmhB58SyCK0M&#10;vYMigMNLSFuEjKXXHZ0djPDPYNgVLnFMU+cRtg7FQfIk6e+LiYUjC8RY5ybQvCr/J+gSW2BQZ/Sx&#10;wCm6ZoyBJqC3IeLfstLpWqoZ46+qR61F9j7qc21ktYMHrfpz+RRlkn89V/jPr7v5AQAA//8DAFBL&#10;AwQUAAYACAAAACEAyvECO9wAAAAJAQAADwAAAGRycy9kb3ducmV2LnhtbEyPwU7DMAyG70i8Q2Qk&#10;bixlW1FX6k5o0o4gsXGAW9Z4aaFxqiTbCk9PJg7jZNn+9PtztRxtL47kQ+cY4X6SgSBunO7YILxt&#10;13cFiBAVa9U7JoRvCrCsr68qVWp34lc6bqIRKYRDqRDaGIdSytC0ZFWYuIE47fbOWxVT643UXp1S&#10;uO3lNMsepFUdpwutGmjVUvO1OViE52iNt4t8PTeGZx+fYbt6f/lBvL0Znx5BRBrjBYazflKHOjnt&#10;3IF1ED3CtMhnCUWYn2sC/gY7hKLIQdaV/P9B/QsAAP//AwBQSwECLQAUAAYACAAAACEAtoM4kv4A&#10;AADhAQAAEwAAAAAAAAAAAAAAAAAAAAAAW0NvbnRlbnRfVHlwZXNdLnhtbFBLAQItABQABgAIAAAA&#10;IQA4/SH/1gAAAJQBAAALAAAAAAAAAAAAAAAAAC8BAABfcmVscy8ucmVsc1BLAQItABQABgAIAAAA&#10;IQAT2QLo3wEAAAIEAAAOAAAAAAAAAAAAAAAAAC4CAABkcnMvZTJvRG9jLnhtbFBLAQItABQABgAI&#10;AAAAIQDK8QI73AAAAAkBAAAPAAAAAAAAAAAAAAAAADkEAABkcnMvZG93bnJldi54bWxQSwUGAAAA&#10;AAQABADzAAAAQgUAAAAA&#10;" strokecolor="black [3040]">
+              <v:shape w14:anchorId="00C363F8" id="Gerade Verbindung mit Pfeil 18" o:spid="_x0000_s1026" type="#_x0000_t32" style="position:absolute;margin-left:142.65pt;margin-top:22.65pt;width:0;height:21.6pt;flip:y;z-index:251564032;visibility:visible;mso-wrap-style:square;mso-wrap-distance-left:9pt;mso-wrap-distance-top:0;mso-wrap-distance-right:9pt;mso-wrap-distance-bottom:0;mso-position-horizontal:absolute;mso-position-horizontal-relative:text;mso-position-vertical:absolute;mso-position-vertical-relative:text" o:gfxdata="UEsDBBQABgAIAAAAIQC2gziS/gAAAOEBAAATAAAAW0NvbnRlbnRfVHlwZXNdLnhtbJSRQU7DMBBF&#10;90jcwfIWJU67QAgl6YK0S0CoHGBkTxKLZGx5TGhvj5O2G0SRWNoz/78nu9wcxkFMGNg6quQqL6RA&#10;0s5Y6ir5vt9lD1JwBDIwOMJKHpHlpr69KfdHjyxSmriSfYz+USnWPY7AufNIadK6MEJMx9ApD/oD&#10;OlTrorhX2lFEilmcO2RdNtjC5xDF9pCuTyYBB5bi6bQ4syoJ3g9WQ0ymaiLzg5KdCXlKLjvcW893&#10;SUOqXwnz5DrgnHtJTxOsQfEKIT7DmDSUCaxw7Rqn8787ZsmRM9e2VmPeBN4uqYvTtW7jvijg9N/y&#10;JsXecLq0q+WD6m8AAAD//wMAUEsDBBQABgAIAAAAIQA4/SH/1gAAAJQBAAALAAAAX3JlbHMvLnJl&#10;bHOkkMFqwzAMhu+DvYPRfXGawxijTi+j0GvpHsDYimMaW0Yy2fr2M4PBMnrbUb/Q94l/f/hMi1qR&#10;JVI2sOt6UJgd+ZiDgffL8ekFlFSbvV0oo4EbChzGx4f9GRdb25HMsYhqlCwG5lrLq9biZkxWOiqY&#10;22YiTra2kYMu1l1tQD30/bPm3wwYN0x18gb45AdQl1tp5j/sFB2T0FQ7R0nTNEV3j6o9feQzro1i&#10;OWA14Fm+Q8a1a8+Bvu/d/dMb2JY5uiPbhG/ktn4cqGU/er3pcvwCAAD//wMAUEsDBBQABgAIAAAA&#10;IQAT2QLo3wEAAAIEAAAOAAAAZHJzL2Uyb0RvYy54bWysU8mOEzEQvSPxD1bfSScBAYrSmUMG5oIg&#10;Ypm7Y5e7LbypXJPl7ym7kwaxSKMRF8tLvVf1XpXXNyfvxAEw2xi6ZjGbNwKCitqGvmu+fX3/4m0j&#10;MsmgpYsBuuYMubnZPH+2PqYVLOMQnQYUTBLy6pi6ZiBKq7bNagAv8ywmCPxoInpJfMS+1SiPzO5d&#10;u5zPX7fHiDphVJAz396Oj82m8hsDij4Zk4GE6xqujeqKdd2Xtd2s5apHmQarLmXIJ1ThpQ2cdKK6&#10;lSTFA9o/qLxVGHM0NFPRt9EYq6BqYDWL+W9qvgwyQdXC5uQ02ZT/H636eNihsJp7x50K0nOP7gCl&#10;BnEPuLdBP4ReeEtiZ8A6wVFs2THlFSO3YYeXU047LPpPBr0wzqZ7ZqyOsEZxqoafJ8PhREKNl4pv&#10;l29evVzWXrQjQ2FKmOkOohdl0zWZUNp+oG0MgbsacWSXhw+ZuAYGXgEF7EJZSVr3LmhB58SyCK0M&#10;vYMigMNLSFuEjKXXHZ0djPDPYNgVLnFMU+cRtg7FQfIk6e+LiYUjC8RY5ybQvCr/J+gSW2BQZ/Sx&#10;wCm6ZoyBJqC3IeLfstLpWqoZ46+qR61F9j7qc21ktYMHrfpz+RRlkn89V/jPr7v5AQAA//8DAFBL&#10;AwQUAAYACAAAACEAyvECO9wAAAAJAQAADwAAAGRycy9kb3ducmV2LnhtbEyPwU7DMAyG70i8Q2Qk&#10;bixlW1FX6k5o0o4gsXGAW9Z4aaFxqiTbCk9PJg7jZNn+9PtztRxtL47kQ+cY4X6SgSBunO7YILxt&#10;13cFiBAVa9U7JoRvCrCsr68qVWp34lc6bqIRKYRDqRDaGIdSytC0ZFWYuIE47fbOWxVT643UXp1S&#10;uO3lNMsepFUdpwutGmjVUvO1OViE52iNt4t8PTeGZx+fYbt6f/lBvL0Znx5BRBrjBYazflKHOjnt&#10;3IF1ED3CtMhnCUWYn2sC/gY7hKLIQdaV/P9B/QsAAP//AwBQSwECLQAUAAYACAAAACEAtoM4kv4A&#10;AADhAQAAEwAAAAAAAAAAAAAAAAAAAAAAW0NvbnRlbnRfVHlwZXNdLnhtbFBLAQItABQABgAIAAAA&#10;IQA4/SH/1gAAAJQBAAALAAAAAAAAAAAAAAAAAC8BAABfcmVscy8ucmVsc1BLAQItABQABgAIAAAA&#10;IQAT2QLo3wEAAAIEAAAOAAAAAAAAAAAAAAAAAC4CAABkcnMvZTJvRG9jLnhtbFBLAQItABQABgAI&#10;AAAAIQDK8QI73AAAAAkBAAAPAAAAAAAAAAAAAAAAADkEAABkcnMvZG93bnJldi54bWxQSwUGAAAA&#10;AAQABADzAAAAQgUAAAAA&#10;" strokecolor="black [3040]">
                 <v:stroke endarrow="block"/>
               </v:shape>
             </w:pict>
@@ -5312,7 +5534,7 @@
           </mc:Choice>
           <mc:Fallback>
             <w:pict>
-              <v:shape w14:anchorId="2983CBA0" id="Gerade Verbindung mit Pfeil 25" o:spid="_x0000_s1026" type="#_x0000_t32" style="position:absolute;margin-left:219.8pt;margin-top:21.9pt;width:0;height:21.6pt;flip:y;z-index:251596800;visibility:visible;mso-wrap-style:square;mso-wrap-distance-left:9pt;mso-wrap-distance-top:0;mso-wrap-distance-right:9pt;mso-wrap-distance-bottom:0;mso-position-horizontal:absolute;mso-position-horizontal-relative:text;mso-position-vertical:absolute;mso-position-vertical-relative:text" o:gfxdata="UEsDBBQABgAIAAAAIQC2gziS/gAAAOEBAAATAAAAW0NvbnRlbnRfVHlwZXNdLnhtbJSRQU7DMBBF&#10;90jcwfIWJU67QAgl6YK0S0CoHGBkTxKLZGx5TGhvj5O2G0SRWNoz/78nu9wcxkFMGNg6quQqL6RA&#10;0s5Y6ir5vt9lD1JwBDIwOMJKHpHlpr69KfdHjyxSmriSfYz+USnWPY7AufNIadK6MEJMx9ApD/oD&#10;OlTrorhX2lFEilmcO2RdNtjC5xDF9pCuTyYBB5bi6bQ4syoJ3g9WQ0ymaiLzg5KdCXlKLjvcW893&#10;SUOqXwnz5DrgnHtJTxOsQfEKIT7DmDSUCaxw7Rqn8787ZsmRM9e2VmPeBN4uqYvTtW7jvijg9N/y&#10;JsXecLq0q+WD6m8AAAD//wMAUEsDBBQABgAIAAAAIQA4/SH/1gAAAJQBAAALAAAAX3JlbHMvLnJl&#10;bHOkkMFqwzAMhu+DvYPRfXGawxijTi+j0GvpHsDYimMaW0Yy2fr2M4PBMnrbUb/Q94l/f/hMi1qR&#10;JVI2sOt6UJgd+ZiDgffL8ekFlFSbvV0oo4EbChzGx4f9GRdb25HMsYhqlCwG5lrLq9biZkxWOiqY&#10;22YiTra2kYMu1l1tQD30/bPm3wwYN0x18gb45AdQl1tp5j/sFB2T0FQ7R0nTNEV3j6o9feQzro1i&#10;OWA14Fm+Q8a1a8+Bvu/d/dMb2JY5uiPbhG/ktn4cqGU/er3pcvwCAAD//wMAUEsDBBQABgAIAAAA&#10;IQB/bdfr4AEAAAIEAAAOAAAAZHJzL2Uyb0RvYy54bWysU8mOEzEQvSPxD5bvpJOwKkpnDhmYC4KI&#10;gbk7drnbwpvKnnT67ym7kwaxSAhxsbzUe1XvVXl7c3aWnQCTCb7lq8WSM/AyKOO7ln/5/O7ZG85S&#10;Fl4JGzy0fITEb3ZPn2yHuIF16INVgIxIfNoMseV9znHTNEn24ERahAieHnVAJzIdsWsUioHYnW3W&#10;y+WrZgioIgYJKdHt7fTId5Vfa5D5o9YJMrMtp9pyXbGux7I2u63YdChib+SlDPEPVThhPCWdqW5F&#10;FuwRzS9UzkgMKei8kME1QWsjoWogNavlT2ruexGhaiFzUpxtSv+PVn44HZAZ1fL1S868cNSjO0Ch&#10;gD0AHo1Xj75jzmR20GAsoyiybIhpQ8i9P+DllOIBi/6zRse0NfGBpqE6QhrZuRo+zobDOTM5XUq6&#10;Xb9+8Xxde9FMDIUpYsp3EBwrm5anjMJ0fd4H76mrASd2cXqfMtVAwCuggK0vaxbGvvWK5TGSrIxG&#10;+M5CEUDhJaQpQqbS6y6PFib4J9DkCpU4panzCHuL7CRoktTX1cxCkQWijbUzaFmV/xF0iS0wqDP6&#10;t8A5umYMPs9AZ3zA32XN52upeoq/qp60FtnHoMbayGoHDVr15/IpyiT/eK7w71939w0AAP//AwBQ&#10;SwMEFAAGAAgAAAAhAClSgEbcAAAACQEAAA8AAABkcnMvZG93bnJldi54bWxMj81OwzAQhO9IvIO1&#10;SNyoU/of4lSoUo8gteVQbm68OKHxOrLdNvD0bMUBbrs7o9lvimXvWnHGEBtPCoaDDARS5U1DVsHb&#10;bv0wBxGTJqNbT6jgCyMsy9ubQufGX2iD522ygkMo5lpBnVKXSxmrGp2OA98hsfbhg9OJ12ClCfrC&#10;4a6Vj1k2lU43xB9q3eGqxuq4PTkFL8nZ4BaT9dhaGr1/xt1q//qt1P1d//wEImGf/sxwxWd0KJnp&#10;4E9komgVjEeLKVuvA1dgw+/hoGA+y0CWhfzfoPwBAAD//wMAUEsBAi0AFAAGAAgAAAAhALaDOJL+&#10;AAAA4QEAABMAAAAAAAAAAAAAAAAAAAAAAFtDb250ZW50X1R5cGVzXS54bWxQSwECLQAUAAYACAAA&#10;ACEAOP0h/9YAAACUAQAACwAAAAAAAAAAAAAAAAAvAQAAX3JlbHMvLnJlbHNQSwECLQAUAAYACAAA&#10;ACEAf23X6+ABAAACBAAADgAAAAAAAAAAAAAAAAAuAgAAZHJzL2Uyb0RvYy54bWxQSwECLQAUAAYA&#10;CAAAACEAKVKARtwAAAAJAQAADwAAAAAAAAAAAAAAAAA6BAAAZHJzL2Rvd25yZXYueG1sUEsFBgAA&#10;AAAEAAQA8wAAAEMFAAAAAA==&#10;" strokecolor="black [3040]">
+              <v:shape w14:anchorId="5714EE9B" id="Gerade Verbindung mit Pfeil 25" o:spid="_x0000_s1026" type="#_x0000_t32" style="position:absolute;margin-left:219.8pt;margin-top:21.9pt;width:0;height:21.6pt;flip:y;z-index:251596800;visibility:visible;mso-wrap-style:square;mso-wrap-distance-left:9pt;mso-wrap-distance-top:0;mso-wrap-distance-right:9pt;mso-wrap-distance-bottom:0;mso-position-horizontal:absolute;mso-position-horizontal-relative:text;mso-position-vertical:absolute;mso-position-vertical-relative:text" o:gfxdata="UEsDBBQABgAIAAAAIQC2gziS/gAAAOEBAAATAAAAW0NvbnRlbnRfVHlwZXNdLnhtbJSRQU7DMBBF&#10;90jcwfIWJU67QAgl6YK0S0CoHGBkTxKLZGx5TGhvj5O2G0SRWNoz/78nu9wcxkFMGNg6quQqL6RA&#10;0s5Y6ir5vt9lD1JwBDIwOMJKHpHlpr69KfdHjyxSmriSfYz+USnWPY7AufNIadK6MEJMx9ApD/oD&#10;OlTrorhX2lFEilmcO2RdNtjC5xDF9pCuTyYBB5bi6bQ4syoJ3g9WQ0ymaiLzg5KdCXlKLjvcW893&#10;SUOqXwnz5DrgnHtJTxOsQfEKIT7DmDSUCaxw7Rqn8787ZsmRM9e2VmPeBN4uqYvTtW7jvijg9N/y&#10;JsXecLq0q+WD6m8AAAD//wMAUEsDBBQABgAIAAAAIQA4/SH/1gAAAJQBAAALAAAAX3JlbHMvLnJl&#10;bHOkkMFqwzAMhu+DvYPRfXGawxijTi+j0GvpHsDYimMaW0Yy2fr2M4PBMnrbUb/Q94l/f/hMi1qR&#10;JVI2sOt6UJgd+ZiDgffL8ekFlFSbvV0oo4EbChzGx4f9GRdb25HMsYhqlCwG5lrLq9biZkxWOiqY&#10;22YiTra2kYMu1l1tQD30/bPm3wwYN0x18gb45AdQl1tp5j/sFB2T0FQ7R0nTNEV3j6o9feQzro1i&#10;OWA14Fm+Q8a1a8+Bvu/d/dMb2JY5uiPbhG/ktn4cqGU/er3pcvwCAAD//wMAUEsDBBQABgAIAAAA&#10;IQB/bdfr4AEAAAIEAAAOAAAAZHJzL2Uyb0RvYy54bWysU8mOEzEQvSPxD5bvpJOwKkpnDhmYC4KI&#10;gbk7drnbwpvKnnT67ym7kwaxSAhxsbzUe1XvVXl7c3aWnQCTCb7lq8WSM/AyKOO7ln/5/O7ZG85S&#10;Fl4JGzy0fITEb3ZPn2yHuIF16INVgIxIfNoMseV9znHTNEn24ERahAieHnVAJzIdsWsUioHYnW3W&#10;y+WrZgioIgYJKdHt7fTId5Vfa5D5o9YJMrMtp9pyXbGux7I2u63YdChib+SlDPEPVThhPCWdqW5F&#10;FuwRzS9UzkgMKei8kME1QWsjoWogNavlT2ruexGhaiFzUpxtSv+PVn44HZAZ1fL1S868cNSjO0Ch&#10;gD0AHo1Xj75jzmR20GAsoyiybIhpQ8i9P+DllOIBi/6zRse0NfGBpqE6QhrZuRo+zobDOTM5XUq6&#10;Xb9+8Xxde9FMDIUpYsp3EBwrm5anjMJ0fd4H76mrASd2cXqfMtVAwCuggK0vaxbGvvWK5TGSrIxG&#10;+M5CEUDhJaQpQqbS6y6PFib4J9DkCpU4panzCHuL7CRoktTX1cxCkQWijbUzaFmV/xF0iS0wqDP6&#10;t8A5umYMPs9AZ3zA32XN52upeoq/qp60FtnHoMbayGoHDVr15/IpyiT/eK7w71939w0AAP//AwBQ&#10;SwMEFAAGAAgAAAAhAClSgEbcAAAACQEAAA8AAABkcnMvZG93bnJldi54bWxMj81OwzAQhO9IvIO1&#10;SNyoU/of4lSoUo8gteVQbm68OKHxOrLdNvD0bMUBbrs7o9lvimXvWnHGEBtPCoaDDARS5U1DVsHb&#10;bv0wBxGTJqNbT6jgCyMsy9ubQufGX2iD522ygkMo5lpBnVKXSxmrGp2OA98hsfbhg9OJ12ClCfrC&#10;4a6Vj1k2lU43xB9q3eGqxuq4PTkFL8nZ4BaT9dhaGr1/xt1q//qt1P1d//wEImGf/sxwxWd0KJnp&#10;4E9komgVjEeLKVuvA1dgw+/hoGA+y0CWhfzfoPwBAAD//wMAUEsBAi0AFAAGAAgAAAAhALaDOJL+&#10;AAAA4QEAABMAAAAAAAAAAAAAAAAAAAAAAFtDb250ZW50X1R5cGVzXS54bWxQSwECLQAUAAYACAAA&#10;ACEAOP0h/9YAAACUAQAACwAAAAAAAAAAAAAAAAAvAQAAX3JlbHMvLnJlbHNQSwECLQAUAAYACAAA&#10;ACEAf23X6+ABAAACBAAADgAAAAAAAAAAAAAAAAAuAgAAZHJzL2Uyb0RvYy54bWxQSwECLQAUAAYA&#10;CAAAACEAKVKARtwAAAAJAQAADwAAAAAAAAAAAAAAAAA6BAAAZHJzL2Rvd25yZXYueG1sUEsFBgAA&#10;AAAEAAQA8wAAAEMFAAAAAA==&#10;" strokecolor="black [3040]">
                 <v:stroke endarrow="block"/>
               </v:shape>
             </w:pict>
@@ -5378,7 +5600,7 @@
           </mc:Choice>
           <mc:Fallback>
             <w:pict>
-              <v:shape w14:anchorId="7AC27C4E" id="Gerade Verbindung mit Pfeil 14" o:spid="_x0000_s1026" type="#_x0000_t32" style="position:absolute;margin-left:74.15pt;margin-top:22.1pt;width:0;height:21.6pt;flip:y;z-index:251535360;visibility:visible;mso-wrap-style:square;mso-wrap-distance-left:9pt;mso-wrap-distance-top:0;mso-wrap-distance-right:9pt;mso-wrap-distance-bottom:0;mso-position-horizontal:absolute;mso-position-horizontal-relative:text;mso-position-vertical:absolute;mso-position-vertical-relative:text" o:gfxdata="UEsDBBQABgAIAAAAIQC2gziS/gAAAOEBAAATAAAAW0NvbnRlbnRfVHlwZXNdLnhtbJSRQU7DMBBF&#10;90jcwfIWJU67QAgl6YK0S0CoHGBkTxKLZGx5TGhvj5O2G0SRWNoz/78nu9wcxkFMGNg6quQqL6RA&#10;0s5Y6ir5vt9lD1JwBDIwOMJKHpHlpr69KfdHjyxSmriSfYz+USnWPY7AufNIadK6MEJMx9ApD/oD&#10;OlTrorhX2lFEilmcO2RdNtjC5xDF9pCuTyYBB5bi6bQ4syoJ3g9WQ0ymaiLzg5KdCXlKLjvcW893&#10;SUOqXwnz5DrgnHtJTxOsQfEKIT7DmDSUCaxw7Rqn8787ZsmRM9e2VmPeBN4uqYvTtW7jvijg9N/y&#10;JsXecLq0q+WD6m8AAAD//wMAUEsDBBQABgAIAAAAIQA4/SH/1gAAAJQBAAALAAAAX3JlbHMvLnJl&#10;bHOkkMFqwzAMhu+DvYPRfXGawxijTi+j0GvpHsDYimMaW0Yy2fr2M4PBMnrbUb/Q94l/f/hMi1qR&#10;JVI2sOt6UJgd+ZiDgffL8ekFlFSbvV0oo4EbChzGx4f9GRdb25HMsYhqlCwG5lrLq9biZkxWOiqY&#10;22YiTra2kYMu1l1tQD30/bPm3wwYN0x18gb45AdQl1tp5j/sFB2T0FQ7R0nTNEV3j6o9feQzro1i&#10;OWA14Fm+Q8a1a8+Bvu/d/dMb2JY5uiPbhG/ktn4cqGU/er3pcvwCAAD//wMAUEsDBBQABgAIAAAA&#10;IQCvaYtb4AEAAAIEAAAOAAAAZHJzL2Uyb0RvYy54bWysU8uOEzEQvCPxD5bvZCZhBSjKZA9Z2AuC&#10;CJa9O3Z7xsIvtb1J5u9pe5IB8ZAQ4mL50VXdVd3e3J6dZUfAZILv+HLRcgZeBmV83/EvD+9evOEs&#10;ZeGVsMFDx0dI/Hb7/NnmFNewCkOwCpARiU/rU+z4kHNcN02SAziRFiGCp0cd0IlMR+wbheJE7M42&#10;q7Z91ZwCqohBQkp0ezc98m3l1xpk/qh1gsxsx6m2XFes66GszXYj1j2KOBh5KUP8QxVOGE9JZ6o7&#10;kQV7QvMLlTMSQwo6L2RwTdDaSKgaSM2y/UnN50FEqFrInBRnm9L/o5UfjntkRlHvbjjzwlGP7gGF&#10;AvYIeDBePfmeOZPZXoOxjKLIslNMa0Lu/B4vpxT3WPSfNTqmrYmPxFgdIY3sXA0fZ8PhnJmcLiXd&#10;rl7fvFzVXjQTQ2GKmPI9BMfKpuMpozD9kHfBe+pqwIldHN+nTDUQ8AooYOvLmoWxb71ieYwkK6MR&#10;vrdQBFB4CWmKkKn0usujhQn+CTS5QiVOaeo8ws4iOwqaJPV1ObNQZIFoY+0MaqvyP4IusQUGdUb/&#10;FjhH14zB5xnojA/4u6z5fC1VT/FX1ZPWIvsQ1FgbWe2gQav+XD5FmeQfzxX+/etuvwEAAP//AwBQ&#10;SwMEFAAGAAgAAAAhAHPW6LndAAAACQEAAA8AAABkcnMvZG93bnJldi54bWxMj8FOAjEQhu8mvkMz&#10;Jt6kK1RZl+0SQ8JRE4ED3Mp27C5up5u2wOrTW7jo8Z/58s835XywHTuhD60jCY+jDBhS7XRLRsJm&#10;vXzIgYWoSKvOEUr4xgDz6vamVIV2Z/rA0yoalkooFEpCE2NfcB7qBq0KI9cjpd2n81bFFL3h2qtz&#10;KrcdH2fZM7eqpXShUT0uGqy/Vkcr4S1a4+3L01IYQ5PdIawX2/cfKe/vhtcZsIhD/IPhop/UoUpO&#10;e3ckHViXssgnCZUgxBjYBbgO9hLyqQBelfz/B9UvAAAA//8DAFBLAQItABQABgAIAAAAIQC2gziS&#10;/gAAAOEBAAATAAAAAAAAAAAAAAAAAAAAAABbQ29udGVudF9UeXBlc10ueG1sUEsBAi0AFAAGAAgA&#10;AAAhADj9If/WAAAAlAEAAAsAAAAAAAAAAAAAAAAALwEAAF9yZWxzLy5yZWxzUEsBAi0AFAAGAAgA&#10;AAAhAK9pi1vgAQAAAgQAAA4AAAAAAAAAAAAAAAAALgIAAGRycy9lMm9Eb2MueG1sUEsBAi0AFAAG&#10;AAgAAAAhAHPW6LndAAAACQEAAA8AAAAAAAAAAAAAAAAAOgQAAGRycy9kb3ducmV2LnhtbFBLBQYA&#10;AAAABAAEAPMAAABEBQAAAAA=&#10;" strokecolor="black [3040]">
+              <v:shape w14:anchorId="0F0421AF" id="Gerade Verbindung mit Pfeil 14" o:spid="_x0000_s1026" type="#_x0000_t32" style="position:absolute;margin-left:74.15pt;margin-top:22.1pt;width:0;height:21.6pt;flip:y;z-index:251535360;visibility:visible;mso-wrap-style:square;mso-wrap-distance-left:9pt;mso-wrap-distance-top:0;mso-wrap-distance-right:9pt;mso-wrap-distance-bottom:0;mso-position-horizontal:absolute;mso-position-horizontal-relative:text;mso-position-vertical:absolute;mso-position-vertical-relative:text" o:gfxdata="UEsDBBQABgAIAAAAIQC2gziS/gAAAOEBAAATAAAAW0NvbnRlbnRfVHlwZXNdLnhtbJSRQU7DMBBF&#10;90jcwfIWJU67QAgl6YK0S0CoHGBkTxKLZGx5TGhvj5O2G0SRWNoz/78nu9wcxkFMGNg6quQqL6RA&#10;0s5Y6ir5vt9lD1JwBDIwOMJKHpHlpr69KfdHjyxSmriSfYz+USnWPY7AufNIadK6MEJMx9ApD/oD&#10;OlTrorhX2lFEilmcO2RdNtjC5xDF9pCuTyYBB5bi6bQ4syoJ3g9WQ0ymaiLzg5KdCXlKLjvcW893&#10;SUOqXwnz5DrgnHtJTxOsQfEKIT7DmDSUCaxw7Rqn8787ZsmRM9e2VmPeBN4uqYvTtW7jvijg9N/y&#10;JsXecLq0q+WD6m8AAAD//wMAUEsDBBQABgAIAAAAIQA4/SH/1gAAAJQBAAALAAAAX3JlbHMvLnJl&#10;bHOkkMFqwzAMhu+DvYPRfXGawxijTi+j0GvpHsDYimMaW0Yy2fr2M4PBMnrbUb/Q94l/f/hMi1qR&#10;JVI2sOt6UJgd+ZiDgffL8ekFlFSbvV0oo4EbChzGx4f9GRdb25HMsYhqlCwG5lrLq9biZkxWOiqY&#10;22YiTra2kYMu1l1tQD30/bPm3wwYN0x18gb45AdQl1tp5j/sFB2T0FQ7R0nTNEV3j6o9feQzro1i&#10;OWA14Fm+Q8a1a8+Bvu/d/dMb2JY5uiPbhG/ktn4cqGU/er3pcvwCAAD//wMAUEsDBBQABgAIAAAA&#10;IQCvaYtb4AEAAAIEAAAOAAAAZHJzL2Uyb0RvYy54bWysU8uOEzEQvCPxD5bvZCZhBSjKZA9Z2AuC&#10;CJa9O3Z7xsIvtb1J5u9pe5IB8ZAQ4mL50VXdVd3e3J6dZUfAZILv+HLRcgZeBmV83/EvD+9evOEs&#10;ZeGVsMFDx0dI/Hb7/NnmFNewCkOwCpARiU/rU+z4kHNcN02SAziRFiGCp0cd0IlMR+wbheJE7M42&#10;q7Z91ZwCqohBQkp0ezc98m3l1xpk/qh1gsxsx6m2XFes66GszXYj1j2KOBh5KUP8QxVOGE9JZ6o7&#10;kQV7QvMLlTMSQwo6L2RwTdDaSKgaSM2y/UnN50FEqFrInBRnm9L/o5UfjntkRlHvbjjzwlGP7gGF&#10;AvYIeDBePfmeOZPZXoOxjKLIslNMa0Lu/B4vpxT3WPSfNTqmrYmPxFgdIY3sXA0fZ8PhnJmcLiXd&#10;rl7fvFzVXjQTQ2GKmPI9BMfKpuMpozD9kHfBe+pqwIldHN+nTDUQ8AooYOvLmoWxb71ieYwkK6MR&#10;vrdQBFB4CWmKkKn0usujhQn+CTS5QiVOaeo8ws4iOwqaJPV1ObNQZIFoY+0MaqvyP4IusQUGdUb/&#10;FjhH14zB5xnojA/4u6z5fC1VT/FX1ZPWIvsQ1FgbWe2gQav+XD5FmeQfzxX+/etuvwEAAP//AwBQ&#10;SwMEFAAGAAgAAAAhAHPW6LndAAAACQEAAA8AAABkcnMvZG93bnJldi54bWxMj8FOAjEQhu8mvkMz&#10;Jt6kK1RZl+0SQ8JRE4ED3Mp27C5up5u2wOrTW7jo8Z/58s835XywHTuhD60jCY+jDBhS7XRLRsJm&#10;vXzIgYWoSKvOEUr4xgDz6vamVIV2Z/rA0yoalkooFEpCE2NfcB7qBq0KI9cjpd2n81bFFL3h2qtz&#10;KrcdH2fZM7eqpXShUT0uGqy/Vkcr4S1a4+3L01IYQ5PdIawX2/cfKe/vhtcZsIhD/IPhop/UoUpO&#10;e3ckHViXssgnCZUgxBjYBbgO9hLyqQBelfz/B9UvAAAA//8DAFBLAQItABQABgAIAAAAIQC2gziS&#10;/gAAAOEBAAATAAAAAAAAAAAAAAAAAAAAAABbQ29udGVudF9UeXBlc10ueG1sUEsBAi0AFAAGAAgA&#10;AAAhADj9If/WAAAAlAEAAAsAAAAAAAAAAAAAAAAALwEAAF9yZWxzLy5yZWxzUEsBAi0AFAAGAAgA&#10;AAAhAK9pi1vgAQAAAgQAAA4AAAAAAAAAAAAAAAAALgIAAGRycy9lMm9Eb2MueG1sUEsBAi0AFAAG&#10;AAgAAAAhAHPW6LndAAAACQEAAA8AAAAAAAAAAAAAAAAAOgQAAGRycy9kb3ducmV2LnhtbFBLBQYA&#10;AAAABAAEAPMAAABEBQAAAAA=&#10;" strokecolor="black [3040]">
                 <v:stroke endarrow="block"/>
               </v:shape>
             </w:pict>
@@ -5444,7 +5666,7 @@
           </mc:Choice>
           <mc:Fallback>
             <w:pict>
-              <v:shape w14:anchorId="6DFF8773" id="Gerade Verbindung mit Pfeil 10" o:spid="_x0000_s1026" type="#_x0000_t32" style="position:absolute;margin-left:18.35pt;margin-top:21.3pt;width:0;height:21.6pt;flip:y;z-index:251504640;visibility:visible;mso-wrap-style:square;mso-wrap-distance-left:9pt;mso-wrap-distance-top:0;mso-wrap-distance-right:9pt;mso-wrap-distance-bottom:0;mso-position-horizontal:absolute;mso-position-horizontal-relative:text;mso-position-vertical:absolute;mso-position-vertical-relative:text" o:gfxdata="UEsDBBQABgAIAAAAIQC2gziS/gAAAOEBAAATAAAAW0NvbnRlbnRfVHlwZXNdLnhtbJSRQU7DMBBF&#10;90jcwfIWJU67QAgl6YK0S0CoHGBkTxKLZGx5TGhvj5O2G0SRWNoz/78nu9wcxkFMGNg6quQqL6RA&#10;0s5Y6ir5vt9lD1JwBDIwOMJKHpHlpr69KfdHjyxSmriSfYz+USnWPY7AufNIadK6MEJMx9ApD/oD&#10;OlTrorhX2lFEilmcO2RdNtjC5xDF9pCuTyYBB5bi6bQ4syoJ3g9WQ0ymaiLzg5KdCXlKLjvcW893&#10;SUOqXwnz5DrgnHtJTxOsQfEKIT7DmDSUCaxw7Rqn8787ZsmRM9e2VmPeBN4uqYvTtW7jvijg9N/y&#10;JsXecLq0q+WD6m8AAAD//wMAUEsDBBQABgAIAAAAIQA4/SH/1gAAAJQBAAALAAAAX3JlbHMvLnJl&#10;bHOkkMFqwzAMhu+DvYPRfXGawxijTi+j0GvpHsDYimMaW0Yy2fr2M4PBMnrbUb/Q94l/f/hMi1qR&#10;JVI2sOt6UJgd+ZiDgffL8ekFlFSbvV0oo4EbChzGx4f9GRdb25HMsYhqlCwG5lrLq9biZkxWOiqY&#10;22YiTra2kYMu1l1tQD30/bPm3wwYN0x18gb45AdQl1tp5j/sFB2T0FQ7R0nTNEV3j6o9feQzro1i&#10;OWA14Fm+Q8a1a8+Bvu/d/dMb2JY5uiPbhG/ktn4cqGU/er3pcvwCAAD//wMAUEsDBBQABgAIAAAA&#10;IQA7Bgw13wEAAAIEAAAOAAAAZHJzL2Uyb0RvYy54bWysU8mOEzEQvSPxD1bfSScBAYrSmUMG5oIg&#10;Ypm7Y5e7LbypXJPl7ym7kwaxSKMRF8tLvVf1XpXXNyfvxAEw2xi6ZjGbNwKCitqGvmu+fX3/4m0j&#10;MsmgpYsBuuYMubnZPH+2PqYVLOMQnQYUTBLy6pi6ZiBKq7bNagAv8ywmCPxoInpJfMS+1SiPzO5d&#10;u5zPX7fHiDphVJAz396Oj82m8hsDij4Zk4GE6xqujeqKdd2Xtd2s5apHmQarLmXIJ1ThpQ2cdKK6&#10;lSTFA9o/qLxVGHM0NFPRt9EYq6BqYDWL+W9qvgwyQdXC5uQ02ZT/H636eNihsJp7x/YE6blHd4BS&#10;g7gH3NugH0IvvCWxM2Cd4Ci27JjyipHbsMPLKacdFv0ng14YZ9M9M1ZHWKM4VcPPk+FwIqHGS8W3&#10;yzevXi4rcTsyFKaEme4gelE2XZMJpe0H2sYQuKsRR3Z5+JCJa2DgFVDALpSVpHXvghZ0TiyL0MrQ&#10;OygCOLyEtEXIWHrd0dnBCP8Mhl3hEsc0dR5h61AcJE+S/r6YWDiyQIx1bgLNq/J/gi6xBQZ1Rh8L&#10;nKJrxhhoAnobIv4tK52upZox/qp61Fpk76M+10ZWO3jQqj+XT1Em+ddzhf/8upsfAAAA//8DAFBL&#10;AwQUAAYACAAAACEAlfvZ7NsAAAAHAQAADwAAAGRycy9kb3ducmV2LnhtbEyOTU/DMBBE70j8B2uR&#10;uFGHfqQhZFOhSj2CRMuh3Nx4cQLxOrLdNvDrMVzgOJrRm1etRtuLE/nQOUa4nWQgiBunOzYIL7vN&#10;TQEiRMVa9Y4J4ZMCrOrLi0qV2p35mU7baESCcCgVQhvjUEoZmpasChM3EKfuzXmrYoreSO3VOcFt&#10;L6dZlkurOk4PrRpo3VLzsT1ahMdojbd3i83cGJ69vofdev/0hXh9NT7cg4g0xr8x/OgndaiT08Ed&#10;WQfRI8zyZVoizKc5iNT/5gNCsShA1pX8719/AwAA//8DAFBLAQItABQABgAIAAAAIQC2gziS/gAA&#10;AOEBAAATAAAAAAAAAAAAAAAAAAAAAABbQ29udGVudF9UeXBlc10ueG1sUEsBAi0AFAAGAAgAAAAh&#10;ADj9If/WAAAAlAEAAAsAAAAAAAAAAAAAAAAALwEAAF9yZWxzLy5yZWxzUEsBAi0AFAAGAAgAAAAh&#10;ADsGDDXfAQAAAgQAAA4AAAAAAAAAAAAAAAAALgIAAGRycy9lMm9Eb2MueG1sUEsBAi0AFAAGAAgA&#10;AAAhAJX72ezbAAAABwEAAA8AAAAAAAAAAAAAAAAAOQQAAGRycy9kb3ducmV2LnhtbFBLBQYAAAAA&#10;BAAEAPMAAABBBQAAAAA=&#10;" strokecolor="black [3040]">
+              <v:shape w14:anchorId="14E9FAFD" id="Gerade Verbindung mit Pfeil 10" o:spid="_x0000_s1026" type="#_x0000_t32" style="position:absolute;margin-left:18.35pt;margin-top:21.3pt;width:0;height:21.6pt;flip:y;z-index:251504640;visibility:visible;mso-wrap-style:square;mso-wrap-distance-left:9pt;mso-wrap-distance-top:0;mso-wrap-distance-right:9pt;mso-wrap-distance-bottom:0;mso-position-horizontal:absolute;mso-position-horizontal-relative:text;mso-position-vertical:absolute;mso-position-vertical-relative:text" o:gfxdata="UEsDBBQABgAIAAAAIQC2gziS/gAAAOEBAAATAAAAW0NvbnRlbnRfVHlwZXNdLnhtbJSRQU7DMBBF&#10;90jcwfIWJU67QAgl6YK0S0CoHGBkTxKLZGx5TGhvj5O2G0SRWNoz/78nu9wcxkFMGNg6quQqL6RA&#10;0s5Y6ir5vt9lD1JwBDIwOMJKHpHlpr69KfdHjyxSmriSfYz+USnWPY7AufNIadK6MEJMx9ApD/oD&#10;OlTrorhX2lFEilmcO2RdNtjC5xDF9pCuTyYBB5bi6bQ4syoJ3g9WQ0ymaiLzg5KdCXlKLjvcW893&#10;SUOqXwnz5DrgnHtJTxOsQfEKIT7DmDSUCaxw7Rqn8787ZsmRM9e2VmPeBN4uqYvTtW7jvijg9N/y&#10;JsXecLq0q+WD6m8AAAD//wMAUEsDBBQABgAIAAAAIQA4/SH/1gAAAJQBAAALAAAAX3JlbHMvLnJl&#10;bHOkkMFqwzAMhu+DvYPRfXGawxijTi+j0GvpHsDYimMaW0Yy2fr2M4PBMnrbUb/Q94l/f/hMi1qR&#10;JVI2sOt6UJgd+ZiDgffL8ekFlFSbvV0oo4EbChzGx4f9GRdb25HMsYhqlCwG5lrLq9biZkxWOiqY&#10;22YiTra2kYMu1l1tQD30/bPm3wwYN0x18gb45AdQl1tp5j/sFB2T0FQ7R0nTNEV3j6o9feQzro1i&#10;OWA14Fm+Q8a1a8+Bvu/d/dMb2JY5uiPbhG/ktn4cqGU/er3pcvwCAAD//wMAUEsDBBQABgAIAAAA&#10;IQA7Bgw13wEAAAIEAAAOAAAAZHJzL2Uyb0RvYy54bWysU8mOEzEQvSPxD1bfSScBAYrSmUMG5oIg&#10;Ypm7Y5e7LbypXJPl7ym7kwaxSKMRF8tLvVf1XpXXNyfvxAEw2xi6ZjGbNwKCitqGvmu+fX3/4m0j&#10;MsmgpYsBuuYMubnZPH+2PqYVLOMQnQYUTBLy6pi6ZiBKq7bNagAv8ywmCPxoInpJfMS+1SiPzO5d&#10;u5zPX7fHiDphVJAz396Oj82m8hsDij4Zk4GE6xqujeqKdd2Xtd2s5apHmQarLmXIJ1ThpQ2cdKK6&#10;lSTFA9o/qLxVGHM0NFPRt9EYq6BqYDWL+W9qvgwyQdXC5uQ02ZT/H636eNihsJp7x/YE6blHd4BS&#10;g7gH3NugH0IvvCWxM2Cd4Ci27JjyipHbsMPLKacdFv0ng14YZ9M9M1ZHWKM4VcPPk+FwIqHGS8W3&#10;yzevXi4rcTsyFKaEme4gelE2XZMJpe0H2sYQuKsRR3Z5+JCJa2DgFVDALpSVpHXvghZ0TiyL0MrQ&#10;OygCOLyEtEXIWHrd0dnBCP8Mhl3hEsc0dR5h61AcJE+S/r6YWDiyQIx1bgLNq/J/gi6xBQZ1Rh8L&#10;nKJrxhhoAnobIv4tK52upZox/qp61Fpk76M+10ZWO3jQqj+XT1Em+ddzhf/8upsfAAAA//8DAFBL&#10;AwQUAAYACAAAACEAlfvZ7NsAAAAHAQAADwAAAGRycy9kb3ducmV2LnhtbEyOTU/DMBBE70j8B2uR&#10;uFGHfqQhZFOhSj2CRMuh3Nx4cQLxOrLdNvDrMVzgOJrRm1etRtuLE/nQOUa4nWQgiBunOzYIL7vN&#10;TQEiRMVa9Y4J4ZMCrOrLi0qV2p35mU7baESCcCgVQhvjUEoZmpasChM3EKfuzXmrYoreSO3VOcFt&#10;L6dZlkurOk4PrRpo3VLzsT1ahMdojbd3i83cGJ69vofdev/0hXh9NT7cg4g0xr8x/OgndaiT08Ed&#10;WQfRI8zyZVoizKc5iNT/5gNCsShA1pX8719/AwAA//8DAFBLAQItABQABgAIAAAAIQC2gziS/gAA&#10;AOEBAAATAAAAAAAAAAAAAAAAAAAAAABbQ29udGVudF9UeXBlc10ueG1sUEsBAi0AFAAGAAgAAAAh&#10;ADj9If/WAAAAlAEAAAsAAAAAAAAAAAAAAAAALwEAAF9yZWxzLy5yZWxzUEsBAi0AFAAGAAgAAAAh&#10;ADsGDDXfAQAAAgQAAA4AAAAAAAAAAAAAAAAALgIAAGRycy9lMm9Eb2MueG1sUEsBAi0AFAAGAAgA&#10;AAAhAJX72ezbAAAABwEAAA8AAAAAAAAAAAAAAAAAOQQAAGRycy9kb3ducmV2LnhtbFBLBQYAAAAA&#10;BAAEAPMAAABBBQAAAAA=&#10;" strokecolor="black [3040]">
                 <v:stroke endarrow="block"/>
               </v:shape>
             </w:pict>
@@ -6301,22 +6523,44 @@
                                 <w:noProof/>
                               </w:rPr>
                             </w:pPr>
-                            <w:bookmarkStart w:id="23" w:name="_Toc536192303"/>
+                            <w:bookmarkStart w:id="24" w:name="_Toc536192303"/>
                             <w:r>
                               <w:t xml:space="preserve">Abbildung </w:t>
                             </w:r>
-                            <w:fldSimple w:instr=" SEQ Abbildung \* ARABIC ">
-                              <w:r>
-                                <w:rPr>
-                                  <w:noProof/>
-                                </w:rPr>
-                                <w:t>4</w:t>
-                              </w:r>
-                            </w:fldSimple>
+                            <w:r>
+                              <w:rPr>
+                                <w:noProof/>
+                              </w:rPr>
+                              <w:fldChar w:fldCharType="begin"/>
+                            </w:r>
+                            <w:r>
+                              <w:rPr>
+                                <w:noProof/>
+                              </w:rPr>
+                              <w:instrText xml:space="preserve"> SEQ Abbildung \* ARABIC </w:instrText>
+                            </w:r>
+                            <w:r>
+                              <w:rPr>
+                                <w:noProof/>
+                              </w:rPr>
+                              <w:fldChar w:fldCharType="separate"/>
+                            </w:r>
+                            <w:r>
+                              <w:rPr>
+                                <w:noProof/>
+                              </w:rPr>
+                              <w:t>4</w:t>
+                            </w:r>
+                            <w:r>
+                              <w:rPr>
+                                <w:noProof/>
+                              </w:rPr>
+                              <w:fldChar w:fldCharType="end"/>
+                            </w:r>
                             <w:r>
                               <w:t>: Ausbreitung der Pest in den Jahren 1346 - 1350</w:t>
                             </w:r>
-                            <w:bookmarkEnd w:id="23"/>
+                            <w:bookmarkEnd w:id="24"/>
                           </w:p>
                         </w:txbxContent>
                       </wps:txbx>
@@ -6350,22 +6594,44 @@
                           <w:noProof/>
                         </w:rPr>
                       </w:pPr>
-                      <w:bookmarkStart w:id="24" w:name="_Toc536192303"/>
+                      <w:bookmarkStart w:id="25" w:name="_Toc536192303"/>
                       <w:r>
                         <w:t xml:space="preserve">Abbildung </w:t>
                       </w:r>
-                      <w:fldSimple w:instr=" SEQ Abbildung \* ARABIC ">
-                        <w:r>
-                          <w:rPr>
-                            <w:noProof/>
-                          </w:rPr>
-                          <w:t>4</w:t>
-                        </w:r>
-                      </w:fldSimple>
+                      <w:r>
+                        <w:rPr>
+                          <w:noProof/>
+                        </w:rPr>
+                        <w:fldChar w:fldCharType="begin"/>
+                      </w:r>
+                      <w:r>
+                        <w:rPr>
+                          <w:noProof/>
+                        </w:rPr>
+                        <w:instrText xml:space="preserve"> SEQ Abbildung \* ARABIC </w:instrText>
+                      </w:r>
+                      <w:r>
+                        <w:rPr>
+                          <w:noProof/>
+                        </w:rPr>
+                        <w:fldChar w:fldCharType="separate"/>
+                      </w:r>
+                      <w:r>
+                        <w:rPr>
+                          <w:noProof/>
+                        </w:rPr>
+                        <w:t>4</w:t>
+                      </w:r>
+                      <w:r>
+                        <w:rPr>
+                          <w:noProof/>
+                        </w:rPr>
+                        <w:fldChar w:fldCharType="end"/>
+                      </w:r>
                       <w:r>
                         <w:t>: Ausbreitung der Pest in den Jahren 1346 - 1350</w:t>
                       </w:r>
-                      <w:bookmarkEnd w:id="24"/>
+                      <w:bookmarkEnd w:id="25"/>
                     </w:p>
                   </w:txbxContent>
                 </v:textbox>
@@ -6452,7 +6718,7 @@
           </mc:Choice>
           <mc:Fallback>
             <w:pict>
-              <v:rect w14:anchorId="45554AAB" id="Rechteck 65" o:spid="_x0000_s1026" style="position:absolute;margin-left:-21.9pt;margin-top:6.3pt;width:468pt;height:192.75pt;z-index:-251481088;visibility:visible;mso-wrap-style:square;mso-width-percent:0;mso-height-percent:0;mso-wrap-distance-left:9pt;mso-wrap-distance-top:0;mso-wrap-distance-right:9pt;mso-wrap-distance-bottom:0;mso-position-horizontal:absolute;mso-position-horizontal-relative:text;mso-position-vertical:absolute;mso-position-vertical-relative:text;mso-width-percent:0;mso-height-percent:0;mso-width-relative:margin;mso-height-relative:margin;v-text-anchor:middle" o:gfxdata="UEsDBBQABgAIAAAAIQC2gziS/gAAAOEBAAATAAAAW0NvbnRlbnRfVHlwZXNdLnhtbJSRQU7DMBBF&#10;90jcwfIWJU67QAgl6YK0S0CoHGBkTxKLZGx5TGhvj5O2G0SRWNoz/78nu9wcxkFMGNg6quQqL6RA&#10;0s5Y6ir5vt9lD1JwBDIwOMJKHpHlpr69KfdHjyxSmriSfYz+USnWPY7AufNIadK6MEJMx9ApD/oD&#10;OlTrorhX2lFEilmcO2RdNtjC5xDF9pCuTyYBB5bi6bQ4syoJ3g9WQ0ymaiLzg5KdCXlKLjvcW893&#10;SUOqXwnz5DrgnHtJTxOsQfEKIT7DmDSUCaxw7Rqn8787ZsmRM9e2VmPeBN4uqYvTtW7jvijg9N/y&#10;JsXecLq0q+WD6m8AAAD//wMAUEsDBBQABgAIAAAAIQA4/SH/1gAAAJQBAAALAAAAX3JlbHMvLnJl&#10;bHOkkMFqwzAMhu+DvYPRfXGawxijTi+j0GvpHsDYimMaW0Yy2fr2M4PBMnrbUb/Q94l/f/hMi1qR&#10;JVI2sOt6UJgd+ZiDgffL8ekFlFSbvV0oo4EbChzGx4f9GRdb25HMsYhqlCwG5lrLq9biZkxWOiqY&#10;22YiTra2kYMu1l1tQD30/bPm3wwYN0x18gb45AdQl1tp5j/sFB2T0FQ7R0nTNEV3j6o9feQzro1i&#10;OWA14Fm+Q8a1a8+Bvu/d/dMb2JY5uiPbhG/ktn4cqGU/er3pcvwCAAD//wMAUEsDBBQABgAIAAAA&#10;IQCy7TODYQIAAAwFAAAOAAAAZHJzL2Uyb0RvYy54bWysVEtv2zAMvg/YfxB0X51k6SuIUwQtOgwo&#10;2qLt0LMqS7FRSdQoJU7260fJjlN0xQ7DLjIpfnx9Ij2/2FrDNgpDA67k46MRZ8pJqBq3KvmPp+sv&#10;Z5yFKFwlDDhV8p0K/GLx+dO89TM1gRpMpZBREBdmrS95HaOfFUWQtbIiHIFXjowa0IpIKq6KCkVL&#10;0a0pJqPRSdECVh5BqhDo9qoz8kWOr7WS8U7roCIzJafaYj4xny/pLBZzMVuh8HUj+zLEP1RhReMo&#10;6RDqSkTB1tj8Eco2EiGAjkcSbAFaN1LlHqib8ehdN4+18Cr3QuQEP9AU/l9Yebu5R9ZUJT855swJ&#10;S2/0oGQdlXxldEX8tD7MCPbo77HXAomp2a1Gm77UBttmTncDp2obmaTL4/Pp15MRUS/JNplOT88n&#10;OWpxcPcY4jcFliWh5EiPlrkUm5sQKSVB9xBSUjldAVmKO6NSDcY9KE2NUMpJ9s4jpC4Nso2gx69e&#10;x6kZipWRyUU3xgxO44+cTNw79djkpvJYDY6jjxwP2QZ0zgguDo62cYB/d9Ydft9112tq+wWqHb0b&#10;QjfQwcvrhsi7ESHeC6QJJsJpK+MdHdpAW3LoJc5qwF8f3Sc8DRZZOWtpI0oefq4FKs7Md0cjdz6e&#10;TtMKZWV6fDohBd9aXt5a3NpeAvE+pv33MosJH81e1Aj2mZZ3mbKSSThJuUsuI+6Vy9htKq2/VMtl&#10;htHaeBFv3KOXKXhiNQ3H0/ZZoO8nKNLw3cJ+e8Ts3SB12OTpYLmOoJs8ZQdee75p5fLA9L+HtNNv&#10;9Yw6/MQWvwEAAP//AwBQSwMEFAAGAAgAAAAhAB+f3DTfAAAACgEAAA8AAABkcnMvZG93bnJldi54&#10;bWxMj0FPhDAUhO8m/ofmmXjbLcsaAkjZGBJjoidxPXjr0icQ6SuhXRb89T5PepzMZOab4rDYQcw4&#10;+d6Rgt02AoHUONNTq+D49rhJQfigyejBESpY0cOhvL4qdG7chV5xrkMruIR8rhV0IYy5lL7p0Gq/&#10;dSMSe59usjqwnFppJn3hcjvIOIoSaXVPvNDpEasOm6/6bBW8rDLMx/ck+56rfjX1R/X0jJVStzfL&#10;wz2IgEv4C8MvPqNDyUwndybjxaBgc7dn9MBGnIDgQJrFMYiTgn2W7kCWhfx/ofwBAAD//wMAUEsB&#10;Ai0AFAAGAAgAAAAhALaDOJL+AAAA4QEAABMAAAAAAAAAAAAAAAAAAAAAAFtDb250ZW50X1R5cGVz&#10;XS54bWxQSwECLQAUAAYACAAAACEAOP0h/9YAAACUAQAACwAAAAAAAAAAAAAAAAAvAQAAX3JlbHMv&#10;LnJlbHNQSwECLQAUAAYACAAAACEAsu0zg2ECAAAMBQAADgAAAAAAAAAAAAAAAAAuAgAAZHJzL2Uy&#10;b0RvYy54bWxQSwECLQAUAAYACAAAACEAH5/cNN8AAAAKAQAADwAAAAAAAAAAAAAAAAC7BAAAZHJz&#10;L2Rvd25yZXYueG1sUEsFBgAAAAAEAAQA8wAAAMcFAAAAAA==&#10;" fillcolor="white [3201]" strokecolor="black [3200]" strokeweight="2pt"/>
+              <v:rect w14:anchorId="354AB730" id="Rechteck 65" o:spid="_x0000_s1026" style="position:absolute;margin-left:-21.9pt;margin-top:6.3pt;width:468pt;height:192.75pt;z-index:-251481088;visibility:visible;mso-wrap-style:square;mso-width-percent:0;mso-height-percent:0;mso-wrap-distance-left:9pt;mso-wrap-distance-top:0;mso-wrap-distance-right:9pt;mso-wrap-distance-bottom:0;mso-position-horizontal:absolute;mso-position-horizontal-relative:text;mso-position-vertical:absolute;mso-position-vertical-relative:text;mso-width-percent:0;mso-height-percent:0;mso-width-relative:margin;mso-height-relative:margin;v-text-anchor:middle" o:gfxdata="UEsDBBQABgAIAAAAIQC2gziS/gAAAOEBAAATAAAAW0NvbnRlbnRfVHlwZXNdLnhtbJSRQU7DMBBF&#10;90jcwfIWJU67QAgl6YK0S0CoHGBkTxKLZGx5TGhvj5O2G0SRWNoz/78nu9wcxkFMGNg6quQqL6RA&#10;0s5Y6ir5vt9lD1JwBDIwOMJKHpHlpr69KfdHjyxSmriSfYz+USnWPY7AufNIadK6MEJMx9ApD/oD&#10;OlTrorhX2lFEilmcO2RdNtjC5xDF9pCuTyYBB5bi6bQ4syoJ3g9WQ0ymaiLzg5KdCXlKLjvcW893&#10;SUOqXwnz5DrgnHtJTxOsQfEKIT7DmDSUCaxw7Rqn8787ZsmRM9e2VmPeBN4uqYvTtW7jvijg9N/y&#10;JsXecLq0q+WD6m8AAAD//wMAUEsDBBQABgAIAAAAIQA4/SH/1gAAAJQBAAALAAAAX3JlbHMvLnJl&#10;bHOkkMFqwzAMhu+DvYPRfXGawxijTi+j0GvpHsDYimMaW0Yy2fr2M4PBMnrbUb/Q94l/f/hMi1qR&#10;JVI2sOt6UJgd+ZiDgffL8ekFlFSbvV0oo4EbChzGx4f9GRdb25HMsYhqlCwG5lrLq9biZkxWOiqY&#10;22YiTra2kYMu1l1tQD30/bPm3wwYN0x18gb45AdQl1tp5j/sFB2T0FQ7R0nTNEV3j6o9feQzro1i&#10;OWA14Fm+Q8a1a8+Bvu/d/dMb2JY5uiPbhG/ktn4cqGU/er3pcvwCAAD//wMAUEsDBBQABgAIAAAA&#10;IQCy7TODYQIAAAwFAAAOAAAAZHJzL2Uyb0RvYy54bWysVEtv2zAMvg/YfxB0X51k6SuIUwQtOgwo&#10;2qLt0LMqS7FRSdQoJU7260fJjlN0xQ7DLjIpfnx9Ij2/2FrDNgpDA67k46MRZ8pJqBq3KvmPp+sv&#10;Z5yFKFwlDDhV8p0K/GLx+dO89TM1gRpMpZBREBdmrS95HaOfFUWQtbIiHIFXjowa0IpIKq6KCkVL&#10;0a0pJqPRSdECVh5BqhDo9qoz8kWOr7WS8U7roCIzJafaYj4xny/pLBZzMVuh8HUj+zLEP1RhReMo&#10;6RDqSkTB1tj8Eco2EiGAjkcSbAFaN1LlHqib8ehdN4+18Cr3QuQEP9AU/l9Yebu5R9ZUJT855swJ&#10;S2/0oGQdlXxldEX8tD7MCPbo77HXAomp2a1Gm77UBttmTncDp2obmaTL4/Pp15MRUS/JNplOT88n&#10;OWpxcPcY4jcFliWh5EiPlrkUm5sQKSVB9xBSUjldAVmKO6NSDcY9KE2NUMpJ9s4jpC4Nso2gx69e&#10;x6kZipWRyUU3xgxO44+cTNw79djkpvJYDY6jjxwP2QZ0zgguDo62cYB/d9Ydft9112tq+wWqHb0b&#10;QjfQwcvrhsi7ESHeC6QJJsJpK+MdHdpAW3LoJc5qwF8f3Sc8DRZZOWtpI0oefq4FKs7Md0cjdz6e&#10;TtMKZWV6fDohBd9aXt5a3NpeAvE+pv33MosJH81e1Aj2mZZ3mbKSSThJuUsuI+6Vy9htKq2/VMtl&#10;htHaeBFv3KOXKXhiNQ3H0/ZZoO8nKNLw3cJ+e8Ts3SB12OTpYLmOoJs8ZQdee75p5fLA9L+HtNNv&#10;9Yw6/MQWvwEAAP//AwBQSwMEFAAGAAgAAAAhAB+f3DTfAAAACgEAAA8AAABkcnMvZG93bnJldi54&#10;bWxMj0FPhDAUhO8m/ofmmXjbLcsaAkjZGBJjoidxPXjr0icQ6SuhXRb89T5PepzMZOab4rDYQcw4&#10;+d6Rgt02AoHUONNTq+D49rhJQfigyejBESpY0cOhvL4qdG7chV5xrkMruIR8rhV0IYy5lL7p0Gq/&#10;dSMSe59usjqwnFppJn3hcjvIOIoSaXVPvNDpEasOm6/6bBW8rDLMx/ck+56rfjX1R/X0jJVStzfL&#10;wz2IgEv4C8MvPqNDyUwndybjxaBgc7dn9MBGnIDgQJrFMYiTgn2W7kCWhfx/ofwBAAD//wMAUEsB&#10;Ai0AFAAGAAgAAAAhALaDOJL+AAAA4QEAABMAAAAAAAAAAAAAAAAAAAAAAFtDb250ZW50X1R5cGVz&#10;XS54bWxQSwECLQAUAAYACAAAACEAOP0h/9YAAACUAQAACwAAAAAAAAAAAAAAAAAvAQAAX3JlbHMv&#10;LnJlbHNQSwECLQAUAAYACAAAACEAsu0zg2ECAAAMBQAADgAAAAAAAAAAAAAAAAAuAgAAZHJzL2Uy&#10;b0RvYy54bWxQSwECLQAUAAYACAAAACEAH5/cNN8AAAAKAQAADwAAAAAAAAAAAAAAAAC7BAAAZHJz&#10;L2Rvd25yZXYueG1sUEsFBgAAAAAEAAQA8wAAAMcFAAAAAA==&#10;" fillcolor="white [3201]" strokecolor="black [3200]" strokeweight="2pt"/>
             </w:pict>
           </mc:Fallback>
         </mc:AlternateContent>
@@ -6523,7 +6789,21 @@
                               <w:rPr>
                                 <w:sz w:val="16"/>
                               </w:rPr>
-                              <w:t>Spanien (Almeira), Südfrankreich (Avignon), Pisa, Venedig</w:t>
+                              <w:t>Spanien (</w:t>
+                            </w:r>
+                            <w:proofErr w:type="spellStart"/>
+                            <w:r>
+                              <w:rPr>
+                                <w:sz w:val="16"/>
+                              </w:rPr>
+                              <w:t>Almeira</w:t>
+                            </w:r>
+                            <w:proofErr w:type="spellEnd"/>
+                            <w:r>
+                              <w:rPr>
+                                <w:sz w:val="16"/>
+                              </w:rPr>
+                              <w:t>), Südfrankreich (Avignon), Pisa, Venedig</w:t>
                             </w:r>
                           </w:p>
                         </w:txbxContent>
@@ -6576,7 +6856,21 @@
                         <w:rPr>
                           <w:sz w:val="16"/>
                         </w:rPr>
-                        <w:t>Spanien (Almeira), Südfrankreich (Avignon), Pisa, Venedig</w:t>
+                        <w:t>Spanien (</w:t>
+                      </w:r>
+                      <w:proofErr w:type="spellStart"/>
+                      <w:r>
+                        <w:rPr>
+                          <w:sz w:val="16"/>
+                        </w:rPr>
+                        <w:t>Almeira</w:t>
+                      </w:r>
+                      <w:proofErr w:type="spellEnd"/>
+                      <w:r>
+                        <w:rPr>
+                          <w:sz w:val="16"/>
+                        </w:rPr>
+                        <w:t>), Südfrankreich (Avignon), Pisa, Venedig</w:t>
                       </w:r>
                     </w:p>
                   </w:txbxContent>
@@ -7150,7 +7444,7 @@
           </mc:Choice>
           <mc:Fallback>
             <w:pict>
-              <v:shape w14:anchorId="59F72048" id="Gerade Verbindung mit Pfeil 41" o:spid="_x0000_s1026" type="#_x0000_t32" style="position:absolute;margin-left:92.65pt;margin-top:5.4pt;width:0;height:22.2pt;z-index:251779072;visibility:visible;mso-wrap-style:square;mso-width-percent:0;mso-height-percent:0;mso-wrap-distance-left:9pt;mso-wrap-distance-top:0;mso-wrap-distance-right:9pt;mso-wrap-distance-bottom:0;mso-position-horizontal:absolute;mso-position-horizontal-relative:text;mso-position-vertical:absolute;mso-position-vertical-relative:text;mso-width-percent:0;mso-height-percent:0;mso-width-relative:margin;mso-height-relative:margin" o:gfxdata="UEsDBBQABgAIAAAAIQC2gziS/gAAAOEBAAATAAAAW0NvbnRlbnRfVHlwZXNdLnhtbJSRQU7DMBBF&#10;90jcwfIWJU67QAgl6YK0S0CoHGBkTxKLZGx5TGhvj5O2G0SRWNoz/78nu9wcxkFMGNg6quQqL6RA&#10;0s5Y6ir5vt9lD1JwBDIwOMJKHpHlpr69KfdHjyxSmriSfYz+USnWPY7AufNIadK6MEJMx9ApD/oD&#10;OlTrorhX2lFEilmcO2RdNtjC5xDF9pCuTyYBB5bi6bQ4syoJ3g9WQ0ymaiLzg5KdCXlKLjvcW893&#10;SUOqXwnz5DrgnHtJTxOsQfEKIT7DmDSUCaxw7Rqn8787ZsmRM9e2VmPeBN4uqYvTtW7jvijg9N/y&#10;JsXecLq0q+WD6m8AAAD//wMAUEsDBBQABgAIAAAAIQA4/SH/1gAAAJQBAAALAAAAX3JlbHMvLnJl&#10;bHOkkMFqwzAMhu+DvYPRfXGawxijTi+j0GvpHsDYimMaW0Yy2fr2M4PBMnrbUb/Q94l/f/hMi1qR&#10;JVI2sOt6UJgd+ZiDgffL8ekFlFSbvV0oo4EbChzGx4f9GRdb25HMsYhqlCwG5lrLq9biZkxWOiqY&#10;22YiTra2kYMu1l1tQD30/bPm3wwYN0x18gb45AdQl1tp5j/sFB2T0FQ7R0nTNEV3j6o9feQzro1i&#10;OWA14Fm+Q8a1a8+Bvu/d/dMb2JY5uiPbhG/ktn4cqGU/er3pcvwCAAD//wMAUEsDBBQABgAIAAAA&#10;IQCt3GYG3AEAAPgDAAAOAAAAZHJzL2Uyb0RvYy54bWysU02P0zAQvSPxHyzfadJqhZaq6R66sBcE&#10;FbDcXXucWPhLY2/b/HvGTptFfEgIcZnE9ryZ957Hm7uzs+wImEzwHV8uWs7Ay6CM7zv++OXdq1vO&#10;UhZeCRs8dHyExO+2L19sTnENqzAEqwAZFfFpfYodH3KO66ZJcgAn0iJE8HSoAzqRaYl9o1CcqLqz&#10;zaptXzengCpikJAS7d5Ph3xb62sNMn/UOkFmtuPELdeINR5KbLYbse5RxMHICw3xDyycMJ6azqXu&#10;RRbsCc0vpZyRGFLQeSGDa4LWRkLVQGqW7U9qPg8iQtVC5qQ425T+X1n54bhHZlTHb5aceeHojh4A&#10;hQL2FfBgvHryPXMms70GYxllkWWnmNaE3Pk9XlYp7rHoP2t05UvK2LnaPM42wzkzOW1K2l3dLt/c&#10;1BtonnERU36A4Fj56XjKKEw/5F3wnu4y4LK6LI7vU6bOBLwCSlPrS8zC2LdesTxGEpPRCN9bKLQp&#10;vaQ0hf5EuP7l0cIE/wSavCCKU5s6hbCzyI6C5kd9q+JrFcosEG2snUFt5fZH0CW3wKBO5t8C5+za&#10;Mfg8A53xAX/XNZ+vVPWUf1U9aS2yD0GN9fqqHTRe1Z/LUyjz++O6wp8f7PY7AAAA//8DAFBLAwQU&#10;AAYACAAAACEAP/HevdsAAAAJAQAADwAAAGRycy9kb3ducmV2LnhtbEyPwW7CMBBE75X6D9ZW6gUV&#10;G2gqEuKgKlLVM9APcGI3ibDXwTYQ/r5LL+1tZ3c0+6bcTs6yiwlx8ChhMRfADLZeD9hJ+Dp8vKyB&#10;xaRQK+vRSLiZCNvq8aFUhfZX3JnLPnWMQjAWSkKf0lhwHtveOBXnfjRIt28fnEokQ8d1UFcKd5Yv&#10;hXjjTg1IH3o1mro37XF/dhJ29WuzuIVaZJ9W5KfZKZ+tVC7l89P0vgGWzJT+zHDHJ3SoiKnxZ9SR&#10;WdLrbEVWGgRVuBt+F42ELFsCr0r+v0H1AwAA//8DAFBLAQItABQABgAIAAAAIQC2gziS/gAAAOEB&#10;AAATAAAAAAAAAAAAAAAAAAAAAABbQ29udGVudF9UeXBlc10ueG1sUEsBAi0AFAAGAAgAAAAhADj9&#10;If/WAAAAlAEAAAsAAAAAAAAAAAAAAAAALwEAAF9yZWxzLy5yZWxzUEsBAi0AFAAGAAgAAAAhAK3c&#10;ZgbcAQAA+AMAAA4AAAAAAAAAAAAAAAAALgIAAGRycy9lMm9Eb2MueG1sUEsBAi0AFAAGAAgAAAAh&#10;AD/x3r3bAAAACQEAAA8AAAAAAAAAAAAAAAAANgQAAGRycy9kb3ducmV2LnhtbFBLBQYAAAAABAAE&#10;APMAAAA+BQAAAAA=&#10;" strokecolor="black [3040]">
+              <v:shape w14:anchorId="7E213C8D" id="Gerade Verbindung mit Pfeil 41" o:spid="_x0000_s1026" type="#_x0000_t32" style="position:absolute;margin-left:92.65pt;margin-top:5.4pt;width:0;height:22.2pt;z-index:251779072;visibility:visible;mso-wrap-style:square;mso-width-percent:0;mso-height-percent:0;mso-wrap-distance-left:9pt;mso-wrap-distance-top:0;mso-wrap-distance-right:9pt;mso-wrap-distance-bottom:0;mso-position-horizontal:absolute;mso-position-horizontal-relative:text;mso-position-vertical:absolute;mso-position-vertical-relative:text;mso-width-percent:0;mso-height-percent:0;mso-width-relative:margin;mso-height-relative:margin" o:gfxdata="UEsDBBQABgAIAAAAIQC2gziS/gAAAOEBAAATAAAAW0NvbnRlbnRfVHlwZXNdLnhtbJSRQU7DMBBF&#10;90jcwfIWJU67QAgl6YK0S0CoHGBkTxKLZGx5TGhvj5O2G0SRWNoz/78nu9wcxkFMGNg6quQqL6RA&#10;0s5Y6ir5vt9lD1JwBDIwOMJKHpHlpr69KfdHjyxSmriSfYz+USnWPY7AufNIadK6MEJMx9ApD/oD&#10;OlTrorhX2lFEilmcO2RdNtjC5xDF9pCuTyYBB5bi6bQ4syoJ3g9WQ0ymaiLzg5KdCXlKLjvcW893&#10;SUOqXwnz5DrgnHtJTxOsQfEKIT7DmDSUCaxw7Rqn8787ZsmRM9e2VmPeBN4uqYvTtW7jvijg9N/y&#10;JsXecLq0q+WD6m8AAAD//wMAUEsDBBQABgAIAAAAIQA4/SH/1gAAAJQBAAALAAAAX3JlbHMvLnJl&#10;bHOkkMFqwzAMhu+DvYPRfXGawxijTi+j0GvpHsDYimMaW0Yy2fr2M4PBMnrbUb/Q94l/f/hMi1qR&#10;JVI2sOt6UJgd+ZiDgffL8ekFlFSbvV0oo4EbChzGx4f9GRdb25HMsYhqlCwG5lrLq9biZkxWOiqY&#10;22YiTra2kYMu1l1tQD30/bPm3wwYN0x18gb45AdQl1tp5j/sFB2T0FQ7R0nTNEV3j6o9feQzro1i&#10;OWA14Fm+Q8a1a8+Bvu/d/dMb2JY5uiPbhG/ktn4cqGU/er3pcvwCAAD//wMAUEsDBBQABgAIAAAA&#10;IQCt3GYG3AEAAPgDAAAOAAAAZHJzL2Uyb0RvYy54bWysU02P0zAQvSPxHyzfadJqhZaq6R66sBcE&#10;FbDcXXucWPhLY2/b/HvGTptFfEgIcZnE9ryZ957Hm7uzs+wImEzwHV8uWs7Ay6CM7zv++OXdq1vO&#10;UhZeCRs8dHyExO+2L19sTnENqzAEqwAZFfFpfYodH3KO66ZJcgAn0iJE8HSoAzqRaYl9o1CcqLqz&#10;zaptXzengCpikJAS7d5Ph3xb62sNMn/UOkFmtuPELdeINR5KbLYbse5RxMHICw3xDyycMJ6azqXu&#10;RRbsCc0vpZyRGFLQeSGDa4LWRkLVQGqW7U9qPg8iQtVC5qQ425T+X1n54bhHZlTHb5aceeHojh4A&#10;hQL2FfBgvHryPXMms70GYxllkWWnmNaE3Pk9XlYp7rHoP2t05UvK2LnaPM42wzkzOW1K2l3dLt/c&#10;1BtonnERU36A4Fj56XjKKEw/5F3wnu4y4LK6LI7vU6bOBLwCSlPrS8zC2LdesTxGEpPRCN9bKLQp&#10;vaQ0hf5EuP7l0cIE/wSavCCKU5s6hbCzyI6C5kd9q+JrFcosEG2snUFt5fZH0CW3wKBO5t8C5+za&#10;Mfg8A53xAX/XNZ+vVPWUf1U9aS2yD0GN9fqqHTRe1Z/LUyjz++O6wp8f7PY7AAAA//8DAFBLAwQU&#10;AAYACAAAACEAP/HevdsAAAAJAQAADwAAAGRycy9kb3ducmV2LnhtbEyPwW7CMBBE75X6D9ZW6gUV&#10;G2gqEuKgKlLVM9APcGI3ibDXwTYQ/r5LL+1tZ3c0+6bcTs6yiwlx8ChhMRfADLZeD9hJ+Dp8vKyB&#10;xaRQK+vRSLiZCNvq8aFUhfZX3JnLPnWMQjAWSkKf0lhwHtveOBXnfjRIt28fnEokQ8d1UFcKd5Yv&#10;hXjjTg1IH3o1mro37XF/dhJ29WuzuIVaZJ9W5KfZKZ+tVC7l89P0vgGWzJT+zHDHJ3SoiKnxZ9SR&#10;WdLrbEVWGgRVuBt+F42ELFsCr0r+v0H1AwAA//8DAFBLAQItABQABgAIAAAAIQC2gziS/gAAAOEB&#10;AAATAAAAAAAAAAAAAAAAAAAAAABbQ29udGVudF9UeXBlc10ueG1sUEsBAi0AFAAGAAgAAAAhADj9&#10;If/WAAAAlAEAAAsAAAAAAAAAAAAAAAAALwEAAF9yZWxzLy5yZWxzUEsBAi0AFAAGAAgAAAAhAK3c&#10;ZgbcAQAA+AMAAA4AAAAAAAAAAAAAAAAALgIAAGRycy9lMm9Eb2MueG1sUEsBAi0AFAAGAAgAAAAh&#10;AD/x3r3bAAAACQEAAA8AAAAAAAAAAAAAAAAANgQAAGRycy9kb3ducmV2LnhtbFBLBQYAAAAABAAE&#10;APMAAAA+BQAAAAA=&#10;" strokecolor="black [3040]">
                 <v:stroke endarrow="block"/>
               </v:shape>
             </w:pict>
@@ -7222,7 +7516,7 @@
           </mc:Choice>
           <mc:Fallback>
             <w:pict>
-              <v:shape w14:anchorId="08A7C248" id="Gerade Verbindung mit Pfeil 46" o:spid="_x0000_s1026" type="#_x0000_t32" style="position:absolute;margin-left:172.45pt;margin-top:4.3pt;width:0;height:22.2pt;z-index:251794432;visibility:visible;mso-wrap-style:square;mso-width-percent:0;mso-height-percent:0;mso-wrap-distance-left:9pt;mso-wrap-distance-top:0;mso-wrap-distance-right:9pt;mso-wrap-distance-bottom:0;mso-position-horizontal:absolute;mso-position-horizontal-relative:text;mso-position-vertical:absolute;mso-position-vertical-relative:text;mso-width-percent:0;mso-height-percent:0;mso-width-relative:margin;mso-height-relative:margin" o:gfxdata="UEsDBBQABgAIAAAAIQC2gziS/gAAAOEBAAATAAAAW0NvbnRlbnRfVHlwZXNdLnhtbJSRQU7DMBBF&#10;90jcwfIWJU67QAgl6YK0S0CoHGBkTxKLZGx5TGhvj5O2G0SRWNoz/78nu9wcxkFMGNg6quQqL6RA&#10;0s5Y6ir5vt9lD1JwBDIwOMJKHpHlpr69KfdHjyxSmriSfYz+USnWPY7AufNIadK6MEJMx9ApD/oD&#10;OlTrorhX2lFEilmcO2RdNtjC5xDF9pCuTyYBB5bi6bQ4syoJ3g9WQ0ymaiLzg5KdCXlKLjvcW893&#10;SUOqXwnz5DrgnHtJTxOsQfEKIT7DmDSUCaxw7Rqn8787ZsmRM9e2VmPeBN4uqYvTtW7jvijg9N/y&#10;JsXecLq0q+WD6m8AAAD//wMAUEsDBBQABgAIAAAAIQA4/SH/1gAAAJQBAAALAAAAX3JlbHMvLnJl&#10;bHOkkMFqwzAMhu+DvYPRfXGawxijTi+j0GvpHsDYimMaW0Yy2fr2M4PBMnrbUb/Q94l/f/hMi1qR&#10;JVI2sOt6UJgd+ZiDgffL8ekFlFSbvV0oo4EbChzGx4f9GRdb25HMsYhqlCwG5lrLq9biZkxWOiqY&#10;22YiTra2kYMu1l1tQD30/bPm3wwYN0x18gb45AdQl1tp5j/sFB2T0FQ7R0nTNEV3j6o9feQzro1i&#10;OWA14Fm+Q8a1a8+Bvu/d/dMb2JY5uiPbhG/ktn4cqGU/er3pcvwCAAD//wMAUEsDBBQABgAIAAAA&#10;IQCK/pFf2wEAAPgDAAAOAAAAZHJzL2Uyb0RvYy54bWysU8tu2zAQvBfoPxC815KNIEgNyzk4bS5F&#10;a/R1p8mlRJQvLBnb+vsuKVsp+gCKopeVSO7szgyXm/uzs+wImEzwHV8uWs7Ay6CM7zv+5fPbV3ec&#10;pSy8EjZ46PgIid9vX77YnOIaVmEIVgEyKuLT+hQ7PuQc102T5ABOpEWI4OlQB3Qi0xL7RqE4UXVn&#10;m1Xb3jangCpikJAS7T5Mh3xb62sNMn/QOkFmtuPELdeINR5KbLYbse5RxMHICw3xDyycMJ6azqUe&#10;RBbsCc0vpZyRGFLQeSGDa4LWRkLVQGqW7U9qPg0iQtVC5qQ425T+X1n5/rhHZlTHb24588LRHT0C&#10;CgXsK+DBePXke+ZMZnsNxjLKIstOMa0JufN7vKxS3GPRf9boypeUsXO1eZxthnNmctqUtLu6W76+&#10;qTfQPOMipvwIwbHy0/GUUZh+yLvgPd1lwGV1WRzfpUydCXgFlKbWl5iFsW+8YnmMJCajEb63UGhT&#10;eklpCv2JcP3Lo4UJ/hE0eUEUpzZ1CmFnkR0FzY/6tpyrUGaBaGPtDGortz+CLrkFBnUy/xY4Z9eO&#10;wecZ6IwP+Luu+Xylqqf8q+pJa5F9CGqs11ftoPGq/lyeQpnfH9cV/vxgt98BAAD//wMAUEsDBBQA&#10;BgAIAAAAIQBpbaL12wAAAAgBAAAPAAAAZHJzL2Rvd25yZXYueG1sTI/NTsMwEITvSLyDtUhcKmqX&#10;pFUT4lQoEuLclgfYxEsS4Z/Udtv07THiAMfRjGa+qXaz0exCPozOSlgtBTCynVOj7SV8HN+etsBC&#10;RKtQO0sSbhRgV9/fVVgqd7V7uhxiz1KJDSVKGGKcSs5DN5DBsHQT2eR9Om8wJul7rjxeU7nR/FmI&#10;DTc42rQw4ETNQN3X4Wwk7Ju8Xd18I9bvWhSnxalYZFhI+fgwv74AizTHvzD84Cd0qBNT685WBaYl&#10;ZHlepKiE7QZY8n91K2GdCeB1xf8fqL8BAAD//wMAUEsBAi0AFAAGAAgAAAAhALaDOJL+AAAA4QEA&#10;ABMAAAAAAAAAAAAAAAAAAAAAAFtDb250ZW50X1R5cGVzXS54bWxQSwECLQAUAAYACAAAACEAOP0h&#10;/9YAAACUAQAACwAAAAAAAAAAAAAAAAAvAQAAX3JlbHMvLnJlbHNQSwECLQAUAAYACAAAACEAiv6R&#10;X9sBAAD4AwAADgAAAAAAAAAAAAAAAAAuAgAAZHJzL2Uyb0RvYy54bWxQSwECLQAUAAYACAAAACEA&#10;aW2i9dsAAAAIAQAADwAAAAAAAAAAAAAAAAA1BAAAZHJzL2Rvd25yZXYueG1sUEsFBgAAAAAEAAQA&#10;8wAAAD0FAAAAAA==&#10;" strokecolor="black [3040]">
+              <v:shape w14:anchorId="44C80767" id="Gerade Verbindung mit Pfeil 46" o:spid="_x0000_s1026" type="#_x0000_t32" style="position:absolute;margin-left:172.45pt;margin-top:4.3pt;width:0;height:22.2pt;z-index:251794432;visibility:visible;mso-wrap-style:square;mso-width-percent:0;mso-height-percent:0;mso-wrap-distance-left:9pt;mso-wrap-distance-top:0;mso-wrap-distance-right:9pt;mso-wrap-distance-bottom:0;mso-position-horizontal:absolute;mso-position-horizontal-relative:text;mso-position-vertical:absolute;mso-position-vertical-relative:text;mso-width-percent:0;mso-height-percent:0;mso-width-relative:margin;mso-height-relative:margin" o:gfxdata="UEsDBBQABgAIAAAAIQC2gziS/gAAAOEBAAATAAAAW0NvbnRlbnRfVHlwZXNdLnhtbJSRQU7DMBBF&#10;90jcwfIWJU67QAgl6YK0S0CoHGBkTxKLZGx5TGhvj5O2G0SRWNoz/78nu9wcxkFMGNg6quQqL6RA&#10;0s5Y6ir5vt9lD1JwBDIwOMJKHpHlpr69KfdHjyxSmriSfYz+USnWPY7AufNIadK6MEJMx9ApD/oD&#10;OlTrorhX2lFEilmcO2RdNtjC5xDF9pCuTyYBB5bi6bQ4syoJ3g9WQ0ymaiLzg5KdCXlKLjvcW893&#10;SUOqXwnz5DrgnHtJTxOsQfEKIT7DmDSUCaxw7Rqn8787ZsmRM9e2VmPeBN4uqYvTtW7jvijg9N/y&#10;JsXecLq0q+WD6m8AAAD//wMAUEsDBBQABgAIAAAAIQA4/SH/1gAAAJQBAAALAAAAX3JlbHMvLnJl&#10;bHOkkMFqwzAMhu+DvYPRfXGawxijTi+j0GvpHsDYimMaW0Yy2fr2M4PBMnrbUb/Q94l/f/hMi1qR&#10;JVI2sOt6UJgd+ZiDgffL8ekFlFSbvV0oo4EbChzGx4f9GRdb25HMsYhqlCwG5lrLq9biZkxWOiqY&#10;22YiTra2kYMu1l1tQD30/bPm3wwYN0x18gb45AdQl1tp5j/sFB2T0FQ7R0nTNEV3j6o9feQzro1i&#10;OWA14Fm+Q8a1a8+Bvu/d/dMb2JY5uiPbhG/ktn4cqGU/er3pcvwCAAD//wMAUEsDBBQABgAIAAAA&#10;IQCK/pFf2wEAAPgDAAAOAAAAZHJzL2Uyb0RvYy54bWysU8tu2zAQvBfoPxC815KNIEgNyzk4bS5F&#10;a/R1p8mlRJQvLBnb+vsuKVsp+gCKopeVSO7szgyXm/uzs+wImEzwHV8uWs7Ay6CM7zv+5fPbV3ec&#10;pSy8EjZ46PgIid9vX77YnOIaVmEIVgEyKuLT+hQ7PuQc102T5ABOpEWI4OlQB3Qi0xL7RqE4UXVn&#10;m1Xb3jangCpikJAS7T5Mh3xb62sNMn/QOkFmtuPELdeINR5KbLYbse5RxMHICw3xDyycMJ6azqUe&#10;RBbsCc0vpZyRGFLQeSGDa4LWRkLVQGqW7U9qPg0iQtVC5qQ425T+X1n5/rhHZlTHb24588LRHT0C&#10;CgXsK+DBePXke+ZMZnsNxjLKIstOMa0JufN7vKxS3GPRf9boypeUsXO1eZxthnNmctqUtLu6W76+&#10;qTfQPOMipvwIwbHy0/GUUZh+yLvgPd1lwGV1WRzfpUydCXgFlKbWl5iFsW+8YnmMJCajEb63UGhT&#10;eklpCv2JcP3Lo4UJ/hE0eUEUpzZ1CmFnkR0FzY/6tpyrUGaBaGPtDGortz+CLrkFBnUy/xY4Z9eO&#10;wecZ6IwP+Luu+Xylqqf8q+pJa5F9CGqs11ftoPGq/lyeQpnfH9cV/vxgt98BAAD//wMAUEsDBBQA&#10;BgAIAAAAIQBpbaL12wAAAAgBAAAPAAAAZHJzL2Rvd25yZXYueG1sTI/NTsMwEITvSLyDtUhcKmqX&#10;pFUT4lQoEuLclgfYxEsS4Z/Udtv07THiAMfRjGa+qXaz0exCPozOSlgtBTCynVOj7SV8HN+etsBC&#10;RKtQO0sSbhRgV9/fVVgqd7V7uhxiz1KJDSVKGGKcSs5DN5DBsHQT2eR9Om8wJul7rjxeU7nR/FmI&#10;DTc42rQw4ETNQN3X4Wwk7Ju8Xd18I9bvWhSnxalYZFhI+fgwv74AizTHvzD84Cd0qBNT685WBaYl&#10;ZHlepKiE7QZY8n91K2GdCeB1xf8fqL8BAAD//wMAUEsBAi0AFAAGAAgAAAAhALaDOJL+AAAA4QEA&#10;ABMAAAAAAAAAAAAAAAAAAAAAAFtDb250ZW50X1R5cGVzXS54bWxQSwECLQAUAAYACAAAACEAOP0h&#10;/9YAAACUAQAACwAAAAAAAAAAAAAAAAAvAQAAX3JlbHMvLnJlbHNQSwECLQAUAAYACAAAACEAiv6R&#10;X9sBAAD4AwAADgAAAAAAAAAAAAAAAAAuAgAAZHJzL2Uyb0RvYy54bWxQSwECLQAUAAYACAAAACEA&#10;aW2i9dsAAAAIAQAADwAAAAAAAAAAAAAAAAA1BAAAZHJzL2Rvd25yZXYueG1sUEsFBgAAAAAEAAQA&#10;8wAAAD0FAAAAAA==&#10;" strokecolor="black [3040]">
                 <v:stroke endarrow="block"/>
               </v:shape>
             </w:pict>
@@ -7294,7 +7588,7 @@
           </mc:Choice>
           <mc:Fallback>
             <w:pict>
-              <v:shape w14:anchorId="303CD953" id="Gerade Verbindung mit Pfeil 51" o:spid="_x0000_s1026" type="#_x0000_t32" style="position:absolute;margin-left:258.85pt;margin-top:3.55pt;width:0;height:22.2pt;z-index:251809792;visibility:visible;mso-wrap-style:square;mso-width-percent:0;mso-height-percent:0;mso-wrap-distance-left:9pt;mso-wrap-distance-top:0;mso-wrap-distance-right:9pt;mso-wrap-distance-bottom:0;mso-position-horizontal:absolute;mso-position-horizontal-relative:text;mso-position-vertical:absolute;mso-position-vertical-relative:text;mso-width-percent:0;mso-height-percent:0;mso-width-relative:margin;mso-height-relative:margin" o:gfxdata="UEsDBBQABgAIAAAAIQC2gziS/gAAAOEBAAATAAAAW0NvbnRlbnRfVHlwZXNdLnhtbJSRQU7DMBBF&#10;90jcwfIWJU67QAgl6YK0S0CoHGBkTxKLZGx5TGhvj5O2G0SRWNoz/78nu9wcxkFMGNg6quQqL6RA&#10;0s5Y6ir5vt9lD1JwBDIwOMJKHpHlpr69KfdHjyxSmriSfYz+USnWPY7AufNIadK6MEJMx9ApD/oD&#10;OlTrorhX2lFEilmcO2RdNtjC5xDF9pCuTyYBB5bi6bQ4syoJ3g9WQ0ymaiLzg5KdCXlKLjvcW893&#10;SUOqXwnz5DrgnHtJTxOsQfEKIT7DmDSUCaxw7Rqn8787ZsmRM9e2VmPeBN4uqYvTtW7jvijg9N/y&#10;JsXecLq0q+WD6m8AAAD//wMAUEsDBBQABgAIAAAAIQA4/SH/1gAAAJQBAAALAAAAX3JlbHMvLnJl&#10;bHOkkMFqwzAMhu+DvYPRfXGawxijTi+j0GvpHsDYimMaW0Yy2fr2M4PBMnrbUb/Q94l/f/hMi1qR&#10;JVI2sOt6UJgd+ZiDgffL8ekFlFSbvV0oo4EbChzGx4f9GRdb25HMsYhqlCwG5lrLq9biZkxWOiqY&#10;22YiTra2kYMu1l1tQD30/bPm3wwYN0x18gb45AdQl1tp5j/sFB2T0FQ7R0nTNEV3j6o9feQzro1i&#10;OWA14Fm+Q8a1a8+Bvu/d/dMb2JY5uiPbhG/ktn4cqGU/er3pcvwCAAD//wMAUEsDBBQABgAIAAAA&#10;IQBuHM082wEAAPgDAAAOAAAAZHJzL2Uyb0RvYy54bWysU02P0zAQvSPxHyzfadoK0BI13UMX9oKg&#10;goW7a48TC39p7G3af8/YabOIDwkhLpPYnjfz3vN4c3tylh0Bkwm+46vFkjPwMijj+45/eXj34oaz&#10;lIVXwgYPHT9D4rfb5882Y2xhHYZgFSCjIj61Y+z4kHNsmybJAZxIixDB06EO6ESmJfaNQjFSdWeb&#10;9XL5uhkDqohBQkq0ezcd8m2trzXI/FHrBJnZjhO3XCPWeCix2W5E26OIg5EXGuIfWDhhPDWdS92J&#10;LNgjml9KOSMxpKDzQgbXBK2NhKqB1KyWP6n5PIgIVQuZk+JsU/p/ZeWH4x6ZUR1/teLMC0d3dA8o&#10;FLCvgAfj1aPvmTOZ7TUYyyiLLBtjagm583u8rFLcY9F/0ujKl5SxU7X5PNsMp8zktClpd32zevOy&#10;3kDzhIuY8j0Ex8pPx1NGYfoh74L3dJcBV9VlcXyfMnUm4BVQmlpfYhbGvvWK5XMkMRmN8L2FQpvS&#10;S0pT6E+E618+W5jgn0CTF0RxalOnEHYW2VHQ/KhvVXytQpkFoo21M2hZuf0RdMktMKiT+bfAObt2&#10;DD7PQGd8wN91zacrVT3lX1VPWovsQ1Dnen3VDhqv6s/lKZT5/XFd4U8PdvsdAAD//wMAUEsDBBQA&#10;BgAIAAAAIQBKFRiN2gAAAAgBAAAPAAAAZHJzL2Rvd25yZXYueG1sTI/BTsMwEETvSPyDtUhcKmoH&#10;CCEhToUiIc4tfIATL0mEvU5tt03/Hlcc4LajGc2+qTeLNeyIPkyOJGRrAQypd3qiQcLnx9vdM7AQ&#10;FWllHKGEMwbYNNdXtaq0O9EWj7s4sFRCoVISxhjnivPQj2hVWLsZKXlfzlsVk/QD116dUrk1/F6I&#10;J27VROnDqGZsR+y/dwcrYds+dtnZtyJ/N6Lcr/bl6kGVUt7eLK8vwCIu8S8MF/yEDk1i6tyBdGBG&#10;Qp4VRYpKKDJgyf/V3eXIgTc1/z+g+QEAAP//AwBQSwECLQAUAAYACAAAACEAtoM4kv4AAADhAQAA&#10;EwAAAAAAAAAAAAAAAAAAAAAAW0NvbnRlbnRfVHlwZXNdLnhtbFBLAQItABQABgAIAAAAIQA4/SH/&#10;1gAAAJQBAAALAAAAAAAAAAAAAAAAAC8BAABfcmVscy8ucmVsc1BLAQItABQABgAIAAAAIQBuHM08&#10;2wEAAPgDAAAOAAAAAAAAAAAAAAAAAC4CAABkcnMvZTJvRG9jLnhtbFBLAQItABQABgAIAAAAIQBK&#10;FRiN2gAAAAgBAAAPAAAAAAAAAAAAAAAAADUEAABkcnMvZG93bnJldi54bWxQSwUGAAAAAAQABADz&#10;AAAAPAUAAAAA&#10;" strokecolor="black [3040]">
+              <v:shape w14:anchorId="0D109298" id="Gerade Verbindung mit Pfeil 51" o:spid="_x0000_s1026" type="#_x0000_t32" style="position:absolute;margin-left:258.85pt;margin-top:3.55pt;width:0;height:22.2pt;z-index:251809792;visibility:visible;mso-wrap-style:square;mso-width-percent:0;mso-height-percent:0;mso-wrap-distance-left:9pt;mso-wrap-distance-top:0;mso-wrap-distance-right:9pt;mso-wrap-distance-bottom:0;mso-position-horizontal:absolute;mso-position-horizontal-relative:text;mso-position-vertical:absolute;mso-position-vertical-relative:text;mso-width-percent:0;mso-height-percent:0;mso-width-relative:margin;mso-height-relative:margin" o:gfxdata="UEsDBBQABgAIAAAAIQC2gziS/gAAAOEBAAATAAAAW0NvbnRlbnRfVHlwZXNdLnhtbJSRQU7DMBBF&#10;90jcwfIWJU67QAgl6YK0S0CoHGBkTxKLZGx5TGhvj5O2G0SRWNoz/78nu9wcxkFMGNg6quQqL6RA&#10;0s5Y6ir5vt9lD1JwBDIwOMJKHpHlpr69KfdHjyxSmriSfYz+USnWPY7AufNIadK6MEJMx9ApD/oD&#10;OlTrorhX2lFEilmcO2RdNtjC5xDF9pCuTyYBB5bi6bQ4syoJ3g9WQ0ymaiLzg5KdCXlKLjvcW893&#10;SUOqXwnz5DrgnHtJTxOsQfEKIT7DmDSUCaxw7Rqn8787ZsmRM9e2VmPeBN4uqYvTtW7jvijg9N/y&#10;JsXecLq0q+WD6m8AAAD//wMAUEsDBBQABgAIAAAAIQA4/SH/1gAAAJQBAAALAAAAX3JlbHMvLnJl&#10;bHOkkMFqwzAMhu+DvYPRfXGawxijTi+j0GvpHsDYimMaW0Yy2fr2M4PBMnrbUb/Q94l/f/hMi1qR&#10;JVI2sOt6UJgd+ZiDgffL8ekFlFSbvV0oo4EbChzGx4f9GRdb25HMsYhqlCwG5lrLq9biZkxWOiqY&#10;22YiTra2kYMu1l1tQD30/bPm3wwYN0x18gb45AdQl1tp5j/sFB2T0FQ7R0nTNEV3j6o9feQzro1i&#10;OWA14Fm+Q8a1a8+Bvu/d/dMb2JY5uiPbhG/ktn4cqGU/er3pcvwCAAD//wMAUEsDBBQABgAIAAAA&#10;IQBuHM082wEAAPgDAAAOAAAAZHJzL2Uyb0RvYy54bWysU02P0zAQvSPxHyzfadoK0BI13UMX9oKg&#10;goW7a48TC39p7G3af8/YabOIDwkhLpPYnjfz3vN4c3tylh0Bkwm+46vFkjPwMijj+45/eXj34oaz&#10;lIVXwgYPHT9D4rfb5882Y2xhHYZgFSCjIj61Y+z4kHNsmybJAZxIixDB06EO6ESmJfaNQjFSdWeb&#10;9XL5uhkDqohBQkq0ezcd8m2trzXI/FHrBJnZjhO3XCPWeCix2W5E26OIg5EXGuIfWDhhPDWdS92J&#10;LNgjml9KOSMxpKDzQgbXBK2NhKqB1KyWP6n5PIgIVQuZk+JsU/p/ZeWH4x6ZUR1/teLMC0d3dA8o&#10;FLCvgAfj1aPvmTOZ7TUYyyiLLBtjagm583u8rFLcY9F/0ujKl5SxU7X5PNsMp8zktClpd32zevOy&#10;3kDzhIuY8j0Ex8pPx1NGYfoh74L3dJcBV9VlcXyfMnUm4BVQmlpfYhbGvvWK5XMkMRmN8L2FQpvS&#10;S0pT6E+E618+W5jgn0CTF0RxalOnEHYW2VHQ/KhvVXytQpkFoo21M2hZuf0RdMktMKiT+bfAObt2&#10;DD7PQGd8wN91zacrVT3lX1VPWovsQ1Dnen3VDhqv6s/lKZT5/XFd4U8PdvsdAAD//wMAUEsDBBQA&#10;BgAIAAAAIQBKFRiN2gAAAAgBAAAPAAAAZHJzL2Rvd25yZXYueG1sTI/BTsMwEETvSPyDtUhcKmoH&#10;CCEhToUiIc4tfIATL0mEvU5tt03/Hlcc4LajGc2+qTeLNeyIPkyOJGRrAQypd3qiQcLnx9vdM7AQ&#10;FWllHKGEMwbYNNdXtaq0O9EWj7s4sFRCoVISxhjnivPQj2hVWLsZKXlfzlsVk/QD116dUrk1/F6I&#10;J27VROnDqGZsR+y/dwcrYds+dtnZtyJ/N6Lcr/bl6kGVUt7eLK8vwCIu8S8MF/yEDk1i6tyBdGBG&#10;Qp4VRYpKKDJgyf/V3eXIgTc1/z+g+QEAAP//AwBQSwECLQAUAAYACAAAACEAtoM4kv4AAADhAQAA&#10;EwAAAAAAAAAAAAAAAAAAAAAAW0NvbnRlbnRfVHlwZXNdLnhtbFBLAQItABQABgAIAAAAIQA4/SH/&#10;1gAAAJQBAAALAAAAAAAAAAAAAAAAAC8BAABfcmVscy8ucmVsc1BLAQItABQABgAIAAAAIQBuHM08&#10;2wEAAPgDAAAOAAAAAAAAAAAAAAAAAC4CAABkcnMvZTJvRG9jLnhtbFBLAQItABQABgAIAAAAIQBK&#10;FRiN2gAAAAgBAAAPAAAAAAAAAAAAAAAAADUEAABkcnMvZG93bnJldi54bWxQSwUGAAAAAAQABADz&#10;AAAAPAUAAAAA&#10;" strokecolor="black [3040]">
                 <v:stroke endarrow="block"/>
               </v:shape>
             </w:pict>
@@ -7366,7 +7660,7 @@
           </mc:Choice>
           <mc:Fallback>
             <w:pict>
-              <v:shape w14:anchorId="040CCD84" id="Gerade Verbindung mit Pfeil 55" o:spid="_x0000_s1026" type="#_x0000_t32" style="position:absolute;margin-left:345pt;margin-top:6.4pt;width:0;height:22.2pt;z-index:251820032;visibility:visible;mso-wrap-style:square;mso-width-percent:0;mso-height-percent:0;mso-wrap-distance-left:9pt;mso-wrap-distance-top:0;mso-wrap-distance-right:9pt;mso-wrap-distance-bottom:0;mso-position-horizontal:absolute;mso-position-horizontal-relative:text;mso-position-vertical:absolute;mso-position-vertical-relative:text;mso-width-percent:0;mso-height-percent:0;mso-width-relative:margin;mso-height-relative:margin" o:gfxdata="UEsDBBQABgAIAAAAIQC2gziS/gAAAOEBAAATAAAAW0NvbnRlbnRfVHlwZXNdLnhtbJSRQU7DMBBF&#10;90jcwfIWJU67QAgl6YK0S0CoHGBkTxKLZGx5TGhvj5O2G0SRWNoz/78nu9wcxkFMGNg6quQqL6RA&#10;0s5Y6ir5vt9lD1JwBDIwOMJKHpHlpr69KfdHjyxSmriSfYz+USnWPY7AufNIadK6MEJMx9ApD/oD&#10;OlTrorhX2lFEilmcO2RdNtjC5xDF9pCuTyYBB5bi6bQ4syoJ3g9WQ0ymaiLzg5KdCXlKLjvcW893&#10;SUOqXwnz5DrgnHtJTxOsQfEKIT7DmDSUCaxw7Rqn8787ZsmRM9e2VmPeBN4uqYvTtW7jvijg9N/y&#10;JsXecLq0q+WD6m8AAAD//wMAUEsDBBQABgAIAAAAIQA4/SH/1gAAAJQBAAALAAAAX3JlbHMvLnJl&#10;bHOkkMFqwzAMhu+DvYPRfXGawxijTi+j0GvpHsDYimMaW0Yy2fr2M4PBMnrbUb/Q94l/f/hMi1qR&#10;JVI2sOt6UJgd+ZiDgffL8ekFlFSbvV0oo4EbChzGx4f9GRdb25HMsYhqlCwG5lrLq9biZkxWOiqY&#10;22YiTra2kYMu1l1tQD30/bPm3wwYN0x18gb45AdQl1tp5j/sFB2T0FQ7R0nTNEV3j6o9feQzro1i&#10;OWA14Fm+Q8a1a8+Bvu/d/dMb2JY5uiPbhG/ktn4cqGU/er3pcvwCAAD//wMAUEsDBBQABgAIAAAA&#10;IQDqKYlG2wEAAPgDAAAOAAAAZHJzL2Uyb0RvYy54bWysU02P0zAQvSPxHyzfadqKRUvUdA9d2AuC&#10;iq+7a48TC39p7G2bf8/YabOIDwkhLpPYnjfz3vN4c3d2lh0Bkwm+46vFkjPwMijj+45/+fz2xS1n&#10;KQuvhA0eOj5C4nfb5882p9jCOgzBKkBGRXxqT7HjQ86xbZokB3AiLUIET4c6oBOZltg3CsWJqjvb&#10;rJfLV80poIoYJKREu/fTId/W+lqDzB+0TpCZ7ThxyzVijYcSm+1GtD2KOBh5oSH+gYUTxlPTudS9&#10;yII9ovmllDMSQwo6L2RwTdDaSKgaSM1q+ZOaT4OIULWQOSnONqX/V1a+P+6RGdXxmxvOvHB0Rw+A&#10;QgH7CngwXj36njmT2V6DsYyyyLJTTC0hd36Pl1WKeyz6zxpd+ZIydq42j7PNcM5MTpuSdte3q9cv&#10;6w00T7iIKT9AcKz8dDxlFKYf8i54T3cZcFVdFsd3KVNnAl4Bpan1JWZh7BuvWB4jiclohO8tFNqU&#10;XlKaQn8iXP/yaGGCfwRNXhDFqU2dQthZZEdB86O+reYqlFkg2lg7g5aV2x9Bl9wCgzqZfwucs2vH&#10;4PMMdMYH/F3XfL5S1VP+VfWktcg+BDXW66t20HhVfy5Poczvj+sKf3qw2+8AAAD//wMAUEsDBBQA&#10;BgAIAAAAIQCKnaBL2wAAAAkBAAAPAAAAZHJzL2Rvd25yZXYueG1sTI/BTsMwEETvSPyDtUhcKmo3&#10;0EJCnApFQpxb+IBNbJIIe53Gbpv+PYs4wHFnRrPzyu3snTjZKQ6BNKyWCoSlNpiBOg0f7693TyBi&#10;QjLoAlkNFxthW11flViYcKadPe1TJ7iEYoEa+pTGQsrY9tZjXIbREnufYfKY+Jw6aSY8c7l3MlNq&#10;Iz0OxB96HG3d2/Zrf/QadvVDs7pMtVq/OZUfFod8cY+51rc388sziGTn9BeGn/k8HSre1IQjmSic&#10;hk2umCWxkTECB36FRsP6MQNZlfI/QfUNAAD//wMAUEsBAi0AFAAGAAgAAAAhALaDOJL+AAAA4QEA&#10;ABMAAAAAAAAAAAAAAAAAAAAAAFtDb250ZW50X1R5cGVzXS54bWxQSwECLQAUAAYACAAAACEAOP0h&#10;/9YAAACUAQAACwAAAAAAAAAAAAAAAAAvAQAAX3JlbHMvLnJlbHNQSwECLQAUAAYACAAAACEA6imJ&#10;RtsBAAD4AwAADgAAAAAAAAAAAAAAAAAuAgAAZHJzL2Uyb0RvYy54bWxQSwECLQAUAAYACAAAACEA&#10;ip2gS9sAAAAJAQAADwAAAAAAAAAAAAAAAAA1BAAAZHJzL2Rvd25yZXYueG1sUEsFBgAAAAAEAAQA&#10;8wAAAD0FAAAAAA==&#10;" strokecolor="black [3040]">
+              <v:shape w14:anchorId="5E28E8A3" id="Gerade Verbindung mit Pfeil 55" o:spid="_x0000_s1026" type="#_x0000_t32" style="position:absolute;margin-left:345pt;margin-top:6.4pt;width:0;height:22.2pt;z-index:251820032;visibility:visible;mso-wrap-style:square;mso-width-percent:0;mso-height-percent:0;mso-wrap-distance-left:9pt;mso-wrap-distance-top:0;mso-wrap-distance-right:9pt;mso-wrap-distance-bottom:0;mso-position-horizontal:absolute;mso-position-horizontal-relative:text;mso-position-vertical:absolute;mso-position-vertical-relative:text;mso-width-percent:0;mso-height-percent:0;mso-width-relative:margin;mso-height-relative:margin" o:gfxdata="UEsDBBQABgAIAAAAIQC2gziS/gAAAOEBAAATAAAAW0NvbnRlbnRfVHlwZXNdLnhtbJSRQU7DMBBF&#10;90jcwfIWJU67QAgl6YK0S0CoHGBkTxKLZGx5TGhvj5O2G0SRWNoz/78nu9wcxkFMGNg6quQqL6RA&#10;0s5Y6ir5vt9lD1JwBDIwOMJKHpHlpr69KfdHjyxSmriSfYz+USnWPY7AufNIadK6MEJMx9ApD/oD&#10;OlTrorhX2lFEilmcO2RdNtjC5xDF9pCuTyYBB5bi6bQ4syoJ3g9WQ0ymaiLzg5KdCXlKLjvcW893&#10;SUOqXwnz5DrgnHtJTxOsQfEKIT7DmDSUCaxw7Rqn8787ZsmRM9e2VmPeBN4uqYvTtW7jvijg9N/y&#10;JsXecLq0q+WD6m8AAAD//wMAUEsDBBQABgAIAAAAIQA4/SH/1gAAAJQBAAALAAAAX3JlbHMvLnJl&#10;bHOkkMFqwzAMhu+DvYPRfXGawxijTi+j0GvpHsDYimMaW0Yy2fr2M4PBMnrbUb/Q94l/f/hMi1qR&#10;JVI2sOt6UJgd+ZiDgffL8ekFlFSbvV0oo4EbChzGx4f9GRdb25HMsYhqlCwG5lrLq9biZkxWOiqY&#10;22YiTra2kYMu1l1tQD30/bPm3wwYN0x18gb45AdQl1tp5j/sFB2T0FQ7R0nTNEV3j6o9feQzro1i&#10;OWA14Fm+Q8a1a8+Bvu/d/dMb2JY5uiPbhG/ktn4cqGU/er3pcvwCAAD//wMAUEsDBBQABgAIAAAA&#10;IQDqKYlG2wEAAPgDAAAOAAAAZHJzL2Uyb0RvYy54bWysU02P0zAQvSPxHyzfadqKRUvUdA9d2AuC&#10;iq+7a48TC39p7G2bf8/YabOIDwkhLpPYnjfz3vN4c3d2lh0Bkwm+46vFkjPwMijj+45/+fz2xS1n&#10;KQuvhA0eOj5C4nfb5882p9jCOgzBKkBGRXxqT7HjQ86xbZokB3AiLUIET4c6oBOZltg3CsWJqjvb&#10;rJfLV80poIoYJKREu/fTId/W+lqDzB+0TpCZ7ThxyzVijYcSm+1GtD2KOBh5oSH+gYUTxlPTudS9&#10;yII9ovmllDMSQwo6L2RwTdDaSKgaSM1q+ZOaT4OIULWQOSnONqX/V1a+P+6RGdXxmxvOvHB0Rw+A&#10;QgH7CngwXj36njmT2V6DsYyyyLJTTC0hd36Pl1WKeyz6zxpd+ZIydq42j7PNcM5MTpuSdte3q9cv&#10;6w00T7iIKT9AcKz8dDxlFKYf8i54T3cZcFVdFsd3KVNnAl4Bpan1JWZh7BuvWB4jiclohO8tFNqU&#10;XlKaQn8iXP/yaGGCfwRNXhDFqU2dQthZZEdB86O+reYqlFkg2lg7g5aV2x9Bl9wCgzqZfwucs2vH&#10;4PMMdMYH/F3XfL5S1VP+VfWktcg+BDXW66t20HhVfy5Poczvj+sKf3qw2+8AAAD//wMAUEsDBBQA&#10;BgAIAAAAIQCKnaBL2wAAAAkBAAAPAAAAZHJzL2Rvd25yZXYueG1sTI/BTsMwEETvSPyDtUhcKmo3&#10;0EJCnApFQpxb+IBNbJIIe53Gbpv+PYs4wHFnRrPzyu3snTjZKQ6BNKyWCoSlNpiBOg0f7693TyBi&#10;QjLoAlkNFxthW11flViYcKadPe1TJ7iEYoEa+pTGQsrY9tZjXIbREnufYfKY+Jw6aSY8c7l3MlNq&#10;Iz0OxB96HG3d2/Zrf/QadvVDs7pMtVq/OZUfFod8cY+51rc388sziGTn9BeGn/k8HSre1IQjmSic&#10;hk2umCWxkTECB36FRsP6MQNZlfI/QfUNAAD//wMAUEsBAi0AFAAGAAgAAAAhALaDOJL+AAAA4QEA&#10;ABMAAAAAAAAAAAAAAAAAAAAAAFtDb250ZW50X1R5cGVzXS54bWxQSwECLQAUAAYACAAAACEAOP0h&#10;/9YAAACUAQAACwAAAAAAAAAAAAAAAAAvAQAAX3JlbHMvLnJlbHNQSwECLQAUAAYACAAAACEA6imJ&#10;RtsBAAD4AwAADgAAAAAAAAAAAAAAAAAuAgAAZHJzL2Uyb0RvYy54bWxQSwECLQAUAAYACAAAACEA&#10;ip2gS9sAAAAJAQAADwAAAAAAAAAAAAAAAAA1BAAAZHJzL2Rvd25yZXYueG1sUEsFBgAAAAAEAAQA&#10;8wAAAD0FAAAAAA==&#10;" strokecolor="black [3040]">
                 <v:stroke endarrow="block"/>
               </v:shape>
             </w:pict>
@@ -7438,7 +7732,7 @@
           </mc:Choice>
           <mc:Fallback>
             <w:pict>
-              <v:shape w14:anchorId="3961C150" id="Gerade Verbindung mit Pfeil 37" o:spid="_x0000_s1026" type="#_x0000_t32" style="position:absolute;margin-left:1.2pt;margin-top:3.65pt;width:0;height:22.2pt;z-index:251763712;visibility:visible;mso-wrap-style:square;mso-width-percent:0;mso-height-percent:0;mso-wrap-distance-left:9pt;mso-wrap-distance-top:0;mso-wrap-distance-right:9pt;mso-wrap-distance-bottom:0;mso-position-horizontal:absolute;mso-position-horizontal-relative:text;mso-position-vertical:absolute;mso-position-vertical-relative:text;mso-width-percent:0;mso-height-percent:0;mso-width-relative:margin;mso-height-relative:margin" o:gfxdata="UEsDBBQABgAIAAAAIQC2gziS/gAAAOEBAAATAAAAW0NvbnRlbnRfVHlwZXNdLnhtbJSRQU7DMBBF&#10;90jcwfIWJU67QAgl6YK0S0CoHGBkTxKLZGx5TGhvj5O2G0SRWNoz/78nu9wcxkFMGNg6quQqL6RA&#10;0s5Y6ir5vt9lD1JwBDIwOMJKHpHlpr69KfdHjyxSmriSfYz+USnWPY7AufNIadK6MEJMx9ApD/oD&#10;OlTrorhX2lFEilmcO2RdNtjC5xDF9pCuTyYBB5bi6bQ4syoJ3g9WQ0ymaiLzg5KdCXlKLjvcW893&#10;SUOqXwnz5DrgnHtJTxOsQfEKIT7DmDSUCaxw7Rqn8787ZsmRM9e2VmPeBN4uqYvTtW7jvijg9N/y&#10;JsXecLq0q+WD6m8AAAD//wMAUEsDBBQABgAIAAAAIQA4/SH/1gAAAJQBAAALAAAAX3JlbHMvLnJl&#10;bHOkkMFqwzAMhu+DvYPRfXGawxijTi+j0GvpHsDYimMaW0Yy2fr2M4PBMnrbUb/Q94l/f/hMi1qR&#10;JVI2sOt6UJgd+ZiDgffL8ekFlFSbvV0oo4EbChzGx4f9GRdb25HMsYhqlCwG5lrLq9biZkxWOiqY&#10;22YiTra2kYMu1l1tQD30/bPm3wwYN0x18gb45AdQl1tp5j/sFB2T0FQ7R0nTNEV3j6o9feQzro1i&#10;OWA14Fm+Q8a1a8+Bvu/d/dMb2JY5uiPbhG/ktn4cqGU/er3pcvwCAAD//wMAUEsDBBQABgAIAAAA&#10;IQCisVPk2wEAAPgDAAAOAAAAZHJzL2Uyb0RvYy54bWysU02P0zAQvSPxHyzfadKCYKma7qELe0FQ&#10;8XV37XFi4S+NvW367xk7bRbxISHEZRLb82beex5vbkdn2REwmeA7vly0nIGXQRnfd/zL57fPbjhL&#10;WXglbPDQ8TMkfrt9+mRzimtYhSFYBcioiE/rU+z4kHNcN02SAziRFiGCp0Md0IlMS+wbheJE1Z1t&#10;Vm37sjkFVBGDhJRo92465NtaX2uQ+YPWCTKzHSduuUas8VBis92IdY8iDkZeaIh/YOGE8dR0LnUn&#10;smAPaH4p5YzEkILOCxlcE7Q2EqoGUrNsf1LzaRARqhYyJ8XZpvT/ysr3xz0yozr+/BVnXji6o3tA&#10;oYB9BTwYrx58z5zJbK/BWEZZZNkppjUhd36Pl1WKeyz6R42ufEkZG6vN59lmGDOT06ak3dXN8vWL&#10;egPNIy5iyvcQHCs/HU8ZhemHvAve010GXFaXxfFdytSZgFdAaWp9iVkY+8Yrls+RxGQ0wvcWCm1K&#10;LylNoT8Rrn/5bGGCfwRNXhDFqU2dQthZZEdB86O+LecqlFkg2lg7g9rK7Y+gS26BQZ3MvwXO2bVj&#10;8HkGOuMD/q5rHq9U9ZR/VT1pLbIPQZ3r9VU7aLyqP5enUOb3x3WFPz7Y7XcAAAD//wMAUEsDBBQA&#10;BgAIAAAAIQCDWRlA2QAAAAQBAAAPAAAAZHJzL2Rvd25yZXYueG1sTI7LTsMwFET3SPyDdZHYVNRO&#10;H7QJualQJMS6hQ9wYjeJsK9T223Tv8ddwXI0ozOn3E3WsIv2YXCEkM0FME2tUwN1CN9fHy9bYCFK&#10;UtI40gg3HWBXPT6UslDuSnt9OcSOJQiFQiL0MY4F56HttZVh7kZNqTs6b2VM0XdceXlNcGv4QohX&#10;buVA6aGXo6573f4czhZhX6+a7OZrsf40Ij/NTvlsKXPE56fp/Q1Y1FP8G8NdP6lDlZwadyYVmEFY&#10;rNIQYbMEltp7ahDW2QZ4VfL/8tUvAAAA//8DAFBLAQItABQABgAIAAAAIQC2gziS/gAAAOEBAAAT&#10;AAAAAAAAAAAAAAAAAAAAAABbQ29udGVudF9UeXBlc10ueG1sUEsBAi0AFAAGAAgAAAAhADj9If/W&#10;AAAAlAEAAAsAAAAAAAAAAAAAAAAALwEAAF9yZWxzLy5yZWxzUEsBAi0AFAAGAAgAAAAhAKKxU+Tb&#10;AQAA+AMAAA4AAAAAAAAAAAAAAAAALgIAAGRycy9lMm9Eb2MueG1sUEsBAi0AFAAGAAgAAAAhAINZ&#10;GUDZAAAABAEAAA8AAAAAAAAAAAAAAAAANQQAAGRycy9kb3ducmV2LnhtbFBLBQYAAAAABAAEAPMA&#10;AAA7BQAAAAA=&#10;" strokecolor="black [3040]">
+              <v:shape w14:anchorId="6995DE07" id="Gerade Verbindung mit Pfeil 37" o:spid="_x0000_s1026" type="#_x0000_t32" style="position:absolute;margin-left:1.2pt;margin-top:3.65pt;width:0;height:22.2pt;z-index:251763712;visibility:visible;mso-wrap-style:square;mso-width-percent:0;mso-height-percent:0;mso-wrap-distance-left:9pt;mso-wrap-distance-top:0;mso-wrap-distance-right:9pt;mso-wrap-distance-bottom:0;mso-position-horizontal:absolute;mso-position-horizontal-relative:text;mso-position-vertical:absolute;mso-position-vertical-relative:text;mso-width-percent:0;mso-height-percent:0;mso-width-relative:margin;mso-height-relative:margin" o:gfxdata="UEsDBBQABgAIAAAAIQC2gziS/gAAAOEBAAATAAAAW0NvbnRlbnRfVHlwZXNdLnhtbJSRQU7DMBBF&#10;90jcwfIWJU67QAgl6YK0S0CoHGBkTxKLZGx5TGhvj5O2G0SRWNoz/78nu9wcxkFMGNg6quQqL6RA&#10;0s5Y6ir5vt9lD1JwBDIwOMJKHpHlpr69KfdHjyxSmriSfYz+USnWPY7AufNIadK6MEJMx9ApD/oD&#10;OlTrorhX2lFEilmcO2RdNtjC5xDF9pCuTyYBB5bi6bQ4syoJ3g9WQ0ymaiLzg5KdCXlKLjvcW893&#10;SUOqXwnz5DrgnHtJTxOsQfEKIT7DmDSUCaxw7Rqn8787ZsmRM9e2VmPeBN4uqYvTtW7jvijg9N/y&#10;JsXecLq0q+WD6m8AAAD//wMAUEsDBBQABgAIAAAAIQA4/SH/1gAAAJQBAAALAAAAX3JlbHMvLnJl&#10;bHOkkMFqwzAMhu+DvYPRfXGawxijTi+j0GvpHsDYimMaW0Yy2fr2M4PBMnrbUb/Q94l/f/hMi1qR&#10;JVI2sOt6UJgd+ZiDgffL8ekFlFSbvV0oo4EbChzGx4f9GRdb25HMsYhqlCwG5lrLq9biZkxWOiqY&#10;22YiTra2kYMu1l1tQD30/bPm3wwYN0x18gb45AdQl1tp5j/sFB2T0FQ7R0nTNEV3j6o9feQzro1i&#10;OWA14Fm+Q8a1a8+Bvu/d/dMb2JY5uiPbhG/ktn4cqGU/er3pcvwCAAD//wMAUEsDBBQABgAIAAAA&#10;IQCisVPk2wEAAPgDAAAOAAAAZHJzL2Uyb0RvYy54bWysU02P0zAQvSPxHyzfadKCYKma7qELe0FQ&#10;8XV37XFi4S+NvW367xk7bRbxISHEZRLb82beex5vbkdn2REwmeA7vly0nIGXQRnfd/zL57fPbjhL&#10;WXglbPDQ8TMkfrt9+mRzimtYhSFYBcioiE/rU+z4kHNcN02SAziRFiGCp0Md0IlMS+wbheJE1Z1t&#10;Vm37sjkFVBGDhJRo92465NtaX2uQ+YPWCTKzHSduuUas8VBis92IdY8iDkZeaIh/YOGE8dR0LnUn&#10;smAPaH4p5YzEkILOCxlcE7Q2EqoGUrNsf1LzaRARqhYyJ8XZpvT/ysr3xz0yozr+/BVnXji6o3tA&#10;oYB9BTwYrx58z5zJbK/BWEZZZNkppjUhd36Pl1WKeyz6R42ufEkZG6vN59lmGDOT06ak3dXN8vWL&#10;egPNIy5iyvcQHCs/HU8ZhemHvAve010GXFaXxfFdytSZgFdAaWp9iVkY+8Yrls+RxGQ0wvcWCm1K&#10;LylNoT8Rrn/5bGGCfwRNXhDFqU2dQthZZEdB86O+LecqlFkg2lg7g9rK7Y+gS26BQZ3MvwXO2bVj&#10;8HkGOuMD/q5rHq9U9ZR/VT1pLbIPQZ3r9VU7aLyqP5enUOb3x3WFPz7Y7XcAAAD//wMAUEsDBBQA&#10;BgAIAAAAIQCDWRlA2QAAAAQBAAAPAAAAZHJzL2Rvd25yZXYueG1sTI7LTsMwFET3SPyDdZHYVNRO&#10;H7QJualQJMS6hQ9wYjeJsK9T223Tv8ddwXI0ozOn3E3WsIv2YXCEkM0FME2tUwN1CN9fHy9bYCFK&#10;UtI40gg3HWBXPT6UslDuSnt9OcSOJQiFQiL0MY4F56HttZVh7kZNqTs6b2VM0XdceXlNcGv4QohX&#10;buVA6aGXo6573f4czhZhX6+a7OZrsf40Ij/NTvlsKXPE56fp/Q1Y1FP8G8NdP6lDlZwadyYVmEFY&#10;rNIQYbMEltp7ahDW2QZ4VfL/8tUvAAAA//8DAFBLAQItABQABgAIAAAAIQC2gziS/gAAAOEBAAAT&#10;AAAAAAAAAAAAAAAAAAAAAABbQ29udGVudF9UeXBlc10ueG1sUEsBAi0AFAAGAAgAAAAhADj9If/W&#10;AAAAlAEAAAsAAAAAAAAAAAAAAAAALwEAAF9yZWxzLy5yZWxzUEsBAi0AFAAGAAgAAAAhAKKxU+Tb&#10;AQAA+AMAAA4AAAAAAAAAAAAAAAAALgIAAGRycy9lMm9Eb2MueG1sUEsBAi0AFAAGAAgAAAAhAINZ&#10;GUDZAAAABAEAAA8AAAAAAAAAAAAAAAAANQQAAGRycy9kb3ducmV2LnhtbFBLBQYAAAAABAAEAPMA&#10;AAA7BQAAAAA=&#10;" strokecolor="black [3040]">
                 <v:stroke endarrow="block"/>
               </v:shape>
             </w:pict>
@@ -7520,7 +7814,7 @@
           </mc:Choice>
           <mc:Fallback>
             <w:pict>
-              <v:shape w14:anchorId="14D81D34" id="Pfeil: nach rechts 36" o:spid="_x0000_s1026" type="#_x0000_t13" style="position:absolute;margin-left:0;margin-top:15.05pt;width:439.8pt;height:48pt;z-index:251758592;visibility:visible;mso-wrap-style:square;mso-wrap-distance-left:9pt;mso-wrap-distance-top:0;mso-wrap-distance-right:9pt;mso-wrap-distance-bottom:0;mso-position-horizontal:absolute;mso-position-horizontal-relative:text;mso-position-vertical:absolute;mso-position-vertical-relative:text;v-text-anchor:middle" o:gfxdata="UEsDBBQABgAIAAAAIQC2gziS/gAAAOEBAAATAAAAW0NvbnRlbnRfVHlwZXNdLnhtbJSRQU7DMBBF&#10;90jcwfIWJU67QAgl6YK0S0CoHGBkTxKLZGx5TGhvj5O2G0SRWNoz/78nu9wcxkFMGNg6quQqL6RA&#10;0s5Y6ir5vt9lD1JwBDIwOMJKHpHlpr69KfdHjyxSmriSfYz+USnWPY7AufNIadK6MEJMx9ApD/oD&#10;OlTrorhX2lFEilmcO2RdNtjC5xDF9pCuTyYBB5bi6bQ4syoJ3g9WQ0ymaiLzg5KdCXlKLjvcW893&#10;SUOqXwnz5DrgnHtJTxOsQfEKIT7DmDSUCaxw7Rqn8787ZsmRM9e2VmPeBN4uqYvTtW7jvijg9N/y&#10;JsXecLq0q+WD6m8AAAD//wMAUEsDBBQABgAIAAAAIQA4/SH/1gAAAJQBAAALAAAAX3JlbHMvLnJl&#10;bHOkkMFqwzAMhu+DvYPRfXGawxijTi+j0GvpHsDYimMaW0Yy2fr2M4PBMnrbUb/Q94l/f/hMi1qR&#10;JVI2sOt6UJgd+ZiDgffL8ekFlFSbvV0oo4EbChzGx4f9GRdb25HMsYhqlCwG5lrLq9biZkxWOiqY&#10;22YiTra2kYMu1l1tQD30/bPm3wwYN0x18gb45AdQl1tp5j/sFB2T0FQ7R0nTNEV3j6o9feQzro1i&#10;OWA14Fm+Q8a1a8+Bvu/d/dMb2JY5uiPbhG/ktn4cqGU/er3pcvwCAAD//wMAUEsDBBQABgAIAAAA&#10;IQCKxZqfqwIAAAUGAAAOAAAAZHJzL2Uyb0RvYy54bWy0VEtv2zAMvg/YfxB0X+1kSdYadYqgRYcB&#10;XRusHXpWZCkWIEsapcTJfv0o+dHHih2G7SKLIvmR/Ezy/OLQaLIX4JU1JZ2c5JQIw22lzLak3x+u&#10;P5xS4gMzFdPWiJIehacXy/fvzltXiKmtra4EEAQxvmhdSesQXJFlnteiYf7EOmFQKS00LKAI26wC&#10;1iJ6o7Npni+y1kLlwHLhPb5edUq6TPhSCh7upPQiEF1SzC2kE9K5iWe2PGfFFpirFe/TYH+RRcOU&#10;waAj1BULjOxA/QbVKA7WWxlOuG0yK6XiItWA1UzyV9Xc18yJVAuS491Ik/93sPx2vwaiqpJ+XFBi&#10;WIP/aC2F0gUKvCYgeB08QSUy1TpfoMO9W0MvebzGsg8SmvjFgsghsXsc2RWHQDg+zuen89kCfwJH&#10;3SI/W+SJ/uzJ24EPn4VtSLyUFNS2DisA2yZq2f7GB4yLDoNhDOmtVtW10joJsW/EpQayZ/jHN9tJ&#10;ctW75quturfTeT4GTm0WzRPqCyRt/hs4FhDRs0hnR2C6haMWMaY234TEX4KUTVP2Y5ZdAYxzYUJX&#10;mK9ZJbrnWNZA6OiR6kqAEVkiSyN2D/CSsAG7o7m3j64izdLonP8psc559EiRrQmjc6OMhbcANFbV&#10;R+7sB5I6aiJLG1sdsWHBdpPsHb9W2Cw3zIc1Axxd7C9cR+EOD6ltW1Lb3yipLfx86z3a40ShlpIW&#10;V0FJ/Y8dA0GJ/mJw1s4ms1ncHUmYzT9NUYDnms1zjdk1lxZ7b4KLz/F0jfZBD1cJtnnErbWKUVHF&#10;DMfYJeUBBuEydCsK9x4Xq1Uyw33hWLgx945H8MhqHIOHwyMD109MwFm7tcPaYMWrkelso6exq12w&#10;UqV5euK15xt3TWqcfi/GZfZcTlZP23v5CwAA//8DAFBLAwQUAAYACAAAACEAslAoXt0AAAAHAQAA&#10;DwAAAGRycy9kb3ducmV2LnhtbEyPQUvDQBSE74L/YXmCN7tJDbFNsykiKHirsQjettlnEtx9L2a3&#10;TfrvXU/2OMww8025nZ0VJxx9z6QgXSQgkBo2PbUK9u/PdysQPmgy2jKhgjN62FbXV6UuDE/0hqc6&#10;tCKWkC+0gi6EoZDSNx067Rc8IEXvi0enQ5RjK82op1jurFwmSS6d7ikudHrApw6b7/roFJj9lGc7&#10;Ptuf+iMbXt2OX7JPVur2Zn7cgAg4h/8w/OFHdKgi04GPZLywCuKRoOA+SUFEd/WwzkEcYmyZpyCr&#10;Ul7yV78AAAD//wMAUEsBAi0AFAAGAAgAAAAhALaDOJL+AAAA4QEAABMAAAAAAAAAAAAAAAAAAAAA&#10;AFtDb250ZW50X1R5cGVzXS54bWxQSwECLQAUAAYACAAAACEAOP0h/9YAAACUAQAACwAAAAAAAAAA&#10;AAAAAAAvAQAAX3JlbHMvLnJlbHNQSwECLQAUAAYACAAAACEAisWan6sCAAAFBgAADgAAAAAAAAAA&#10;AAAAAAAuAgAAZHJzL2Uyb0RvYy54bWxQSwECLQAUAAYACAAAACEAslAoXt0AAAAHAQAADwAAAAAA&#10;AAAAAAAAAAAFBQAAZHJzL2Rvd25yZXYueG1sUEsFBgAAAAAEAAQA8wAAAA8GAAAAAA==&#10;" adj="20421" fillcolor="#d8d8d8 [2732]" strokecolor="#d8d8d8 [2732]" strokeweight="2pt"/>
+              <v:shape w14:anchorId="055D337C" id="Pfeil: nach rechts 36" o:spid="_x0000_s1026" type="#_x0000_t13" style="position:absolute;margin-left:0;margin-top:15.05pt;width:439.8pt;height:48pt;z-index:251758592;visibility:visible;mso-wrap-style:square;mso-wrap-distance-left:9pt;mso-wrap-distance-top:0;mso-wrap-distance-right:9pt;mso-wrap-distance-bottom:0;mso-position-horizontal:absolute;mso-position-horizontal-relative:text;mso-position-vertical:absolute;mso-position-vertical-relative:text;v-text-anchor:middle" o:gfxdata="UEsDBBQABgAIAAAAIQC2gziS/gAAAOEBAAATAAAAW0NvbnRlbnRfVHlwZXNdLnhtbJSRQU7DMBBF&#10;90jcwfIWJU67QAgl6YK0S0CoHGBkTxKLZGx5TGhvj5O2G0SRWNoz/78nu9wcxkFMGNg6quQqL6RA&#10;0s5Y6ir5vt9lD1JwBDIwOMJKHpHlpr69KfdHjyxSmriSfYz+USnWPY7AufNIadK6MEJMx9ApD/oD&#10;OlTrorhX2lFEilmcO2RdNtjC5xDF9pCuTyYBB5bi6bQ4syoJ3g9WQ0ymaiLzg5KdCXlKLjvcW893&#10;SUOqXwnz5DrgnHtJTxOsQfEKIT7DmDSUCaxw7Rqn8787ZsmRM9e2VmPeBN4uqYvTtW7jvijg9N/y&#10;JsXecLq0q+WD6m8AAAD//wMAUEsDBBQABgAIAAAAIQA4/SH/1gAAAJQBAAALAAAAX3JlbHMvLnJl&#10;bHOkkMFqwzAMhu+DvYPRfXGawxijTi+j0GvpHsDYimMaW0Yy2fr2M4PBMnrbUb/Q94l/f/hMi1qR&#10;JVI2sOt6UJgd+ZiDgffL8ekFlFSbvV0oo4EbChzGx4f9GRdb25HMsYhqlCwG5lrLq9biZkxWOiqY&#10;22YiTra2kYMu1l1tQD30/bPm3wwYN0x18gb45AdQl1tp5j/sFB2T0FQ7R0nTNEV3j6o9feQzro1i&#10;OWA14Fm+Q8a1a8+Bvu/d/dMb2JY5uiPbhG/ktn4cqGU/er3pcvwCAAD//wMAUEsDBBQABgAIAAAA&#10;IQCKxZqfqwIAAAUGAAAOAAAAZHJzL2Uyb0RvYy54bWy0VEtv2zAMvg/YfxB0X+1kSdYadYqgRYcB&#10;XRusHXpWZCkWIEsapcTJfv0o+dHHih2G7SKLIvmR/Ezy/OLQaLIX4JU1JZ2c5JQIw22lzLak3x+u&#10;P5xS4gMzFdPWiJIehacXy/fvzltXiKmtra4EEAQxvmhdSesQXJFlnteiYf7EOmFQKS00LKAI26wC&#10;1iJ6o7Npni+y1kLlwHLhPb5edUq6TPhSCh7upPQiEF1SzC2kE9K5iWe2PGfFFpirFe/TYH+RRcOU&#10;waAj1BULjOxA/QbVKA7WWxlOuG0yK6XiItWA1UzyV9Xc18yJVAuS491Ik/93sPx2vwaiqpJ+XFBi&#10;WIP/aC2F0gUKvCYgeB08QSUy1TpfoMO9W0MvebzGsg8SmvjFgsghsXsc2RWHQDg+zuen89kCfwJH&#10;3SI/W+SJ/uzJ24EPn4VtSLyUFNS2DisA2yZq2f7GB4yLDoNhDOmtVtW10joJsW/EpQayZ/jHN9tJ&#10;ctW75quturfTeT4GTm0WzRPqCyRt/hs4FhDRs0hnR2C6haMWMaY234TEX4KUTVP2Y5ZdAYxzYUJX&#10;mK9ZJbrnWNZA6OiR6kqAEVkiSyN2D/CSsAG7o7m3j64izdLonP8psc559EiRrQmjc6OMhbcANFbV&#10;R+7sB5I6aiJLG1sdsWHBdpPsHb9W2Cw3zIc1Axxd7C9cR+EOD6ltW1Lb3yipLfx86z3a40ShlpIW&#10;V0FJ/Y8dA0GJ/mJw1s4ms1ncHUmYzT9NUYDnms1zjdk1lxZ7b4KLz/F0jfZBD1cJtnnErbWKUVHF&#10;DMfYJeUBBuEydCsK9x4Xq1Uyw33hWLgx945H8MhqHIOHwyMD109MwFm7tcPaYMWrkelso6exq12w&#10;UqV5euK15xt3TWqcfi/GZfZcTlZP23v5CwAA//8DAFBLAwQUAAYACAAAACEAslAoXt0AAAAHAQAA&#10;DwAAAGRycy9kb3ducmV2LnhtbEyPQUvDQBSE74L/YXmCN7tJDbFNsykiKHirsQjettlnEtx9L2a3&#10;TfrvXU/2OMww8025nZ0VJxx9z6QgXSQgkBo2PbUK9u/PdysQPmgy2jKhgjN62FbXV6UuDE/0hqc6&#10;tCKWkC+0gi6EoZDSNx067Rc8IEXvi0enQ5RjK82op1jurFwmSS6d7ikudHrApw6b7/roFJj9lGc7&#10;Ptuf+iMbXt2OX7JPVur2Zn7cgAg4h/8w/OFHdKgi04GPZLywCuKRoOA+SUFEd/WwzkEcYmyZpyCr&#10;Ul7yV78AAAD//wMAUEsBAi0AFAAGAAgAAAAhALaDOJL+AAAA4QEAABMAAAAAAAAAAAAAAAAAAAAA&#10;AFtDb250ZW50X1R5cGVzXS54bWxQSwECLQAUAAYACAAAACEAOP0h/9YAAACUAQAACwAAAAAAAAAA&#10;AAAAAAAvAQAAX3JlbHMvLnJlbHNQSwECLQAUAAYACAAAACEAisWan6sCAAAFBgAADgAAAAAAAAAA&#10;AAAAAAAuAgAAZHJzL2Uyb0RvYy54bWxQSwECLQAUAAYACAAAACEAslAoXt0AAAAHAQAADwAAAAAA&#10;AAAAAAAAAAAFBQAAZHJzL2Rvd25yZXYueG1sUEsFBgAAAAAEAAQA8wAAAA8GAAAAAA==&#10;" adj="20421" fillcolor="#d8d8d8 [2732]" strokecolor="#d8d8d8 [2732]" strokeweight="2pt"/>
             </w:pict>
           </mc:Fallback>
         </mc:AlternateContent>
@@ -7587,7 +7881,7 @@
           </mc:Choice>
           <mc:Fallback>
             <w:pict>
-              <v:shape w14:anchorId="1672AC0C" id="Gerade Verbindung mit Pfeil 39" o:spid="_x0000_s1026" type="#_x0000_t32" style="position:absolute;margin-left:46.85pt;margin-top:4.25pt;width:0;height:21.6pt;flip:y;z-index:251773952;visibility:visible;mso-wrap-style:square;mso-wrap-distance-left:9pt;mso-wrap-distance-top:0;mso-wrap-distance-right:9pt;mso-wrap-distance-bottom:0;mso-position-horizontal:absolute;mso-position-horizontal-relative:text;mso-position-vertical:absolute;mso-position-vertical-relative:text" o:gfxdata="UEsDBBQABgAIAAAAIQC2gziS/gAAAOEBAAATAAAAW0NvbnRlbnRfVHlwZXNdLnhtbJSRQU7DMBBF&#10;90jcwfIWJU67QAgl6YK0S0CoHGBkTxKLZGx5TGhvj5O2G0SRWNoz/78nu9wcxkFMGNg6quQqL6RA&#10;0s5Y6ir5vt9lD1JwBDIwOMJKHpHlpr69KfdHjyxSmriSfYz+USnWPY7AufNIadK6MEJMx9ApD/oD&#10;OlTrorhX2lFEilmcO2RdNtjC5xDF9pCuTyYBB5bi6bQ4syoJ3g9WQ0ymaiLzg5KdCXlKLjvcW893&#10;SUOqXwnz5DrgnHtJTxOsQfEKIT7DmDSUCaxw7Rqn8787ZsmRM9e2VmPeBN4uqYvTtW7jvijg9N/y&#10;JsXecLq0q+WD6m8AAAD//wMAUEsDBBQABgAIAAAAIQA4/SH/1gAAAJQBAAALAAAAX3JlbHMvLnJl&#10;bHOkkMFqwzAMhu+DvYPRfXGawxijTi+j0GvpHsDYimMaW0Yy2fr2M4PBMnrbUb/Q94l/f/hMi1qR&#10;JVI2sOt6UJgd+ZiDgffL8ekFlFSbvV0oo4EbChzGx4f9GRdb25HMsYhqlCwG5lrLq9biZkxWOiqY&#10;22YiTra2kYMu1l1tQD30/bPm3wwYN0x18gb45AdQl1tp5j/sFB2T0FQ7R0nTNEV3j6o9feQzro1i&#10;OWA14Fm+Q8a1a8+Bvu/d/dMb2JY5uiPbhG/ktn4cqGU/er3pcvwCAAD//wMAUEsDBBQABgAIAAAA&#10;IQDvaiWI4QEAAAIEAAAOAAAAZHJzL2Uyb0RvYy54bWysU8mOEzEQvSPxD5bvpDsZxNJKZw4ZmAuC&#10;iGXujl3utvCmsifL31N2Jw1ikRDiYnmp96req/L69uQsOwAmE3zPl4uWM/AyKOOHnn/5/PbZK85S&#10;Fl4JGzz0/AyJ326ePlkfYwerMAarABmR+NQdY8/HnGPXNEmO4ERahAieHnVAJzIdcWgUiiOxO9us&#10;2vZFcwyoIgYJKdHt3fTIN5Vfa5D5g9YJMrM9p9pyXbGu+7I2m7XoBhRxNPJShviHKpwwnpLOVHci&#10;C/aI5hcqZySGFHReyOCaoLWRUDWQmmX7k5pPo4hQtZA5Kc42pf9HK98fdsiM6vnNa868cNSje0Ch&#10;gD0A7o1Xj35gzmS202Asoyiy7BhTR8it3+HllOIOi/6TRse0NfGBpqE6QhrZqRp+ng2HU2ZyupR0&#10;u3r5/GZVe9FMDIUpYsr3EBwrm56njMIMY94G76mrASd2cXiXMtVAwCuggK0vaxbGvvGK5XMkWRmN&#10;8IOFIoDCS0hThEyl110+W5jgH0GTK1TilKbOI2wtsoOgSVJflzMLRRaINtbOoLYq/yPoEltgUGf0&#10;b4FzdM0YfJ6BzviAv8uaT9dS9RR/VT1pLbL3QZ1rI6sdNGjVn8unKJP847nCv3/dzTcAAAD//wMA&#10;UEsDBBQABgAIAAAAIQBAE4Y12gAAAAYBAAAPAAAAZHJzL2Rvd25yZXYueG1sTI7BTsMwEETvSP0H&#10;aytxo05bQtuQTVVV6hEkWg5wc+PFCcTryHbbwNdjuMBxNKM3r1wPthNn8qF1jDCdZCCIa6dbNgjP&#10;h93NEkSIirXqHBPCJwVYV6OrUhXaXfiJzvtoRIJwKBRCE2NfSBnqhqwKE9cTp+7Neatiit5I7dUl&#10;wW0nZ1l2J61qOT00qqdtQ/XH/mQRHqI13q7y3a0xPH99D4fty+MX4vV42NyDiDTEvzH86Cd1qJLT&#10;0Z1YB9EhrOaLtERY5iBS/RuPCPl0AbIq5X/96hsAAP//AwBQSwECLQAUAAYACAAAACEAtoM4kv4A&#10;AADhAQAAEwAAAAAAAAAAAAAAAAAAAAAAW0NvbnRlbnRfVHlwZXNdLnhtbFBLAQItABQABgAIAAAA&#10;IQA4/SH/1gAAAJQBAAALAAAAAAAAAAAAAAAAAC8BAABfcmVscy8ucmVsc1BLAQItABQABgAIAAAA&#10;IQDvaiWI4QEAAAIEAAAOAAAAAAAAAAAAAAAAAC4CAABkcnMvZTJvRG9jLnhtbFBLAQItABQABgAI&#10;AAAAIQBAE4Y12gAAAAYBAAAPAAAAAAAAAAAAAAAAADsEAABkcnMvZG93bnJldi54bWxQSwUGAAAA&#10;AAQABADzAAAAQgUAAAAA&#10;" strokecolor="black [3040]">
+              <v:shape w14:anchorId="3A30B778" id="Gerade Verbindung mit Pfeil 39" o:spid="_x0000_s1026" type="#_x0000_t32" style="position:absolute;margin-left:46.85pt;margin-top:4.25pt;width:0;height:21.6pt;flip:y;z-index:251773952;visibility:visible;mso-wrap-style:square;mso-wrap-distance-left:9pt;mso-wrap-distance-top:0;mso-wrap-distance-right:9pt;mso-wrap-distance-bottom:0;mso-position-horizontal:absolute;mso-position-horizontal-relative:text;mso-position-vertical:absolute;mso-position-vertical-relative:text" o:gfxdata="UEsDBBQABgAIAAAAIQC2gziS/gAAAOEBAAATAAAAW0NvbnRlbnRfVHlwZXNdLnhtbJSRQU7DMBBF&#10;90jcwfIWJU67QAgl6YK0S0CoHGBkTxKLZGx5TGhvj5O2G0SRWNoz/78nu9wcxkFMGNg6quQqL6RA&#10;0s5Y6ir5vt9lD1JwBDIwOMJKHpHlpr69KfdHjyxSmriSfYz+USnWPY7AufNIadK6MEJMx9ApD/oD&#10;OlTrorhX2lFEilmcO2RdNtjC5xDF9pCuTyYBB5bi6bQ4syoJ3g9WQ0ymaiLzg5KdCXlKLjvcW893&#10;SUOqXwnz5DrgnHtJTxOsQfEKIT7DmDSUCaxw7Rqn8787ZsmRM9e2VmPeBN4uqYvTtW7jvijg9N/y&#10;JsXecLq0q+WD6m8AAAD//wMAUEsDBBQABgAIAAAAIQA4/SH/1gAAAJQBAAALAAAAX3JlbHMvLnJl&#10;bHOkkMFqwzAMhu+DvYPRfXGawxijTi+j0GvpHsDYimMaW0Yy2fr2M4PBMnrbUb/Q94l/f/hMi1qR&#10;JVI2sOt6UJgd+ZiDgffL8ekFlFSbvV0oo4EbChzGx4f9GRdb25HMsYhqlCwG5lrLq9biZkxWOiqY&#10;22YiTra2kYMu1l1tQD30/bPm3wwYN0x18gb45AdQl1tp5j/sFB2T0FQ7R0nTNEV3j6o9feQzro1i&#10;OWA14Fm+Q8a1a8+Bvu/d/dMb2JY5uiPbhG/ktn4cqGU/er3pcvwCAAD//wMAUEsDBBQABgAIAAAA&#10;IQDvaiWI4QEAAAIEAAAOAAAAZHJzL2Uyb0RvYy54bWysU8mOEzEQvSPxD5bvpDsZxNJKZw4ZmAuC&#10;iGXujl3utvCmsifL31N2Jw1ikRDiYnmp96req/L69uQsOwAmE3zPl4uWM/AyKOOHnn/5/PbZK85S&#10;Fl4JGzz0/AyJ326ePlkfYwerMAarABmR+NQdY8/HnGPXNEmO4ERahAieHnVAJzIdcWgUiiOxO9us&#10;2vZFcwyoIgYJKdHt3fTIN5Vfa5D5g9YJMrM9p9pyXbGu+7I2m7XoBhRxNPJShviHKpwwnpLOVHci&#10;C/aI5hcqZySGFHReyOCaoLWRUDWQmmX7k5pPo4hQtZA5Kc42pf9HK98fdsiM6vnNa868cNSje0Ch&#10;gD0A7o1Xj35gzmS202Asoyiy7BhTR8it3+HllOIOi/6TRse0NfGBpqE6QhrZqRp+ng2HU2ZyupR0&#10;u3r5/GZVe9FMDIUpYsr3EBwrm56njMIMY94G76mrASd2cXiXMtVAwCuggK0vaxbGvvGK5XMkWRmN&#10;8IOFIoDCS0hThEyl110+W5jgH0GTK1TilKbOI2wtsoOgSVJflzMLRRaINtbOoLYq/yPoEltgUGf0&#10;b4FzdM0YfJ6BzviAv8uaT9dS9RR/VT1pLbL3QZ1rI6sdNGjVn8unKJP847nCv3/dzTcAAAD//wMA&#10;UEsDBBQABgAIAAAAIQBAE4Y12gAAAAYBAAAPAAAAZHJzL2Rvd25yZXYueG1sTI7BTsMwEETvSP0H&#10;aytxo05bQtuQTVVV6hEkWg5wc+PFCcTryHbbwNdjuMBxNKM3r1wPthNn8qF1jDCdZCCIa6dbNgjP&#10;h93NEkSIirXqHBPCJwVYV6OrUhXaXfiJzvtoRIJwKBRCE2NfSBnqhqwKE9cTp+7Neatiit5I7dUl&#10;wW0nZ1l2J61qOT00qqdtQ/XH/mQRHqI13q7y3a0xPH99D4fty+MX4vV42NyDiDTEvzH86Cd1qJLT&#10;0Z1YB9EhrOaLtERY5iBS/RuPCPl0AbIq5X/96hsAAP//AwBQSwECLQAUAAYACAAAACEAtoM4kv4A&#10;AADhAQAAEwAAAAAAAAAAAAAAAAAAAAAAW0NvbnRlbnRfVHlwZXNdLnhtbFBLAQItABQABgAIAAAA&#10;IQA4/SH/1gAAAJQBAAALAAAAAAAAAAAAAAAAAC8BAABfcmVscy8ucmVsc1BLAQItABQABgAIAAAA&#10;IQDvaiWI4QEAAAIEAAAOAAAAAAAAAAAAAAAAAC4CAABkcnMvZTJvRG9jLnhtbFBLAQItABQABgAI&#10;AAAAIQBAE4Y12gAAAAYBAAAPAAAAAAAAAAAAAAAAADsEAABkcnMvZG93bnJldi54bWxQSwUGAAAA&#10;AAQABADzAAAAQgUAAAAA&#10;" strokecolor="black [3040]">
                 <v:stroke endarrow="block"/>
               </v:shape>
             </w:pict>
@@ -7659,7 +7953,7 @@
           </mc:Choice>
           <mc:Fallback>
             <w:pict>
-              <v:shape w14:anchorId="739E3FA1" id="Gerade Verbindung mit Pfeil 43" o:spid="_x0000_s1026" type="#_x0000_t32" style="position:absolute;margin-left:130.9pt;margin-top:5pt;width:0;height:21.6pt;flip:y;z-index:251789312;visibility:visible;mso-wrap-style:square;mso-width-percent:0;mso-height-percent:0;mso-wrap-distance-left:9pt;mso-wrap-distance-top:0;mso-wrap-distance-right:9pt;mso-wrap-distance-bottom:0;mso-position-horizontal:absolute;mso-position-horizontal-relative:text;mso-position-vertical:absolute;mso-position-vertical-relative:text;mso-width-percent:0;mso-height-percent:0;mso-width-relative:margin;mso-height-relative:margin" o:gfxdata="UEsDBBQABgAIAAAAIQC2gziS/gAAAOEBAAATAAAAW0NvbnRlbnRfVHlwZXNdLnhtbJSRQU7DMBBF&#10;90jcwfIWJU67QAgl6YK0S0CoHGBkTxKLZGx5TGhvj5O2G0SRWNoz/78nu9wcxkFMGNg6quQqL6RA&#10;0s5Y6ir5vt9lD1JwBDIwOMJKHpHlpr69KfdHjyxSmriSfYz+USnWPY7AufNIadK6MEJMx9ApD/oD&#10;OlTrorhX2lFEilmcO2RdNtjC5xDF9pCuTyYBB5bi6bQ4syoJ3g9WQ0ymaiLzg5KdCXlKLjvcW893&#10;SUOqXwnz5DrgnHtJTxOsQfEKIT7DmDSUCaxw7Rqn8787ZsmRM9e2VmPeBN4uqYvTtW7jvijg9N/y&#10;JsXecLq0q+WD6m8AAAD//wMAUEsDBBQABgAIAAAAIQA4/SH/1gAAAJQBAAALAAAAX3JlbHMvLnJl&#10;bHOkkMFqwzAMhu+DvYPRfXGawxijTi+j0GvpHsDYimMaW0Yy2fr2M4PBMnrbUb/Q94l/f/hMi1qR&#10;JVI2sOt6UJgd+ZiDgffL8ekFlFSbvV0oo4EbChzGx4f9GRdb25HMsYhqlCwG5lrLq9biZkxWOiqY&#10;22YiTra2kYMu1l1tQD30/bPm3wwYN0x18gb45AdQl1tp5j/sFB2T0FQ7R0nTNEV3j6o9feQzro1i&#10;OWA14Fm+Q8a1a8+Bvu/d/dMb2JY5uiPbhG/ktn4cqGU/er3pcvwCAAD//wMAUEsDBBQABgAIAAAA&#10;IQAKDZk+4QEAAAIEAAAOAAAAZHJzL2Uyb0RvYy54bWysU8mOEzEQvSPxD5bvpDuZEaAonTlkYC4I&#10;Ipa5O3a528Kbyp6k8/eU3UmDWCSEuFhe6r2q96q8uRudZUfAZILv+HLRcgZeBmV83/Evn9++eM1Z&#10;ysIrYYOHjp8h8bvt82ebU1zDKgzBKkBGJD6tT7HjQ85x3TRJDuBEWoQInh51QCcyHbFvFIoTsTvb&#10;rNr2ZXMKqCIGCSnR7f30yLeVX2uQ+YPWCTKzHafacl2xroeyNtuNWPco4mDkpQzxD1U4YTwlnanu&#10;RRbsCc0vVM5IDCnovJDBNUFrI6FqIDXL9ic1nwYRoWohc1KcbUr/j1a+P+6RGdXx2xvOvHDUowdA&#10;oYA9Ah6MV0++Z85kttdgLKMosuwU05qQO7/HyynFPRb9o0bHtDXxkaahOkIa2VgNP8+Gw5iZnC4l&#10;3a5e3d6sai+aiaEwRUz5AYJjZdPxlFGYfsi74D11NeDELo7vUqYaCHgFFLD1Zc3C2DdesXyOJCuj&#10;Eb63UARQeAlpipCp9LrLZwsT/CNocoVKnNLUeYSdRXYUNEnq63JmocgC0cbaGdRW5X8EXWILDOqM&#10;/i1wjq4Zg88z0Bkf8HdZ83gtVU/xV9WT1iL7ENS5NrLaQYNW/bl8ijLJP54r/PvX3X4DAAD//wMA&#10;UEsDBBQABgAIAAAAIQBu5nF73QAAAAkBAAAPAAAAZHJzL2Rvd25yZXYueG1sTI9BTwIxEIXvJv6H&#10;Zki8SZdFCK7bJYaEoyaAB7mV7dhd2U43bYHVX+8QD3qc917efK9cDq4TZwyx9aRgMs5AINXetGQV&#10;vO3W9wsQMWkyuvOECr4wwrK6vSl1YfyFNnjeJiu4hGKhFTQp9YWUsW7Q6Tj2PRJ7Hz44nfgMVpqg&#10;L1zuOpln2Vw63RJ/aHSPqwbr4/bkFLwkZ4N7nK0frKXp/jPuVu+v30rdjYbnJxAJh/QXhis+o0PF&#10;TAd/IhNFpyCfTxg9sZHxJg78CgcFs2kOsirl/wXVDwAAAP//AwBQSwECLQAUAAYACAAAACEAtoM4&#10;kv4AAADhAQAAEwAAAAAAAAAAAAAAAAAAAAAAW0NvbnRlbnRfVHlwZXNdLnhtbFBLAQItABQABgAI&#10;AAAAIQA4/SH/1gAAAJQBAAALAAAAAAAAAAAAAAAAAC8BAABfcmVscy8ucmVsc1BLAQItABQABgAI&#10;AAAAIQAKDZk+4QEAAAIEAAAOAAAAAAAAAAAAAAAAAC4CAABkcnMvZTJvRG9jLnhtbFBLAQItABQA&#10;BgAIAAAAIQBu5nF73QAAAAkBAAAPAAAAAAAAAAAAAAAAADsEAABkcnMvZG93bnJldi54bWxQSwUG&#10;AAAAAAQABADzAAAARQUAAAAA&#10;" strokecolor="black [3040]">
+              <v:shape w14:anchorId="57B6838B" id="Gerade Verbindung mit Pfeil 43" o:spid="_x0000_s1026" type="#_x0000_t32" style="position:absolute;margin-left:130.9pt;margin-top:5pt;width:0;height:21.6pt;flip:y;z-index:251789312;visibility:visible;mso-wrap-style:square;mso-width-percent:0;mso-height-percent:0;mso-wrap-distance-left:9pt;mso-wrap-distance-top:0;mso-wrap-distance-right:9pt;mso-wrap-distance-bottom:0;mso-position-horizontal:absolute;mso-position-horizontal-relative:text;mso-position-vertical:absolute;mso-position-vertical-relative:text;mso-width-percent:0;mso-height-percent:0;mso-width-relative:margin;mso-height-relative:margin" o:gfxdata="UEsDBBQABgAIAAAAIQC2gziS/gAAAOEBAAATAAAAW0NvbnRlbnRfVHlwZXNdLnhtbJSRQU7DMBBF&#10;90jcwfIWJU67QAgl6YK0S0CoHGBkTxKLZGx5TGhvj5O2G0SRWNoz/78nu9wcxkFMGNg6quQqL6RA&#10;0s5Y6ir5vt9lD1JwBDIwOMJKHpHlpr69KfdHjyxSmriSfYz+USnWPY7AufNIadK6MEJMx9ApD/oD&#10;OlTrorhX2lFEilmcO2RdNtjC5xDF9pCuTyYBB5bi6bQ4syoJ3g9WQ0ymaiLzg5KdCXlKLjvcW893&#10;SUOqXwnz5DrgnHtJTxOsQfEKIT7DmDSUCaxw7Rqn8787ZsmRM9e2VmPeBN4uqYvTtW7jvijg9N/y&#10;JsXecLq0q+WD6m8AAAD//wMAUEsDBBQABgAIAAAAIQA4/SH/1gAAAJQBAAALAAAAX3JlbHMvLnJl&#10;bHOkkMFqwzAMhu+DvYPRfXGawxijTi+j0GvpHsDYimMaW0Yy2fr2M4PBMnrbUb/Q94l/f/hMi1qR&#10;JVI2sOt6UJgd+ZiDgffL8ekFlFSbvV0oo4EbChzGx4f9GRdb25HMsYhqlCwG5lrLq9biZkxWOiqY&#10;22YiTra2kYMu1l1tQD30/bPm3wwYN0x18gb45AdQl1tp5j/sFB2T0FQ7R0nTNEV3j6o9feQzro1i&#10;OWA14Fm+Q8a1a8+Bvu/d/dMb2JY5uiPbhG/ktn4cqGU/er3pcvwCAAD//wMAUEsDBBQABgAIAAAA&#10;IQAKDZk+4QEAAAIEAAAOAAAAZHJzL2Uyb0RvYy54bWysU8mOEzEQvSPxD5bvpDuZEaAonTlkYC4I&#10;Ipa5O3a528Kbyp6k8/eU3UmDWCSEuFhe6r2q96q8uRudZUfAZILv+HLRcgZeBmV83/Evn9++eM1Z&#10;ysIrYYOHjp8h8bvt82ebU1zDKgzBKkBGJD6tT7HjQ85x3TRJDuBEWoQInh51QCcyHbFvFIoTsTvb&#10;rNr2ZXMKqCIGCSnR7f30yLeVX2uQ+YPWCTKzHafacl2xroeyNtuNWPco4mDkpQzxD1U4YTwlnanu&#10;RRbsCc0vVM5IDCnovJDBNUFrI6FqIDXL9ic1nwYRoWohc1KcbUr/j1a+P+6RGdXx2xvOvHDUowdA&#10;oYA9Ah6MV0++Z85kttdgLKMosuwU05qQO7/HyynFPRb9o0bHtDXxkaahOkIa2VgNP8+Gw5iZnC4l&#10;3a5e3d6sai+aiaEwRUz5AYJjZdPxlFGYfsi74D11NeDELo7vUqYaCHgFFLD1Zc3C2DdesXyOJCuj&#10;Eb63UARQeAlpipCp9LrLZwsT/CNocoVKnNLUeYSdRXYUNEnq63JmocgC0cbaGdRW5X8EXWILDOqM&#10;/i1wjq4Zg88z0Bkf8HdZ83gtVU/xV9WT1iL7ENS5NrLaQYNW/bl8ijLJP54r/PvX3X4DAAD//wMA&#10;UEsDBBQABgAIAAAAIQBu5nF73QAAAAkBAAAPAAAAZHJzL2Rvd25yZXYueG1sTI9BTwIxEIXvJv6H&#10;Zki8SZdFCK7bJYaEoyaAB7mV7dhd2U43bYHVX+8QD3qc917efK9cDq4TZwyx9aRgMs5AINXetGQV&#10;vO3W9wsQMWkyuvOECr4wwrK6vSl1YfyFNnjeJiu4hGKhFTQp9YWUsW7Q6Tj2PRJ7Hz44nfgMVpqg&#10;L1zuOpln2Vw63RJ/aHSPqwbr4/bkFLwkZ4N7nK0frKXp/jPuVu+v30rdjYbnJxAJh/QXhis+o0PF&#10;TAd/IhNFpyCfTxg9sZHxJg78CgcFs2kOsirl/wXVDwAAAP//AwBQSwECLQAUAAYACAAAACEAtoM4&#10;kv4AAADhAQAAEwAAAAAAAAAAAAAAAAAAAAAAW0NvbnRlbnRfVHlwZXNdLnhtbFBLAQItABQABgAI&#10;AAAAIQA4/SH/1gAAAJQBAAALAAAAAAAAAAAAAAAAAC8BAABfcmVscy8ucmVsc1BLAQItABQABgAI&#10;AAAAIQAKDZk+4QEAAAIEAAAOAAAAAAAAAAAAAAAAAC4CAABkcnMvZTJvRG9jLnhtbFBLAQItABQA&#10;BgAIAAAAIQBu5nF73QAAAAkBAAAPAAAAAAAAAAAAAAAAADsEAABkcnMvZG93bnJldi54bWxQSwUG&#10;AAAAAAQABADzAAAARQUAAAAA&#10;" strokecolor="black [3040]">
                 <v:stroke endarrow="block"/>
               </v:shape>
             </w:pict>
@@ -7725,7 +8019,7 @@
           </mc:Choice>
           <mc:Fallback>
             <w:pict>
-              <v:shape w14:anchorId="7AF471BD" id="Gerade Verbindung mit Pfeil 49" o:spid="_x0000_s1026" type="#_x0000_t32" style="position:absolute;margin-left:213.05pt;margin-top:5.95pt;width:0;height:21.6pt;flip:y;z-index:251804672;visibility:visible;mso-wrap-style:square;mso-wrap-distance-left:9pt;mso-wrap-distance-top:0;mso-wrap-distance-right:9pt;mso-wrap-distance-bottom:0;mso-position-horizontal:absolute;mso-position-horizontal-relative:text;mso-position-vertical:absolute;mso-position-vertical-relative:text" o:gfxdata="UEsDBBQABgAIAAAAIQC2gziS/gAAAOEBAAATAAAAW0NvbnRlbnRfVHlwZXNdLnhtbJSRQU7DMBBF&#10;90jcwfIWJU67QAgl6YK0S0CoHGBkTxKLZGx5TGhvj5O2G0SRWNoz/78nu9wcxkFMGNg6quQqL6RA&#10;0s5Y6ir5vt9lD1JwBDIwOMJKHpHlpr69KfdHjyxSmriSfYz+USnWPY7AufNIadK6MEJMx9ApD/oD&#10;OlTrorhX2lFEilmcO2RdNtjC5xDF9pCuTyYBB5bi6bQ4syoJ3g9WQ0ymaiLzg5KdCXlKLjvcW893&#10;SUOqXwnz5DrgnHtJTxOsQfEKIT7DmDSUCaxw7Rqn8787ZsmRM9e2VmPeBN4uqYvTtW7jvijg9N/y&#10;JsXecLq0q+WD6m8AAAD//wMAUEsDBBQABgAIAAAAIQA4/SH/1gAAAJQBAAALAAAAX3JlbHMvLnJl&#10;bHOkkMFqwzAMhu+DvYPRfXGawxijTi+j0GvpHsDYimMaW0Yy2fr2M4PBMnrbUb/Q94l/f/hMi1qR&#10;JVI2sOt6UJgd+ZiDgffL8ekFlFSbvV0oo4EbChzGx4f9GRdb25HMsYhqlCwG5lrLq9biZkxWOiqY&#10;22YiTra2kYMu1l1tQD30/bPm3wwYN0x18gb45AdQl1tp5j/sFB2T0FQ7R0nTNEV3j6o9feQzro1i&#10;OWA14Fm+Q8a1a8+Bvu/d/dMb2JY5uiPbhG/ktn4cqGU/er3pcvwCAAD//wMAUEsDBBQABgAIAAAA&#10;IQDoZdTU4QEAAAIEAAAOAAAAZHJzL2Uyb0RvYy54bWysU8mOEzEQvSPxD5bvpDthxBKlM4cMzAVB&#10;xDJ3xy53W3hT2ZN0/p6yO2kQi4QQF8tLvVf1XpU3t6Oz7AiYTPAdXy5azsDLoIzvO/7l89tnrzhL&#10;WXglbPDQ8TMkfrt9+mRzimtYhSFYBciIxKf1KXZ8yDmumybJAZxIixDB06MO6ESmI/aNQnEidmeb&#10;Vdu+aE4BVcQgISW6vZse+bbyaw0yf9A6QWa241RbrivW9VDWZrsR6x5FHIy8lCH+oQonjKekM9Wd&#10;yII9ovmFyhmJIQWdFzK4JmhtJFQNpGbZ/qTm0yAiVC1kToqzTen/0cr3xz0yozp+85ozLxz16B5Q&#10;KGAPgAfj1aPvmTOZ7TUYyyiKLDvFtCbkzu/xckpxj0X/qNExbU18oGmojpBGNlbDz7PhMGYmp0tJ&#10;t6uXN89XtRfNxFCYIqZ8D8Gxsul4yihMP+Rd8J66GnBiF8d3KVMNBLwCCtj6smZh7BuvWD5HkpXR&#10;CN9bKAIovIQ0RchUet3ls4UJ/hE0uUIlTmnqPMLOIjsKmiT1dTmzUGSBaGPtDGqr8j+CLrEFBnVG&#10;/xY4R9eMwecZ6IwP+LusebyWqqf4q+pJa5F9COpcG1ntoEGr/lw+RZnkH88V/v3rbr8BAAD//wMA&#10;UEsDBBQABgAIAAAAIQCI5Ce73QAAAAkBAAAPAAAAZHJzL2Rvd25yZXYueG1sTI/BTsMwDIbvSLxD&#10;ZCRuLO1Yp600ndCkHUFi4wC3rPHSQuNUSbYVnh4jDuNo/59+f65Wo+vFCUPsPCnIJxkIpMabjqyC&#10;193mbgEiJk1G955QwRdGWNXXV5UujT/TC562yQouoVhqBW1KQyllbFp0Ok78gMTZwQenE4/BShP0&#10;mctdL6dZNpdOd8QXWj3gusXmc3t0Cp6Ss8Eti83MWrp//4i79dvzt1K3N+PjA4iEY7rA8KvP6lCz&#10;094fyUTRK5hN5zmjHORLEAz8LfYKiiIHWVfy/wf1DwAAAP//AwBQSwECLQAUAAYACAAAACEAtoM4&#10;kv4AAADhAQAAEwAAAAAAAAAAAAAAAAAAAAAAW0NvbnRlbnRfVHlwZXNdLnhtbFBLAQItABQABgAI&#10;AAAAIQA4/SH/1gAAAJQBAAALAAAAAAAAAAAAAAAAAC8BAABfcmVscy8ucmVsc1BLAQItABQABgAI&#10;AAAAIQDoZdTU4QEAAAIEAAAOAAAAAAAAAAAAAAAAAC4CAABkcnMvZTJvRG9jLnhtbFBLAQItABQA&#10;BgAIAAAAIQCI5Ce73QAAAAkBAAAPAAAAAAAAAAAAAAAAADsEAABkcnMvZG93bnJldi54bWxQSwUG&#10;AAAAAAQABADzAAAARQUAAAAA&#10;" strokecolor="black [3040]">
+              <v:shape w14:anchorId="14A0EB04" id="Gerade Verbindung mit Pfeil 49" o:spid="_x0000_s1026" type="#_x0000_t32" style="position:absolute;margin-left:213.05pt;margin-top:5.95pt;width:0;height:21.6pt;flip:y;z-index:251804672;visibility:visible;mso-wrap-style:square;mso-wrap-distance-left:9pt;mso-wrap-distance-top:0;mso-wrap-distance-right:9pt;mso-wrap-distance-bottom:0;mso-position-horizontal:absolute;mso-position-horizontal-relative:text;mso-position-vertical:absolute;mso-position-vertical-relative:text" o:gfxdata="UEsDBBQABgAIAAAAIQC2gziS/gAAAOEBAAATAAAAW0NvbnRlbnRfVHlwZXNdLnhtbJSRQU7DMBBF&#10;90jcwfIWJU67QAgl6YK0S0CoHGBkTxKLZGx5TGhvj5O2G0SRWNoz/78nu9wcxkFMGNg6quQqL6RA&#10;0s5Y6ir5vt9lD1JwBDIwOMJKHpHlpr69KfdHjyxSmriSfYz+USnWPY7AufNIadK6MEJMx9ApD/oD&#10;OlTrorhX2lFEilmcO2RdNtjC5xDF9pCuTyYBB5bi6bQ4syoJ3g9WQ0ymaiLzg5KdCXlKLjvcW893&#10;SUOqXwnz5DrgnHtJTxOsQfEKIT7DmDSUCaxw7Rqn8787ZsmRM9e2VmPeBN4uqYvTtW7jvijg9N/y&#10;JsXecLq0q+WD6m8AAAD//wMAUEsDBBQABgAIAAAAIQA4/SH/1gAAAJQBAAALAAAAX3JlbHMvLnJl&#10;bHOkkMFqwzAMhu+DvYPRfXGawxijTi+j0GvpHsDYimMaW0Yy2fr2M4PBMnrbUb/Q94l/f/hMi1qR&#10;JVI2sOt6UJgd+ZiDgffL8ekFlFSbvV0oo4EbChzGx4f9GRdb25HMsYhqlCwG5lrLq9biZkxWOiqY&#10;22YiTra2kYMu1l1tQD30/bPm3wwYN0x18gb45AdQl1tp5j/sFB2T0FQ7R0nTNEV3j6o9feQzro1i&#10;OWA14Fm+Q8a1a8+Bvu/d/dMb2JY5uiPbhG/ktn4cqGU/er3pcvwCAAD//wMAUEsDBBQABgAIAAAA&#10;IQDoZdTU4QEAAAIEAAAOAAAAZHJzL2Uyb0RvYy54bWysU8mOEzEQvSPxD5bvpDthxBKlM4cMzAVB&#10;xDJ3xy53W3hT2ZN0/p6yO2kQi4QQF8tLvVf1XpU3t6Oz7AiYTPAdXy5azsDLoIzvO/7l89tnrzhL&#10;WXglbPDQ8TMkfrt9+mRzimtYhSFYBciIxKf1KXZ8yDmumybJAZxIixDB06MO6ESmI/aNQnEidmeb&#10;Vdu+aE4BVcQgISW6vZse+bbyaw0yf9A6QWa241RbrivW9VDWZrsR6x5FHIy8lCH+oQonjKekM9Wd&#10;yII9ovmFyhmJIQWdFzK4JmhtJFQNpGbZ/qTm0yAiVC1kToqzTen/0cr3xz0yozp+85ozLxz16B5Q&#10;KGAPgAfj1aPvmTOZ7TUYyyiKLDvFtCbkzu/xckpxj0X/qNExbU18oGmojpBGNlbDz7PhMGYmp0tJ&#10;t6uXN89XtRfNxFCYIqZ8D8Gxsul4yihMP+Rd8J66GnBiF8d3KVMNBLwCCtj6smZh7BuvWD5HkpXR&#10;CN9bKAIovIQ0RchUet3ls4UJ/hE0uUIlTmnqPMLOIjsKmiT1dTmzUGSBaGPtDGqr8j+CLrEFBnVG&#10;/xY4R9eMwecZ6IwP+LusebyWqqf4q+pJa5F9COpcG1ntoEGr/lw+RZnkH88V/v3rbr8BAAD//wMA&#10;UEsDBBQABgAIAAAAIQCI5Ce73QAAAAkBAAAPAAAAZHJzL2Rvd25yZXYueG1sTI/BTsMwDIbvSLxD&#10;ZCRuLO1Yp600ndCkHUFi4wC3rPHSQuNUSbYVnh4jDuNo/59+f65Wo+vFCUPsPCnIJxkIpMabjqyC&#10;193mbgEiJk1G955QwRdGWNXXV5UujT/TC562yQouoVhqBW1KQyllbFp0Ok78gMTZwQenE4/BShP0&#10;mctdL6dZNpdOd8QXWj3gusXmc3t0Cp6Ss8Eti83MWrp//4i79dvzt1K3N+PjA4iEY7rA8KvP6lCz&#10;094fyUTRK5hN5zmjHORLEAz8LfYKiiIHWVfy/wf1DwAAAP//AwBQSwECLQAUAAYACAAAACEAtoM4&#10;kv4AAADhAQAAEwAAAAAAAAAAAAAAAAAAAAAAW0NvbnRlbnRfVHlwZXNdLnhtbFBLAQItABQABgAI&#10;AAAAIQA4/SH/1gAAAJQBAAALAAAAAAAAAAAAAAAAAC8BAABfcmVscy8ucmVsc1BLAQItABQABgAI&#10;AAAAIQDoZdTU4QEAAAIEAAAOAAAAAAAAAAAAAAAAAC4CAABkcnMvZTJvRG9jLnhtbFBLAQItABQA&#10;BgAIAAAAIQCI5Ce73QAAAAkBAAAPAAAAAAAAAAAAAAAAADsEAABkcnMvZG93bnJldi54bWxQSwUG&#10;AAAAAAQABADzAAAARQUAAAAA&#10;" strokecolor="black [3040]">
                 <v:stroke endarrow="block"/>
               </v:shape>
             </w:pict>
@@ -7797,7 +8091,7 @@
           </mc:Choice>
           <mc:Fallback>
             <w:pict>
-              <v:shape w14:anchorId="14852C4B" id="Gerade Verbindung mit Pfeil 53" o:spid="_x0000_s1026" type="#_x0000_t32" style="position:absolute;margin-left:301.65pt;margin-top:5.8pt;width:0;height:21.6pt;flip:y;z-index:251814912;visibility:visible;mso-wrap-style:square;mso-width-percent:0;mso-height-percent:0;mso-wrap-distance-left:9pt;mso-wrap-distance-top:0;mso-wrap-distance-right:9pt;mso-wrap-distance-bottom:0;mso-position-horizontal:absolute;mso-position-horizontal-relative:text;mso-position-vertical:absolute;mso-position-vertical-relative:text;mso-width-percent:0;mso-height-percent:0;mso-width-relative:margin;mso-height-relative:margin" o:gfxdata="UEsDBBQABgAIAAAAIQC2gziS/gAAAOEBAAATAAAAW0NvbnRlbnRfVHlwZXNdLnhtbJSRQU7DMBBF&#10;90jcwfIWJU67QAgl6YK0S0CoHGBkTxKLZGx5TGhvj5O2G0SRWNoz/78nu9wcxkFMGNg6quQqL6RA&#10;0s5Y6ir5vt9lD1JwBDIwOMJKHpHlpr69KfdHjyxSmriSfYz+USnWPY7AufNIadK6MEJMx9ApD/oD&#10;OlTrorhX2lFEilmcO2RdNtjC5xDF9pCuTyYBB5bi6bQ4syoJ3g9WQ0ymaiLzg5KdCXlKLjvcW893&#10;SUOqXwnz5DrgnHtJTxOsQfEKIT7DmDSUCaxw7Rqn8787ZsmRM9e2VmPeBN4uqYvTtW7jvijg9N/y&#10;JsXecLq0q+WD6m8AAAD//wMAUEsDBBQABgAIAAAAIQA4/SH/1gAAAJQBAAALAAAAX3JlbHMvLnJl&#10;bHOkkMFqwzAMhu+DvYPRfXGawxijTi+j0GvpHsDYimMaW0Yy2fr2M4PBMnrbUb/Q94l/f/hMi1qR&#10;JVI2sOt6UJgd+ZiDgffL8ekFlFSbvV0oo4EbChzGx4f9GRdb25HMsYhqlCwG5lrLq9biZkxWOiqY&#10;22YiTra2kYMu1l1tQD30/bPm3wwYN0x18gb45AdQl1tp5j/sFB2T0FQ7R0nTNEV3j6o9feQzro1i&#10;OWA14Fm+Q8a1a8+Bvu/d/dMb2JY5uiPbhG/ktn4cqGU/er3pcvwCAAD//wMAUEsDBBQABgAIAAAA&#10;IQAmuuLu4AEAAAIEAAAOAAAAZHJzL2Uyb0RvYy54bWysU8mOEzEQvSPxD5bvpDsZNrXSmUMG5oIg&#10;Ypm7Y5e7Lbyp7Mny95TdSYNYJIS4WF7qvar3qry+PTnLDoDJBN/z5aLlDLwMyvih518+v332mrOU&#10;hVfCBg89P0Pit5unT9bH2MEqjMEqQEYkPnXH2PMx59g1TZIjOJEWIYKnRx3QiUxHHBqF4kjszjar&#10;tn3ZHAOqiEFCSnR7Nz3yTeXXGmT+oHWCzGzPqbZcV6zrvqzNZi26AUUcjbyUIf6hCieMp6Qz1Z3I&#10;gj2i+YXKGYkhBZ0XMrgmaG0kVA2kZtn+pObTKCJULWROirNN6f/RyveHHTKjev7ihjMvHPXoHlAo&#10;YA+Ae+PVox+YM5ntNBjLKIosO8bUEXLrd3g5pbjDov+k0TFtTXygaaiOkEZ2qoafZ8PhlJmcLiXd&#10;rl49v1nVXjQTQ2GKmPI9BMfKpucpozDDmLfBe+pqwIldHN6lTDUQ8AooYOvLmoWxb7xi+RxJVkYj&#10;/GChCKDwEtIUIVPpdZfPFib4R9DkCpU4panzCFuL7CBoktTX5cxCkQWijbUzqK3K/wi6xBYY1Bn9&#10;W+AcXTMGn2egMz7g77Lm07VUPcVfVU9ai+x9UOfayGoHDVr15/IpyiT/eK7w71938w0AAP//AwBQ&#10;SwMEFAAGAAgAAAAhAHBJy3HdAAAACQEAAA8AAABkcnMvZG93bnJldi54bWxMj8FOwzAMhu9IvENk&#10;JG4sHd2qrTSd0KQdQWLjALes8dJC41RJthWeHiMO42j/n35/rlaj68UJQ+w8KZhOMhBIjTcdWQWv&#10;u83dAkRMmozuPaGCL4ywqq+vKl0af6YXPG2TFVxCsdQK2pSGUsrYtOh0nPgBibODD04nHoOVJugz&#10;l7te3mdZIZ3uiC+0esB1i83n9ugUPCVng1vONzNrKX//iLv12/O3Urc34+MDiIRjusDwq8/qULPT&#10;3h/JRNErKLI8Z5SDaQGCgb/FXsF8tgBZV/L/B/UPAAAA//8DAFBLAQItABQABgAIAAAAIQC2gziS&#10;/gAAAOEBAAATAAAAAAAAAAAAAAAAAAAAAABbQ29udGVudF9UeXBlc10ueG1sUEsBAi0AFAAGAAgA&#10;AAAhADj9If/WAAAAlAEAAAsAAAAAAAAAAAAAAAAALwEAAF9yZWxzLy5yZWxzUEsBAi0AFAAGAAgA&#10;AAAhACa64u7gAQAAAgQAAA4AAAAAAAAAAAAAAAAALgIAAGRycy9lMm9Eb2MueG1sUEsBAi0AFAAG&#10;AAgAAAAhAHBJy3HdAAAACQEAAA8AAAAAAAAAAAAAAAAAOgQAAGRycy9kb3ducmV2LnhtbFBLBQYA&#10;AAAABAAEAPMAAABEBQAAAAA=&#10;" strokecolor="black [3040]">
+              <v:shape w14:anchorId="692FE799" id="Gerade Verbindung mit Pfeil 53" o:spid="_x0000_s1026" type="#_x0000_t32" style="position:absolute;margin-left:301.65pt;margin-top:5.8pt;width:0;height:21.6pt;flip:y;z-index:251814912;visibility:visible;mso-wrap-style:square;mso-width-percent:0;mso-height-percent:0;mso-wrap-distance-left:9pt;mso-wrap-distance-top:0;mso-wrap-distance-right:9pt;mso-wrap-distance-bottom:0;mso-position-horizontal:absolute;mso-position-horizontal-relative:text;mso-position-vertical:absolute;mso-position-vertical-relative:text;mso-width-percent:0;mso-height-percent:0;mso-width-relative:margin;mso-height-relative:margin" o:gfxdata="UEsDBBQABgAIAAAAIQC2gziS/gAAAOEBAAATAAAAW0NvbnRlbnRfVHlwZXNdLnhtbJSRQU7DMBBF&#10;90jcwfIWJU67QAgl6YK0S0CoHGBkTxKLZGx5TGhvj5O2G0SRWNoz/78nu9wcxkFMGNg6quQqL6RA&#10;0s5Y6ir5vt9lD1JwBDIwOMJKHpHlpr69KfdHjyxSmriSfYz+USnWPY7AufNIadK6MEJMx9ApD/oD&#10;OlTrorhX2lFEilmcO2RdNtjC5xDF9pCuTyYBB5bi6bQ4syoJ3g9WQ0ymaiLzg5KdCXlKLjvcW893&#10;SUOqXwnz5DrgnHtJTxOsQfEKIT7DmDSUCaxw7Rqn8787ZsmRM9e2VmPeBN4uqYvTtW7jvijg9N/y&#10;JsXecLq0q+WD6m8AAAD//wMAUEsDBBQABgAIAAAAIQA4/SH/1gAAAJQBAAALAAAAX3JlbHMvLnJl&#10;bHOkkMFqwzAMhu+DvYPRfXGawxijTi+j0GvpHsDYimMaW0Yy2fr2M4PBMnrbUb/Q94l/f/hMi1qR&#10;JVI2sOt6UJgd+ZiDgffL8ekFlFSbvV0oo4EbChzGx4f9GRdb25HMsYhqlCwG5lrLq9biZkxWOiqY&#10;22YiTra2kYMu1l1tQD30/bPm3wwYN0x18gb45AdQl1tp5j/sFB2T0FQ7R0nTNEV3j6o9feQzro1i&#10;OWA14Fm+Q8a1a8+Bvu/d/dMb2JY5uiPbhG/ktn4cqGU/er3pcvwCAAD//wMAUEsDBBQABgAIAAAA&#10;IQAmuuLu4AEAAAIEAAAOAAAAZHJzL2Uyb0RvYy54bWysU8mOEzEQvSPxD5bvpDsZNrXSmUMG5oIg&#10;Ypm7Y5e7Lbyp7Mny95TdSYNYJIS4WF7qvar3qry+PTnLDoDJBN/z5aLlDLwMyvih518+v332mrOU&#10;hVfCBg89P0Pit5unT9bH2MEqjMEqQEYkPnXH2PMx59g1TZIjOJEWIYKnRx3QiUxHHBqF4kjszjar&#10;tn3ZHAOqiEFCSnR7Nz3yTeXXGmT+oHWCzGzPqbZcV6zrvqzNZi26AUUcjbyUIf6hCieMp6Qz1Z3I&#10;gj2i+YXKGYkhBZ0XMrgmaG0kVA2kZtn+pObTKCJULWROirNN6f/RyveHHTKjev7ihjMvHPXoHlAo&#10;YA+Ae+PVox+YM5ntNBjLKIosO8bUEXLrd3g5pbjDov+k0TFtTXygaaiOkEZ2qoafZ8PhlJmcLiXd&#10;rl49v1nVXjQTQ2GKmPI9BMfKpucpozDDmLfBe+pqwIldHN6lTDUQ8AooYOvLmoWxb7xi+RxJVkYj&#10;/GChCKDwEtIUIVPpdZfPFib4R9DkCpU4panzCFuL7CBoktTX5cxCkQWijbUzqK3K/wi6xBYY1Bn9&#10;W+AcXTMGn2egMz7g77Lm07VUPcVfVU9ai+x9UOfayGoHDVr15/IpyiT/eK7w71938w0AAP//AwBQ&#10;SwMEFAAGAAgAAAAhAHBJy3HdAAAACQEAAA8AAABkcnMvZG93bnJldi54bWxMj8FOwzAMhu9IvENk&#10;JG4sHd2qrTSd0KQdQWLjALes8dJC41RJthWeHiMO42j/n35/rlaj68UJQ+w8KZhOMhBIjTcdWQWv&#10;u83dAkRMmozuPaGCL4ywqq+vKl0af6YXPG2TFVxCsdQK2pSGUsrYtOh0nPgBibODD04nHoOVJugz&#10;l7te3mdZIZ3uiC+0esB1i83n9ugUPCVng1vONzNrKX//iLv12/O3Urc34+MDiIRjusDwq8/qULPT&#10;3h/JRNErKLI8Z5SDaQGCgb/FXsF8tgBZV/L/B/UPAAAA//8DAFBLAQItABQABgAIAAAAIQC2gziS&#10;/gAAAOEBAAATAAAAAAAAAAAAAAAAAAAAAABbQ29udGVudF9UeXBlc10ueG1sUEsBAi0AFAAGAAgA&#10;AAAhADj9If/WAAAAlAEAAAsAAAAAAAAAAAAAAAAALwEAAF9yZWxzLy5yZWxzUEsBAi0AFAAGAAgA&#10;AAAhACa64u7gAQAAAgQAAA4AAAAAAAAAAAAAAAAALgIAAGRycy9lMm9Eb2MueG1sUEsBAi0AFAAG&#10;AAgAAAAhAHBJy3HdAAAACQEAAA8AAAAAAAAAAAAAAAAAOgQAAGRycy9kb3ducmV2LnhtbFBLBQYA&#10;AAAABAAEAPMAAABEBQAAAAA=&#10;" strokecolor="black [3040]">
                 <v:stroke endarrow="block"/>
               </v:shape>
             </w:pict>
@@ -7869,7 +8163,7 @@
           </mc:Choice>
           <mc:Fallback>
             <w:pict>
-              <v:shape w14:anchorId="148F7BA1" id="Gerade Verbindung mit Pfeil 57" o:spid="_x0000_s1026" type="#_x0000_t32" style="position:absolute;margin-left:393.4pt;margin-top:4.15pt;width:0;height:21.6pt;flip:y;z-index:251825152;visibility:visible;mso-wrap-style:square;mso-width-percent:0;mso-height-percent:0;mso-wrap-distance-left:9pt;mso-wrap-distance-top:0;mso-wrap-distance-right:9pt;mso-wrap-distance-bottom:0;mso-position-horizontal:absolute;mso-position-horizontal-relative:text;mso-position-vertical:absolute;mso-position-vertical-relative:text;mso-width-percent:0;mso-height-percent:0;mso-width-relative:margin;mso-height-relative:margin" o:gfxdata="UEsDBBQABgAIAAAAIQC2gziS/gAAAOEBAAATAAAAW0NvbnRlbnRfVHlwZXNdLnhtbJSRQU7DMBBF&#10;90jcwfIWJU67QAgl6YK0S0CoHGBkTxKLZGx5TGhvj5O2G0SRWNoz/78nu9wcxkFMGNg6quQqL6RA&#10;0s5Y6ir5vt9lD1JwBDIwOMJKHpHlpr69KfdHjyxSmriSfYz+USnWPY7AufNIadK6MEJMx9ApD/oD&#10;OlTrorhX2lFEilmcO2RdNtjC5xDF9pCuTyYBB5bi6bQ4syoJ3g9WQ0ymaiLzg5KdCXlKLjvcW893&#10;SUOqXwnz5DrgnHtJTxOsQfEKIT7DmDSUCaxw7Rqn8787ZsmRM9e2VmPeBN4uqYvTtW7jvijg9N/y&#10;JsXecLq0q+WD6m8AAAD//wMAUEsDBBQABgAIAAAAIQA4/SH/1gAAAJQBAAALAAAAX3JlbHMvLnJl&#10;bHOkkMFqwzAMhu+DvYPRfXGawxijTi+j0GvpHsDYimMaW0Yy2fr2M4PBMnrbUb/Q94l/f/hMi1qR&#10;JVI2sOt6UJgd+ZiDgffL8ekFlFSbvV0oo4EbChzGx4f9GRdb25HMsYhqlCwG5lrLq9biZkxWOiqY&#10;22YiTra2kYMu1l1tQD30/bPm3wwYN0x18gb45AdQl1tp5j/sFB2T0FQ7R0nTNEV3j6o9feQzro1i&#10;OWA14Fm+Q8a1a8+Bvu/d/dMb2JY5uiPbhG/ktn4cqGU/er3pcvwCAAD//wMAUEsDBBQABgAIAAAA&#10;IQCy1WWA4QEAAAIEAAAOAAAAZHJzL2Uyb0RvYy54bWysU8mOEzEQvSPxD5bvpJOwDGqlM4cMzAVB&#10;xDJ3xy53W3hT2ZN0/p6yO2kQi4QQF8tLvVf1XpU3t6Oz7AiYTPAdXy2WnIGXQRnfd/zL57fPXnOW&#10;svBK2OCh42dI/Hb79MnmFFtYhyFYBciIxKf2FDs+5BzbpklyACfSIkTw9KgDOpHpiH2jUJyI3dlm&#10;vVy+ak4BVcQgISW6vZse+bbyaw0yf9A6QWa241RbrivW9VDWZrsRbY8iDkZeyhD/UIUTxlPSmepO&#10;ZMEe0fxC5YzEkILOCxlcE7Q2EqoGUrNa/qTm0yAiVC1kToqzTen/0cr3xz0yozr+8oYzLxz16B5Q&#10;KGAPgAfj1aPvmTOZ7TUYyyiKLDvF1BJy5/d4OaW4x6J/1OiYtiY+0DRUR0gjG6vh59lwGDOT06Wk&#10;2/XNi+fr2otmYihMEVO+h+BY2XQ8ZRSmH/IueE9dDTixi+O7lKkGAl4BBWx9WbMw9o1XLJ8jycpo&#10;hO8tFAEUXkKaImQqve7y2cIE/wiaXKESpzR1HmFnkR0FTZL6uppZKLJAtLF2Bi2r8j+CLrEFBnVG&#10;/xY4R9eMwecZ6IwP+LusebyWqqf4q+pJa5F9COpcG1ntoEGr/lw+RZnkH88V/v3rbr8BAAD//wMA&#10;UEsDBBQABgAIAAAAIQBS7OhJ3AAAAAgBAAAPAAAAZHJzL2Rvd25yZXYueG1sTI/BTsMwEETvSPyD&#10;tUjcqFNK2hCyqVClHkGi5UBvbrw4gXgd2W4b+HqMeoDjaEYzb6rlaHtxJB86xwjTSQaCuHG6Y4Pw&#10;ul3fFCBCVKxV75gQvijAsr68qFSp3Ylf6LiJRqQSDqVCaGMcSilD05JVYeIG4uS9O29VTNIbqb06&#10;pXLby9ssm0urOk4LrRpo1VLzuTlYhKdojbf3+frOGJ7tPsJ29fb8jXh9NT4+gIg0xr8w/OIndKgT&#10;094dWAfRIyyKeUKPCMUMRPLPeo+QT3OQdSX/H6h/AAAA//8DAFBLAQItABQABgAIAAAAIQC2gziS&#10;/gAAAOEBAAATAAAAAAAAAAAAAAAAAAAAAABbQ29udGVudF9UeXBlc10ueG1sUEsBAi0AFAAGAAgA&#10;AAAhADj9If/WAAAAlAEAAAsAAAAAAAAAAAAAAAAALwEAAF9yZWxzLy5yZWxzUEsBAi0AFAAGAAgA&#10;AAAhALLVZYDhAQAAAgQAAA4AAAAAAAAAAAAAAAAALgIAAGRycy9lMm9Eb2MueG1sUEsBAi0AFAAG&#10;AAgAAAAhAFLs6EncAAAACAEAAA8AAAAAAAAAAAAAAAAAOwQAAGRycy9kb3ducmV2LnhtbFBLBQYA&#10;AAAABAAEAPMAAABEBQAAAAA=&#10;" strokecolor="black [3040]">
+              <v:shape w14:anchorId="0D4E2D81" id="Gerade Verbindung mit Pfeil 57" o:spid="_x0000_s1026" type="#_x0000_t32" style="position:absolute;margin-left:393.4pt;margin-top:4.15pt;width:0;height:21.6pt;flip:y;z-index:251825152;visibility:visible;mso-wrap-style:square;mso-width-percent:0;mso-height-percent:0;mso-wrap-distance-left:9pt;mso-wrap-distance-top:0;mso-wrap-distance-right:9pt;mso-wrap-distance-bottom:0;mso-position-horizontal:absolute;mso-position-horizontal-relative:text;mso-position-vertical:absolute;mso-position-vertical-relative:text;mso-width-percent:0;mso-height-percent:0;mso-width-relative:margin;mso-height-relative:margin" o:gfxdata="UEsDBBQABgAIAAAAIQC2gziS/gAAAOEBAAATAAAAW0NvbnRlbnRfVHlwZXNdLnhtbJSRQU7DMBBF&#10;90jcwfIWJU67QAgl6YK0S0CoHGBkTxKLZGx5TGhvj5O2G0SRWNoz/78nu9wcxkFMGNg6quQqL6RA&#10;0s5Y6ir5vt9lD1JwBDIwOMJKHpHlpr69KfdHjyxSmriSfYz+USnWPY7AufNIadK6MEJMx9ApD/oD&#10;OlTrorhX2lFEilmcO2RdNtjC5xDF9pCuTyYBB5bi6bQ4syoJ3g9WQ0ymaiLzg5KdCXlKLjvcW893&#10;SUOqXwnz5DrgnHtJTxOsQfEKIT7DmDSUCaxw7Rqn8787ZsmRM9e2VmPeBN4uqYvTtW7jvijg9N/y&#10;JsXecLq0q+WD6m8AAAD//wMAUEsDBBQABgAIAAAAIQA4/SH/1gAAAJQBAAALAAAAX3JlbHMvLnJl&#10;bHOkkMFqwzAMhu+DvYPRfXGawxijTi+j0GvpHsDYimMaW0Yy2fr2M4PBMnrbUb/Q94l/f/hMi1qR&#10;JVI2sOt6UJgd+ZiDgffL8ekFlFSbvV0oo4EbChzGx4f9GRdb25HMsYhqlCwG5lrLq9biZkxWOiqY&#10;22YiTra2kYMu1l1tQD30/bPm3wwYN0x18gb45AdQl1tp5j/sFB2T0FQ7R0nTNEV3j6o9feQzro1i&#10;OWA14Fm+Q8a1a8+Bvu/d/dMb2JY5uiPbhG/ktn4cqGU/er3pcvwCAAD//wMAUEsDBBQABgAIAAAA&#10;IQCy1WWA4QEAAAIEAAAOAAAAZHJzL2Uyb0RvYy54bWysU8mOEzEQvSPxD5bvpJOwDGqlM4cMzAVB&#10;xDJ3xy53W3hT2ZN0/p6yO2kQi4QQF8tLvVf1XpU3t6Oz7AiYTPAdXy2WnIGXQRnfd/zL57fPXnOW&#10;svBK2OCh42dI/Hb79MnmFFtYhyFYBciIxKf2FDs+5BzbpklyACfSIkTw9KgDOpHpiH2jUJyI3dlm&#10;vVy+ak4BVcQgISW6vZse+bbyaw0yf9A6QWa241RbrivW9VDWZrsRbY8iDkZeyhD/UIUTxlPSmepO&#10;ZMEe0fxC5YzEkILOCxlcE7Q2EqoGUrNa/qTm0yAiVC1kToqzTen/0cr3xz0yozr+8oYzLxz16B5Q&#10;KGAPgAfj1aPvmTOZ7TUYyyiKLDvF1BJy5/d4OaW4x6J/1OiYtiY+0DRUR0gjG6vh59lwGDOT06Wk&#10;2/XNi+fr2otmYihMEVO+h+BY2XQ8ZRSmH/IueE9dDTixi+O7lKkGAl4BBWx9WbMw9o1XLJ8jycpo&#10;hO8tFAEUXkKaImQqve7y2cIE/wiaXKESpzR1HmFnkR0FTZL6uppZKLJAtLF2Bi2r8j+CLrEFBnVG&#10;/xY4R9eMwecZ6IwP+LusebyWqqf4q+pJa5F9COpcG1ntoEGr/lw+RZnkH88V/v3rbr8BAAD//wMA&#10;UEsDBBQABgAIAAAAIQBS7OhJ3AAAAAgBAAAPAAAAZHJzL2Rvd25yZXYueG1sTI/BTsMwEETvSPyD&#10;tUjcqFNK2hCyqVClHkGi5UBvbrw4gXgd2W4b+HqMeoDjaEYzb6rlaHtxJB86xwjTSQaCuHG6Y4Pw&#10;ul3fFCBCVKxV75gQvijAsr68qFSp3Ylf6LiJRqQSDqVCaGMcSilD05JVYeIG4uS9O29VTNIbqb06&#10;pXLby9ssm0urOk4LrRpo1VLzuTlYhKdojbf3+frOGJ7tPsJ29fb8jXh9NT4+gIg0xr8w/OIndKgT&#10;094dWAfRIyyKeUKPCMUMRPLPeo+QT3OQdSX/H6h/AAAA//8DAFBLAQItABQABgAIAAAAIQC2gziS&#10;/gAAAOEBAAATAAAAAAAAAAAAAAAAAAAAAABbQ29udGVudF9UeXBlc10ueG1sUEsBAi0AFAAGAAgA&#10;AAAhADj9If/WAAAAlAEAAAsAAAAAAAAAAAAAAAAALwEAAF9yZWxzLy5yZWxzUEsBAi0AFAAGAAgA&#10;AAAhALLVZYDhAQAAAgQAAA4AAAAAAAAAAAAAAAAALgIAAGRycy9lMm9Eb2MueG1sUEsBAi0AFAAG&#10;AAgAAAAhAFLs6EncAAAACAEAAA8AAAAAAAAAAAAAAAAAOwQAAGRycy9kb3ducmV2LnhtbFBLBQYA&#10;AAAABAAEAPMAAABEBQAAAAA=&#10;" strokecolor="black [3040]">
                 <v:stroke endarrow="block"/>
               </v:shape>
             </w:pict>
@@ -8642,22 +8936,44 @@
                                 <w:noProof/>
                               </w:rPr>
                             </w:pPr>
-                            <w:bookmarkStart w:id="25" w:name="_Toc536192304"/>
+                            <w:bookmarkStart w:id="26" w:name="_Toc536192304"/>
                             <w:r>
                               <w:t xml:space="preserve">Abbildung </w:t>
                             </w:r>
-                            <w:fldSimple w:instr=" SEQ Abbildung \* ARABIC ">
-                              <w:r>
-                                <w:rPr>
-                                  <w:noProof/>
-                                </w:rPr>
-                                <w:t>5</w:t>
-                              </w:r>
-                            </w:fldSimple>
+                            <w:r>
+                              <w:rPr>
+                                <w:noProof/>
+                              </w:rPr>
+                              <w:fldChar w:fldCharType="begin"/>
+                            </w:r>
+                            <w:r>
+                              <w:rPr>
+                                <w:noProof/>
+                              </w:rPr>
+                              <w:instrText xml:space="preserve"> SEQ Abbildung \* ARABIC </w:instrText>
+                            </w:r>
+                            <w:r>
+                              <w:rPr>
+                                <w:noProof/>
+                              </w:rPr>
+                              <w:fldChar w:fldCharType="separate"/>
+                            </w:r>
+                            <w:r>
+                              <w:rPr>
+                                <w:noProof/>
+                              </w:rPr>
+                              <w:t>5</w:t>
+                            </w:r>
+                            <w:r>
+                              <w:rPr>
+                                <w:noProof/>
+                              </w:rPr>
+                              <w:fldChar w:fldCharType="end"/>
+                            </w:r>
                             <w:r>
                               <w:t>: Verbreitung der Pest im Jahr 1348</w:t>
                             </w:r>
-                            <w:bookmarkEnd w:id="25"/>
+                            <w:bookmarkEnd w:id="26"/>
                           </w:p>
                         </w:txbxContent>
                       </wps:txbx>
@@ -8691,22 +9007,44 @@
                           <w:noProof/>
                         </w:rPr>
                       </w:pPr>
-                      <w:bookmarkStart w:id="26" w:name="_Toc536192304"/>
+                      <w:bookmarkStart w:id="27" w:name="_Toc536192304"/>
                       <w:r>
                         <w:t xml:space="preserve">Abbildung </w:t>
                       </w:r>
-                      <w:fldSimple w:instr=" SEQ Abbildung \* ARABIC ">
-                        <w:r>
-                          <w:rPr>
-                            <w:noProof/>
-                          </w:rPr>
-                          <w:t>5</w:t>
-                        </w:r>
-                      </w:fldSimple>
+                      <w:r>
+                        <w:rPr>
+                          <w:noProof/>
+                        </w:rPr>
+                        <w:fldChar w:fldCharType="begin"/>
+                      </w:r>
+                      <w:r>
+                        <w:rPr>
+                          <w:noProof/>
+                        </w:rPr>
+                        <w:instrText xml:space="preserve"> SEQ Abbildung \* ARABIC </w:instrText>
+                      </w:r>
+                      <w:r>
+                        <w:rPr>
+                          <w:noProof/>
+                        </w:rPr>
+                        <w:fldChar w:fldCharType="separate"/>
+                      </w:r>
+                      <w:r>
+                        <w:rPr>
+                          <w:noProof/>
+                        </w:rPr>
+                        <w:t>5</w:t>
+                      </w:r>
+                      <w:r>
+                        <w:rPr>
+                          <w:noProof/>
+                        </w:rPr>
+                        <w:fldChar w:fldCharType="end"/>
+                      </w:r>
                       <w:r>
                         <w:t>: Verbreitung der Pest im Jahr 1348</w:t>
                       </w:r>
-                      <w:bookmarkEnd w:id="26"/>
+                      <w:bookmarkEnd w:id="27"/>
                     </w:p>
                   </w:txbxContent>
                 </v:textbox>
@@ -8790,18 +9128,40 @@
       <w:pPr>
         <w:pStyle w:val="Beschriftung"/>
       </w:pPr>
-      <w:bookmarkStart w:id="27" w:name="_Toc536192305"/>
+      <w:bookmarkStart w:id="28" w:name="_Toc536192305"/>
       <w:r>
         <w:t xml:space="preserve">Abbildung </w:t>
       </w:r>
-      <w:fldSimple w:instr=" SEQ Abbildung \* ARABIC ">
-        <w:r>
-          <w:rPr>
-            <w:noProof/>
-          </w:rPr>
-          <w:t>6</w:t>
-        </w:r>
-      </w:fldSimple>
+      <w:r>
+        <w:rPr>
+          <w:noProof/>
+        </w:rPr>
+        <w:fldChar w:fldCharType="begin"/>
+      </w:r>
+      <w:r>
+        <w:rPr>
+          <w:noProof/>
+        </w:rPr>
+        <w:instrText xml:space="preserve"> SEQ Abbildung \* ARABIC </w:instrText>
+      </w:r>
+      <w:r>
+        <w:rPr>
+          <w:noProof/>
+        </w:rPr>
+        <w:fldChar w:fldCharType="separate"/>
+      </w:r>
+      <w:r>
+        <w:rPr>
+          <w:noProof/>
+        </w:rPr>
+        <w:t>6</w:t>
+      </w:r>
+      <w:r>
+        <w:rPr>
+          <w:noProof/>
+        </w:rPr>
+        <w:fldChar w:fldCharType="end"/>
+      </w:r>
       <w:r>
         <w:t>: Ausbreitung der Pest in Europa</w:t>
       </w:r>
@@ -8811,14 +9171,22 @@
         </w:rPr>
         <w:footnoteReference w:id="3"/>
       </w:r>
-      <w:bookmarkEnd w:id="27"/>
+      <w:bookmarkEnd w:id="28"/>
     </w:p>
     <w:p>
       <w:r>
         <w:t xml:space="preserve">Die Grafik zeigt die zeitliche Ausbreitung der Krankheit in den verschiedenen Regionen Europas von 1347 – 1350 und darüber hinaus. </w:t>
       </w:r>
       <w:r>
-        <w:t>Die grünen Felder blieben, wie bereits aufgezählt, von der Pest verschont</w:t>
+        <w:t xml:space="preserve">Die grünen Felder </w:t>
+      </w:r>
+      <w:proofErr w:type="gramStart"/>
+      <w:r>
+        <w:t>blieben</w:t>
+      </w:r>
+      <w:proofErr w:type="gramEnd"/>
+      <w:r>
+        <w:t>, wie bereits aufgezählt, von der Pest verschont</w:t>
       </w:r>
       <w:r>
         <w:t>: Teile von Polen, Mailand und auch Brügge</w:t>
@@ -8853,12 +9221,12 @@
         <w:pStyle w:val="berschrift2"/>
         <w:jc w:val="both"/>
       </w:pPr>
-      <w:bookmarkStart w:id="28" w:name="_Toc536192285"/>
+      <w:bookmarkStart w:id="29" w:name="_Toc536192285"/>
       <w:r>
         <w:lastRenderedPageBreak/>
         <w:t>Mortalität</w:t>
       </w:r>
-      <w:bookmarkEnd w:id="28"/>
+      <w:bookmarkEnd w:id="29"/>
     </w:p>
     <w:p>
       <w:r>
@@ -9805,8 +10173,13 @@
           </w:tcPr>
           <w:p>
             <w:r>
-              <w:t>0 % ?</w:t>
+              <w:t xml:space="preserve">0 </w:t>
             </w:r>
+            <w:proofErr w:type="gramStart"/>
+            <w:r>
+              <w:t>% ?</w:t>
+            </w:r>
+            <w:proofErr w:type="gramEnd"/>
           </w:p>
         </w:tc>
       </w:tr>
@@ -10079,18 +10452,40 @@
       <w:pPr>
         <w:pStyle w:val="Beschriftung"/>
       </w:pPr>
-      <w:bookmarkStart w:id="29" w:name="_Toc536192365"/>
+      <w:bookmarkStart w:id="30" w:name="_Toc536192365"/>
       <w:r>
         <w:t xml:space="preserve">Tabelle </w:t>
       </w:r>
-      <w:fldSimple w:instr=" SEQ Tabelle \* ARABIC ">
-        <w:r>
-          <w:rPr>
-            <w:noProof/>
-          </w:rPr>
-          <w:t>1</w:t>
-        </w:r>
-      </w:fldSimple>
+      <w:r>
+        <w:rPr>
+          <w:noProof/>
+        </w:rPr>
+        <w:fldChar w:fldCharType="begin"/>
+      </w:r>
+      <w:r>
+        <w:rPr>
+          <w:noProof/>
+        </w:rPr>
+        <w:instrText xml:space="preserve"> SEQ Tabelle \* ARABIC </w:instrText>
+      </w:r>
+      <w:r>
+        <w:rPr>
+          <w:noProof/>
+        </w:rPr>
+        <w:fldChar w:fldCharType="separate"/>
+      </w:r>
+      <w:r>
+        <w:rPr>
+          <w:noProof/>
+        </w:rPr>
+        <w:t>1</w:t>
+      </w:r>
+      <w:r>
+        <w:rPr>
+          <w:noProof/>
+        </w:rPr>
+        <w:fldChar w:fldCharType="end"/>
+      </w:r>
       <w:r>
         <w:t xml:space="preserve">: Mortalität der Pest in Europa der Jahre 1347 </w:t>
       </w:r>
@@ -10100,7 +10495,7 @@
       <w:r>
         <w:t xml:space="preserve"> 1350</w:t>
       </w:r>
-      <w:bookmarkEnd w:id="29"/>
+      <w:bookmarkEnd w:id="30"/>
       <w:r>
         <w:t xml:space="preserve"> - Auszug</w:t>
       </w:r>
@@ -10117,7 +10512,15 @@
     </w:p>
     <w:p>
       <w:r>
-        <w:t>Im Süden Europas starben deutlich mehr Menschen an der Pest als im Norden. Geschätzt werden insgesamt in Italien, Spanien, Frankreich u.V.m. um die 40-60 % und in Deutschland und England um die 20 %.</w:t>
+        <w:t xml:space="preserve">Im Süden Europas starben deutlich mehr Menschen an der Pest als im Norden. Geschätzt werden insgesamt in Italien, Spanien, Frankreich </w:t>
+      </w:r>
+      <w:proofErr w:type="spellStart"/>
+      <w:r>
+        <w:t>u.V.m.</w:t>
+      </w:r>
+      <w:proofErr w:type="spellEnd"/>
+      <w:r>
+        <w:t xml:space="preserve"> um die 40-60 % und in Deutschland und England um die 20 %.</w:t>
       </w:r>
       <w:r>
         <w:t xml:space="preserve"> </w:t>
@@ -10135,19 +10538,27 @@
     </w:p>
     <w:p>
       <w:r>
-        <w:t>Verschont von der Pestwelle wurden u.A. Nürnberg, Prag, Franken, Mailand, das westliche Böhmen, große Teile Polens und Belgiens sowie die Niederlande und der nördliche Teil Skandinaviens.</w:t>
+        <w:t xml:space="preserve">Verschont von der Pestwelle wurden </w:t>
+      </w:r>
+      <w:proofErr w:type="spellStart"/>
+      <w:r>
+        <w:t>u.A.</w:t>
+      </w:r>
+      <w:proofErr w:type="spellEnd"/>
+      <w:r>
+        <w:t xml:space="preserve"> Nürnberg, Prag, Franken, Mailand, das westliche Böhmen, große Teile Polens und Belgiens sowie die Niederlande und der nördliche Teil Skandinaviens.</w:t>
       </w:r>
     </w:p>
     <w:p>
       <w:pPr>
         <w:pStyle w:val="berschrift2"/>
       </w:pPr>
-      <w:bookmarkStart w:id="30" w:name="_Toc536192286"/>
+      <w:bookmarkStart w:id="31" w:name="_Toc536192286"/>
       <w:r>
         <w:lastRenderedPageBreak/>
         <w:t>Kategorisierung der Pestauswirkungen</w:t>
       </w:r>
-      <w:bookmarkEnd w:id="30"/>
+      <w:bookmarkEnd w:id="31"/>
     </w:p>
     <w:p>
       <w:r>
@@ -10189,22 +10600,44 @@
       <w:pPr>
         <w:pStyle w:val="Beschriftung"/>
       </w:pPr>
-      <w:bookmarkStart w:id="31" w:name="_Toc536192307"/>
+      <w:bookmarkStart w:id="32" w:name="_Toc536192307"/>
       <w:r>
         <w:t xml:space="preserve">Abbildung </w:t>
       </w:r>
-      <w:fldSimple w:instr=" SEQ Abbildung \* ARABIC ">
-        <w:r>
-          <w:rPr>
-            <w:noProof/>
-          </w:rPr>
-          <w:t>8</w:t>
-        </w:r>
-      </w:fldSimple>
+      <w:r>
+        <w:rPr>
+          <w:noProof/>
+        </w:rPr>
+        <w:fldChar w:fldCharType="begin"/>
+      </w:r>
+      <w:r>
+        <w:rPr>
+          <w:noProof/>
+        </w:rPr>
+        <w:instrText xml:space="preserve"> SEQ Abbildung \* ARABIC </w:instrText>
+      </w:r>
+      <w:r>
+        <w:rPr>
+          <w:noProof/>
+        </w:rPr>
+        <w:fldChar w:fldCharType="separate"/>
+      </w:r>
+      <w:r>
+        <w:rPr>
+          <w:noProof/>
+        </w:rPr>
+        <w:t>8</w:t>
+      </w:r>
+      <w:r>
+        <w:rPr>
+          <w:noProof/>
+        </w:rPr>
+        <w:fldChar w:fldCharType="end"/>
+      </w:r>
       <w:r>
         <w:t>: Kategorisierung Mortalität Pest</w:t>
       </w:r>
-      <w:bookmarkEnd w:id="31"/>
+      <w:bookmarkEnd w:id="32"/>
     </w:p>
     <w:p/>
     <w:p>
@@ -10215,7 +10648,8 @@
           <w:lang w:val="en-US"/>
         </w:rPr>
       </w:pPr>
-      <w:bookmarkStart w:id="32" w:name="_Toc536192287"/>
+      <w:bookmarkStart w:id="33" w:name="_Toc536192287"/>
+      <w:proofErr w:type="spellStart"/>
       <w:r>
         <w:rPr>
           <w:lang w:val="en-US"/>
@@ -10223,7 +10657,8 @@
         <w:lastRenderedPageBreak/>
         <w:t>Planung</w:t>
       </w:r>
-      <w:bookmarkEnd w:id="32"/>
+      <w:bookmarkEnd w:id="33"/>
+      <w:proofErr w:type="spellEnd"/>
       <w:r>
         <w:rPr>
           <w:lang w:val="en-US"/>
@@ -10239,14 +10674,16 @@
           <w:lang w:val="en-US"/>
         </w:rPr>
       </w:pPr>
-      <w:bookmarkStart w:id="33" w:name="_Toc536192288"/>
+      <w:bookmarkStart w:id="34" w:name="_Toc536192288"/>
+      <w:proofErr w:type="spellStart"/>
       <w:r>
         <w:rPr>
           <w:lang w:val="en-US"/>
         </w:rPr>
         <w:t>Entwicklungswerkzeuge</w:t>
       </w:r>
-      <w:bookmarkEnd w:id="33"/>
+      <w:bookmarkEnd w:id="34"/>
+      <w:proofErr w:type="spellEnd"/>
     </w:p>
     <w:p>
       <w:pPr>
@@ -10254,17 +10691,179 @@
           <w:lang w:val="en-US"/>
         </w:rPr>
       </w:pPr>
-      <w:r>
-        <w:rPr>
-          <w:lang w:val="en-US"/>
-        </w:rPr>
-        <w:t>Für die Versionsverwaltung wurde d</w:t>
-      </w:r>
-      <w:r>
-        <w:rPr>
-          <w:lang w:val="en-US"/>
-        </w:rPr>
-        <w:t>ie Software Git verwendet. Zudem wurde sich zu einen agilen Entwicklungsprozess entschieden.</w:t>
+      <w:proofErr w:type="spellStart"/>
+      <w:r>
+        <w:rPr>
+          <w:lang w:val="en-US"/>
+        </w:rPr>
+        <w:t>Für</w:t>
+      </w:r>
+      <w:proofErr w:type="spellEnd"/>
+      <w:r>
+        <w:rPr>
+          <w:lang w:val="en-US"/>
+        </w:rPr>
+        <w:t xml:space="preserve"> die </w:t>
+      </w:r>
+      <w:proofErr w:type="spellStart"/>
+      <w:r>
+        <w:rPr>
+          <w:lang w:val="en-US"/>
+        </w:rPr>
+        <w:t>Versionsverwaltung</w:t>
+      </w:r>
+      <w:proofErr w:type="spellEnd"/>
+      <w:r>
+        <w:rPr>
+          <w:lang w:val="en-US"/>
+        </w:rPr>
+        <w:t xml:space="preserve"> </w:t>
+      </w:r>
+      <w:proofErr w:type="spellStart"/>
+      <w:r>
+        <w:rPr>
+          <w:lang w:val="en-US"/>
+        </w:rPr>
+        <w:t>wurde</w:t>
+      </w:r>
+      <w:proofErr w:type="spellEnd"/>
+      <w:r>
+        <w:rPr>
+          <w:lang w:val="en-US"/>
+        </w:rPr>
+        <w:t xml:space="preserve"> d</w:t>
+      </w:r>
+      <w:r>
+        <w:rPr>
+          <w:lang w:val="en-US"/>
+        </w:rPr>
+        <w:t xml:space="preserve">ie Software Git </w:t>
+      </w:r>
+      <w:proofErr w:type="spellStart"/>
+      <w:r>
+        <w:rPr>
+          <w:lang w:val="en-US"/>
+        </w:rPr>
+        <w:t>verwendet</w:t>
+      </w:r>
+      <w:proofErr w:type="spellEnd"/>
+      <w:r>
+        <w:rPr>
+          <w:lang w:val="en-US"/>
+        </w:rPr>
+        <w:t xml:space="preserve">. </w:t>
+      </w:r>
+      <w:proofErr w:type="spellStart"/>
+      <w:r>
+        <w:rPr>
+          <w:lang w:val="en-US"/>
+        </w:rPr>
+        <w:t>Zudem</w:t>
+      </w:r>
+      <w:proofErr w:type="spellEnd"/>
+      <w:r>
+        <w:rPr>
+          <w:lang w:val="en-US"/>
+        </w:rPr>
+        <w:t xml:space="preserve"> </w:t>
+      </w:r>
+      <w:proofErr w:type="spellStart"/>
+      <w:r>
+        <w:rPr>
+          <w:lang w:val="en-US"/>
+        </w:rPr>
+        <w:t>wurde</w:t>
+      </w:r>
+      <w:proofErr w:type="spellEnd"/>
+      <w:r>
+        <w:rPr>
+          <w:lang w:val="en-US"/>
+        </w:rPr>
+        <w:t xml:space="preserve"> </w:t>
+      </w:r>
+      <w:proofErr w:type="spellStart"/>
+      <w:r>
+        <w:rPr>
+          <w:lang w:val="en-US"/>
+        </w:rPr>
+        <w:t>sich</w:t>
+      </w:r>
+      <w:proofErr w:type="spellEnd"/>
+      <w:r>
+        <w:rPr>
+          <w:lang w:val="en-US"/>
+        </w:rPr>
+        <w:t xml:space="preserve"> </w:t>
+      </w:r>
+      <w:proofErr w:type="spellStart"/>
+      <w:r>
+        <w:rPr>
+          <w:lang w:val="en-US"/>
+        </w:rPr>
+        <w:t>zu</w:t>
+      </w:r>
+      <w:proofErr w:type="spellEnd"/>
+      <w:r>
+        <w:rPr>
+          <w:lang w:val="en-US"/>
+        </w:rPr>
+        <w:t xml:space="preserve"> </w:t>
+      </w:r>
+      <w:proofErr w:type="spellStart"/>
+      <w:r>
+        <w:rPr>
+          <w:lang w:val="en-US"/>
+        </w:rPr>
+        <w:t>einen</w:t>
+      </w:r>
+      <w:proofErr w:type="spellEnd"/>
+      <w:r>
+        <w:rPr>
+          <w:lang w:val="en-US"/>
+        </w:rPr>
+        <w:t xml:space="preserve"> </w:t>
+      </w:r>
+      <w:proofErr w:type="spellStart"/>
+      <w:r>
+        <w:rPr>
+          <w:lang w:val="en-US"/>
+        </w:rPr>
+        <w:t>agilen</w:t>
+      </w:r>
+      <w:proofErr w:type="spellEnd"/>
+      <w:r>
+        <w:rPr>
+          <w:lang w:val="en-US"/>
+        </w:rPr>
+        <w:t xml:space="preserve"> </w:t>
+      </w:r>
+      <w:proofErr w:type="spellStart"/>
+      <w:r>
+        <w:rPr>
+          <w:lang w:val="en-US"/>
+        </w:rPr>
+        <w:t>Entwicklungsprozess</w:t>
+      </w:r>
+      <w:proofErr w:type="spellEnd"/>
+      <w:r>
+        <w:rPr>
+          <w:lang w:val="en-US"/>
+        </w:rPr>
+        <w:t xml:space="preserve"> </w:t>
+      </w:r>
+      <w:proofErr w:type="spellStart"/>
+      <w:r>
+        <w:rPr>
+          <w:lang w:val="en-US"/>
+        </w:rPr>
+        <w:t>entschieden</w:t>
+      </w:r>
+      <w:proofErr w:type="spellEnd"/>
+      <w:r>
+        <w:rPr>
+          <w:lang w:val="en-US"/>
+        </w:rPr>
+        <w:t>.</w:t>
       </w:r>
     </w:p>
     <w:p>
@@ -10277,19 +10876,315 @@
         <w:rPr>
           <w:lang w:val="en-US"/>
         </w:rPr>
-        <w:t xml:space="preserve">Die Anwendung soll eine klassische Webanwendung darstellen. </w:t>
-      </w:r>
-      <w:r>
-        <w:rPr>
-          <w:lang w:val="en-US"/>
-        </w:rPr>
-        <w:t xml:space="preserve">Als IDE wurde Visual Studio Code verwendet. Unter anderem werden Node.js in Kombination mit npm genutzt. Für die GUI wird HTML in Kombination mit CSS und Javascript </w:t>
-      </w:r>
-      <w:r>
-        <w:rPr>
-          <w:lang w:val="en-US"/>
-        </w:rPr>
-        <w:t>verwendet.</w:t>
+        <w:t xml:space="preserve">Die </w:t>
+      </w:r>
+      <w:proofErr w:type="spellStart"/>
+      <w:r>
+        <w:rPr>
+          <w:lang w:val="en-US"/>
+        </w:rPr>
+        <w:t>Anwendung</w:t>
+      </w:r>
+      <w:proofErr w:type="spellEnd"/>
+      <w:r>
+        <w:rPr>
+          <w:lang w:val="en-US"/>
+        </w:rPr>
+        <w:t xml:space="preserve"> </w:t>
+      </w:r>
+      <w:proofErr w:type="spellStart"/>
+      <w:r>
+        <w:rPr>
+          <w:lang w:val="en-US"/>
+        </w:rPr>
+        <w:t>soll</w:t>
+      </w:r>
+      <w:proofErr w:type="spellEnd"/>
+      <w:r>
+        <w:rPr>
+          <w:lang w:val="en-US"/>
+        </w:rPr>
+        <w:t xml:space="preserve"> </w:t>
+      </w:r>
+      <w:proofErr w:type="spellStart"/>
+      <w:r>
+        <w:rPr>
+          <w:lang w:val="en-US"/>
+        </w:rPr>
+        <w:t>eine</w:t>
+      </w:r>
+      <w:proofErr w:type="spellEnd"/>
+      <w:r>
+        <w:rPr>
+          <w:lang w:val="en-US"/>
+        </w:rPr>
+        <w:t xml:space="preserve"> </w:t>
+      </w:r>
+      <w:proofErr w:type="spellStart"/>
+      <w:r>
+        <w:rPr>
+          <w:lang w:val="en-US"/>
+        </w:rPr>
+        <w:t>klassische</w:t>
+      </w:r>
+      <w:proofErr w:type="spellEnd"/>
+      <w:r>
+        <w:rPr>
+          <w:lang w:val="en-US"/>
+        </w:rPr>
+        <w:t xml:space="preserve"> </w:t>
+      </w:r>
+      <w:proofErr w:type="spellStart"/>
+      <w:r>
+        <w:rPr>
+          <w:lang w:val="en-US"/>
+        </w:rPr>
+        <w:t>Webanwendung</w:t>
+      </w:r>
+      <w:proofErr w:type="spellEnd"/>
+      <w:r>
+        <w:rPr>
+          <w:lang w:val="en-US"/>
+        </w:rPr>
+        <w:t xml:space="preserve"> </w:t>
+      </w:r>
+      <w:proofErr w:type="spellStart"/>
+      <w:r>
+        <w:rPr>
+          <w:lang w:val="en-US"/>
+        </w:rPr>
+        <w:t>darstellen</w:t>
+      </w:r>
+      <w:proofErr w:type="spellEnd"/>
+      <w:r>
+        <w:rPr>
+          <w:lang w:val="en-US"/>
+        </w:rPr>
+        <w:t xml:space="preserve">. </w:t>
+      </w:r>
+      <w:proofErr w:type="spellStart"/>
+      <w:r>
+        <w:rPr>
+          <w:lang w:val="en-US"/>
+        </w:rPr>
+        <w:t>Als</w:t>
+      </w:r>
+      <w:proofErr w:type="spellEnd"/>
+      <w:r>
+        <w:rPr>
+          <w:lang w:val="en-US"/>
+        </w:rPr>
+        <w:t xml:space="preserve"> IDE </w:t>
+      </w:r>
+      <w:proofErr w:type="spellStart"/>
+      <w:r>
+        <w:rPr>
+          <w:lang w:val="en-US"/>
+        </w:rPr>
+        <w:t>wurde</w:t>
+      </w:r>
+      <w:proofErr w:type="spellEnd"/>
+      <w:r>
+        <w:rPr>
+          <w:lang w:val="en-US"/>
+        </w:rPr>
+        <w:t xml:space="preserve"> Visual Studio Code </w:t>
+      </w:r>
+      <w:proofErr w:type="spellStart"/>
+      <w:r>
+        <w:rPr>
+          <w:lang w:val="en-US"/>
+        </w:rPr>
+        <w:t>verwendet</w:t>
+      </w:r>
+      <w:proofErr w:type="spellEnd"/>
+      <w:r>
+        <w:rPr>
+          <w:lang w:val="en-US"/>
+        </w:rPr>
+        <w:t xml:space="preserve">. </w:t>
+      </w:r>
+      <w:proofErr w:type="spellStart"/>
+      <w:r>
+        <w:rPr>
+          <w:lang w:val="en-US"/>
+        </w:rPr>
+        <w:t>Unter</w:t>
+      </w:r>
+      <w:proofErr w:type="spellEnd"/>
+      <w:r>
+        <w:rPr>
+          <w:lang w:val="en-US"/>
+        </w:rPr>
+        <w:t xml:space="preserve"> </w:t>
+      </w:r>
+      <w:proofErr w:type="spellStart"/>
+      <w:r>
+        <w:rPr>
+          <w:lang w:val="en-US"/>
+        </w:rPr>
+        <w:t>anderem</w:t>
+      </w:r>
+      <w:proofErr w:type="spellEnd"/>
+      <w:r>
+        <w:rPr>
+          <w:lang w:val="en-US"/>
+        </w:rPr>
+        <w:t xml:space="preserve"> </w:t>
+      </w:r>
+      <w:proofErr w:type="spellStart"/>
+      <w:r>
+        <w:rPr>
+          <w:lang w:val="en-US"/>
+        </w:rPr>
+        <w:t>werden</w:t>
+      </w:r>
+      <w:proofErr w:type="spellEnd"/>
+      <w:r>
+        <w:rPr>
+          <w:lang w:val="en-US"/>
+        </w:rPr>
+        <w:t xml:space="preserve"> Node.js in </w:t>
+      </w:r>
+      <w:proofErr w:type="spellStart"/>
+      <w:r>
+        <w:rPr>
+          <w:lang w:val="en-US"/>
+        </w:rPr>
+        <w:t>Kombination</w:t>
+      </w:r>
+      <w:proofErr w:type="spellEnd"/>
+      <w:r>
+        <w:rPr>
+          <w:lang w:val="en-US"/>
+        </w:rPr>
+        <w:t xml:space="preserve"> </w:t>
+      </w:r>
+      <w:proofErr w:type="spellStart"/>
+      <w:r>
+        <w:rPr>
+          <w:lang w:val="en-US"/>
+        </w:rPr>
+        <w:t>mit</w:t>
+      </w:r>
+      <w:proofErr w:type="spellEnd"/>
+      <w:r>
+        <w:rPr>
+          <w:lang w:val="en-US"/>
+        </w:rPr>
+        <w:t xml:space="preserve"> </w:t>
+      </w:r>
+      <w:proofErr w:type="spellStart"/>
+      <w:r>
+        <w:rPr>
+          <w:lang w:val="en-US"/>
+        </w:rPr>
+        <w:t>npm</w:t>
+      </w:r>
+      <w:proofErr w:type="spellEnd"/>
+      <w:r>
+        <w:rPr>
+          <w:lang w:val="en-US"/>
+        </w:rPr>
+        <w:t xml:space="preserve"> </w:t>
+      </w:r>
+      <w:proofErr w:type="spellStart"/>
+      <w:r>
+        <w:rPr>
+          <w:lang w:val="en-US"/>
+        </w:rPr>
+        <w:t>genutzt</w:t>
+      </w:r>
+      <w:proofErr w:type="spellEnd"/>
+      <w:r>
+        <w:rPr>
+          <w:lang w:val="en-US"/>
+        </w:rPr>
+        <w:t xml:space="preserve">. </w:t>
+      </w:r>
+      <w:proofErr w:type="spellStart"/>
+      <w:r>
+        <w:rPr>
+          <w:lang w:val="en-US"/>
+        </w:rPr>
+        <w:t>Für</w:t>
+      </w:r>
+      <w:proofErr w:type="spellEnd"/>
+      <w:r>
+        <w:rPr>
+          <w:lang w:val="en-US"/>
+        </w:rPr>
+        <w:t xml:space="preserve"> die GUI </w:t>
+      </w:r>
+      <w:proofErr w:type="spellStart"/>
+      <w:r>
+        <w:rPr>
+          <w:lang w:val="en-US"/>
+        </w:rPr>
+        <w:t>wird</w:t>
+      </w:r>
+      <w:proofErr w:type="spellEnd"/>
+      <w:r>
+        <w:rPr>
+          <w:lang w:val="en-US"/>
+        </w:rPr>
+        <w:t xml:space="preserve"> HTML in </w:t>
+      </w:r>
+      <w:proofErr w:type="spellStart"/>
+      <w:r>
+        <w:rPr>
+          <w:lang w:val="en-US"/>
+        </w:rPr>
+        <w:t>Kombination</w:t>
+      </w:r>
+      <w:proofErr w:type="spellEnd"/>
+      <w:r>
+        <w:rPr>
+          <w:lang w:val="en-US"/>
+        </w:rPr>
+        <w:t xml:space="preserve"> </w:t>
+      </w:r>
+      <w:proofErr w:type="spellStart"/>
+      <w:r>
+        <w:rPr>
+          <w:lang w:val="en-US"/>
+        </w:rPr>
+        <w:t>mit</w:t>
+      </w:r>
+      <w:proofErr w:type="spellEnd"/>
+      <w:r>
+        <w:rPr>
+          <w:lang w:val="en-US"/>
+        </w:rPr>
+        <w:t xml:space="preserve"> CSS und </w:t>
+      </w:r>
+      <w:proofErr w:type="spellStart"/>
+      <w:r>
+        <w:rPr>
+          <w:lang w:val="en-US"/>
+        </w:rPr>
+        <w:t>Javascript</w:t>
+      </w:r>
+      <w:proofErr w:type="spellEnd"/>
+      <w:r>
+        <w:rPr>
+          <w:lang w:val="en-US"/>
+        </w:rPr>
+        <w:t xml:space="preserve"> </w:t>
+      </w:r>
+      <w:proofErr w:type="spellStart"/>
+      <w:r>
+        <w:rPr>
+          <w:lang w:val="en-US"/>
+        </w:rPr>
+        <w:t>verwendet</w:t>
+      </w:r>
+      <w:proofErr w:type="spellEnd"/>
+      <w:r>
+        <w:rPr>
+          <w:lang w:val="en-US"/>
+        </w:rPr>
+        <w:t>.</w:t>
       </w:r>
     </w:p>
     <w:p>
@@ -10299,14 +11194,16 @@
           <w:lang w:val="en-US"/>
         </w:rPr>
       </w:pPr>
-      <w:bookmarkStart w:id="34" w:name="_Toc536192289"/>
+      <w:bookmarkStart w:id="35" w:name="_Toc536192289"/>
+      <w:proofErr w:type="spellStart"/>
       <w:r>
         <w:rPr>
           <w:lang w:val="en-US"/>
         </w:rPr>
         <w:t>Projektaufteilung</w:t>
       </w:r>
-      <w:bookmarkEnd w:id="34"/>
+      <w:bookmarkEnd w:id="35"/>
+      <w:proofErr w:type="spellEnd"/>
     </w:p>
     <w:p>
       <w:pPr>
@@ -10318,13 +11215,266 @@
         <w:rPr>
           <w:lang w:val="en-US"/>
         </w:rPr>
-        <w:t xml:space="preserve">Das Projekt wird von drei Personen durchgeführt und so aufgeteilt, dass </w:t>
-      </w:r>
-      <w:r>
-        <w:rPr>
-          <w:lang w:val="en-US"/>
-        </w:rPr>
-        <w:t>eine Person für die Anwendung und eine für die Dokumentation verantwortlich ist. Die dritte Person stellt die Schnittstelle beide</w:t>
+        <w:t xml:space="preserve">Das </w:t>
+      </w:r>
+      <w:proofErr w:type="spellStart"/>
+      <w:r>
+        <w:rPr>
+          <w:lang w:val="en-US"/>
+        </w:rPr>
+        <w:t>Projekt</w:t>
+      </w:r>
+      <w:proofErr w:type="spellEnd"/>
+      <w:r>
+        <w:rPr>
+          <w:lang w:val="en-US"/>
+        </w:rPr>
+        <w:t xml:space="preserve"> </w:t>
+      </w:r>
+      <w:proofErr w:type="spellStart"/>
+      <w:r>
+        <w:rPr>
+          <w:lang w:val="en-US"/>
+        </w:rPr>
+        <w:t>wird</w:t>
+      </w:r>
+      <w:proofErr w:type="spellEnd"/>
+      <w:r>
+        <w:rPr>
+          <w:lang w:val="en-US"/>
+        </w:rPr>
+        <w:t xml:space="preserve"> von </w:t>
+      </w:r>
+      <w:proofErr w:type="spellStart"/>
+      <w:r>
+        <w:rPr>
+          <w:lang w:val="en-US"/>
+        </w:rPr>
+        <w:t>drei</w:t>
+      </w:r>
+      <w:proofErr w:type="spellEnd"/>
+      <w:r>
+        <w:rPr>
+          <w:lang w:val="en-US"/>
+        </w:rPr>
+        <w:t xml:space="preserve"> </w:t>
+      </w:r>
+      <w:proofErr w:type="spellStart"/>
+      <w:r>
+        <w:rPr>
+          <w:lang w:val="en-US"/>
+        </w:rPr>
+        <w:t>Personen</w:t>
+      </w:r>
+      <w:proofErr w:type="spellEnd"/>
+      <w:r>
+        <w:rPr>
+          <w:lang w:val="en-US"/>
+        </w:rPr>
+        <w:t xml:space="preserve"> </w:t>
+      </w:r>
+      <w:proofErr w:type="spellStart"/>
+      <w:r>
+        <w:rPr>
+          <w:lang w:val="en-US"/>
+        </w:rPr>
+        <w:t>durchgeführt</w:t>
+      </w:r>
+      <w:proofErr w:type="spellEnd"/>
+      <w:r>
+        <w:rPr>
+          <w:lang w:val="en-US"/>
+        </w:rPr>
+        <w:t xml:space="preserve"> und so </w:t>
+      </w:r>
+      <w:proofErr w:type="spellStart"/>
+      <w:r>
+        <w:rPr>
+          <w:lang w:val="en-US"/>
+        </w:rPr>
+        <w:t>aufgeteilt</w:t>
+      </w:r>
+      <w:proofErr w:type="spellEnd"/>
+      <w:r>
+        <w:rPr>
+          <w:lang w:val="en-US"/>
+        </w:rPr>
+        <w:t xml:space="preserve">, </w:t>
+      </w:r>
+      <w:proofErr w:type="spellStart"/>
+      <w:r>
+        <w:rPr>
+          <w:lang w:val="en-US"/>
+        </w:rPr>
+        <w:t>dass</w:t>
+      </w:r>
+      <w:proofErr w:type="spellEnd"/>
+      <w:r>
+        <w:rPr>
+          <w:lang w:val="en-US"/>
+        </w:rPr>
+        <w:t xml:space="preserve"> </w:t>
+      </w:r>
+      <w:proofErr w:type="spellStart"/>
+      <w:r>
+        <w:rPr>
+          <w:lang w:val="en-US"/>
+        </w:rPr>
+        <w:t>eine</w:t>
+      </w:r>
+      <w:proofErr w:type="spellEnd"/>
+      <w:r>
+        <w:rPr>
+          <w:lang w:val="en-US"/>
+        </w:rPr>
+        <w:t xml:space="preserve"> Person </w:t>
+      </w:r>
+      <w:proofErr w:type="spellStart"/>
+      <w:r>
+        <w:rPr>
+          <w:lang w:val="en-US"/>
+        </w:rPr>
+        <w:t>für</w:t>
+      </w:r>
+      <w:proofErr w:type="spellEnd"/>
+      <w:r>
+        <w:rPr>
+          <w:lang w:val="en-US"/>
+        </w:rPr>
+        <w:t xml:space="preserve"> die </w:t>
+      </w:r>
+      <w:proofErr w:type="spellStart"/>
+      <w:r>
+        <w:rPr>
+          <w:lang w:val="en-US"/>
+        </w:rPr>
+        <w:t>Anwendung</w:t>
+      </w:r>
+      <w:proofErr w:type="spellEnd"/>
+      <w:r>
+        <w:rPr>
+          <w:lang w:val="en-US"/>
+        </w:rPr>
+        <w:t xml:space="preserve"> und </w:t>
+      </w:r>
+      <w:proofErr w:type="spellStart"/>
+      <w:r>
+        <w:rPr>
+          <w:lang w:val="en-US"/>
+        </w:rPr>
+        <w:t>eine</w:t>
+      </w:r>
+      <w:proofErr w:type="spellEnd"/>
+      <w:r>
+        <w:rPr>
+          <w:lang w:val="en-US"/>
+        </w:rPr>
+        <w:t xml:space="preserve"> </w:t>
+      </w:r>
+      <w:proofErr w:type="spellStart"/>
+      <w:r>
+        <w:rPr>
+          <w:lang w:val="en-US"/>
+        </w:rPr>
+        <w:t>für</w:t>
+      </w:r>
+      <w:proofErr w:type="spellEnd"/>
+      <w:r>
+        <w:rPr>
+          <w:lang w:val="en-US"/>
+        </w:rPr>
+        <w:t xml:space="preserve"> die </w:t>
+      </w:r>
+      <w:proofErr w:type="spellStart"/>
+      <w:r>
+        <w:rPr>
+          <w:lang w:val="en-US"/>
+        </w:rPr>
+        <w:t>Dokumentation</w:t>
+      </w:r>
+      <w:proofErr w:type="spellEnd"/>
+      <w:r>
+        <w:rPr>
+          <w:lang w:val="en-US"/>
+        </w:rPr>
+        <w:t xml:space="preserve"> </w:t>
+      </w:r>
+      <w:proofErr w:type="spellStart"/>
+      <w:r>
+        <w:rPr>
+          <w:lang w:val="en-US"/>
+        </w:rPr>
+        <w:t>verantwortlich</w:t>
+      </w:r>
+      <w:proofErr w:type="spellEnd"/>
+      <w:r>
+        <w:rPr>
+          <w:lang w:val="en-US"/>
+        </w:rPr>
+        <w:t xml:space="preserve"> </w:t>
+      </w:r>
+      <w:proofErr w:type="spellStart"/>
+      <w:r>
+        <w:rPr>
+          <w:lang w:val="en-US"/>
+        </w:rPr>
+        <w:t>ist</w:t>
+      </w:r>
+      <w:proofErr w:type="spellEnd"/>
+      <w:r>
+        <w:rPr>
+          <w:lang w:val="en-US"/>
+        </w:rPr>
+        <w:t xml:space="preserve">. Die </w:t>
+      </w:r>
+      <w:proofErr w:type="spellStart"/>
+      <w:r>
+        <w:rPr>
+          <w:lang w:val="en-US"/>
+        </w:rPr>
+        <w:t>dritte</w:t>
+      </w:r>
+      <w:proofErr w:type="spellEnd"/>
+      <w:r>
+        <w:rPr>
+          <w:lang w:val="en-US"/>
+        </w:rPr>
+        <w:t xml:space="preserve"> Person </w:t>
+      </w:r>
+      <w:proofErr w:type="spellStart"/>
+      <w:r>
+        <w:rPr>
+          <w:lang w:val="en-US"/>
+        </w:rPr>
+        <w:t>stellt</w:t>
+      </w:r>
+      <w:proofErr w:type="spellEnd"/>
+      <w:r>
+        <w:rPr>
+          <w:lang w:val="en-US"/>
+        </w:rPr>
+        <w:t xml:space="preserve"> die </w:t>
+      </w:r>
+      <w:proofErr w:type="spellStart"/>
+      <w:r>
+        <w:rPr>
+          <w:lang w:val="en-US"/>
+        </w:rPr>
+        <w:t>Schnittstelle</w:t>
+      </w:r>
+      <w:proofErr w:type="spellEnd"/>
+      <w:r>
+        <w:rPr>
+          <w:lang w:val="en-US"/>
+        </w:rPr>
+        <w:t xml:space="preserve"> </w:t>
+      </w:r>
+      <w:proofErr w:type="spellStart"/>
+      <w:r>
+        <w:rPr>
+          <w:lang w:val="en-US"/>
+        </w:rPr>
+        <w:t>beide</w:t>
       </w:r>
       <w:r>
         <w:rPr>
@@ -10332,11 +11482,40 @@
         </w:rPr>
         <w:t>r</w:t>
       </w:r>
-      <w:r>
-        <w:rPr>
-          <w:lang w:val="en-US"/>
-        </w:rPr>
-        <w:t xml:space="preserve"> Komponenten dar.</w:t>
+      <w:proofErr w:type="spellEnd"/>
+      <w:r>
+        <w:rPr>
+          <w:lang w:val="en-US"/>
+        </w:rPr>
+        <w:t xml:space="preserve"> </w:t>
+      </w:r>
+      <w:proofErr w:type="spellStart"/>
+      <w:r>
+        <w:rPr>
+          <w:lang w:val="en-US"/>
+        </w:rPr>
+        <w:t>Komponenten</w:t>
+      </w:r>
+      <w:proofErr w:type="spellEnd"/>
+      <w:r>
+        <w:rPr>
+          <w:lang w:val="en-US"/>
+        </w:rPr>
+        <w:t xml:space="preserve"> </w:t>
+      </w:r>
+      <w:proofErr w:type="spellStart"/>
+      <w:r>
+        <w:rPr>
+          <w:lang w:val="en-US"/>
+        </w:rPr>
+        <w:t>dar</w:t>
+      </w:r>
+      <w:proofErr w:type="spellEnd"/>
+      <w:r>
+        <w:rPr>
+          <w:lang w:val="en-US"/>
+        </w:rPr>
+        <w:t>.</w:t>
       </w:r>
     </w:p>
     <w:p>
@@ -10346,14 +11525,16 @@
           <w:lang w:val="en-US"/>
         </w:rPr>
       </w:pPr>
-      <w:bookmarkStart w:id="35" w:name="_Toc536192290"/>
+      <w:bookmarkStart w:id="36" w:name="_Toc536192290"/>
+      <w:proofErr w:type="spellStart"/>
       <w:r>
         <w:rPr>
           <w:lang w:val="en-US"/>
         </w:rPr>
         <w:t>Oberfläche</w:t>
       </w:r>
-      <w:bookmarkEnd w:id="35"/>
+      <w:bookmarkEnd w:id="36"/>
+      <w:proofErr w:type="spellEnd"/>
     </w:p>
     <w:p>
       <w:pPr>
@@ -10361,11 +11542,215 @@
           <w:lang w:val="en-US"/>
         </w:rPr>
       </w:pPr>
-      <w:r>
-        <w:rPr>
-          <w:lang w:val="en-US"/>
-        </w:rPr>
-        <w:t>Zur Darstellung soll eine ungefähre Karte von Europa angezeigt werden. Diese Karte soll anhand eines Grids aufgebaut werden,</w:t>
+      <w:proofErr w:type="spellStart"/>
+      <w:r>
+        <w:rPr>
+          <w:lang w:val="en-US"/>
+        </w:rPr>
+        <w:t>Zur</w:t>
+      </w:r>
+      <w:proofErr w:type="spellEnd"/>
+      <w:r>
+        <w:rPr>
+          <w:lang w:val="en-US"/>
+        </w:rPr>
+        <w:t xml:space="preserve"> </w:t>
+      </w:r>
+      <w:proofErr w:type="spellStart"/>
+      <w:r>
+        <w:rPr>
+          <w:lang w:val="en-US"/>
+        </w:rPr>
+        <w:t>Darstellung</w:t>
+      </w:r>
+      <w:proofErr w:type="spellEnd"/>
+      <w:r>
+        <w:rPr>
+          <w:lang w:val="en-US"/>
+        </w:rPr>
+        <w:t xml:space="preserve"> </w:t>
+      </w:r>
+      <w:proofErr w:type="spellStart"/>
+      <w:r>
+        <w:rPr>
+          <w:lang w:val="en-US"/>
+        </w:rPr>
+        <w:t>soll</w:t>
+      </w:r>
+      <w:proofErr w:type="spellEnd"/>
+      <w:r>
+        <w:rPr>
+          <w:lang w:val="en-US"/>
+        </w:rPr>
+        <w:t xml:space="preserve"> </w:t>
+      </w:r>
+      <w:proofErr w:type="spellStart"/>
+      <w:r>
+        <w:rPr>
+          <w:lang w:val="en-US"/>
+        </w:rPr>
+        <w:t>eine</w:t>
+      </w:r>
+      <w:proofErr w:type="spellEnd"/>
+      <w:r>
+        <w:rPr>
+          <w:lang w:val="en-US"/>
+        </w:rPr>
+        <w:t xml:space="preserve"> </w:t>
+      </w:r>
+      <w:proofErr w:type="spellStart"/>
+      <w:r>
+        <w:rPr>
+          <w:lang w:val="en-US"/>
+        </w:rPr>
+        <w:t>ungefähre</w:t>
+      </w:r>
+      <w:proofErr w:type="spellEnd"/>
+      <w:r>
+        <w:rPr>
+          <w:lang w:val="en-US"/>
+        </w:rPr>
+        <w:t xml:space="preserve"> </w:t>
+      </w:r>
+      <w:proofErr w:type="spellStart"/>
+      <w:r>
+        <w:rPr>
+          <w:lang w:val="en-US"/>
+        </w:rPr>
+        <w:t>Karte</w:t>
+      </w:r>
+      <w:proofErr w:type="spellEnd"/>
+      <w:r>
+        <w:rPr>
+          <w:lang w:val="en-US"/>
+        </w:rPr>
+        <w:t xml:space="preserve"> von Europa </w:t>
+      </w:r>
+      <w:proofErr w:type="spellStart"/>
+      <w:r>
+        <w:rPr>
+          <w:lang w:val="en-US"/>
+        </w:rPr>
+        <w:t>angezeigt</w:t>
+      </w:r>
+      <w:proofErr w:type="spellEnd"/>
+      <w:r>
+        <w:rPr>
+          <w:lang w:val="en-US"/>
+        </w:rPr>
+        <w:t xml:space="preserve"> </w:t>
+      </w:r>
+      <w:proofErr w:type="spellStart"/>
+      <w:r>
+        <w:rPr>
+          <w:lang w:val="en-US"/>
+        </w:rPr>
+        <w:t>werden</w:t>
+      </w:r>
+      <w:proofErr w:type="spellEnd"/>
+      <w:r>
+        <w:rPr>
+          <w:lang w:val="en-US"/>
+        </w:rPr>
+        <w:t xml:space="preserve">. </w:t>
+      </w:r>
+      <w:proofErr w:type="spellStart"/>
+      <w:r>
+        <w:rPr>
+          <w:lang w:val="en-US"/>
+        </w:rPr>
+        <w:t>Diese</w:t>
+      </w:r>
+      <w:proofErr w:type="spellEnd"/>
+      <w:r>
+        <w:rPr>
+          <w:lang w:val="en-US"/>
+        </w:rPr>
+        <w:t xml:space="preserve"> </w:t>
+      </w:r>
+      <w:proofErr w:type="spellStart"/>
+      <w:r>
+        <w:rPr>
+          <w:lang w:val="en-US"/>
+        </w:rPr>
+        <w:t>Karte</w:t>
+      </w:r>
+      <w:proofErr w:type="spellEnd"/>
+      <w:r>
+        <w:rPr>
+          <w:lang w:val="en-US"/>
+        </w:rPr>
+        <w:t xml:space="preserve"> </w:t>
+      </w:r>
+      <w:proofErr w:type="spellStart"/>
+      <w:r>
+        <w:rPr>
+          <w:lang w:val="en-US"/>
+        </w:rPr>
+        <w:t>soll</w:t>
+      </w:r>
+      <w:proofErr w:type="spellEnd"/>
+      <w:r>
+        <w:rPr>
+          <w:lang w:val="en-US"/>
+        </w:rPr>
+        <w:t xml:space="preserve"> </w:t>
+      </w:r>
+      <w:proofErr w:type="spellStart"/>
+      <w:r>
+        <w:rPr>
+          <w:lang w:val="en-US"/>
+        </w:rPr>
+        <w:t>anhand</w:t>
+      </w:r>
+      <w:proofErr w:type="spellEnd"/>
+      <w:r>
+        <w:rPr>
+          <w:lang w:val="en-US"/>
+        </w:rPr>
+        <w:t xml:space="preserve"> </w:t>
+      </w:r>
+      <w:proofErr w:type="spellStart"/>
+      <w:r>
+        <w:rPr>
+          <w:lang w:val="en-US"/>
+        </w:rPr>
+        <w:t>eines</w:t>
+      </w:r>
+      <w:proofErr w:type="spellEnd"/>
+      <w:r>
+        <w:rPr>
+          <w:lang w:val="en-US"/>
+        </w:rPr>
+        <w:t xml:space="preserve"> Grids </w:t>
+      </w:r>
+      <w:proofErr w:type="spellStart"/>
+      <w:r>
+        <w:rPr>
+          <w:lang w:val="en-US"/>
+        </w:rPr>
+        <w:t>aufgebaut</w:t>
+      </w:r>
+      <w:proofErr w:type="spellEnd"/>
+      <w:r>
+        <w:rPr>
+          <w:lang w:val="en-US"/>
+        </w:rPr>
+        <w:t xml:space="preserve"> </w:t>
+      </w:r>
+      <w:proofErr w:type="spellStart"/>
+      <w:r>
+        <w:rPr>
+          <w:lang w:val="en-US"/>
+        </w:rPr>
+        <w:t>werden</w:t>
+      </w:r>
+      <w:proofErr w:type="spellEnd"/>
+      <w:r>
+        <w:rPr>
+          <w:lang w:val="en-US"/>
+        </w:rPr>
+        <w:t>,</w:t>
       </w:r>
     </w:p>
     <w:p>
@@ -10374,11 +11759,243 @@
           <w:lang w:val="en-US"/>
         </w:rPr>
       </w:pPr>
-      <w:r>
-        <w:rPr>
-          <w:lang w:val="en-US"/>
-        </w:rPr>
-        <w:t>Zusätzlich soll noch ein Start-, Pause- und Stop-Button angezeigt werden. Bei Klick auf den Startbutton wird die Simulation gestartet. Bei Klick auf den Pause-Button kann die Simlation pausiert werden. Und bei Klick auf den Stop-Button wird die Simulation gestoppt und zurückgesetzt.</w:t>
+      <w:proofErr w:type="spellStart"/>
+      <w:r>
+        <w:rPr>
+          <w:lang w:val="en-US"/>
+        </w:rPr>
+        <w:t>Zusätzlich</w:t>
+      </w:r>
+      <w:proofErr w:type="spellEnd"/>
+      <w:r>
+        <w:rPr>
+          <w:lang w:val="en-US"/>
+        </w:rPr>
+        <w:t xml:space="preserve"> </w:t>
+      </w:r>
+      <w:proofErr w:type="spellStart"/>
+      <w:r>
+        <w:rPr>
+          <w:lang w:val="en-US"/>
+        </w:rPr>
+        <w:t>soll</w:t>
+      </w:r>
+      <w:proofErr w:type="spellEnd"/>
+      <w:r>
+        <w:rPr>
+          <w:lang w:val="en-US"/>
+        </w:rPr>
+        <w:t xml:space="preserve"> </w:t>
+      </w:r>
+      <w:proofErr w:type="spellStart"/>
+      <w:r>
+        <w:rPr>
+          <w:lang w:val="en-US"/>
+        </w:rPr>
+        <w:t>noch</w:t>
+      </w:r>
+      <w:proofErr w:type="spellEnd"/>
+      <w:r>
+        <w:rPr>
+          <w:lang w:val="en-US"/>
+        </w:rPr>
+        <w:t xml:space="preserve"> </w:t>
+      </w:r>
+      <w:proofErr w:type="spellStart"/>
+      <w:r>
+        <w:rPr>
+          <w:lang w:val="en-US"/>
+        </w:rPr>
+        <w:t>ein</w:t>
+      </w:r>
+      <w:proofErr w:type="spellEnd"/>
+      <w:r>
+        <w:rPr>
+          <w:lang w:val="en-US"/>
+        </w:rPr>
+        <w:t xml:space="preserve"> Start-, Pause- und Stop-Button </w:t>
+      </w:r>
+      <w:proofErr w:type="spellStart"/>
+      <w:r>
+        <w:rPr>
+          <w:lang w:val="en-US"/>
+        </w:rPr>
+        <w:t>angezeigt</w:t>
+      </w:r>
+      <w:proofErr w:type="spellEnd"/>
+      <w:r>
+        <w:rPr>
+          <w:lang w:val="en-US"/>
+        </w:rPr>
+        <w:t xml:space="preserve"> </w:t>
+      </w:r>
+      <w:proofErr w:type="spellStart"/>
+      <w:r>
+        <w:rPr>
+          <w:lang w:val="en-US"/>
+        </w:rPr>
+        <w:t>werden</w:t>
+      </w:r>
+      <w:proofErr w:type="spellEnd"/>
+      <w:r>
+        <w:rPr>
+          <w:lang w:val="en-US"/>
+        </w:rPr>
+        <w:t xml:space="preserve">. Bei Klick auf den </w:t>
+      </w:r>
+      <w:proofErr w:type="spellStart"/>
+      <w:r>
+        <w:rPr>
+          <w:lang w:val="en-US"/>
+        </w:rPr>
+        <w:t>Startbutton</w:t>
+      </w:r>
+      <w:proofErr w:type="spellEnd"/>
+      <w:r>
+        <w:rPr>
+          <w:lang w:val="en-US"/>
+        </w:rPr>
+        <w:t xml:space="preserve"> </w:t>
+      </w:r>
+      <w:proofErr w:type="spellStart"/>
+      <w:r>
+        <w:rPr>
+          <w:lang w:val="en-US"/>
+        </w:rPr>
+        <w:t>wird</w:t>
+      </w:r>
+      <w:proofErr w:type="spellEnd"/>
+      <w:r>
+        <w:rPr>
+          <w:lang w:val="en-US"/>
+        </w:rPr>
+        <w:t xml:space="preserve"> die Simulation </w:t>
+      </w:r>
+      <w:proofErr w:type="spellStart"/>
+      <w:r>
+        <w:rPr>
+          <w:lang w:val="en-US"/>
+        </w:rPr>
+        <w:t>gestartet</w:t>
+      </w:r>
+      <w:proofErr w:type="spellEnd"/>
+      <w:r>
+        <w:rPr>
+          <w:lang w:val="en-US"/>
+        </w:rPr>
+        <w:t xml:space="preserve">. Bei Klick auf den Pause-Button </w:t>
+      </w:r>
+      <w:proofErr w:type="spellStart"/>
+      <w:r>
+        <w:rPr>
+          <w:lang w:val="en-US"/>
+        </w:rPr>
+        <w:t>kann</w:t>
+      </w:r>
+      <w:proofErr w:type="spellEnd"/>
+      <w:r>
+        <w:rPr>
+          <w:lang w:val="en-US"/>
+        </w:rPr>
+        <w:t xml:space="preserve"> die </w:t>
+      </w:r>
+      <w:proofErr w:type="spellStart"/>
+      <w:r>
+        <w:rPr>
+          <w:lang w:val="en-US"/>
+        </w:rPr>
+        <w:t>Simlation</w:t>
+      </w:r>
+      <w:proofErr w:type="spellEnd"/>
+      <w:r>
+        <w:rPr>
+          <w:lang w:val="en-US"/>
+        </w:rPr>
+        <w:t xml:space="preserve"> </w:t>
+      </w:r>
+      <w:proofErr w:type="spellStart"/>
+      <w:r>
+        <w:rPr>
+          <w:lang w:val="en-US"/>
+        </w:rPr>
+        <w:t>pausiert</w:t>
+      </w:r>
+      <w:proofErr w:type="spellEnd"/>
+      <w:r>
+        <w:rPr>
+          <w:lang w:val="en-US"/>
+        </w:rPr>
+        <w:t xml:space="preserve"> </w:t>
+      </w:r>
+      <w:proofErr w:type="spellStart"/>
+      <w:r>
+        <w:rPr>
+          <w:lang w:val="en-US"/>
+        </w:rPr>
+        <w:t>werden</w:t>
+      </w:r>
+      <w:proofErr w:type="spellEnd"/>
+      <w:r>
+        <w:rPr>
+          <w:lang w:val="en-US"/>
+        </w:rPr>
+        <w:t xml:space="preserve">. Und </w:t>
+      </w:r>
+      <w:proofErr w:type="spellStart"/>
+      <w:r>
+        <w:rPr>
+          <w:lang w:val="en-US"/>
+        </w:rPr>
+        <w:t>bei</w:t>
+      </w:r>
+      <w:proofErr w:type="spellEnd"/>
+      <w:r>
+        <w:rPr>
+          <w:lang w:val="en-US"/>
+        </w:rPr>
+        <w:t xml:space="preserve"> Klick auf den Stop-Button </w:t>
+      </w:r>
+      <w:proofErr w:type="spellStart"/>
+      <w:r>
+        <w:rPr>
+          <w:lang w:val="en-US"/>
+        </w:rPr>
+        <w:t>wird</w:t>
+      </w:r>
+      <w:proofErr w:type="spellEnd"/>
+      <w:r>
+        <w:rPr>
+          <w:lang w:val="en-US"/>
+        </w:rPr>
+        <w:t xml:space="preserve"> die Simulation </w:t>
+      </w:r>
+      <w:proofErr w:type="spellStart"/>
+      <w:r>
+        <w:rPr>
+          <w:lang w:val="en-US"/>
+        </w:rPr>
+        <w:t>gestoppt</w:t>
+      </w:r>
+      <w:proofErr w:type="spellEnd"/>
+      <w:r>
+        <w:rPr>
+          <w:lang w:val="en-US"/>
+        </w:rPr>
+        <w:t xml:space="preserve"> und </w:t>
+      </w:r>
+      <w:proofErr w:type="spellStart"/>
+      <w:r>
+        <w:rPr>
+          <w:lang w:val="en-US"/>
+        </w:rPr>
+        <w:t>zurückgesetzt</w:t>
+      </w:r>
+      <w:proofErr w:type="spellEnd"/>
+      <w:r>
+        <w:rPr>
+          <w:lang w:val="en-US"/>
+        </w:rPr>
+        <w:t>.</w:t>
       </w:r>
     </w:p>
     <w:p>
@@ -10388,14 +12005,14 @@
           <w:lang w:val="en-US"/>
         </w:rPr>
       </w:pPr>
-      <w:bookmarkStart w:id="36" w:name="_Toc536192291"/>
+      <w:bookmarkStart w:id="37" w:name="_Toc536192291"/>
       <w:r>
         <w:rPr>
           <w:lang w:val="en-US"/>
         </w:rPr>
         <w:t>Simulation</w:t>
       </w:r>
-      <w:bookmarkEnd w:id="36"/>
+      <w:bookmarkEnd w:id="37"/>
     </w:p>
     <w:p>
       <w:pPr>
@@ -10407,31 +12024,627 @@
         <w:rPr>
           <w:lang w:val="en-US"/>
         </w:rPr>
-        <w:t xml:space="preserve">Die Simulation bedeutet, dass mit zunehmender Zeit, die Gebiete in einer Farbe eingefärbt werden, die von der Pest betroffen sind. </w:t>
-      </w:r>
-      <w:r>
-        <w:rPr>
-          <w:lang w:val="en-US"/>
-        </w:rPr>
-        <w:t xml:space="preserve">Am Anfang sind alle Gebiete noch grün, da diese bis dahin von der Pest unberührt sind. </w:t>
-      </w:r>
-      <w:r>
-        <w:rPr>
-          <w:lang w:val="en-US"/>
-        </w:rPr>
-        <w:t>Je nach zugeordneter Kategorie jeder Region</w:t>
-      </w:r>
-      <w:r>
-        <w:rPr>
-          <w:lang w:val="en-US"/>
-        </w:rPr>
-        <w:t xml:space="preserve"> wird</w:t>
-      </w:r>
-      <w:r>
-        <w:rPr>
-          <w:lang w:val="en-US"/>
-        </w:rPr>
-        <w:t>, wie in Kapitel 3.3 beschrieben, jedes Gebiet eingefärbt. Gebiete, zu denen keine aussagekräftigen Daten gefunden worden sind, werden ausgegraut.</w:t>
+        <w:t xml:space="preserve">Die Simulation </w:t>
+      </w:r>
+      <w:proofErr w:type="spellStart"/>
+      <w:r>
+        <w:rPr>
+          <w:lang w:val="en-US"/>
+        </w:rPr>
+        <w:t>bedeutet</w:t>
+      </w:r>
+      <w:proofErr w:type="spellEnd"/>
+      <w:r>
+        <w:rPr>
+          <w:lang w:val="en-US"/>
+        </w:rPr>
+        <w:t xml:space="preserve">, </w:t>
+      </w:r>
+      <w:proofErr w:type="spellStart"/>
+      <w:r>
+        <w:rPr>
+          <w:lang w:val="en-US"/>
+        </w:rPr>
+        <w:t>dass</w:t>
+      </w:r>
+      <w:proofErr w:type="spellEnd"/>
+      <w:r>
+        <w:rPr>
+          <w:lang w:val="en-US"/>
+        </w:rPr>
+        <w:t xml:space="preserve"> </w:t>
+      </w:r>
+      <w:proofErr w:type="spellStart"/>
+      <w:r>
+        <w:rPr>
+          <w:lang w:val="en-US"/>
+        </w:rPr>
+        <w:t>mit</w:t>
+      </w:r>
+      <w:proofErr w:type="spellEnd"/>
+      <w:r>
+        <w:rPr>
+          <w:lang w:val="en-US"/>
+        </w:rPr>
+        <w:t xml:space="preserve"> </w:t>
+      </w:r>
+      <w:proofErr w:type="spellStart"/>
+      <w:r>
+        <w:rPr>
+          <w:lang w:val="en-US"/>
+        </w:rPr>
+        <w:t>zunehmender</w:t>
+      </w:r>
+      <w:proofErr w:type="spellEnd"/>
+      <w:r>
+        <w:rPr>
+          <w:lang w:val="en-US"/>
+        </w:rPr>
+        <w:t xml:space="preserve"> Zeit, die </w:t>
+      </w:r>
+      <w:proofErr w:type="spellStart"/>
+      <w:r>
+        <w:rPr>
+          <w:lang w:val="en-US"/>
+        </w:rPr>
+        <w:t>Gebiete</w:t>
+      </w:r>
+      <w:proofErr w:type="spellEnd"/>
+      <w:r>
+        <w:rPr>
+          <w:lang w:val="en-US"/>
+        </w:rPr>
+        <w:t xml:space="preserve"> in </w:t>
+      </w:r>
+      <w:proofErr w:type="spellStart"/>
+      <w:r>
+        <w:rPr>
+          <w:lang w:val="en-US"/>
+        </w:rPr>
+        <w:t>einer</w:t>
+      </w:r>
+      <w:proofErr w:type="spellEnd"/>
+      <w:r>
+        <w:rPr>
+          <w:lang w:val="en-US"/>
+        </w:rPr>
+        <w:t xml:space="preserve"> </w:t>
+      </w:r>
+      <w:proofErr w:type="spellStart"/>
+      <w:r>
+        <w:rPr>
+          <w:lang w:val="en-US"/>
+        </w:rPr>
+        <w:t>Farbe</w:t>
+      </w:r>
+      <w:proofErr w:type="spellEnd"/>
+      <w:r>
+        <w:rPr>
+          <w:lang w:val="en-US"/>
+        </w:rPr>
+        <w:t xml:space="preserve"> </w:t>
+      </w:r>
+      <w:proofErr w:type="spellStart"/>
+      <w:r>
+        <w:rPr>
+          <w:lang w:val="en-US"/>
+        </w:rPr>
+        <w:t>eingefärbt</w:t>
+      </w:r>
+      <w:proofErr w:type="spellEnd"/>
+      <w:r>
+        <w:rPr>
+          <w:lang w:val="en-US"/>
+        </w:rPr>
+        <w:t xml:space="preserve"> </w:t>
+      </w:r>
+      <w:proofErr w:type="spellStart"/>
+      <w:r>
+        <w:rPr>
+          <w:lang w:val="en-US"/>
+        </w:rPr>
+        <w:t>werden</w:t>
+      </w:r>
+      <w:proofErr w:type="spellEnd"/>
+      <w:r>
+        <w:rPr>
+          <w:lang w:val="en-US"/>
+        </w:rPr>
+        <w:t xml:space="preserve">, die von der Pest </w:t>
+      </w:r>
+      <w:proofErr w:type="spellStart"/>
+      <w:r>
+        <w:rPr>
+          <w:lang w:val="en-US"/>
+        </w:rPr>
+        <w:t>betroffen</w:t>
+      </w:r>
+      <w:proofErr w:type="spellEnd"/>
+      <w:r>
+        <w:rPr>
+          <w:lang w:val="en-US"/>
+        </w:rPr>
+        <w:t xml:space="preserve"> </w:t>
+      </w:r>
+      <w:proofErr w:type="spellStart"/>
+      <w:r>
+        <w:rPr>
+          <w:lang w:val="en-US"/>
+        </w:rPr>
+        <w:t>sind</w:t>
+      </w:r>
+      <w:proofErr w:type="spellEnd"/>
+      <w:r>
+        <w:rPr>
+          <w:lang w:val="en-US"/>
+        </w:rPr>
+        <w:t xml:space="preserve">. </w:t>
+      </w:r>
+      <w:r>
+        <w:rPr>
+          <w:lang w:val="en-US"/>
+        </w:rPr>
+        <w:t xml:space="preserve">Am </w:t>
+      </w:r>
+      <w:proofErr w:type="spellStart"/>
+      <w:r>
+        <w:rPr>
+          <w:lang w:val="en-US"/>
+        </w:rPr>
+        <w:t>Anfang</w:t>
+      </w:r>
+      <w:proofErr w:type="spellEnd"/>
+      <w:r>
+        <w:rPr>
+          <w:lang w:val="en-US"/>
+        </w:rPr>
+        <w:t xml:space="preserve"> </w:t>
+      </w:r>
+      <w:proofErr w:type="spellStart"/>
+      <w:r>
+        <w:rPr>
+          <w:lang w:val="en-US"/>
+        </w:rPr>
+        <w:t>sind</w:t>
+      </w:r>
+      <w:proofErr w:type="spellEnd"/>
+      <w:r>
+        <w:rPr>
+          <w:lang w:val="en-US"/>
+        </w:rPr>
+        <w:t xml:space="preserve"> </w:t>
+      </w:r>
+      <w:proofErr w:type="spellStart"/>
+      <w:r>
+        <w:rPr>
+          <w:lang w:val="en-US"/>
+        </w:rPr>
+        <w:t>alle</w:t>
+      </w:r>
+      <w:proofErr w:type="spellEnd"/>
+      <w:r>
+        <w:rPr>
+          <w:lang w:val="en-US"/>
+        </w:rPr>
+        <w:t xml:space="preserve"> </w:t>
+      </w:r>
+      <w:proofErr w:type="spellStart"/>
+      <w:r>
+        <w:rPr>
+          <w:lang w:val="en-US"/>
+        </w:rPr>
+        <w:t>Gebiete</w:t>
+      </w:r>
+      <w:proofErr w:type="spellEnd"/>
+      <w:r>
+        <w:rPr>
+          <w:lang w:val="en-US"/>
+        </w:rPr>
+        <w:t xml:space="preserve"> </w:t>
+      </w:r>
+      <w:proofErr w:type="spellStart"/>
+      <w:r>
+        <w:rPr>
+          <w:lang w:val="en-US"/>
+        </w:rPr>
+        <w:t>noch</w:t>
+      </w:r>
+      <w:proofErr w:type="spellEnd"/>
+      <w:r>
+        <w:rPr>
+          <w:lang w:val="en-US"/>
+        </w:rPr>
+        <w:t xml:space="preserve"> </w:t>
+      </w:r>
+      <w:proofErr w:type="spellStart"/>
+      <w:r>
+        <w:rPr>
+          <w:lang w:val="en-US"/>
+        </w:rPr>
+        <w:t>grün</w:t>
+      </w:r>
+      <w:proofErr w:type="spellEnd"/>
+      <w:r>
+        <w:rPr>
+          <w:lang w:val="en-US"/>
+        </w:rPr>
+        <w:t xml:space="preserve">, da </w:t>
+      </w:r>
+      <w:proofErr w:type="spellStart"/>
+      <w:r>
+        <w:rPr>
+          <w:lang w:val="en-US"/>
+        </w:rPr>
+        <w:t>diese</w:t>
+      </w:r>
+      <w:proofErr w:type="spellEnd"/>
+      <w:r>
+        <w:rPr>
+          <w:lang w:val="en-US"/>
+        </w:rPr>
+        <w:t xml:space="preserve"> bis </w:t>
+      </w:r>
+      <w:proofErr w:type="spellStart"/>
+      <w:r>
+        <w:rPr>
+          <w:lang w:val="en-US"/>
+        </w:rPr>
+        <w:t>dahin</w:t>
+      </w:r>
+      <w:proofErr w:type="spellEnd"/>
+      <w:r>
+        <w:rPr>
+          <w:lang w:val="en-US"/>
+        </w:rPr>
+        <w:t xml:space="preserve"> von der Pest </w:t>
+      </w:r>
+      <w:proofErr w:type="spellStart"/>
+      <w:r>
+        <w:rPr>
+          <w:lang w:val="en-US"/>
+        </w:rPr>
+        <w:t>unberührt</w:t>
+      </w:r>
+      <w:proofErr w:type="spellEnd"/>
+      <w:r>
+        <w:rPr>
+          <w:lang w:val="en-US"/>
+        </w:rPr>
+        <w:t xml:space="preserve"> </w:t>
+      </w:r>
+      <w:proofErr w:type="spellStart"/>
+      <w:r>
+        <w:rPr>
+          <w:lang w:val="en-US"/>
+        </w:rPr>
+        <w:t>sind</w:t>
+      </w:r>
+      <w:proofErr w:type="spellEnd"/>
+      <w:r>
+        <w:rPr>
+          <w:lang w:val="en-US"/>
+        </w:rPr>
+        <w:t xml:space="preserve">. </w:t>
+      </w:r>
+      <w:r>
+        <w:rPr>
+          <w:lang w:val="en-US"/>
+        </w:rPr>
+        <w:t xml:space="preserve">Je </w:t>
+      </w:r>
+      <w:proofErr w:type="spellStart"/>
+      <w:r>
+        <w:rPr>
+          <w:lang w:val="en-US"/>
+        </w:rPr>
+        <w:t>nach</w:t>
+      </w:r>
+      <w:proofErr w:type="spellEnd"/>
+      <w:r>
+        <w:rPr>
+          <w:lang w:val="en-US"/>
+        </w:rPr>
+        <w:t xml:space="preserve"> </w:t>
+      </w:r>
+      <w:proofErr w:type="spellStart"/>
+      <w:r>
+        <w:rPr>
+          <w:lang w:val="en-US"/>
+        </w:rPr>
+        <w:t>zugeordneter</w:t>
+      </w:r>
+      <w:proofErr w:type="spellEnd"/>
+      <w:r>
+        <w:rPr>
+          <w:lang w:val="en-US"/>
+        </w:rPr>
+        <w:t xml:space="preserve"> </w:t>
+      </w:r>
+      <w:proofErr w:type="spellStart"/>
+      <w:r>
+        <w:rPr>
+          <w:lang w:val="en-US"/>
+        </w:rPr>
+        <w:t>Kategorie</w:t>
+      </w:r>
+      <w:proofErr w:type="spellEnd"/>
+      <w:r>
+        <w:rPr>
+          <w:lang w:val="en-US"/>
+        </w:rPr>
+        <w:t xml:space="preserve"> </w:t>
+      </w:r>
+      <w:proofErr w:type="spellStart"/>
+      <w:r>
+        <w:rPr>
+          <w:lang w:val="en-US"/>
+        </w:rPr>
+        <w:t>jeder</w:t>
+      </w:r>
+      <w:proofErr w:type="spellEnd"/>
+      <w:r>
+        <w:rPr>
+          <w:lang w:val="en-US"/>
+        </w:rPr>
+        <w:t xml:space="preserve"> Region</w:t>
+      </w:r>
+      <w:r>
+        <w:rPr>
+          <w:lang w:val="en-US"/>
+        </w:rPr>
+        <w:t xml:space="preserve"> </w:t>
+      </w:r>
+      <w:proofErr w:type="spellStart"/>
+      <w:r>
+        <w:rPr>
+          <w:lang w:val="en-US"/>
+        </w:rPr>
+        <w:t>wird</w:t>
+      </w:r>
+      <w:proofErr w:type="spellEnd"/>
+      <w:r>
+        <w:rPr>
+          <w:lang w:val="en-US"/>
+        </w:rPr>
+        <w:t xml:space="preserve">, </w:t>
+      </w:r>
+      <w:proofErr w:type="spellStart"/>
+      <w:r>
+        <w:rPr>
+          <w:lang w:val="en-US"/>
+        </w:rPr>
+        <w:t>wie</w:t>
+      </w:r>
+      <w:proofErr w:type="spellEnd"/>
+      <w:r>
+        <w:rPr>
+          <w:lang w:val="en-US"/>
+        </w:rPr>
+        <w:t xml:space="preserve"> in </w:t>
+      </w:r>
+      <w:proofErr w:type="spellStart"/>
+      <w:r>
+        <w:rPr>
+          <w:lang w:val="en-US"/>
+        </w:rPr>
+        <w:t>Kapitel</w:t>
+      </w:r>
+      <w:proofErr w:type="spellEnd"/>
+      <w:r>
+        <w:rPr>
+          <w:lang w:val="en-US"/>
+        </w:rPr>
+        <w:t xml:space="preserve"> 3.3 </w:t>
+      </w:r>
+      <w:proofErr w:type="spellStart"/>
+      <w:r>
+        <w:rPr>
+          <w:lang w:val="en-US"/>
+        </w:rPr>
+        <w:t>beschrieben</w:t>
+      </w:r>
+      <w:proofErr w:type="spellEnd"/>
+      <w:r>
+        <w:rPr>
+          <w:lang w:val="en-US"/>
+        </w:rPr>
+        <w:t xml:space="preserve">, </w:t>
+      </w:r>
+      <w:proofErr w:type="spellStart"/>
+      <w:r>
+        <w:rPr>
+          <w:lang w:val="en-US"/>
+        </w:rPr>
+        <w:t>jedes</w:t>
+      </w:r>
+      <w:proofErr w:type="spellEnd"/>
+      <w:r>
+        <w:rPr>
+          <w:lang w:val="en-US"/>
+        </w:rPr>
+        <w:t xml:space="preserve"> </w:t>
+      </w:r>
+      <w:proofErr w:type="spellStart"/>
+      <w:r>
+        <w:rPr>
+          <w:lang w:val="en-US"/>
+        </w:rPr>
+        <w:t>Gebiet</w:t>
+      </w:r>
+      <w:proofErr w:type="spellEnd"/>
+      <w:r>
+        <w:rPr>
+          <w:lang w:val="en-US"/>
+        </w:rPr>
+        <w:t xml:space="preserve"> </w:t>
+      </w:r>
+      <w:proofErr w:type="spellStart"/>
+      <w:r>
+        <w:rPr>
+          <w:lang w:val="en-US"/>
+        </w:rPr>
+        <w:t>eingefärbt</w:t>
+      </w:r>
+      <w:proofErr w:type="spellEnd"/>
+      <w:r>
+        <w:rPr>
+          <w:lang w:val="en-US"/>
+        </w:rPr>
+        <w:t xml:space="preserve">. </w:t>
+      </w:r>
+      <w:proofErr w:type="spellStart"/>
+      <w:r>
+        <w:rPr>
+          <w:lang w:val="en-US"/>
+        </w:rPr>
+        <w:t>Gebiete</w:t>
+      </w:r>
+      <w:proofErr w:type="spellEnd"/>
+      <w:r>
+        <w:rPr>
+          <w:lang w:val="en-US"/>
+        </w:rPr>
+        <w:t xml:space="preserve">, </w:t>
+      </w:r>
+      <w:proofErr w:type="spellStart"/>
+      <w:r>
+        <w:rPr>
+          <w:lang w:val="en-US"/>
+        </w:rPr>
+        <w:t>zu</w:t>
+      </w:r>
+      <w:proofErr w:type="spellEnd"/>
+      <w:r>
+        <w:rPr>
+          <w:lang w:val="en-US"/>
+        </w:rPr>
+        <w:t xml:space="preserve"> </w:t>
+      </w:r>
+      <w:proofErr w:type="spellStart"/>
+      <w:r>
+        <w:rPr>
+          <w:lang w:val="en-US"/>
+        </w:rPr>
+        <w:t>denen</w:t>
+      </w:r>
+      <w:proofErr w:type="spellEnd"/>
+      <w:r>
+        <w:rPr>
+          <w:lang w:val="en-US"/>
+        </w:rPr>
+        <w:t xml:space="preserve"> </w:t>
+      </w:r>
+      <w:proofErr w:type="spellStart"/>
+      <w:r>
+        <w:rPr>
+          <w:lang w:val="en-US"/>
+        </w:rPr>
+        <w:t>keine</w:t>
+      </w:r>
+      <w:proofErr w:type="spellEnd"/>
+      <w:r>
+        <w:rPr>
+          <w:lang w:val="en-US"/>
+        </w:rPr>
+        <w:t xml:space="preserve"> </w:t>
+      </w:r>
+      <w:proofErr w:type="spellStart"/>
+      <w:r>
+        <w:rPr>
+          <w:lang w:val="en-US"/>
+        </w:rPr>
+        <w:t>aussagekräftigen</w:t>
+      </w:r>
+      <w:proofErr w:type="spellEnd"/>
+      <w:r>
+        <w:rPr>
+          <w:lang w:val="en-US"/>
+        </w:rPr>
+        <w:t xml:space="preserve"> </w:t>
+      </w:r>
+      <w:proofErr w:type="spellStart"/>
+      <w:r>
+        <w:rPr>
+          <w:lang w:val="en-US"/>
+        </w:rPr>
+        <w:t>Daten</w:t>
+      </w:r>
+      <w:proofErr w:type="spellEnd"/>
+      <w:r>
+        <w:rPr>
+          <w:lang w:val="en-US"/>
+        </w:rPr>
+        <w:t xml:space="preserve"> </w:t>
+      </w:r>
+      <w:proofErr w:type="spellStart"/>
+      <w:r>
+        <w:rPr>
+          <w:lang w:val="en-US"/>
+        </w:rPr>
+        <w:t>gefunden</w:t>
+      </w:r>
+      <w:proofErr w:type="spellEnd"/>
+      <w:r>
+        <w:rPr>
+          <w:lang w:val="en-US"/>
+        </w:rPr>
+        <w:t xml:space="preserve"> </w:t>
+      </w:r>
+      <w:proofErr w:type="spellStart"/>
+      <w:r>
+        <w:rPr>
+          <w:lang w:val="en-US"/>
+        </w:rPr>
+        <w:t>worden</w:t>
+      </w:r>
+      <w:proofErr w:type="spellEnd"/>
+      <w:r>
+        <w:rPr>
+          <w:lang w:val="en-US"/>
+        </w:rPr>
+        <w:t xml:space="preserve"> </w:t>
+      </w:r>
+      <w:proofErr w:type="spellStart"/>
+      <w:r>
+        <w:rPr>
+          <w:lang w:val="en-US"/>
+        </w:rPr>
+        <w:t>sind</w:t>
+      </w:r>
+      <w:proofErr w:type="spellEnd"/>
+      <w:r>
+        <w:rPr>
+          <w:lang w:val="en-US"/>
+        </w:rPr>
+        <w:t xml:space="preserve">, </w:t>
+      </w:r>
+      <w:proofErr w:type="spellStart"/>
+      <w:r>
+        <w:rPr>
+          <w:lang w:val="en-US"/>
+        </w:rPr>
+        <w:t>werden</w:t>
+      </w:r>
+      <w:proofErr w:type="spellEnd"/>
+      <w:r>
+        <w:rPr>
+          <w:lang w:val="en-US"/>
+        </w:rPr>
+        <w:t xml:space="preserve"> </w:t>
+      </w:r>
+      <w:proofErr w:type="spellStart"/>
+      <w:r>
+        <w:rPr>
+          <w:lang w:val="en-US"/>
+        </w:rPr>
+        <w:t>ausgegraut</w:t>
+      </w:r>
+      <w:proofErr w:type="spellEnd"/>
+      <w:r>
+        <w:rPr>
+          <w:lang w:val="en-US"/>
+        </w:rPr>
+        <w:t>.</w:t>
       </w:r>
     </w:p>
     <w:p>
@@ -10440,23 +12653,171 @@
           <w:lang w:val="en-US"/>
         </w:rPr>
       </w:pPr>
-      <w:r>
-        <w:rPr>
-          <w:lang w:val="en-US"/>
-        </w:rPr>
-        <w:t>Zusätzlich soll für jedes Gebiet auch der aktuelle Name und die Auswirk</w:t>
-      </w:r>
-      <w:r>
-        <w:rPr>
-          <w:lang w:val="en-US"/>
-        </w:rPr>
-        <w:t>ungen über einen Mouseovers v</w:t>
-      </w:r>
-      <w:r>
-        <w:rPr>
-          <w:lang w:val="en-US"/>
-        </w:rPr>
-        <w:t>erfügbar sein.</w:t>
+      <w:proofErr w:type="spellStart"/>
+      <w:r>
+        <w:rPr>
+          <w:lang w:val="en-US"/>
+        </w:rPr>
+        <w:t>Zusätzlich</w:t>
+      </w:r>
+      <w:proofErr w:type="spellEnd"/>
+      <w:r>
+        <w:rPr>
+          <w:lang w:val="en-US"/>
+        </w:rPr>
+        <w:t xml:space="preserve"> </w:t>
+      </w:r>
+      <w:proofErr w:type="spellStart"/>
+      <w:r>
+        <w:rPr>
+          <w:lang w:val="en-US"/>
+        </w:rPr>
+        <w:t>soll</w:t>
+      </w:r>
+      <w:proofErr w:type="spellEnd"/>
+      <w:r>
+        <w:rPr>
+          <w:lang w:val="en-US"/>
+        </w:rPr>
+        <w:t xml:space="preserve"> </w:t>
+      </w:r>
+      <w:proofErr w:type="spellStart"/>
+      <w:r>
+        <w:rPr>
+          <w:lang w:val="en-US"/>
+        </w:rPr>
+        <w:t>für</w:t>
+      </w:r>
+      <w:proofErr w:type="spellEnd"/>
+      <w:r>
+        <w:rPr>
+          <w:lang w:val="en-US"/>
+        </w:rPr>
+        <w:t xml:space="preserve"> </w:t>
+      </w:r>
+      <w:proofErr w:type="spellStart"/>
+      <w:r>
+        <w:rPr>
+          <w:lang w:val="en-US"/>
+        </w:rPr>
+        <w:t>jedes</w:t>
+      </w:r>
+      <w:proofErr w:type="spellEnd"/>
+      <w:r>
+        <w:rPr>
+          <w:lang w:val="en-US"/>
+        </w:rPr>
+        <w:t xml:space="preserve"> </w:t>
+      </w:r>
+      <w:proofErr w:type="spellStart"/>
+      <w:r>
+        <w:rPr>
+          <w:lang w:val="en-US"/>
+        </w:rPr>
+        <w:t>Gebiet</w:t>
+      </w:r>
+      <w:proofErr w:type="spellEnd"/>
+      <w:r>
+        <w:rPr>
+          <w:lang w:val="en-US"/>
+        </w:rPr>
+        <w:t xml:space="preserve"> </w:t>
+      </w:r>
+      <w:proofErr w:type="spellStart"/>
+      <w:r>
+        <w:rPr>
+          <w:lang w:val="en-US"/>
+        </w:rPr>
+        <w:t>auch</w:t>
+      </w:r>
+      <w:proofErr w:type="spellEnd"/>
+      <w:r>
+        <w:rPr>
+          <w:lang w:val="en-US"/>
+        </w:rPr>
+        <w:t xml:space="preserve"> der </w:t>
+      </w:r>
+      <w:proofErr w:type="spellStart"/>
+      <w:r>
+        <w:rPr>
+          <w:lang w:val="en-US"/>
+        </w:rPr>
+        <w:t>aktuelle</w:t>
+      </w:r>
+      <w:proofErr w:type="spellEnd"/>
+      <w:r>
+        <w:rPr>
+          <w:lang w:val="en-US"/>
+        </w:rPr>
+        <w:t xml:space="preserve"> Name und die </w:t>
+      </w:r>
+      <w:proofErr w:type="spellStart"/>
+      <w:r>
+        <w:rPr>
+          <w:lang w:val="en-US"/>
+        </w:rPr>
+        <w:t>Auswirk</w:t>
+      </w:r>
+      <w:r>
+        <w:rPr>
+          <w:lang w:val="en-US"/>
+        </w:rPr>
+        <w:t>ungen</w:t>
+      </w:r>
+      <w:proofErr w:type="spellEnd"/>
+      <w:r>
+        <w:rPr>
+          <w:lang w:val="en-US"/>
+        </w:rPr>
+        <w:t xml:space="preserve"> </w:t>
+      </w:r>
+      <w:proofErr w:type="spellStart"/>
+      <w:r>
+        <w:rPr>
+          <w:lang w:val="en-US"/>
+        </w:rPr>
+        <w:t>über</w:t>
+      </w:r>
+      <w:proofErr w:type="spellEnd"/>
+      <w:r>
+        <w:rPr>
+          <w:lang w:val="en-US"/>
+        </w:rPr>
+        <w:t xml:space="preserve"> </w:t>
+      </w:r>
+      <w:proofErr w:type="spellStart"/>
+      <w:r>
+        <w:rPr>
+          <w:lang w:val="en-US"/>
+        </w:rPr>
+        <w:t>einen</w:t>
+      </w:r>
+      <w:proofErr w:type="spellEnd"/>
+      <w:r>
+        <w:rPr>
+          <w:lang w:val="en-US"/>
+        </w:rPr>
+        <w:t xml:space="preserve"> Mouseovers </w:t>
+      </w:r>
+      <w:proofErr w:type="spellStart"/>
+      <w:r>
+        <w:rPr>
+          <w:lang w:val="en-US"/>
+        </w:rPr>
+        <w:t>v</w:t>
+      </w:r>
+      <w:r>
+        <w:rPr>
+          <w:lang w:val="en-US"/>
+        </w:rPr>
+        <w:t>erfügbar</w:t>
+      </w:r>
+      <w:proofErr w:type="spellEnd"/>
+      <w:r>
+        <w:rPr>
+          <w:lang w:val="en-US"/>
+        </w:rPr>
+        <w:t xml:space="preserve"> sein.</w:t>
       </w:r>
     </w:p>
     <w:p>
@@ -10466,12 +12827,12 @@
           <w:lang w:val="en-US"/>
         </w:rPr>
       </w:pPr>
-      <w:bookmarkStart w:id="37" w:name="_Toc536192292"/>
+      <w:bookmarkStart w:id="38" w:name="_Toc536192292"/>
       <w:r>
         <w:lastRenderedPageBreak/>
         <w:t>Implementierung</w:t>
       </w:r>
-      <w:bookmarkEnd w:id="37"/>
+      <w:bookmarkEnd w:id="38"/>
     </w:p>
     <w:p>
       <w:pPr>
@@ -10494,14 +12855,16 @@
           <w:lang w:val="en-US"/>
         </w:rPr>
       </w:pPr>
-      <w:bookmarkStart w:id="38" w:name="_Toc536192293"/>
+      <w:bookmarkStart w:id="39" w:name="_Toc536192293"/>
+      <w:proofErr w:type="spellStart"/>
       <w:r>
         <w:rPr>
           <w:lang w:val="en-US"/>
         </w:rPr>
         <w:t>Beispiel</w:t>
       </w:r>
-      <w:bookmarkEnd w:id="38"/>
+      <w:bookmarkEnd w:id="39"/>
+      <w:proofErr w:type="spellEnd"/>
     </w:p>
     <w:p>
       <w:pPr>
@@ -10527,20 +12890,10 @@
         <w:pStyle w:val="berschrift1"/>
         <w:jc w:val="both"/>
       </w:pPr>
-      <w:bookmarkStart w:id="39" w:name="_Toc536192294"/>
+      <w:bookmarkStart w:id="40" w:name="_Toc536192294"/>
       <w:r>
         <w:lastRenderedPageBreak/>
         <w:t>Zusammenfassung und Ausblick</w:t>
-      </w:r>
-      <w:bookmarkEnd w:id="39"/>
-    </w:p>
-    <w:p>
-      <w:pPr>
-        <w:pStyle w:val="berschrift2"/>
-      </w:pPr>
-      <w:bookmarkStart w:id="40" w:name="_Toc536192295"/>
-      <w:r>
-        <w:t>Zusammenfassung</w:t>
       </w:r>
       <w:bookmarkEnd w:id="40"/>
     </w:p>
@@ -10548,11 +12901,21 @@
       <w:pPr>
         <w:pStyle w:val="berschrift2"/>
       </w:pPr>
-      <w:bookmarkStart w:id="41" w:name="_Toc536192296"/>
+      <w:bookmarkStart w:id="41" w:name="_Toc536192295"/>
+      <w:r>
+        <w:t>Zusammenfassung</w:t>
+      </w:r>
+      <w:bookmarkEnd w:id="41"/>
+    </w:p>
+    <w:p>
+      <w:pPr>
+        <w:pStyle w:val="berschrift2"/>
+      </w:pPr>
+      <w:bookmarkStart w:id="42" w:name="_Toc536192296"/>
       <w:r>
         <w:t>Ausblick</w:t>
       </w:r>
-      <w:bookmarkEnd w:id="41"/>
+      <w:bookmarkEnd w:id="42"/>
     </w:p>
     <w:p>
       <w:pPr>
@@ -10563,16 +12926,16 @@
         </w:numPr>
         <w:jc w:val="both"/>
       </w:pPr>
-      <w:bookmarkStart w:id="42" w:name="_Ref491742270"/>
-      <w:bookmarkStart w:id="43" w:name="_Ref491742277"/>
-      <w:bookmarkStart w:id="44" w:name="_Toc536192297"/>
+      <w:bookmarkStart w:id="43" w:name="_Ref491742270"/>
+      <w:bookmarkStart w:id="44" w:name="_Ref491742277"/>
+      <w:bookmarkStart w:id="45" w:name="_Toc536192297"/>
       <w:r>
         <w:lastRenderedPageBreak/>
         <w:t>Anhang</w:t>
       </w:r>
-      <w:bookmarkEnd w:id="42"/>
       <w:bookmarkEnd w:id="43"/>
       <w:bookmarkEnd w:id="44"/>
+      <w:bookmarkEnd w:id="45"/>
     </w:p>
     <w:p>
       <w:pPr>
@@ -10583,11 +12946,11 @@
         </w:numPr>
         <w:jc w:val="both"/>
       </w:pPr>
-      <w:bookmarkStart w:id="45" w:name="_Toc536192298"/>
+      <w:bookmarkStart w:id="46" w:name="_Toc536192298"/>
       <w:r>
         <w:t>A.1 Literaturarbeiten</w:t>
       </w:r>
-      <w:bookmarkEnd w:id="45"/>
+      <w:bookmarkEnd w:id="46"/>
     </w:p>
     <w:p>
       <w:pPr>
@@ -10609,27 +12972,41 @@
         </w:numPr>
         <w:jc w:val="both"/>
       </w:pPr>
-      <w:bookmarkStart w:id="46" w:name="_Ref492657968"/>
-      <w:bookmarkStart w:id="47" w:name="_Toc536192299"/>
+      <w:bookmarkStart w:id="47" w:name="_Ref492657968"/>
+      <w:bookmarkStart w:id="48" w:name="_Toc536192299"/>
       <w:r>
         <w:lastRenderedPageBreak/>
         <w:t>Glossar</w:t>
       </w:r>
-      <w:bookmarkEnd w:id="46"/>
       <w:bookmarkEnd w:id="47"/>
+      <w:bookmarkEnd w:id="48"/>
     </w:p>
     <w:p>
       <w:r>
         <w:rPr>
           <w:b/>
         </w:rPr>
-        <w:t xml:space="preserve">Ader lassen </w:t>
-      </w:r>
+        <w:t xml:space="preserve">Ader </w:t>
+      </w:r>
+      <w:proofErr w:type="gramStart"/>
       <w:r>
         <w:rPr>
           <w:b/>
         </w:rPr>
-        <w:t xml:space="preserve">: </w:t>
+        <w:t xml:space="preserve">lassen </w:t>
+      </w:r>
+      <w:r>
+        <w:rPr>
+          <w:b/>
+        </w:rPr>
+        <w:t>:</w:t>
+      </w:r>
+      <w:proofErr w:type="gramEnd"/>
+      <w:r>
+        <w:rPr>
+          <w:b/>
+        </w:rPr>
+        <w:t xml:space="preserve"> </w:t>
       </w:r>
       <w:r>
         <w:t>Test</w:t>
@@ -10644,7 +13021,7 @@
         </w:numPr>
         <w:jc w:val="both"/>
       </w:pPr>
-      <w:bookmarkStart w:id="48" w:name="_Toc536192300"/>
+      <w:bookmarkStart w:id="49" w:name="_Toc536192300"/>
       <w:r>
         <w:lastRenderedPageBreak/>
         <w:t>Quellen</w:t>
@@ -10652,7 +13029,7 @@
       <w:r>
         <w:t>verzeichnis</w:t>
       </w:r>
-      <w:bookmarkEnd w:id="48"/>
+      <w:bookmarkEnd w:id="49"/>
     </w:p>
     <w:p>
       <w:pPr>
@@ -10882,14 +13259,36 @@
     <w:r>
       <w:instrText xml:space="preserve"> IF  </w:instrText>
     </w:r>
-    <w:fldSimple w:instr=" STYLEREF &quot;Überschrift 1&quot; \n \* MERGEFORMAT ">
-      <w:r>
-        <w:rPr>
-          <w:noProof/>
-        </w:rPr>
-        <w:instrText>0</w:instrText>
-      </w:r>
-    </w:fldSimple>
+    <w:r>
+      <w:rPr>
+        <w:noProof/>
+      </w:rPr>
+      <w:fldChar w:fldCharType="begin"/>
+    </w:r>
+    <w:r>
+      <w:rPr>
+        <w:noProof/>
+      </w:rPr>
+      <w:instrText xml:space="preserve"> STYLEREF "Überschrift 1" \n \* MERGEFORMAT </w:instrText>
+    </w:r>
+    <w:r>
+      <w:rPr>
+        <w:noProof/>
+      </w:rPr>
+      <w:fldChar w:fldCharType="separate"/>
+    </w:r>
+    <w:r>
+      <w:rPr>
+        <w:noProof/>
+      </w:rPr>
+      <w:instrText>0</w:instrText>
+    </w:r>
+    <w:r>
+      <w:rPr>
+        <w:noProof/>
+      </w:rPr>
+      <w:fldChar w:fldCharType="end"/>
+    </w:r>
     <w:r>
       <w:instrText xml:space="preserve">&lt;&gt;"0" </w:instrText>
     </w:r>
@@ -10899,14 +13298,36 @@
     <w:r>
       <w:instrText xml:space="preserve"> QUOTE </w:instrText>
     </w:r>
-    <w:fldSimple w:instr=" STYLEREF &quot;Überschrift 1&quot; \n \* MERGEFORMAT ">
-      <w:r>
-        <w:rPr>
-          <w:noProof/>
-        </w:rPr>
-        <w:instrText>1</w:instrText>
-      </w:r>
-    </w:fldSimple>
+    <w:r>
+      <w:rPr>
+        <w:noProof/>
+      </w:rPr>
+      <w:fldChar w:fldCharType="begin"/>
+    </w:r>
+    <w:r>
+      <w:rPr>
+        <w:noProof/>
+      </w:rPr>
+      <w:instrText xml:space="preserve"> STYLEREF "Überschrift 1" \n \* MERGEFORMAT </w:instrText>
+    </w:r>
+    <w:r>
+      <w:rPr>
+        <w:noProof/>
+      </w:rPr>
+      <w:fldChar w:fldCharType="separate"/>
+    </w:r>
+    <w:r>
+      <w:rPr>
+        <w:noProof/>
+      </w:rPr>
+      <w:instrText>6</w:instrText>
+    </w:r>
+    <w:r>
+      <w:rPr>
+        <w:noProof/>
+      </w:rPr>
+      <w:fldChar w:fldCharType="end"/>
+    </w:r>
     <w:r>
       <w:instrText xml:space="preserve"> " " \* MERGEFORMAT </w:instrText>
     </w:r>
@@ -10917,7 +13338,7 @@
       <w:rPr>
         <w:noProof/>
       </w:rPr>
-      <w:instrText>1</w:instrText>
+      <w:instrText>6</w:instrText>
     </w:r>
     <w:r>
       <w:instrText xml:space="preserve"> </w:instrText>
@@ -10931,14 +13352,36 @@
     <w:r>
       <w:fldChar w:fldCharType="end"/>
     </w:r>
-    <w:fldSimple w:instr=" STYLEREF &quot;Überschrift 1&quot; \* MERGEFORMAT ">
-      <w:r>
-        <w:rPr>
-          <w:noProof/>
-        </w:rPr>
-        <w:t>Inhaltsverzeichnis</w:t>
-      </w:r>
-    </w:fldSimple>
+    <w:r>
+      <w:rPr>
+        <w:noProof/>
+      </w:rPr>
+      <w:fldChar w:fldCharType="begin"/>
+    </w:r>
+    <w:r>
+      <w:rPr>
+        <w:noProof/>
+      </w:rPr>
+      <w:instrText xml:space="preserve"> STYLEREF "Überschrift 1" \* MERGEFORMAT </w:instrText>
+    </w:r>
+    <w:r>
+      <w:rPr>
+        <w:noProof/>
+      </w:rPr>
+      <w:fldChar w:fldCharType="separate"/>
+    </w:r>
+    <w:r>
+      <w:rPr>
+        <w:noProof/>
+      </w:rPr>
+      <w:t>Quellenverzeichnis</w:t>
+    </w:r>
+    <w:r>
+      <w:rPr>
+        <w:noProof/>
+      </w:rPr>
+      <w:fldChar w:fldCharType="end"/>
+    </w:r>
     <w:r>
       <w:tab/>
     </w:r>
@@ -16707,7 +19150,7 @@
 </file>
 
 <file path=customXml/itemProps1.xml><?xml version="1.0" encoding="utf-8"?>
-<ds:datastoreItem xmlns:ds="http://schemas.openxmlformats.org/officeDocument/2006/customXml" ds:itemID="{1CE3A770-ACD5-4111-AA0E-C4A443008181}">
+<ds:datastoreItem xmlns:ds="http://schemas.openxmlformats.org/officeDocument/2006/customXml" ds:itemID="{D18C12DA-7719-4AD6-8989-093C0D18E8CE}">
   <ds:schemaRefs>
     <ds:schemaRef ds:uri="http://schemas.openxmlformats.org/officeDocument/2006/bibliography"/>
   </ds:schemaRefs>

</xml_diff>

<commit_message>
Erweiterung Powerpoint und Dokumentation
</commit_message>
<xml_diff>
--- a/SE-Projekt.docx
+++ b/SE-Projekt.docx
@@ -19,7 +19,7 @@
         <mc:AlternateContent>
           <mc:Choice Requires="wps">
             <w:drawing>
-              <wp:anchor distT="0" distB="0" distL="114300" distR="114300" simplePos="0" relativeHeight="251636224" behindDoc="0" locked="0" layoutInCell="1" allowOverlap="1" wp14:anchorId="18CA3349" wp14:editId="201E241B">
+              <wp:anchor distT="0" distB="0" distL="114300" distR="114300" simplePos="0" relativeHeight="251635200" behindDoc="0" locked="0" layoutInCell="1" allowOverlap="1" wp14:anchorId="18CA3349" wp14:editId="201E241B">
                 <wp:simplePos x="0" y="0"/>
                 <wp:positionH relativeFrom="column">
                   <wp:posOffset>0</wp:posOffset>
@@ -116,7 +116,7 @@
                 <v:stroke joinstyle="miter"/>
                 <v:path gradientshapeok="t" o:connecttype="rect"/>
               </v:shapetype>
-              <v:shape id="Textfeld 60" o:spid="_x0000_s1026" type="#_x0000_t202" style="position:absolute;left:0;text-align:left;margin-left:0;margin-top:102pt;width:2in;height:2in;z-index:251636224;visibility:visible;mso-wrap-style:none;mso-wrap-distance-left:9pt;mso-wrap-distance-top:0;mso-wrap-distance-right:9pt;mso-wrap-distance-bottom:0;mso-position-horizontal:absolute;mso-position-horizontal-relative:text;mso-position-vertical:absolute;mso-position-vertical-relative:text;v-text-anchor:top" o:gfxdata="UEsDBBQABgAIAAAAIQC2gziS/gAAAOEBAAATAAAAW0NvbnRlbnRfVHlwZXNdLnhtbJSRQU7DMBBF&#10;90jcwfIWJU67QAgl6YK0S0CoHGBkTxKLZGx5TGhvj5O2G0SRWNoz/78nu9wcxkFMGNg6quQqL6RA&#10;0s5Y6ir5vt9lD1JwBDIwOMJKHpHlpr69KfdHjyxSmriSfYz+USnWPY7AufNIadK6MEJMx9ApD/oD&#10;OlTrorhX2lFEilmcO2RdNtjC5xDF9pCuTyYBB5bi6bQ4syoJ3g9WQ0ymaiLzg5KdCXlKLjvcW893&#10;SUOqXwnz5DrgnHtJTxOsQfEKIT7DmDSUCaxw7Rqn8787ZsmRM9e2VmPeBN4uqYvTtW7jvijg9N/y&#10;JsXecLq0q+WD6m8AAAD//wMAUEsDBBQABgAIAAAAIQA4/SH/1gAAAJQBAAALAAAAX3JlbHMvLnJl&#10;bHOkkMFqwzAMhu+DvYPRfXGawxijTi+j0GvpHsDYimMaW0Yy2fr2M4PBMnrbUb/Q94l/f/hMi1qR&#10;JVI2sOt6UJgd+ZiDgffL8ekFlFSbvV0oo4EbChzGx4f9GRdb25HMsYhqlCwG5lrLq9biZkxWOiqY&#10;22YiTra2kYMu1l1tQD30/bPm3wwYN0x18gb45AdQl1tp5j/sFB2T0FQ7R0nTNEV3j6o9feQzro1i&#10;OWA14Fm+Q8a1a8+Bvu/d/dMb2JY5uiPbhG/ktn4cqGU/er3pcvwCAAD//wMAUEsDBBQABgAIAAAA&#10;IQBI/4trIQIAAEkEAAAOAAAAZHJzL2Uyb0RvYy54bWysVE2P2jAQvVfqf7B8LwFEt2xEWNFdUVVC&#10;uytBtWfj2CRS/CHbkNBf32eH7NJtT1Uvznhm/Dzz5jmLu0415CScr40u6GQ0pkRobspaHwr6Y7f+&#10;NKfEB6ZL1hgtCnoWnt4tP35YtDYXU1OZphSOAET7vLUFrUKweZZ5XgnF/MhYoRGUxikWsHWHrHSs&#10;Bbpqsul4fJO1xpXWGS68h/ehD9JlwpdS8PAkpReBNAVFbSGtLq37uGbLBcsPjtmq5pcy2D9UoVit&#10;cekr1AMLjBxd/QeUqrkz3sgw4kZlRsqai9QDupmM33WzrZgVqReQ4+0rTf7/wfLH07MjdVnQG9Cj&#10;mcKMdqILUjQlgQv8tNbnSNtaJIbuq+kw58Hv4Yxtd9Kp+EVDBHFAnV/ZBRrh8dB8Op+PEeKIDRvg&#10;Z2/HrfPhmzCKRKOgDuNLrLLTxoc+dUiJt2mzrpsmjbDRvzmAGT1ZrL2vMVqh23eXhvamPKMfZ3pF&#10;eMvXNe7cMB+emYMEUCdkHZ6wyMa0BTUXi5LKuJ9/88d8TAZRSlpIqqAamqek+a4xsdvJbAbQkDaz&#10;z1+m2LjryP46oo/q3kCzEzwfy5MZ80MzmNIZ9QLtr+KdCDHNcXNBw2Deh17meDtcrFYpCZqzLGz0&#10;1vIIHSmLfO66F+bshfSAeT2aQXosf8d9nxtPers6BkwgDSbS23N6YR16TaO9vK34IK73KevtD7D8&#10;BQAA//8DAFBLAwQUAAYACAAAACEA/VbundsAAAAIAQAADwAAAGRycy9kb3ducmV2LnhtbEyPwU7D&#10;MBBE70j8g7WVuFG7UUBpyKZCBc5A4QPc2MRp4nUUu23g61lO9DarGc2+qTazH8TJTrELhLBaKhCW&#10;mmA6ahE+P15uCxAxaTJ6CGQRvm2ETX19VenShDO929MutYJLKJYawaU0llLGxlmv4zKMltj7CpPX&#10;ic+plWbSZy73g8yUupded8QfnB7t1tmm3x09QqH8a9+vs7fo85/Vnds+hefxgHizmB8fQCQ7p/8w&#10;/OEzOtTMtA9HMlEMCDwkIWQqZ8F2VhQs9gj5OlMg60peDqh/AQAA//8DAFBLAQItABQABgAIAAAA&#10;IQC2gziS/gAAAOEBAAATAAAAAAAAAAAAAAAAAAAAAABbQ29udGVudF9UeXBlc10ueG1sUEsBAi0A&#10;FAAGAAgAAAAhADj9If/WAAAAlAEAAAsAAAAAAAAAAAAAAAAALwEAAF9yZWxzLy5yZWxzUEsBAi0A&#10;FAAGAAgAAAAhAEj/i2shAgAASQQAAA4AAAAAAAAAAAAAAAAALgIAAGRycy9lMm9Eb2MueG1sUEsB&#10;Ai0AFAAGAAgAAAAhAP1W7p3bAAAACAEAAA8AAAAAAAAAAAAAAAAAewQAAGRycy9kb3ducmV2Lnht&#10;bFBLBQYAAAAABAAEAPMAAACDBQAAAAA=&#10;" filled="f" stroked="f">
+              <v:shape id="Textfeld 60" o:spid="_x0000_s1026" type="#_x0000_t202" style="position:absolute;left:0;text-align:left;margin-left:0;margin-top:102pt;width:2in;height:2in;z-index:251635200;visibility:visible;mso-wrap-style:none;mso-wrap-distance-left:9pt;mso-wrap-distance-top:0;mso-wrap-distance-right:9pt;mso-wrap-distance-bottom:0;mso-position-horizontal:absolute;mso-position-horizontal-relative:text;mso-position-vertical:absolute;mso-position-vertical-relative:text;v-text-anchor:top" o:gfxdata="UEsDBBQABgAIAAAAIQC2gziS/gAAAOEBAAATAAAAW0NvbnRlbnRfVHlwZXNdLnhtbJSRQU7DMBBF&#10;90jcwfIWJU67QAgl6YK0S0CoHGBkTxKLZGx5TGhvj5O2G0SRWNoz/78nu9wcxkFMGNg6quQqL6RA&#10;0s5Y6ir5vt9lD1JwBDIwOMJKHpHlpr69KfdHjyxSmriSfYz+USnWPY7AufNIadK6MEJMx9ApD/oD&#10;OlTrorhX2lFEilmcO2RdNtjC5xDF9pCuTyYBB5bi6bQ4syoJ3g9WQ0ymaiLzg5KdCXlKLjvcW893&#10;SUOqXwnz5DrgnHtJTxOsQfEKIT7DmDSUCaxw7Rqn8787ZsmRM9e2VmPeBN4uqYvTtW7jvijg9N/y&#10;JsXecLq0q+WD6m8AAAD//wMAUEsDBBQABgAIAAAAIQA4/SH/1gAAAJQBAAALAAAAX3JlbHMvLnJl&#10;bHOkkMFqwzAMhu+DvYPRfXGawxijTi+j0GvpHsDYimMaW0Yy2fr2M4PBMnrbUb/Q94l/f/hMi1qR&#10;JVI2sOt6UJgd+ZiDgffL8ekFlFSbvV0oo4EbChzGx4f9GRdb25HMsYhqlCwG5lrLq9biZkxWOiqY&#10;22YiTra2kYMu1l1tQD30/bPm3wwYN0x18gb45AdQl1tp5j/sFB2T0FQ7R0nTNEV3j6o9feQzro1i&#10;OWA14Fm+Q8a1a8+Bvu/d/dMb2JY5uiPbhG/ktn4cqGU/er3pcvwCAAD//wMAUEsDBBQABgAIAAAA&#10;IQBI/4trIQIAAEkEAAAOAAAAZHJzL2Uyb0RvYy54bWysVE2P2jAQvVfqf7B8LwFEt2xEWNFdUVVC&#10;uytBtWfj2CRS/CHbkNBf32eH7NJtT1Uvznhm/Dzz5jmLu0415CScr40u6GQ0pkRobspaHwr6Y7f+&#10;NKfEB6ZL1hgtCnoWnt4tP35YtDYXU1OZphSOAET7vLUFrUKweZZ5XgnF/MhYoRGUxikWsHWHrHSs&#10;Bbpqsul4fJO1xpXWGS68h/ehD9JlwpdS8PAkpReBNAVFbSGtLq37uGbLBcsPjtmq5pcy2D9UoVit&#10;cekr1AMLjBxd/QeUqrkz3sgw4kZlRsqai9QDupmM33WzrZgVqReQ4+0rTf7/wfLH07MjdVnQG9Cj&#10;mcKMdqILUjQlgQv8tNbnSNtaJIbuq+kw58Hv4Yxtd9Kp+EVDBHFAnV/ZBRrh8dB8Op+PEeKIDRvg&#10;Z2/HrfPhmzCKRKOgDuNLrLLTxoc+dUiJt2mzrpsmjbDRvzmAGT1ZrL2vMVqh23eXhvamPKMfZ3pF&#10;eMvXNe7cMB+emYMEUCdkHZ6wyMa0BTUXi5LKuJ9/88d8TAZRSlpIqqAamqek+a4xsdvJbAbQkDaz&#10;z1+m2LjryP46oo/q3kCzEzwfy5MZ80MzmNIZ9QLtr+KdCDHNcXNBw2Deh17meDtcrFYpCZqzLGz0&#10;1vIIHSmLfO66F+bshfSAeT2aQXosf8d9nxtPers6BkwgDSbS23N6YR16TaO9vK34IK73KevtD7D8&#10;BQAA//8DAFBLAwQUAAYACAAAACEA/VbundsAAAAIAQAADwAAAGRycy9kb3ducmV2LnhtbEyPwU7D&#10;MBBE70j8g7WVuFG7UUBpyKZCBc5A4QPc2MRp4nUUu23g61lO9DarGc2+qTazH8TJTrELhLBaKhCW&#10;mmA6ahE+P15uCxAxaTJ6CGQRvm2ETX19VenShDO929MutYJLKJYawaU0llLGxlmv4zKMltj7CpPX&#10;ic+plWbSZy73g8yUupded8QfnB7t1tmm3x09QqH8a9+vs7fo85/Vnds+hefxgHizmB8fQCQ7p/8w&#10;/OEzOtTMtA9HMlEMCDwkIWQqZ8F2VhQs9gj5OlMg60peDqh/AQAA//8DAFBLAQItABQABgAIAAAA&#10;IQC2gziS/gAAAOEBAAATAAAAAAAAAAAAAAAAAAAAAABbQ29udGVudF9UeXBlc10ueG1sUEsBAi0A&#10;FAAGAAgAAAAhADj9If/WAAAAlAEAAAsAAAAAAAAAAAAAAAAALwEAAF9yZWxzLy5yZWxzUEsBAi0A&#10;FAAGAAgAAAAhAEj/i2shAgAASQQAAA4AAAAAAAAAAAAAAAAALgIAAGRycy9lMm9Eb2MueG1sUEsB&#10;Ai0AFAAGAAgAAAAhAP1W7p3bAAAACAEAAA8AAAAAAAAAAAAAAAAAewQAAGRycy9kb3ducmV2Lnht&#10;bFBLBQYAAAAABAAEAPMAAACDBQAAAAA=&#10;" filled="f" stroked="f">
                 <v:textbox style="mso-fit-shape-to-text:t">
                   <w:txbxContent>
                     <w:p>
@@ -181,7 +181,7 @@
         <mc:AlternateContent>
           <mc:Choice Requires="wps">
             <w:drawing>
-              <wp:anchor distT="0" distB="0" distL="114300" distR="114300" simplePos="0" relativeHeight="251640320" behindDoc="0" locked="0" layoutInCell="1" allowOverlap="1" wp14:anchorId="58322B0C" wp14:editId="17AA5F5A">
+              <wp:anchor distT="0" distB="0" distL="114300" distR="114300" simplePos="0" relativeHeight="251639296" behindDoc="0" locked="0" layoutInCell="1" allowOverlap="1" wp14:anchorId="58322B0C" wp14:editId="17AA5F5A">
                 <wp:simplePos x="0" y="0"/>
                 <wp:positionH relativeFrom="margin">
                   <wp:posOffset>-196850</wp:posOffset>
@@ -569,7 +569,7 @@
           </mc:Choice>
           <mc:Fallback>
             <w:pict>
-              <v:shape w14:anchorId="58322B0C" id="Textfeld 32" o:spid="_x0000_s1027" type="#_x0000_t202" style="position:absolute;left:0;text-align:left;margin-left:-15.5pt;margin-top:439pt;width:293.25pt;height:137.25pt;z-index:251640320;visibility:visible;mso-wrap-style:square;mso-width-percent:0;mso-height-percent:0;mso-wrap-distance-left:9pt;mso-wrap-distance-top:0;mso-wrap-distance-right:9pt;mso-wrap-distance-bottom:0;mso-position-horizontal:absolute;mso-position-horizontal-relative:margin;mso-position-vertical:absolute;mso-position-vertical-relative:page;mso-width-percent:0;mso-height-percent:0;mso-width-relative:page;mso-height-relative:margin;v-text-anchor:bottom" o:gfxdata="UEsDBBQABgAIAAAAIQC2gziS/gAAAOEBAAATAAAAW0NvbnRlbnRfVHlwZXNdLnhtbJSRQU7DMBBF&#10;90jcwfIWJU67QAgl6YK0S0CoHGBkTxKLZGx5TGhvj5O2G0SRWNoz/78nu9wcxkFMGNg6quQqL6RA&#10;0s5Y6ir5vt9lD1JwBDIwOMJKHpHlpr69KfdHjyxSmriSfYz+USnWPY7AufNIadK6MEJMx9ApD/oD&#10;OlTrorhX2lFEilmcO2RdNtjC5xDF9pCuTyYBB5bi6bQ4syoJ3g9WQ0ymaiLzg5KdCXlKLjvcW893&#10;SUOqXwnz5DrgnHtJTxOsQfEKIT7DmDSUCaxw7Rqn8787ZsmRM9e2VmPeBN4uqYvTtW7jvijg9N/y&#10;JsXecLq0q+WD6m8AAAD//wMAUEsDBBQABgAIAAAAIQA4/SH/1gAAAJQBAAALAAAAX3JlbHMvLnJl&#10;bHOkkMFqwzAMhu+DvYPRfXGawxijTi+j0GvpHsDYimMaW0Yy2fr2M4PBMnrbUb/Q94l/f/hMi1qR&#10;JVI2sOt6UJgd+ZiDgffL8ekFlFSbvV0oo4EbChzGx4f9GRdb25HMsYhqlCwG5lrLq9biZkxWOiqY&#10;22YiTra2kYMu1l1tQD30/bPm3wwYN0x18gb45AdQl1tp5j/sFB2T0FQ7R0nTNEV3j6o9feQzro1i&#10;OWA14Fm+Q8a1a8+Bvu/d/dMb2JY5uiPbhG/ktn4cqGU/er3pcvwCAAD//wMAUEsDBBQABgAIAAAA&#10;IQAOTj7kMAIAAFkEAAAOAAAAZHJzL2Uyb0RvYy54bWysVMtu2zAQvBfoPxC81/Ijj8KwHLgJXBQI&#10;kgBJkTNNkbYAisuStCX36zukLKdIeyp6oZe7qyF3ZujFTdcYdlA+1GRLPhmNOVNWUlXbbcm/v6w/&#10;feYsRGErYciqkh9V4DfLjx8WrZurKe3IVMozgNgwb13JdzG6eVEEuVONCCNyyqKoyTciYuu3ReVF&#10;C/TGFNPx+KpoyVfOk1QhIHvXF/ky42utZHzUOqjITMlxt5hXn9dNWovlQsy3XrhdLU/XEP9wi0bU&#10;Foeeoe5EFGzv6z+gmlp6CqTjSFJTkNa1VHkGTDMZv5vmeSecyrOAnODONIX/BysfDk+e1VXJZ1PO&#10;rGig0YvqolamYkiBn9aFOdqeHRpj94U66DzkA5Jp7E77Jv1iIIY6mD6e2QUak0jOrqcX0+tLziRq&#10;k+uL2Rgb4Bdvnzsf4ldFDUtByT3ky6yKw32IfevQkk6ztK6NyRIay9qSX80ux/mDcwXgxqZelc1w&#10;gkkj9VdPUew2XabgPNaGqiOm9dT7JTi5rnGjexHik/AwCAaE6eMjFm0IJ9Mp4mxH/uff8qkfuqHK&#10;WQvDlTz82AuvODPfLBRN7hwCPwSbIbD75pbg4Qmek5M5xAc+miHUnppXvIVVOgUlYSXOKvlmCG9j&#10;b3u8JalWq9wEDzoR7+2zkwk68ZT4felehXcnESL0e6DBimL+Tou+t1djtY+k6yxU4rVnEQKnDfyb&#10;pT69tfRAft/nrrd/hOUvAAAA//8DAFBLAwQUAAYACAAAACEAwIWk2uIAAAAMAQAADwAAAGRycy9k&#10;b3ducmV2LnhtbEyPT0vDQBDF74LfYRnBW7tJS2qI2RSxiAgebLU9b5IxCc3OhuzmT/30jqc6pxne&#10;483vpdvZtGLE3jWWFITLAARSYcuGKgVfny+LGITzmkrdWkIFF3SwzW5vUp2UdqI9jgdfCQ4hl2gF&#10;tfddIqUrajTaLW2HxNq37Y32fPaVLHs9cbhp5SoINtLohvhDrTt8rrE4Hwaj4OMnP27eT8Nl2r3t&#10;xj2eX4coXCt1fzc/PYLwOPurGf7wGR0yZsrtQKUTrYLFOuQuXkH8EPPCjogHRM7WMFpFILNU/i+R&#10;/QIAAP//AwBQSwECLQAUAAYACAAAACEAtoM4kv4AAADhAQAAEwAAAAAAAAAAAAAAAAAAAAAAW0Nv&#10;bnRlbnRfVHlwZXNdLnhtbFBLAQItABQABgAIAAAAIQA4/SH/1gAAAJQBAAALAAAAAAAAAAAAAAAA&#10;AC8BAABfcmVscy8ucmVsc1BLAQItABQABgAIAAAAIQAOTj7kMAIAAFkEAAAOAAAAAAAAAAAAAAAA&#10;AC4CAABkcnMvZTJvRG9jLnhtbFBLAQItABQABgAIAAAAIQDAhaTa4gAAAAwBAAAPAAAAAAAAAAAA&#10;AAAAAIoEAABkcnMvZG93bnJldi54bWxQSwUGAAAAAAQABADzAAAAmQUAAAAA&#10;" filled="f" stroked="f" strokeweight=".5pt">
+              <v:shape w14:anchorId="58322B0C" id="Textfeld 32" o:spid="_x0000_s1027" type="#_x0000_t202" style="position:absolute;left:0;text-align:left;margin-left:-15.5pt;margin-top:439pt;width:293.25pt;height:137.25pt;z-index:251639296;visibility:visible;mso-wrap-style:square;mso-width-percent:0;mso-height-percent:0;mso-wrap-distance-left:9pt;mso-wrap-distance-top:0;mso-wrap-distance-right:9pt;mso-wrap-distance-bottom:0;mso-position-horizontal:absolute;mso-position-horizontal-relative:margin;mso-position-vertical:absolute;mso-position-vertical-relative:page;mso-width-percent:0;mso-height-percent:0;mso-width-relative:page;mso-height-relative:margin;v-text-anchor:bottom" o:gfxdata="UEsDBBQABgAIAAAAIQC2gziS/gAAAOEBAAATAAAAW0NvbnRlbnRfVHlwZXNdLnhtbJSRQU7DMBBF&#10;90jcwfIWJU67QAgl6YK0S0CoHGBkTxKLZGx5TGhvj5O2G0SRWNoz/78nu9wcxkFMGNg6quQqL6RA&#10;0s5Y6ir5vt9lD1JwBDIwOMJKHpHlpr69KfdHjyxSmriSfYz+USnWPY7AufNIadK6MEJMx9ApD/oD&#10;OlTrorhX2lFEilmcO2RdNtjC5xDF9pCuTyYBB5bi6bQ4syoJ3g9WQ0ymaiLzg5KdCXlKLjvcW893&#10;SUOqXwnz5DrgnHtJTxOsQfEKIT7DmDSUCaxw7Rqn8787ZsmRM9e2VmPeBN4uqYvTtW7jvijg9N/y&#10;JsXecLq0q+WD6m8AAAD//wMAUEsDBBQABgAIAAAAIQA4/SH/1gAAAJQBAAALAAAAX3JlbHMvLnJl&#10;bHOkkMFqwzAMhu+DvYPRfXGawxijTi+j0GvpHsDYimMaW0Yy2fr2M4PBMnrbUb/Q94l/f/hMi1qR&#10;JVI2sOt6UJgd+ZiDgffL8ekFlFSbvV0oo4EbChzGx4f9GRdb25HMsYhqlCwG5lrLq9biZkxWOiqY&#10;22YiTra2kYMu1l1tQD30/bPm3wwYN0x18gb45AdQl1tp5j/sFB2T0FQ7R0nTNEV3j6o9feQzro1i&#10;OWA14Fm+Q8a1a8+Bvu/d/dMb2JY5uiPbhG/ktn4cqGU/er3pcvwCAAD//wMAUEsDBBQABgAIAAAA&#10;IQAOTj7kMAIAAFkEAAAOAAAAZHJzL2Uyb0RvYy54bWysVMtu2zAQvBfoPxC81/Ijj8KwHLgJXBQI&#10;kgBJkTNNkbYAisuStCX36zukLKdIeyp6oZe7qyF3ZujFTdcYdlA+1GRLPhmNOVNWUlXbbcm/v6w/&#10;feYsRGErYciqkh9V4DfLjx8WrZurKe3IVMozgNgwb13JdzG6eVEEuVONCCNyyqKoyTciYuu3ReVF&#10;C/TGFNPx+KpoyVfOk1QhIHvXF/ky42utZHzUOqjITMlxt5hXn9dNWovlQsy3XrhdLU/XEP9wi0bU&#10;Foeeoe5EFGzv6z+gmlp6CqTjSFJTkNa1VHkGTDMZv5vmeSecyrOAnODONIX/BysfDk+e1VXJZ1PO&#10;rGig0YvqolamYkiBn9aFOdqeHRpj94U66DzkA5Jp7E77Jv1iIIY6mD6e2QUak0jOrqcX0+tLziRq&#10;k+uL2Rgb4Bdvnzsf4ldFDUtByT3ky6yKw32IfevQkk6ztK6NyRIay9qSX80ux/mDcwXgxqZelc1w&#10;gkkj9VdPUew2XabgPNaGqiOm9dT7JTi5rnGjexHik/AwCAaE6eMjFm0IJ9Mp4mxH/uff8qkfuqHK&#10;WQvDlTz82AuvODPfLBRN7hwCPwSbIbD75pbg4Qmek5M5xAc+miHUnppXvIVVOgUlYSXOKvlmCG9j&#10;b3u8JalWq9wEDzoR7+2zkwk68ZT4felehXcnESL0e6DBimL+Tou+t1djtY+k6yxU4rVnEQKnDfyb&#10;pT69tfRAft/nrrd/hOUvAAAA//8DAFBLAwQUAAYACAAAACEAwIWk2uIAAAAMAQAADwAAAGRycy9k&#10;b3ducmV2LnhtbEyPT0vDQBDF74LfYRnBW7tJS2qI2RSxiAgebLU9b5IxCc3OhuzmT/30jqc6pxne&#10;483vpdvZtGLE3jWWFITLAARSYcuGKgVfny+LGITzmkrdWkIFF3SwzW5vUp2UdqI9jgdfCQ4hl2gF&#10;tfddIqUrajTaLW2HxNq37Y32fPaVLHs9cbhp5SoINtLohvhDrTt8rrE4Hwaj4OMnP27eT8Nl2r3t&#10;xj2eX4coXCt1fzc/PYLwOPurGf7wGR0yZsrtQKUTrYLFOuQuXkH8EPPCjogHRM7WMFpFILNU/i+R&#10;/QIAAP//AwBQSwECLQAUAAYACAAAACEAtoM4kv4AAADhAQAAEwAAAAAAAAAAAAAAAAAAAAAAW0Nv&#10;bnRlbnRfVHlwZXNdLnhtbFBLAQItABQABgAIAAAAIQA4/SH/1gAAAJQBAAALAAAAAAAAAAAAAAAA&#10;AC8BAABfcmVscy8ucmVsc1BLAQItABQABgAIAAAAIQAOTj7kMAIAAFkEAAAOAAAAAAAAAAAAAAAA&#10;AC4CAABkcnMvZTJvRG9jLnhtbFBLAQItABQABgAIAAAAIQDAhaTa4gAAAAwBAAAPAAAAAAAAAAAA&#10;AAAAAIoEAABkcnMvZG93bnJldi54bWxQSwUGAAAAAAQABADzAAAAmQUAAAAA&#10;" filled="f" stroked="f" strokeweight=".5pt">
                 <v:textbox inset="0,0,0,0">
                   <w:txbxContent>
                     <w:tbl>
@@ -918,7 +918,7 @@
           <w:noProof/>
         </w:rPr>
         <w:drawing>
-          <wp:anchor distT="0" distB="0" distL="114300" distR="114300" simplePos="0" relativeHeight="251798016" behindDoc="1" locked="0" layoutInCell="1" allowOverlap="1" wp14:anchorId="3CD9F0ED" wp14:editId="0FFC8074">
+          <wp:anchor distT="0" distB="0" distL="114300" distR="114300" simplePos="0" relativeHeight="251796992" behindDoc="1" locked="0" layoutInCell="1" allowOverlap="1" wp14:anchorId="3CD9F0ED" wp14:editId="0FFC8074">
             <wp:simplePos x="0" y="0"/>
             <wp:positionH relativeFrom="column">
               <wp:posOffset>1995170</wp:posOffset>
@@ -1402,6 +1402,8 @@
       <w:r>
         <w:fldChar w:fldCharType="end"/>
       </w:r>
+      <w:bookmarkStart w:id="3" w:name="_GoBack"/>
+      <w:bookmarkEnd w:id="3"/>
     </w:p>
     <w:p>
       <w:pPr>
@@ -2783,11 +2785,11 @@
         <w:lastRenderedPageBreak/>
         <w:fldChar w:fldCharType="end"/>
       </w:r>
-      <w:bookmarkStart w:id="3" w:name="_Toc536192268"/>
+      <w:bookmarkStart w:id="4" w:name="_Toc536192268"/>
       <w:r>
         <w:t>Abbildungsverzeichnis</w:t>
       </w:r>
-      <w:bookmarkEnd w:id="3"/>
+      <w:bookmarkEnd w:id="4"/>
     </w:p>
     <w:p>
       <w:pPr>
@@ -3030,11 +3032,11 @@
         </w:numPr>
         <w:jc w:val="both"/>
       </w:pPr>
-      <w:bookmarkStart w:id="4" w:name="_Toc536192269"/>
+      <w:bookmarkStart w:id="5" w:name="_Toc536192269"/>
       <w:r>
         <w:t>Tabellenverzeichnis</w:t>
       </w:r>
-      <w:bookmarkEnd w:id="4"/>
+      <w:bookmarkEnd w:id="5"/>
     </w:p>
     <w:p>
       <w:pPr>
@@ -3087,21 +3089,21 @@
       <w:r>
         <w:t xml:space="preserve"> </w:t>
       </w:r>
-      <w:bookmarkStart w:id="5" w:name="_Toc536192270"/>
+      <w:bookmarkStart w:id="6" w:name="_Toc536192270"/>
       <w:r>
         <w:t>Einleitung</w:t>
       </w:r>
-      <w:bookmarkEnd w:id="5"/>
+      <w:bookmarkEnd w:id="6"/>
     </w:p>
     <w:p>
       <w:pPr>
         <w:pStyle w:val="berschrift2"/>
       </w:pPr>
-      <w:bookmarkStart w:id="6" w:name="_Toc536192271"/>
+      <w:bookmarkStart w:id="7" w:name="_Toc536192271"/>
       <w:r>
         <w:t>Ziel der Veranstaltung</w:t>
       </w:r>
-      <w:bookmarkEnd w:id="6"/>
+      <w:bookmarkEnd w:id="7"/>
     </w:p>
     <w:p>
       <w:r>
@@ -3168,11 +3170,11 @@
       <w:pPr>
         <w:pStyle w:val="berschrift2"/>
       </w:pPr>
-      <w:bookmarkStart w:id="7" w:name="_Toc536192272"/>
+      <w:bookmarkStart w:id="8" w:name="_Toc536192272"/>
       <w:r>
         <w:t>Allgemeines</w:t>
       </w:r>
-      <w:bookmarkEnd w:id="7"/>
+      <w:bookmarkEnd w:id="8"/>
     </w:p>
     <w:p>
       <w:r>
@@ -3215,12 +3217,12 @@
         <w:pStyle w:val="berschrift1"/>
         <w:jc w:val="both"/>
       </w:pPr>
-      <w:bookmarkStart w:id="8" w:name="_Toc536192273"/>
+      <w:bookmarkStart w:id="9" w:name="_Toc536192273"/>
       <w:r>
         <w:lastRenderedPageBreak/>
         <w:t>Hintergrund</w:t>
       </w:r>
-      <w:bookmarkEnd w:id="8"/>
+      <w:bookmarkEnd w:id="9"/>
     </w:p>
     <w:p>
       <w:r>
@@ -3238,7 +3240,12 @@
         <w:t xml:space="preserve"> und kostete 2</w:t>
       </w:r>
       <w:r>
-        <w:t>0 Millionen Menschen das Leben. Wir beschäftigen uns mit dem Ausbruch der Pest im Mittelalter, da dieser besser dokumentiert ist und große Teile Europas betraf. Der dritte große Ausbruch hatte seinen Ursprung in Hong Kong im Jahr 1894 und verbreitete den Erreger sogar bis nach Nordamerika.</w:t>
+        <w:t xml:space="preserve">0 Millionen Menschen das Leben. </w:t>
+      </w:r>
+    </w:p>
+    <w:p>
+      <w:r>
+        <w:t>Wir beschäftigen uns mit dem Ausbruch der Pest im Mittelalter, da dieser besser dokumentiert ist und große Teile Europas betraf. Der dritte große Ausbruch hatte seinen Ursprung in Hong Kong im Jahr 1894 und verbreitete den Erreger sogar bis nach Nordamerika.</w:t>
       </w:r>
     </w:p>
     <w:p>
@@ -3246,11 +3253,11 @@
         <w:pStyle w:val="berschrift2"/>
         <w:jc w:val="both"/>
       </w:pPr>
-      <w:bookmarkStart w:id="9" w:name="_Toc536192274"/>
+      <w:bookmarkStart w:id="10" w:name="_Toc536192274"/>
       <w:r>
         <w:t>Beschreibung</w:t>
       </w:r>
-      <w:bookmarkEnd w:id="9"/>
+      <w:bookmarkEnd w:id="10"/>
     </w:p>
     <w:p>
       <w:r>
@@ -3270,7 +3277,12 @@
       </w:r>
       <w:proofErr w:type="spellEnd"/>
       <w:r>
-        <w:t>“ ausgelöst wird. Sie forderte im Mittelalter, ungefähr Mitte des 14. Jahrhunderts, mehr als 20 Millionen Tote. Es gibt mehrere Formen dieser Krankheit</w:t>
+        <w:t xml:space="preserve">“ ausgelöst wird. Sie forderte im Mittelalter, ungefähr Mitte des 14. Jahrhunderts, mehr als 20 Millionen Tote. </w:t>
+      </w:r>
+    </w:p>
+    <w:p>
+      <w:r>
+        <w:t>Es gibt mehrere Formen dieser Krankheit</w:t>
       </w:r>
       <w:r>
         <w:t>, welche im Folgenden näher behandelt werden</w:t>
@@ -3290,11 +3302,11 @@
         <w:pStyle w:val="berschrift3"/>
         <w:jc w:val="both"/>
       </w:pPr>
-      <w:bookmarkStart w:id="10" w:name="_Toc536192275"/>
+      <w:bookmarkStart w:id="11" w:name="_Toc536192275"/>
       <w:r>
         <w:t>Beulenpest</w:t>
       </w:r>
-      <w:bookmarkEnd w:id="10"/>
+      <w:bookmarkEnd w:id="11"/>
       <w:r>
         <w:t>/</w:t>
       </w:r>
@@ -3336,7 +3348,12 @@
         <w:t>dunkel-eitrigen Beulen, die einen Durchmesser bis zu 10 cm erre</w:t>
       </w:r>
       <w:r>
-        <w:t xml:space="preserve">ichen können und vermehrt an Hals, Achselhöhlen und Leisten vorkommen. Die Beulen entstehen durch eine Infektion der Lymphknoten sowie -gefäße. </w:t>
+        <w:t xml:space="preserve">ichen können und vermehrt an Hals, Achselhöhlen und Leisten vorkommen. </w:t>
+      </w:r>
+    </w:p>
+    <w:p>
+      <w:r>
+        <w:t xml:space="preserve">Die Beulen entstehen durch eine Infektion der Lymphknoten sowie -gefäße. </w:t>
       </w:r>
       <w:r>
         <w:t>Diese Erkrankung birgt auch Begleitersch</w:t>
@@ -3378,11 +3395,12 @@
         <w:pStyle w:val="berschrift3"/>
         <w:jc w:val="both"/>
       </w:pPr>
-      <w:bookmarkStart w:id="11" w:name="_Toc536192276"/>
-      <w:r>
+      <w:bookmarkStart w:id="12" w:name="_Toc536192276"/>
+      <w:r>
+        <w:lastRenderedPageBreak/>
         <w:t>Lungenpest</w:t>
       </w:r>
-      <w:bookmarkEnd w:id="11"/>
+      <w:bookmarkEnd w:id="12"/>
     </w:p>
     <w:p>
       <w:r>
@@ -3405,11 +3423,11 @@
     </w:p>
     <w:p>
       <w:r>
-        <w:lastRenderedPageBreak/>
         <w:t>Ein weiterer Grund, warum die Lungenpest selten vorkommt ist, dass die Inkubationszeit etwa 1 bis 3 Tage beträgt, die Sterblichkeitsrate bei 95% liegt und der ansteckende Bluthusten erst im fortgeschrittenen Stadium auftritt. Somit ein kurzer Zeitraum, um andere Personen damit zu infizieren. Die Lungenpest kann aber auch über Tiere, wie z.B. Katzen übertragen werden.</w:t>
       </w:r>
-    </w:p>
-    <w:p>
+      <w:r>
+        <w:t xml:space="preserve"> </w:t>
+      </w:r>
       <w:r>
         <w:t xml:space="preserve">Die Erreger können aber auch über die </w:t>
       </w:r>
@@ -3427,12 +3445,12 @@
         <w:pStyle w:val="berschrift3"/>
         <w:jc w:val="both"/>
       </w:pPr>
-      <w:bookmarkStart w:id="12" w:name="_Toc536192277"/>
+      <w:bookmarkStart w:id="13" w:name="_Toc536192277"/>
       <w:proofErr w:type="spellStart"/>
       <w:r>
         <w:t>Pestepsis</w:t>
       </w:r>
-      <w:bookmarkEnd w:id="12"/>
+      <w:bookmarkEnd w:id="13"/>
       <w:proofErr w:type="spellEnd"/>
     </w:p>
     <w:p>
@@ -3442,7 +3460,12 @@
     </w:p>
     <w:p>
       <w:r>
-        <w:t xml:space="preserve">Nach Übertragen verteilen sich die Bakterien im ganzen Körper und können unbehandelt innerhalb von 36 Stunden zum Tod führen. In dieser Zeit treten Symptome wie Fieber, Kopfschmerzen, Benommenheit und Verdauungsprobleme auf. Die Bezeichnung „schwarzer Tod“ entstand durch das Auftreten von großflächigen Haut- und Organblutungen. </w:t>
+        <w:t xml:space="preserve">Nach Übertragen verteilen sich die Bakterien im ganzen Körper und können unbehandelt innerhalb von 36 Stunden zum Tod führen. In dieser Zeit treten Symptome wie Fieber, Kopfschmerzen, Benommenheit und Verdauungsprobleme auf. </w:t>
+      </w:r>
+    </w:p>
+    <w:p>
+      <w:r>
+        <w:t xml:space="preserve">Die Bezeichnung „schwarzer Tod“ entstand durch das Auftreten von großflächigen Haut- und Organblutungen. </w:t>
       </w:r>
     </w:p>
     <w:p>
@@ -3450,11 +3473,11 @@
         <w:pStyle w:val="berschrift2"/>
         <w:jc w:val="both"/>
       </w:pPr>
-      <w:bookmarkStart w:id="13" w:name="_Toc536192278"/>
+      <w:bookmarkStart w:id="14" w:name="_Toc536192278"/>
       <w:r>
         <w:t>Behandlung</w:t>
       </w:r>
-      <w:bookmarkEnd w:id="13"/>
+      <w:bookmarkEnd w:id="14"/>
     </w:p>
     <w:p>
       <w:r>
@@ -3472,11 +3495,11 @@
         <w:pStyle w:val="berschrift3"/>
         <w:jc w:val="both"/>
       </w:pPr>
-      <w:bookmarkStart w:id="14" w:name="_Toc536192279"/>
+      <w:bookmarkStart w:id="15" w:name="_Toc536192279"/>
       <w:r>
         <w:t>Mittelalter</w:t>
       </w:r>
-      <w:bookmarkEnd w:id="14"/>
+      <w:bookmarkEnd w:id="15"/>
     </w:p>
     <w:p>
       <w:r>
@@ -3484,11 +3507,23 @@
       </w:r>
       <w:proofErr w:type="gramStart"/>
       <w:r>
-        <w:t>von Mensch</w:t>
+        <w:t>vo</w:t>
+      </w:r>
+      <w:r>
+        <w:t>n</w:t>
+      </w:r>
+      <w:r>
+        <w:t xml:space="preserve"> Mensch</w:t>
       </w:r>
       <w:proofErr w:type="gramEnd"/>
       <w:r>
-        <w:t xml:space="preserve"> zu Mensch oder Tier zu Mensch übertragen werden kann.</w:t>
+        <w:t xml:space="preserve"> zu Mensch oder</w:t>
+      </w:r>
+      <w:r>
+        <w:t xml:space="preserve"> von</w:t>
+      </w:r>
+      <w:r>
+        <w:t xml:space="preserve"> Tier zu Mensch übertragen werden kann.</w:t>
       </w:r>
       <w:r>
         <w:t xml:space="preserve"> Die Bevölkerung ging davon aus, dass die Krankheit über faul riechend</w:t>
@@ -3523,7 +3558,13 @@
         <w:t xml:space="preserve">von </w:t>
       </w:r>
       <w:r>
-        <w:t xml:space="preserve">Medikamenten, Anwendung von </w:t>
+        <w:t>Medikamenten</w:t>
+      </w:r>
+      <w:r>
+        <w:t xml:space="preserve"> und Kräutern</w:t>
+      </w:r>
+      <w:r>
+        <w:t xml:space="preserve">, Anwendung von </w:t>
       </w:r>
       <w:r>
         <w:t>Ade</w:t>
@@ -3532,13 +3573,25 @@
         <w:t>rla</w:t>
       </w:r>
       <w:r>
-        <w:t>ssen und nassem Schröpfen zu behandeln.</w:t>
+        <w:t>ssen und nassem Schröpfen zu behandeln</w:t>
+      </w:r>
+      <w:r>
+        <w:t>, um dem Kranken schlechtes Blut zu entnehmen</w:t>
+      </w:r>
+      <w:r>
+        <w:t>.</w:t>
       </w:r>
       <w:r>
         <w:t xml:space="preserve"> </w:t>
       </w:r>
       <w:r>
-        <w:t>Diese verschlimmerten in der Regel aber die Situation der Patienten, weil sie diese zusätzlich noch schwächten.</w:t>
+        <w:t>Diese</w:t>
+      </w:r>
+      <w:r>
+        <w:t xml:space="preserve"> Maßnahmen</w:t>
+      </w:r>
+      <w:r>
+        <w:t xml:space="preserve"> verschlimmerten in der Regel aber die Situation der Patienten, weil sie diese zusätzlich noch schwächten.</w:t>
       </w:r>
     </w:p>
     <w:p>
@@ -3546,11 +3599,12 @@
         <w:pStyle w:val="berschrift3"/>
         <w:jc w:val="both"/>
       </w:pPr>
-      <w:bookmarkStart w:id="15" w:name="_Toc536192280"/>
-      <w:r>
+      <w:bookmarkStart w:id="16" w:name="_Toc536192280"/>
+      <w:r>
+        <w:lastRenderedPageBreak/>
         <w:t>Neuzeit</w:t>
       </w:r>
-      <w:bookmarkEnd w:id="15"/>
+      <w:bookmarkEnd w:id="16"/>
     </w:p>
     <w:p>
       <w:r>
@@ -3566,11 +3620,7 @@
         <w:t xml:space="preserve"> kann.</w:t>
       </w:r>
       <w:r>
-        <w:t xml:space="preserve"> Aus diesem Grund und durch die Verbesserung der Hygienestandards ist es sehr unwahrscheinlich, dass eine Pandemie in solch </w:t>
-      </w:r>
-      <w:r>
-        <w:lastRenderedPageBreak/>
-        <w:t>großem Maße wieder ausbricht. Lediglich die Tatsache der steigenden Antibiotikaresistenzen kann zu solch einem Eintreten führen.</w:t>
+        <w:t xml:space="preserve"> Aus diesem Grund und durch die Verbesserung der Hygienestandards ist es sehr unwahrscheinlich, dass eine Pandemie in solch großem Maße wieder ausbricht. Lediglich die Tatsache der steigenden Antibiotikaresistenzen kann zu solch einem Eintreten führen.</w:t>
       </w:r>
     </w:p>
     <w:p>
@@ -3578,11 +3628,11 @@
         <w:pStyle w:val="berschrift2"/>
         <w:jc w:val="both"/>
       </w:pPr>
-      <w:bookmarkStart w:id="16" w:name="_Toc536192281"/>
+      <w:bookmarkStart w:id="17" w:name="_Toc536192281"/>
       <w:r>
         <w:t>Verbreitung</w:t>
       </w:r>
-      <w:bookmarkEnd w:id="16"/>
+      <w:bookmarkEnd w:id="17"/>
     </w:p>
     <w:p>
       <w:r>
@@ -3684,7 +3734,7 @@
       <w:pPr>
         <w:pStyle w:val="Beschriftung"/>
       </w:pPr>
-      <w:bookmarkStart w:id="17" w:name="_Toc536192301"/>
+      <w:bookmarkStart w:id="18" w:name="_Toc536192301"/>
       <w:r>
         <w:t xml:space="preserve">Abbildung </w:t>
       </w:r>
@@ -3727,7 +3777,7 @@
         </w:rPr>
         <w:footnoteReference w:id="1"/>
       </w:r>
-      <w:bookmarkEnd w:id="17"/>
+      <w:bookmarkEnd w:id="18"/>
     </w:p>
     <w:p>
       <w:r>
@@ -3824,10 +3874,7 @@
         <w:t xml:space="preserve"> </w:t>
       </w:r>
       <w:r>
-        <w:t>Eine Gruppe von Menschen wanderte von Stadt zu Stadt</w:t>
-      </w:r>
-      <w:r>
-        <w:t xml:space="preserve"> und schlug sich mit Peitschen den Rücken blutig. Letztendlich ist dieses Verhalten doch kontraproduktiv gewesen, da sich die Bakterien so schneller in Städten und Dörfern verteilt haben.</w:t>
+        <w:t>Eine Gruppe von Menschen wanderte von Stadt zu Stadt und schlug sich mit Peitschen den Rücken blutig. Letztendlich ist dieses Verhalten doch kontraproduktiv gewesen, da sich die Bakterien so schneller in Städten und Dörfern verteilt haben.</w:t>
       </w:r>
     </w:p>
     <w:p>
@@ -3882,12 +3929,12 @@
         <w:pStyle w:val="berschrift1"/>
         <w:jc w:val="both"/>
       </w:pPr>
-      <w:bookmarkStart w:id="18" w:name="_Toc536192282"/>
+      <w:bookmarkStart w:id="19" w:name="_Toc536192282"/>
       <w:r>
         <w:lastRenderedPageBreak/>
         <w:t>Analyse</w:t>
       </w:r>
-      <w:bookmarkEnd w:id="18"/>
+      <w:bookmarkEnd w:id="19"/>
     </w:p>
     <w:p>
       <w:r>
@@ -3902,11 +3949,11 @@
         <w:pStyle w:val="berschrift2"/>
         <w:jc w:val="both"/>
       </w:pPr>
-      <w:bookmarkStart w:id="19" w:name="_Toc536192283"/>
+      <w:bookmarkStart w:id="20" w:name="_Toc536192283"/>
       <w:r>
         <w:t>Demographischer Verlauf</w:t>
       </w:r>
-      <w:bookmarkEnd w:id="19"/>
+      <w:bookmarkEnd w:id="20"/>
     </w:p>
     <w:p>
       <w:r>
@@ -3978,7 +4025,7 @@
       <w:pPr>
         <w:pStyle w:val="Beschriftung"/>
       </w:pPr>
-      <w:bookmarkStart w:id="20" w:name="_Toc536192302"/>
+      <w:bookmarkStart w:id="21" w:name="_Toc536192302"/>
       <w:r>
         <w:t xml:space="preserve">Abbildung </w:t>
       </w:r>
@@ -4024,7 +4071,7 @@
         </w:rPr>
         <w:footnoteReference w:id="2"/>
       </w:r>
-      <w:bookmarkEnd w:id="20"/>
+      <w:bookmarkEnd w:id="21"/>
     </w:p>
     <w:p>
       <w:r>
@@ -4065,7 +4112,7 @@
         </w:numPr>
         <w:jc w:val="both"/>
       </w:pPr>
-      <w:bookmarkStart w:id="21" w:name="_Toc536192284"/>
+      <w:bookmarkStart w:id="22" w:name="_Toc536192284"/>
       <w:r>
         <w:rPr>
           <w:noProof/>
@@ -4073,7 +4120,7 @@
         <mc:AlternateContent>
           <mc:Choice Requires="wps">
             <w:drawing>
-              <wp:anchor distT="0" distB="0" distL="114300" distR="114300" simplePos="0" relativeHeight="251589120" behindDoc="0" locked="0" layoutInCell="1" allowOverlap="1" wp14:anchorId="08994A0D" wp14:editId="7BBA91A3">
+              <wp:anchor distT="0" distB="0" distL="114300" distR="114300" simplePos="0" relativeHeight="251588096" behindDoc="0" locked="0" layoutInCell="1" allowOverlap="1" wp14:anchorId="08994A0D" wp14:editId="7BBA91A3">
                 <wp:simplePos x="0" y="0"/>
                 <wp:positionH relativeFrom="column">
                   <wp:posOffset>4353560</wp:posOffset>
@@ -4161,7 +4208,7 @@
           </mc:Choice>
           <mc:Fallback>
             <w:pict>
-              <v:shape w14:anchorId="08994A0D" id="Textfeld 33" o:spid="_x0000_s1028" type="#_x0000_t202" style="position:absolute;left:0;text-align:left;margin-left:342.8pt;margin-top:13.45pt;width:62.7pt;height:54.25pt;z-index:251589120;visibility:visible;mso-wrap-style:square;mso-width-percent:0;mso-height-percent:0;mso-wrap-distance-left:9pt;mso-wrap-distance-top:0;mso-wrap-distance-right:9pt;mso-wrap-distance-bottom:0;mso-position-horizontal:absolute;mso-position-horizontal-relative:text;mso-position-vertical:absolute;mso-position-vertical-relative:text;mso-width-percent:0;mso-height-percent:0;mso-width-relative:margin;mso-height-relative:margin;v-text-anchor:top" o:gfxdata="UEsDBBQABgAIAAAAIQC2gziS/gAAAOEBAAATAAAAW0NvbnRlbnRfVHlwZXNdLnhtbJSRQU7DMBBF&#10;90jcwfIWJU67QAgl6YK0S0CoHGBkTxKLZGx5TGhvj5O2G0SRWNoz/78nu9wcxkFMGNg6quQqL6RA&#10;0s5Y6ir5vt9lD1JwBDIwOMJKHpHlpr69KfdHjyxSmriSfYz+USnWPY7AufNIadK6MEJMx9ApD/oD&#10;OlTrorhX2lFEilmcO2RdNtjC5xDF9pCuTyYBB5bi6bQ4syoJ3g9WQ0ymaiLzg5KdCXlKLjvcW893&#10;SUOqXwnz5DrgnHtJTxOsQfEKIT7DmDSUCaxw7Rqn8787ZsmRM9e2VmPeBN4uqYvTtW7jvijg9N/y&#10;JsXecLq0q+WD6m8AAAD//wMAUEsDBBQABgAIAAAAIQA4/SH/1gAAAJQBAAALAAAAX3JlbHMvLnJl&#10;bHOkkMFqwzAMhu+DvYPRfXGawxijTi+j0GvpHsDYimMaW0Yy2fr2M4PBMnrbUb/Q94l/f/hMi1qR&#10;JVI2sOt6UJgd+ZiDgffL8ekFlFSbvV0oo4EbChzGx4f9GRdb25HMsYhqlCwG5lrLq9biZkxWOiqY&#10;22YiTra2kYMu1l1tQD30/bPm3wwYN0x18gb45AdQl1tp5j/sFB2T0FQ7R0nTNEV3j6o9feQzro1i&#10;OWA14Fm+Q8a1a8+Bvu/d/dMb2JY5uiPbhG/ktn4cqGU/er3pcvwCAAD//wMAUEsDBBQABgAIAAAA&#10;IQB8vWMGRgIAAIEEAAAOAAAAZHJzL2Uyb0RvYy54bWysVE1v2zAMvQ/YfxB0X52kaZsEdYosRYcB&#10;RVsgGXpWZKkxIIuapMTufv2e5KRf22nYRaZI6pF8JH151TWG7ZUPNdmSD08GnCkrqartU8l/rG++&#10;TDgLUdhKGLKq5M8q8Kv550+XrZupEW3JVMozgNgwa13JtzG6WVEEuVWNCCfklIVRk29ExNU/FZUX&#10;LdAbU4wGg/OiJV85T1KFAO11b+TzjK+1kvFe66AiMyVHbjGfPp+bdBbzSzF78sJta3lIQ/xDFo2o&#10;LYK+QF2LKNjO139ANbX0FEjHE0lNQVrXUuUaUM1w8KGa1VY4lWsBOcG90BT+H6y82z94VlclPz3l&#10;zIoGPVqrLmplKgYV+GldmMFt5eAYu6/Uoc9HfYAyld1p36QvCmKwg+nnF3aBxiSUF9Pz0RQWCdP5&#10;ZDK9OEsoxetj50P8pqhhSSi5R/Myp2J/G2LvenRJsQKZurqpjcmXNDBqaTzbC7TaxJwiwN95Gcta&#10;BD89G2RgS+l5j2wsckml9iUlKXabLlMzOpa7oeoZLHjq5yg4eVMj11sR4oPwGByUh2WI9zi0IcSi&#10;g8TZlvyvv+mTP/oJK2ctBrHk4edOeMWZ+W7R6elwPE6Tmy/js4sRLv6tZfPWYnfNkkDAEGvnZBaT&#10;fzRHUXtqHrEzixQVJmElYpc8HsVl7NcDOyfVYpGdMKtOxFu7cjJBJ8JTJ9bdo/Du0K6IPt/RcWTF&#10;7EPXet/00tJiF0nXuaWJ557VA/2Y8zwUh51Mi/T2nr1e/xzz3wAAAP//AwBQSwMEFAAGAAgAAAAh&#10;AEssvS3hAAAACgEAAA8AAABkcnMvZG93bnJldi54bWxMj8tOhEAQRfcm/kOnTNwYp2EQRKSZGOMj&#10;cefgI+566BKIdDWhexj8e8uVLit1cu+55Waxg5hx8r0jBfEqAoHUONNTq+Clvj/PQfigyejBESr4&#10;Rg+b6vio1IVxB3rGeRtawSHkC62gC2EspPRNh1b7lRuR+PfpJqsDn1MrzaQPHG4HuY6iTFrdEzd0&#10;esTbDpuv7d4q+Dhr35/88vB6SNJkvHuc68s3Uyt1erLcXIMIuIQ/GH71WR0qdtq5PRkvBgVZnmaM&#10;KlhnVyAYyOOYx+2YTNILkFUp/0+ofgAAAP//AwBQSwECLQAUAAYACAAAACEAtoM4kv4AAADhAQAA&#10;EwAAAAAAAAAAAAAAAAAAAAAAW0NvbnRlbnRfVHlwZXNdLnhtbFBLAQItABQABgAIAAAAIQA4/SH/&#10;1gAAAJQBAAALAAAAAAAAAAAAAAAAAC8BAABfcmVscy8ucmVsc1BLAQItABQABgAIAAAAIQB8vWMG&#10;RgIAAIEEAAAOAAAAAAAAAAAAAAAAAC4CAABkcnMvZTJvRG9jLnhtbFBLAQItABQABgAIAAAAIQBL&#10;LL0t4QAAAAoBAAAPAAAAAAAAAAAAAAAAAKAEAABkcnMvZG93bnJldi54bWxQSwUGAAAAAAQABADz&#10;AAAArgUAAAAA&#10;" fillcolor="white [3201]" stroked="f" strokeweight=".5pt">
+              <v:shape w14:anchorId="08994A0D" id="Textfeld 33" o:spid="_x0000_s1028" type="#_x0000_t202" style="position:absolute;left:0;text-align:left;margin-left:342.8pt;margin-top:13.45pt;width:62.7pt;height:54.25pt;z-index:251588096;visibility:visible;mso-wrap-style:square;mso-width-percent:0;mso-height-percent:0;mso-wrap-distance-left:9pt;mso-wrap-distance-top:0;mso-wrap-distance-right:9pt;mso-wrap-distance-bottom:0;mso-position-horizontal:absolute;mso-position-horizontal-relative:text;mso-position-vertical:absolute;mso-position-vertical-relative:text;mso-width-percent:0;mso-height-percent:0;mso-width-relative:margin;mso-height-relative:margin;v-text-anchor:top" o:gfxdata="UEsDBBQABgAIAAAAIQC2gziS/gAAAOEBAAATAAAAW0NvbnRlbnRfVHlwZXNdLnhtbJSRQU7DMBBF&#10;90jcwfIWJU67QAgl6YK0S0CoHGBkTxKLZGx5TGhvj5O2G0SRWNoz/78nu9wcxkFMGNg6quQqL6RA&#10;0s5Y6ir5vt9lD1JwBDIwOMJKHpHlpr69KfdHjyxSmriSfYz+USnWPY7AufNIadK6MEJMx9ApD/oD&#10;OlTrorhX2lFEilmcO2RdNtjC5xDF9pCuTyYBB5bi6bQ4syoJ3g9WQ0ymaiLzg5KdCXlKLjvcW893&#10;SUOqXwnz5DrgnHtJTxOsQfEKIT7DmDSUCaxw7Rqn8787ZsmRM9e2VmPeBN4uqYvTtW7jvijg9N/y&#10;JsXecLq0q+WD6m8AAAD//wMAUEsDBBQABgAIAAAAIQA4/SH/1gAAAJQBAAALAAAAX3JlbHMvLnJl&#10;bHOkkMFqwzAMhu+DvYPRfXGawxijTi+j0GvpHsDYimMaW0Yy2fr2M4PBMnrbUb/Q94l/f/hMi1qR&#10;JVI2sOt6UJgd+ZiDgffL8ekFlFSbvV0oo4EbChzGx4f9GRdb25HMsYhqlCwG5lrLq9biZkxWOiqY&#10;22YiTra2kYMu1l1tQD30/bPm3wwYN0x18gb45AdQl1tp5j/sFB2T0FQ7R0nTNEV3j6o9feQzro1i&#10;OWA14Fm+Q8a1a8+Bvu/d/dMb2JY5uiPbhG/ktn4cqGU/er3pcvwCAAD//wMAUEsDBBQABgAIAAAA&#10;IQB8vWMGRgIAAIEEAAAOAAAAZHJzL2Uyb0RvYy54bWysVE1v2zAMvQ/YfxB0X52kaZsEdYosRYcB&#10;RVsgGXpWZKkxIIuapMTufv2e5KRf22nYRaZI6pF8JH151TWG7ZUPNdmSD08GnCkrqartU8l/rG++&#10;TDgLUdhKGLKq5M8q8Kv550+XrZupEW3JVMozgNgwa13JtzG6WVEEuVWNCCfklIVRk29ExNU/FZUX&#10;LdAbU4wGg/OiJV85T1KFAO11b+TzjK+1kvFe66AiMyVHbjGfPp+bdBbzSzF78sJta3lIQ/xDFo2o&#10;LYK+QF2LKNjO139ANbX0FEjHE0lNQVrXUuUaUM1w8KGa1VY4lWsBOcG90BT+H6y82z94VlclPz3l&#10;zIoGPVqrLmplKgYV+GldmMFt5eAYu6/Uoc9HfYAyld1p36QvCmKwg+nnF3aBxiSUF9Pz0RQWCdP5&#10;ZDK9OEsoxetj50P8pqhhSSi5R/Myp2J/G2LvenRJsQKZurqpjcmXNDBqaTzbC7TaxJwiwN95Gcta&#10;BD89G2RgS+l5j2wsckml9iUlKXabLlMzOpa7oeoZLHjq5yg4eVMj11sR4oPwGByUh2WI9zi0IcSi&#10;g8TZlvyvv+mTP/oJK2ctBrHk4edOeMWZ+W7R6elwPE6Tmy/js4sRLv6tZfPWYnfNkkDAEGvnZBaT&#10;fzRHUXtqHrEzixQVJmElYpc8HsVl7NcDOyfVYpGdMKtOxFu7cjJBJ8JTJ9bdo/Du0K6IPt/RcWTF&#10;7EPXet/00tJiF0nXuaWJ557VA/2Y8zwUh51Mi/T2nr1e/xzz3wAAAP//AwBQSwMEFAAGAAgAAAAh&#10;AEssvS3hAAAACgEAAA8AAABkcnMvZG93bnJldi54bWxMj8tOhEAQRfcm/kOnTNwYp2EQRKSZGOMj&#10;cefgI+566BKIdDWhexj8e8uVLit1cu+55Waxg5hx8r0jBfEqAoHUONNTq+Clvj/PQfigyejBESr4&#10;Rg+b6vio1IVxB3rGeRtawSHkC62gC2EspPRNh1b7lRuR+PfpJqsDn1MrzaQPHG4HuY6iTFrdEzd0&#10;esTbDpuv7d4q+Dhr35/88vB6SNJkvHuc68s3Uyt1erLcXIMIuIQ/GH71WR0qdtq5PRkvBgVZnmaM&#10;KlhnVyAYyOOYx+2YTNILkFUp/0+ofgAAAP//AwBQSwECLQAUAAYACAAAACEAtoM4kv4AAADhAQAA&#10;EwAAAAAAAAAAAAAAAAAAAAAAW0NvbnRlbnRfVHlwZXNdLnhtbFBLAQItABQABgAIAAAAIQA4/SH/&#10;1gAAAJQBAAALAAAAAAAAAAAAAAAAAC8BAABfcmVscy8ucmVsc1BLAQItABQABgAIAAAAIQB8vWMG&#10;RgIAAIEEAAAOAAAAAAAAAAAAAAAAAC4CAABkcnMvZTJvRG9jLnhtbFBLAQItABQABgAIAAAAIQBL&#10;LL0t4QAAAAoBAAAPAAAAAAAAAAAAAAAAAKAEAABkcnMvZG93bnJldi54bWxQSwUGAAAAAAQABADz&#10;AAAArgUAAAAA&#10;" fillcolor="white [3201]" stroked="f" strokeweight=".5pt">
                 <v:textbox>
                   <w:txbxContent>
                     <w:p>
@@ -4210,7 +4257,7 @@
         <mc:AlternateContent>
           <mc:Choice Requires="wps">
             <w:drawing>
-              <wp:anchor distT="0" distB="0" distL="114300" distR="114300" simplePos="0" relativeHeight="251662848" behindDoc="0" locked="0" layoutInCell="1" allowOverlap="1" wp14:anchorId="45D51158" wp14:editId="1A074473">
+              <wp:anchor distT="0" distB="0" distL="114300" distR="114300" simplePos="0" relativeHeight="251661824" behindDoc="0" locked="0" layoutInCell="1" allowOverlap="1" wp14:anchorId="45D51158" wp14:editId="1A074473">
                 <wp:simplePos x="0" y="0"/>
                 <wp:positionH relativeFrom="column">
                   <wp:posOffset>3627120</wp:posOffset>
@@ -4298,7 +4345,7 @@
           </mc:Choice>
           <mc:Fallback>
             <w:pict>
-              <v:shape w14:anchorId="45D51158" id="Textfeld 62" o:spid="_x0000_s1029" type="#_x0000_t202" style="position:absolute;left:0;text-align:left;margin-left:285.6pt;margin-top:31.25pt;width:65.3pt;height:32.55pt;z-index:251662848;visibility:visible;mso-wrap-style:square;mso-width-percent:0;mso-height-percent:0;mso-wrap-distance-left:9pt;mso-wrap-distance-top:0;mso-wrap-distance-right:9pt;mso-wrap-distance-bottom:0;mso-position-horizontal:absolute;mso-position-horizontal-relative:text;mso-position-vertical:absolute;mso-position-vertical-relative:text;mso-width-percent:0;mso-height-percent:0;mso-width-relative:margin;mso-height-relative:margin;v-text-anchor:top" o:gfxdata="UEsDBBQABgAIAAAAIQC2gziS/gAAAOEBAAATAAAAW0NvbnRlbnRfVHlwZXNdLnhtbJSRQU7DMBBF&#10;90jcwfIWJU67QAgl6YK0S0CoHGBkTxKLZGx5TGhvj5O2G0SRWNoz/78nu9wcxkFMGNg6quQqL6RA&#10;0s5Y6ir5vt9lD1JwBDIwOMJKHpHlpr69KfdHjyxSmriSfYz+USnWPY7AufNIadK6MEJMx9ApD/oD&#10;OlTrorhX2lFEilmcO2RdNtjC5xDF9pCuTyYBB5bi6bQ4syoJ3g9WQ0ymaiLzg5KdCXlKLjvcW893&#10;SUOqXwnz5DrgnHtJTxOsQfEKIT7DmDSUCaxw7Rqn8787ZsmRM9e2VmPeBN4uqYvTtW7jvijg9N/y&#10;JsXecLq0q+WD6m8AAAD//wMAUEsDBBQABgAIAAAAIQA4/SH/1gAAAJQBAAALAAAAX3JlbHMvLnJl&#10;bHOkkMFqwzAMhu+DvYPRfXGawxijTi+j0GvpHsDYimMaW0Yy2fr2M4PBMnrbUb/Q94l/f/hMi1qR&#10;JVI2sOt6UJgd+ZiDgffL8ekFlFSbvV0oo4EbChzGx4f9GRdb25HMsYhqlCwG5lrLq9biZkxWOiqY&#10;22YiTra2kYMu1l1tQD30/bPm3wwYN0x18gb45AdQl1tp5j/sFB2T0FQ7R0nTNEV3j6o9feQzro1i&#10;OWA14Fm+Q8a1a8+Bvu/d/dMb2JY5uiPbhG/ktn4cqGU/er3pcvwCAAD//wMAUEsDBBQABgAIAAAA&#10;IQDWQptrRQIAAIEEAAAOAAAAZHJzL2Uyb0RvYy54bWysVE1v2zAMvQ/YfxB0X52vpm1Qp8haZBgQ&#10;tAXaoWdFlhoDsqhJSuzs1+9JTvq1nYZdFIqkn/geyVxedY1hO+VDTbbkw5MBZ8pKqmr7XPIfj8sv&#10;55yFKGwlDFlV8r0K/Gr++dNl62ZqRBsylfIMIDbMWlfyTYxuVhRBblQjwgk5ZRHU5BsRcfXPReVF&#10;C/TGFKPBYFq05CvnSaoQ4L3pg3ye8bVWMt5pHVRkpuSoLebT53OdzmJ+KWbPXrhNLQ9liH+oohG1&#10;xaMvUDciCrb19R9QTS09BdLxRFJTkNa1VJkD2AwHH9g8bIRTmQvECe5FpvD/YOXt7t6zuir5dMSZ&#10;FQ169Ki6qJWpGFzQp3VhhrQHh8TYfaUOfT76A5yJdqd9k35BiCEOpfcv6gKNSTjPRxfjISISoclw&#10;PD09SyjF68fOh/hNUcOSUXKP5mVNxW4VYp96TElvBTJ1tayNyZc0MOraeLYTaLWJuUSAv8sylrVg&#10;Oj4dZGBL6fMe2VjUkqj2lJIVu3WXpRkf6a6p2kMFT/0cBSeXNWpdiRDvhcfggB6WId7h0IbwFh0s&#10;zjbkf/3Nn/LRT0Q5azGIJQ8/t8Irzsx3i05fDCeTNLn5Mjk9G+Hi30bWbyN221wTBBhi7ZzMZsqP&#10;5mhqT80TdmaRXkVIWIm3Sx6P5nXs1wM7J9VikZMwq07ElX1wMkEnwVMnHrsn4d2hXRF9vqXjyIrZ&#10;h671uelLS4ttJF3nliade1UP8mPO81AcdjIt0tt7znr955j/BgAA//8DAFBLAwQUAAYACAAAACEA&#10;0rEw0+AAAAAKAQAADwAAAGRycy9kb3ducmV2LnhtbEyPy06EQBBF9yb+Q6dM3BingQlgkGZijI/E&#10;nYOPuOuhSyDS1YTuAfx7y5UuK3Vy77nlbrWDmHHyvSMF8SYCgdQ401Or4KW+v7wC4YMmowdHqOAb&#10;Peyq05NSF8Yt9IzzPrSCQ8gXWkEXwlhI6ZsOrfYbNyLx79NNVgc+p1aaSS8cbgeZRFEmre6JGzo9&#10;4m2Hzdf+aBV8XLTvT359eF226Xa8e5zr/M3USp2frTfXIAKu4Q+GX31Wh4qdDu5IxotBQZrHCaMK&#10;siQFwUAexbzlwGSSZyCrUv6fUP0AAAD//wMAUEsBAi0AFAAGAAgAAAAhALaDOJL+AAAA4QEAABMA&#10;AAAAAAAAAAAAAAAAAAAAAFtDb250ZW50X1R5cGVzXS54bWxQSwECLQAUAAYACAAAACEAOP0h/9YA&#10;AACUAQAACwAAAAAAAAAAAAAAAAAvAQAAX3JlbHMvLnJlbHNQSwECLQAUAAYACAAAACEA1kKba0UC&#10;AACBBAAADgAAAAAAAAAAAAAAAAAuAgAAZHJzL2Uyb0RvYy54bWxQSwECLQAUAAYACAAAACEA0rEw&#10;0+AAAAAKAQAADwAAAAAAAAAAAAAAAACfBAAAZHJzL2Rvd25yZXYueG1sUEsFBgAAAAAEAAQA8wAA&#10;AKwFAAAAAA==&#10;" fillcolor="white [3201]" stroked="f" strokeweight=".5pt">
+              <v:shape w14:anchorId="45D51158" id="Textfeld 62" o:spid="_x0000_s1029" type="#_x0000_t202" style="position:absolute;left:0;text-align:left;margin-left:285.6pt;margin-top:31.25pt;width:65.3pt;height:32.55pt;z-index:251661824;visibility:visible;mso-wrap-style:square;mso-width-percent:0;mso-height-percent:0;mso-wrap-distance-left:9pt;mso-wrap-distance-top:0;mso-wrap-distance-right:9pt;mso-wrap-distance-bottom:0;mso-position-horizontal:absolute;mso-position-horizontal-relative:text;mso-position-vertical:absolute;mso-position-vertical-relative:text;mso-width-percent:0;mso-height-percent:0;mso-width-relative:margin;mso-height-relative:margin;v-text-anchor:top" o:gfxdata="UEsDBBQABgAIAAAAIQC2gziS/gAAAOEBAAATAAAAW0NvbnRlbnRfVHlwZXNdLnhtbJSRQU7DMBBF&#10;90jcwfIWJU67QAgl6YK0S0CoHGBkTxKLZGx5TGhvj5O2G0SRWNoz/78nu9wcxkFMGNg6quQqL6RA&#10;0s5Y6ir5vt9lD1JwBDIwOMJKHpHlpr69KfdHjyxSmriSfYz+USnWPY7AufNIadK6MEJMx9ApD/oD&#10;OlTrorhX2lFEilmcO2RdNtjC5xDF9pCuTyYBB5bi6bQ4syoJ3g9WQ0ymaiLzg5KdCXlKLjvcW893&#10;SUOqXwnz5DrgnHtJTxOsQfEKIT7DmDSUCaxw7Rqn8787ZsmRM9e2VmPeBN4uqYvTtW7jvijg9N/y&#10;JsXecLq0q+WD6m8AAAD//wMAUEsDBBQABgAIAAAAIQA4/SH/1gAAAJQBAAALAAAAX3JlbHMvLnJl&#10;bHOkkMFqwzAMhu+DvYPRfXGawxijTi+j0GvpHsDYimMaW0Yy2fr2M4PBMnrbUb/Q94l/f/hMi1qR&#10;JVI2sOt6UJgd+ZiDgffL8ekFlFSbvV0oo4EbChzGx4f9GRdb25HMsYhqlCwG5lrLq9biZkxWOiqY&#10;22YiTra2kYMu1l1tQD30/bPm3wwYN0x18gb45AdQl1tp5j/sFB2T0FQ7R0nTNEV3j6o9feQzro1i&#10;OWA14Fm+Q8a1a8+Bvu/d/dMb2JY5uiPbhG/ktn4cqGU/er3pcvwCAAD//wMAUEsDBBQABgAIAAAA&#10;IQDWQptrRQIAAIEEAAAOAAAAZHJzL2Uyb0RvYy54bWysVE1v2zAMvQ/YfxB0X52vpm1Qp8haZBgQ&#10;tAXaoWdFlhoDsqhJSuzs1+9JTvq1nYZdFIqkn/geyVxedY1hO+VDTbbkw5MBZ8pKqmr7XPIfj8sv&#10;55yFKGwlDFlV8r0K/Gr++dNl62ZqRBsylfIMIDbMWlfyTYxuVhRBblQjwgk5ZRHU5BsRcfXPReVF&#10;C/TGFKPBYFq05CvnSaoQ4L3pg3ye8bVWMt5pHVRkpuSoLebT53OdzmJ+KWbPXrhNLQ9liH+oohG1&#10;xaMvUDciCrb19R9QTS09BdLxRFJTkNa1VJkD2AwHH9g8bIRTmQvECe5FpvD/YOXt7t6zuir5dMSZ&#10;FQ169Ki6qJWpGFzQp3VhhrQHh8TYfaUOfT76A5yJdqd9k35BiCEOpfcv6gKNSTjPRxfjISISoclw&#10;PD09SyjF68fOh/hNUcOSUXKP5mVNxW4VYp96TElvBTJ1tayNyZc0MOraeLYTaLWJuUSAv8sylrVg&#10;Oj4dZGBL6fMe2VjUkqj2lJIVu3WXpRkf6a6p2kMFT/0cBSeXNWpdiRDvhcfggB6WId7h0IbwFh0s&#10;zjbkf/3Nn/LRT0Q5azGIJQ8/t8Irzsx3i05fDCeTNLn5Mjk9G+Hi30bWbyN221wTBBhi7ZzMZsqP&#10;5mhqT80TdmaRXkVIWIm3Sx6P5nXs1wM7J9VikZMwq07ElX1wMkEnwVMnHrsn4d2hXRF9vqXjyIrZ&#10;h671uelLS4ttJF3nliade1UP8mPO81AcdjIt0tt7znr955j/BgAA//8DAFBLAwQUAAYACAAAACEA&#10;0rEw0+AAAAAKAQAADwAAAGRycy9kb3ducmV2LnhtbEyPy06EQBBF9yb+Q6dM3BingQlgkGZijI/E&#10;nYOPuOuhSyDS1YTuAfx7y5UuK3Vy77nlbrWDmHHyvSMF8SYCgdQ401Or4KW+v7wC4YMmowdHqOAb&#10;Peyq05NSF8Yt9IzzPrSCQ8gXWkEXwlhI6ZsOrfYbNyLx79NNVgc+p1aaSS8cbgeZRFEmre6JGzo9&#10;4m2Hzdf+aBV8XLTvT359eF226Xa8e5zr/M3USp2frTfXIAKu4Q+GX31Wh4qdDu5IxotBQZrHCaMK&#10;siQFwUAexbzlwGSSZyCrUv6fUP0AAAD//wMAUEsBAi0AFAAGAAgAAAAhALaDOJL+AAAA4QEAABMA&#10;AAAAAAAAAAAAAAAAAAAAAFtDb250ZW50X1R5cGVzXS54bWxQSwECLQAUAAYACAAAACEAOP0h/9YA&#10;AACUAQAACwAAAAAAAAAAAAAAAAAvAQAAX3JlbHMvLnJlbHNQSwECLQAUAAYACAAAACEA1kKba0UC&#10;AACBBAAADgAAAAAAAAAAAAAAAAAuAgAAZHJzL2Uyb0RvYy54bWxQSwECLQAUAAYACAAAACEA0rEw&#10;0+AAAAAKAQAADwAAAAAAAAAAAAAAAACfBAAAZHJzL2Rvd25yZXYueG1sUEsFBgAAAAAEAAQA8wAA&#10;AKwFAAAAAA==&#10;" fillcolor="white [3201]" stroked="f" strokeweight=".5pt">
                 <v:textbox>
                   <w:txbxContent>
                     <w:p>
@@ -4347,7 +4394,7 @@
         <mc:AlternateContent>
           <mc:Choice Requires="wps">
             <w:drawing>
-              <wp:anchor distT="0" distB="0" distL="114300" distR="114300" simplePos="0" relativeHeight="251627008" behindDoc="0" locked="0" layoutInCell="1" allowOverlap="1" wp14:anchorId="4CC57180" wp14:editId="4DA01BEF">
+              <wp:anchor distT="0" distB="0" distL="114300" distR="114300" simplePos="0" relativeHeight="251625984" behindDoc="0" locked="0" layoutInCell="1" allowOverlap="1" wp14:anchorId="4CC57180" wp14:editId="4DA01BEF">
                 <wp:simplePos x="0" y="0"/>
                 <wp:positionH relativeFrom="column">
                   <wp:posOffset>2832554</wp:posOffset>
@@ -4435,7 +4482,7 @@
           </mc:Choice>
           <mc:Fallback>
             <w:pict>
-              <v:shape w14:anchorId="4CC57180" id="Textfeld 28" o:spid="_x0000_s1030" type="#_x0000_t202" style="position:absolute;left:0;text-align:left;margin-left:223.05pt;margin-top:14.15pt;width:62.7pt;height:46.3pt;z-index:251627008;visibility:visible;mso-wrap-style:square;mso-width-percent:0;mso-height-percent:0;mso-wrap-distance-left:9pt;mso-wrap-distance-top:0;mso-wrap-distance-right:9pt;mso-wrap-distance-bottom:0;mso-position-horizontal:absolute;mso-position-horizontal-relative:text;mso-position-vertical:absolute;mso-position-vertical-relative:text;mso-width-percent:0;mso-height-percent:0;mso-width-relative:margin;mso-height-relative:margin;v-text-anchor:top" o:gfxdata="UEsDBBQABgAIAAAAIQC2gziS/gAAAOEBAAATAAAAW0NvbnRlbnRfVHlwZXNdLnhtbJSRQU7DMBBF&#10;90jcwfIWJU67QAgl6YK0S0CoHGBkTxKLZGx5TGhvj5O2G0SRWNoz/78nu9wcxkFMGNg6quQqL6RA&#10;0s5Y6ir5vt9lD1JwBDIwOMJKHpHlpr69KfdHjyxSmriSfYz+USnWPY7AufNIadK6MEJMx9ApD/oD&#10;OlTrorhX2lFEilmcO2RdNtjC5xDF9pCuTyYBB5bi6bQ4syoJ3g9WQ0ymaiLzg5KdCXlKLjvcW893&#10;SUOqXwnz5DrgnHtJTxOsQfEKIT7DmDSUCaxw7Rqn8787ZsmRM9e2VmPeBN4uqYvTtW7jvijg9N/y&#10;JsXecLq0q+WD6m8AAAD//wMAUEsDBBQABgAIAAAAIQA4/SH/1gAAAJQBAAALAAAAX3JlbHMvLnJl&#10;bHOkkMFqwzAMhu+DvYPRfXGawxijTi+j0GvpHsDYimMaW0Yy2fr2M4PBMnrbUb/Q94l/f/hMi1qR&#10;JVI2sOt6UJgd+ZiDgffL8ekFlFSbvV0oo4EbChzGx4f9GRdb25HMsYhqlCwG5lrLq9biZkxWOiqY&#10;22YiTra2kYMu1l1tQD30/bPm3wwYN0x18gb45AdQl1tp5j/sFB2T0FQ7R0nTNEV3j6o9feQzro1i&#10;OWA14Fm+Q8a1a8+Bvu/d/dMb2JY5uiPbhG/ktn4cqGU/er3pcvwCAAD//wMAUEsDBBQABgAIAAAA&#10;IQBkXUJ/RQIAAIEEAAAOAAAAZHJzL2Uyb0RvYy54bWysVE1vGjEQvVfqf7B8bxYoIQliiWgiqkpR&#10;EimpcjZeG1byelzbsEt/fZ+9QNK0p6oX73hmPB/vzezsumsM2ykfarIlH54NOFNWUlXbdcm/Py8/&#10;XXIWorCVMGRVyfcq8Ov5xw+z1k3ViDZkKuUZgtgwbV3JNzG6aVEEuVGNCGfklIVRk29ExNWvi8qL&#10;FtEbU4wGg0nRkq+cJ6lCgPa2N/J5jq+1kvFB66AiMyVHbTGfPp+rdBbzmZiuvXCbWh7KEP9QRSNq&#10;i6SnULciCrb19R+hmlp6CqTjmaSmIK1rqXIP6GY4eNfN00Y4lXsBOMGdYAr/L6y83z16VlclH4Ep&#10;Kxpw9Ky6qJWpGFTAp3VhCrcnB8fYfaEOPB/1AcrUdqd9k75oiMEOpPcndBGNSSgvriajK1gkTOeX&#10;F5d99OL1sfMhflXUsCSU3IO8jKnY3YWIQuB6dEm5Apm6WtbG5EsaGHVjPNsJUG1iLhEvfvMylrUl&#10;n3w+H+TAltLzPrKxSJBa7VtKUuxWXYZmfGx3RdUeKHjq5yg4uaxR650I8VF4DA7awzLEBxzaEHLR&#10;QeJsQ/7n3/TJH3zCylmLQSx5+LEVXnFmvlkwfTUcj9Pk5sv4/GKEi39rWb212G1zQwBgiLVzMovJ&#10;P5qjqD01L9iZRcoKk7ASuUsej+JN7NcDOyfVYpGdMKtOxDv75GQKnQBPTDx3L8K7A10RPN/TcWTF&#10;9B1rvW96aWmxjaTrTGnCuUf1AD/mPDN92Mm0SG/v2ev1zzH/BQAA//8DAFBLAwQUAAYACAAAACEA&#10;/AKh7OEAAAAKAQAADwAAAGRycy9kb3ducmV2LnhtbEyPyU7EMBBE70j8g9VIXBDjLLMR4owQYpG4&#10;MWERN0/cJBFxO4o9Sfh7mhMcW/VU9TrfzbYTIw6+daQgXkQgkCpnWqoVvJT3l1sQPmgyunOECr7R&#10;w644Pcl1ZtxEzzjuQy24hHymFTQh9JmUvmrQar9wPRJnn26wOvA51NIMeuJy28kkitbS6pZ4odE9&#10;3jZYfe2PVsHHRf3+5OeH1yldpf3d41hu3kyp1PnZfHMNIuAc/mD41Wd1KNjp4I5kvOgULJfrmFEF&#10;yTYFwcBqE69AHJhMoiuQRS7/v1D8AAAA//8DAFBLAQItABQABgAIAAAAIQC2gziS/gAAAOEBAAAT&#10;AAAAAAAAAAAAAAAAAAAAAABbQ29udGVudF9UeXBlc10ueG1sUEsBAi0AFAAGAAgAAAAhADj9If/W&#10;AAAAlAEAAAsAAAAAAAAAAAAAAAAALwEAAF9yZWxzLy5yZWxzUEsBAi0AFAAGAAgAAAAhAGRdQn9F&#10;AgAAgQQAAA4AAAAAAAAAAAAAAAAALgIAAGRycy9lMm9Eb2MueG1sUEsBAi0AFAAGAAgAAAAhAPwC&#10;oezhAAAACgEAAA8AAAAAAAAAAAAAAAAAnwQAAGRycy9kb3ducmV2LnhtbFBLBQYAAAAABAAEAPMA&#10;AACtBQAAAAA=&#10;" fillcolor="white [3201]" stroked="f" strokeweight=".5pt">
+              <v:shape w14:anchorId="4CC57180" id="Textfeld 28" o:spid="_x0000_s1030" type="#_x0000_t202" style="position:absolute;left:0;text-align:left;margin-left:223.05pt;margin-top:14.15pt;width:62.7pt;height:46.3pt;z-index:251625984;visibility:visible;mso-wrap-style:square;mso-width-percent:0;mso-height-percent:0;mso-wrap-distance-left:9pt;mso-wrap-distance-top:0;mso-wrap-distance-right:9pt;mso-wrap-distance-bottom:0;mso-position-horizontal:absolute;mso-position-horizontal-relative:text;mso-position-vertical:absolute;mso-position-vertical-relative:text;mso-width-percent:0;mso-height-percent:0;mso-width-relative:margin;mso-height-relative:margin;v-text-anchor:top" o:gfxdata="UEsDBBQABgAIAAAAIQC2gziS/gAAAOEBAAATAAAAW0NvbnRlbnRfVHlwZXNdLnhtbJSRQU7DMBBF&#10;90jcwfIWJU67QAgl6YK0S0CoHGBkTxKLZGx5TGhvj5O2G0SRWNoz/78nu9wcxkFMGNg6quQqL6RA&#10;0s5Y6ir5vt9lD1JwBDIwOMJKHpHlpr69KfdHjyxSmriSfYz+USnWPY7AufNIadK6MEJMx9ApD/oD&#10;OlTrorhX2lFEilmcO2RdNtjC5xDF9pCuTyYBB5bi6bQ4syoJ3g9WQ0ymaiLzg5KdCXlKLjvcW893&#10;SUOqXwnz5DrgnHtJTxOsQfEKIT7DmDSUCaxw7Rqn8787ZsmRM9e2VmPeBN4uqYvTtW7jvijg9N/y&#10;JsXecLq0q+WD6m8AAAD//wMAUEsDBBQABgAIAAAAIQA4/SH/1gAAAJQBAAALAAAAX3JlbHMvLnJl&#10;bHOkkMFqwzAMhu+DvYPRfXGawxijTi+j0GvpHsDYimMaW0Yy2fr2M4PBMnrbUb/Q94l/f/hMi1qR&#10;JVI2sOt6UJgd+ZiDgffL8ekFlFSbvV0oo4EbChzGx4f9GRdb25HMsYhqlCwG5lrLq9biZkxWOiqY&#10;22YiTra2kYMu1l1tQD30/bPm3wwYN0x18gb45AdQl1tp5j/sFB2T0FQ7R0nTNEV3j6o9feQzro1i&#10;OWA14Fm+Q8a1a8+Bvu/d/dMb2JY5uiPbhG/ktn4cqGU/er3pcvwCAAD//wMAUEsDBBQABgAIAAAA&#10;IQBkXUJ/RQIAAIEEAAAOAAAAZHJzL2Uyb0RvYy54bWysVE1vGjEQvVfqf7B8bxYoIQliiWgiqkpR&#10;EimpcjZeG1byelzbsEt/fZ+9QNK0p6oX73hmPB/vzezsumsM2ykfarIlH54NOFNWUlXbdcm/Py8/&#10;XXIWorCVMGRVyfcq8Ov5xw+z1k3ViDZkKuUZgtgwbV3JNzG6aVEEuVGNCGfklIVRk29ExNWvi8qL&#10;FtEbU4wGg0nRkq+cJ6lCgPa2N/J5jq+1kvFB66AiMyVHbTGfPp+rdBbzmZiuvXCbWh7KEP9QRSNq&#10;i6SnULciCrb19R+hmlp6CqTjmaSmIK1rqXIP6GY4eNfN00Y4lXsBOMGdYAr/L6y83z16VlclH4Ep&#10;Kxpw9Ky6qJWpGFTAp3VhCrcnB8fYfaEOPB/1AcrUdqd9k75oiMEOpPcndBGNSSgvriajK1gkTOeX&#10;F5d99OL1sfMhflXUsCSU3IO8jKnY3YWIQuB6dEm5Apm6WtbG5EsaGHVjPNsJUG1iLhEvfvMylrUl&#10;n3w+H+TAltLzPrKxSJBa7VtKUuxWXYZmfGx3RdUeKHjq5yg4uaxR650I8VF4DA7awzLEBxzaEHLR&#10;QeJsQ/7n3/TJH3zCylmLQSx5+LEVXnFmvlkwfTUcj9Pk5sv4/GKEi39rWb212G1zQwBgiLVzMovJ&#10;P5qjqD01L9iZRcoKk7ASuUsej+JN7NcDOyfVYpGdMKtOxDv75GQKnQBPTDx3L8K7A10RPN/TcWTF&#10;9B1rvW96aWmxjaTrTGnCuUf1AD/mPDN92Mm0SG/v2ev1zzH/BQAA//8DAFBLAwQUAAYACAAAACEA&#10;/AKh7OEAAAAKAQAADwAAAGRycy9kb3ducmV2LnhtbEyPyU7EMBBE70j8g9VIXBDjLLMR4owQYpG4&#10;MWERN0/cJBFxO4o9Sfh7mhMcW/VU9TrfzbYTIw6+daQgXkQgkCpnWqoVvJT3l1sQPmgyunOECr7R&#10;w644Pcl1ZtxEzzjuQy24hHymFTQh9JmUvmrQar9wPRJnn26wOvA51NIMeuJy28kkitbS6pZ4odE9&#10;3jZYfe2PVsHHRf3+5OeH1yldpf3d41hu3kyp1PnZfHMNIuAc/mD41Wd1KNjp4I5kvOgULJfrmFEF&#10;yTYFwcBqE69AHJhMoiuQRS7/v1D8AAAA//8DAFBLAQItABQABgAIAAAAIQC2gziS/gAAAOEBAAAT&#10;AAAAAAAAAAAAAAAAAAAAAABbQ29udGVudF9UeXBlc10ueG1sUEsBAi0AFAAGAAgAAAAhADj9If/W&#10;AAAAlAEAAAsAAAAAAAAAAAAAAAAALwEAAF9yZWxzLy5yZWxzUEsBAi0AFAAGAAgAAAAhAGRdQn9F&#10;AgAAgQQAAA4AAAAAAAAAAAAAAAAALgIAAGRycy9lMm9Eb2MueG1sUEsBAi0AFAAGAAgAAAAhAPwC&#10;oezhAAAACgEAAA8AAAAAAAAAAAAAAAAAnwQAAGRycy9kb3ducmV2LnhtbFBLBQYAAAAABAAEAPMA&#10;AACtBQAAAAA=&#10;" fillcolor="white [3201]" stroked="f" strokeweight=".5pt">
                 <v:textbox>
                   <w:txbxContent>
                     <w:p>
@@ -4484,7 +4531,7 @@
         <mc:AlternateContent>
           <mc:Choice Requires="wps">
             <w:drawing>
-              <wp:anchor distT="0" distB="0" distL="114300" distR="114300" simplePos="0" relativeHeight="251612672" behindDoc="0" locked="0" layoutInCell="1" allowOverlap="1" wp14:anchorId="0F83631A" wp14:editId="3E7D98D7">
+              <wp:anchor distT="0" distB="0" distL="114300" distR="114300" simplePos="0" relativeHeight="251611648" behindDoc="0" locked="0" layoutInCell="1" allowOverlap="1" wp14:anchorId="0F83631A" wp14:editId="3E7D98D7">
                 <wp:simplePos x="0" y="0"/>
                 <wp:positionH relativeFrom="column">
                   <wp:posOffset>274411</wp:posOffset>
@@ -4563,7 +4610,7 @@
           </mc:Choice>
           <mc:Fallback>
             <w:pict>
-              <v:shape w14:anchorId="0F83631A" id="Textfeld 13" o:spid="_x0000_s1031" type="#_x0000_t202" style="position:absolute;left:0;text-align:left;margin-left:21.6pt;margin-top:15.85pt;width:62.7pt;height:46.15pt;z-index:251612672;visibility:visible;mso-wrap-style:square;mso-width-percent:0;mso-height-percent:0;mso-wrap-distance-left:9pt;mso-wrap-distance-top:0;mso-wrap-distance-right:9pt;mso-wrap-distance-bottom:0;mso-position-horizontal:absolute;mso-position-horizontal-relative:text;mso-position-vertical:absolute;mso-position-vertical-relative:text;mso-width-percent:0;mso-height-percent:0;mso-width-relative:margin;mso-height-relative:margin;v-text-anchor:top" o:gfxdata="UEsDBBQABgAIAAAAIQC2gziS/gAAAOEBAAATAAAAW0NvbnRlbnRfVHlwZXNdLnhtbJSRQU7DMBBF&#10;90jcwfIWJU67QAgl6YK0S0CoHGBkTxKLZGx5TGhvj5O2G0SRWNoz/78nu9wcxkFMGNg6quQqL6RA&#10;0s5Y6ir5vt9lD1JwBDIwOMJKHpHlpr69KfdHjyxSmriSfYz+USnWPY7AufNIadK6MEJMx9ApD/oD&#10;OlTrorhX2lFEilmcO2RdNtjC5xDF9pCuTyYBB5bi6bQ4syoJ3g9WQ0ymaiLzg5KdCXlKLjvcW893&#10;SUOqXwnz5DrgnHtJTxOsQfEKIT7DmDSUCaxw7Rqn8787ZsmRM9e2VmPeBN4uqYvTtW7jvijg9N/y&#10;JsXecLq0q+WD6m8AAAD//wMAUEsDBBQABgAIAAAAIQA4/SH/1gAAAJQBAAALAAAAX3JlbHMvLnJl&#10;bHOkkMFqwzAMhu+DvYPRfXGawxijTi+j0GvpHsDYimMaW0Yy2fr2M4PBMnrbUb/Q94l/f/hMi1qR&#10;JVI2sOt6UJgd+ZiDgffL8ekFlFSbvV0oo4EbChzGx4f9GRdb25HMsYhqlCwG5lrLq9biZkxWOiqY&#10;22YiTra2kYMu1l1tQD30/bPm3wwYN0x18gb45AdQl1tp5j/sFB2T0FQ7R0nTNEV3j6o9feQzro1i&#10;OWA14Fm+Q8a1a8+Bvu/d/dMb2JY5uiPbhG/ktn4cqGU/er3pcvwCAAD//wMAUEsDBBQABgAIAAAA&#10;IQBemEs+RQIAAIEEAAAOAAAAZHJzL2Uyb0RvYy54bWysVE1vGjEQvVfqf7B8bxZIgASxRDRRqkpR&#10;EolUORuvDSt5Pa5t2E1/fZ+9kK/2VPVixjNvn2fezDC/7BrD9sqHmmzJhycDzpSVVNV2U/Ifjzdf&#10;zjkLUdhKGLKq5M8q8MvF50/z1s3UiLZkKuUZSGyYta7k2xjdrCiC3KpGhBNyyiKoyTci4uo3ReVF&#10;C/bGFKPBYFK05CvnSaoQ4L3ug3yR+bVWMt5rHVRkpuTILebT53OdzmIxF7ONF25by0Ma4h+yaERt&#10;8egL1bWIgu18/QdVU0tPgXQ8kdQUpHUtVa4B1QwHH6pZbYVTuRaIE9yLTOH/0cq7/YNndYXenXJm&#10;RYMePaouamUqBhf0aV2YAbZyAMbuK3XAHv0BzlR2p32TflEQQxxKP7+oCzYm4ZxeTEYXiEiExueT&#10;0+k0sRSvHzsf4jdFDUtGyT2alzUV+9sQe+gRkt4KZOrqpjYmX9LAqCvj2V6g1SbmFEH+DmUsa0s+&#10;OR0PMrGl9HnPbCxySaX2JSUrdusuSzM+lrum6hkqeOrnKDh5UyPXWxHig/AYHJSHZYj3OLQhvEUH&#10;i7Mt+V9/8yc8+okoZy0GseTh5054xZn5btHpi+HZWZrcfDkbT0e4+LeR9duI3TVXBAGGWDsns5nw&#10;0RxN7al5ws4s06sICSvxdsnj0byK/Xpg56RaLjMIs+pEvLUrJxN1Ejx14rF7Et4d2hXR5zs6jqyY&#10;fehaj01fWlruIuk6tzTp3Kt6kB9znofisJNpkd7eM+r1n2PxGwAA//8DAFBLAwQUAAYACAAAACEA&#10;qbrbheEAAAAJAQAADwAAAGRycy9kb3ducmV2LnhtbEyPS0/DMBCE70j8B2uRuCDqNClpFbKpEOIh&#10;9UbDQ9zceEki4nUUu0n497gnuM1qRjPf5tvZdGKkwbWWEZaLCARxZXXLNcJr+Xi9AeG8Yq06y4Tw&#10;Qw62xflZrjJtJ36hce9rEUrYZQqh8b7PpHRVQ0a5he2Jg/dlB6N8OIda6kFNodx0Mo6iVBrVclho&#10;VE/3DVXf+6NB+LyqP3Zufnqbkpukf3gey/W7LhEvL+a7WxCeZv8XhhN+QIciMB3skbUTHcIqiUMS&#10;IVmuQZz8dJOCOAQRryKQRS7/f1D8AgAA//8DAFBLAQItABQABgAIAAAAIQC2gziS/gAAAOEBAAAT&#10;AAAAAAAAAAAAAAAAAAAAAABbQ29udGVudF9UeXBlc10ueG1sUEsBAi0AFAAGAAgAAAAhADj9If/W&#10;AAAAlAEAAAsAAAAAAAAAAAAAAAAALwEAAF9yZWxzLy5yZWxzUEsBAi0AFAAGAAgAAAAhAF6YSz5F&#10;AgAAgQQAAA4AAAAAAAAAAAAAAAAALgIAAGRycy9lMm9Eb2MueG1sUEsBAi0AFAAGAAgAAAAhAKm6&#10;24XhAAAACQEAAA8AAAAAAAAAAAAAAAAAnwQAAGRycy9kb3ducmV2LnhtbFBLBQYAAAAABAAEAPMA&#10;AACtBQAAAAA=&#10;" fillcolor="white [3201]" stroked="f" strokeweight=".5pt">
+              <v:shape w14:anchorId="0F83631A" id="Textfeld 13" o:spid="_x0000_s1031" type="#_x0000_t202" style="position:absolute;left:0;text-align:left;margin-left:21.6pt;margin-top:15.85pt;width:62.7pt;height:46.15pt;z-index:251611648;visibility:visible;mso-wrap-style:square;mso-width-percent:0;mso-height-percent:0;mso-wrap-distance-left:9pt;mso-wrap-distance-top:0;mso-wrap-distance-right:9pt;mso-wrap-distance-bottom:0;mso-position-horizontal:absolute;mso-position-horizontal-relative:text;mso-position-vertical:absolute;mso-position-vertical-relative:text;mso-width-percent:0;mso-height-percent:0;mso-width-relative:margin;mso-height-relative:margin;v-text-anchor:top" o:gfxdata="UEsDBBQABgAIAAAAIQC2gziS/gAAAOEBAAATAAAAW0NvbnRlbnRfVHlwZXNdLnhtbJSRQU7DMBBF&#10;90jcwfIWJU67QAgl6YK0S0CoHGBkTxKLZGx5TGhvj5O2G0SRWNoz/78nu9wcxkFMGNg6quQqL6RA&#10;0s5Y6ir5vt9lD1JwBDIwOMJKHpHlpr69KfdHjyxSmriSfYz+USnWPY7AufNIadK6MEJMx9ApD/oD&#10;OlTrorhX2lFEilmcO2RdNtjC5xDF9pCuTyYBB5bi6bQ4syoJ3g9WQ0ymaiLzg5KdCXlKLjvcW893&#10;SUOqXwnz5DrgnHtJTxOsQfEKIT7DmDSUCaxw7Rqn8787ZsmRM9e2VmPeBN4uqYvTtW7jvijg9N/y&#10;JsXecLq0q+WD6m8AAAD//wMAUEsDBBQABgAIAAAAIQA4/SH/1gAAAJQBAAALAAAAX3JlbHMvLnJl&#10;bHOkkMFqwzAMhu+DvYPRfXGawxijTi+j0GvpHsDYimMaW0Yy2fr2M4PBMnrbUb/Q94l/f/hMi1qR&#10;JVI2sOt6UJgd+ZiDgffL8ekFlFSbvV0oo4EbChzGx4f9GRdb25HMsYhqlCwG5lrLq9biZkxWOiqY&#10;22YiTra2kYMu1l1tQD30/bPm3wwYN0x18gb45AdQl1tp5j/sFB2T0FQ7R0nTNEV3j6o9feQzro1i&#10;OWA14Fm+Q8a1a8+Bvu/d/dMb2JY5uiPbhG/ktn4cqGU/er3pcvwCAAD//wMAUEsDBBQABgAIAAAA&#10;IQBemEs+RQIAAIEEAAAOAAAAZHJzL2Uyb0RvYy54bWysVE1vGjEQvVfqf7B8bxZIgASxRDRRqkpR&#10;EolUORuvDSt5Pa5t2E1/fZ+9kK/2VPVixjNvn2fezDC/7BrD9sqHmmzJhycDzpSVVNV2U/Ifjzdf&#10;zjkLUdhKGLKq5M8q8MvF50/z1s3UiLZkKuUZSGyYta7k2xjdrCiC3KpGhBNyyiKoyTci4uo3ReVF&#10;C/bGFKPBYFK05CvnSaoQ4L3ug3yR+bVWMt5rHVRkpuTILebT53OdzmIxF7ONF25by0Ma4h+yaERt&#10;8egL1bWIgu18/QdVU0tPgXQ8kdQUpHUtVa4B1QwHH6pZbYVTuRaIE9yLTOH/0cq7/YNndYXenXJm&#10;RYMePaouamUqBhf0aV2YAbZyAMbuK3XAHv0BzlR2p32TflEQQxxKP7+oCzYm4ZxeTEYXiEiExueT&#10;0+k0sRSvHzsf4jdFDUtGyT2alzUV+9sQe+gRkt4KZOrqpjYmX9LAqCvj2V6g1SbmFEH+DmUsa0s+&#10;OR0PMrGl9HnPbCxySaX2JSUrdusuSzM+lrum6hkqeOrnKDh5UyPXWxHig/AYHJSHZYj3OLQhvEUH&#10;i7Mt+V9/8yc8+okoZy0GseTh5054xZn5btHpi+HZWZrcfDkbT0e4+LeR9duI3TVXBAGGWDsns5nw&#10;0RxN7al5ws4s06sICSvxdsnj0byK/Xpg56RaLjMIs+pEvLUrJxN1Ejx14rF7Et4d2hXR5zs6jqyY&#10;fehaj01fWlruIuk6tzTp3Kt6kB9znofisJNpkd7eM+r1n2PxGwAA//8DAFBLAwQUAAYACAAAACEA&#10;qbrbheEAAAAJAQAADwAAAGRycy9kb3ducmV2LnhtbEyPS0/DMBCE70j8B2uRuCDqNClpFbKpEOIh&#10;9UbDQ9zceEki4nUUu0n497gnuM1qRjPf5tvZdGKkwbWWEZaLCARxZXXLNcJr+Xi9AeG8Yq06y4Tw&#10;Qw62xflZrjJtJ36hce9rEUrYZQqh8b7PpHRVQ0a5he2Jg/dlB6N8OIda6kFNodx0Mo6iVBrVclho&#10;VE/3DVXf+6NB+LyqP3Zufnqbkpukf3gey/W7LhEvL+a7WxCeZv8XhhN+QIciMB3skbUTHcIqiUMS&#10;IVmuQZz8dJOCOAQRryKQRS7/f1D8AgAA//8DAFBLAQItABQABgAIAAAAIQC2gziS/gAAAOEBAAAT&#10;AAAAAAAAAAAAAAAAAAAAAABbQ29udGVudF9UeXBlc10ueG1sUEsBAi0AFAAGAAgAAAAhADj9If/W&#10;AAAAlAEAAAsAAAAAAAAAAAAAAAAALwEAAF9yZWxzLy5yZWxzUEsBAi0AFAAGAAgAAAAhAF6YSz5F&#10;AgAAgQQAAA4AAAAAAAAAAAAAAAAALgIAAGRycy9lMm9Eb2MueG1sUEsBAi0AFAAGAAgAAAAhAKm6&#10;24XhAAAACQEAAA8AAAAAAAAAAAAAAAAAnwQAAGRycy9kb3ducmV2LnhtbFBLBQYAAAAABAAEAPMA&#10;AACtBQAAAAA=&#10;" fillcolor="white [3201]" stroked="f" strokeweight=".5pt">
                 <v:textbox>
                   <w:txbxContent>
                     <w:p>
@@ -4603,7 +4650,7 @@
         <mc:AlternateContent>
           <mc:Choice Requires="wps">
             <w:drawing>
-              <wp:anchor distT="0" distB="0" distL="114300" distR="114300" simplePos="0" relativeHeight="251596288" behindDoc="0" locked="0" layoutInCell="1" allowOverlap="1">
+              <wp:anchor distT="0" distB="0" distL="114300" distR="114300" simplePos="0" relativeHeight="251595264" behindDoc="0" locked="0" layoutInCell="1" allowOverlap="1">
                 <wp:simplePos x="0" y="0"/>
                 <wp:positionH relativeFrom="column">
                   <wp:posOffset>-251369</wp:posOffset>
@@ -4702,7 +4749,7 @@
           </mc:Choice>
           <mc:Fallback>
             <w:pict>
-              <v:shape id="Textfeld 8" o:spid="_x0000_s1032" type="#_x0000_t202" style="position:absolute;left:0;text-align:left;margin-left:-19.8pt;margin-top:15.95pt;width:50pt;height:45.6pt;z-index:251596288;visibility:visible;mso-wrap-style:square;mso-width-percent:0;mso-height-percent:0;mso-wrap-distance-left:9pt;mso-wrap-distance-top:0;mso-wrap-distance-right:9pt;mso-wrap-distance-bottom:0;mso-position-horizontal:absolute;mso-position-horizontal-relative:text;mso-position-vertical:absolute;mso-position-vertical-relative:text;mso-width-percent:0;mso-height-percent:0;mso-width-relative:margin;mso-height-relative:margin;v-text-anchor:top" o:gfxdata="UEsDBBQABgAIAAAAIQC2gziS/gAAAOEBAAATAAAAW0NvbnRlbnRfVHlwZXNdLnhtbJSRQU7DMBBF&#10;90jcwfIWJU67QAgl6YK0S0CoHGBkTxKLZGx5TGhvj5O2G0SRWNoz/78nu9wcxkFMGNg6quQqL6RA&#10;0s5Y6ir5vt9lD1JwBDIwOMJKHpHlpr69KfdHjyxSmriSfYz+USnWPY7AufNIadK6MEJMx9ApD/oD&#10;OlTrorhX2lFEilmcO2RdNtjC5xDF9pCuTyYBB5bi6bQ4syoJ3g9WQ0ymaiLzg5KdCXlKLjvcW893&#10;SUOqXwnz5DrgnHtJTxOsQfEKIT7DmDSUCaxw7Rqn8787ZsmRM9e2VmPeBN4uqYvTtW7jvijg9N/y&#10;JsXecLq0q+WD6m8AAAD//wMAUEsDBBQABgAIAAAAIQA4/SH/1gAAAJQBAAALAAAAX3JlbHMvLnJl&#10;bHOkkMFqwzAMhu+DvYPRfXGawxijTi+j0GvpHsDYimMaW0Yy2fr2M4PBMnrbUb/Q94l/f/hMi1qR&#10;JVI2sOt6UJgd+ZiDgffL8ekFlFSbvV0oo4EbChzGx4f9GRdb25HMsYhqlCwG5lrLq9biZkxWOiqY&#10;22YiTra2kYMu1l1tQD30/bPm3wwYN0x18gb45AdQl1tp5j/sFB2T0FQ7R0nTNEV3j6o9feQzro1i&#10;OWA14Fm+Q8a1a8+Bvu/d/dMb2JY5uiPbhG/ktn4cqGU/er3pcvwCAAD//wMAUEsDBBQABgAIAAAA&#10;IQBlGZOuQgIAAH8EAAAOAAAAZHJzL2Uyb0RvYy54bWysVE1v2zAMvQ/YfxB0X+106VdQp8hSZBhQ&#10;tAXSoWdFlhoDsqhJSuzu1+9JTtKs22nYRaZIih/vkb6+6VvDtsqHhmzFRyclZ8pKqhv7UvHvT4tP&#10;l5yFKGwtDFlV8VcV+M3044frzk3UKa3J1MozBLFh0rmKr2N0k6IIcq1aEU7IKQujJt+KiKt/KWov&#10;OkRvTXFaludFR752nqQKAdrbwcinOb7WSsYHrYOKzFQctcV8+nyu0llMr8XkxQu3buSuDPEPVbSi&#10;sUh6CHUromAb3/wRqm2kp0A6nkhqC9K6kSr3gG5G5btulmvhVO4F4AR3gCn8v7DyfvvoWVNXHERZ&#10;0YKiJ9VHrUzNLhM6nQsTOC0d3GL/hXqwvNcHKFPTvfZt+qIdBjtwfj1gi2BMQnn++awsYZEwnV1c&#10;jU4z9sXbY+dD/KqoZUmouAd1GVGxvQsRhcB175JyBTJNvWiMyZc0LmpuPNsKEG1iLhEvfvMylnVD&#10;ITmwpfR8iGwsEqRWh5aSFPtVn4E537e7ovoVKHgapig4uWhQ650I8VF4jA3awyrEBxzaEHLRTuJs&#10;Tf7n3/TJH2zCylmHMax4+LERXnFmvlnwfDUaj9Pc5sv47AKwMX9sWR1b7KadEwAYYemczGLyj2Yv&#10;ak/tMzZmlrLCJKxE7orHvTiPw3Jg46SazbITJtWJeGeXTqbQCfDExFP/LLzb0RXB8z3tB1ZM3rE2&#10;+KaXlmabSLrJlCacB1R38GPKM9O7jUxrdHzPXm//jekvAAAA//8DAFBLAwQUAAYACAAAACEAHUEs&#10;EuEAAAAJAQAADwAAAGRycy9kb3ducmV2LnhtbEyPTU+DQBCG7yb+h82YeDHtQlFqkaUxxo/Em6Vq&#10;vG3ZEYjsLGG3gP/e8aTHyfvkfZ/Jt7PtxIiDbx0piJcRCKTKmZZqBfvyYXENwgdNRneOUME3etgW&#10;pye5zoyb6AXHXagFl5DPtIImhD6T0lcNWu2Xrkfi7NMNVgc+h1qaQU9cbju5iqJUWt0SLzS6x7sG&#10;q6/d0Sr4uKjfn/38+DolV0l//zSW6zdTKnV+Nt/egAg4hz8YfvVZHQp2OrgjGS86BYtkkzKqIIk3&#10;IBhIo0sQBwZXSQyyyOX/D4ofAAAA//8DAFBLAQItABQABgAIAAAAIQC2gziS/gAAAOEBAAATAAAA&#10;AAAAAAAAAAAAAAAAAABbQ29udGVudF9UeXBlc10ueG1sUEsBAi0AFAAGAAgAAAAhADj9If/WAAAA&#10;lAEAAAsAAAAAAAAAAAAAAAAALwEAAF9yZWxzLy5yZWxzUEsBAi0AFAAGAAgAAAAhAGUZk65CAgAA&#10;fwQAAA4AAAAAAAAAAAAAAAAALgIAAGRycy9lMm9Eb2MueG1sUEsBAi0AFAAGAAgAAAAhAB1BLBLh&#10;AAAACQEAAA8AAAAAAAAAAAAAAAAAnAQAAGRycy9kb3ducmV2LnhtbFBLBQYAAAAABAAEAPMAAACq&#10;BQAAAAA=&#10;" fillcolor="white [3201]" stroked="f" strokeweight=".5pt">
+              <v:shape id="Textfeld 8" o:spid="_x0000_s1032" type="#_x0000_t202" style="position:absolute;left:0;text-align:left;margin-left:-19.8pt;margin-top:15.95pt;width:50pt;height:45.6pt;z-index:251595264;visibility:visible;mso-wrap-style:square;mso-width-percent:0;mso-height-percent:0;mso-wrap-distance-left:9pt;mso-wrap-distance-top:0;mso-wrap-distance-right:9pt;mso-wrap-distance-bottom:0;mso-position-horizontal:absolute;mso-position-horizontal-relative:text;mso-position-vertical:absolute;mso-position-vertical-relative:text;mso-width-percent:0;mso-height-percent:0;mso-width-relative:margin;mso-height-relative:margin;v-text-anchor:top" o:gfxdata="UEsDBBQABgAIAAAAIQC2gziS/gAAAOEBAAATAAAAW0NvbnRlbnRfVHlwZXNdLnhtbJSRQU7DMBBF&#10;90jcwfIWJU67QAgl6YK0S0CoHGBkTxKLZGx5TGhvj5O2G0SRWNoz/78nu9wcxkFMGNg6quQqL6RA&#10;0s5Y6ir5vt9lD1JwBDIwOMJKHpHlpr69KfdHjyxSmriSfYz+USnWPY7AufNIadK6MEJMx9ApD/oD&#10;OlTrorhX2lFEilmcO2RdNtjC5xDF9pCuTyYBB5bi6bQ4syoJ3g9WQ0ymaiLzg5KdCXlKLjvcW893&#10;SUOqXwnz5DrgnHtJTxOsQfEKIT7DmDSUCaxw7Rqn8787ZsmRM9e2VmPeBN4uqYvTtW7jvijg9N/y&#10;JsXecLq0q+WD6m8AAAD//wMAUEsDBBQABgAIAAAAIQA4/SH/1gAAAJQBAAALAAAAX3JlbHMvLnJl&#10;bHOkkMFqwzAMhu+DvYPRfXGawxijTi+j0GvpHsDYimMaW0Yy2fr2M4PBMnrbUb/Q94l/f/hMi1qR&#10;JVI2sOt6UJgd+ZiDgffL8ekFlFSbvV0oo4EbChzGx4f9GRdb25HMsYhqlCwG5lrLq9biZkxWOiqY&#10;22YiTra2kYMu1l1tQD30/bPm3wwYN0x18gb45AdQl1tp5j/sFB2T0FQ7R0nTNEV3j6o9feQzro1i&#10;OWA14Fm+Q8a1a8+Bvu/d/dMb2JY5uiPbhG/ktn4cqGU/er3pcvwCAAD//wMAUEsDBBQABgAIAAAA&#10;IQBlGZOuQgIAAH8EAAAOAAAAZHJzL2Uyb0RvYy54bWysVE1v2zAMvQ/YfxB0X+106VdQp8hSZBhQ&#10;tAXSoWdFlhoDsqhJSuzu1+9JTtKs22nYRaZIih/vkb6+6VvDtsqHhmzFRyclZ8pKqhv7UvHvT4tP&#10;l5yFKGwtDFlV8VcV+M3044frzk3UKa3J1MozBLFh0rmKr2N0k6IIcq1aEU7IKQujJt+KiKt/KWov&#10;OkRvTXFaludFR752nqQKAdrbwcinOb7WSsYHrYOKzFQctcV8+nyu0llMr8XkxQu3buSuDPEPVbSi&#10;sUh6CHUromAb3/wRqm2kp0A6nkhqC9K6kSr3gG5G5btulmvhVO4F4AR3gCn8v7DyfvvoWVNXHERZ&#10;0YKiJ9VHrUzNLhM6nQsTOC0d3GL/hXqwvNcHKFPTvfZt+qIdBjtwfj1gi2BMQnn++awsYZEwnV1c&#10;jU4z9sXbY+dD/KqoZUmouAd1GVGxvQsRhcB175JyBTJNvWiMyZc0LmpuPNsKEG1iLhEvfvMylnVD&#10;ITmwpfR8iGwsEqRWh5aSFPtVn4E537e7ovoVKHgapig4uWhQ650I8VF4jA3awyrEBxzaEHLRTuJs&#10;Tf7n3/TJH2zCylmHMax4+LERXnFmvlnwfDUaj9Pc5sv47AKwMX9sWR1b7KadEwAYYemczGLyj2Yv&#10;ak/tMzZmlrLCJKxE7orHvTiPw3Jg46SazbITJtWJeGeXTqbQCfDExFP/LLzb0RXB8z3tB1ZM3rE2&#10;+KaXlmabSLrJlCacB1R38GPKM9O7jUxrdHzPXm//jekvAAAA//8DAFBLAwQUAAYACAAAACEAHUEs&#10;EuEAAAAJAQAADwAAAGRycy9kb3ducmV2LnhtbEyPTU+DQBCG7yb+h82YeDHtQlFqkaUxxo/Em6Vq&#10;vG3ZEYjsLGG3gP/e8aTHyfvkfZ/Jt7PtxIiDbx0piJcRCKTKmZZqBfvyYXENwgdNRneOUME3etgW&#10;pye5zoyb6AXHXagFl5DPtIImhD6T0lcNWu2Xrkfi7NMNVgc+h1qaQU9cbju5iqJUWt0SLzS6x7sG&#10;q6/d0Sr4uKjfn/38+DolV0l//zSW6zdTKnV+Nt/egAg4hz8YfvVZHQp2OrgjGS86BYtkkzKqIIk3&#10;IBhIo0sQBwZXSQyyyOX/D4ofAAAA//8DAFBLAQItABQABgAIAAAAIQC2gziS/gAAAOEBAAATAAAA&#10;AAAAAAAAAAAAAAAAAABbQ29udGVudF9UeXBlc10ueG1sUEsBAi0AFAAGAAgAAAAhADj9If/WAAAA&#10;lAEAAAsAAAAAAAAAAAAAAAAALwEAAF9yZWxzLy5yZWxzUEsBAi0AFAAGAAgAAAAhAGUZk65CAgAA&#10;fwQAAA4AAAAAAAAAAAAAAAAALgIAAGRycy9lMm9Eb2MueG1sUEsBAi0AFAAGAAgAAAAhAB1BLBLh&#10;AAAACQEAAA8AAAAAAAAAAAAAAAAAnAQAAGRycy9kb3ducmV2LnhtbFBLBQYAAAAABAAEAPMAAACq&#10;BQAAAAA=&#10;" fillcolor="white [3201]" stroked="f" strokeweight=".5pt">
                 <v:textbox>
                   <w:txbxContent>
                     <w:p>
@@ -4762,7 +4809,7 @@
         <mc:AlternateContent>
           <mc:Choice Requires="wps">
             <w:drawing>
-              <wp:anchor distT="0" distB="0" distL="114300" distR="114300" simplePos="0" relativeHeight="251674112" behindDoc="1" locked="0" layoutInCell="1" allowOverlap="1">
+              <wp:anchor distT="0" distB="0" distL="114300" distR="114300" simplePos="0" relativeHeight="251673088" behindDoc="1" locked="0" layoutInCell="1" allowOverlap="1">
                 <wp:simplePos x="0" y="0"/>
                 <wp:positionH relativeFrom="column">
                   <wp:posOffset>-269876</wp:posOffset>
@@ -4822,7 +4869,7 @@
           </mc:Choice>
           <mc:Fallback>
             <w:pict>
-              <v:rect w14:anchorId="2B7232F1" id="Rechteck 64" o:spid="_x0000_s1026" style="position:absolute;margin-left:-21.25pt;margin-top:2.65pt;width:464.75pt;height:195.4pt;z-index:-251642368;visibility:visible;mso-wrap-style:square;mso-width-percent:0;mso-height-percent:0;mso-wrap-distance-left:9pt;mso-wrap-distance-top:0;mso-wrap-distance-right:9pt;mso-wrap-distance-bottom:0;mso-position-horizontal:absolute;mso-position-horizontal-relative:text;mso-position-vertical:absolute;mso-position-vertical-relative:text;mso-width-percent:0;mso-height-percent:0;mso-width-relative:margin;mso-height-relative:margin;v-text-anchor:middle" o:gfxdata="UEsDBBQABgAIAAAAIQC2gziS/gAAAOEBAAATAAAAW0NvbnRlbnRfVHlwZXNdLnhtbJSRQU7DMBBF&#10;90jcwfIWJU67QAgl6YK0S0CoHGBkTxKLZGx5TGhvj5O2G0SRWNoz/78nu9wcxkFMGNg6quQqL6RA&#10;0s5Y6ir5vt9lD1JwBDIwOMJKHpHlpr69KfdHjyxSmriSfYz+USnWPY7AufNIadK6MEJMx9ApD/oD&#10;OlTrorhX2lFEilmcO2RdNtjC5xDF9pCuTyYBB5bi6bQ4syoJ3g9WQ0ymaiLzg5KdCXlKLjvcW893&#10;SUOqXwnz5DrgnHtJTxOsQfEKIT7DmDSUCaxw7Rqn8787ZsmRM9e2VmPeBN4uqYvTtW7jvijg9N/y&#10;JsXecLq0q+WD6m8AAAD//wMAUEsDBBQABgAIAAAAIQA4/SH/1gAAAJQBAAALAAAAX3JlbHMvLnJl&#10;bHOkkMFqwzAMhu+DvYPRfXGawxijTi+j0GvpHsDYimMaW0Yy2fr2M4PBMnrbUb/Q94l/f/hMi1qR&#10;JVI2sOt6UJgd+ZiDgffL8ekFlFSbvV0oo4EbChzGx4f9GRdb25HMsYhqlCwG5lrLq9biZkxWOiqY&#10;22YiTra2kYMu1l1tQD30/bPm3wwYN0x18gb45AdQl1tp5j/sFB2T0FQ7R0nTNEV3j6o9feQzro1i&#10;OWA14Fm+Q8a1a8+Bvu/d/dMb2JY5uiPbhG/ktn4cqGU/er3pcvwCAAD//wMAUEsDBBQABgAIAAAA&#10;IQDQvDm6YAIAAAwFAAAOAAAAZHJzL2Uyb0RvYy54bWysVN1P2zAQf5+0/8Hy+0jTFQYVKapATJMQ&#10;ID7Es3FsEmH7vLPbtPvrd3bSFDG0h2kvzp3v++ff5fRsYw1bKwwtuIqXBxPOlJNQt+6l4o8Pl1+O&#10;OQtRuFoYcKriWxX42eLzp9POz9UUGjC1QkZJXJh3vuJNjH5eFEE2yopwAF45MmpAKyKp+FLUKDrK&#10;bk0xnUyOig6w9ghShUC3F72RL3J+rZWMN1oHFZmpOPUW84n5fE5nsTgV8xcUvmnl0Ib4hy6saB0V&#10;HVNdiCjYCts/UtlWIgTQ8UCCLUDrVqo8A01TTt5Nc98Ir/IsBE7wI0zh/6WV1+tbZG1d8aMZZ05Y&#10;eqM7JZuo5CujK8Kn82FObvf+FgctkJiG3Wi06UtjsE3GdDtiqjaRSbo8PJlMy/IrZ5Js09lxeXic&#10;US/24R5D/K7AsiRUHOnRMpZifRUilSTXnQspqZ2+gSzFrVGpB+PulKZBqOQ0R2cKqXODbC3o8evX&#10;Mg1DubJnCtGtMWNQ+VGQibugwTeFqUyrMXDyUeC+2uidK4KLY6BtHeDfg3Xvv5u6nzWN/Qz1lt4N&#10;oSd08PKyJfCuRIi3AonBxHXaynhDhzbQVRwGibMG8NdH98mfiEVWzjraiIqHnyuBijPzwxHlTsrZ&#10;LK1QVmaH36ak4FvL81uLW9lzINxL2n8vs5j8o9mJGsE+0fIuU1UyCSepdsVlxJ1yHvtNpfWXarnM&#10;brQ2XsQrd+9lSp5QTeR42DwJ9AODIpHvGnbbI+bviNT7pkgHy1UE3WaW7XEd8KaVy4QZfg9pp9/q&#10;2Wv/E1v8BgAA//8DAFBLAwQUAAYACAAAACEAkTkfEeAAAAAJAQAADwAAAGRycy9kb3ducmV2Lnht&#10;bEyPQU+DQBSE7yb+h80z8dYubS1SZGkMiTHRU7EevG3ZJxDZt4TdUvDX+zzpcTKTmW+y/WQ7MeLg&#10;W0cKVssIBFLlTEu1guPb0yIB4YMmoztHqGBGD/v8+irTqXEXOuBYhlpwCflUK2hC6FMpfdWg1X7p&#10;eiT2Pt1gdWA51NIM+sLltpPrKIql1S3xQqN7LBqsvsqzVfA6yzAe3+Pd91i0syk/iucXLJS6vZke&#10;H0AEnMJfGH7xGR1yZjq5MxkvOgWLu/WWowq2GxDsJ8k9fzsp2OziFcg8k/8f5D8AAAD//wMAUEsB&#10;Ai0AFAAGAAgAAAAhALaDOJL+AAAA4QEAABMAAAAAAAAAAAAAAAAAAAAAAFtDb250ZW50X1R5cGVz&#10;XS54bWxQSwECLQAUAAYACAAAACEAOP0h/9YAAACUAQAACwAAAAAAAAAAAAAAAAAvAQAAX3JlbHMv&#10;LnJlbHNQSwECLQAUAAYACAAAACEA0Lw5umACAAAMBQAADgAAAAAAAAAAAAAAAAAuAgAAZHJzL2Uy&#10;b0RvYy54bWxQSwECLQAUAAYACAAAACEAkTkfEeAAAAAJAQAADwAAAAAAAAAAAAAAAAC6BAAAZHJz&#10;L2Rvd25yZXYueG1sUEsFBgAAAAAEAAQA8wAAAMcFAAAAAA==&#10;" fillcolor="white [3201]" strokecolor="black [3200]" strokeweight="2pt"/>
+              <v:rect w14:anchorId="0256FDBA" id="Rechteck 64" o:spid="_x0000_s1026" style="position:absolute;margin-left:-21.25pt;margin-top:2.65pt;width:464.75pt;height:195.4pt;z-index:-251643392;visibility:visible;mso-wrap-style:square;mso-width-percent:0;mso-height-percent:0;mso-wrap-distance-left:9pt;mso-wrap-distance-top:0;mso-wrap-distance-right:9pt;mso-wrap-distance-bottom:0;mso-position-horizontal:absolute;mso-position-horizontal-relative:text;mso-position-vertical:absolute;mso-position-vertical-relative:text;mso-width-percent:0;mso-height-percent:0;mso-width-relative:margin;mso-height-relative:margin;v-text-anchor:middle" o:gfxdata="UEsDBBQABgAIAAAAIQC2gziS/gAAAOEBAAATAAAAW0NvbnRlbnRfVHlwZXNdLnhtbJSRQU7DMBBF&#10;90jcwfIWJU67QAgl6YK0S0CoHGBkTxKLZGx5TGhvj5O2G0SRWNoz/78nu9wcxkFMGNg6quQqL6RA&#10;0s5Y6ir5vt9lD1JwBDIwOMJKHpHlpr69KfdHjyxSmriSfYz+USnWPY7AufNIadK6MEJMx9ApD/oD&#10;OlTrorhX2lFEilmcO2RdNtjC5xDF9pCuTyYBB5bi6bQ4syoJ3g9WQ0ymaiLzg5KdCXlKLjvcW893&#10;SUOqXwnz5DrgnHtJTxOsQfEKIT7DmDSUCaxw7Rqn8787ZsmRM9e2VmPeBN4uqYvTtW7jvijg9N/y&#10;JsXecLq0q+WD6m8AAAD//wMAUEsDBBQABgAIAAAAIQA4/SH/1gAAAJQBAAALAAAAX3JlbHMvLnJl&#10;bHOkkMFqwzAMhu+DvYPRfXGawxijTi+j0GvpHsDYimMaW0Yy2fr2M4PBMnrbUb/Q94l/f/hMi1qR&#10;JVI2sOt6UJgd+ZiDgffL8ekFlFSbvV0oo4EbChzGx4f9GRdb25HMsYhqlCwG5lrLq9biZkxWOiqY&#10;22YiTra2kYMu1l1tQD30/bPm3wwYN0x18gb45AdQl1tp5j/sFB2T0FQ7R0nTNEV3j6o9feQzro1i&#10;OWA14Fm+Q8a1a8+Bvu/d/dMb2JY5uiPbhG/ktn4cqGU/er3pcvwCAAD//wMAUEsDBBQABgAIAAAA&#10;IQDQvDm6YAIAAAwFAAAOAAAAZHJzL2Uyb0RvYy54bWysVN1P2zAQf5+0/8Hy+0jTFQYVKapATJMQ&#10;ID7Es3FsEmH7vLPbtPvrd3bSFDG0h2kvzp3v++ff5fRsYw1bKwwtuIqXBxPOlJNQt+6l4o8Pl1+O&#10;OQtRuFoYcKriWxX42eLzp9POz9UUGjC1QkZJXJh3vuJNjH5eFEE2yopwAF45MmpAKyKp+FLUKDrK&#10;bk0xnUyOig6w9ghShUC3F72RL3J+rZWMN1oHFZmpOPUW84n5fE5nsTgV8xcUvmnl0Ib4hy6saB0V&#10;HVNdiCjYCts/UtlWIgTQ8UCCLUDrVqo8A01TTt5Nc98Ir/IsBE7wI0zh/6WV1+tbZG1d8aMZZ05Y&#10;eqM7JZuo5CujK8Kn82FObvf+FgctkJiG3Wi06UtjsE3GdDtiqjaRSbo8PJlMy/IrZ5Js09lxeXic&#10;US/24R5D/K7AsiRUHOnRMpZifRUilSTXnQspqZ2+gSzFrVGpB+PulKZBqOQ0R2cKqXODbC3o8evX&#10;Mg1DubJnCtGtMWNQ+VGQibugwTeFqUyrMXDyUeC+2uidK4KLY6BtHeDfg3Xvv5u6nzWN/Qz1lt4N&#10;oSd08PKyJfCuRIi3AonBxHXaynhDhzbQVRwGibMG8NdH98mfiEVWzjraiIqHnyuBijPzwxHlTsrZ&#10;LK1QVmaH36ak4FvL81uLW9lzINxL2n8vs5j8o9mJGsE+0fIuU1UyCSepdsVlxJ1yHvtNpfWXarnM&#10;brQ2XsQrd+9lSp5QTeR42DwJ9AODIpHvGnbbI+bviNT7pkgHy1UE3WaW7XEd8KaVy4QZfg9pp9/q&#10;2Wv/E1v8BgAA//8DAFBLAwQUAAYACAAAACEAkTkfEeAAAAAJAQAADwAAAGRycy9kb3ducmV2Lnht&#10;bEyPQU+DQBSE7yb+h80z8dYubS1SZGkMiTHRU7EevG3ZJxDZt4TdUvDX+zzpcTKTmW+y/WQ7MeLg&#10;W0cKVssIBFLlTEu1guPb0yIB4YMmoztHqGBGD/v8+irTqXEXOuBYhlpwCflUK2hC6FMpfdWg1X7p&#10;eiT2Pt1gdWA51NIM+sLltpPrKIql1S3xQqN7LBqsvsqzVfA6yzAe3+Pd91i0syk/iucXLJS6vZke&#10;H0AEnMJfGH7xGR1yZjq5MxkvOgWLu/WWowq2GxDsJ8k9fzsp2OziFcg8k/8f5D8AAAD//wMAUEsB&#10;Ai0AFAAGAAgAAAAhALaDOJL+AAAA4QEAABMAAAAAAAAAAAAAAAAAAAAAAFtDb250ZW50X1R5cGVz&#10;XS54bWxQSwECLQAUAAYACAAAACEAOP0h/9YAAACUAQAACwAAAAAAAAAAAAAAAAAvAQAAX3JlbHMv&#10;LnJlbHNQSwECLQAUAAYACAAAACEA0Lw5umACAAAMBQAADgAAAAAAAAAAAAAAAAAuAgAAZHJzL2Uy&#10;b0RvYy54bWxQSwECLQAUAAYACAAAACEAkTkfEeAAAAAJAQAADwAAAAAAAAAAAAAAAAC6BAAAZHJz&#10;L2Rvd25yZXYueG1sUEsFBgAAAAAEAAQA8wAAAMcFAAAAAA==&#10;" fillcolor="white [3201]" strokecolor="black [3200]" strokeweight="2pt"/>
             </w:pict>
           </mc:Fallback>
         </mc:AlternateContent>
@@ -4834,7 +4881,7 @@
         <mc:AlternateContent>
           <mc:Choice Requires="wps">
             <w:drawing>
-              <wp:anchor distT="0" distB="0" distL="114300" distR="114300" simplePos="0" relativeHeight="251617792" behindDoc="0" locked="0" layoutInCell="1" allowOverlap="1" wp14:anchorId="77927F80" wp14:editId="4A324963">
+              <wp:anchor distT="0" distB="0" distL="114300" distR="114300" simplePos="0" relativeHeight="251616768" behindDoc="0" locked="0" layoutInCell="1" allowOverlap="1" wp14:anchorId="77927F80" wp14:editId="4A324963">
                 <wp:simplePos x="0" y="0"/>
                 <wp:positionH relativeFrom="column">
                   <wp:posOffset>1920028</wp:posOffset>
@@ -4944,7 +4991,7 @@
           </mc:Choice>
           <mc:Fallback>
             <w:pict>
-              <v:shape w14:anchorId="77927F80" id="Textfeld 21" o:spid="_x0000_s1033" type="#_x0000_t202" style="position:absolute;left:0;text-align:left;margin-left:151.2pt;margin-top:24.75pt;width:62.7pt;height:37.6pt;z-index:251617792;visibility:visible;mso-wrap-style:square;mso-width-percent:0;mso-height-percent:0;mso-wrap-distance-left:9pt;mso-wrap-distance-top:0;mso-wrap-distance-right:9pt;mso-wrap-distance-bottom:0;mso-position-horizontal:absolute;mso-position-horizontal-relative:text;mso-position-vertical:absolute;mso-position-vertical-relative:text;mso-width-percent:0;mso-height-percent:0;mso-width-relative:margin;mso-height-relative:margin;v-text-anchor:top" o:gfxdata="UEsDBBQABgAIAAAAIQC2gziS/gAAAOEBAAATAAAAW0NvbnRlbnRfVHlwZXNdLnhtbJSRQU7DMBBF&#10;90jcwfIWJU67QAgl6YK0S0CoHGBkTxKLZGx5TGhvj5O2G0SRWNoz/78nu9wcxkFMGNg6quQqL6RA&#10;0s5Y6ir5vt9lD1JwBDIwOMJKHpHlpr69KfdHjyxSmriSfYz+USnWPY7AufNIadK6MEJMx9ApD/oD&#10;OlTrorhX2lFEilmcO2RdNtjC5xDF9pCuTyYBB5bi6bQ4syoJ3g9WQ0ymaiLzg5KdCXlKLjvcW893&#10;SUOqXwnz5DrgnHtJTxOsQfEKIT7DmDSUCaxw7Rqn8787ZsmRM9e2VmPeBN4uqYvTtW7jvijg9N/y&#10;JsXecLq0q+WD6m8AAAD//wMAUEsDBBQABgAIAAAAIQA4/SH/1gAAAJQBAAALAAAAX3JlbHMvLnJl&#10;bHOkkMFqwzAMhu+DvYPRfXGawxijTi+j0GvpHsDYimMaW0Yy2fr2M4PBMnrbUb/Q94l/f/hMi1qR&#10;JVI2sOt6UJgd+ZiDgffL8ekFlFSbvV0oo4EbChzGx4f9GRdb25HMsYhqlCwG5lrLq9biZkxWOiqY&#10;22YiTra2kYMu1l1tQD30/bPm3wwYN0x18gb45AdQl1tp5j/sFB2T0FQ7R0nTNEV3j6o9feQzro1i&#10;OWA14Fm+Q8a1a8+Bvu/d/dMb2JY5uiPbhG/ktn4cqGU/er3pcvwCAAD//wMAUEsDBBQABgAIAAAA&#10;IQClQGSGRgIAAIEEAAAOAAAAZHJzL2Uyb0RvYy54bWysVE1vGjEQvVfqf7B8bxYoCQFliWgiqkpR&#10;EgmqnI3XDit5Pa5t2E1/fZ+9QNK0p6oX73hmPB/vzezVddcYtlc+1GRLPjwbcKaspKq2zyX/vl5+&#10;uuQsRGErYciqkr+owK/nHz9ctW6mRrQlUynPEMSGWetKvo3RzYoiyK1qRDgjpyyMmnwjIq7+uai8&#10;aBG9McVoMLgoWvKV8yRVCNDe9kY+z/G1VjI+aB1UZKbkqC3m0+dzk85ifiVmz164bS0PZYh/qKIR&#10;tUXSU6hbEQXb+fqPUE0tPQXS8UxSU5DWtVS5B3QzHLzrZrUVTuVeAE5wJ5jC/wsr7/ePntVVyUdD&#10;zqxowNFadVErUzGogE/rwgxuKwfH2H2hDjwf9QHK1HanfZO+aIjBDqRfTugiGpNQTqYXoyksEqbx&#10;ZHI+yugXr4+dD/GrooYloeQe5GVMxf4uRBQC16NLyhXI1NWyNiZf0sCoG+PZXoBqE3OJePGbl7Gs&#10;LfnF5/NBDmwpPe8jG4sEqdW+pSTFbtNlaCbHdjdUvQAFT/0cBSeXNWq9EyE+Co/BQXtYhviAQxtC&#10;LjpInG3J//ybPvmDT1g5azGIJQ8/dsIrzsw3C6anw/E4TW6+jM8ngI35t5bNW4vdNTcEAEAmqsti&#10;8o/mKGpPzRN2ZpGywiSsRO6Sx6N4E/v1wM5JtVhkJ8yqE/HOrpxMoRPgiYl19yS8O9AVwfM9HUdW&#10;zN6x1vuml5YWu0i6zpQmnHtUD/BjzjPTh51Mi/T2nr1e/xzzXwAAAP//AwBQSwMEFAAGAAgAAAAh&#10;ADSzHoHgAAAACgEAAA8AAABkcnMvZG93bnJldi54bWxMj01PhDAQhu8m/odmTLwYtwisKFI2xqib&#10;eHPxI966dAQinRLaBfz3jic9TubJ+z5vsVlsLyYcfedIwcUqAoFUO9NRo+Cleji/AuGDJqN7R6jg&#10;Gz1syuOjQufGzfSM0y40gkPI51pBG8KQS+nrFq32Kzcg8e/TjVYHPsdGmlHPHG57GUfRpbS6I25o&#10;9YB3LdZfu4NV8HHWvD/55fF1TtbJcL+dquzNVEqdniy3NyACLuEPhl99VoeSnfbuQMaLXkESxSmj&#10;CtLrNQgG0jjjLXsm4zQDWRby/4TyBwAA//8DAFBLAQItABQABgAIAAAAIQC2gziS/gAAAOEBAAAT&#10;AAAAAAAAAAAAAAAAAAAAAABbQ29udGVudF9UeXBlc10ueG1sUEsBAi0AFAAGAAgAAAAhADj9If/W&#10;AAAAlAEAAAsAAAAAAAAAAAAAAAAALwEAAF9yZWxzLy5yZWxzUEsBAi0AFAAGAAgAAAAhAKVAZIZG&#10;AgAAgQQAAA4AAAAAAAAAAAAAAAAALgIAAGRycy9lMm9Eb2MueG1sUEsBAi0AFAAGAAgAAAAhADSz&#10;HoHgAAAACgEAAA8AAAAAAAAAAAAAAAAAoAQAAGRycy9kb3ducmV2LnhtbFBLBQYAAAAABAAEAPMA&#10;AACtBQAAAAA=&#10;" fillcolor="white [3201]" stroked="f" strokeweight=".5pt">
+              <v:shape w14:anchorId="77927F80" id="Textfeld 21" o:spid="_x0000_s1033" type="#_x0000_t202" style="position:absolute;left:0;text-align:left;margin-left:151.2pt;margin-top:24.75pt;width:62.7pt;height:37.6pt;z-index:251616768;visibility:visible;mso-wrap-style:square;mso-width-percent:0;mso-height-percent:0;mso-wrap-distance-left:9pt;mso-wrap-distance-top:0;mso-wrap-distance-right:9pt;mso-wrap-distance-bottom:0;mso-position-horizontal:absolute;mso-position-horizontal-relative:text;mso-position-vertical:absolute;mso-position-vertical-relative:text;mso-width-percent:0;mso-height-percent:0;mso-width-relative:margin;mso-height-relative:margin;v-text-anchor:top" o:gfxdata="UEsDBBQABgAIAAAAIQC2gziS/gAAAOEBAAATAAAAW0NvbnRlbnRfVHlwZXNdLnhtbJSRQU7DMBBF&#10;90jcwfIWJU67QAgl6YK0S0CoHGBkTxKLZGx5TGhvj5O2G0SRWNoz/78nu9wcxkFMGNg6quQqL6RA&#10;0s5Y6ir5vt9lD1JwBDIwOMJKHpHlpr69KfdHjyxSmriSfYz+USnWPY7AufNIadK6MEJMx9ApD/oD&#10;OlTrorhX2lFEilmcO2RdNtjC5xDF9pCuTyYBB5bi6bQ4syoJ3g9WQ0ymaiLzg5KdCXlKLjvcW893&#10;SUOqXwnz5DrgnHtJTxOsQfEKIT7DmDSUCaxw7Rqn8787ZsmRM9e2VmPeBN4uqYvTtW7jvijg9N/y&#10;JsXecLq0q+WD6m8AAAD//wMAUEsDBBQABgAIAAAAIQA4/SH/1gAAAJQBAAALAAAAX3JlbHMvLnJl&#10;bHOkkMFqwzAMhu+DvYPRfXGawxijTi+j0GvpHsDYimMaW0Yy2fr2M4PBMnrbUb/Q94l/f/hMi1qR&#10;JVI2sOt6UJgd+ZiDgffL8ekFlFSbvV0oo4EbChzGx4f9GRdb25HMsYhqlCwG5lrLq9biZkxWOiqY&#10;22YiTra2kYMu1l1tQD30/bPm3wwYN0x18gb45AdQl1tp5j/sFB2T0FQ7R0nTNEV3j6o9feQzro1i&#10;OWA14Fm+Q8a1a8+Bvu/d/dMb2JY5uiPbhG/ktn4cqGU/er3pcvwCAAD//wMAUEsDBBQABgAIAAAA&#10;IQClQGSGRgIAAIEEAAAOAAAAZHJzL2Uyb0RvYy54bWysVE1vGjEQvVfqf7B8bxYoCQFliWgiqkpR&#10;EgmqnI3XDit5Pa5t2E1/fZ+9QNK0p6oX73hmPB/vzezVddcYtlc+1GRLPjwbcKaspKq2zyX/vl5+&#10;uuQsRGErYciqkr+owK/nHz9ctW6mRrQlUynPEMSGWetKvo3RzYoiyK1qRDgjpyyMmnwjIq7+uai8&#10;aBG9McVoMLgoWvKV8yRVCNDe9kY+z/G1VjI+aB1UZKbkqC3m0+dzk85ifiVmz164bS0PZYh/qKIR&#10;tUXSU6hbEQXb+fqPUE0tPQXS8UxSU5DWtVS5B3QzHLzrZrUVTuVeAE5wJ5jC/wsr7/ePntVVyUdD&#10;zqxowNFadVErUzGogE/rwgxuKwfH2H2hDjwf9QHK1HanfZO+aIjBDqRfTugiGpNQTqYXoyksEqbx&#10;ZHI+yugXr4+dD/GrooYloeQe5GVMxf4uRBQC16NLyhXI1NWyNiZf0sCoG+PZXoBqE3OJePGbl7Gs&#10;LfnF5/NBDmwpPe8jG4sEqdW+pSTFbtNlaCbHdjdUvQAFT/0cBSeXNWq9EyE+Co/BQXtYhviAQxtC&#10;LjpInG3J//ybPvmDT1g5azGIJQ8/dsIrzsw3C6anw/E4TW6+jM8ngI35t5bNW4vdNTcEAEAmqsti&#10;8o/mKGpPzRN2ZpGywiSsRO6Sx6N4E/v1wM5JtVhkJ8yqE/HOrpxMoRPgiYl19yS8O9AVwfM9HUdW&#10;zN6x1vuml5YWu0i6zpQmnHtUD/BjzjPTh51Mi/T2nr1e/xzzXwAAAP//AwBQSwMEFAAGAAgAAAAh&#10;ADSzHoHgAAAACgEAAA8AAABkcnMvZG93bnJldi54bWxMj01PhDAQhu8m/odmTLwYtwisKFI2xqib&#10;eHPxI966dAQinRLaBfz3jic9TubJ+z5vsVlsLyYcfedIwcUqAoFUO9NRo+Cleji/AuGDJqN7R6jg&#10;Gz1syuOjQufGzfSM0y40gkPI51pBG8KQS+nrFq32Kzcg8e/TjVYHPsdGmlHPHG57GUfRpbS6I25o&#10;9YB3LdZfu4NV8HHWvD/55fF1TtbJcL+dquzNVEqdniy3NyACLuEPhl99VoeSnfbuQMaLXkESxSmj&#10;CtLrNQgG0jjjLXsm4zQDWRby/4TyBwAA//8DAFBLAQItABQABgAIAAAAIQC2gziS/gAAAOEBAAAT&#10;AAAAAAAAAAAAAAAAAAAAAABbQ29udGVudF9UeXBlc10ueG1sUEsBAi0AFAAGAAgAAAAhADj9If/W&#10;AAAAlAEAAAsAAAAAAAAAAAAAAAAALwEAAF9yZWxzLy5yZWxzUEsBAi0AFAAGAAgAAAAhAKVAZIZG&#10;AgAAgQQAAA4AAAAAAAAAAAAAAAAALgIAAGRycy9lMm9Eb2MueG1sUEsBAi0AFAAGAAgAAAAhADSz&#10;HoHgAAAACgEAAA8AAAAAAAAAAAAAAAAAoAQAAGRycy9kb3ducmV2LnhtbFBLBQYAAAAABAAEAPMA&#10;AACtBQAAAAA=&#10;" fillcolor="white [3201]" stroked="f" strokeweight=".5pt">
                 <v:textbox>
                   <w:txbxContent>
                     <w:p>
@@ -5015,7 +5062,7 @@
         <mc:AlternateContent>
           <mc:Choice Requires="wps">
             <w:drawing>
-              <wp:anchor distT="0" distB="0" distL="114300" distR="114300" simplePos="0" relativeHeight="251538944" behindDoc="0" locked="0" layoutInCell="1" allowOverlap="1" wp14:anchorId="79AD9EEA" wp14:editId="14B67138">
+              <wp:anchor distT="0" distB="0" distL="114300" distR="114300" simplePos="0" relativeHeight="251537920" behindDoc="0" locked="0" layoutInCell="1" allowOverlap="1" wp14:anchorId="79AD9EEA" wp14:editId="14B67138">
                 <wp:simplePos x="0" y="0"/>
                 <wp:positionH relativeFrom="column">
                   <wp:posOffset>990600</wp:posOffset>
@@ -5094,7 +5141,7 @@
           </mc:Choice>
           <mc:Fallback>
             <w:pict>
-              <v:shape w14:anchorId="79AD9EEA" id="Textfeld 17" o:spid="_x0000_s1034" type="#_x0000_t202" style="position:absolute;left:0;text-align:left;margin-left:78pt;margin-top:24.4pt;width:62.75pt;height:37.65pt;z-index:251538944;visibility:visible;mso-wrap-style:square;mso-width-percent:0;mso-height-percent:0;mso-wrap-distance-left:9pt;mso-wrap-distance-top:0;mso-wrap-distance-right:9pt;mso-wrap-distance-bottom:0;mso-position-horizontal:absolute;mso-position-horizontal-relative:text;mso-position-vertical:absolute;mso-position-vertical-relative:text;mso-width-percent:0;mso-height-percent:0;mso-width-relative:margin;mso-height-relative:margin;v-text-anchor:top" o:gfxdata="UEsDBBQABgAIAAAAIQC2gziS/gAAAOEBAAATAAAAW0NvbnRlbnRfVHlwZXNdLnhtbJSRQU7DMBBF&#10;90jcwfIWJU67QAgl6YK0S0CoHGBkTxKLZGx5TGhvj5O2G0SRWNoz/78nu9wcxkFMGNg6quQqL6RA&#10;0s5Y6ir5vt9lD1JwBDIwOMJKHpHlpr69KfdHjyxSmriSfYz+USnWPY7AufNIadK6MEJMx9ApD/oD&#10;OlTrorhX2lFEilmcO2RdNtjC5xDF9pCuTyYBB5bi6bQ4syoJ3g9WQ0ymaiLzg5KdCXlKLjvcW893&#10;SUOqXwnz5DrgnHtJTxOsQfEKIT7DmDSUCaxw7Rqn8787ZsmRM9e2VmPeBN4uqYvTtW7jvijg9N/y&#10;JsXecLq0q+WD6m8AAAD//wMAUEsDBBQABgAIAAAAIQA4/SH/1gAAAJQBAAALAAAAX3JlbHMvLnJl&#10;bHOkkMFqwzAMhu+DvYPRfXGawxijTi+j0GvpHsDYimMaW0Yy2fr2M4PBMnrbUb/Q94l/f/hMi1qR&#10;JVI2sOt6UJgd+ZiDgffL8ekFlFSbvV0oo4EbChzGx4f9GRdb25HMsYhqlCwG5lrLq9biZkxWOiqY&#10;22YiTra2kYMu1l1tQD30/bPm3wwYN0x18gb45AdQl1tp5j/sFB2T0FQ7R0nTNEV3j6o9feQzro1i&#10;OWA14Fm+Q8a1a8+Bvu/d/dMb2JY5uiPbhG/ktn4cqGU/er3pcvwCAAD//wMAUEsDBBQABgAIAAAA&#10;IQCXLR3dRgIAAIEEAAAOAAAAZHJzL2Uyb0RvYy54bWysVE2P2jAQvVfqf7B8LwGW5SMirCgrqkpo&#10;dyWo9mwcm0RyPK5tSOiv79ghLLvtqerFjGdenmfezDB/aCpFTsK6EnRGB70+JUJzyEt9yOiP3frL&#10;lBLnmc6ZAi0yehaOPiw+f5rXJhVDKEDlwhIk0S6tTUYL702aJI4XomKuB0ZoDEqwFfN4tYckt6xG&#10;9kolw35/nNRgc2OBC+fQ+9gG6SLySym4f5bSCU9URjE3H08bz304k8WcpQfLTFHySxrsH7KoWKnx&#10;0SvVI/OMHG35B1VVcgsOpO9xqBKQsuQi1oDVDPofqtkWzIhYC4rjzFUm9/9o+dPpxZIyx95NKNGs&#10;wh7tROOlUDlBF+pTG5cibGsQ6Juv0CC28zt0hrIbaavwiwURjKPS56u6yEY4Oiez8fhuTAnH0Ggy&#10;mU2HgSV5+9hY578JqEgwMmqxeVFTdto430I7SHjLgSrzdalUvISBEStlyYlhq5WPKSL5O5TSpM7o&#10;+O6+H4k1hM9bZqUxl1BqW1KwfLNvojTTrtw95GdUwUI7R87wdYm5bpjzL8zi4GDhuAz+GQ+pAN+C&#10;i0VJAfbX3/wBj/3EKCU1DmJG3c8js4IS9V1jp2eD0ShMbryM7idDvNjbyP42oo/VClCAAa6d4dEM&#10;eK86U1qoXnFnluFVDDHN8e2M+s5c+XY9cOe4WC4jCGfVML/RW8MDdRA8dGLXvDJrLu3y2Ocn6EaW&#10;pR+61mLDlxqWRw+yjC0NOreqXuTHOY9DcdnJsEi394h6++dY/AYAAP//AwBQSwMEFAAGAAgAAAAh&#10;AAIIF/XgAAAACgEAAA8AAABkcnMvZG93bnJldi54bWxMj0tPhEAQhO8m/odJm3gx7gC7rAQZNsb4&#10;SLy5+Ii3WaYFItNDmFnAf2970mOlKlVfFbvF9mLC0XeOFMSrCARS7UxHjYKX6v4yA+GDJqN7R6jg&#10;Gz3sytOTQufGzfSM0z40gkvI51pBG8KQS+nrFq32KzcgsffpRqsDy7GRZtQzl9teJlG0lVZ3xAut&#10;HvC2xfprf7QKPi6a9ye/PLzO63Q93D1O1dWbqZQ6P1turkEEXMJfGH7xGR1KZjq4Ixkvetbplr8E&#10;BZuML3AgyeIUxIGdZBODLAv5/0L5AwAA//8DAFBLAQItABQABgAIAAAAIQC2gziS/gAAAOEBAAAT&#10;AAAAAAAAAAAAAAAAAAAAAABbQ29udGVudF9UeXBlc10ueG1sUEsBAi0AFAAGAAgAAAAhADj9If/W&#10;AAAAlAEAAAsAAAAAAAAAAAAAAAAALwEAAF9yZWxzLy5yZWxzUEsBAi0AFAAGAAgAAAAhAJctHd1G&#10;AgAAgQQAAA4AAAAAAAAAAAAAAAAALgIAAGRycy9lMm9Eb2MueG1sUEsBAi0AFAAGAAgAAAAhAAII&#10;F/XgAAAACgEAAA8AAAAAAAAAAAAAAAAAoAQAAGRycy9kb3ducmV2LnhtbFBLBQYAAAAABAAEAPMA&#10;AACtBQAAAAA=&#10;" fillcolor="white [3201]" stroked="f" strokeweight=".5pt">
+              <v:shape w14:anchorId="79AD9EEA" id="Textfeld 17" o:spid="_x0000_s1034" type="#_x0000_t202" style="position:absolute;left:0;text-align:left;margin-left:78pt;margin-top:24.4pt;width:62.75pt;height:37.65pt;z-index:251537920;visibility:visible;mso-wrap-style:square;mso-width-percent:0;mso-height-percent:0;mso-wrap-distance-left:9pt;mso-wrap-distance-top:0;mso-wrap-distance-right:9pt;mso-wrap-distance-bottom:0;mso-position-horizontal:absolute;mso-position-horizontal-relative:text;mso-position-vertical:absolute;mso-position-vertical-relative:text;mso-width-percent:0;mso-height-percent:0;mso-width-relative:margin;mso-height-relative:margin;v-text-anchor:top" o:gfxdata="UEsDBBQABgAIAAAAIQC2gziS/gAAAOEBAAATAAAAW0NvbnRlbnRfVHlwZXNdLnhtbJSRQU7DMBBF&#10;90jcwfIWJU67QAgl6YK0S0CoHGBkTxKLZGx5TGhvj5O2G0SRWNoz/78nu9wcxkFMGNg6quQqL6RA&#10;0s5Y6ir5vt9lD1JwBDIwOMJKHpHlpr69KfdHjyxSmriSfYz+USnWPY7AufNIadK6MEJMx9ApD/oD&#10;OlTrorhX2lFEilmcO2RdNtjC5xDF9pCuTyYBB5bi6bQ4syoJ3g9WQ0ymaiLzg5KdCXlKLjvcW893&#10;SUOqXwnz5DrgnHtJTxOsQfEKIT7DmDSUCaxw7Rqn8787ZsmRM9e2VmPeBN4uqYvTtW7jvijg9N/y&#10;JsXecLq0q+WD6m8AAAD//wMAUEsDBBQABgAIAAAAIQA4/SH/1gAAAJQBAAALAAAAX3JlbHMvLnJl&#10;bHOkkMFqwzAMhu+DvYPRfXGawxijTi+j0GvpHsDYimMaW0Yy2fr2M4PBMnrbUb/Q94l/f/hMi1qR&#10;JVI2sOt6UJgd+ZiDgffL8ekFlFSbvV0oo4EbChzGx4f9GRdb25HMsYhqlCwG5lrLq9biZkxWOiqY&#10;22YiTra2kYMu1l1tQD30/bPm3wwYN0x18gb45AdQl1tp5j/sFB2T0FQ7R0nTNEV3j6o9feQzro1i&#10;OWA14Fm+Q8a1a8+Bvu/d/dMb2JY5uiPbhG/ktn4cqGU/er3pcvwCAAD//wMAUEsDBBQABgAIAAAA&#10;IQCXLR3dRgIAAIEEAAAOAAAAZHJzL2Uyb0RvYy54bWysVE2P2jAQvVfqf7B8LwGW5SMirCgrqkpo&#10;dyWo9mwcm0RyPK5tSOiv79ghLLvtqerFjGdenmfezDB/aCpFTsK6EnRGB70+JUJzyEt9yOiP3frL&#10;lBLnmc6ZAi0yehaOPiw+f5rXJhVDKEDlwhIk0S6tTUYL702aJI4XomKuB0ZoDEqwFfN4tYckt6xG&#10;9kolw35/nNRgc2OBC+fQ+9gG6SLySym4f5bSCU9URjE3H08bz304k8WcpQfLTFHySxrsH7KoWKnx&#10;0SvVI/OMHG35B1VVcgsOpO9xqBKQsuQi1oDVDPofqtkWzIhYC4rjzFUm9/9o+dPpxZIyx95NKNGs&#10;wh7tROOlUDlBF+pTG5cibGsQ6Juv0CC28zt0hrIbaavwiwURjKPS56u6yEY4Oiez8fhuTAnH0Ggy&#10;mU2HgSV5+9hY578JqEgwMmqxeVFTdto430I7SHjLgSrzdalUvISBEStlyYlhq5WPKSL5O5TSpM7o&#10;+O6+H4k1hM9bZqUxl1BqW1KwfLNvojTTrtw95GdUwUI7R87wdYm5bpjzL8zi4GDhuAz+GQ+pAN+C&#10;i0VJAfbX3/wBj/3EKCU1DmJG3c8js4IS9V1jp2eD0ShMbryM7idDvNjbyP42oo/VClCAAa6d4dEM&#10;eK86U1qoXnFnluFVDDHN8e2M+s5c+XY9cOe4WC4jCGfVML/RW8MDdRA8dGLXvDJrLu3y2Ocn6EaW&#10;pR+61mLDlxqWRw+yjC0NOreqXuTHOY9DcdnJsEi394h6++dY/AYAAP//AwBQSwMEFAAGAAgAAAAh&#10;AAIIF/XgAAAACgEAAA8AAABkcnMvZG93bnJldi54bWxMj0tPhEAQhO8m/odJm3gx7gC7rAQZNsb4&#10;SLy5+Ii3WaYFItNDmFnAf2970mOlKlVfFbvF9mLC0XeOFMSrCARS7UxHjYKX6v4yA+GDJqN7R6jg&#10;Gz3sytOTQufGzfSM0z40gkvI51pBG8KQS+nrFq32KzcgsffpRqsDy7GRZtQzl9teJlG0lVZ3xAut&#10;HvC2xfprf7QKPi6a9ye/PLzO63Q93D1O1dWbqZQ6P1turkEEXMJfGH7xGR1KZjq4Ixkvetbplr8E&#10;BZuML3AgyeIUxIGdZBODLAv5/0L5AwAA//8DAFBLAQItABQABgAIAAAAIQC2gziS/gAAAOEBAAAT&#10;AAAAAAAAAAAAAAAAAAAAAABbQ29udGVudF9UeXBlc10ueG1sUEsBAi0AFAAGAAgAAAAhADj9If/W&#10;AAAAlAEAAAsAAAAAAAAAAAAAAAAALwEAAF9yZWxzLy5yZWxzUEsBAi0AFAAGAAgAAAAhAJctHd1G&#10;AgAAgQQAAA4AAAAAAAAAAAAAAAAALgIAAGRycy9lMm9Eb2MueG1sUEsBAi0AFAAGAAgAAAAhAAII&#10;F/XgAAAACgEAAA8AAAAAAAAAAAAAAAAAoAQAAGRycy9kb3ducmV2LnhtbFBLBQYAAAAABAAEAPMA&#10;AACtBQAAAAA=&#10;" fillcolor="white [3201]" stroked="f" strokeweight=".5pt">
                 <v:textbox>
                   <w:txbxContent>
                     <w:p>
@@ -5127,7 +5174,7 @@
           </mc:Fallback>
         </mc:AlternateContent>
       </w:r>
-      <w:bookmarkEnd w:id="21"/>
+      <w:bookmarkEnd w:id="22"/>
     </w:p>
     <w:p>
       <w:r>
@@ -5137,7 +5184,7 @@
         <mc:AlternateContent>
           <mc:Choice Requires="wps">
             <w:drawing>
-              <wp:anchor distT="0" distB="0" distL="114300" distR="114300" simplePos="0" relativeHeight="251696640" behindDoc="0" locked="0" layoutInCell="1" allowOverlap="1" wp14:anchorId="6E6C1639" wp14:editId="439D7AD3">
+              <wp:anchor distT="0" distB="0" distL="114300" distR="114300" simplePos="0" relativeHeight="251695616" behindDoc="0" locked="0" layoutInCell="1" allowOverlap="1" wp14:anchorId="6E6C1639" wp14:editId="439D7AD3">
                 <wp:simplePos x="0" y="0"/>
                 <wp:positionH relativeFrom="column">
                   <wp:posOffset>4745355</wp:posOffset>
@@ -5189,11 +5236,11 @@
           </mc:Choice>
           <mc:Fallback>
             <w:pict>
-              <v:shapetype w14:anchorId="3526F2CC" id="_x0000_t32" coordsize="21600,21600" o:spt="32" o:oned="t" path="m,l21600,21600e" filled="f">
+              <v:shapetype w14:anchorId="25470C0A" id="_x0000_t32" coordsize="21600,21600" o:spt="32" o:oned="t" path="m,l21600,21600e" filled="f">
                 <v:path arrowok="t" fillok="f" o:connecttype="none"/>
                 <o:lock v:ext="edit" shapetype="t"/>
               </v:shapetype>
-              <v:shape id="Gerade Verbindung mit Pfeil 61" o:spid="_x0000_s1026" type="#_x0000_t32" style="position:absolute;margin-left:373.65pt;margin-top:20.95pt;width:0;height:22.2pt;z-index:251696640;visibility:visible;mso-wrap-style:square;mso-wrap-distance-left:9pt;mso-wrap-distance-top:0;mso-wrap-distance-right:9pt;mso-wrap-distance-bottom:0;mso-position-horizontal:absolute;mso-position-horizontal-relative:text;mso-position-vertical:absolute;mso-position-vertical-relative:text" o:gfxdata="UEsDBBQABgAIAAAAIQC2gziS/gAAAOEBAAATAAAAW0NvbnRlbnRfVHlwZXNdLnhtbJSRQU7DMBBF&#10;90jcwfIWJU67QAgl6YK0S0CoHGBkTxKLZGx5TGhvj5O2G0SRWNoz/78nu9wcxkFMGNg6quQqL6RA&#10;0s5Y6ir5vt9lD1JwBDIwOMJKHpHlpr69KfdHjyxSmriSfYz+USnWPY7AufNIadK6MEJMx9ApD/oD&#10;OlTrorhX2lFEilmcO2RdNtjC5xDF9pCuTyYBB5bi6bQ4syoJ3g9WQ0ymaiLzg5KdCXlKLjvcW893&#10;SUOqXwnz5DrgnHtJTxOsQfEKIT7DmDSUCaxw7Rqn8787ZsmRM9e2VmPeBN4uqYvTtW7jvijg9N/y&#10;JsXecLq0q+WD6m8AAAD//wMAUEsDBBQABgAIAAAAIQA4/SH/1gAAAJQBAAALAAAAX3JlbHMvLnJl&#10;bHOkkMFqwzAMhu+DvYPRfXGawxijTi+j0GvpHsDYimMaW0Yy2fr2M4PBMnrbUb/Q94l/f/hMi1qR&#10;JVI2sOt6UJgd+ZiDgffL8ekFlFSbvV0oo4EbChzGx4f9GRdb25HMsYhqlCwG5lrLq9biZkxWOiqY&#10;22YiTra2kYMu1l1tQD30/bPm3wwYN0x18gb45AdQl1tp5j/sFB2T0FQ7R0nTNEV3j6o9feQzro1i&#10;OWA14Fm+Q8a1a8+Bvu/d/dMb2JY5uiPbhG/ktn4cqGU/er3pcvwCAAD//wMAUEsDBBQABgAIAAAA&#10;IQArXTFz3AEAAPgDAAAOAAAAZHJzL2Uyb0RvYy54bWysU02P0zAQvSPxHyzfaZoKrZaq6R66sBcE&#10;FbDcXXucWPhLY2+b/nvGTptFfEgIcZnE9ryZ957Hm7vRWXYETCb4jreLJWfgZVDG9x1//PLu1S1n&#10;KQuvhA0eOn6GxO+2L19sTnENqzAEqwAZFfFpfYodH3KO66ZJcgAn0iJE8HSoAzqRaYl9o1CcqLqz&#10;zWq5vGlOAVXEICEl2r2fDvm21tcaZP6odYLMbMeJW64RazyU2Gw3Yt2jiIORFxriH1g4YTw1nUvd&#10;iyzYE5pfSjkjMaSg80IG1wStjYSqgdS0y5/UfB5EhKqFzElxtin9v7Lyw3GPzKiO37SceeHojh4A&#10;hQL2FfBgvHryPXMms70GYxllkWWnmNaE3Pk9XlYp7rHoHzW68iVlbKw2n2ebYcxMTpuSdle37ZvX&#10;9QaaZ1zElB8gOFZ+Op4yCtMPeRe8p7sM2FaXxfF9ytSZgFdAaWp9iVkY+9Yrls+RxGQ0wvcWCm1K&#10;LylNoT8Rrn/5bGGCfwJNXhDFqU2dQthZZEdB86O+VfG1CmUWiDbWzqBl5fZH0CW3wKBO5t8C5+za&#10;Mfg8A53xAX/XNY9XqnrKv6qetBbZh6DO9fqqHTRe1Z/LUyjz++O6wp8f7PY7AAAA//8DAFBLAwQU&#10;AAYACAAAACEAdbWkgd0AAAAJAQAADwAAAGRycy9kb3ducmV2LnhtbEyPy07DMBBF90j8gzVIbCpq&#10;h4S2SeNUKBJi3cIHTOIhiepHGrtt+vcYsYDlzBzdObfczUazC01+cFZCshTAyLZODbaT8Pnx9rQB&#10;5gNahdpZknAjD7vq/q7EQrmr3dPlEDoWQ6wvUEIfwlhw7tueDPqlG8nG25ebDIY4Th1XE15juNH8&#10;WYgVNzjY+KHHkeqe2uPhbCTs66xJblMtXt61yE+LU75IMZfy8WF+3QILNIc/GH70ozpU0alxZ6s8&#10;0xLW2TqNqIQsyYFF4HfRSNisUuBVyf83qL4BAAD//wMAUEsBAi0AFAAGAAgAAAAhALaDOJL+AAAA&#10;4QEAABMAAAAAAAAAAAAAAAAAAAAAAFtDb250ZW50X1R5cGVzXS54bWxQSwECLQAUAAYACAAAACEA&#10;OP0h/9YAAACUAQAACwAAAAAAAAAAAAAAAAAvAQAAX3JlbHMvLnJlbHNQSwECLQAUAAYACAAAACEA&#10;K10xc9wBAAD4AwAADgAAAAAAAAAAAAAAAAAuAgAAZHJzL2Uyb0RvYy54bWxQSwECLQAUAAYACAAA&#10;ACEAdbWkgd0AAAAJAQAADwAAAAAAAAAAAAAAAAA2BAAAZHJzL2Rvd25yZXYueG1sUEsFBgAAAAAE&#10;AAQA8wAAAEAFAAAAAA==&#10;" strokecolor="black [3040]">
+              <v:shape id="Gerade Verbindung mit Pfeil 61" o:spid="_x0000_s1026" type="#_x0000_t32" style="position:absolute;margin-left:373.65pt;margin-top:20.95pt;width:0;height:22.2pt;z-index:251695616;visibility:visible;mso-wrap-style:square;mso-wrap-distance-left:9pt;mso-wrap-distance-top:0;mso-wrap-distance-right:9pt;mso-wrap-distance-bottom:0;mso-position-horizontal:absolute;mso-position-horizontal-relative:text;mso-position-vertical:absolute;mso-position-vertical-relative:text" o:gfxdata="UEsDBBQABgAIAAAAIQC2gziS/gAAAOEBAAATAAAAW0NvbnRlbnRfVHlwZXNdLnhtbJSRQU7DMBBF&#10;90jcwfIWJU67QAgl6YK0S0CoHGBkTxKLZGx5TGhvj5O2G0SRWNoz/78nu9wcxkFMGNg6quQqL6RA&#10;0s5Y6ir5vt9lD1JwBDIwOMJKHpHlpr69KfdHjyxSmriSfYz+USnWPY7AufNIadK6MEJMx9ApD/oD&#10;OlTrorhX2lFEilmcO2RdNtjC5xDF9pCuTyYBB5bi6bQ4syoJ3g9WQ0ymaiLzg5KdCXlKLjvcW893&#10;SUOqXwnz5DrgnHtJTxOsQfEKIT7DmDSUCaxw7Rqn8787ZsmRM9e2VmPeBN4uqYvTtW7jvijg9N/y&#10;JsXecLq0q+WD6m8AAAD//wMAUEsDBBQABgAIAAAAIQA4/SH/1gAAAJQBAAALAAAAX3JlbHMvLnJl&#10;bHOkkMFqwzAMhu+DvYPRfXGawxijTi+j0GvpHsDYimMaW0Yy2fr2M4PBMnrbUb/Q94l/f/hMi1qR&#10;JVI2sOt6UJgd+ZiDgffL8ekFlFSbvV0oo4EbChzGx4f9GRdb25HMsYhqlCwG5lrLq9biZkxWOiqY&#10;22YiTra2kYMu1l1tQD30/bPm3wwYN0x18gb45AdQl1tp5j/sFB2T0FQ7R0nTNEV3j6o9feQzro1i&#10;OWA14Fm+Q8a1a8+Bvu/d/dMb2JY5uiPbhG/ktn4cqGU/er3pcvwCAAD//wMAUEsDBBQABgAIAAAA&#10;IQArXTFz3AEAAPgDAAAOAAAAZHJzL2Uyb0RvYy54bWysU02P0zAQvSPxHyzfaZoKrZaq6R66sBcE&#10;FbDcXXucWPhLY2+b/nvGTptFfEgIcZnE9ryZ957Hm7vRWXYETCb4jreLJWfgZVDG9x1//PLu1S1n&#10;KQuvhA0eOn6GxO+2L19sTnENqzAEqwAZFfFpfYodH3KO66ZJcgAn0iJE8HSoAzqRaYl9o1CcqLqz&#10;zWq5vGlOAVXEICEl2r2fDvm21tcaZP6odYLMbMeJW64RazyU2Gw3Yt2jiIORFxriH1g4YTw1nUvd&#10;iyzYE5pfSjkjMaSg80IG1wStjYSqgdS0y5/UfB5EhKqFzElxtin9v7Lyw3GPzKiO37SceeHojh4A&#10;hQL2FfBgvHryPXMms70GYxllkWWnmNaE3Pk9XlYp7rHoHzW68iVlbKw2n2ebYcxMTpuSdle37ZvX&#10;9QaaZ1zElB8gOFZ+Op4yCtMPeRe8p7sM2FaXxfF9ytSZgFdAaWp9iVkY+9Yrls+RxGQ0wvcWCm1K&#10;LylNoT8Rrn/5bGGCfwJNXhDFqU2dQthZZEdB86O+VfG1CmUWiDbWzqBl5fZH0CW3wKBO5t8C5+za&#10;Mfg8A53xAX/XNY9XqnrKv6qetBbZh6DO9fqqHTRe1Z/LUyjz++O6wp8f7PY7AAAA//8DAFBLAwQU&#10;AAYACAAAACEAdbWkgd0AAAAJAQAADwAAAGRycy9kb3ducmV2LnhtbEyPy07DMBBF90j8gzVIbCpq&#10;h4S2SeNUKBJi3cIHTOIhiepHGrtt+vcYsYDlzBzdObfczUazC01+cFZCshTAyLZODbaT8Pnx9rQB&#10;5gNahdpZknAjD7vq/q7EQrmr3dPlEDoWQ6wvUEIfwlhw7tueDPqlG8nG25ebDIY4Th1XE15juNH8&#10;WYgVNzjY+KHHkeqe2uPhbCTs66xJblMtXt61yE+LU75IMZfy8WF+3QILNIc/GH70ozpU0alxZ6s8&#10;0xLW2TqNqIQsyYFF4HfRSNisUuBVyf83qL4BAAD//wMAUEsBAi0AFAAGAAgAAAAhALaDOJL+AAAA&#10;4QEAABMAAAAAAAAAAAAAAAAAAAAAAFtDb250ZW50X1R5cGVzXS54bWxQSwECLQAUAAYACAAAACEA&#10;OP0h/9YAAACUAQAACwAAAAAAAAAAAAAAAAAvAQAAX3JlbHMvLnJlbHNQSwECLQAUAAYACAAAACEA&#10;K10xc9wBAAD4AwAADgAAAAAAAAAAAAAAAAAuAgAAZHJzL2Uyb0RvYy54bWxQSwECLQAUAAYACAAA&#10;ACEAdbWkgd0AAAAJAQAADwAAAAAAAAAAAAAAAAA2BAAAZHJzL2Rvd25yZXYueG1sUEsFBgAAAAAE&#10;AAQA8wAAAEAFAAAAAA==&#10;" strokecolor="black [3040]">
                 <v:stroke endarrow="block"/>
               </v:shape>
             </w:pict>
@@ -5207,7 +5254,7 @@
         <mc:AlternateContent>
           <mc:Choice Requires="wps">
             <w:drawing>
-              <wp:anchor distT="0" distB="0" distL="114300" distR="114300" simplePos="0" relativeHeight="251586048" behindDoc="0" locked="0" layoutInCell="1" allowOverlap="1" wp14:anchorId="0F5752BA" wp14:editId="240D6F55">
+              <wp:anchor distT="0" distB="0" distL="114300" distR="114300" simplePos="0" relativeHeight="251585024" behindDoc="0" locked="0" layoutInCell="1" allowOverlap="1" wp14:anchorId="0F5752BA" wp14:editId="240D6F55">
                 <wp:simplePos x="0" y="0"/>
                 <wp:positionH relativeFrom="column">
                   <wp:posOffset>4024630</wp:posOffset>
@@ -5259,7 +5306,7 @@
           </mc:Choice>
           <mc:Fallback>
             <w:pict>
-              <v:shape w14:anchorId="2D88602A" id="Gerade Verbindung mit Pfeil 31" o:spid="_x0000_s1026" type="#_x0000_t32" style="position:absolute;margin-left:316.9pt;margin-top:20.25pt;width:0;height:22.2pt;z-index:251586048;visibility:visible;mso-wrap-style:square;mso-wrap-distance-left:9pt;mso-wrap-distance-top:0;mso-wrap-distance-right:9pt;mso-wrap-distance-bottom:0;mso-position-horizontal:absolute;mso-position-horizontal-relative:text;mso-position-vertical:absolute;mso-position-vertical-relative:text" o:gfxdata="UEsDBBQABgAIAAAAIQC2gziS/gAAAOEBAAATAAAAW0NvbnRlbnRfVHlwZXNdLnhtbJSRQU7DMBBF&#10;90jcwfIWJU67QAgl6YK0S0CoHGBkTxKLZGx5TGhvj5O2G0SRWNoz/78nu9wcxkFMGNg6quQqL6RA&#10;0s5Y6ir5vt9lD1JwBDIwOMJKHpHlpr69KfdHjyxSmriSfYz+USnWPY7AufNIadK6MEJMx9ApD/oD&#10;OlTrorhX2lFEilmcO2RdNtjC5xDF9pCuTyYBB5bi6bQ4syoJ3g9WQ0ymaiLzg5KdCXlKLjvcW893&#10;SUOqXwnz5DrgnHtJTxOsQfEKIT7DmDSUCaxw7Rqn8787ZsmRM9e2VmPeBN4uqYvTtW7jvijg9N/y&#10;JsXecLq0q+WD6m8AAAD//wMAUEsDBBQABgAIAAAAIQA4/SH/1gAAAJQBAAALAAAAX3JlbHMvLnJl&#10;bHOkkMFqwzAMhu+DvYPRfXGawxijTi+j0GvpHsDYimMaW0Yy2fr2M4PBMnrbUb/Q94l/f/hMi1qR&#10;JVI2sOt6UJgd+ZiDgffL8ekFlFSbvV0oo4EbChzGx4f9GRdb25HMsYhqlCwG5lrLq9biZkxWOiqY&#10;22YiTra2kYMu1l1tQD30/bPm3wwYN0x18gb45AdQl1tp5j/sFB2T0FQ7R0nTNEV3j6o9feQzro1i&#10;OWA14Fm+Q8a1a8+Bvu/d/dMb2JY5uiPbhG/ktn4cqGU/er3pcvwCAAD//wMAUEsDBBQABgAIAAAA&#10;IQDknjWj2wEAAPgDAAAOAAAAZHJzL2Uyb0RvYy54bWysU02P0zAQvSPxHyzfadqC0BI13UMX9oKg&#10;goW7a48TC39p7G3af8/YabOIDwkhLpPYnjfz3vN4c3tylh0Bkwm+46vFkjPwMijj+45/eXj34oaz&#10;lIVXwgYPHT9D4rfb5882Y2xhHYZgFSCjIj61Y+z4kHNsmybJAZxIixDB06EO6ESmJfaNQjFSdWeb&#10;9XL5uhkDqohBQkq0ezcd8m2trzXI/FHrBJnZjhO3XCPWeCix2W5E26OIg5EXGuIfWDhhPDWdS92J&#10;LNgjml9KOSMxpKDzQgbXBK2NhKqB1KyWP6n5PIgIVQuZk+JsU/p/ZeWH4x6ZUR1/ueLMC0d3dA8o&#10;FLCvgAfj1aPvmTOZ7TUYyyiLLBtjagm583u8rFLcY9F/0ujKl5SxU7X5PNsMp8zktClpd32zevOq&#10;3kDzhIuY8j0Ex8pPx1NGYfoh74L3dJcBV9VlcXyfMnUm4BVQmlpfYhbGvvWK5XMkMRmN8L2FQpvS&#10;S0pT6E+E618+W5jgn0CTF0RxalOnEHYW2VHQ/KhvVXytQpkFoo21M2hZuf0RdMktMKiT+bfAObt2&#10;DD7PQGd8wN91zacrVT3lX1VPWovsQ1Dnen3VDhqv6s/lKZT5/XFd4U8PdvsdAAD//wMAUEsDBBQA&#10;BgAIAAAAIQB6Kk+d3AAAAAkBAAAPAAAAZHJzL2Rvd25yZXYueG1sTI/NTsMwEITvSLyDtUhcKmqX&#10;pFUTsqlQJMS5LQ+wiU0S4Z/Udtv07THiAMedHc18U+1mo9lF+TA6i7BaCmDKdk6Otkf4OL49bYGF&#10;SFaSdlYh3FSAXX1/V1Ep3dXu1eUQe5ZCbCgJYYhxKjkP3aAMhaWblE2/T+cNxXT6nktP1xRuNH8W&#10;YsMNjTY1DDSpZlDd1+FsEPZN3q5uvhHrdy2K0+JULDIqEB8f5tcXYFHN8c8MP/gJHerE1LqzlYFp&#10;hE2WJfSIkIs1sGT4FVqEbV4Aryv+f0H9DQAA//8DAFBLAQItABQABgAIAAAAIQC2gziS/gAAAOEB&#10;AAATAAAAAAAAAAAAAAAAAAAAAABbQ29udGVudF9UeXBlc10ueG1sUEsBAi0AFAAGAAgAAAAhADj9&#10;If/WAAAAlAEAAAsAAAAAAAAAAAAAAAAALwEAAF9yZWxzLy5yZWxzUEsBAi0AFAAGAAgAAAAhAOSe&#10;NaPbAQAA+AMAAA4AAAAAAAAAAAAAAAAALgIAAGRycy9lMm9Eb2MueG1sUEsBAi0AFAAGAAgAAAAh&#10;AHoqT53cAAAACQEAAA8AAAAAAAAAAAAAAAAANQQAAGRycy9kb3ducmV2LnhtbFBLBQYAAAAABAAE&#10;APMAAAA+BQAAAAA=&#10;" strokecolor="black [3040]">
+              <v:shape w14:anchorId="7C49CFCD" id="Gerade Verbindung mit Pfeil 31" o:spid="_x0000_s1026" type="#_x0000_t32" style="position:absolute;margin-left:316.9pt;margin-top:20.25pt;width:0;height:22.2pt;z-index:251585024;visibility:visible;mso-wrap-style:square;mso-wrap-distance-left:9pt;mso-wrap-distance-top:0;mso-wrap-distance-right:9pt;mso-wrap-distance-bottom:0;mso-position-horizontal:absolute;mso-position-horizontal-relative:text;mso-position-vertical:absolute;mso-position-vertical-relative:text" o:gfxdata="UEsDBBQABgAIAAAAIQC2gziS/gAAAOEBAAATAAAAW0NvbnRlbnRfVHlwZXNdLnhtbJSRQU7DMBBF&#10;90jcwfIWJU67QAgl6YK0S0CoHGBkTxKLZGx5TGhvj5O2G0SRWNoz/78nu9wcxkFMGNg6quQqL6RA&#10;0s5Y6ir5vt9lD1JwBDIwOMJKHpHlpr69KfdHjyxSmriSfYz+USnWPY7AufNIadK6MEJMx9ApD/oD&#10;OlTrorhX2lFEilmcO2RdNtjC5xDF9pCuTyYBB5bi6bQ4syoJ3g9WQ0ymaiLzg5KdCXlKLjvcW893&#10;SUOqXwnz5DrgnHtJTxOsQfEKIT7DmDSUCaxw7Rqn8787ZsmRM9e2VmPeBN4uqYvTtW7jvijg9N/y&#10;JsXecLq0q+WD6m8AAAD//wMAUEsDBBQABgAIAAAAIQA4/SH/1gAAAJQBAAALAAAAX3JlbHMvLnJl&#10;bHOkkMFqwzAMhu+DvYPRfXGawxijTi+j0GvpHsDYimMaW0Yy2fr2M4PBMnrbUb/Q94l/f/hMi1qR&#10;JVI2sOt6UJgd+ZiDgffL8ekFlFSbvV0oo4EbChzGx4f9GRdb25HMsYhqlCwG5lrLq9biZkxWOiqY&#10;22YiTra2kYMu1l1tQD30/bPm3wwYN0x18gb45AdQl1tp5j/sFB2T0FQ7R0nTNEV3j6o9feQzro1i&#10;OWA14Fm+Q8a1a8+Bvu/d/dMb2JY5uiPbhG/ktn4cqGU/er3pcvwCAAD//wMAUEsDBBQABgAIAAAA&#10;IQDknjWj2wEAAPgDAAAOAAAAZHJzL2Uyb0RvYy54bWysU02P0zAQvSPxHyzfadqC0BI13UMX9oKg&#10;goW7a48TC39p7G3af8/YabOIDwkhLpPYnjfz3vN4c3tylh0Bkwm+46vFkjPwMijj+45/eXj34oaz&#10;lIVXwgYPHT9D4rfb5882Y2xhHYZgFSCjIj61Y+z4kHNsmybJAZxIixDB06EO6ESmJfaNQjFSdWeb&#10;9XL5uhkDqohBQkq0ezcd8m2trzXI/FHrBJnZjhO3XCPWeCix2W5E26OIg5EXGuIfWDhhPDWdS92J&#10;LNgjml9KOSMxpKDzQgbXBK2NhKqB1KyWP6n5PIgIVQuZk+JsU/p/ZeWH4x6ZUR1/ueLMC0d3dA8o&#10;FLCvgAfj1aPvmTOZ7TUYyyiLLBtjagm583u8rFLcY9F/0ujKl5SxU7X5PNsMp8zktClpd32zevOq&#10;3kDzhIuY8j0Ex8pPx1NGYfoh74L3dJcBV9VlcXyfMnUm4BVQmlpfYhbGvvWK5XMkMRmN8L2FQpvS&#10;S0pT6E+E618+W5jgn0CTF0RxalOnEHYW2VHQ/KhvVXytQpkFoo21M2hZuf0RdMktMKiT+bfAObt2&#10;DD7PQGd8wN91zacrVT3lX1VPWovsQ1Dnen3VDhqv6s/lKZT5/XFd4U8PdvsdAAD//wMAUEsDBBQA&#10;BgAIAAAAIQB6Kk+d3AAAAAkBAAAPAAAAZHJzL2Rvd25yZXYueG1sTI/NTsMwEITvSLyDtUhcKmqX&#10;pFUTsqlQJMS5LQ+wiU0S4Z/Udtv07THiAMedHc18U+1mo9lF+TA6i7BaCmDKdk6Otkf4OL49bYGF&#10;SFaSdlYh3FSAXX1/V1Ep3dXu1eUQe5ZCbCgJYYhxKjkP3aAMhaWblE2/T+cNxXT6nktP1xRuNH8W&#10;YsMNjTY1DDSpZlDd1+FsEPZN3q5uvhHrdy2K0+JULDIqEB8f5tcXYFHN8c8MP/gJHerE1LqzlYFp&#10;hE2WJfSIkIs1sGT4FVqEbV4Aryv+f0H9DQAA//8DAFBLAQItABQABgAIAAAAIQC2gziS/gAAAOEB&#10;AAATAAAAAAAAAAAAAAAAAAAAAABbQ29udGVudF9UeXBlc10ueG1sUEsBAi0AFAAGAAgAAAAhADj9&#10;If/WAAAAlAEAAAsAAAAAAAAAAAAAAAAALwEAAF9yZWxzLy5yZWxzUEsBAi0AFAAGAAgAAAAhAOSe&#10;NaPbAQAA+AMAAA4AAAAAAAAAAAAAAAAALgIAAGRycy9lMm9Eb2MueG1sUEsBAi0AFAAGAAgAAAAh&#10;AHoqT53cAAAACQEAAA8AAAAAAAAAAAAAAAAANQQAAGRycy9kb3ducmV2LnhtbFBLBQYAAAAABAAE&#10;APMAAAA+BQAAAAA=&#10;" strokecolor="black [3040]">
                 <v:stroke endarrow="block"/>
               </v:shape>
             </w:pict>
@@ -5273,7 +5320,7 @@
         <mc:AlternateContent>
           <mc:Choice Requires="wps">
             <w:drawing>
-              <wp:anchor distT="0" distB="0" distL="114300" distR="114300" simplePos="0" relativeHeight="251507200" behindDoc="0" locked="0" layoutInCell="1" allowOverlap="1">
+              <wp:anchor distT="0" distB="0" distL="114300" distR="114300" simplePos="0" relativeHeight="251506176" behindDoc="0" locked="0" layoutInCell="1" allowOverlap="1">
                 <wp:simplePos x="0" y="0"/>
                 <wp:positionH relativeFrom="column">
                   <wp:posOffset>19897</wp:posOffset>
@@ -5325,7 +5372,7 @@
           </mc:Choice>
           <mc:Fallback>
             <w:pict>
-              <v:shape w14:anchorId="414341B9" id="Gerade Verbindung mit Pfeil 7" o:spid="_x0000_s1026" type="#_x0000_t32" style="position:absolute;margin-left:1.55pt;margin-top:20.6pt;width:0;height:22.2pt;z-index:251507200;visibility:visible;mso-wrap-style:square;mso-wrap-distance-left:9pt;mso-wrap-distance-top:0;mso-wrap-distance-right:9pt;mso-wrap-distance-bottom:0;mso-position-horizontal:absolute;mso-position-horizontal-relative:text;mso-position-vertical:absolute;mso-position-vertical-relative:text" o:gfxdata="UEsDBBQABgAIAAAAIQC2gziS/gAAAOEBAAATAAAAW0NvbnRlbnRfVHlwZXNdLnhtbJSRQU7DMBBF&#10;90jcwfIWJU67QAgl6YK0S0CoHGBkTxKLZGx5TGhvj5O2G0SRWNoz/78nu9wcxkFMGNg6quQqL6RA&#10;0s5Y6ir5vt9lD1JwBDIwOMJKHpHlpr69KfdHjyxSmriSfYz+USnWPY7AufNIadK6MEJMx9ApD/oD&#10;OlTrorhX2lFEilmcO2RdNtjC5xDF9pCuTyYBB5bi6bQ4syoJ3g9WQ0ymaiLzg5KdCXlKLjvcW893&#10;SUOqXwnz5DrgnHtJTxOsQfEKIT7DmDSUCaxw7Rqn8787ZsmRM9e2VmPeBN4uqYvTtW7jvijg9N/y&#10;JsXecLq0q+WD6m8AAAD//wMAUEsDBBQABgAIAAAAIQA4/SH/1gAAAJQBAAALAAAAX3JlbHMvLnJl&#10;bHOkkMFqwzAMhu+DvYPRfXGawxijTi+j0GvpHsDYimMaW0Yy2fr2M4PBMnrbUb/Q94l/f/hMi1qR&#10;JVI2sOt6UJgd+ZiDgffL8ekFlFSbvV0oo4EbChzGx4f9GRdb25HMsYhqlCwG5lrLq9biZkxWOiqY&#10;22YiTra2kYMu1l1tQD30/bPm3wwYN0x18gb45AdQl1tp5j/sFB2T0FQ7R0nTNEV3j6o9feQzro1i&#10;OWA14Fm+Q8a1a8+Bvu/d/dMb2JY5uiPbhG/ktn4cqGU/er3pcvwCAAD//wMAUEsDBBQABgAIAAAA&#10;IQAETId82QEAAPYDAAAOAAAAZHJzL2Uyb0RvYy54bWysU02P0zAQvSPxHyzfadoKsUvUdA9d2AuC&#10;iq+7a48TC39p7G3af8/YabOIDwkhLpPYnjfz3vN4c3dylh0Bkwm+46vFkjPwMijj+45/+fz2xS1n&#10;KQuvhA0eOn6GxO+2z59txtjCOgzBKkBGRXxqx9jxIefYNk2SAziRFiGCp0Md0IlMS+wbhWKk6s42&#10;6+XyVTMGVBGDhJRo93465NtaX2uQ+YPWCTKzHSduuUas8VBis92ItkcRByMvNMQ/sHDCeGo6l7oX&#10;WbBHNL+UckZiSEHnhQyuCVobCVUDqVktf1LzaRARqhYyJ8XZpvT/ysr3xz0yozp+w5kXjq7oAVAo&#10;YF8BD8arR98zZzLbazCW3RTDxphawu38Hi+rFPdY1J80uvIlXexUTT7PJsMpMzltStpd365ev6z+&#10;N0+4iCk/QHCs/HQ8ZRSmH/IueE83GXBVPRbHdylTZwJeAaWp9SVmYewbr1g+R9KS0QjfWyi0Kb2k&#10;NIX+RLj+5bOFCf4RNDlBFKc2dQZhZ5EdBU2P+raaq1BmgWhj7QxaVm5/BF1yCwzqXP4tcM6uHYPP&#10;M9AZH/B3XfPpSlVP+VfVk9Yi+xDUuV5ftYOGq/pzeQhlen9cV/jTc91+BwAA//8DAFBLAwQUAAYA&#10;CAAAACEAo9E6S9kAAAAFAQAADwAAAGRycy9kb3ducmV2LnhtbEyOy27CMBRE90j9B+tW6gYVO7xE&#10;0tygKlLVNbQfcBO7SVQ/gm0g/H3NqixHMzpzyv1kNLsoHwZnEbKFAKZs6+RgO4Tvr4/XHbAQyUrS&#10;ziqEmwqwr55mJRXSXe1BXY6xYwliQ0EIfYxjwXloe2UoLNyobOp+nDcUU/Qdl56uCW40Xwqx5YYG&#10;mx56GlXdq/b3eDYIh3rdZDdfi82nFvlpfsrnK8oRX56n9zdgUU3xfwx3/aQOVXJq3NnKwDTCKktD&#10;hHW2BJbqe2wQdpst8Krkj/bVHwAAAP//AwBQSwECLQAUAAYACAAAACEAtoM4kv4AAADhAQAAEwAA&#10;AAAAAAAAAAAAAAAAAAAAW0NvbnRlbnRfVHlwZXNdLnhtbFBLAQItABQABgAIAAAAIQA4/SH/1gAA&#10;AJQBAAALAAAAAAAAAAAAAAAAAC8BAABfcmVscy8ucmVsc1BLAQItABQABgAIAAAAIQAETId82QEA&#10;APYDAAAOAAAAAAAAAAAAAAAAAC4CAABkcnMvZTJvRG9jLnhtbFBLAQItABQABgAIAAAAIQCj0TpL&#10;2QAAAAUBAAAPAAAAAAAAAAAAAAAAADMEAABkcnMvZG93bnJldi54bWxQSwUGAAAAAAQABADzAAAA&#10;OQUAAAAA&#10;" strokecolor="black [3040]">
+              <v:shape w14:anchorId="114F246D" id="Gerade Verbindung mit Pfeil 7" o:spid="_x0000_s1026" type="#_x0000_t32" style="position:absolute;margin-left:1.55pt;margin-top:20.6pt;width:0;height:22.2pt;z-index:251506176;visibility:visible;mso-wrap-style:square;mso-wrap-distance-left:9pt;mso-wrap-distance-top:0;mso-wrap-distance-right:9pt;mso-wrap-distance-bottom:0;mso-position-horizontal:absolute;mso-position-horizontal-relative:text;mso-position-vertical:absolute;mso-position-vertical-relative:text" o:gfxdata="UEsDBBQABgAIAAAAIQC2gziS/gAAAOEBAAATAAAAW0NvbnRlbnRfVHlwZXNdLnhtbJSRQU7DMBBF&#10;90jcwfIWJU67QAgl6YK0S0CoHGBkTxKLZGx5TGhvj5O2G0SRWNoz/78nu9wcxkFMGNg6quQqL6RA&#10;0s5Y6ir5vt9lD1JwBDIwOMJKHpHlpr69KfdHjyxSmriSfYz+USnWPY7AufNIadK6MEJMx9ApD/oD&#10;OlTrorhX2lFEilmcO2RdNtjC5xDF9pCuTyYBB5bi6bQ4syoJ3g9WQ0ymaiLzg5KdCXlKLjvcW893&#10;SUOqXwnz5DrgnHtJTxOsQfEKIT7DmDSUCaxw7Rqn8787ZsmRM9e2VmPeBN4uqYvTtW7jvijg9N/y&#10;JsXecLq0q+WD6m8AAAD//wMAUEsDBBQABgAIAAAAIQA4/SH/1gAAAJQBAAALAAAAX3JlbHMvLnJl&#10;bHOkkMFqwzAMhu+DvYPRfXGawxijTi+j0GvpHsDYimMaW0Yy2fr2M4PBMnrbUb/Q94l/f/hMi1qR&#10;JVI2sOt6UJgd+ZiDgffL8ekFlFSbvV0oo4EbChzGx4f9GRdb25HMsYhqlCwG5lrLq9biZkxWOiqY&#10;22YiTra2kYMu1l1tQD30/bPm3wwYN0x18gb45AdQl1tp5j/sFB2T0FQ7R0nTNEV3j6o9feQzro1i&#10;OWA14Fm+Q8a1a8+Bvu/d/dMb2JY5uiPbhG/ktn4cqGU/er3pcvwCAAD//wMAUEsDBBQABgAIAAAA&#10;IQAETId82QEAAPYDAAAOAAAAZHJzL2Uyb0RvYy54bWysU02P0zAQvSPxHyzfadoKsUvUdA9d2AuC&#10;iq+7a48TC39p7G3af8/YabOIDwkhLpPYnjfz3vN4c3dylh0Bkwm+46vFkjPwMijj+45/+fz2xS1n&#10;KQuvhA0eOn6GxO+2z59txtjCOgzBKkBGRXxqx9jxIefYNk2SAziRFiGCp0Md0IlMS+wbhWKk6s42&#10;6+XyVTMGVBGDhJRo93465NtaX2uQ+YPWCTKzHSduuUas8VBis92ItkcRByMvNMQ/sHDCeGo6l7oX&#10;WbBHNL+UckZiSEHnhQyuCVobCVUDqVktf1LzaRARqhYyJ8XZpvT/ysr3xz0yozp+w5kXjq7oAVAo&#10;YF8BD8arR98zZzLbazCW3RTDxphawu38Hi+rFPdY1J80uvIlXexUTT7PJsMpMzltStpd365ev6z+&#10;N0+4iCk/QHCs/HQ8ZRSmH/IueE83GXBVPRbHdylTZwJeAaWp9SVmYewbr1g+R9KS0QjfWyi0Kb2k&#10;NIX+RLj+5bOFCf4RNDlBFKc2dQZhZ5EdBU2P+raaq1BmgWhj7QxaVm5/BF1yCwzqXP4tcM6uHYPP&#10;M9AZH/B3XfPpSlVP+VfVk9Yi+xDUuV5ftYOGq/pzeQhlen9cV/jTc91+BwAA//8DAFBLAwQUAAYA&#10;CAAAACEAo9E6S9kAAAAFAQAADwAAAGRycy9kb3ducmV2LnhtbEyOy27CMBRE90j9B+tW6gYVO7xE&#10;0tygKlLVNbQfcBO7SVQ/gm0g/H3NqixHMzpzyv1kNLsoHwZnEbKFAKZs6+RgO4Tvr4/XHbAQyUrS&#10;ziqEmwqwr55mJRXSXe1BXY6xYwliQ0EIfYxjwXloe2UoLNyobOp+nDcUU/Qdl56uCW40Xwqx5YYG&#10;mx56GlXdq/b3eDYIh3rdZDdfi82nFvlpfsrnK8oRX56n9zdgUU3xfwx3/aQOVXJq3NnKwDTCKktD&#10;hHW2BJbqe2wQdpst8Krkj/bVHwAAAP//AwBQSwECLQAUAAYACAAAACEAtoM4kv4AAADhAQAAEwAA&#10;AAAAAAAAAAAAAAAAAAAAW0NvbnRlbnRfVHlwZXNdLnhtbFBLAQItABQABgAIAAAAIQA4/SH/1gAA&#10;AJQBAAALAAAAAAAAAAAAAAAAAC8BAABfcmVscy8ucmVsc1BLAQItABQABgAIAAAAIQAETId82QEA&#10;APYDAAAOAAAAAAAAAAAAAAAAAC4CAABkcnMvZTJvRG9jLnhtbFBLAQItABQABgAIAAAAIQCj0TpL&#10;2QAAAAUBAAAPAAAAAAAAAAAAAAAAADMEAABkcnMvZG93bnJldi54bWxQSwUGAAAAAAQABADzAAAA&#10;OQUAAAAA&#10;" strokecolor="black [3040]">
                 <v:stroke endarrow="block"/>
               </v:shape>
             </w:pict>
@@ -5339,7 +5386,7 @@
         <mc:AlternateContent>
           <mc:Choice Requires="wps">
             <w:drawing>
-              <wp:anchor distT="0" distB="0" distL="114300" distR="114300" simplePos="0" relativeHeight="251523584" behindDoc="0" locked="0" layoutInCell="1" allowOverlap="1" wp14:anchorId="6843C0F8" wp14:editId="0A4ECAFB">
+              <wp:anchor distT="0" distB="0" distL="114300" distR="114300" simplePos="0" relativeHeight="251522560" behindDoc="0" locked="0" layoutInCell="1" allowOverlap="1" wp14:anchorId="6843C0F8" wp14:editId="0A4ECAFB">
                 <wp:simplePos x="0" y="0"/>
                 <wp:positionH relativeFrom="column">
                   <wp:posOffset>682202</wp:posOffset>
@@ -5391,7 +5438,7 @@
           </mc:Choice>
           <mc:Fallback>
             <w:pict>
-              <v:shape w14:anchorId="72DB19B9" id="Gerade Verbindung mit Pfeil 12" o:spid="_x0000_s1026" type="#_x0000_t32" style="position:absolute;margin-left:53.7pt;margin-top:20.15pt;width:0;height:22.2pt;z-index:251523584;visibility:visible;mso-wrap-style:square;mso-wrap-distance-left:9pt;mso-wrap-distance-top:0;mso-wrap-distance-right:9pt;mso-wrap-distance-bottom:0;mso-position-horizontal:absolute;mso-position-horizontal-relative:text;mso-position-vertical:absolute;mso-position-vertical-relative:text" o:gfxdata="UEsDBBQABgAIAAAAIQC2gziS/gAAAOEBAAATAAAAW0NvbnRlbnRfVHlwZXNdLnhtbJSRQU7DMBBF&#10;90jcwfIWJU67QAgl6YK0S0CoHGBkTxKLZGx5TGhvj5O2G0SRWNoz/78nu9wcxkFMGNg6quQqL6RA&#10;0s5Y6ir5vt9lD1JwBDIwOMJKHpHlpr69KfdHjyxSmriSfYz+USnWPY7AufNIadK6MEJMx9ApD/oD&#10;OlTrorhX2lFEilmcO2RdNtjC5xDF9pCuTyYBB5bi6bQ4syoJ3g9WQ0ymaiLzg5KdCXlKLjvcW893&#10;SUOqXwnz5DrgnHtJTxOsQfEKIT7DmDSUCaxw7Rqn8787ZsmRM9e2VmPeBN4uqYvTtW7jvijg9N/y&#10;JsXecLq0q+WD6m8AAAD//wMAUEsDBBQABgAIAAAAIQA4/SH/1gAAAJQBAAALAAAAX3JlbHMvLnJl&#10;bHOkkMFqwzAMhu+DvYPRfXGawxijTi+j0GvpHsDYimMaW0Yy2fr2M4PBMnrbUb/Q94l/f/hMi1qR&#10;JVI2sOt6UJgd+ZiDgffL8ekFlFSbvV0oo4EbChzGx4f9GRdb25HMsYhqlCwG5lrLq9biZkxWOiqY&#10;22YiTra2kYMu1l1tQD30/bPm3wwYN0x18gb45AdQl1tp5j/sFB2T0FQ7R0nTNEV3j6o9feQzro1i&#10;OWA14Fm+Q8a1a8+Bvu/d/dMb2JY5uiPbhG/ktn4cqGU/er3pcvwCAAD//wMAUEsDBBQABgAIAAAA&#10;IQDBCNH12gEAAPgDAAAOAAAAZHJzL2Uyb0RvYy54bWysU8tu2zAQvBfoPxC817KNokgNyzk4bS5F&#10;a/R1p8mlRJQvLBlL/vsuKVsp+gCKIBdKJHd2Z2aX29vRWXYCTCb4lq8WS87Ay6CM71r+7ev7Vzec&#10;pSy8EjZ4aPkZEr/dvXyxHeIG1qEPVgEySuLTZogt73OOm6ZJsgcn0iJE8HSpAzqRaYtdo1AMlN3Z&#10;Zr1cvmmGgCpikJASnd5Nl3xX82sNMn/SOkFmtuXELdcV63osa7Pbik2HIvZGXmiIJ7BwwngqOqe6&#10;E1mwBzR/pHJGYkhB54UMrglaGwlVA6lZLX9T86UXEaoWMifF2ab0fGnlx9MBmVHUuzVnXjjq0T2g&#10;UMC+Ax6NVw++Y85kdtBgLKMosmyIaUPIvT/gZZfiAYv+UaMrX1LGxmrzebYZxszkdCjpdH2zevu6&#10;dqB5xEVM+R6CY+Wn5SmjMF2f98F76mXAVXVZnD6kTJUJeAWUotaXNQtj33nF8jmSmIxG+M5CoU3h&#10;JaQp9CfC9S+fLUzwz6DJC6I4lalTCHuL7CRoftSP1ZyFIgtEG2tn0LJy+yfoEltgUCfzf4FzdK0Y&#10;fJ6BzviAf6uaxytVPcVfVU9ai+xjUOfavmoHjVf15/IUyvz+uq/wxwe7+wkAAP//AwBQSwMEFAAG&#10;AAgAAAAhABpV0/HcAAAACQEAAA8AAABkcnMvZG93bnJldi54bWxMj0FOwzAQRfdI3MEaJDYVtUsD&#10;bUKcCkVCrFs4wCR2k6j2OLXdNr09LhtY/pmnP2/KzWQNO2sfBkcSFnMBTFPr1ECdhO+vj6c1sBCR&#10;FBpHWsJVB9hU93clFspdaKvPu9ixVEKhQAl9jGPBeWh7bTHM3agp7fbOW4wp+o4rj5dUbg1/FuKV&#10;WxwoXehx1HWv28PuZCVs66xZXH0tXj6NyI+zYz5bYi7l48P0/gYs6in+wXDTT+pQJafGnUgFZlIW&#10;qyyhEjKxBHYDfgeNhHW2Al6V/P8H1Q8AAAD//wMAUEsBAi0AFAAGAAgAAAAhALaDOJL+AAAA4QEA&#10;ABMAAAAAAAAAAAAAAAAAAAAAAFtDb250ZW50X1R5cGVzXS54bWxQSwECLQAUAAYACAAAACEAOP0h&#10;/9YAAACUAQAACwAAAAAAAAAAAAAAAAAvAQAAX3JlbHMvLnJlbHNQSwECLQAUAAYACAAAACEAwQjR&#10;9doBAAD4AwAADgAAAAAAAAAAAAAAAAAuAgAAZHJzL2Uyb0RvYy54bWxQSwECLQAUAAYACAAAACEA&#10;GlXT8dwAAAAJAQAADwAAAAAAAAAAAAAAAAA0BAAAZHJzL2Rvd25yZXYueG1sUEsFBgAAAAAEAAQA&#10;8wAAAD0FAAAAAA==&#10;" strokecolor="black [3040]">
+              <v:shape w14:anchorId="6D364CC6" id="Gerade Verbindung mit Pfeil 12" o:spid="_x0000_s1026" type="#_x0000_t32" style="position:absolute;margin-left:53.7pt;margin-top:20.15pt;width:0;height:22.2pt;z-index:251522560;visibility:visible;mso-wrap-style:square;mso-wrap-distance-left:9pt;mso-wrap-distance-top:0;mso-wrap-distance-right:9pt;mso-wrap-distance-bottom:0;mso-position-horizontal:absolute;mso-position-horizontal-relative:text;mso-position-vertical:absolute;mso-position-vertical-relative:text" o:gfxdata="UEsDBBQABgAIAAAAIQC2gziS/gAAAOEBAAATAAAAW0NvbnRlbnRfVHlwZXNdLnhtbJSRQU7DMBBF&#10;90jcwfIWJU67QAgl6YK0S0CoHGBkTxKLZGx5TGhvj5O2G0SRWNoz/78nu9wcxkFMGNg6quQqL6RA&#10;0s5Y6ir5vt9lD1JwBDIwOMJKHpHlpr69KfdHjyxSmriSfYz+USnWPY7AufNIadK6MEJMx9ApD/oD&#10;OlTrorhX2lFEilmcO2RdNtjC5xDF9pCuTyYBB5bi6bQ4syoJ3g9WQ0ymaiLzg5KdCXlKLjvcW893&#10;SUOqXwnz5DrgnHtJTxOsQfEKIT7DmDSUCaxw7Rqn8787ZsmRM9e2VmPeBN4uqYvTtW7jvijg9N/y&#10;JsXecLq0q+WD6m8AAAD//wMAUEsDBBQABgAIAAAAIQA4/SH/1gAAAJQBAAALAAAAX3JlbHMvLnJl&#10;bHOkkMFqwzAMhu+DvYPRfXGawxijTi+j0GvpHsDYimMaW0Yy2fr2M4PBMnrbUb/Q94l/f/hMi1qR&#10;JVI2sOt6UJgd+ZiDgffL8ekFlFSbvV0oo4EbChzGx4f9GRdb25HMsYhqlCwG5lrLq9biZkxWOiqY&#10;22YiTra2kYMu1l1tQD30/bPm3wwYN0x18gb45AdQl1tp5j/sFB2T0FQ7R0nTNEV3j6o9feQzro1i&#10;OWA14Fm+Q8a1a8+Bvu/d/dMb2JY5uiPbhG/ktn4cqGU/er3pcvwCAAD//wMAUEsDBBQABgAIAAAA&#10;IQDBCNH12gEAAPgDAAAOAAAAZHJzL2Uyb0RvYy54bWysU8tu2zAQvBfoPxC817KNokgNyzk4bS5F&#10;a/R1p8mlRJQvLBlL/vsuKVsp+gCKIBdKJHd2Z2aX29vRWXYCTCb4lq8WS87Ay6CM71r+7ev7Vzec&#10;pSy8EjZ4aPkZEr/dvXyxHeIG1qEPVgEySuLTZogt73OOm6ZJsgcn0iJE8HSpAzqRaYtdo1AMlN3Z&#10;Zr1cvmmGgCpikJASnd5Nl3xX82sNMn/SOkFmtuXELdcV63osa7Pbik2HIvZGXmiIJ7BwwngqOqe6&#10;E1mwBzR/pHJGYkhB54UMrglaGwlVA6lZLX9T86UXEaoWMifF2ab0fGnlx9MBmVHUuzVnXjjq0T2g&#10;UMC+Ax6NVw++Y85kdtBgLKMosmyIaUPIvT/gZZfiAYv+UaMrX1LGxmrzebYZxszkdCjpdH2zevu6&#10;dqB5xEVM+R6CY+Wn5SmjMF2f98F76mXAVXVZnD6kTJUJeAWUotaXNQtj33nF8jmSmIxG+M5CoU3h&#10;JaQp9CfC9S+fLUzwz6DJC6I4lalTCHuL7CRoftSP1ZyFIgtEG2tn0LJy+yfoEltgUCfzf4FzdK0Y&#10;fJ6BzviAf6uaxytVPcVfVU9ai+xjUOfavmoHjVf15/IUyvz+uq/wxwe7+wkAAP//AwBQSwMEFAAG&#10;AAgAAAAhABpV0/HcAAAACQEAAA8AAABkcnMvZG93bnJldi54bWxMj0FOwzAQRfdI3MEaJDYVtUsD&#10;bUKcCkVCrFs4wCR2k6j2OLXdNr09LhtY/pmnP2/KzWQNO2sfBkcSFnMBTFPr1ECdhO+vj6c1sBCR&#10;FBpHWsJVB9hU93clFspdaKvPu9ixVEKhQAl9jGPBeWh7bTHM3agp7fbOW4wp+o4rj5dUbg1/FuKV&#10;WxwoXehx1HWv28PuZCVs66xZXH0tXj6NyI+zYz5bYi7l48P0/gYs6in+wXDTT+pQJafGnUgFZlIW&#10;qyyhEjKxBHYDfgeNhHW2Al6V/P8H1Q8AAAD//wMAUEsBAi0AFAAGAAgAAAAhALaDOJL+AAAA4QEA&#10;ABMAAAAAAAAAAAAAAAAAAAAAAFtDb250ZW50X1R5cGVzXS54bWxQSwECLQAUAAYACAAAACEAOP0h&#10;/9YAAACUAQAACwAAAAAAAAAAAAAAAAAvAQAAX3JlbHMvLnJlbHNQSwECLQAUAAYACAAAACEAwQjR&#10;9doBAAD4AwAADgAAAAAAAAAAAAAAAAAuAgAAZHJzL2Uyb0RvYy54bWxQSwECLQAUAAYACAAAACEA&#10;GlXT8dwAAAAJAQAADwAAAAAAAAAAAAAAAAA0BAAAZHJzL2Rvd25yZXYueG1sUEsFBgAAAAAEAAQA&#10;8wAAAD0FAAAAAA==&#10;" strokecolor="black [3040]">
                 <v:stroke endarrow="block"/>
               </v:shape>
             </w:pict>
@@ -5405,7 +5452,7 @@
         <mc:AlternateContent>
           <mc:Choice Requires="wps">
             <w:drawing>
-              <wp:anchor distT="0" distB="0" distL="114300" distR="114300" simplePos="0" relativeHeight="251546112" behindDoc="0" locked="0" layoutInCell="1" allowOverlap="1" wp14:anchorId="22D7CCBE" wp14:editId="4BD66978">
+              <wp:anchor distT="0" distB="0" distL="114300" distR="114300" simplePos="0" relativeHeight="251545088" behindDoc="0" locked="0" layoutInCell="1" allowOverlap="1" wp14:anchorId="22D7CCBE" wp14:editId="4BD66978">
                 <wp:simplePos x="0" y="0"/>
                 <wp:positionH relativeFrom="column">
                   <wp:posOffset>2318173</wp:posOffset>
@@ -5457,7 +5504,7 @@
           </mc:Choice>
           <mc:Fallback>
             <w:pict>
-              <v:shape w14:anchorId="6EAB00B3" id="Gerade Verbindung mit Pfeil 20" o:spid="_x0000_s1026" type="#_x0000_t32" style="position:absolute;margin-left:182.55pt;margin-top:20pt;width:0;height:22.2pt;z-index:251546112;visibility:visible;mso-wrap-style:square;mso-wrap-distance-left:9pt;mso-wrap-distance-top:0;mso-wrap-distance-right:9pt;mso-wrap-distance-bottom:0;mso-position-horizontal:absolute;mso-position-horizontal-relative:text;mso-position-vertical:absolute;mso-position-vertical-relative:text" o:gfxdata="UEsDBBQABgAIAAAAIQC2gziS/gAAAOEBAAATAAAAW0NvbnRlbnRfVHlwZXNdLnhtbJSRQU7DMBBF&#10;90jcwfIWJU67QAgl6YK0S0CoHGBkTxKLZGx5TGhvj5O2G0SRWNoz/78nu9wcxkFMGNg6quQqL6RA&#10;0s5Y6ir5vt9lD1JwBDIwOMJKHpHlpr69KfdHjyxSmriSfYz+USnWPY7AufNIadK6MEJMx9ApD/oD&#10;OlTrorhX2lFEilmcO2RdNtjC5xDF9pCuTyYBB5bi6bQ4syoJ3g9WQ0ymaiLzg5KdCXlKLjvcW893&#10;SUOqXwnz5DrgnHtJTxOsQfEKIT7DmDSUCaxw7Rqn8787ZsmRM9e2VmPeBN4uqYvTtW7jvijg9N/y&#10;JsXecLq0q+WD6m8AAAD//wMAUEsDBBQABgAIAAAAIQA4/SH/1gAAAJQBAAALAAAAX3JlbHMvLnJl&#10;bHOkkMFqwzAMhu+DvYPRfXGawxijTi+j0GvpHsDYimMaW0Yy2fr2M4PBMnrbUb/Q94l/f/hMi1qR&#10;JVI2sOt6UJgd+ZiDgffL8ekFlFSbvV0oo4EbChzGx4f9GRdb25HMsYhqlCwG5lrLq9biZkxWOiqY&#10;22YiTra2kYMu1l1tQD30/bPm3wwYN0x18gb45AdQl1tp5j/sFB2T0FQ7R0nTNEV3j6o9feQzro1i&#10;OWA14Fm+Q8a1a8+Bvu/d/dMb2JY5uiPbhG/ktn4cqGU/er3pcvwCAAD//wMAUEsDBBQABgAIAAAA&#10;IQBGUw+H2gEAAPgDAAAOAAAAZHJzL2Uyb0RvYy54bWysU8tu2zAQvBfoPxC817KNokgNyzk4bS5F&#10;a/R1p8mlRJQvLBlL/vsuKVsp+gCKIJeVSO7szgyX29vRWXYCTCb4lq8WS87Ay6CM71r+7ev7Vzec&#10;pSy8EjZ4aPkZEr/dvXyxHeIG1qEPVgEyKuLTZogt73OOm6ZJsgcn0iJE8HSoAzqRaYldo1AMVN3Z&#10;Zr1cvmmGgCpikJAS7d5Nh3xX62sNMn/SOkFmtuXELdeINR5LbHZbselQxN7ICw3xBBZOGE9N51J3&#10;Igv2gOaPUs5IDCnovJDBNUFrI6FqIDWr5W9qvvQiQtVC5qQ425Ser6z8eDogM6rla7LHC0d3dA8o&#10;FLDvgEfj1YPvmDOZHTQYyyiLLBti2hBy7w94WaV4wKJ/1OjKl5Sxsdp8nm2GMTM5bUraXd+s3r6u&#10;5ZpHXMSU7yE4Vn5anjIK0/V5H7ynuwy4qi6L04eUqTMBr4DS1PoSszD2nVcsnyOJyWiE7ywU2pRe&#10;UppCfyJc//LZwgT/DJq8IIpTmzqFsLfIToLmR/1YzVUos0C0sXYGLSu3f4IuuQUGdTL/Fzhn147B&#10;5xnojA/4t655vFLVU/5V9aS1yD4Gda7XV+2g8ar+XJ5Cmd9f1xX++GB3PwEAAP//AwBQSwMEFAAG&#10;AAgAAAAhACjygMTcAAAACQEAAA8AAABkcnMvZG93bnJldi54bWxMj8tOwzAQRfdI/IM1SGwqaoem&#10;VRMyqVAkxLotH+DEQxLhR2q7bfr3GLGA5cwc3Tm32s1Gswv5MDqLkC0FMLKdU6PtET6Ob09bYCFK&#10;q6R2lhBuFGBX399VslTuavd0OcSepRAbSokwxDiVnIduICPD0k1k0+3TeSNjGn3PlZfXFG40fxZi&#10;w40cbfowyImagbqvw9kg7Ju8zW6+Eet3LYrT4lQsVrJAfHyYX1+ARZrjHww/+kkd6uTUurNVgWmE&#10;1WadJRQhF6lTAn4XLcI2z4HXFf/foP4GAAD//wMAUEsBAi0AFAAGAAgAAAAhALaDOJL+AAAA4QEA&#10;ABMAAAAAAAAAAAAAAAAAAAAAAFtDb250ZW50X1R5cGVzXS54bWxQSwECLQAUAAYACAAAACEAOP0h&#10;/9YAAACUAQAACwAAAAAAAAAAAAAAAAAvAQAAX3JlbHMvLnJlbHNQSwECLQAUAAYACAAAACEARlMP&#10;h9oBAAD4AwAADgAAAAAAAAAAAAAAAAAuAgAAZHJzL2Uyb0RvYy54bWxQSwECLQAUAAYACAAAACEA&#10;KPKAxNwAAAAJAQAADwAAAAAAAAAAAAAAAAA0BAAAZHJzL2Rvd25yZXYueG1sUEsFBgAAAAAEAAQA&#10;8wAAAD0FAAAAAA==&#10;" strokecolor="black [3040]">
+              <v:shape w14:anchorId="1F985057" id="Gerade Verbindung mit Pfeil 20" o:spid="_x0000_s1026" type="#_x0000_t32" style="position:absolute;margin-left:182.55pt;margin-top:20pt;width:0;height:22.2pt;z-index:251545088;visibility:visible;mso-wrap-style:square;mso-wrap-distance-left:9pt;mso-wrap-distance-top:0;mso-wrap-distance-right:9pt;mso-wrap-distance-bottom:0;mso-position-horizontal:absolute;mso-position-horizontal-relative:text;mso-position-vertical:absolute;mso-position-vertical-relative:text" o:gfxdata="UEsDBBQABgAIAAAAIQC2gziS/gAAAOEBAAATAAAAW0NvbnRlbnRfVHlwZXNdLnhtbJSRQU7DMBBF&#10;90jcwfIWJU67QAgl6YK0S0CoHGBkTxKLZGx5TGhvj5O2G0SRWNoz/78nu9wcxkFMGNg6quQqL6RA&#10;0s5Y6ir5vt9lD1JwBDIwOMJKHpHlpr69KfdHjyxSmriSfYz+USnWPY7AufNIadK6MEJMx9ApD/oD&#10;OlTrorhX2lFEilmcO2RdNtjC5xDF9pCuTyYBB5bi6bQ4syoJ3g9WQ0ymaiLzg5KdCXlKLjvcW893&#10;SUOqXwnz5DrgnHtJTxOsQfEKIT7DmDSUCaxw7Rqn8787ZsmRM9e2VmPeBN4uqYvTtW7jvijg9N/y&#10;JsXecLq0q+WD6m8AAAD//wMAUEsDBBQABgAIAAAAIQA4/SH/1gAAAJQBAAALAAAAX3JlbHMvLnJl&#10;bHOkkMFqwzAMhu+DvYPRfXGawxijTi+j0GvpHsDYimMaW0Yy2fr2M4PBMnrbUb/Q94l/f/hMi1qR&#10;JVI2sOt6UJgd+ZiDgffL8ekFlFSbvV0oo4EbChzGx4f9GRdb25HMsYhqlCwG5lrLq9biZkxWOiqY&#10;22YiTra2kYMu1l1tQD30/bPm3wwYN0x18gb45AdQl1tp5j/sFB2T0FQ7R0nTNEV3j6o9feQzro1i&#10;OWA14Fm+Q8a1a8+Bvu/d/dMb2JY5uiPbhG/ktn4cqGU/er3pcvwCAAD//wMAUEsDBBQABgAIAAAA&#10;IQBGUw+H2gEAAPgDAAAOAAAAZHJzL2Uyb0RvYy54bWysU8tu2zAQvBfoPxC817KNokgNyzk4bS5F&#10;a/R1p8mlRJQvLBlL/vsuKVsp+gCKIJeVSO7szgyX29vRWXYCTCb4lq8WS87Ay6CM71r+7ev7Vzec&#10;pSy8EjZ4aPkZEr/dvXyxHeIG1qEPVgEyKuLTZogt73OOm6ZJsgcn0iJE8HSoAzqRaYldo1AMVN3Z&#10;Zr1cvmmGgCpikJAS7d5Nh3xX62sNMn/SOkFmtuXELdeINR5LbHZbselQxN7ICw3xBBZOGE9N51J3&#10;Igv2gOaPUs5IDCnovJDBNUFrI6FqIDWr5W9qvvQiQtVC5qQ425Ser6z8eDogM6rla7LHC0d3dA8o&#10;FLDvgEfj1YPvmDOZHTQYyyiLLBti2hBy7w94WaV4wKJ/1OjKl5Sxsdp8nm2GMTM5bUraXd+s3r6u&#10;5ZpHXMSU7yE4Vn5anjIK0/V5H7ynuwy4qi6L04eUqTMBr4DS1PoSszD2nVcsnyOJyWiE7ywU2pRe&#10;UppCfyJc//LZwgT/DJq8IIpTmzqFsLfIToLmR/1YzVUos0C0sXYGLSu3f4IuuQUGdTL/Fzhn147B&#10;5xnojA/4t655vFLVU/5V9aS1yD4Gda7XV+2g8ar+XJ5Cmd9f1xX++GB3PwEAAP//AwBQSwMEFAAG&#10;AAgAAAAhACjygMTcAAAACQEAAA8AAABkcnMvZG93bnJldi54bWxMj8tOwzAQRfdI/IM1SGwqaoem&#10;VRMyqVAkxLotH+DEQxLhR2q7bfr3GLGA5cwc3Tm32s1Gswv5MDqLkC0FMLKdU6PtET6Ob09bYCFK&#10;q6R2lhBuFGBX399VslTuavd0OcSepRAbSokwxDiVnIduICPD0k1k0+3TeSNjGn3PlZfXFG40fxZi&#10;w40cbfowyImagbqvw9kg7Ju8zW6+Eet3LYrT4lQsVrJAfHyYX1+ARZrjHww/+kkd6uTUurNVgWmE&#10;1WadJRQhF6lTAn4XLcI2z4HXFf/foP4GAAD//wMAUEsBAi0AFAAGAAgAAAAhALaDOJL+AAAA4QEA&#10;ABMAAAAAAAAAAAAAAAAAAAAAAFtDb250ZW50X1R5cGVzXS54bWxQSwECLQAUAAYACAAAACEAOP0h&#10;/9YAAACUAQAACwAAAAAAAAAAAAAAAAAvAQAAX3JlbHMvLnJlbHNQSwECLQAUAAYACAAAACEARlMP&#10;h9oBAAD4AwAADgAAAAAAAAAAAAAAAAAuAgAAZHJzL2Uyb0RvYy54bWxQSwECLQAUAAYACAAAACEA&#10;KPKAxNwAAAAJAQAADwAAAAAAAAAAAAAAAAA0BAAAZHJzL2Rvd25yZXYueG1sUEsFBgAAAAAEAAQA&#10;8wAAAD0FAAAAAA==&#10;" strokecolor="black [3040]">
                 <v:stroke endarrow="block"/>
               </v:shape>
             </w:pict>
@@ -5471,7 +5518,7 @@
         <mc:AlternateContent>
           <mc:Choice Requires="wps">
             <w:drawing>
-              <wp:anchor distT="0" distB="0" distL="114300" distR="114300" simplePos="0" relativeHeight="251564544" behindDoc="0" locked="0" layoutInCell="1" allowOverlap="1" wp14:anchorId="7031018A" wp14:editId="2314EF64">
+              <wp:anchor distT="0" distB="0" distL="114300" distR="114300" simplePos="0" relativeHeight="251563520" behindDoc="0" locked="0" layoutInCell="1" allowOverlap="1" wp14:anchorId="7031018A" wp14:editId="2314EF64">
                 <wp:simplePos x="0" y="0"/>
                 <wp:positionH relativeFrom="column">
                   <wp:posOffset>3231092</wp:posOffset>
@@ -5523,7 +5570,7 @@
           </mc:Choice>
           <mc:Fallback>
             <w:pict>
-              <v:shape w14:anchorId="1F4518D3" id="Gerade Verbindung mit Pfeil 27" o:spid="_x0000_s1026" type="#_x0000_t32" style="position:absolute;margin-left:254.4pt;margin-top:20.5pt;width:0;height:22.2pt;z-index:251564544;visibility:visible;mso-wrap-style:square;mso-wrap-distance-left:9pt;mso-wrap-distance-top:0;mso-wrap-distance-right:9pt;mso-wrap-distance-bottom:0;mso-position-horizontal:absolute;mso-position-horizontal-relative:text;mso-position-vertical:absolute;mso-position-vertical-relative:text" o:gfxdata="UEsDBBQABgAIAAAAIQC2gziS/gAAAOEBAAATAAAAW0NvbnRlbnRfVHlwZXNdLnhtbJSRQU7DMBBF&#10;90jcwfIWJU67QAgl6YK0S0CoHGBkTxKLZGx5TGhvj5O2G0SRWNoz/78nu9wcxkFMGNg6quQqL6RA&#10;0s5Y6ir5vt9lD1JwBDIwOMJKHpHlpr69KfdHjyxSmriSfYz+USnWPY7AufNIadK6MEJMx9ApD/oD&#10;OlTrorhX2lFEilmcO2RdNtjC5xDF9pCuTyYBB5bi6bQ4syoJ3g9WQ0ymaiLzg5KdCXlKLjvcW893&#10;SUOqXwnz5DrgnHtJTxOsQfEKIT7DmDSUCaxw7Rqn8787ZsmRM9e2VmPeBN4uqYvTtW7jvijg9N/y&#10;JsXecLq0q+WD6m8AAAD//wMAUEsDBBQABgAIAAAAIQA4/SH/1gAAAJQBAAALAAAAX3JlbHMvLnJl&#10;bHOkkMFqwzAMhu+DvYPRfXGawxijTi+j0GvpHsDYimMaW0Yy2fr2M4PBMnrbUb/Q94l/f/hMi1qR&#10;JVI2sOt6UJgd+ZiDgffL8ekFlFSbvV0oo4EbChzGx4f9GRdb25HMsYhqlCwG5lrLq9biZkxWOiqY&#10;22YiTra2kYMu1l1tQD30/bPm3wwYN0x18gb45AdQl1tp5j/sFB2T0FQ7R0nTNEV3j6o9feQzro1i&#10;OWA14Fm+Q8a1a8+Bvu/d/dMb2JY5uiPbhG/ktn4cqGU/er3pcvwCAAD//wMAUEsDBBQABgAIAAAA&#10;IQBhcfje2wEAAPgDAAAOAAAAZHJzL2Uyb0RvYy54bWysU02P0zAQvSPxHyzfadoKwRI13UMX9oKg&#10;goW7a48TC39p7G3af8/YabOIDwkhLpPYnjfz3vN4c3tylh0Bkwm+46vFkjPwMijj+45/eXj34oaz&#10;lIVXwgYPHT9D4rfb5882Y2xhHYZgFSCjIj61Y+z4kHNsmybJAZxIixDB06EO6ESmJfaNQjFSdWeb&#10;9XL5qhkDqohBQkq0ezcd8m2trzXI/FHrBJnZjhO3XCPWeCix2W5E26OIg5EXGuIfWDhhPDWdS92J&#10;LNgjml9KOSMxpKDzQgbXBK2NhKqB1KyWP6n5PIgIVQuZk+JsU/p/ZeWH4x6ZUR1fv+bMC0d3dA8o&#10;FLCvgAfj1aPvmTOZ7TUYyyiLLBtjagm583u8rFLcY9F/0ujKl5SxU7X5PNsMp8zktClpd32zevOy&#10;3kDzhIuY8j0Ex8pPx1NGYfoh74L3dJcBV9VlcXyfMnUm4BVQmlpfYhbGvvWK5XMkMRmN8L2FQpvS&#10;S0pT6E+E618+W5jgn0CTF0RxalOnEHYW2VHQ/Khvq7kKZRaINtbOoGXl9kfQJbfAoE7m3wLn7Nox&#10;+DwDnfEBf9c1n65U9ZR/VT1pLbIPQZ3r9VU7aLyqP5enUOb3x3WFPz3Y7XcAAAD//wMAUEsDBBQA&#10;BgAIAAAAIQCNJfcU3AAAAAkBAAAPAAAAZHJzL2Rvd25yZXYueG1sTI/NTsMwEITvSLyDtUhcKmoH&#10;EpSk2VQoEuLclgdwYpNE9U8au2369iziAMfZGc1+U20Xa9hFz2H0DiFZC2DadV6Nrkf4PLw/5cBC&#10;lE5J451GuOkA2/r+rpKl8le305d97BmVuFBKhCHGqeQ8dIO2Mqz9pB15X362MpKce65meaVya/iz&#10;EK/cytHRh0FOuhl0d9yfLcKuSdvkNjci+zCiOK1OxepFFoiPD8vbBljUS/wLww8+oUNNTK0/OxWY&#10;QchETugRIU1oEwV+Dy1CnqXA64r/X1B/AwAA//8DAFBLAQItABQABgAIAAAAIQC2gziS/gAAAOEB&#10;AAATAAAAAAAAAAAAAAAAAAAAAABbQ29udGVudF9UeXBlc10ueG1sUEsBAi0AFAAGAAgAAAAhADj9&#10;If/WAAAAlAEAAAsAAAAAAAAAAAAAAAAALwEAAF9yZWxzLy5yZWxzUEsBAi0AFAAGAAgAAAAhAGFx&#10;+N7bAQAA+AMAAA4AAAAAAAAAAAAAAAAALgIAAGRycy9lMm9Eb2MueG1sUEsBAi0AFAAGAAgAAAAh&#10;AI0l9xTcAAAACQEAAA8AAAAAAAAAAAAAAAAANQQAAGRycy9kb3ducmV2LnhtbFBLBQYAAAAABAAE&#10;APMAAAA+BQAAAAA=&#10;" strokecolor="black [3040]">
+              <v:shape w14:anchorId="20C001E1" id="Gerade Verbindung mit Pfeil 27" o:spid="_x0000_s1026" type="#_x0000_t32" style="position:absolute;margin-left:254.4pt;margin-top:20.5pt;width:0;height:22.2pt;z-index:251563520;visibility:visible;mso-wrap-style:square;mso-wrap-distance-left:9pt;mso-wrap-distance-top:0;mso-wrap-distance-right:9pt;mso-wrap-distance-bottom:0;mso-position-horizontal:absolute;mso-position-horizontal-relative:text;mso-position-vertical:absolute;mso-position-vertical-relative:text" o:gfxdata="UEsDBBQABgAIAAAAIQC2gziS/gAAAOEBAAATAAAAW0NvbnRlbnRfVHlwZXNdLnhtbJSRQU7DMBBF&#10;90jcwfIWJU67QAgl6YK0S0CoHGBkTxKLZGx5TGhvj5O2G0SRWNoz/78nu9wcxkFMGNg6quQqL6RA&#10;0s5Y6ir5vt9lD1JwBDIwOMJKHpHlpr69KfdHjyxSmriSfYz+USnWPY7AufNIadK6MEJMx9ApD/oD&#10;OlTrorhX2lFEilmcO2RdNtjC5xDF9pCuTyYBB5bi6bQ4syoJ3g9WQ0ymaiLzg5KdCXlKLjvcW893&#10;SUOqXwnz5DrgnHtJTxOsQfEKIT7DmDSUCaxw7Rqn8787ZsmRM9e2VmPeBN4uqYvTtW7jvijg9N/y&#10;JsXecLq0q+WD6m8AAAD//wMAUEsDBBQABgAIAAAAIQA4/SH/1gAAAJQBAAALAAAAX3JlbHMvLnJl&#10;bHOkkMFqwzAMhu+DvYPRfXGawxijTi+j0GvpHsDYimMaW0Yy2fr2M4PBMnrbUb/Q94l/f/hMi1qR&#10;JVI2sOt6UJgd+ZiDgffL8ekFlFSbvV0oo4EbChzGx4f9GRdb25HMsYhqlCwG5lrLq9biZkxWOiqY&#10;22YiTra2kYMu1l1tQD30/bPm3wwYN0x18gb45AdQl1tp5j/sFB2T0FQ7R0nTNEV3j6o9feQzro1i&#10;OWA14Fm+Q8a1a8+Bvu/d/dMb2JY5uiPbhG/ktn4cqGU/er3pcvwCAAD//wMAUEsDBBQABgAIAAAA&#10;IQBhcfje2wEAAPgDAAAOAAAAZHJzL2Uyb0RvYy54bWysU02P0zAQvSPxHyzfadoKwRI13UMX9oKg&#10;goW7a48TC39p7G3af8/YabOIDwkhLpPYnjfz3vN4c3tylh0Bkwm+46vFkjPwMijj+45/eXj34oaz&#10;lIVXwgYPHT9D4rfb5882Y2xhHYZgFSCjIj61Y+z4kHNsmybJAZxIixDB06EO6ESmJfaNQjFSdWeb&#10;9XL5qhkDqohBQkq0ezcd8m2trzXI/FHrBJnZjhO3XCPWeCix2W5E26OIg5EXGuIfWDhhPDWdS92J&#10;LNgjml9KOSMxpKDzQgbXBK2NhKqB1KyWP6n5PIgIVQuZk+JsU/p/ZeWH4x6ZUR1fv+bMC0d3dA8o&#10;FLCvgAfj1aPvmTOZ7TUYyyiLLBtjagm583u8rFLcY9F/0ujKl5SxU7X5PNsMp8zktClpd32zevOy&#10;3kDzhIuY8j0Ex8pPx1NGYfoh74L3dJcBV9VlcXyfMnUm4BVQmlpfYhbGvvWK5XMkMRmN8L2FQpvS&#10;S0pT6E+E618+W5jgn0CTF0RxalOnEHYW2VHQ/Khvq7kKZRaINtbOoGXl9kfQJbfAoE7m3wLn7Nox&#10;+DwDnfEBf9c1n65U9ZR/VT1pLbIPQZ3r9VU7aLyqP5enUOb3x3WFPz3Y7XcAAAD//wMAUEsDBBQA&#10;BgAIAAAAIQCNJfcU3AAAAAkBAAAPAAAAZHJzL2Rvd25yZXYueG1sTI/NTsMwEITvSLyDtUhcKmoH&#10;EpSk2VQoEuLclgdwYpNE9U8au2369iziAMfZGc1+U20Xa9hFz2H0DiFZC2DadV6Nrkf4PLw/5cBC&#10;lE5J451GuOkA2/r+rpKl8le305d97BmVuFBKhCHGqeQ8dIO2Mqz9pB15X362MpKce65meaVya/iz&#10;EK/cytHRh0FOuhl0d9yfLcKuSdvkNjci+zCiOK1OxepFFoiPD8vbBljUS/wLww8+oUNNTK0/OxWY&#10;QchETugRIU1oEwV+Dy1CnqXA64r/X1B/AwAA//8DAFBLAQItABQABgAIAAAAIQC2gziS/gAAAOEB&#10;AAATAAAAAAAAAAAAAAAAAAAAAABbQ29udGVudF9UeXBlc10ueG1sUEsBAi0AFAAGAAgAAAAhADj9&#10;If/WAAAAlAEAAAsAAAAAAAAAAAAAAAAALwEAAF9yZWxzLy5yZWxzUEsBAi0AFAAGAAgAAAAhAGFx&#10;+N7bAQAA+AMAAA4AAAAAAAAAAAAAAAAALgIAAGRycy9lMm9Eb2MueG1sUEsBAi0AFAAGAAgAAAAh&#10;AI0l9xTcAAAACQEAAA8AAAAAAAAAAAAAAAAANQQAAGRycy9kb3ducmV2LnhtbFBLBQYAAAAABAAE&#10;APMAAAA+BQAAAAA=&#10;" strokecolor="black [3040]">
                 <v:stroke endarrow="block"/>
               </v:shape>
             </w:pict>
@@ -5537,7 +5584,7 @@
         <mc:AlternateContent>
           <mc:Choice Requires="wps">
             <w:drawing>
-              <wp:anchor distT="0" distB="0" distL="114300" distR="114300" simplePos="0" relativeHeight="251535872" behindDoc="0" locked="0" layoutInCell="1" allowOverlap="1" wp14:anchorId="5AC5291E" wp14:editId="58C75078">
+              <wp:anchor distT="0" distB="0" distL="114300" distR="114300" simplePos="0" relativeHeight="251534848" behindDoc="0" locked="0" layoutInCell="1" allowOverlap="1" wp14:anchorId="5AC5291E" wp14:editId="58C75078">
                 <wp:simplePos x="0" y="0"/>
                 <wp:positionH relativeFrom="column">
                   <wp:posOffset>1392439</wp:posOffset>
@@ -5589,7 +5636,7 @@
           </mc:Choice>
           <mc:Fallback>
             <w:pict>
-              <v:shape w14:anchorId="7F5AD623" id="Gerade Verbindung mit Pfeil 16" o:spid="_x0000_s1026" type="#_x0000_t32" style="position:absolute;margin-left:109.65pt;margin-top:19.9pt;width:0;height:22.2pt;z-index:251535872;visibility:visible;mso-wrap-style:square;mso-wrap-distance-left:9pt;mso-wrap-distance-top:0;mso-wrap-distance-right:9pt;mso-wrap-distance-bottom:0;mso-position-horizontal:absolute;mso-position-horizontal-relative:text;mso-position-vertical:absolute;mso-position-vertical-relative:text" o:gfxdata="UEsDBBQABgAIAAAAIQC2gziS/gAAAOEBAAATAAAAW0NvbnRlbnRfVHlwZXNdLnhtbJSRQU7DMBBF&#10;90jcwfIWJU67QAgl6YK0S0CoHGBkTxKLZGx5TGhvj5O2G0SRWNoz/78nu9wcxkFMGNg6quQqL6RA&#10;0s5Y6ir5vt9lD1JwBDIwOMJKHpHlpr69KfdHjyxSmriSfYz+USnWPY7AufNIadK6MEJMx9ApD/oD&#10;OlTrorhX2lFEilmcO2RdNtjC5xDF9pCuTyYBB5bi6bQ4syoJ3g9WQ0ymaiLzg5KdCXlKLjvcW893&#10;SUOqXwnz5DrgnHtJTxOsQfEKIT7DmDSUCaxw7Rqn8787ZsmRM9e2VmPeBN4uqYvTtW7jvijg9N/y&#10;JsXecLq0q+WD6m8AAAD//wMAUEsDBBQABgAIAAAAIQA4/SH/1gAAAJQBAAALAAAAX3JlbHMvLnJl&#10;bHOkkMFqwzAMhu+DvYPRfXGawxijTi+j0GvpHsDYimMaW0Yy2fr2M4PBMnrbUb/Q94l/f/hMi1qR&#10;JVI2sOt6UJgd+ZiDgffL8ekFlFSbvV0oo4EbChzGx4f9GRdb25HMsYhqlCwG5lrLq9biZkxWOiqY&#10;22YiTra2kYMu1l1tQD30/bPm3wwYN0x18gb45AdQl1tp5j/sFB2T0FQ7R0nTNEV3j6o9feQzro1i&#10;OWA14Fm+Q8a1a8+Bvu/d/dMb2JY5uiPbhG/ktn4cqGU/er3pcvwCAAD//wMAUEsDBBQABgAIAAAA&#10;IQBFPZWP2gEAAPgDAAAOAAAAZHJzL2Uyb0RvYy54bWysU02P0zAQvSPxHyzfadIKrZaq6R66sBcE&#10;FbDcXXucWPhLY2/b/HvGTptFfEgIcXFie97Me2/Gm7uzs+wImEzwHV8uWs7Ay6CM7zv++OXdq1vO&#10;UhZeCRs8dHyExO+2L19sTnENqzAEqwAZJfFpfYodH3KO66ZJcgAn0iJE8HSpAzqRaYt9o1CcKLuz&#10;zaptb5pTQBUxSEiJTu+nS76t+bUGmT9qnSAz23HiluuKdT2UtdluxLpHEQcjLzTEP7BwwngqOqe6&#10;F1mwJzS/pHJGYkhB54UMrglaGwlVA6lZtj+p+TyICFULmZPibFP6f2nlh+MemVHUuxvOvHDUowdA&#10;oYB9BTwYr558z5zJbK/BWEZRZNkppjUhd36Pl12Keyz6zxpd+ZIydq42j7PNcM5MToeSTle3yzev&#10;aweaZ1zElB8gOFZ+Op4yCtMPeRe8p14GXFaXxfF9ylSZgFdAKWp9WbMw9q1XLI+RxGQ0wvcWCm0K&#10;LyFNoT8Rrn95tDDBP4EmL4jiVKZOIewssqOg+VHflnMWiiwQbaydQW3l9kfQJbbAoE7m3wLn6Fox&#10;+DwDnfEBf1c1n69U9RR/VT1pLbIPQY21fdUOGq/qz+UplPn9cV/hzw92+x0AAP//AwBQSwMEFAAG&#10;AAgAAAAhAL6KnR3cAAAACQEAAA8AAABkcnMvZG93bnJldi54bWxMj0FOwzAQRfdI3MEaJDYVtZMU&#10;VIdMKhQJsW7hAE5skgh7nMZum94eIxawnJmnP+9Xu8VZdjZzGD0hZGsBzFDn9Ug9wsf768MWWIiK&#10;tLKeDMLVBNjVtzeVKrW/0N6cD7FnKYRCqRCGGKeS89ANxqmw9pOhdPv0s1MxjXPP9awuKdxZngvx&#10;xJ0aKX0Y1GSawXRfh5ND2DebNrvOjXh8s0IeV0e5KpREvL9bXp6BRbPEPxh+9JM61Mmp9SfSgVmE&#10;PJNFQhEKmSok4HfRImw3OfC64v8b1N8AAAD//wMAUEsBAi0AFAAGAAgAAAAhALaDOJL+AAAA4QEA&#10;ABMAAAAAAAAAAAAAAAAAAAAAAFtDb250ZW50X1R5cGVzXS54bWxQSwECLQAUAAYACAAAACEAOP0h&#10;/9YAAACUAQAACwAAAAAAAAAAAAAAAAAvAQAAX3JlbHMvLnJlbHNQSwECLQAUAAYACAAAACEART2V&#10;j9oBAAD4AwAADgAAAAAAAAAAAAAAAAAuAgAAZHJzL2Uyb0RvYy54bWxQSwECLQAUAAYACAAAACEA&#10;voqdHdwAAAAJAQAADwAAAAAAAAAAAAAAAAA0BAAAZHJzL2Rvd25yZXYueG1sUEsFBgAAAAAEAAQA&#10;8wAAAD0FAAAAAA==&#10;" strokecolor="black [3040]">
+              <v:shape w14:anchorId="0CF195B5" id="Gerade Verbindung mit Pfeil 16" o:spid="_x0000_s1026" type="#_x0000_t32" style="position:absolute;margin-left:109.65pt;margin-top:19.9pt;width:0;height:22.2pt;z-index:251534848;visibility:visible;mso-wrap-style:square;mso-wrap-distance-left:9pt;mso-wrap-distance-top:0;mso-wrap-distance-right:9pt;mso-wrap-distance-bottom:0;mso-position-horizontal:absolute;mso-position-horizontal-relative:text;mso-position-vertical:absolute;mso-position-vertical-relative:text" o:gfxdata="UEsDBBQABgAIAAAAIQC2gziS/gAAAOEBAAATAAAAW0NvbnRlbnRfVHlwZXNdLnhtbJSRQU7DMBBF&#10;90jcwfIWJU67QAgl6YK0S0CoHGBkTxKLZGx5TGhvj5O2G0SRWNoz/78nu9wcxkFMGNg6quQqL6RA&#10;0s5Y6ir5vt9lD1JwBDIwOMJKHpHlpr69KfdHjyxSmriSfYz+USnWPY7AufNIadK6MEJMx9ApD/oD&#10;OlTrorhX2lFEilmcO2RdNtjC5xDF9pCuTyYBB5bi6bQ4syoJ3g9WQ0ymaiLzg5KdCXlKLjvcW893&#10;SUOqXwnz5DrgnHtJTxOsQfEKIT7DmDSUCaxw7Rqn8787ZsmRM9e2VmPeBN4uqYvTtW7jvijg9N/y&#10;JsXecLq0q+WD6m8AAAD//wMAUEsDBBQABgAIAAAAIQA4/SH/1gAAAJQBAAALAAAAX3JlbHMvLnJl&#10;bHOkkMFqwzAMhu+DvYPRfXGawxijTi+j0GvpHsDYimMaW0Yy2fr2M4PBMnrbUb/Q94l/f/hMi1qR&#10;JVI2sOt6UJgd+ZiDgffL8ekFlFSbvV0oo4EbChzGx4f9GRdb25HMsYhqlCwG5lrLq9biZkxWOiqY&#10;22YiTra2kYMu1l1tQD30/bPm3wwYN0x18gb45AdQl1tp5j/sFB2T0FQ7R0nTNEV3j6o9feQzro1i&#10;OWA14Fm+Q8a1a8+Bvu/d/dMb2JY5uiPbhG/ktn4cqGU/er3pcvwCAAD//wMAUEsDBBQABgAIAAAA&#10;IQBFPZWP2gEAAPgDAAAOAAAAZHJzL2Uyb0RvYy54bWysU02P0zAQvSPxHyzfadIKrZaq6R66sBcE&#10;FbDcXXucWPhLY2/b/HvGTptFfEgIcXFie97Me2/Gm7uzs+wImEzwHV8uWs7Ay6CM7zv++OXdq1vO&#10;UhZeCRs8dHyExO+2L19sTnENqzAEqwAZJfFpfYodH3KO66ZJcgAn0iJE8HSpAzqRaYt9o1CcKLuz&#10;zaptb5pTQBUxSEiJTu+nS76t+bUGmT9qnSAz23HiluuKdT2UtdluxLpHEQcjLzTEP7BwwngqOqe6&#10;F1mwJzS/pHJGYkhB54UMrglaGwlVA6lZtj+p+TyICFULmZPibFP6f2nlh+MemVHUuxvOvHDUowdA&#10;oYB9BTwYr558z5zJbK/BWEZRZNkppjUhd36Pl12Keyz6zxpd+ZIydq42j7PNcM5MToeSTle3yzev&#10;aweaZ1zElB8gOFZ+Op4yCtMPeRe8p14GXFaXxfF9ylSZgFdAKWp9WbMw9q1XLI+RxGQ0wvcWCm0K&#10;LyFNoT8Rrn95tDDBP4EmL4jiVKZOIewssqOg+VHflnMWiiwQbaydQW3l9kfQJbbAoE7m3wLn6Fox&#10;+DwDnfEBf1c1n69U9RR/VT1pLbIPQY21fdUOGq/qz+UplPn9cV/hzw92+x0AAP//AwBQSwMEFAAG&#10;AAgAAAAhAL6KnR3cAAAACQEAAA8AAABkcnMvZG93bnJldi54bWxMj0FOwzAQRfdI3MEaJDYVtZMU&#10;VIdMKhQJsW7hAE5skgh7nMZum94eIxawnJmnP+9Xu8VZdjZzGD0hZGsBzFDn9Ug9wsf768MWWIiK&#10;tLKeDMLVBNjVtzeVKrW/0N6cD7FnKYRCqRCGGKeS89ANxqmw9pOhdPv0s1MxjXPP9awuKdxZngvx&#10;xJ0aKX0Y1GSawXRfh5ND2DebNrvOjXh8s0IeV0e5KpREvL9bXp6BRbPEPxh+9JM61Mmp9SfSgVmE&#10;PJNFQhEKmSok4HfRImw3OfC64v8b1N8AAAD//wMAUEsBAi0AFAAGAAgAAAAhALaDOJL+AAAA4QEA&#10;ABMAAAAAAAAAAAAAAAAAAAAAAFtDb250ZW50X1R5cGVzXS54bWxQSwECLQAUAAYACAAAACEAOP0h&#10;/9YAAACUAQAACwAAAAAAAAAAAAAAAAAvAQAAX3JlbHMvLnJlbHNQSwECLQAUAAYACAAAACEART2V&#10;j9oBAAD4AwAADgAAAAAAAAAAAAAAAAAuAgAAZHJzL2Uyb0RvYy54bWxQSwECLQAUAAYACAAAACEA&#10;voqdHdwAAAAJAQAADwAAAAAAAAAAAAAAAAA0BAAAZHJzL2Rvd25yZXYueG1sUEsFBgAAAAAEAAQA&#10;8wAAAD0FAAAAAA==&#10;" strokecolor="black [3040]">
                 <v:stroke endarrow="block"/>
               </v:shape>
             </w:pict>
@@ -5605,7 +5652,7 @@
         <mc:AlternateContent>
           <mc:Choice Requires="wps">
             <w:drawing>
-              <wp:anchor distT="0" distB="0" distL="114300" distR="114300" simplePos="0" relativeHeight="251500032" behindDoc="0" locked="0" layoutInCell="1" allowOverlap="1">
+              <wp:anchor distT="0" distB="0" distL="114300" distR="114300" simplePos="0" relativeHeight="251499008" behindDoc="0" locked="0" layoutInCell="1" allowOverlap="1">
                 <wp:simplePos x="0" y="0"/>
                 <wp:positionH relativeFrom="column">
                   <wp:posOffset>-64135</wp:posOffset>
@@ -5673,7 +5720,7 @@
           </mc:Choice>
           <mc:Fallback>
             <w:pict>
-              <v:shapetype w14:anchorId="6EE0035E" id="_x0000_t13" coordsize="21600,21600" o:spt="13" adj="16200,5400" path="m@0,l@0@1,0@1,0@2@0@2@0,21600,21600,10800xe">
+              <v:shapetype w14:anchorId="664D7703" id="_x0000_t13" coordsize="21600,21600" o:spt="13" adj="16200,5400" path="m@0,l@0@1,0@1,0@2@0@2@0,21600,21600,10800xe">
                 <v:stroke joinstyle="miter"/>
                 <v:formulas>
                   <v:f eqn="val #0"/>
@@ -5689,7 +5736,7 @@
                   <v:h position="#0,#1" xrange="0,21600" yrange="0,10800"/>
                 </v:handles>
               </v:shapetype>
-              <v:shape id="Pfeil: nach rechts 5" o:spid="_x0000_s1026" type="#_x0000_t13" style="position:absolute;margin-left:-5.05pt;margin-top:9.1pt;width:439.8pt;height:48pt;z-index:251500032;visibility:visible;mso-wrap-style:square;mso-wrap-distance-left:9pt;mso-wrap-distance-top:0;mso-wrap-distance-right:9pt;mso-wrap-distance-bottom:0;mso-position-horizontal:absolute;mso-position-horizontal-relative:text;mso-position-vertical:absolute;mso-position-vertical-relative:text;v-text-anchor:middle" o:gfxdata="UEsDBBQABgAIAAAAIQC2gziS/gAAAOEBAAATAAAAW0NvbnRlbnRfVHlwZXNdLnhtbJSRQU7DMBBF&#10;90jcwfIWJU67QAgl6YK0S0CoHGBkTxKLZGx5TGhvj5O2G0SRWNoz/78nu9wcxkFMGNg6quQqL6RA&#10;0s5Y6ir5vt9lD1JwBDIwOMJKHpHlpr69KfdHjyxSmriSfYz+USnWPY7AufNIadK6MEJMx9ApD/oD&#10;OlTrorhX2lFEilmcO2RdNtjC5xDF9pCuTyYBB5bi6bQ4syoJ3g9WQ0ymaiLzg5KdCXlKLjvcW893&#10;SUOqXwnz5DrgnHtJTxOsQfEKIT7DmDSUCaxw7Rqn8787ZsmRM9e2VmPeBN4uqYvTtW7jvijg9N/y&#10;JsXecLq0q+WD6m8AAAD//wMAUEsDBBQABgAIAAAAIQA4/SH/1gAAAJQBAAALAAAAX3JlbHMvLnJl&#10;bHOkkMFqwzAMhu+DvYPRfXGawxijTi+j0GvpHsDYimMaW0Yy2fr2M4PBMnrbUb/Q94l/f/hMi1qR&#10;JVI2sOt6UJgd+ZiDgffL8ekFlFSbvV0oo4EbChzGx4f9GRdb25HMsYhqlCwG5lrLq9biZkxWOiqY&#10;22YiTra2kYMu1l1tQD30/bPm3wwYN0x18gb45AdQl1tp5j/sFB2T0FQ7R0nTNEV3j6o9feQzro1i&#10;OWA14Fm+Q8a1a8+Bvu/d/dMb2JY5uiPbhG/ktn4cqGU/er3pcvwCAAD//wMAUEsDBBQABgAIAAAA&#10;IQCYWMn3qgIAAAMGAAAOAAAAZHJzL2Uyb0RvYy54bWy0VEtv2zAMvg/YfxB0X+0EcdYGdYqgRYcB&#10;XRu0HXpWZCkWIEsapcTJfv0o+dHHih2G7SKLIvmR/Ezy/OLQaLIX4JU1JZ2c5JQIw22lzLak3x+v&#10;P51S4gMzFdPWiJIehacXy48fzlu3EFNbW10JIAhi/KJ1Ja1DcIss87wWDfMn1gmDSmmhYQFF2GYV&#10;sBbRG51N83yetRYqB5YL7/H1qlPSZcKXUvBwJ6UXgeiSYm4hnZDOTTyz5TlbbIG5WvE+DfYXWTRM&#10;GQw6Ql2xwMgO1G9QjeJgvZXhhNsms1IqLlINWM0kf1PNQ82cSLUgOd6NNPl/B8tv92sgqippQYlh&#10;Df6itRRKL1DgNQHB6+BJEXlqnV+g+YNbQy95vMaiDxKa+MVyyCFxexy5FYdAOD4WxWkxm+Mv4Kib&#10;52fzPJGfPXs78OGLsA2Jl5KC2tZhBWDbRCzb3/iAcdFhMIwhvdWqulZaJyF2jbjUQPYM//dmO0mu&#10;etd8s1X3dlrkY+DUZNE8ob5C0ua/gWMBET2LdHYEpls4ahFjanMvJP4QpGyash+z7ApgnAsTusJ8&#10;zSrRPceyBkJHj1RXAozIElkasXuA14QN2B3NvX10FWmSRuf8T4l1zqNHimxNGJ0bZSy8B6Cxqj5y&#10;Zz+Q1FETWdrY6ojtCrabY+/4tcJmuWE+rBng4GJ/4TIKd3hIbduS2v5GSW3h53vv0R7nCbWUtLgI&#10;Sup/7BgISvRXg5N2NpnN4uZIwqz4PEUBXmo2LzVm11xa7L0Jrj3H0zXaBz1cJdjmCXfWKkZFFTMc&#10;Y5eUBxiEy9AtKNx6XKxWyQy3hWPhxjw4HsEjq3EMHg9PDFw/MQFn7dYOS4Mt3oxMZxs9jV3tgpUq&#10;zdMzrz3fuGlS4/RbMa6yl3Kyet7dy18AAAD//wMAUEsDBBQABgAIAAAAIQCOKLi03wAAAAoBAAAP&#10;AAAAZHJzL2Rvd25yZXYueG1sTI/BToNAEIbvJr7DZky8tQsECVKWxpho4q1iY+Jty26ByM4guy30&#10;7R1P9jjzf/nnm3K7uEGc7eR7QgXxOgJhsSHTY6tg//GyykH4oNHogdAquFgP2+r2ptSFoRnf7bkO&#10;reAS9IVW0IUwFlL6prNO+zWNFjk70uR04HFqpZn0zOVukEkUZdLpHvlCp0f73Nnmuz45BWY/Z+mO&#10;LsNP/ZmOb25Hr+kXKXV/tzxtQAS7hH8Y/vRZHSp2OtAJjReDglUcxYxykCcgGMizxwcQB17EaQKy&#10;KuX1C9UvAAAA//8DAFBLAQItABQABgAIAAAAIQC2gziS/gAAAOEBAAATAAAAAAAAAAAAAAAAAAAA&#10;AABbQ29udGVudF9UeXBlc10ueG1sUEsBAi0AFAAGAAgAAAAhADj9If/WAAAAlAEAAAsAAAAAAAAA&#10;AAAAAAAALwEAAF9yZWxzLy5yZWxzUEsBAi0AFAAGAAgAAAAhAJhYyfeqAgAAAwYAAA4AAAAAAAAA&#10;AAAAAAAALgIAAGRycy9lMm9Eb2MueG1sUEsBAi0AFAAGAAgAAAAhAI4ouLTfAAAACgEAAA8AAAAA&#10;AAAAAAAAAAAABAUAAGRycy9kb3ducmV2LnhtbFBLBQYAAAAABAAEAPMAAAAQBgAAAAA=&#10;" adj="20421" fillcolor="#d8d8d8 [2732]" strokecolor="#d8d8d8 [2732]" strokeweight="2pt"/>
+              <v:shape id="Pfeil: nach rechts 5" o:spid="_x0000_s1026" type="#_x0000_t13" style="position:absolute;margin-left:-5.05pt;margin-top:9.1pt;width:439.8pt;height:48pt;z-index:251499008;visibility:visible;mso-wrap-style:square;mso-wrap-distance-left:9pt;mso-wrap-distance-top:0;mso-wrap-distance-right:9pt;mso-wrap-distance-bottom:0;mso-position-horizontal:absolute;mso-position-horizontal-relative:text;mso-position-vertical:absolute;mso-position-vertical-relative:text;v-text-anchor:middle" o:gfxdata="UEsDBBQABgAIAAAAIQC2gziS/gAAAOEBAAATAAAAW0NvbnRlbnRfVHlwZXNdLnhtbJSRQU7DMBBF&#10;90jcwfIWJU67QAgl6YK0S0CoHGBkTxKLZGx5TGhvj5O2G0SRWNoz/78nu9wcxkFMGNg6quQqL6RA&#10;0s5Y6ir5vt9lD1JwBDIwOMJKHpHlpr69KfdHjyxSmriSfYz+USnWPY7AufNIadK6MEJMx9ApD/oD&#10;OlTrorhX2lFEilmcO2RdNtjC5xDF9pCuTyYBB5bi6bQ4syoJ3g9WQ0ymaiLzg5KdCXlKLjvcW893&#10;SUOqXwnz5DrgnHtJTxOsQfEKIT7DmDSUCaxw7Rqn8787ZsmRM9e2VmPeBN4uqYvTtW7jvijg9N/y&#10;JsXecLq0q+WD6m8AAAD//wMAUEsDBBQABgAIAAAAIQA4/SH/1gAAAJQBAAALAAAAX3JlbHMvLnJl&#10;bHOkkMFqwzAMhu+DvYPRfXGawxijTi+j0GvpHsDYimMaW0Yy2fr2M4PBMnrbUb/Q94l/f/hMi1qR&#10;JVI2sOt6UJgd+ZiDgffL8ekFlFSbvV0oo4EbChzGx4f9GRdb25HMsYhqlCwG5lrLq9biZkxWOiqY&#10;22YiTra2kYMu1l1tQD30/bPm3wwYN0x18gb45AdQl1tp5j/sFB2T0FQ7R0nTNEV3j6o9feQzro1i&#10;OWA14Fm+Q8a1a8+Bvu/d/dMb2JY5uiPbhG/ktn4cqGU/er3pcvwCAAD//wMAUEsDBBQABgAIAAAA&#10;IQCYWMn3qgIAAAMGAAAOAAAAZHJzL2Uyb0RvYy54bWy0VEtv2zAMvg/YfxB0X+0EcdYGdYqgRYcB&#10;XRu0HXpWZCkWIEsapcTJfv0o+dHHih2G7SKLIvmR/Ezy/OLQaLIX4JU1JZ2c5JQIw22lzLak3x+v&#10;P51S4gMzFdPWiJIehacXy48fzlu3EFNbW10JIAhi/KJ1Ja1DcIss87wWDfMn1gmDSmmhYQFF2GYV&#10;sBbRG51N83yetRYqB5YL7/H1qlPSZcKXUvBwJ6UXgeiSYm4hnZDOTTyz5TlbbIG5WvE+DfYXWTRM&#10;GQw6Ql2xwMgO1G9QjeJgvZXhhNsms1IqLlINWM0kf1PNQ82cSLUgOd6NNPl/B8tv92sgqippQYlh&#10;Df6itRRKL1DgNQHB6+BJEXlqnV+g+YNbQy95vMaiDxKa+MVyyCFxexy5FYdAOD4WxWkxm+Mv4Kib&#10;52fzPJGfPXs78OGLsA2Jl5KC2tZhBWDbRCzb3/iAcdFhMIwhvdWqulZaJyF2jbjUQPYM//dmO0mu&#10;etd8s1X3dlrkY+DUZNE8ob5C0ua/gWMBET2LdHYEpls4ahFjanMvJP4QpGyash+z7ApgnAsTusJ8&#10;zSrRPceyBkJHj1RXAozIElkasXuA14QN2B3NvX10FWmSRuf8T4l1zqNHimxNGJ0bZSy8B6Cxqj5y&#10;Zz+Q1FETWdrY6ojtCrabY+/4tcJmuWE+rBng4GJ/4TIKd3hIbduS2v5GSW3h53vv0R7nCbWUtLgI&#10;Sup/7BgISvRXg5N2NpnN4uZIwqz4PEUBXmo2LzVm11xa7L0Jrj3H0zXaBz1cJdjmCXfWKkZFFTMc&#10;Y5eUBxiEy9AtKNx6XKxWyQy3hWPhxjw4HsEjq3EMHg9PDFw/MQFn7dYOS4Mt3oxMZxs9jV3tgpUq&#10;zdMzrz3fuGlS4/RbMa6yl3Kyet7dy18AAAD//wMAUEsDBBQABgAIAAAAIQCOKLi03wAAAAoBAAAP&#10;AAAAZHJzL2Rvd25yZXYueG1sTI/BToNAEIbvJr7DZky8tQsECVKWxpho4q1iY+Jty26ByM4guy30&#10;7R1P9jjzf/nnm3K7uEGc7eR7QgXxOgJhsSHTY6tg//GyykH4oNHogdAquFgP2+r2ptSFoRnf7bkO&#10;reAS9IVW0IUwFlL6prNO+zWNFjk70uR04HFqpZn0zOVukEkUZdLpHvlCp0f73Nnmuz45BWY/Z+mO&#10;LsNP/ZmOb25Hr+kXKXV/tzxtQAS7hH8Y/vRZHSp2OtAJjReDglUcxYxykCcgGMizxwcQB17EaQKy&#10;KuX1C9UvAAAA//8DAFBLAQItABQABgAIAAAAIQC2gziS/gAAAOEBAAATAAAAAAAAAAAAAAAAAAAA&#10;AABbQ29udGVudF9UeXBlc10ueG1sUEsBAi0AFAAGAAgAAAAhADj9If/WAAAAlAEAAAsAAAAAAAAA&#10;AAAAAAAALwEAAF9yZWxzLy5yZWxzUEsBAi0AFAAGAAgAAAAhAJhYyfeqAgAAAwYAAA4AAAAAAAAA&#10;AAAAAAAALgIAAGRycy9lMm9Eb2MueG1sUEsBAi0AFAAGAAgAAAAhAI4ouLTfAAAACgEAAA8AAAAA&#10;AAAAAAAAAAAABAUAAGRycy9kb3ducmV2LnhtbFBLBQYAAAAABAAEAPMAAAAQBgAAAAA=&#10;" adj="20421" fillcolor="#d8d8d8 [2732]" strokecolor="#d8d8d8 [2732]" strokeweight="2pt"/>
             </w:pict>
           </mc:Fallback>
         </mc:AlternateContent>
@@ -5703,7 +5750,7 @@
         <mc:AlternateContent>
           <mc:Choice Requires="wps">
             <w:drawing>
-              <wp:anchor distT="0" distB="0" distL="114300" distR="114300" simplePos="0" relativeHeight="251811328" behindDoc="0" locked="0" layoutInCell="1" allowOverlap="1" wp14:anchorId="4C3678B2" wp14:editId="60C126AB">
+              <wp:anchor distT="0" distB="0" distL="114300" distR="114300" simplePos="0" relativeHeight="251810304" behindDoc="0" locked="0" layoutInCell="1" allowOverlap="1" wp14:anchorId="4C3678B2" wp14:editId="60C126AB">
                 <wp:simplePos x="0" y="0"/>
                 <wp:positionH relativeFrom="column">
                   <wp:posOffset>5132705</wp:posOffset>
@@ -5755,7 +5802,7 @@
           </mc:Choice>
           <mc:Fallback>
             <w:pict>
-              <v:shape w14:anchorId="1E1A8CD3" id="Gerade Verbindung mit Pfeil 19" o:spid="_x0000_s1026" type="#_x0000_t32" style="position:absolute;margin-left:404.15pt;margin-top:23.1pt;width:0;height:21.6pt;flip:y;z-index:251811328;visibility:visible;mso-wrap-style:square;mso-wrap-distance-left:9pt;mso-wrap-distance-top:0;mso-wrap-distance-right:9pt;mso-wrap-distance-bottom:0;mso-position-horizontal:absolute;mso-position-horizontal-relative:text;mso-position-vertical:absolute;mso-position-vertical-relative:text" o:gfxdata="UEsDBBQABgAIAAAAIQC2gziS/gAAAOEBAAATAAAAW0NvbnRlbnRfVHlwZXNdLnhtbJSRQU7DMBBF&#10;90jcwfIWJU67QAgl6YK0S0CoHGBkTxKLZGx5TGhvj5O2G0SRWNoz/78nu9wcxkFMGNg6quQqL6RA&#10;0s5Y6ir5vt9lD1JwBDIwOMJKHpHlpr69KfdHjyxSmriSfYz+USnWPY7AufNIadK6MEJMx9ApD/oD&#10;OlTrorhX2lFEilmcO2RdNtjC5xDF9pCuTyYBB5bi6bQ4syoJ3g9WQ0ymaiLzg5KdCXlKLjvcW893&#10;SUOqXwnz5DrgnHtJTxOsQfEKIT7DmDSUCaxw7Rqn8787ZsmRM9e2VmPeBN4uqYvTtW7jvijg9N/y&#10;JsXecLq0q+WD6m8AAAD//wMAUEsDBBQABgAIAAAAIQA4/SH/1gAAAJQBAAALAAAAX3JlbHMvLnJl&#10;bHOkkMFqwzAMhu+DvYPRfXGawxijTi+j0GvpHsDYimMaW0Yy2fr2M4PBMnrbUb/Q94l/f/hMi1qR&#10;JVI2sOt6UJgd+ZiDgffL8ekFlFSbvV0oo4EbChzGx4f9GRdb25HMsYhqlCwG5lrLq9biZkxWOiqY&#10;22YiTra2kYMu1l1tQD30/bPm3wwYN0x18gb45AdQl1tp5j/sFB2T0FQ7R0nTNEV3j6o9feQzro1i&#10;OWA14Fm+Q8a1a8+Bvu/d/dMb2JY5uiPbhG/ktn4cqGU/er3pcvwCAAD//wMAUEsDBBQABgAIAAAA&#10;IQD2AqPz4AEAAAIEAAAOAAAAZHJzL2Uyb0RvYy54bWysU8mOEzEQvSPxD5bvpDsBsUTpzCEDc0EQ&#10;MTB3xy53W3hT2ZOk/56yO2kQi4QQF8tLvVf1XpU3N2dn2REwmeA7vly0nIGXQRnfd/zL53fPXnOW&#10;svBK2OCh4yMkfrN9+mRzimtYhSFYBciIxKf1KXZ8yDmumybJAZxIixDB06MO6ESmI/aNQnEidmeb&#10;Vdu+bE4BVcQgISW6vZ0e+bbyaw0yf9Q6QWa241RbrivW9VDWZrsR6x5FHIy8lCH+oQonjKekM9Wt&#10;yII9ovmFyhmJIQWdFzK4JmhtJFQNpGbZ/qTmfhARqhYyJ8XZpvT/aOWH4x6ZUdS7N5x54ahHd4BC&#10;AXsAPBivHn3PnMlsr8FYRlFk2SmmNSF3fo+XU4p7LPrPGh3T1sQHYqyOkEZ2roaPs+FwzkxOl5Ju&#10;V69ePF/VXjQTQ2GKmPIdBMfKpuMpozD9kHfBe+pqwIldHN+nTDUQ8AooYOvLmoWxb71ieYwkK6MR&#10;vrdQBFB4CWmKkKn0usujhQn+CTS5QiVOaeo8ws4iOwqaJPV1ObNQZIFoY+0MaqvyP4IusQUGdUb/&#10;FjhH14zB5xnojA/4u6z5fC1VT/FX1ZPWIvsQ1FgbWe2gQav+XD5FmeQfzxX+/etuvwEAAP//AwBQ&#10;SwMEFAAGAAgAAAAhAHEe/ZndAAAACQEAAA8AAABkcnMvZG93bnJldi54bWxMj01PwzAMhu9I/IfI&#10;SNxYylamrms6oUk7gsTGAW5Z46WFxqmSbCv8eow4jJs/Hr1+XK1G14sThth5UnA/yUAgNd50ZBW8&#10;7jZ3BYiYNBnde0IFXxhhVV9fVbo0/kwveNomKziEYqkVtCkNpZSxadHpOPEDEu8OPjiduA1WmqDP&#10;HO56Oc2yuXS6I77Q6gHXLTaf26NT8JScDW7xsMmtpdn7R9yt356/lbq9GR+XIBKO6QLDrz6rQ81O&#10;e38kE0WvoMiKGaMK8vkUBAN/gz0XixxkXcn/H9Q/AAAA//8DAFBLAQItABQABgAIAAAAIQC2gziS&#10;/gAAAOEBAAATAAAAAAAAAAAAAAAAAAAAAABbQ29udGVudF9UeXBlc10ueG1sUEsBAi0AFAAGAAgA&#10;AAAhADj9If/WAAAAlAEAAAsAAAAAAAAAAAAAAAAALwEAAF9yZWxzLy5yZWxzUEsBAi0AFAAGAAgA&#10;AAAhAPYCo/PgAQAAAgQAAA4AAAAAAAAAAAAAAAAALgIAAGRycy9lMm9Eb2MueG1sUEsBAi0AFAAG&#10;AAgAAAAhAHEe/ZndAAAACQEAAA8AAAAAAAAAAAAAAAAAOgQAAGRycy9kb3ducmV2LnhtbFBLBQYA&#10;AAAABAAEAPMAAABEBQAAAAA=&#10;" strokecolor="black [3040]">
+              <v:shape w14:anchorId="5581E47F" id="Gerade Verbindung mit Pfeil 19" o:spid="_x0000_s1026" type="#_x0000_t32" style="position:absolute;margin-left:404.15pt;margin-top:23.1pt;width:0;height:21.6pt;flip:y;z-index:251810304;visibility:visible;mso-wrap-style:square;mso-wrap-distance-left:9pt;mso-wrap-distance-top:0;mso-wrap-distance-right:9pt;mso-wrap-distance-bottom:0;mso-position-horizontal:absolute;mso-position-horizontal-relative:text;mso-position-vertical:absolute;mso-position-vertical-relative:text" o:gfxdata="UEsDBBQABgAIAAAAIQC2gziS/gAAAOEBAAATAAAAW0NvbnRlbnRfVHlwZXNdLnhtbJSRQU7DMBBF&#10;90jcwfIWJU67QAgl6YK0S0CoHGBkTxKLZGx5TGhvj5O2G0SRWNoz/78nu9wcxkFMGNg6quQqL6RA&#10;0s5Y6ir5vt9lD1JwBDIwOMJKHpHlpr69KfdHjyxSmriSfYz+USnWPY7AufNIadK6MEJMx9ApD/oD&#10;OlTrorhX2lFEilmcO2RdNtjC5xDF9pCuTyYBB5bi6bQ4syoJ3g9WQ0ymaiLzg5KdCXlKLjvcW893&#10;SUOqXwnz5DrgnHtJTxOsQfEKIT7DmDSUCaxw7Rqn8787ZsmRM9e2VmPeBN4uqYvTtW7jvijg9N/y&#10;JsXecLq0q+WD6m8AAAD//wMAUEsDBBQABgAIAAAAIQA4/SH/1gAAAJQBAAALAAAAX3JlbHMvLnJl&#10;bHOkkMFqwzAMhu+DvYPRfXGawxijTi+j0GvpHsDYimMaW0Yy2fr2M4PBMnrbUb/Q94l/f/hMi1qR&#10;JVI2sOt6UJgd+ZiDgffL8ekFlFSbvV0oo4EbChzGx4f9GRdb25HMsYhqlCwG5lrLq9biZkxWOiqY&#10;22YiTra2kYMu1l1tQD30/bPm3wwYN0x18gb45AdQl1tp5j/sFB2T0FQ7R0nTNEV3j6o9feQzro1i&#10;OWA14Fm+Q8a1a8+Bvu/d/dMb2JY5uiPbhG/ktn4cqGU/er3pcvwCAAD//wMAUEsDBBQABgAIAAAA&#10;IQD2AqPz4AEAAAIEAAAOAAAAZHJzL2Uyb0RvYy54bWysU8mOEzEQvSPxD5bvpDsBsUTpzCEDc0EQ&#10;MTB3xy53W3hT2ZOk/56yO2kQi4QQF8tLvVf1XpU3N2dn2REwmeA7vly0nIGXQRnfd/zL53fPXnOW&#10;svBK2OCh4yMkfrN9+mRzimtYhSFYBciIxKf1KXZ8yDmumybJAZxIixDB06MO6ESmI/aNQnEidmeb&#10;Vdu+bE4BVcQgISW6vZ0e+bbyaw0yf9Q6QWa241RbrivW9VDWZrsR6x5FHIy8lCH+oQonjKekM9Wt&#10;yII9ovmFyhmJIQWdFzK4JmhtJFQNpGbZ/qTmfhARqhYyJ8XZpvT/aOWH4x6ZUdS7N5x54ahHd4BC&#10;AXsAPBivHn3PnMlsr8FYRlFk2SmmNSF3fo+XU4p7LPrPGh3T1sQHYqyOkEZ2roaPs+FwzkxOl5Ju&#10;V69ePF/VXjQTQ2GKmPIdBMfKpuMpozD9kHfBe+pqwIldHN+nTDUQ8AooYOvLmoWxb71ieYwkK6MR&#10;vrdQBFB4CWmKkKn0usujhQn+CTS5QiVOaeo8ws4iOwqaJPV1ObNQZIFoY+0MaqvyP4IusQUGdUb/&#10;FjhH14zB5xnojA/4u6z5fC1VT/FX1ZPWIvsQ1FgbWe2gQav+XD5FmeQfzxX+/etuvwEAAP//AwBQ&#10;SwMEFAAGAAgAAAAhAHEe/ZndAAAACQEAAA8AAABkcnMvZG93bnJldi54bWxMj01PwzAMhu9I/IfI&#10;SNxYylamrms6oUk7gsTGAW5Z46WFxqmSbCv8eow4jJs/Hr1+XK1G14sThth5UnA/yUAgNd50ZBW8&#10;7jZ3BYiYNBnde0IFXxhhVV9fVbo0/kwveNomKziEYqkVtCkNpZSxadHpOPEDEu8OPjiduA1WmqDP&#10;HO56Oc2yuXS6I77Q6gHXLTaf26NT8JScDW7xsMmtpdn7R9yt356/lbq9GR+XIBKO6QLDrz6rQ81O&#10;e38kE0WvoMiKGaMK8vkUBAN/gz0XixxkXcn/H9Q/AAAA//8DAFBLAQItABQABgAIAAAAIQC2gziS&#10;/gAAAOEBAAATAAAAAAAAAAAAAAAAAAAAAABbQ29udGVudF9UeXBlc10ueG1sUEsBAi0AFAAGAAgA&#10;AAAhADj9If/WAAAAlAEAAAsAAAAAAAAAAAAAAAAALwEAAF9yZWxzLy5yZWxzUEsBAi0AFAAGAAgA&#10;AAAhAPYCo/PgAQAAAgQAAA4AAAAAAAAAAAAAAAAALgIAAGRycy9lMm9Eb2MueG1sUEsBAi0AFAAG&#10;AAgAAAAhAHEe/ZndAAAACQEAAA8AAAAAAAAAAAAAAAAAOgQAAGRycy9kb3ducmV2LnhtbFBLBQYA&#10;AAAABAAEAPMAAABEBQAAAAA=&#10;" strokecolor="black [3040]">
                 <v:stroke endarrow="block"/>
               </v:shape>
             </w:pict>
@@ -5769,7 +5816,7 @@
         <mc:AlternateContent>
           <mc:Choice Requires="wps">
             <w:drawing>
-              <wp:anchor distT="0" distB="0" distL="114300" distR="114300" simplePos="0" relativeHeight="251605504" behindDoc="0" locked="0" layoutInCell="1" allowOverlap="1" wp14:anchorId="14F32A53" wp14:editId="4FAB7F1A">
+              <wp:anchor distT="0" distB="0" distL="114300" distR="114300" simplePos="0" relativeHeight="251604480" behindDoc="0" locked="0" layoutInCell="1" allowOverlap="1" wp14:anchorId="14F32A53" wp14:editId="4FAB7F1A">
                 <wp:simplePos x="0" y="0"/>
                 <wp:positionH relativeFrom="column">
                   <wp:posOffset>4411345</wp:posOffset>
@@ -5821,7 +5868,7 @@
           </mc:Choice>
           <mc:Fallback>
             <w:pict>
-              <v:shape w14:anchorId="21315C6D" id="Gerade Verbindung mit Pfeil 34" o:spid="_x0000_s1026" type="#_x0000_t32" style="position:absolute;margin-left:347.35pt;margin-top:22.05pt;width:0;height:21.6pt;flip:y;z-index:251605504;visibility:visible;mso-wrap-style:square;mso-wrap-distance-left:9pt;mso-wrap-distance-top:0;mso-wrap-distance-right:9pt;mso-wrap-distance-bottom:0;mso-position-horizontal:absolute;mso-position-horizontal-relative:text;mso-position-vertical:absolute;mso-position-vertical-relative:text" o:gfxdata="UEsDBBQABgAIAAAAIQC2gziS/gAAAOEBAAATAAAAW0NvbnRlbnRfVHlwZXNdLnhtbJSRQU7DMBBF&#10;90jcwfIWJU67QAgl6YK0S0CoHGBkTxKLZGx5TGhvj5O2G0SRWNoz/78nu9wcxkFMGNg6quQqL6RA&#10;0s5Y6ir5vt9lD1JwBDIwOMJKHpHlpr69KfdHjyxSmriSfYz+USnWPY7AufNIadK6MEJMx9ApD/oD&#10;OlTrorhX2lFEilmcO2RdNtjC5xDF9pCuTyYBB5bi6bQ4syoJ3g9WQ0ymaiLzg5KdCXlKLjvcW893&#10;SUOqXwnz5DrgnHtJTxOsQfEKIT7DmDSUCaxw7Rqn8787ZsmRM9e2VmPeBN4uqYvTtW7jvijg9N/y&#10;JsXecLq0q+WD6m8AAAD//wMAUEsDBBQABgAIAAAAIQA4/SH/1gAAAJQBAAALAAAAX3JlbHMvLnJl&#10;bHOkkMFqwzAMhu+DvYPRfXGawxijTi+j0GvpHsDYimMaW0Yy2fr2M4PBMnrbUb/Q94l/f/hMi1qR&#10;JVI2sOt6UJgd+ZiDgffL8ekFlFSbvV0oo4EbChzGx4f9GRdb25HMsYhqlCwG5lrLq9biZkxWOiqY&#10;22YiTra2kYMu1l1tQD30/bPm3wwYN0x18gb45AdQl1tp5j/sFB2T0FQ7R0nTNEV3j6o9feQzro1i&#10;OWA14Fm+Q8a1a8+Bvu/d/dMb2JY5uiPbhG/ktn4cqGU/er3pcvwCAAD//wMAUEsDBBQABgAIAAAA&#10;IQC2AQ0g4QEAAAIEAAAOAAAAZHJzL2Uyb0RvYy54bWysU8mOEzEQvSPxD5bvpDuZEaAonTlkYC4I&#10;Ipa5O3a528Kbyp6k8/eU3UmDWCSEuFhe6r2q96q8uRudZUfAZILv+HLRcgZeBmV83/Evn9++eM1Z&#10;ysIrYYOHjp8h8bvt82ebU1zDKgzBKkBGJD6tT7HjQ85x3TRJDuBEWoQInh51QCcyHbFvFIoTsTvb&#10;rNr2ZXMKqCIGCSnR7f30yLeVX2uQ+YPWCTKzHafacl2xroeyNtuNWPco4mDkpQzxD1U4YTwlnanu&#10;RRbsCc0vVM5IDCnovJDBNUFrI6FqIDXL9ic1nwYRoWohc1KcbUr/j1a+P+6RGdXxm1vOvHDUowdA&#10;oYA9Ah6MV0++Z85kttdgLKMosuwU05qQO7/HyynFPRb9o0bHtDXxkaahOkIa2VgNP8+Gw5iZnC4l&#10;3a5e3d6sai+aiaEwRUz5AYJjZdPxlFGYfsi74D11NeDELo7vUqYaCHgFFLD1Zc3C2DdesXyOJCuj&#10;Eb63UARQeAlpipCp9LrLZwsT/CNocoVKnNLUeYSdRXYUNEnq63JmocgC0cbaGdRW5X8EXWILDOqM&#10;/i1wjq4Zg88z0Bkf8HdZ83gtVU/xV9WT1iL7ENS5NrLaQYNW/bl8ijLJP54r/PvX3X4DAAD//wMA&#10;UEsDBBQABgAIAAAAIQBSiDtT3gAAAAkBAAAPAAAAZHJzL2Rvd25yZXYueG1sTI9NT8MwDIbvSPyH&#10;yEjcWDpW9lHqTmjSjiCxcWC3rPHSQuNUSbYVfj1BO8DR9qPXz1suB9uJE/nQOkYYjzIQxLXTLRuE&#10;t+36bg4iRMVadY4J4YsCLKvrq1IV2p35lU6baEQK4VAohCbGvpAy1A1ZFUauJ063g/NWxTR6I7VX&#10;5xRuO3mfZVNpVcvpQ6N6WjVUf26OFuE5WuPt4mGdG8OT3UfYrt5fvhFvb4anRxCRhvgHw69+Uocq&#10;Oe3dkXUQHcJ0kc8SipDnYxAJuCz2CPPZBGRVyv8Nqh8AAAD//wMAUEsBAi0AFAAGAAgAAAAhALaD&#10;OJL+AAAA4QEAABMAAAAAAAAAAAAAAAAAAAAAAFtDb250ZW50X1R5cGVzXS54bWxQSwECLQAUAAYA&#10;CAAAACEAOP0h/9YAAACUAQAACwAAAAAAAAAAAAAAAAAvAQAAX3JlbHMvLnJlbHNQSwECLQAUAAYA&#10;CAAAACEAtgENIOEBAAACBAAADgAAAAAAAAAAAAAAAAAuAgAAZHJzL2Uyb0RvYy54bWxQSwECLQAU&#10;AAYACAAAACEAUog7U94AAAAJAQAADwAAAAAAAAAAAAAAAAA7BAAAZHJzL2Rvd25yZXYueG1sUEsF&#10;BgAAAAAEAAQA8wAAAEYFAAAAAA==&#10;" strokecolor="black [3040]">
+              <v:shape w14:anchorId="63934E0F" id="Gerade Verbindung mit Pfeil 34" o:spid="_x0000_s1026" type="#_x0000_t32" style="position:absolute;margin-left:347.35pt;margin-top:22.05pt;width:0;height:21.6pt;flip:y;z-index:251604480;visibility:visible;mso-wrap-style:square;mso-wrap-distance-left:9pt;mso-wrap-distance-top:0;mso-wrap-distance-right:9pt;mso-wrap-distance-bottom:0;mso-position-horizontal:absolute;mso-position-horizontal-relative:text;mso-position-vertical:absolute;mso-position-vertical-relative:text" o:gfxdata="UEsDBBQABgAIAAAAIQC2gziS/gAAAOEBAAATAAAAW0NvbnRlbnRfVHlwZXNdLnhtbJSRQU7DMBBF&#10;90jcwfIWJU67QAgl6YK0S0CoHGBkTxKLZGx5TGhvj5O2G0SRWNoz/78nu9wcxkFMGNg6quQqL6RA&#10;0s5Y6ir5vt9lD1JwBDIwOMJKHpHlpr69KfdHjyxSmriSfYz+USnWPY7AufNIadK6MEJMx9ApD/oD&#10;OlTrorhX2lFEilmcO2RdNtjC5xDF9pCuTyYBB5bi6bQ4syoJ3g9WQ0ymaiLzg5KdCXlKLjvcW893&#10;SUOqXwnz5DrgnHtJTxOsQfEKIT7DmDSUCaxw7Rqn8787ZsmRM9e2VmPeBN4uqYvTtW7jvijg9N/y&#10;JsXecLq0q+WD6m8AAAD//wMAUEsDBBQABgAIAAAAIQA4/SH/1gAAAJQBAAALAAAAX3JlbHMvLnJl&#10;bHOkkMFqwzAMhu+DvYPRfXGawxijTi+j0GvpHsDYimMaW0Yy2fr2M4PBMnrbUb/Q94l/f/hMi1qR&#10;JVI2sOt6UJgd+ZiDgffL8ekFlFSbvV0oo4EbChzGx4f9GRdb25HMsYhqlCwG5lrLq9biZkxWOiqY&#10;22YiTra2kYMu1l1tQD30/bPm3wwYN0x18gb45AdQl1tp5j/sFB2T0FQ7R0nTNEV3j6o9feQzro1i&#10;OWA14Fm+Q8a1a8+Bvu/d/dMb2JY5uiPbhG/ktn4cqGU/er3pcvwCAAD//wMAUEsDBBQABgAIAAAA&#10;IQC2AQ0g4QEAAAIEAAAOAAAAZHJzL2Uyb0RvYy54bWysU8mOEzEQvSPxD5bvpDuZEaAonTlkYC4I&#10;Ipa5O3a528Kbyp6k8/eU3UmDWCSEuFhe6r2q96q8uRudZUfAZILv+HLRcgZeBmV83/Evn9++eM1Z&#10;ysIrYYOHjp8h8bvt82ebU1zDKgzBKkBGJD6tT7HjQ85x3TRJDuBEWoQInh51QCcyHbFvFIoTsTvb&#10;rNr2ZXMKqCIGCSnR7f30yLeVX2uQ+YPWCTKzHafacl2xroeyNtuNWPco4mDkpQzxD1U4YTwlnanu&#10;RRbsCc0vVM5IDCnovJDBNUFrI6FqIDXL9ic1nwYRoWohc1KcbUr/j1a+P+6RGdXxm1vOvHDUowdA&#10;oYA9Ah6MV0++Z85kttdgLKMosuwU05qQO7/HyynFPRb9o0bHtDXxkaahOkIa2VgNP8+Gw5iZnC4l&#10;3a5e3d6sai+aiaEwRUz5AYJjZdPxlFGYfsi74D11NeDELo7vUqYaCHgFFLD1Zc3C2DdesXyOJCuj&#10;Eb63UARQeAlpipCp9LrLZwsT/CNocoVKnNLUeYSdRXYUNEnq63JmocgC0cbaGdRW5X8EXWILDOqM&#10;/i1wjq4Zg88z0Bkf8HdZ83gtVU/xV9WT1iL7ENS5NrLaQYNW/bl8ijLJP54r/PvX3X4DAAD//wMA&#10;UEsDBBQABgAIAAAAIQBSiDtT3gAAAAkBAAAPAAAAZHJzL2Rvd25yZXYueG1sTI9NT8MwDIbvSPyH&#10;yEjcWDpW9lHqTmjSjiCxcWC3rPHSQuNUSbYVfj1BO8DR9qPXz1suB9uJE/nQOkYYjzIQxLXTLRuE&#10;t+36bg4iRMVadY4J4YsCLKvrq1IV2p35lU6baEQK4VAohCbGvpAy1A1ZFUauJ063g/NWxTR6I7VX&#10;5xRuO3mfZVNpVcvpQ6N6WjVUf26OFuE5WuPt4mGdG8OT3UfYrt5fvhFvb4anRxCRhvgHw69+Uocq&#10;Oe3dkXUQHcJ0kc8SipDnYxAJuCz2CPPZBGRVyv8Nqh8AAAD//wMAUEsBAi0AFAAGAAgAAAAhALaD&#10;OJL+AAAA4QEAABMAAAAAAAAAAAAAAAAAAAAAAFtDb250ZW50X1R5cGVzXS54bWxQSwECLQAUAAYA&#10;CAAAACEAOP0h/9YAAACUAQAACwAAAAAAAAAAAAAAAAAvAQAAX3JlbHMvLnJlbHNQSwECLQAUAAYA&#10;CAAAACEAtgENIOEBAAACBAAADgAAAAAAAAAAAAAAAAAuAgAAZHJzL2Uyb0RvYy54bWxQSwECLQAU&#10;AAYACAAAACEAUog7U94AAAAJAQAADwAAAAAAAAAAAAAAAAA7BAAAZHJzL2Rvd25yZXYueG1sUEsF&#10;BgAAAAAEAAQA8wAAAEYFAAAAAA==&#10;" strokecolor="black [3040]">
                 <v:stroke endarrow="block"/>
               </v:shape>
             </w:pict>
@@ -5835,7 +5882,7 @@
         <mc:AlternateContent>
           <mc:Choice Requires="wps">
             <w:drawing>
-              <wp:anchor distT="0" distB="0" distL="114300" distR="114300" simplePos="0" relativeHeight="251572736" behindDoc="0" locked="0" layoutInCell="1" allowOverlap="1" wp14:anchorId="419BFCCC" wp14:editId="183DF315">
+              <wp:anchor distT="0" distB="0" distL="114300" distR="114300" simplePos="0" relativeHeight="251571712" behindDoc="0" locked="0" layoutInCell="1" allowOverlap="1" wp14:anchorId="419BFCCC" wp14:editId="183DF315">
                 <wp:simplePos x="0" y="0"/>
                 <wp:positionH relativeFrom="column">
                   <wp:posOffset>3636645</wp:posOffset>
@@ -5887,7 +5934,7 @@
           </mc:Choice>
           <mc:Fallback>
             <w:pict>
-              <v:shape w14:anchorId="56BBFF0C" id="Gerade Verbindung mit Pfeil 29" o:spid="_x0000_s1026" type="#_x0000_t32" style="position:absolute;margin-left:286.35pt;margin-top:22pt;width:0;height:21.6pt;flip:y;z-index:251572736;visibility:visible;mso-wrap-style:square;mso-wrap-distance-left:9pt;mso-wrap-distance-top:0;mso-wrap-distance-right:9pt;mso-wrap-distance-bottom:0;mso-position-horizontal:absolute;mso-position-horizontal-relative:text;mso-position-vertical:absolute;mso-position-vertical-relative:text" o:gfxdata="UEsDBBQABgAIAAAAIQC2gziS/gAAAOEBAAATAAAAW0NvbnRlbnRfVHlwZXNdLnhtbJSRQU7DMBBF&#10;90jcwfIWJU67QAgl6YK0S0CoHGBkTxKLZGx5TGhvj5O2G0SRWNoz/78nu9wcxkFMGNg6quQqL6RA&#10;0s5Y6ir5vt9lD1JwBDIwOMJKHpHlpr69KfdHjyxSmriSfYz+USnWPY7AufNIadK6MEJMx9ApD/oD&#10;OlTrorhX2lFEilmcO2RdNtjC5xDF9pCuTyYBB5bi6bQ4syoJ3g9WQ0ymaiLzg5KdCXlKLjvcW893&#10;SUOqXwnz5DrgnHtJTxOsQfEKIT7DmDSUCaxw7Rqn8787ZsmRM9e2VmPeBN4uqYvTtW7jvijg9N/y&#10;JsXecLq0q+WD6m8AAAD//wMAUEsDBBQABgAIAAAAIQA4/SH/1gAAAJQBAAALAAAAX3JlbHMvLnJl&#10;bHOkkMFqwzAMhu+DvYPRfXGawxijTi+j0GvpHsDYimMaW0Yy2fr2M4PBMnrbUb/Q94l/f/hMi1qR&#10;JVI2sOt6UJgd+ZiDgffL8ekFlFSbvV0oo4EbChzGx4f9GRdb25HMsYhqlCwG5lrLq9biZkxWOiqY&#10;22YiTra2kYMu1l1tQD30/bPm3wwYN0x18gb45AdQl1tp5j/sFB2T0FQ7R0nTNEV3j6o9feQzro1i&#10;OWA14Fm+Q8a1a8+Bvu/d/dMb2JY5uiPbhG/ktn4cqGU/er3pcvwCAAD//wMAUEsDBBQABgAIAAAA&#10;IQDD3V5Y4QEAAAIEAAAOAAAAZHJzL2Uyb0RvYy54bWysU8mOEzEQvSPxD5bvpJOAWKJ05pCBuSCI&#10;GJi7Y5e7Lbyp7Emn/56yO2kQi4QQF8tLvVf1XpW3N2dn2QkwmeBbvlosOQMvgzK+a/mXz++eveYs&#10;ZeGVsMFDy0dI/Gb39Ml2iBtYhz5YBciIxKfNEFve5xw3TZNkD06kRYjg6VEHdCLTEbtGoRiI3dlm&#10;vVy+bIaAKmKQkBLd3k6PfFf5tQaZP2qdIDPbcqot1xXreixrs9uKTYci9kZeyhD/UIUTxlPSmepW&#10;ZMEe0fxC5YzEkILOCxlcE7Q2EqoGUrNa/qTmvhcRqhYyJ8XZpvT/aOWH0wGZUS1fv+HMC0c9ugMU&#10;CtgD4NF49eg75kxmBw3GMooiy4aYNoTc+wNeTikesOg/a3RMWxMfaBqqI6SRnavh42w4nDOT06Wk&#10;2/WrF8/XtRfNxFCYIqZ8B8Gxsml5yihM1+d98J66GnBiF6f3KVMNBLwCCtj6smZh7FuvWB4jycpo&#10;hO8sFAEUXkKaImQqve7yaGGCfwJNrlCJU5o6j7C3yE6CJkl9Xc0sFFkg2lg7g5ZV+R9Bl9gCgzqj&#10;fwuco2vG4PMMdMYH/F3WfL6Wqqf4q+pJa5F9DGqsjax20KBVfy6fokzyj+cK//51d98AAAD//wMA&#10;UEsDBBQABgAIAAAAIQBGjX443QAAAAkBAAAPAAAAZHJzL2Rvd25yZXYueG1sTI/BTsMwDIbvSLxD&#10;ZCRuLKV0dJSmE5q0I0hsHOCWNSYtNE6VZFvh6THaAY62P/3+/no5uUEcMMTek4LrWQYCqfWmJ6vg&#10;Zbu+WoCISZPRgydU8IURls35Wa0r44/0jIdNsoJDKFZaQZfSWEkZ2w6djjM/IvHt3QenE4/BShP0&#10;kcPdIPMsu5VO98QfOj3iqsP2c7N3Ch6Ts8HdzdeFtXTz9hG3q9enb6UuL6aHexAJp/QHw68+q0PD&#10;Tju/JxPFoGBe5iWjCoqCOzFwWuwULMocZFPL/w2aHwAAAP//AwBQSwECLQAUAAYACAAAACEAtoM4&#10;kv4AAADhAQAAEwAAAAAAAAAAAAAAAAAAAAAAW0NvbnRlbnRfVHlwZXNdLnhtbFBLAQItABQABgAI&#10;AAAAIQA4/SH/1gAAAJQBAAALAAAAAAAAAAAAAAAAAC8BAABfcmVscy8ucmVsc1BLAQItABQABgAI&#10;AAAAIQDD3V5Y4QEAAAIEAAAOAAAAAAAAAAAAAAAAAC4CAABkcnMvZTJvRG9jLnhtbFBLAQItABQA&#10;BgAIAAAAIQBGjX443QAAAAkBAAAPAAAAAAAAAAAAAAAAADsEAABkcnMvZG93bnJldi54bWxQSwUG&#10;AAAAAAQABADzAAAARQUAAAAA&#10;" strokecolor="black [3040]">
+              <v:shape w14:anchorId="3EFAF200" id="Gerade Verbindung mit Pfeil 29" o:spid="_x0000_s1026" type="#_x0000_t32" style="position:absolute;margin-left:286.35pt;margin-top:22pt;width:0;height:21.6pt;flip:y;z-index:251571712;visibility:visible;mso-wrap-style:square;mso-wrap-distance-left:9pt;mso-wrap-distance-top:0;mso-wrap-distance-right:9pt;mso-wrap-distance-bottom:0;mso-position-horizontal:absolute;mso-position-horizontal-relative:text;mso-position-vertical:absolute;mso-position-vertical-relative:text" o:gfxdata="UEsDBBQABgAIAAAAIQC2gziS/gAAAOEBAAATAAAAW0NvbnRlbnRfVHlwZXNdLnhtbJSRQU7DMBBF&#10;90jcwfIWJU67QAgl6YK0S0CoHGBkTxKLZGx5TGhvj5O2G0SRWNoz/78nu9wcxkFMGNg6quQqL6RA&#10;0s5Y6ir5vt9lD1JwBDIwOMJKHpHlpr69KfdHjyxSmriSfYz+USnWPY7AufNIadK6MEJMx9ApD/oD&#10;OlTrorhX2lFEilmcO2RdNtjC5xDF9pCuTyYBB5bi6bQ4syoJ3g9WQ0ymaiLzg5KdCXlKLjvcW893&#10;SUOqXwnz5DrgnHtJTxOsQfEKIT7DmDSUCaxw7Rqn8787ZsmRM9e2VmPeBN4uqYvTtW7jvijg9N/y&#10;JsXecLq0q+WD6m8AAAD//wMAUEsDBBQABgAIAAAAIQA4/SH/1gAAAJQBAAALAAAAX3JlbHMvLnJl&#10;bHOkkMFqwzAMhu+DvYPRfXGawxijTi+j0GvpHsDYimMaW0Yy2fr2M4PBMnrbUb/Q94l/f/hMi1qR&#10;JVI2sOt6UJgd+ZiDgffL8ekFlFSbvV0oo4EbChzGx4f9GRdb25HMsYhqlCwG5lrLq9biZkxWOiqY&#10;22YiTra2kYMu1l1tQD30/bPm3wwYN0x18gb45AdQl1tp5j/sFB2T0FQ7R0nTNEV3j6o9feQzro1i&#10;OWA14Fm+Q8a1a8+Bvu/d/dMb2JY5uiPbhG/ktn4cqGU/er3pcvwCAAD//wMAUEsDBBQABgAIAAAA&#10;IQDD3V5Y4QEAAAIEAAAOAAAAZHJzL2Uyb0RvYy54bWysU8mOEzEQvSPxD5bvpJOAWKJ05pCBuSCI&#10;GJi7Y5e7Lbyp7Emn/56yO2kQi4QQF8tLvVf1XpW3N2dn2QkwmeBbvlosOQMvgzK+a/mXz++eveYs&#10;ZeGVsMFDy0dI/Gb39Ml2iBtYhz5YBciIxKfNEFve5xw3TZNkD06kRYjg6VEHdCLTEbtGoRiI3dlm&#10;vVy+bIaAKmKQkBLd3k6PfFf5tQaZP2qdIDPbcqot1xXreixrs9uKTYci9kZeyhD/UIUTxlPSmepW&#10;ZMEe0fxC5YzEkILOCxlcE7Q2EqoGUrNa/qTmvhcRqhYyJ8XZpvT/aOWH0wGZUS1fv+HMC0c9ugMU&#10;CtgD4NF49eg75kxmBw3GMooiy4aYNoTc+wNeTikesOg/a3RMWxMfaBqqI6SRnavh42w4nDOT06Wk&#10;2/WrF8/XtRfNxFCYIqZ8B8Gxsml5yihM1+d98J66GnBiF6f3KVMNBLwCCtj6smZh7FuvWB4jycpo&#10;hO8sFAEUXkKaImQqve7yaGGCfwJNrlCJU5o6j7C3yE6CJkl9Xc0sFFkg2lg7g5ZV+R9Bl9gCgzqj&#10;fwuco2vG4PMMdMYH/F3WfL6Wqqf4q+pJa5F9DGqsjax20KBVfy6fokzyj+cK//51d98AAAD//wMA&#10;UEsDBBQABgAIAAAAIQBGjX443QAAAAkBAAAPAAAAZHJzL2Rvd25yZXYueG1sTI/BTsMwDIbvSLxD&#10;ZCRuLKV0dJSmE5q0I0hsHOCWNSYtNE6VZFvh6THaAY62P/3+/no5uUEcMMTek4LrWQYCqfWmJ6vg&#10;Zbu+WoCISZPRgydU8IURls35Wa0r44/0jIdNsoJDKFZaQZfSWEkZ2w6djjM/IvHt3QenE4/BShP0&#10;kcPdIPMsu5VO98QfOj3iqsP2c7N3Ch6Ts8HdzdeFtXTz9hG3q9enb6UuL6aHexAJp/QHw68+q0PD&#10;Tju/JxPFoGBe5iWjCoqCOzFwWuwULMocZFPL/w2aHwAAAP//AwBQSwECLQAUAAYACAAAACEAtoM4&#10;kv4AAADhAQAAEwAAAAAAAAAAAAAAAAAAAAAAW0NvbnRlbnRfVHlwZXNdLnhtbFBLAQItABQABgAI&#10;AAAAIQA4/SH/1gAAAJQBAAALAAAAAAAAAAAAAAAAAC8BAABfcmVscy8ucmVsc1BLAQItABQABgAI&#10;AAAAIQDD3V5Y4QEAAAIEAAAOAAAAAAAAAAAAAAAAAC4CAABkcnMvZTJvRG9jLnhtbFBLAQItABQA&#10;BgAIAAAAIQBGjX443QAAAAkBAAAPAAAAAAAAAAAAAAAAADsEAABkcnMvZG93bnJldi54bWxQSwUG&#10;AAAAAAQABADzAAAARQUAAAAA&#10;" strokecolor="black [3040]">
                 <v:stroke endarrow="block"/>
               </v:shape>
             </w:pict>
@@ -5901,7 +5948,7 @@
         <mc:AlternateContent>
           <mc:Choice Requires="wps">
             <w:drawing>
-              <wp:anchor distT="0" distB="0" distL="114300" distR="114300" simplePos="0" relativeHeight="251543040" behindDoc="0" locked="0" layoutInCell="1" allowOverlap="1" wp14:anchorId="1B35214A" wp14:editId="604AD239">
+              <wp:anchor distT="0" distB="0" distL="114300" distR="114300" simplePos="0" relativeHeight="251542016" behindDoc="0" locked="0" layoutInCell="1" allowOverlap="1" wp14:anchorId="1B35214A" wp14:editId="604AD239">
                 <wp:simplePos x="0" y="0"/>
                 <wp:positionH relativeFrom="column">
                   <wp:posOffset>1811867</wp:posOffset>
@@ -5953,7 +6000,7 @@
           </mc:Choice>
           <mc:Fallback>
             <w:pict>
-              <v:shape w14:anchorId="518E575D" id="Gerade Verbindung mit Pfeil 18" o:spid="_x0000_s1026" type="#_x0000_t32" style="position:absolute;margin-left:142.65pt;margin-top:22.65pt;width:0;height:21.6pt;flip:y;z-index:251543040;visibility:visible;mso-wrap-style:square;mso-wrap-distance-left:9pt;mso-wrap-distance-top:0;mso-wrap-distance-right:9pt;mso-wrap-distance-bottom:0;mso-position-horizontal:absolute;mso-position-horizontal-relative:text;mso-position-vertical:absolute;mso-position-vertical-relative:text" o:gfxdata="UEsDBBQABgAIAAAAIQC2gziS/gAAAOEBAAATAAAAW0NvbnRlbnRfVHlwZXNdLnhtbJSRQU7DMBBF&#10;90jcwfIWJU67QAgl6YK0S0CoHGBkTxKLZGx5TGhvj5O2G0SRWNoz/78nu9wcxkFMGNg6quQqL6RA&#10;0s5Y6ir5vt9lD1JwBDIwOMJKHpHlpr69KfdHjyxSmriSfYz+USnWPY7AufNIadK6MEJMx9ApD/oD&#10;OlTrorhX2lFEilmcO2RdNtjC5xDF9pCuTyYBB5bi6bQ4syoJ3g9WQ0ymaiLzg5KdCXlKLjvcW893&#10;SUOqXwnz5DrgnHtJTxOsQfEKIT7DmDSUCaxw7Rqn8787ZsmRM9e2VmPeBN4uqYvTtW7jvijg9N/y&#10;JsXecLq0q+WD6m8AAAD//wMAUEsDBBQABgAIAAAAIQA4/SH/1gAAAJQBAAALAAAAX3JlbHMvLnJl&#10;bHOkkMFqwzAMhu+DvYPRfXGawxijTi+j0GvpHsDYimMaW0Yy2fr2M4PBMnrbUb/Q94l/f/hMi1qR&#10;JVI2sOt6UJgd+ZiDgffL8ekFlFSbvV0oo4EbChzGx4f9GRdb25HMsYhqlCwG5lrLq9biZkxWOiqY&#10;22YiTra2kYMu1l1tQD30/bPm3wwYN0x18gb45AdQl1tp5j/sFB2T0FQ7R0nTNEV3j6o9feQzro1i&#10;OWA14Fm+Q8a1a8+Bvu/d/dMb2JY5uiPbhG/ktn4cqGU/er3pcvwCAAD//wMAUEsDBBQABgAIAAAA&#10;IQAT2QLo3wEAAAIEAAAOAAAAZHJzL2Uyb0RvYy54bWysU8mOEzEQvSPxD1bfSScBAYrSmUMG5oIg&#10;Ypm7Y5e7LbypXJPl7ym7kwaxSKMRF8tLvVf1XpXXNyfvxAEw2xi6ZjGbNwKCitqGvmu+fX3/4m0j&#10;MsmgpYsBuuYMubnZPH+2PqYVLOMQnQYUTBLy6pi6ZiBKq7bNagAv8ywmCPxoInpJfMS+1SiPzO5d&#10;u5zPX7fHiDphVJAz396Oj82m8hsDij4Zk4GE6xqujeqKdd2Xtd2s5apHmQarLmXIJ1ThpQ2cdKK6&#10;lSTFA9o/qLxVGHM0NFPRt9EYq6BqYDWL+W9qvgwyQdXC5uQ02ZT/H636eNihsJp7x50K0nOP7gCl&#10;BnEPuLdBP4ReeEtiZ8A6wVFs2THlFSO3YYeXU047LPpPBr0wzqZ7ZqyOsEZxqoafJ8PhREKNl4pv&#10;l29evVzWXrQjQ2FKmOkOohdl0zWZUNp+oG0MgbsacWSXhw+ZuAYGXgEF7EJZSVr3LmhB58SyCK0M&#10;vYMigMNLSFuEjKXXHZ0djPDPYNgVLnFMU+cRtg7FQfIk6e+LiYUjC8RY5ybQvCr/J+gSW2BQZ/Sx&#10;wCm6ZoyBJqC3IeLfstLpWqoZ46+qR61F9j7qc21ktYMHrfpz+RRlkn89V/jPr7v5AQAA//8DAFBL&#10;AwQUAAYACAAAACEAyvECO9wAAAAJAQAADwAAAGRycy9kb3ducmV2LnhtbEyPwU7DMAyG70i8Q2Qk&#10;bixlW1FX6k5o0o4gsXGAW9Z4aaFxqiTbCk9PJg7jZNn+9PtztRxtL47kQ+cY4X6SgSBunO7YILxt&#10;13cFiBAVa9U7JoRvCrCsr68qVWp34lc6bqIRKYRDqRDaGIdSytC0ZFWYuIE47fbOWxVT643UXp1S&#10;uO3lNMsepFUdpwutGmjVUvO1OViE52iNt4t8PTeGZx+fYbt6f/lBvL0Znx5BRBrjBYazflKHOjnt&#10;3IF1ED3CtMhnCUWYn2sC/gY7hKLIQdaV/P9B/QsAAP//AwBQSwECLQAUAAYACAAAACEAtoM4kv4A&#10;AADhAQAAEwAAAAAAAAAAAAAAAAAAAAAAW0NvbnRlbnRfVHlwZXNdLnhtbFBLAQItABQABgAIAAAA&#10;IQA4/SH/1gAAAJQBAAALAAAAAAAAAAAAAAAAAC8BAABfcmVscy8ucmVsc1BLAQItABQABgAIAAAA&#10;IQAT2QLo3wEAAAIEAAAOAAAAAAAAAAAAAAAAAC4CAABkcnMvZTJvRG9jLnhtbFBLAQItABQABgAI&#10;AAAAIQDK8QI73AAAAAkBAAAPAAAAAAAAAAAAAAAAADkEAABkcnMvZG93bnJldi54bWxQSwUGAAAA&#10;AAQABADzAAAAQgUAAAAA&#10;" strokecolor="black [3040]">
+              <v:shape w14:anchorId="62DB0956" id="Gerade Verbindung mit Pfeil 18" o:spid="_x0000_s1026" type="#_x0000_t32" style="position:absolute;margin-left:142.65pt;margin-top:22.65pt;width:0;height:21.6pt;flip:y;z-index:251542016;visibility:visible;mso-wrap-style:square;mso-wrap-distance-left:9pt;mso-wrap-distance-top:0;mso-wrap-distance-right:9pt;mso-wrap-distance-bottom:0;mso-position-horizontal:absolute;mso-position-horizontal-relative:text;mso-position-vertical:absolute;mso-position-vertical-relative:text" o:gfxdata="UEsDBBQABgAIAAAAIQC2gziS/gAAAOEBAAATAAAAW0NvbnRlbnRfVHlwZXNdLnhtbJSRQU7DMBBF&#10;90jcwfIWJU67QAgl6YK0S0CoHGBkTxKLZGx5TGhvj5O2G0SRWNoz/78nu9wcxkFMGNg6quQqL6RA&#10;0s5Y6ir5vt9lD1JwBDIwOMJKHpHlpr69KfdHjyxSmriSfYz+USnWPY7AufNIadK6MEJMx9ApD/oD&#10;OlTrorhX2lFEilmcO2RdNtjC5xDF9pCuTyYBB5bi6bQ4syoJ3g9WQ0ymaiLzg5KdCXlKLjvcW893&#10;SUOqXwnz5DrgnHtJTxOsQfEKIT7DmDSUCaxw7Rqn8787ZsmRM9e2VmPeBN4uqYvTtW7jvijg9N/y&#10;JsXecLq0q+WD6m8AAAD//wMAUEsDBBQABgAIAAAAIQA4/SH/1gAAAJQBAAALAAAAX3JlbHMvLnJl&#10;bHOkkMFqwzAMhu+DvYPRfXGawxijTi+j0GvpHsDYimMaW0Yy2fr2M4PBMnrbUb/Q94l/f/hMi1qR&#10;JVI2sOt6UJgd+ZiDgffL8ekFlFSbvV0oo4EbChzGx4f9GRdb25HMsYhqlCwG5lrLq9biZkxWOiqY&#10;22YiTra2kYMu1l1tQD30/bPm3wwYN0x18gb45AdQl1tp5j/sFB2T0FQ7R0nTNEV3j6o9feQzro1i&#10;OWA14Fm+Q8a1a8+Bvu/d/dMb2JY5uiPbhG/ktn4cqGU/er3pcvwCAAD//wMAUEsDBBQABgAIAAAA&#10;IQAT2QLo3wEAAAIEAAAOAAAAZHJzL2Uyb0RvYy54bWysU8mOEzEQvSPxD1bfSScBAYrSmUMG5oIg&#10;Ypm7Y5e7LbypXJPl7ym7kwaxSKMRF8tLvVf1XpXXNyfvxAEw2xi6ZjGbNwKCitqGvmu+fX3/4m0j&#10;MsmgpYsBuuYMubnZPH+2PqYVLOMQnQYUTBLy6pi6ZiBKq7bNagAv8ywmCPxoInpJfMS+1SiPzO5d&#10;u5zPX7fHiDphVJAz396Oj82m8hsDij4Zk4GE6xqujeqKdd2Xtd2s5apHmQarLmXIJ1ThpQ2cdKK6&#10;lSTFA9o/qLxVGHM0NFPRt9EYq6BqYDWL+W9qvgwyQdXC5uQ02ZT/H636eNihsJp7x50K0nOP7gCl&#10;BnEPuLdBP4ReeEtiZ8A6wVFs2THlFSO3YYeXU047LPpPBr0wzqZ7ZqyOsEZxqoafJ8PhREKNl4pv&#10;l29evVzWXrQjQ2FKmOkOohdl0zWZUNp+oG0MgbsacWSXhw+ZuAYGXgEF7EJZSVr3LmhB58SyCK0M&#10;vYMigMNLSFuEjKXXHZ0djPDPYNgVLnFMU+cRtg7FQfIk6e+LiYUjC8RY5ybQvCr/J+gSW2BQZ/Sx&#10;wCm6ZoyBJqC3IeLfstLpWqoZ46+qR61F9j7qc21ktYMHrfpz+RRlkn89V/jPr7v5AQAA//8DAFBL&#10;AwQUAAYACAAAACEAyvECO9wAAAAJAQAADwAAAGRycy9kb3ducmV2LnhtbEyPwU7DMAyG70i8Q2Qk&#10;bixlW1FX6k5o0o4gsXGAW9Z4aaFxqiTbCk9PJg7jZNn+9PtztRxtL47kQ+cY4X6SgSBunO7YILxt&#10;13cFiBAVa9U7JoRvCrCsr68qVWp34lc6bqIRKYRDqRDaGIdSytC0ZFWYuIE47fbOWxVT643UXp1S&#10;uO3lNMsepFUdpwutGmjVUvO1OViE52iNt4t8PTeGZx+fYbt6f/lBvL0Znx5BRBrjBYazflKHOjnt&#10;3IF1ED3CtMhnCUWYn2sC/gY7hKLIQdaV/P9B/QsAAP//AwBQSwECLQAUAAYACAAAACEAtoM4kv4A&#10;AADhAQAAEwAAAAAAAAAAAAAAAAAAAAAAW0NvbnRlbnRfVHlwZXNdLnhtbFBLAQItABQABgAIAAAA&#10;IQA4/SH/1gAAAJQBAAALAAAAAAAAAAAAAAAAAC8BAABfcmVscy8ucmVsc1BLAQItABQABgAIAAAA&#10;IQAT2QLo3wEAAAIEAAAOAAAAAAAAAAAAAAAAAC4CAABkcnMvZTJvRG9jLnhtbFBLAQItABQABgAI&#10;AAAAIQDK8QI73AAAAAkBAAAPAAAAAAAAAAAAAAAAADkEAABkcnMvZG93bnJldi54bWxQSwUGAAAA&#10;AAQABADzAAAAQgUAAAAA&#10;" strokecolor="black [3040]">
                 <v:stroke endarrow="block"/>
               </v:shape>
             </w:pict>
@@ -5967,7 +6014,7 @@
         <mc:AlternateContent>
           <mc:Choice Requires="wps">
             <w:drawing>
-              <wp:anchor distT="0" distB="0" distL="114300" distR="114300" simplePos="0" relativeHeight="251556352" behindDoc="0" locked="0" layoutInCell="1" allowOverlap="1" wp14:anchorId="258D39CE" wp14:editId="35EF4BE2">
+              <wp:anchor distT="0" distB="0" distL="114300" distR="114300" simplePos="0" relativeHeight="251555328" behindDoc="0" locked="0" layoutInCell="1" allowOverlap="1" wp14:anchorId="258D39CE" wp14:editId="35EF4BE2">
                 <wp:simplePos x="0" y="0"/>
                 <wp:positionH relativeFrom="column">
                   <wp:posOffset>2791248</wp:posOffset>
@@ -6019,7 +6066,7 @@
           </mc:Choice>
           <mc:Fallback>
             <w:pict>
-              <v:shape w14:anchorId="59DAE49A" id="Gerade Verbindung mit Pfeil 25" o:spid="_x0000_s1026" type="#_x0000_t32" style="position:absolute;margin-left:219.8pt;margin-top:21.9pt;width:0;height:21.6pt;flip:y;z-index:251556352;visibility:visible;mso-wrap-style:square;mso-wrap-distance-left:9pt;mso-wrap-distance-top:0;mso-wrap-distance-right:9pt;mso-wrap-distance-bottom:0;mso-position-horizontal:absolute;mso-position-horizontal-relative:text;mso-position-vertical:absolute;mso-position-vertical-relative:text" o:gfxdata="UEsDBBQABgAIAAAAIQC2gziS/gAAAOEBAAATAAAAW0NvbnRlbnRfVHlwZXNdLnhtbJSRQU7DMBBF&#10;90jcwfIWJU67QAgl6YK0S0CoHGBkTxKLZGx5TGhvj5O2G0SRWNoz/78nu9wcxkFMGNg6quQqL6RA&#10;0s5Y6ir5vt9lD1JwBDIwOMJKHpHlpr69KfdHjyxSmriSfYz+USnWPY7AufNIadK6MEJMx9ApD/oD&#10;OlTrorhX2lFEilmcO2RdNtjC5xDF9pCuTyYBB5bi6bQ4syoJ3g9WQ0ymaiLzg5KdCXlKLjvcW893&#10;SUOqXwnz5DrgnHtJTxOsQfEKIT7DmDSUCaxw7Rqn8787ZsmRM9e2VmPeBN4uqYvTtW7jvijg9N/y&#10;JsXecLq0q+WD6m8AAAD//wMAUEsDBBQABgAIAAAAIQA4/SH/1gAAAJQBAAALAAAAX3JlbHMvLnJl&#10;bHOkkMFqwzAMhu+DvYPRfXGawxijTi+j0GvpHsDYimMaW0Yy2fr2M4PBMnrbUb/Q94l/f/hMi1qR&#10;JVI2sOt6UJgd+ZiDgffL8ekFlFSbvV0oo4EbChzGx4f9GRdb25HMsYhqlCwG5lrLq9biZkxWOiqY&#10;22YiTra2kYMu1l1tQD30/bPm3wwYN0x18gb45AdQl1tp5j/sFB2T0FQ7R0nTNEV3j6o9feQzro1i&#10;OWA14Fm+Q8a1a8+Bvu/d/dMb2JY5uiPbhG/ktn4cqGU/er3pcvwCAAD//wMAUEsDBBQABgAIAAAA&#10;IQB/bdfr4AEAAAIEAAAOAAAAZHJzL2Uyb0RvYy54bWysU8mOEzEQvSPxD5bvpJOwKkpnDhmYC4KI&#10;gbk7drnbwpvKnnT67ym7kwaxSAhxsbzUe1XvVXl7c3aWnQCTCb7lq8WSM/AyKOO7ln/5/O7ZG85S&#10;Fl4JGzy0fITEb3ZPn2yHuIF16INVgIxIfNoMseV9znHTNEn24ERahAieHnVAJzIdsWsUioHYnW3W&#10;y+WrZgioIgYJKdHt7fTId5Vfa5D5o9YJMrMtp9pyXbGux7I2u63YdChib+SlDPEPVThhPCWdqW5F&#10;FuwRzS9UzkgMKei8kME1QWsjoWogNavlT2ruexGhaiFzUpxtSv+PVn44HZAZ1fL1S868cNSjO0Ch&#10;gD0AHo1Xj75jzmR20GAsoyiybIhpQ8i9P+DllOIBi/6zRse0NfGBpqE6QhrZuRo+zobDOTM5XUq6&#10;Xb9+8Xxde9FMDIUpYsp3EBwrm5anjMJ0fd4H76mrASd2cXqfMtVAwCuggK0vaxbGvvWK5TGSrIxG&#10;+M5CEUDhJaQpQqbS6y6PFib4J9DkCpU4panzCHuL7CRoktTX1cxCkQWijbUzaFmV/xF0iS0wqDP6&#10;t8A5umYMPs9AZ3zA32XN52upeoq/qp60FtnHoMbayGoHDVr15/IpyiT/eK7w71939w0AAP//AwBQ&#10;SwMEFAAGAAgAAAAhAClSgEbcAAAACQEAAA8AAABkcnMvZG93bnJldi54bWxMj81OwzAQhO9IvIO1&#10;SNyoU/of4lSoUo8gteVQbm68OKHxOrLdNvD0bMUBbrs7o9lvimXvWnHGEBtPCoaDDARS5U1DVsHb&#10;bv0wBxGTJqNbT6jgCyMsy9ubQufGX2iD522ygkMo5lpBnVKXSxmrGp2OA98hsfbhg9OJ12ClCfrC&#10;4a6Vj1k2lU43xB9q3eGqxuq4PTkFL8nZ4BaT9dhaGr1/xt1q//qt1P1d//wEImGf/sxwxWd0KJnp&#10;4E9komgVjEeLKVuvA1dgw+/hoGA+y0CWhfzfoPwBAAD//wMAUEsBAi0AFAAGAAgAAAAhALaDOJL+&#10;AAAA4QEAABMAAAAAAAAAAAAAAAAAAAAAAFtDb250ZW50X1R5cGVzXS54bWxQSwECLQAUAAYACAAA&#10;ACEAOP0h/9YAAACUAQAACwAAAAAAAAAAAAAAAAAvAQAAX3JlbHMvLnJlbHNQSwECLQAUAAYACAAA&#10;ACEAf23X6+ABAAACBAAADgAAAAAAAAAAAAAAAAAuAgAAZHJzL2Uyb0RvYy54bWxQSwECLQAUAAYA&#10;CAAAACEAKVKARtwAAAAJAQAADwAAAAAAAAAAAAAAAAA6BAAAZHJzL2Rvd25yZXYueG1sUEsFBgAA&#10;AAAEAAQA8wAAAEMFAAAAAA==&#10;" strokecolor="black [3040]">
+              <v:shape w14:anchorId="5B34F660" id="Gerade Verbindung mit Pfeil 25" o:spid="_x0000_s1026" type="#_x0000_t32" style="position:absolute;margin-left:219.8pt;margin-top:21.9pt;width:0;height:21.6pt;flip:y;z-index:251555328;visibility:visible;mso-wrap-style:square;mso-wrap-distance-left:9pt;mso-wrap-distance-top:0;mso-wrap-distance-right:9pt;mso-wrap-distance-bottom:0;mso-position-horizontal:absolute;mso-position-horizontal-relative:text;mso-position-vertical:absolute;mso-position-vertical-relative:text" o:gfxdata="UEsDBBQABgAIAAAAIQC2gziS/gAAAOEBAAATAAAAW0NvbnRlbnRfVHlwZXNdLnhtbJSRQU7DMBBF&#10;90jcwfIWJU67QAgl6YK0S0CoHGBkTxKLZGx5TGhvj5O2G0SRWNoz/78nu9wcxkFMGNg6quQqL6RA&#10;0s5Y6ir5vt9lD1JwBDIwOMJKHpHlpr69KfdHjyxSmriSfYz+USnWPY7AufNIadK6MEJMx9ApD/oD&#10;OlTrorhX2lFEilmcO2RdNtjC5xDF9pCuTyYBB5bi6bQ4syoJ3g9WQ0ymaiLzg5KdCXlKLjvcW893&#10;SUOqXwnz5DrgnHtJTxOsQfEKIT7DmDSUCaxw7Rqn8787ZsmRM9e2VmPeBN4uqYvTtW7jvijg9N/y&#10;JsXecLq0q+WD6m8AAAD//wMAUEsDBBQABgAIAAAAIQA4/SH/1gAAAJQBAAALAAAAX3JlbHMvLnJl&#10;bHOkkMFqwzAMhu+DvYPRfXGawxijTi+j0GvpHsDYimMaW0Yy2fr2M4PBMnrbUb/Q94l/f/hMi1qR&#10;JVI2sOt6UJgd+ZiDgffL8ekFlFSbvV0oo4EbChzGx4f9GRdb25HMsYhqlCwG5lrLq9biZkxWOiqY&#10;22YiTra2kYMu1l1tQD30/bPm3wwYN0x18gb45AdQl1tp5j/sFB2T0FQ7R0nTNEV3j6o9feQzro1i&#10;OWA14Fm+Q8a1a8+Bvu/d/dMb2JY5uiPbhG/ktn4cqGU/er3pcvwCAAD//wMAUEsDBBQABgAIAAAA&#10;IQB/bdfr4AEAAAIEAAAOAAAAZHJzL2Uyb0RvYy54bWysU8mOEzEQvSPxD5bvpJOwKkpnDhmYC4KI&#10;gbk7drnbwpvKnnT67ym7kwaxSAhxsbzUe1XvVXl7c3aWnQCTCb7lq8WSM/AyKOO7ln/5/O7ZG85S&#10;Fl4JGzy0fITEb3ZPn2yHuIF16INVgIxIfNoMseV9znHTNEn24ERahAieHnVAJzIdsWsUioHYnW3W&#10;y+WrZgioIgYJKdHt7fTId5Vfa5D5o9YJMrMtp9pyXbGux7I2u63YdChib+SlDPEPVThhPCWdqW5F&#10;FuwRzS9UzkgMKei8kME1QWsjoWogNavlT2ruexGhaiFzUpxtSv+PVn44HZAZ1fL1S868cNSjO0Ch&#10;gD0AHo1Xj75jzmR20GAsoyiybIhpQ8i9P+DllOIBi/6zRse0NfGBpqE6QhrZuRo+zobDOTM5XUq6&#10;Xb9+8Xxde9FMDIUpYsp3EBwrm5anjMJ0fd4H76mrASd2cXqfMtVAwCuggK0vaxbGvvWK5TGSrIxG&#10;+M5CEUDhJaQpQqbS6y6PFib4J9DkCpU4panzCHuL7CRoktTX1cxCkQWijbUzaFmV/xF0iS0wqDP6&#10;t8A5umYMPs9AZ3zA32XN52upeoq/qp60FtnHoMbayGoHDVr15/IpyiT/eK7w71939w0AAP//AwBQ&#10;SwMEFAAGAAgAAAAhAClSgEbcAAAACQEAAA8AAABkcnMvZG93bnJldi54bWxMj81OwzAQhO9IvIO1&#10;SNyoU/of4lSoUo8gteVQbm68OKHxOrLdNvD0bMUBbrs7o9lvimXvWnHGEBtPCoaDDARS5U1DVsHb&#10;bv0wBxGTJqNbT6jgCyMsy9ubQufGX2iD522ygkMo5lpBnVKXSxmrGp2OA98hsfbhg9OJ12ClCfrC&#10;4a6Vj1k2lU43xB9q3eGqxuq4PTkFL8nZ4BaT9dhaGr1/xt1q//qt1P1d//wEImGf/sxwxWd0KJnp&#10;4E9komgVjEeLKVuvA1dgw+/hoGA+y0CWhfzfoPwBAAD//wMAUEsBAi0AFAAGAAgAAAAhALaDOJL+&#10;AAAA4QEAABMAAAAAAAAAAAAAAAAAAAAAAFtDb250ZW50X1R5cGVzXS54bWxQSwECLQAUAAYACAAA&#10;ACEAOP0h/9YAAACUAQAACwAAAAAAAAAAAAAAAAAvAQAAX3JlbHMvLnJlbHNQSwECLQAUAAYACAAA&#10;ACEAf23X6+ABAAACBAAADgAAAAAAAAAAAAAAAAAuAgAAZHJzL2Uyb0RvYy54bWxQSwECLQAUAAYA&#10;CAAAACEAKVKARtwAAAAJAQAADwAAAAAAAAAAAAAAAAA6BAAAZHJzL2Rvd25yZXYueG1sUEsFBgAA&#10;AAAEAAQA8wAAAEMFAAAAAA==&#10;" strokecolor="black [3040]">
                 <v:stroke endarrow="block"/>
               </v:shape>
             </w:pict>
@@ -6033,7 +6080,7 @@
         <mc:AlternateContent>
           <mc:Choice Requires="wps">
             <w:drawing>
-              <wp:anchor distT="0" distB="0" distL="114300" distR="114300" simplePos="0" relativeHeight="251527680" behindDoc="0" locked="0" layoutInCell="1" allowOverlap="1" wp14:anchorId="1357EE13" wp14:editId="2F55096C">
+              <wp:anchor distT="0" distB="0" distL="114300" distR="114300" simplePos="0" relativeHeight="251526656" behindDoc="0" locked="0" layoutInCell="1" allowOverlap="1" wp14:anchorId="1357EE13" wp14:editId="2F55096C">
                 <wp:simplePos x="0" y="0"/>
                 <wp:positionH relativeFrom="column">
                   <wp:posOffset>941705</wp:posOffset>
@@ -6085,7 +6132,7 @@
           </mc:Choice>
           <mc:Fallback>
             <w:pict>
-              <v:shape w14:anchorId="4DA3DCE8" id="Gerade Verbindung mit Pfeil 14" o:spid="_x0000_s1026" type="#_x0000_t32" style="position:absolute;margin-left:74.15pt;margin-top:22.1pt;width:0;height:21.6pt;flip:y;z-index:251527680;visibility:visible;mso-wrap-style:square;mso-wrap-distance-left:9pt;mso-wrap-distance-top:0;mso-wrap-distance-right:9pt;mso-wrap-distance-bottom:0;mso-position-horizontal:absolute;mso-position-horizontal-relative:text;mso-position-vertical:absolute;mso-position-vertical-relative:text" o:gfxdata="UEsDBBQABgAIAAAAIQC2gziS/gAAAOEBAAATAAAAW0NvbnRlbnRfVHlwZXNdLnhtbJSRQU7DMBBF&#10;90jcwfIWJU67QAgl6YK0S0CoHGBkTxKLZGx5TGhvj5O2G0SRWNoz/78nu9wcxkFMGNg6quQqL6RA&#10;0s5Y6ir5vt9lD1JwBDIwOMJKHpHlpr69KfdHjyxSmriSfYz+USnWPY7AufNIadK6MEJMx9ApD/oD&#10;OlTrorhX2lFEilmcO2RdNtjC5xDF9pCuTyYBB5bi6bQ4syoJ3g9WQ0ymaiLzg5KdCXlKLjvcW893&#10;SUOqXwnz5DrgnHtJTxOsQfEKIT7DmDSUCaxw7Rqn8787ZsmRM9e2VmPeBN4uqYvTtW7jvijg9N/y&#10;JsXecLq0q+WD6m8AAAD//wMAUEsDBBQABgAIAAAAIQA4/SH/1gAAAJQBAAALAAAAX3JlbHMvLnJl&#10;bHOkkMFqwzAMhu+DvYPRfXGawxijTi+j0GvpHsDYimMaW0Yy2fr2M4PBMnrbUb/Q94l/f/hMi1qR&#10;JVI2sOt6UJgd+ZiDgffL8ekFlFSbvV0oo4EbChzGx4f9GRdb25HMsYhqlCwG5lrLq9biZkxWOiqY&#10;22YiTra2kYMu1l1tQD30/bPm3wwYN0x18gb45AdQl1tp5j/sFB2T0FQ7R0nTNEV3j6o9feQzro1i&#10;OWA14Fm+Q8a1a8+Bvu/d/dMb2JY5uiPbhG/ktn4cqGU/er3pcvwCAAD//wMAUEsDBBQABgAIAAAA&#10;IQCvaYtb4AEAAAIEAAAOAAAAZHJzL2Uyb0RvYy54bWysU8uOEzEQvCPxD5bvZCZhBSjKZA9Z2AuC&#10;CJa9O3Z7xsIvtb1J5u9pe5IB8ZAQ4mL50VXdVd3e3J6dZUfAZILv+HLRcgZeBmV83/EvD+9evOEs&#10;ZeGVsMFDx0dI/Hb7/NnmFNewCkOwCpARiU/rU+z4kHNcN02SAziRFiGCp0cd0IlMR+wbheJE7M42&#10;q7Z91ZwCqohBQkp0ezc98m3l1xpk/qh1gsxsx6m2XFes66GszXYj1j2KOBh5KUP8QxVOGE9JZ6o7&#10;kQV7QvMLlTMSQwo6L2RwTdDaSKgaSM2y/UnN50FEqFrInBRnm9L/o5UfjntkRlHvbjjzwlGP7gGF&#10;AvYIeDBePfmeOZPZXoOxjKLIslNMa0Lu/B4vpxT3WPSfNTqmrYmPxFgdIY3sXA0fZ8PhnJmcLiXd&#10;rl7fvFzVXjQTQ2GKmPI9BMfKpuMpozD9kHfBe+pqwIldHN+nTDUQ8AooYOvLmoWxb71ieYwkK6MR&#10;vrdQBFB4CWmKkKn0usujhQn+CTS5QiVOaeo8ws4iOwqaJPV1ObNQZIFoY+0MaqvyP4IusQUGdUb/&#10;FjhH14zB5xnojA/4u6z5fC1VT/FX1ZPWIvsQ1FgbWe2gQav+XD5FmeQfzxX+/etuvwEAAP//AwBQ&#10;SwMEFAAGAAgAAAAhAHPW6LndAAAACQEAAA8AAABkcnMvZG93bnJldi54bWxMj8FOAjEQhu8mvkMz&#10;Jt6kK1RZl+0SQ8JRE4ED3Mp27C5up5u2wOrTW7jo8Z/58s835XywHTuhD60jCY+jDBhS7XRLRsJm&#10;vXzIgYWoSKvOEUr4xgDz6vamVIV2Z/rA0yoalkooFEpCE2NfcB7qBq0KI9cjpd2n81bFFL3h2qtz&#10;KrcdH2fZM7eqpXShUT0uGqy/Vkcr4S1a4+3L01IYQ5PdIawX2/cfKe/vhtcZsIhD/IPhop/UoUpO&#10;e3ckHViXssgnCZUgxBjYBbgO9hLyqQBelfz/B9UvAAAA//8DAFBLAQItABQABgAIAAAAIQC2gziS&#10;/gAAAOEBAAATAAAAAAAAAAAAAAAAAAAAAABbQ29udGVudF9UeXBlc10ueG1sUEsBAi0AFAAGAAgA&#10;AAAhADj9If/WAAAAlAEAAAsAAAAAAAAAAAAAAAAALwEAAF9yZWxzLy5yZWxzUEsBAi0AFAAGAAgA&#10;AAAhAK9pi1vgAQAAAgQAAA4AAAAAAAAAAAAAAAAALgIAAGRycy9lMm9Eb2MueG1sUEsBAi0AFAAG&#10;AAgAAAAhAHPW6LndAAAACQEAAA8AAAAAAAAAAAAAAAAAOgQAAGRycy9kb3ducmV2LnhtbFBLBQYA&#10;AAAABAAEAPMAAABEBQAAAAA=&#10;" strokecolor="black [3040]">
+              <v:shape w14:anchorId="49047452" id="Gerade Verbindung mit Pfeil 14" o:spid="_x0000_s1026" type="#_x0000_t32" style="position:absolute;margin-left:74.15pt;margin-top:22.1pt;width:0;height:21.6pt;flip:y;z-index:251526656;visibility:visible;mso-wrap-style:square;mso-wrap-distance-left:9pt;mso-wrap-distance-top:0;mso-wrap-distance-right:9pt;mso-wrap-distance-bottom:0;mso-position-horizontal:absolute;mso-position-horizontal-relative:text;mso-position-vertical:absolute;mso-position-vertical-relative:text" o:gfxdata="UEsDBBQABgAIAAAAIQC2gziS/gAAAOEBAAATAAAAW0NvbnRlbnRfVHlwZXNdLnhtbJSRQU7DMBBF&#10;90jcwfIWJU67QAgl6YK0S0CoHGBkTxKLZGx5TGhvj5O2G0SRWNoz/78nu9wcxkFMGNg6quQqL6RA&#10;0s5Y6ir5vt9lD1JwBDIwOMJKHpHlpr69KfdHjyxSmriSfYz+USnWPY7AufNIadK6MEJMx9ApD/oD&#10;OlTrorhX2lFEilmcO2RdNtjC5xDF9pCuTyYBB5bi6bQ4syoJ3g9WQ0ymaiLzg5KdCXlKLjvcW893&#10;SUOqXwnz5DrgnHtJTxOsQfEKIT7DmDSUCaxw7Rqn8787ZsmRM9e2VmPeBN4uqYvTtW7jvijg9N/y&#10;JsXecLq0q+WD6m8AAAD//wMAUEsDBBQABgAIAAAAIQA4/SH/1gAAAJQBAAALAAAAX3JlbHMvLnJl&#10;bHOkkMFqwzAMhu+DvYPRfXGawxijTi+j0GvpHsDYimMaW0Yy2fr2M4PBMnrbUb/Q94l/f/hMi1qR&#10;JVI2sOt6UJgd+ZiDgffL8ekFlFSbvV0oo4EbChzGx4f9GRdb25HMsYhqlCwG5lrLq9biZkxWOiqY&#10;22YiTra2kYMu1l1tQD30/bPm3wwYN0x18gb45AdQl1tp5j/sFB2T0FQ7R0nTNEV3j6o9feQzro1i&#10;OWA14Fm+Q8a1a8+Bvu/d/dMb2JY5uiPbhG/ktn4cqGU/er3pcvwCAAD//wMAUEsDBBQABgAIAAAA&#10;IQCvaYtb4AEAAAIEAAAOAAAAZHJzL2Uyb0RvYy54bWysU8uOEzEQvCPxD5bvZCZhBSjKZA9Z2AuC&#10;CJa9O3Z7xsIvtb1J5u9pe5IB8ZAQ4mL50VXdVd3e3J6dZUfAZILv+HLRcgZeBmV83/EvD+9evOEs&#10;ZeGVsMFDx0dI/Hb7/NnmFNewCkOwCpARiU/rU+z4kHNcN02SAziRFiGCp0cd0IlMR+wbheJE7M42&#10;q7Z91ZwCqohBQkp0ezc98m3l1xpk/qh1gsxsx6m2XFes66GszXYj1j2KOBh5KUP8QxVOGE9JZ6o7&#10;kQV7QvMLlTMSQwo6L2RwTdDaSKgaSM2y/UnN50FEqFrInBRnm9L/o5UfjntkRlHvbjjzwlGP7gGF&#10;AvYIeDBePfmeOZPZXoOxjKLIslNMa0Lu/B4vpxT3WPSfNTqmrYmPxFgdIY3sXA0fZ8PhnJmcLiXd&#10;rl7fvFzVXjQTQ2GKmPI9BMfKpuMpozD9kHfBe+pqwIldHN+nTDUQ8AooYOvLmoWxb71ieYwkK6MR&#10;vrdQBFB4CWmKkKn0usujhQn+CTS5QiVOaeo8ws4iOwqaJPV1ObNQZIFoY+0MaqvyP4IusQUGdUb/&#10;FjhH14zB5xnojA/4u6z5fC1VT/FX1ZPWIvsQ1FgbWe2gQav+XD5FmeQfzxX+/etuvwEAAP//AwBQ&#10;SwMEFAAGAAgAAAAhAHPW6LndAAAACQEAAA8AAABkcnMvZG93bnJldi54bWxMj8FOAjEQhu8mvkMz&#10;Jt6kK1RZl+0SQ8JRE4ED3Mp27C5up5u2wOrTW7jo8Z/58s835XywHTuhD60jCY+jDBhS7XRLRsJm&#10;vXzIgYWoSKvOEUr4xgDz6vamVIV2Z/rA0yoalkooFEpCE2NfcB7qBq0KI9cjpd2n81bFFL3h2qtz&#10;KrcdH2fZM7eqpXShUT0uGqy/Vkcr4S1a4+3L01IYQ5PdIawX2/cfKe/vhtcZsIhD/IPhop/UoUpO&#10;e3ckHViXssgnCZUgxBjYBbgO9hLyqQBelfz/B9UvAAAA//8DAFBLAQItABQABgAIAAAAIQC2gziS&#10;/gAAAOEBAAATAAAAAAAAAAAAAAAAAAAAAABbQ29udGVudF9UeXBlc10ueG1sUEsBAi0AFAAGAAgA&#10;AAAhADj9If/WAAAAlAEAAAsAAAAAAAAAAAAAAAAALwEAAF9yZWxzLy5yZWxzUEsBAi0AFAAGAAgA&#10;AAAhAK9pi1vgAQAAAgQAAA4AAAAAAAAAAAAAAAAALgIAAGRycy9lMm9Eb2MueG1sUEsBAi0AFAAG&#10;AAgAAAAhAHPW6LndAAAACQEAAA8AAAAAAAAAAAAAAAAAOgQAAGRycy9kb3ducmV2LnhtbFBLBQYA&#10;AAAABAAEAPMAAABEBQAAAAA=&#10;" strokecolor="black [3040]">
                 <v:stroke endarrow="block"/>
               </v:shape>
             </w:pict>
@@ -6099,7 +6146,7 @@
         <mc:AlternateContent>
           <mc:Choice Requires="wps">
             <w:drawing>
-              <wp:anchor distT="0" distB="0" distL="114300" distR="114300" simplePos="0" relativeHeight="251511296" behindDoc="0" locked="0" layoutInCell="1" allowOverlap="1">
+              <wp:anchor distT="0" distB="0" distL="114300" distR="114300" simplePos="0" relativeHeight="251510272" behindDoc="0" locked="0" layoutInCell="1" allowOverlap="1">
                 <wp:simplePos x="0" y="0"/>
                 <wp:positionH relativeFrom="column">
                   <wp:posOffset>233045</wp:posOffset>
@@ -6151,7 +6198,7 @@
           </mc:Choice>
           <mc:Fallback>
             <w:pict>
-              <v:shape w14:anchorId="3C385006" id="Gerade Verbindung mit Pfeil 10" o:spid="_x0000_s1026" type="#_x0000_t32" style="position:absolute;margin-left:18.35pt;margin-top:21.3pt;width:0;height:21.6pt;flip:y;z-index:251511296;visibility:visible;mso-wrap-style:square;mso-wrap-distance-left:9pt;mso-wrap-distance-top:0;mso-wrap-distance-right:9pt;mso-wrap-distance-bottom:0;mso-position-horizontal:absolute;mso-position-horizontal-relative:text;mso-position-vertical:absolute;mso-position-vertical-relative:text" o:gfxdata="UEsDBBQABgAIAAAAIQC2gziS/gAAAOEBAAATAAAAW0NvbnRlbnRfVHlwZXNdLnhtbJSRQU7DMBBF&#10;90jcwfIWJU67QAgl6YK0S0CoHGBkTxKLZGx5TGhvj5O2G0SRWNoz/78nu9wcxkFMGNg6quQqL6RA&#10;0s5Y6ir5vt9lD1JwBDIwOMJKHpHlpr69KfdHjyxSmriSfYz+USnWPY7AufNIadK6MEJMx9ApD/oD&#10;OlTrorhX2lFEilmcO2RdNtjC5xDF9pCuTyYBB5bi6bQ4syoJ3g9WQ0ymaiLzg5KdCXlKLjvcW893&#10;SUOqXwnz5DrgnHtJTxOsQfEKIT7DmDSUCaxw7Rqn8787ZsmRM9e2VmPeBN4uqYvTtW7jvijg9N/y&#10;JsXecLq0q+WD6m8AAAD//wMAUEsDBBQABgAIAAAAIQA4/SH/1gAAAJQBAAALAAAAX3JlbHMvLnJl&#10;bHOkkMFqwzAMhu+DvYPRfXGawxijTi+j0GvpHsDYimMaW0Yy2fr2M4PBMnrbUb/Q94l/f/hMi1qR&#10;JVI2sOt6UJgd+ZiDgffL8ekFlFSbvV0oo4EbChzGx4f9GRdb25HMsYhqlCwG5lrLq9biZkxWOiqY&#10;22YiTra2kYMu1l1tQD30/bPm3wwYN0x18gb45AdQl1tp5j/sFB2T0FQ7R0nTNEV3j6o9feQzro1i&#10;OWA14Fm+Q8a1a8+Bvu/d/dMb2JY5uiPbhG/ktn4cqGU/er3pcvwCAAD//wMAUEsDBBQABgAIAAAA&#10;IQA7Bgw13wEAAAIEAAAOAAAAZHJzL2Uyb0RvYy54bWysU8mOEzEQvSPxD1bfSScBAYrSmUMG5oIg&#10;Ypm7Y5e7LbypXJPl7ym7kwaxSKMRF8tLvVf1XpXXNyfvxAEw2xi6ZjGbNwKCitqGvmu+fX3/4m0j&#10;MsmgpYsBuuYMubnZPH+2PqYVLOMQnQYUTBLy6pi6ZiBKq7bNagAv8ywmCPxoInpJfMS+1SiPzO5d&#10;u5zPX7fHiDphVJAz396Oj82m8hsDij4Zk4GE6xqujeqKdd2Xtd2s5apHmQarLmXIJ1ThpQ2cdKK6&#10;lSTFA9o/qLxVGHM0NFPRt9EYq6BqYDWL+W9qvgwyQdXC5uQ02ZT/H636eNihsJp7x/YE6blHd4BS&#10;g7gH3NugH0IvvCWxM2Cd4Ci27JjyipHbsMPLKacdFv0ng14YZ9M9M1ZHWKM4VcPPk+FwIqHGS8W3&#10;yzevXi4rcTsyFKaEme4gelE2XZMJpe0H2sYQuKsRR3Z5+JCJa2DgFVDALpSVpHXvghZ0TiyL0MrQ&#10;OygCOLyEtEXIWHrd0dnBCP8Mhl3hEsc0dR5h61AcJE+S/r6YWDiyQIx1bgLNq/J/gi6xBQZ1Rh8L&#10;nKJrxhhoAnobIv4tK52upZox/qp61Fpk76M+10ZWO3jQqj+XT1Em+ddzhf/8upsfAAAA//8DAFBL&#10;AwQUAAYACAAAACEAlfvZ7NsAAAAHAQAADwAAAGRycy9kb3ducmV2LnhtbEyOTU/DMBBE70j8B2uR&#10;uFGHfqQhZFOhSj2CRMuh3Nx4cQLxOrLdNvDrMVzgOJrRm1etRtuLE/nQOUa4nWQgiBunOzYIL7vN&#10;TQEiRMVa9Y4J4ZMCrOrLi0qV2p35mU7baESCcCgVQhvjUEoZmpasChM3EKfuzXmrYoreSO3VOcFt&#10;L6dZlkurOk4PrRpo3VLzsT1ahMdojbd3i83cGJ69vofdev/0hXh9NT7cg4g0xr8x/OgndaiT08Ed&#10;WQfRI8zyZVoizKc5iNT/5gNCsShA1pX8719/AwAA//8DAFBLAQItABQABgAIAAAAIQC2gziS/gAA&#10;AOEBAAATAAAAAAAAAAAAAAAAAAAAAABbQ29udGVudF9UeXBlc10ueG1sUEsBAi0AFAAGAAgAAAAh&#10;ADj9If/WAAAAlAEAAAsAAAAAAAAAAAAAAAAALwEAAF9yZWxzLy5yZWxzUEsBAi0AFAAGAAgAAAAh&#10;ADsGDDXfAQAAAgQAAA4AAAAAAAAAAAAAAAAALgIAAGRycy9lMm9Eb2MueG1sUEsBAi0AFAAGAAgA&#10;AAAhAJX72ezbAAAABwEAAA8AAAAAAAAAAAAAAAAAOQQAAGRycy9kb3ducmV2LnhtbFBLBQYAAAAA&#10;BAAEAPMAAABBBQAAAAA=&#10;" strokecolor="black [3040]">
+              <v:shape w14:anchorId="3D447DB9" id="Gerade Verbindung mit Pfeil 10" o:spid="_x0000_s1026" type="#_x0000_t32" style="position:absolute;margin-left:18.35pt;margin-top:21.3pt;width:0;height:21.6pt;flip:y;z-index:251510272;visibility:visible;mso-wrap-style:square;mso-wrap-distance-left:9pt;mso-wrap-distance-top:0;mso-wrap-distance-right:9pt;mso-wrap-distance-bottom:0;mso-position-horizontal:absolute;mso-position-horizontal-relative:text;mso-position-vertical:absolute;mso-position-vertical-relative:text" o:gfxdata="UEsDBBQABgAIAAAAIQC2gziS/gAAAOEBAAATAAAAW0NvbnRlbnRfVHlwZXNdLnhtbJSRQU7DMBBF&#10;90jcwfIWJU67QAgl6YK0S0CoHGBkTxKLZGx5TGhvj5O2G0SRWNoz/78nu9wcxkFMGNg6quQqL6RA&#10;0s5Y6ir5vt9lD1JwBDIwOMJKHpHlpr69KfdHjyxSmriSfYz+USnWPY7AufNIadK6MEJMx9ApD/oD&#10;OlTrorhX2lFEilmcO2RdNtjC5xDF9pCuTyYBB5bi6bQ4syoJ3g9WQ0ymaiLzg5KdCXlKLjvcW893&#10;SUOqXwnz5DrgnHtJTxOsQfEKIT7DmDSUCaxw7Rqn8787ZsmRM9e2VmPeBN4uqYvTtW7jvijg9N/y&#10;JsXecLq0q+WD6m8AAAD//wMAUEsDBBQABgAIAAAAIQA4/SH/1gAAAJQBAAALAAAAX3JlbHMvLnJl&#10;bHOkkMFqwzAMhu+DvYPRfXGawxijTi+j0GvpHsDYimMaW0Yy2fr2M4PBMnrbUb/Q94l/f/hMi1qR&#10;JVI2sOt6UJgd+ZiDgffL8ekFlFSbvV0oo4EbChzGx4f9GRdb25HMsYhqlCwG5lrLq9biZkxWOiqY&#10;22YiTra2kYMu1l1tQD30/bPm3wwYN0x18gb45AdQl1tp5j/sFB2T0FQ7R0nTNEV3j6o9feQzro1i&#10;OWA14Fm+Q8a1a8+Bvu/d/dMb2JY5uiPbhG/ktn4cqGU/er3pcvwCAAD//wMAUEsDBBQABgAIAAAA&#10;IQA7Bgw13wEAAAIEAAAOAAAAZHJzL2Uyb0RvYy54bWysU8mOEzEQvSPxD1bfSScBAYrSmUMG5oIg&#10;Ypm7Y5e7LbypXJPl7ym7kwaxSKMRF8tLvVf1XpXXNyfvxAEw2xi6ZjGbNwKCitqGvmu+fX3/4m0j&#10;MsmgpYsBuuYMubnZPH+2PqYVLOMQnQYUTBLy6pi6ZiBKq7bNagAv8ywmCPxoInpJfMS+1SiPzO5d&#10;u5zPX7fHiDphVJAz396Oj82m8hsDij4Zk4GE6xqujeqKdd2Xtd2s5apHmQarLmXIJ1ThpQ2cdKK6&#10;lSTFA9o/qLxVGHM0NFPRt9EYq6BqYDWL+W9qvgwyQdXC5uQ02ZT/H636eNihsJp7x/YE6blHd4BS&#10;g7gH3NugH0IvvCWxM2Cd4Ci27JjyipHbsMPLKacdFv0ng14YZ9M9M1ZHWKM4VcPPk+FwIqHGS8W3&#10;yzevXi4rcTsyFKaEme4gelE2XZMJpe0H2sYQuKsRR3Z5+JCJa2DgFVDALpSVpHXvghZ0TiyL0MrQ&#10;OygCOLyEtEXIWHrd0dnBCP8Mhl3hEsc0dR5h61AcJE+S/r6YWDiyQIx1bgLNq/J/gi6xBQZ1Rh8L&#10;nKJrxhhoAnobIv4tK52upZox/qp61Fpk76M+10ZWO3jQqj+XT1Em+ddzhf/8upsfAAAA//8DAFBL&#10;AwQUAAYACAAAACEAlfvZ7NsAAAAHAQAADwAAAGRycy9kb3ducmV2LnhtbEyOTU/DMBBE70j8B2uR&#10;uFGHfqQhZFOhSj2CRMuh3Nx4cQLxOrLdNvDrMVzgOJrRm1etRtuLE/nQOUa4nWQgiBunOzYIL7vN&#10;TQEiRMVa9Y4J4ZMCrOrLi0qV2p35mU7baESCcCgVQhvjUEoZmpasChM3EKfuzXmrYoreSO3VOcFt&#10;L6dZlkurOk4PrRpo3VLzsT1ahMdojbd3i83cGJ69vofdev/0hXh9NT7cg4g0xr8x/OgndaiT08Ed&#10;WQfRI8zyZVoizKc5iNT/5gNCsShA1pX8719/AwAA//8DAFBLAQItABQABgAIAAAAIQC2gziS/gAA&#10;AOEBAAATAAAAAAAAAAAAAAAAAAAAAABbQ29udGVudF9UeXBlc10ueG1sUEsBAi0AFAAGAAgAAAAh&#10;ADj9If/WAAAAlAEAAAsAAAAAAAAAAAAAAAAALwEAAF9yZWxzLy5yZWxzUEsBAi0AFAAGAAgAAAAh&#10;ADsGDDXfAQAAAgQAAA4AAAAAAAAAAAAAAAAALgIAAGRycy9lMm9Eb2MueG1sUEsBAi0AFAAGAAgA&#10;AAAhAJX72ezbAAAABwEAAA8AAAAAAAAAAAAAAAAAOQQAAGRycy9kb3ducmV2LnhtbFBLBQYAAAAA&#10;BAAEAPMAAABBBQAAAAA=&#10;" strokecolor="black [3040]">
                 <v:stroke endarrow="block"/>
               </v:shape>
             </w:pict>
@@ -6167,7 +6214,7 @@
         <mc:AlternateContent>
           <mc:Choice Requires="wps">
             <w:drawing>
-              <wp:anchor distT="0" distB="0" distL="114300" distR="114300" simplePos="0" relativeHeight="251651584" behindDoc="0" locked="0" layoutInCell="1" allowOverlap="1" wp14:anchorId="1C8188AA" wp14:editId="3064B621">
+              <wp:anchor distT="0" distB="0" distL="114300" distR="114300" simplePos="0" relativeHeight="251650560" behindDoc="0" locked="0" layoutInCell="1" allowOverlap="1" wp14:anchorId="1C8188AA" wp14:editId="3064B621">
                 <wp:simplePos x="0" y="0"/>
                 <wp:positionH relativeFrom="column">
                   <wp:posOffset>4723765</wp:posOffset>
@@ -6230,13 +6277,7 @@
                               <w:rPr>
                                 <w:sz w:val="16"/>
                               </w:rPr>
-                              <w:t>Ausbreitung in Russland</w:t>
-                            </w:r>
-                            <w:r>
-                              <w:rPr>
-                                <w:sz w:val="16"/>
-                              </w:rPr>
-                              <w:t>, Schottland</w:t>
+                              <w:t>Ausbreitung in Russland, Schottland</w:t>
                             </w:r>
                           </w:p>
                         </w:txbxContent>
@@ -6261,7 +6302,7 @@
           </mc:Choice>
           <mc:Fallback>
             <w:pict>
-              <v:shape w14:anchorId="1C8188AA" id="Textfeld 35" o:spid="_x0000_s1035" type="#_x0000_t202" style="position:absolute;left:0;text-align:left;margin-left:371.95pt;margin-top:23.3pt;width:65.3pt;height:45pt;z-index:251651584;visibility:visible;mso-wrap-style:square;mso-width-percent:0;mso-height-percent:0;mso-wrap-distance-left:9pt;mso-wrap-distance-top:0;mso-wrap-distance-right:9pt;mso-wrap-distance-bottom:0;mso-position-horizontal:absolute;mso-position-horizontal-relative:text;mso-position-vertical:absolute;mso-position-vertical-relative:text;mso-width-percent:0;mso-height-percent:0;mso-width-relative:margin;mso-height-relative:margin;v-text-anchor:top" o:gfxdata="UEsDBBQABgAIAAAAIQC2gziS/gAAAOEBAAATAAAAW0NvbnRlbnRfVHlwZXNdLnhtbJSRQU7DMBBF&#10;90jcwfIWJU67QAgl6YK0S0CoHGBkTxKLZGx5TGhvj5O2G0SRWNoz/78nu9wcxkFMGNg6quQqL6RA&#10;0s5Y6ir5vt9lD1JwBDIwOMJKHpHlpr69KfdHjyxSmriSfYz+USnWPY7AufNIadK6MEJMx9ApD/oD&#10;OlTrorhX2lFEilmcO2RdNtjC5xDF9pCuTyYBB5bi6bQ4syoJ3g9WQ0ymaiLzg5KdCXlKLjvcW893&#10;SUOqXwnz5DrgnHtJTxOsQfEKIT7DmDSUCaxw7Rqn8787ZsmRM9e2VmPeBN4uqYvTtW7jvijg9N/y&#10;JsXecLq0q+WD6m8AAAD//wMAUEsDBBQABgAIAAAAIQA4/SH/1gAAAJQBAAALAAAAX3JlbHMvLnJl&#10;bHOkkMFqwzAMhu+DvYPRfXGawxijTi+j0GvpHsDYimMaW0Yy2fr2M4PBMnrbUb/Q94l/f/hMi1qR&#10;JVI2sOt6UJgd+ZiDgffL8ekFlFSbvV0oo4EbChzGx4f9GRdb25HMsYhqlCwG5lrLq9biZkxWOiqY&#10;22YiTra2kYMu1l1tQD30/bPm3wwYN0x18gb45AdQl1tp5j/sFB2T0FQ7R0nTNEV3j6o9feQzro1i&#10;OWA14Fm+Q8a1a8+Bvu/d/dMb2JY5uiPbhG/ktn4cqGU/er3pcvwCAAD//wMAUEsDBBQABgAIAAAA&#10;IQBv0oabRwIAAIEEAAAOAAAAZHJzL2Uyb0RvYy54bWysVMlu2zAQvRfoPxC817KdOIsROXAduCgQ&#10;JAGcImeaImMBFIclaUvp1/eRsp2lPRW9UMOZ4SzvzejqumsM2ykfarIlHw2GnCkrqartc8l/PC6/&#10;XHAWorCVMGRVyV9U4Nezz5+uWjdVY9qQqZRnCGLDtHUl38TopkUR5EY1IgzIKQujJt+IiKt/Liov&#10;WkRvTDEeDs+KlnzlPEkVArQ3vZHPcnytlYz3WgcVmSk5aov59Plcp7OYXYnpsxduU8t9GeIfqmhE&#10;bZH0GOpGRMG2vv4jVFNLT4F0HEhqCtK6lir3gG5Gww/drDbCqdwLwAnuCFP4f2Hl3e7Bs7oq+cmE&#10;MysacPSouqiVqRhUwKd1YQq3lYNj7L5SB54P+gBlarvTvklfNMRgB9IvR3QRjUkoL8aXJyNYJEyT&#10;89FkmNEvXh87H+I3RQ1LQsk9yMuYit1tiCgErgeXlCuQqatlbUy+pIFRC+PZToBqE3OJePHOy1jW&#10;lvzsZDLMgS2l531kY5Egtdq3lKTYrbsMzeWh3TVVL0DBUz9HwclljVpvRYgPwmNw0B6WId7j0IaQ&#10;i/YSZxvyv/6mT/7gE1bOWgxiycPPrfCKM/PdgunL0elpmtx8OZ2cj3Hxby3rtxa7bRYEAEZYOyez&#10;mPyjOYjaU/OEnZmnrDAJK5G75PEgLmK/Htg5qebz7IRZdSLe2pWTKXQCPDHx2D0J7/Z0RfB8R4eR&#10;FdMPrPW+6aWl+TaSrjOlCece1T38mPPM9H4n0yK9vWev1z/H7DcAAAD//wMAUEsDBBQABgAIAAAA&#10;IQCDLxZ94AAAAAoBAAAPAAAAZHJzL2Rvd25yZXYueG1sTI9NT4QwEIbvJv6HZky8GLcoLKxI2Rjj&#10;R+LNxY9469IRiHRKaBfw3zue9DgzT9553mK72F5MOPrOkYKLVQQCqXamo0bBS3V/vgHhgyaje0eo&#10;4Bs9bMvjo0Lnxs30jNMuNIJDyOdaQRvCkEvp6xat9is3IPHt041WBx7HRppRzxxue3kZRam0uiP+&#10;0OoBb1usv3YHq+DjrHl/8svD6xyv4+HucaqyN1MpdXqy3FyDCLiEPxh+9VkdSnbauwMZL3oFWRJf&#10;MaogSVMQDGyyZA1iz2TMG1kW8n+F8gcAAP//AwBQSwECLQAUAAYACAAAACEAtoM4kv4AAADhAQAA&#10;EwAAAAAAAAAAAAAAAAAAAAAAW0NvbnRlbnRfVHlwZXNdLnhtbFBLAQItABQABgAIAAAAIQA4/SH/&#10;1gAAAJQBAAALAAAAAAAAAAAAAAAAAC8BAABfcmVscy8ucmVsc1BLAQItABQABgAIAAAAIQBv0oab&#10;RwIAAIEEAAAOAAAAAAAAAAAAAAAAAC4CAABkcnMvZTJvRG9jLnhtbFBLAQItABQABgAIAAAAIQCD&#10;LxZ94AAAAAoBAAAPAAAAAAAAAAAAAAAAAKEEAABkcnMvZG93bnJldi54bWxQSwUGAAAAAAQABADz&#10;AAAArgUAAAAA&#10;" fillcolor="white [3201]" stroked="f" strokeweight=".5pt">
+              <v:shape w14:anchorId="1C8188AA" id="Textfeld 35" o:spid="_x0000_s1035" type="#_x0000_t202" style="position:absolute;left:0;text-align:left;margin-left:371.95pt;margin-top:23.3pt;width:65.3pt;height:45pt;z-index:251650560;visibility:visible;mso-wrap-style:square;mso-width-percent:0;mso-height-percent:0;mso-wrap-distance-left:9pt;mso-wrap-distance-top:0;mso-wrap-distance-right:9pt;mso-wrap-distance-bottom:0;mso-position-horizontal:absolute;mso-position-horizontal-relative:text;mso-position-vertical:absolute;mso-position-vertical-relative:text;mso-width-percent:0;mso-height-percent:0;mso-width-relative:margin;mso-height-relative:margin;v-text-anchor:top" o:gfxdata="UEsDBBQABgAIAAAAIQC2gziS/gAAAOEBAAATAAAAW0NvbnRlbnRfVHlwZXNdLnhtbJSRQU7DMBBF&#10;90jcwfIWJU67QAgl6YK0S0CoHGBkTxKLZGx5TGhvj5O2G0SRWNoz/78nu9wcxkFMGNg6quQqL6RA&#10;0s5Y6ir5vt9lD1JwBDIwOMJKHpHlpr69KfdHjyxSmriSfYz+USnWPY7AufNIadK6MEJMx9ApD/oD&#10;OlTrorhX2lFEilmcO2RdNtjC5xDF9pCuTyYBB5bi6bQ4syoJ3g9WQ0ymaiLzg5KdCXlKLjvcW893&#10;SUOqXwnz5DrgnHtJTxOsQfEKIT7DmDSUCaxw7Rqn8787ZsmRM9e2VmPeBN4uqYvTtW7jvijg9N/y&#10;JsXecLq0q+WD6m8AAAD//wMAUEsDBBQABgAIAAAAIQA4/SH/1gAAAJQBAAALAAAAX3JlbHMvLnJl&#10;bHOkkMFqwzAMhu+DvYPRfXGawxijTi+j0GvpHsDYimMaW0Yy2fr2M4PBMnrbUb/Q94l/f/hMi1qR&#10;JVI2sOt6UJgd+ZiDgffL8ekFlFSbvV0oo4EbChzGx4f9GRdb25HMsYhqlCwG5lrLq9biZkxWOiqY&#10;22YiTra2kYMu1l1tQD30/bPm3wwYN0x18gb45AdQl1tp5j/sFB2T0FQ7R0nTNEV3j6o9feQzro1i&#10;OWA14Fm+Q8a1a8+Bvu/d/dMb2JY5uiPbhG/ktn4cqGU/er3pcvwCAAD//wMAUEsDBBQABgAIAAAA&#10;IQBv0oabRwIAAIEEAAAOAAAAZHJzL2Uyb0RvYy54bWysVMlu2zAQvRfoPxC817KdOIsROXAduCgQ&#10;JAGcImeaImMBFIclaUvp1/eRsp2lPRW9UMOZ4SzvzejqumsM2ykfarIlHw2GnCkrqartc8l/PC6/&#10;XHAWorCVMGRVyV9U4Nezz5+uWjdVY9qQqZRnCGLDtHUl38TopkUR5EY1IgzIKQujJt+IiKt/Liov&#10;WkRvTDEeDs+KlnzlPEkVArQ3vZHPcnytlYz3WgcVmSk5aov59Plcp7OYXYnpsxduU8t9GeIfqmhE&#10;bZH0GOpGRMG2vv4jVFNLT4F0HEhqCtK6lir3gG5Gww/drDbCqdwLwAnuCFP4f2Hl3e7Bs7oq+cmE&#10;MysacPSouqiVqRhUwKd1YQq3lYNj7L5SB54P+gBlarvTvklfNMRgB9IvR3QRjUkoL8aXJyNYJEyT&#10;89FkmNEvXh87H+I3RQ1LQsk9yMuYit1tiCgErgeXlCuQqatlbUy+pIFRC+PZToBqE3OJePHOy1jW&#10;lvzsZDLMgS2l531kY5Egtdq3lKTYrbsMzeWh3TVVL0DBUz9HwclljVpvRYgPwmNw0B6WId7j0IaQ&#10;i/YSZxvyv/6mT/7gE1bOWgxiycPPrfCKM/PdgunL0elpmtx8OZ2cj3Hxby3rtxa7bRYEAEZYOyez&#10;mPyjOYjaU/OEnZmnrDAJK5G75PEgLmK/Htg5qebz7IRZdSLe2pWTKXQCPDHx2D0J7/Z0RfB8R4eR&#10;FdMPrPW+6aWl+TaSrjOlCece1T38mPPM9H4n0yK9vWev1z/H7DcAAAD//wMAUEsDBBQABgAIAAAA&#10;IQCDLxZ94AAAAAoBAAAPAAAAZHJzL2Rvd25yZXYueG1sTI9NT4QwEIbvJv6HZky8GLcoLKxI2Rjj&#10;R+LNxY9469IRiHRKaBfw3zue9DgzT9553mK72F5MOPrOkYKLVQQCqXamo0bBS3V/vgHhgyaje0eo&#10;4Bs9bMvjo0Lnxs30jNMuNIJDyOdaQRvCkEvp6xat9is3IPHt041WBx7HRppRzxxue3kZRam0uiP+&#10;0OoBb1usv3YHq+DjrHl/8svD6xyv4+HucaqyN1MpdXqy3FyDCLiEPxh+9VkdSnbauwMZL3oFWRJf&#10;MaogSVMQDGyyZA1iz2TMG1kW8n+F8gcAAP//AwBQSwECLQAUAAYACAAAACEAtoM4kv4AAADhAQAA&#10;EwAAAAAAAAAAAAAAAAAAAAAAW0NvbnRlbnRfVHlwZXNdLnhtbFBLAQItABQABgAIAAAAIQA4/SH/&#10;1gAAAJQBAAALAAAAAAAAAAAAAAAAAC8BAABfcmVscy8ucmVsc1BLAQItABQABgAIAAAAIQBv0oab&#10;RwIAAIEEAAAOAAAAAAAAAAAAAAAAAC4CAABkcnMvZTJvRG9jLnhtbFBLAQItABQABgAIAAAAIQCD&#10;LxZ94AAAAAoBAAAPAAAAAAAAAAAAAAAAAKEEAABkcnMvZG93bnJldi54bWxQSwUGAAAAAAQABADz&#10;AAAArgUAAAAA&#10;" fillcolor="white [3201]" stroked="f" strokeweight=".5pt">
                 <v:textbox>
                   <w:txbxContent>
                     <w:p>
@@ -6293,13 +6334,7 @@
                         <w:rPr>
                           <w:sz w:val="16"/>
                         </w:rPr>
-                        <w:t>Ausbreitung in Russland</w:t>
-                      </w:r>
-                      <w:r>
-                        <w:rPr>
-                          <w:sz w:val="16"/>
-                        </w:rPr>
-                        <w:t>, Schottland</w:t>
+                        <w:t>Ausbreitung in Russland, Schottland</w:t>
                       </w:r>
                     </w:p>
                   </w:txbxContent>
@@ -6316,7 +6351,7 @@
         <mc:AlternateContent>
           <mc:Choice Requires="wps">
             <w:drawing>
-              <wp:anchor distT="0" distB="0" distL="114300" distR="114300" simplePos="0" relativeHeight="251816448" behindDoc="0" locked="0" layoutInCell="1" allowOverlap="1" wp14:anchorId="11934DBE" wp14:editId="5B1A286C">
+              <wp:anchor distT="0" distB="0" distL="114300" distR="114300" simplePos="0" relativeHeight="251815424" behindDoc="0" locked="0" layoutInCell="1" allowOverlap="1" wp14:anchorId="11934DBE" wp14:editId="5B1A286C">
                 <wp:simplePos x="0" y="0"/>
                 <wp:positionH relativeFrom="column">
                   <wp:posOffset>3997325</wp:posOffset>
@@ -6411,7 +6446,7 @@
           </mc:Choice>
           <mc:Fallback>
             <w:pict>
-              <v:shape w14:anchorId="11934DBE" id="Textfeld 22" o:spid="_x0000_s1036" type="#_x0000_t202" style="position:absolute;left:0;text-align:left;margin-left:314.75pt;margin-top:23.4pt;width:65.3pt;height:48pt;z-index:251816448;visibility:visible;mso-wrap-style:square;mso-width-percent:0;mso-height-percent:0;mso-wrap-distance-left:9pt;mso-wrap-distance-top:0;mso-wrap-distance-right:9pt;mso-wrap-distance-bottom:0;mso-position-horizontal:absolute;mso-position-horizontal-relative:text;mso-position-vertical:absolute;mso-position-vertical-relative:text;mso-width-percent:0;mso-height-percent:0;mso-width-relative:margin;mso-height-relative:margin;v-text-anchor:top" o:gfxdata="UEsDBBQABgAIAAAAIQC2gziS/gAAAOEBAAATAAAAW0NvbnRlbnRfVHlwZXNdLnhtbJSRQU7DMBBF&#10;90jcwfIWJU67QAgl6YK0S0CoHGBkTxKLZGx5TGhvj5O2G0SRWNoz/78nu9wcxkFMGNg6quQqL6RA&#10;0s5Y6ir5vt9lD1JwBDIwOMJKHpHlpr69KfdHjyxSmriSfYz+USnWPY7AufNIadK6MEJMx9ApD/oD&#10;OlTrorhX2lFEilmcO2RdNtjC5xDF9pCuTyYBB5bi6bQ4syoJ3g9WQ0ymaiLzg5KdCXlKLjvcW893&#10;SUOqXwnz5DrgnHtJTxOsQfEKIT7DmDSUCaxw7Rqn8787ZsmRM9e2VmPeBN4uqYvTtW7jvijg9N/y&#10;JsXecLq0q+WD6m8AAAD//wMAUEsDBBQABgAIAAAAIQA4/SH/1gAAAJQBAAALAAAAX3JlbHMvLnJl&#10;bHOkkMFqwzAMhu+DvYPRfXGawxijTi+j0GvpHsDYimMaW0Yy2fr2M4PBMnrbUb/Q94l/f/hMi1qR&#10;JVI2sOt6UJgd+ZiDgffL8ekFlFSbvV0oo4EbChzGx4f9GRdb25HMsYhqlCwG5lrLq9biZkxWOiqY&#10;22YiTra2kYMu1l1tQD30/bPm3wwYN0x18gb45AdQl1tp5j/sFB2T0FQ7R0nTNEV3j6o9feQzro1i&#10;OWA14Fm+Q8a1a8+Bvu/d/dMb2JY5uiPbhG/ktn4cqGU/er3pcvwCAAD//wMAUEsDBBQABgAIAAAA&#10;IQDlizBORgIAAIIEAAAOAAAAZHJzL2Uyb0RvYy54bWysVE1PGzEQvVfqf7B8L7sJkJKIDUpBVJUQ&#10;IIWKs+O1yUpej2s72U1/fZ+9CaS0p6oX73hmPB/vzezlVd8atlU+NGQrPjopOVNWUt3Yl4p/f7r9&#10;dMFZiMLWwpBVFd+pwK/mHz9cdm6mxrQmUyvPEMSGWecqvo7RzYoiyLVqRTghpyyMmnwrIq7+pai9&#10;6BC9NcW4LCdFR752nqQKAdqbwcjnOb7WSsYHrYOKzFQctcV8+nyu0lnML8XsxQu3buS+DPEPVbSi&#10;sUj6GupGRME2vvkjVNtIT4F0PJHUFqR1I1XuAd2MynfdLNfCqdwLwAnuFabw/8LK++2jZ01d8fGY&#10;MytacPSk+qiVqRlUwKdzYQa3pYNj7L9QD54P+gBlarvXvk1fNMRgB9K7V3QRjUkoL8bT0xEsEqZJ&#10;OZ2UGf3i7bHzIX5V1LIkVNyDvIyp2N6FiELgenBJuQKZpr5tjMmXNDDq2ni2FaDaxFwiXvzmZSzr&#10;kPz0vMyBLaXnQ2RjkSC1OrSUpNiv+gwNqt7jsKJ6Bxg8DYMUnLxtUOydCPFReEwO+sM2xAcc2hCS&#10;0V7ibE3+59/0yR+EwspZh0msePixEV5xZr5ZUD0dnZ2l0c2Xs/PPY1z8sWV1bLGb9pqAwAh752QW&#10;k380B1F7ap+xNIuUFSZhJXJXPB7E6zjsB5ZOqsUiO2FYnYh3dulkCp0QT1Q89c/Cuz1fEUTf02Fm&#10;xewdbYNvemlpsYmkm8xpAnpAdY8/Bj1TvV/KtEnH9+z19uuY/wIAAP//AwBQSwMEFAAGAAgAAAAh&#10;ABPikk3iAAAACgEAAA8AAABkcnMvZG93bnJldi54bWxMj8tOwzAQRfdI/IM1SGwQdZq2aQlxKoR4&#10;SOxoWhA7Nx6SiHgcxW4S/p5hBcvRHN17bradbCsG7H3jSMF8FoFAKp1pqFKwLx6vNyB80GR06wgV&#10;fKOHbX5+lunUuJFecdiFSnAI+VQrqEPoUil9WaPVfuY6JP59ut7qwGdfSdPrkcNtK+MoSqTVDXFD&#10;rTu8r7H82p2sgo+r6v3FT0+HcbFadA/PQ7F+M4VSlxfT3S2IgFP4g+FXn9UhZ6ejO5HxolWQxDcr&#10;RhUsE57AwDqJ5iCOTC7jDcg8k/8n5D8AAAD//wMAUEsBAi0AFAAGAAgAAAAhALaDOJL+AAAA4QEA&#10;ABMAAAAAAAAAAAAAAAAAAAAAAFtDb250ZW50X1R5cGVzXS54bWxQSwECLQAUAAYACAAAACEAOP0h&#10;/9YAAACUAQAACwAAAAAAAAAAAAAAAAAvAQAAX3JlbHMvLnJlbHNQSwECLQAUAAYACAAAACEA5Ysw&#10;TkYCAACCBAAADgAAAAAAAAAAAAAAAAAuAgAAZHJzL2Uyb0RvYy54bWxQSwECLQAUAAYACAAAACEA&#10;E+KSTeIAAAAKAQAADwAAAAAAAAAAAAAAAACgBAAAZHJzL2Rvd25yZXYueG1sUEsFBgAAAAAEAAQA&#10;8wAAAK8FAAAAAA==&#10;" fillcolor="white [3201]" stroked="f" strokeweight=".5pt">
+              <v:shape w14:anchorId="11934DBE" id="Textfeld 22" o:spid="_x0000_s1036" type="#_x0000_t202" style="position:absolute;left:0;text-align:left;margin-left:314.75pt;margin-top:23.4pt;width:65.3pt;height:48pt;z-index:251815424;visibility:visible;mso-wrap-style:square;mso-width-percent:0;mso-height-percent:0;mso-wrap-distance-left:9pt;mso-wrap-distance-top:0;mso-wrap-distance-right:9pt;mso-wrap-distance-bottom:0;mso-position-horizontal:absolute;mso-position-horizontal-relative:text;mso-position-vertical:absolute;mso-position-vertical-relative:text;mso-width-percent:0;mso-height-percent:0;mso-width-relative:margin;mso-height-relative:margin;v-text-anchor:top" o:gfxdata="UEsDBBQABgAIAAAAIQC2gziS/gAAAOEBAAATAAAAW0NvbnRlbnRfVHlwZXNdLnhtbJSRQU7DMBBF&#10;90jcwfIWJU67QAgl6YK0S0CoHGBkTxKLZGx5TGhvj5O2G0SRWNoz/78nu9wcxkFMGNg6quQqL6RA&#10;0s5Y6ir5vt9lD1JwBDIwOMJKHpHlpr69KfdHjyxSmriSfYz+USnWPY7AufNIadK6MEJMx9ApD/oD&#10;OlTrorhX2lFEilmcO2RdNtjC5xDF9pCuTyYBB5bi6bQ4syoJ3g9WQ0ymaiLzg5KdCXlKLjvcW893&#10;SUOqXwnz5DrgnHtJTxOsQfEKIT7DmDSUCaxw7Rqn8787ZsmRM9e2VmPeBN4uqYvTtW7jvijg9N/y&#10;JsXecLq0q+WD6m8AAAD//wMAUEsDBBQABgAIAAAAIQA4/SH/1gAAAJQBAAALAAAAX3JlbHMvLnJl&#10;bHOkkMFqwzAMhu+DvYPRfXGawxijTi+j0GvpHsDYimMaW0Yy2fr2M4PBMnrbUb/Q94l/f/hMi1qR&#10;JVI2sOt6UJgd+ZiDgffL8ekFlFSbvV0oo4EbChzGx4f9GRdb25HMsYhqlCwG5lrLq9biZkxWOiqY&#10;22YiTra2kYMu1l1tQD30/bPm3wwYN0x18gb45AdQl1tp5j/sFB2T0FQ7R0nTNEV3j6o9feQzro1i&#10;OWA14Fm+Q8a1a8+Bvu/d/dMb2JY5uiPbhG/ktn4cqGU/er3pcvwCAAD//wMAUEsDBBQABgAIAAAA&#10;IQDlizBORgIAAIIEAAAOAAAAZHJzL2Uyb0RvYy54bWysVE1PGzEQvVfqf7B8L7sJkJKIDUpBVJUQ&#10;IIWKs+O1yUpej2s72U1/fZ+9CaS0p6oX73hmPB/vzezlVd8atlU+NGQrPjopOVNWUt3Yl4p/f7r9&#10;dMFZiMLWwpBVFd+pwK/mHz9cdm6mxrQmUyvPEMSGWecqvo7RzYoiyLVqRTghpyyMmnwrIq7+pai9&#10;6BC9NcW4LCdFR752nqQKAdqbwcjnOb7WSsYHrYOKzFQctcV8+nyu0lnML8XsxQu3buS+DPEPVbSi&#10;sUj6GupGRME2vvkjVNtIT4F0PJHUFqR1I1XuAd2MynfdLNfCqdwLwAnuFabw/8LK++2jZ01d8fGY&#10;MytacPSk+qiVqRlUwKdzYQa3pYNj7L9QD54P+gBlarvXvk1fNMRgB9K7V3QRjUkoL8bT0xEsEqZJ&#10;OZ2UGf3i7bHzIX5V1LIkVNyDvIyp2N6FiELgenBJuQKZpr5tjMmXNDDq2ni2FaDaxFwiXvzmZSzr&#10;kPz0vMyBLaXnQ2RjkSC1OrSUpNiv+gwNqt7jsKJ6Bxg8DYMUnLxtUOydCPFReEwO+sM2xAcc2hCS&#10;0V7ibE3+59/0yR+EwspZh0msePixEV5xZr5ZUD0dnZ2l0c2Xs/PPY1z8sWV1bLGb9pqAwAh752QW&#10;k380B1F7ap+xNIuUFSZhJXJXPB7E6zjsB5ZOqsUiO2FYnYh3dulkCp0QT1Q89c/Cuz1fEUTf02Fm&#10;xewdbYNvemlpsYmkm8xpAnpAdY8/Bj1TvV/KtEnH9+z19uuY/wIAAP//AwBQSwMEFAAGAAgAAAAh&#10;ABPikk3iAAAACgEAAA8AAABkcnMvZG93bnJldi54bWxMj8tOwzAQRfdI/IM1SGwQdZq2aQlxKoR4&#10;SOxoWhA7Nx6SiHgcxW4S/p5hBcvRHN17bradbCsG7H3jSMF8FoFAKp1pqFKwLx6vNyB80GR06wgV&#10;fKOHbX5+lunUuJFecdiFSnAI+VQrqEPoUil9WaPVfuY6JP59ut7qwGdfSdPrkcNtK+MoSqTVDXFD&#10;rTu8r7H82p2sgo+r6v3FT0+HcbFadA/PQ7F+M4VSlxfT3S2IgFP4g+FXn9UhZ6ejO5HxolWQxDcr&#10;RhUsE57AwDqJ5iCOTC7jDcg8k/8n5D8AAAD//wMAUEsBAi0AFAAGAAgAAAAhALaDOJL+AAAA4QEA&#10;ABMAAAAAAAAAAAAAAAAAAAAAAFtDb250ZW50X1R5cGVzXS54bWxQSwECLQAUAAYACAAAACEAOP0h&#10;/9YAAACUAQAACwAAAAAAAAAAAAAAAAAvAQAAX3JlbHMvLnJlbHNQSwECLQAUAAYACAAAACEA5Ysw&#10;TkYCAACCBAAADgAAAAAAAAAAAAAAAAAuAgAAZHJzL2Uyb0RvYy54bWxQSwECLQAUAAYACAAAACEA&#10;E+KSTeIAAAAKAQAADwAAAAAAAAAAAAAAAACgBAAAZHJzL2Rvd25yZXYueG1sUEsFBgAAAAAEAAQA&#10;8wAAAK8FAAAAAA==&#10;" fillcolor="white [3201]" stroked="f" strokeweight=".5pt">
                 <v:textbox>
                   <w:txbxContent>
                     <w:p>
@@ -6467,7 +6502,7 @@
         <mc:AlternateContent>
           <mc:Choice Requires="wps">
             <w:drawing>
-              <wp:anchor distT="0" distB="0" distL="114300" distR="114300" simplePos="0" relativeHeight="251552256" behindDoc="0" locked="0" layoutInCell="1" allowOverlap="1" wp14:anchorId="08170B3C" wp14:editId="7716B7D6">
+              <wp:anchor distT="0" distB="0" distL="114300" distR="114300" simplePos="0" relativeHeight="251551232" behindDoc="0" locked="0" layoutInCell="1" allowOverlap="1" wp14:anchorId="08170B3C" wp14:editId="7716B7D6">
                 <wp:simplePos x="0" y="0"/>
                 <wp:positionH relativeFrom="column">
                   <wp:posOffset>1417411</wp:posOffset>
@@ -6555,7 +6590,7 @@
           </mc:Choice>
           <mc:Fallback>
             <w:pict>
-              <v:shape w14:anchorId="08170B3C" id="Textfeld 24" o:spid="_x0000_s1037" type="#_x0000_t202" style="position:absolute;left:0;text-align:left;margin-left:111.6pt;margin-top:23.4pt;width:62.7pt;height:54.9pt;z-index:251552256;visibility:visible;mso-wrap-style:square;mso-width-percent:0;mso-height-percent:0;mso-wrap-distance-left:9pt;mso-wrap-distance-top:0;mso-wrap-distance-right:9pt;mso-wrap-distance-bottom:0;mso-position-horizontal:absolute;mso-position-horizontal-relative:text;mso-position-vertical:absolute;mso-position-vertical-relative:text;mso-width-percent:0;mso-height-percent:0;mso-width-relative:margin;mso-height-relative:margin;v-text-anchor:top" o:gfxdata="UEsDBBQABgAIAAAAIQC2gziS/gAAAOEBAAATAAAAW0NvbnRlbnRfVHlwZXNdLnhtbJSRQU7DMBBF&#10;90jcwfIWJU67QAgl6YK0S0CoHGBkTxKLZGx5TGhvj5O2G0SRWNoz/78nu9wcxkFMGNg6quQqL6RA&#10;0s5Y6ir5vt9lD1JwBDIwOMJKHpHlpr69KfdHjyxSmriSfYz+USnWPY7AufNIadK6MEJMx9ApD/oD&#10;OlTrorhX2lFEilmcO2RdNtjC5xDF9pCuTyYBB5bi6bQ4syoJ3g9WQ0ymaiLzg5KdCXlKLjvcW893&#10;SUOqXwnz5DrgnHtJTxOsQfEKIT7DmDSUCaxw7Rqn8787ZsmRM9e2VmPeBN4uqYvTtW7jvijg9N/y&#10;JsXecLq0q+WD6m8AAAD//wMAUEsDBBQABgAIAAAAIQA4/SH/1gAAAJQBAAALAAAAX3JlbHMvLnJl&#10;bHOkkMFqwzAMhu+DvYPRfXGawxijTi+j0GvpHsDYimMaW0Yy2fr2M4PBMnrbUb/Q94l/f/hMi1qR&#10;JVI2sOt6UJgd+ZiDgffL8ekFlFSbvV0oo4EbChzGx4f9GRdb25HMsYhqlCwG5lrLq9biZkxWOiqY&#10;22YiTra2kYMu1l1tQD30/bPm3wwYN0x18gb45AdQl1tp5j/sFB2T0FQ7R0nTNEV3j6o9feQzro1i&#10;OWA14Fm+Q8a1a8+Bvu/d/dMb2JY5uiPbhG/ktn4cqGU/er3pcvwCAAD//wMAUEsDBBQABgAIAAAA&#10;IQA0BjQhRQIAAIIEAAAOAAAAZHJzL2Uyb0RvYy54bWysVMFu2zAMvQ/YPwi6r06yNG2COEXWosOA&#10;oi2QDj0rspQYkEVNUmJ3X78nOUm7bqdhF5kiqUfykfT8qmsM2ysfarIlH54NOFNWUlXbTcm/P91+&#10;uuQsRGErYciqkr+owK8WHz/MWzdTI9qSqZRnALFh1rqSb2N0s6IIcqsaEc7IKQujJt+IiKvfFJUX&#10;LdAbU4wGg0nRkq+cJ6lCgPamN/JFxtdayfigdVCRmZIjt5hPn891OovFXMw2XrhtLQ9piH/IohG1&#10;RdAT1I2Igu18/QdUU0tPgXQ8k9QUpHUtVa4B1QwH76pZbYVTuRaQE9yJpvD/YOX9/tGzuir5aMyZ&#10;FQ169KS6qJWpGFTgp3VhBreVg2PsvlCHPh/1AcpUdqd9k74oiMEOpl9O7AKNSSgvppPRFBYJ02Q6&#10;mZ5fJpTi9bHzIX5V1LAklNyjeZlTsb8LsXc9uqRYgUxd3dbG5EsaGHVtPNsLtNrEnCLAf/MylrUI&#10;/vl8kIEtpec9srHIJZXal5Sk2K27TM3wVO+aqhfQ4KkfpODkbY1k70SIj8JjclAftiE+4NCGEIwO&#10;Emdb8j//pk/+aCisnLWYxJKHHzvhFWfmm0Wrp8PxOI1uvozPL0a4+LeW9VuL3TXXBAaG2Dsns5j8&#10;ozmK2lPzjKVZpqgwCSsRu+TxKF7Hfj+wdFItl9kJw+pEvLMrJxN0Yjy14ql7Ft4d+hXR6Hs6zqyY&#10;vWtb75teWlruIuk69zQR3bN64B+DnqfisJRpk97es9frr2PxCwAA//8DAFBLAwQUAAYACAAAACEA&#10;zU6pfOEAAAAKAQAADwAAAGRycy9kb3ducmV2LnhtbEyPTU+DQBCG7yb+h82YeDF2EVpskKUxxo+k&#10;N0ur8bZlRyCys4TdAv57x5MeJ/PkfZ8338y2EyMOvnWk4GYRgUCqnGmpVrAvn67XIHzQZHTnCBV8&#10;o4dNcX6W68y4iV5x3IVacAj5TCtoQugzKX3VoNV+4Xok/n26werA51BLM+iJw20n4yhKpdUtcUOj&#10;e3xosPranayCj6v6fevn58OUrJL+8WUsb99MqdTlxXx/ByLgHP5g+NVndSjY6ehOZLzoFMRxEjOq&#10;YJnyBAaS5ToFcWRylaYgi1z+n1D8AAAA//8DAFBLAQItABQABgAIAAAAIQC2gziS/gAAAOEBAAAT&#10;AAAAAAAAAAAAAAAAAAAAAABbQ29udGVudF9UeXBlc10ueG1sUEsBAi0AFAAGAAgAAAAhADj9If/W&#10;AAAAlAEAAAsAAAAAAAAAAAAAAAAALwEAAF9yZWxzLy5yZWxzUEsBAi0AFAAGAAgAAAAhADQGNCFF&#10;AgAAggQAAA4AAAAAAAAAAAAAAAAALgIAAGRycy9lMm9Eb2MueG1sUEsBAi0AFAAGAAgAAAAhAM1O&#10;qXzhAAAACgEAAA8AAAAAAAAAAAAAAAAAnwQAAGRycy9kb3ducmV2LnhtbFBLBQYAAAAABAAEAPMA&#10;AACtBQAAAAA=&#10;" fillcolor="white [3201]" stroked="f" strokeweight=".5pt">
+              <v:shape w14:anchorId="08170B3C" id="Textfeld 24" o:spid="_x0000_s1037" type="#_x0000_t202" style="position:absolute;left:0;text-align:left;margin-left:111.6pt;margin-top:23.4pt;width:62.7pt;height:54.9pt;z-index:251551232;visibility:visible;mso-wrap-style:square;mso-width-percent:0;mso-height-percent:0;mso-wrap-distance-left:9pt;mso-wrap-distance-top:0;mso-wrap-distance-right:9pt;mso-wrap-distance-bottom:0;mso-position-horizontal:absolute;mso-position-horizontal-relative:text;mso-position-vertical:absolute;mso-position-vertical-relative:text;mso-width-percent:0;mso-height-percent:0;mso-width-relative:margin;mso-height-relative:margin;v-text-anchor:top" o:gfxdata="UEsDBBQABgAIAAAAIQC2gziS/gAAAOEBAAATAAAAW0NvbnRlbnRfVHlwZXNdLnhtbJSRQU7DMBBF&#10;90jcwfIWJU67QAgl6YK0S0CoHGBkTxKLZGx5TGhvj5O2G0SRWNoz/78nu9wcxkFMGNg6quQqL6RA&#10;0s5Y6ir5vt9lD1JwBDIwOMJKHpHlpr69KfdHjyxSmriSfYz+USnWPY7AufNIadK6MEJMx9ApD/oD&#10;OlTrorhX2lFEilmcO2RdNtjC5xDF9pCuTyYBB5bi6bQ4syoJ3g9WQ0ymaiLzg5KdCXlKLjvcW893&#10;SUOqXwnz5DrgnHtJTxOsQfEKIT7DmDSUCaxw7Rqn8787ZsmRM9e2VmPeBN4uqYvTtW7jvijg9N/y&#10;JsXecLq0q+WD6m8AAAD//wMAUEsDBBQABgAIAAAAIQA4/SH/1gAAAJQBAAALAAAAX3JlbHMvLnJl&#10;bHOkkMFqwzAMhu+DvYPRfXGawxijTi+j0GvpHsDYimMaW0Yy2fr2M4PBMnrbUb/Q94l/f/hMi1qR&#10;JVI2sOt6UJgd+ZiDgffL8ekFlFSbvV0oo4EbChzGx4f9GRdb25HMsYhqlCwG5lrLq9biZkxWOiqY&#10;22YiTra2kYMu1l1tQD30/bPm3wwYN0x18gb45AdQl1tp5j/sFB2T0FQ7R0nTNEV3j6o9feQzro1i&#10;OWA14Fm+Q8a1a8+Bvu/d/dMb2JY5uiPbhG/ktn4cqGU/er3pcvwCAAD//wMAUEsDBBQABgAIAAAA&#10;IQA0BjQhRQIAAIIEAAAOAAAAZHJzL2Uyb0RvYy54bWysVMFu2zAMvQ/YPwi6r06yNG2COEXWosOA&#10;oi2QDj0rspQYkEVNUmJ3X78nOUm7bqdhF5kiqUfykfT8qmsM2ysfarIlH54NOFNWUlXbTcm/P91+&#10;uuQsRGErYciqkr+owK8WHz/MWzdTI9qSqZRnALFh1rqSb2N0s6IIcqsaEc7IKQujJt+IiKvfFJUX&#10;LdAbU4wGg0nRkq+cJ6lCgPamN/JFxtdayfigdVCRmZIjt5hPn891OovFXMw2XrhtLQ9piH/IohG1&#10;RdAT1I2Igu18/QdUU0tPgXQ8k9QUpHUtVa4B1QwH76pZbYVTuRaQE9yJpvD/YOX9/tGzuir5aMyZ&#10;FQ169KS6qJWpGFTgp3VhBreVg2PsvlCHPh/1AcpUdqd9k74oiMEOpl9O7AKNSSgvppPRFBYJ02Q6&#10;mZ5fJpTi9bHzIX5V1LAklNyjeZlTsb8LsXc9uqRYgUxd3dbG5EsaGHVtPNsLtNrEnCLAf/MylrUI&#10;/vl8kIEtpec9srHIJZXal5Sk2K27TM3wVO+aqhfQ4KkfpODkbY1k70SIj8JjclAftiE+4NCGEIwO&#10;Emdb8j//pk/+aCisnLWYxJKHHzvhFWfmm0Wrp8PxOI1uvozPL0a4+LeW9VuL3TXXBAaG2Dsns5j8&#10;ozmK2lPzjKVZpqgwCSsRu+TxKF7Hfj+wdFItl9kJw+pEvLMrJxN0Yjy14ql7Ft4d+hXR6Hs6zqyY&#10;vWtb75teWlruIuk69zQR3bN64B+DnqfisJRpk97es9frr2PxCwAA//8DAFBLAwQUAAYACAAAACEA&#10;zU6pfOEAAAAKAQAADwAAAGRycy9kb3ducmV2LnhtbEyPTU+DQBCG7yb+h82YeDF2EVpskKUxxo+k&#10;N0ur8bZlRyCys4TdAv57x5MeJ/PkfZ8338y2EyMOvnWk4GYRgUCqnGmpVrAvn67XIHzQZHTnCBV8&#10;o4dNcX6W68y4iV5x3IVacAj5TCtoQugzKX3VoNV+4Xok/n26werA51BLM+iJw20n4yhKpdUtcUOj&#10;e3xosPranayCj6v6fevn58OUrJL+8WUsb99MqdTlxXx/ByLgHP5g+NVndSjY6ehOZLzoFMRxEjOq&#10;YJnyBAaS5ToFcWRylaYgi1z+n1D8AAAA//8DAFBLAQItABQABgAIAAAAIQC2gziS/gAAAOEBAAAT&#10;AAAAAAAAAAAAAAAAAAAAAABbQ29udGVudF9UeXBlc10ueG1sUEsBAi0AFAAGAAgAAAAhADj9If/W&#10;AAAAlAEAAAsAAAAAAAAAAAAAAAAALwEAAF9yZWxzLy5yZWxzUEsBAi0AFAAGAAgAAAAhADQGNCFF&#10;AgAAggQAAA4AAAAAAAAAAAAAAAAALgIAAGRycy9lMm9Eb2MueG1sUEsBAi0AFAAGAAgAAAAhAM1O&#10;qXzhAAAACgEAAA8AAAAAAAAAAAAAAAAAnwQAAGRycy9kb3ducmV2LnhtbFBLBQYAAAAABAAEAPMA&#10;AACtBQAAAAA=&#10;" fillcolor="white [3201]" stroked="f" strokeweight=".5pt">
                 <v:textbox>
                   <w:txbxContent>
                     <w:p>
@@ -6604,7 +6639,7 @@
         <mc:AlternateContent>
           <mc:Choice Requires="wps">
             <w:drawing>
-              <wp:anchor distT="0" distB="0" distL="114300" distR="114300" simplePos="0" relativeHeight="251578880" behindDoc="0" locked="0" layoutInCell="1" allowOverlap="1" wp14:anchorId="06749019" wp14:editId="40C8C781">
+              <wp:anchor distT="0" distB="0" distL="114300" distR="114300" simplePos="0" relativeHeight="251577856" behindDoc="0" locked="0" layoutInCell="1" allowOverlap="1" wp14:anchorId="06749019" wp14:editId="40C8C781">
                 <wp:simplePos x="0" y="0"/>
                 <wp:positionH relativeFrom="column">
                   <wp:posOffset>3258397</wp:posOffset>
@@ -6692,7 +6727,7 @@
           </mc:Choice>
           <mc:Fallback>
             <w:pict>
-              <v:shape w14:anchorId="06749019" id="Textfeld 30" o:spid="_x0000_s1038" type="#_x0000_t202" style="position:absolute;left:0;text-align:left;margin-left:256.55pt;margin-top:24.05pt;width:65.3pt;height:48pt;z-index:251578880;visibility:visible;mso-wrap-style:square;mso-width-percent:0;mso-height-percent:0;mso-wrap-distance-left:9pt;mso-wrap-distance-top:0;mso-wrap-distance-right:9pt;mso-wrap-distance-bottom:0;mso-position-horizontal:absolute;mso-position-horizontal-relative:text;mso-position-vertical:absolute;mso-position-vertical-relative:text;mso-width-percent:0;mso-height-percent:0;mso-width-relative:margin;mso-height-relative:margin;v-text-anchor:top" o:gfxdata="UEsDBBQABgAIAAAAIQC2gziS/gAAAOEBAAATAAAAW0NvbnRlbnRfVHlwZXNdLnhtbJSRQU7DMBBF&#10;90jcwfIWJU67QAgl6YK0S0CoHGBkTxKLZGx5TGhvj5O2G0SRWNoz/78nu9wcxkFMGNg6quQqL6RA&#10;0s5Y6ir5vt9lD1JwBDIwOMJKHpHlpr69KfdHjyxSmriSfYz+USnWPY7AufNIadK6MEJMx9ApD/oD&#10;OlTrorhX2lFEilmcO2RdNtjC5xDF9pCuTyYBB5bi6bQ4syoJ3g9WQ0ymaiLzg5KdCXlKLjvcW893&#10;SUOqXwnz5DrgnHtJTxOsQfEKIT7DmDSUCaxw7Rqn8787ZsmRM9e2VmPeBN4uqYvTtW7jvijg9N/y&#10;JsXecLq0q+WD6m8AAAD//wMAUEsDBBQABgAIAAAAIQA4/SH/1gAAAJQBAAALAAAAX3JlbHMvLnJl&#10;bHOkkMFqwzAMhu+DvYPRfXGawxijTi+j0GvpHsDYimMaW0Yy2fr2M4PBMnrbUb/Q94l/f/hMi1qR&#10;JVI2sOt6UJgd+ZiDgffL8ekFlFSbvV0oo4EbChzGx4f9GRdb25HMsYhqlCwG5lrLq9biZkxWOiqY&#10;22YiTra2kYMu1l1tQD30/bPm3wwYN0x18gb45AdQl1tp5j/sFB2T0FQ7R0nTNEV3j6o9feQzro1i&#10;OWA14Fm+Q8a1a8+Bvu/d/dMb2JY5uiPbhG/ktn4cqGU/er3pcvwCAAD//wMAUEsDBBQABgAIAAAA&#10;IQBvlVuaRgIAAIIEAAAOAAAAZHJzL2Uyb0RvYy54bWysVE1v2zAMvQ/YfxB0X+2kH2uCOkXWosOA&#10;oC2QDj0rstQYkEVNUmJnv35PctJm3U7DLjJFUo/kI+mr6741bKt8aMhWfHRScqaspLqxLxX//nT3&#10;6ZKzEIWthSGrKr5TgV/PPn646txUjWlNplaeAcSGaecqvo7RTYsiyLVqRTghpyyMmnwrIq7+pai9&#10;6IDemmJclhdFR752nqQKAdrbwchnGV9rJeOD1kFFZiqO3GI+fT5X6SxmV2L64oVbN3KfhviHLFrR&#10;WAR9hboVUbCNb/6AahvpKZCOJ5LagrRupMo1oJpR+a6a5Vo4lWsBOcG90hT+H6y83z561tQVPwU9&#10;VrTo0ZPqo1amZlCBn86FKdyWDo6x/0I9+nzQByhT2b32bfqiIAY7oHav7AKNSSgvx5PTESwSpoty&#10;clFm9OLtsfMhflXUsiRU3KN5mVOxXYSIROB6cEmxApmmvmuMyZc0MOrGeLYVaLWJOUW8+M3LWNYh&#10;+Ol5mYEtpecDsrEIkEodSkpS7Fd9pmY0PtS7onoHGjwNgxScvGuQ7EKE+Cg8Jgf1YRviAw5tCMFo&#10;L3G2Jv/zb/rkj4bCylmHSax4+LERXnFmvlm0ejI6OwNszJez889jXPyxZXVssZv2hsDACHvnZBaT&#10;fzQHUXtqn7E08xQVJmElYlc8HsSbOOwHlk6q+Tw7YVidiAu7dDJBJ8ZTK576Z+Hdvl8Rjb6nw8yK&#10;6bu2Db7ppaX5JpJuck8T0QOre/4x6LnV+6VMm3R8z15vv47ZLwAAAP//AwBQSwMEFAAGAAgAAAAh&#10;AMWNKBjhAAAACgEAAA8AAABkcnMvZG93bnJldi54bWxMj01PhDAQhu8m/odmTLwYtyDsR5CyMcaP&#10;xJuLu8Zbl45ApFNCu4D/3vGkp8lknrzzvPl2tp0YcfCtIwXxIgKBVDnTUq3grXy83oDwQZPRnSNU&#10;8I0etsX5Wa4z4yZ6xXEXasEh5DOtoAmhz6T0VYNW+4Xrkfj26QarA69DLc2gJw63nbyJopW0uiX+&#10;0Oge7xusvnYnq+Djqn5/8fPTfkqWSf/wPJbrgymVuryY725BBJzDHwy/+qwOBTsd3YmMF52CZZzE&#10;jCpINzwZWKXJGsSRyTSNQRa5/F+h+AEAAP//AwBQSwECLQAUAAYACAAAACEAtoM4kv4AAADhAQAA&#10;EwAAAAAAAAAAAAAAAAAAAAAAW0NvbnRlbnRfVHlwZXNdLnhtbFBLAQItABQABgAIAAAAIQA4/SH/&#10;1gAAAJQBAAALAAAAAAAAAAAAAAAAAC8BAABfcmVscy8ucmVsc1BLAQItABQABgAIAAAAIQBvlVua&#10;RgIAAIIEAAAOAAAAAAAAAAAAAAAAAC4CAABkcnMvZTJvRG9jLnhtbFBLAQItABQABgAIAAAAIQDF&#10;jSgY4QAAAAoBAAAPAAAAAAAAAAAAAAAAAKAEAABkcnMvZG93bnJldi54bWxQSwUGAAAAAAQABADz&#10;AAAArgUAAAAA&#10;" fillcolor="white [3201]" stroked="f" strokeweight=".5pt">
+              <v:shape w14:anchorId="06749019" id="Textfeld 30" o:spid="_x0000_s1038" type="#_x0000_t202" style="position:absolute;left:0;text-align:left;margin-left:256.55pt;margin-top:24.05pt;width:65.3pt;height:48pt;z-index:251577856;visibility:visible;mso-wrap-style:square;mso-width-percent:0;mso-height-percent:0;mso-wrap-distance-left:9pt;mso-wrap-distance-top:0;mso-wrap-distance-right:9pt;mso-wrap-distance-bottom:0;mso-position-horizontal:absolute;mso-position-horizontal-relative:text;mso-position-vertical:absolute;mso-position-vertical-relative:text;mso-width-percent:0;mso-height-percent:0;mso-width-relative:margin;mso-height-relative:margin;v-text-anchor:top" o:gfxdata="UEsDBBQABgAIAAAAIQC2gziS/gAAAOEBAAATAAAAW0NvbnRlbnRfVHlwZXNdLnhtbJSRQU7DMBBF&#10;90jcwfIWJU67QAgl6YK0S0CoHGBkTxKLZGx5TGhvj5O2G0SRWNoz/78nu9wcxkFMGNg6quQqL6RA&#10;0s5Y6ir5vt9lD1JwBDIwOMJKHpHlpr69KfdHjyxSmriSfYz+USnWPY7AufNIadK6MEJMx9ApD/oD&#10;OlTrorhX2lFEilmcO2RdNtjC5xDF9pCuTyYBB5bi6bQ4syoJ3g9WQ0ymaiLzg5KdCXlKLjvcW893&#10;SUOqXwnz5DrgnHtJTxOsQfEKIT7DmDSUCaxw7Rqn8787ZsmRM9e2VmPeBN4uqYvTtW7jvijg9N/y&#10;JsXecLq0q+WD6m8AAAD//wMAUEsDBBQABgAIAAAAIQA4/SH/1gAAAJQBAAALAAAAX3JlbHMvLnJl&#10;bHOkkMFqwzAMhu+DvYPRfXGawxijTi+j0GvpHsDYimMaW0Yy2fr2M4PBMnrbUb/Q94l/f/hMi1qR&#10;JVI2sOt6UJgd+ZiDgffL8ekFlFSbvV0oo4EbChzGx4f9GRdb25HMsYhqlCwG5lrLq9biZkxWOiqY&#10;22YiTra2kYMu1l1tQD30/bPm3wwYN0x18gb45AdQl1tp5j/sFB2T0FQ7R0nTNEV3j6o9feQzro1i&#10;OWA14Fm+Q8a1a8+Bvu/d/dMb2JY5uiPbhG/ktn4cqGU/er3pcvwCAAD//wMAUEsDBBQABgAIAAAA&#10;IQBvlVuaRgIAAIIEAAAOAAAAZHJzL2Uyb0RvYy54bWysVE1v2zAMvQ/YfxB0X+2kH2uCOkXWosOA&#10;oC2QDj0rstQYkEVNUmJnv35PctJm3U7DLjJFUo/kI+mr6741bKt8aMhWfHRScqaspLqxLxX//nT3&#10;6ZKzEIWthSGrKr5TgV/PPn646txUjWlNplaeAcSGaecqvo7RTYsiyLVqRTghpyyMmnwrIq7+pai9&#10;6IDemmJclhdFR752nqQKAdrbwchnGV9rJeOD1kFFZiqO3GI+fT5X6SxmV2L64oVbN3KfhviHLFrR&#10;WAR9hboVUbCNb/6AahvpKZCOJ5LagrRupMo1oJpR+a6a5Vo4lWsBOcG90hT+H6y83z561tQVPwU9&#10;VrTo0ZPqo1amZlCBn86FKdyWDo6x/0I9+nzQByhT2b32bfqiIAY7oHav7AKNSSgvx5PTESwSpoty&#10;clFm9OLtsfMhflXUsiRU3KN5mVOxXYSIROB6cEmxApmmvmuMyZc0MOrGeLYVaLWJOUW8+M3LWNYh&#10;+Ol5mYEtpecDsrEIkEodSkpS7Fd9pmY0PtS7onoHGjwNgxScvGuQ7EKE+Cg8Jgf1YRviAw5tCMFo&#10;L3G2Jv/zb/rkj4bCylmHSax4+LERXnFmvlm0ejI6OwNszJez889jXPyxZXVssZv2hsDACHvnZBaT&#10;fzQHUXtqn7E08xQVJmElYlc8HsSbOOwHlk6q+Tw7YVidiAu7dDJBJ8ZTK576Z+Hdvl8Rjb6nw8yK&#10;6bu2Db7ppaX5JpJuck8T0QOre/4x6LnV+6VMm3R8z15vv47ZLwAAAP//AwBQSwMEFAAGAAgAAAAh&#10;AMWNKBjhAAAACgEAAA8AAABkcnMvZG93bnJldi54bWxMj01PhDAQhu8m/odmTLwYtyDsR5CyMcaP&#10;xJuLu8Zbl45ApFNCu4D/3vGkp8lknrzzvPl2tp0YcfCtIwXxIgKBVDnTUq3grXy83oDwQZPRnSNU&#10;8I0etsX5Wa4z4yZ6xXEXasEh5DOtoAmhz6T0VYNW+4Xrkfj26QarA69DLc2gJw63nbyJopW0uiX+&#10;0Oge7xusvnYnq+Djqn5/8fPTfkqWSf/wPJbrgymVuryY725BBJzDHwy/+qwOBTsd3YmMF52CZZzE&#10;jCpINzwZWKXJGsSRyTSNQRa5/F+h+AEAAP//AwBQSwECLQAUAAYACAAAACEAtoM4kv4AAADhAQAA&#10;EwAAAAAAAAAAAAAAAAAAAAAAW0NvbnRlbnRfVHlwZXNdLnhtbFBLAQItABQABgAIAAAAIQA4/SH/&#10;1gAAAJQBAAALAAAAAAAAAAAAAAAAAC8BAABfcmVscy8ucmVsc1BLAQItABQABgAIAAAAIQBvlVua&#10;RgIAAIIEAAAOAAAAAAAAAAAAAAAAAC4CAABkcnMvZTJvRG9jLnhtbFBLAQItABQABgAIAAAAIQDF&#10;jSgY4QAAAAoBAAAPAAAAAAAAAAAAAAAAAKAEAABkcnMvZG93bnJldi54bWxQSwUGAAAAAAQABADz&#10;AAAArgUAAAAA&#10;" fillcolor="white [3201]" stroked="f" strokeweight=".5pt">
                 <v:textbox>
                   <w:txbxContent>
                     <w:p>
@@ -6741,7 +6776,7 @@
         <mc:AlternateContent>
           <mc:Choice Requires="wps">
             <w:drawing>
-              <wp:anchor distT="0" distB="0" distL="114300" distR="114300" simplePos="0" relativeHeight="251561472" behindDoc="0" locked="0" layoutInCell="1" allowOverlap="1" wp14:anchorId="75E8AE3F" wp14:editId="7A719986">
+              <wp:anchor distT="0" distB="0" distL="114300" distR="114300" simplePos="0" relativeHeight="251560448" behindDoc="0" locked="0" layoutInCell="1" allowOverlap="1" wp14:anchorId="75E8AE3F" wp14:editId="7A719986">
                 <wp:simplePos x="0" y="0"/>
                 <wp:positionH relativeFrom="column">
                   <wp:posOffset>2391198</wp:posOffset>
@@ -6829,7 +6864,7 @@
           </mc:Choice>
           <mc:Fallback>
             <w:pict>
-              <v:shape w14:anchorId="75E8AE3F" id="Textfeld 26" o:spid="_x0000_s1039" type="#_x0000_t202" style="position:absolute;left:0;text-align:left;margin-left:188.3pt;margin-top:23.8pt;width:64pt;height:46pt;z-index:251561472;visibility:visible;mso-wrap-style:square;mso-width-percent:0;mso-height-percent:0;mso-wrap-distance-left:9pt;mso-wrap-distance-top:0;mso-wrap-distance-right:9pt;mso-wrap-distance-bottom:0;mso-position-horizontal:absolute;mso-position-horizontal-relative:text;mso-position-vertical:absolute;mso-position-vertical-relative:text;mso-width-percent:0;mso-height-percent:0;mso-width-relative:margin;mso-height-relative:margin;v-text-anchor:top" o:gfxdata="UEsDBBQABgAIAAAAIQC2gziS/gAAAOEBAAATAAAAW0NvbnRlbnRfVHlwZXNdLnhtbJSRQU7DMBBF&#10;90jcwfIWJU67QAgl6YK0S0CoHGBkTxKLZGx5TGhvj5O2G0SRWNoz/78nu9wcxkFMGNg6quQqL6RA&#10;0s5Y6ir5vt9lD1JwBDIwOMJKHpHlpr69KfdHjyxSmriSfYz+USnWPY7AufNIadK6MEJMx9ApD/oD&#10;OlTrorhX2lFEilmcO2RdNtjC5xDF9pCuTyYBB5bi6bQ4syoJ3g9WQ0ymaiLzg5KdCXlKLjvcW893&#10;SUOqXwnz5DrgnHtJTxOsQfEKIT7DmDSUCaxw7Rqn8787ZsmRM9e2VmPeBN4uqYvTtW7jvijg9N/y&#10;JsXecLq0q+WD6m8AAAD//wMAUEsDBBQABgAIAAAAIQA4/SH/1gAAAJQBAAALAAAAX3JlbHMvLnJl&#10;bHOkkMFqwzAMhu+DvYPRfXGawxijTi+j0GvpHsDYimMaW0Yy2fr2M4PBMnrbUb/Q94l/f/hMi1qR&#10;JVI2sOt6UJgd+ZiDgffL8ekFlFSbvV0oo4EbChzGx4f9GRdb25HMsYhqlCwG5lrLq9biZkxWOiqY&#10;22YiTra2kYMu1l1tQD30/bPm3wwYN0x18gb45AdQl1tp5j/sFB2T0FQ7R0nTNEV3j6o9feQzro1i&#10;OWA14Fm+Q8a1a8+Bvu/d/dMb2JY5uiPbhG/ktn4cqGU/er3pcvwCAAD//wMAUEsDBBQABgAIAAAA&#10;IQC6BfL3RgIAAIIEAAAOAAAAZHJzL2Uyb0RvYy54bWysVMFuGjEQvVfqP1i+NwuEUIKyRDQRVaUo&#10;iQRVzsZrh5W8Htc27KZf32cvJDTtqerFjGdmn2fem+HqumsM2ysfarIlH54NOFNWUlXb55J/Xy8/&#10;TTkLUdhKGLKq5C8q8Ov5xw9XrZupEW3JVMozgNgwa13JtzG6WVEEuVWNCGfklEVQk29ExNU/F5UX&#10;LdAbU4wGg0nRkq+cJ6lCgPe2D/J5xtdayfigdVCRmZKjtphPn89NOov5lZg9e+G2tTyUIf6hikbU&#10;Fo++Qt2KKNjO139ANbX0FEjHM0lNQVrXUuUe0M1w8K6b1VY4lXsBOcG90hT+H6y83z96VlclH004&#10;s6KBRmvVRa1MxeACP60LM6StHBJj94U66Hz0BzhT2532TfpFQwxxMP3yyi7QmIRzOhxNB4hIhC6m&#10;Y6iXUIq3j50P8auihiWj5B7iZU7F/i7EPvWYkt4KZOpqWRuTL2lg1I3xbC8gtYm5RID/lmUsa0s+&#10;Ob8YZGBL6fMe2VjUklrtW0pW7DZdpmZ4fux3Q9ULaPDUD1Jwclmj2DsR4qPwmBz0h22IDzi0ITxG&#10;B4uzLfmff/OnfAiKKGctJrHk4cdOeMWZ+WYh9eVwPE6jmy/ji88jXPxpZHMasbvmhsDAEHvnZDZT&#10;fjRHU3tqnrA0i/QqQsJKvF3yeDRvYr8fWDqpFouchGF1It7ZlZMJOjGepFh3T8K7g14RQt/TcWbF&#10;7J1sfW760tJiF0nXWdNEdM/qgX8Mep6Kw1KmTTq956y3v475LwAAAP//AwBQSwMEFAAGAAgAAAAh&#10;AMLYjq/gAAAACgEAAA8AAABkcnMvZG93bnJldi54bWxMj8FOwzAMhu9IvENkJC5oS6FbC6XphBAw&#10;iRvrAHHLGtNWNE7VZG15e8wJTrblT78/55vZdmLEwbeOFFwuIxBIlTMt1Qr25ePiGoQPmozuHKGC&#10;b/SwKU5Pcp0ZN9ELjrtQCw4hn2kFTQh9JqWvGrTaL12PxLtPN1gdeBxqaQY9cbjt5FUUJdLqlvhC&#10;o3u8b7D62h2tgo+L+v3Zz0+vU7yO+4ftWKZvplTq/Gy+uwURcA5/MPzqszoU7HRwRzJedAriNEkY&#10;VbBKuTKwjlbcHJiMbxKQRS7/v1D8AAAA//8DAFBLAQItABQABgAIAAAAIQC2gziS/gAAAOEBAAAT&#10;AAAAAAAAAAAAAAAAAAAAAABbQ29udGVudF9UeXBlc10ueG1sUEsBAi0AFAAGAAgAAAAhADj9If/W&#10;AAAAlAEAAAsAAAAAAAAAAAAAAAAALwEAAF9yZWxzLy5yZWxzUEsBAi0AFAAGAAgAAAAhALoF8vdG&#10;AgAAggQAAA4AAAAAAAAAAAAAAAAALgIAAGRycy9lMm9Eb2MueG1sUEsBAi0AFAAGAAgAAAAhAMLY&#10;jq/gAAAACgEAAA8AAAAAAAAAAAAAAAAAoAQAAGRycy9kb3ducmV2LnhtbFBLBQYAAAAABAAEAPMA&#10;AACtBQAAAAA=&#10;" fillcolor="white [3201]" stroked="f" strokeweight=".5pt">
+              <v:shape w14:anchorId="75E8AE3F" id="Textfeld 26" o:spid="_x0000_s1039" type="#_x0000_t202" style="position:absolute;left:0;text-align:left;margin-left:188.3pt;margin-top:23.8pt;width:64pt;height:46pt;z-index:251560448;visibility:visible;mso-wrap-style:square;mso-width-percent:0;mso-height-percent:0;mso-wrap-distance-left:9pt;mso-wrap-distance-top:0;mso-wrap-distance-right:9pt;mso-wrap-distance-bottom:0;mso-position-horizontal:absolute;mso-position-horizontal-relative:text;mso-position-vertical:absolute;mso-position-vertical-relative:text;mso-width-percent:0;mso-height-percent:0;mso-width-relative:margin;mso-height-relative:margin;v-text-anchor:top" o:gfxdata="UEsDBBQABgAIAAAAIQC2gziS/gAAAOEBAAATAAAAW0NvbnRlbnRfVHlwZXNdLnhtbJSRQU7DMBBF&#10;90jcwfIWJU67QAgl6YK0S0CoHGBkTxKLZGx5TGhvj5O2G0SRWNoz/78nu9wcxkFMGNg6quQqL6RA&#10;0s5Y6ir5vt9lD1JwBDIwOMJKHpHlpr69KfdHjyxSmriSfYz+USnWPY7AufNIadK6MEJMx9ApD/oD&#10;OlTrorhX2lFEilmcO2RdNtjC5xDF9pCuTyYBB5bi6bQ4syoJ3g9WQ0ymaiLzg5KdCXlKLjvcW893&#10;SUOqXwnz5DrgnHtJTxOsQfEKIT7DmDSUCaxw7Rqn8787ZsmRM9e2VmPeBN4uqYvTtW7jvijg9N/y&#10;JsXecLq0q+WD6m8AAAD//wMAUEsDBBQABgAIAAAAIQA4/SH/1gAAAJQBAAALAAAAX3JlbHMvLnJl&#10;bHOkkMFqwzAMhu+DvYPRfXGawxijTi+j0GvpHsDYimMaW0Yy2fr2M4PBMnrbUb/Q94l/f/hMi1qR&#10;JVI2sOt6UJgd+ZiDgffL8ekFlFSbvV0oo4EbChzGx4f9GRdb25HMsYhqlCwG5lrLq9biZkxWOiqY&#10;22YiTra2kYMu1l1tQD30/bPm3wwYN0x18gb45AdQl1tp5j/sFB2T0FQ7R0nTNEV3j6o9feQzro1i&#10;OWA14Fm+Q8a1a8+Bvu/d/dMb2JY5uiPbhG/ktn4cqGU/er3pcvwCAAD//wMAUEsDBBQABgAIAAAA&#10;IQC6BfL3RgIAAIIEAAAOAAAAZHJzL2Uyb0RvYy54bWysVMFuGjEQvVfqP1i+NwuEUIKyRDQRVaUo&#10;iQRVzsZrh5W8Htc27KZf32cvJDTtqerFjGdmn2fem+HqumsM2ysfarIlH54NOFNWUlXb55J/Xy8/&#10;TTkLUdhKGLKq5C8q8Ov5xw9XrZupEW3JVMozgNgwa13JtzG6WVEEuVWNCGfklEVQk29ExNU/F5UX&#10;LdAbU4wGg0nRkq+cJ6lCgPe2D/J5xtdayfigdVCRmZKjtphPn89NOov5lZg9e+G2tTyUIf6hikbU&#10;Fo++Qt2KKNjO139ANbX0FEjHM0lNQVrXUuUe0M1w8K6b1VY4lXsBOcG90hT+H6y83z96VlclH004&#10;s6KBRmvVRa1MxeACP60LM6StHBJj94U66Hz0BzhT2532TfpFQwxxMP3yyi7QmIRzOhxNB4hIhC6m&#10;Y6iXUIq3j50P8auihiWj5B7iZU7F/i7EPvWYkt4KZOpqWRuTL2lg1I3xbC8gtYm5RID/lmUsa0s+&#10;Ob8YZGBL6fMe2VjUklrtW0pW7DZdpmZ4fux3Q9ULaPDUD1Jwclmj2DsR4qPwmBz0h22IDzi0ITxG&#10;B4uzLfmff/OnfAiKKGctJrHk4cdOeMWZ+WYh9eVwPE6jmy/ji88jXPxpZHMasbvmhsDAEHvnZDZT&#10;fjRHU3tqnrA0i/QqQsJKvF3yeDRvYr8fWDqpFouchGF1It7ZlZMJOjGepFh3T8K7g14RQt/TcWbF&#10;7J1sfW760tJiF0nXWdNEdM/qgX8Mep6Kw1KmTTq956y3v475LwAAAP//AwBQSwMEFAAGAAgAAAAh&#10;AMLYjq/gAAAACgEAAA8AAABkcnMvZG93bnJldi54bWxMj8FOwzAMhu9IvENkJC5oS6FbC6XphBAw&#10;iRvrAHHLGtNWNE7VZG15e8wJTrblT78/55vZdmLEwbeOFFwuIxBIlTMt1Qr25ePiGoQPmozuHKGC&#10;b/SwKU5Pcp0ZN9ELjrtQCw4hn2kFTQh9JqWvGrTaL12PxLtPN1gdeBxqaQY9cbjt5FUUJdLqlvhC&#10;o3u8b7D62h2tgo+L+v3Zz0+vU7yO+4ftWKZvplTq/Gy+uwURcA5/MPzqszoU7HRwRzJedAriNEkY&#10;VbBKuTKwjlbcHJiMbxKQRS7/v1D8AAAA//8DAFBLAQItABQABgAIAAAAIQC2gziS/gAAAOEBAAAT&#10;AAAAAAAAAAAAAAAAAAAAAABbQ29udGVudF9UeXBlc10ueG1sUEsBAi0AFAAGAAgAAAAhADj9If/W&#10;AAAAlAEAAAsAAAAAAAAAAAAAAAAALwEAAF9yZWxzLy5yZWxzUEsBAi0AFAAGAAgAAAAhALoF8vdG&#10;AgAAggQAAA4AAAAAAAAAAAAAAAAALgIAAGRycy9lMm9Eb2MueG1sUEsBAi0AFAAGAAgAAAAhAMLY&#10;jq/gAAAACgEAAA8AAAAAAAAAAAAAAAAAoAQAAGRycy9kb3ducmV2LnhtbFBLBQYAAAAABAAEAPMA&#10;AACtBQAAAAA=&#10;" fillcolor="white [3201]" stroked="f" strokeweight=".5pt">
                 <v:textbox>
                   <w:txbxContent>
                     <w:p>
@@ -6878,7 +6913,7 @@
         <mc:AlternateContent>
           <mc:Choice Requires="wps">
             <w:drawing>
-              <wp:anchor distT="0" distB="0" distL="114300" distR="114300" simplePos="0" relativeHeight="251532800" behindDoc="0" locked="0" layoutInCell="1" allowOverlap="1" wp14:anchorId="05E92F85" wp14:editId="5DD0A9A0">
+              <wp:anchor distT="0" distB="0" distL="114300" distR="114300" simplePos="0" relativeHeight="251531776" behindDoc="0" locked="0" layoutInCell="1" allowOverlap="1" wp14:anchorId="05E92F85" wp14:editId="5DD0A9A0">
                 <wp:simplePos x="0" y="0"/>
                 <wp:positionH relativeFrom="column">
                   <wp:posOffset>547312</wp:posOffset>
@@ -6962,7 +6997,7 @@
           </mc:Choice>
           <mc:Fallback>
             <w:pict>
-              <v:shape w14:anchorId="05E92F85" id="Textfeld 15" o:spid="_x0000_s1040" type="#_x0000_t202" style="position:absolute;left:0;text-align:left;margin-left:43.1pt;margin-top:22.75pt;width:62.75pt;height:55.1pt;z-index:251532800;visibility:visible;mso-wrap-style:square;mso-width-percent:0;mso-height-percent:0;mso-wrap-distance-left:9pt;mso-wrap-distance-top:0;mso-wrap-distance-right:9pt;mso-wrap-distance-bottom:0;mso-position-horizontal:absolute;mso-position-horizontal-relative:text;mso-position-vertical:absolute;mso-position-vertical-relative:text;mso-width-percent:0;mso-height-percent:0;mso-width-relative:margin;mso-height-relative:margin;v-text-anchor:top" o:gfxdata="UEsDBBQABgAIAAAAIQC2gziS/gAAAOEBAAATAAAAW0NvbnRlbnRfVHlwZXNdLnhtbJSRQU7DMBBF&#10;90jcwfIWJU67QAgl6YK0S0CoHGBkTxKLZGx5TGhvj5O2G0SRWNoz/78nu9wcxkFMGNg6quQqL6RA&#10;0s5Y6ir5vt9lD1JwBDIwOMJKHpHlpr69KfdHjyxSmriSfYz+USnWPY7AufNIadK6MEJMx9ApD/oD&#10;OlTrorhX2lFEilmcO2RdNtjC5xDF9pCuTyYBB5bi6bQ4syoJ3g9WQ0ymaiLzg5KdCXlKLjvcW893&#10;SUOqXwnz5DrgnHtJTxOsQfEKIT7DmDSUCaxw7Rqn8787ZsmRM9e2VmPeBN4uqYvTtW7jvijg9N/y&#10;JsXecLq0q+WD6m8AAAD//wMAUEsDBBQABgAIAAAAIQA4/SH/1gAAAJQBAAALAAAAX3JlbHMvLnJl&#10;bHOkkMFqwzAMhu+DvYPRfXGawxijTi+j0GvpHsDYimMaW0Yy2fr2M4PBMnrbUb/Q94l/f/hMi1qR&#10;JVI2sOt6UJgd+ZiDgffL8ekFlFSbvV0oo4EbChzGx4f9GRdb25HMsYhqlCwG5lrLq9biZkxWOiqY&#10;22YiTra2kYMu1l1tQD30/bPm3wwYN0x18gb45AdQl1tp5j/sFB2T0FQ7R0nTNEV3j6o9feQzro1i&#10;OWA14Fm+Q8a1a8+Bvu/d/dMb2JY5uiPbhG/ktn4cqGU/er3pcvwCAAD//wMAUEsDBBQABgAIAAAA&#10;IQAlE/X+RgIAAIIEAAAOAAAAZHJzL2Uyb0RvYy54bWysVE1vGjEQvVfqf7B8LwsJkIKyRJQoVSWU&#10;REqqnI3XDit5Pa5t2KW/vs9eSNK0p6oX73hmPB/vzezlVdcYtlc+1GRLPhoMOVNWUlXb55J/f7z5&#10;9JmzEIWthCGrSn5QgV8tPn64bN1cndGWTKU8QxAb5q0r+TZGNy+KILeqEWFATlkYNflGRFz9c1F5&#10;0SJ6Y4qz4XBatOQr50mqEKC97o18keNrrWS80zqoyEzJUVvMp8/nJp3F4lLMn71w21oeyxD/UEUj&#10;aoukL6GuRRRs5+s/QjW19BRIx4GkpiCta6lyD+hmNHzXzcNWOJV7ATjBvcAU/l9Yebu/96yuwN2E&#10;MysacPSouqiVqRhUwKd1YQ63BwfH2H2hDr4nfYAytd1p36QvGmKwA+nDC7qIxiSUF7Pp9HzKmYRp&#10;OptNJzl68frY+RC/KmpYEkruQV7GVOzXIaIQuJ5cUq5Apq5uamPyJQ2MWhnP9gJUm5hLxIvfvIxl&#10;LZKfT4Y5sKX0vI9sLBKkVvuWkhS7TddDMz71u6HqABg89YMUnLypUexahHgvPCYHnWMb4h0ObQjJ&#10;6ChxtiX/82/65A9CYeWsxSSWPPzYCa84M98sqJ6NxuM0uvkynlyc4eLfWjZvLXbXrAgIjLB3TmYx&#10;+UdzErWn5glLs0xZYRJWInfJ40lcxX4/sHRSLZfZCcPqRFzbBydT6IR4ouKxexLeHfmKIPqWTjMr&#10;5u9o633TS0vLXSRdZ04T0D2qR/wx6Jnq41KmTXp7z16vv47FLwAAAP//AwBQSwMEFAAGAAgAAAAh&#10;AOeTz8LgAAAACQEAAA8AAABkcnMvZG93bnJldi54bWxMj8tOhEAQRfcm/kOnTNwYp4GRYYI0E2N8&#10;JO4cfMRdD10Cka4mdA/g31uudFm5J/eeKnaL7cWEo+8cKYhXEQik2pmOGgUv1f3lFoQPmozuHaGC&#10;b/SwK09PCp0bN9MzTvvQCC4hn2sFbQhDLqWvW7Tar9yAxNmnG60OfI6NNKOeudz2MomijbS6I15o&#10;9YC3LdZf+6NV8HHRvD/55eF1Xqfr4e5xqrI3Uyl1frbcXIMIuIQ/GH71WR1Kdjq4IxkvegXbTcKk&#10;gqs0BcF5EscZiAODaZqBLAv5/4PyBwAA//8DAFBLAQItABQABgAIAAAAIQC2gziS/gAAAOEBAAAT&#10;AAAAAAAAAAAAAAAAAAAAAABbQ29udGVudF9UeXBlc10ueG1sUEsBAi0AFAAGAAgAAAAhADj9If/W&#10;AAAAlAEAAAsAAAAAAAAAAAAAAAAALwEAAF9yZWxzLy5yZWxzUEsBAi0AFAAGAAgAAAAhACUT9f5G&#10;AgAAggQAAA4AAAAAAAAAAAAAAAAALgIAAGRycy9lMm9Eb2MueG1sUEsBAi0AFAAGAAgAAAAhAOeT&#10;z8LgAAAACQEAAA8AAAAAAAAAAAAAAAAAoAQAAGRycy9kb3ducmV2LnhtbFBLBQYAAAAABAAEAPMA&#10;AACtBQAAAAA=&#10;" fillcolor="white [3201]" stroked="f" strokeweight=".5pt">
+              <v:shape w14:anchorId="05E92F85" id="Textfeld 15" o:spid="_x0000_s1040" type="#_x0000_t202" style="position:absolute;left:0;text-align:left;margin-left:43.1pt;margin-top:22.75pt;width:62.75pt;height:55.1pt;z-index:251531776;visibility:visible;mso-wrap-style:square;mso-width-percent:0;mso-height-percent:0;mso-wrap-distance-left:9pt;mso-wrap-distance-top:0;mso-wrap-distance-right:9pt;mso-wrap-distance-bottom:0;mso-position-horizontal:absolute;mso-position-horizontal-relative:text;mso-position-vertical:absolute;mso-position-vertical-relative:text;mso-width-percent:0;mso-height-percent:0;mso-width-relative:margin;mso-height-relative:margin;v-text-anchor:top" o:gfxdata="UEsDBBQABgAIAAAAIQC2gziS/gAAAOEBAAATAAAAW0NvbnRlbnRfVHlwZXNdLnhtbJSRQU7DMBBF&#10;90jcwfIWJU67QAgl6YK0S0CoHGBkTxKLZGx5TGhvj5O2G0SRWNoz/78nu9wcxkFMGNg6quQqL6RA&#10;0s5Y6ir5vt9lD1JwBDIwOMJKHpHlpr69KfdHjyxSmriSfYz+USnWPY7AufNIadK6MEJMx9ApD/oD&#10;OlTrorhX2lFEilmcO2RdNtjC5xDF9pCuTyYBB5bi6bQ4syoJ3g9WQ0ymaiLzg5KdCXlKLjvcW893&#10;SUOqXwnz5DrgnHtJTxOsQfEKIT7DmDSUCaxw7Rqn8787ZsmRM9e2VmPeBN4uqYvTtW7jvijg9N/y&#10;JsXecLq0q+WD6m8AAAD//wMAUEsDBBQABgAIAAAAIQA4/SH/1gAAAJQBAAALAAAAX3JlbHMvLnJl&#10;bHOkkMFqwzAMhu+DvYPRfXGawxijTi+j0GvpHsDYimMaW0Yy2fr2M4PBMnrbUb/Q94l/f/hMi1qR&#10;JVI2sOt6UJgd+ZiDgffL8ekFlFSbvV0oo4EbChzGx4f9GRdb25HMsYhqlCwG5lrLq9biZkxWOiqY&#10;22YiTra2kYMu1l1tQD30/bPm3wwYN0x18gb45AdQl1tp5j/sFB2T0FQ7R0nTNEV3j6o9feQzro1i&#10;OWA14Fm+Q8a1a8+Bvu/d/dMb2JY5uiPbhG/ktn4cqGU/er3pcvwCAAD//wMAUEsDBBQABgAIAAAA&#10;IQAlE/X+RgIAAIIEAAAOAAAAZHJzL2Uyb0RvYy54bWysVE1vGjEQvVfqf7B8LwsJkIKyRJQoVSWU&#10;REqqnI3XDit5Pa5t2KW/vs9eSNK0p6oX73hmPB/vzezlVdcYtlc+1GRLPhoMOVNWUlXb55J/f7z5&#10;9JmzEIWthCGrSn5QgV8tPn64bN1cndGWTKU8QxAb5q0r+TZGNy+KILeqEWFATlkYNflGRFz9c1F5&#10;0SJ6Y4qz4XBatOQr50mqEKC97o18keNrrWS80zqoyEzJUVvMp8/nJp3F4lLMn71w21oeyxD/UEUj&#10;aoukL6GuRRRs5+s/QjW19BRIx4GkpiCta6lyD+hmNHzXzcNWOJV7ATjBvcAU/l9Yebu/96yuwN2E&#10;MysacPSouqiVqRhUwKd1YQ63BwfH2H2hDr4nfYAytd1p36QvGmKwA+nDC7qIxiSUF7Pp9HzKmYRp&#10;OptNJzl68frY+RC/KmpYEkruQV7GVOzXIaIQuJ5cUq5Apq5uamPyJQ2MWhnP9gJUm5hLxIvfvIxl&#10;LZKfT4Y5sKX0vI9sLBKkVvuWkhS7TddDMz71u6HqABg89YMUnLypUexahHgvPCYHnWMb4h0ObQjJ&#10;6ChxtiX/82/65A9CYeWsxSSWPPzYCa84M98sqJ6NxuM0uvkynlyc4eLfWjZvLXbXrAgIjLB3TmYx&#10;+UdzErWn5glLs0xZYRJWInfJ40lcxX4/sHRSLZfZCcPqRFzbBydT6IR4ouKxexLeHfmKIPqWTjMr&#10;5u9o633TS0vLXSRdZ04T0D2qR/wx6Jnq41KmTXp7z16vv47FLwAAAP//AwBQSwMEFAAGAAgAAAAh&#10;AOeTz8LgAAAACQEAAA8AAABkcnMvZG93bnJldi54bWxMj8tOhEAQRfcm/kOnTNwYp4GRYYI0E2N8&#10;JO4cfMRdD10Cka4mdA/g31uudFm5J/eeKnaL7cWEo+8cKYhXEQik2pmOGgUv1f3lFoQPmozuHaGC&#10;b/SwK09PCp0bN9MzTvvQCC4hn2sFbQhDLqWvW7Tar9yAxNmnG60OfI6NNKOeudz2MomijbS6I15o&#10;9YC3LdZf+6NV8HHRvD/55eF1Xqfr4e5xqrI3Uyl1frbcXIMIuIQ/GH71WR1Kdjq4IxkvegXbTcKk&#10;gqs0BcF5EscZiAODaZqBLAv5/4PyBwAA//8DAFBLAQItABQABgAIAAAAIQC2gziS/gAAAOEBAAAT&#10;AAAAAAAAAAAAAAAAAAAAAABbQ29udGVudF9UeXBlc10ueG1sUEsBAi0AFAAGAAgAAAAhADj9If/W&#10;AAAAlAEAAAsAAAAAAAAAAAAAAAAALwEAAF9yZWxzLy5yZWxzUEsBAi0AFAAGAAgAAAAhACUT9f5G&#10;AgAAggQAAA4AAAAAAAAAAAAAAAAALgIAAGRycy9lMm9Eb2MueG1sUEsBAi0AFAAGAAgAAAAhAOeT&#10;z8LgAAAACQEAAA8AAAAAAAAAAAAAAAAAoAQAAGRycy9kb3ducmV2LnhtbFBLBQYAAAAABAAEAPMA&#10;AACtBQAAAAA=&#10;" fillcolor="white [3201]" stroked="f" strokeweight=".5pt">
                 <v:textbox>
                   <w:txbxContent>
                     <w:p>
@@ -7007,7 +7042,7 @@
         <mc:AlternateContent>
           <mc:Choice Requires="wps">
             <w:drawing>
-              <wp:anchor distT="0" distB="0" distL="114300" distR="114300" simplePos="0" relativeHeight="251516416" behindDoc="0" locked="0" layoutInCell="1" allowOverlap="1" wp14:anchorId="36D6D729" wp14:editId="6B091144">
+              <wp:anchor distT="0" distB="0" distL="114300" distR="114300" simplePos="0" relativeHeight="251515392" behindDoc="0" locked="0" layoutInCell="1" allowOverlap="1" wp14:anchorId="36D6D729" wp14:editId="6B091144">
                 <wp:simplePos x="0" y="0"/>
                 <wp:positionH relativeFrom="column">
                   <wp:posOffset>-139246</wp:posOffset>
@@ -7086,7 +7121,7 @@
           </mc:Choice>
           <mc:Fallback>
             <w:pict>
-              <v:shape w14:anchorId="36D6D729" id="Textfeld 11" o:spid="_x0000_s1041" type="#_x0000_t202" style="position:absolute;left:0;text-align:left;margin-left:-10.95pt;margin-top:22.9pt;width:58.8pt;height:45.6pt;z-index:251516416;visibility:visible;mso-wrap-style:square;mso-width-percent:0;mso-height-percent:0;mso-wrap-distance-left:9pt;mso-wrap-distance-top:0;mso-wrap-distance-right:9pt;mso-wrap-distance-bottom:0;mso-position-horizontal:absolute;mso-position-horizontal-relative:text;mso-position-vertical:absolute;mso-position-vertical-relative:text;mso-width-percent:0;mso-height-percent:0;mso-width-relative:margin;mso-height-relative:margin;v-text-anchor:top" o:gfxdata="UEsDBBQABgAIAAAAIQC2gziS/gAAAOEBAAATAAAAW0NvbnRlbnRfVHlwZXNdLnhtbJSRQU7DMBBF&#10;90jcwfIWJU67QAgl6YK0S0CoHGBkTxKLZGx5TGhvj5O2G0SRWNoz/78nu9wcxkFMGNg6quQqL6RA&#10;0s5Y6ir5vt9lD1JwBDIwOMJKHpHlpr69KfdHjyxSmriSfYz+USnWPY7AufNIadK6MEJMx9ApD/oD&#10;OlTrorhX2lFEilmcO2RdNtjC5xDF9pCuTyYBB5bi6bQ4syoJ3g9WQ0ymaiLzg5KdCXlKLjvcW893&#10;SUOqXwnz5DrgnHtJTxOsQfEKIT7DmDSUCaxw7Rqn8787ZsmRM9e2VmPeBN4uqYvTtW7jvijg9N/y&#10;JsXecLq0q+WD6m8AAAD//wMAUEsDBBQABgAIAAAAIQA4/SH/1gAAAJQBAAALAAAAX3JlbHMvLnJl&#10;bHOkkMFqwzAMhu+DvYPRfXGawxijTi+j0GvpHsDYimMaW0Yy2fr2M4PBMnrbUb/Q94l/f/hMi1qR&#10;JVI2sOt6UJgd+ZiDgffL8ekFlFSbvV0oo4EbChzGx4f9GRdb25HMsYhqlCwG5lrLq9biZkxWOiqY&#10;22YiTra2kYMu1l1tQD30/bPm3wwYN0x18gb45AdQl1tp5j/sFB2T0FQ7R0nTNEV3j6o9feQzro1i&#10;OWA14Fm+Q8a1a8+Bvu/d/dMb2JY5uiPbhG/ktn4cqGU/er3pcvwCAAD//wMAUEsDBBQABgAIAAAA&#10;IQCnfQX3RQIAAIIEAAAOAAAAZHJzL2Uyb0RvYy54bWysVE1v2zAMvQ/YfxB0X5x0+WiDOkWWIsOA&#10;oi3QDj0rstQYkEVNUmJ3v35PcpJ23U7DLjJFUvx4j/TlVdcYtlc+1GRLPhoMOVNWUlXb55J/f1x/&#10;OucsRGErYciqkr+owK8WHz9ctm6uzmhLplKeIYgN89aVfBujmxdFkFvViDAgpyyMmnwjIq7+uai8&#10;aBG9McXZcDgtWvKV8yRVCNBe90a+yPG1VjLeaR1UZKbkqC3m0+dzk85icSnmz164bS0PZYh/qKIR&#10;tUXSU6hrEQXb+fqPUE0tPQXScSCpKUjrWqrcA7oZDd9187AVTuVeAE5wJ5jC/wsrb/f3ntUVuBtx&#10;ZkUDjh5VF7UyFYMK+LQuzOH24OAYuy/UwfeoD1Cmtjvtm/RFQwx2IP1yQhfRmIRyNp7OprBImCaz&#10;i9FZRr94fex8iF8VNSwJJfcgL2Mq9jchohC4Hl1SrkCmrta1MfmSBkatjGd7AapNzCXixW9exrK2&#10;5NPPk2EObCk97yMbiwSp1b6lJMVu0/XQTI79bqh6AQye+kEKTq5rFHsjQrwXHpOD/rAN8Q6HNoRk&#10;dJA425L/+Td98gehsHLWYhJLHn7shFecmW8WVF+MxuM0uvkynsyAG/NvLZu3FrtrVgQEwCaqy2Ly&#10;j+Yoak/NE5ZmmbLCJKxE7pLHo7iK/X5g6aRaLrMThtWJeGMfnEyhE+KJisfuSXh34CuC6Fs6zqyY&#10;v6Ot900vLS13kXSdOU1A96ge8MegZ6oPS5k26e09e73+Oha/AAAA//8DAFBLAwQUAAYACAAAACEA&#10;JHumfeEAAAAJAQAADwAAAGRycy9kb3ducmV2LnhtbEyPTU+DQBCG7yb+h82YeDHt0iJikaUxRm3i&#10;zeJHvG3ZEYjsLGG3gP/e8aTHyTx53+fNt7PtxIiDbx0pWC0jEEiVMy3VCl7Kh8U1CB80Gd05QgXf&#10;6GFbnJ7kOjNuomcc96EWHEI+0wqaEPpMSl81aLVfuh6Jf59usDrwOdTSDHricNvJdRRdSatb4oZG&#10;93jXYPW1P1oFHxf1+5OfH1+nOIn7+91Ypm+mVOr8bL69ARFwDn8w/OqzOhTsdHBHMl50Chbr1YZR&#10;BZcJT2Bgk6QgDgzGaQSyyOX/BcUPAAAA//8DAFBLAQItABQABgAIAAAAIQC2gziS/gAAAOEBAAAT&#10;AAAAAAAAAAAAAAAAAAAAAABbQ29udGVudF9UeXBlc10ueG1sUEsBAi0AFAAGAAgAAAAhADj9If/W&#10;AAAAlAEAAAsAAAAAAAAAAAAAAAAALwEAAF9yZWxzLy5yZWxzUEsBAi0AFAAGAAgAAAAhAKd9BfdF&#10;AgAAggQAAA4AAAAAAAAAAAAAAAAALgIAAGRycy9lMm9Eb2MueG1sUEsBAi0AFAAGAAgAAAAhACR7&#10;pn3hAAAACQEAAA8AAAAAAAAAAAAAAAAAnwQAAGRycy9kb3ducmV2LnhtbFBLBQYAAAAABAAEAPMA&#10;AACtBQAAAAA=&#10;" fillcolor="white [3201]" stroked="f" strokeweight=".5pt">
+              <v:shape w14:anchorId="36D6D729" id="Textfeld 11" o:spid="_x0000_s1041" type="#_x0000_t202" style="position:absolute;left:0;text-align:left;margin-left:-10.95pt;margin-top:22.9pt;width:58.8pt;height:45.6pt;z-index:251515392;visibility:visible;mso-wrap-style:square;mso-width-percent:0;mso-height-percent:0;mso-wrap-distance-left:9pt;mso-wrap-distance-top:0;mso-wrap-distance-right:9pt;mso-wrap-distance-bottom:0;mso-position-horizontal:absolute;mso-position-horizontal-relative:text;mso-position-vertical:absolute;mso-position-vertical-relative:text;mso-width-percent:0;mso-height-percent:0;mso-width-relative:margin;mso-height-relative:margin;v-text-anchor:top" o:gfxdata="UEsDBBQABgAIAAAAIQC2gziS/gAAAOEBAAATAAAAW0NvbnRlbnRfVHlwZXNdLnhtbJSRQU7DMBBF&#10;90jcwfIWJU67QAgl6YK0S0CoHGBkTxKLZGx5TGhvj5O2G0SRWNoz/78nu9wcxkFMGNg6quQqL6RA&#10;0s5Y6ir5vt9lD1JwBDIwOMJKHpHlpr69KfdHjyxSmriSfYz+USnWPY7AufNIadK6MEJMx9ApD/oD&#10;OlTrorhX2lFEilmcO2RdNtjC5xDF9pCuTyYBB5bi6bQ4syoJ3g9WQ0ymaiLzg5KdCXlKLjvcW893&#10;SUOqXwnz5DrgnHtJTxOsQfEKIT7DmDSUCaxw7Rqn8787ZsmRM9e2VmPeBN4uqYvTtW7jvijg9N/y&#10;JsXecLq0q+WD6m8AAAD//wMAUEsDBBQABgAIAAAAIQA4/SH/1gAAAJQBAAALAAAAX3JlbHMvLnJl&#10;bHOkkMFqwzAMhu+DvYPRfXGawxijTi+j0GvpHsDYimMaW0Yy2fr2M4PBMnrbUb/Q94l/f/hMi1qR&#10;JVI2sOt6UJgd+ZiDgffL8ekFlFSbvV0oo4EbChzGx4f9GRdb25HMsYhqlCwG5lrLq9biZkxWOiqY&#10;22YiTra2kYMu1l1tQD30/bPm3wwYN0x18gb45AdQl1tp5j/sFB2T0FQ7R0nTNEV3j6o9feQzro1i&#10;OWA14Fm+Q8a1a8+Bvu/d/dMb2JY5uiPbhG/ktn4cqGU/er3pcvwCAAD//wMAUEsDBBQABgAIAAAA&#10;IQCnfQX3RQIAAIIEAAAOAAAAZHJzL2Uyb0RvYy54bWysVE1v2zAMvQ/YfxB0X5x0+WiDOkWWIsOA&#10;oi3QDj0rstQYkEVNUmJ3v35PcpJ23U7DLjJFUvx4j/TlVdcYtlc+1GRLPhoMOVNWUlXb55J/f1x/&#10;OucsRGErYciqkr+owK8WHz9ctm6uzmhLplKeIYgN89aVfBujmxdFkFvViDAgpyyMmnwjIq7+uai8&#10;aBG9McXZcDgtWvKV8yRVCNBe90a+yPG1VjLeaR1UZKbkqC3m0+dzk85icSnmz164bS0PZYh/qKIR&#10;tUXSU6hrEQXb+fqPUE0tPQXScSCpKUjrWqrcA7oZDd9187AVTuVeAE5wJ5jC/wsrb/f3ntUVuBtx&#10;ZkUDjh5VF7UyFYMK+LQuzOH24OAYuy/UwfeoD1Cmtjvtm/RFQwx2IP1yQhfRmIRyNp7OprBImCaz&#10;i9FZRr94fex8iF8VNSwJJfcgL2Mq9jchohC4Hl1SrkCmrta1MfmSBkatjGd7AapNzCXixW9exrK2&#10;5NPPk2EObCk97yMbiwSp1b6lJMVu0/XQTI79bqh6AQye+kEKTq5rFHsjQrwXHpOD/rAN8Q6HNoRk&#10;dJA425L/+Td98gehsHLWYhJLHn7shFecmW8WVF+MxuM0uvkynsyAG/NvLZu3FrtrVgQEwCaqy2Ly&#10;j+Yoak/NE5ZmmbLCJKxE7pLHo7iK/X5g6aRaLrMThtWJeGMfnEyhE+KJisfuSXh34CuC6Fs6zqyY&#10;v6Ot900vLS13kXSdOU1A96ge8MegZ6oPS5k26e09e73+Oha/AAAA//8DAFBLAwQUAAYACAAAACEA&#10;JHumfeEAAAAJAQAADwAAAGRycy9kb3ducmV2LnhtbEyPTU+DQBCG7yb+h82YeDHt0iJikaUxRm3i&#10;zeJHvG3ZEYjsLGG3gP/e8aTHyTx53+fNt7PtxIiDbx0pWC0jEEiVMy3VCl7Kh8U1CB80Gd05QgXf&#10;6GFbnJ7kOjNuomcc96EWHEI+0wqaEPpMSl81aLVfuh6Jf59usDrwOdTSDHricNvJdRRdSatb4oZG&#10;93jXYPW1P1oFHxf1+5OfH1+nOIn7+91Ypm+mVOr8bL69ARFwDn8w/OqzOhTsdHBHMl50Chbr1YZR&#10;BZcJT2Bgk6QgDgzGaQSyyOX/BcUPAAAA//8DAFBLAQItABQABgAIAAAAIQC2gziS/gAAAOEBAAAT&#10;AAAAAAAAAAAAAAAAAAAAAABbQ29udGVudF9UeXBlc10ueG1sUEsBAi0AFAAGAAgAAAAhADj9If/W&#10;AAAAlAEAAAsAAAAAAAAAAAAAAAAALwEAAF9yZWxzLy5yZWxzUEsBAi0AFAAGAAgAAAAhAKd9BfdF&#10;AgAAggQAAA4AAAAAAAAAAAAAAAAALgIAAGRycy9lMm9Eb2MueG1sUEsBAi0AFAAGAAgAAAAhACR7&#10;pn3hAAAACQEAAA8AAAAAAAAAAAAAAAAAnwQAAGRycy9kb3ducmV2LnhtbFBLBQYAAAAABAAEAPMA&#10;AACtBQAAAAA=&#10;" fillcolor="white [3201]" stroked="f" strokeweight=".5pt">
                 <v:textbox>
                   <w:txbxContent>
                     <w:p>
@@ -7171,7 +7206,7 @@
                                 <w:noProof/>
                               </w:rPr>
                             </w:pPr>
-                            <w:bookmarkStart w:id="22" w:name="_Toc536192303"/>
+                            <w:bookmarkStart w:id="23" w:name="_Toc536192303"/>
                             <w:r>
                               <w:t xml:space="preserve">Abbildung </w:t>
                             </w:r>
@@ -7208,7 +7243,7 @@
                             <w:r>
                               <w:t>: Ausbreitung der Pest in den Jahren 1346 - 1350</w:t>
                             </w:r>
-                            <w:bookmarkEnd w:id="22"/>
+                            <w:bookmarkEnd w:id="23"/>
                           </w:p>
                         </w:txbxContent>
                       </wps:txbx>
@@ -7242,7 +7277,7 @@
                           <w:noProof/>
                         </w:rPr>
                       </w:pPr>
-                      <w:bookmarkStart w:id="23" w:name="_Toc536192303"/>
+                      <w:bookmarkStart w:id="24" w:name="_Toc536192303"/>
                       <w:r>
                         <w:t xml:space="preserve">Abbildung </w:t>
                       </w:r>
@@ -7279,7 +7314,7 @@
                       <w:r>
                         <w:t>: Ausbreitung der Pest in den Jahren 1346 - 1350</w:t>
                       </w:r>
-                      <w:bookmarkEnd w:id="23"/>
+                      <w:bookmarkEnd w:id="24"/>
                     </w:p>
                   </w:txbxContent>
                 </v:textbox>
@@ -7306,7 +7341,7 @@
         <mc:AlternateContent>
           <mc:Choice Requires="wps">
             <w:drawing>
-              <wp:anchor distT="0" distB="0" distL="114300" distR="114300" simplePos="0" relativeHeight="251748864" behindDoc="0" locked="0" layoutInCell="1" allowOverlap="1" wp14:anchorId="0B495955" wp14:editId="17F4C25C">
+              <wp:anchor distT="0" distB="0" distL="114300" distR="114300" simplePos="0" relativeHeight="251747840" behindDoc="0" locked="0" layoutInCell="1" allowOverlap="1" wp14:anchorId="0B495955" wp14:editId="17F4C25C">
                 <wp:simplePos x="0" y="0"/>
                 <wp:positionH relativeFrom="column">
                   <wp:posOffset>1657985</wp:posOffset>
@@ -7382,13 +7417,7 @@
                               <w:rPr>
                                 <w:sz w:val="16"/>
                               </w:rPr>
-                              <w:t>Perugia</w:t>
-                            </w:r>
-                            <w:r>
-                              <w:rPr>
-                                <w:sz w:val="16"/>
-                              </w:rPr>
-                              <w:t>,Melcombe</w:t>
+                              <w:t>Perugia,Melcombe</w:t>
                             </w:r>
                             <w:proofErr w:type="spellEnd"/>
                             <w:proofErr w:type="gramEnd"/>
@@ -7421,7 +7450,7 @@
           </mc:Choice>
           <mc:Fallback>
             <w:pict>
-              <v:shape w14:anchorId="0B495955" id="Textfeld 47" o:spid="_x0000_s1043" type="#_x0000_t202" style="position:absolute;left:0;text-align:left;margin-left:130.55pt;margin-top:11.55pt;width:84pt;height:63.6pt;z-index:251748864;visibility:visible;mso-wrap-style:square;mso-width-percent:0;mso-height-percent:0;mso-wrap-distance-left:9pt;mso-wrap-distance-top:0;mso-wrap-distance-right:9pt;mso-wrap-distance-bottom:0;mso-position-horizontal:absolute;mso-position-horizontal-relative:text;mso-position-vertical:absolute;mso-position-vertical-relative:text;mso-width-percent:0;mso-height-percent:0;mso-width-relative:margin;mso-height-relative:margin;v-text-anchor:top" o:gfxdata="UEsDBBQABgAIAAAAIQC2gziS/gAAAOEBAAATAAAAW0NvbnRlbnRfVHlwZXNdLnhtbJSRQU7DMBBF&#10;90jcwfIWJU67QAgl6YK0S0CoHGBkTxKLZGx5TGhvj5O2G0SRWNoz/78nu9wcxkFMGNg6quQqL6RA&#10;0s5Y6ir5vt9lD1JwBDIwOMJKHpHlpr69KfdHjyxSmriSfYz+USnWPY7AufNIadK6MEJMx9ApD/oD&#10;OlTrorhX2lFEilmcO2RdNtjC5xDF9pCuTyYBB5bi6bQ4syoJ3g9WQ0ymaiLzg5KdCXlKLjvcW893&#10;SUOqXwnz5DrgnHtJTxOsQfEKIT7DmDSUCaxw7Rqn8787ZsmRM9e2VmPeBN4uqYvTtW7jvijg9N/y&#10;JsXecLq0q+WD6m8AAAD//wMAUEsDBBQABgAIAAAAIQA4/SH/1gAAAJQBAAALAAAAX3JlbHMvLnJl&#10;bHOkkMFqwzAMhu+DvYPRfXGawxijTi+j0GvpHsDYimMaW0Yy2fr2M4PBMnrbUb/Q94l/f/hMi1qR&#10;JVI2sOt6UJgd+ZiDgffL8ekFlFSbvV0oo4EbChzGx4f9GRdb25HMsYhqlCwG5lrLq9biZkxWOiqY&#10;22YiTra2kYMu1l1tQD30/bPm3wwYN0x18gb45AdQl1tp5j/sFB2T0FQ7R0nTNEV3j6o9feQzro1i&#10;OWA14Fm+Q8a1a8+Bvu/d/dMb2JY5uiPbhG/ktn4cqGU/er3pcvwCAAD//wMAUEsDBBQABgAIAAAA&#10;IQCYXycyRAIAAIMEAAAOAAAAZHJzL2Uyb0RvYy54bWysVE2P2jAQvVfqf7B8LwmUBTYirCgrqkpo&#10;dyWo9mwcGyw5Htc2JPTXd+wAS7c9Vb04Y8/3ezOZPrS1JkfhvAJT0n4vp0QYDpUyu5J+3yw/TSjx&#10;gZmKaTCipCfh6cPs44dpYwsxgD3oSjiCQYwvGlvSfQi2yDLP96JmvgdWGFRKcDULeHW7rHKswei1&#10;zgZ5PsoacJV1wIX3+PrYKeksxZdS8PAspReB6JJibSGdLp3beGazKSt2jtm94ucy2D9UUTNlMOk1&#10;1CMLjByc+iNUrbgDDzL0ONQZSKm4SD1gN/38XTfrPbMi9YLgeHuFyf+/sPzp+OKIqko6HFNiWI0c&#10;bUQbpNAVwSfEp7G+QLO1RcPQfoEWeb68e3yMbbfS1fGLDRHUI9KnK7oYjfDolI9GkxxVHHWTfDwe&#10;JPizN2/rfPgqoCZRKKlD9hKo7LjyAStB04tJTOZBq2qptE6XODFioR05MuRah1QjevxmpQ1pSjr6&#10;fJenwAaiexdZG0wQe+16ilJot23Cpn8FYgvVCXFw0E2St3ypsNgV8+GFORwd7A/XITzjITVgMjhL&#10;lOzB/fzbe7RHRlFLSYOjWFL/48CcoER/M8j1fX84jLObLsO7iBtxt5rtrcYc6gUgAn1cPMuTGO2D&#10;vojSQf2KWzOPWVHFDMfcJQ0XcRG6BcGt42I+T0Y4rZaFlVlbHkNHxCMVm/aVOXvmKyDTT3AZWla8&#10;o62zjZ4G5ocAUiVOI9Adqmf8cdIT1eetjKt0e09Wb/+O2S8AAAD//wMAUEsDBBQABgAIAAAAIQDL&#10;Qx9I4AAAAAoBAAAPAAAAZHJzL2Rvd25yZXYueG1sTI/NTsMwEITvSLyDtUhcUOv80AIhToUQUIkb&#10;TQFxc+MliYjXUewm4e1ZTnDaWe2n2Zl8M9tOjDj41pGCeBmBQKqcaalWsC8fF9cgfNBkdOcIFXyj&#10;h01xepLrzLiJXnDchVqwCflMK2hC6DMpfdWg1X7peiS+fbrB6sDrUEsz6InNbSeTKFpLq1viD43u&#10;8b7B6mt3tAo+Lur3Zz8/vU7pKu0ftmN59WZKpc7P5rtbEAHn8AfDb3yODgVnOrgjGS86Bck6jhll&#10;kfJk4DK5YXFgchWlIItc/q9Q/AAAAP//AwBQSwECLQAUAAYACAAAACEAtoM4kv4AAADhAQAAEwAA&#10;AAAAAAAAAAAAAAAAAAAAW0NvbnRlbnRfVHlwZXNdLnhtbFBLAQItABQABgAIAAAAIQA4/SH/1gAA&#10;AJQBAAALAAAAAAAAAAAAAAAAAC8BAABfcmVscy8ucmVsc1BLAQItABQABgAIAAAAIQCYXycyRAIA&#10;AIMEAAAOAAAAAAAAAAAAAAAAAC4CAABkcnMvZTJvRG9jLnhtbFBLAQItABQABgAIAAAAIQDLQx9I&#10;4AAAAAoBAAAPAAAAAAAAAAAAAAAAAJ4EAABkcnMvZG93bnJldi54bWxQSwUGAAAAAAQABADzAAAA&#10;qwUAAAAA&#10;" fillcolor="white [3201]" stroked="f" strokeweight=".5pt">
+              <v:shape w14:anchorId="0B495955" id="Textfeld 47" o:spid="_x0000_s1043" type="#_x0000_t202" style="position:absolute;left:0;text-align:left;margin-left:130.55pt;margin-top:11.55pt;width:84pt;height:63.6pt;z-index:251747840;visibility:visible;mso-wrap-style:square;mso-width-percent:0;mso-height-percent:0;mso-wrap-distance-left:9pt;mso-wrap-distance-top:0;mso-wrap-distance-right:9pt;mso-wrap-distance-bottom:0;mso-position-horizontal:absolute;mso-position-horizontal-relative:text;mso-position-vertical:absolute;mso-position-vertical-relative:text;mso-width-percent:0;mso-height-percent:0;mso-width-relative:margin;mso-height-relative:margin;v-text-anchor:top" o:gfxdata="UEsDBBQABgAIAAAAIQC2gziS/gAAAOEBAAATAAAAW0NvbnRlbnRfVHlwZXNdLnhtbJSRQU7DMBBF&#10;90jcwfIWJU67QAgl6YK0S0CoHGBkTxKLZGx5TGhvj5O2G0SRWNoz/78nu9wcxkFMGNg6quQqL6RA&#10;0s5Y6ir5vt9lD1JwBDIwOMJKHpHlpr69KfdHjyxSmriSfYz+USnWPY7AufNIadK6MEJMx9ApD/oD&#10;OlTrorhX2lFEilmcO2RdNtjC5xDF9pCuTyYBB5bi6bQ4syoJ3g9WQ0ymaiLzg5KdCXlKLjvcW893&#10;SUOqXwnz5DrgnHtJTxOsQfEKIT7DmDSUCaxw7Rqn8787ZsmRM9e2VmPeBN4uqYvTtW7jvijg9N/y&#10;JsXecLq0q+WD6m8AAAD//wMAUEsDBBQABgAIAAAAIQA4/SH/1gAAAJQBAAALAAAAX3JlbHMvLnJl&#10;bHOkkMFqwzAMhu+DvYPRfXGawxijTi+j0GvpHsDYimMaW0Yy2fr2M4PBMnrbUb/Q94l/f/hMi1qR&#10;JVI2sOt6UJgd+ZiDgffL8ekFlFSbvV0oo4EbChzGx4f9GRdb25HMsYhqlCwG5lrLq9biZkxWOiqY&#10;22YiTra2kYMu1l1tQD30/bPm3wwYN0x18gb45AdQl1tp5j/sFB2T0FQ7R0nTNEV3j6o9feQzro1i&#10;OWA14Fm+Q8a1a8+Bvu/d/dMb2JY5uiPbhG/ktn4cqGU/er3pcvwCAAD//wMAUEsDBBQABgAIAAAA&#10;IQCYXycyRAIAAIMEAAAOAAAAZHJzL2Uyb0RvYy54bWysVE2P2jAQvVfqf7B8LwmUBTYirCgrqkpo&#10;dyWo9mwcGyw5Htc2JPTXd+wAS7c9Vb04Y8/3ezOZPrS1JkfhvAJT0n4vp0QYDpUyu5J+3yw/TSjx&#10;gZmKaTCipCfh6cPs44dpYwsxgD3oSjiCQYwvGlvSfQi2yDLP96JmvgdWGFRKcDULeHW7rHKswei1&#10;zgZ5PsoacJV1wIX3+PrYKeksxZdS8PAspReB6JJibSGdLp3beGazKSt2jtm94ucy2D9UUTNlMOk1&#10;1CMLjByc+iNUrbgDDzL0ONQZSKm4SD1gN/38XTfrPbMi9YLgeHuFyf+/sPzp+OKIqko6HFNiWI0c&#10;bUQbpNAVwSfEp7G+QLO1RcPQfoEWeb68e3yMbbfS1fGLDRHUI9KnK7oYjfDolI9GkxxVHHWTfDwe&#10;JPizN2/rfPgqoCZRKKlD9hKo7LjyAStB04tJTOZBq2qptE6XODFioR05MuRah1QjevxmpQ1pSjr6&#10;fJenwAaiexdZG0wQe+16ilJot23Cpn8FYgvVCXFw0E2St3ypsNgV8+GFORwd7A/XITzjITVgMjhL&#10;lOzB/fzbe7RHRlFLSYOjWFL/48CcoER/M8j1fX84jLObLsO7iBtxt5rtrcYc6gUgAn1cPMuTGO2D&#10;vojSQf2KWzOPWVHFDMfcJQ0XcRG6BcGt42I+T0Y4rZaFlVlbHkNHxCMVm/aVOXvmKyDTT3AZWla8&#10;o62zjZ4G5ocAUiVOI9Adqmf8cdIT1eetjKt0e09Wb/+O2S8AAAD//wMAUEsDBBQABgAIAAAAIQDL&#10;Qx9I4AAAAAoBAAAPAAAAZHJzL2Rvd25yZXYueG1sTI/NTsMwEITvSLyDtUhcUOv80AIhToUQUIkb&#10;TQFxc+MliYjXUewm4e1ZTnDaWe2n2Zl8M9tOjDj41pGCeBmBQKqcaalWsC8fF9cgfNBkdOcIFXyj&#10;h01xepLrzLiJXnDchVqwCflMK2hC6DMpfdWg1X7peiS+fbrB6sDrUEsz6InNbSeTKFpLq1viD43u&#10;8b7B6mt3tAo+Lur3Zz8/vU7pKu0ftmN59WZKpc7P5rtbEAHn8AfDb3yODgVnOrgjGS86Bck6jhll&#10;kfJk4DK5YXFgchWlIItc/q9Q/AAAAP//AwBQSwECLQAUAAYACAAAACEAtoM4kv4AAADhAQAAEwAA&#10;AAAAAAAAAAAAAAAAAAAAW0NvbnRlbnRfVHlwZXNdLnhtbFBLAQItABQABgAIAAAAIQA4/SH/1gAA&#10;AJQBAAALAAAAAAAAAAAAAAAAAC8BAABfcmVscy8ucmVsc1BLAQItABQABgAIAAAAIQCYXycyRAIA&#10;AIMEAAAOAAAAAAAAAAAAAAAAAC4CAABkcnMvZTJvRG9jLnhtbFBLAQItABQABgAIAAAAIQDLQx9I&#10;4AAAAAoBAAAPAAAAAAAAAAAAAAAAAJ4EAABkcnMvZG93bnJldi54bWxQSwUGAAAAAAQABADzAAAA&#10;qwUAAAAA&#10;" fillcolor="white [3201]" stroked="f" strokeweight=".5pt">
                 <v:textbox>
                   <w:txbxContent>
                     <w:p>
@@ -7466,13 +7495,7 @@
                         <w:rPr>
                           <w:sz w:val="16"/>
                         </w:rPr>
-                        <w:t>Perugia</w:t>
-                      </w:r>
-                      <w:r>
-                        <w:rPr>
-                          <w:sz w:val="16"/>
-                        </w:rPr>
-                        <w:t>,Melcombe</w:t>
+                        <w:t>Perugia,Melcombe</w:t>
                       </w:r>
                       <w:proofErr w:type="spellEnd"/>
                       <w:proofErr w:type="gramEnd"/>
@@ -7497,7 +7520,7 @@
         <mc:AlternateContent>
           <mc:Choice Requires="wps">
             <w:drawing>
-              <wp:anchor distT="0" distB="0" distL="114300" distR="114300" simplePos="0" relativeHeight="251666944" behindDoc="0" locked="0" layoutInCell="1" allowOverlap="1" wp14:anchorId="4C361AC8" wp14:editId="52AE477E">
+              <wp:anchor distT="0" distB="0" distL="114300" distR="114300" simplePos="0" relativeHeight="251665920" behindDoc="0" locked="0" layoutInCell="1" allowOverlap="1" wp14:anchorId="4C361AC8" wp14:editId="52AE477E">
                 <wp:simplePos x="0" y="0"/>
                 <wp:positionH relativeFrom="column">
                   <wp:posOffset>2900045</wp:posOffset>
@@ -7550,13 +7573,7 @@
                               <w:rPr>
                                 <w:sz w:val="16"/>
                               </w:rPr>
-                              <w:t xml:space="preserve"> Südengland, Schleswig-Holstein</w:t>
-                            </w:r>
-                            <w:r>
-                              <w:rPr>
-                                <w:sz w:val="16"/>
-                              </w:rPr>
-                              <w:t>, Bristol</w:t>
+                              <w:t xml:space="preserve"> Südengland, Schleswig-Holstein, Bristol</w:t>
                             </w:r>
                           </w:p>
                         </w:txbxContent>
@@ -7581,7 +7598,7 @@
           </mc:Choice>
           <mc:Fallback>
             <w:pict>
-              <v:shape w14:anchorId="4C361AC8" id="Textfeld 52" o:spid="_x0000_s1044" type="#_x0000_t202" style="position:absolute;left:0;text-align:left;margin-left:228.35pt;margin-top:22.35pt;width:58.8pt;height:52.45pt;z-index:251666944;visibility:visible;mso-wrap-style:square;mso-width-percent:0;mso-height-percent:0;mso-wrap-distance-left:9pt;mso-wrap-distance-top:0;mso-wrap-distance-right:9pt;mso-wrap-distance-bottom:0;mso-position-horizontal:absolute;mso-position-horizontal-relative:text;mso-position-vertical:absolute;mso-position-vertical-relative:text;mso-width-percent:0;mso-height-percent:0;mso-width-relative:margin;mso-height-relative:margin;v-text-anchor:top" o:gfxdata="UEsDBBQABgAIAAAAIQC2gziS/gAAAOEBAAATAAAAW0NvbnRlbnRfVHlwZXNdLnhtbJSRQU7DMBBF&#10;90jcwfIWJU67QAgl6YK0S0CoHGBkTxKLZGx5TGhvj5O2G0SRWNoz/78nu9wcxkFMGNg6quQqL6RA&#10;0s5Y6ir5vt9lD1JwBDIwOMJKHpHlpr69KfdHjyxSmriSfYz+USnWPY7AufNIadK6MEJMx9ApD/oD&#10;OlTrorhX2lFEilmcO2RdNtjC5xDF9pCuTyYBB5bi6bQ4syoJ3g9WQ0ymaiLzg5KdCXlKLjvcW893&#10;SUOqXwnz5DrgnHtJTxOsQfEKIT7DmDSUCaxw7Rqn8787ZsmRM9e2VmPeBN4uqYvTtW7jvijg9N/y&#10;JsXecLq0q+WD6m8AAAD//wMAUEsDBBQABgAIAAAAIQA4/SH/1gAAAJQBAAALAAAAX3JlbHMvLnJl&#10;bHOkkMFqwzAMhu+DvYPRfXGawxijTi+j0GvpHsDYimMaW0Yy2fr2M4PBMnrbUb/Q94l/f/hMi1qR&#10;JVI2sOt6UJgd+ZiDgffL8ekFlFSbvV0oo4EbChzGx4f9GRdb25HMsYhqlCwG5lrLq9biZkxWOiqY&#10;22YiTra2kYMu1l1tQD30/bPm3wwYN0x18gb45AdQl1tp5j/sFB2T0FQ7R0nTNEV3j6o9feQzro1i&#10;OWA14Fm+Q8a1a8+Bvu/d/dMb2JY5uiPbhG/ktn4cqGU/er3pcvwCAAD//wMAUEsDBBQABgAIAAAA&#10;IQABFxOLRgIAAIIEAAAOAAAAZHJzL2Uyb0RvYy54bWysVMFu2zAMvQ/YPwi6r46zJG2DOkWWosOA&#10;oi3QDj0rspQYkEVNUmJ3X78nOWm7bqdhF5kiqUfykfTFZd8atlc+NGQrXp6MOFNWUt3YTcW/P15/&#10;OuMsRGFrYciqij+rwC8XHz9cdG6uxrQlUyvPAGLDvHMV38bo5kUR5Fa1IpyQUxZGTb4VEVe/KWov&#10;OqC3phiPRrOiI187T1KFAO3VYOSLjK+1kvFO66AiMxVHbjGfPp/rdBaLCzHfeOG2jTykIf4hi1Y0&#10;FkFfoK5EFGznmz+g2kZ6CqTjiaS2IK0bqXINqKYcvavmYSucyrWAnOBeaAr/D1be7u89a+qKT8ec&#10;WdGiR4+qj1qZmkEFfjoX5nB7cHCM/Rfq0eejPkCZyu61b9MXBTHYwfTzC7tAYxLK08nsdAaLhGk2&#10;m5XlNKEUr4+dD/GropYloeIezcuciv1NiIPr0SXFCmSa+roxJl/SwKiV8Wwv0GoTc4oA/83LWNYh&#10;+OfpKANbSs8HZGORSyp1KClJsV/3mZry7Fjvmupn0OBpGKTg5HWDZG9EiPfCY3JQH7Yh3uHQhhCM&#10;DhJnW/I//6ZP/mgorJx1mMSKhx874RVn5ptFq8/LySSNbr5MpqdjXPxby/qtxe7aFYGBEnvnZBaT&#10;fzRHUXtqn7A0yxQVJmElYlc8HsVVHPYDSyfVcpmdMKxOxBv74GSCToynVjz2T8K7Q78iGn1Lx5kV&#10;83dtG3zTS0vLXSTd5J4mogdWD/xj0PNUHJYybdLbe/Z6/XUsfgEAAP//AwBQSwMEFAAGAAgAAAAh&#10;ACFRQHjgAAAACgEAAA8AAABkcnMvZG93bnJldi54bWxMj01PhEAMhu8m/odJTbwYd1BYUGTYGKNu&#10;4s3Fj3ibZSoQmQ5hZgH/vfWkp7bpk7dPi81iezHh6DtHCi5WEQik2pmOGgUv1cP5FQgfNBndO0IF&#10;3+hhUx4fFTo3bqZnnHahERxCPtcK2hCGXEpft2i1X7kBiXefbrQ68Dg20ox65nDby8soSqXVHfGF&#10;Vg9412L9tTtYBR9nzfuTXx5f53gdD/fbqcreTKXU6clyewMi4BL+YPjVZ3Uo2WnvDmS86BUk6zRj&#10;lJuEKwPrLIlB7JlMrlOQZSH/v1D+AAAA//8DAFBLAQItABQABgAIAAAAIQC2gziS/gAAAOEBAAAT&#10;AAAAAAAAAAAAAAAAAAAAAABbQ29udGVudF9UeXBlc10ueG1sUEsBAi0AFAAGAAgAAAAhADj9If/W&#10;AAAAlAEAAAsAAAAAAAAAAAAAAAAALwEAAF9yZWxzLy5yZWxzUEsBAi0AFAAGAAgAAAAhAAEXE4tG&#10;AgAAggQAAA4AAAAAAAAAAAAAAAAALgIAAGRycy9lMm9Eb2MueG1sUEsBAi0AFAAGAAgAAAAhACFR&#10;QHjgAAAACgEAAA8AAAAAAAAAAAAAAAAAoAQAAGRycy9kb3ducmV2LnhtbFBLBQYAAAAABAAEAPMA&#10;AACtBQAAAAA=&#10;" fillcolor="white [3201]" stroked="f" strokeweight=".5pt">
+              <v:shape w14:anchorId="4C361AC8" id="Textfeld 52" o:spid="_x0000_s1044" type="#_x0000_t202" style="position:absolute;left:0;text-align:left;margin-left:228.35pt;margin-top:22.35pt;width:58.8pt;height:52.45pt;z-index:251665920;visibility:visible;mso-wrap-style:square;mso-width-percent:0;mso-height-percent:0;mso-wrap-distance-left:9pt;mso-wrap-distance-top:0;mso-wrap-distance-right:9pt;mso-wrap-distance-bottom:0;mso-position-horizontal:absolute;mso-position-horizontal-relative:text;mso-position-vertical:absolute;mso-position-vertical-relative:text;mso-width-percent:0;mso-height-percent:0;mso-width-relative:margin;mso-height-relative:margin;v-text-anchor:top" o:gfxdata="UEsDBBQABgAIAAAAIQC2gziS/gAAAOEBAAATAAAAW0NvbnRlbnRfVHlwZXNdLnhtbJSRQU7DMBBF&#10;90jcwfIWJU67QAgl6YK0S0CoHGBkTxKLZGx5TGhvj5O2G0SRWNoz/78nu9wcxkFMGNg6quQqL6RA&#10;0s5Y6ir5vt9lD1JwBDIwOMJKHpHlpr69KfdHjyxSmriSfYz+USnWPY7AufNIadK6MEJMx9ApD/oD&#10;OlTrorhX2lFEilmcO2RdNtjC5xDF9pCuTyYBB5bi6bQ4syoJ3g9WQ0ymaiLzg5KdCXlKLjvcW893&#10;SUOqXwnz5DrgnHtJTxOsQfEKIT7DmDSUCaxw7Rqn8787ZsmRM9e2VmPeBN4uqYvTtW7jvijg9N/y&#10;JsXecLq0q+WD6m8AAAD//wMAUEsDBBQABgAIAAAAIQA4/SH/1gAAAJQBAAALAAAAX3JlbHMvLnJl&#10;bHOkkMFqwzAMhu+DvYPRfXGawxijTi+j0GvpHsDYimMaW0Yy2fr2M4PBMnrbUb/Q94l/f/hMi1qR&#10;JVI2sOt6UJgd+ZiDgffL8ekFlFSbvV0oo4EbChzGx4f9GRdb25HMsYhqlCwG5lrLq9biZkxWOiqY&#10;22YiTra2kYMu1l1tQD30/bPm3wwYN0x18gb45AdQl1tp5j/sFB2T0FQ7R0nTNEV3j6o9feQzro1i&#10;OWA14Fm+Q8a1a8+Bvu/d/dMb2JY5uiPbhG/ktn4cqGU/er3pcvwCAAD//wMAUEsDBBQABgAIAAAA&#10;IQABFxOLRgIAAIIEAAAOAAAAZHJzL2Uyb0RvYy54bWysVMFu2zAMvQ/YPwi6r46zJG2DOkWWosOA&#10;oi3QDj0rspQYkEVNUmJ3X78nOWm7bqdhF5kiqUfykfTFZd8atlc+NGQrXp6MOFNWUt3YTcW/P15/&#10;OuMsRGFrYciqij+rwC8XHz9cdG6uxrQlUyvPAGLDvHMV38bo5kUR5Fa1IpyQUxZGTb4VEVe/KWov&#10;OqC3phiPRrOiI187T1KFAO3VYOSLjK+1kvFO66AiMxVHbjGfPp/rdBaLCzHfeOG2jTykIf4hi1Y0&#10;FkFfoK5EFGznmz+g2kZ6CqTjiaS2IK0bqXINqKYcvavmYSucyrWAnOBeaAr/D1be7u89a+qKT8ec&#10;WdGiR4+qj1qZmkEFfjoX5nB7cHCM/Rfq0eejPkCZyu61b9MXBTHYwfTzC7tAYxLK08nsdAaLhGk2&#10;m5XlNKEUr4+dD/GropYloeIezcuciv1NiIPr0SXFCmSa+roxJl/SwKiV8Wwv0GoTc4oA/83LWNYh&#10;+OfpKANbSs8HZGORSyp1KClJsV/3mZry7Fjvmupn0OBpGKTg5HWDZG9EiPfCY3JQH7Yh3uHQhhCM&#10;DhJnW/I//6ZP/mgorJx1mMSKhx874RVn5ptFq8/LySSNbr5MpqdjXPxby/qtxe7aFYGBEnvnZBaT&#10;fzRHUXtqn7A0yxQVJmElYlc8HsVVHPYDSyfVcpmdMKxOxBv74GSCToynVjz2T8K7Q78iGn1Lx5kV&#10;83dtG3zTS0vLXSTd5J4mogdWD/xj0PNUHJYybdLbe/Z6/XUsfgEAAP//AwBQSwMEFAAGAAgAAAAh&#10;ACFRQHjgAAAACgEAAA8AAABkcnMvZG93bnJldi54bWxMj01PhEAMhu8m/odJTbwYd1BYUGTYGKNu&#10;4s3Fj3ibZSoQmQ5hZgH/vfWkp7bpk7dPi81iezHh6DtHCi5WEQik2pmOGgUv1cP5FQgfNBndO0IF&#10;3+hhUx4fFTo3bqZnnHahERxCPtcK2hCGXEpft2i1X7kBiXefbrQ68Dg20ox65nDby8soSqXVHfGF&#10;Vg9412L9tTtYBR9nzfuTXx5f53gdD/fbqcreTKXU6clyewMi4BL+YPjVZ3Uo2WnvDmS86BUk6zRj&#10;lJuEKwPrLIlB7JlMrlOQZSH/v1D+AAAA//8DAFBLAQItABQABgAIAAAAIQC2gziS/gAAAOEBAAAT&#10;AAAAAAAAAAAAAAAAAAAAAABbQ29udGVudF9UeXBlc10ueG1sUEsBAi0AFAAGAAgAAAAhADj9If/W&#10;AAAAlAEAAAsAAAAAAAAAAAAAAAAALwEAAF9yZWxzLy5yZWxzUEsBAi0AFAAGAAgAAAAhAAEXE4tG&#10;AgAAggQAAA4AAAAAAAAAAAAAAAAALgIAAGRycy9lMm9Eb2MueG1sUEsBAi0AFAAGAAgAAAAhACFR&#10;QHjgAAAACgEAAA8AAAAAAAAAAAAAAAAAoAQAAGRycy9kb3ducmV2LnhtbFBLBQYAAAAABAAEAPMA&#10;AACtBQAAAAA=&#10;" fillcolor="white [3201]" stroked="f" strokeweight=".5pt">
                 <v:textbox>
                   <w:txbxContent>
                     <w:p>
@@ -7603,13 +7620,7 @@
                         <w:rPr>
                           <w:sz w:val="16"/>
                         </w:rPr>
-                        <w:t xml:space="preserve"> Südengland, Schleswig-Holstein</w:t>
-                      </w:r>
-                      <w:r>
-                        <w:rPr>
-                          <w:sz w:val="16"/>
-                        </w:rPr>
-                        <w:t>, Bristol</w:t>
+                        <w:t xml:space="preserve"> Südengland, Schleswig-Holstein, Bristol</w:t>
                       </w:r>
                     </w:p>
                   </w:txbxContent>
@@ -7626,7 +7637,7 @@
         <mc:AlternateContent>
           <mc:Choice Requires="wps">
             <w:drawing>
-              <wp:anchor distT="0" distB="0" distL="114300" distR="114300" simplePos="0" relativeHeight="251790848" behindDoc="1" locked="0" layoutInCell="1" allowOverlap="1" wp14:anchorId="4EBE8FEE" wp14:editId="7FA48B9A">
+              <wp:anchor distT="0" distB="0" distL="114300" distR="114300" simplePos="0" relativeHeight="251789824" behindDoc="1" locked="0" layoutInCell="1" allowOverlap="1" wp14:anchorId="4EBE8FEE" wp14:editId="7FA48B9A">
                 <wp:simplePos x="0" y="0"/>
                 <wp:positionH relativeFrom="column">
                   <wp:posOffset>-278341</wp:posOffset>
@@ -7686,7 +7697,7 @@
           </mc:Choice>
           <mc:Fallback>
             <w:pict>
-              <v:rect w14:anchorId="4E405829" id="Rechteck 65" o:spid="_x0000_s1026" style="position:absolute;margin-left:-21.9pt;margin-top:6.3pt;width:468pt;height:192.75pt;z-index:-251525632;visibility:visible;mso-wrap-style:square;mso-width-percent:0;mso-height-percent:0;mso-wrap-distance-left:9pt;mso-wrap-distance-top:0;mso-wrap-distance-right:9pt;mso-wrap-distance-bottom:0;mso-position-horizontal:absolute;mso-position-horizontal-relative:text;mso-position-vertical:absolute;mso-position-vertical-relative:text;mso-width-percent:0;mso-height-percent:0;mso-width-relative:margin;mso-height-relative:margin;v-text-anchor:middle" o:gfxdata="UEsDBBQABgAIAAAAIQC2gziS/gAAAOEBAAATAAAAW0NvbnRlbnRfVHlwZXNdLnhtbJSRQU7DMBBF&#10;90jcwfIWJU67QAgl6YK0S0CoHGBkTxKLZGx5TGhvj5O2G0SRWNoz/78nu9wcxkFMGNg6quQqL6RA&#10;0s5Y6ir5vt9lD1JwBDIwOMJKHpHlpr69KfdHjyxSmriSfYz+USnWPY7AufNIadK6MEJMx9ApD/oD&#10;OlTrorhX2lFEilmcO2RdNtjC5xDF9pCuTyYBB5bi6bQ4syoJ3g9WQ0ymaiLzg5KdCXlKLjvcW893&#10;SUOqXwnz5DrgnHtJTxOsQfEKIT7DmDSUCaxw7Rqn8787ZsmRM9e2VmPeBN4uqYvTtW7jvijg9N/y&#10;JsXecLq0q+WD6m8AAAD//wMAUEsDBBQABgAIAAAAIQA4/SH/1gAAAJQBAAALAAAAX3JlbHMvLnJl&#10;bHOkkMFqwzAMhu+DvYPRfXGawxijTi+j0GvpHsDYimMaW0Yy2fr2M4PBMnrbUb/Q94l/f/hMi1qR&#10;JVI2sOt6UJgd+ZiDgffL8ekFlFSbvV0oo4EbChzGx4f9GRdb25HMsYhqlCwG5lrLq9biZkxWOiqY&#10;22YiTra2kYMu1l1tQD30/bPm3wwYN0x18gb45AdQl1tp5j/sFB2T0FQ7R0nTNEV3j6o9feQzro1i&#10;OWA14Fm+Q8a1a8+Bvu/d/dMb2JY5uiPbhG/ktn4cqGU/er3pcvwCAAD//wMAUEsDBBQABgAIAAAA&#10;IQCy7TODYQIAAAwFAAAOAAAAZHJzL2Uyb0RvYy54bWysVEtv2zAMvg/YfxB0X51k6SuIUwQtOgwo&#10;2qLt0LMqS7FRSdQoJU7260fJjlN0xQ7DLjIpfnx9Ij2/2FrDNgpDA67k46MRZ8pJqBq3KvmPp+sv&#10;Z5yFKFwlDDhV8p0K/GLx+dO89TM1gRpMpZBREBdmrS95HaOfFUWQtbIiHIFXjowa0IpIKq6KCkVL&#10;0a0pJqPRSdECVh5BqhDo9qoz8kWOr7WS8U7roCIzJafaYj4xny/pLBZzMVuh8HUj+zLEP1RhReMo&#10;6RDqSkTB1tj8Eco2EiGAjkcSbAFaN1LlHqib8ehdN4+18Cr3QuQEP9AU/l9Yebu5R9ZUJT855swJ&#10;S2/0oGQdlXxldEX8tD7MCPbo77HXAomp2a1Gm77UBttmTncDp2obmaTL4/Pp15MRUS/JNplOT88n&#10;OWpxcPcY4jcFliWh5EiPlrkUm5sQKSVB9xBSUjldAVmKO6NSDcY9KE2NUMpJ9s4jpC4Nso2gx69e&#10;x6kZipWRyUU3xgxO44+cTNw79djkpvJYDY6jjxwP2QZ0zgguDo62cYB/d9Ydft9112tq+wWqHb0b&#10;QjfQwcvrhsi7ESHeC6QJJsJpK+MdHdpAW3LoJc5qwF8f3Sc8DRZZOWtpI0oefq4FKs7Md0cjdz6e&#10;TtMKZWV6fDohBd9aXt5a3NpeAvE+pv33MosJH81e1Aj2mZZ3mbKSSThJuUsuI+6Vy9htKq2/VMtl&#10;htHaeBFv3KOXKXhiNQ3H0/ZZoO8nKNLw3cJ+e8Ts3SB12OTpYLmOoJs8ZQdee75p5fLA9L+HtNNv&#10;9Yw6/MQWvwEAAP//AwBQSwMEFAAGAAgAAAAhAB+f3DTfAAAACgEAAA8AAABkcnMvZG93bnJldi54&#10;bWxMj0FPhDAUhO8m/ofmmXjbLcsaAkjZGBJjoidxPXjr0icQ6SuhXRb89T5PepzMZOab4rDYQcw4&#10;+d6Rgt02AoHUONNTq+D49rhJQfigyejBESpY0cOhvL4qdG7chV5xrkMruIR8rhV0IYy5lL7p0Gq/&#10;dSMSe59usjqwnFppJn3hcjvIOIoSaXVPvNDpEasOm6/6bBW8rDLMx/ck+56rfjX1R/X0jJVStzfL&#10;wz2IgEv4C8MvPqNDyUwndybjxaBgc7dn9MBGnIDgQJrFMYiTgn2W7kCWhfx/ofwBAAD//wMAUEsB&#10;Ai0AFAAGAAgAAAAhALaDOJL+AAAA4QEAABMAAAAAAAAAAAAAAAAAAAAAAFtDb250ZW50X1R5cGVz&#10;XS54bWxQSwECLQAUAAYACAAAACEAOP0h/9YAAACUAQAACwAAAAAAAAAAAAAAAAAvAQAAX3JlbHMv&#10;LnJlbHNQSwECLQAUAAYACAAAACEAsu0zg2ECAAAMBQAADgAAAAAAAAAAAAAAAAAuAgAAZHJzL2Uy&#10;b0RvYy54bWxQSwECLQAUAAYACAAAACEAH5/cNN8AAAAKAQAADwAAAAAAAAAAAAAAAAC7BAAAZHJz&#10;L2Rvd25yZXYueG1sUEsFBgAAAAAEAAQA8wAAAMcFAAAAAA==&#10;" fillcolor="white [3201]" strokecolor="black [3200]" strokeweight="2pt"/>
+              <v:rect w14:anchorId="21BB776E" id="Rechteck 65" o:spid="_x0000_s1026" style="position:absolute;margin-left:-21.9pt;margin-top:6.3pt;width:468pt;height:192.75pt;z-index:-251526656;visibility:visible;mso-wrap-style:square;mso-width-percent:0;mso-height-percent:0;mso-wrap-distance-left:9pt;mso-wrap-distance-top:0;mso-wrap-distance-right:9pt;mso-wrap-distance-bottom:0;mso-position-horizontal:absolute;mso-position-horizontal-relative:text;mso-position-vertical:absolute;mso-position-vertical-relative:text;mso-width-percent:0;mso-height-percent:0;mso-width-relative:margin;mso-height-relative:margin;v-text-anchor:middle" o:gfxdata="UEsDBBQABgAIAAAAIQC2gziS/gAAAOEBAAATAAAAW0NvbnRlbnRfVHlwZXNdLnhtbJSRQU7DMBBF&#10;90jcwfIWJU67QAgl6YK0S0CoHGBkTxKLZGx5TGhvj5O2G0SRWNoz/78nu9wcxkFMGNg6quQqL6RA&#10;0s5Y6ir5vt9lD1JwBDIwOMJKHpHlpr69KfdHjyxSmriSfYz+USnWPY7AufNIadK6MEJMx9ApD/oD&#10;OlTrorhX2lFEilmcO2RdNtjC5xDF9pCuTyYBB5bi6bQ4syoJ3g9WQ0ymaiLzg5KdCXlKLjvcW893&#10;SUOqXwnz5DrgnHtJTxOsQfEKIT7DmDSUCaxw7Rqn8787ZsmRM9e2VmPeBN4uqYvTtW7jvijg9N/y&#10;JsXecLq0q+WD6m8AAAD//wMAUEsDBBQABgAIAAAAIQA4/SH/1gAAAJQBAAALAAAAX3JlbHMvLnJl&#10;bHOkkMFqwzAMhu+DvYPRfXGawxijTi+j0GvpHsDYimMaW0Yy2fr2M4PBMnrbUb/Q94l/f/hMi1qR&#10;JVI2sOt6UJgd+ZiDgffL8ekFlFSbvV0oo4EbChzGx4f9GRdb25HMsYhqlCwG5lrLq9biZkxWOiqY&#10;22YiTra2kYMu1l1tQD30/bPm3wwYN0x18gb45AdQl1tp5j/sFB2T0FQ7R0nTNEV3j6o9feQzro1i&#10;OWA14Fm+Q8a1a8+Bvu/d/dMb2JY5uiPbhG/ktn4cqGU/er3pcvwCAAD//wMAUEsDBBQABgAIAAAA&#10;IQCy7TODYQIAAAwFAAAOAAAAZHJzL2Uyb0RvYy54bWysVEtv2zAMvg/YfxB0X51k6SuIUwQtOgwo&#10;2qLt0LMqS7FRSdQoJU7260fJjlN0xQ7DLjIpfnx9Ij2/2FrDNgpDA67k46MRZ8pJqBq3KvmPp+sv&#10;Z5yFKFwlDDhV8p0K/GLx+dO89TM1gRpMpZBREBdmrS95HaOfFUWQtbIiHIFXjowa0IpIKq6KCkVL&#10;0a0pJqPRSdECVh5BqhDo9qoz8kWOr7WS8U7roCIzJafaYj4xny/pLBZzMVuh8HUj+zLEP1RhReMo&#10;6RDqSkTB1tj8Eco2EiGAjkcSbAFaN1LlHqib8ehdN4+18Cr3QuQEP9AU/l9Yebu5R9ZUJT855swJ&#10;S2/0oGQdlXxldEX8tD7MCPbo77HXAomp2a1Gm77UBttmTncDp2obmaTL4/Pp15MRUS/JNplOT88n&#10;OWpxcPcY4jcFliWh5EiPlrkUm5sQKSVB9xBSUjldAVmKO6NSDcY9KE2NUMpJ9s4jpC4Nso2gx69e&#10;x6kZipWRyUU3xgxO44+cTNw79djkpvJYDY6jjxwP2QZ0zgguDo62cYB/d9Ydft9112tq+wWqHb0b&#10;QjfQwcvrhsi7ESHeC6QJJsJpK+MdHdpAW3LoJc5qwF8f3Sc8DRZZOWtpI0oefq4FKs7Md0cjdz6e&#10;TtMKZWV6fDohBd9aXt5a3NpeAvE+pv33MosJH81e1Aj2mZZ3mbKSSThJuUsuI+6Vy9htKq2/VMtl&#10;htHaeBFv3KOXKXhiNQ3H0/ZZoO8nKNLw3cJ+e8Ts3SB12OTpYLmOoJs8ZQdee75p5fLA9L+HtNNv&#10;9Yw6/MQWvwEAAP//AwBQSwMEFAAGAAgAAAAhAB+f3DTfAAAACgEAAA8AAABkcnMvZG93bnJldi54&#10;bWxMj0FPhDAUhO8m/ofmmXjbLcsaAkjZGBJjoidxPXjr0icQ6SuhXRb89T5PepzMZOab4rDYQcw4&#10;+d6Rgt02AoHUONNTq+D49rhJQfigyejBESpY0cOhvL4qdG7chV5xrkMruIR8rhV0IYy5lL7p0Gq/&#10;dSMSe59usjqwnFppJn3hcjvIOIoSaXVPvNDpEasOm6/6bBW8rDLMx/ck+56rfjX1R/X0jJVStzfL&#10;wz2IgEv4C8MvPqNDyUwndybjxaBgc7dn9MBGnIDgQJrFMYiTgn2W7kCWhfx/ofwBAAD//wMAUEsB&#10;Ai0AFAAGAAgAAAAhALaDOJL+AAAA4QEAABMAAAAAAAAAAAAAAAAAAAAAAFtDb250ZW50X1R5cGVz&#10;XS54bWxQSwECLQAUAAYACAAAACEAOP0h/9YAAACUAQAACwAAAAAAAAAAAAAAAAAvAQAAX3JlbHMv&#10;LnJlbHNQSwECLQAUAAYACAAAACEAsu0zg2ECAAAMBQAADgAAAAAAAAAAAAAAAAAuAgAAZHJzL2Uy&#10;b0RvYy54bWxQSwECLQAUAAYACAAAACEAH5/cNN8AAAAKAQAADwAAAAAAAAAAAAAAAAC7BAAAZHJz&#10;L2Rvd25yZXYueG1sUEsFBgAAAAAEAAQA8wAAAMcFAAAAAA==&#10;" fillcolor="white [3201]" strokecolor="black [3200]" strokeweight="2pt"/>
             </w:pict>
           </mc:Fallback>
         </mc:AlternateContent>
@@ -7698,7 +7709,7 @@
         <mc:AlternateContent>
           <mc:Choice Requires="wps">
             <w:drawing>
-              <wp:anchor distT="0" distB="0" distL="114300" distR="114300" simplePos="0" relativeHeight="251709952" behindDoc="0" locked="0" layoutInCell="1" allowOverlap="1" wp14:anchorId="5E35DC4B" wp14:editId="5350FEE3">
+              <wp:anchor distT="0" distB="0" distL="114300" distR="114300" simplePos="0" relativeHeight="251708928" behindDoc="0" locked="0" layoutInCell="1" allowOverlap="1" wp14:anchorId="5E35DC4B" wp14:editId="5350FEE3">
                 <wp:simplePos x="0" y="0"/>
                 <wp:positionH relativeFrom="column">
                   <wp:posOffset>-250825</wp:posOffset>
@@ -7796,7 +7807,7 @@
           </mc:Choice>
           <mc:Fallback>
             <w:pict>
-              <v:shape w14:anchorId="5E35DC4B" id="Textfeld 38" o:spid="_x0000_s1045" type="#_x0000_t202" style="position:absolute;left:0;text-align:left;margin-left:-19.75pt;margin-top:12.4pt;width:58.35pt;height:62pt;z-index:251709952;visibility:visible;mso-wrap-style:square;mso-width-percent:0;mso-height-percent:0;mso-wrap-distance-left:9pt;mso-wrap-distance-top:0;mso-wrap-distance-right:9pt;mso-wrap-distance-bottom:0;mso-position-horizontal:absolute;mso-position-horizontal-relative:text;mso-position-vertical:absolute;mso-position-vertical-relative:text;mso-width-percent:0;mso-height-percent:0;mso-width-relative:margin;mso-height-relative:margin;v-text-anchor:top" o:gfxdata="UEsDBBQABgAIAAAAIQC2gziS/gAAAOEBAAATAAAAW0NvbnRlbnRfVHlwZXNdLnhtbJSRQU7DMBBF&#10;90jcwfIWJU67QAgl6YK0S0CoHGBkTxKLZGx5TGhvj5O2G0SRWNoz/78nu9wcxkFMGNg6quQqL6RA&#10;0s5Y6ir5vt9lD1JwBDIwOMJKHpHlpr69KfdHjyxSmriSfYz+USnWPY7AufNIadK6MEJMx9ApD/oD&#10;OlTrorhX2lFEilmcO2RdNtjC5xDF9pCuTyYBB5bi6bQ4syoJ3g9WQ0ymaiLzg5KdCXlKLjvcW893&#10;SUOqXwnz5DrgnHtJTxOsQfEKIT7DmDSUCaxw7Rqn8787ZsmRM9e2VmPeBN4uqYvTtW7jvijg9N/y&#10;JsXecLq0q+WD6m8AAAD//wMAUEsDBBQABgAIAAAAIQA4/SH/1gAAAJQBAAALAAAAX3JlbHMvLnJl&#10;bHOkkMFqwzAMhu+DvYPRfXGawxijTi+j0GvpHsDYimMaW0Yy2fr2M4PBMnrbUb/Q94l/f/hMi1qR&#10;JVI2sOt6UJgd+ZiDgffL8ekFlFSbvV0oo4EbChzGx4f9GRdb25HMsYhqlCwG5lrLq9biZkxWOiqY&#10;22YiTra2kYMu1l1tQD30/bPm3wwYN0x18gb45AdQl1tp5j/sFB2T0FQ7R0nTNEV3j6o9feQzro1i&#10;OWA14Fm+Q8a1a8+Bvu/d/dMb2JY5uiPbhG/ktn4cqGU/er3pcvwCAAD//wMAUEsDBBQABgAIAAAA&#10;IQCi0gMqRwIAAIIEAAAOAAAAZHJzL2Uyb0RvYy54bWysVE1v2zAMvQ/YfxB0X+2kadMGdYqsRYcB&#10;RVsgHXpWZCkxIIuapMTufv2e5KRf22nYRaZIih/vkb647FvDdsqHhmzFR0clZ8pKqhu7rviPx5sv&#10;Z5yFKGwtDFlV8WcV+OX886eLzs3UmDZkauUZgtgw61zFNzG6WVEEuVGtCEfklIVRk29FxNWvi9qL&#10;DtFbU4zL8rToyNfOk1QhQHs9GPk8x9dayXivdVCRmYqjtphPn89VOov5hZitvXCbRu7LEP9QRSsa&#10;i6Qvoa5FFGzrmz9CtY30FEjHI0ltQVo3UuUe0M2o/NDNciOcyr0AnOBeYAr/L6y82z141tQVPwZT&#10;VrTg6FH1UStTM6iAT+fCDG5LB8fYf6UePB/0AcrUdq99m75oiMEOpJ9f0EU0JqGcTkbl5IQzCdP0&#10;bDopM/rF62PnQ/ymqGVJqLgHeRlTsbsNEYXA9eCScgUyTX3TGJMvaWDUlfFsJ0C1iblEvHjnZSzr&#10;Kn56fFLmwJbS8yGysUiQWh1aSlLsV32GZnR+6HdF9TNg8DQMUnDypkGxtyLEB+ExOegc2xDvcWhD&#10;SEZ7ibMN+V9/0yd/EAorZx0mseLh51Z4xZn5bkH1+WgySaObL5OT6RgX/9ayemux2/aKgMAIe+dk&#10;FpN/NAdRe2qfsDSLlBUmYSVyVzwexKs47AeWTqrFIjthWJ2It3bpZAqdEE9UPPZPwrs9XxFE39Fh&#10;ZsXsA22Db3ppabGNpJvMaQJ6QHWPPwY9U71fyrRJb+/Z6/XXMf8NAAD//wMAUEsDBBQABgAIAAAA&#10;IQD0hrlL4QAAAAkBAAAPAAAAZHJzL2Rvd25yZXYueG1sTI9NT4NAEIbvJv6HzZh4Me0ibQWRpTFG&#10;beLN4ke8bdkRiOwsYbeA/97xpMfJPHnf5823s+3EiINvHSm4XEYgkCpnWqoVvJQPixSED5qM7hyh&#10;gm/0sC1OT3KdGTfRM477UAsOIZ9pBU0IfSalrxq02i9dj8S/TzdYHfgcamkGPXG47WQcRVfS6pa4&#10;odE93jVYfe2PVsHHRf3+5OfH12m1WfX3u7FM3kyp1PnZfHsDIuAc/mD41Wd1KNjp4I5kvOgULFbX&#10;G0YVxGuewECSxCAODK7TFGSRy/8Lih8AAAD//wMAUEsBAi0AFAAGAAgAAAAhALaDOJL+AAAA4QEA&#10;ABMAAAAAAAAAAAAAAAAAAAAAAFtDb250ZW50X1R5cGVzXS54bWxQSwECLQAUAAYACAAAACEAOP0h&#10;/9YAAACUAQAACwAAAAAAAAAAAAAAAAAvAQAAX3JlbHMvLnJlbHNQSwECLQAUAAYACAAAACEAotID&#10;KkcCAACCBAAADgAAAAAAAAAAAAAAAAAuAgAAZHJzL2Uyb0RvYy54bWxQSwECLQAUAAYACAAAACEA&#10;9Ia5S+EAAAAJAQAADwAAAAAAAAAAAAAAAAChBAAAZHJzL2Rvd25yZXYueG1sUEsFBgAAAAAEAAQA&#10;8wAAAK8FAAAAAA==&#10;" fillcolor="white [3201]" stroked="f" strokeweight=".5pt">
+              <v:shape w14:anchorId="5E35DC4B" id="Textfeld 38" o:spid="_x0000_s1045" type="#_x0000_t202" style="position:absolute;left:0;text-align:left;margin-left:-19.75pt;margin-top:12.4pt;width:58.35pt;height:62pt;z-index:251708928;visibility:visible;mso-wrap-style:square;mso-width-percent:0;mso-height-percent:0;mso-wrap-distance-left:9pt;mso-wrap-distance-top:0;mso-wrap-distance-right:9pt;mso-wrap-distance-bottom:0;mso-position-horizontal:absolute;mso-position-horizontal-relative:text;mso-position-vertical:absolute;mso-position-vertical-relative:text;mso-width-percent:0;mso-height-percent:0;mso-width-relative:margin;mso-height-relative:margin;v-text-anchor:top" o:gfxdata="UEsDBBQABgAIAAAAIQC2gziS/gAAAOEBAAATAAAAW0NvbnRlbnRfVHlwZXNdLnhtbJSRQU7DMBBF&#10;90jcwfIWJU67QAgl6YK0S0CoHGBkTxKLZGx5TGhvj5O2G0SRWNoz/78nu9wcxkFMGNg6quQqL6RA&#10;0s5Y6ir5vt9lD1JwBDIwOMJKHpHlpr69KfdHjyxSmriSfYz+USnWPY7AufNIadK6MEJMx9ApD/oD&#10;OlTrorhX2lFEilmcO2RdNtjC5xDF9pCuTyYBB5bi6bQ4syoJ3g9WQ0ymaiLzg5KdCXlKLjvcW893&#10;SUOqXwnz5DrgnHtJTxOsQfEKIT7DmDSUCaxw7Rqn8787ZsmRM9e2VmPeBN4uqYvTtW7jvijg9N/y&#10;JsXecLq0q+WD6m8AAAD//wMAUEsDBBQABgAIAAAAIQA4/SH/1gAAAJQBAAALAAAAX3JlbHMvLnJl&#10;bHOkkMFqwzAMhu+DvYPRfXGawxijTi+j0GvpHsDYimMaW0Yy2fr2M4PBMnrbUb/Q94l/f/hMi1qR&#10;JVI2sOt6UJgd+ZiDgffL8ekFlFSbvV0oo4EbChzGx4f9GRdb25HMsYhqlCwG5lrLq9biZkxWOiqY&#10;22YiTra2kYMu1l1tQD30/bPm3wwYN0x18gb45AdQl1tp5j/sFB2T0FQ7R0nTNEV3j6o9feQzro1i&#10;OWA14Fm+Q8a1a8+Bvu/d/dMb2JY5uiPbhG/ktn4cqGU/er3pcvwCAAD//wMAUEsDBBQABgAIAAAA&#10;IQCi0gMqRwIAAIIEAAAOAAAAZHJzL2Uyb0RvYy54bWysVE1v2zAMvQ/YfxB0X+2kadMGdYqsRYcB&#10;RVsgHXpWZCkxIIuapMTufv2e5KRf22nYRaZIih/vkb647FvDdsqHhmzFR0clZ8pKqhu7rviPx5sv&#10;Z5yFKGwtDFlV8WcV+OX886eLzs3UmDZkauUZgtgw61zFNzG6WVEEuVGtCEfklIVRk29FxNWvi9qL&#10;DtFbU4zL8rToyNfOk1QhQHs9GPk8x9dayXivdVCRmYqjtphPn89VOov5hZitvXCbRu7LEP9QRSsa&#10;i6Qvoa5FFGzrmz9CtY30FEjHI0ltQVo3UuUe0M2o/NDNciOcyr0AnOBeYAr/L6y82z141tQVPwZT&#10;VrTg6FH1UStTM6iAT+fCDG5LB8fYf6UePB/0AcrUdq99m75oiMEOpJ9f0EU0JqGcTkbl5IQzCdP0&#10;bDopM/rF62PnQ/ymqGVJqLgHeRlTsbsNEYXA9eCScgUyTX3TGJMvaWDUlfFsJ0C1iblEvHjnZSzr&#10;Kn56fFLmwJbS8yGysUiQWh1aSlLsV32GZnR+6HdF9TNg8DQMUnDypkGxtyLEB+ExOegc2xDvcWhD&#10;SEZ7ibMN+V9/0yd/EAorZx0mseLh51Z4xZn5bkH1+WgySaObL5OT6RgX/9ayemux2/aKgMAIe+dk&#10;FpN/NAdRe2qfsDSLlBUmYSVyVzwexKs47AeWTqrFIjthWJ2It3bpZAqdEE9UPPZPwrs9XxFE39Fh&#10;ZsXsA22Db3ppabGNpJvMaQJ6QHWPPwY9U71fyrRJb+/Z6/XXMf8NAAD//wMAUEsDBBQABgAIAAAA&#10;IQD0hrlL4QAAAAkBAAAPAAAAZHJzL2Rvd25yZXYueG1sTI9NT4NAEIbvJv6HzZh4Me0ibQWRpTFG&#10;beLN4ke8bdkRiOwsYbeA/97xpMfJPHnf5823s+3EiINvHSm4XEYgkCpnWqoVvJQPixSED5qM7hyh&#10;gm/0sC1OT3KdGTfRM477UAsOIZ9pBU0IfSalrxq02i9dj8S/TzdYHfgcamkGPXG47WQcRVfS6pa4&#10;odE93jVYfe2PVsHHRf3+5OfH12m1WfX3u7FM3kyp1PnZfHsDIuAc/mD41Wd1KNjp4I5kvOgULFbX&#10;G0YVxGuewECSxCAODK7TFGSRy/8Lih8AAAD//wMAUEsBAi0AFAAGAAgAAAAhALaDOJL+AAAA4QEA&#10;ABMAAAAAAAAAAAAAAAAAAAAAAFtDb250ZW50X1R5cGVzXS54bWxQSwECLQAUAAYACAAAACEAOP0h&#10;/9YAAACUAQAACwAAAAAAAAAAAAAAAAAvAQAAX3JlbHMvLnJlbHNQSwECLQAUAAYACAAAACEAotID&#10;KkcCAACCBAAADgAAAAAAAAAAAAAAAAAuAgAAZHJzL2Uyb0RvYy54bWxQSwECLQAUAAYACAAAACEA&#10;9Ia5S+EAAAAJAQAADwAAAAAAAAAAAAAAAAChBAAAZHJzL2Rvd25yZXYueG1sUEsFBgAAAAAEAAQA&#10;8wAAAK8FAAAAAA==&#10;" fillcolor="white [3201]" stroked="f" strokeweight=".5pt">
                 <v:textbox>
                   <w:txbxContent>
                     <w:p>
@@ -7855,7 +7866,7 @@
         <mc:AlternateContent>
           <mc:Choice Requires="wps">
             <w:drawing>
-              <wp:anchor distT="0" distB="0" distL="114300" distR="114300" simplePos="0" relativeHeight="251728384" behindDoc="0" locked="0" layoutInCell="1" allowOverlap="1" wp14:anchorId="6914B5C1" wp14:editId="5A8D9004">
+              <wp:anchor distT="0" distB="0" distL="114300" distR="114300" simplePos="0" relativeHeight="251727360" behindDoc="0" locked="0" layoutInCell="1" allowOverlap="1" wp14:anchorId="6914B5C1" wp14:editId="5A8D9004">
                 <wp:simplePos x="0" y="0"/>
                 <wp:positionH relativeFrom="column">
                   <wp:posOffset>809625</wp:posOffset>
@@ -7933,7 +7944,7 @@
           </mc:Choice>
           <mc:Fallback>
             <w:pict>
-              <v:shape w14:anchorId="6914B5C1" id="Textfeld 42" o:spid="_x0000_s1046" type="#_x0000_t202" style="position:absolute;left:0;text-align:left;margin-left:63.75pt;margin-top:12.3pt;width:58.8pt;height:62pt;z-index:251728384;visibility:visible;mso-wrap-style:square;mso-width-percent:0;mso-height-percent:0;mso-wrap-distance-left:9pt;mso-wrap-distance-top:0;mso-wrap-distance-right:9pt;mso-wrap-distance-bottom:0;mso-position-horizontal:absolute;mso-position-horizontal-relative:text;mso-position-vertical:absolute;mso-position-vertical-relative:text;mso-width-percent:0;mso-height-percent:0;mso-width-relative:margin;mso-height-relative:margin;v-text-anchor:top" o:gfxdata="UEsDBBQABgAIAAAAIQC2gziS/gAAAOEBAAATAAAAW0NvbnRlbnRfVHlwZXNdLnhtbJSRQU7DMBBF&#10;90jcwfIWJU67QAgl6YK0S0CoHGBkTxKLZGx5TGhvj5O2G0SRWNoz/78nu9wcxkFMGNg6quQqL6RA&#10;0s5Y6ir5vt9lD1JwBDIwOMJKHpHlpr69KfdHjyxSmriSfYz+USnWPY7AufNIadK6MEJMx9ApD/oD&#10;OlTrorhX2lFEilmcO2RdNtjC5xDF9pCuTyYBB5bi6bQ4syoJ3g9WQ0ymaiLzg5KdCXlKLjvcW893&#10;SUOqXwnz5DrgnHtJTxOsQfEKIT7DmDSUCaxw7Rqn8787ZsmRM9e2VmPeBN4uqYvTtW7jvijg9N/y&#10;JsXecLq0q+WD6m8AAAD//wMAUEsDBBQABgAIAAAAIQA4/SH/1gAAAJQBAAALAAAAX3JlbHMvLnJl&#10;bHOkkMFqwzAMhu+DvYPRfXGawxijTi+j0GvpHsDYimMaW0Yy2fr2M4PBMnrbUb/Q94l/f/hMi1qR&#10;JVI2sOt6UJgd+ZiDgffL8ekFlFSbvV0oo4EbChzGx4f9GRdb25HMsYhqlCwG5lrLq9biZkxWOiqY&#10;22YiTra2kYMu1l1tQD30/bPm3wwYN0x18gb45AdQl1tp5j/sFB2T0FQ7R0nTNEV3j6o9feQzro1i&#10;OWA14Fm+Q8a1a8+Bvu/d/dMb2JY5uiPbhG/ktn4cqGU/er3pcvwCAAD//wMAUEsDBBQABgAIAAAA&#10;IQDcBdl7RgIAAIIEAAAOAAAAZHJzL2Uyb0RvYy54bWysVE1vGjEQvVfqf7B8bxYogQSxRDQRVSWU&#10;REqqnI3XhpW8Htc27NJf32fzkTTtqerFO54Zz8d7Mzu96RrDdsqHmmzJ+xc9zpSVVNV2XfLvz4tP&#10;V5yFKGwlDFlV8r0K/Gb28cO0dRM1oA2ZSnmGIDZMWlfyTYxuUhRBblQjwgU5ZWHU5BsRcfXrovKi&#10;RfTGFINeb1S05CvnSaoQoL07GPksx9dayfigdVCRmZKjtphPn89VOovZVEzWXrhNLY9liH+oohG1&#10;RdJzqDsRBdv6+o9QTS09BdLxQlJTkNa1VLkHdNPvvevmaSOcyr0AnODOMIX/F1be7x49q6uSDwec&#10;WdGAo2fVRa1MxaACPq0LE7g9OTjG7gt14PmkD1Cmtjvtm/RFQwx2IL0/o4toTEI5Ho7GI1gkTOOr&#10;8bCX0S9eHzsf4ldFDUtCyT3Iy5iK3TJEFALXk0vKFcjU1aI2Jl/SwKhb49lOgGoTc4l48ZuXsawt&#10;+ejzZS8HtpSeHyIbiwSp1UNLSYrdqsvQDHKlSbWiag8YPB0GKTi5qFHsUoT4KDwmB/1hG+IDDm0I&#10;yegocbYh//Nv+uQPQmHlrMUkljz82AqvODPfLKi+7g+HaXTzZXg5RjXMv7Ws3lrstrklINDH3jmZ&#10;xeQfzUnUnpoXLM08ZYVJWIncJY8n8TYe9gNLJ9V8np0wrE7EpX1yMoVOiCcqnrsX4d2Rrwii7+k0&#10;s2LyjraDb3ppab6NpOvM6SuqR/wx6Jnq41KmTXp7z16vv47ZLwAAAP//AwBQSwMEFAAGAAgAAAAh&#10;AGJ6FgDhAAAACgEAAA8AAABkcnMvZG93bnJldi54bWxMj8tOwzAQRfdI/IM1SGwQdZo2aRXiVAjx&#10;kLqj4SF2bjwkEfE4it0k/D3DCpZX9+jOmXw3206MOPjWkYLlIgKBVDnTUq3gpXy43oLwQZPRnSNU&#10;8I0edsX5Wa4z4yZ6xvEQasEj5DOtoAmhz6T0VYNW+4Xrkbj7dIPVgeNQSzPoicdtJ+MoSqXVLfGF&#10;Rvd412D1dThZBR9X9fvez4+v0ypZ9fdPY7l5M6VSlxfz7Q2IgHP4g+FXn9WhYKejO5HxouMcbxJG&#10;FcTrFAQD8TpZgjhys96mIItc/n+h+AEAAP//AwBQSwECLQAUAAYACAAAACEAtoM4kv4AAADhAQAA&#10;EwAAAAAAAAAAAAAAAAAAAAAAW0NvbnRlbnRfVHlwZXNdLnhtbFBLAQItABQABgAIAAAAIQA4/SH/&#10;1gAAAJQBAAALAAAAAAAAAAAAAAAAAC8BAABfcmVscy8ucmVsc1BLAQItABQABgAIAAAAIQDcBdl7&#10;RgIAAIIEAAAOAAAAAAAAAAAAAAAAAC4CAABkcnMvZTJvRG9jLnhtbFBLAQItABQABgAIAAAAIQBi&#10;ehYA4QAAAAoBAAAPAAAAAAAAAAAAAAAAAKAEAABkcnMvZG93bnJldi54bWxQSwUGAAAAAAQABADz&#10;AAAArgUAAAAA&#10;" fillcolor="white [3201]" stroked="f" strokeweight=".5pt">
+              <v:shape w14:anchorId="6914B5C1" id="Textfeld 42" o:spid="_x0000_s1046" type="#_x0000_t202" style="position:absolute;left:0;text-align:left;margin-left:63.75pt;margin-top:12.3pt;width:58.8pt;height:62pt;z-index:251727360;visibility:visible;mso-wrap-style:square;mso-width-percent:0;mso-height-percent:0;mso-wrap-distance-left:9pt;mso-wrap-distance-top:0;mso-wrap-distance-right:9pt;mso-wrap-distance-bottom:0;mso-position-horizontal:absolute;mso-position-horizontal-relative:text;mso-position-vertical:absolute;mso-position-vertical-relative:text;mso-width-percent:0;mso-height-percent:0;mso-width-relative:margin;mso-height-relative:margin;v-text-anchor:top" o:gfxdata="UEsDBBQABgAIAAAAIQC2gziS/gAAAOEBAAATAAAAW0NvbnRlbnRfVHlwZXNdLnhtbJSRQU7DMBBF&#10;90jcwfIWJU67QAgl6YK0S0CoHGBkTxKLZGx5TGhvj5O2G0SRWNoz/78nu9wcxkFMGNg6quQqL6RA&#10;0s5Y6ir5vt9lD1JwBDIwOMJKHpHlpr69KfdHjyxSmriSfYz+USnWPY7AufNIadK6MEJMx9ApD/oD&#10;OlTrorhX2lFEilmcO2RdNtjC5xDF9pCuTyYBB5bi6bQ4syoJ3g9WQ0ymaiLzg5KdCXlKLjvcW893&#10;SUOqXwnz5DrgnHtJTxOsQfEKIT7DmDSUCaxw7Rqn8787ZsmRM9e2VmPeBN4uqYvTtW7jvijg9N/y&#10;JsXecLq0q+WD6m8AAAD//wMAUEsDBBQABgAIAAAAIQA4/SH/1gAAAJQBAAALAAAAX3JlbHMvLnJl&#10;bHOkkMFqwzAMhu+DvYPRfXGawxijTi+j0GvpHsDYimMaW0Yy2fr2M4PBMnrbUb/Q94l/f/hMi1qR&#10;JVI2sOt6UJgd+ZiDgffL8ekFlFSbvV0oo4EbChzGx4f9GRdb25HMsYhqlCwG5lrLq9biZkxWOiqY&#10;22YiTra2kYMu1l1tQD30/bPm3wwYN0x18gb45AdQl1tp5j/sFB2T0FQ7R0nTNEV3j6o9feQzro1i&#10;OWA14Fm+Q8a1a8+Bvu/d/dMb2JY5uiPbhG/ktn4cqGU/er3pcvwCAAD//wMAUEsDBBQABgAIAAAA&#10;IQDcBdl7RgIAAIIEAAAOAAAAZHJzL2Uyb0RvYy54bWysVE1vGjEQvVfqf7B8bxYogQSxRDQRVSWU&#10;REqqnI3XhpW8Htc27NJf32fzkTTtqerFO54Zz8d7Mzu96RrDdsqHmmzJ+xc9zpSVVNV2XfLvz4tP&#10;V5yFKGwlDFlV8r0K/Gb28cO0dRM1oA2ZSnmGIDZMWlfyTYxuUhRBblQjwgU5ZWHU5BsRcfXrovKi&#10;RfTGFINeb1S05CvnSaoQoL07GPksx9dayfigdVCRmZKjtphPn89VOovZVEzWXrhNLY9liH+oohG1&#10;RdJzqDsRBdv6+o9QTS09BdLxQlJTkNa1VLkHdNPvvevmaSOcyr0AnODOMIX/F1be7x49q6uSDwec&#10;WdGAo2fVRa1MxaACPq0LE7g9OTjG7gt14PmkD1Cmtjvtm/RFQwx2IL0/o4toTEI5Ho7GI1gkTOOr&#10;8bCX0S9eHzsf4ldFDUtCyT3Iy5iK3TJEFALXk0vKFcjU1aI2Jl/SwKhb49lOgGoTc4l48ZuXsawt&#10;+ejzZS8HtpSeHyIbiwSp1UNLSYrdqsvQDHKlSbWiag8YPB0GKTi5qFHsUoT4KDwmB/1hG+IDDm0I&#10;yegocbYh//Nv+uQPQmHlrMUkljz82AqvODPfLKi+7g+HaXTzZXg5RjXMv7Ws3lrstrklINDH3jmZ&#10;xeQfzUnUnpoXLM08ZYVJWIncJY8n8TYe9gNLJ9V8np0wrE7EpX1yMoVOiCcqnrsX4d2Rrwii7+k0&#10;s2LyjraDb3ppab6NpOvM6SuqR/wx6Jnq41KmTXp7z16vv47ZLwAAAP//AwBQSwMEFAAGAAgAAAAh&#10;AGJ6FgDhAAAACgEAAA8AAABkcnMvZG93bnJldi54bWxMj8tOwzAQRfdI/IM1SGwQdZo2aRXiVAjx&#10;kLqj4SF2bjwkEfE4it0k/D3DCpZX9+jOmXw3206MOPjWkYLlIgKBVDnTUq3gpXy43oLwQZPRnSNU&#10;8I0edsX5Wa4z4yZ6xvEQasEj5DOtoAmhz6T0VYNW+4Xrkbj7dIPVgeNQSzPoicdtJ+MoSqXVLfGF&#10;Rvd412D1dThZBR9X9fvez4+v0ypZ9fdPY7l5M6VSlxfz7Q2IgHP4g+FXn9WhYKejO5HxouMcbxJG&#10;FcTrFAQD8TpZgjhys96mIItc/n+h+AEAAP//AwBQSwECLQAUAAYACAAAACEAtoM4kv4AAADhAQAA&#10;EwAAAAAAAAAAAAAAAAAAAAAAW0NvbnRlbnRfVHlwZXNdLnhtbFBLAQItABQABgAIAAAAIQA4/SH/&#10;1gAAAJQBAAALAAAAAAAAAAAAAAAAAC8BAABfcmVscy8ucmVsc1BLAQItABQABgAIAAAAIQDcBdl7&#10;RgIAAIIEAAAOAAAAAAAAAAAAAAAAAC4CAABkcnMvZTJvRG9jLnhtbFBLAQItABQABgAIAAAAIQBi&#10;ehYA4QAAAAoBAAAPAAAAAAAAAAAAAAAAAKAEAABkcnMvZG93bnJldi54bWxQSwUGAAAAAAQABADz&#10;AAAArgUAAAAA&#10;" fillcolor="white [3201]" stroked="f" strokeweight=".5pt">
                 <v:textbox>
                   <w:txbxContent>
                     <w:p>
@@ -7974,7 +7985,7 @@
         <mc:AlternateContent>
           <mc:Choice Requires="wps">
             <w:drawing>
-              <wp:anchor distT="0" distB="0" distL="114300" distR="114300" simplePos="0" relativeHeight="251807232" behindDoc="0" locked="0" layoutInCell="1" allowOverlap="1" wp14:anchorId="3F61F752" wp14:editId="2C59E3F3">
+              <wp:anchor distT="0" distB="0" distL="114300" distR="114300" simplePos="0" relativeHeight="251806208" behindDoc="0" locked="0" layoutInCell="1" allowOverlap="1" wp14:anchorId="3F61F752" wp14:editId="2C59E3F3">
                 <wp:simplePos x="0" y="0"/>
                 <wp:positionH relativeFrom="column">
                   <wp:posOffset>3730625</wp:posOffset>
@@ -8077,7 +8088,7 @@
           </mc:Choice>
           <mc:Fallback>
             <w:pict>
-              <v:shape w14:anchorId="3F61F752" id="Textfeld 9" o:spid="_x0000_s1047" type="#_x0000_t202" style="position:absolute;left:0;text-align:left;margin-left:293.75pt;margin-top:24.45pt;width:70.8pt;height:25.8pt;z-index:251807232;visibility:visible;mso-wrap-style:square;mso-width-percent:0;mso-height-percent:0;mso-wrap-distance-left:9pt;mso-wrap-distance-top:0;mso-wrap-distance-right:9pt;mso-wrap-distance-bottom:0;mso-position-horizontal:absolute;mso-position-horizontal-relative:text;mso-position-vertical:absolute;mso-position-vertical-relative:text;mso-width-percent:0;mso-height-percent:0;mso-width-relative:margin;mso-height-relative:margin;v-text-anchor:top" o:gfxdata="UEsDBBQABgAIAAAAIQC2gziS/gAAAOEBAAATAAAAW0NvbnRlbnRfVHlwZXNdLnhtbJSRQU7DMBBF&#10;90jcwfIWJU67QAgl6YK0S0CoHGBkTxKLZGx5TGhvj5O2G0SRWNoz/78nu9wcxkFMGNg6quQqL6RA&#10;0s5Y6ir5vt9lD1JwBDIwOMJKHpHlpr69KfdHjyxSmriSfYz+USnWPY7AufNIadK6MEJMx9ApD/oD&#10;OlTrorhX2lFEilmcO2RdNtjC5xDF9pCuTyYBB5bi6bQ4syoJ3g9WQ0ymaiLzg5KdCXlKLjvcW893&#10;SUOqXwnz5DrgnHtJTxOsQfEKIT7DmDSUCaxw7Rqn8787ZsmRM9e2VmPeBN4uqYvTtW7jvijg9N/y&#10;JsXecLq0q+WD6m8AAAD//wMAUEsDBBQABgAIAAAAIQA4/SH/1gAAAJQBAAALAAAAX3JlbHMvLnJl&#10;bHOkkMFqwzAMhu+DvYPRfXGawxijTi+j0GvpHsDYimMaW0Yy2fr2M4PBMnrbUb/Q94l/f/hMi1qR&#10;JVI2sOt6UJgd+ZiDgffL8ekFlFSbvV0oo4EbChzGx4f9GRdb25HMsYhqlCwG5lrLq9biZkxWOiqY&#10;22YiTra2kYMu1l1tQD30/bPm3wwYN0x18gb45AdQl1tp5j/sFB2T0FQ7R0nTNEV3j6o9feQzro1i&#10;OWA14Fm+Q8a1a8+Bvu/d/dMb2JY5uiPbhG/ktn4cqGU/er3pcvwCAAD//wMAUEsDBBQABgAIAAAA&#10;IQA2nyIMRAIAAIAEAAAOAAAAZHJzL2Uyb0RvYy54bWysVFFv2jAQfp+0/2D5fQQopSUiVIyKaRJq&#10;K8HUZ+PYxJLj82xDwn79zg5Q2u1p2otz9p0/333fXaYPba3JQTivwBR00OtTIgyHUpldQX9sll/u&#10;KfGBmZJpMKKgR+Hpw+zzp2ljczGECnQpHEEQ4/PGFrQKweZZ5nklauZ7YIVBpwRXs4Bbt8tKxxpE&#10;r3U27PfHWQOutA648B5PHzsnnSV8KQUPz1J6EYguKOYW0urSuo1rNpuyfOeYrRQ/pcH+IYuaKYOP&#10;XqAeWWBk79QfULXiDjzI0ONQZyCl4iLVgNUM+h+qWVfMilQLkuPthSb//2D50+HFEVUWdEKJYTVK&#10;tBFtkEKXZBLZaazPMWhtMSy0X6FFlc/nHg9j0a10dfxiOQT9yPPxwi2CEY6H95PJYIwejq6b4d0Y&#10;bUTP3i5b58M3ATWJRkEdSpcYZYeVD13oOSS+5UGrcqm0TpvYLmKhHTkwFFqHlCKCv4vShjQFHd/c&#10;9hOwgXi9Q9YGc4mldiVFK7TbNhEzvNS7hfKINDjo2shbvlSY7Ir58MIc9g3Wh7MQnnGRGvAxOFmU&#10;VOB+/e08xqOc6KWkwT4sqP+5Z05Qor8bFHoyGI1i46bN6PZuiBt37dlee8y+XgAyMMCpszyZMT7o&#10;sykd1K84MvP4KrqY4fh2QcPZXIRuOnDkuJjPUxC2qmVhZdaWR+jIeJRi074yZ096BRT6Cc4dy/IP&#10;snWx8aaB+T6AVEnTSHTH6ol/bPPUFaeRjHN0vU9Rbz+O2W8AAAD//wMAUEsDBBQABgAIAAAAIQDP&#10;hvfI4gAAAAoBAAAPAAAAZHJzL2Rvd25yZXYueG1sTI9NT4NAEIbvJv6HzZh4MXZpK0KRpTFGbeLN&#10;4ke8bdkRiOwsYbeA/97xpMfJ++R9n8m3s+3EiINvHSlYLiIQSJUzLdUKXsqHyxSED5qM7hyhgm/0&#10;sC1OT3KdGTfRM477UAsuIZ9pBU0IfSalrxq02i9cj8TZpxusDnwOtTSDnrjcdnIVRdfS6pZ4odE9&#10;3jVYfe2PVsHHRf3+5OfH12kdr/v73Vgmb6ZU6vxsvr0BEXAOfzD86rM6FOx0cEcyXnQK4jSJGVVw&#10;lW5AMJCsNksQByajKAZZ5PL/C8UPAAAA//8DAFBLAQItABQABgAIAAAAIQC2gziS/gAAAOEBAAAT&#10;AAAAAAAAAAAAAAAAAAAAAABbQ29udGVudF9UeXBlc10ueG1sUEsBAi0AFAAGAAgAAAAhADj9If/W&#10;AAAAlAEAAAsAAAAAAAAAAAAAAAAALwEAAF9yZWxzLy5yZWxzUEsBAi0AFAAGAAgAAAAhADafIgxE&#10;AgAAgAQAAA4AAAAAAAAAAAAAAAAALgIAAGRycy9lMm9Eb2MueG1sUEsBAi0AFAAGAAgAAAAhAM+G&#10;98jiAAAACgEAAA8AAAAAAAAAAAAAAAAAngQAAGRycy9kb3ducmV2LnhtbFBLBQYAAAAABAAEAPMA&#10;AACtBQAAAAA=&#10;" fillcolor="white [3201]" stroked="f" strokeweight=".5pt">
+              <v:shape w14:anchorId="3F61F752" id="Textfeld 9" o:spid="_x0000_s1047" type="#_x0000_t202" style="position:absolute;left:0;text-align:left;margin-left:293.75pt;margin-top:24.45pt;width:70.8pt;height:25.8pt;z-index:251806208;visibility:visible;mso-wrap-style:square;mso-width-percent:0;mso-height-percent:0;mso-wrap-distance-left:9pt;mso-wrap-distance-top:0;mso-wrap-distance-right:9pt;mso-wrap-distance-bottom:0;mso-position-horizontal:absolute;mso-position-horizontal-relative:text;mso-position-vertical:absolute;mso-position-vertical-relative:text;mso-width-percent:0;mso-height-percent:0;mso-width-relative:margin;mso-height-relative:margin;v-text-anchor:top" o:gfxdata="UEsDBBQABgAIAAAAIQC2gziS/gAAAOEBAAATAAAAW0NvbnRlbnRfVHlwZXNdLnhtbJSRQU7DMBBF&#10;90jcwfIWJU67QAgl6YK0S0CoHGBkTxKLZGx5TGhvj5O2G0SRWNoz/78nu9wcxkFMGNg6quQqL6RA&#10;0s5Y6ir5vt9lD1JwBDIwOMJKHpHlpr69KfdHjyxSmriSfYz+USnWPY7AufNIadK6MEJMx9ApD/oD&#10;OlTrorhX2lFEilmcO2RdNtjC5xDF9pCuTyYBB5bi6bQ4syoJ3g9WQ0ymaiLzg5KdCXlKLjvcW893&#10;SUOqXwnz5DrgnHtJTxOsQfEKIT7DmDSUCaxw7Rqn8787ZsmRM9e2VmPeBN4uqYvTtW7jvijg9N/y&#10;JsXecLq0q+WD6m8AAAD//wMAUEsDBBQABgAIAAAAIQA4/SH/1gAAAJQBAAALAAAAX3JlbHMvLnJl&#10;bHOkkMFqwzAMhu+DvYPRfXGawxijTi+j0GvpHsDYimMaW0Yy2fr2M4PBMnrbUb/Q94l/f/hMi1qR&#10;JVI2sOt6UJgd+ZiDgffL8ekFlFSbvV0oo4EbChzGx4f9GRdb25HMsYhqlCwG5lrLq9biZkxWOiqY&#10;22YiTra2kYMu1l1tQD30/bPm3wwYN0x18gb45AdQl1tp5j/sFB2T0FQ7R0nTNEV3j6o9feQzro1i&#10;OWA14Fm+Q8a1a8+Bvu/d/dMb2JY5uiPbhG/ktn4cqGU/er3pcvwCAAD//wMAUEsDBBQABgAIAAAA&#10;IQA2nyIMRAIAAIAEAAAOAAAAZHJzL2Uyb0RvYy54bWysVFFv2jAQfp+0/2D5fQQopSUiVIyKaRJq&#10;K8HUZ+PYxJLj82xDwn79zg5Q2u1p2otz9p0/333fXaYPba3JQTivwBR00OtTIgyHUpldQX9sll/u&#10;KfGBmZJpMKKgR+Hpw+zzp2ljczGECnQpHEEQ4/PGFrQKweZZ5nklauZ7YIVBpwRXs4Bbt8tKxxpE&#10;r3U27PfHWQOutA648B5PHzsnnSV8KQUPz1J6EYguKOYW0urSuo1rNpuyfOeYrRQ/pcH+IYuaKYOP&#10;XqAeWWBk79QfULXiDjzI0ONQZyCl4iLVgNUM+h+qWVfMilQLkuPthSb//2D50+HFEVUWdEKJYTVK&#10;tBFtkEKXZBLZaazPMWhtMSy0X6FFlc/nHg9j0a10dfxiOQT9yPPxwi2CEY6H95PJYIwejq6b4d0Y&#10;bUTP3i5b58M3ATWJRkEdSpcYZYeVD13oOSS+5UGrcqm0TpvYLmKhHTkwFFqHlCKCv4vShjQFHd/c&#10;9hOwgXi9Q9YGc4mldiVFK7TbNhEzvNS7hfKINDjo2shbvlSY7Ir58MIc9g3Wh7MQnnGRGvAxOFmU&#10;VOB+/e08xqOc6KWkwT4sqP+5Z05Qor8bFHoyGI1i46bN6PZuiBt37dlee8y+XgAyMMCpszyZMT7o&#10;sykd1K84MvP4KrqY4fh2QcPZXIRuOnDkuJjPUxC2qmVhZdaWR+jIeJRi074yZ096BRT6Cc4dy/IP&#10;snWx8aaB+T6AVEnTSHTH6ol/bPPUFaeRjHN0vU9Rbz+O2W8AAAD//wMAUEsDBBQABgAIAAAAIQDP&#10;hvfI4gAAAAoBAAAPAAAAZHJzL2Rvd25yZXYueG1sTI9NT4NAEIbvJv6HzZh4MXZpK0KRpTFGbeLN&#10;4ke8bdkRiOwsYbeA/97xpMfJ++R9n8m3s+3EiINvHSlYLiIQSJUzLdUKXsqHyxSED5qM7hyhgm/0&#10;sC1OT3KdGTfRM477UAsuIZ9pBU0IfSalrxq02i9cj8TZpxusDnwOtTSDnrjcdnIVRdfS6pZ4odE9&#10;3jVYfe2PVsHHRf3+5OfH12kdr/v73Vgmb6ZU6vxsvr0BEXAOfzD86rM6FOx0cEcyXnQK4jSJGVVw&#10;lW5AMJCsNksQByajKAZZ5PL/C8UPAAAA//8DAFBLAQItABQABgAIAAAAIQC2gziS/gAAAOEBAAAT&#10;AAAAAAAAAAAAAAAAAAAAAABbQ29udGVudF9UeXBlc10ueG1sUEsBAi0AFAAGAAgAAAAhADj9If/W&#10;AAAAlAEAAAsAAAAAAAAAAAAAAAAALwEAAF9yZWxzLy5yZWxzUEsBAi0AFAAGAAgAAAAhADafIgxE&#10;AgAAgAQAAA4AAAAAAAAAAAAAAAAALgIAAGRycy9lMm9Eb2MueG1sUEsBAi0AFAAGAAgAAAAhAM+G&#10;98jiAAAACgEAAA8AAAAAAAAAAAAAAAAAngQAAGRycy9kb3ducmV2LnhtbFBLBQYAAAAABAAEAPMA&#10;AACtBQAAAAA=&#10;" fillcolor="white [3201]" stroked="f" strokeweight=".5pt">
                 <v:textbox>
                   <w:txbxContent>
                     <w:p>
@@ -8141,7 +8152,7 @@
         <mc:AlternateContent>
           <mc:Choice Requires="wps">
             <w:drawing>
-              <wp:anchor distT="0" distB="0" distL="114300" distR="114300" simplePos="0" relativeHeight="251689472" behindDoc="0" locked="0" layoutInCell="1" allowOverlap="1" wp14:anchorId="7D8224F1" wp14:editId="04D0294A">
+              <wp:anchor distT="0" distB="0" distL="114300" distR="114300" simplePos="0" relativeHeight="251688448" behindDoc="0" locked="0" layoutInCell="1" allowOverlap="1" wp14:anchorId="7D8224F1" wp14:editId="04D0294A">
                 <wp:simplePos x="0" y="0"/>
                 <wp:positionH relativeFrom="column">
                   <wp:posOffset>4635500</wp:posOffset>
@@ -8238,7 +8249,7 @@
           </mc:Choice>
           <mc:Fallback>
             <w:pict>
-              <v:shape w14:anchorId="7D8224F1" id="Textfeld 58" o:spid="_x0000_s1048" type="#_x0000_t202" style="position:absolute;left:0;text-align:left;margin-left:365pt;margin-top:6.55pt;width:72.15pt;height:45.6pt;z-index:251689472;visibility:visible;mso-wrap-style:square;mso-width-percent:0;mso-height-percent:0;mso-wrap-distance-left:9pt;mso-wrap-distance-top:0;mso-wrap-distance-right:9pt;mso-wrap-distance-bottom:0;mso-position-horizontal:absolute;mso-position-horizontal-relative:text;mso-position-vertical:absolute;mso-position-vertical-relative:text;mso-width-percent:0;mso-height-percent:0;mso-width-relative:margin;mso-height-relative:margin;v-text-anchor:top" o:gfxdata="UEsDBBQABgAIAAAAIQC2gziS/gAAAOEBAAATAAAAW0NvbnRlbnRfVHlwZXNdLnhtbJSRQU7DMBBF&#10;90jcwfIWJU67QAgl6YK0S0CoHGBkTxKLZGx5TGhvj5O2G0SRWNoz/78nu9wcxkFMGNg6quQqL6RA&#10;0s5Y6ir5vt9lD1JwBDIwOMJKHpHlpr69KfdHjyxSmriSfYz+USnWPY7AufNIadK6MEJMx9ApD/oD&#10;OlTrorhX2lFEilmcO2RdNtjC5xDF9pCuTyYBB5bi6bQ4syoJ3g9WQ0ymaiLzg5KdCXlKLjvcW893&#10;SUOqXwnz5DrgnHtJTxOsQfEKIT7DmDSUCaxw7Rqn8787ZsmRM9e2VmPeBN4uqYvTtW7jvijg9N/y&#10;JsXecLq0q+WD6m8AAAD//wMAUEsDBBQABgAIAAAAIQA4/SH/1gAAAJQBAAALAAAAX3JlbHMvLnJl&#10;bHOkkMFqwzAMhu+DvYPRfXGawxijTi+j0GvpHsDYimMaW0Yy2fr2M4PBMnrbUb/Q94l/f/hMi1qR&#10;JVI2sOt6UJgd+ZiDgffL8ekFlFSbvV0oo4EbChzGx4f9GRdb25HMsYhqlCwG5lrLq9biZkxWOiqY&#10;22YiTra2kYMu1l1tQD30/bPm3wwYN0x18gb45AdQl1tp5j/sFB2T0FQ7R0nTNEV3j6o9feQzro1i&#10;OWA14Fm+Q8a1a8+Bvu/d/dMb2JY5uiPbhG/ktn4cqGU/er3pcvwCAAD//wMAUEsDBBQABgAIAAAA&#10;IQC6kvsASAIAAIIEAAAOAAAAZHJzL2Uyb0RvYy54bWysVE1vGjEQvVfqf7B8bxZIIAVliWiiVJWi&#10;JBJUORuvHVbyelzbsJv++j57gdC0p6oX73hmPB/vzezVddcYtlM+1GRLPjwbcKaspKq2LyX/vrr7&#10;9JmzEIWthCGrSv6qAr+ef/xw1bqZGtGGTKU8QxAbZq0r+SZGNyuKIDeqEeGMnLIwavKNiLj6l6Ly&#10;okX0xhSjwWBStOQr50mqEKC97Y18nuNrrWR81DqoyEzJUVvMp8/nOp3F/ErMXrxwm1ruyxD/UEUj&#10;aoukx1C3Igq29fUfoZpaegqk45mkpiCta6lyD+hmOHjXzXIjnMq9AJzgjjCF/xdWPuyePKurko/B&#10;lBUNOFqpLmplKgYV8GldmMFt6eAYuy/UgeeDPkCZ2u60b9IXDTHYgfTrEV1EYxLK6XAymJ5zJmEa&#10;X06Ho4x+8fbY+RC/KmpYEkruQV7GVOzuQ0QhcD24pFyBTF3d1cbkSxoYdWM82wlQbWIuES9+8zKW&#10;tSWfnI8HObCl9LyPbCwSpFb7lpIUu3WXoRmNDv2uqXoFDJ76QQpO3tUo9l6E+CQ8JgedYxviIw5t&#10;CMloL3G2If/zb/rkD0Jh5azFJJY8/NgKrzgz3yyong4vLtLo5svF+BK4MX9qWZ9a7La5ISAwxN45&#10;mcXkH81B1J6aZyzNImWFSViJ3CWPB/Em9vuBpZNqschOGFYn4r1dOplCJ8QTFavuWXi35yuC6Ac6&#10;zKyYvaOt900vLS22kXSdOU1A96ju8cegZ6r3S5k26fSevd5+HfNfAAAA//8DAFBLAwQUAAYACAAA&#10;ACEABvESQOAAAAAKAQAADwAAAGRycy9kb3ducmV2LnhtbEyPzU7DMBCE70i8g7VIXFBrlwCpQpwK&#10;IX6k3mgKiJsbL0lEvI5iNwlvz3KC2+7OaPabfDO7Tow4hNaThtVSgUCqvG2p1rAvHxdrECEasqbz&#10;hBq+McCmOD3JTWb9RC847mItOIRCZjQ0MfaZlKFq0Jmw9D0Sa59+cCbyOtTSDmbicNfJS6VupDMt&#10;8YfG9HjfYPW1OzoNHxf1+zbMT69Tcp30D89jmb7ZUuvzs/nuFkTEOf6Z4Ref0aFgpoM/kg2i05Am&#10;irtEFpIVCDas06sExIEPigdZ5PJ/heIHAAD//wMAUEsBAi0AFAAGAAgAAAAhALaDOJL+AAAA4QEA&#10;ABMAAAAAAAAAAAAAAAAAAAAAAFtDb250ZW50X1R5cGVzXS54bWxQSwECLQAUAAYACAAAACEAOP0h&#10;/9YAAACUAQAACwAAAAAAAAAAAAAAAAAvAQAAX3JlbHMvLnJlbHNQSwECLQAUAAYACAAAACEAupL7&#10;AEgCAACCBAAADgAAAAAAAAAAAAAAAAAuAgAAZHJzL2Uyb0RvYy54bWxQSwECLQAUAAYACAAAACEA&#10;BvESQOAAAAAKAQAADwAAAAAAAAAAAAAAAACiBAAAZHJzL2Rvd25yZXYueG1sUEsFBgAAAAAEAAQA&#10;8wAAAK8FAAAAAA==&#10;" fillcolor="white [3201]" stroked="f" strokeweight=".5pt">
+              <v:shape w14:anchorId="7D8224F1" id="Textfeld 58" o:spid="_x0000_s1048" type="#_x0000_t202" style="position:absolute;left:0;text-align:left;margin-left:365pt;margin-top:6.55pt;width:72.15pt;height:45.6pt;z-index:251688448;visibility:visible;mso-wrap-style:square;mso-width-percent:0;mso-height-percent:0;mso-wrap-distance-left:9pt;mso-wrap-distance-top:0;mso-wrap-distance-right:9pt;mso-wrap-distance-bottom:0;mso-position-horizontal:absolute;mso-position-horizontal-relative:text;mso-position-vertical:absolute;mso-position-vertical-relative:text;mso-width-percent:0;mso-height-percent:0;mso-width-relative:margin;mso-height-relative:margin;v-text-anchor:top" o:gfxdata="UEsDBBQABgAIAAAAIQC2gziS/gAAAOEBAAATAAAAW0NvbnRlbnRfVHlwZXNdLnhtbJSRQU7DMBBF&#10;90jcwfIWJU67QAgl6YK0S0CoHGBkTxKLZGx5TGhvj5O2G0SRWNoz/78nu9wcxkFMGNg6quQqL6RA&#10;0s5Y6ir5vt9lD1JwBDIwOMJKHpHlpr69KfdHjyxSmriSfYz+USnWPY7AufNIadK6MEJMx9ApD/oD&#10;OlTrorhX2lFEilmcO2RdNtjC5xDF9pCuTyYBB5bi6bQ4syoJ3g9WQ0ymaiLzg5KdCXlKLjvcW893&#10;SUOqXwnz5DrgnHtJTxOsQfEKIT7DmDSUCaxw7Rqn8787ZsmRM9e2VmPeBN4uqYvTtW7jvijg9N/y&#10;JsXecLq0q+WD6m8AAAD//wMAUEsDBBQABgAIAAAAIQA4/SH/1gAAAJQBAAALAAAAX3JlbHMvLnJl&#10;bHOkkMFqwzAMhu+DvYPRfXGawxijTi+j0GvpHsDYimMaW0Yy2fr2M4PBMnrbUb/Q94l/f/hMi1qR&#10;JVI2sOt6UJgd+ZiDgffL8ekFlFSbvV0oo4EbChzGx4f9GRdb25HMsYhqlCwG5lrLq9biZkxWOiqY&#10;22YiTra2kYMu1l1tQD30/bPm3wwYN0x18gb45AdQl1tp5j/sFB2T0FQ7R0nTNEV3j6o9feQzro1i&#10;OWA14Fm+Q8a1a8+Bvu/d/dMb2JY5uiPbhG/ktn4cqGU/er3pcvwCAAD//wMAUEsDBBQABgAIAAAA&#10;IQC6kvsASAIAAIIEAAAOAAAAZHJzL2Uyb0RvYy54bWysVE1vGjEQvVfqf7B8bxZIIAVliWiiVJWi&#10;JBJUORuvHVbyelzbsJv++j57gdC0p6oX73hmPB/vzezVddcYtlM+1GRLPjwbcKaspKq2LyX/vrr7&#10;9JmzEIWthCGrSv6qAr+ef/xw1bqZGtGGTKU8QxAbZq0r+SZGNyuKIDeqEeGMnLIwavKNiLj6l6Ly&#10;okX0xhSjwWBStOQr50mqEKC97Y18nuNrrWR81DqoyEzJUVvMp8/nOp3F/ErMXrxwm1ruyxD/UEUj&#10;aoukx1C3Igq29fUfoZpaegqk45mkpiCta6lyD+hmOHjXzXIjnMq9AJzgjjCF/xdWPuyePKurko/B&#10;lBUNOFqpLmplKgYV8GldmMFt6eAYuy/UgeeDPkCZ2u60b9IXDTHYgfTrEV1EYxLK6XAymJ5zJmEa&#10;X06Ho4x+8fbY+RC/KmpYEkruQV7GVOzuQ0QhcD24pFyBTF3d1cbkSxoYdWM82wlQbWIuES9+8zKW&#10;tSWfnI8HObCl9LyPbCwSpFb7lpIUu3WXoRmNDv2uqXoFDJ76QQpO3tUo9l6E+CQ8JgedYxviIw5t&#10;CMloL3G2If/zb/rkD0Jh5azFJJY8/NgKrzgz3yyong4vLtLo5svF+BK4MX9qWZ9a7La5ISAwxN45&#10;mcXkH81B1J6aZyzNImWFSViJ3CWPB/Em9vuBpZNqschOGFYn4r1dOplCJ8QTFavuWXi35yuC6Ac6&#10;zKyYvaOt900vLS22kXSdOU1A96ju8cegZ6r3S5k26fSevd5+HfNfAAAA//8DAFBLAwQUAAYACAAA&#10;ACEABvESQOAAAAAKAQAADwAAAGRycy9kb3ducmV2LnhtbEyPzU7DMBCE70i8g7VIXFBrlwCpQpwK&#10;IX6k3mgKiJsbL0lEvI5iNwlvz3KC2+7OaPabfDO7Tow4hNaThtVSgUCqvG2p1rAvHxdrECEasqbz&#10;hBq+McCmOD3JTWb9RC847mItOIRCZjQ0MfaZlKFq0Jmw9D0Sa59+cCbyOtTSDmbicNfJS6VupDMt&#10;8YfG9HjfYPW1OzoNHxf1+zbMT69Tcp30D89jmb7ZUuvzs/nuFkTEOf6Z4Ref0aFgpoM/kg2i05Am&#10;irtEFpIVCDas06sExIEPigdZ5PJ/heIHAAD//wMAUEsBAi0AFAAGAAgAAAAhALaDOJL+AAAA4QEA&#10;ABMAAAAAAAAAAAAAAAAAAAAAAFtDb250ZW50X1R5cGVzXS54bWxQSwECLQAUAAYACAAAACEAOP0h&#10;/9YAAACUAQAACwAAAAAAAAAAAAAAAAAvAQAAX3JlbHMvLnJlbHNQSwECLQAUAAYACAAAACEAupL7&#10;AEgCAACCBAAADgAAAAAAAAAAAAAAAAAuAgAAZHJzL2Uyb0RvYy54bWxQSwECLQAUAAYACAAAACEA&#10;BvESQOAAAAAKAQAADwAAAAAAAAAAAAAAAACiBAAAZHJzL2Rvd25yZXYueG1sUEsFBgAAAAAEAAQA&#10;8wAAAK8FAAAAAA==&#10;" fillcolor="white [3201]" stroked="f" strokeweight=".5pt">
                 <v:textbox>
                   <w:txbxContent>
                     <w:p>
@@ -8299,7 +8310,7 @@
         <mc:AlternateContent>
           <mc:Choice Requires="wps">
             <w:drawing>
-              <wp:anchor distT="0" distB="0" distL="114300" distR="114300" simplePos="0" relativeHeight="251781632" behindDoc="0" locked="0" layoutInCell="1" allowOverlap="1" wp14:anchorId="2451DA32" wp14:editId="732C7A31">
+              <wp:anchor distT="0" distB="0" distL="114300" distR="114300" simplePos="0" relativeHeight="251780608" behindDoc="0" locked="0" layoutInCell="1" allowOverlap="1" wp14:anchorId="2451DA32" wp14:editId="732C7A31">
                 <wp:simplePos x="0" y="0"/>
                 <wp:positionH relativeFrom="column">
                   <wp:posOffset>4183380</wp:posOffset>
@@ -8357,7 +8368,7 @@
           </mc:Choice>
           <mc:Fallback>
             <w:pict>
-              <v:shape w14:anchorId="41DE57D5" id="Gerade Verbindung mit Pfeil 55" o:spid="_x0000_s1026" type="#_x0000_t32" style="position:absolute;margin-left:329.4pt;margin-top:4.6pt;width:0;height:22.2pt;z-index:251781632;visibility:visible;mso-wrap-style:square;mso-width-percent:0;mso-height-percent:0;mso-wrap-distance-left:9pt;mso-wrap-distance-top:0;mso-wrap-distance-right:9pt;mso-wrap-distance-bottom:0;mso-position-horizontal:absolute;mso-position-horizontal-relative:text;mso-position-vertical:absolute;mso-position-vertical-relative:text;mso-width-percent:0;mso-height-percent:0;mso-width-relative:margin;mso-height-relative:margin" o:gfxdata="UEsDBBQABgAIAAAAIQC2gziS/gAAAOEBAAATAAAAW0NvbnRlbnRfVHlwZXNdLnhtbJSRQU7DMBBF&#10;90jcwfIWJU67QAgl6YK0S0CoHGBkTxKLZGx5TGhvj5O2G0SRWNoz/78nu9wcxkFMGNg6quQqL6RA&#10;0s5Y6ir5vt9lD1JwBDIwOMJKHpHlpr69KfdHjyxSmriSfYz+USnWPY7AufNIadK6MEJMx9ApD/oD&#10;OlTrorhX2lFEilmcO2RdNtjC5xDF9pCuTyYBB5bi6bQ4syoJ3g9WQ0ymaiLzg5KdCXlKLjvcW893&#10;SUOqXwnz5DrgnHtJTxOsQfEKIT7DmDSUCaxw7Rqn8787ZsmRM9e2VmPeBN4uqYvTtW7jvijg9N/y&#10;JsXecLq0q+WD6m8AAAD//wMAUEsDBBQABgAIAAAAIQA4/SH/1gAAAJQBAAALAAAAX3JlbHMvLnJl&#10;bHOkkMFqwzAMhu+DvYPRfXGawxijTi+j0GvpHsDYimMaW0Yy2fr2M4PBMnrbUb/Q94l/f/hMi1qR&#10;JVI2sOt6UJgd+ZiDgffL8ekFlFSbvV0oo4EbChzGx4f9GRdb25HMsYhqlCwG5lrLq9biZkxWOiqY&#10;22YiTra2kYMu1l1tQD30/bPm3wwYN0x18gb45AdQl1tp5j/sFB2T0FQ7R0nTNEV3j6o9feQzro1i&#10;OWA14Fm+Q8a1a8+Bvu/d/dMb2JY5uiPbhG/ktn4cqGU/er3pcvwCAAD//wMAUEsDBBQABgAIAAAA&#10;IQDqKYlG2wEAAPgDAAAOAAAAZHJzL2Uyb0RvYy54bWysU02P0zAQvSPxHyzfadqKRUvUdA9d2AuC&#10;iq+7a48TC39p7G2bf8/YabOIDwkhLpPYnjfz3vN4c3d2lh0Bkwm+46vFkjPwMijj+45/+fz2xS1n&#10;KQuvhA0eOj5C4nfb5882p9jCOgzBKkBGRXxqT7HjQ86xbZokB3AiLUIET4c6oBOZltg3CsWJqjvb&#10;rJfLV80poIoYJKREu/fTId/W+lqDzB+0TpCZ7ThxyzVijYcSm+1GtD2KOBh5oSH+gYUTxlPTudS9&#10;yII9ovmllDMSQwo6L2RwTdDaSKgaSM1q+ZOaT4OIULWQOSnONqX/V1a+P+6RGdXxmxvOvHB0Rw+A&#10;QgH7CngwXj36njmT2V6DsYyyyLJTTC0hd36Pl1WKeyz6zxpd+ZIydq42j7PNcM5MTpuSdte3q9cv&#10;6w00T7iIKT9AcKz8dDxlFKYf8i54T3cZcFVdFsd3KVNnAl4Bpan1JWZh7BuvWB4jiclohO8tFNqU&#10;XlKaQn8iXP/yaGGCfwRNXhDFqU2dQthZZEdB86O+reYqlFkg2lg7g5aV2x9Bl9wCgzqZfwucs2vH&#10;4PMMdMYH/F3XfL5S1VP+VfWktcg+BDXW66t20HhVfy5Poczvj+sKf3qw2+8AAAD//wMAUEsDBBQA&#10;BgAIAAAAIQDTkUWG2wAAAAgBAAAPAAAAZHJzL2Rvd25yZXYueG1sTI/BTsMwEETvSPyDtUhcKmq3&#10;JVET4lQoEuLclg/YxCaJsNep7bbp32PEAY6jGc28qXazNeyifRgdSVgtBTBNnVMj9RI+jm9PW2Ah&#10;Iik0jrSEmw6wq+/vKiyVu9JeXw6xZ6mEQokShhinkvPQDdpiWLpJU/I+nbcYk/Q9Vx6vqdwavhYi&#10;5xZHSgsDTroZdPd1OFsJ++a5Xd18I7J3I4rT4lQsNlhI+fgwv74Ai3qOf2H4wU/oUCem1p1JBWYk&#10;5Nk2oUcJxRpY8n91KyHb5MDriv8/UH8DAAD//wMAUEsBAi0AFAAGAAgAAAAhALaDOJL+AAAA4QEA&#10;ABMAAAAAAAAAAAAAAAAAAAAAAFtDb250ZW50X1R5cGVzXS54bWxQSwECLQAUAAYACAAAACEAOP0h&#10;/9YAAACUAQAACwAAAAAAAAAAAAAAAAAvAQAAX3JlbHMvLnJlbHNQSwECLQAUAAYACAAAACEA6imJ&#10;RtsBAAD4AwAADgAAAAAAAAAAAAAAAAAuAgAAZHJzL2Uyb0RvYy54bWxQSwECLQAUAAYACAAAACEA&#10;05FFhtsAAAAIAQAADwAAAAAAAAAAAAAAAAA1BAAAZHJzL2Rvd25yZXYueG1sUEsFBgAAAAAEAAQA&#10;8wAAAD0FAAAAAA==&#10;" strokecolor="black [3040]">
+              <v:shape w14:anchorId="0A31E944" id="Gerade Verbindung mit Pfeil 55" o:spid="_x0000_s1026" type="#_x0000_t32" style="position:absolute;margin-left:329.4pt;margin-top:4.6pt;width:0;height:22.2pt;z-index:251780608;visibility:visible;mso-wrap-style:square;mso-width-percent:0;mso-height-percent:0;mso-wrap-distance-left:9pt;mso-wrap-distance-top:0;mso-wrap-distance-right:9pt;mso-wrap-distance-bottom:0;mso-position-horizontal:absolute;mso-position-horizontal-relative:text;mso-position-vertical:absolute;mso-position-vertical-relative:text;mso-width-percent:0;mso-height-percent:0;mso-width-relative:margin;mso-height-relative:margin" o:gfxdata="UEsDBBQABgAIAAAAIQC2gziS/gAAAOEBAAATAAAAW0NvbnRlbnRfVHlwZXNdLnhtbJSRQU7DMBBF&#10;90jcwfIWJU67QAgl6YK0S0CoHGBkTxKLZGx5TGhvj5O2G0SRWNoz/78nu9wcxkFMGNg6quQqL6RA&#10;0s5Y6ir5vt9lD1JwBDIwOMJKHpHlpr69KfdHjyxSmriSfYz+USnWPY7AufNIadK6MEJMx9ApD/oD&#10;OlTrorhX2lFEilmcO2RdNtjC5xDF9pCuTyYBB5bi6bQ4syoJ3g9WQ0ymaiLzg5KdCXlKLjvcW893&#10;SUOqXwnz5DrgnHtJTxOsQfEKIT7DmDSUCaxw7Rqn8787ZsmRM9e2VmPeBN4uqYvTtW7jvijg9N/y&#10;JsXecLq0q+WD6m8AAAD//wMAUEsDBBQABgAIAAAAIQA4/SH/1gAAAJQBAAALAAAAX3JlbHMvLnJl&#10;bHOkkMFqwzAMhu+DvYPRfXGawxijTi+j0GvpHsDYimMaW0Yy2fr2M4PBMnrbUb/Q94l/f/hMi1qR&#10;JVI2sOt6UJgd+ZiDgffL8ekFlFSbvV0oo4EbChzGx4f9GRdb25HMsYhqlCwG5lrLq9biZkxWOiqY&#10;22YiTra2kYMu1l1tQD30/bPm3wwYN0x18gb45AdQl1tp5j/sFB2T0FQ7R0nTNEV3j6o9feQzro1i&#10;OWA14Fm+Q8a1a8+Bvu/d/dMb2JY5uiPbhG/ktn4cqGU/er3pcvwCAAD//wMAUEsDBBQABgAIAAAA&#10;IQDqKYlG2wEAAPgDAAAOAAAAZHJzL2Uyb0RvYy54bWysU02P0zAQvSPxHyzfadqKRUvUdA9d2AuC&#10;iq+7a48TC39p7G2bf8/YabOIDwkhLpPYnjfz3vN4c3d2lh0Bkwm+46vFkjPwMijj+45/+fz2xS1n&#10;KQuvhA0eOj5C4nfb5882p9jCOgzBKkBGRXxqT7HjQ86xbZokB3AiLUIET4c6oBOZltg3CsWJqjvb&#10;rJfLV80poIoYJKREu/fTId/W+lqDzB+0TpCZ7ThxyzVijYcSm+1GtD2KOBh5oSH+gYUTxlPTudS9&#10;yII9ovmllDMSQwo6L2RwTdDaSKgaSM1q+ZOaT4OIULWQOSnONqX/V1a+P+6RGdXxmxvOvHB0Rw+A&#10;QgH7CngwXj36njmT2V6DsYyyyLJTTC0hd36Pl1WKeyz6zxpd+ZIydq42j7PNcM5MTpuSdte3q9cv&#10;6w00T7iIKT9AcKz8dDxlFKYf8i54T3cZcFVdFsd3KVNnAl4Bpan1JWZh7BuvWB4jiclohO8tFNqU&#10;XlKaQn8iXP/yaGGCfwRNXhDFqU2dQthZZEdB86O+reYqlFkg2lg7g5aV2x9Bl9wCgzqZfwucs2vH&#10;4PMMdMYH/F3XfL5S1VP+VfWktcg+BDXW66t20HhVfy5Poczvj+sKf3qw2+8AAAD//wMAUEsDBBQA&#10;BgAIAAAAIQDTkUWG2wAAAAgBAAAPAAAAZHJzL2Rvd25yZXYueG1sTI/BTsMwEETvSPyDtUhcKmq3&#10;JVET4lQoEuLclg/YxCaJsNep7bbp32PEAY6jGc28qXazNeyifRgdSVgtBTBNnVMj9RI+jm9PW2Ah&#10;Iik0jrSEmw6wq+/vKiyVu9JeXw6xZ6mEQokShhinkvPQDdpiWLpJU/I+nbcYk/Q9Vx6vqdwavhYi&#10;5xZHSgsDTroZdPd1OFsJ++a5Xd18I7J3I4rT4lQsNlhI+fgwv74Ai3qOf2H4wU/oUCem1p1JBWYk&#10;5Nk2oUcJxRpY8n91KyHb5MDriv8/UH8DAAD//wMAUEsBAi0AFAAGAAgAAAAhALaDOJL+AAAA4QEA&#10;ABMAAAAAAAAAAAAAAAAAAAAAAFtDb250ZW50X1R5cGVzXS54bWxQSwECLQAUAAYACAAAACEAOP0h&#10;/9YAAACUAQAACwAAAAAAAAAAAAAAAAAvAQAAX3JlbHMvLnJlbHNQSwECLQAUAAYACAAAACEA6imJ&#10;RtsBAAD4AwAADgAAAAAAAAAAAAAAAAAuAgAAZHJzL2Uyb0RvYy54bWxQSwECLQAUAAYACAAAACEA&#10;05FFhtsAAAAIAQAADwAAAAAAAAAAAAAAAAA1BAAAZHJzL2Rvd25yZXYueG1sUEsFBgAAAAAEAAQA&#10;8wAAAD0FAAAAAA==&#10;" strokecolor="black [3040]">
                 <v:stroke endarrow="block"/>
               </v:shape>
             </w:pict>
@@ -8371,7 +8382,7 @@
         <mc:AlternateContent>
           <mc:Choice Requires="wps">
             <w:drawing>
-              <wp:anchor distT="0" distB="0" distL="114300" distR="114300" simplePos="0" relativeHeight="251802112" behindDoc="0" locked="0" layoutInCell="1" allowOverlap="1" wp14:anchorId="07A3200A" wp14:editId="1810C8EC">
+              <wp:anchor distT="0" distB="0" distL="114300" distR="114300" simplePos="0" relativeHeight="251801088" behindDoc="0" locked="0" layoutInCell="1" allowOverlap="1" wp14:anchorId="07A3200A" wp14:editId="1810C8EC">
                 <wp:simplePos x="0" y="0"/>
                 <wp:positionH relativeFrom="column">
                   <wp:posOffset>5094605</wp:posOffset>
@@ -8429,7 +8440,7 @@
           </mc:Choice>
           <mc:Fallback>
             <w:pict>
-              <v:shape w14:anchorId="044E0464" id="Gerade Verbindung mit Pfeil 4" o:spid="_x0000_s1026" type="#_x0000_t32" style="position:absolute;margin-left:401.15pt;margin-top:4.55pt;width:0;height:22.2pt;z-index:251802112;visibility:visible;mso-wrap-style:square;mso-width-percent:0;mso-height-percent:0;mso-wrap-distance-left:9pt;mso-wrap-distance-top:0;mso-wrap-distance-right:9pt;mso-wrap-distance-bottom:0;mso-position-horizontal:absolute;mso-position-horizontal-relative:text;mso-position-vertical:absolute;mso-position-vertical-relative:text;mso-width-percent:0;mso-height-percent:0;mso-width-relative:margin;mso-height-relative:margin" o:gfxdata="UEsDBBQABgAIAAAAIQC2gziS/gAAAOEBAAATAAAAW0NvbnRlbnRfVHlwZXNdLnhtbJSRQU7DMBBF&#10;90jcwfIWJU67QAgl6YK0S0CoHGBkTxKLZGx5TGhvj5O2G0SRWNoz/78nu9wcxkFMGNg6quQqL6RA&#10;0s5Y6ir5vt9lD1JwBDIwOMJKHpHlpr69KfdHjyxSmriSfYz+USnWPY7AufNIadK6MEJMx9ApD/oD&#10;OlTrorhX2lFEilmcO2RdNtjC5xDF9pCuTyYBB5bi6bQ4syoJ3g9WQ0ymaiLzg5KdCXlKLjvcW893&#10;SUOqXwnz5DrgnHtJTxOsQfEKIT7DmDSUCaxw7Rqn8787ZsmRM9e2VmPeBN4uqYvTtW7jvijg9N/y&#10;JsXecLq0q+WD6m8AAAD//wMAUEsDBBQABgAIAAAAIQA4/SH/1gAAAJQBAAALAAAAX3JlbHMvLnJl&#10;bHOkkMFqwzAMhu+DvYPRfXGawxijTi+j0GvpHsDYimMaW0Yy2fr2M4PBMnrbUb/Q94l/f/hMi1qR&#10;JVI2sOt6UJgd+ZiDgffL8ekFlFSbvV0oo4EbChzGx4f9GRdb25HMsYhqlCwG5lrLq9biZkxWOiqY&#10;22YiTra2kYMu1l1tQD30/bPm3wwYN0x18gb45AdQl1tp5j/sFB2T0FQ7R0nTNEV3j6o9feQzro1i&#10;OWA14Fm+Q8a1a8+Bvu/d/dMb2JY5uiPbhG/ktn4cqGU/er3pcvwCAAD//wMAUEsDBBQABgAIAAAA&#10;IQB4TCyz2gEAAPYDAAAOAAAAZHJzL2Uyb0RvYy54bWysU8uOEzEQvCPxD5bvZJIoQssokz1kYS8I&#10;ImC5O3Z7xsIvtb15/D1tTzKLeEirFZeesd3VXVVur29PzrIDYDLBd3wxm3MGXgZlfN/xh28f3txw&#10;lrLwStjgoeNnSPx28/rV+hhbWIYhWAXIqIhP7TF2fMg5tk2T5ABOpFmI4OlQB3Qi0xL7RqE4UnVn&#10;m+V8/rY5BlQRg4SUaPduPOSbWl9rkPmz1gkysx0nbrlGrHFfYrNZi7ZHEQcjLzTEC1g4YTw1nUrd&#10;iSzYI5o/SjkjMaSg80wG1wStjYSqgdQs5r+p+TqICFULmZPiZFP6f2Xlp8MOmVEdX3HmhaMrugcU&#10;Cth3wL3x6tH3zJnMdhqMZati2DGmlnBbv8PLKsUdFvUnja58SRc7VZPPk8lwykyOm5J2lzeLd6vq&#10;f/OEi5jyPQTHyk/HU0Zh+iFvg/d0kwEX1WNx+JgydSbgFVCaWl9iFsa+94rlcyQtGY3wvYVCm9JL&#10;SlPoj4TrXz5bGOFfQJMTRHFsU2cQthbZQdD0qB+LqQplFog21k6geeX2T9Alt8CgzuVzgVN27Rh8&#10;noDO+IB/65pPV6p6zL+qHrUW2fugzvX6qh00XNWfy0Mo0/vrusKfnuvmJwAAAP//AwBQSwMEFAAG&#10;AAgAAAAhANZ1EyrbAAAACAEAAA8AAABkcnMvZG93bnJldi54bWxMj81OwzAQhO9IvIO1SFwqaqch&#10;qAnZVCgS4tzCAzjxkkT4J7XdNn17jDjAcTSjmW/q3WI0O5MPk7MI2VoAI9s7NdkB4eP99WELLERp&#10;ldTOEsKVAuya25taVspd7J7OhziwVGJDJRHGGOeK89CPZGRYu5ls8j6dNzIm6QeuvLykcqP5Rogn&#10;buRk08IoZ2pH6r8OJ4Owbx+77OpbUbxpUR5Xx3KVyxLx/m55eQYWaYl/YfjBT+jQJKbOnawKTCNs&#10;xSZPUYQyA5b8X90hFHkBvKn5/wPNNwAAAP//AwBQSwECLQAUAAYACAAAACEAtoM4kv4AAADhAQAA&#10;EwAAAAAAAAAAAAAAAAAAAAAAW0NvbnRlbnRfVHlwZXNdLnhtbFBLAQItABQABgAIAAAAIQA4/SH/&#10;1gAAAJQBAAALAAAAAAAAAAAAAAAAAC8BAABfcmVscy8ucmVsc1BLAQItABQABgAIAAAAIQB4TCyz&#10;2gEAAPYDAAAOAAAAAAAAAAAAAAAAAC4CAABkcnMvZTJvRG9jLnhtbFBLAQItABQABgAIAAAAIQDW&#10;dRMq2wAAAAgBAAAPAAAAAAAAAAAAAAAAADQEAABkcnMvZG93bnJldi54bWxQSwUGAAAAAAQABADz&#10;AAAAPAUAAAAA&#10;" strokecolor="black [3040]">
+              <v:shape w14:anchorId="4F9DD326" id="Gerade Verbindung mit Pfeil 4" o:spid="_x0000_s1026" type="#_x0000_t32" style="position:absolute;margin-left:401.15pt;margin-top:4.55pt;width:0;height:22.2pt;z-index:251801088;visibility:visible;mso-wrap-style:square;mso-width-percent:0;mso-height-percent:0;mso-wrap-distance-left:9pt;mso-wrap-distance-top:0;mso-wrap-distance-right:9pt;mso-wrap-distance-bottom:0;mso-position-horizontal:absolute;mso-position-horizontal-relative:text;mso-position-vertical:absolute;mso-position-vertical-relative:text;mso-width-percent:0;mso-height-percent:0;mso-width-relative:margin;mso-height-relative:margin" o:gfxdata="UEsDBBQABgAIAAAAIQC2gziS/gAAAOEBAAATAAAAW0NvbnRlbnRfVHlwZXNdLnhtbJSRQU7DMBBF&#10;90jcwfIWJU67QAgl6YK0S0CoHGBkTxKLZGx5TGhvj5O2G0SRWNoz/78nu9wcxkFMGNg6quQqL6RA&#10;0s5Y6ir5vt9lD1JwBDIwOMJKHpHlpr69KfdHjyxSmriSfYz+USnWPY7AufNIadK6MEJMx9ApD/oD&#10;OlTrorhX2lFEilmcO2RdNtjC5xDF9pCuTyYBB5bi6bQ4syoJ3g9WQ0ymaiLzg5KdCXlKLjvcW893&#10;SUOqXwnz5DrgnHtJTxOsQfEKIT7DmDSUCaxw7Rqn8787ZsmRM9e2VmPeBN4uqYvTtW7jvijg9N/y&#10;JsXecLq0q+WD6m8AAAD//wMAUEsDBBQABgAIAAAAIQA4/SH/1gAAAJQBAAALAAAAX3JlbHMvLnJl&#10;bHOkkMFqwzAMhu+DvYPRfXGawxijTi+j0GvpHsDYimMaW0Yy2fr2M4PBMnrbUb/Q94l/f/hMi1qR&#10;JVI2sOt6UJgd+ZiDgffL8ekFlFSbvV0oo4EbChzGx4f9GRdb25HMsYhqlCwG5lrLq9biZkxWOiqY&#10;22YiTra2kYMu1l1tQD30/bPm3wwYN0x18gb45AdQl1tp5j/sFB2T0FQ7R0nTNEV3j6o9feQzro1i&#10;OWA14Fm+Q8a1a8+Bvu/d/dMb2JY5uiPbhG/ktn4cqGU/er3pcvwCAAD//wMAUEsDBBQABgAIAAAA&#10;IQB4TCyz2gEAAPYDAAAOAAAAZHJzL2Uyb0RvYy54bWysU8uOEzEQvCPxD5bvZJIoQssokz1kYS8I&#10;ImC5O3Z7xsIvtb15/D1tTzKLeEirFZeesd3VXVVur29PzrIDYDLBd3wxm3MGXgZlfN/xh28f3txw&#10;lrLwStjgoeNnSPx28/rV+hhbWIYhWAXIqIhP7TF2fMg5tk2T5ABOpFmI4OlQB3Qi0xL7RqE4UnVn&#10;m+V8/rY5BlQRg4SUaPduPOSbWl9rkPmz1gkysx0nbrlGrHFfYrNZi7ZHEQcjLzTEC1g4YTw1nUrd&#10;iSzYI5o/SjkjMaSg80wG1wStjYSqgdQs5r+p+TqICFULmZPiZFP6f2Xlp8MOmVEdX3HmhaMrugcU&#10;Cth3wL3x6tH3zJnMdhqMZati2DGmlnBbv8PLKsUdFvUnja58SRc7VZPPk8lwykyOm5J2lzeLd6vq&#10;f/OEi5jyPQTHyk/HU0Zh+iFvg/d0kwEX1WNx+JgydSbgFVCaWl9iFsa+94rlcyQtGY3wvYVCm9JL&#10;SlPoj4TrXz5bGOFfQJMTRHFsU2cQthbZQdD0qB+LqQplFog21k6geeX2T9Alt8CgzuVzgVN27Rh8&#10;noDO+IB/65pPV6p6zL+qHrUW2fugzvX6qh00XNWfy0Mo0/vrusKfnuvmJwAAAP//AwBQSwMEFAAG&#10;AAgAAAAhANZ1EyrbAAAACAEAAA8AAABkcnMvZG93bnJldi54bWxMj81OwzAQhO9IvIO1SFwqaqch&#10;qAnZVCgS4tzCAzjxkkT4J7XdNn17jDjAcTSjmW/q3WI0O5MPk7MI2VoAI9s7NdkB4eP99WELLERp&#10;ldTOEsKVAuya25taVspd7J7OhziwVGJDJRHGGOeK89CPZGRYu5ls8j6dNzIm6QeuvLykcqP5Rogn&#10;buRk08IoZ2pH6r8OJ4Owbx+77OpbUbxpUR5Xx3KVyxLx/m55eQYWaYl/YfjBT+jQJKbOnawKTCNs&#10;xSZPUYQyA5b8X90hFHkBvKn5/wPNNwAAAP//AwBQSwECLQAUAAYACAAAACEAtoM4kv4AAADhAQAA&#10;EwAAAAAAAAAAAAAAAAAAAAAAW0NvbnRlbnRfVHlwZXNdLnhtbFBLAQItABQABgAIAAAAIQA4/SH/&#10;1gAAAJQBAAALAAAAAAAAAAAAAAAAAC8BAABfcmVscy8ucmVsc1BLAQItABQABgAIAAAAIQB4TCyz&#10;2gEAAPYDAAAOAAAAAAAAAAAAAAAAAC4CAABkcnMvZTJvRG9jLnhtbFBLAQItABQABgAIAAAAIQDW&#10;dRMq2wAAAAgBAAAPAAAAAAAAAAAAAAAAADQEAABkcnMvZG93bnJldi54bWxQSwUGAAAAAAQABADz&#10;AAAAPAUAAAAA&#10;" strokecolor="black [3040]">
                 <v:stroke endarrow="block"/>
               </v:shape>
             </w:pict>
@@ -8443,7 +8454,7 @@
         <mc:AlternateContent>
           <mc:Choice Requires="wps">
             <w:drawing>
-              <wp:anchor distT="0" distB="0" distL="114300" distR="114300" simplePos="0" relativeHeight="251725312" behindDoc="0" locked="0" layoutInCell="1" allowOverlap="1" wp14:anchorId="1BA5A0A7" wp14:editId="3C10E0AA">
+              <wp:anchor distT="0" distB="0" distL="114300" distR="114300" simplePos="0" relativeHeight="251724288" behindDoc="0" locked="0" layoutInCell="1" allowOverlap="1" wp14:anchorId="1BA5A0A7" wp14:editId="3C10E0AA">
                 <wp:simplePos x="0" y="0"/>
                 <wp:positionH relativeFrom="column">
                   <wp:posOffset>1176655</wp:posOffset>
@@ -8501,7 +8512,7 @@
           </mc:Choice>
           <mc:Fallback>
             <w:pict>
-              <v:shape w14:anchorId="6BBE7F80" id="Gerade Verbindung mit Pfeil 41" o:spid="_x0000_s1026" type="#_x0000_t32" style="position:absolute;margin-left:92.65pt;margin-top:5.4pt;width:0;height:22.2pt;z-index:251725312;visibility:visible;mso-wrap-style:square;mso-width-percent:0;mso-height-percent:0;mso-wrap-distance-left:9pt;mso-wrap-distance-top:0;mso-wrap-distance-right:9pt;mso-wrap-distance-bottom:0;mso-position-horizontal:absolute;mso-position-horizontal-relative:text;mso-position-vertical:absolute;mso-position-vertical-relative:text;mso-width-percent:0;mso-height-percent:0;mso-width-relative:margin;mso-height-relative:margin" o:gfxdata="UEsDBBQABgAIAAAAIQC2gziS/gAAAOEBAAATAAAAW0NvbnRlbnRfVHlwZXNdLnhtbJSRQU7DMBBF&#10;90jcwfIWJU67QAgl6YK0S0CoHGBkTxKLZGx5TGhvj5O2G0SRWNoz/78nu9wcxkFMGNg6quQqL6RA&#10;0s5Y6ir5vt9lD1JwBDIwOMJKHpHlpr69KfdHjyxSmriSfYz+USnWPY7AufNIadK6MEJMx9ApD/oD&#10;OlTrorhX2lFEilmcO2RdNtjC5xDF9pCuTyYBB5bi6bQ4syoJ3g9WQ0ymaiLzg5KdCXlKLjvcW893&#10;SUOqXwnz5DrgnHtJTxOsQfEKIT7DmDSUCaxw7Rqn8787ZsmRM9e2VmPeBN4uqYvTtW7jvijg9N/y&#10;JsXecLq0q+WD6m8AAAD//wMAUEsDBBQABgAIAAAAIQA4/SH/1gAAAJQBAAALAAAAX3JlbHMvLnJl&#10;bHOkkMFqwzAMhu+DvYPRfXGawxijTi+j0GvpHsDYimMaW0Yy2fr2M4PBMnrbUb/Q94l/f/hMi1qR&#10;JVI2sOt6UJgd+ZiDgffL8ekFlFSbvV0oo4EbChzGx4f9GRdb25HMsYhqlCwG5lrLq9biZkxWOiqY&#10;22YiTra2kYMu1l1tQD30/bPm3wwYN0x18gb45AdQl1tp5j/sFB2T0FQ7R0nTNEV3j6o9feQzro1i&#10;OWA14Fm+Q8a1a8+Bvu/d/dMb2JY5uiPbhG/ktn4cqGU/er3pcvwCAAD//wMAUEsDBBQABgAIAAAA&#10;IQCt3GYG3AEAAPgDAAAOAAAAZHJzL2Uyb0RvYy54bWysU02P0zAQvSPxHyzfadJqhZaq6R66sBcE&#10;FbDcXXucWPhLY2/b/HvGTptFfEgIcZnE9ryZ957Hm7uzs+wImEzwHV8uWs7Ay6CM7zv++OXdq1vO&#10;UhZeCRs8dHyExO+2L19sTnENqzAEqwAZFfFpfYodH3KO66ZJcgAn0iJE8HSoAzqRaYl9o1CcqLqz&#10;zaptXzengCpikJAS7d5Ph3xb62sNMn/UOkFmtuPELdeINR5KbLYbse5RxMHICw3xDyycMJ6azqXu&#10;RRbsCc0vpZyRGFLQeSGDa4LWRkLVQGqW7U9qPg8iQtVC5qQ425T+X1n54bhHZlTHb5aceeHojh4A&#10;hQL2FfBgvHryPXMms70GYxllkWWnmNaE3Pk9XlYp7rHoP2t05UvK2LnaPM42wzkzOW1K2l3dLt/c&#10;1BtonnERU36A4Fj56XjKKEw/5F3wnu4y4LK6LI7vU6bOBLwCSlPrS8zC2LdesTxGEpPRCN9bKLQp&#10;vaQ0hf5EuP7l0cIE/wSavCCKU5s6hbCzyI6C5kd9q+JrFcosEG2snUFt5fZH0CW3wKBO5t8C5+za&#10;Mfg8A53xAX/XNZ+vVPWUf1U9aS2yD0GN9fqqHTRe1Z/LUyjz++O6wp8f7PY7AAAA//8DAFBLAwQU&#10;AAYACAAAACEAP/HevdsAAAAJAQAADwAAAGRycy9kb3ducmV2LnhtbEyPwW7CMBBE75X6D9ZW6gUV&#10;G2gqEuKgKlLVM9APcGI3ibDXwTYQ/r5LL+1tZ3c0+6bcTs6yiwlx8ChhMRfADLZeD9hJ+Dp8vKyB&#10;xaRQK+vRSLiZCNvq8aFUhfZX3JnLPnWMQjAWSkKf0lhwHtveOBXnfjRIt28fnEokQ8d1UFcKd5Yv&#10;hXjjTg1IH3o1mro37XF/dhJ29WuzuIVaZJ9W5KfZKZ+tVC7l89P0vgGWzJT+zHDHJ3SoiKnxZ9SR&#10;WdLrbEVWGgRVuBt+F42ELFsCr0r+v0H1AwAA//8DAFBLAQItABQABgAIAAAAIQC2gziS/gAAAOEB&#10;AAATAAAAAAAAAAAAAAAAAAAAAABbQ29udGVudF9UeXBlc10ueG1sUEsBAi0AFAAGAAgAAAAhADj9&#10;If/WAAAAlAEAAAsAAAAAAAAAAAAAAAAALwEAAF9yZWxzLy5yZWxzUEsBAi0AFAAGAAgAAAAhAK3c&#10;ZgbcAQAA+AMAAA4AAAAAAAAAAAAAAAAALgIAAGRycy9lMm9Eb2MueG1sUEsBAi0AFAAGAAgAAAAh&#10;AD/x3r3bAAAACQEAAA8AAAAAAAAAAAAAAAAANgQAAGRycy9kb3ducmV2LnhtbFBLBQYAAAAABAAE&#10;APMAAAA+BQAAAAA=&#10;" strokecolor="black [3040]">
+              <v:shape w14:anchorId="2770C106" id="Gerade Verbindung mit Pfeil 41" o:spid="_x0000_s1026" type="#_x0000_t32" style="position:absolute;margin-left:92.65pt;margin-top:5.4pt;width:0;height:22.2pt;z-index:251724288;visibility:visible;mso-wrap-style:square;mso-width-percent:0;mso-height-percent:0;mso-wrap-distance-left:9pt;mso-wrap-distance-top:0;mso-wrap-distance-right:9pt;mso-wrap-distance-bottom:0;mso-position-horizontal:absolute;mso-position-horizontal-relative:text;mso-position-vertical:absolute;mso-position-vertical-relative:text;mso-width-percent:0;mso-height-percent:0;mso-width-relative:margin;mso-height-relative:margin" o:gfxdata="UEsDBBQABgAIAAAAIQC2gziS/gAAAOEBAAATAAAAW0NvbnRlbnRfVHlwZXNdLnhtbJSRQU7DMBBF&#10;90jcwfIWJU67QAgl6YK0S0CoHGBkTxKLZGx5TGhvj5O2G0SRWNoz/78nu9wcxkFMGNg6quQqL6RA&#10;0s5Y6ir5vt9lD1JwBDIwOMJKHpHlpr69KfdHjyxSmriSfYz+USnWPY7AufNIadK6MEJMx9ApD/oD&#10;OlTrorhX2lFEilmcO2RdNtjC5xDF9pCuTyYBB5bi6bQ4syoJ3g9WQ0ymaiLzg5KdCXlKLjvcW893&#10;SUOqXwnz5DrgnHtJTxOsQfEKIT7DmDSUCaxw7Rqn8787ZsmRM9e2VmPeBN4uqYvTtW7jvijg9N/y&#10;JsXecLq0q+WD6m8AAAD//wMAUEsDBBQABgAIAAAAIQA4/SH/1gAAAJQBAAALAAAAX3JlbHMvLnJl&#10;bHOkkMFqwzAMhu+DvYPRfXGawxijTi+j0GvpHsDYimMaW0Yy2fr2M4PBMnrbUb/Q94l/f/hMi1qR&#10;JVI2sOt6UJgd+ZiDgffL8ekFlFSbvV0oo4EbChzGx4f9GRdb25HMsYhqlCwG5lrLq9biZkxWOiqY&#10;22YiTra2kYMu1l1tQD30/bPm3wwYN0x18gb45AdQl1tp5j/sFB2T0FQ7R0nTNEV3j6o9feQzro1i&#10;OWA14Fm+Q8a1a8+Bvu/d/dMb2JY5uiPbhG/ktn4cqGU/er3pcvwCAAD//wMAUEsDBBQABgAIAAAA&#10;IQCt3GYG3AEAAPgDAAAOAAAAZHJzL2Uyb0RvYy54bWysU02P0zAQvSPxHyzfadJqhZaq6R66sBcE&#10;FbDcXXucWPhLY2/b/HvGTptFfEgIcZnE9ryZ957Hm7uzs+wImEzwHV8uWs7Ay6CM7zv++OXdq1vO&#10;UhZeCRs8dHyExO+2L19sTnENqzAEqwAZFfFpfYodH3KO66ZJcgAn0iJE8HSoAzqRaYl9o1CcqLqz&#10;zaptXzengCpikJAS7d5Ph3xb62sNMn/UOkFmtuPELdeINR5KbLYbse5RxMHICw3xDyycMJ6azqXu&#10;RRbsCc0vpZyRGFLQeSGDa4LWRkLVQGqW7U9qPg8iQtVC5qQ425T+X1n54bhHZlTHb5aceeHojh4A&#10;hQL2FfBgvHryPXMms70GYxllkWWnmNaE3Pk9XlYp7rHoP2t05UvK2LnaPM42wzkzOW1K2l3dLt/c&#10;1BtonnERU36A4Fj56XjKKEw/5F3wnu4y4LK6LI7vU6bOBLwCSlPrS8zC2LdesTxGEpPRCN9bKLQp&#10;vaQ0hf5EuP7l0cIE/wSavCCKU5s6hbCzyI6C5kd9q+JrFcosEG2snUFt5fZH0CW3wKBO5t8C5+za&#10;Mfg8A53xAX/XNZ+vVPWUf1U9aS2yD0GN9fqqHTRe1Z/LUyjz++O6wp8f7PY7AAAA//8DAFBLAwQU&#10;AAYACAAAACEAP/HevdsAAAAJAQAADwAAAGRycy9kb3ducmV2LnhtbEyPwW7CMBBE75X6D9ZW6gUV&#10;G2gqEuKgKlLVM9APcGI3ibDXwTYQ/r5LL+1tZ3c0+6bcTs6yiwlx8ChhMRfADLZeD9hJ+Dp8vKyB&#10;xaRQK+vRSLiZCNvq8aFUhfZX3JnLPnWMQjAWSkKf0lhwHtveOBXnfjRIt28fnEokQ8d1UFcKd5Yv&#10;hXjjTg1IH3o1mro37XF/dhJ29WuzuIVaZJ9W5KfZKZ+tVC7l89P0vgGWzJT+zHDHJ3SoiKnxZ9SR&#10;WdLrbEVWGgRVuBt+F42ELFsCr0r+v0H1AwAA//8DAFBLAQItABQABgAIAAAAIQC2gziS/gAAAOEB&#10;AAATAAAAAAAAAAAAAAAAAAAAAABbQ29udGVudF9UeXBlc10ueG1sUEsBAi0AFAAGAAgAAAAhADj9&#10;If/WAAAAlAEAAAsAAAAAAAAAAAAAAAAALwEAAF9yZWxzLy5yZWxzUEsBAi0AFAAGAAgAAAAhAK3c&#10;ZgbcAQAA+AMAAA4AAAAAAAAAAAAAAAAALgIAAGRycy9lMm9Eb2MueG1sUEsBAi0AFAAGAAgAAAAh&#10;AD/x3r3bAAAACQEAAA8AAAAAAAAAAAAAAAAANgQAAGRycy9kb3ducmV2LnhtbFBLBQYAAAAABAAE&#10;APMAAAA+BQAAAAA=&#10;" strokecolor="black [3040]">
                 <v:stroke endarrow="block"/>
               </v:shape>
             </w:pict>
@@ -8515,7 +8526,7 @@
         <mc:AlternateContent>
           <mc:Choice Requires="wps">
             <w:drawing>
-              <wp:anchor distT="0" distB="0" distL="114300" distR="114300" simplePos="0" relativeHeight="251743744" behindDoc="0" locked="0" layoutInCell="1" allowOverlap="1" wp14:anchorId="46A8DB13" wp14:editId="56E941AA">
+              <wp:anchor distT="0" distB="0" distL="114300" distR="114300" simplePos="0" relativeHeight="251742720" behindDoc="0" locked="0" layoutInCell="1" allowOverlap="1" wp14:anchorId="46A8DB13" wp14:editId="56E941AA">
                 <wp:simplePos x="0" y="0"/>
                 <wp:positionH relativeFrom="column">
                   <wp:posOffset>2190115</wp:posOffset>
@@ -8573,7 +8584,7 @@
           </mc:Choice>
           <mc:Fallback>
             <w:pict>
-              <v:shape w14:anchorId="52BCABB3" id="Gerade Verbindung mit Pfeil 46" o:spid="_x0000_s1026" type="#_x0000_t32" style="position:absolute;margin-left:172.45pt;margin-top:4.3pt;width:0;height:22.2pt;z-index:251743744;visibility:visible;mso-wrap-style:square;mso-width-percent:0;mso-height-percent:0;mso-wrap-distance-left:9pt;mso-wrap-distance-top:0;mso-wrap-distance-right:9pt;mso-wrap-distance-bottom:0;mso-position-horizontal:absolute;mso-position-horizontal-relative:text;mso-position-vertical:absolute;mso-position-vertical-relative:text;mso-width-percent:0;mso-height-percent:0;mso-width-relative:margin;mso-height-relative:margin" o:gfxdata="UEsDBBQABgAIAAAAIQC2gziS/gAAAOEBAAATAAAAW0NvbnRlbnRfVHlwZXNdLnhtbJSRQU7DMBBF&#10;90jcwfIWJU67QAgl6YK0S0CoHGBkTxKLZGx5TGhvj5O2G0SRWNoz/78nu9wcxkFMGNg6quQqL6RA&#10;0s5Y6ir5vt9lD1JwBDIwOMJKHpHlpr69KfdHjyxSmriSfYz+USnWPY7AufNIadK6MEJMx9ApD/oD&#10;OlTrorhX2lFEilmcO2RdNtjC5xDF9pCuTyYBB5bi6bQ4syoJ3g9WQ0ymaiLzg5KdCXlKLjvcW893&#10;SUOqXwnz5DrgnHtJTxOsQfEKIT7DmDSUCaxw7Rqn8787ZsmRM9e2VmPeBN4uqYvTtW7jvijg9N/y&#10;JsXecLq0q+WD6m8AAAD//wMAUEsDBBQABgAIAAAAIQA4/SH/1gAAAJQBAAALAAAAX3JlbHMvLnJl&#10;bHOkkMFqwzAMhu+DvYPRfXGawxijTi+j0GvpHsDYimMaW0Yy2fr2M4PBMnrbUb/Q94l/f/hMi1qR&#10;JVI2sOt6UJgd+ZiDgffL8ekFlFSbvV0oo4EbChzGx4f9GRdb25HMsYhqlCwG5lrLq9biZkxWOiqY&#10;22YiTra2kYMu1l1tQD30/bPm3wwYN0x18gb45AdQl1tp5j/sFB2T0FQ7R0nTNEV3j6o9feQzro1i&#10;OWA14Fm+Q8a1a8+Bvu/d/dMb2JY5uiPbhG/ktn4cqGU/er3pcvwCAAD//wMAUEsDBBQABgAIAAAA&#10;IQCK/pFf2wEAAPgDAAAOAAAAZHJzL2Uyb0RvYy54bWysU8tu2zAQvBfoPxC815KNIEgNyzk4bS5F&#10;a/R1p8mlRJQvLBnb+vsuKVsp+gCKopeVSO7szgyXm/uzs+wImEzwHV8uWs7Ay6CM7zv+5fPbV3ec&#10;pSy8EjZ46PgIid9vX77YnOIaVmEIVgEyKuLT+hQ7PuQc102T5ABOpEWI4OlQB3Qi0xL7RqE4UXVn&#10;m1Xb3jangCpikJAS7T5Mh3xb62sNMn/QOkFmtuPELdeINR5KbLYbse5RxMHICw3xDyycMJ6azqUe&#10;RBbsCc0vpZyRGFLQeSGDa4LWRkLVQGqW7U9qPg0iQtVC5qQ425T+X1n5/rhHZlTHb24588LRHT0C&#10;CgXsK+DBePXke+ZMZnsNxjLKIstOMa0JufN7vKxS3GPRf9boypeUsXO1eZxthnNmctqUtLu6W76+&#10;qTfQPOMipvwIwbHy0/GUUZh+yLvgPd1lwGV1WRzfpUydCXgFlKbWl5iFsW+8YnmMJCajEb63UGhT&#10;eklpCv2JcP3Lo4UJ/hE0eUEUpzZ1CmFnkR0FzY/6tpyrUGaBaGPtDGortz+CLrkFBnUy/xY4Z9eO&#10;wecZ6IwP+Luu+Xylqqf8q+pJa5F9CGqs11ftoPGq/lyeQpnfH9cV/vxgt98BAAD//wMAUEsDBBQA&#10;BgAIAAAAIQBpbaL12wAAAAgBAAAPAAAAZHJzL2Rvd25yZXYueG1sTI/NTsMwEITvSLyDtUhcKmqX&#10;pFUT4lQoEuLclgfYxEsS4Z/Udtv07THiAMfRjGa+qXaz0exCPozOSlgtBTCynVOj7SV8HN+etsBC&#10;RKtQO0sSbhRgV9/fVVgqd7V7uhxiz1KJDSVKGGKcSs5DN5DBsHQT2eR9Om8wJul7rjxeU7nR/FmI&#10;DTc42rQw4ETNQN3X4Wwk7Ju8Xd18I9bvWhSnxalYZFhI+fgwv74AizTHvzD84Cd0qBNT685WBaYl&#10;ZHlepKiE7QZY8n91K2GdCeB1xf8fqL8BAAD//wMAUEsBAi0AFAAGAAgAAAAhALaDOJL+AAAA4QEA&#10;ABMAAAAAAAAAAAAAAAAAAAAAAFtDb250ZW50X1R5cGVzXS54bWxQSwECLQAUAAYACAAAACEAOP0h&#10;/9YAAACUAQAACwAAAAAAAAAAAAAAAAAvAQAAX3JlbHMvLnJlbHNQSwECLQAUAAYACAAAACEAiv6R&#10;X9sBAAD4AwAADgAAAAAAAAAAAAAAAAAuAgAAZHJzL2Uyb0RvYy54bWxQSwECLQAUAAYACAAAACEA&#10;aW2i9dsAAAAIAQAADwAAAAAAAAAAAAAAAAA1BAAAZHJzL2Rvd25yZXYueG1sUEsFBgAAAAAEAAQA&#10;8wAAAD0FAAAAAA==&#10;" strokecolor="black [3040]">
+              <v:shape w14:anchorId="760F5062" id="Gerade Verbindung mit Pfeil 46" o:spid="_x0000_s1026" type="#_x0000_t32" style="position:absolute;margin-left:172.45pt;margin-top:4.3pt;width:0;height:22.2pt;z-index:251742720;visibility:visible;mso-wrap-style:square;mso-width-percent:0;mso-height-percent:0;mso-wrap-distance-left:9pt;mso-wrap-distance-top:0;mso-wrap-distance-right:9pt;mso-wrap-distance-bottom:0;mso-position-horizontal:absolute;mso-position-horizontal-relative:text;mso-position-vertical:absolute;mso-position-vertical-relative:text;mso-width-percent:0;mso-height-percent:0;mso-width-relative:margin;mso-height-relative:margin" o:gfxdata="UEsDBBQABgAIAAAAIQC2gziS/gAAAOEBAAATAAAAW0NvbnRlbnRfVHlwZXNdLnhtbJSRQU7DMBBF&#10;90jcwfIWJU67QAgl6YK0S0CoHGBkTxKLZGx5TGhvj5O2G0SRWNoz/78nu9wcxkFMGNg6quQqL6RA&#10;0s5Y6ir5vt9lD1JwBDIwOMJKHpHlpr69KfdHjyxSmriSfYz+USnWPY7AufNIadK6MEJMx9ApD/oD&#10;OlTrorhX2lFEilmcO2RdNtjC5xDF9pCuTyYBB5bi6bQ4syoJ3g9WQ0ymaiLzg5KdCXlKLjvcW893&#10;SUOqXwnz5DrgnHtJTxOsQfEKIT7DmDSUCaxw7Rqn8787ZsmRM9e2VmPeBN4uqYvTtW7jvijg9N/y&#10;JsXecLq0q+WD6m8AAAD//wMAUEsDBBQABgAIAAAAIQA4/SH/1gAAAJQBAAALAAAAX3JlbHMvLnJl&#10;bHOkkMFqwzAMhu+DvYPRfXGawxijTi+j0GvpHsDYimMaW0Yy2fr2M4PBMnrbUb/Q94l/f/hMi1qR&#10;JVI2sOt6UJgd+ZiDgffL8ekFlFSbvV0oo4EbChzGx4f9GRdb25HMsYhqlCwG5lrLq9biZkxWOiqY&#10;22YiTra2kYMu1l1tQD30/bPm3wwYN0x18gb45AdQl1tp5j/sFB2T0FQ7R0nTNEV3j6o9feQzro1i&#10;OWA14Fm+Q8a1a8+Bvu/d/dMb2JY5uiPbhG/ktn4cqGU/er3pcvwCAAD//wMAUEsDBBQABgAIAAAA&#10;IQCK/pFf2wEAAPgDAAAOAAAAZHJzL2Uyb0RvYy54bWysU8tu2zAQvBfoPxC815KNIEgNyzk4bS5F&#10;a/R1p8mlRJQvLBnb+vsuKVsp+gCKopeVSO7szgyXm/uzs+wImEzwHV8uWs7Ay6CM7zv+5fPbV3ec&#10;pSy8EjZ46PgIid9vX77YnOIaVmEIVgEyKuLT+hQ7PuQc102T5ABOpEWI4OlQB3Qi0xL7RqE4UXVn&#10;m1Xb3jangCpikJAS7T5Mh3xb62sNMn/QOkFmtuPELdeINR5KbLYbse5RxMHICw3xDyycMJ6azqUe&#10;RBbsCc0vpZyRGFLQeSGDa4LWRkLVQGqW7U9qPg0iQtVC5qQ425T+X1n5/rhHZlTHb24588LRHT0C&#10;CgXsK+DBePXke+ZMZnsNxjLKIstOMa0JufN7vKxS3GPRf9boypeUsXO1eZxthnNmctqUtLu6W76+&#10;qTfQPOMipvwIwbHy0/GUUZh+yLvgPd1lwGV1WRzfpUydCXgFlKbWl5iFsW+8YnmMJCajEb63UGhT&#10;eklpCv2JcP3Lo4UJ/hE0eUEUpzZ1CmFnkR0FzY/6tpyrUGaBaGPtDGortz+CLrkFBnUy/xY4Z9eO&#10;wecZ6IwP+Luu+Xylqqf8q+pJa5F9CGqs11ftoPGq/lyeQpnfH9cV/vxgt98BAAD//wMAUEsDBBQA&#10;BgAIAAAAIQBpbaL12wAAAAgBAAAPAAAAZHJzL2Rvd25yZXYueG1sTI/NTsMwEITvSLyDtUhcKmqX&#10;pFUT4lQoEuLclgfYxEsS4Z/Udtv07THiAMfRjGa+qXaz0exCPozOSlgtBTCynVOj7SV8HN+etsBC&#10;RKtQO0sSbhRgV9/fVVgqd7V7uhxiz1KJDSVKGGKcSs5DN5DBsHQT2eR9Om8wJul7rjxeU7nR/FmI&#10;DTc42rQw4ETNQN3X4Wwk7Ju8Xd18I9bvWhSnxalYZFhI+fgwv74AizTHvzD84Cd0qBNT685WBaYl&#10;ZHlepKiE7QZY8n91K2GdCeB1xf8fqL8BAAD//wMAUEsBAi0AFAAGAAgAAAAhALaDOJL+AAAA4QEA&#10;ABMAAAAAAAAAAAAAAAAAAAAAAFtDb250ZW50X1R5cGVzXS54bWxQSwECLQAUAAYACAAAACEAOP0h&#10;/9YAAACUAQAACwAAAAAAAAAAAAAAAAAvAQAAX3JlbHMvLnJlbHNQSwECLQAUAAYACAAAACEAiv6R&#10;X9sBAAD4AwAADgAAAAAAAAAAAAAAAAAuAgAAZHJzL2Uyb0RvYy54bWxQSwECLQAUAAYACAAAACEA&#10;aW2i9dsAAAAIAQAADwAAAAAAAAAAAAAAAAA1BAAAZHJzL2Rvd25yZXYueG1sUEsFBgAAAAAEAAQA&#10;8wAAAD0FAAAAAA==&#10;" strokecolor="black [3040]">
                 <v:stroke endarrow="block"/>
               </v:shape>
             </w:pict>
@@ -8587,7 +8598,7 @@
         <mc:AlternateContent>
           <mc:Choice Requires="wps">
             <w:drawing>
-              <wp:anchor distT="0" distB="0" distL="114300" distR="114300" simplePos="0" relativeHeight="251764224" behindDoc="0" locked="0" layoutInCell="1" allowOverlap="1" wp14:anchorId="22A4D784" wp14:editId="28EC9981">
+              <wp:anchor distT="0" distB="0" distL="114300" distR="114300" simplePos="0" relativeHeight="251763200" behindDoc="0" locked="0" layoutInCell="1" allowOverlap="1" wp14:anchorId="22A4D784" wp14:editId="28EC9981">
                 <wp:simplePos x="0" y="0"/>
                 <wp:positionH relativeFrom="column">
                   <wp:posOffset>3287395</wp:posOffset>
@@ -8645,7 +8656,7 @@
           </mc:Choice>
           <mc:Fallback>
             <w:pict>
-              <v:shape w14:anchorId="3D4C8992" id="Gerade Verbindung mit Pfeil 51" o:spid="_x0000_s1026" type="#_x0000_t32" style="position:absolute;margin-left:258.85pt;margin-top:3.55pt;width:0;height:22.2pt;z-index:251764224;visibility:visible;mso-wrap-style:square;mso-width-percent:0;mso-height-percent:0;mso-wrap-distance-left:9pt;mso-wrap-distance-top:0;mso-wrap-distance-right:9pt;mso-wrap-distance-bottom:0;mso-position-horizontal:absolute;mso-position-horizontal-relative:text;mso-position-vertical:absolute;mso-position-vertical-relative:text;mso-width-percent:0;mso-height-percent:0;mso-width-relative:margin;mso-height-relative:margin" o:gfxdata="UEsDBBQABgAIAAAAIQC2gziS/gAAAOEBAAATAAAAW0NvbnRlbnRfVHlwZXNdLnhtbJSRQU7DMBBF&#10;90jcwfIWJU67QAgl6YK0S0CoHGBkTxKLZGx5TGhvj5O2G0SRWNoz/78nu9wcxkFMGNg6quQqL6RA&#10;0s5Y6ir5vt9lD1JwBDIwOMJKHpHlpr69KfdHjyxSmriSfYz+USnWPY7AufNIadK6MEJMx9ApD/oD&#10;OlTrorhX2lFEilmcO2RdNtjC5xDF9pCuTyYBB5bi6bQ4syoJ3g9WQ0ymaiLzg5KdCXlKLjvcW893&#10;SUOqXwnz5DrgnHtJTxOsQfEKIT7DmDSUCaxw7Rqn8787ZsmRM9e2VmPeBN4uqYvTtW7jvijg9N/y&#10;JsXecLq0q+WD6m8AAAD//wMAUEsDBBQABgAIAAAAIQA4/SH/1gAAAJQBAAALAAAAX3JlbHMvLnJl&#10;bHOkkMFqwzAMhu+DvYPRfXGawxijTi+j0GvpHsDYimMaW0Yy2fr2M4PBMnrbUb/Q94l/f/hMi1qR&#10;JVI2sOt6UJgd+ZiDgffL8ekFlFSbvV0oo4EbChzGx4f9GRdb25HMsYhqlCwG5lrLq9biZkxWOiqY&#10;22YiTra2kYMu1l1tQD30/bPm3wwYN0x18gb45AdQl1tp5j/sFB2T0FQ7R0nTNEV3j6o9feQzro1i&#10;OWA14Fm+Q8a1a8+Bvu/d/dMb2JY5uiPbhG/ktn4cqGU/er3pcvwCAAD//wMAUEsDBBQABgAIAAAA&#10;IQBuHM082wEAAPgDAAAOAAAAZHJzL2Uyb0RvYy54bWysU02P0zAQvSPxHyzfadoK0BI13UMX9oKg&#10;goW7a48TC39p7G3af8/YabOIDwkhLpPYnjfz3vN4c3tylh0Bkwm+46vFkjPwMijj+45/eXj34oaz&#10;lIVXwgYPHT9D4rfb5882Y2xhHYZgFSCjIj61Y+z4kHNsmybJAZxIixDB06EO6ESmJfaNQjFSdWeb&#10;9XL5uhkDqohBQkq0ezcd8m2trzXI/FHrBJnZjhO3XCPWeCix2W5E26OIg5EXGuIfWDhhPDWdS92J&#10;LNgjml9KOSMxpKDzQgbXBK2NhKqB1KyWP6n5PIgIVQuZk+JsU/p/ZeWH4x6ZUR1/teLMC0d3dA8o&#10;FLCvgAfj1aPvmTOZ7TUYyyiLLBtjagm583u8rFLcY9F/0ujKl5SxU7X5PNsMp8zktClpd32zevOy&#10;3kDzhIuY8j0Ex8pPx1NGYfoh74L3dJcBV9VlcXyfMnUm4BVQmlpfYhbGvvWK5XMkMRmN8L2FQpvS&#10;S0pT6E+E618+W5jgn0CTF0RxalOnEHYW2VHQ/KhvVXytQpkFoo21M2hZuf0RdMktMKiT+bfAObt2&#10;DD7PQGd8wN91zacrVT3lX1VPWovsQ1Dnen3VDhqv6s/lKZT5/XFd4U8PdvsdAAD//wMAUEsDBBQA&#10;BgAIAAAAIQBKFRiN2gAAAAgBAAAPAAAAZHJzL2Rvd25yZXYueG1sTI/BTsMwEETvSPyDtUhcKmoH&#10;CCEhToUiIc4tfIATL0mEvU5tt03/Hlcc4LajGc2+qTeLNeyIPkyOJGRrAQypd3qiQcLnx9vdM7AQ&#10;FWllHKGEMwbYNNdXtaq0O9EWj7s4sFRCoVISxhjnivPQj2hVWLsZKXlfzlsVk/QD116dUrk1/F6I&#10;J27VROnDqGZsR+y/dwcrYds+dtnZtyJ/N6Lcr/bl6kGVUt7eLK8vwCIu8S8MF/yEDk1i6tyBdGBG&#10;Qp4VRYpKKDJgyf/V3eXIgTc1/z+g+QEAAP//AwBQSwECLQAUAAYACAAAACEAtoM4kv4AAADhAQAA&#10;EwAAAAAAAAAAAAAAAAAAAAAAW0NvbnRlbnRfVHlwZXNdLnhtbFBLAQItABQABgAIAAAAIQA4/SH/&#10;1gAAAJQBAAALAAAAAAAAAAAAAAAAAC8BAABfcmVscy8ucmVsc1BLAQItABQABgAIAAAAIQBuHM08&#10;2wEAAPgDAAAOAAAAAAAAAAAAAAAAAC4CAABkcnMvZTJvRG9jLnhtbFBLAQItABQABgAIAAAAIQBK&#10;FRiN2gAAAAgBAAAPAAAAAAAAAAAAAAAAADUEAABkcnMvZG93bnJldi54bWxQSwUGAAAAAAQABADz&#10;AAAAPAUAAAAA&#10;" strokecolor="black [3040]">
+              <v:shape w14:anchorId="486B44E4" id="Gerade Verbindung mit Pfeil 51" o:spid="_x0000_s1026" type="#_x0000_t32" style="position:absolute;margin-left:258.85pt;margin-top:3.55pt;width:0;height:22.2pt;z-index:251763200;visibility:visible;mso-wrap-style:square;mso-width-percent:0;mso-height-percent:0;mso-wrap-distance-left:9pt;mso-wrap-distance-top:0;mso-wrap-distance-right:9pt;mso-wrap-distance-bottom:0;mso-position-horizontal:absolute;mso-position-horizontal-relative:text;mso-position-vertical:absolute;mso-position-vertical-relative:text;mso-width-percent:0;mso-height-percent:0;mso-width-relative:margin;mso-height-relative:margin" o:gfxdata="UEsDBBQABgAIAAAAIQC2gziS/gAAAOEBAAATAAAAW0NvbnRlbnRfVHlwZXNdLnhtbJSRQU7DMBBF&#10;90jcwfIWJU67QAgl6YK0S0CoHGBkTxKLZGx5TGhvj5O2G0SRWNoz/78nu9wcxkFMGNg6quQqL6RA&#10;0s5Y6ir5vt9lD1JwBDIwOMJKHpHlpr69KfdHjyxSmriSfYz+USnWPY7AufNIadK6MEJMx9ApD/oD&#10;OlTrorhX2lFEilmcO2RdNtjC5xDF9pCuTyYBB5bi6bQ4syoJ3g9WQ0ymaiLzg5KdCXlKLjvcW893&#10;SUOqXwnz5DrgnHtJTxOsQfEKIT7DmDSUCaxw7Rqn8787ZsmRM9e2VmPeBN4uqYvTtW7jvijg9N/y&#10;JsXecLq0q+WD6m8AAAD//wMAUEsDBBQABgAIAAAAIQA4/SH/1gAAAJQBAAALAAAAX3JlbHMvLnJl&#10;bHOkkMFqwzAMhu+DvYPRfXGawxijTi+j0GvpHsDYimMaW0Yy2fr2M4PBMnrbUb/Q94l/f/hMi1qR&#10;JVI2sOt6UJgd+ZiDgffL8ekFlFSbvV0oo4EbChzGx4f9GRdb25HMsYhqlCwG5lrLq9biZkxWOiqY&#10;22YiTra2kYMu1l1tQD30/bPm3wwYN0x18gb45AdQl1tp5j/sFB2T0FQ7R0nTNEV3j6o9feQzro1i&#10;OWA14Fm+Q8a1a8+Bvu/d/dMb2JY5uiPbhG/ktn4cqGU/er3pcvwCAAD//wMAUEsDBBQABgAIAAAA&#10;IQBuHM082wEAAPgDAAAOAAAAZHJzL2Uyb0RvYy54bWysU02P0zAQvSPxHyzfadoK0BI13UMX9oKg&#10;goW7a48TC39p7G3af8/YabOIDwkhLpPYnjfz3vN4c3tylh0Bkwm+46vFkjPwMijj+45/eXj34oaz&#10;lIVXwgYPHT9D4rfb5882Y2xhHYZgFSCjIj61Y+z4kHNsmybJAZxIixDB06EO6ESmJfaNQjFSdWeb&#10;9XL5uhkDqohBQkq0ezcd8m2trzXI/FHrBJnZjhO3XCPWeCix2W5E26OIg5EXGuIfWDhhPDWdS92J&#10;LNgjml9KOSMxpKDzQgbXBK2NhKqB1KyWP6n5PIgIVQuZk+JsU/p/ZeWH4x6ZUR1/teLMC0d3dA8o&#10;FLCvgAfj1aPvmTOZ7TUYyyiLLBtjagm583u8rFLcY9F/0ujKl5SxU7X5PNsMp8zktClpd32zevOy&#10;3kDzhIuY8j0Ex8pPx1NGYfoh74L3dJcBV9VlcXyfMnUm4BVQmlpfYhbGvvWK5XMkMRmN8L2FQpvS&#10;S0pT6E+E618+W5jgn0CTF0RxalOnEHYW2VHQ/KhvVXytQpkFoo21M2hZuf0RdMktMKiT+bfAObt2&#10;DD7PQGd8wN91zacrVT3lX1VPWovsQ1Dnen3VDhqv6s/lKZT5/XFd4U8PdvsdAAD//wMAUEsDBBQA&#10;BgAIAAAAIQBKFRiN2gAAAAgBAAAPAAAAZHJzL2Rvd25yZXYueG1sTI/BTsMwEETvSPyDtUhcKmoH&#10;CCEhToUiIc4tfIATL0mEvU5tt03/Hlcc4LajGc2+qTeLNeyIPkyOJGRrAQypd3qiQcLnx9vdM7AQ&#10;FWllHKGEMwbYNNdXtaq0O9EWj7s4sFRCoVISxhjnivPQj2hVWLsZKXlfzlsVk/QD116dUrk1/F6I&#10;J27VROnDqGZsR+y/dwcrYds+dtnZtyJ/N6Lcr/bl6kGVUt7eLK8vwCIu8S8MF/yEDk1i6tyBdGBG&#10;Qp4VRYpKKDJgyf/V3eXIgTc1/z+g+QEAAP//AwBQSwECLQAUAAYACAAAACEAtoM4kv4AAADhAQAA&#10;EwAAAAAAAAAAAAAAAAAAAAAAW0NvbnRlbnRfVHlwZXNdLnhtbFBLAQItABQABgAIAAAAIQA4/SH/&#10;1gAAAJQBAAALAAAAAAAAAAAAAAAAAC8BAABfcmVscy8ucmVsc1BLAQItABQABgAIAAAAIQBuHM08&#10;2wEAAPgDAAAOAAAAAAAAAAAAAAAAAC4CAABkcnMvZTJvRG9jLnhtbFBLAQItABQABgAIAAAAIQBK&#10;FRiN2gAAAAgBAAAPAAAAAAAAAAAAAAAAADUEAABkcnMvZG93bnJldi54bWxQSwUGAAAAAAQABADz&#10;AAAAPAUAAAAA&#10;" strokecolor="black [3040]">
                 <v:stroke endarrow="block"/>
               </v:shape>
             </w:pict>
@@ -8659,7 +8670,7 @@
         <mc:AlternateContent>
           <mc:Choice Requires="wps">
             <w:drawing>
-              <wp:anchor distT="0" distB="0" distL="114300" distR="114300" simplePos="0" relativeHeight="251706880" behindDoc="0" locked="0" layoutInCell="1" allowOverlap="1" wp14:anchorId="7CFF273D" wp14:editId="63913C7B">
+              <wp:anchor distT="0" distB="0" distL="114300" distR="114300" simplePos="0" relativeHeight="251705856" behindDoc="0" locked="0" layoutInCell="1" allowOverlap="1" wp14:anchorId="7CFF273D" wp14:editId="63913C7B">
                 <wp:simplePos x="0" y="0"/>
                 <wp:positionH relativeFrom="column">
                   <wp:posOffset>15028</wp:posOffset>
@@ -8717,7 +8728,7 @@
           </mc:Choice>
           <mc:Fallback>
             <w:pict>
-              <v:shape w14:anchorId="4AB14C11" id="Gerade Verbindung mit Pfeil 37" o:spid="_x0000_s1026" type="#_x0000_t32" style="position:absolute;margin-left:1.2pt;margin-top:3.65pt;width:0;height:22.2pt;z-index:251706880;visibility:visible;mso-wrap-style:square;mso-width-percent:0;mso-height-percent:0;mso-wrap-distance-left:9pt;mso-wrap-distance-top:0;mso-wrap-distance-right:9pt;mso-wrap-distance-bottom:0;mso-position-horizontal:absolute;mso-position-horizontal-relative:text;mso-position-vertical:absolute;mso-position-vertical-relative:text;mso-width-percent:0;mso-height-percent:0;mso-width-relative:margin;mso-height-relative:margin" o:gfxdata="UEsDBBQABgAIAAAAIQC2gziS/gAAAOEBAAATAAAAW0NvbnRlbnRfVHlwZXNdLnhtbJSRQU7DMBBF&#10;90jcwfIWJU67QAgl6YK0S0CoHGBkTxKLZGx5TGhvj5O2G0SRWNoz/78nu9wcxkFMGNg6quQqL6RA&#10;0s5Y6ir5vt9lD1JwBDIwOMJKHpHlpr69KfdHjyxSmriSfYz+USnWPY7AufNIadK6MEJMx9ApD/oD&#10;OlTrorhX2lFEilmcO2RdNtjC5xDF9pCuTyYBB5bi6bQ4syoJ3g9WQ0ymaiLzg5KdCXlKLjvcW893&#10;SUOqXwnz5DrgnHtJTxOsQfEKIT7DmDSUCaxw7Rqn8787ZsmRM9e2VmPeBN4uqYvTtW7jvijg9N/y&#10;JsXecLq0q+WD6m8AAAD//wMAUEsDBBQABgAIAAAAIQA4/SH/1gAAAJQBAAALAAAAX3JlbHMvLnJl&#10;bHOkkMFqwzAMhu+DvYPRfXGawxijTi+j0GvpHsDYimMaW0Yy2fr2M4PBMnrbUb/Q94l/f/hMi1qR&#10;JVI2sOt6UJgd+ZiDgffL8ekFlFSbvV0oo4EbChzGx4f9GRdb25HMsYhqlCwG5lrLq9biZkxWOiqY&#10;22YiTra2kYMu1l1tQD30/bPm3wwYN0x18gb45AdQl1tp5j/sFB2T0FQ7R0nTNEV3j6o9feQzro1i&#10;OWA14Fm+Q8a1a8+Bvu/d/dMb2JY5uiPbhG/ktn4cqGU/er3pcvwCAAD//wMAUEsDBBQABgAIAAAA&#10;IQCisVPk2wEAAPgDAAAOAAAAZHJzL2Uyb0RvYy54bWysU02P0zAQvSPxHyzfadKCYKma7qELe0FQ&#10;8XV37XFi4S+NvW367xk7bRbxISHEZRLb82beex5vbkdn2REwmeA7vly0nIGXQRnfd/zL57fPbjhL&#10;WXglbPDQ8TMkfrt9+mRzimtYhSFYBcioiE/rU+z4kHNcN02SAziRFiGCp0Md0IlMS+wbheJE1Z1t&#10;Vm37sjkFVBGDhJRo92465NtaX2uQ+YPWCTKzHSduuUas8VBis92IdY8iDkZeaIh/YOGE8dR0LnUn&#10;smAPaH4p5YzEkILOCxlcE7Q2EqoGUrNsf1LzaRARqhYyJ8XZpvT/ysr3xz0yozr+/BVnXji6o3tA&#10;oYB9BTwYrx58z5zJbK/BWEZZZNkppjUhd36Pl1WKeyz6R42ufEkZG6vN59lmGDOT06ak3dXN8vWL&#10;egPNIy5iyvcQHCs/HU8ZhemHvAve010GXFaXxfFdytSZgFdAaWp9iVkY+8Yrls+RxGQ0wvcWCm1K&#10;LylNoT8Rrn/5bGGCfwRNXhDFqU2dQthZZEdB86O+LecqlFkg2lg7g9rK7Y+gS26BQZ3MvwXO2bVj&#10;8HkGOuMD/q5rHq9U9ZR/VT1pLbIPQZ3r9VU7aLyqP5enUOb3x3WFPz7Y7XcAAAD//wMAUEsDBBQA&#10;BgAIAAAAIQCDWRlA2QAAAAQBAAAPAAAAZHJzL2Rvd25yZXYueG1sTI7LTsMwFET3SPyDdZHYVNRO&#10;H7QJualQJMS6hQ9wYjeJsK9T223Tv8ddwXI0ozOn3E3WsIv2YXCEkM0FME2tUwN1CN9fHy9bYCFK&#10;UtI40gg3HWBXPT6UslDuSnt9OcSOJQiFQiL0MY4F56HttZVh7kZNqTs6b2VM0XdceXlNcGv4QohX&#10;buVA6aGXo6573f4czhZhX6+a7OZrsf40Ij/NTvlsKXPE56fp/Q1Y1FP8G8NdP6lDlZwadyYVmEFY&#10;rNIQYbMEltp7ahDW2QZ4VfL/8tUvAAAA//8DAFBLAQItABQABgAIAAAAIQC2gziS/gAAAOEBAAAT&#10;AAAAAAAAAAAAAAAAAAAAAABbQ29udGVudF9UeXBlc10ueG1sUEsBAi0AFAAGAAgAAAAhADj9If/W&#10;AAAAlAEAAAsAAAAAAAAAAAAAAAAALwEAAF9yZWxzLy5yZWxzUEsBAi0AFAAGAAgAAAAhAKKxU+Tb&#10;AQAA+AMAAA4AAAAAAAAAAAAAAAAALgIAAGRycy9lMm9Eb2MueG1sUEsBAi0AFAAGAAgAAAAhAINZ&#10;GUDZAAAABAEAAA8AAAAAAAAAAAAAAAAANQQAAGRycy9kb3ducmV2LnhtbFBLBQYAAAAABAAEAPMA&#10;AAA7BQAAAAA=&#10;" strokecolor="black [3040]">
+              <v:shape w14:anchorId="095F7A49" id="Gerade Verbindung mit Pfeil 37" o:spid="_x0000_s1026" type="#_x0000_t32" style="position:absolute;margin-left:1.2pt;margin-top:3.65pt;width:0;height:22.2pt;z-index:251705856;visibility:visible;mso-wrap-style:square;mso-width-percent:0;mso-height-percent:0;mso-wrap-distance-left:9pt;mso-wrap-distance-top:0;mso-wrap-distance-right:9pt;mso-wrap-distance-bottom:0;mso-position-horizontal:absolute;mso-position-horizontal-relative:text;mso-position-vertical:absolute;mso-position-vertical-relative:text;mso-width-percent:0;mso-height-percent:0;mso-width-relative:margin;mso-height-relative:margin" o:gfxdata="UEsDBBQABgAIAAAAIQC2gziS/gAAAOEBAAATAAAAW0NvbnRlbnRfVHlwZXNdLnhtbJSRQU7DMBBF&#10;90jcwfIWJU67QAgl6YK0S0CoHGBkTxKLZGx5TGhvj5O2G0SRWNoz/78nu9wcxkFMGNg6quQqL6RA&#10;0s5Y6ir5vt9lD1JwBDIwOMJKHpHlpr69KfdHjyxSmriSfYz+USnWPY7AufNIadK6MEJMx9ApD/oD&#10;OlTrorhX2lFEilmcO2RdNtjC5xDF9pCuTyYBB5bi6bQ4syoJ3g9WQ0ymaiLzg5KdCXlKLjvcW893&#10;SUOqXwnz5DrgnHtJTxOsQfEKIT7DmDSUCaxw7Rqn8787ZsmRM9e2VmPeBN4uqYvTtW7jvijg9N/y&#10;JsXecLq0q+WD6m8AAAD//wMAUEsDBBQABgAIAAAAIQA4/SH/1gAAAJQBAAALAAAAX3JlbHMvLnJl&#10;bHOkkMFqwzAMhu+DvYPRfXGawxijTi+j0GvpHsDYimMaW0Yy2fr2M4PBMnrbUb/Q94l/f/hMi1qR&#10;JVI2sOt6UJgd+ZiDgffL8ekFlFSbvV0oo4EbChzGx4f9GRdb25HMsYhqlCwG5lrLq9biZkxWOiqY&#10;22YiTra2kYMu1l1tQD30/bPm3wwYN0x18gb45AdQl1tp5j/sFB2T0FQ7R0nTNEV3j6o9feQzro1i&#10;OWA14Fm+Q8a1a8+Bvu/d/dMb2JY5uiPbhG/ktn4cqGU/er3pcvwCAAD//wMAUEsDBBQABgAIAAAA&#10;IQCisVPk2wEAAPgDAAAOAAAAZHJzL2Uyb0RvYy54bWysU02P0zAQvSPxHyzfadKCYKma7qELe0FQ&#10;8XV37XFi4S+NvW367xk7bRbxISHEZRLb82beex5vbkdn2REwmeA7vly0nIGXQRnfd/zL57fPbjhL&#10;WXglbPDQ8TMkfrt9+mRzimtYhSFYBcioiE/rU+z4kHNcN02SAziRFiGCp0Md0IlMS+wbheJE1Z1t&#10;Vm37sjkFVBGDhJRo92465NtaX2uQ+YPWCTKzHSduuUas8VBis92IdY8iDkZeaIh/YOGE8dR0LnUn&#10;smAPaH4p5YzEkILOCxlcE7Q2EqoGUrNsf1LzaRARqhYyJ8XZpvT/ysr3xz0yozr+/BVnXji6o3tA&#10;oYB9BTwYrx58z5zJbK/BWEZZZNkppjUhd36Pl1WKeyz6R42ufEkZG6vN59lmGDOT06ak3dXN8vWL&#10;egPNIy5iyvcQHCs/HU8ZhemHvAve010GXFaXxfFdytSZgFdAaWp9iVkY+8Yrls+RxGQ0wvcWCm1K&#10;LylNoT8Rrn/5bGGCfwRNXhDFqU2dQthZZEdB86O+LecqlFkg2lg7g9rK7Y+gS26BQZ3MvwXO2bVj&#10;8HkGOuMD/q5rHq9U9ZR/VT1pLbIPQZ3r9VU7aLyqP5enUOb3x3WFPz7Y7XcAAAD//wMAUEsDBBQA&#10;BgAIAAAAIQCDWRlA2QAAAAQBAAAPAAAAZHJzL2Rvd25yZXYueG1sTI7LTsMwFET3SPyDdZHYVNRO&#10;H7QJualQJMS6hQ9wYjeJsK9T223Tv8ddwXI0ozOn3E3WsIv2YXCEkM0FME2tUwN1CN9fHy9bYCFK&#10;UtI40gg3HWBXPT6UslDuSnt9OcSOJQiFQiL0MY4F56HttZVh7kZNqTs6b2VM0XdceXlNcGv4QohX&#10;buVA6aGXo6573f4czhZhX6+a7OZrsf40Ij/NTvlsKXPE56fp/Q1Y1FP8G8NdP6lDlZwadyYVmEFY&#10;rNIQYbMEltp7ahDW2QZ4VfL/8tUvAAAA//8DAFBLAQItABQABgAIAAAAIQC2gziS/gAAAOEBAAAT&#10;AAAAAAAAAAAAAAAAAAAAAABbQ29udGVudF9UeXBlc10ueG1sUEsBAi0AFAAGAAgAAAAhADj9If/W&#10;AAAAlAEAAAsAAAAAAAAAAAAAAAAALwEAAF9yZWxzLy5yZWxzUEsBAi0AFAAGAAgAAAAhAKKxU+Tb&#10;AQAA+AMAAA4AAAAAAAAAAAAAAAAALgIAAGRycy9lMm9Eb2MueG1sUEsBAi0AFAAGAAgAAAAhAINZ&#10;GUDZAAAABAEAAA8AAAAAAAAAAAAAAAAANQQAAGRycy9kb3ducmV2LnhtbFBLBQYAAAAABAAEAPMA&#10;AAA7BQAAAAA=&#10;" strokecolor="black [3040]">
                 <v:stroke endarrow="block"/>
               </v:shape>
             </w:pict>
@@ -8731,7 +8742,7 @@
         <mc:AlternateContent>
           <mc:Choice Requires="wps">
             <w:drawing>
-              <wp:anchor distT="0" distB="0" distL="114300" distR="114300" simplePos="0" relativeHeight="251701760" behindDoc="0" locked="0" layoutInCell="1" allowOverlap="1" wp14:anchorId="2501AD15" wp14:editId="4C59BE3E">
+              <wp:anchor distT="0" distB="0" distL="114300" distR="114300" simplePos="0" relativeHeight="251700736" behindDoc="0" locked="0" layoutInCell="1" allowOverlap="1" wp14:anchorId="2501AD15" wp14:editId="4C59BE3E">
                 <wp:simplePos x="0" y="0"/>
                 <wp:positionH relativeFrom="column">
                   <wp:posOffset>0</wp:posOffset>
@@ -8799,7 +8810,7 @@
           </mc:Choice>
           <mc:Fallback>
             <w:pict>
-              <v:shape w14:anchorId="19CC0A93" id="Pfeil: nach rechts 36" o:spid="_x0000_s1026" type="#_x0000_t13" style="position:absolute;margin-left:0;margin-top:15.05pt;width:439.8pt;height:48pt;z-index:251701760;visibility:visible;mso-wrap-style:square;mso-wrap-distance-left:9pt;mso-wrap-distance-top:0;mso-wrap-distance-right:9pt;mso-wrap-distance-bottom:0;mso-position-horizontal:absolute;mso-position-horizontal-relative:text;mso-position-vertical:absolute;mso-position-vertical-relative:text;v-text-anchor:middle" o:gfxdata="UEsDBBQABgAIAAAAIQC2gziS/gAAAOEBAAATAAAAW0NvbnRlbnRfVHlwZXNdLnhtbJSRQU7DMBBF&#10;90jcwfIWJU67QAgl6YK0S0CoHGBkTxKLZGx5TGhvj5O2G0SRWNoz/78nu9wcxkFMGNg6quQqL6RA&#10;0s5Y6ir5vt9lD1JwBDIwOMJKHpHlpr69KfdHjyxSmriSfYz+USnWPY7AufNIadK6MEJMx9ApD/oD&#10;OlTrorhX2lFEilmcO2RdNtjC5xDF9pCuTyYBB5bi6bQ4syoJ3g9WQ0ymaiLzg5KdCXlKLjvcW893&#10;SUOqXwnz5DrgnHtJTxOsQfEKIT7DmDSUCaxw7Rqn8787ZsmRM9e2VmPeBN4uqYvTtW7jvijg9N/y&#10;JsXecLq0q+WD6m8AAAD//wMAUEsDBBQABgAIAAAAIQA4/SH/1gAAAJQBAAALAAAAX3JlbHMvLnJl&#10;bHOkkMFqwzAMhu+DvYPRfXGawxijTi+j0GvpHsDYimMaW0Yy2fr2M4PBMnrbUb/Q94l/f/hMi1qR&#10;JVI2sOt6UJgd+ZiDgffL8ekFlFSbvV0oo4EbChzGx4f9GRdb25HMsYhqlCwG5lrLq9biZkxWOiqY&#10;22YiTra2kYMu1l1tQD30/bPm3wwYN0x18gb45AdQl1tp5j/sFB2T0FQ7R0nTNEV3j6o9feQzro1i&#10;OWA14Fm+Q8a1a8+Bvu/d/dMb2JY5uiPbhG/ktn4cqGU/er3pcvwCAAD//wMAUEsDBBQABgAIAAAA&#10;IQCKxZqfqwIAAAUGAAAOAAAAZHJzL2Uyb0RvYy54bWy0VEtv2zAMvg/YfxB0X+1kSdYadYqgRYcB&#10;XRusHXpWZCkWIEsapcTJfv0o+dHHih2G7SKLIvmR/Ezy/OLQaLIX4JU1JZ2c5JQIw22lzLak3x+u&#10;P5xS4gMzFdPWiJIehacXy/fvzltXiKmtra4EEAQxvmhdSesQXJFlnteiYf7EOmFQKS00LKAI26wC&#10;1iJ6o7Npni+y1kLlwHLhPb5edUq6TPhSCh7upPQiEF1SzC2kE9K5iWe2PGfFFpirFe/TYH+RRcOU&#10;waAj1BULjOxA/QbVKA7WWxlOuG0yK6XiItWA1UzyV9Xc18yJVAuS491Ik/93sPx2vwaiqpJ+XFBi&#10;WIP/aC2F0gUKvCYgeB08QSUy1TpfoMO9W0MvebzGsg8SmvjFgsghsXsc2RWHQDg+zuen89kCfwJH&#10;3SI/W+SJ/uzJ24EPn4VtSLyUFNS2DisA2yZq2f7GB4yLDoNhDOmtVtW10joJsW/EpQayZ/jHN9tJ&#10;ctW75quturfTeT4GTm0WzRPqCyRt/hs4FhDRs0hnR2C6haMWMaY234TEX4KUTVP2Y5ZdAYxzYUJX&#10;mK9ZJbrnWNZA6OiR6kqAEVkiSyN2D/CSsAG7o7m3j64izdLonP8psc559EiRrQmjc6OMhbcANFbV&#10;R+7sB5I6aiJLG1sdsWHBdpPsHb9W2Cw3zIc1Axxd7C9cR+EOD6ltW1Lb3yipLfx86z3a40ShlpIW&#10;V0FJ/Y8dA0GJ/mJw1s4ms1ncHUmYzT9NUYDnms1zjdk1lxZ7b4KLz/F0jfZBD1cJtnnErbWKUVHF&#10;DMfYJeUBBuEydCsK9x4Xq1Uyw33hWLgx945H8MhqHIOHwyMD109MwFm7tcPaYMWrkelso6exq12w&#10;UqV5euK15xt3TWqcfi/GZfZcTlZP23v5CwAA//8DAFBLAwQUAAYACAAAACEAslAoXt0AAAAHAQAA&#10;DwAAAGRycy9kb3ducmV2LnhtbEyPQUvDQBSE74L/YXmCN7tJDbFNsykiKHirsQjettlnEtx9L2a3&#10;TfrvXU/2OMww8025nZ0VJxx9z6QgXSQgkBo2PbUK9u/PdysQPmgy2jKhgjN62FbXV6UuDE/0hqc6&#10;tCKWkC+0gi6EoZDSNx067Rc8IEXvi0enQ5RjK82op1jurFwmSS6d7ikudHrApw6b7/roFJj9lGc7&#10;Ptuf+iMbXt2OX7JPVur2Zn7cgAg4h/8w/OFHdKgi04GPZLywCuKRoOA+SUFEd/WwzkEcYmyZpyCr&#10;Ul7yV78AAAD//wMAUEsBAi0AFAAGAAgAAAAhALaDOJL+AAAA4QEAABMAAAAAAAAAAAAAAAAAAAAA&#10;AFtDb250ZW50X1R5cGVzXS54bWxQSwECLQAUAAYACAAAACEAOP0h/9YAAACUAQAACwAAAAAAAAAA&#10;AAAAAAAvAQAAX3JlbHMvLnJlbHNQSwECLQAUAAYACAAAACEAisWan6sCAAAFBgAADgAAAAAAAAAA&#10;AAAAAAAuAgAAZHJzL2Uyb0RvYy54bWxQSwECLQAUAAYACAAAACEAslAoXt0AAAAHAQAADwAAAAAA&#10;AAAAAAAAAAAFBQAAZHJzL2Rvd25yZXYueG1sUEsFBgAAAAAEAAQA8wAAAA8GAAAAAA==&#10;" adj="20421" fillcolor="#d8d8d8 [2732]" strokecolor="#d8d8d8 [2732]" strokeweight="2pt"/>
+              <v:shape w14:anchorId="292AE847" id="Pfeil: nach rechts 36" o:spid="_x0000_s1026" type="#_x0000_t13" style="position:absolute;margin-left:0;margin-top:15.05pt;width:439.8pt;height:48pt;z-index:251700736;visibility:visible;mso-wrap-style:square;mso-wrap-distance-left:9pt;mso-wrap-distance-top:0;mso-wrap-distance-right:9pt;mso-wrap-distance-bottom:0;mso-position-horizontal:absolute;mso-position-horizontal-relative:text;mso-position-vertical:absolute;mso-position-vertical-relative:text;v-text-anchor:middle" o:gfxdata="UEsDBBQABgAIAAAAIQC2gziS/gAAAOEBAAATAAAAW0NvbnRlbnRfVHlwZXNdLnhtbJSRQU7DMBBF&#10;90jcwfIWJU67QAgl6YK0S0CoHGBkTxKLZGx5TGhvj5O2G0SRWNoz/78nu9wcxkFMGNg6quQqL6RA&#10;0s5Y6ir5vt9lD1JwBDIwOMJKHpHlpr69KfdHjyxSmriSfYz+USnWPY7AufNIadK6MEJMx9ApD/oD&#10;OlTrorhX2lFEilmcO2RdNtjC5xDF9pCuTyYBB5bi6bQ4syoJ3g9WQ0ymaiLzg5KdCXlKLjvcW893&#10;SUOqXwnz5DrgnHtJTxOsQfEKIT7DmDSUCaxw7Rqn8787ZsmRM9e2VmPeBN4uqYvTtW7jvijg9N/y&#10;JsXecLq0q+WD6m8AAAD//wMAUEsDBBQABgAIAAAAIQA4/SH/1gAAAJQBAAALAAAAX3JlbHMvLnJl&#10;bHOkkMFqwzAMhu+DvYPRfXGawxijTi+j0GvpHsDYimMaW0Yy2fr2M4PBMnrbUb/Q94l/f/hMi1qR&#10;JVI2sOt6UJgd+ZiDgffL8ekFlFSbvV0oo4EbChzGx4f9GRdb25HMsYhqlCwG5lrLq9biZkxWOiqY&#10;22YiTra2kYMu1l1tQD30/bPm3wwYN0x18gb45AdQl1tp5j/sFB2T0FQ7R0nTNEV3j6o9feQzro1i&#10;OWA14Fm+Q8a1a8+Bvu/d/dMb2JY5uiPbhG/ktn4cqGU/er3pcvwCAAD//wMAUEsDBBQABgAIAAAA&#10;IQCKxZqfqwIAAAUGAAAOAAAAZHJzL2Uyb0RvYy54bWy0VEtv2zAMvg/YfxB0X+1kSdYadYqgRYcB&#10;XRusHXpWZCkWIEsapcTJfv0o+dHHih2G7SKLIvmR/Ezy/OLQaLIX4JU1JZ2c5JQIw22lzLak3x+u&#10;P5xS4gMzFdPWiJIehacXy/fvzltXiKmtra4EEAQxvmhdSesQXJFlnteiYf7EOmFQKS00LKAI26wC&#10;1iJ6o7Npni+y1kLlwHLhPb5edUq6TPhSCh7upPQiEF1SzC2kE9K5iWe2PGfFFpirFe/TYH+RRcOU&#10;waAj1BULjOxA/QbVKA7WWxlOuG0yK6XiItWA1UzyV9Xc18yJVAuS491Ik/93sPx2vwaiqpJ+XFBi&#10;WIP/aC2F0gUKvCYgeB08QSUy1TpfoMO9W0MvebzGsg8SmvjFgsghsXsc2RWHQDg+zuen89kCfwJH&#10;3SI/W+SJ/uzJ24EPn4VtSLyUFNS2DisA2yZq2f7GB4yLDoNhDOmtVtW10joJsW/EpQayZ/jHN9tJ&#10;ctW75quturfTeT4GTm0WzRPqCyRt/hs4FhDRs0hnR2C6haMWMaY234TEX4KUTVP2Y5ZdAYxzYUJX&#10;mK9ZJbrnWNZA6OiR6kqAEVkiSyN2D/CSsAG7o7m3j64izdLonP8psc559EiRrQmjc6OMhbcANFbV&#10;R+7sB5I6aiJLG1sdsWHBdpPsHb9W2Cw3zIc1Axxd7C9cR+EOD6ltW1Lb3yipLfx86z3a40ShlpIW&#10;V0FJ/Y8dA0GJ/mJw1s4ms1ncHUmYzT9NUYDnms1zjdk1lxZ7b4KLz/F0jfZBD1cJtnnErbWKUVHF&#10;DMfYJeUBBuEydCsK9x4Xq1Uyw33hWLgx945H8MhqHIOHwyMD109MwFm7tcPaYMWrkelso6exq12w&#10;UqV5euK15xt3TWqcfi/GZfZcTlZP23v5CwAA//8DAFBLAwQUAAYACAAAACEAslAoXt0AAAAHAQAA&#10;DwAAAGRycy9kb3ducmV2LnhtbEyPQUvDQBSE74L/YXmCN7tJDbFNsykiKHirsQjettlnEtx9L2a3&#10;TfrvXU/2OMww8025nZ0VJxx9z6QgXSQgkBo2PbUK9u/PdysQPmgy2jKhgjN62FbXV6UuDE/0hqc6&#10;tCKWkC+0gi6EoZDSNx067Rc8IEXvi0enQ5RjK82op1jurFwmSS6d7ikudHrApw6b7/roFJj9lGc7&#10;Ptuf+iMbXt2OX7JPVur2Zn7cgAg4h/8w/OFHdKgi04GPZLywCuKRoOA+SUFEd/WwzkEcYmyZpyCr&#10;Ul7yV78AAAD//wMAUEsBAi0AFAAGAAgAAAAhALaDOJL+AAAA4QEAABMAAAAAAAAAAAAAAAAAAAAA&#10;AFtDb250ZW50X1R5cGVzXS54bWxQSwECLQAUAAYACAAAACEAOP0h/9YAAACUAQAACwAAAAAAAAAA&#10;AAAAAAAvAQAAX3JlbHMvLnJlbHNQSwECLQAUAAYACAAAACEAisWan6sCAAAFBgAADgAAAAAAAAAA&#10;AAAAAAAuAgAAZHJzL2Uyb0RvYy54bWxQSwECLQAUAAYACAAAACEAslAoXt0AAAAHAQAADwAAAAAA&#10;AAAAAAAAAAAFBQAAZHJzL2Rvd25yZXYueG1sUEsFBgAAAAAEAAQA8wAAAA8GAAAAAA==&#10;" adj="20421" fillcolor="#d8d8d8 [2732]" strokecolor="#d8d8d8 [2732]" strokeweight="2pt"/>
             </w:pict>
           </mc:Fallback>
         </mc:AlternateContent>
@@ -8814,7 +8825,7 @@
         <mc:AlternateContent>
           <mc:Choice Requires="wps">
             <w:drawing>
-              <wp:anchor distT="0" distB="0" distL="114300" distR="114300" simplePos="0" relativeHeight="251787776" behindDoc="0" locked="0" layoutInCell="1" allowOverlap="1" wp14:anchorId="398CA1A3" wp14:editId="6321AC4D">
+              <wp:anchor distT="0" distB="0" distL="114300" distR="114300" simplePos="0" relativeHeight="251786752" behindDoc="0" locked="0" layoutInCell="1" allowOverlap="1" wp14:anchorId="398CA1A3" wp14:editId="6321AC4D">
                 <wp:simplePos x="0" y="0"/>
                 <wp:positionH relativeFrom="column">
                   <wp:posOffset>4691380</wp:posOffset>
@@ -8872,7 +8883,7 @@
           </mc:Choice>
           <mc:Fallback>
             <w:pict>
-              <v:shape w14:anchorId="7372B69E" id="Gerade Verbindung mit Pfeil 57" o:spid="_x0000_s1026" type="#_x0000_t32" style="position:absolute;margin-left:369.4pt;margin-top:3.55pt;width:0;height:21.6pt;flip:y;z-index:251787776;visibility:visible;mso-wrap-style:square;mso-width-percent:0;mso-height-percent:0;mso-wrap-distance-left:9pt;mso-wrap-distance-top:0;mso-wrap-distance-right:9pt;mso-wrap-distance-bottom:0;mso-position-horizontal:absolute;mso-position-horizontal-relative:text;mso-position-vertical:absolute;mso-position-vertical-relative:text;mso-width-percent:0;mso-height-percent:0;mso-width-relative:margin;mso-height-relative:margin" o:gfxdata="UEsDBBQABgAIAAAAIQC2gziS/gAAAOEBAAATAAAAW0NvbnRlbnRfVHlwZXNdLnhtbJSRQU7DMBBF&#10;90jcwfIWJU67QAgl6YK0S0CoHGBkTxKLZGx5TGhvj5O2G0SRWNoz/78nu9wcxkFMGNg6quQqL6RA&#10;0s5Y6ir5vt9lD1JwBDIwOMJKHpHlpr69KfdHjyxSmriSfYz+USnWPY7AufNIadK6MEJMx9ApD/oD&#10;OlTrorhX2lFEilmcO2RdNtjC5xDF9pCuTyYBB5bi6bQ4syoJ3g9WQ0ymaiLzg5KdCXlKLjvcW893&#10;SUOqXwnz5DrgnHtJTxOsQfEKIT7DmDSUCaxw7Rqn8787ZsmRM9e2VmPeBN4uqYvTtW7jvijg9N/y&#10;JsXecLq0q+WD6m8AAAD//wMAUEsDBBQABgAIAAAAIQA4/SH/1gAAAJQBAAALAAAAX3JlbHMvLnJl&#10;bHOkkMFqwzAMhu+DvYPRfXGawxijTi+j0GvpHsDYimMaW0Yy2fr2M4PBMnrbUb/Q94l/f/hMi1qR&#10;JVI2sOt6UJgd+ZiDgffL8ekFlFSbvV0oo4EbChzGx4f9GRdb25HMsYhqlCwG5lrLq9biZkxWOiqY&#10;22YiTra2kYMu1l1tQD30/bPm3wwYN0x18gb45AdQl1tp5j/sFB2T0FQ7R0nTNEV3j6o9feQzro1i&#10;OWA14Fm+Q8a1a8+Bvu/d/dMb2JY5uiPbhG/ktn4cqGU/er3pcvwCAAD//wMAUEsDBBQABgAIAAAA&#10;IQCy1WWA4QEAAAIEAAAOAAAAZHJzL2Uyb0RvYy54bWysU8mOEzEQvSPxD5bvpJOwDGqlM4cMzAVB&#10;xDJ3xy53W3hT2ZN0/p6yO2kQi4QQF8tLvVf1XpU3t6Oz7AiYTPAdXy2WnIGXQRnfd/zL57fPXnOW&#10;svBK2OCh42dI/Hb79MnmFFtYhyFYBciIxKf2FDs+5BzbpklyACfSIkTw9KgDOpHpiH2jUJyI3dlm&#10;vVy+ak4BVcQgISW6vZse+bbyaw0yf9A6QWa241RbrivW9VDWZrsRbY8iDkZeyhD/UIUTxlPSmepO&#10;ZMEe0fxC5YzEkILOCxlcE7Q2EqoGUrNa/qTm0yAiVC1kToqzTen/0cr3xz0yozr+8oYzLxz16B5Q&#10;KGAPgAfj1aPvmTOZ7TUYyyiKLDvF1BJy5/d4OaW4x6J/1OiYtiY+0DRUR0gjG6vh59lwGDOT06Wk&#10;2/XNi+fr2otmYihMEVO+h+BY2XQ8ZRSmH/IueE9dDTixi+O7lKkGAl4BBWx9WbMw9o1XLJ8jycpo&#10;hO8tFAEUXkKaImQqve7y2cIE/wiaXKESpzR1HmFnkR0FTZL6uppZKLJAtLF2Bi2r8j+CLrEFBnVG&#10;/xY4R9eMwecZ6IwP+LusebyWqqf4q+pJa5F9COpcG1ntoEGr/lw+RZnkH88V/v3rbr8BAAD//wMA&#10;UEsDBBQABgAIAAAAIQCKhH3+3AAAAAgBAAAPAAAAZHJzL2Rvd25yZXYueG1sTI/BTsMwEETvSP0H&#10;aytxo04bSkuIU1WVegSJlkO5ufHiBOJ1ZLtt4OtZxAFuM5rVzNtyNbhOnDHE1pOC6SQDgVR705JV&#10;8LLf3ixBxKTJ6M4TKvjECKtqdFXqwvgLPeN5l6zgEoqFVtCk1BdSxrpBp+PE90icvfngdGIbrDRB&#10;X7jcdXKWZXfS6ZZ4odE9bhqsP3Ynp+AxORvc/Xx7ay3lr+9xvzk8fSl1PR7WDyASDunvGH7wGR0q&#10;Zjr6E5koOgWLfMnoicUUBOe//qhgnuUgq1L+f6D6BgAA//8DAFBLAQItABQABgAIAAAAIQC2gziS&#10;/gAAAOEBAAATAAAAAAAAAAAAAAAAAAAAAABbQ29udGVudF9UeXBlc10ueG1sUEsBAi0AFAAGAAgA&#10;AAAhADj9If/WAAAAlAEAAAsAAAAAAAAAAAAAAAAALwEAAF9yZWxzLy5yZWxzUEsBAi0AFAAGAAgA&#10;AAAhALLVZYDhAQAAAgQAAA4AAAAAAAAAAAAAAAAALgIAAGRycy9lMm9Eb2MueG1sUEsBAi0AFAAG&#10;AAgAAAAhAIqEff7cAAAACAEAAA8AAAAAAAAAAAAAAAAAOwQAAGRycy9kb3ducmV2LnhtbFBLBQYA&#10;AAAABAAEAPMAAABEBQAAAAA=&#10;" strokecolor="black [3040]">
+              <v:shape w14:anchorId="66EC60D5" id="Gerade Verbindung mit Pfeil 57" o:spid="_x0000_s1026" type="#_x0000_t32" style="position:absolute;margin-left:369.4pt;margin-top:3.55pt;width:0;height:21.6pt;flip:y;z-index:251786752;visibility:visible;mso-wrap-style:square;mso-width-percent:0;mso-height-percent:0;mso-wrap-distance-left:9pt;mso-wrap-distance-top:0;mso-wrap-distance-right:9pt;mso-wrap-distance-bottom:0;mso-position-horizontal:absolute;mso-position-horizontal-relative:text;mso-position-vertical:absolute;mso-position-vertical-relative:text;mso-width-percent:0;mso-height-percent:0;mso-width-relative:margin;mso-height-relative:margin" o:gfxdata="UEsDBBQABgAIAAAAIQC2gziS/gAAAOEBAAATAAAAW0NvbnRlbnRfVHlwZXNdLnhtbJSRQU7DMBBF&#10;90jcwfIWJU67QAgl6YK0S0CoHGBkTxKLZGx5TGhvj5O2G0SRWNoz/78nu9wcxkFMGNg6quQqL6RA&#10;0s5Y6ir5vt9lD1JwBDIwOMJKHpHlpr69KfdHjyxSmriSfYz+USnWPY7AufNIadK6MEJMx9ApD/oD&#10;OlTrorhX2lFEilmcO2RdNtjC5xDF9pCuTyYBB5bi6bQ4syoJ3g9WQ0ymaiLzg5KdCXlKLjvcW893&#10;SUOqXwnz5DrgnHtJTxOsQfEKIT7DmDSUCaxw7Rqn8787ZsmRM9e2VmPeBN4uqYvTtW7jvijg9N/y&#10;JsXecLq0q+WD6m8AAAD//wMAUEsDBBQABgAIAAAAIQA4/SH/1gAAAJQBAAALAAAAX3JlbHMvLnJl&#10;bHOkkMFqwzAMhu+DvYPRfXGawxijTi+j0GvpHsDYimMaW0Yy2fr2M4PBMnrbUb/Q94l/f/hMi1qR&#10;JVI2sOt6UJgd+ZiDgffL8ekFlFSbvV0oo4EbChzGx4f9GRdb25HMsYhqlCwG5lrLq9biZkxWOiqY&#10;22YiTra2kYMu1l1tQD30/bPm3wwYN0x18gb45AdQl1tp5j/sFB2T0FQ7R0nTNEV3j6o9feQzro1i&#10;OWA14Fm+Q8a1a8+Bvu/d/dMb2JY5uiPbhG/ktn4cqGU/er3pcvwCAAD//wMAUEsDBBQABgAIAAAA&#10;IQCy1WWA4QEAAAIEAAAOAAAAZHJzL2Uyb0RvYy54bWysU8mOEzEQvSPxD5bvpJOwDGqlM4cMzAVB&#10;xDJ3xy53W3hT2ZN0/p6yO2kQi4QQF8tLvVf1XpU3t6Oz7AiYTPAdXy2WnIGXQRnfd/zL57fPXnOW&#10;svBK2OCh42dI/Hb79MnmFFtYhyFYBciIxKf2FDs+5BzbpklyACfSIkTw9KgDOpHpiH2jUJyI3dlm&#10;vVy+ak4BVcQgISW6vZse+bbyaw0yf9A6QWa241RbrivW9VDWZrsRbY8iDkZeyhD/UIUTxlPSmepO&#10;ZMEe0fxC5YzEkILOCxlcE7Q2EqoGUrNa/qTm0yAiVC1kToqzTen/0cr3xz0yozr+8oYzLxz16B5Q&#10;KGAPgAfj1aPvmTOZ7TUYyyiKLDvF1BJy5/d4OaW4x6J/1OiYtiY+0DRUR0gjG6vh59lwGDOT06Wk&#10;2/XNi+fr2otmYihMEVO+h+BY2XQ8ZRSmH/IueE9dDTixi+O7lKkGAl4BBWx9WbMw9o1XLJ8jycpo&#10;hO8tFAEUXkKaImQqve7y2cIE/wiaXKESpzR1HmFnkR0FTZL6uppZKLJAtLF2Bi2r8j+CLrEFBnVG&#10;/xY4R9eMwecZ6IwP+LusebyWqqf4q+pJa5F9COpcG1ntoEGr/lw+RZnkH88V/v3rbr8BAAD//wMA&#10;UEsDBBQABgAIAAAAIQCKhH3+3AAAAAgBAAAPAAAAZHJzL2Rvd25yZXYueG1sTI/BTsMwEETvSP0H&#10;aytxo04bSkuIU1WVegSJlkO5ufHiBOJ1ZLtt4OtZxAFuM5rVzNtyNbhOnDHE1pOC6SQDgVR705JV&#10;8LLf3ixBxKTJ6M4TKvjECKtqdFXqwvgLPeN5l6zgEoqFVtCk1BdSxrpBp+PE90icvfngdGIbrDRB&#10;X7jcdXKWZXfS6ZZ4odE9bhqsP3Ynp+AxORvc/Xx7ay3lr+9xvzk8fSl1PR7WDyASDunvGH7wGR0q&#10;Zjr6E5koOgWLfMnoicUUBOe//qhgnuUgq1L+f6D6BgAA//8DAFBLAQItABQABgAIAAAAIQC2gziS&#10;/gAAAOEBAAATAAAAAAAAAAAAAAAAAAAAAABbQ29udGVudF9UeXBlc10ueG1sUEsBAi0AFAAGAAgA&#10;AAAhADj9If/WAAAAlAEAAAsAAAAAAAAAAAAAAAAALwEAAF9yZWxzLy5yZWxzUEsBAi0AFAAGAAgA&#10;AAAhALLVZYDhAQAAAgQAAA4AAAAAAAAAAAAAAAAALgIAAGRycy9lMm9Eb2MueG1sUEsBAi0AFAAG&#10;AAgAAAAhAIqEff7cAAAACAEAAA8AAAAAAAAAAAAAAAAAOwQAAGRycy9kb3ducmV2LnhtbFBLBQYA&#10;AAAABAAEAPMAAABEBQAAAAA=&#10;" strokecolor="black [3040]">
                 <v:stroke endarrow="block"/>
               </v:shape>
             </w:pict>
@@ -8886,7 +8897,7 @@
         <mc:AlternateContent>
           <mc:Choice Requires="wps">
             <w:drawing>
-              <wp:anchor distT="0" distB="0" distL="114300" distR="114300" simplePos="0" relativeHeight="251772416" behindDoc="0" locked="0" layoutInCell="1" allowOverlap="1" wp14:anchorId="5290F510" wp14:editId="1E163FC1">
+              <wp:anchor distT="0" distB="0" distL="114300" distR="114300" simplePos="0" relativeHeight="251771392" behindDoc="0" locked="0" layoutInCell="1" allowOverlap="1" wp14:anchorId="5290F510" wp14:editId="1E163FC1">
                 <wp:simplePos x="0" y="0"/>
                 <wp:positionH relativeFrom="column">
                   <wp:posOffset>3701415</wp:posOffset>
@@ -8944,7 +8955,7 @@
           </mc:Choice>
           <mc:Fallback>
             <w:pict>
-              <v:shape w14:anchorId="3C7AB130" id="Gerade Verbindung mit Pfeil 53" o:spid="_x0000_s1026" type="#_x0000_t32" style="position:absolute;margin-left:291.45pt;margin-top:6.4pt;width:0;height:21.6pt;flip:y;z-index:251772416;visibility:visible;mso-wrap-style:square;mso-width-percent:0;mso-height-percent:0;mso-wrap-distance-left:9pt;mso-wrap-distance-top:0;mso-wrap-distance-right:9pt;mso-wrap-distance-bottom:0;mso-position-horizontal:absolute;mso-position-horizontal-relative:text;mso-position-vertical:absolute;mso-position-vertical-relative:text;mso-width-percent:0;mso-height-percent:0;mso-width-relative:margin;mso-height-relative:margin" o:gfxdata="UEsDBBQABgAIAAAAIQC2gziS/gAAAOEBAAATAAAAW0NvbnRlbnRfVHlwZXNdLnhtbJSRQU7DMBBF&#10;90jcwfIWJU67QAgl6YK0S0CoHGBkTxKLZGx5TGhvj5O2G0SRWNoz/78nu9wcxkFMGNg6quQqL6RA&#10;0s5Y6ir5vt9lD1JwBDIwOMJKHpHlpr69KfdHjyxSmriSfYz+USnWPY7AufNIadK6MEJMx9ApD/oD&#10;OlTrorhX2lFEilmcO2RdNtjC5xDF9pCuTyYBB5bi6bQ4syoJ3g9WQ0ymaiLzg5KdCXlKLjvcW893&#10;SUOqXwnz5DrgnHtJTxOsQfEKIT7DmDSUCaxw7Rqn8787ZsmRM9e2VmPeBN4uqYvTtW7jvijg9N/y&#10;JsXecLq0q+WD6m8AAAD//wMAUEsDBBQABgAIAAAAIQA4/SH/1gAAAJQBAAALAAAAX3JlbHMvLnJl&#10;bHOkkMFqwzAMhu+DvYPRfXGawxijTi+j0GvpHsDYimMaW0Yy2fr2M4PBMnrbUb/Q94l/f/hMi1qR&#10;JVI2sOt6UJgd+ZiDgffL8ekFlFSbvV0oo4EbChzGx4f9GRdb25HMsYhqlCwG5lrLq9biZkxWOiqY&#10;22YiTra2kYMu1l1tQD30/bPm3wwYN0x18gb45AdQl1tp5j/sFB2T0FQ7R0nTNEV3j6o9feQzro1i&#10;OWA14Fm+Q8a1a8+Bvu/d/dMb2JY5uiPbhG/ktn4cqGU/er3pcvwCAAD//wMAUEsDBBQABgAIAAAA&#10;IQAmuuLu4AEAAAIEAAAOAAAAZHJzL2Uyb0RvYy54bWysU8mOEzEQvSPxD5bvpDsZNrXSmUMG5oIg&#10;Ypm7Y5e7Lbyp7Mny95TdSYNYJIS4WF7qvar3qry+PTnLDoDJBN/z5aLlDLwMyvih518+v332mrOU&#10;hVfCBg89P0Pit5unT9bH2MEqjMEqQEYkPnXH2PMx59g1TZIjOJEWIYKnRx3QiUxHHBqF4kjszjar&#10;tn3ZHAOqiEFCSnR7Nz3yTeXXGmT+oHWCzGzPqbZcV6zrvqzNZi26AUUcjbyUIf6hCieMp6Qz1Z3I&#10;gj2i+YXKGYkhBZ0XMrgmaG0kVA2kZtn+pObTKCJULWROirNN6f/RyveHHTKjev7ihjMvHPXoHlAo&#10;YA+Ae+PVox+YM5ntNBjLKIosO8bUEXLrd3g5pbjDov+k0TFtTXygaaiOkEZ2qoafZ8PhlJmcLiXd&#10;rl49v1nVXjQTQ2GKmPI9BMfKpucpozDDmLfBe+pqwIldHN6lTDUQ8AooYOvLmoWxb7xi+RxJVkYj&#10;/GChCKDwEtIUIVPpdZfPFib4R9DkCpU4panzCFuL7CBoktTX5cxCkQWijbUzqK3K/wi6xBYY1Bn9&#10;W+AcXTMGn2egMz7g77Lm07VUPcVfVU9ai+x9UOfayGoHDVr15/IpyiT/eK7w71938w0AAP//AwBQ&#10;SwMEFAAGAAgAAAAhAAj2JCvcAAAACQEAAA8AAABkcnMvZG93bnJldi54bWxMj0FPAjEQhe8m/odm&#10;TLxJ10UIrNslhISjJoAHuZXt0F3dTjdtgdVf7xAPepuZ9/Lme+VicJ04Y4itJwWPowwEUu1NS1bB&#10;2279MAMRkyajO0+o4AsjLKrbm1IXxl9og+dtsoJDKBZaQZNSX0gZ6wadjiPfI7F29MHpxGuw0gR9&#10;4XDXyTzLptLplvhDo3tcNVh/bk9OwUtyNrj5ZP1kLY33H3G3en/9Vur+blg+g0g4pD8zXPEZHSpm&#10;OvgTmSg6BZNZPmcrCzlXYMPv4cDDNANZlfJ/g+oHAAD//wMAUEsBAi0AFAAGAAgAAAAhALaDOJL+&#10;AAAA4QEAABMAAAAAAAAAAAAAAAAAAAAAAFtDb250ZW50X1R5cGVzXS54bWxQSwECLQAUAAYACAAA&#10;ACEAOP0h/9YAAACUAQAACwAAAAAAAAAAAAAAAAAvAQAAX3JlbHMvLnJlbHNQSwECLQAUAAYACAAA&#10;ACEAJrri7uABAAACBAAADgAAAAAAAAAAAAAAAAAuAgAAZHJzL2Uyb0RvYy54bWxQSwECLQAUAAYA&#10;CAAAACEACPYkK9wAAAAJAQAADwAAAAAAAAAAAAAAAAA6BAAAZHJzL2Rvd25yZXYueG1sUEsFBgAA&#10;AAAEAAQA8wAAAEMFAAAAAA==&#10;" strokecolor="black [3040]">
+              <v:shape w14:anchorId="2643308F" id="Gerade Verbindung mit Pfeil 53" o:spid="_x0000_s1026" type="#_x0000_t32" style="position:absolute;margin-left:291.45pt;margin-top:6.4pt;width:0;height:21.6pt;flip:y;z-index:251771392;visibility:visible;mso-wrap-style:square;mso-width-percent:0;mso-height-percent:0;mso-wrap-distance-left:9pt;mso-wrap-distance-top:0;mso-wrap-distance-right:9pt;mso-wrap-distance-bottom:0;mso-position-horizontal:absolute;mso-position-horizontal-relative:text;mso-position-vertical:absolute;mso-position-vertical-relative:text;mso-width-percent:0;mso-height-percent:0;mso-width-relative:margin;mso-height-relative:margin" o:gfxdata="UEsDBBQABgAIAAAAIQC2gziS/gAAAOEBAAATAAAAW0NvbnRlbnRfVHlwZXNdLnhtbJSRQU7DMBBF&#10;90jcwfIWJU67QAgl6YK0S0CoHGBkTxKLZGx5TGhvj5O2G0SRWNoz/78nu9wcxkFMGNg6quQqL6RA&#10;0s5Y6ir5vt9lD1JwBDIwOMJKHpHlpr69KfdHjyxSmriSfYz+USnWPY7AufNIadK6MEJMx9ApD/oD&#10;OlTrorhX2lFEilmcO2RdNtjC5xDF9pCuTyYBB5bi6bQ4syoJ3g9WQ0ymaiLzg5KdCXlKLjvcW893&#10;SUOqXwnz5DrgnHtJTxOsQfEKIT7DmDSUCaxw7Rqn8787ZsmRM9e2VmPeBN4uqYvTtW7jvijg9N/y&#10;JsXecLq0q+WD6m8AAAD//wMAUEsDBBQABgAIAAAAIQA4/SH/1gAAAJQBAAALAAAAX3JlbHMvLnJl&#10;bHOkkMFqwzAMhu+DvYPRfXGawxijTi+j0GvpHsDYimMaW0Yy2fr2M4PBMnrbUb/Q94l/f/hMi1qR&#10;JVI2sOt6UJgd+ZiDgffL8ekFlFSbvV0oo4EbChzGx4f9GRdb25HMsYhqlCwG5lrLq9biZkxWOiqY&#10;22YiTra2kYMu1l1tQD30/bPm3wwYN0x18gb45AdQl1tp5j/sFB2T0FQ7R0nTNEV3j6o9feQzro1i&#10;OWA14Fm+Q8a1a8+Bvu/d/dMb2JY5uiPbhG/ktn4cqGU/er3pcvwCAAD//wMAUEsDBBQABgAIAAAA&#10;IQAmuuLu4AEAAAIEAAAOAAAAZHJzL2Uyb0RvYy54bWysU8mOEzEQvSPxD5bvpDsZNrXSmUMG5oIg&#10;Ypm7Y5e7Lbyp7Mny95TdSYNYJIS4WF7qvar3qry+PTnLDoDJBN/z5aLlDLwMyvih518+v332mrOU&#10;hVfCBg89P0Pit5unT9bH2MEqjMEqQEYkPnXH2PMx59g1TZIjOJEWIYKnRx3QiUxHHBqF4kjszjar&#10;tn3ZHAOqiEFCSnR7Nz3yTeXXGmT+oHWCzGzPqbZcV6zrvqzNZi26AUUcjbyUIf6hCieMp6Qz1Z3I&#10;gj2i+YXKGYkhBZ0XMrgmaG0kVA2kZtn+pObTKCJULWROirNN6f/RyveHHTKjev7ihjMvHPXoHlAo&#10;YA+Ae+PVox+YM5ntNBjLKIosO8bUEXLrd3g5pbjDov+k0TFtTXygaaiOkEZ2qoafZ8PhlJmcLiXd&#10;rl49v1nVXjQTQ2GKmPI9BMfKpucpozDDmLfBe+pqwIldHN6lTDUQ8AooYOvLmoWxb7xi+RxJVkYj&#10;/GChCKDwEtIUIVPpdZfPFib4R9DkCpU4panzCFuL7CBoktTX5cxCkQWijbUzqK3K/wi6xBYY1Bn9&#10;W+AcXTMGn2egMz7g77Lm07VUPcVfVU9ai+x9UOfayGoHDVr15/IpyiT/eK7w71938w0AAP//AwBQ&#10;SwMEFAAGAAgAAAAhAAj2JCvcAAAACQEAAA8AAABkcnMvZG93bnJldi54bWxMj0FPAjEQhe8m/odm&#10;TLxJ10UIrNslhISjJoAHuZXt0F3dTjdtgdVf7xAPepuZ9/Lme+VicJ04Y4itJwWPowwEUu1NS1bB&#10;2279MAMRkyajO0+o4AsjLKrbm1IXxl9og+dtsoJDKBZaQZNSX0gZ6wadjiPfI7F29MHpxGuw0gR9&#10;4XDXyTzLptLplvhDo3tcNVh/bk9OwUtyNrj5ZP1kLY33H3G3en/9Vur+blg+g0g4pD8zXPEZHSpm&#10;OvgTmSg6BZNZPmcrCzlXYMPv4cDDNANZlfJ/g+oHAAD//wMAUEsBAi0AFAAGAAgAAAAhALaDOJL+&#10;AAAA4QEAABMAAAAAAAAAAAAAAAAAAAAAAFtDb250ZW50X1R5cGVzXS54bWxQSwECLQAUAAYACAAA&#10;ACEAOP0h/9YAAACUAQAACwAAAAAAAAAAAAAAAAAvAQAAX3JlbHMvLnJlbHNQSwECLQAUAAYACAAA&#10;ACEAJrri7uABAAACBAAADgAAAAAAAAAAAAAAAAAuAgAAZHJzL2Uyb0RvYy54bWxQSwECLQAUAAYA&#10;CAAAACEACPYkK9wAAAAJAQAADwAAAAAAAAAAAAAAAAA6BAAAZHJzL2Rvd25yZXYueG1sUEsFBgAA&#10;AAAEAAQA8wAAAEMFAAAAAA==&#10;" strokecolor="black [3040]">
                 <v:stroke endarrow="block"/>
               </v:shape>
             </w:pict>
@@ -8958,7 +8969,7 @@
         <mc:AlternateContent>
           <mc:Choice Requires="wps">
             <w:drawing>
-              <wp:anchor distT="0" distB="0" distL="114300" distR="114300" simplePos="0" relativeHeight="251718144" behindDoc="0" locked="0" layoutInCell="1" allowOverlap="1" wp14:anchorId="1FFBD3F1" wp14:editId="1AFE88AA">
+              <wp:anchor distT="0" distB="0" distL="114300" distR="114300" simplePos="0" relativeHeight="251717120" behindDoc="0" locked="0" layoutInCell="1" allowOverlap="1" wp14:anchorId="1FFBD3F1" wp14:editId="1AFE88AA">
                 <wp:simplePos x="0" y="0"/>
                 <wp:positionH relativeFrom="column">
                   <wp:posOffset>594995</wp:posOffset>
@@ -9010,7 +9021,7 @@
           </mc:Choice>
           <mc:Fallback>
             <w:pict>
-              <v:shape w14:anchorId="19BC5AF9" id="Gerade Verbindung mit Pfeil 39" o:spid="_x0000_s1026" type="#_x0000_t32" style="position:absolute;margin-left:46.85pt;margin-top:4.25pt;width:0;height:21.6pt;flip:y;z-index:251718144;visibility:visible;mso-wrap-style:square;mso-wrap-distance-left:9pt;mso-wrap-distance-top:0;mso-wrap-distance-right:9pt;mso-wrap-distance-bottom:0;mso-position-horizontal:absolute;mso-position-horizontal-relative:text;mso-position-vertical:absolute;mso-position-vertical-relative:text" o:gfxdata="UEsDBBQABgAIAAAAIQC2gziS/gAAAOEBAAATAAAAW0NvbnRlbnRfVHlwZXNdLnhtbJSRQU7DMBBF&#10;90jcwfIWJU67QAgl6YK0S0CoHGBkTxKLZGx5TGhvj5O2G0SRWNoz/78nu9wcxkFMGNg6quQqL6RA&#10;0s5Y6ir5vt9lD1JwBDIwOMJKHpHlpr69KfdHjyxSmriSfYz+USnWPY7AufNIadK6MEJMx9ApD/oD&#10;OlTrorhX2lFEilmcO2RdNtjC5xDF9pCuTyYBB5bi6bQ4syoJ3g9WQ0ymaiLzg5KdCXlKLjvcW893&#10;SUOqXwnz5DrgnHtJTxOsQfEKIT7DmDSUCaxw7Rqn8787ZsmRM9e2VmPeBN4uqYvTtW7jvijg9N/y&#10;JsXecLq0q+WD6m8AAAD//wMAUEsDBBQABgAIAAAAIQA4/SH/1gAAAJQBAAALAAAAX3JlbHMvLnJl&#10;bHOkkMFqwzAMhu+DvYPRfXGawxijTi+j0GvpHsDYimMaW0Yy2fr2M4PBMnrbUb/Q94l/f/hMi1qR&#10;JVI2sOt6UJgd+ZiDgffL8ekFlFSbvV0oo4EbChzGx4f9GRdb25HMsYhqlCwG5lrLq9biZkxWOiqY&#10;22YiTra2kYMu1l1tQD30/bPm3wwYN0x18gb45AdQl1tp5j/sFB2T0FQ7R0nTNEV3j6o9feQzro1i&#10;OWA14Fm+Q8a1a8+Bvu/d/dMb2JY5uiPbhG/ktn4cqGU/er3pcvwCAAD//wMAUEsDBBQABgAIAAAA&#10;IQDvaiWI4QEAAAIEAAAOAAAAZHJzL2Uyb0RvYy54bWysU8mOEzEQvSPxD5bvpDsZxNJKZw4ZmAuC&#10;iGXujl3utvCmsifL31N2Jw1ikRDiYnmp96req/L69uQsOwAmE3zPl4uWM/AyKOOHnn/5/PbZK85S&#10;Fl4JGzz0/AyJ326ePlkfYwerMAarABmR+NQdY8/HnGPXNEmO4ERahAieHnVAJzIdcWgUiiOxO9us&#10;2vZFcwyoIgYJKdHt3fTIN5Vfa5D5g9YJMrM9p9pyXbGu+7I2m7XoBhRxNPJShviHKpwwnpLOVHci&#10;C/aI5hcqZySGFHReyOCaoLWRUDWQmmX7k5pPo4hQtZA5Kc42pf9HK98fdsiM6vnNa868cNSje0Ch&#10;gD0A7o1Xj35gzmS202Asoyiy7BhTR8it3+HllOIOi/6TRse0NfGBpqE6QhrZqRp+ng2HU2ZyupR0&#10;u3r5/GZVe9FMDIUpYsr3EBwrm56njMIMY94G76mrASd2cXiXMtVAwCuggK0vaxbGvvGK5XMkWRmN&#10;8IOFIoDCS0hThEyl110+W5jgH0GTK1TilKbOI2wtsoOgSVJflzMLRRaINtbOoLYq/yPoEltgUGf0&#10;b4FzdM0YfJ6BzviAv8uaT9dS9RR/VT1pLbL3QZ1rI6sdNGjVn8unKJP847nCv3/dzTcAAAD//wMA&#10;UEsDBBQABgAIAAAAIQBAE4Y12gAAAAYBAAAPAAAAZHJzL2Rvd25yZXYueG1sTI7BTsMwEETvSP0H&#10;aytxo05bQtuQTVVV6hEkWg5wc+PFCcTryHbbwNdjuMBxNKM3r1wPthNn8qF1jDCdZCCIa6dbNgjP&#10;h93NEkSIirXqHBPCJwVYV6OrUhXaXfiJzvtoRIJwKBRCE2NfSBnqhqwKE9cTp+7Neatiit5I7dUl&#10;wW0nZ1l2J61qOT00qqdtQ/XH/mQRHqI13q7y3a0xPH99D4fty+MX4vV42NyDiDTEvzH86Cd1qJLT&#10;0Z1YB9EhrOaLtERY5iBS/RuPCPl0AbIq5X/96hsAAP//AwBQSwECLQAUAAYACAAAACEAtoM4kv4A&#10;AADhAQAAEwAAAAAAAAAAAAAAAAAAAAAAW0NvbnRlbnRfVHlwZXNdLnhtbFBLAQItABQABgAIAAAA&#10;IQA4/SH/1gAAAJQBAAALAAAAAAAAAAAAAAAAAC8BAABfcmVscy8ucmVsc1BLAQItABQABgAIAAAA&#10;IQDvaiWI4QEAAAIEAAAOAAAAAAAAAAAAAAAAAC4CAABkcnMvZTJvRG9jLnhtbFBLAQItABQABgAI&#10;AAAAIQBAE4Y12gAAAAYBAAAPAAAAAAAAAAAAAAAAADsEAABkcnMvZG93bnJldi54bWxQSwUGAAAA&#10;AAQABADzAAAAQgUAAAAA&#10;" strokecolor="black [3040]">
+              <v:shape w14:anchorId="11E2D9F8" id="Gerade Verbindung mit Pfeil 39" o:spid="_x0000_s1026" type="#_x0000_t32" style="position:absolute;margin-left:46.85pt;margin-top:4.25pt;width:0;height:21.6pt;flip:y;z-index:251717120;visibility:visible;mso-wrap-style:square;mso-wrap-distance-left:9pt;mso-wrap-distance-top:0;mso-wrap-distance-right:9pt;mso-wrap-distance-bottom:0;mso-position-horizontal:absolute;mso-position-horizontal-relative:text;mso-position-vertical:absolute;mso-position-vertical-relative:text" o:gfxdata="UEsDBBQABgAIAAAAIQC2gziS/gAAAOEBAAATAAAAW0NvbnRlbnRfVHlwZXNdLnhtbJSRQU7DMBBF&#10;90jcwfIWJU67QAgl6YK0S0CoHGBkTxKLZGx5TGhvj5O2G0SRWNoz/78nu9wcxkFMGNg6quQqL6RA&#10;0s5Y6ir5vt9lD1JwBDIwOMJKHpHlpr69KfdHjyxSmriSfYz+USnWPY7AufNIadK6MEJMx9ApD/oD&#10;OlTrorhX2lFEilmcO2RdNtjC5xDF9pCuTyYBB5bi6bQ4syoJ3g9WQ0ymaiLzg5KdCXlKLjvcW893&#10;SUOqXwnz5DrgnHtJTxOsQfEKIT7DmDSUCaxw7Rqn8787ZsmRM9e2VmPeBN4uqYvTtW7jvijg9N/y&#10;JsXecLq0q+WD6m8AAAD//wMAUEsDBBQABgAIAAAAIQA4/SH/1gAAAJQBAAALAAAAX3JlbHMvLnJl&#10;bHOkkMFqwzAMhu+DvYPRfXGawxijTi+j0GvpHsDYimMaW0Yy2fr2M4PBMnrbUb/Q94l/f/hMi1qR&#10;JVI2sOt6UJgd+ZiDgffL8ekFlFSbvV0oo4EbChzGx4f9GRdb25HMsYhqlCwG5lrLq9biZkxWOiqY&#10;22YiTra2kYMu1l1tQD30/bPm3wwYN0x18gb45AdQl1tp5j/sFB2T0FQ7R0nTNEV3j6o9feQzro1i&#10;OWA14Fm+Q8a1a8+Bvu/d/dMb2JY5uiPbhG/ktn4cqGU/er3pcvwCAAD//wMAUEsDBBQABgAIAAAA&#10;IQDvaiWI4QEAAAIEAAAOAAAAZHJzL2Uyb0RvYy54bWysU8mOEzEQvSPxD5bvpDsZxNJKZw4ZmAuC&#10;iGXujl3utvCmsifL31N2Jw1ikRDiYnmp96req/L69uQsOwAmE3zPl4uWM/AyKOOHnn/5/PbZK85S&#10;Fl4JGzz0/AyJ326ePlkfYwerMAarABmR+NQdY8/HnGPXNEmO4ERahAieHnVAJzIdcWgUiiOxO9us&#10;2vZFcwyoIgYJKdHt3fTIN5Vfa5D5g9YJMrM9p9pyXbGu+7I2m7XoBhRxNPJShviHKpwwnpLOVHci&#10;C/aI5hcqZySGFHReyOCaoLWRUDWQmmX7k5pPo4hQtZA5Kc42pf9HK98fdsiM6vnNa868cNSje0Ch&#10;gD0A7o1Xj35gzmS202Asoyiy7BhTR8it3+HllOIOi/6TRse0NfGBpqE6QhrZqRp+ng2HU2ZyupR0&#10;u3r5/GZVe9FMDIUpYsr3EBwrm56njMIMY94G76mrASd2cXiXMtVAwCuggK0vaxbGvvGK5XMkWRmN&#10;8IOFIoDCS0hThEyl110+W5jgH0GTK1TilKbOI2wtsoOgSVJflzMLRRaINtbOoLYq/yPoEltgUGf0&#10;b4FzdM0YfJ6BzviAv8uaT9dS9RR/VT1pLbL3QZ1rI6sdNGjVn8unKJP847nCv3/dzTcAAAD//wMA&#10;UEsDBBQABgAIAAAAIQBAE4Y12gAAAAYBAAAPAAAAZHJzL2Rvd25yZXYueG1sTI7BTsMwEETvSP0H&#10;aytxo05bQtuQTVVV6hEkWg5wc+PFCcTryHbbwNdjuMBxNKM3r1wPthNn8qF1jDCdZCCIa6dbNgjP&#10;h93NEkSIirXqHBPCJwVYV6OrUhXaXfiJzvtoRIJwKBRCE2NfSBnqhqwKE9cTp+7Neatiit5I7dUl&#10;wW0nZ1l2J61qOT00qqdtQ/XH/mQRHqI13q7y3a0xPH99D4fty+MX4vV42NyDiDTEvzH86Cd1qJLT&#10;0Z1YB9EhrOaLtERY5iBS/RuPCPl0AbIq5X/96hsAAP//AwBQSwECLQAUAAYACAAAACEAtoM4kv4A&#10;AADhAQAAEwAAAAAAAAAAAAAAAAAAAAAAW0NvbnRlbnRfVHlwZXNdLnhtbFBLAQItABQABgAIAAAA&#10;IQA4/SH/1gAAAJQBAAALAAAAAAAAAAAAAAAAAC8BAABfcmVscy8ucmVsc1BLAQItABQABgAIAAAA&#10;IQDvaiWI4QEAAAIEAAAOAAAAAAAAAAAAAAAAAC4CAABkcnMvZTJvRG9jLnhtbFBLAQItABQABgAI&#10;AAAAIQBAE4Y12gAAAAYBAAAPAAAAAAAAAAAAAAAAADsEAABkcnMvZG93bnJldi54bWxQSwUGAAAA&#10;AAQABADzAAAAQgUAAAAA&#10;" strokecolor="black [3040]">
                 <v:stroke endarrow="block"/>
               </v:shape>
             </w:pict>
@@ -9024,7 +9035,7 @@
         <mc:AlternateContent>
           <mc:Choice Requires="wps">
             <w:drawing>
-              <wp:anchor distT="0" distB="0" distL="114300" distR="114300" simplePos="0" relativeHeight="251736576" behindDoc="0" locked="0" layoutInCell="1" allowOverlap="1" wp14:anchorId="1B23F0F1" wp14:editId="4CDEFB42">
+              <wp:anchor distT="0" distB="0" distL="114300" distR="114300" simplePos="0" relativeHeight="251735552" behindDoc="0" locked="0" layoutInCell="1" allowOverlap="1" wp14:anchorId="1B23F0F1" wp14:editId="4CDEFB42">
                 <wp:simplePos x="0" y="0"/>
                 <wp:positionH relativeFrom="column">
                   <wp:posOffset>1662430</wp:posOffset>
@@ -9082,7 +9093,7 @@
           </mc:Choice>
           <mc:Fallback>
             <w:pict>
-              <v:shape w14:anchorId="4EB3D7C4" id="Gerade Verbindung mit Pfeil 43" o:spid="_x0000_s1026" type="#_x0000_t32" style="position:absolute;margin-left:130.9pt;margin-top:5pt;width:0;height:21.6pt;flip:y;z-index:251736576;visibility:visible;mso-wrap-style:square;mso-width-percent:0;mso-height-percent:0;mso-wrap-distance-left:9pt;mso-wrap-distance-top:0;mso-wrap-distance-right:9pt;mso-wrap-distance-bottom:0;mso-position-horizontal:absolute;mso-position-horizontal-relative:text;mso-position-vertical:absolute;mso-position-vertical-relative:text;mso-width-percent:0;mso-height-percent:0;mso-width-relative:margin;mso-height-relative:margin" o:gfxdata="UEsDBBQABgAIAAAAIQC2gziS/gAAAOEBAAATAAAAW0NvbnRlbnRfVHlwZXNdLnhtbJSRQU7DMBBF&#10;90jcwfIWJU67QAgl6YK0S0CoHGBkTxKLZGx5TGhvj5O2G0SRWNoz/78nu9wcxkFMGNg6quQqL6RA&#10;0s5Y6ir5vt9lD1JwBDIwOMJKHpHlpr69KfdHjyxSmriSfYz+USnWPY7AufNIadK6MEJMx9ApD/oD&#10;OlTrorhX2lFEilmcO2RdNtjC5xDF9pCuTyYBB5bi6bQ4syoJ3g9WQ0ymaiLzg5KdCXlKLjvcW893&#10;SUOqXwnz5DrgnHtJTxOsQfEKIT7DmDSUCaxw7Rqn8787ZsmRM9e2VmPeBN4uqYvTtW7jvijg9N/y&#10;JsXecLq0q+WD6m8AAAD//wMAUEsDBBQABgAIAAAAIQA4/SH/1gAAAJQBAAALAAAAX3JlbHMvLnJl&#10;bHOkkMFqwzAMhu+DvYPRfXGawxijTi+j0GvpHsDYimMaW0Yy2fr2M4PBMnrbUb/Q94l/f/hMi1qR&#10;JVI2sOt6UJgd+ZiDgffL8ekFlFSbvV0oo4EbChzGx4f9GRdb25HMsYhqlCwG5lrLq9biZkxWOiqY&#10;22YiTra2kYMu1l1tQD30/bPm3wwYN0x18gb45AdQl1tp5j/sFB2T0FQ7R0nTNEV3j6o9feQzro1i&#10;OWA14Fm+Q8a1a8+Bvu/d/dMb2JY5uiPbhG/ktn4cqGU/er3pcvwCAAD//wMAUEsDBBQABgAIAAAA&#10;IQAKDZk+4QEAAAIEAAAOAAAAZHJzL2Uyb0RvYy54bWysU8mOEzEQvSPxD5bvpDuZEaAonTlkYC4I&#10;Ipa5O3a528Kbyp6k8/eU3UmDWCSEuFhe6r2q96q8uRudZUfAZILv+HLRcgZeBmV83/Evn9++eM1Z&#10;ysIrYYOHjp8h8bvt82ebU1zDKgzBKkBGJD6tT7HjQ85x3TRJDuBEWoQInh51QCcyHbFvFIoTsTvb&#10;rNr2ZXMKqCIGCSnR7f30yLeVX2uQ+YPWCTKzHafacl2xroeyNtuNWPco4mDkpQzxD1U4YTwlnanu&#10;RRbsCc0vVM5IDCnovJDBNUFrI6FqIDXL9ic1nwYRoWohc1KcbUr/j1a+P+6RGdXx2xvOvHDUowdA&#10;oYA9Ah6MV0++Z85kttdgLKMosuwU05qQO7/HyynFPRb9o0bHtDXxkaahOkIa2VgNP8+Gw5iZnC4l&#10;3a5e3d6sai+aiaEwRUz5AYJjZdPxlFGYfsi74D11NeDELo7vUqYaCHgFFLD1Zc3C2DdesXyOJCuj&#10;Eb63UARQeAlpipCp9LrLZwsT/CNocoVKnNLUeYSdRXYUNEnq63JmocgC0cbaGdRW5X8EXWILDOqM&#10;/i1wjq4Zg88z0Bkf8HdZ83gtVU/xV9WT1iL7ENS5NrLaQYNW/bl8ijLJP54r/PvX3X4DAAD//wMA&#10;UEsDBBQABgAIAAAAIQBu5nF73QAAAAkBAAAPAAAAZHJzL2Rvd25yZXYueG1sTI9BTwIxEIXvJv6H&#10;Zki8SZdFCK7bJYaEoyaAB7mV7dhd2U43bYHVX+8QD3qc917efK9cDq4TZwyx9aRgMs5AINXetGQV&#10;vO3W9wsQMWkyuvOECr4wwrK6vSl1YfyFNnjeJiu4hGKhFTQp9YWUsW7Q6Tj2PRJ7Hz44nfgMVpqg&#10;L1zuOpln2Vw63RJ/aHSPqwbr4/bkFLwkZ4N7nK0frKXp/jPuVu+v30rdjYbnJxAJh/QXhis+o0PF&#10;TAd/IhNFpyCfTxg9sZHxJg78CgcFs2kOsirl/wXVDwAAAP//AwBQSwECLQAUAAYACAAAACEAtoM4&#10;kv4AAADhAQAAEwAAAAAAAAAAAAAAAAAAAAAAW0NvbnRlbnRfVHlwZXNdLnhtbFBLAQItABQABgAI&#10;AAAAIQA4/SH/1gAAAJQBAAALAAAAAAAAAAAAAAAAAC8BAABfcmVscy8ucmVsc1BLAQItABQABgAI&#10;AAAAIQAKDZk+4QEAAAIEAAAOAAAAAAAAAAAAAAAAAC4CAABkcnMvZTJvRG9jLnhtbFBLAQItABQA&#10;BgAIAAAAIQBu5nF73QAAAAkBAAAPAAAAAAAAAAAAAAAAADsEAABkcnMvZG93bnJldi54bWxQSwUG&#10;AAAAAAQABADzAAAARQUAAAAA&#10;" strokecolor="black [3040]">
+              <v:shape w14:anchorId="2C813750" id="Gerade Verbindung mit Pfeil 43" o:spid="_x0000_s1026" type="#_x0000_t32" style="position:absolute;margin-left:130.9pt;margin-top:5pt;width:0;height:21.6pt;flip:y;z-index:251735552;visibility:visible;mso-wrap-style:square;mso-width-percent:0;mso-height-percent:0;mso-wrap-distance-left:9pt;mso-wrap-distance-top:0;mso-wrap-distance-right:9pt;mso-wrap-distance-bottom:0;mso-position-horizontal:absolute;mso-position-horizontal-relative:text;mso-position-vertical:absolute;mso-position-vertical-relative:text;mso-width-percent:0;mso-height-percent:0;mso-width-relative:margin;mso-height-relative:margin" o:gfxdata="UEsDBBQABgAIAAAAIQC2gziS/gAAAOEBAAATAAAAW0NvbnRlbnRfVHlwZXNdLnhtbJSRQU7DMBBF&#10;90jcwfIWJU67QAgl6YK0S0CoHGBkTxKLZGx5TGhvj5O2G0SRWNoz/78nu9wcxkFMGNg6quQqL6RA&#10;0s5Y6ir5vt9lD1JwBDIwOMJKHpHlpr69KfdHjyxSmriSfYz+USnWPY7AufNIadK6MEJMx9ApD/oD&#10;OlTrorhX2lFEilmcO2RdNtjC5xDF9pCuTyYBB5bi6bQ4syoJ3g9WQ0ymaiLzg5KdCXlKLjvcW893&#10;SUOqXwnz5DrgnHtJTxOsQfEKIT7DmDSUCaxw7Rqn8787ZsmRM9e2VmPeBN4uqYvTtW7jvijg9N/y&#10;JsXecLq0q+WD6m8AAAD//wMAUEsDBBQABgAIAAAAIQA4/SH/1gAAAJQBAAALAAAAX3JlbHMvLnJl&#10;bHOkkMFqwzAMhu+DvYPRfXGawxijTi+j0GvpHsDYimMaW0Yy2fr2M4PBMnrbUb/Q94l/f/hMi1qR&#10;JVI2sOt6UJgd+ZiDgffL8ekFlFSbvV0oo4EbChzGx4f9GRdb25HMsYhqlCwG5lrLq9biZkxWOiqY&#10;22YiTra2kYMu1l1tQD30/bPm3wwYN0x18gb45AdQl1tp5j/sFB2T0FQ7R0nTNEV3j6o9feQzro1i&#10;OWA14Fm+Q8a1a8+Bvu/d/dMb2JY5uiPbhG/ktn4cqGU/er3pcvwCAAD//wMAUEsDBBQABgAIAAAA&#10;IQAKDZk+4QEAAAIEAAAOAAAAZHJzL2Uyb0RvYy54bWysU8mOEzEQvSPxD5bvpDuZEaAonTlkYC4I&#10;Ipa5O3a528Kbyp6k8/eU3UmDWCSEuFhe6r2q96q8uRudZUfAZILv+HLRcgZeBmV83/Evn9++eM1Z&#10;ysIrYYOHjp8h8bvt82ebU1zDKgzBKkBGJD6tT7HjQ85x3TRJDuBEWoQInh51QCcyHbFvFIoTsTvb&#10;rNr2ZXMKqCIGCSnR7f30yLeVX2uQ+YPWCTKzHafacl2xroeyNtuNWPco4mDkpQzxD1U4YTwlnanu&#10;RRbsCc0vVM5IDCnovJDBNUFrI6FqIDXL9ic1nwYRoWohc1KcbUr/j1a+P+6RGdXx2xvOvHDUowdA&#10;oYA9Ah6MV0++Z85kttdgLKMosuwU05qQO7/HyynFPRb9o0bHtDXxkaahOkIa2VgNP8+Gw5iZnC4l&#10;3a5e3d6sai+aiaEwRUz5AYJjZdPxlFGYfsi74D11NeDELo7vUqYaCHgFFLD1Zc3C2DdesXyOJCuj&#10;Eb63UARQeAlpipCp9LrLZwsT/CNocoVKnNLUeYSdRXYUNEnq63JmocgC0cbaGdRW5X8EXWILDOqM&#10;/i1wjq4Zg88z0Bkf8HdZ83gtVU/xV9WT1iL7ENS5NrLaQYNW/bl8ijLJP54r/PvX3X4DAAD//wMA&#10;UEsDBBQABgAIAAAAIQBu5nF73QAAAAkBAAAPAAAAZHJzL2Rvd25yZXYueG1sTI9BTwIxEIXvJv6H&#10;Zki8SZdFCK7bJYaEoyaAB7mV7dhd2U43bYHVX+8QD3qc917efK9cDq4TZwyx9aRgMs5AINXetGQV&#10;vO3W9wsQMWkyuvOECr4wwrK6vSl1YfyFNnjeJiu4hGKhFTQp9YWUsW7Q6Tj2PRJ7Hz44nfgMVpqg&#10;L1zuOpln2Vw63RJ/aHSPqwbr4/bkFLwkZ4N7nK0frKXp/jPuVu+v30rdjYbnJxAJh/QXhis+o0PF&#10;TAd/IhNFpyCfTxg9sZHxJg78CgcFs2kOsirl/wXVDwAAAP//AwBQSwECLQAUAAYACAAAACEAtoM4&#10;kv4AAADhAQAAEwAAAAAAAAAAAAAAAAAAAAAAW0NvbnRlbnRfVHlwZXNdLnhtbFBLAQItABQABgAI&#10;AAAAIQA4/SH/1gAAAJQBAAALAAAAAAAAAAAAAAAAAC8BAABfcmVscy8ucmVsc1BLAQItABQABgAI&#10;AAAAIQAKDZk+4QEAAAIEAAAOAAAAAAAAAAAAAAAAAC4CAABkcnMvZTJvRG9jLnhtbFBLAQItABQA&#10;BgAIAAAAIQBu5nF73QAAAAkBAAAPAAAAAAAAAAAAAAAAADsEAABkcnMvZG93bnJldi54bWxQSwUG&#10;AAAAAAQABADzAAAARQUAAAAA&#10;" strokecolor="black [3040]">
                 <v:stroke endarrow="block"/>
               </v:shape>
             </w:pict>
@@ -9096,7 +9107,7 @@
         <mc:AlternateContent>
           <mc:Choice Requires="wps">
             <w:drawing>
-              <wp:anchor distT="0" distB="0" distL="114300" distR="114300" simplePos="0" relativeHeight="251757056" behindDoc="0" locked="0" layoutInCell="1" allowOverlap="1" wp14:anchorId="3722A386" wp14:editId="46E82F1C">
+              <wp:anchor distT="0" distB="0" distL="114300" distR="114300" simplePos="0" relativeHeight="251756032" behindDoc="0" locked="0" layoutInCell="1" allowOverlap="1" wp14:anchorId="3722A386" wp14:editId="46E82F1C">
                 <wp:simplePos x="0" y="0"/>
                 <wp:positionH relativeFrom="column">
                   <wp:posOffset>2705735</wp:posOffset>
@@ -9148,7 +9159,7 @@
           </mc:Choice>
           <mc:Fallback>
             <w:pict>
-              <v:shape w14:anchorId="44F4F204" id="Gerade Verbindung mit Pfeil 49" o:spid="_x0000_s1026" type="#_x0000_t32" style="position:absolute;margin-left:213.05pt;margin-top:5.95pt;width:0;height:21.6pt;flip:y;z-index:251757056;visibility:visible;mso-wrap-style:square;mso-wrap-distance-left:9pt;mso-wrap-distance-top:0;mso-wrap-distance-right:9pt;mso-wrap-distance-bottom:0;mso-position-horizontal:absolute;mso-position-horizontal-relative:text;mso-position-vertical:absolute;mso-position-vertical-relative:text" o:gfxdata="UEsDBBQABgAIAAAAIQC2gziS/gAAAOEBAAATAAAAW0NvbnRlbnRfVHlwZXNdLnhtbJSRQU7DMBBF&#10;90jcwfIWJU67QAgl6YK0S0CoHGBkTxKLZGx5TGhvj5O2G0SRWNoz/78nu9wcxkFMGNg6quQqL6RA&#10;0s5Y6ir5vt9lD1JwBDIwOMJKHpHlpr69KfdHjyxSmriSfYz+USnWPY7AufNIadK6MEJMx9ApD/oD&#10;OlTrorhX2lFEilmcO2RdNtjC5xDF9pCuTyYBB5bi6bQ4syoJ3g9WQ0ymaiLzg5KdCXlKLjvcW893&#10;SUOqXwnz5DrgnHtJTxOsQfEKIT7DmDSUCaxw7Rqn8787ZsmRM9e2VmPeBN4uqYvTtW7jvijg9N/y&#10;JsXecLq0q+WD6m8AAAD//wMAUEsDBBQABgAIAAAAIQA4/SH/1gAAAJQBAAALAAAAX3JlbHMvLnJl&#10;bHOkkMFqwzAMhu+DvYPRfXGawxijTi+j0GvpHsDYimMaW0Yy2fr2M4PBMnrbUb/Q94l/f/hMi1qR&#10;JVI2sOt6UJgd+ZiDgffL8ekFlFSbvV0oo4EbChzGx4f9GRdb25HMsYhqlCwG5lrLq9biZkxWOiqY&#10;22YiTra2kYMu1l1tQD30/bPm3wwYN0x18gb45AdQl1tp5j/sFB2T0FQ7R0nTNEV3j6o9feQzro1i&#10;OWA14Fm+Q8a1a8+Bvu/d/dMb2JY5uiPbhG/ktn4cqGU/er3pcvwCAAD//wMAUEsDBBQABgAIAAAA&#10;IQDoZdTU4QEAAAIEAAAOAAAAZHJzL2Uyb0RvYy54bWysU8mOEzEQvSPxD5bvpDthxBKlM4cMzAVB&#10;xDJ3xy53W3hT2ZN0/p6yO2kQi4QQF8tLvVf1XpU3t6Oz7AiYTPAdXy5azsDLoIzvO/7l89tnrzhL&#10;WXglbPDQ8TMkfrt9+mRzimtYhSFYBciIxKf1KXZ8yDmumybJAZxIixDB06MO6ESmI/aNQnEidmeb&#10;Vdu+aE4BVcQgISW6vZse+bbyaw0yf9A6QWa241RbrivW9VDWZrsR6x5FHIy8lCH+oQonjKekM9Wd&#10;yII9ovmFyhmJIQWdFzK4JmhtJFQNpGbZ/qTm0yAiVC1kToqzTen/0cr3xz0yozp+85ozLxz16B5Q&#10;KGAPgAfj1aPvmTOZ7TUYyyiKLDvFtCbkzu/xckpxj0X/qNExbU18oGmojpBGNlbDz7PhMGYmp0tJ&#10;t6uXN89XtRfNxFCYIqZ8D8Gxsul4yihMP+Rd8J66GnBiF8d3KVMNBLwCCtj6smZh7BuvWD5HkpXR&#10;CN9bKAIovIQ0RchUet3ls4UJ/hE0uUIlTmnqPMLOIjsKmiT1dTmzUGSBaGPtDGqr8j+CLrEFBnVG&#10;/xY4R9eMwecZ6IwP+LusebyWqqf4q+pJa5F9COpcG1ntoEGr/lw+RZnkH88V/v3rbr8BAAD//wMA&#10;UEsDBBQABgAIAAAAIQCI5Ce73QAAAAkBAAAPAAAAZHJzL2Rvd25yZXYueG1sTI/BTsMwDIbvSLxD&#10;ZCRuLO1Yp600ndCkHUFi4wC3rPHSQuNUSbYVnh4jDuNo/59+f65Wo+vFCUPsPCnIJxkIpMabjqyC&#10;193mbgEiJk1G955QwRdGWNXXV5UujT/TC562yQouoVhqBW1KQyllbFp0Ok78gMTZwQenE4/BShP0&#10;mctdL6dZNpdOd8QXWj3gusXmc3t0Cp6Ss8Eti83MWrp//4i79dvzt1K3N+PjA4iEY7rA8KvP6lCz&#10;094fyUTRK5hN5zmjHORLEAz8LfYKiiIHWVfy/wf1DwAAAP//AwBQSwECLQAUAAYACAAAACEAtoM4&#10;kv4AAADhAQAAEwAAAAAAAAAAAAAAAAAAAAAAW0NvbnRlbnRfVHlwZXNdLnhtbFBLAQItABQABgAI&#10;AAAAIQA4/SH/1gAAAJQBAAALAAAAAAAAAAAAAAAAAC8BAABfcmVscy8ucmVsc1BLAQItABQABgAI&#10;AAAAIQDoZdTU4QEAAAIEAAAOAAAAAAAAAAAAAAAAAC4CAABkcnMvZTJvRG9jLnhtbFBLAQItABQA&#10;BgAIAAAAIQCI5Ce73QAAAAkBAAAPAAAAAAAAAAAAAAAAADsEAABkcnMvZG93bnJldi54bWxQSwUG&#10;AAAAAAQABADzAAAARQUAAAAA&#10;" strokecolor="black [3040]">
+              <v:shape w14:anchorId="5D7BB1F5" id="Gerade Verbindung mit Pfeil 49" o:spid="_x0000_s1026" type="#_x0000_t32" style="position:absolute;margin-left:213.05pt;margin-top:5.95pt;width:0;height:21.6pt;flip:y;z-index:251756032;visibility:visible;mso-wrap-style:square;mso-wrap-distance-left:9pt;mso-wrap-distance-top:0;mso-wrap-distance-right:9pt;mso-wrap-distance-bottom:0;mso-position-horizontal:absolute;mso-position-horizontal-relative:text;mso-position-vertical:absolute;mso-position-vertical-relative:text" o:gfxdata="UEsDBBQABgAIAAAAIQC2gziS/gAAAOEBAAATAAAAW0NvbnRlbnRfVHlwZXNdLnhtbJSRQU7DMBBF&#10;90jcwfIWJU67QAgl6YK0S0CoHGBkTxKLZGx5TGhvj5O2G0SRWNoz/78nu9wcxkFMGNg6quQqL6RA&#10;0s5Y6ir5vt9lD1JwBDIwOMJKHpHlpr69KfdHjyxSmriSfYz+USnWPY7AufNIadK6MEJMx9ApD/oD&#10;OlTrorhX2lFEilmcO2RdNtjC5xDF9pCuTyYBB5bi6bQ4syoJ3g9WQ0ymaiLzg5KdCXlKLjvcW893&#10;SUOqXwnz5DrgnHtJTxOsQfEKIT7DmDSUCaxw7Rqn8787ZsmRM9e2VmPeBN4uqYvTtW7jvijg9N/y&#10;JsXecLq0q+WD6m8AAAD//wMAUEsDBBQABgAIAAAAIQA4/SH/1gAAAJQBAAALAAAAX3JlbHMvLnJl&#10;bHOkkMFqwzAMhu+DvYPRfXGawxijTi+j0GvpHsDYimMaW0Yy2fr2M4PBMnrbUb/Q94l/f/hMi1qR&#10;JVI2sOt6UJgd+ZiDgffL8ekFlFSbvV0oo4EbChzGx4f9GRdb25HMsYhqlCwG5lrLq9biZkxWOiqY&#10;22YiTra2kYMu1l1tQD30/bPm3wwYN0x18gb45AdQl1tp5j/sFB2T0FQ7R0nTNEV3j6o9feQzro1i&#10;OWA14Fm+Q8a1a8+Bvu/d/dMb2JY5uiPbhG/ktn4cqGU/er3pcvwCAAD//wMAUEsDBBQABgAIAAAA&#10;IQDoZdTU4QEAAAIEAAAOAAAAZHJzL2Uyb0RvYy54bWysU8mOEzEQvSPxD5bvpDthxBKlM4cMzAVB&#10;xDJ3xy53W3hT2ZN0/p6yO2kQi4QQF8tLvVf1XpU3t6Oz7AiYTPAdXy5azsDLoIzvO/7l89tnrzhL&#10;WXglbPDQ8TMkfrt9+mRzimtYhSFYBciIxKf1KXZ8yDmumybJAZxIixDB06MO6ESmI/aNQnEidmeb&#10;Vdu+aE4BVcQgISW6vZse+bbyaw0yf9A6QWa241RbrivW9VDWZrsR6x5FHIy8lCH+oQonjKekM9Wd&#10;yII9ovmFyhmJIQWdFzK4JmhtJFQNpGbZ/qTm0yAiVC1kToqzTen/0cr3xz0yozp+85ozLxz16B5Q&#10;KGAPgAfj1aPvmTOZ7TUYyyiKLDvFtCbkzu/xckpxj0X/qNExbU18oGmojpBGNlbDz7PhMGYmp0tJ&#10;t6uXN89XtRfNxFCYIqZ8D8Gxsul4yihMP+Rd8J66GnBiF8d3KVMNBLwCCtj6smZh7BuvWD5HkpXR&#10;CN9bKAIovIQ0RchUet3ls4UJ/hE0uUIlTmnqPMLOIjsKmiT1dTmzUGSBaGPtDGqr8j+CLrEFBnVG&#10;/xY4R9eMwecZ6IwP+LusebyWqqf4q+pJa5F9COpcG1ntoEGr/lw+RZnkH88V/v3rbr8BAAD//wMA&#10;UEsDBBQABgAIAAAAIQCI5Ce73QAAAAkBAAAPAAAAZHJzL2Rvd25yZXYueG1sTI/BTsMwDIbvSLxD&#10;ZCRuLO1Yp600ndCkHUFi4wC3rPHSQuNUSbYVnh4jDuNo/59+f65Wo+vFCUPsPCnIJxkIpMabjqyC&#10;193mbgEiJk1G955QwRdGWNXXV5UujT/TC562yQouoVhqBW1KQyllbFp0Ok78gMTZwQenE4/BShP0&#10;mctdL6dZNpdOd8QXWj3gusXmc3t0Cp6Ss8Eti83MWrp//4i79dvzt1K3N+PjA4iEY7rA8KvP6lCz&#10;094fyUTRK5hN5zmjHORLEAz8LfYKiiIHWVfy/wf1DwAAAP//AwBQSwECLQAUAAYACAAAACEAtoM4&#10;kv4AAADhAQAAEwAAAAAAAAAAAAAAAAAAAAAAW0NvbnRlbnRfVHlwZXNdLnhtbFBLAQItABQABgAI&#10;AAAAIQA4/SH/1gAAAJQBAAALAAAAAAAAAAAAAAAAAC8BAABfcmVscy8ucmVsc1BLAQItABQABgAI&#10;AAAAIQDoZdTU4QEAAAIEAAAOAAAAAAAAAAAAAAAAAC4CAABkcnMvZTJvRG9jLnhtbFBLAQItABQA&#10;BgAIAAAAIQCI5Ce73QAAAAkBAAAPAAAAAAAAAAAAAAAAADsEAABkcnMvZG93bnJldi54bWxQSwUG&#10;AAAAAAQABADzAAAARQUAAAAA&#10;" strokecolor="black [3040]">
                 <v:stroke endarrow="block"/>
               </v:shape>
             </w:pict>
@@ -9164,7 +9175,7 @@
         <mc:AlternateContent>
           <mc:Choice Requires="wps">
             <w:drawing>
-              <wp:anchor distT="0" distB="0" distL="114300" distR="114300" simplePos="0" relativeHeight="251684352" behindDoc="0" locked="0" layoutInCell="1" allowOverlap="1" wp14:anchorId="5BD95F87" wp14:editId="3D32A346">
+              <wp:anchor distT="0" distB="0" distL="114300" distR="114300" simplePos="0" relativeHeight="251683328" behindDoc="0" locked="0" layoutInCell="1" allowOverlap="1" wp14:anchorId="5BD95F87" wp14:editId="3D32A346">
                 <wp:simplePos x="0" y="0"/>
                 <wp:positionH relativeFrom="column">
                   <wp:posOffset>4264660</wp:posOffset>
@@ -9255,7 +9266,7 @@
           </mc:Choice>
           <mc:Fallback>
             <w:pict>
-              <v:shape w14:anchorId="5BD95F87" id="Textfeld 56" o:spid="_x0000_s1049" type="#_x0000_t202" style="position:absolute;left:0;text-align:left;margin-left:335.8pt;margin-top:6.4pt;width:69.35pt;height:44.65pt;z-index:251684352;visibility:visible;mso-wrap-style:square;mso-width-percent:0;mso-height-percent:0;mso-wrap-distance-left:9pt;mso-wrap-distance-top:0;mso-wrap-distance-right:9pt;mso-wrap-distance-bottom:0;mso-position-horizontal:absolute;mso-position-horizontal-relative:text;mso-position-vertical:absolute;mso-position-vertical-relative:text;mso-width-percent:0;mso-height-percent:0;mso-width-relative:margin;mso-height-relative:margin;v-text-anchor:top" o:gfxdata="UEsDBBQABgAIAAAAIQC2gziS/gAAAOEBAAATAAAAW0NvbnRlbnRfVHlwZXNdLnhtbJSRQU7DMBBF&#10;90jcwfIWJU67QAgl6YK0S0CoHGBkTxKLZGx5TGhvj5O2G0SRWNoz/78nu9wcxkFMGNg6quQqL6RA&#10;0s5Y6ir5vt9lD1JwBDIwOMJKHpHlpr69KfdHjyxSmriSfYz+USnWPY7AufNIadK6MEJMx9ApD/oD&#10;OlTrorhX2lFEilmcO2RdNtjC5xDF9pCuTyYBB5bi6bQ4syoJ3g9WQ0ymaiLzg5KdCXlKLjvcW893&#10;SUOqXwnz5DrgnHtJTxOsQfEKIT7DmDSUCaxw7Rqn8787ZsmRM9e2VmPeBN4uqYvTtW7jvijg9N/y&#10;JsXecLq0q+WD6m8AAAD//wMAUEsDBBQABgAIAAAAIQA4/SH/1gAAAJQBAAALAAAAX3JlbHMvLnJl&#10;bHOkkMFqwzAMhu+DvYPRfXGawxijTi+j0GvpHsDYimMaW0Yy2fr2M4PBMnrbUb/Q94l/f/hMi1qR&#10;JVI2sOt6UJgd+ZiDgffL8ekFlFSbvV0oo4EbChzGx4f9GRdb25HMsYhqlCwG5lrLq9biZkxWOiqY&#10;22YiTra2kYMu1l1tQD30/bPm3wwYN0x18gb45AdQl1tp5j/sFB2T0FQ7R0nTNEV3j6o9feQzro1i&#10;OWA14Fm+Q8a1a8+Bvu/d/dMb2JY5uiPbhG/ktn4cqGU/er3pcvwCAAD//wMAUEsDBBQABgAIAAAA&#10;IQAj1dVXRwIAAIIEAAAOAAAAZHJzL2Uyb0RvYy54bWysVE2P2jAQvVfqf7B8LwkfYWlEWFFWVJVW&#10;uytBtWfj2CSS43FtQ0J/fccOsHTbU9WLGc9Mnmfem2F+3zWKHIV1NeiCDgcpJUJzKGu9L+j37frT&#10;jBLnmS6ZAi0KehKO3i8+fpi3JhcjqECVwhIE0S5vTUEr702eJI5XomFuAEZoDEqwDfN4tfuktKxF&#10;9EYlozSdJi3Y0ljgwjn0PvRBuoj4Ugrun6V0whNVUKzNx9PGcxfOZDFn+d4yU9X8XAb7hyoaVmt8&#10;9Ar1wDwjB1v/AdXU3IID6QccmgSkrLmIPWA3w/RdN5uKGRF7QXKcudLk/h8sfzq+WFKXBc2mlGjW&#10;oEZb0XkpVEnQhfy0xuWYtjGY6Lsv0KHOF79DZ2i7k7YJv9gQwTgyfbqyi2iEo3M2S7PxmBKOoWx6&#10;l2ZZQEnePjbW+a8CGhKMgloUL3LKjo/O96mXlPCWA1WX61qpeAkDI1bKkiNDqZWPJSL4b1lKk7ag&#10;03GWRmAN4fMeWWmsJbTatxQs3+26SM1ofOl3B+UJabDQD5IzfF1jsY/M+RdmcXKwc9wG/4yHVICP&#10;wdmipAL782/+kI+CYpSSFiexoO7HgVlBifqmUerPw8kkjG68TLK7EV7sbWR3G9GHZgXIwBD3zvBo&#10;hnyvLqa00Lzi0izDqxhimuPbBfUXc+X7/cCl42K5jEk4rIb5R70xPEAHxoMU2+6VWXPWy6PQT3CZ&#10;WZa/k63PDV9qWB48yDpqGojuWT3zj4Mep+K8lGGTbu8x6+2vY/ELAAD//wMAUEsDBBQABgAIAAAA&#10;IQDwpAz84AAAAAoBAAAPAAAAZHJzL2Rvd25yZXYueG1sTI9LT8MwEITvSPwHa5G4IOo8RFqFOBVC&#10;PCRuNNCKmxsvSUS8jmI3Cf+e5QTHnfk0O1NsF9uLCUffOVIQryIQSLUzHTUK3qrH6w0IHzQZ3TtC&#10;Bd/oYVuenxU6N26mV5x2oREcQj7XCtoQhlxKX7dotV+5AYm9TzdaHfgcG2lGPXO47WUSRZm0uiP+&#10;0OoB71usv3Ynq+Djqjm8+OXpfU5v0uHhearWe1MpdXmx3N2CCLiEPxh+63N1KLnT0Z3IeNEryNZx&#10;xigbCU9gYBNHKYgjC1ESgywL+X9C+QMAAP//AwBQSwECLQAUAAYACAAAACEAtoM4kv4AAADhAQAA&#10;EwAAAAAAAAAAAAAAAAAAAAAAW0NvbnRlbnRfVHlwZXNdLnhtbFBLAQItABQABgAIAAAAIQA4/SH/&#10;1gAAAJQBAAALAAAAAAAAAAAAAAAAAC8BAABfcmVscy8ucmVsc1BLAQItABQABgAIAAAAIQAj1dVX&#10;RwIAAIIEAAAOAAAAAAAAAAAAAAAAAC4CAABkcnMvZTJvRG9jLnhtbFBLAQItABQABgAIAAAAIQDw&#10;pAz84AAAAAoBAAAPAAAAAAAAAAAAAAAAAKEEAABkcnMvZG93bnJldi54bWxQSwUGAAAAAAQABADz&#10;AAAArgUAAAAA&#10;" fillcolor="white [3201]" stroked="f" strokeweight=".5pt">
+              <v:shape w14:anchorId="5BD95F87" id="Textfeld 56" o:spid="_x0000_s1049" type="#_x0000_t202" style="position:absolute;left:0;text-align:left;margin-left:335.8pt;margin-top:6.4pt;width:69.35pt;height:44.65pt;z-index:251683328;visibility:visible;mso-wrap-style:square;mso-width-percent:0;mso-height-percent:0;mso-wrap-distance-left:9pt;mso-wrap-distance-top:0;mso-wrap-distance-right:9pt;mso-wrap-distance-bottom:0;mso-position-horizontal:absolute;mso-position-horizontal-relative:text;mso-position-vertical:absolute;mso-position-vertical-relative:text;mso-width-percent:0;mso-height-percent:0;mso-width-relative:margin;mso-height-relative:margin;v-text-anchor:top" o:gfxdata="UEsDBBQABgAIAAAAIQC2gziS/gAAAOEBAAATAAAAW0NvbnRlbnRfVHlwZXNdLnhtbJSRQU7DMBBF&#10;90jcwfIWJU67QAgl6YK0S0CoHGBkTxKLZGx5TGhvj5O2G0SRWNoz/78nu9wcxkFMGNg6quQqL6RA&#10;0s5Y6ir5vt9lD1JwBDIwOMJKHpHlpr69KfdHjyxSmriSfYz+USnWPY7AufNIadK6MEJMx9ApD/oD&#10;OlTrorhX2lFEilmcO2RdNtjC5xDF9pCuTyYBB5bi6bQ4syoJ3g9WQ0ymaiLzg5KdCXlKLjvcW893&#10;SUOqXwnz5DrgnHtJTxOsQfEKIT7DmDSUCaxw7Rqn8787ZsmRM9e2VmPeBN4uqYvTtW7jvijg9N/y&#10;JsXecLq0q+WD6m8AAAD//wMAUEsDBBQABgAIAAAAIQA4/SH/1gAAAJQBAAALAAAAX3JlbHMvLnJl&#10;bHOkkMFqwzAMhu+DvYPRfXGawxijTi+j0GvpHsDYimMaW0Yy2fr2M4PBMnrbUb/Q94l/f/hMi1qR&#10;JVI2sOt6UJgd+ZiDgffL8ekFlFSbvV0oo4EbChzGx4f9GRdb25HMsYhqlCwG5lrLq9biZkxWOiqY&#10;22YiTra2kYMu1l1tQD30/bPm3wwYN0x18gb45AdQl1tp5j/sFB2T0FQ7R0nTNEV3j6o9feQzro1i&#10;OWA14Fm+Q8a1a8+Bvu/d/dMb2JY5uiPbhG/ktn4cqGU/er3pcvwCAAD//wMAUEsDBBQABgAIAAAA&#10;IQAj1dVXRwIAAIIEAAAOAAAAZHJzL2Uyb0RvYy54bWysVE2P2jAQvVfqf7B8LwkfYWlEWFFWVJVW&#10;uytBtWfj2CSS43FtQ0J/fccOsHTbU9WLGc9Mnmfem2F+3zWKHIV1NeiCDgcpJUJzKGu9L+j37frT&#10;jBLnmS6ZAi0KehKO3i8+fpi3JhcjqECVwhIE0S5vTUEr702eJI5XomFuAEZoDEqwDfN4tfuktKxF&#10;9EYlozSdJi3Y0ljgwjn0PvRBuoj4Ugrun6V0whNVUKzNx9PGcxfOZDFn+d4yU9X8XAb7hyoaVmt8&#10;9Ar1wDwjB1v/AdXU3IID6QccmgSkrLmIPWA3w/RdN5uKGRF7QXKcudLk/h8sfzq+WFKXBc2mlGjW&#10;oEZb0XkpVEnQhfy0xuWYtjGY6Lsv0KHOF79DZ2i7k7YJv9gQwTgyfbqyi2iEo3M2S7PxmBKOoWx6&#10;l2ZZQEnePjbW+a8CGhKMgloUL3LKjo/O96mXlPCWA1WX61qpeAkDI1bKkiNDqZWPJSL4b1lKk7ag&#10;03GWRmAN4fMeWWmsJbTatxQs3+26SM1ofOl3B+UJabDQD5IzfF1jsY/M+RdmcXKwc9wG/4yHVICP&#10;wdmipAL782/+kI+CYpSSFiexoO7HgVlBifqmUerPw8kkjG68TLK7EV7sbWR3G9GHZgXIwBD3zvBo&#10;hnyvLqa00Lzi0izDqxhimuPbBfUXc+X7/cCl42K5jEk4rIb5R70xPEAHxoMU2+6VWXPWy6PQT3CZ&#10;WZa/k63PDV9qWB48yDpqGojuWT3zj4Mep+K8lGGTbu8x6+2vY/ELAAD//wMAUEsDBBQABgAIAAAA&#10;IQDwpAz84AAAAAoBAAAPAAAAZHJzL2Rvd25yZXYueG1sTI9LT8MwEITvSPwHa5G4IOo8RFqFOBVC&#10;PCRuNNCKmxsvSUS8jmI3Cf+e5QTHnfk0O1NsF9uLCUffOVIQryIQSLUzHTUK3qrH6w0IHzQZ3TtC&#10;Bd/oYVuenxU6N26mV5x2oREcQj7XCtoQhlxKX7dotV+5AYm9TzdaHfgcG2lGPXO47WUSRZm0uiP+&#10;0OoB71usv3Ynq+Djqjm8+OXpfU5v0uHhearWe1MpdXmx3N2CCLiEPxh+63N1KLnT0Z3IeNEryNZx&#10;xigbCU9gYBNHKYgjC1ESgywL+X9C+QMAAP//AwBQSwECLQAUAAYACAAAACEAtoM4kv4AAADhAQAA&#10;EwAAAAAAAAAAAAAAAAAAAAAAW0NvbnRlbnRfVHlwZXNdLnhtbFBLAQItABQABgAIAAAAIQA4/SH/&#10;1gAAAJQBAAALAAAAAAAAAAAAAAAAAC8BAABfcmVscy8ucmVsc1BLAQItABQABgAIAAAAIQAj1dVX&#10;RwIAAIIEAAAOAAAAAAAAAAAAAAAAAC4CAABkcnMvZTJvRG9jLnhtbFBLAQItABQABgAIAAAAIQDw&#10;pAz84AAAAAoBAAAPAAAAAAAAAAAAAAAAAKEEAABkcnMvZG93bnJldi54bWxQSwUGAAAAAAQABADz&#10;AAAArgUAAAAA&#10;" fillcolor="white [3201]" stroked="f" strokeweight=".5pt">
                 <v:textbox>
                   <w:txbxContent>
                     <w:p>
@@ -9307,7 +9318,7 @@
         <mc:AlternateContent>
           <mc:Choice Requires="wps">
             <w:drawing>
-              <wp:anchor distT="0" distB="0" distL="114300" distR="114300" simplePos="0" relativeHeight="251679232" behindDoc="0" locked="0" layoutInCell="1" allowOverlap="1" wp14:anchorId="30F3F06F" wp14:editId="195BAE7D">
+              <wp:anchor distT="0" distB="0" distL="114300" distR="114300" simplePos="0" relativeHeight="251678208" behindDoc="0" locked="0" layoutInCell="1" allowOverlap="1" wp14:anchorId="30F3F06F" wp14:editId="195BAE7D">
                 <wp:simplePos x="0" y="0"/>
                 <wp:positionH relativeFrom="column">
                   <wp:posOffset>3247390</wp:posOffset>
@@ -9403,7 +9414,7 @@
           </mc:Choice>
           <mc:Fallback>
             <w:pict>
-              <v:shape w14:anchorId="30F3F06F" id="Textfeld 54" o:spid="_x0000_s1050" type="#_x0000_t202" style="position:absolute;left:0;text-align:left;margin-left:255.7pt;margin-top:6.65pt;width:70.8pt;height:45.6pt;z-index:251679232;visibility:visible;mso-wrap-style:square;mso-width-percent:0;mso-height-percent:0;mso-wrap-distance-left:9pt;mso-wrap-distance-top:0;mso-wrap-distance-right:9pt;mso-wrap-distance-bottom:0;mso-position-horizontal:absolute;mso-position-horizontal-relative:text;mso-position-vertical:absolute;mso-position-vertical-relative:text;mso-width-percent:0;mso-height-percent:0;mso-width-relative:margin;mso-height-relative:margin;v-text-anchor:top" o:gfxdata="UEsDBBQABgAIAAAAIQC2gziS/gAAAOEBAAATAAAAW0NvbnRlbnRfVHlwZXNdLnhtbJSRQU7DMBBF&#10;90jcwfIWJU67QAgl6YK0S0CoHGBkTxKLZGx5TGhvj5O2G0SRWNoz/78nu9wcxkFMGNg6quQqL6RA&#10;0s5Y6ir5vt9lD1JwBDIwOMJKHpHlpr69KfdHjyxSmriSfYz+USnWPY7AufNIadK6MEJMx9ApD/oD&#10;OlTrorhX2lFEilmcO2RdNtjC5xDF9pCuTyYBB5bi6bQ4syoJ3g9WQ0ymaiLzg5KdCXlKLjvcW893&#10;SUOqXwnz5DrgnHtJTxOsQfEKIT7DmDSUCaxw7Rqn8787ZsmRM9e2VmPeBN4uqYvTtW7jvijg9N/y&#10;JsXecLq0q+WD6m8AAAD//wMAUEsDBBQABgAIAAAAIQA4/SH/1gAAAJQBAAALAAAAX3JlbHMvLnJl&#10;bHOkkMFqwzAMhu+DvYPRfXGawxijTi+j0GvpHsDYimMaW0Yy2fr2M4PBMnrbUb/Q94l/f/hMi1qR&#10;JVI2sOt6UJgd+ZiDgffL8ekFlFSbvV0oo4EbChzGx4f9GRdb25HMsYhqlCwG5lrLq9biZkxWOiqY&#10;22YiTra2kYMu1l1tQD30/bPm3wwYN0x18gb45AdQl1tp5j/sFB2T0FQ7R0nTNEV3j6o9feQzro1i&#10;OWA14Fm+Q8a1a8+Bvu/d/dMb2JY5uiPbhG/ktn4cqGU/er3pcvwCAAD//wMAUEsDBBQABgAIAAAA&#10;IQCGhx7/RwIAAIIEAAAOAAAAZHJzL2Uyb0RvYy54bWysVE1vGjEQvVfqf7B8bxYoJAGxRDRRqkpR&#10;EolUORuvDSt5Pa5t2E1/fZ+9QNK0p6oX73hmPB/vzez8qmsM2ysfarIlH54NOFNWUlXbTcm/P91+&#10;uuQsRGErYciqkr+owK8WHz/MWzdTI9qSqZRnCGLDrHUl38boZkUR5FY1IpyRUxZGTb4REVe/KSov&#10;WkRvTDEaDM6LlnzlPEkVArQ3vZEvcnytlYwPWgcVmSk5aov59Plcp7NYzMVs44Xb1vJQhviHKhpR&#10;WyQ9hboRUbCdr/8I1dTSUyAdzyQ1BWldS5V7QDfDwbtuVlvhVO4F4AR3gin8v7Dyfv/oWV2VfDLm&#10;zIoGHD2pLmplKgYV8GldmMFt5eAYuy/UgeejPkCZ2u60b9IXDTHYgfTLCV1EYxLKy+l0eA6LhGly&#10;MR2OMvrF62PnQ/yqqGFJKLkHeRlTsb8LEYXA9eiScgUydXVbG5MvaWDUtfFsL0C1iblEvPjNy1jW&#10;lvz882SQA1tKz/vIxiJBarVvKUmxW3cZmtEJhzVVL4DBUz9IwcnbGsXeiRAfhcfkoD9sQ3zAoQ0h&#10;GR0kzrbkf/5Nn/xBKKyctZjEkocfO+EVZ+abBdXT4XicRjdfxpML4Mb8W8v6rcXummsCAkPsnZNZ&#10;TP7RHEXtqXnG0ixTVpiElchd8ngUr2O/H1g6qZbL7IRhdSLe2ZWTKXRCPFHx1D0L7w58RRB9T8eZ&#10;FbN3tPW+6aWl5S6SrjOnCege1QP+GPRM9WEp0ya9vWev11/H4hcAAAD//wMAUEsDBBQABgAIAAAA&#10;IQCc0drr4AAAAAoBAAAPAAAAZHJzL2Rvd25yZXYueG1sTI9LT8MwEITvSPwHa5G4IOoENwWFOBVC&#10;PCRuNDzEzY2XJCJeR7GbhH/PcoLjznyanSm2i+vFhGPoPGlIVwkIpNrbjhoNL9X9+RWIEA1Z03tC&#10;Dd8YYFseHxUmt36mZ5x2sREcQiE3GtoYh1zKULfoTFj5AYm9Tz86E/kcG2lHM3O46+VFkmykMx3x&#10;h9YMeNti/bU7OA0fZ837U1geXmeVqeHucaou32yl9enJcnMNIuIS/2D4rc/VoeROe38gG0SvIUvT&#10;NaNsKAWCgU2meNyehWSdgSwL+X9C+QMAAP//AwBQSwECLQAUAAYACAAAACEAtoM4kv4AAADhAQAA&#10;EwAAAAAAAAAAAAAAAAAAAAAAW0NvbnRlbnRfVHlwZXNdLnhtbFBLAQItABQABgAIAAAAIQA4/SH/&#10;1gAAAJQBAAALAAAAAAAAAAAAAAAAAC8BAABfcmVscy8ucmVsc1BLAQItABQABgAIAAAAIQCGhx7/&#10;RwIAAIIEAAAOAAAAAAAAAAAAAAAAAC4CAABkcnMvZTJvRG9jLnhtbFBLAQItABQABgAIAAAAIQCc&#10;0drr4AAAAAoBAAAPAAAAAAAAAAAAAAAAAKEEAABkcnMvZG93bnJldi54bWxQSwUGAAAAAAQABADz&#10;AAAArgUAAAAA&#10;" fillcolor="white [3201]" stroked="f" strokeweight=".5pt">
+              <v:shape w14:anchorId="30F3F06F" id="Textfeld 54" o:spid="_x0000_s1050" type="#_x0000_t202" style="position:absolute;left:0;text-align:left;margin-left:255.7pt;margin-top:6.65pt;width:70.8pt;height:45.6pt;z-index:251678208;visibility:visible;mso-wrap-style:square;mso-width-percent:0;mso-height-percent:0;mso-wrap-distance-left:9pt;mso-wrap-distance-top:0;mso-wrap-distance-right:9pt;mso-wrap-distance-bottom:0;mso-position-horizontal:absolute;mso-position-horizontal-relative:text;mso-position-vertical:absolute;mso-position-vertical-relative:text;mso-width-percent:0;mso-height-percent:0;mso-width-relative:margin;mso-height-relative:margin;v-text-anchor:top" o:gfxdata="UEsDBBQABgAIAAAAIQC2gziS/gAAAOEBAAATAAAAW0NvbnRlbnRfVHlwZXNdLnhtbJSRQU7DMBBF&#10;90jcwfIWJU67QAgl6YK0S0CoHGBkTxKLZGx5TGhvj5O2G0SRWNoz/78nu9wcxkFMGNg6quQqL6RA&#10;0s5Y6ir5vt9lD1JwBDIwOMJKHpHlpr69KfdHjyxSmriSfYz+USnWPY7AufNIadK6MEJMx9ApD/oD&#10;OlTrorhX2lFEilmcO2RdNtjC5xDF9pCuTyYBB5bi6bQ4syoJ3g9WQ0ymaiLzg5KdCXlKLjvcW893&#10;SUOqXwnz5DrgnHtJTxOsQfEKIT7DmDSUCaxw7Rqn8787ZsmRM9e2VmPeBN4uqYvTtW7jvijg9N/y&#10;JsXecLq0q+WD6m8AAAD//wMAUEsDBBQABgAIAAAAIQA4/SH/1gAAAJQBAAALAAAAX3JlbHMvLnJl&#10;bHOkkMFqwzAMhu+DvYPRfXGawxijTi+j0GvpHsDYimMaW0Yy2fr2M4PBMnrbUb/Q94l/f/hMi1qR&#10;JVI2sOt6UJgd+ZiDgffL8ekFlFSbvV0oo4EbChzGx4f9GRdb25HMsYhqlCwG5lrLq9biZkxWOiqY&#10;22YiTra2kYMu1l1tQD30/bPm3wwYN0x18gb45AdQl1tp5j/sFB2T0FQ7R0nTNEV3j6o9feQzro1i&#10;OWA14Fm+Q8a1a8+Bvu/d/dMb2JY5uiPbhG/ktn4cqGU/er3pcvwCAAD//wMAUEsDBBQABgAIAAAA&#10;IQCGhx7/RwIAAIIEAAAOAAAAZHJzL2Uyb0RvYy54bWysVE1vGjEQvVfqf7B8bxYoJAGxRDRRqkpR&#10;EolUORuvDSt5Pa5t2E1/fZ+9QNK0p6oX73hmPB/vzez8qmsM2ysfarIlH54NOFNWUlXbTcm/P91+&#10;uuQsRGErYciqkr+owK8WHz/MWzdTI9qSqZRnCGLDrHUl38boZkUR5FY1IpyRUxZGTb4REVe/KSov&#10;WkRvTDEaDM6LlnzlPEkVArQ3vZEvcnytlYwPWgcVmSk5aov59Plcp7NYzMVs44Xb1vJQhviHKhpR&#10;WyQ9hboRUbCdr/8I1dTSUyAdzyQ1BWldS5V7QDfDwbtuVlvhVO4F4AR3gin8v7Dyfv/oWV2VfDLm&#10;zIoGHD2pLmplKgYV8GldmMFt5eAYuy/UgeejPkCZ2u60b9IXDTHYgfTLCV1EYxLKy+l0eA6LhGly&#10;MR2OMvrF62PnQ/yqqGFJKLkHeRlTsb8LEYXA9eiScgUydXVbG5MvaWDUtfFsL0C1iblEvPjNy1jW&#10;lvz882SQA1tKz/vIxiJBarVvKUmxW3cZmtEJhzVVL4DBUz9IwcnbGsXeiRAfhcfkoD9sQ3zAoQ0h&#10;GR0kzrbkf/5Nn/xBKKyctZjEkocfO+EVZ+abBdXT4XicRjdfxpML4Mb8W8v6rcXummsCAkPsnZNZ&#10;TP7RHEXtqXnG0ixTVpiElchd8ngUr2O/H1g6qZbL7IRhdSLe2ZWTKXRCPFHx1D0L7w58RRB9T8eZ&#10;FbN3tPW+6aWl5S6SrjOnCege1QP+GPRM9WEp0ya9vWev11/H4hcAAAD//wMAUEsDBBQABgAIAAAA&#10;IQCc0drr4AAAAAoBAAAPAAAAZHJzL2Rvd25yZXYueG1sTI9LT8MwEITvSPwHa5G4IOoENwWFOBVC&#10;PCRuNDzEzY2XJCJeR7GbhH/PcoLjznyanSm2i+vFhGPoPGlIVwkIpNrbjhoNL9X9+RWIEA1Z03tC&#10;Dd8YYFseHxUmt36mZ5x2sREcQiE3GtoYh1zKULfoTFj5AYm9Tz86E/kcG2lHM3O46+VFkmykMx3x&#10;h9YMeNti/bU7OA0fZ837U1geXmeVqeHucaou32yl9enJcnMNIuIS/2D4rc/VoeROe38gG0SvIUvT&#10;NaNsKAWCgU2meNyehWSdgSwL+X9C+QMAAP//AwBQSwECLQAUAAYACAAAACEAtoM4kv4AAADhAQAA&#10;EwAAAAAAAAAAAAAAAAAAAAAAW0NvbnRlbnRfVHlwZXNdLnhtbFBLAQItABQABgAIAAAAIQA4/SH/&#10;1gAAAJQBAAALAAAAAAAAAAAAAAAAAC8BAABfcmVscy8ucmVsc1BLAQItABQABgAIAAAAIQCGhx7/&#10;RwIAAIIEAAAOAAAAAAAAAAAAAAAAAC4CAABkcnMvZTJvRG9jLnhtbFBLAQItABQABgAIAAAAIQCc&#10;0drr4AAAAAoBAAAPAAAAAAAAAAAAAAAAAKEEAABkcnMvZG93bnJldi54bWxQSwUGAAAAAAQABADz&#10;AAAArgUAAAAA&#10;" fillcolor="white [3201]" stroked="f" strokeweight=".5pt">
                 <v:textbox>
                   <w:txbxContent>
                     <w:p>
@@ -9909,7 +9920,7 @@
                                 <w:noProof/>
                               </w:rPr>
                             </w:pPr>
-                            <w:bookmarkStart w:id="24" w:name="_Toc536192304"/>
+                            <w:bookmarkStart w:id="25" w:name="_Toc536192304"/>
                             <w:r>
                               <w:t xml:space="preserve">Abbildung </w:t>
                             </w:r>
@@ -9946,7 +9957,7 @@
                             <w:r>
                               <w:t>: Verbreitung der Pest im Jahr 1348</w:t>
                             </w:r>
-                            <w:bookmarkEnd w:id="24"/>
+                            <w:bookmarkEnd w:id="25"/>
                           </w:p>
                         </w:txbxContent>
                       </wps:txbx>
@@ -9980,7 +9991,7 @@
                           <w:noProof/>
                         </w:rPr>
                       </w:pPr>
-                      <w:bookmarkStart w:id="25" w:name="_Toc536192304"/>
+                      <w:bookmarkStart w:id="26" w:name="_Toc536192304"/>
                       <w:r>
                         <w:t xml:space="preserve">Abbildung </w:t>
                       </w:r>
@@ -10017,7 +10028,7 @@
                       <w:r>
                         <w:t>: Verbreitung der Pest im Jahr 1348</w:t>
                       </w:r>
-                      <w:bookmarkEnd w:id="25"/>
+                      <w:bookmarkEnd w:id="26"/>
                     </w:p>
                   </w:txbxContent>
                 </v:textbox>
@@ -10101,7 +10112,7 @@
       <w:pPr>
         <w:pStyle w:val="Beschriftung"/>
       </w:pPr>
-      <w:bookmarkStart w:id="26" w:name="_Toc536192305"/>
+      <w:bookmarkStart w:id="27" w:name="_Toc536192305"/>
       <w:r>
         <w:t xml:space="preserve">Abbildung </w:t>
       </w:r>
@@ -10144,7 +10155,7 @@
         </w:rPr>
         <w:footnoteReference w:id="3"/>
       </w:r>
-      <w:bookmarkEnd w:id="26"/>
+      <w:bookmarkEnd w:id="27"/>
     </w:p>
     <w:p>
       <w:r>
@@ -10200,16 +10211,21 @@
         <w:pStyle w:val="berschrift2"/>
         <w:jc w:val="both"/>
       </w:pPr>
-      <w:bookmarkStart w:id="27" w:name="_Toc536192285"/>
+      <w:bookmarkStart w:id="28" w:name="_Toc536192285"/>
       <w:r>
         <w:lastRenderedPageBreak/>
         <w:t>Mortalität</w:t>
       </w:r>
-      <w:bookmarkEnd w:id="27"/>
+      <w:bookmarkEnd w:id="28"/>
     </w:p>
     <w:p>
       <w:r>
-        <w:t>Um die Auswirkungen der Pest in etwa einordnen zu können, muss für verschiedene Gebiete die Mortalität bestimmt werden. Die Mortalität ist das Verhältnis zwischen der Anzahl an Todesfällen und der Anzahl der berücksichtigten Personen. In diesem Fall die Anzahl aller an Pest verstorbenen Personen zu der Gesamtbevölkerung in Europa.</w:t>
+        <w:t xml:space="preserve">Um die Auswirkungen der Pest in etwa einordnen zu können, muss für verschiedene Gebiete die Mortalität bestimmt werden. Die Mortalität ist das Verhältnis zwischen der Anzahl an Todesfällen und der Anzahl der berücksichtigten Personen. </w:t>
+      </w:r>
+    </w:p>
+    <w:p>
+      <w:r>
+        <w:t>Die folgende Tabelle zeigt Gebiete Europas, die Einwohner bevor die Pest eingetreten ist und die Mortalitäten. In diesem Fall die Anzahl aller an Pest verstorbenen Personen zu der Gesamtbevölkerung in Europa. Nicht für jedes Land konnte die Mortalität bestimmt werden, da schon bereits vor der Pest eine Hungersnot wütete, welche zahlreiche Menschen um ihr Leben brachte. Zudem wurde die Bevölkerung damals nicht gerade ausführlich dokumentiert.</w:t>
       </w:r>
     </w:p>
     <w:p/>
@@ -10252,7 +10268,7 @@
                 <w:b/>
               </w:rPr>
             </w:pPr>
-            <w:bookmarkStart w:id="28" w:name="_Hlk536433280"/>
+            <w:bookmarkStart w:id="29" w:name="_Hlk536433280"/>
             <w:r>
               <w:rPr>
                 <w:b/>
@@ -10998,6 +11014,7 @@
           </w:tcPr>
           <w:p>
             <w:r>
+              <w:lastRenderedPageBreak/>
               <w:t>Paris</w:t>
             </w:r>
           </w:p>
@@ -11144,7 +11161,6 @@
           </w:tcPr>
           <w:p>
             <w:r>
-              <w:lastRenderedPageBreak/>
               <w:t>Schottland</w:t>
             </w:r>
           </w:p>
@@ -11510,8 +11526,8 @@
       <w:pPr>
         <w:pStyle w:val="Beschriftung"/>
       </w:pPr>
-      <w:bookmarkStart w:id="29" w:name="_Toc536192365"/>
-      <w:bookmarkEnd w:id="28"/>
+      <w:bookmarkStart w:id="30" w:name="_Toc536192365"/>
+      <w:bookmarkEnd w:id="29"/>
       <w:r>
         <w:t xml:space="preserve">Tabelle </w:t>
       </w:r>
@@ -11554,49 +11570,61 @@
       <w:r>
         <w:t xml:space="preserve"> 1350</w:t>
       </w:r>
-      <w:bookmarkEnd w:id="29"/>
+      <w:bookmarkEnd w:id="30"/>
       <w:r>
         <w:t xml:space="preserve"> - Auszug</w:t>
       </w:r>
     </w:p>
     <w:p>
       <w:r>
-        <w:t>An der ersten großen Pestwelle in den Jahren 1347-1353 starben schätzungsweise zwischen 20 und 30 % der Bevölkerung. Von etwa 80 Millionen Einwohner starben also etwa 25 Millionen.</w:t>
+        <w:t>An der ersten großen Pestwelle in den Jahren 1347-1353 starben schätzungsweise zwischen 20 und 30 % der Bevölkerung</w:t>
+      </w:r>
+      <w:r>
+        <w:t xml:space="preserve"> Europas</w:t>
+      </w:r>
+      <w:r>
+        <w:t>. Von etwa 80 Millionen Einwohner starben also etwa 25 Millionen.</w:t>
       </w:r>
     </w:p>
     <w:p>
       <w:r>
-        <w:t xml:space="preserve">Nicht für jedes Land konnte die Mortalität bestimmt werden, da schon bereits vor der Pest eine Hungersnot wütete, welche zahlreiche Menschen um ihr Leben brachte. </w:t>
+        <w:t xml:space="preserve">Im Süden Europas starben deutlich mehr Menschen an der Pest als im Norden. </w:t>
+      </w:r>
+      <w:r>
+        <w:t>Schätzungen zufolge starben</w:t>
+      </w:r>
+      <w:r>
+        <w:t xml:space="preserve"> insgesamt in Italien, Spanien, Frankreich</w:t>
+      </w:r>
+      <w:r>
+        <w:t xml:space="preserve"> und einigen weiteren Südstaaten</w:t>
+      </w:r>
+      <w:r>
+        <w:t xml:space="preserve"> um die 40-60 % und in Deutschland und England um die 20 %.</w:t>
+      </w:r>
+      <w:r>
+        <w:t xml:space="preserve"> </w:t>
       </w:r>
     </w:p>
     <w:p>
       <w:r>
-        <w:t xml:space="preserve">Im Süden Europas starben deutlich mehr Menschen an der Pest als im Norden. Geschätzt werden insgesamt in Italien, Spanien, Frankreich </w:t>
-      </w:r>
-      <w:proofErr w:type="spellStart"/>
-      <w:r>
-        <w:t>u.V.m.</w:t>
-      </w:r>
-      <w:proofErr w:type="spellEnd"/>
-      <w:r>
-        <w:t xml:space="preserve"> um die 40-60 % und in Deutschland und England um die 20 %.</w:t>
-      </w:r>
-      <w:r>
-        <w:t xml:space="preserve"> </w:t>
+        <w:t xml:space="preserve">Durch den Verkauf und der Verschiffung von z.B. Pelz haben besonders die Hafenstädte, wie z.B. Hamburg, Bremen oder Venedig unter der Pest gelitten. </w:t>
       </w:r>
     </w:p>
     <w:p>
       <w:r>
-        <w:t xml:space="preserve">Durch den Verkauf und der Verschiffung von z.B. Pelz haben besonders die Hafenstädte, wie z.B. Hamburg, Bremen oder Venedig unter der Pest gelitten. </w:t>
+        <w:t xml:space="preserve">Außerdem war die Anzahl der Pestansteckungen in Städten viel größer als auf dem Land. Diese ziehen den Schnitt sehr hoch und sollen aber auf dem ersten Blick nicht täuschen. </w:t>
+      </w:r>
+      <w:r>
+        <w:t xml:space="preserve">Dort wurde durch die hohe Bevölkerungsdichte sowie das enge Zusammenleben der Einwohner der perfekte Nährboden für die Bakterien geschaffen. </w:t>
+      </w:r>
+      <w:r>
+        <w:t>Es gab trotzdem auch kleine Dörfer, die eine überdurchschnittlich hohe Anzahl an Erkrankung aufgewiesen hat sowie auch Großstädte, die von der Pest unberührt geblieben sind.</w:t>
       </w:r>
     </w:p>
     <w:p>
       <w:r>
-        <w:t>Außerdem war die Anzahl der Pestansteckungen in Städten viel größer als auf dem Land. Diese ziehen den Schnitt sehr hoch und sollen aber auf dem ersten Blick nicht täuschen. Es gab trotzdem auch kleine Dörfer, die eine überdurchschnittlich hohe Anzahl an Erkrankung aufgewiesen hat sowie auch Großstädte, die von der Pest unberührt geblieben sind.</w:t>
-      </w:r>
-    </w:p>
-    <w:p>
-      <w:r>
+        <w:lastRenderedPageBreak/>
         <w:t xml:space="preserve">Verschont von der Pestwelle wurden </w:t>
       </w:r>
       <w:proofErr w:type="spellStart"/>
@@ -11612,12 +11640,11 @@
       <w:pPr>
         <w:pStyle w:val="berschrift2"/>
       </w:pPr>
-      <w:bookmarkStart w:id="30" w:name="_Toc536192286"/>
-      <w:r>
-        <w:lastRenderedPageBreak/>
+      <w:bookmarkStart w:id="31" w:name="_Toc536192286"/>
+      <w:r>
         <w:t>Kategorisierung der Pestauswirkungen</w:t>
       </w:r>
-      <w:bookmarkEnd w:id="30"/>
+      <w:bookmarkEnd w:id="31"/>
     </w:p>
     <w:p>
       <w:r>
@@ -11659,7 +11686,7 @@
       <w:pPr>
         <w:pStyle w:val="Beschriftung"/>
       </w:pPr>
-      <w:bookmarkStart w:id="31" w:name="_Toc536192307"/>
+      <w:bookmarkStart w:id="32" w:name="_Toc536192307"/>
       <w:r>
         <w:t xml:space="preserve">Abbildung </w:t>
       </w:r>
@@ -11696,7 +11723,7 @@
       <w:r>
         <w:t>: Kategorisierung Mortalität Pest</w:t>
       </w:r>
-      <w:bookmarkEnd w:id="31"/>
+      <w:bookmarkEnd w:id="32"/>
     </w:p>
     <w:p/>
     <w:p>
@@ -11707,7 +11734,7 @@
           <w:lang w:val="en-US"/>
         </w:rPr>
       </w:pPr>
-      <w:bookmarkStart w:id="32" w:name="_Toc536192287"/>
+      <w:bookmarkStart w:id="33" w:name="_Toc536192287"/>
       <w:proofErr w:type="spellStart"/>
       <w:r>
         <w:rPr>
@@ -11716,7 +11743,7 @@
         <w:lastRenderedPageBreak/>
         <w:t>Planung</w:t>
       </w:r>
-      <w:bookmarkEnd w:id="32"/>
+      <w:bookmarkEnd w:id="33"/>
       <w:proofErr w:type="spellEnd"/>
       <w:r>
         <w:rPr>
@@ -11733,539 +11760,13 @@
           <w:lang w:val="en-US"/>
         </w:rPr>
       </w:pPr>
-      <w:bookmarkStart w:id="33" w:name="_Toc536192288"/>
+      <w:bookmarkStart w:id="34" w:name="_Toc536192288"/>
       <w:proofErr w:type="spellStart"/>
       <w:r>
         <w:rPr>
           <w:lang w:val="en-US"/>
         </w:rPr>
         <w:t>Entwicklungswerkzeuge</w:t>
-      </w:r>
-      <w:bookmarkEnd w:id="33"/>
-      <w:proofErr w:type="spellEnd"/>
-    </w:p>
-    <w:p>
-      <w:pPr>
-        <w:rPr>
-          <w:lang w:val="en-US"/>
-        </w:rPr>
-      </w:pPr>
-      <w:proofErr w:type="spellStart"/>
-      <w:r>
-        <w:rPr>
-          <w:lang w:val="en-US"/>
-        </w:rPr>
-        <w:t>Für</w:t>
-      </w:r>
-      <w:proofErr w:type="spellEnd"/>
-      <w:r>
-        <w:rPr>
-          <w:lang w:val="en-US"/>
-        </w:rPr>
-        <w:t xml:space="preserve"> die </w:t>
-      </w:r>
-      <w:proofErr w:type="spellStart"/>
-      <w:r>
-        <w:rPr>
-          <w:lang w:val="en-US"/>
-        </w:rPr>
-        <w:t>Versionsverwaltung</w:t>
-      </w:r>
-      <w:proofErr w:type="spellEnd"/>
-      <w:r>
-        <w:rPr>
-          <w:lang w:val="en-US"/>
-        </w:rPr>
-        <w:t xml:space="preserve"> </w:t>
-      </w:r>
-      <w:proofErr w:type="spellStart"/>
-      <w:r>
-        <w:rPr>
-          <w:lang w:val="en-US"/>
-        </w:rPr>
-        <w:t>wurde</w:t>
-      </w:r>
-      <w:proofErr w:type="spellEnd"/>
-      <w:r>
-        <w:rPr>
-          <w:lang w:val="en-US"/>
-        </w:rPr>
-        <w:t xml:space="preserve"> d</w:t>
-      </w:r>
-      <w:r>
-        <w:rPr>
-          <w:lang w:val="en-US"/>
-        </w:rPr>
-        <w:t xml:space="preserve">ie Software Git </w:t>
-      </w:r>
-      <w:proofErr w:type="spellStart"/>
-      <w:r>
-        <w:rPr>
-          <w:lang w:val="en-US"/>
-        </w:rPr>
-        <w:t>verwendet</w:t>
-      </w:r>
-      <w:proofErr w:type="spellEnd"/>
-      <w:r>
-        <w:rPr>
-          <w:lang w:val="en-US"/>
-        </w:rPr>
-        <w:t xml:space="preserve">. </w:t>
-      </w:r>
-      <w:proofErr w:type="spellStart"/>
-      <w:r>
-        <w:rPr>
-          <w:lang w:val="en-US"/>
-        </w:rPr>
-        <w:t>Zudem</w:t>
-      </w:r>
-      <w:proofErr w:type="spellEnd"/>
-      <w:r>
-        <w:rPr>
-          <w:lang w:val="en-US"/>
-        </w:rPr>
-        <w:t xml:space="preserve"> </w:t>
-      </w:r>
-      <w:proofErr w:type="spellStart"/>
-      <w:r>
-        <w:rPr>
-          <w:lang w:val="en-US"/>
-        </w:rPr>
-        <w:t>wurde</w:t>
-      </w:r>
-      <w:proofErr w:type="spellEnd"/>
-      <w:r>
-        <w:rPr>
-          <w:lang w:val="en-US"/>
-        </w:rPr>
-        <w:t xml:space="preserve"> </w:t>
-      </w:r>
-      <w:proofErr w:type="spellStart"/>
-      <w:r>
-        <w:rPr>
-          <w:lang w:val="en-US"/>
-        </w:rPr>
-        <w:t>sich</w:t>
-      </w:r>
-      <w:proofErr w:type="spellEnd"/>
-      <w:r>
-        <w:rPr>
-          <w:lang w:val="en-US"/>
-        </w:rPr>
-        <w:t xml:space="preserve"> </w:t>
-      </w:r>
-      <w:proofErr w:type="spellStart"/>
-      <w:r>
-        <w:rPr>
-          <w:lang w:val="en-US"/>
-        </w:rPr>
-        <w:t>zu</w:t>
-      </w:r>
-      <w:proofErr w:type="spellEnd"/>
-      <w:r>
-        <w:rPr>
-          <w:lang w:val="en-US"/>
-        </w:rPr>
-        <w:t xml:space="preserve"> </w:t>
-      </w:r>
-      <w:proofErr w:type="spellStart"/>
-      <w:r>
-        <w:rPr>
-          <w:lang w:val="en-US"/>
-        </w:rPr>
-        <w:t>eine</w:t>
-      </w:r>
-      <w:r>
-        <w:rPr>
-          <w:lang w:val="en-US"/>
-        </w:rPr>
-        <w:t>m</w:t>
-      </w:r>
-      <w:proofErr w:type="spellEnd"/>
-      <w:r>
-        <w:rPr>
-          <w:lang w:val="en-US"/>
-        </w:rPr>
-        <w:t xml:space="preserve"> </w:t>
-      </w:r>
-      <w:proofErr w:type="spellStart"/>
-      <w:r>
-        <w:rPr>
-          <w:lang w:val="en-US"/>
-        </w:rPr>
-        <w:t>agilen</w:t>
-      </w:r>
-      <w:proofErr w:type="spellEnd"/>
-      <w:r>
-        <w:rPr>
-          <w:lang w:val="en-US"/>
-        </w:rPr>
-        <w:t xml:space="preserve"> </w:t>
-      </w:r>
-      <w:proofErr w:type="spellStart"/>
-      <w:r>
-        <w:rPr>
-          <w:lang w:val="en-US"/>
-        </w:rPr>
-        <w:t>Entwicklungsprozess</w:t>
-      </w:r>
-      <w:proofErr w:type="spellEnd"/>
-      <w:r>
-        <w:rPr>
-          <w:lang w:val="en-US"/>
-        </w:rPr>
-        <w:t xml:space="preserve"> </w:t>
-      </w:r>
-      <w:proofErr w:type="spellStart"/>
-      <w:r>
-        <w:rPr>
-          <w:lang w:val="en-US"/>
-        </w:rPr>
-        <w:t>entschieden</w:t>
-      </w:r>
-      <w:proofErr w:type="spellEnd"/>
-      <w:r>
-        <w:rPr>
-          <w:lang w:val="en-US"/>
-        </w:rPr>
-        <w:t>.</w:t>
-      </w:r>
-    </w:p>
-    <w:p>
-      <w:pPr>
-        <w:rPr>
-          <w:lang w:val="en-US"/>
-        </w:rPr>
-      </w:pPr>
-      <w:r>
-        <w:rPr>
-          <w:lang w:val="en-US"/>
-        </w:rPr>
-        <w:t xml:space="preserve">Die </w:t>
-      </w:r>
-      <w:proofErr w:type="spellStart"/>
-      <w:r>
-        <w:rPr>
-          <w:lang w:val="en-US"/>
-        </w:rPr>
-        <w:t>Anwendung</w:t>
-      </w:r>
-      <w:proofErr w:type="spellEnd"/>
-      <w:r>
-        <w:rPr>
-          <w:lang w:val="en-US"/>
-        </w:rPr>
-        <w:t xml:space="preserve"> </w:t>
-      </w:r>
-      <w:proofErr w:type="spellStart"/>
-      <w:r>
-        <w:rPr>
-          <w:lang w:val="en-US"/>
-        </w:rPr>
-        <w:t>soll</w:t>
-      </w:r>
-      <w:proofErr w:type="spellEnd"/>
-      <w:r>
-        <w:rPr>
-          <w:lang w:val="en-US"/>
-        </w:rPr>
-        <w:t xml:space="preserve"> </w:t>
-      </w:r>
-      <w:proofErr w:type="spellStart"/>
-      <w:r>
-        <w:rPr>
-          <w:lang w:val="en-US"/>
-        </w:rPr>
-        <w:t>eine</w:t>
-      </w:r>
-      <w:proofErr w:type="spellEnd"/>
-      <w:r>
-        <w:rPr>
-          <w:lang w:val="en-US"/>
-        </w:rPr>
-        <w:t xml:space="preserve"> </w:t>
-      </w:r>
-      <w:proofErr w:type="spellStart"/>
-      <w:r>
-        <w:rPr>
-          <w:lang w:val="en-US"/>
-        </w:rPr>
-        <w:t>klassische</w:t>
-      </w:r>
-      <w:proofErr w:type="spellEnd"/>
-      <w:r>
-        <w:rPr>
-          <w:lang w:val="en-US"/>
-        </w:rPr>
-        <w:t xml:space="preserve"> </w:t>
-      </w:r>
-      <w:proofErr w:type="spellStart"/>
-      <w:r>
-        <w:rPr>
-          <w:lang w:val="en-US"/>
-        </w:rPr>
-        <w:t>Webanwendung</w:t>
-      </w:r>
-      <w:proofErr w:type="spellEnd"/>
-      <w:r>
-        <w:rPr>
-          <w:lang w:val="en-US"/>
-        </w:rPr>
-        <w:t xml:space="preserve"> </w:t>
-      </w:r>
-      <w:proofErr w:type="spellStart"/>
-      <w:r>
-        <w:rPr>
-          <w:lang w:val="en-US"/>
-        </w:rPr>
-        <w:t>darstellen</w:t>
-      </w:r>
-      <w:proofErr w:type="spellEnd"/>
-      <w:r>
-        <w:rPr>
-          <w:lang w:val="en-US"/>
-        </w:rPr>
-        <w:t xml:space="preserve">. </w:t>
-      </w:r>
-      <w:proofErr w:type="spellStart"/>
-      <w:r>
-        <w:rPr>
-          <w:lang w:val="en-US"/>
-        </w:rPr>
-        <w:t>Als</w:t>
-      </w:r>
-      <w:proofErr w:type="spellEnd"/>
-      <w:r>
-        <w:rPr>
-          <w:lang w:val="en-US"/>
-        </w:rPr>
-        <w:t xml:space="preserve"> IDE </w:t>
-      </w:r>
-      <w:proofErr w:type="spellStart"/>
-      <w:r>
-        <w:rPr>
-          <w:lang w:val="en-US"/>
-        </w:rPr>
-        <w:t>wurde</w:t>
-      </w:r>
-      <w:proofErr w:type="spellEnd"/>
-      <w:r>
-        <w:rPr>
-          <w:lang w:val="en-US"/>
-        </w:rPr>
-        <w:t xml:space="preserve"> Visual Studio Code </w:t>
-      </w:r>
-      <w:proofErr w:type="spellStart"/>
-      <w:r>
-        <w:rPr>
-          <w:lang w:val="en-US"/>
-        </w:rPr>
-        <w:t>verwendet</w:t>
-      </w:r>
-      <w:proofErr w:type="spellEnd"/>
-      <w:r>
-        <w:rPr>
-          <w:lang w:val="en-US"/>
-        </w:rPr>
-        <w:t xml:space="preserve">. </w:t>
-      </w:r>
-      <w:proofErr w:type="spellStart"/>
-      <w:r>
-        <w:rPr>
-          <w:lang w:val="en-US"/>
-        </w:rPr>
-        <w:t>Unter</w:t>
-      </w:r>
-      <w:proofErr w:type="spellEnd"/>
-      <w:r>
-        <w:rPr>
-          <w:lang w:val="en-US"/>
-        </w:rPr>
-        <w:t xml:space="preserve"> </w:t>
-      </w:r>
-      <w:proofErr w:type="spellStart"/>
-      <w:r>
-        <w:rPr>
-          <w:lang w:val="en-US"/>
-        </w:rPr>
-        <w:t>anderem</w:t>
-      </w:r>
-      <w:proofErr w:type="spellEnd"/>
-      <w:r>
-        <w:rPr>
-          <w:lang w:val="en-US"/>
-        </w:rPr>
-        <w:t xml:space="preserve"> </w:t>
-      </w:r>
-      <w:proofErr w:type="spellStart"/>
-      <w:r>
-        <w:rPr>
-          <w:lang w:val="en-US"/>
-        </w:rPr>
-        <w:t>werden</w:t>
-      </w:r>
-      <w:proofErr w:type="spellEnd"/>
-      <w:r>
-        <w:rPr>
-          <w:lang w:val="en-US"/>
-        </w:rPr>
-        <w:t xml:space="preserve"> Node.js in </w:t>
-      </w:r>
-      <w:proofErr w:type="spellStart"/>
-      <w:r>
-        <w:rPr>
-          <w:lang w:val="en-US"/>
-        </w:rPr>
-        <w:t>Kombination</w:t>
-      </w:r>
-      <w:proofErr w:type="spellEnd"/>
-      <w:r>
-        <w:rPr>
-          <w:lang w:val="en-US"/>
-        </w:rPr>
-        <w:t xml:space="preserve"> </w:t>
-      </w:r>
-      <w:proofErr w:type="spellStart"/>
-      <w:r>
-        <w:rPr>
-          <w:lang w:val="en-US"/>
-        </w:rPr>
-        <w:t>mit</w:t>
-      </w:r>
-      <w:proofErr w:type="spellEnd"/>
-      <w:r>
-        <w:rPr>
-          <w:lang w:val="en-US"/>
-        </w:rPr>
-        <w:t xml:space="preserve"> </w:t>
-      </w:r>
-      <w:proofErr w:type="spellStart"/>
-      <w:r>
-        <w:rPr>
-          <w:lang w:val="en-US"/>
-        </w:rPr>
-        <w:t>npm</w:t>
-      </w:r>
-      <w:proofErr w:type="spellEnd"/>
-      <w:r>
-        <w:rPr>
-          <w:lang w:val="en-US"/>
-        </w:rPr>
-        <w:t xml:space="preserve"> </w:t>
-      </w:r>
-      <w:proofErr w:type="spellStart"/>
-      <w:r>
-        <w:rPr>
-          <w:lang w:val="en-US"/>
-        </w:rPr>
-        <w:t>genutzt</w:t>
-      </w:r>
-      <w:proofErr w:type="spellEnd"/>
-      <w:r>
-        <w:rPr>
-          <w:lang w:val="en-US"/>
-        </w:rPr>
-        <w:t xml:space="preserve">. </w:t>
-      </w:r>
-      <w:proofErr w:type="spellStart"/>
-      <w:r>
-        <w:rPr>
-          <w:lang w:val="en-US"/>
-        </w:rPr>
-        <w:t>Für</w:t>
-      </w:r>
-      <w:proofErr w:type="spellEnd"/>
-      <w:r>
-        <w:rPr>
-          <w:lang w:val="en-US"/>
-        </w:rPr>
-        <w:t xml:space="preserve"> die GUI </w:t>
-      </w:r>
-      <w:proofErr w:type="spellStart"/>
-      <w:r>
-        <w:rPr>
-          <w:lang w:val="en-US"/>
-        </w:rPr>
-        <w:t>wird</w:t>
-      </w:r>
-      <w:proofErr w:type="spellEnd"/>
-      <w:r>
-        <w:rPr>
-          <w:lang w:val="en-US"/>
-        </w:rPr>
-        <w:t xml:space="preserve"> HTML in </w:t>
-      </w:r>
-      <w:proofErr w:type="spellStart"/>
-      <w:r>
-        <w:rPr>
-          <w:lang w:val="en-US"/>
-        </w:rPr>
-        <w:t>Kombination</w:t>
-      </w:r>
-      <w:proofErr w:type="spellEnd"/>
-      <w:r>
-        <w:rPr>
-          <w:lang w:val="en-US"/>
-        </w:rPr>
-        <w:t xml:space="preserve"> </w:t>
-      </w:r>
-      <w:proofErr w:type="spellStart"/>
-      <w:r>
-        <w:rPr>
-          <w:lang w:val="en-US"/>
-        </w:rPr>
-        <w:t>mit</w:t>
-      </w:r>
-      <w:proofErr w:type="spellEnd"/>
-      <w:r>
-        <w:rPr>
-          <w:lang w:val="en-US"/>
-        </w:rPr>
-        <w:t xml:space="preserve"> CSS und </w:t>
-      </w:r>
-      <w:proofErr w:type="spellStart"/>
-      <w:r>
-        <w:rPr>
-          <w:lang w:val="en-US"/>
-        </w:rPr>
-        <w:t>Javascript</w:t>
-      </w:r>
-      <w:proofErr w:type="spellEnd"/>
-      <w:r>
-        <w:rPr>
-          <w:lang w:val="en-US"/>
-        </w:rPr>
-        <w:t xml:space="preserve"> </w:t>
-      </w:r>
-      <w:proofErr w:type="spellStart"/>
-      <w:r>
-        <w:rPr>
-          <w:lang w:val="en-US"/>
-        </w:rPr>
-        <w:t>verwendet</w:t>
-      </w:r>
-      <w:proofErr w:type="spellEnd"/>
-      <w:r>
-        <w:rPr>
-          <w:lang w:val="en-US"/>
-        </w:rPr>
-        <w:t>.</w:t>
-      </w:r>
-    </w:p>
-    <w:p>
-      <w:pPr>
-        <w:pStyle w:val="berschrift2"/>
-        <w:rPr>
-          <w:lang w:val="en-US"/>
-        </w:rPr>
-      </w:pPr>
-      <w:bookmarkStart w:id="34" w:name="_Toc536192289"/>
-      <w:proofErr w:type="spellStart"/>
-      <w:r>
-        <w:rPr>
-          <w:lang w:val="en-US"/>
-        </w:rPr>
-        <w:t>Projektaufteilung</w:t>
       </w:r>
       <w:bookmarkEnd w:id="34"/>
       <w:proofErr w:type="spellEnd"/>
@@ -12276,24 +11777,32 @@
           <w:lang w:val="en-US"/>
         </w:rPr>
       </w:pPr>
-      <w:r>
-        <w:rPr>
-          <w:lang w:val="en-US"/>
-        </w:rPr>
-        <w:t xml:space="preserve">Das </w:t>
-      </w:r>
       <w:proofErr w:type="spellStart"/>
       <w:r>
         <w:rPr>
           <w:lang w:val="en-US"/>
         </w:rPr>
-        <w:t>Projekt</w:t>
+        <w:t>Für</w:t>
       </w:r>
       <w:proofErr w:type="spellEnd"/>
       <w:r>
         <w:rPr>
           <w:lang w:val="en-US"/>
         </w:rPr>
+        <w:t xml:space="preserve"> die </w:t>
+      </w:r>
+      <w:proofErr w:type="spellStart"/>
+      <w:r>
+        <w:rPr>
+          <w:lang w:val="en-US"/>
+        </w:rPr>
+        <w:t>Versionsverwaltung</w:t>
+      </w:r>
+      <w:proofErr w:type="spellEnd"/>
+      <w:r>
+        <w:rPr>
+          <w:lang w:val="en-US"/>
+        </w:rPr>
         <w:t xml:space="preserve"> </w:t>
       </w:r>
       <w:proofErr w:type="spellStart"/>
@@ -12301,6 +11810,409 @@
         <w:rPr>
           <w:lang w:val="en-US"/>
         </w:rPr>
+        <w:t>wurde</w:t>
+      </w:r>
+      <w:proofErr w:type="spellEnd"/>
+      <w:r>
+        <w:rPr>
+          <w:lang w:val="en-US"/>
+        </w:rPr>
+        <w:t xml:space="preserve"> d</w:t>
+      </w:r>
+      <w:r>
+        <w:rPr>
+          <w:lang w:val="en-US"/>
+        </w:rPr>
+        <w:t xml:space="preserve">ie Software Git </w:t>
+      </w:r>
+      <w:proofErr w:type="spellStart"/>
+      <w:r>
+        <w:rPr>
+          <w:lang w:val="en-US"/>
+        </w:rPr>
+        <w:t>verwendet</w:t>
+      </w:r>
+      <w:proofErr w:type="spellEnd"/>
+      <w:r>
+        <w:rPr>
+          <w:lang w:val="en-US"/>
+        </w:rPr>
+        <w:t xml:space="preserve">. </w:t>
+      </w:r>
+      <w:proofErr w:type="spellStart"/>
+      <w:r>
+        <w:rPr>
+          <w:lang w:val="en-US"/>
+        </w:rPr>
+        <w:t>Zudem</w:t>
+      </w:r>
+      <w:proofErr w:type="spellEnd"/>
+      <w:r>
+        <w:rPr>
+          <w:lang w:val="en-US"/>
+        </w:rPr>
+        <w:t xml:space="preserve"> </w:t>
+      </w:r>
+      <w:proofErr w:type="spellStart"/>
+      <w:r>
+        <w:rPr>
+          <w:lang w:val="en-US"/>
+        </w:rPr>
+        <w:t>wurde</w:t>
+      </w:r>
+      <w:proofErr w:type="spellEnd"/>
+      <w:r>
+        <w:rPr>
+          <w:lang w:val="en-US"/>
+        </w:rPr>
+        <w:t xml:space="preserve"> </w:t>
+      </w:r>
+      <w:proofErr w:type="spellStart"/>
+      <w:r>
+        <w:rPr>
+          <w:lang w:val="en-US"/>
+        </w:rPr>
+        <w:t>sich</w:t>
+      </w:r>
+      <w:proofErr w:type="spellEnd"/>
+      <w:r>
+        <w:rPr>
+          <w:lang w:val="en-US"/>
+        </w:rPr>
+        <w:t xml:space="preserve"> </w:t>
+      </w:r>
+      <w:proofErr w:type="spellStart"/>
+      <w:r>
+        <w:rPr>
+          <w:lang w:val="en-US"/>
+        </w:rPr>
+        <w:t>zu</w:t>
+      </w:r>
+      <w:proofErr w:type="spellEnd"/>
+      <w:r>
+        <w:rPr>
+          <w:lang w:val="en-US"/>
+        </w:rPr>
+        <w:t xml:space="preserve"> </w:t>
+      </w:r>
+      <w:proofErr w:type="spellStart"/>
+      <w:r>
+        <w:rPr>
+          <w:lang w:val="en-US"/>
+        </w:rPr>
+        <w:t>eine</w:t>
+      </w:r>
+      <w:r>
+        <w:rPr>
+          <w:lang w:val="en-US"/>
+        </w:rPr>
+        <w:t>m</w:t>
+      </w:r>
+      <w:proofErr w:type="spellEnd"/>
+      <w:r>
+        <w:rPr>
+          <w:lang w:val="en-US"/>
+        </w:rPr>
+        <w:t xml:space="preserve"> </w:t>
+      </w:r>
+      <w:proofErr w:type="spellStart"/>
+      <w:r>
+        <w:rPr>
+          <w:lang w:val="en-US"/>
+        </w:rPr>
+        <w:t>agilen</w:t>
+      </w:r>
+      <w:proofErr w:type="spellEnd"/>
+      <w:r>
+        <w:rPr>
+          <w:lang w:val="en-US"/>
+        </w:rPr>
+        <w:t xml:space="preserve"> </w:t>
+      </w:r>
+      <w:proofErr w:type="spellStart"/>
+      <w:r>
+        <w:rPr>
+          <w:lang w:val="en-US"/>
+        </w:rPr>
+        <w:t>Entwicklungsprozess</w:t>
+      </w:r>
+      <w:proofErr w:type="spellEnd"/>
+      <w:r>
+        <w:rPr>
+          <w:lang w:val="en-US"/>
+        </w:rPr>
+        <w:t xml:space="preserve"> </w:t>
+      </w:r>
+      <w:proofErr w:type="spellStart"/>
+      <w:r>
+        <w:rPr>
+          <w:lang w:val="en-US"/>
+        </w:rPr>
+        <w:t>entschieden</w:t>
+      </w:r>
+      <w:proofErr w:type="spellEnd"/>
+      <w:r>
+        <w:rPr>
+          <w:lang w:val="en-US"/>
+        </w:rPr>
+        <w:t>.</w:t>
+      </w:r>
+    </w:p>
+    <w:p>
+      <w:pPr>
+        <w:rPr>
+          <w:lang w:val="en-US"/>
+        </w:rPr>
+      </w:pPr>
+      <w:r>
+        <w:rPr>
+          <w:lang w:val="en-US"/>
+        </w:rPr>
+        <w:t xml:space="preserve">Die </w:t>
+      </w:r>
+      <w:proofErr w:type="spellStart"/>
+      <w:r>
+        <w:rPr>
+          <w:lang w:val="en-US"/>
+        </w:rPr>
+        <w:t>Anwendung</w:t>
+      </w:r>
+      <w:proofErr w:type="spellEnd"/>
+      <w:r>
+        <w:rPr>
+          <w:lang w:val="en-US"/>
+        </w:rPr>
+        <w:t xml:space="preserve"> </w:t>
+      </w:r>
+      <w:proofErr w:type="spellStart"/>
+      <w:r>
+        <w:rPr>
+          <w:lang w:val="en-US"/>
+        </w:rPr>
+        <w:t>soll</w:t>
+      </w:r>
+      <w:proofErr w:type="spellEnd"/>
+      <w:r>
+        <w:rPr>
+          <w:lang w:val="en-US"/>
+        </w:rPr>
+        <w:t xml:space="preserve"> </w:t>
+      </w:r>
+      <w:proofErr w:type="spellStart"/>
+      <w:r>
+        <w:rPr>
+          <w:lang w:val="en-US"/>
+        </w:rPr>
+        <w:t>eine</w:t>
+      </w:r>
+      <w:proofErr w:type="spellEnd"/>
+      <w:r>
+        <w:rPr>
+          <w:lang w:val="en-US"/>
+        </w:rPr>
+        <w:t xml:space="preserve"> </w:t>
+      </w:r>
+      <w:proofErr w:type="spellStart"/>
+      <w:r>
+        <w:rPr>
+          <w:lang w:val="en-US"/>
+        </w:rPr>
+        <w:t>klassische</w:t>
+      </w:r>
+      <w:proofErr w:type="spellEnd"/>
+      <w:r>
+        <w:rPr>
+          <w:lang w:val="en-US"/>
+        </w:rPr>
+        <w:t xml:space="preserve"> </w:t>
+      </w:r>
+      <w:proofErr w:type="spellStart"/>
+      <w:r>
+        <w:rPr>
+          <w:lang w:val="en-US"/>
+        </w:rPr>
+        <w:t>Webanwendung</w:t>
+      </w:r>
+      <w:proofErr w:type="spellEnd"/>
+      <w:r>
+        <w:rPr>
+          <w:lang w:val="en-US"/>
+        </w:rPr>
+        <w:t xml:space="preserve"> </w:t>
+      </w:r>
+      <w:proofErr w:type="spellStart"/>
+      <w:r>
+        <w:rPr>
+          <w:lang w:val="en-US"/>
+        </w:rPr>
+        <w:t>darstellen</w:t>
+      </w:r>
+      <w:proofErr w:type="spellEnd"/>
+      <w:r>
+        <w:rPr>
+          <w:lang w:val="en-US"/>
+        </w:rPr>
+        <w:t xml:space="preserve">. </w:t>
+      </w:r>
+      <w:proofErr w:type="spellStart"/>
+      <w:r>
+        <w:rPr>
+          <w:lang w:val="en-US"/>
+        </w:rPr>
+        <w:t>Als</w:t>
+      </w:r>
+      <w:proofErr w:type="spellEnd"/>
+      <w:r>
+        <w:rPr>
+          <w:lang w:val="en-US"/>
+        </w:rPr>
+        <w:t xml:space="preserve"> IDE </w:t>
+      </w:r>
+      <w:proofErr w:type="spellStart"/>
+      <w:r>
+        <w:rPr>
+          <w:lang w:val="en-US"/>
+        </w:rPr>
+        <w:t>wurde</w:t>
+      </w:r>
+      <w:proofErr w:type="spellEnd"/>
+      <w:r>
+        <w:rPr>
+          <w:lang w:val="en-US"/>
+        </w:rPr>
+        <w:t xml:space="preserve"> Visual Studio Code </w:t>
+      </w:r>
+      <w:proofErr w:type="spellStart"/>
+      <w:r>
+        <w:rPr>
+          <w:lang w:val="en-US"/>
+        </w:rPr>
+        <w:t>verwendet</w:t>
+      </w:r>
+      <w:proofErr w:type="spellEnd"/>
+      <w:r>
+        <w:rPr>
+          <w:lang w:val="en-US"/>
+        </w:rPr>
+        <w:t xml:space="preserve">. </w:t>
+      </w:r>
+      <w:proofErr w:type="spellStart"/>
+      <w:r>
+        <w:rPr>
+          <w:lang w:val="en-US"/>
+        </w:rPr>
+        <w:t>Unter</w:t>
+      </w:r>
+      <w:proofErr w:type="spellEnd"/>
+      <w:r>
+        <w:rPr>
+          <w:lang w:val="en-US"/>
+        </w:rPr>
+        <w:t xml:space="preserve"> </w:t>
+      </w:r>
+      <w:proofErr w:type="spellStart"/>
+      <w:r>
+        <w:rPr>
+          <w:lang w:val="en-US"/>
+        </w:rPr>
+        <w:t>anderem</w:t>
+      </w:r>
+      <w:proofErr w:type="spellEnd"/>
+      <w:r>
+        <w:rPr>
+          <w:lang w:val="en-US"/>
+        </w:rPr>
+        <w:t xml:space="preserve"> </w:t>
+      </w:r>
+      <w:proofErr w:type="spellStart"/>
+      <w:r>
+        <w:rPr>
+          <w:lang w:val="en-US"/>
+        </w:rPr>
+        <w:t>werden</w:t>
+      </w:r>
+      <w:proofErr w:type="spellEnd"/>
+      <w:r>
+        <w:rPr>
+          <w:lang w:val="en-US"/>
+        </w:rPr>
+        <w:t xml:space="preserve"> Node.js in </w:t>
+      </w:r>
+      <w:proofErr w:type="spellStart"/>
+      <w:r>
+        <w:rPr>
+          <w:lang w:val="en-US"/>
+        </w:rPr>
+        <w:t>Kombination</w:t>
+      </w:r>
+      <w:proofErr w:type="spellEnd"/>
+      <w:r>
+        <w:rPr>
+          <w:lang w:val="en-US"/>
+        </w:rPr>
+        <w:t xml:space="preserve"> </w:t>
+      </w:r>
+      <w:proofErr w:type="spellStart"/>
+      <w:r>
+        <w:rPr>
+          <w:lang w:val="en-US"/>
+        </w:rPr>
+        <w:t>mit</w:t>
+      </w:r>
+      <w:proofErr w:type="spellEnd"/>
+      <w:r>
+        <w:rPr>
+          <w:lang w:val="en-US"/>
+        </w:rPr>
+        <w:t xml:space="preserve"> </w:t>
+      </w:r>
+      <w:proofErr w:type="spellStart"/>
+      <w:r>
+        <w:rPr>
+          <w:lang w:val="en-US"/>
+        </w:rPr>
+        <w:t>npm</w:t>
+      </w:r>
+      <w:proofErr w:type="spellEnd"/>
+      <w:r>
+        <w:rPr>
+          <w:lang w:val="en-US"/>
+        </w:rPr>
+        <w:t xml:space="preserve"> </w:t>
+      </w:r>
+      <w:proofErr w:type="spellStart"/>
+      <w:r>
+        <w:rPr>
+          <w:lang w:val="en-US"/>
+        </w:rPr>
+        <w:t>genutzt</w:t>
+      </w:r>
+      <w:proofErr w:type="spellEnd"/>
+      <w:r>
+        <w:rPr>
+          <w:lang w:val="en-US"/>
+        </w:rPr>
+        <w:t xml:space="preserve">. </w:t>
+      </w:r>
+      <w:proofErr w:type="spellStart"/>
+      <w:r>
+        <w:rPr>
+          <w:lang w:val="en-US"/>
+        </w:rPr>
+        <w:t>Für</w:t>
+      </w:r>
+      <w:proofErr w:type="spellEnd"/>
+      <w:r>
+        <w:rPr>
+          <w:lang w:val="en-US"/>
+        </w:rPr>
+        <w:t xml:space="preserve"> die GUI </w:t>
+      </w:r>
+      <w:proofErr w:type="spellStart"/>
+      <w:r>
+        <w:rPr>
+          <w:lang w:val="en-US"/>
+        </w:rPr>
         <w:t>wird</w:t>
       </w:r>
       <w:proofErr w:type="spellEnd"/>
@@ -12308,14 +12220,14 @@
         <w:rPr>
           <w:lang w:val="en-US"/>
         </w:rPr>
-        <w:t xml:space="preserve"> von </w:t>
+        <w:t xml:space="preserve"> HTML in </w:t>
       </w:r>
       <w:proofErr w:type="spellStart"/>
       <w:r>
         <w:rPr>
           <w:lang w:val="en-US"/>
         </w:rPr>
-        <w:t>drei</w:t>
+        <w:t>Kombination</w:t>
       </w:r>
       <w:proofErr w:type="spellEnd"/>
       <w:r>
@@ -12329,13 +12241,27 @@
         <w:rPr>
           <w:lang w:val="en-US"/>
         </w:rPr>
-        <w:t>Personen</w:t>
+        <w:t>mit</w:t>
       </w:r>
       <w:proofErr w:type="spellEnd"/>
       <w:r>
         <w:rPr>
           <w:lang w:val="en-US"/>
         </w:rPr>
+        <w:t xml:space="preserve"> CSS und </w:t>
+      </w:r>
+      <w:proofErr w:type="spellStart"/>
+      <w:r>
+        <w:rPr>
+          <w:lang w:val="en-US"/>
+        </w:rPr>
+        <w:t>Javascript</w:t>
+      </w:r>
+      <w:proofErr w:type="spellEnd"/>
+      <w:r>
+        <w:rPr>
+          <w:lang w:val="en-US"/>
+        </w:rPr>
         <w:t xml:space="preserve"> </w:t>
       </w:r>
       <w:proofErr w:type="spellStart"/>
@@ -12343,237 +12269,7 @@
         <w:rPr>
           <w:lang w:val="en-US"/>
         </w:rPr>
-        <w:t>durchgeführt</w:t>
-      </w:r>
-      <w:proofErr w:type="spellEnd"/>
-      <w:r>
-        <w:rPr>
-          <w:lang w:val="en-US"/>
-        </w:rPr>
-        <w:t xml:space="preserve"> und so </w:t>
-      </w:r>
-      <w:proofErr w:type="spellStart"/>
-      <w:r>
-        <w:rPr>
-          <w:lang w:val="en-US"/>
-        </w:rPr>
-        <w:t>aufgeteilt</w:t>
-      </w:r>
-      <w:proofErr w:type="spellEnd"/>
-      <w:r>
-        <w:rPr>
-          <w:lang w:val="en-US"/>
-        </w:rPr>
-        <w:t xml:space="preserve">, </w:t>
-      </w:r>
-      <w:proofErr w:type="spellStart"/>
-      <w:r>
-        <w:rPr>
-          <w:lang w:val="en-US"/>
-        </w:rPr>
-        <w:t>dass</w:t>
-      </w:r>
-      <w:proofErr w:type="spellEnd"/>
-      <w:r>
-        <w:rPr>
-          <w:lang w:val="en-US"/>
-        </w:rPr>
-        <w:t xml:space="preserve"> </w:t>
-      </w:r>
-      <w:proofErr w:type="spellStart"/>
-      <w:r>
-        <w:rPr>
-          <w:lang w:val="en-US"/>
-        </w:rPr>
-        <w:t>eine</w:t>
-      </w:r>
-      <w:proofErr w:type="spellEnd"/>
-      <w:r>
-        <w:rPr>
-          <w:lang w:val="en-US"/>
-        </w:rPr>
-        <w:t xml:space="preserve"> Person </w:t>
-      </w:r>
-      <w:proofErr w:type="spellStart"/>
-      <w:r>
-        <w:rPr>
-          <w:lang w:val="en-US"/>
-        </w:rPr>
-        <w:t>für</w:t>
-      </w:r>
-      <w:proofErr w:type="spellEnd"/>
-      <w:r>
-        <w:rPr>
-          <w:lang w:val="en-US"/>
-        </w:rPr>
-        <w:t xml:space="preserve"> die </w:t>
-      </w:r>
-      <w:proofErr w:type="spellStart"/>
-      <w:r>
-        <w:rPr>
-          <w:lang w:val="en-US"/>
-        </w:rPr>
-        <w:t>Anwendung</w:t>
-      </w:r>
-      <w:proofErr w:type="spellEnd"/>
-      <w:r>
-        <w:rPr>
-          <w:lang w:val="en-US"/>
-        </w:rPr>
-        <w:t xml:space="preserve"> und </w:t>
-      </w:r>
-      <w:proofErr w:type="spellStart"/>
-      <w:r>
-        <w:rPr>
-          <w:lang w:val="en-US"/>
-        </w:rPr>
-        <w:t>eine</w:t>
-      </w:r>
-      <w:proofErr w:type="spellEnd"/>
-      <w:r>
-        <w:rPr>
-          <w:lang w:val="en-US"/>
-        </w:rPr>
-        <w:t xml:space="preserve"> </w:t>
-      </w:r>
-      <w:proofErr w:type="spellStart"/>
-      <w:r>
-        <w:rPr>
-          <w:lang w:val="en-US"/>
-        </w:rPr>
-        <w:t>für</w:t>
-      </w:r>
-      <w:proofErr w:type="spellEnd"/>
-      <w:r>
-        <w:rPr>
-          <w:lang w:val="en-US"/>
-        </w:rPr>
-        <w:t xml:space="preserve"> die </w:t>
-      </w:r>
-      <w:proofErr w:type="spellStart"/>
-      <w:r>
-        <w:rPr>
-          <w:lang w:val="en-US"/>
-        </w:rPr>
-        <w:t>Dokumentation</w:t>
-      </w:r>
-      <w:proofErr w:type="spellEnd"/>
-      <w:r>
-        <w:rPr>
-          <w:lang w:val="en-US"/>
-        </w:rPr>
-        <w:t xml:space="preserve"> </w:t>
-      </w:r>
-      <w:proofErr w:type="spellStart"/>
-      <w:r>
-        <w:rPr>
-          <w:lang w:val="en-US"/>
-        </w:rPr>
-        <w:t>verantwortlich</w:t>
-      </w:r>
-      <w:proofErr w:type="spellEnd"/>
-      <w:r>
-        <w:rPr>
-          <w:lang w:val="en-US"/>
-        </w:rPr>
-        <w:t xml:space="preserve"> </w:t>
-      </w:r>
-      <w:proofErr w:type="spellStart"/>
-      <w:r>
-        <w:rPr>
-          <w:lang w:val="en-US"/>
-        </w:rPr>
-        <w:t>ist</w:t>
-      </w:r>
-      <w:proofErr w:type="spellEnd"/>
-      <w:r>
-        <w:rPr>
-          <w:lang w:val="en-US"/>
-        </w:rPr>
-        <w:t xml:space="preserve">. Die </w:t>
-      </w:r>
-      <w:proofErr w:type="spellStart"/>
-      <w:r>
-        <w:rPr>
-          <w:lang w:val="en-US"/>
-        </w:rPr>
-        <w:t>dritte</w:t>
-      </w:r>
-      <w:proofErr w:type="spellEnd"/>
-      <w:r>
-        <w:rPr>
-          <w:lang w:val="en-US"/>
-        </w:rPr>
-        <w:t xml:space="preserve"> Person </w:t>
-      </w:r>
-      <w:proofErr w:type="spellStart"/>
-      <w:r>
-        <w:rPr>
-          <w:lang w:val="en-US"/>
-        </w:rPr>
-        <w:t>stellt</w:t>
-      </w:r>
-      <w:proofErr w:type="spellEnd"/>
-      <w:r>
-        <w:rPr>
-          <w:lang w:val="en-US"/>
-        </w:rPr>
-        <w:t xml:space="preserve"> die </w:t>
-      </w:r>
-      <w:proofErr w:type="spellStart"/>
-      <w:r>
-        <w:rPr>
-          <w:lang w:val="en-US"/>
-        </w:rPr>
-        <w:t>Schnittstelle</w:t>
-      </w:r>
-      <w:proofErr w:type="spellEnd"/>
-      <w:r>
-        <w:rPr>
-          <w:lang w:val="en-US"/>
-        </w:rPr>
-        <w:t xml:space="preserve"> </w:t>
-      </w:r>
-      <w:proofErr w:type="spellStart"/>
-      <w:r>
-        <w:rPr>
-          <w:lang w:val="en-US"/>
-        </w:rPr>
-        <w:t>beide</w:t>
-      </w:r>
-      <w:r>
-        <w:rPr>
-          <w:lang w:val="en-US"/>
-        </w:rPr>
-        <w:t>r</w:t>
-      </w:r>
-      <w:proofErr w:type="spellEnd"/>
-      <w:r>
-        <w:rPr>
-          <w:lang w:val="en-US"/>
-        </w:rPr>
-        <w:t xml:space="preserve"> </w:t>
-      </w:r>
-      <w:proofErr w:type="spellStart"/>
-      <w:r>
-        <w:rPr>
-          <w:lang w:val="en-US"/>
-        </w:rPr>
-        <w:t>Komponenten</w:t>
-      </w:r>
-      <w:proofErr w:type="spellEnd"/>
-      <w:r>
-        <w:rPr>
-          <w:lang w:val="en-US"/>
-        </w:rPr>
-        <w:t xml:space="preserve"> </w:t>
-      </w:r>
-      <w:proofErr w:type="spellStart"/>
-      <w:r>
-        <w:rPr>
-          <w:lang w:val="en-US"/>
-        </w:rPr>
-        <w:t>dar</w:t>
+        <w:t>verwendet</w:t>
       </w:r>
       <w:proofErr w:type="spellEnd"/>
       <w:r>
@@ -12590,13 +12286,13 @@
           <w:lang w:val="en-US"/>
         </w:rPr>
       </w:pPr>
-      <w:bookmarkStart w:id="35" w:name="_Toc536192290"/>
+      <w:bookmarkStart w:id="35" w:name="_Toc536192289"/>
       <w:proofErr w:type="spellStart"/>
       <w:r>
         <w:rPr>
           <w:lang w:val="en-US"/>
         </w:rPr>
-        <w:t>Oberfläche</w:t>
+        <w:t>Projektaufteilung</w:t>
       </w:r>
       <w:bookmarkEnd w:id="35"/>
       <w:proofErr w:type="spellEnd"/>
@@ -12607,12 +12303,18 @@
           <w:lang w:val="en-US"/>
         </w:rPr>
       </w:pPr>
+      <w:r>
+        <w:rPr>
+          <w:lang w:val="en-US"/>
+        </w:rPr>
+        <w:t xml:space="preserve">Das </w:t>
+      </w:r>
       <w:proofErr w:type="spellStart"/>
       <w:r>
         <w:rPr>
           <w:lang w:val="en-US"/>
         </w:rPr>
-        <w:t>Zur</w:t>
+        <w:t>Projekt</w:t>
       </w:r>
       <w:proofErr w:type="spellEnd"/>
       <w:r>
@@ -12626,13 +12328,27 @@
         <w:rPr>
           <w:lang w:val="en-US"/>
         </w:rPr>
-        <w:t>Darstellung</w:t>
+        <w:t>wird</w:t>
       </w:r>
       <w:proofErr w:type="spellEnd"/>
       <w:r>
         <w:rPr>
           <w:lang w:val="en-US"/>
         </w:rPr>
+        <w:t xml:space="preserve"> von </w:t>
+      </w:r>
+      <w:proofErr w:type="spellStart"/>
+      <w:r>
+        <w:rPr>
+          <w:lang w:val="en-US"/>
+        </w:rPr>
+        <w:t>drei</w:t>
+      </w:r>
+      <w:proofErr w:type="spellEnd"/>
+      <w:r>
+        <w:rPr>
+          <w:lang w:val="en-US"/>
+        </w:rPr>
         <w:t xml:space="preserve"> </w:t>
       </w:r>
       <w:proofErr w:type="spellStart"/>
@@ -12640,7 +12356,7 @@
         <w:rPr>
           <w:lang w:val="en-US"/>
         </w:rPr>
-        <w:t>soll</w:t>
+        <w:t>Personen</w:t>
       </w:r>
       <w:proofErr w:type="spellEnd"/>
       <w:r>
@@ -12654,6 +12370,48 @@
         <w:rPr>
           <w:lang w:val="en-US"/>
         </w:rPr>
+        <w:t>durchgeführt</w:t>
+      </w:r>
+      <w:proofErr w:type="spellEnd"/>
+      <w:r>
+        <w:rPr>
+          <w:lang w:val="en-US"/>
+        </w:rPr>
+        <w:t xml:space="preserve"> und so </w:t>
+      </w:r>
+      <w:proofErr w:type="spellStart"/>
+      <w:r>
+        <w:rPr>
+          <w:lang w:val="en-US"/>
+        </w:rPr>
+        <w:t>aufgeteilt</w:t>
+      </w:r>
+      <w:proofErr w:type="spellEnd"/>
+      <w:r>
+        <w:rPr>
+          <w:lang w:val="en-US"/>
+        </w:rPr>
+        <w:t xml:space="preserve">, </w:t>
+      </w:r>
+      <w:proofErr w:type="spellStart"/>
+      <w:r>
+        <w:rPr>
+          <w:lang w:val="en-US"/>
+        </w:rPr>
+        <w:t>dass</w:t>
+      </w:r>
+      <w:proofErr w:type="spellEnd"/>
+      <w:r>
+        <w:rPr>
+          <w:lang w:val="en-US"/>
+        </w:rPr>
+        <w:t xml:space="preserve"> </w:t>
+      </w:r>
+      <w:proofErr w:type="spellStart"/>
+      <w:r>
+        <w:rPr>
+          <w:lang w:val="en-US"/>
+        </w:rPr>
         <w:t>eine</w:t>
       </w:r>
       <w:proofErr w:type="spellEnd"/>
@@ -12661,6 +12419,48 @@
         <w:rPr>
           <w:lang w:val="en-US"/>
         </w:rPr>
+        <w:t xml:space="preserve"> Person </w:t>
+      </w:r>
+      <w:proofErr w:type="spellStart"/>
+      <w:r>
+        <w:rPr>
+          <w:lang w:val="en-US"/>
+        </w:rPr>
+        <w:t>für</w:t>
+      </w:r>
+      <w:proofErr w:type="spellEnd"/>
+      <w:r>
+        <w:rPr>
+          <w:lang w:val="en-US"/>
+        </w:rPr>
+        <w:t xml:space="preserve"> die </w:t>
+      </w:r>
+      <w:proofErr w:type="spellStart"/>
+      <w:r>
+        <w:rPr>
+          <w:lang w:val="en-US"/>
+        </w:rPr>
+        <w:t>Anwendung</w:t>
+      </w:r>
+      <w:proofErr w:type="spellEnd"/>
+      <w:r>
+        <w:rPr>
+          <w:lang w:val="en-US"/>
+        </w:rPr>
+        <w:t xml:space="preserve"> und </w:t>
+      </w:r>
+      <w:proofErr w:type="spellStart"/>
+      <w:r>
+        <w:rPr>
+          <w:lang w:val="en-US"/>
+        </w:rPr>
+        <w:t>eine</w:t>
+      </w:r>
+      <w:proofErr w:type="spellEnd"/>
+      <w:r>
+        <w:rPr>
+          <w:lang w:val="en-US"/>
+        </w:rPr>
         <w:t xml:space="preserve"> </w:t>
       </w:r>
       <w:proofErr w:type="spellStart"/>
@@ -12668,13 +12468,27 @@
         <w:rPr>
           <w:lang w:val="en-US"/>
         </w:rPr>
-        <w:t>ungefähre</w:t>
+        <w:t>für</w:t>
       </w:r>
       <w:proofErr w:type="spellEnd"/>
       <w:r>
         <w:rPr>
           <w:lang w:val="en-US"/>
         </w:rPr>
+        <w:t xml:space="preserve"> die </w:t>
+      </w:r>
+      <w:proofErr w:type="spellStart"/>
+      <w:r>
+        <w:rPr>
+          <w:lang w:val="en-US"/>
+        </w:rPr>
+        <w:t>Dokumentation</w:t>
+      </w:r>
+      <w:proofErr w:type="spellEnd"/>
+      <w:r>
+        <w:rPr>
+          <w:lang w:val="en-US"/>
+        </w:rPr>
         <w:t xml:space="preserve"> </w:t>
       </w:r>
       <w:proofErr w:type="spellStart"/>
@@ -12682,27 +12496,69 @@
         <w:rPr>
           <w:lang w:val="en-US"/>
         </w:rPr>
-        <w:t>Karte</w:t>
+        <w:t>verantwortlich</w:t>
       </w:r>
       <w:proofErr w:type="spellEnd"/>
       <w:r>
         <w:rPr>
           <w:lang w:val="en-US"/>
         </w:rPr>
-        <w:t xml:space="preserve"> von Europa </w:t>
+        <w:t xml:space="preserve"> </w:t>
       </w:r>
       <w:proofErr w:type="spellStart"/>
       <w:r>
         <w:rPr>
           <w:lang w:val="en-US"/>
         </w:rPr>
-        <w:t>angezeigt</w:t>
+        <w:t>ist</w:t>
       </w:r>
       <w:proofErr w:type="spellEnd"/>
       <w:r>
         <w:rPr>
           <w:lang w:val="en-US"/>
         </w:rPr>
+        <w:t xml:space="preserve">. Die </w:t>
+      </w:r>
+      <w:proofErr w:type="spellStart"/>
+      <w:r>
+        <w:rPr>
+          <w:lang w:val="en-US"/>
+        </w:rPr>
+        <w:t>dritte</w:t>
+      </w:r>
+      <w:proofErr w:type="spellEnd"/>
+      <w:r>
+        <w:rPr>
+          <w:lang w:val="en-US"/>
+        </w:rPr>
+        <w:t xml:space="preserve"> Person </w:t>
+      </w:r>
+      <w:proofErr w:type="spellStart"/>
+      <w:r>
+        <w:rPr>
+          <w:lang w:val="en-US"/>
+        </w:rPr>
+        <w:t>stellt</w:t>
+      </w:r>
+      <w:proofErr w:type="spellEnd"/>
+      <w:r>
+        <w:rPr>
+          <w:lang w:val="en-US"/>
+        </w:rPr>
+        <w:t xml:space="preserve"> die </w:t>
+      </w:r>
+      <w:proofErr w:type="spellStart"/>
+      <w:r>
+        <w:rPr>
+          <w:lang w:val="en-US"/>
+        </w:rPr>
+        <w:t>Schnittstelle</w:t>
+      </w:r>
+      <w:proofErr w:type="spellEnd"/>
+      <w:r>
+        <w:rPr>
+          <w:lang w:val="en-US"/>
+        </w:rPr>
         <w:t xml:space="preserve"> </w:t>
       </w:r>
       <w:proofErr w:type="spellStart"/>
@@ -12710,21 +12566,27 @@
         <w:rPr>
           <w:lang w:val="en-US"/>
         </w:rPr>
-        <w:t>werden</w:t>
+        <w:t>beide</w:t>
+      </w:r>
+      <w:r>
+        <w:rPr>
+          <w:lang w:val="en-US"/>
+        </w:rPr>
+        <w:t>r</w:t>
       </w:r>
       <w:proofErr w:type="spellEnd"/>
       <w:r>
         <w:rPr>
           <w:lang w:val="en-US"/>
         </w:rPr>
-        <w:t xml:space="preserve">. </w:t>
+        <w:t xml:space="preserve"> </w:t>
       </w:r>
       <w:proofErr w:type="spellStart"/>
       <w:r>
         <w:rPr>
           <w:lang w:val="en-US"/>
         </w:rPr>
-        <w:t>Diese</w:t>
+        <w:t>Komponenten</w:t>
       </w:r>
       <w:proofErr w:type="spellEnd"/>
       <w:r>
@@ -12738,322 +12600,7 @@
         <w:rPr>
           <w:lang w:val="en-US"/>
         </w:rPr>
-        <w:t>Karte</w:t>
-      </w:r>
-      <w:proofErr w:type="spellEnd"/>
-      <w:r>
-        <w:rPr>
-          <w:lang w:val="en-US"/>
-        </w:rPr>
-        <w:t xml:space="preserve"> </w:t>
-      </w:r>
-      <w:proofErr w:type="spellStart"/>
-      <w:r>
-        <w:rPr>
-          <w:lang w:val="en-US"/>
-        </w:rPr>
-        <w:t>soll</w:t>
-      </w:r>
-      <w:proofErr w:type="spellEnd"/>
-      <w:r>
-        <w:rPr>
-          <w:lang w:val="en-US"/>
-        </w:rPr>
-        <w:t xml:space="preserve"> </w:t>
-      </w:r>
-      <w:proofErr w:type="spellStart"/>
-      <w:r>
-        <w:rPr>
-          <w:lang w:val="en-US"/>
-        </w:rPr>
-        <w:t>anhand</w:t>
-      </w:r>
-      <w:proofErr w:type="spellEnd"/>
-      <w:r>
-        <w:rPr>
-          <w:lang w:val="en-US"/>
-        </w:rPr>
-        <w:t xml:space="preserve"> </w:t>
-      </w:r>
-      <w:proofErr w:type="spellStart"/>
-      <w:r>
-        <w:rPr>
-          <w:lang w:val="en-US"/>
-        </w:rPr>
-        <w:t>eines</w:t>
-      </w:r>
-      <w:proofErr w:type="spellEnd"/>
-      <w:r>
-        <w:rPr>
-          <w:lang w:val="en-US"/>
-        </w:rPr>
-        <w:t xml:space="preserve"> Grids </w:t>
-      </w:r>
-      <w:proofErr w:type="spellStart"/>
-      <w:r>
-        <w:rPr>
-          <w:lang w:val="en-US"/>
-        </w:rPr>
-        <w:t>aufgebaut</w:t>
-      </w:r>
-      <w:proofErr w:type="spellEnd"/>
-      <w:r>
-        <w:rPr>
-          <w:lang w:val="en-US"/>
-        </w:rPr>
-        <w:t xml:space="preserve"> </w:t>
-      </w:r>
-      <w:proofErr w:type="spellStart"/>
-      <w:r>
-        <w:rPr>
-          <w:lang w:val="en-US"/>
-        </w:rPr>
-        <w:t>werden</w:t>
-      </w:r>
-      <w:proofErr w:type="spellEnd"/>
-      <w:r>
-        <w:rPr>
-          <w:lang w:val="en-US"/>
-        </w:rPr>
-        <w:t>,</w:t>
-      </w:r>
-    </w:p>
-    <w:p>
-      <w:pPr>
-        <w:rPr>
-          <w:lang w:val="en-US"/>
-        </w:rPr>
-      </w:pPr>
-      <w:proofErr w:type="spellStart"/>
-      <w:r>
-        <w:rPr>
-          <w:lang w:val="en-US"/>
-        </w:rPr>
-        <w:t>Zusätzlich</w:t>
-      </w:r>
-      <w:proofErr w:type="spellEnd"/>
-      <w:r>
-        <w:rPr>
-          <w:lang w:val="en-US"/>
-        </w:rPr>
-        <w:t xml:space="preserve"> </w:t>
-      </w:r>
-      <w:proofErr w:type="spellStart"/>
-      <w:r>
-        <w:rPr>
-          <w:lang w:val="en-US"/>
-        </w:rPr>
-        <w:t>soll</w:t>
-      </w:r>
-      <w:proofErr w:type="spellEnd"/>
-      <w:r>
-        <w:rPr>
-          <w:lang w:val="en-US"/>
-        </w:rPr>
-        <w:t xml:space="preserve"> </w:t>
-      </w:r>
-      <w:proofErr w:type="spellStart"/>
-      <w:r>
-        <w:rPr>
-          <w:lang w:val="en-US"/>
-        </w:rPr>
-        <w:t>noch</w:t>
-      </w:r>
-      <w:proofErr w:type="spellEnd"/>
-      <w:r>
-        <w:rPr>
-          <w:lang w:val="en-US"/>
-        </w:rPr>
-        <w:t xml:space="preserve"> </w:t>
-      </w:r>
-      <w:proofErr w:type="spellStart"/>
-      <w:r>
-        <w:rPr>
-          <w:lang w:val="en-US"/>
-        </w:rPr>
-        <w:t>ein</w:t>
-      </w:r>
-      <w:proofErr w:type="spellEnd"/>
-      <w:r>
-        <w:rPr>
-          <w:lang w:val="en-US"/>
-        </w:rPr>
-        <w:t xml:space="preserve"> Start-, Pause- und Stop-Button </w:t>
-      </w:r>
-      <w:proofErr w:type="spellStart"/>
-      <w:r>
-        <w:rPr>
-          <w:lang w:val="en-US"/>
-        </w:rPr>
-        <w:t>angezeigt</w:t>
-      </w:r>
-      <w:proofErr w:type="spellEnd"/>
-      <w:r>
-        <w:rPr>
-          <w:lang w:val="en-US"/>
-        </w:rPr>
-        <w:t xml:space="preserve"> </w:t>
-      </w:r>
-      <w:proofErr w:type="spellStart"/>
-      <w:r>
-        <w:rPr>
-          <w:lang w:val="en-US"/>
-        </w:rPr>
-        <w:t>werden</w:t>
-      </w:r>
-      <w:proofErr w:type="spellEnd"/>
-      <w:r>
-        <w:rPr>
-          <w:lang w:val="en-US"/>
-        </w:rPr>
-        <w:t xml:space="preserve">. Bei Klick auf den </w:t>
-      </w:r>
-      <w:proofErr w:type="spellStart"/>
-      <w:r>
-        <w:rPr>
-          <w:lang w:val="en-US"/>
-        </w:rPr>
-        <w:t>Startbutton</w:t>
-      </w:r>
-      <w:proofErr w:type="spellEnd"/>
-      <w:r>
-        <w:rPr>
-          <w:lang w:val="en-US"/>
-        </w:rPr>
-        <w:t xml:space="preserve"> </w:t>
-      </w:r>
-      <w:proofErr w:type="spellStart"/>
-      <w:r>
-        <w:rPr>
-          <w:lang w:val="en-US"/>
-        </w:rPr>
-        <w:t>wird</w:t>
-      </w:r>
-      <w:proofErr w:type="spellEnd"/>
-      <w:r>
-        <w:rPr>
-          <w:lang w:val="en-US"/>
-        </w:rPr>
-        <w:t xml:space="preserve"> die Simulation </w:t>
-      </w:r>
-      <w:proofErr w:type="spellStart"/>
-      <w:r>
-        <w:rPr>
-          <w:lang w:val="en-US"/>
-        </w:rPr>
-        <w:t>gestartet</w:t>
-      </w:r>
-      <w:proofErr w:type="spellEnd"/>
-      <w:r>
-        <w:rPr>
-          <w:lang w:val="en-US"/>
-        </w:rPr>
-        <w:t xml:space="preserve">. Bei Klick auf den Pause-Button </w:t>
-      </w:r>
-      <w:proofErr w:type="spellStart"/>
-      <w:r>
-        <w:rPr>
-          <w:lang w:val="en-US"/>
-        </w:rPr>
-        <w:t>kann</w:t>
-      </w:r>
-      <w:proofErr w:type="spellEnd"/>
-      <w:r>
-        <w:rPr>
-          <w:lang w:val="en-US"/>
-        </w:rPr>
-        <w:t xml:space="preserve"> die </w:t>
-      </w:r>
-      <w:proofErr w:type="spellStart"/>
-      <w:r>
-        <w:rPr>
-          <w:lang w:val="en-US"/>
-        </w:rPr>
-        <w:t>Simlation</w:t>
-      </w:r>
-      <w:proofErr w:type="spellEnd"/>
-      <w:r>
-        <w:rPr>
-          <w:lang w:val="en-US"/>
-        </w:rPr>
-        <w:t xml:space="preserve"> </w:t>
-      </w:r>
-      <w:proofErr w:type="spellStart"/>
-      <w:r>
-        <w:rPr>
-          <w:lang w:val="en-US"/>
-        </w:rPr>
-        <w:t>pausiert</w:t>
-      </w:r>
-      <w:proofErr w:type="spellEnd"/>
-      <w:r>
-        <w:rPr>
-          <w:lang w:val="en-US"/>
-        </w:rPr>
-        <w:t xml:space="preserve"> </w:t>
-      </w:r>
-      <w:proofErr w:type="spellStart"/>
-      <w:r>
-        <w:rPr>
-          <w:lang w:val="en-US"/>
-        </w:rPr>
-        <w:t>werden</w:t>
-      </w:r>
-      <w:proofErr w:type="spellEnd"/>
-      <w:r>
-        <w:rPr>
-          <w:lang w:val="en-US"/>
-        </w:rPr>
-        <w:t xml:space="preserve">. Und </w:t>
-      </w:r>
-      <w:proofErr w:type="spellStart"/>
-      <w:r>
-        <w:rPr>
-          <w:lang w:val="en-US"/>
-        </w:rPr>
-        <w:t>bei</w:t>
-      </w:r>
-      <w:proofErr w:type="spellEnd"/>
-      <w:r>
-        <w:rPr>
-          <w:lang w:val="en-US"/>
-        </w:rPr>
-        <w:t xml:space="preserve"> Klick auf den Stop-Button </w:t>
-      </w:r>
-      <w:proofErr w:type="spellStart"/>
-      <w:r>
-        <w:rPr>
-          <w:lang w:val="en-US"/>
-        </w:rPr>
-        <w:t>wird</w:t>
-      </w:r>
-      <w:proofErr w:type="spellEnd"/>
-      <w:r>
-        <w:rPr>
-          <w:lang w:val="en-US"/>
-        </w:rPr>
-        <w:t xml:space="preserve"> die Simulation </w:t>
-      </w:r>
-      <w:proofErr w:type="spellStart"/>
-      <w:r>
-        <w:rPr>
-          <w:lang w:val="en-US"/>
-        </w:rPr>
-        <w:t>gestoppt</w:t>
-      </w:r>
-      <w:proofErr w:type="spellEnd"/>
-      <w:r>
-        <w:rPr>
-          <w:lang w:val="en-US"/>
-        </w:rPr>
-        <w:t xml:space="preserve"> und </w:t>
-      </w:r>
-      <w:proofErr w:type="spellStart"/>
-      <w:r>
-        <w:rPr>
-          <w:lang w:val="en-US"/>
-        </w:rPr>
-        <w:t>zurückgesetzt</w:t>
+        <w:t>dar</w:t>
       </w:r>
       <w:proofErr w:type="spellEnd"/>
       <w:r>
@@ -13070,14 +12617,494 @@
           <w:lang w:val="en-US"/>
         </w:rPr>
       </w:pPr>
-      <w:bookmarkStart w:id="36" w:name="_Toc536192291"/>
+      <w:bookmarkStart w:id="36" w:name="_Toc536192290"/>
+      <w:proofErr w:type="spellStart"/>
+      <w:r>
+        <w:rPr>
+          <w:lang w:val="en-US"/>
+        </w:rPr>
+        <w:t>Oberfläche</w:t>
+      </w:r>
+      <w:bookmarkEnd w:id="36"/>
+      <w:proofErr w:type="spellEnd"/>
+    </w:p>
+    <w:p>
+      <w:pPr>
+        <w:rPr>
+          <w:lang w:val="en-US"/>
+        </w:rPr>
+      </w:pPr>
+      <w:proofErr w:type="spellStart"/>
+      <w:r>
+        <w:rPr>
+          <w:lang w:val="en-US"/>
+        </w:rPr>
+        <w:t>Zur</w:t>
+      </w:r>
+      <w:proofErr w:type="spellEnd"/>
+      <w:r>
+        <w:rPr>
+          <w:lang w:val="en-US"/>
+        </w:rPr>
+        <w:t xml:space="preserve"> </w:t>
+      </w:r>
+      <w:proofErr w:type="spellStart"/>
+      <w:r>
+        <w:rPr>
+          <w:lang w:val="en-US"/>
+        </w:rPr>
+        <w:t>Darstellung</w:t>
+      </w:r>
+      <w:proofErr w:type="spellEnd"/>
+      <w:r>
+        <w:rPr>
+          <w:lang w:val="en-US"/>
+        </w:rPr>
+        <w:t xml:space="preserve"> </w:t>
+      </w:r>
+      <w:proofErr w:type="spellStart"/>
+      <w:r>
+        <w:rPr>
+          <w:lang w:val="en-US"/>
+        </w:rPr>
+        <w:t>soll</w:t>
+      </w:r>
+      <w:proofErr w:type="spellEnd"/>
+      <w:r>
+        <w:rPr>
+          <w:lang w:val="en-US"/>
+        </w:rPr>
+        <w:t xml:space="preserve"> </w:t>
+      </w:r>
+      <w:proofErr w:type="spellStart"/>
+      <w:r>
+        <w:rPr>
+          <w:lang w:val="en-US"/>
+        </w:rPr>
+        <w:t>eine</w:t>
+      </w:r>
+      <w:proofErr w:type="spellEnd"/>
+      <w:r>
+        <w:rPr>
+          <w:lang w:val="en-US"/>
+        </w:rPr>
+        <w:t xml:space="preserve"> </w:t>
+      </w:r>
+      <w:proofErr w:type="spellStart"/>
+      <w:r>
+        <w:rPr>
+          <w:lang w:val="en-US"/>
+        </w:rPr>
+        <w:t>ungefähre</w:t>
+      </w:r>
+      <w:proofErr w:type="spellEnd"/>
+      <w:r>
+        <w:rPr>
+          <w:lang w:val="en-US"/>
+        </w:rPr>
+        <w:t xml:space="preserve"> </w:t>
+      </w:r>
+      <w:proofErr w:type="spellStart"/>
+      <w:r>
+        <w:rPr>
+          <w:lang w:val="en-US"/>
+        </w:rPr>
+        <w:t>Karte</w:t>
+      </w:r>
+      <w:proofErr w:type="spellEnd"/>
+      <w:r>
+        <w:rPr>
+          <w:lang w:val="en-US"/>
+        </w:rPr>
+        <w:t xml:space="preserve"> von Europa </w:t>
+      </w:r>
+      <w:proofErr w:type="spellStart"/>
+      <w:r>
+        <w:rPr>
+          <w:lang w:val="en-US"/>
+        </w:rPr>
+        <w:t>angezeigt</w:t>
+      </w:r>
+      <w:proofErr w:type="spellEnd"/>
+      <w:r>
+        <w:rPr>
+          <w:lang w:val="en-US"/>
+        </w:rPr>
+        <w:t xml:space="preserve"> </w:t>
+      </w:r>
+      <w:proofErr w:type="spellStart"/>
+      <w:r>
+        <w:rPr>
+          <w:lang w:val="en-US"/>
+        </w:rPr>
+        <w:t>werden</w:t>
+      </w:r>
+      <w:proofErr w:type="spellEnd"/>
+      <w:r>
+        <w:rPr>
+          <w:lang w:val="en-US"/>
+        </w:rPr>
+        <w:t xml:space="preserve">. </w:t>
+      </w:r>
+      <w:proofErr w:type="spellStart"/>
+      <w:r>
+        <w:rPr>
+          <w:lang w:val="en-US"/>
+        </w:rPr>
+        <w:t>Diese</w:t>
+      </w:r>
+      <w:proofErr w:type="spellEnd"/>
+      <w:r>
+        <w:rPr>
+          <w:lang w:val="en-US"/>
+        </w:rPr>
+        <w:t xml:space="preserve"> </w:t>
+      </w:r>
+      <w:proofErr w:type="spellStart"/>
+      <w:r>
+        <w:rPr>
+          <w:lang w:val="en-US"/>
+        </w:rPr>
+        <w:t>Karte</w:t>
+      </w:r>
+      <w:proofErr w:type="spellEnd"/>
+      <w:r>
+        <w:rPr>
+          <w:lang w:val="en-US"/>
+        </w:rPr>
+        <w:t xml:space="preserve"> </w:t>
+      </w:r>
+      <w:proofErr w:type="spellStart"/>
+      <w:r>
+        <w:rPr>
+          <w:lang w:val="en-US"/>
+        </w:rPr>
+        <w:t>soll</w:t>
+      </w:r>
+      <w:proofErr w:type="spellEnd"/>
+      <w:r>
+        <w:rPr>
+          <w:lang w:val="en-US"/>
+        </w:rPr>
+        <w:t xml:space="preserve"> </w:t>
+      </w:r>
+      <w:proofErr w:type="spellStart"/>
+      <w:r>
+        <w:rPr>
+          <w:lang w:val="en-US"/>
+        </w:rPr>
+        <w:t>anhand</w:t>
+      </w:r>
+      <w:proofErr w:type="spellEnd"/>
+      <w:r>
+        <w:rPr>
+          <w:lang w:val="en-US"/>
+        </w:rPr>
+        <w:t xml:space="preserve"> </w:t>
+      </w:r>
+      <w:proofErr w:type="spellStart"/>
+      <w:r>
+        <w:rPr>
+          <w:lang w:val="en-US"/>
+        </w:rPr>
+        <w:t>eines</w:t>
+      </w:r>
+      <w:proofErr w:type="spellEnd"/>
+      <w:r>
+        <w:rPr>
+          <w:lang w:val="en-US"/>
+        </w:rPr>
+        <w:t xml:space="preserve"> Grids </w:t>
+      </w:r>
+      <w:proofErr w:type="spellStart"/>
+      <w:r>
+        <w:rPr>
+          <w:lang w:val="en-US"/>
+        </w:rPr>
+        <w:t>aufgebaut</w:t>
+      </w:r>
+      <w:proofErr w:type="spellEnd"/>
+      <w:r>
+        <w:rPr>
+          <w:lang w:val="en-US"/>
+        </w:rPr>
+        <w:t xml:space="preserve"> </w:t>
+      </w:r>
+      <w:proofErr w:type="spellStart"/>
+      <w:r>
+        <w:rPr>
+          <w:lang w:val="en-US"/>
+        </w:rPr>
+        <w:t>werden</w:t>
+      </w:r>
+      <w:proofErr w:type="spellEnd"/>
+      <w:r>
+        <w:rPr>
+          <w:lang w:val="en-US"/>
+        </w:rPr>
+        <w:t>,</w:t>
+      </w:r>
+    </w:p>
+    <w:p>
+      <w:pPr>
+        <w:rPr>
+          <w:lang w:val="en-US"/>
+        </w:rPr>
+      </w:pPr>
+      <w:proofErr w:type="spellStart"/>
+      <w:r>
+        <w:rPr>
+          <w:lang w:val="en-US"/>
+        </w:rPr>
+        <w:t>Zusätzlich</w:t>
+      </w:r>
+      <w:proofErr w:type="spellEnd"/>
+      <w:r>
+        <w:rPr>
+          <w:lang w:val="en-US"/>
+        </w:rPr>
+        <w:t xml:space="preserve"> </w:t>
+      </w:r>
+      <w:proofErr w:type="spellStart"/>
+      <w:r>
+        <w:rPr>
+          <w:lang w:val="en-US"/>
+        </w:rPr>
+        <w:t>soll</w:t>
+      </w:r>
+      <w:proofErr w:type="spellEnd"/>
+      <w:r>
+        <w:rPr>
+          <w:lang w:val="en-US"/>
+        </w:rPr>
+        <w:t xml:space="preserve"> </w:t>
+      </w:r>
+      <w:proofErr w:type="spellStart"/>
+      <w:r>
+        <w:rPr>
+          <w:lang w:val="en-US"/>
+        </w:rPr>
+        <w:t>noch</w:t>
+      </w:r>
+      <w:proofErr w:type="spellEnd"/>
+      <w:r>
+        <w:rPr>
+          <w:lang w:val="en-US"/>
+        </w:rPr>
+        <w:t xml:space="preserve"> </w:t>
+      </w:r>
+      <w:proofErr w:type="spellStart"/>
+      <w:r>
+        <w:rPr>
+          <w:lang w:val="en-US"/>
+        </w:rPr>
+        <w:t>ein</w:t>
+      </w:r>
+      <w:proofErr w:type="spellEnd"/>
+      <w:r>
+        <w:rPr>
+          <w:lang w:val="en-US"/>
+        </w:rPr>
+        <w:t xml:space="preserve"> Start-, Pause- und Stop-Button </w:t>
+      </w:r>
+      <w:proofErr w:type="spellStart"/>
+      <w:r>
+        <w:rPr>
+          <w:lang w:val="en-US"/>
+        </w:rPr>
+        <w:t>angezeigt</w:t>
+      </w:r>
+      <w:proofErr w:type="spellEnd"/>
+      <w:r>
+        <w:rPr>
+          <w:lang w:val="en-US"/>
+        </w:rPr>
+        <w:t xml:space="preserve"> </w:t>
+      </w:r>
+      <w:proofErr w:type="spellStart"/>
+      <w:r>
+        <w:rPr>
+          <w:lang w:val="en-US"/>
+        </w:rPr>
+        <w:t>werden</w:t>
+      </w:r>
+      <w:proofErr w:type="spellEnd"/>
+      <w:r>
+        <w:rPr>
+          <w:lang w:val="en-US"/>
+        </w:rPr>
+        <w:t xml:space="preserve">. Bei Klick auf den </w:t>
+      </w:r>
+      <w:proofErr w:type="spellStart"/>
+      <w:r>
+        <w:rPr>
+          <w:lang w:val="en-US"/>
+        </w:rPr>
+        <w:t>Startbutton</w:t>
+      </w:r>
+      <w:proofErr w:type="spellEnd"/>
+      <w:r>
+        <w:rPr>
+          <w:lang w:val="en-US"/>
+        </w:rPr>
+        <w:t xml:space="preserve"> </w:t>
+      </w:r>
+      <w:proofErr w:type="spellStart"/>
+      <w:r>
+        <w:rPr>
+          <w:lang w:val="en-US"/>
+        </w:rPr>
+        <w:t>wird</w:t>
+      </w:r>
+      <w:proofErr w:type="spellEnd"/>
+      <w:r>
+        <w:rPr>
+          <w:lang w:val="en-US"/>
+        </w:rPr>
+        <w:t xml:space="preserve"> die Simulation </w:t>
+      </w:r>
+      <w:proofErr w:type="spellStart"/>
+      <w:r>
+        <w:rPr>
+          <w:lang w:val="en-US"/>
+        </w:rPr>
+        <w:t>gestartet</w:t>
+      </w:r>
+      <w:proofErr w:type="spellEnd"/>
+      <w:r>
+        <w:rPr>
+          <w:lang w:val="en-US"/>
+        </w:rPr>
+        <w:t xml:space="preserve">. Bei Klick auf den Pause-Button </w:t>
+      </w:r>
+      <w:proofErr w:type="spellStart"/>
+      <w:r>
+        <w:rPr>
+          <w:lang w:val="en-US"/>
+        </w:rPr>
+        <w:t>kann</w:t>
+      </w:r>
+      <w:proofErr w:type="spellEnd"/>
+      <w:r>
+        <w:rPr>
+          <w:lang w:val="en-US"/>
+        </w:rPr>
+        <w:t xml:space="preserve"> die </w:t>
+      </w:r>
+      <w:proofErr w:type="spellStart"/>
+      <w:r>
+        <w:rPr>
+          <w:lang w:val="en-US"/>
+        </w:rPr>
+        <w:t>Simlation</w:t>
+      </w:r>
+      <w:proofErr w:type="spellEnd"/>
+      <w:r>
+        <w:rPr>
+          <w:lang w:val="en-US"/>
+        </w:rPr>
+        <w:t xml:space="preserve"> </w:t>
+      </w:r>
+      <w:proofErr w:type="spellStart"/>
+      <w:r>
+        <w:rPr>
+          <w:lang w:val="en-US"/>
+        </w:rPr>
+        <w:t>pausiert</w:t>
+      </w:r>
+      <w:proofErr w:type="spellEnd"/>
+      <w:r>
+        <w:rPr>
+          <w:lang w:val="en-US"/>
+        </w:rPr>
+        <w:t xml:space="preserve"> </w:t>
+      </w:r>
+      <w:proofErr w:type="spellStart"/>
+      <w:r>
+        <w:rPr>
+          <w:lang w:val="en-US"/>
+        </w:rPr>
+        <w:t>werden</w:t>
+      </w:r>
+      <w:proofErr w:type="spellEnd"/>
+      <w:r>
+        <w:rPr>
+          <w:lang w:val="en-US"/>
+        </w:rPr>
+        <w:t xml:space="preserve">. Und </w:t>
+      </w:r>
+      <w:proofErr w:type="spellStart"/>
+      <w:r>
+        <w:rPr>
+          <w:lang w:val="en-US"/>
+        </w:rPr>
+        <w:t>bei</w:t>
+      </w:r>
+      <w:proofErr w:type="spellEnd"/>
+      <w:r>
+        <w:rPr>
+          <w:lang w:val="en-US"/>
+        </w:rPr>
+        <w:t xml:space="preserve"> Klick auf den Stop-Button </w:t>
+      </w:r>
+      <w:proofErr w:type="spellStart"/>
+      <w:r>
+        <w:rPr>
+          <w:lang w:val="en-US"/>
+        </w:rPr>
+        <w:t>wird</w:t>
+      </w:r>
+      <w:proofErr w:type="spellEnd"/>
+      <w:r>
+        <w:rPr>
+          <w:lang w:val="en-US"/>
+        </w:rPr>
+        <w:t xml:space="preserve"> die Simulation </w:t>
+      </w:r>
+      <w:proofErr w:type="spellStart"/>
+      <w:r>
+        <w:rPr>
+          <w:lang w:val="en-US"/>
+        </w:rPr>
+        <w:t>gestoppt</w:t>
+      </w:r>
+      <w:proofErr w:type="spellEnd"/>
+      <w:r>
+        <w:rPr>
+          <w:lang w:val="en-US"/>
+        </w:rPr>
+        <w:t xml:space="preserve"> und </w:t>
+      </w:r>
+      <w:proofErr w:type="spellStart"/>
+      <w:r>
+        <w:rPr>
+          <w:lang w:val="en-US"/>
+        </w:rPr>
+        <w:t>zurückgesetzt</w:t>
+      </w:r>
+      <w:proofErr w:type="spellEnd"/>
+      <w:r>
+        <w:rPr>
+          <w:lang w:val="en-US"/>
+        </w:rPr>
+        <w:t>.</w:t>
+      </w:r>
+    </w:p>
+    <w:p>
+      <w:pPr>
+        <w:pStyle w:val="berschrift2"/>
+        <w:rPr>
+          <w:lang w:val="en-US"/>
+        </w:rPr>
+      </w:pPr>
+      <w:bookmarkStart w:id="37" w:name="_Toc536192291"/>
       <w:r>
         <w:rPr>
           <w:lang w:val="en-US"/>
         </w:rPr>
         <w:t>Simulation</w:t>
       </w:r>
-      <w:bookmarkEnd w:id="36"/>
+      <w:bookmarkEnd w:id="37"/>
     </w:p>
     <w:p>
       <w:pPr>
@@ -13892,12 +13919,12 @@
           <w:lang w:val="en-US"/>
         </w:rPr>
       </w:pPr>
-      <w:bookmarkStart w:id="37" w:name="_Toc536192292"/>
+      <w:bookmarkStart w:id="38" w:name="_Toc536192292"/>
       <w:r>
         <w:lastRenderedPageBreak/>
         <w:t>Implementierung</w:t>
       </w:r>
-      <w:bookmarkEnd w:id="37"/>
+      <w:bookmarkEnd w:id="38"/>
     </w:p>
     <w:p>
       <w:pPr>
@@ -13920,7 +13947,7 @@
           <w:lang w:val="en-US"/>
         </w:rPr>
       </w:pPr>
-      <w:bookmarkStart w:id="38" w:name="_Toc536192293"/>
+      <w:bookmarkStart w:id="39" w:name="_Toc536192293"/>
       <w:proofErr w:type="spellStart"/>
       <w:r>
         <w:rPr>
@@ -13928,7 +13955,7 @@
         </w:rPr>
         <w:t>Beispiel</w:t>
       </w:r>
-      <w:bookmarkEnd w:id="38"/>
+      <w:bookmarkEnd w:id="39"/>
       <w:proofErr w:type="spellEnd"/>
     </w:p>
     <w:p>
@@ -13955,20 +13982,10 @@
         <w:pStyle w:val="berschrift1"/>
         <w:jc w:val="both"/>
       </w:pPr>
-      <w:bookmarkStart w:id="39" w:name="_Toc536192294"/>
+      <w:bookmarkStart w:id="40" w:name="_Toc536192294"/>
       <w:r>
         <w:lastRenderedPageBreak/>
         <w:t>Zusammenfassung und Ausblick</w:t>
-      </w:r>
-      <w:bookmarkEnd w:id="39"/>
-    </w:p>
-    <w:p>
-      <w:pPr>
-        <w:pStyle w:val="berschrift2"/>
-      </w:pPr>
-      <w:bookmarkStart w:id="40" w:name="_Toc536192295"/>
-      <w:r>
-        <w:t>Zusammenfassung</w:t>
       </w:r>
       <w:bookmarkEnd w:id="40"/>
     </w:p>
@@ -13976,49 +13993,54 @@
       <w:pPr>
         <w:pStyle w:val="berschrift2"/>
       </w:pPr>
-      <w:bookmarkStart w:id="41" w:name="_Toc536192296"/>
-      <w:r>
-        <w:t>Ausblick</w:t>
+      <w:bookmarkStart w:id="41" w:name="_Toc536192295"/>
+      <w:r>
+        <w:t>Zusammenfassung</w:t>
       </w:r>
       <w:bookmarkEnd w:id="41"/>
     </w:p>
     <w:p>
-      <w:r>
-        <w:t xml:space="preserve">Es gibt verschiedene Möglichkeiten, welche zukünftig noch an der Anwendung verändert werden können. </w:t>
-      </w:r>
+      <w:pPr>
+        <w:pStyle w:val="berschrift2"/>
+      </w:pPr>
+      <w:bookmarkStart w:id="42" w:name="_Toc536192296"/>
+      <w:r>
+        <w:t>Ausblick</w:t>
+      </w:r>
+      <w:bookmarkEnd w:id="42"/>
     </w:p>
     <w:p>
       <w:r>
-        <w:t>Es</w:t>
-      </w:r>
-      <w:r>
-        <w:t xml:space="preserve"> k</w:t>
-      </w:r>
-      <w:r>
-        <w:t xml:space="preserve">önnten anstatt der Pest im Mittelalter, alle verzeichneten und dokumentierten Pestausbrüche simuliert werden. Diese Erkrankung könnte nicht nur auf Europa beschränkt sein, sondern kann die ganze Welt berücksichtigen. </w:t>
+        <w:t xml:space="preserve">Es gibt verschiedene Möglichkeiten, welche zukünftig noch an der Anwendung verändert werden können. </w:t>
       </w:r>
     </w:p>
     <w:p>
       <w:r>
-        <w:t>Weitere Erweiterungen wären bei einem Mouse-</w:t>
-      </w:r>
-      <w:proofErr w:type="spellStart"/>
-      <w:r>
-        <w:t>Hover</w:t>
-      </w:r>
-      <w:proofErr w:type="spellEnd"/>
-      <w:r>
-        <w:t xml:space="preserve"> die Anzeige aller Daten zu der Pest: z.B. die genaue Angabe der Einwohner zu einem bestimmten Zeitpunkt.</w:t>
+        <w:t>Es</w:t>
+      </w:r>
+      <w:r>
+        <w:t xml:space="preserve"> k</w:t>
+      </w:r>
+      <w:r>
+        <w:t xml:space="preserve">önnten anstatt der Pest im Mittelalter, alle verzeichneten und dokumentierten Pestausbrüche simuliert werden. Diese Erkrankung könnte nicht nur auf Europa beschränkt sein, sondern kann die ganze Welt berücksichtigen. </w:t>
       </w:r>
     </w:p>
     <w:p>
       <w:r>
-        <w:t xml:space="preserve">Eine einfache Realisierung </w:t>
-      </w:r>
-      <w:bookmarkStart w:id="42" w:name="_GoBack"/>
-      <w:bookmarkEnd w:id="42"/>
-      <w:r>
-        <w:t>wäre die Verbesserung der GUI bzw. des Designs. Man könnte das Grid der Landkarte erweitern und sogar Flüsse, Dörfer, Grenzen darstellen.</w:t>
+        <w:t>Weitere Erweiterungen wären bei einem Mouse-</w:t>
+      </w:r>
+      <w:proofErr w:type="spellStart"/>
+      <w:r>
+        <w:t>Hover</w:t>
+      </w:r>
+      <w:proofErr w:type="spellEnd"/>
+      <w:r>
+        <w:t xml:space="preserve"> die Anzeige aller Daten zu der Pest: z.B. die genaue Angabe der Einwohner zu einem bestimmten Zeitpunkt.</w:t>
+      </w:r>
+    </w:p>
+    <w:p>
+      <w:r>
+        <w:t>Eine einfache Realisierung wäre die Verbesserung der GUI bzw. des Designs. Man könnte das Grid der Landkarte erweitern und sogar Flüsse, Dörfer, Grenzen darstellen.</w:t>
       </w:r>
     </w:p>
     <w:p>
@@ -14591,7 +14613,7 @@
       <w:rPr>
         <w:noProof/>
       </w:rPr>
-      <w:instrText>0</w:instrText>
+      <w:instrText>1</w:instrText>
     </w:r>
     <w:r>
       <w:rPr>
@@ -14630,7 +14652,7 @@
       <w:rPr>
         <w:noProof/>
       </w:rPr>
-      <w:instrText>5</w:instrText>
+      <w:instrText>1</w:instrText>
     </w:r>
     <w:r>
       <w:rPr>
@@ -14648,7 +14670,7 @@
       <w:rPr>
         <w:noProof/>
       </w:rPr>
-      <w:instrText>5</w:instrText>
+      <w:instrText>1</w:instrText>
     </w:r>
     <w:r>
       <w:instrText xml:space="preserve"> </w:instrText>
@@ -14658,6 +14680,15 @@
     </w:r>
     <w:r>
       <w:instrText xml:space="preserve"> \* MERGEFORMAT </w:instrText>
+    </w:r>
+    <w:r>
+      <w:fldChar w:fldCharType="separate"/>
+    </w:r>
+    <w:r>
+      <w:rPr>
+        <w:noProof/>
+      </w:rPr>
+      <w:t xml:space="preserve">1 </w:t>
     </w:r>
     <w:r>
       <w:fldChar w:fldCharType="end"/>
@@ -14684,7 +14715,7 @@
       <w:rPr>
         <w:noProof/>
       </w:rPr>
-      <w:t>Glossar</w:t>
+      <w:t>Einleitung</w:t>
     </w:r>
     <w:r>
       <w:rPr>
@@ -20460,7 +20491,7 @@
 </file>
 
 <file path=customXml/itemProps1.xml><?xml version="1.0" encoding="utf-8"?>
-<ds:datastoreItem xmlns:ds="http://schemas.openxmlformats.org/officeDocument/2006/customXml" ds:itemID="{AC336736-EA44-4233-806B-D781C1134AED}">
+<ds:datastoreItem xmlns:ds="http://schemas.openxmlformats.org/officeDocument/2006/customXml" ds:itemID="{D60814B0-9555-47C0-91E1-8DFF6914A649}">
   <ds:schemaRefs>
     <ds:schemaRef ds:uri="http://schemas.openxmlformats.org/officeDocument/2006/bibliography"/>
   </ds:schemaRefs>

</xml_diff>

<commit_message>
Änderung Doku und Präsi
</commit_message>
<xml_diff>
--- a/SE-Projekt.docx
+++ b/SE-Projekt.docx
@@ -288,12 +288,259 @@
       <w:r>
         <w:rPr>
           <w:noProof/>
+        </w:rPr>
+        <mc:AlternateContent>
+          <mc:Choice Requires="wps">
+            <w:drawing>
+              <wp:anchor distT="0" distB="0" distL="114300" distR="114300" simplePos="0" relativeHeight="251657216" behindDoc="0" locked="0" layoutInCell="1" allowOverlap="1" wp14:anchorId="18CA3349" wp14:editId="201E241B">
+                <wp:simplePos x="0" y="0"/>
+                <wp:positionH relativeFrom="column">
+                  <wp:posOffset>-549487</wp:posOffset>
+                </wp:positionH>
+                <wp:positionV relativeFrom="paragraph">
+                  <wp:posOffset>885613</wp:posOffset>
+                </wp:positionV>
+                <wp:extent cx="6120130" cy="1828800"/>
+                <wp:effectExtent l="0" t="0" r="0" b="635"/>
+                <wp:wrapSquare wrapText="bothSides"/>
+                <wp:docPr id="60" name="Textfeld 60"/>
+                <wp:cNvGraphicFramePr/>
+                <a:graphic xmlns:a="http://schemas.openxmlformats.org/drawingml/2006/main">
+                  <a:graphicData uri="http://schemas.microsoft.com/office/word/2010/wordprocessingShape">
+                    <wps:wsp>
+                      <wps:cNvSpPr txBox="1"/>
+                      <wps:spPr>
+                        <a:xfrm>
+                          <a:off x="0" y="0"/>
+                          <a:ext cx="6120130" cy="1828800"/>
+                        </a:xfrm>
+                        <a:prstGeom prst="rect">
+                          <a:avLst/>
+                        </a:prstGeom>
+                        <a:noFill/>
+                        <a:ln>
+                          <a:noFill/>
+                        </a:ln>
+                      </wps:spPr>
+                      <wps:txbx>
+                        <w:txbxContent>
+                          <w:p>
+                            <w:pPr>
+                              <w:pStyle w:val="Titel"/>
+                              <w:spacing w:line="240" w:lineRule="auto"/>
+                              <w:rPr>
+                                <w:b w:val="0"/>
+                                <w:noProof/>
+                                <w:color w:val="000000" w:themeColor="text1"/>
+                                <w:sz w:val="72"/>
+                                <w:szCs w:val="72"/>
+                                <w:lang w:eastAsia="en-US"/>
+                                <w14:shadow w14:blurRad="38100" w14:dist="19050" w14:dir="2700000" w14:sx="100000" w14:sy="100000" w14:kx="0" w14:ky="0" w14:algn="tl">
+                                  <w14:schemeClr w14:val="dk1">
+                                    <w14:alpha w14:val="60000"/>
+                                  </w14:schemeClr>
+                                </w14:shadow>
+                                <w14:textOutline w14:w="0" w14:cap="flat" w14:cmpd="sng" w14:algn="ctr">
+                                  <w14:noFill/>
+                                  <w14:prstDash w14:val="solid"/>
+                                  <w14:round/>
+                                </w14:textOutline>
+                              </w:rPr>
+                            </w:pPr>
+                            <w:r>
+                              <w:rPr>
+                                <w:rFonts w:eastAsia="Calibri"/>
+                                <w:b w:val="0"/>
+                                <w:noProof/>
+                                <w:color w:val="000000" w:themeColor="text1"/>
+                                <w:sz w:val="72"/>
+                                <w:szCs w:val="72"/>
+                                <w14:shadow w14:blurRad="38100" w14:dist="19050" w14:dir="2700000" w14:sx="100000" w14:sy="100000" w14:kx="0" w14:ky="0" w14:algn="tl">
+                                  <w14:schemeClr w14:val="dk1">
+                                    <w14:alpha w14:val="60000"/>
+                                  </w14:schemeClr>
+                                </w14:shadow>
+                                <w14:textOutline w14:w="0" w14:cap="flat" w14:cmpd="sng" w14:algn="ctr">
+                                  <w14:noFill/>
+                                  <w14:prstDash w14:val="solid"/>
+                                  <w14:round/>
+                                </w14:textOutline>
+                              </w:rPr>
+                              <w:t xml:space="preserve">Simulation der </w:t>
+                            </w:r>
+                            <w:r>
+                              <w:rPr>
+                                <w:rFonts w:eastAsia="Calibri"/>
+                                <w:b w:val="0"/>
+                                <w:noProof/>
+                                <w:color w:val="000000" w:themeColor="text1"/>
+                                <w:sz w:val="72"/>
+                                <w:szCs w:val="72"/>
+                                <w14:shadow w14:blurRad="38100" w14:dist="19050" w14:dir="2700000" w14:sx="100000" w14:sy="100000" w14:kx="0" w14:ky="0" w14:algn="tl">
+                                  <w14:schemeClr w14:val="dk1">
+                                    <w14:alpha w14:val="60000"/>
+                                  </w14:schemeClr>
+                                </w14:shadow>
+                                <w14:textOutline w14:w="0" w14:cap="flat" w14:cmpd="sng" w14:algn="ctr">
+                                  <w14:noFill/>
+                                  <w14:prstDash w14:val="solid"/>
+                                  <w14:round/>
+                                </w14:textOutline>
+                              </w:rPr>
+                              <w:t xml:space="preserve">Auswirkungen </w:t>
+                            </w:r>
+                            <w:r>
+                              <w:rPr>
+                                <w:rFonts w:eastAsia="Calibri"/>
+                                <w:b w:val="0"/>
+                                <w:noProof/>
+                                <w:color w:val="000000" w:themeColor="text1"/>
+                                <w:sz w:val="72"/>
+                                <w:szCs w:val="72"/>
+                                <w14:shadow w14:blurRad="38100" w14:dist="19050" w14:dir="2700000" w14:sx="100000" w14:sy="100000" w14:kx="0" w14:ky="0" w14:algn="tl">
+                                  <w14:schemeClr w14:val="dk1">
+                                    <w14:alpha w14:val="60000"/>
+                                  </w14:schemeClr>
+                                </w14:shadow>
+                                <w14:textOutline w14:w="0" w14:cap="flat" w14:cmpd="sng" w14:algn="ctr">
+                                  <w14:noFill/>
+                                  <w14:prstDash w14:val="solid"/>
+                                  <w14:round/>
+                                </w14:textOutline>
+                              </w:rPr>
+                              <w:t>von Pest in den Jahren 1347-1450 in Europa</w:t>
+                            </w:r>
+                          </w:p>
+                        </w:txbxContent>
+                      </wps:txbx>
+                      <wps:bodyPr rot="0" spcFirstLastPara="0" vertOverflow="overflow" horzOverflow="overflow" vert="horz" wrap="square" lIns="91440" tIns="45720" rIns="91440" bIns="45720" numCol="1" spcCol="0" rtlCol="0" fromWordArt="0" anchor="t" anchorCtr="0" forceAA="0" compatLnSpc="1">
+                        <a:prstTxWarp prst="textNoShape">
+                          <a:avLst/>
+                        </a:prstTxWarp>
+                        <a:spAutoFit/>
+                      </wps:bodyPr>
+                    </wps:wsp>
+                  </a:graphicData>
+                </a:graphic>
+                <wp14:sizeRelH relativeFrom="margin">
+                  <wp14:pctWidth>0</wp14:pctWidth>
+                </wp14:sizeRelH>
+              </wp:anchor>
+            </w:drawing>
+          </mc:Choice>
+          <mc:Fallback>
+            <w:pict>
+              <v:shapetype w14:anchorId="18CA3349" id="_x0000_t202" coordsize="21600,21600" o:spt="202" path="m,l,21600r21600,l21600,xe">
+                <v:stroke joinstyle="miter"/>
+                <v:path gradientshapeok="t" o:connecttype="rect"/>
+              </v:shapetype>
+              <v:shape id="Textfeld 60" o:spid="_x0000_s1026" type="#_x0000_t202" style="position:absolute;left:0;text-align:left;margin-left:-43.25pt;margin-top:69.75pt;width:481.9pt;height:2in;z-index:251657216;visibility:visible;mso-wrap-style:square;mso-width-percent:0;mso-wrap-distance-left:9pt;mso-wrap-distance-top:0;mso-wrap-distance-right:9pt;mso-wrap-distance-bottom:0;mso-position-horizontal:absolute;mso-position-horizontal-relative:text;mso-position-vertical:absolute;mso-position-vertical-relative:text;mso-width-percent:0;mso-width-relative:margin;v-text-anchor:top" o:gfxdata="UEsDBBQABgAIAAAAIQC2gziS/gAAAOEBAAATAAAAW0NvbnRlbnRfVHlwZXNdLnhtbJSRQU7DMBBF&#10;90jcwfIWJU67QAgl6YK0S0CoHGBkTxKLZGx5TGhvj5O2G0SRWNoz/78nu9wcxkFMGNg6quQqL6RA&#10;0s5Y6ir5vt9lD1JwBDIwOMJKHpHlpr69KfdHjyxSmriSfYz+USnWPY7AufNIadK6MEJMx9ApD/oD&#10;OlTrorhX2lFEilmcO2RdNtjC5xDF9pCuTyYBB5bi6bQ4syoJ3g9WQ0ymaiLzg5KdCXlKLjvcW893&#10;SUOqXwnz5DrgnHtJTxOsQfEKIT7DmDSUCaxw7Rqn8787ZsmRM9e2VmPeBN4uqYvTtW7jvijg9N/y&#10;JsXecLq0q+WD6m8AAAD//wMAUEsDBBQABgAIAAAAIQA4/SH/1gAAAJQBAAALAAAAX3JlbHMvLnJl&#10;bHOkkMFqwzAMhu+DvYPRfXGawxijTi+j0GvpHsDYimMaW0Yy2fr2M4PBMnrbUb/Q94l/f/hMi1qR&#10;JVI2sOt6UJgd+ZiDgffL8ekFlFSbvV0oo4EbChzGx4f9GRdb25HMsYhqlCwG5lrLq9biZkxWOiqY&#10;22YiTra2kYMu1l1tQD30/bPm3wwYN0x18gb45AdQl1tp5j/sFB2T0FQ7R0nTNEV3j6o9feQzro1i&#10;OWA14Fm+Q8a1a8+Bvu/d/dMb2JY5uiPbhG/ktn4cqGU/er3pcvwCAAD//wMAUEsDBBQABgAIAAAA&#10;IQBRccAhKAIAAEsEAAAOAAAAZHJzL2Uyb0RvYy54bWysVE2P2jAQvVfqf7B8LyGUUjYirOiuqCqt&#10;dleCas/GcUik+KO2IaG/vs9OYOm2p6oXM56ZvJl588zitpMNOQrraq1ymo7GlAjFdVGrfU6/b9cf&#10;5pQ4z1TBGq1ETk/C0dvl+3eL1mRioivdFMISgCiXtSanlfcmSxLHKyGZG2kjFIKltpJ5XO0+KSxr&#10;gS6bZDIez5JW28JYzYVz8N73QbqM+GUpuH8qSyc8aXKK3nw8bTx34UyWC5btLTNVzYc22D90IVmt&#10;UPQCdc88Iwdb/wEla26106UfcS0TXZY1F3EGTJOO30yzqZgRcRaQ48yFJvf/YPnj8dmSusjpDPQo&#10;JrGjreh8KZqCwAV+WuMypG0MEn33RXfY89nv4Axjd6WV4RcDEcQBdbqwCzTC4ZylGPEjQhyxdD6Z&#10;z8cRP3n93FjnvwotSTByarG+yCo7PjiPVpB6TgnVlF7XTRNX2KjfHEgMniT03vcYLN/tumGgnS5O&#10;mMfqXhHO8HWNmg/M+WdmIQH0CVn7Jxxlo9uc6sGipNL259/8IR+bQZSSFpLKqftxYFZQ0nxT2NlN&#10;Op0C1sfL9NPnCS72OrK7jqiDvNNQbYoHZHg0Q75vzmZptXyB+lehKkJMcdTOqT+bd74XOl4PF6tV&#10;TILqDPMPamN4gA6kBUa33QuzZqDdY2OP+iw+lr1hv88NXzqzOnjsIK4mENyzOvAOxcaNDa8rPInr&#10;e8x6/Q9Y/gIAAP//AwBQSwMEFAAGAAgAAAAhAGTFljLfAAAACwEAAA8AAABkcnMvZG93bnJldi54&#10;bWxMj01PwzAMhu9I/IfISNy2dBtdS2k6TXxIHLgwyj1rTFPROFWTrd2/x5zgZut99PpxuZtdL844&#10;hs6TgtUyAYHUeNNRq6D+eFnkIELUZHTvCRVcMMCuur4qdWH8RO94PsRWcAmFQiuwMQ6FlKGx6HRY&#10;+gGJsy8/Oh15HVtpRj1xuevlOkm20umO+ILVAz5abL4PJ6cgRrNfXepnF14/57enySZNqmulbm/m&#10;/QOIiHP8g+FXn9WhYqejP5EJolewyLcpoxxs7nlgIs+yDYijgrt1loKsSvn/h+oHAAD//wMAUEsB&#10;Ai0AFAAGAAgAAAAhALaDOJL+AAAA4QEAABMAAAAAAAAAAAAAAAAAAAAAAFtDb250ZW50X1R5cGVz&#10;XS54bWxQSwECLQAUAAYACAAAACEAOP0h/9YAAACUAQAACwAAAAAAAAAAAAAAAAAvAQAAX3JlbHMv&#10;LnJlbHNQSwECLQAUAAYACAAAACEAUXHAISgCAABLBAAADgAAAAAAAAAAAAAAAAAuAgAAZHJzL2Uy&#10;b0RvYy54bWxQSwECLQAUAAYACAAAACEAZMWWMt8AAAALAQAADwAAAAAAAAAAAAAAAACCBAAAZHJz&#10;L2Rvd25yZXYueG1sUEsFBgAAAAAEAAQA8wAAAI4FAAAAAA==&#10;" filled="f" stroked="f">
+                <v:textbox style="mso-fit-shape-to-text:t">
+                  <w:txbxContent>
+                    <w:p>
+                      <w:pPr>
+                        <w:pStyle w:val="Titel"/>
+                        <w:spacing w:line="240" w:lineRule="auto"/>
+                        <w:rPr>
+                          <w:b w:val="0"/>
+                          <w:noProof/>
+                          <w:color w:val="000000" w:themeColor="text1"/>
+                          <w:sz w:val="72"/>
+                          <w:szCs w:val="72"/>
+                          <w:lang w:eastAsia="en-US"/>
+                          <w14:shadow w14:blurRad="38100" w14:dist="19050" w14:dir="2700000" w14:sx="100000" w14:sy="100000" w14:kx="0" w14:ky="0" w14:algn="tl">
+                            <w14:schemeClr w14:val="dk1">
+                              <w14:alpha w14:val="60000"/>
+                            </w14:schemeClr>
+                          </w14:shadow>
+                          <w14:textOutline w14:w="0" w14:cap="flat" w14:cmpd="sng" w14:algn="ctr">
+                            <w14:noFill/>
+                            <w14:prstDash w14:val="solid"/>
+                            <w14:round/>
+                          </w14:textOutline>
+                        </w:rPr>
+                      </w:pPr>
+                      <w:r>
+                        <w:rPr>
+                          <w:rFonts w:eastAsia="Calibri"/>
+                          <w:b w:val="0"/>
+                          <w:noProof/>
+                          <w:color w:val="000000" w:themeColor="text1"/>
+                          <w:sz w:val="72"/>
+                          <w:szCs w:val="72"/>
+                          <w14:shadow w14:blurRad="38100" w14:dist="19050" w14:dir="2700000" w14:sx="100000" w14:sy="100000" w14:kx="0" w14:ky="0" w14:algn="tl">
+                            <w14:schemeClr w14:val="dk1">
+                              <w14:alpha w14:val="60000"/>
+                            </w14:schemeClr>
+                          </w14:shadow>
+                          <w14:textOutline w14:w="0" w14:cap="flat" w14:cmpd="sng" w14:algn="ctr">
+                            <w14:noFill/>
+                            <w14:prstDash w14:val="solid"/>
+                            <w14:round/>
+                          </w14:textOutline>
+                        </w:rPr>
+                        <w:t xml:space="preserve">Simulation der </w:t>
+                      </w:r>
+                      <w:r>
+                        <w:rPr>
+                          <w:rFonts w:eastAsia="Calibri"/>
+                          <w:b w:val="0"/>
+                          <w:noProof/>
+                          <w:color w:val="000000" w:themeColor="text1"/>
+                          <w:sz w:val="72"/>
+                          <w:szCs w:val="72"/>
+                          <w14:shadow w14:blurRad="38100" w14:dist="19050" w14:dir="2700000" w14:sx="100000" w14:sy="100000" w14:kx="0" w14:ky="0" w14:algn="tl">
+                            <w14:schemeClr w14:val="dk1">
+                              <w14:alpha w14:val="60000"/>
+                            </w14:schemeClr>
+                          </w14:shadow>
+                          <w14:textOutline w14:w="0" w14:cap="flat" w14:cmpd="sng" w14:algn="ctr">
+                            <w14:noFill/>
+                            <w14:prstDash w14:val="solid"/>
+                            <w14:round/>
+                          </w14:textOutline>
+                        </w:rPr>
+                        <w:t xml:space="preserve">Auswirkungen </w:t>
+                      </w:r>
+                      <w:r>
+                        <w:rPr>
+                          <w:rFonts w:eastAsia="Calibri"/>
+                          <w:b w:val="0"/>
+                          <w:noProof/>
+                          <w:color w:val="000000" w:themeColor="text1"/>
+                          <w:sz w:val="72"/>
+                          <w:szCs w:val="72"/>
+                          <w14:shadow w14:blurRad="38100" w14:dist="19050" w14:dir="2700000" w14:sx="100000" w14:sy="100000" w14:kx="0" w14:ky="0" w14:algn="tl">
+                            <w14:schemeClr w14:val="dk1">
+                              <w14:alpha w14:val="60000"/>
+                            </w14:schemeClr>
+                          </w14:shadow>
+                          <w14:textOutline w14:w="0" w14:cap="flat" w14:cmpd="sng" w14:algn="ctr">
+                            <w14:noFill/>
+                            <w14:prstDash w14:val="solid"/>
+                            <w14:round/>
+                          </w14:textOutline>
+                        </w:rPr>
+                        <w:t>von Pest in den Jahren 1347-1450 in Europa</w:t>
+                      </w:r>
+                    </w:p>
+                  </w:txbxContent>
+                </v:textbox>
+                <w10:wrap type="square"/>
+              </v:shape>
+            </w:pict>
+          </mc:Fallback>
+        </mc:AlternateContent>
+      </w:r>
+      <w:r>
+        <w:rPr>
+          <w:noProof/>
           <w:spacing w:val="-10"/>
           <w:sz w:val="22"/>
           <w:szCs w:val="22"/>
         </w:rPr>
         <w:drawing>
-          <wp:anchor distT="0" distB="0" distL="114300" distR="114300" simplePos="0" relativeHeight="252197376" behindDoc="1" locked="0" layoutInCell="1" allowOverlap="1" wp14:anchorId="608597A4">
+          <wp:anchor distT="0" distB="0" distL="114300" distR="114300" simplePos="0" relativeHeight="251659264" behindDoc="1" locked="0" layoutInCell="1" allowOverlap="1" wp14:anchorId="608597A4">
             <wp:simplePos x="0" y="0"/>
             <wp:positionH relativeFrom="column">
               <wp:posOffset>-396240</wp:posOffset>
@@ -388,169 +635,6 @@
         <w:rPr>
           <w:noProof/>
         </w:rPr>
-        <mc:AlternateContent>
-          <mc:Choice Requires="wps">
-            <w:drawing>
-              <wp:anchor distT="0" distB="0" distL="114300" distR="114300" simplePos="0" relativeHeight="251685376" behindDoc="0" locked="0" layoutInCell="1" allowOverlap="1" wp14:anchorId="18CA3349" wp14:editId="201E241B">
-                <wp:simplePos x="0" y="0"/>
-                <wp:positionH relativeFrom="column">
-                  <wp:posOffset>-452755</wp:posOffset>
-                </wp:positionH>
-                <wp:positionV relativeFrom="paragraph">
-                  <wp:posOffset>897890</wp:posOffset>
-                </wp:positionV>
-                <wp:extent cx="5934075" cy="1828800"/>
-                <wp:effectExtent l="0" t="0" r="0" b="635"/>
-                <wp:wrapSquare wrapText="bothSides"/>
-                <wp:docPr id="60" name="Textfeld 60"/>
-                <wp:cNvGraphicFramePr/>
-                <a:graphic xmlns:a="http://schemas.openxmlformats.org/drawingml/2006/main">
-                  <a:graphicData uri="http://schemas.microsoft.com/office/word/2010/wordprocessingShape">
-                    <wps:wsp>
-                      <wps:cNvSpPr txBox="1"/>
-                      <wps:spPr>
-                        <a:xfrm>
-                          <a:off x="0" y="0"/>
-                          <a:ext cx="5934075" cy="1828800"/>
-                        </a:xfrm>
-                        <a:prstGeom prst="rect">
-                          <a:avLst/>
-                        </a:prstGeom>
-                        <a:noFill/>
-                        <a:ln>
-                          <a:noFill/>
-                        </a:ln>
-                      </wps:spPr>
-                      <wps:txbx>
-                        <w:txbxContent>
-                          <w:p>
-                            <w:pPr>
-                              <w:pStyle w:val="Titel"/>
-                              <w:spacing w:line="240" w:lineRule="auto"/>
-                              <w:rPr>
-                                <w:b w:val="0"/>
-                                <w:noProof/>
-                                <w:color w:val="000000" w:themeColor="text1"/>
-                                <w:sz w:val="72"/>
-                                <w:szCs w:val="72"/>
-                                <w:lang w:eastAsia="en-US"/>
-                                <w14:shadow w14:blurRad="38100" w14:dist="19050" w14:dir="2700000" w14:sx="100000" w14:sy="100000" w14:kx="0" w14:ky="0" w14:algn="tl">
-                                  <w14:schemeClr w14:val="dk1">
-                                    <w14:alpha w14:val="60000"/>
-                                  </w14:schemeClr>
-                                </w14:shadow>
-                                <w14:textOutline w14:w="0" w14:cap="flat" w14:cmpd="sng" w14:algn="ctr">
-                                  <w14:noFill/>
-                                  <w14:prstDash w14:val="solid"/>
-                                  <w14:round/>
-                                </w14:textOutline>
-                              </w:rPr>
-                            </w:pPr>
-                            <w:r>
-                              <w:rPr>
-                                <w:rFonts w:eastAsia="Calibri"/>
-                                <w:b w:val="0"/>
-                                <w:noProof/>
-                                <w:color w:val="000000" w:themeColor="text1"/>
-                                <w:sz w:val="72"/>
-                                <w:szCs w:val="72"/>
-                                <w14:shadow w14:blurRad="38100" w14:dist="19050" w14:dir="2700000" w14:sx="100000" w14:sy="100000" w14:kx="0" w14:ky="0" w14:algn="tl">
-                                  <w14:schemeClr w14:val="dk1">
-                                    <w14:alpha w14:val="60000"/>
-                                  </w14:schemeClr>
-                                </w14:shadow>
-                                <w14:textOutline w14:w="0" w14:cap="flat" w14:cmpd="sng" w14:algn="ctr">
-                                  <w14:noFill/>
-                                  <w14:prstDash w14:val="solid"/>
-                                  <w14:round/>
-                                </w14:textOutline>
-                              </w:rPr>
-                              <w:t>Simulation der Ausbreitung von Pest in den Jahren 1347-1450 in Europa</w:t>
-                            </w:r>
-                          </w:p>
-                        </w:txbxContent>
-                      </wps:txbx>
-                      <wps:bodyPr rot="0" spcFirstLastPara="0" vertOverflow="overflow" horzOverflow="overflow" vert="horz" wrap="square" lIns="91440" tIns="45720" rIns="91440" bIns="45720" numCol="1" spcCol="0" rtlCol="0" fromWordArt="0" anchor="t" anchorCtr="0" forceAA="0" compatLnSpc="1">
-                        <a:prstTxWarp prst="textNoShape">
-                          <a:avLst/>
-                        </a:prstTxWarp>
-                        <a:spAutoFit/>
-                      </wps:bodyPr>
-                    </wps:wsp>
-                  </a:graphicData>
-                </a:graphic>
-                <wp14:sizeRelH relativeFrom="margin">
-                  <wp14:pctWidth>0</wp14:pctWidth>
-                </wp14:sizeRelH>
-              </wp:anchor>
-            </w:drawing>
-          </mc:Choice>
-          <mc:Fallback>
-            <w:pict>
-              <v:shapetype w14:anchorId="18CA3349" id="_x0000_t202" coordsize="21600,21600" o:spt="202" path="m,l,21600r21600,l21600,xe">
-                <v:stroke joinstyle="miter"/>
-                <v:path gradientshapeok="t" o:connecttype="rect"/>
-              </v:shapetype>
-              <v:shape id="Textfeld 60" o:spid="_x0000_s1026" type="#_x0000_t202" style="position:absolute;left:0;text-align:left;margin-left:-35.65pt;margin-top:70.7pt;width:467.25pt;height:2in;z-index:251685376;visibility:visible;mso-wrap-style:square;mso-width-percent:0;mso-wrap-distance-left:9pt;mso-wrap-distance-top:0;mso-wrap-distance-right:9pt;mso-wrap-distance-bottom:0;mso-position-horizontal:absolute;mso-position-horizontal-relative:text;mso-position-vertical:absolute;mso-position-vertical-relative:text;mso-width-percent:0;mso-width-relative:margin;v-text-anchor:top" o:gfxdata="UEsDBBQABgAIAAAAIQC2gziS/gAAAOEBAAATAAAAW0NvbnRlbnRfVHlwZXNdLnhtbJSRQU7DMBBF&#10;90jcwfIWJU67QAgl6YK0S0CoHGBkTxKLZGx5TGhvj5O2G0SRWNoz/78nu9wcxkFMGNg6quQqL6RA&#10;0s5Y6ir5vt9lD1JwBDIwOMJKHpHlpr69KfdHjyxSmriSfYz+USnWPY7AufNIadK6MEJMx9ApD/oD&#10;OlTrorhX2lFEilmcO2RdNtjC5xDF9pCuTyYBB5bi6bQ4syoJ3g9WQ0ymaiLzg5KdCXlKLjvcW893&#10;SUOqXwnz5DrgnHtJTxOsQfEKIT7DmDSUCaxw7Rqn8787ZsmRM9e2VmPeBN4uqYvTtW7jvijg9N/y&#10;JsXecLq0q+WD6m8AAAD//wMAUEsDBBQABgAIAAAAIQA4/SH/1gAAAJQBAAALAAAAX3JlbHMvLnJl&#10;bHOkkMFqwzAMhu+DvYPRfXGawxijTi+j0GvpHsDYimMaW0Yy2fr2M4PBMnrbUb/Q94l/f/hMi1qR&#10;JVI2sOt6UJgd+ZiDgffL8ekFlFSbvV0oo4EbChzGx4f9GRdb25HMsYhqlCwG5lrLq9biZkxWOiqY&#10;22YiTra2kYMu1l1tQD30/bPm3wwYN0x18gb45AdQl1tp5j/sFB2T0FQ7R0nTNEV3j6o9feQzro1i&#10;OWA14Fm+Q8a1a8+Bvu/d/dMb2JY5uiPbhG/ktn4cqGU/er3pcvwCAAD//wMAUEsDBBQABgAIAAAA&#10;IQCzAa0HKgIAAEsEAAAOAAAAZHJzL2Uyb0RvYy54bWysVFFv2jAQfp+0/2D5fSQwaGlEqFgrpkmo&#10;rQRTn41jk0i2z7MNCfv1OztAWbenaS/mfHf57u67z8zuO63IQTjfgCnpcJBTIgyHqjG7kn7fLD9N&#10;KfGBmYopMKKkR+Hp/fzjh1lrCzGCGlQlHEEQ44vWlrQOwRZZ5nktNPMDsMJgUILTLODV7bLKsRbR&#10;tcpGeX6TteAq64AL79H72AfpPOFLKXh4ltKLQFRJsbeQTpfObTyz+YwVO8ds3fBTG+wfutCsMVj0&#10;AvXIAiN71/wBpRvuwIMMAw46AykbLtIMOM0wfzfNumZWpFmQHG8vNPn/B8ufDi+ONFVJb5AewzTu&#10;aCO6IIWqCLqQn9b6AtPWFhND9wU63PPZ79EZx+6k0/EXByIYR6jjhV1EIxydk7vP4/x2QgnH2HA6&#10;mk7zhJ+9fW6dD18FaBKNkjpcX2KVHVY+YCuYek6J1QwsG6XSCpX5zYGJ0ZPF3vseoxW6bXcaaAvV&#10;Eedx0CvCW75ssOaK+fDCHEoAR0BZh2c8pIK2pHCyKKnB/fybP+bjZjBKSYuSKqn/sWdOUKK+GdzZ&#10;3XA8jhpMl/HkdoQXdx3ZXkfMXj8AqnaID8jyZMb8oM6mdKBfUf2LWBVDzHCsXdJwNh9CL3R8PVws&#10;FikJVWdZWJm15RE6khYZ3XSvzNkT7QE39gRn8bHiHft9bvzS28U+4A7SaiLBPasn3lGxaWOn1xWf&#10;xPU9Zb39B8x/AQAA//8DAFBLAwQUAAYACAAAACEA7CRZC+AAAAALAQAADwAAAGRycy9kb3ducmV2&#10;LnhtbEyPy07DMBBF90j8gzVI7FonaSglxKkqHhKLbihhP41NHBGPo9ht0r9nWMFydI/uPVNuZ9eL&#10;sxlD50lBukxAGGq87qhVUH+8LjYgQkTS2HsyCi4mwLa6viqx0H6id3M+xFZwCYUCFdgYh0LK0Fjj&#10;MCz9YIizLz86jHyOrdQjTlzuepklyVo67IgXLA7myZrm+3ByCmLUu/RSv7jw9jnvnyebNHdYK3V7&#10;M+8eQUQzxz8YfvVZHSp2OvoT6SB6BYv7dMUoB3mag2Bis15lII4K8uwhB1mV8v8P1Q8AAAD//wMA&#10;UEsBAi0AFAAGAAgAAAAhALaDOJL+AAAA4QEAABMAAAAAAAAAAAAAAAAAAAAAAFtDb250ZW50X1R5&#10;cGVzXS54bWxQSwECLQAUAAYACAAAACEAOP0h/9YAAACUAQAACwAAAAAAAAAAAAAAAAAvAQAAX3Jl&#10;bHMvLnJlbHNQSwECLQAUAAYACAAAACEAswGtByoCAABLBAAADgAAAAAAAAAAAAAAAAAuAgAAZHJz&#10;L2Uyb0RvYy54bWxQSwECLQAUAAYACAAAACEA7CRZC+AAAAALAQAADwAAAAAAAAAAAAAAAACEBAAA&#10;ZHJzL2Rvd25yZXYueG1sUEsFBgAAAAAEAAQA8wAAAJEFAAAAAA==&#10;" filled="f" stroked="f">
-                <v:textbox style="mso-fit-shape-to-text:t">
-                  <w:txbxContent>
-                    <w:p>
-                      <w:pPr>
-                        <w:pStyle w:val="Titel"/>
-                        <w:spacing w:line="240" w:lineRule="auto"/>
-                        <w:rPr>
-                          <w:b w:val="0"/>
-                          <w:noProof/>
-                          <w:color w:val="000000" w:themeColor="text1"/>
-                          <w:sz w:val="72"/>
-                          <w:szCs w:val="72"/>
-                          <w:lang w:eastAsia="en-US"/>
-                          <w14:shadow w14:blurRad="38100" w14:dist="19050" w14:dir="2700000" w14:sx="100000" w14:sy="100000" w14:kx="0" w14:ky="0" w14:algn="tl">
-                            <w14:schemeClr w14:val="dk1">
-                              <w14:alpha w14:val="60000"/>
-                            </w14:schemeClr>
-                          </w14:shadow>
-                          <w14:textOutline w14:w="0" w14:cap="flat" w14:cmpd="sng" w14:algn="ctr">
-                            <w14:noFill/>
-                            <w14:prstDash w14:val="solid"/>
-                            <w14:round/>
-                          </w14:textOutline>
-                        </w:rPr>
-                      </w:pPr>
-                      <w:r>
-                        <w:rPr>
-                          <w:rFonts w:eastAsia="Calibri"/>
-                          <w:b w:val="0"/>
-                          <w:noProof/>
-                          <w:color w:val="000000" w:themeColor="text1"/>
-                          <w:sz w:val="72"/>
-                          <w:szCs w:val="72"/>
-                          <w14:shadow w14:blurRad="38100" w14:dist="19050" w14:dir="2700000" w14:sx="100000" w14:sy="100000" w14:kx="0" w14:ky="0" w14:algn="tl">
-                            <w14:schemeClr w14:val="dk1">
-                              <w14:alpha w14:val="60000"/>
-                            </w14:schemeClr>
-                          </w14:shadow>
-                          <w14:textOutline w14:w="0" w14:cap="flat" w14:cmpd="sng" w14:algn="ctr">
-                            <w14:noFill/>
-                            <w14:prstDash w14:val="solid"/>
-                            <w14:round/>
-                          </w14:textOutline>
-                        </w:rPr>
-                        <w:t>Simulation der Ausbreitung von Pest in den Jahren 1347-1450 in Europa</w:t>
-                      </w:r>
-                    </w:p>
-                  </w:txbxContent>
-                </v:textbox>
-                <w10:wrap type="square"/>
-              </v:shape>
-            </w:pict>
-          </mc:Fallback>
-        </mc:AlternateContent>
-      </w:r>
-      <w:r>
-        <w:rPr>
-          <w:noProof/>
-        </w:rPr>
         <w:drawing>
           <wp:anchor distT="0" distB="0" distL="114300" distR="114300" simplePos="0" relativeHeight="252119552" behindDoc="1" locked="0" layoutInCell="1" allowOverlap="1" wp14:anchorId="3CD9F0ED" wp14:editId="0FFC8074">
             <wp:simplePos x="0" y="0"/>
@@ -661,7 +745,13 @@
         <w:t>mit dem Titel: „</w:t>
       </w:r>
       <w:r>
-        <w:t>Simulation der Ausbreitung von Pest in den Jahren 1347-1450 in Europa</w:t>
+        <w:t>Simulation der Aus</w:t>
+      </w:r>
+      <w:r>
+        <w:t>wirkungen</w:t>
+      </w:r>
+      <w:r>
+        <w:t xml:space="preserve"> von Pest in den Jahren 1347-1450 in Europa</w:t>
       </w:r>
       <w:r>
         <w:t xml:space="preserve">“ </w:t>
@@ -754,8 +844,13 @@
     </w:p>
     <w:p>
       <w:r>
-        <w:t>Niklas Wollburg</w:t>
-      </w:r>
+        <w:t xml:space="preserve">Niklas </w:t>
+      </w:r>
+      <w:proofErr w:type="spellStart"/>
+      <w:r>
+        <w:t>Wollburg</w:t>
+      </w:r>
+      <w:proofErr w:type="spellEnd"/>
       <w:r>
         <w:tab/>
       </w:r>
@@ -4936,7 +5031,7 @@
           </mc:Choice>
           <mc:Fallback>
             <w:pict>
-              <v:rect w14:anchorId="4BAB3639" id="Rechteck 64" o:spid="_x0000_s1026" style="position:absolute;margin-left:-21.25pt;margin-top:2.65pt;width:464.75pt;height:195.4pt;z-index:-251510272;visibility:visible;mso-wrap-style:square;mso-width-percent:0;mso-height-percent:0;mso-wrap-distance-left:9pt;mso-wrap-distance-top:0;mso-wrap-distance-right:9pt;mso-wrap-distance-bottom:0;mso-position-horizontal:absolute;mso-position-horizontal-relative:text;mso-position-vertical:absolute;mso-position-vertical-relative:text;mso-width-percent:0;mso-height-percent:0;mso-width-relative:margin;mso-height-relative:margin;v-text-anchor:middle" o:gfxdata="UEsDBBQABgAIAAAAIQC2gziS/gAAAOEBAAATAAAAW0NvbnRlbnRfVHlwZXNdLnhtbJSRQU7DMBBF&#10;90jcwfIWJU67QAgl6YK0S0CoHGBkTxKLZGx5TGhvj5O2G0SRWNoz/78nu9wcxkFMGNg6quQqL6RA&#10;0s5Y6ir5vt9lD1JwBDIwOMJKHpHlpr69KfdHjyxSmriSfYz+USnWPY7AufNIadK6MEJMx9ApD/oD&#10;OlTrorhX2lFEilmcO2RdNtjC5xDF9pCuTyYBB5bi6bQ4syoJ3g9WQ0ymaiLzg5KdCXlKLjvcW893&#10;SUOqXwnz5DrgnHtJTxOsQfEKIT7DmDSUCaxw7Rqn8787ZsmRM9e2VmPeBN4uqYvTtW7jvijg9N/y&#10;JsXecLq0q+WD6m8AAAD//wMAUEsDBBQABgAIAAAAIQA4/SH/1gAAAJQBAAALAAAAX3JlbHMvLnJl&#10;bHOkkMFqwzAMhu+DvYPRfXGawxijTi+j0GvpHsDYimMaW0Yy2fr2M4PBMnrbUb/Q94l/f/hMi1qR&#10;JVI2sOt6UJgd+ZiDgffL8ekFlFSbvV0oo4EbChzGx4f9GRdb25HMsYhqlCwG5lrLq9biZkxWOiqY&#10;22YiTra2kYMu1l1tQD30/bPm3wwYN0x18gb45AdQl1tp5j/sFB2T0FQ7R0nTNEV3j6o9feQzro1i&#10;OWA14Fm+Q8a1a8+Bvu/d/dMb2JY5uiPbhG/ktn4cqGU/er3pcvwCAAD//wMAUEsDBBQABgAIAAAA&#10;IQDQvDm6YAIAAAwFAAAOAAAAZHJzL2Uyb0RvYy54bWysVN1P2zAQf5+0/8Hy+0jTFQYVKapATJMQ&#10;ID7Es3FsEmH7vLPbtPvrd3bSFDG0h2kvzp3v++ff5fRsYw1bKwwtuIqXBxPOlJNQt+6l4o8Pl1+O&#10;OQtRuFoYcKriWxX42eLzp9POz9UUGjC1QkZJXJh3vuJNjH5eFEE2yopwAF45MmpAKyKp+FLUKDrK&#10;bk0xnUyOig6w9ghShUC3F72RL3J+rZWMN1oHFZmpOPUW84n5fE5nsTgV8xcUvmnl0Ib4hy6saB0V&#10;HVNdiCjYCts/UtlWIgTQ8UCCLUDrVqo8A01TTt5Nc98Ir/IsBE7wI0zh/6WV1+tbZG1d8aMZZ05Y&#10;eqM7JZuo5CujK8Kn82FObvf+FgctkJiG3Wi06UtjsE3GdDtiqjaRSbo8PJlMy/IrZ5Js09lxeXic&#10;US/24R5D/K7AsiRUHOnRMpZifRUilSTXnQspqZ2+gSzFrVGpB+PulKZBqOQ0R2cKqXODbC3o8evX&#10;Mg1DubJnCtGtMWNQ+VGQibugwTeFqUyrMXDyUeC+2uidK4KLY6BtHeDfg3Xvv5u6nzWN/Qz1lt4N&#10;oSd08PKyJfCuRIi3AonBxHXaynhDhzbQVRwGibMG8NdH98mfiEVWzjraiIqHnyuBijPzwxHlTsrZ&#10;LK1QVmaH36ak4FvL81uLW9lzINxL2n8vs5j8o9mJGsE+0fIuU1UyCSepdsVlxJ1yHvtNpfWXarnM&#10;brQ2XsQrd+9lSp5QTeR42DwJ9AODIpHvGnbbI+bviNT7pkgHy1UE3WaW7XEd8KaVy4QZfg9pp9/q&#10;2Wv/E1v8BgAA//8DAFBLAwQUAAYACAAAACEAkTkfEeAAAAAJAQAADwAAAGRycy9kb3ducmV2Lnht&#10;bEyPQU+DQBSE7yb+h80z8dYubS1SZGkMiTHRU7EevG3ZJxDZt4TdUvDX+zzpcTKTmW+y/WQ7MeLg&#10;W0cKVssIBFLlTEu1guPb0yIB4YMmoztHqGBGD/v8+irTqXEXOuBYhlpwCflUK2hC6FMpfdWg1X7p&#10;eiT2Pt1gdWA51NIM+sLltpPrKIql1S3xQqN7LBqsvsqzVfA6yzAe3+Pd91i0syk/iucXLJS6vZke&#10;H0AEnMJfGH7xGR1yZjq5MxkvOgWLu/WWowq2GxDsJ8k9fzsp2OziFcg8k/8f5D8AAAD//wMAUEsB&#10;Ai0AFAAGAAgAAAAhALaDOJL+AAAA4QEAABMAAAAAAAAAAAAAAAAAAAAAAFtDb250ZW50X1R5cGVz&#10;XS54bWxQSwECLQAUAAYACAAAACEAOP0h/9YAAACUAQAACwAAAAAAAAAAAAAAAAAvAQAAX3JlbHMv&#10;LnJlbHNQSwECLQAUAAYACAAAACEA0Lw5umACAAAMBQAADgAAAAAAAAAAAAAAAAAuAgAAZHJzL2Uy&#10;b0RvYy54bWxQSwECLQAUAAYACAAAACEAkTkfEeAAAAAJAQAADwAAAAAAAAAAAAAAAAC6BAAAZHJz&#10;L2Rvd25yZXYueG1sUEsFBgAAAAAEAAQA8wAAAMcFAAAAAA==&#10;" fillcolor="white [3201]" strokecolor="black [3200]" strokeweight="2pt"/>
+              <v:rect w14:anchorId="6503024F" id="Rechteck 64" o:spid="_x0000_s1026" style="position:absolute;margin-left:-21.25pt;margin-top:2.65pt;width:464.75pt;height:195.4pt;z-index:-251510272;visibility:visible;mso-wrap-style:square;mso-width-percent:0;mso-height-percent:0;mso-wrap-distance-left:9pt;mso-wrap-distance-top:0;mso-wrap-distance-right:9pt;mso-wrap-distance-bottom:0;mso-position-horizontal:absolute;mso-position-horizontal-relative:text;mso-position-vertical:absolute;mso-position-vertical-relative:text;mso-width-percent:0;mso-height-percent:0;mso-width-relative:margin;mso-height-relative:margin;v-text-anchor:middle" o:gfxdata="UEsDBBQABgAIAAAAIQC2gziS/gAAAOEBAAATAAAAW0NvbnRlbnRfVHlwZXNdLnhtbJSRQU7DMBBF&#10;90jcwfIWJU67QAgl6YK0S0CoHGBkTxKLZGx5TGhvj5O2G0SRWNoz/78nu9wcxkFMGNg6quQqL6RA&#10;0s5Y6ir5vt9lD1JwBDIwOMJKHpHlpr69KfdHjyxSmriSfYz+USnWPY7AufNIadK6MEJMx9ApD/oD&#10;OlTrorhX2lFEilmcO2RdNtjC5xDF9pCuTyYBB5bi6bQ4syoJ3g9WQ0ymaiLzg5KdCXlKLjvcW893&#10;SUOqXwnz5DrgnHtJTxOsQfEKIT7DmDSUCaxw7Rqn8787ZsmRM9e2VmPeBN4uqYvTtW7jvijg9N/y&#10;JsXecLq0q+WD6m8AAAD//wMAUEsDBBQABgAIAAAAIQA4/SH/1gAAAJQBAAALAAAAX3JlbHMvLnJl&#10;bHOkkMFqwzAMhu+DvYPRfXGawxijTi+j0GvpHsDYimMaW0Yy2fr2M4PBMnrbUb/Q94l/f/hMi1qR&#10;JVI2sOt6UJgd+ZiDgffL8ekFlFSbvV0oo4EbChzGx4f9GRdb25HMsYhqlCwG5lrLq9biZkxWOiqY&#10;22YiTra2kYMu1l1tQD30/bPm3wwYN0x18gb45AdQl1tp5j/sFB2T0FQ7R0nTNEV3j6o9feQzro1i&#10;OWA14Fm+Q8a1a8+Bvu/d/dMb2JY5uiPbhG/ktn4cqGU/er3pcvwCAAD//wMAUEsDBBQABgAIAAAA&#10;IQDQvDm6YAIAAAwFAAAOAAAAZHJzL2Uyb0RvYy54bWysVN1P2zAQf5+0/8Hy+0jTFQYVKapATJMQ&#10;ID7Es3FsEmH7vLPbtPvrd3bSFDG0h2kvzp3v++ff5fRsYw1bKwwtuIqXBxPOlJNQt+6l4o8Pl1+O&#10;OQtRuFoYcKriWxX42eLzp9POz9UUGjC1QkZJXJh3vuJNjH5eFEE2yopwAF45MmpAKyKp+FLUKDrK&#10;bk0xnUyOig6w9ghShUC3F72RL3J+rZWMN1oHFZmpOPUW84n5fE5nsTgV8xcUvmnl0Ib4hy6saB0V&#10;HVNdiCjYCts/UtlWIgTQ8UCCLUDrVqo8A01TTt5Nc98Ir/IsBE7wI0zh/6WV1+tbZG1d8aMZZ05Y&#10;eqM7JZuo5CujK8Kn82FObvf+FgctkJiG3Wi06UtjsE3GdDtiqjaRSbo8PJlMy/IrZ5Js09lxeXic&#10;US/24R5D/K7AsiRUHOnRMpZifRUilSTXnQspqZ2+gSzFrVGpB+PulKZBqOQ0R2cKqXODbC3o8evX&#10;Mg1DubJnCtGtMWNQ+VGQibugwTeFqUyrMXDyUeC+2uidK4KLY6BtHeDfg3Xvv5u6nzWN/Qz1lt4N&#10;oSd08PKyJfCuRIi3AonBxHXaynhDhzbQVRwGibMG8NdH98mfiEVWzjraiIqHnyuBijPzwxHlTsrZ&#10;LK1QVmaH36ak4FvL81uLW9lzINxL2n8vs5j8o9mJGsE+0fIuU1UyCSepdsVlxJ1yHvtNpfWXarnM&#10;brQ2XsQrd+9lSp5QTeR42DwJ9AODIpHvGnbbI+bviNT7pkgHy1UE3WaW7XEd8KaVy4QZfg9pp9/q&#10;2Wv/E1v8BgAA//8DAFBLAwQUAAYACAAAACEAkTkfEeAAAAAJAQAADwAAAGRycy9kb3ducmV2Lnht&#10;bEyPQU+DQBSE7yb+h80z8dYubS1SZGkMiTHRU7EevG3ZJxDZt4TdUvDX+zzpcTKTmW+y/WQ7MeLg&#10;W0cKVssIBFLlTEu1guPb0yIB4YMmoztHqGBGD/v8+irTqXEXOuBYhlpwCflUK2hC6FMpfdWg1X7p&#10;eiT2Pt1gdWA51NIM+sLltpPrKIql1S3xQqN7LBqsvsqzVfA6yzAe3+Pd91i0syk/iucXLJS6vZke&#10;H0AEnMJfGH7xGR1yZjq5MxkvOgWLu/WWowq2GxDsJ8k9fzsp2OziFcg8k/8f5D8AAAD//wMAUEsB&#10;Ai0AFAAGAAgAAAAhALaDOJL+AAAA4QEAABMAAAAAAAAAAAAAAAAAAAAAAFtDb250ZW50X1R5cGVz&#10;XS54bWxQSwECLQAUAAYACAAAACEAOP0h/9YAAACUAQAACwAAAAAAAAAAAAAAAAAvAQAAX3JlbHMv&#10;LnJlbHNQSwECLQAUAAYACAAAACEA0Lw5umACAAAMBQAADgAAAAAAAAAAAAAAAAAuAgAAZHJzL2Uy&#10;b0RvYy54bWxQSwECLQAUAAYACAAAACEAkTkfEeAAAAAJAQAADwAAAAAAAAAAAAAAAAC6BAAAZHJz&#10;L2Rvd25yZXYueG1sUEsFBgAAAAAEAAQA8wAAAMcFAAAAAA==&#10;" fillcolor="white [3201]" strokecolor="black [3200]" strokeweight="2pt"/>
             </w:pict>
           </mc:Fallback>
         </mc:AlternateContent>
@@ -5004,7 +5099,7 @@
           </mc:Choice>
           <mc:Fallback>
             <w:pict>
-              <v:shapetype w14:anchorId="46808EE7" id="_x0000_t32" coordsize="21600,21600" o:spt="32" o:oned="t" path="m,l21600,21600e" filled="f">
+              <v:shapetype w14:anchorId="057F4FBB" id="_x0000_t32" coordsize="21600,21600" o:spt="32" o:oned="t" path="m,l21600,21600e" filled="f">
                 <v:path arrowok="t" fillok="f" o:connecttype="none"/>
                 <o:lock v:ext="edit" shapetype="t"/>
               </v:shapetype>
@@ -5074,7 +5169,7 @@
           </mc:Choice>
           <mc:Fallback>
             <w:pict>
-              <v:shape w14:anchorId="512F0B4F" id="Gerade Verbindung mit Pfeil 61" o:spid="_x0000_s1026" type="#_x0000_t32" style="position:absolute;margin-left:351.45pt;margin-top:20.95pt;width:0;height:22.2pt;z-index:251871744;visibility:visible;mso-wrap-style:square;mso-wrap-distance-left:9pt;mso-wrap-distance-top:0;mso-wrap-distance-right:9pt;mso-wrap-distance-bottom:0;mso-position-horizontal:absolute;mso-position-horizontal-relative:text;mso-position-vertical:absolute;mso-position-vertical-relative:text" o:gfxdata="UEsDBBQABgAIAAAAIQC2gziS/gAAAOEBAAATAAAAW0NvbnRlbnRfVHlwZXNdLnhtbJSRQU7DMBBF&#10;90jcwfIWJU67QAgl6YK0S0CoHGBkTxKLZGx5TGhvj5O2G0SRWNoz/78nu9wcxkFMGNg6quQqL6RA&#10;0s5Y6ir5vt9lD1JwBDIwOMJKHpHlpr69KfdHjyxSmriSfYz+USnWPY7AufNIadK6MEJMx9ApD/oD&#10;OlTrorhX2lFEilmcO2RdNtjC5xDF9pCuTyYBB5bi6bQ4syoJ3g9WQ0ymaiLzg5KdCXlKLjvcW893&#10;SUOqXwnz5DrgnHtJTxOsQfEKIT7DmDSUCaxw7Rqn8787ZsmRM9e2VmPeBN4uqYvTtW7jvijg9N/y&#10;JsXecLq0q+WD6m8AAAD//wMAUEsDBBQABgAIAAAAIQA4/SH/1gAAAJQBAAALAAAAX3JlbHMvLnJl&#10;bHOkkMFqwzAMhu+DvYPRfXGawxijTi+j0GvpHsDYimMaW0Yy2fr2M4PBMnrbUb/Q94l/f/hMi1qR&#10;JVI2sOt6UJgd+ZiDgffL8ekFlFSbvV0oo4EbChzGx4f9GRdb25HMsYhqlCwG5lrLq9biZkxWOiqY&#10;22YiTra2kYMu1l1tQD30/bPm3wwYN0x18gb45AdQl1tp5j/sFB2T0FQ7R0nTNEV3j6o9feQzro1i&#10;OWA14Fm+Q8a1a8+Bvu/d/dMb2JY5uiPbhG/ktn4cqGU/er3pcvwCAAD//wMAUEsDBBQABgAIAAAA&#10;IQArXTFz3AEAAPgDAAAOAAAAZHJzL2Uyb0RvYy54bWysU02P0zAQvSPxHyzfaZoKrZaq6R66sBcE&#10;FbDcXXucWPhLY2+b/nvGTptFfEgIcZnE9ryZ957Hm7vRWXYETCb4jreLJWfgZVDG9x1//PLu1S1n&#10;KQuvhA0eOn6GxO+2L19sTnENqzAEqwAZFfFpfYodH3KO66ZJcgAn0iJE8HSoAzqRaYl9o1CcqLqz&#10;zWq5vGlOAVXEICEl2r2fDvm21tcaZP6odYLMbMeJW64RazyU2Gw3Yt2jiIORFxriH1g4YTw1nUvd&#10;iyzYE5pfSjkjMaSg80IG1wStjYSqgdS0y5/UfB5EhKqFzElxtin9v7Lyw3GPzKiO37SceeHojh4A&#10;hQL2FfBgvHryPXMms70GYxllkWWnmNaE3Pk9XlYp7rHoHzW68iVlbKw2n2ebYcxMTpuSdle37ZvX&#10;9QaaZ1zElB8gOFZ+Op4yCtMPeRe8p7sM2FaXxfF9ytSZgFdAaWp9iVkY+9Yrls+RxGQ0wvcWCm1K&#10;LylNoT8Rrn/5bGGCfwJNXhDFqU2dQthZZEdB86O+VfG1CmUWiDbWzqBl5fZH0CW3wKBO5t8C5+za&#10;Mfg8A53xAX/XNY9XqnrKv6qetBbZh6DO9fqqHTRe1Z/LUyjz++O6wp8f7PY7AAAA//8DAFBLAwQU&#10;AAYACAAAACEA4mBYdNwAAAAJAQAADwAAAGRycy9kb3ducmV2LnhtbEyPwU7DMAyG70i8Q2QkLhNL&#10;uo2xlqYTqoQ4b/AAbpO11RKnS7Kte3uCOMDJsv3p9+dyO1nDLtqHwZGEbC6AaWqdGqiT8PX5/rQB&#10;FiKSQuNIS7jpANvq/q7EQrkr7fRlHzuWQigUKKGPcSw4D22vLYa5GzWl3cF5izG1vuPK4zWFW8MX&#10;Qqy5xYHShR5HXfe6Pe7PVsKuXjXZzdfi+cOI/DQ75bMl5lI+Pkxvr8CinuIfDD/6SR2q5NS4M6nA&#10;jIQXscgTKmGVpZqA30EjYbNeAq9K/v+D6hsAAP//AwBQSwECLQAUAAYACAAAACEAtoM4kv4AAADh&#10;AQAAEwAAAAAAAAAAAAAAAAAAAAAAW0NvbnRlbnRfVHlwZXNdLnhtbFBLAQItABQABgAIAAAAIQA4&#10;/SH/1gAAAJQBAAALAAAAAAAAAAAAAAAAAC8BAABfcmVscy8ucmVsc1BLAQItABQABgAIAAAAIQAr&#10;XTFz3AEAAPgDAAAOAAAAAAAAAAAAAAAAAC4CAABkcnMvZTJvRG9jLnhtbFBLAQItABQABgAIAAAA&#10;IQDiYFh03AAAAAkBAAAPAAAAAAAAAAAAAAAAADYEAABkcnMvZG93bnJldi54bWxQSwUGAAAAAAQA&#10;BADzAAAAPwUAAAAA&#10;" strokecolor="black [3040]">
+              <v:shape w14:anchorId="56841FD2" id="Gerade Verbindung mit Pfeil 61" o:spid="_x0000_s1026" type="#_x0000_t32" style="position:absolute;margin-left:351.45pt;margin-top:20.95pt;width:0;height:22.2pt;z-index:251871744;visibility:visible;mso-wrap-style:square;mso-wrap-distance-left:9pt;mso-wrap-distance-top:0;mso-wrap-distance-right:9pt;mso-wrap-distance-bottom:0;mso-position-horizontal:absolute;mso-position-horizontal-relative:text;mso-position-vertical:absolute;mso-position-vertical-relative:text" o:gfxdata="UEsDBBQABgAIAAAAIQC2gziS/gAAAOEBAAATAAAAW0NvbnRlbnRfVHlwZXNdLnhtbJSRQU7DMBBF&#10;90jcwfIWJU67QAgl6YK0S0CoHGBkTxKLZGx5TGhvj5O2G0SRWNoz/78nu9wcxkFMGNg6quQqL6RA&#10;0s5Y6ir5vt9lD1JwBDIwOMJKHpHlpr69KfdHjyxSmriSfYz+USnWPY7AufNIadK6MEJMx9ApD/oD&#10;OlTrorhX2lFEilmcO2RdNtjC5xDF9pCuTyYBB5bi6bQ4syoJ3g9WQ0ymaiLzg5KdCXlKLjvcW893&#10;SUOqXwnz5DrgnHtJTxOsQfEKIT7DmDSUCaxw7Rqn8787ZsmRM9e2VmPeBN4uqYvTtW7jvijg9N/y&#10;JsXecLq0q+WD6m8AAAD//wMAUEsDBBQABgAIAAAAIQA4/SH/1gAAAJQBAAALAAAAX3JlbHMvLnJl&#10;bHOkkMFqwzAMhu+DvYPRfXGawxijTi+j0GvpHsDYimMaW0Yy2fr2M4PBMnrbUb/Q94l/f/hMi1qR&#10;JVI2sOt6UJgd+ZiDgffL8ekFlFSbvV0oo4EbChzGx4f9GRdb25HMsYhqlCwG5lrLq9biZkxWOiqY&#10;22YiTra2kYMu1l1tQD30/bPm3wwYN0x18gb45AdQl1tp5j/sFB2T0FQ7R0nTNEV3j6o9feQzro1i&#10;OWA14Fm+Q8a1a8+Bvu/d/dMb2JY5uiPbhG/ktn4cqGU/er3pcvwCAAD//wMAUEsDBBQABgAIAAAA&#10;IQArXTFz3AEAAPgDAAAOAAAAZHJzL2Uyb0RvYy54bWysU02P0zAQvSPxHyzfaZoKrZaq6R66sBcE&#10;FbDcXXucWPhLY2+b/nvGTptFfEgIcZnE9ryZ957Hm7vRWXYETCb4jreLJWfgZVDG9x1//PLu1S1n&#10;KQuvhA0eOn6GxO+2L19sTnENqzAEqwAZFfFpfYodH3KO66ZJcgAn0iJE8HSoAzqRaYl9o1CcqLqz&#10;zWq5vGlOAVXEICEl2r2fDvm21tcaZP6odYLMbMeJW64RazyU2Gw3Yt2jiIORFxriH1g4YTw1nUvd&#10;iyzYE5pfSjkjMaSg80IG1wStjYSqgdS0y5/UfB5EhKqFzElxtin9v7Lyw3GPzKiO37SceeHojh4A&#10;hQL2FfBgvHryPXMms70GYxllkWWnmNaE3Pk9XlYp7rHoHzW68iVlbKw2n2ebYcxMTpuSdle37ZvX&#10;9QaaZ1zElB8gOFZ+Op4yCtMPeRe8p7sM2FaXxfF9ytSZgFdAaWp9iVkY+9Yrls+RxGQ0wvcWCm1K&#10;LylNoT8Rrn/5bGGCfwJNXhDFqU2dQthZZEdB86O+VfG1CmUWiDbWzqBl5fZH0CW3wKBO5t8C5+za&#10;Mfg8A53xAX/XNY9XqnrKv6qetBbZh6DO9fqqHTRe1Z/LUyjz++O6wp8f7PY7AAAA//8DAFBLAwQU&#10;AAYACAAAACEA4mBYdNwAAAAJAQAADwAAAGRycy9kb3ducmV2LnhtbEyPwU7DMAyG70i8Q2QkLhNL&#10;uo2xlqYTqoQ4b/AAbpO11RKnS7Kte3uCOMDJsv3p9+dyO1nDLtqHwZGEbC6AaWqdGqiT8PX5/rQB&#10;FiKSQuNIS7jpANvq/q7EQrkr7fRlHzuWQigUKKGPcSw4D22vLYa5GzWl3cF5izG1vuPK4zWFW8MX&#10;Qqy5xYHShR5HXfe6Pe7PVsKuXjXZzdfi+cOI/DQ75bMl5lI+Pkxvr8CinuIfDD/6SR2q5NS4M6nA&#10;jIQXscgTKmGVpZqA30EjYbNeAq9K/v+D6hsAAP//AwBQSwECLQAUAAYACAAAACEAtoM4kv4AAADh&#10;AQAAEwAAAAAAAAAAAAAAAAAAAAAAW0NvbnRlbnRfVHlwZXNdLnhtbFBLAQItABQABgAIAAAAIQA4&#10;/SH/1gAAAJQBAAALAAAAAAAAAAAAAAAAAC8BAABfcmVscy8ucmVsc1BLAQItABQABgAIAAAAIQAr&#10;XTFz3AEAAPgDAAAOAAAAAAAAAAAAAAAAAC4CAABkcnMvZTJvRG9jLnhtbFBLAQItABQABgAIAAAA&#10;IQDiYFh03AAAAAkBAAAPAAAAAAAAAAAAAAAAADYEAABkcnMvZG93bnJldi54bWxQSwUGAAAAAAQA&#10;BADzAAAAPwUAAAAA&#10;" strokecolor="black [3040]">
                 <v:stroke endarrow="block"/>
               </v:shape>
             </w:pict>
@@ -5140,7 +5235,7 @@
           </mc:Choice>
           <mc:Fallback>
             <w:pict>
-              <v:shape w14:anchorId="55F67C18" id="Gerade Verbindung mit Pfeil 31" o:spid="_x0000_s1026" type="#_x0000_t32" style="position:absolute;margin-left:295.9pt;margin-top:19.8pt;width:0;height:22.2pt;z-index:251440640;visibility:visible;mso-wrap-style:square;mso-wrap-distance-left:9pt;mso-wrap-distance-top:0;mso-wrap-distance-right:9pt;mso-wrap-distance-bottom:0;mso-position-horizontal:absolute;mso-position-horizontal-relative:text;mso-position-vertical:absolute;mso-position-vertical-relative:text" o:gfxdata="UEsDBBQABgAIAAAAIQC2gziS/gAAAOEBAAATAAAAW0NvbnRlbnRfVHlwZXNdLnhtbJSRQU7DMBBF&#10;90jcwfIWJU67QAgl6YK0S0CoHGBkTxKLZGx5TGhvj5O2G0SRWNoz/78nu9wcxkFMGNg6quQqL6RA&#10;0s5Y6ir5vt9lD1JwBDIwOMJKHpHlpr69KfdHjyxSmriSfYz+USnWPY7AufNIadK6MEJMx9ApD/oD&#10;OlTrorhX2lFEilmcO2RdNtjC5xDF9pCuTyYBB5bi6bQ4syoJ3g9WQ0ymaiLzg5KdCXlKLjvcW893&#10;SUOqXwnz5DrgnHtJTxOsQfEKIT7DmDSUCaxw7Rqn8787ZsmRM9e2VmPeBN4uqYvTtW7jvijg9N/y&#10;JsXecLq0q+WD6m8AAAD//wMAUEsDBBQABgAIAAAAIQA4/SH/1gAAAJQBAAALAAAAX3JlbHMvLnJl&#10;bHOkkMFqwzAMhu+DvYPRfXGawxijTi+j0GvpHsDYimMaW0Yy2fr2M4PBMnrbUb/Q94l/f/hMi1qR&#10;JVI2sOt6UJgd+ZiDgffL8ekFlFSbvV0oo4EbChzGx4f9GRdb25HMsYhqlCwG5lrLq9biZkxWOiqY&#10;22YiTra2kYMu1l1tQD30/bPm3wwYN0x18gb45AdQl1tp5j/sFB2T0FQ7R0nTNEV3j6o9feQzro1i&#10;OWA14Fm+Q8a1a8+Bvu/d/dMb2JY5uiPbhG/ktn4cqGU/er3pcvwCAAD//wMAUEsDBBQABgAIAAAA&#10;IQDknjWj2wEAAPgDAAAOAAAAZHJzL2Uyb0RvYy54bWysU02P0zAQvSPxHyzfadqC0BI13UMX9oKg&#10;goW7a48TC39p7G3af8/YabOIDwkhLpPYnjfz3vN4c3tylh0Bkwm+46vFkjPwMijj+45/eXj34oaz&#10;lIVXwgYPHT9D4rfb5882Y2xhHYZgFSCjIj61Y+z4kHNsmybJAZxIixDB06EO6ESmJfaNQjFSdWeb&#10;9XL5uhkDqohBQkq0ezcd8m2trzXI/FHrBJnZjhO3XCPWeCix2W5E26OIg5EXGuIfWDhhPDWdS92J&#10;LNgjml9KOSMxpKDzQgbXBK2NhKqB1KyWP6n5PIgIVQuZk+JsU/p/ZeWH4x6ZUR1/ueLMC0d3dA8o&#10;FLCvgAfj1aPvmTOZ7TUYyyiLLBtjagm583u8rFLcY9F/0ujKl5SxU7X5PNsMp8zktClpd32zevOq&#10;3kDzhIuY8j0Ex8pPx1NGYfoh74L3dJcBV9VlcXyfMnUm4BVQmlpfYhbGvvWK5XMkMRmN8L2FQpvS&#10;S0pT6E+E618+W5jgn0CTF0RxalOnEHYW2VHQ/KhvVXytQpkFoo21M2hZuf0RdMktMKiT+bfAObt2&#10;DD7PQGd8wN91zacrVT3lX1VPWovsQ1Dnen3VDhqv6s/lKZT5/XFd4U8PdvsdAAD//wMAUEsDBBQA&#10;BgAIAAAAIQCWjxDS3QAAAAkBAAAPAAAAZHJzL2Rvd25yZXYueG1sTI/NTsMwEITvSLyDtZW4VNQO&#10;/VGdZlOhSIhzWx7AiU0SYa/T2G3Tt8eIAxx3djTzTbGfnGVXM4beE0K2EMAMNV731CJ8nN6et8BC&#10;VKSV9WQQ7ibAvnx8KFSu/Y0O5nqMLUshFHKF0MU45JyHpjNOhYUfDKXfpx+diukcW65HdUvhzvIX&#10;ITbcqZ5SQ6cGU3Wm+TpeHMKhWtXZfazE+t0KeZ6f5XypJOLTbHrdAYtmin9m+MFP6FAmptpfSAdm&#10;EdYyS+gRYSk3wJLhV6gRtisBvCz4/wXlNwAAAP//AwBQSwECLQAUAAYACAAAACEAtoM4kv4AAADh&#10;AQAAEwAAAAAAAAAAAAAAAAAAAAAAW0NvbnRlbnRfVHlwZXNdLnhtbFBLAQItABQABgAIAAAAIQA4&#10;/SH/1gAAAJQBAAALAAAAAAAAAAAAAAAAAC8BAABfcmVscy8ucmVsc1BLAQItABQABgAIAAAAIQDk&#10;njWj2wEAAPgDAAAOAAAAAAAAAAAAAAAAAC4CAABkcnMvZTJvRG9jLnhtbFBLAQItABQABgAIAAAA&#10;IQCWjxDS3QAAAAkBAAAPAAAAAAAAAAAAAAAAADUEAABkcnMvZG93bnJldi54bWxQSwUGAAAAAAQA&#10;BADzAAAAPwUAAAAA&#10;" strokecolor="black [3040]">
+              <v:shape w14:anchorId="35FDFE94" id="Gerade Verbindung mit Pfeil 31" o:spid="_x0000_s1026" type="#_x0000_t32" style="position:absolute;margin-left:295.9pt;margin-top:19.8pt;width:0;height:22.2pt;z-index:251440640;visibility:visible;mso-wrap-style:square;mso-wrap-distance-left:9pt;mso-wrap-distance-top:0;mso-wrap-distance-right:9pt;mso-wrap-distance-bottom:0;mso-position-horizontal:absolute;mso-position-horizontal-relative:text;mso-position-vertical:absolute;mso-position-vertical-relative:text" o:gfxdata="UEsDBBQABgAIAAAAIQC2gziS/gAAAOEBAAATAAAAW0NvbnRlbnRfVHlwZXNdLnhtbJSRQU7DMBBF&#10;90jcwfIWJU67QAgl6YK0S0CoHGBkTxKLZGx5TGhvj5O2G0SRWNoz/78nu9wcxkFMGNg6quQqL6RA&#10;0s5Y6ir5vt9lD1JwBDIwOMJKHpHlpr69KfdHjyxSmriSfYz+USnWPY7AufNIadK6MEJMx9ApD/oD&#10;OlTrorhX2lFEilmcO2RdNtjC5xDF9pCuTyYBB5bi6bQ4syoJ3g9WQ0ymaiLzg5KdCXlKLjvcW893&#10;SUOqXwnz5DrgnHtJTxOsQfEKIT7DmDSUCaxw7Rqn8787ZsmRM9e2VmPeBN4uqYvTtW7jvijg9N/y&#10;JsXecLq0q+WD6m8AAAD//wMAUEsDBBQABgAIAAAAIQA4/SH/1gAAAJQBAAALAAAAX3JlbHMvLnJl&#10;bHOkkMFqwzAMhu+DvYPRfXGawxijTi+j0GvpHsDYimMaW0Yy2fr2M4PBMnrbUb/Q94l/f/hMi1qR&#10;JVI2sOt6UJgd+ZiDgffL8ekFlFSbvV0oo4EbChzGx4f9GRdb25HMsYhqlCwG5lrLq9biZkxWOiqY&#10;22YiTra2kYMu1l1tQD30/bPm3wwYN0x18gb45AdQl1tp5j/sFB2T0FQ7R0nTNEV3j6o9feQzro1i&#10;OWA14Fm+Q8a1a8+Bvu/d/dMb2JY5uiPbhG/ktn4cqGU/er3pcvwCAAD//wMAUEsDBBQABgAIAAAA&#10;IQDknjWj2wEAAPgDAAAOAAAAZHJzL2Uyb0RvYy54bWysU02P0zAQvSPxHyzfadqC0BI13UMX9oKg&#10;goW7a48TC39p7G3af8/YabOIDwkhLpPYnjfz3vN4c3tylh0Bkwm+46vFkjPwMijj+45/eXj34oaz&#10;lIVXwgYPHT9D4rfb5882Y2xhHYZgFSCjIj61Y+z4kHNsmybJAZxIixDB06EO6ESmJfaNQjFSdWeb&#10;9XL5uhkDqohBQkq0ezcd8m2trzXI/FHrBJnZjhO3XCPWeCix2W5E26OIg5EXGuIfWDhhPDWdS92J&#10;LNgjml9KOSMxpKDzQgbXBK2NhKqB1KyWP6n5PIgIVQuZk+JsU/p/ZeWH4x6ZUR1/ueLMC0d3dA8o&#10;FLCvgAfj1aPvmTOZ7TUYyyiLLBtjagm583u8rFLcY9F/0ujKl5SxU7X5PNsMp8zktClpd32zevOq&#10;3kDzhIuY8j0Ex8pPx1NGYfoh74L3dJcBV9VlcXyfMnUm4BVQmlpfYhbGvvWK5XMkMRmN8L2FQpvS&#10;S0pT6E+E618+W5jgn0CTF0RxalOnEHYW2VHQ/KhvVXytQpkFoo21M2hZuf0RdMktMKiT+bfAObt2&#10;DD7PQGd8wN91zacrVT3lX1VPWovsQ1Dnen3VDhqv6s/lKZT5/XFd4U8PdvsdAAD//wMAUEsDBBQA&#10;BgAIAAAAIQCWjxDS3QAAAAkBAAAPAAAAZHJzL2Rvd25yZXYueG1sTI/NTsMwEITvSLyDtZW4VNQO&#10;/VGdZlOhSIhzWx7AiU0SYa/T2G3Tt8eIAxx3djTzTbGfnGVXM4beE0K2EMAMNV731CJ8nN6et8BC&#10;VKSV9WQQ7ibAvnx8KFSu/Y0O5nqMLUshFHKF0MU45JyHpjNOhYUfDKXfpx+diukcW65HdUvhzvIX&#10;ITbcqZ5SQ6cGU3Wm+TpeHMKhWtXZfazE+t0KeZ6f5XypJOLTbHrdAYtmin9m+MFP6FAmptpfSAdm&#10;EdYyS+gRYSk3wJLhV6gRtisBvCz4/wXlNwAAAP//AwBQSwECLQAUAAYACAAAACEAtoM4kv4AAADh&#10;AQAAEwAAAAAAAAAAAAAAAAAAAAAAW0NvbnRlbnRfVHlwZXNdLnhtbFBLAQItABQABgAIAAAAIQA4&#10;/SH/1gAAAJQBAAALAAAAAAAAAAAAAAAAAC8BAABfcmVscy8ucmVsc1BLAQItABQABgAIAAAAIQDk&#10;njWj2wEAAPgDAAAOAAAAAAAAAAAAAAAAAC4CAABkcnMvZTJvRG9jLnhtbFBLAQItABQABgAIAAAA&#10;IQCWjxDS3QAAAAkBAAAPAAAAAAAAAAAAAAAAADUEAABkcnMvZG93bnJldi54bWxQSwUGAAAAAAQA&#10;BADzAAAAPwUAAAAA&#10;" strokecolor="black [3040]">
                 <v:stroke endarrow="block"/>
               </v:shape>
             </w:pict>
@@ -5206,7 +5301,7 @@
           </mc:Choice>
           <mc:Fallback>
             <w:pict>
-              <v:shape w14:anchorId="0B91ECE2" id="Gerade Verbindung mit Pfeil 27" o:spid="_x0000_s1026" type="#_x0000_t32" style="position:absolute;margin-left:236.4pt;margin-top:21.7pt;width:0;height:22.2pt;z-index:251368960;visibility:visible;mso-wrap-style:square;mso-wrap-distance-left:9pt;mso-wrap-distance-top:0;mso-wrap-distance-right:9pt;mso-wrap-distance-bottom:0;mso-position-horizontal:absolute;mso-position-horizontal-relative:text;mso-position-vertical:absolute;mso-position-vertical-relative:text" o:gfxdata="UEsDBBQABgAIAAAAIQC2gziS/gAAAOEBAAATAAAAW0NvbnRlbnRfVHlwZXNdLnhtbJSRQU7DMBBF&#10;90jcwfIWJU67QAgl6YK0S0CoHGBkTxKLZGx5TGhvj5O2G0SRWNoz/78nu9wcxkFMGNg6quQqL6RA&#10;0s5Y6ir5vt9lD1JwBDIwOMJKHpHlpr69KfdHjyxSmriSfYz+USnWPY7AufNIadK6MEJMx9ApD/oD&#10;OlTrorhX2lFEilmcO2RdNtjC5xDF9pCuTyYBB5bi6bQ4syoJ3g9WQ0ymaiLzg5KdCXlKLjvcW893&#10;SUOqXwnz5DrgnHtJTxOsQfEKIT7DmDSUCaxw7Rqn8787ZsmRM9e2VmPeBN4uqYvTtW7jvijg9N/y&#10;JsXecLq0q+WD6m8AAAD//wMAUEsDBBQABgAIAAAAIQA4/SH/1gAAAJQBAAALAAAAX3JlbHMvLnJl&#10;bHOkkMFqwzAMhu+DvYPRfXGawxijTi+j0GvpHsDYimMaW0Yy2fr2M4PBMnrbUb/Q94l/f/hMi1qR&#10;JVI2sOt6UJgd+ZiDgffL8ekFlFSbvV0oo4EbChzGx4f9GRdb25HMsYhqlCwG5lrLq9biZkxWOiqY&#10;22YiTra2kYMu1l1tQD30/bPm3wwYN0x18gb45AdQl1tp5j/sFB2T0FQ7R0nTNEV3j6o9feQzro1i&#10;OWA14Fm+Q8a1a8+Bvu/d/dMb2JY5uiPbhG/ktn4cqGU/er3pcvwCAAD//wMAUEsDBBQABgAIAAAA&#10;IQBhcfje2wEAAPgDAAAOAAAAZHJzL2Uyb0RvYy54bWysU02P0zAQvSPxHyzfadoKwRI13UMX9oKg&#10;goW7a48TC39p7G3af8/YabOIDwkhLpPYnjfz3vN4c3tylh0Bkwm+46vFkjPwMijj+45/eXj34oaz&#10;lIVXwgYPHT9D4rfb5882Y2xhHYZgFSCjIj61Y+z4kHNsmybJAZxIixDB06EO6ESmJfaNQjFSdWeb&#10;9XL5qhkDqohBQkq0ezcd8m2trzXI/FHrBJnZjhO3XCPWeCix2W5E26OIg5EXGuIfWDhhPDWdS92J&#10;LNgjml9KOSMxpKDzQgbXBK2NhKqB1KyWP6n5PIgIVQuZk+JsU/p/ZeWH4x6ZUR1fv+bMC0d3dA8o&#10;FLCvgAfj1aPvmTOZ7TUYyyiLLBtjagm583u8rFLcY9F/0ujKl5SxU7X5PNsMp8zktClpd32zevOy&#10;3kDzhIuY8j0Ex8pPx1NGYfoh74L3dJcBV9VlcXyfMnUm4BVQmlpfYhbGvvWK5XMkMRmN8L2FQpvS&#10;S0pT6E+E618+W5jgn0CTF0RxalOnEHYW2VHQ/Khvq7kKZRaINtbOoGXl9kfQJbfAoE7m3wLn7Nox&#10;+DwDnfEBf9c1n65U9ZR/VT1pLbIPQZ3r9VU7aLyqP5enUOb3x3WFPz3Y7XcAAAD//wMAUEsDBBQA&#10;BgAIAAAAIQBKAzxR3QAAAAkBAAAPAAAAZHJzL2Rvd25yZXYueG1sTI/NTsMwEITvSLyDtUhcKmq3&#10;DTQJcSoUCXFu4QE28ZJE+Ce13TZ9e4w4wG13djTzbbWbjWZn8mF0VsJqKYCR7ZwabS/h4/31IQcW&#10;IlqF2lmScKUAu/r2psJSuYvd0/kQe5ZCbChRwhDjVHIeuoEMhqWbyKbbp/MGY1p9z5XHSwo3mq+F&#10;eOIGR5saBpyoGaj7OpyMhH2Ttaurb8TjmxbFcXEsFhsspLy/m1+egUWa458ZfvATOtSJqXUnqwLT&#10;ErLtOqHHNGwyYMnwK7QS8m0OvK74/w/qbwAAAP//AwBQSwECLQAUAAYACAAAACEAtoM4kv4AAADh&#10;AQAAEwAAAAAAAAAAAAAAAAAAAAAAW0NvbnRlbnRfVHlwZXNdLnhtbFBLAQItABQABgAIAAAAIQA4&#10;/SH/1gAAAJQBAAALAAAAAAAAAAAAAAAAAC8BAABfcmVscy8ucmVsc1BLAQItABQABgAIAAAAIQBh&#10;cfje2wEAAPgDAAAOAAAAAAAAAAAAAAAAAC4CAABkcnMvZTJvRG9jLnhtbFBLAQItABQABgAIAAAA&#10;IQBKAzxR3QAAAAkBAAAPAAAAAAAAAAAAAAAAADUEAABkcnMvZG93bnJldi54bWxQSwUGAAAAAAQA&#10;BADzAAAAPwUAAAAA&#10;" strokecolor="black [3040]">
+              <v:shape w14:anchorId="07E6CBC4" id="Gerade Verbindung mit Pfeil 27" o:spid="_x0000_s1026" type="#_x0000_t32" style="position:absolute;margin-left:236.4pt;margin-top:21.7pt;width:0;height:22.2pt;z-index:251368960;visibility:visible;mso-wrap-style:square;mso-wrap-distance-left:9pt;mso-wrap-distance-top:0;mso-wrap-distance-right:9pt;mso-wrap-distance-bottom:0;mso-position-horizontal:absolute;mso-position-horizontal-relative:text;mso-position-vertical:absolute;mso-position-vertical-relative:text" o:gfxdata="UEsDBBQABgAIAAAAIQC2gziS/gAAAOEBAAATAAAAW0NvbnRlbnRfVHlwZXNdLnhtbJSRQU7DMBBF&#10;90jcwfIWJU67QAgl6YK0S0CoHGBkTxKLZGx5TGhvj5O2G0SRWNoz/78nu9wcxkFMGNg6quQqL6RA&#10;0s5Y6ir5vt9lD1JwBDIwOMJKHpHlpr69KfdHjyxSmriSfYz+USnWPY7AufNIadK6MEJMx9ApD/oD&#10;OlTrorhX2lFEilmcO2RdNtjC5xDF9pCuTyYBB5bi6bQ4syoJ3g9WQ0ymaiLzg5KdCXlKLjvcW893&#10;SUOqXwnz5DrgnHtJTxOsQfEKIT7DmDSUCaxw7Rqn8787ZsmRM9e2VmPeBN4uqYvTtW7jvijg9N/y&#10;JsXecLq0q+WD6m8AAAD//wMAUEsDBBQABgAIAAAAIQA4/SH/1gAAAJQBAAALAAAAX3JlbHMvLnJl&#10;bHOkkMFqwzAMhu+DvYPRfXGawxijTi+j0GvpHsDYimMaW0Yy2fr2M4PBMnrbUb/Q94l/f/hMi1qR&#10;JVI2sOt6UJgd+ZiDgffL8ekFlFSbvV0oo4EbChzGx4f9GRdb25HMsYhqlCwG5lrLq9biZkxWOiqY&#10;22YiTra2kYMu1l1tQD30/bPm3wwYN0x18gb45AdQl1tp5j/sFB2T0FQ7R0nTNEV3j6o9feQzro1i&#10;OWA14Fm+Q8a1a8+Bvu/d/dMb2JY5uiPbhG/ktn4cqGU/er3pcvwCAAD//wMAUEsDBBQABgAIAAAA&#10;IQBhcfje2wEAAPgDAAAOAAAAZHJzL2Uyb0RvYy54bWysU02P0zAQvSPxHyzfadoKwRI13UMX9oKg&#10;goW7a48TC39p7G3af8/YabOIDwkhLpPYnjfz3vN4c3tylh0Bkwm+46vFkjPwMijj+45/eXj34oaz&#10;lIVXwgYPHT9D4rfb5882Y2xhHYZgFSCjIj61Y+z4kHNsmybJAZxIixDB06EO6ESmJfaNQjFSdWeb&#10;9XL5qhkDqohBQkq0ezcd8m2trzXI/FHrBJnZjhO3XCPWeCix2W5E26OIg5EXGuIfWDhhPDWdS92J&#10;LNgjml9KOSMxpKDzQgbXBK2NhKqB1KyWP6n5PIgIVQuZk+JsU/p/ZeWH4x6ZUR1fv+bMC0d3dA8o&#10;FLCvgAfj1aPvmTOZ7TUYyyiLLBtjagm583u8rFLcY9F/0ujKl5SxU7X5PNsMp8zktClpd32zevOy&#10;3kDzhIuY8j0Ex8pPx1NGYfoh74L3dJcBV9VlcXyfMnUm4BVQmlpfYhbGvvWK5XMkMRmN8L2FQpvS&#10;S0pT6E+E618+W5jgn0CTF0RxalOnEHYW2VHQ/Khvq7kKZRaINtbOoGXl9kfQJbfAoE7m3wLn7Nox&#10;+DwDnfEBf9c1n65U9ZR/VT1pLbIPQZ3r9VU7aLyqP5enUOb3x3WFPz3Y7XcAAAD//wMAUEsDBBQA&#10;BgAIAAAAIQBKAzxR3QAAAAkBAAAPAAAAZHJzL2Rvd25yZXYueG1sTI/NTsMwEITvSLyDtUhcKmq3&#10;DTQJcSoUCXFu4QE28ZJE+Ce13TZ9e4w4wG13djTzbbWbjWZn8mF0VsJqKYCR7ZwabS/h4/31IQcW&#10;IlqF2lmScKUAu/r2psJSuYvd0/kQe5ZCbChRwhDjVHIeuoEMhqWbyKbbp/MGY1p9z5XHSwo3mq+F&#10;eOIGR5saBpyoGaj7OpyMhH2Ttaurb8TjmxbFcXEsFhsspLy/m1+egUWa458ZfvATOtSJqXUnqwLT&#10;ErLtOqHHNGwyYMnwK7QS8m0OvK74/w/qbwAAAP//AwBQSwECLQAUAAYACAAAACEAtoM4kv4AAADh&#10;AQAAEwAAAAAAAAAAAAAAAAAAAAAAW0NvbnRlbnRfVHlwZXNdLnhtbFBLAQItABQABgAIAAAAIQA4&#10;/SH/1gAAAJQBAAALAAAAAAAAAAAAAAAAAC8BAABfcmVscy8ucmVsc1BLAQItABQABgAIAAAAIQBh&#10;cfje2wEAAPgDAAAOAAAAAAAAAAAAAAAAAC4CAABkcnMvZTJvRG9jLnhtbFBLAQItABQABgAIAAAA&#10;IQBKAzxR3QAAAAkBAAAPAAAAAAAAAAAAAAAAADUEAABkcnMvZG93bnJldi54bWxQSwUGAAAAAAQA&#10;BADzAAAAPwUAAAAA&#10;" strokecolor="black [3040]">
                 <v:stroke endarrow="block"/>
               </v:shape>
             </w:pict>
@@ -5272,7 +5367,7 @@
           </mc:Choice>
           <mc:Fallback>
             <w:pict>
-              <v:shape w14:anchorId="2AF43905" id="Gerade Verbindung mit Pfeil 20" o:spid="_x0000_s1026" type="#_x0000_t32" style="position:absolute;margin-left:168.1pt;margin-top:20pt;width:0;height:22.2pt;z-index:251283968;visibility:visible;mso-wrap-style:square;mso-wrap-distance-left:9pt;mso-wrap-distance-top:0;mso-wrap-distance-right:9pt;mso-wrap-distance-bottom:0;mso-position-horizontal:absolute;mso-position-horizontal-relative:text;mso-position-vertical:absolute;mso-position-vertical-relative:text" o:gfxdata="UEsDBBQABgAIAAAAIQC2gziS/gAAAOEBAAATAAAAW0NvbnRlbnRfVHlwZXNdLnhtbJSRQU7DMBBF&#10;90jcwfIWJU67QAgl6YK0S0CoHGBkTxKLZGx5TGhvj5O2G0SRWNoz/78nu9wcxkFMGNg6quQqL6RA&#10;0s5Y6ir5vt9lD1JwBDIwOMJKHpHlpr69KfdHjyxSmriSfYz+USnWPY7AufNIadK6MEJMx9ApD/oD&#10;OlTrorhX2lFEilmcO2RdNtjC5xDF9pCuTyYBB5bi6bQ4syoJ3g9WQ0ymaiLzg5KdCXlKLjvcW893&#10;SUOqXwnz5DrgnHtJTxOsQfEKIT7DmDSUCaxw7Rqn8787ZsmRM9e2VmPeBN4uqYvTtW7jvijg9N/y&#10;JsXecLq0q+WD6m8AAAD//wMAUEsDBBQABgAIAAAAIQA4/SH/1gAAAJQBAAALAAAAX3JlbHMvLnJl&#10;bHOkkMFqwzAMhu+DvYPRfXGawxijTi+j0GvpHsDYimMaW0Yy2fr2M4PBMnrbUb/Q94l/f/hMi1qR&#10;JVI2sOt6UJgd+ZiDgffL8ekFlFSbvV0oo4EbChzGx4f9GRdb25HMsYhqlCwG5lrLq9biZkxWOiqY&#10;22YiTra2kYMu1l1tQD30/bPm3wwYN0x18gb45AdQl1tp5j/sFB2T0FQ7R0nTNEV3j6o9feQzro1i&#10;OWA14Fm+Q8a1a8+Bvu/d/dMb2JY5uiPbhG/ktn4cqGU/er3pcvwCAAD//wMAUEsDBBQABgAIAAAA&#10;IQBGUw+H2gEAAPgDAAAOAAAAZHJzL2Uyb0RvYy54bWysU8tu2zAQvBfoPxC817KNokgNyzk4bS5F&#10;a/R1p8mlRJQvLBlL/vsuKVsp+gCKIJeVSO7szgyX29vRWXYCTCb4lq8WS87Ay6CM71r+7ev7Vzec&#10;pSy8EjZ4aPkZEr/dvXyxHeIG1qEPVgEyKuLTZogt73OOm6ZJsgcn0iJE8HSoAzqRaYldo1AMVN3Z&#10;Zr1cvmmGgCpikJAS7d5Nh3xX62sNMn/SOkFmtuXELdeINR5LbHZbselQxN7ICw3xBBZOGE9N51J3&#10;Igv2gOaPUs5IDCnovJDBNUFrI6FqIDWr5W9qvvQiQtVC5qQ425Ser6z8eDogM6rla7LHC0d3dA8o&#10;FLDvgEfj1YPvmDOZHTQYyyiLLBti2hBy7w94WaV4wKJ/1OjKl5Sxsdp8nm2GMTM5bUraXd+s3r6u&#10;5ZpHXMSU7yE4Vn5anjIK0/V5H7ynuwy4qi6L04eUqTMBr4DS1PoSszD2nVcsnyOJyWiE7ywU2pRe&#10;UppCfyJc//LZwgT/DJq8IIpTmzqFsLfIToLmR/1YzVUos0C0sXYGLSu3f4IuuQUGdTL/Fzhn147B&#10;5xnojA/4t655vFLVU/5V9aS1yD4Gda7XV+2g8ar+XJ5Cmd9f1xX++GB3PwEAAP//AwBQSwMEFAAG&#10;AAgAAAAhAJSmjlvcAAAACQEAAA8AAABkcnMvZG93bnJldi54bWxMj8tOwzAQRfdI/IM1SGwqarcJ&#10;VRMyqVAkxLotH+DEJonwI7XdNv17BrGA5cwc3Tm32s3WsIsOcfQOYbUUwLTrvBpdj/BxfHvaAotJ&#10;OiWNdxrhpiPs6vu7SpbKX91eXw6pZxTiYikRhpSmkvPYDdrKuPSTdnT79MHKRGPouQrySuHW8LUQ&#10;G27l6OjDICfdDLr7Opwtwr7J29UtNOL53YjitDgVi0wWiI8P8+sLsKTn9AfDjz6pQ01OrT87FZlB&#10;yLLNmlCEXFAnAn4XLcI2z4HXFf/foP4GAAD//wMAUEsBAi0AFAAGAAgAAAAhALaDOJL+AAAA4QEA&#10;ABMAAAAAAAAAAAAAAAAAAAAAAFtDb250ZW50X1R5cGVzXS54bWxQSwECLQAUAAYACAAAACEAOP0h&#10;/9YAAACUAQAACwAAAAAAAAAAAAAAAAAvAQAAX3JlbHMvLnJlbHNQSwECLQAUAAYACAAAACEARlMP&#10;h9oBAAD4AwAADgAAAAAAAAAAAAAAAAAuAgAAZHJzL2Uyb0RvYy54bWxQSwECLQAUAAYACAAAACEA&#10;lKaOW9wAAAAJAQAADwAAAAAAAAAAAAAAAAA0BAAAZHJzL2Rvd25yZXYueG1sUEsFBgAAAAAEAAQA&#10;8wAAAD0FAAAAAA==&#10;" strokecolor="black [3040]">
+              <v:shape w14:anchorId="144E9108" id="Gerade Verbindung mit Pfeil 20" o:spid="_x0000_s1026" type="#_x0000_t32" style="position:absolute;margin-left:168.1pt;margin-top:20pt;width:0;height:22.2pt;z-index:251283968;visibility:visible;mso-wrap-style:square;mso-wrap-distance-left:9pt;mso-wrap-distance-top:0;mso-wrap-distance-right:9pt;mso-wrap-distance-bottom:0;mso-position-horizontal:absolute;mso-position-horizontal-relative:text;mso-position-vertical:absolute;mso-position-vertical-relative:text" o:gfxdata="UEsDBBQABgAIAAAAIQC2gziS/gAAAOEBAAATAAAAW0NvbnRlbnRfVHlwZXNdLnhtbJSRQU7DMBBF&#10;90jcwfIWJU67QAgl6YK0S0CoHGBkTxKLZGx5TGhvj5O2G0SRWNoz/78nu9wcxkFMGNg6quQqL6RA&#10;0s5Y6ir5vt9lD1JwBDIwOMJKHpHlpr69KfdHjyxSmriSfYz+USnWPY7AufNIadK6MEJMx9ApD/oD&#10;OlTrorhX2lFEilmcO2RdNtjC5xDF9pCuTyYBB5bi6bQ4syoJ3g9WQ0ymaiLzg5KdCXlKLjvcW893&#10;SUOqXwnz5DrgnHtJTxOsQfEKIT7DmDSUCaxw7Rqn8787ZsmRM9e2VmPeBN4uqYvTtW7jvijg9N/y&#10;JsXecLq0q+WD6m8AAAD//wMAUEsDBBQABgAIAAAAIQA4/SH/1gAAAJQBAAALAAAAX3JlbHMvLnJl&#10;bHOkkMFqwzAMhu+DvYPRfXGawxijTi+j0GvpHsDYimMaW0Yy2fr2M4PBMnrbUb/Q94l/f/hMi1qR&#10;JVI2sOt6UJgd+ZiDgffL8ekFlFSbvV0oo4EbChzGx4f9GRdb25HMsYhqlCwG5lrLq9biZkxWOiqY&#10;22YiTra2kYMu1l1tQD30/bPm3wwYN0x18gb45AdQl1tp5j/sFB2T0FQ7R0nTNEV3j6o9feQzro1i&#10;OWA14Fm+Q8a1a8+Bvu/d/dMb2JY5uiPbhG/ktn4cqGU/er3pcvwCAAD//wMAUEsDBBQABgAIAAAA&#10;IQBGUw+H2gEAAPgDAAAOAAAAZHJzL2Uyb0RvYy54bWysU8tu2zAQvBfoPxC817KNokgNyzk4bS5F&#10;a/R1p8mlRJQvLBlL/vsuKVsp+gCKIJeVSO7szgyX29vRWXYCTCb4lq8WS87Ay6CM71r+7ev7Vzec&#10;pSy8EjZ4aPkZEr/dvXyxHeIG1qEPVgEyKuLTZogt73OOm6ZJsgcn0iJE8HSoAzqRaYldo1AMVN3Z&#10;Zr1cvmmGgCpikJAS7d5Nh3xX62sNMn/SOkFmtuXELdeINR5LbHZbselQxN7ICw3xBBZOGE9N51J3&#10;Igv2gOaPUs5IDCnovJDBNUFrI6FqIDWr5W9qvvQiQtVC5qQ425Ser6z8eDogM6rla7LHC0d3dA8o&#10;FLDvgEfj1YPvmDOZHTQYyyiLLBti2hBy7w94WaV4wKJ/1OjKl5Sxsdp8nm2GMTM5bUraXd+s3r6u&#10;5ZpHXMSU7yE4Vn5anjIK0/V5H7ynuwy4qi6L04eUqTMBr4DS1PoSszD2nVcsnyOJyWiE7ywU2pRe&#10;UppCfyJc//LZwgT/DJq8IIpTmzqFsLfIToLmR/1YzVUos0C0sXYGLSu3f4IuuQUGdTL/Fzhn147B&#10;5xnojA/4t655vFLVU/5V9aS1yD4Gda7XV+2g8ar+XJ5Cmd9f1xX++GB3PwEAAP//AwBQSwMEFAAG&#10;AAgAAAAhAJSmjlvcAAAACQEAAA8AAABkcnMvZG93bnJldi54bWxMj8tOwzAQRfdI/IM1SGwqarcJ&#10;VRMyqVAkxLotH+DEJonwI7XdNv17BrGA5cwc3Tm32s3WsIsOcfQOYbUUwLTrvBpdj/BxfHvaAotJ&#10;OiWNdxrhpiPs6vu7SpbKX91eXw6pZxTiYikRhpSmkvPYDdrKuPSTdnT79MHKRGPouQrySuHW8LUQ&#10;G27l6OjDICfdDLr7Opwtwr7J29UtNOL53YjitDgVi0wWiI8P8+sLsKTn9AfDjz6pQ01OrT87FZlB&#10;yLLNmlCEXFAnAn4XLcI2z4HXFf/foP4GAAD//wMAUEsBAi0AFAAGAAgAAAAhALaDOJL+AAAA4QEA&#10;ABMAAAAAAAAAAAAAAAAAAAAAAFtDb250ZW50X1R5cGVzXS54bWxQSwECLQAUAAYACAAAACEAOP0h&#10;/9YAAACUAQAACwAAAAAAAAAAAAAAAAAvAQAAX3JlbHMvLnJlbHNQSwECLQAUAAYACAAAACEARlMP&#10;h9oBAAD4AwAADgAAAAAAAAAAAAAAAAAuAgAAZHJzL2Uyb0RvYy54bWxQSwECLQAUAAYACAAAACEA&#10;lKaOW9wAAAAJAQAADwAAAAAAAAAAAAAAAAA0BAAAZHJzL2Rvd25yZXYueG1sUEsFBgAAAAAEAAQA&#10;8wAAAD0FAAAAAA==&#10;" strokecolor="black [3040]">
                 <v:stroke endarrow="block"/>
               </v:shape>
             </w:pict>
@@ -5338,7 +5433,7 @@
           </mc:Choice>
           <mc:Fallback>
             <w:pict>
-              <v:shape w14:anchorId="2A8ACB7E" id="Gerade Verbindung mit Pfeil 7" o:spid="_x0000_s1026" type="#_x0000_t32" style="position:absolute;margin-left:1.55pt;margin-top:20.6pt;width:0;height:22.2pt;z-index:251126272;visibility:visible;mso-wrap-style:square;mso-wrap-distance-left:9pt;mso-wrap-distance-top:0;mso-wrap-distance-right:9pt;mso-wrap-distance-bottom:0;mso-position-horizontal:absolute;mso-position-horizontal-relative:text;mso-position-vertical:absolute;mso-position-vertical-relative:text" o:gfxdata="UEsDBBQABgAIAAAAIQC2gziS/gAAAOEBAAATAAAAW0NvbnRlbnRfVHlwZXNdLnhtbJSRQU7DMBBF&#10;90jcwfIWJU67QAgl6YK0S0CoHGBkTxKLZGx5TGhvj5O2G0SRWNoz/78nu9wcxkFMGNg6quQqL6RA&#10;0s5Y6ir5vt9lD1JwBDIwOMJKHpHlpr69KfdHjyxSmriSfYz+USnWPY7AufNIadK6MEJMx9ApD/oD&#10;OlTrorhX2lFEilmcO2RdNtjC5xDF9pCuTyYBB5bi6bQ4syoJ3g9WQ0ymaiLzg5KdCXlKLjvcW893&#10;SUOqXwnz5DrgnHtJTxOsQfEKIT7DmDSUCaxw7Rqn8787ZsmRM9e2VmPeBN4uqYvTtW7jvijg9N/y&#10;JsXecLq0q+WD6m8AAAD//wMAUEsDBBQABgAIAAAAIQA4/SH/1gAAAJQBAAALAAAAX3JlbHMvLnJl&#10;bHOkkMFqwzAMhu+DvYPRfXGawxijTi+j0GvpHsDYimMaW0Yy2fr2M4PBMnrbUb/Q94l/f/hMi1qR&#10;JVI2sOt6UJgd+ZiDgffL8ekFlFSbvV0oo4EbChzGx4f9GRdb25HMsYhqlCwG5lrLq9biZkxWOiqY&#10;22YiTra2kYMu1l1tQD30/bPm3wwYN0x18gb45AdQl1tp5j/sFB2T0FQ7R0nTNEV3j6o9feQzro1i&#10;OWA14Fm+Q8a1a8+Bvu/d/dMb2JY5uiPbhG/ktn4cqGU/er3pcvwCAAD//wMAUEsDBBQABgAIAAAA&#10;IQAETId82QEAAPYDAAAOAAAAZHJzL2Uyb0RvYy54bWysU02P0zAQvSPxHyzfadoKsUvUdA9d2AuC&#10;iq+7a48TC39p7G3af8/YabOIDwkhLpPYnjfz3vN4c3dylh0Bkwm+46vFkjPwMijj+45/+fz2xS1n&#10;KQuvhA0eOn6GxO+2z59txtjCOgzBKkBGRXxqx9jxIefYNk2SAziRFiGCp0Md0IlMS+wbhWKk6s42&#10;6+XyVTMGVBGDhJRo93465NtaX2uQ+YPWCTKzHSduuUas8VBis92ItkcRByMvNMQ/sHDCeGo6l7oX&#10;WbBHNL+UckZiSEHnhQyuCVobCVUDqVktf1LzaRARqhYyJ8XZpvT/ysr3xz0yozp+w5kXjq7oAVAo&#10;YF8BD8arR98zZzLbazCW3RTDxphawu38Hi+rFPdY1J80uvIlXexUTT7PJsMpMzltStpd365ev6z+&#10;N0+4iCk/QHCs/HQ8ZRSmH/IueE83GXBVPRbHdylTZwJeAaWp9SVmYewbr1g+R9KS0QjfWyi0Kb2k&#10;NIX+RLj+5bOFCf4RNDlBFKc2dQZhZ5EdBU2P+raaq1BmgWhj7QxaVm5/BF1yCwzqXP4tcM6uHYPP&#10;M9AZH/B3XfPpSlVP+VfVk9Yi+xDUuV5ftYOGq/pzeQhlen9cV/jTc91+BwAA//8DAFBLAwQUAAYA&#10;CAAAACEAo9E6S9kAAAAFAQAADwAAAGRycy9kb3ducmV2LnhtbEyOy27CMBRE90j9B+tW6gYVO7xE&#10;0tygKlLVNbQfcBO7SVQ/gm0g/H3NqixHMzpzyv1kNLsoHwZnEbKFAKZs6+RgO4Tvr4/XHbAQyUrS&#10;ziqEmwqwr55mJRXSXe1BXY6xYwliQ0EIfYxjwXloe2UoLNyobOp+nDcUU/Qdl56uCW40Xwqx5YYG&#10;mx56GlXdq/b3eDYIh3rdZDdfi82nFvlpfsrnK8oRX56n9zdgUU3xfwx3/aQOVXJq3NnKwDTCKktD&#10;hHW2BJbqe2wQdpst8Krkj/bVHwAAAP//AwBQSwECLQAUAAYACAAAACEAtoM4kv4AAADhAQAAEwAA&#10;AAAAAAAAAAAAAAAAAAAAW0NvbnRlbnRfVHlwZXNdLnhtbFBLAQItABQABgAIAAAAIQA4/SH/1gAA&#10;AJQBAAALAAAAAAAAAAAAAAAAAC8BAABfcmVscy8ucmVsc1BLAQItABQABgAIAAAAIQAETId82QEA&#10;APYDAAAOAAAAAAAAAAAAAAAAAC4CAABkcnMvZTJvRG9jLnhtbFBLAQItABQABgAIAAAAIQCj0TpL&#10;2QAAAAUBAAAPAAAAAAAAAAAAAAAAADMEAABkcnMvZG93bnJldi54bWxQSwUGAAAAAAQABADzAAAA&#10;OQUAAAAA&#10;" strokecolor="black [3040]">
+              <v:shape w14:anchorId="00C3B5A2" id="Gerade Verbindung mit Pfeil 7" o:spid="_x0000_s1026" type="#_x0000_t32" style="position:absolute;margin-left:1.55pt;margin-top:20.6pt;width:0;height:22.2pt;z-index:251126272;visibility:visible;mso-wrap-style:square;mso-wrap-distance-left:9pt;mso-wrap-distance-top:0;mso-wrap-distance-right:9pt;mso-wrap-distance-bottom:0;mso-position-horizontal:absolute;mso-position-horizontal-relative:text;mso-position-vertical:absolute;mso-position-vertical-relative:text" o:gfxdata="UEsDBBQABgAIAAAAIQC2gziS/gAAAOEBAAATAAAAW0NvbnRlbnRfVHlwZXNdLnhtbJSRQU7DMBBF&#10;90jcwfIWJU67QAgl6YK0S0CoHGBkTxKLZGx5TGhvj5O2G0SRWNoz/78nu9wcxkFMGNg6quQqL6RA&#10;0s5Y6ir5vt9lD1JwBDIwOMJKHpHlpr69KfdHjyxSmriSfYz+USnWPY7AufNIadK6MEJMx9ApD/oD&#10;OlTrorhX2lFEilmcO2RdNtjC5xDF9pCuTyYBB5bi6bQ4syoJ3g9WQ0ymaiLzg5KdCXlKLjvcW893&#10;SUOqXwnz5DrgnHtJTxOsQfEKIT7DmDSUCaxw7Rqn8787ZsmRM9e2VmPeBN4uqYvTtW7jvijg9N/y&#10;JsXecLq0q+WD6m8AAAD//wMAUEsDBBQABgAIAAAAIQA4/SH/1gAAAJQBAAALAAAAX3JlbHMvLnJl&#10;bHOkkMFqwzAMhu+DvYPRfXGawxijTi+j0GvpHsDYimMaW0Yy2fr2M4PBMnrbUb/Q94l/f/hMi1qR&#10;JVI2sOt6UJgd+ZiDgffL8ekFlFSbvV0oo4EbChzGx4f9GRdb25HMsYhqlCwG5lrLq9biZkxWOiqY&#10;22YiTra2kYMu1l1tQD30/bPm3wwYN0x18gb45AdQl1tp5j/sFB2T0FQ7R0nTNEV3j6o9feQzro1i&#10;OWA14Fm+Q8a1a8+Bvu/d/dMb2JY5uiPbhG/ktn4cqGU/er3pcvwCAAD//wMAUEsDBBQABgAIAAAA&#10;IQAETId82QEAAPYDAAAOAAAAZHJzL2Uyb0RvYy54bWysU02P0zAQvSPxHyzfadoKsUvUdA9d2AuC&#10;iq+7a48TC39p7G3af8/YabOIDwkhLpPYnjfz3vN4c3dylh0Bkwm+46vFkjPwMijj+45/+fz2xS1n&#10;KQuvhA0eOn6GxO+2z59txtjCOgzBKkBGRXxqx9jxIefYNk2SAziRFiGCp0Md0IlMS+wbhWKk6s42&#10;6+XyVTMGVBGDhJRo93465NtaX2uQ+YPWCTKzHSduuUas8VBis92ItkcRByMvNMQ/sHDCeGo6l7oX&#10;WbBHNL+UckZiSEHnhQyuCVobCVUDqVktf1LzaRARqhYyJ8XZpvT/ysr3xz0yozp+w5kXjq7oAVAo&#10;YF8BD8arR98zZzLbazCW3RTDxphawu38Hi+rFPdY1J80uvIlXexUTT7PJsMpMzltStpd365ev6z+&#10;N0+4iCk/QHCs/HQ8ZRSmH/IueE83GXBVPRbHdylTZwJeAaWp9SVmYewbr1g+R9KS0QjfWyi0Kb2k&#10;NIX+RLj+5bOFCf4RNDlBFKc2dQZhZ5EdBU2P+raaq1BmgWhj7QxaVm5/BF1yCwzqXP4tcM6uHYPP&#10;M9AZH/B3XfPpSlVP+VfVk9Yi+xDUuV5ftYOGq/pzeQhlen9cV/jTc91+BwAA//8DAFBLAwQUAAYA&#10;CAAAACEAo9E6S9kAAAAFAQAADwAAAGRycy9kb3ducmV2LnhtbEyOy27CMBRE90j9B+tW6gYVO7xE&#10;0tygKlLVNbQfcBO7SVQ/gm0g/H3NqixHMzpzyv1kNLsoHwZnEbKFAKZs6+RgO4Tvr4/XHbAQyUrS&#10;ziqEmwqwr55mJRXSXe1BXY6xYwliQ0EIfYxjwXloe2UoLNyobOp+nDcUU/Qdl56uCW40Xwqx5YYG&#10;mx56GlXdq/b3eDYIh3rdZDdfi82nFvlpfsrnK8oRX56n9zdgUU3xfwx3/aQOVXJq3NnKwDTCKktD&#10;hHW2BJbqe2wQdpst8Krkj/bVHwAAAP//AwBQSwECLQAUAAYACAAAACEAtoM4kv4AAADhAQAAEwAA&#10;AAAAAAAAAAAAAAAAAAAAW0NvbnRlbnRfVHlwZXNdLnhtbFBLAQItABQABgAIAAAAIQA4/SH/1gAA&#10;AJQBAAALAAAAAAAAAAAAAAAAAC8BAABfcmVscy8ucmVsc1BLAQItABQABgAIAAAAIQAETId82QEA&#10;APYDAAAOAAAAAAAAAAAAAAAAAC4CAABkcnMvZTJvRG9jLnhtbFBLAQItABQABgAIAAAAIQCj0TpL&#10;2QAAAAUBAAAPAAAAAAAAAAAAAAAAADMEAABkcnMvZG93bnJldi54bWxQSwUGAAAAAAQABADzAAAA&#10;OQUAAAAA&#10;" strokecolor="black [3040]">
                 <v:stroke endarrow="block"/>
               </v:shape>
             </w:pict>
@@ -5404,7 +5499,7 @@
           </mc:Choice>
           <mc:Fallback>
             <w:pict>
-              <v:shape w14:anchorId="42842B2D" id="Gerade Verbindung mit Pfeil 12" o:spid="_x0000_s1026" type="#_x0000_t32" style="position:absolute;margin-left:53.7pt;margin-top:20.15pt;width:0;height:22.2pt;z-index:251181568;visibility:visible;mso-wrap-style:square;mso-wrap-distance-left:9pt;mso-wrap-distance-top:0;mso-wrap-distance-right:9pt;mso-wrap-distance-bottom:0;mso-position-horizontal:absolute;mso-position-horizontal-relative:text;mso-position-vertical:absolute;mso-position-vertical-relative:text" o:gfxdata="UEsDBBQABgAIAAAAIQC2gziS/gAAAOEBAAATAAAAW0NvbnRlbnRfVHlwZXNdLnhtbJSRQU7DMBBF&#10;90jcwfIWJU67QAgl6YK0S0CoHGBkTxKLZGx5TGhvj5O2G0SRWNoz/78nu9wcxkFMGNg6quQqL6RA&#10;0s5Y6ir5vt9lD1JwBDIwOMJKHpHlpr69KfdHjyxSmriSfYz+USnWPY7AufNIadK6MEJMx9ApD/oD&#10;OlTrorhX2lFEilmcO2RdNtjC5xDF9pCuTyYBB5bi6bQ4syoJ3g9WQ0ymaiLzg5KdCXlKLjvcW893&#10;SUOqXwnz5DrgnHtJTxOsQfEKIT7DmDSUCaxw7Rqn8787ZsmRM9e2VmPeBN4uqYvTtW7jvijg9N/y&#10;JsXecLq0q+WD6m8AAAD//wMAUEsDBBQABgAIAAAAIQA4/SH/1gAAAJQBAAALAAAAX3JlbHMvLnJl&#10;bHOkkMFqwzAMhu+DvYPRfXGawxijTi+j0GvpHsDYimMaW0Yy2fr2M4PBMnrbUb/Q94l/f/hMi1qR&#10;JVI2sOt6UJgd+ZiDgffL8ekFlFSbvV0oo4EbChzGx4f9GRdb25HMsYhqlCwG5lrLq9biZkxWOiqY&#10;22YiTra2kYMu1l1tQD30/bPm3wwYN0x18gb45AdQl1tp5j/sFB2T0FQ7R0nTNEV3j6o9feQzro1i&#10;OWA14Fm+Q8a1a8+Bvu/d/dMb2JY5uiPbhG/ktn4cqGU/er3pcvwCAAD//wMAUEsDBBQABgAIAAAA&#10;IQDBCNH12gEAAPgDAAAOAAAAZHJzL2Uyb0RvYy54bWysU8tu2zAQvBfoPxC817KNokgNyzk4bS5F&#10;a/R1p8mlRJQvLBlL/vsuKVsp+gCKIBdKJHd2Z2aX29vRWXYCTCb4lq8WS87Ay6CM71r+7ev7Vzec&#10;pSy8EjZ4aPkZEr/dvXyxHeIG1qEPVgEySuLTZogt73OOm6ZJsgcn0iJE8HSpAzqRaYtdo1AMlN3Z&#10;Zr1cvmmGgCpikJASnd5Nl3xX82sNMn/SOkFmtuXELdcV63osa7Pbik2HIvZGXmiIJ7BwwngqOqe6&#10;E1mwBzR/pHJGYkhB54UMrglaGwlVA6lZLX9T86UXEaoWMifF2ab0fGnlx9MBmVHUuzVnXjjq0T2g&#10;UMC+Ax6NVw++Y85kdtBgLKMosmyIaUPIvT/gZZfiAYv+UaMrX1LGxmrzebYZxszkdCjpdH2zevu6&#10;dqB5xEVM+R6CY+Wn5SmjMF2f98F76mXAVXVZnD6kTJUJeAWUotaXNQtj33nF8jmSmIxG+M5CoU3h&#10;JaQp9CfC9S+fLUzwz6DJC6I4lalTCHuL7CRoftSP1ZyFIgtEG2tn0LJy+yfoEltgUCfzf4FzdK0Y&#10;fJ6BzviAf6uaxytVPcVfVU9ai+xjUOfavmoHjVf15/IUyvz+uq/wxwe7+wkAAP//AwBQSwMEFAAG&#10;AAgAAAAhABpV0/HcAAAACQEAAA8AAABkcnMvZG93bnJldi54bWxMj0FOwzAQRfdI3MEaJDYVtUsD&#10;bUKcCkVCrFs4wCR2k6j2OLXdNr09LhtY/pmnP2/KzWQNO2sfBkcSFnMBTFPr1ECdhO+vj6c1sBCR&#10;FBpHWsJVB9hU93clFspdaKvPu9ixVEKhQAl9jGPBeWh7bTHM3agp7fbOW4wp+o4rj5dUbg1/FuKV&#10;WxwoXehx1HWv28PuZCVs66xZXH0tXj6NyI+zYz5bYi7l48P0/gYs6in+wXDTT+pQJafGnUgFZlIW&#10;qyyhEjKxBHYDfgeNhHW2Al6V/P8H1Q8AAAD//wMAUEsBAi0AFAAGAAgAAAAhALaDOJL+AAAA4QEA&#10;ABMAAAAAAAAAAAAAAAAAAAAAAFtDb250ZW50X1R5cGVzXS54bWxQSwECLQAUAAYACAAAACEAOP0h&#10;/9YAAACUAQAACwAAAAAAAAAAAAAAAAAvAQAAX3JlbHMvLnJlbHNQSwECLQAUAAYACAAAACEAwQjR&#10;9doBAAD4AwAADgAAAAAAAAAAAAAAAAAuAgAAZHJzL2Uyb0RvYy54bWxQSwECLQAUAAYACAAAACEA&#10;GlXT8dwAAAAJAQAADwAAAAAAAAAAAAAAAAA0BAAAZHJzL2Rvd25yZXYueG1sUEsFBgAAAAAEAAQA&#10;8wAAAD0FAAAAAA==&#10;" strokecolor="black [3040]">
+              <v:shape w14:anchorId="47FC2A7F" id="Gerade Verbindung mit Pfeil 12" o:spid="_x0000_s1026" type="#_x0000_t32" style="position:absolute;margin-left:53.7pt;margin-top:20.15pt;width:0;height:22.2pt;z-index:251181568;visibility:visible;mso-wrap-style:square;mso-wrap-distance-left:9pt;mso-wrap-distance-top:0;mso-wrap-distance-right:9pt;mso-wrap-distance-bottom:0;mso-position-horizontal:absolute;mso-position-horizontal-relative:text;mso-position-vertical:absolute;mso-position-vertical-relative:text" o:gfxdata="UEsDBBQABgAIAAAAIQC2gziS/gAAAOEBAAATAAAAW0NvbnRlbnRfVHlwZXNdLnhtbJSRQU7DMBBF&#10;90jcwfIWJU67QAgl6YK0S0CoHGBkTxKLZGx5TGhvj5O2G0SRWNoz/78nu9wcxkFMGNg6quQqL6RA&#10;0s5Y6ir5vt9lD1JwBDIwOMJKHpHlpr69KfdHjyxSmriSfYz+USnWPY7AufNIadK6MEJMx9ApD/oD&#10;OlTrorhX2lFEilmcO2RdNtjC5xDF9pCuTyYBB5bi6bQ4syoJ3g9WQ0ymaiLzg5KdCXlKLjvcW893&#10;SUOqXwnz5DrgnHtJTxOsQfEKIT7DmDSUCaxw7Rqn8787ZsmRM9e2VmPeBN4uqYvTtW7jvijg9N/y&#10;JsXecLq0q+WD6m8AAAD//wMAUEsDBBQABgAIAAAAIQA4/SH/1gAAAJQBAAALAAAAX3JlbHMvLnJl&#10;bHOkkMFqwzAMhu+DvYPRfXGawxijTi+j0GvpHsDYimMaW0Yy2fr2M4PBMnrbUb/Q94l/f/hMi1qR&#10;JVI2sOt6UJgd+ZiDgffL8ekFlFSbvV0oo4EbChzGx4f9GRdb25HMsYhqlCwG5lrLq9biZkxWOiqY&#10;22YiTra2kYMu1l1tQD30/bPm3wwYN0x18gb45AdQl1tp5j/sFB2T0FQ7R0nTNEV3j6o9feQzro1i&#10;OWA14Fm+Q8a1a8+Bvu/d/dMb2JY5uiPbhG/ktn4cqGU/er3pcvwCAAD//wMAUEsDBBQABgAIAAAA&#10;IQDBCNH12gEAAPgDAAAOAAAAZHJzL2Uyb0RvYy54bWysU8tu2zAQvBfoPxC817KNokgNyzk4bS5F&#10;a/R1p8mlRJQvLBlL/vsuKVsp+gCKIBdKJHd2Z2aX29vRWXYCTCb4lq8WS87Ay6CM71r+7ev7Vzec&#10;pSy8EjZ4aPkZEr/dvXyxHeIG1qEPVgEySuLTZogt73OOm6ZJsgcn0iJE8HSpAzqRaYtdo1AMlN3Z&#10;Zr1cvmmGgCpikJASnd5Nl3xX82sNMn/SOkFmtuXELdcV63osa7Pbik2HIvZGXmiIJ7BwwngqOqe6&#10;E1mwBzR/pHJGYkhB54UMrglaGwlVA6lZLX9T86UXEaoWMifF2ab0fGnlx9MBmVHUuzVnXjjq0T2g&#10;UMC+Ax6NVw++Y85kdtBgLKMosmyIaUPIvT/gZZfiAYv+UaMrX1LGxmrzebYZxszkdCjpdH2zevu6&#10;dqB5xEVM+R6CY+Wn5SmjMF2f98F76mXAVXVZnD6kTJUJeAWUotaXNQtj33nF8jmSmIxG+M5CoU3h&#10;JaQp9CfC9S+fLUzwz6DJC6I4lalTCHuL7CRoftSP1ZyFIgtEG2tn0LJy+yfoEltgUCfzf4FzdK0Y&#10;fJ6BzviAf6uaxytVPcVfVU9ai+xjUOfavmoHjVf15/IUyvz+uq/wxwe7+wkAAP//AwBQSwMEFAAG&#10;AAgAAAAhABpV0/HcAAAACQEAAA8AAABkcnMvZG93bnJldi54bWxMj0FOwzAQRfdI3MEaJDYVtUsD&#10;bUKcCkVCrFs4wCR2k6j2OLXdNr09LhtY/pmnP2/KzWQNO2sfBkcSFnMBTFPr1ECdhO+vj6c1sBCR&#10;FBpHWsJVB9hU93clFspdaKvPu9ixVEKhQAl9jGPBeWh7bTHM3agp7fbOW4wp+o4rj5dUbg1/FuKV&#10;WxwoXehx1HWv28PuZCVs66xZXH0tXj6NyI+zYz5bYi7l48P0/gYs6in+wXDTT+pQJafGnUgFZlIW&#10;qyyhEjKxBHYDfgeNhHW2Al6V/P8H1Q8AAAD//wMAUEsBAi0AFAAGAAgAAAAhALaDOJL+AAAA4QEA&#10;ABMAAAAAAAAAAAAAAAAAAAAAAFtDb250ZW50X1R5cGVzXS54bWxQSwECLQAUAAYACAAAACEAOP0h&#10;/9YAAACUAQAACwAAAAAAAAAAAAAAAAAvAQAAX3JlbHMvLnJlbHNQSwECLQAUAAYACAAAACEAwQjR&#10;9doBAAD4AwAADgAAAAAAAAAAAAAAAAAuAgAAZHJzL2Uyb0RvYy54bWxQSwECLQAUAAYACAAAACEA&#10;GlXT8dwAAAAJAQAADwAAAAAAAAAAAAAAAAA0BAAAZHJzL2Rvd25yZXYueG1sUEsFBgAAAAAEAAQA&#10;8wAAAD0FAAAAAA==&#10;" strokecolor="black [3040]">
                 <v:stroke endarrow="block"/>
               </v:shape>
             </w:pict>
@@ -5470,7 +5565,7 @@
           </mc:Choice>
           <mc:Fallback>
             <w:pict>
-              <v:shape w14:anchorId="74C18273" id="Gerade Verbindung mit Pfeil 16" o:spid="_x0000_s1026" type="#_x0000_t32" style="position:absolute;margin-left:109.65pt;margin-top:19.9pt;width:0;height:22.2pt;z-index:251228672;visibility:visible;mso-wrap-style:square;mso-wrap-distance-left:9pt;mso-wrap-distance-top:0;mso-wrap-distance-right:9pt;mso-wrap-distance-bottom:0;mso-position-horizontal:absolute;mso-position-horizontal-relative:text;mso-position-vertical:absolute;mso-position-vertical-relative:text" o:gfxdata="UEsDBBQABgAIAAAAIQC2gziS/gAAAOEBAAATAAAAW0NvbnRlbnRfVHlwZXNdLnhtbJSRQU7DMBBF&#10;90jcwfIWJU67QAgl6YK0S0CoHGBkTxKLZGx5TGhvj5O2G0SRWNoz/78nu9wcxkFMGNg6quQqL6RA&#10;0s5Y6ir5vt9lD1JwBDIwOMJKHpHlpr69KfdHjyxSmriSfYz+USnWPY7AufNIadK6MEJMx9ApD/oD&#10;OlTrorhX2lFEilmcO2RdNtjC5xDF9pCuTyYBB5bi6bQ4syoJ3g9WQ0ymaiLzg5KdCXlKLjvcW893&#10;SUOqXwnz5DrgnHtJTxOsQfEKIT7DmDSUCaxw7Rqn8787ZsmRM9e2VmPeBN4uqYvTtW7jvijg9N/y&#10;JsXecLq0q+WD6m8AAAD//wMAUEsDBBQABgAIAAAAIQA4/SH/1gAAAJQBAAALAAAAX3JlbHMvLnJl&#10;bHOkkMFqwzAMhu+DvYPRfXGawxijTi+j0GvpHsDYimMaW0Yy2fr2M4PBMnrbUb/Q94l/f/hMi1qR&#10;JVI2sOt6UJgd+ZiDgffL8ekFlFSbvV0oo4EbChzGx4f9GRdb25HMsYhqlCwG5lrLq9biZkxWOiqY&#10;22YiTra2kYMu1l1tQD30/bPm3wwYN0x18gb45AdQl1tp5j/sFB2T0FQ7R0nTNEV3j6o9feQzro1i&#10;OWA14Fm+Q8a1a8+Bvu/d/dMb2JY5uiPbhG/ktn4cqGU/er3pcvwCAAD//wMAUEsDBBQABgAIAAAA&#10;IQBFPZWP2gEAAPgDAAAOAAAAZHJzL2Uyb0RvYy54bWysU02P0zAQvSPxHyzfadIKrZaq6R66sBcE&#10;FbDcXXucWPhLY2/b/HvGTptFfEgIcXFie97Me2/Gm7uzs+wImEzwHV8uWs7Ay6CM7zv++OXdq1vO&#10;UhZeCRs8dHyExO+2L19sTnENqzAEqwAZJfFpfYodH3KO66ZJcgAn0iJE8HSpAzqRaYt9o1CcKLuz&#10;zaptb5pTQBUxSEiJTu+nS76t+bUGmT9qnSAz23HiluuKdT2UtdluxLpHEQcjLzTEP7BwwngqOqe6&#10;F1mwJzS/pHJGYkhB54UMrglaGwlVA6lZtj+p+TyICFULmZPibFP6f2nlh+MemVHUuxvOvHDUowdA&#10;oYB9BTwYr558z5zJbK/BWEZRZNkppjUhd36Pl12Keyz6zxpd+ZIydq42j7PNcM5MToeSTle3yzev&#10;aweaZ1zElB8gOFZ+Op4yCtMPeRe8p14GXFaXxfF9ylSZgFdAKWp9WbMw9q1XLI+RxGQ0wvcWCm0K&#10;LyFNoT8Rrn95tDDBP4EmL4jiVKZOIewssqOg+VHflnMWiiwQbaydQW3l9kfQJbbAoE7m3wLn6Fox&#10;+DwDnfEBf1c1n69U9RR/VT1pLbIPQY21fdUOGq/qz+UplPn9cV/hzw92+x0AAP//AwBQSwMEFAAG&#10;AAgAAAAhAL6KnR3cAAAACQEAAA8AAABkcnMvZG93bnJldi54bWxMj0FOwzAQRfdI3MEaJDYVtZMU&#10;VIdMKhQJsW7hAE5skgh7nMZum94eIxawnJmnP+9Xu8VZdjZzGD0hZGsBzFDn9Ug9wsf768MWWIiK&#10;tLKeDMLVBNjVtzeVKrW/0N6cD7FnKYRCqRCGGKeS89ANxqmw9pOhdPv0s1MxjXPP9awuKdxZngvx&#10;xJ0aKX0Y1GSawXRfh5ND2DebNrvOjXh8s0IeV0e5KpREvL9bXp6BRbPEPxh+9JM61Mmp9SfSgVmE&#10;PJNFQhEKmSok4HfRImw3OfC64v8b1N8AAAD//wMAUEsBAi0AFAAGAAgAAAAhALaDOJL+AAAA4QEA&#10;ABMAAAAAAAAAAAAAAAAAAAAAAFtDb250ZW50X1R5cGVzXS54bWxQSwECLQAUAAYACAAAACEAOP0h&#10;/9YAAACUAQAACwAAAAAAAAAAAAAAAAAvAQAAX3JlbHMvLnJlbHNQSwECLQAUAAYACAAAACEART2V&#10;j9oBAAD4AwAADgAAAAAAAAAAAAAAAAAuAgAAZHJzL2Uyb0RvYy54bWxQSwECLQAUAAYACAAAACEA&#10;voqdHdwAAAAJAQAADwAAAAAAAAAAAAAAAAA0BAAAZHJzL2Rvd25yZXYueG1sUEsFBgAAAAAEAAQA&#10;8wAAAD0FAAAAAA==&#10;" strokecolor="black [3040]">
+              <v:shape w14:anchorId="37445850" id="Gerade Verbindung mit Pfeil 16" o:spid="_x0000_s1026" type="#_x0000_t32" style="position:absolute;margin-left:109.65pt;margin-top:19.9pt;width:0;height:22.2pt;z-index:251228672;visibility:visible;mso-wrap-style:square;mso-wrap-distance-left:9pt;mso-wrap-distance-top:0;mso-wrap-distance-right:9pt;mso-wrap-distance-bottom:0;mso-position-horizontal:absolute;mso-position-horizontal-relative:text;mso-position-vertical:absolute;mso-position-vertical-relative:text" o:gfxdata="UEsDBBQABgAIAAAAIQC2gziS/gAAAOEBAAATAAAAW0NvbnRlbnRfVHlwZXNdLnhtbJSRQU7DMBBF&#10;90jcwfIWJU67QAgl6YK0S0CoHGBkTxKLZGx5TGhvj5O2G0SRWNoz/78nu9wcxkFMGNg6quQqL6RA&#10;0s5Y6ir5vt9lD1JwBDIwOMJKHpHlpr69KfdHjyxSmriSfYz+USnWPY7AufNIadK6MEJMx9ApD/oD&#10;OlTrorhX2lFEilmcO2RdNtjC5xDF9pCuTyYBB5bi6bQ4syoJ3g9WQ0ymaiLzg5KdCXlKLjvcW893&#10;SUOqXwnz5DrgnHtJTxOsQfEKIT7DmDSUCaxw7Rqn8787ZsmRM9e2VmPeBN4uqYvTtW7jvijg9N/y&#10;JsXecLq0q+WD6m8AAAD//wMAUEsDBBQABgAIAAAAIQA4/SH/1gAAAJQBAAALAAAAX3JlbHMvLnJl&#10;bHOkkMFqwzAMhu+DvYPRfXGawxijTi+j0GvpHsDYimMaW0Yy2fr2M4PBMnrbUb/Q94l/f/hMi1qR&#10;JVI2sOt6UJgd+ZiDgffL8ekFlFSbvV0oo4EbChzGx4f9GRdb25HMsYhqlCwG5lrLq9biZkxWOiqY&#10;22YiTra2kYMu1l1tQD30/bPm3wwYN0x18gb45AdQl1tp5j/sFB2T0FQ7R0nTNEV3j6o9feQzro1i&#10;OWA14Fm+Q8a1a8+Bvu/d/dMb2JY5uiPbhG/ktn4cqGU/er3pcvwCAAD//wMAUEsDBBQABgAIAAAA&#10;IQBFPZWP2gEAAPgDAAAOAAAAZHJzL2Uyb0RvYy54bWysU02P0zAQvSPxHyzfadIKrZaq6R66sBcE&#10;FbDcXXucWPhLY2/b/HvGTptFfEgIcXFie97Me2/Gm7uzs+wImEzwHV8uWs7Ay6CM7zv++OXdq1vO&#10;UhZeCRs8dHyExO+2L19sTnENqzAEqwAZJfFpfYodH3KO66ZJcgAn0iJE8HSpAzqRaYt9o1CcKLuz&#10;zaptb5pTQBUxSEiJTu+nS76t+bUGmT9qnSAz23HiluuKdT2UtdluxLpHEQcjLzTEP7BwwngqOqe6&#10;F1mwJzS/pHJGYkhB54UMrglaGwlVA6lZtj+p+TyICFULmZPibFP6f2nlh+MemVHUuxvOvHDUowdA&#10;oYB9BTwYr558z5zJbK/BWEZRZNkppjUhd36Pl12Keyz6zxpd+ZIydq42j7PNcM5MToeSTle3yzev&#10;aweaZ1zElB8gOFZ+Op4yCtMPeRe8p14GXFaXxfF9ylSZgFdAKWp9WbMw9q1XLI+RxGQ0wvcWCm0K&#10;LyFNoT8Rrn95tDDBP4EmL4jiVKZOIewssqOg+VHflnMWiiwQbaydQW3l9kfQJbbAoE7m3wLn6Fox&#10;+DwDnfEBf1c1n69U9RR/VT1pLbIPQY21fdUOGq/qz+UplPn9cV/hzw92+x0AAP//AwBQSwMEFAAG&#10;AAgAAAAhAL6KnR3cAAAACQEAAA8AAABkcnMvZG93bnJldi54bWxMj0FOwzAQRfdI3MEaJDYVtZMU&#10;VIdMKhQJsW7hAE5skgh7nMZum94eIxawnJmnP+9Xu8VZdjZzGD0hZGsBzFDn9Ug9wsf768MWWIiK&#10;tLKeDMLVBNjVtzeVKrW/0N6cD7FnKYRCqRCGGKeS89ANxqmw9pOhdPv0s1MxjXPP9awuKdxZngvx&#10;xJ0aKX0Y1GSawXRfh5ND2DebNrvOjXh8s0IeV0e5KpREvL9bXp6BRbPEPxh+9JM61Mmp9SfSgVmE&#10;PJNFQhEKmSok4HfRImw3OfC64v8b1N8AAAD//wMAUEsBAi0AFAAGAAgAAAAhALaDOJL+AAAA4QEA&#10;ABMAAAAAAAAAAAAAAAAAAAAAAFtDb250ZW50X1R5cGVzXS54bWxQSwECLQAUAAYACAAAACEAOP0h&#10;/9YAAACUAQAACwAAAAAAAAAAAAAAAAAvAQAAX3JlbHMvLnJlbHNQSwECLQAUAAYACAAAACEART2V&#10;j9oBAAD4AwAADgAAAAAAAAAAAAAAAAAuAgAAZHJzL2Uyb0RvYy54bWxQSwECLQAUAAYACAAAACEA&#10;voqdHdwAAAAJAQAADwAAAAAAAAAAAAAAAAA0BAAAZHJzL2Rvd25yZXYueG1sUEsFBgAAAAAEAAQA&#10;8wAAAD0FAAAAAA==&#10;" strokecolor="black [3040]">
                 <v:stroke endarrow="block"/>
               </v:shape>
             </w:pict>
@@ -5554,7 +5649,7 @@
           </mc:Choice>
           <mc:Fallback>
             <w:pict>
-              <v:shapetype w14:anchorId="44A8043B" id="_x0000_t13" coordsize="21600,21600" o:spt="13" adj="16200,5400" path="m@0,l@0@1,0@1,0@2@0@2@0,21600,21600,10800xe">
+              <v:shapetype w14:anchorId="71EB6E7F" id="_x0000_t13" coordsize="21600,21600" o:spt="13" adj="16200,5400" path="m@0,l@0@1,0@1,0@2@0@2@0,21600,21600,10800xe">
                 <v:stroke joinstyle="miter"/>
                 <v:formulas>
                   <v:f eqn="val #0"/>
@@ -5636,7 +5731,7 @@
           </mc:Choice>
           <mc:Fallback>
             <w:pict>
-              <v:shape w14:anchorId="6761FC13" id="Gerade Verbindung mit Pfeil 19" o:spid="_x0000_s1026" type="#_x0000_t32" style="position:absolute;margin-left:380.15pt;margin-top:23.1pt;width:0;height:21.6pt;flip:y;z-index:252168704;visibility:visible;mso-wrap-style:square;mso-wrap-distance-left:9pt;mso-wrap-distance-top:0;mso-wrap-distance-right:9pt;mso-wrap-distance-bottom:0;mso-position-horizontal:absolute;mso-position-horizontal-relative:text;mso-position-vertical:absolute;mso-position-vertical-relative:text" o:gfxdata="UEsDBBQABgAIAAAAIQC2gziS/gAAAOEBAAATAAAAW0NvbnRlbnRfVHlwZXNdLnhtbJSRQU7DMBBF&#10;90jcwfIWJU67QAgl6YK0S0CoHGBkTxKLZGx5TGhvj5O2G0SRWNoz/78nu9wcxkFMGNg6quQqL6RA&#10;0s5Y6ir5vt9lD1JwBDIwOMJKHpHlpr69KfdHjyxSmriSfYz+USnWPY7AufNIadK6MEJMx9ApD/oD&#10;OlTrorhX2lFEilmcO2RdNtjC5xDF9pCuTyYBB5bi6bQ4syoJ3g9WQ0ymaiLzg5KdCXlKLjvcW893&#10;SUOqXwnz5DrgnHtJTxOsQfEKIT7DmDSUCaxw7Rqn8787ZsmRM9e2VmPeBN4uqYvTtW7jvijg9N/y&#10;JsXecLq0q+WD6m8AAAD//wMAUEsDBBQABgAIAAAAIQA4/SH/1gAAAJQBAAALAAAAX3JlbHMvLnJl&#10;bHOkkMFqwzAMhu+DvYPRfXGawxijTi+j0GvpHsDYimMaW0Yy2fr2M4PBMnrbUb/Q94l/f/hMi1qR&#10;JVI2sOt6UJgd+ZiDgffL8ekFlFSbvV0oo4EbChzGx4f9GRdb25HMsYhqlCwG5lrLq9biZkxWOiqY&#10;22YiTra2kYMu1l1tQD30/bPm3wwYN0x18gb45AdQl1tp5j/sFB2T0FQ7R0nTNEV3j6o9feQzro1i&#10;OWA14Fm+Q8a1a8+Bvu/d/dMb2JY5uiPbhG/ktn4cqGU/er3pcvwCAAD//wMAUEsDBBQABgAIAAAA&#10;IQD2AqPz4AEAAAIEAAAOAAAAZHJzL2Uyb0RvYy54bWysU8mOEzEQvSPxD5bvpDsBsUTpzCEDc0EQ&#10;MTB3xy53W3hT2ZOk/56yO2kQi4QQF8tLvVf1XpU3N2dn2REwmeA7vly0nIGXQRnfd/zL53fPXnOW&#10;svBK2OCh4yMkfrN9+mRzimtYhSFYBciIxKf1KXZ8yDmumybJAZxIixDB06MO6ESmI/aNQnEidmeb&#10;Vdu+bE4BVcQgISW6vZ0e+bbyaw0yf9Q6QWa241RbrivW9VDWZrsR6x5FHIy8lCH+oQonjKekM9Wt&#10;yII9ovmFyhmJIQWdFzK4JmhtJFQNpGbZ/qTmfhARqhYyJ8XZpvT/aOWH4x6ZUdS7N5x54ahHd4BC&#10;AXsAPBivHn3PnMlsr8FYRlFk2SmmNSF3fo+XU4p7LPrPGh3T1sQHYqyOkEZ2roaPs+FwzkxOl5Ju&#10;V69ePF/VXjQTQ2GKmPIdBMfKpuMpozD9kHfBe+pqwIldHN+nTDUQ8AooYOvLmoWxb71ieYwkK6MR&#10;vrdQBFB4CWmKkKn0usujhQn+CTS5QiVOaeo8ws4iOwqaJPV1ObNQZIFoY+0MaqvyP4IusQUGdUb/&#10;FjhH14zB5xnojA/4u6z5fC1VT/FX1ZPWIvsQ1FgbWe2gQav+XD5FmeQfzxX+/etuvwEAAP//AwBQ&#10;SwMEFAAGAAgAAAAhAGX+cXfdAAAACQEAAA8AAABkcnMvZG93bnJldi54bWxMj8FOwzAMhu9IvENk&#10;JG4sZSvdVupOaNKOILFxGLesMWmhcaok2wpPTxAHONr+9Pv7q9Voe3EiHzrHCLeTDARx43THBuFl&#10;t7lZgAhRsVa9Y0L4pACr+vKiUqV2Z36m0zYakUI4lAqhjXEopQxNS1aFiRuI0+3NeatiGr2R2qtz&#10;Cre9nGZZIa3qOH1o1UDrlpqP7dEiPEZrvF3ebXJjePb6Hnbr/dMX4vXV+HAPItIY/2D40U/qUCen&#10;gzuyDqJHmBfZLKEIeTEFkYDfxQFhscxB1pX836D+BgAA//8DAFBLAQItABQABgAIAAAAIQC2gziS&#10;/gAAAOEBAAATAAAAAAAAAAAAAAAAAAAAAABbQ29udGVudF9UeXBlc10ueG1sUEsBAi0AFAAGAAgA&#10;AAAhADj9If/WAAAAlAEAAAsAAAAAAAAAAAAAAAAALwEAAF9yZWxzLy5yZWxzUEsBAi0AFAAGAAgA&#10;AAAhAPYCo/PgAQAAAgQAAA4AAAAAAAAAAAAAAAAALgIAAGRycy9lMm9Eb2MueG1sUEsBAi0AFAAG&#10;AAgAAAAhAGX+cXfdAAAACQEAAA8AAAAAAAAAAAAAAAAAOgQAAGRycy9kb3ducmV2LnhtbFBLBQYA&#10;AAAABAAEAPMAAABEBQAAAAA=&#10;" strokecolor="black [3040]">
+              <v:shape w14:anchorId="41B70FBF" id="Gerade Verbindung mit Pfeil 19" o:spid="_x0000_s1026" type="#_x0000_t32" style="position:absolute;margin-left:380.15pt;margin-top:23.1pt;width:0;height:21.6pt;flip:y;z-index:252168704;visibility:visible;mso-wrap-style:square;mso-wrap-distance-left:9pt;mso-wrap-distance-top:0;mso-wrap-distance-right:9pt;mso-wrap-distance-bottom:0;mso-position-horizontal:absolute;mso-position-horizontal-relative:text;mso-position-vertical:absolute;mso-position-vertical-relative:text" o:gfxdata="UEsDBBQABgAIAAAAIQC2gziS/gAAAOEBAAATAAAAW0NvbnRlbnRfVHlwZXNdLnhtbJSRQU7DMBBF&#10;90jcwfIWJU67QAgl6YK0S0CoHGBkTxKLZGx5TGhvj5O2G0SRWNoz/78nu9wcxkFMGNg6quQqL6RA&#10;0s5Y6ir5vt9lD1JwBDIwOMJKHpHlpr69KfdHjyxSmriSfYz+USnWPY7AufNIadK6MEJMx9ApD/oD&#10;OlTrorhX2lFEilmcO2RdNtjC5xDF9pCuTyYBB5bi6bQ4syoJ3g9WQ0ymaiLzg5KdCXlKLjvcW893&#10;SUOqXwnz5DrgnHtJTxOsQfEKIT7DmDSUCaxw7Rqn8787ZsmRM9e2VmPeBN4uqYvTtW7jvijg9N/y&#10;JsXecLq0q+WD6m8AAAD//wMAUEsDBBQABgAIAAAAIQA4/SH/1gAAAJQBAAALAAAAX3JlbHMvLnJl&#10;bHOkkMFqwzAMhu+DvYPRfXGawxijTi+j0GvpHsDYimMaW0Yy2fr2M4PBMnrbUb/Q94l/f/hMi1qR&#10;JVI2sOt6UJgd+ZiDgffL8ekFlFSbvV0oo4EbChzGx4f9GRdb25HMsYhqlCwG5lrLq9biZkxWOiqY&#10;22YiTra2kYMu1l1tQD30/bPm3wwYN0x18gb45AdQl1tp5j/sFB2T0FQ7R0nTNEV3j6o9feQzro1i&#10;OWA14Fm+Q8a1a8+Bvu/d/dMb2JY5uiPbhG/ktn4cqGU/er3pcvwCAAD//wMAUEsDBBQABgAIAAAA&#10;IQD2AqPz4AEAAAIEAAAOAAAAZHJzL2Uyb0RvYy54bWysU8mOEzEQvSPxD5bvpDsBsUTpzCEDc0EQ&#10;MTB3xy53W3hT2ZOk/56yO2kQi4QQF8tLvVf1XpU3N2dn2REwmeA7vly0nIGXQRnfd/zL53fPXnOW&#10;svBK2OCh4yMkfrN9+mRzimtYhSFYBciIxKf1KXZ8yDmumybJAZxIixDB06MO6ESmI/aNQnEidmeb&#10;Vdu+bE4BVcQgISW6vZ0e+bbyaw0yf9Q6QWa241RbrivW9VDWZrsR6x5FHIy8lCH+oQonjKekM9Wt&#10;yII9ovmFyhmJIQWdFzK4JmhtJFQNpGbZ/qTmfhARqhYyJ8XZpvT/aOWH4x6ZUdS7N5x54ahHd4BC&#10;AXsAPBivHn3PnMlsr8FYRlFk2SmmNSF3fo+XU4p7LPrPGh3T1sQHYqyOkEZ2roaPs+FwzkxOl5Ju&#10;V69ePF/VXjQTQ2GKmPIdBMfKpuMpozD9kHfBe+pqwIldHN+nTDUQ8AooYOvLmoWxb71ieYwkK6MR&#10;vrdQBFB4CWmKkKn0usujhQn+CTS5QiVOaeo8ws4iOwqaJPV1ObNQZIFoY+0MaqvyP4IusQUGdUb/&#10;FjhH14zB5xnojA/4u6z5fC1VT/FX1ZPWIvsQ1FgbWe2gQav+XD5FmeQfzxX+/etuvwEAAP//AwBQ&#10;SwMEFAAGAAgAAAAhAGX+cXfdAAAACQEAAA8AAABkcnMvZG93bnJldi54bWxMj8FOwzAMhu9IvENk&#10;JG4sZSvdVupOaNKOILFxGLesMWmhcaok2wpPTxAHONr+9Pv7q9Voe3EiHzrHCLeTDARx43THBuFl&#10;t7lZgAhRsVa9Y0L4pACr+vKiUqV2Z36m0zYakUI4lAqhjXEopQxNS1aFiRuI0+3NeatiGr2R2qtz&#10;Cre9nGZZIa3qOH1o1UDrlpqP7dEiPEZrvF3ebXJjePb6Hnbr/dMX4vXV+HAPItIY/2D40U/qUCen&#10;gzuyDqJHmBfZLKEIeTEFkYDfxQFhscxB1pX836D+BgAA//8DAFBLAQItABQABgAIAAAAIQC2gziS&#10;/gAAAOEBAAATAAAAAAAAAAAAAAAAAAAAAABbQ29udGVudF9UeXBlc10ueG1sUEsBAi0AFAAGAAgA&#10;AAAhADj9If/WAAAAlAEAAAsAAAAAAAAAAAAAAAAALwEAAF9yZWxzLy5yZWxzUEsBAi0AFAAGAAgA&#10;AAAhAPYCo/PgAQAAAgQAAA4AAAAAAAAAAAAAAAAALgIAAGRycy9lMm9Eb2MueG1sUEsBAi0AFAAG&#10;AAgAAAAhAGX+cXfdAAAACQEAAA8AAAAAAAAAAAAAAAAAOgQAAGRycy9kb3ducmV2LnhtbFBLBQYA&#10;AAAABAAEAPMAAABEBQAAAAA=&#10;" strokecolor="black [3040]">
                 <v:stroke endarrow="block"/>
               </v:shape>
             </w:pict>
@@ -5702,7 +5797,7 @@
           </mc:Choice>
           <mc:Fallback>
             <w:pict>
-              <v:shape w14:anchorId="76A60509" id="Gerade Verbindung mit Pfeil 34" o:spid="_x0000_s1026" type="#_x0000_t32" style="position:absolute;margin-left:323.35pt;margin-top:23.25pt;width:0;height:21.6pt;flip:y;z-index:251533824;visibility:visible;mso-wrap-style:square;mso-wrap-distance-left:9pt;mso-wrap-distance-top:0;mso-wrap-distance-right:9pt;mso-wrap-distance-bottom:0;mso-position-horizontal:absolute;mso-position-horizontal-relative:text;mso-position-vertical:absolute;mso-position-vertical-relative:text" o:gfxdata="UEsDBBQABgAIAAAAIQC2gziS/gAAAOEBAAATAAAAW0NvbnRlbnRfVHlwZXNdLnhtbJSRQU7DMBBF&#10;90jcwfIWJU67QAgl6YK0S0CoHGBkTxKLZGx5TGhvj5O2G0SRWNoz/78nu9wcxkFMGNg6quQqL6RA&#10;0s5Y6ir5vt9lD1JwBDIwOMJKHpHlpr69KfdHjyxSmriSfYz+USnWPY7AufNIadK6MEJMx9ApD/oD&#10;OlTrorhX2lFEilmcO2RdNtjC5xDF9pCuTyYBB5bi6bQ4syoJ3g9WQ0ymaiLzg5KdCXlKLjvcW893&#10;SUOqXwnz5DrgnHtJTxOsQfEKIT7DmDSUCaxw7Rqn8787ZsmRM9e2VmPeBN4uqYvTtW7jvijg9N/y&#10;JsXecLq0q+WD6m8AAAD//wMAUEsDBBQABgAIAAAAIQA4/SH/1gAAAJQBAAALAAAAX3JlbHMvLnJl&#10;bHOkkMFqwzAMhu+DvYPRfXGawxijTi+j0GvpHsDYimMaW0Yy2fr2M4PBMnrbUb/Q94l/f/hMi1qR&#10;JVI2sOt6UJgd+ZiDgffL8ekFlFSbvV0oo4EbChzGx4f9GRdb25HMsYhqlCwG5lrLq9biZkxWOiqY&#10;22YiTra2kYMu1l1tQD30/bPm3wwYN0x18gb45AdQl1tp5j/sFB2T0FQ7R0nTNEV3j6o9feQzro1i&#10;OWA14Fm+Q8a1a8+Bvu/d/dMb2JY5uiPbhG/ktn4cqGU/er3pcvwCAAD//wMAUEsDBBQABgAIAAAA&#10;IQC2AQ0g4QEAAAIEAAAOAAAAZHJzL2Uyb0RvYy54bWysU8mOEzEQvSPxD5bvpDuZEaAonTlkYC4I&#10;Ipa5O3a528Kbyp6k8/eU3UmDWCSEuFhe6r2q96q8uRudZUfAZILv+HLRcgZeBmV83/Evn9++eM1Z&#10;ysIrYYOHjp8h8bvt82ebU1zDKgzBKkBGJD6tT7HjQ85x3TRJDuBEWoQInh51QCcyHbFvFIoTsTvb&#10;rNr2ZXMKqCIGCSnR7f30yLeVX2uQ+YPWCTKzHafacl2xroeyNtuNWPco4mDkpQzxD1U4YTwlnanu&#10;RRbsCc0vVM5IDCnovJDBNUFrI6FqIDXL9ic1nwYRoWohc1KcbUr/j1a+P+6RGdXxm1vOvHDUowdA&#10;oYA9Ah6MV0++Z85kttdgLKMosuwU05qQO7/HyynFPRb9o0bHtDXxkaahOkIa2VgNP8+Gw5iZnC4l&#10;3a5e3d6sai+aiaEwRUz5AYJjZdPxlFGYfsi74D11NeDELo7vUqYaCHgFFLD1Zc3C2DdesXyOJCuj&#10;Eb63UARQeAlpipCp9LrLZwsT/CNocoVKnNLUeYSdRXYUNEnq63JmocgC0cbaGdRW5X8EXWILDOqM&#10;/i1wjq4Zg88z0Bkf8HdZ83gtVU/xV9WT1iL7ENS5NrLaQYNW/bl8ijLJP54r/PvX3X4DAAD//wMA&#10;UEsDBBQABgAIAAAAIQAPT9lX3QAAAAkBAAAPAAAAZHJzL2Rvd25yZXYueG1sTI/BTsMwDIbvSLxD&#10;ZCRuLAW6bit1JzRpR5DYOGy3rDFpoXGqJNsKT08QBzja/vT7+6vlaHtxIh86xwi3kwwEceN0xwbh&#10;dbu+mYMIUbFWvWNC+KQAy/ryolKldmd+odMmGpFCOJQKoY1xKKUMTUtWhYkbiNPtzXmrYhq9kdqr&#10;cwq3vbzLskJa1XH60KqBVi01H5ujRXiK1ni7mK5zY/h+/x62q93zF+L11fj4ACLSGP9g+NFP6lAn&#10;p4M7sg6iRyjyYpZQhLyYgkjA7+KAMF/MQNaV/N+g/gYAAP//AwBQSwECLQAUAAYACAAAACEAtoM4&#10;kv4AAADhAQAAEwAAAAAAAAAAAAAAAAAAAAAAW0NvbnRlbnRfVHlwZXNdLnhtbFBLAQItABQABgAI&#10;AAAAIQA4/SH/1gAAAJQBAAALAAAAAAAAAAAAAAAAAC8BAABfcmVscy8ucmVsc1BLAQItABQABgAI&#10;AAAAIQC2AQ0g4QEAAAIEAAAOAAAAAAAAAAAAAAAAAC4CAABkcnMvZTJvRG9jLnhtbFBLAQItABQA&#10;BgAIAAAAIQAPT9lX3QAAAAkBAAAPAAAAAAAAAAAAAAAAADsEAABkcnMvZG93bnJldi54bWxQSwUG&#10;AAAAAAQABADzAAAARQUAAAAA&#10;" strokecolor="black [3040]">
+              <v:shape w14:anchorId="0D6C9DD9" id="Gerade Verbindung mit Pfeil 34" o:spid="_x0000_s1026" type="#_x0000_t32" style="position:absolute;margin-left:323.35pt;margin-top:23.25pt;width:0;height:21.6pt;flip:y;z-index:251533824;visibility:visible;mso-wrap-style:square;mso-wrap-distance-left:9pt;mso-wrap-distance-top:0;mso-wrap-distance-right:9pt;mso-wrap-distance-bottom:0;mso-position-horizontal:absolute;mso-position-horizontal-relative:text;mso-position-vertical:absolute;mso-position-vertical-relative:text" o:gfxdata="UEsDBBQABgAIAAAAIQC2gziS/gAAAOEBAAATAAAAW0NvbnRlbnRfVHlwZXNdLnhtbJSRQU7DMBBF&#10;90jcwfIWJU67QAgl6YK0S0CoHGBkTxKLZGx5TGhvj5O2G0SRWNoz/78nu9wcxkFMGNg6quQqL6RA&#10;0s5Y6ir5vt9lD1JwBDIwOMJKHpHlpr69KfdHjyxSmriSfYz+USnWPY7AufNIadK6MEJMx9ApD/oD&#10;OlTrorhX2lFEilmcO2RdNtjC5xDF9pCuTyYBB5bi6bQ4syoJ3g9WQ0ymaiLzg5KdCXlKLjvcW893&#10;SUOqXwnz5DrgnHtJTxOsQfEKIT7DmDSUCaxw7Rqn8787ZsmRM9e2VmPeBN4uqYvTtW7jvijg9N/y&#10;JsXecLq0q+WD6m8AAAD//wMAUEsDBBQABgAIAAAAIQA4/SH/1gAAAJQBAAALAAAAX3JlbHMvLnJl&#10;bHOkkMFqwzAMhu+DvYPRfXGawxijTi+j0GvpHsDYimMaW0Yy2fr2M4PBMnrbUb/Q94l/f/hMi1qR&#10;JVI2sOt6UJgd+ZiDgffL8ekFlFSbvV0oo4EbChzGx4f9GRdb25HMsYhqlCwG5lrLq9biZkxWOiqY&#10;22YiTra2kYMu1l1tQD30/bPm3wwYN0x18gb45AdQl1tp5j/sFB2T0FQ7R0nTNEV3j6o9feQzro1i&#10;OWA14Fm+Q8a1a8+Bvu/d/dMb2JY5uiPbhG/ktn4cqGU/er3pcvwCAAD//wMAUEsDBBQABgAIAAAA&#10;IQC2AQ0g4QEAAAIEAAAOAAAAZHJzL2Uyb0RvYy54bWysU8mOEzEQvSPxD5bvpDuZEaAonTlkYC4I&#10;Ipa5O3a528Kbyp6k8/eU3UmDWCSEuFhe6r2q96q8uRudZUfAZILv+HLRcgZeBmV83/Evn9++eM1Z&#10;ysIrYYOHjp8h8bvt82ebU1zDKgzBKkBGJD6tT7HjQ85x3TRJDuBEWoQInh51QCcyHbFvFIoTsTvb&#10;rNr2ZXMKqCIGCSnR7f30yLeVX2uQ+YPWCTKzHafacl2xroeyNtuNWPco4mDkpQzxD1U4YTwlnanu&#10;RRbsCc0vVM5IDCnovJDBNUFrI6FqIDXL9ic1nwYRoWohc1KcbUr/j1a+P+6RGdXxm1vOvHDUowdA&#10;oYA9Ah6MV0++Z85kttdgLKMosuwU05qQO7/HyynFPRb9o0bHtDXxkaahOkIa2VgNP8+Gw5iZnC4l&#10;3a5e3d6sai+aiaEwRUz5AYJjZdPxlFGYfsi74D11NeDELo7vUqYaCHgFFLD1Zc3C2DdesXyOJCuj&#10;Eb63UARQeAlpipCp9LrLZwsT/CNocoVKnNLUeYSdRXYUNEnq63JmocgC0cbaGdRW5X8EXWILDOqM&#10;/i1wjq4Zg88z0Bkf8HdZ83gtVU/xV9WT1iL7ENS5NrLaQYNW/bl8ijLJP54r/PvX3X4DAAD//wMA&#10;UEsDBBQABgAIAAAAIQAPT9lX3QAAAAkBAAAPAAAAZHJzL2Rvd25yZXYueG1sTI/BTsMwDIbvSLxD&#10;ZCRuLAW6bit1JzRpR5DYOGy3rDFpoXGqJNsKT08QBzja/vT7+6vlaHtxIh86xwi3kwwEceN0xwbh&#10;dbu+mYMIUbFWvWNC+KQAy/ryolKldmd+odMmGpFCOJQKoY1xKKUMTUtWhYkbiNPtzXmrYhq9kdqr&#10;cwq3vbzLskJa1XH60KqBVi01H5ujRXiK1ni7mK5zY/h+/x62q93zF+L11fj4ACLSGP9g+NFP6lAn&#10;p4M7sg6iRyjyYpZQhLyYgkjA7+KAMF/MQNaV/N+g/gYAAP//AwBQSwECLQAUAAYACAAAACEAtoM4&#10;kv4AAADhAQAAEwAAAAAAAAAAAAAAAAAAAAAAW0NvbnRlbnRfVHlwZXNdLnhtbFBLAQItABQABgAI&#10;AAAAIQA4/SH/1gAAAJQBAAALAAAAAAAAAAAAAAAAAC8BAABfcmVscy8ucmVsc1BLAQItABQABgAI&#10;AAAAIQC2AQ0g4QEAAAIEAAAOAAAAAAAAAAAAAAAAAC4CAABkcnMvZTJvRG9jLnhtbFBLAQItABQA&#10;BgAIAAAAIQAPT9lX3QAAAAkBAAAPAAAAAAAAAAAAAAAAADsEAABkcnMvZG93bnJldi54bWxQSwUG&#10;AAAAAAQABADzAAAARQUAAAAA&#10;" strokecolor="black [3040]">
                 <v:stroke endarrow="block"/>
               </v:shape>
             </w:pict>
@@ -5768,7 +5863,7 @@
           </mc:Choice>
           <mc:Fallback>
             <w:pict>
-              <v:shape w14:anchorId="067FB47B" id="Gerade Verbindung mit Pfeil 29" o:spid="_x0000_s1026" type="#_x0000_t32" style="position:absolute;margin-left:264.75pt;margin-top:23.2pt;width:0;height:21.6pt;flip:y;z-index:251394560;visibility:visible;mso-wrap-style:square;mso-wrap-distance-left:9pt;mso-wrap-distance-top:0;mso-wrap-distance-right:9pt;mso-wrap-distance-bottom:0;mso-position-horizontal:absolute;mso-position-horizontal-relative:text;mso-position-vertical:absolute;mso-position-vertical-relative:text" o:gfxdata="UEsDBBQABgAIAAAAIQC2gziS/gAAAOEBAAATAAAAW0NvbnRlbnRfVHlwZXNdLnhtbJSRQU7DMBBF&#10;90jcwfIWJU67QAgl6YK0S0CoHGBkTxKLZGx5TGhvj5O2G0SRWNoz/78nu9wcxkFMGNg6quQqL6RA&#10;0s5Y6ir5vt9lD1JwBDIwOMJKHpHlpr69KfdHjyxSmriSfYz+USnWPY7AufNIadK6MEJMx9ApD/oD&#10;OlTrorhX2lFEilmcO2RdNtjC5xDF9pCuTyYBB5bi6bQ4syoJ3g9WQ0ymaiLzg5KdCXlKLjvcW893&#10;SUOqXwnz5DrgnHtJTxOsQfEKIT7DmDSUCaxw7Rqn8787ZsmRM9e2VmPeBN4uqYvTtW7jvijg9N/y&#10;JsXecLq0q+WD6m8AAAD//wMAUEsDBBQABgAIAAAAIQA4/SH/1gAAAJQBAAALAAAAX3JlbHMvLnJl&#10;bHOkkMFqwzAMhu+DvYPRfXGawxijTi+j0GvpHsDYimMaW0Yy2fr2M4PBMnrbUb/Q94l/f/hMi1qR&#10;JVI2sOt6UJgd+ZiDgffL8ekFlFSbvV0oo4EbChzGx4f9GRdb25HMsYhqlCwG5lrLq9biZkxWOiqY&#10;22YiTra2kYMu1l1tQD30/bPm3wwYN0x18gb45AdQl1tp5j/sFB2T0FQ7R0nTNEV3j6o9feQzro1i&#10;OWA14Fm+Q8a1a8+Bvu/d/dMb2JY5uiPbhG/ktn4cqGU/er3pcvwCAAD//wMAUEsDBBQABgAIAAAA&#10;IQDD3V5Y4QEAAAIEAAAOAAAAZHJzL2Uyb0RvYy54bWysU8mOEzEQvSPxD5bvpJOAWKJ05pCBuSCI&#10;GJi7Y5e7Lbyp7Emn/56yO2kQi4QQF8tLvVf1XpW3N2dn2QkwmeBbvlosOQMvgzK+a/mXz++eveYs&#10;ZeGVsMFDy0dI/Gb39Ml2iBtYhz5YBciIxKfNEFve5xw3TZNkD06kRYjg6VEHdCLTEbtGoRiI3dlm&#10;vVy+bIaAKmKQkBLd3k6PfFf5tQaZP2qdIDPbcqot1xXreixrs9uKTYci9kZeyhD/UIUTxlPSmepW&#10;ZMEe0fxC5YzEkILOCxlcE7Q2EqoGUrNa/qTmvhcRqhYyJ8XZpvT/aOWH0wGZUS1fv+HMC0c9ugMU&#10;CtgD4NF49eg75kxmBw3GMooiy4aYNoTc+wNeTikesOg/a3RMWxMfaBqqI6SRnavh42w4nDOT06Wk&#10;2/WrF8/XtRfNxFCYIqZ8B8Gxsml5yihM1+d98J66GnBiF6f3KVMNBLwCCtj6smZh7FuvWB4jycpo&#10;hO8sFAEUXkKaImQqve7yaGGCfwJNrlCJU5o6j7C3yE6CJkl9Xc0sFFkg2lg7g5ZV+R9Bl9gCgzqj&#10;fwuco2vG4PMMdMYH/F3WfL6Wqqf4q+pJa5F9DGqsjax20KBVfy6fokzyj+cK//51d98AAAD//wMA&#10;UEsDBBQABgAIAAAAIQD7dczg3QAAAAkBAAAPAAAAZHJzL2Rvd25yZXYueG1sTI/BTsMwDIbvSLxD&#10;ZCRuLGW01drVndCkHUFi4wC3rPHSQuNUTbYVnp4gDuNo+9Pv769Wk+3FiUbfOUa4nyUgiBunOzYI&#10;r7vN3QKED4q16h0Twhd5WNXXV5UqtTvzC522wYgYwr5UCG0IQymlb1qyys/cQBxvBzdaFeI4GqlH&#10;dY7htpfzJMmlVR3HD60aaN1S87k9WoSnYM1oi2yTGsMP7x9+t357/ka8vZkelyACTeECw69+VIc6&#10;Ou3dkbUXPUI2L7KIIqR5CiICf4s9wqLIQdaV/N+g/gEAAP//AwBQSwECLQAUAAYACAAAACEAtoM4&#10;kv4AAADhAQAAEwAAAAAAAAAAAAAAAAAAAAAAW0NvbnRlbnRfVHlwZXNdLnhtbFBLAQItABQABgAI&#10;AAAAIQA4/SH/1gAAAJQBAAALAAAAAAAAAAAAAAAAAC8BAABfcmVscy8ucmVsc1BLAQItABQABgAI&#10;AAAAIQDD3V5Y4QEAAAIEAAAOAAAAAAAAAAAAAAAAAC4CAABkcnMvZTJvRG9jLnhtbFBLAQItABQA&#10;BgAIAAAAIQD7dczg3QAAAAkBAAAPAAAAAAAAAAAAAAAAADsEAABkcnMvZG93bnJldi54bWxQSwUG&#10;AAAAAAQABADzAAAARQUAAAAA&#10;" strokecolor="black [3040]">
+              <v:shape w14:anchorId="3254FE10" id="Gerade Verbindung mit Pfeil 29" o:spid="_x0000_s1026" type="#_x0000_t32" style="position:absolute;margin-left:264.75pt;margin-top:23.2pt;width:0;height:21.6pt;flip:y;z-index:251394560;visibility:visible;mso-wrap-style:square;mso-wrap-distance-left:9pt;mso-wrap-distance-top:0;mso-wrap-distance-right:9pt;mso-wrap-distance-bottom:0;mso-position-horizontal:absolute;mso-position-horizontal-relative:text;mso-position-vertical:absolute;mso-position-vertical-relative:text" o:gfxdata="UEsDBBQABgAIAAAAIQC2gziS/gAAAOEBAAATAAAAW0NvbnRlbnRfVHlwZXNdLnhtbJSRQU7DMBBF&#10;90jcwfIWJU67QAgl6YK0S0CoHGBkTxKLZGx5TGhvj5O2G0SRWNoz/78nu9wcxkFMGNg6quQqL6RA&#10;0s5Y6ir5vt9lD1JwBDIwOMJKHpHlpr69KfdHjyxSmriSfYz+USnWPY7AufNIadK6MEJMx9ApD/oD&#10;OlTrorhX2lFEilmcO2RdNtjC5xDF9pCuTyYBB5bi6bQ4syoJ3g9WQ0ymaiLzg5KdCXlKLjvcW893&#10;SUOqXwnz5DrgnHtJTxOsQfEKIT7DmDSUCaxw7Rqn8787ZsmRM9e2VmPeBN4uqYvTtW7jvijg9N/y&#10;JsXecLq0q+WD6m8AAAD//wMAUEsDBBQABgAIAAAAIQA4/SH/1gAAAJQBAAALAAAAX3JlbHMvLnJl&#10;bHOkkMFqwzAMhu+DvYPRfXGawxijTi+j0GvpHsDYimMaW0Yy2fr2M4PBMnrbUb/Q94l/f/hMi1qR&#10;JVI2sOt6UJgd+ZiDgffL8ekFlFSbvV0oo4EbChzGx4f9GRdb25HMsYhqlCwG5lrLq9biZkxWOiqY&#10;22YiTra2kYMu1l1tQD30/bPm3wwYN0x18gb45AdQl1tp5j/sFB2T0FQ7R0nTNEV3j6o9feQzro1i&#10;OWA14Fm+Q8a1a8+Bvu/d/dMb2JY5uiPbhG/ktn4cqGU/er3pcvwCAAD//wMAUEsDBBQABgAIAAAA&#10;IQDD3V5Y4QEAAAIEAAAOAAAAZHJzL2Uyb0RvYy54bWysU8mOEzEQvSPxD5bvpJOAWKJ05pCBuSCI&#10;GJi7Y5e7Lbyp7Emn/56yO2kQi4QQF8tLvVf1XpW3N2dn2QkwmeBbvlosOQMvgzK+a/mXz++eveYs&#10;ZeGVsMFDy0dI/Gb39Ml2iBtYhz5YBciIxKfNEFve5xw3TZNkD06kRYjg6VEHdCLTEbtGoRiI3dlm&#10;vVy+bIaAKmKQkBLd3k6PfFf5tQaZP2qdIDPbcqot1xXreixrs9uKTYci9kZeyhD/UIUTxlPSmepW&#10;ZMEe0fxC5YzEkILOCxlcE7Q2EqoGUrNa/qTmvhcRqhYyJ8XZpvT/aOWH0wGZUS1fv+HMC0c9ugMU&#10;CtgD4NF49eg75kxmBw3GMooiy4aYNoTc+wNeTikesOg/a3RMWxMfaBqqI6SRnavh42w4nDOT06Wk&#10;2/WrF8/XtRfNxFCYIqZ8B8Gxsml5yihM1+d98J66GnBiF6f3KVMNBLwCCtj6smZh7FuvWB4jycpo&#10;hO8sFAEUXkKaImQqve7yaGGCfwJNrlCJU5o6j7C3yE6CJkl9Xc0sFFkg2lg7g5ZV+R9Bl9gCgzqj&#10;fwuco2vG4PMMdMYH/F3WfL6Wqqf4q+pJa5F9DGqsjax20KBVfy6fokzyj+cK//51d98AAAD//wMA&#10;UEsDBBQABgAIAAAAIQD7dczg3QAAAAkBAAAPAAAAZHJzL2Rvd25yZXYueG1sTI/BTsMwDIbvSLxD&#10;ZCRuLGW01drVndCkHUFi4wC3rPHSQuNUTbYVnp4gDuNo+9Pv769Wk+3FiUbfOUa4nyUgiBunOzYI&#10;r7vN3QKED4q16h0Twhd5WNXXV5UqtTvzC522wYgYwr5UCG0IQymlb1qyys/cQBxvBzdaFeI4GqlH&#10;dY7htpfzJMmlVR3HD60aaN1S87k9WoSnYM1oi2yTGsMP7x9+t357/ka8vZkelyACTeECw69+VIc6&#10;Ou3dkbUXPUI2L7KIIqR5CiICf4s9wqLIQdaV/N+g/gEAAP//AwBQSwECLQAUAAYACAAAACEAtoM4&#10;kv4AAADhAQAAEwAAAAAAAAAAAAAAAAAAAAAAW0NvbnRlbnRfVHlwZXNdLnhtbFBLAQItABQABgAI&#10;AAAAIQA4/SH/1gAAAJQBAAALAAAAAAAAAAAAAAAAAC8BAABfcmVscy8ucmVsc1BLAQItABQABgAI&#10;AAAAIQDD3V5Y4QEAAAIEAAAOAAAAAAAAAAAAAAAAAC4CAABkcnMvZTJvRG9jLnhtbFBLAQItABQA&#10;BgAIAAAAIQD7dczg3QAAAAkBAAAPAAAAAAAAAAAAAAAAADsEAABkcnMvZG93bnJldi54bWxQSwUG&#10;AAAAAAQABADzAAAARQUAAAAA&#10;" strokecolor="black [3040]">
                 <v:stroke endarrow="block"/>
               </v:shape>
             </w:pict>
@@ -5834,7 +5929,7 @@
           </mc:Choice>
           <mc:Fallback>
             <w:pict>
-              <v:shape w14:anchorId="5B4A992B" id="Gerade Verbindung mit Pfeil 25" o:spid="_x0000_s1026" type="#_x0000_t32" style="position:absolute;margin-left:199.05pt;margin-top:23.1pt;width:0;height:21.6pt;flip:y;z-index:251325952;visibility:visible;mso-wrap-style:square;mso-wrap-distance-left:9pt;mso-wrap-distance-top:0;mso-wrap-distance-right:9pt;mso-wrap-distance-bottom:0;mso-position-horizontal:absolute;mso-position-horizontal-relative:text;mso-position-vertical:absolute;mso-position-vertical-relative:text" o:gfxdata="UEsDBBQABgAIAAAAIQC2gziS/gAAAOEBAAATAAAAW0NvbnRlbnRfVHlwZXNdLnhtbJSRQU7DMBBF&#10;90jcwfIWJU67QAgl6YK0S0CoHGBkTxKLZGx5TGhvj5O2G0SRWNoz/78nu9wcxkFMGNg6quQqL6RA&#10;0s5Y6ir5vt9lD1JwBDIwOMJKHpHlpr69KfdHjyxSmriSfYz+USnWPY7AufNIadK6MEJMx9ApD/oD&#10;OlTrorhX2lFEilmcO2RdNtjC5xDF9pCuTyYBB5bi6bQ4syoJ3g9WQ0ymaiLzg5KdCXlKLjvcW893&#10;SUOqXwnz5DrgnHtJTxOsQfEKIT7DmDSUCaxw7Rqn8787ZsmRM9e2VmPeBN4uqYvTtW7jvijg9N/y&#10;JsXecLq0q+WD6m8AAAD//wMAUEsDBBQABgAIAAAAIQA4/SH/1gAAAJQBAAALAAAAX3JlbHMvLnJl&#10;bHOkkMFqwzAMhu+DvYPRfXGawxijTi+j0GvpHsDYimMaW0Yy2fr2M4PBMnrbUb/Q94l/f/hMi1qR&#10;JVI2sOt6UJgd+ZiDgffL8ekFlFSbvV0oo4EbChzGx4f9GRdb25HMsYhqlCwG5lrLq9biZkxWOiqY&#10;22YiTra2kYMu1l1tQD30/bPm3wwYN0x18gb45AdQl1tp5j/sFB2T0FQ7R0nTNEV3j6o9feQzro1i&#10;OWA14Fm+Q8a1a8+Bvu/d/dMb2JY5uiPbhG/ktn4cqGU/er3pcvwCAAD//wMAUEsDBBQABgAIAAAA&#10;IQB/bdfr4AEAAAIEAAAOAAAAZHJzL2Uyb0RvYy54bWysU8mOEzEQvSPxD5bvpJOwKkpnDhmYC4KI&#10;gbk7drnbwpvKnnT67ym7kwaxSAhxsbzUe1XvVXl7c3aWnQCTCb7lq8WSM/AyKOO7ln/5/O7ZG85S&#10;Fl4JGzy0fITEb3ZPn2yHuIF16INVgIxIfNoMseV9znHTNEn24ERahAieHnVAJzIdsWsUioHYnW3W&#10;y+WrZgioIgYJKdHt7fTId5Vfa5D5o9YJMrMtp9pyXbGux7I2u63YdChib+SlDPEPVThhPCWdqW5F&#10;FuwRzS9UzkgMKei8kME1QWsjoWogNavlT2ruexGhaiFzUpxtSv+PVn44HZAZ1fL1S868cNSjO0Ch&#10;gD0AHo1Xj75jzmR20GAsoyiybIhpQ8i9P+DllOIBi/6zRse0NfGBpqE6QhrZuRo+zobDOTM5XUq6&#10;Xb9+8Xxde9FMDIUpYsp3EBwrm5anjMJ0fd4H76mrASd2cXqfMtVAwCuggK0vaxbGvvWK5TGSrIxG&#10;+M5CEUDhJaQpQqbS6y6PFib4J9DkCpU4panzCHuL7CRoktTX1cxCkQWijbUzaFmV/xF0iS0wqDP6&#10;t8A5umYMPs9AZ3zA32XN52upeoq/qp60FtnHoMbayGoHDVr15/IpyiT/eK7w71939w0AAP//AwBQ&#10;SwMEFAAGAAgAAAAhACR+f9DdAAAACQEAAA8AAABkcnMvZG93bnJldi54bWxMj8FOwzAMhu9IvENk&#10;JG4s3VamttSd0KQdQWLjALesMWmhcaok2wpPTxAHONr+9Pv76/VkB3EiH3rHCPNZBoK4dbpng/C8&#10;394UIEJUrNXgmBA+KcC6ubyoVaXdmZ/otItGpBAOlULoYhwrKUPbkVVh5kbidHtz3qqYRm+k9uqc&#10;wu0gF1m2klb1nD50aqRNR+3H7mgRHqI13pa329wYXr6+h/3m5fEL8fpqur8DEWmKfzD86Cd1aJLT&#10;wR1ZBzEgLMtinlCEfLUAkYDfxQGhKHOQTS3/N2i+AQAA//8DAFBLAQItABQABgAIAAAAIQC2gziS&#10;/gAAAOEBAAATAAAAAAAAAAAAAAAAAAAAAABbQ29udGVudF9UeXBlc10ueG1sUEsBAi0AFAAGAAgA&#10;AAAhADj9If/WAAAAlAEAAAsAAAAAAAAAAAAAAAAALwEAAF9yZWxzLy5yZWxzUEsBAi0AFAAGAAgA&#10;AAAhAH9t1+vgAQAAAgQAAA4AAAAAAAAAAAAAAAAALgIAAGRycy9lMm9Eb2MueG1sUEsBAi0AFAAG&#10;AAgAAAAhACR+f9DdAAAACQEAAA8AAAAAAAAAAAAAAAAAOgQAAGRycy9kb3ducmV2LnhtbFBLBQYA&#10;AAAABAAEAPMAAABEBQAAAAA=&#10;" strokecolor="black [3040]">
+              <v:shape w14:anchorId="061A73C0" id="Gerade Verbindung mit Pfeil 25" o:spid="_x0000_s1026" type="#_x0000_t32" style="position:absolute;margin-left:199.05pt;margin-top:23.1pt;width:0;height:21.6pt;flip:y;z-index:251325952;visibility:visible;mso-wrap-style:square;mso-wrap-distance-left:9pt;mso-wrap-distance-top:0;mso-wrap-distance-right:9pt;mso-wrap-distance-bottom:0;mso-position-horizontal:absolute;mso-position-horizontal-relative:text;mso-position-vertical:absolute;mso-position-vertical-relative:text" o:gfxdata="UEsDBBQABgAIAAAAIQC2gziS/gAAAOEBAAATAAAAW0NvbnRlbnRfVHlwZXNdLnhtbJSRQU7DMBBF&#10;90jcwfIWJU67QAgl6YK0S0CoHGBkTxKLZGx5TGhvj5O2G0SRWNoz/78nu9wcxkFMGNg6quQqL6RA&#10;0s5Y6ir5vt9lD1JwBDIwOMJKHpHlpr69KfdHjyxSmriSfYz+USnWPY7AufNIadK6MEJMx9ApD/oD&#10;OlTrorhX2lFEilmcO2RdNtjC5xDF9pCuTyYBB5bi6bQ4syoJ3g9WQ0ymaiLzg5KdCXlKLjvcW893&#10;SUOqXwnz5DrgnHtJTxOsQfEKIT7DmDSUCaxw7Rqn8787ZsmRM9e2VmPeBN4uqYvTtW7jvijg9N/y&#10;JsXecLq0q+WD6m8AAAD//wMAUEsDBBQABgAIAAAAIQA4/SH/1gAAAJQBAAALAAAAX3JlbHMvLnJl&#10;bHOkkMFqwzAMhu+DvYPRfXGawxijTi+j0GvpHsDYimMaW0Yy2fr2M4PBMnrbUb/Q94l/f/hMi1qR&#10;JVI2sOt6UJgd+ZiDgffL8ekFlFSbvV0oo4EbChzGx4f9GRdb25HMsYhqlCwG5lrLq9biZkxWOiqY&#10;22YiTra2kYMu1l1tQD30/bPm3wwYN0x18gb45AdQl1tp5j/sFB2T0FQ7R0nTNEV3j6o9feQzro1i&#10;OWA14Fm+Q8a1a8+Bvu/d/dMb2JY5uiPbhG/ktn4cqGU/er3pcvwCAAD//wMAUEsDBBQABgAIAAAA&#10;IQB/bdfr4AEAAAIEAAAOAAAAZHJzL2Uyb0RvYy54bWysU8mOEzEQvSPxD5bvpJOwKkpnDhmYC4KI&#10;gbk7drnbwpvKnnT67ym7kwaxSAhxsbzUe1XvVXl7c3aWnQCTCb7lq8WSM/AyKOO7ln/5/O7ZG85S&#10;Fl4JGzy0fITEb3ZPn2yHuIF16INVgIxIfNoMseV9znHTNEn24ERahAieHnVAJzIdsWsUioHYnW3W&#10;y+WrZgioIgYJKdHt7fTId5Vfa5D5o9YJMrMtp9pyXbGux7I2u63YdChib+SlDPEPVThhPCWdqW5F&#10;FuwRzS9UzkgMKei8kME1QWsjoWogNavlT2ruexGhaiFzUpxtSv+PVn44HZAZ1fL1S868cNSjO0Ch&#10;gD0AHo1Xj75jzmR20GAsoyiybIhpQ8i9P+DllOIBi/6zRse0NfGBpqE6QhrZuRo+zobDOTM5XUq6&#10;Xb9+8Xxde9FMDIUpYsp3EBwrm5anjMJ0fd4H76mrASd2cXqfMtVAwCuggK0vaxbGvvWK5TGSrIxG&#10;+M5CEUDhJaQpQqbS6y6PFib4J9DkCpU4panzCHuL7CRoktTX1cxCkQWijbUzaFmV/xF0iS0wqDP6&#10;t8A5umYMPs9AZ3zA32XN52upeoq/qp60FtnHoMbayGoHDVr15/IpyiT/eK7w71939w0AAP//AwBQ&#10;SwMEFAAGAAgAAAAhACR+f9DdAAAACQEAAA8AAABkcnMvZG93bnJldi54bWxMj8FOwzAMhu9IvENk&#10;JG4s3VamttSd0KQdQWLjALesMWmhcaok2wpPTxAHONr+9Pv76/VkB3EiH3rHCPNZBoK4dbpng/C8&#10;394UIEJUrNXgmBA+KcC6ubyoVaXdmZ/otItGpBAOlULoYhwrKUPbkVVh5kbidHtz3qqYRm+k9uqc&#10;wu0gF1m2klb1nD50aqRNR+3H7mgRHqI13pa329wYXr6+h/3m5fEL8fpqur8DEWmKfzD86Cd1aJLT&#10;wR1ZBzEgLMtinlCEfLUAkYDfxQGhKHOQTS3/N2i+AQAA//8DAFBLAQItABQABgAIAAAAIQC2gziS&#10;/gAAAOEBAAATAAAAAAAAAAAAAAAAAAAAAABbQ29udGVudF9UeXBlc10ueG1sUEsBAi0AFAAGAAgA&#10;AAAhADj9If/WAAAAlAEAAAsAAAAAAAAAAAAAAAAALwEAAF9yZWxzLy5yZWxzUEsBAi0AFAAGAAgA&#10;AAAhAH9t1+vgAQAAAgQAAA4AAAAAAAAAAAAAAAAALgIAAGRycy9lMm9Eb2MueG1sUEsBAi0AFAAG&#10;AAgAAAAhACR+f9DdAAAACQEAAA8AAAAAAAAAAAAAAAAAOgQAAGRycy9kb3ducmV2LnhtbFBLBQYA&#10;AAAABAAEAPMAAABEBQAAAAA=&#10;" strokecolor="black [3040]">
                 <v:stroke endarrow="block"/>
               </v:shape>
             </w:pict>
@@ -5900,7 +5995,7 @@
           </mc:Choice>
           <mc:Fallback>
             <w:pict>
-              <v:shape w14:anchorId="6AF27E95" id="Gerade Verbindung mit Pfeil 18" o:spid="_x0000_s1026" type="#_x0000_t32" style="position:absolute;margin-left:142.65pt;margin-top:22.65pt;width:0;height:21.6pt;flip:y;z-index:251262464;visibility:visible;mso-wrap-style:square;mso-wrap-distance-left:9pt;mso-wrap-distance-top:0;mso-wrap-distance-right:9pt;mso-wrap-distance-bottom:0;mso-position-horizontal:absolute;mso-position-horizontal-relative:text;mso-position-vertical:absolute;mso-position-vertical-relative:text" o:gfxdata="UEsDBBQABgAIAAAAIQC2gziS/gAAAOEBAAATAAAAW0NvbnRlbnRfVHlwZXNdLnhtbJSRQU7DMBBF&#10;90jcwfIWJU67QAgl6YK0S0CoHGBkTxKLZGx5TGhvj5O2G0SRWNoz/78nu9wcxkFMGNg6quQqL6RA&#10;0s5Y6ir5vt9lD1JwBDIwOMJKHpHlpr69KfdHjyxSmriSfYz+USnWPY7AufNIadK6MEJMx9ApD/oD&#10;OlTrorhX2lFEilmcO2RdNtjC5xDF9pCuTyYBB5bi6bQ4syoJ3g9WQ0ymaiLzg5KdCXlKLjvcW893&#10;SUOqXwnz5DrgnHtJTxOsQfEKIT7DmDSUCaxw7Rqn8787ZsmRM9e2VmPeBN4uqYvTtW7jvijg9N/y&#10;JsXecLq0q+WD6m8AAAD//wMAUEsDBBQABgAIAAAAIQA4/SH/1gAAAJQBAAALAAAAX3JlbHMvLnJl&#10;bHOkkMFqwzAMhu+DvYPRfXGawxijTi+j0GvpHsDYimMaW0Yy2fr2M4PBMnrbUb/Q94l/f/hMi1qR&#10;JVI2sOt6UJgd+ZiDgffL8ekFlFSbvV0oo4EbChzGx4f9GRdb25HMsYhqlCwG5lrLq9biZkxWOiqY&#10;22YiTra2kYMu1l1tQD30/bPm3wwYN0x18gb45AdQl1tp5j/sFB2T0FQ7R0nTNEV3j6o9feQzro1i&#10;OWA14Fm+Q8a1a8+Bvu/d/dMb2JY5uiPbhG/ktn4cqGU/er3pcvwCAAD//wMAUEsDBBQABgAIAAAA&#10;IQAT2QLo3wEAAAIEAAAOAAAAZHJzL2Uyb0RvYy54bWysU8mOEzEQvSPxD1bfSScBAYrSmUMG5oIg&#10;Ypm7Y5e7LbypXJPl7ym7kwaxSKMRF8tLvVf1XpXXNyfvxAEw2xi6ZjGbNwKCitqGvmu+fX3/4m0j&#10;MsmgpYsBuuYMubnZPH+2PqYVLOMQnQYUTBLy6pi6ZiBKq7bNagAv8ywmCPxoInpJfMS+1SiPzO5d&#10;u5zPX7fHiDphVJAz396Oj82m8hsDij4Zk4GE6xqujeqKdd2Xtd2s5apHmQarLmXIJ1ThpQ2cdKK6&#10;lSTFA9o/qLxVGHM0NFPRt9EYq6BqYDWL+W9qvgwyQdXC5uQ02ZT/H636eNihsJp7x50K0nOP7gCl&#10;BnEPuLdBP4ReeEtiZ8A6wVFs2THlFSO3YYeXU047LPpPBr0wzqZ7ZqyOsEZxqoafJ8PhREKNl4pv&#10;l29evVzWXrQjQ2FKmOkOohdl0zWZUNp+oG0MgbsacWSXhw+ZuAYGXgEF7EJZSVr3LmhB58SyCK0M&#10;vYMigMNLSFuEjKXXHZ0djPDPYNgVLnFMU+cRtg7FQfIk6e+LiYUjC8RY5ybQvCr/J+gSW2BQZ/Sx&#10;wCm6ZoyBJqC3IeLfstLpWqoZ46+qR61F9j7qc21ktYMHrfpz+RRlkn89V/jPr7v5AQAA//8DAFBL&#10;AwQUAAYACAAAACEAyvECO9wAAAAJAQAADwAAAGRycy9kb3ducmV2LnhtbEyPwU7DMAyG70i8Q2Qk&#10;bixlW1FX6k5o0o4gsXGAW9Z4aaFxqiTbCk9PJg7jZNn+9PtztRxtL47kQ+cY4X6SgSBunO7YILxt&#10;13cFiBAVa9U7JoRvCrCsr68qVWp34lc6bqIRKYRDqRDaGIdSytC0ZFWYuIE47fbOWxVT643UXp1S&#10;uO3lNMsepFUdpwutGmjVUvO1OViE52iNt4t8PTeGZx+fYbt6f/lBvL0Znx5BRBrjBYazflKHOjnt&#10;3IF1ED3CtMhnCUWYn2sC/gY7hKLIQdaV/P9B/QsAAP//AwBQSwECLQAUAAYACAAAACEAtoM4kv4A&#10;AADhAQAAEwAAAAAAAAAAAAAAAAAAAAAAW0NvbnRlbnRfVHlwZXNdLnhtbFBLAQItABQABgAIAAAA&#10;IQA4/SH/1gAAAJQBAAALAAAAAAAAAAAAAAAAAC8BAABfcmVscy8ucmVsc1BLAQItABQABgAIAAAA&#10;IQAT2QLo3wEAAAIEAAAOAAAAAAAAAAAAAAAAAC4CAABkcnMvZTJvRG9jLnhtbFBLAQItABQABgAI&#10;AAAAIQDK8QI73AAAAAkBAAAPAAAAAAAAAAAAAAAAADkEAABkcnMvZG93bnJldi54bWxQSwUGAAAA&#10;AAQABADzAAAAQgUAAAAA&#10;" strokecolor="black [3040]">
+              <v:shape w14:anchorId="3F7F48DF" id="Gerade Verbindung mit Pfeil 18" o:spid="_x0000_s1026" type="#_x0000_t32" style="position:absolute;margin-left:142.65pt;margin-top:22.65pt;width:0;height:21.6pt;flip:y;z-index:251262464;visibility:visible;mso-wrap-style:square;mso-wrap-distance-left:9pt;mso-wrap-distance-top:0;mso-wrap-distance-right:9pt;mso-wrap-distance-bottom:0;mso-position-horizontal:absolute;mso-position-horizontal-relative:text;mso-position-vertical:absolute;mso-position-vertical-relative:text" o:gfxdata="UEsDBBQABgAIAAAAIQC2gziS/gAAAOEBAAATAAAAW0NvbnRlbnRfVHlwZXNdLnhtbJSRQU7DMBBF&#10;90jcwfIWJU67QAgl6YK0S0CoHGBkTxKLZGx5TGhvj5O2G0SRWNoz/78nu9wcxkFMGNg6quQqL6RA&#10;0s5Y6ir5vt9lD1JwBDIwOMJKHpHlpr69KfdHjyxSmriSfYz+USnWPY7AufNIadK6MEJMx9ApD/oD&#10;OlTrorhX2lFEilmcO2RdNtjC5xDF9pCuTyYBB5bi6bQ4syoJ3g9WQ0ymaiLzg5KdCXlKLjvcW893&#10;SUOqXwnz5DrgnHtJTxOsQfEKIT7DmDSUCaxw7Rqn8787ZsmRM9e2VmPeBN4uqYvTtW7jvijg9N/y&#10;JsXecLq0q+WD6m8AAAD//wMAUEsDBBQABgAIAAAAIQA4/SH/1gAAAJQBAAALAAAAX3JlbHMvLnJl&#10;bHOkkMFqwzAMhu+DvYPRfXGawxijTi+j0GvpHsDYimMaW0Yy2fr2M4PBMnrbUb/Q94l/f/hMi1qR&#10;JVI2sOt6UJgd+ZiDgffL8ekFlFSbvV0oo4EbChzGx4f9GRdb25HMsYhqlCwG5lrLq9biZkxWOiqY&#10;22YiTra2kYMu1l1tQD30/bPm3wwYN0x18gb45AdQl1tp5j/sFB2T0FQ7R0nTNEV3j6o9feQzro1i&#10;OWA14Fm+Q8a1a8+Bvu/d/dMb2JY5uiPbhG/ktn4cqGU/er3pcvwCAAD//wMAUEsDBBQABgAIAAAA&#10;IQAT2QLo3wEAAAIEAAAOAAAAZHJzL2Uyb0RvYy54bWysU8mOEzEQvSPxD1bfSScBAYrSmUMG5oIg&#10;Ypm7Y5e7LbypXJPl7ym7kwaxSKMRF8tLvVf1XpXXNyfvxAEw2xi6ZjGbNwKCitqGvmu+fX3/4m0j&#10;MsmgpYsBuuYMubnZPH+2PqYVLOMQnQYUTBLy6pi6ZiBKq7bNagAv8ywmCPxoInpJfMS+1SiPzO5d&#10;u5zPX7fHiDphVJAz396Oj82m8hsDij4Zk4GE6xqujeqKdd2Xtd2s5apHmQarLmXIJ1ThpQ2cdKK6&#10;lSTFA9o/qLxVGHM0NFPRt9EYq6BqYDWL+W9qvgwyQdXC5uQ02ZT/H636eNihsJp7x50K0nOP7gCl&#10;BnEPuLdBP4ReeEtiZ8A6wVFs2THlFSO3YYeXU047LPpPBr0wzqZ7ZqyOsEZxqoafJ8PhREKNl4pv&#10;l29evVzWXrQjQ2FKmOkOohdl0zWZUNp+oG0MgbsacWSXhw+ZuAYGXgEF7EJZSVr3LmhB58SyCK0M&#10;vYMigMNLSFuEjKXXHZ0djPDPYNgVLnFMU+cRtg7FQfIk6e+LiYUjC8RY5ybQvCr/J+gSW2BQZ/Sx&#10;wCm6ZoyBJqC3IeLfstLpWqoZ46+qR61F9j7qc21ktYMHrfpz+RRlkn89V/jPr7v5AQAA//8DAFBL&#10;AwQUAAYACAAAACEAyvECO9wAAAAJAQAADwAAAGRycy9kb3ducmV2LnhtbEyPwU7DMAyG70i8Q2Qk&#10;bixlW1FX6k5o0o4gsXGAW9Z4aaFxqiTbCk9PJg7jZNn+9PtztRxtL47kQ+cY4X6SgSBunO7YILxt&#10;13cFiBAVa9U7JoRvCrCsr68qVWp34lc6bqIRKYRDqRDaGIdSytC0ZFWYuIE47fbOWxVT643UXp1S&#10;uO3lNMsepFUdpwutGmjVUvO1OViE52iNt4t8PTeGZx+fYbt6f/lBvL0Znx5BRBrjBYazflKHOjnt&#10;3IF1ED3CtMhnCUWYn2sC/gY7hKLIQdaV/P9B/QsAAP//AwBQSwECLQAUAAYACAAAACEAtoM4kv4A&#10;AADhAQAAEwAAAAAAAAAAAAAAAAAAAAAAW0NvbnRlbnRfVHlwZXNdLnhtbFBLAQItABQABgAIAAAA&#10;IQA4/SH/1gAAAJQBAAALAAAAAAAAAAAAAAAAAC8BAABfcmVscy8ucmVsc1BLAQItABQABgAIAAAA&#10;IQAT2QLo3wEAAAIEAAAOAAAAAAAAAAAAAAAAAC4CAABkcnMvZTJvRG9jLnhtbFBLAQItABQABgAI&#10;AAAAIQDK8QI73AAAAAkBAAAPAAAAAAAAAAAAAAAAADkEAABkcnMvZG93bnJldi54bWxQSwUGAAAA&#10;AAQABADzAAAAQgUAAAAA&#10;" strokecolor="black [3040]">
                 <v:stroke endarrow="block"/>
               </v:shape>
             </w:pict>
@@ -5966,7 +6061,7 @@
           </mc:Choice>
           <mc:Fallback>
             <w:pict>
-              <v:shape w14:anchorId="6986DE31" id="Gerade Verbindung mit Pfeil 14" o:spid="_x0000_s1026" type="#_x0000_t32" style="position:absolute;margin-left:74.15pt;margin-top:22.1pt;width:0;height:21.6pt;flip:y;z-index:251194880;visibility:visible;mso-wrap-style:square;mso-wrap-distance-left:9pt;mso-wrap-distance-top:0;mso-wrap-distance-right:9pt;mso-wrap-distance-bottom:0;mso-position-horizontal:absolute;mso-position-horizontal-relative:text;mso-position-vertical:absolute;mso-position-vertical-relative:text" o:gfxdata="UEsDBBQABgAIAAAAIQC2gziS/gAAAOEBAAATAAAAW0NvbnRlbnRfVHlwZXNdLnhtbJSRQU7DMBBF&#10;90jcwfIWJU67QAgl6YK0S0CoHGBkTxKLZGx5TGhvj5O2G0SRWNoz/78nu9wcxkFMGNg6quQqL6RA&#10;0s5Y6ir5vt9lD1JwBDIwOMJKHpHlpr69KfdHjyxSmriSfYz+USnWPY7AufNIadK6MEJMx9ApD/oD&#10;OlTrorhX2lFEilmcO2RdNtjC5xDF9pCuTyYBB5bi6bQ4syoJ3g9WQ0ymaiLzg5KdCXlKLjvcW893&#10;SUOqXwnz5DrgnHtJTxOsQfEKIT7DmDSUCaxw7Rqn8787ZsmRM9e2VmPeBN4uqYvTtW7jvijg9N/y&#10;JsXecLq0q+WD6m8AAAD//wMAUEsDBBQABgAIAAAAIQA4/SH/1gAAAJQBAAALAAAAX3JlbHMvLnJl&#10;bHOkkMFqwzAMhu+DvYPRfXGawxijTi+j0GvpHsDYimMaW0Yy2fr2M4PBMnrbUb/Q94l/f/hMi1qR&#10;JVI2sOt6UJgd+ZiDgffL8ekFlFSbvV0oo4EbChzGx4f9GRdb25HMsYhqlCwG5lrLq9biZkxWOiqY&#10;22YiTra2kYMu1l1tQD30/bPm3wwYN0x18gb45AdQl1tp5j/sFB2T0FQ7R0nTNEV3j6o9feQzro1i&#10;OWA14Fm+Q8a1a8+Bvu/d/dMb2JY5uiPbhG/ktn4cqGU/er3pcvwCAAD//wMAUEsDBBQABgAIAAAA&#10;IQCvaYtb4AEAAAIEAAAOAAAAZHJzL2Uyb0RvYy54bWysU8uOEzEQvCPxD5bvZCZhBSjKZA9Z2AuC&#10;CJa9O3Z7xsIvtb1J5u9pe5IB8ZAQ4mL50VXdVd3e3J6dZUfAZILv+HLRcgZeBmV83/EvD+9evOEs&#10;ZeGVsMFDx0dI/Hb7/NnmFNewCkOwCpARiU/rU+z4kHNcN02SAziRFiGCp0cd0IlMR+wbheJE7M42&#10;q7Z91ZwCqohBQkp0ezc98m3l1xpk/qh1gsxsx6m2XFes66GszXYj1j2KOBh5KUP8QxVOGE9JZ6o7&#10;kQV7QvMLlTMSQwo6L2RwTdDaSKgaSM2y/UnN50FEqFrInBRnm9L/o5UfjntkRlHvbjjzwlGP7gGF&#10;AvYIeDBePfmeOZPZXoOxjKLIslNMa0Lu/B4vpxT3WPSfNTqmrYmPxFgdIY3sXA0fZ8PhnJmcLiXd&#10;rl7fvFzVXjQTQ2GKmPI9BMfKpuMpozD9kHfBe+pqwIldHN+nTDUQ8AooYOvLmoWxb71ieYwkK6MR&#10;vrdQBFB4CWmKkKn0usujhQn+CTS5QiVOaeo8ws4iOwqaJPV1ObNQZIFoY+0MaqvyP4IusQUGdUb/&#10;FjhH14zB5xnojA/4u6z5fC1VT/FX1ZPWIvsQ1FgbWe2gQav+XD5FmeQfzxX+/etuvwEAAP//AwBQ&#10;SwMEFAAGAAgAAAAhAHPW6LndAAAACQEAAA8AAABkcnMvZG93bnJldi54bWxMj8FOAjEQhu8mvkMz&#10;Jt6kK1RZl+0SQ8JRE4ED3Mp27C5up5u2wOrTW7jo8Z/58s835XywHTuhD60jCY+jDBhS7XRLRsJm&#10;vXzIgYWoSKvOEUr4xgDz6vamVIV2Z/rA0yoalkooFEpCE2NfcB7qBq0KI9cjpd2n81bFFL3h2qtz&#10;KrcdH2fZM7eqpXShUT0uGqy/Vkcr4S1a4+3L01IYQ5PdIawX2/cfKe/vhtcZsIhD/IPhop/UoUpO&#10;e3ckHViXssgnCZUgxBjYBbgO9hLyqQBelfz/B9UvAAAA//8DAFBLAQItABQABgAIAAAAIQC2gziS&#10;/gAAAOEBAAATAAAAAAAAAAAAAAAAAAAAAABbQ29udGVudF9UeXBlc10ueG1sUEsBAi0AFAAGAAgA&#10;AAAhADj9If/WAAAAlAEAAAsAAAAAAAAAAAAAAAAALwEAAF9yZWxzLy5yZWxzUEsBAi0AFAAGAAgA&#10;AAAhAK9pi1vgAQAAAgQAAA4AAAAAAAAAAAAAAAAALgIAAGRycy9lMm9Eb2MueG1sUEsBAi0AFAAG&#10;AAgAAAAhAHPW6LndAAAACQEAAA8AAAAAAAAAAAAAAAAAOgQAAGRycy9kb3ducmV2LnhtbFBLBQYA&#10;AAAABAAEAPMAAABEBQAAAAA=&#10;" strokecolor="black [3040]">
+              <v:shape w14:anchorId="070D2ED0" id="Gerade Verbindung mit Pfeil 14" o:spid="_x0000_s1026" type="#_x0000_t32" style="position:absolute;margin-left:74.15pt;margin-top:22.1pt;width:0;height:21.6pt;flip:y;z-index:251194880;visibility:visible;mso-wrap-style:square;mso-wrap-distance-left:9pt;mso-wrap-distance-top:0;mso-wrap-distance-right:9pt;mso-wrap-distance-bottom:0;mso-position-horizontal:absolute;mso-position-horizontal-relative:text;mso-position-vertical:absolute;mso-position-vertical-relative:text" o:gfxdata="UEsDBBQABgAIAAAAIQC2gziS/gAAAOEBAAATAAAAW0NvbnRlbnRfVHlwZXNdLnhtbJSRQU7DMBBF&#10;90jcwfIWJU67QAgl6YK0S0CoHGBkTxKLZGx5TGhvj5O2G0SRWNoz/78nu9wcxkFMGNg6quQqL6RA&#10;0s5Y6ir5vt9lD1JwBDIwOMJKHpHlpr69KfdHjyxSmriSfYz+USnWPY7AufNIadK6MEJMx9ApD/oD&#10;OlTrorhX2lFEilmcO2RdNtjC5xDF9pCuTyYBB5bi6bQ4syoJ3g9WQ0ymaiLzg5KdCXlKLjvcW893&#10;SUOqXwnz5DrgnHtJTxOsQfEKIT7DmDSUCaxw7Rqn8787ZsmRM9e2VmPeBN4uqYvTtW7jvijg9N/y&#10;JsXecLq0q+WD6m8AAAD//wMAUEsDBBQABgAIAAAAIQA4/SH/1gAAAJQBAAALAAAAX3JlbHMvLnJl&#10;bHOkkMFqwzAMhu+DvYPRfXGawxijTi+j0GvpHsDYimMaW0Yy2fr2M4PBMnrbUb/Q94l/f/hMi1qR&#10;JVI2sOt6UJgd+ZiDgffL8ekFlFSbvV0oo4EbChzGx4f9GRdb25HMsYhqlCwG5lrLq9biZkxWOiqY&#10;22YiTra2kYMu1l1tQD30/bPm3wwYN0x18gb45AdQl1tp5j/sFB2T0FQ7R0nTNEV3j6o9feQzro1i&#10;OWA14Fm+Q8a1a8+Bvu/d/dMb2JY5uiPbhG/ktn4cqGU/er3pcvwCAAD//wMAUEsDBBQABgAIAAAA&#10;IQCvaYtb4AEAAAIEAAAOAAAAZHJzL2Uyb0RvYy54bWysU8uOEzEQvCPxD5bvZCZhBSjKZA9Z2AuC&#10;CJa9O3Z7xsIvtb1J5u9pe5IB8ZAQ4mL50VXdVd3e3J6dZUfAZILv+HLRcgZeBmV83/EvD+9evOEs&#10;ZeGVsMFDx0dI/Hb7/NnmFNewCkOwCpARiU/rU+z4kHNcN02SAziRFiGCp0cd0IlMR+wbheJE7M42&#10;q7Z91ZwCqohBQkp0ezc98m3l1xpk/qh1gsxsx6m2XFes66GszXYj1j2KOBh5KUP8QxVOGE9JZ6o7&#10;kQV7QvMLlTMSQwo6L2RwTdDaSKgaSM2y/UnN50FEqFrInBRnm9L/o5UfjntkRlHvbjjzwlGP7gGF&#10;AvYIeDBePfmeOZPZXoOxjKLIslNMa0Lu/B4vpxT3WPSfNTqmrYmPxFgdIY3sXA0fZ8PhnJmcLiXd&#10;rl7fvFzVXjQTQ2GKmPI9BMfKpuMpozD9kHfBe+pqwIldHN+nTDUQ8AooYOvLmoWxb71ieYwkK6MR&#10;vrdQBFB4CWmKkKn0usujhQn+CTS5QiVOaeo8ws4iOwqaJPV1ObNQZIFoY+0MaqvyP4IusQUGdUb/&#10;FjhH14zB5xnojA/4u6z5fC1VT/FX1ZPWIvsQ1FgbWe2gQav+XD5FmeQfzxX+/etuvwEAAP//AwBQ&#10;SwMEFAAGAAgAAAAhAHPW6LndAAAACQEAAA8AAABkcnMvZG93bnJldi54bWxMj8FOAjEQhu8mvkMz&#10;Jt6kK1RZl+0SQ8JRE4ED3Mp27C5up5u2wOrTW7jo8Z/58s835XywHTuhD60jCY+jDBhS7XRLRsJm&#10;vXzIgYWoSKvOEUr4xgDz6vamVIV2Z/rA0yoalkooFEpCE2NfcB7qBq0KI9cjpd2n81bFFL3h2qtz&#10;KrcdH2fZM7eqpXShUT0uGqy/Vkcr4S1a4+3L01IYQ5PdIawX2/cfKe/vhtcZsIhD/IPhop/UoUpO&#10;e3ckHViXssgnCZUgxBjYBbgO9hLyqQBelfz/B9UvAAAA//8DAFBLAQItABQABgAIAAAAIQC2gziS&#10;/gAAAOEBAAATAAAAAAAAAAAAAAAAAAAAAABbQ29udGVudF9UeXBlc10ueG1sUEsBAi0AFAAGAAgA&#10;AAAhADj9If/WAAAAlAEAAAsAAAAAAAAAAAAAAAAALwEAAF9yZWxzLy5yZWxzUEsBAi0AFAAGAAgA&#10;AAAhAK9pi1vgAQAAAgQAAA4AAAAAAAAAAAAAAAAALgIAAGRycy9lMm9Eb2MueG1sUEsBAi0AFAAG&#10;AAgAAAAhAHPW6LndAAAACQEAAA8AAAAAAAAAAAAAAAAAOgQAAGRycy9kb3ducmV2LnhtbFBLBQYA&#10;AAAABAAEAPMAAABEBQAAAAA=&#10;" strokecolor="black [3040]">
                 <v:stroke endarrow="block"/>
               </v:shape>
             </w:pict>
@@ -6032,7 +6127,7 @@
           </mc:Choice>
           <mc:Fallback>
             <w:pict>
-              <v:shape w14:anchorId="35B5BB5E" id="Gerade Verbindung mit Pfeil 10" o:spid="_x0000_s1026" type="#_x0000_t32" style="position:absolute;margin-left:18.35pt;margin-top:21.3pt;width:0;height:21.6pt;flip:y;z-index:251139584;visibility:visible;mso-wrap-style:square;mso-wrap-distance-left:9pt;mso-wrap-distance-top:0;mso-wrap-distance-right:9pt;mso-wrap-distance-bottom:0;mso-position-horizontal:absolute;mso-position-horizontal-relative:text;mso-position-vertical:absolute;mso-position-vertical-relative:text" o:gfxdata="UEsDBBQABgAIAAAAIQC2gziS/gAAAOEBAAATAAAAW0NvbnRlbnRfVHlwZXNdLnhtbJSRQU7DMBBF&#10;90jcwfIWJU67QAgl6YK0S0CoHGBkTxKLZGx5TGhvj5O2G0SRWNoz/78nu9wcxkFMGNg6quQqL6RA&#10;0s5Y6ir5vt9lD1JwBDIwOMJKHpHlpr69KfdHjyxSmriSfYz+USnWPY7AufNIadK6MEJMx9ApD/oD&#10;OlTrorhX2lFEilmcO2RdNtjC5xDF9pCuTyYBB5bi6bQ4syoJ3g9WQ0ymaiLzg5KdCXlKLjvcW893&#10;SUOqXwnz5DrgnHtJTxOsQfEKIT7DmDSUCaxw7Rqn8787ZsmRM9e2VmPeBN4uqYvTtW7jvijg9N/y&#10;JsXecLq0q+WD6m8AAAD//wMAUEsDBBQABgAIAAAAIQA4/SH/1gAAAJQBAAALAAAAX3JlbHMvLnJl&#10;bHOkkMFqwzAMhu+DvYPRfXGawxijTi+j0GvpHsDYimMaW0Yy2fr2M4PBMnrbUb/Q94l/f/hMi1qR&#10;JVI2sOt6UJgd+ZiDgffL8ekFlFSbvV0oo4EbChzGx4f9GRdb25HMsYhqlCwG5lrLq9biZkxWOiqY&#10;22YiTra2kYMu1l1tQD30/bPm3wwYN0x18gb45AdQl1tp5j/sFB2T0FQ7R0nTNEV3j6o9feQzro1i&#10;OWA14Fm+Q8a1a8+Bvu/d/dMb2JY5uiPbhG/ktn4cqGU/er3pcvwCAAD//wMAUEsDBBQABgAIAAAA&#10;IQA7Bgw13wEAAAIEAAAOAAAAZHJzL2Uyb0RvYy54bWysU8mOEzEQvSPxD1bfSScBAYrSmUMG5oIg&#10;Ypm7Y5e7LbypXJPl7ym7kwaxSKMRF8tLvVf1XpXXNyfvxAEw2xi6ZjGbNwKCitqGvmu+fX3/4m0j&#10;MsmgpYsBuuYMubnZPH+2PqYVLOMQnQYUTBLy6pi6ZiBKq7bNagAv8ywmCPxoInpJfMS+1SiPzO5d&#10;u5zPX7fHiDphVJAz396Oj82m8hsDij4Zk4GE6xqujeqKdd2Xtd2s5apHmQarLmXIJ1ThpQ2cdKK6&#10;lSTFA9o/qLxVGHM0NFPRt9EYq6BqYDWL+W9qvgwyQdXC5uQ02ZT/H636eNihsJp7x/YE6blHd4BS&#10;g7gH3NugH0IvvCWxM2Cd4Ci27JjyipHbsMPLKacdFv0ng14YZ9M9M1ZHWKM4VcPPk+FwIqHGS8W3&#10;yzevXi4rcTsyFKaEme4gelE2XZMJpe0H2sYQuKsRR3Z5+JCJa2DgFVDALpSVpHXvghZ0TiyL0MrQ&#10;OygCOLyEtEXIWHrd0dnBCP8Mhl3hEsc0dR5h61AcJE+S/r6YWDiyQIx1bgLNq/J/gi6xBQZ1Rh8L&#10;nKJrxhhoAnobIv4tK52upZox/qp61Fpk76M+10ZWO3jQqj+XT1Em+ddzhf/8upsfAAAA//8DAFBL&#10;AwQUAAYACAAAACEAlfvZ7NsAAAAHAQAADwAAAGRycy9kb3ducmV2LnhtbEyOTU/DMBBE70j8B2uR&#10;uFGHfqQhZFOhSj2CRMuh3Nx4cQLxOrLdNvDrMVzgOJrRm1etRtuLE/nQOUa4nWQgiBunOzYIL7vN&#10;TQEiRMVa9Y4J4ZMCrOrLi0qV2p35mU7baESCcCgVQhvjUEoZmpasChM3EKfuzXmrYoreSO3VOcFt&#10;L6dZlkurOk4PrRpo3VLzsT1ahMdojbd3i83cGJ69vofdev/0hXh9NT7cg4g0xr8x/OgndaiT08Ed&#10;WQfRI8zyZVoizKc5iNT/5gNCsShA1pX8719/AwAA//8DAFBLAQItABQABgAIAAAAIQC2gziS/gAA&#10;AOEBAAATAAAAAAAAAAAAAAAAAAAAAABbQ29udGVudF9UeXBlc10ueG1sUEsBAi0AFAAGAAgAAAAh&#10;ADj9If/WAAAAlAEAAAsAAAAAAAAAAAAAAAAALwEAAF9yZWxzLy5yZWxzUEsBAi0AFAAGAAgAAAAh&#10;ADsGDDXfAQAAAgQAAA4AAAAAAAAAAAAAAAAALgIAAGRycy9lMm9Eb2MueG1sUEsBAi0AFAAGAAgA&#10;AAAhAJX72ezbAAAABwEAAA8AAAAAAAAAAAAAAAAAOQQAAGRycy9kb3ducmV2LnhtbFBLBQYAAAAA&#10;BAAEAPMAAABBBQAAAAA=&#10;" strokecolor="black [3040]">
+              <v:shape w14:anchorId="2872F198" id="Gerade Verbindung mit Pfeil 10" o:spid="_x0000_s1026" type="#_x0000_t32" style="position:absolute;margin-left:18.35pt;margin-top:21.3pt;width:0;height:21.6pt;flip:y;z-index:251139584;visibility:visible;mso-wrap-style:square;mso-wrap-distance-left:9pt;mso-wrap-distance-top:0;mso-wrap-distance-right:9pt;mso-wrap-distance-bottom:0;mso-position-horizontal:absolute;mso-position-horizontal-relative:text;mso-position-vertical:absolute;mso-position-vertical-relative:text" o:gfxdata="UEsDBBQABgAIAAAAIQC2gziS/gAAAOEBAAATAAAAW0NvbnRlbnRfVHlwZXNdLnhtbJSRQU7DMBBF&#10;90jcwfIWJU67QAgl6YK0S0CoHGBkTxKLZGx5TGhvj5O2G0SRWNoz/78nu9wcxkFMGNg6quQqL6RA&#10;0s5Y6ir5vt9lD1JwBDIwOMJKHpHlpr69KfdHjyxSmriSfYz+USnWPY7AufNIadK6MEJMx9ApD/oD&#10;OlTrorhX2lFEilmcO2RdNtjC5xDF9pCuTyYBB5bi6bQ4syoJ3g9WQ0ymaiLzg5KdCXlKLjvcW893&#10;SUOqXwnz5DrgnHtJTxOsQfEKIT7DmDSUCaxw7Rqn8787ZsmRM9e2VmPeBN4uqYvTtW7jvijg9N/y&#10;JsXecLq0q+WD6m8AAAD//wMAUEsDBBQABgAIAAAAIQA4/SH/1gAAAJQBAAALAAAAX3JlbHMvLnJl&#10;bHOkkMFqwzAMhu+DvYPRfXGawxijTi+j0GvpHsDYimMaW0Yy2fr2M4PBMnrbUb/Q94l/f/hMi1qR&#10;JVI2sOt6UJgd+ZiDgffL8ekFlFSbvV0oo4EbChzGx4f9GRdb25HMsYhqlCwG5lrLq9biZkxWOiqY&#10;22YiTra2kYMu1l1tQD30/bPm3wwYN0x18gb45AdQl1tp5j/sFB2T0FQ7R0nTNEV3j6o9feQzro1i&#10;OWA14Fm+Q8a1a8+Bvu/d/dMb2JY5uiPbhG/ktn4cqGU/er3pcvwCAAD//wMAUEsDBBQABgAIAAAA&#10;IQA7Bgw13wEAAAIEAAAOAAAAZHJzL2Uyb0RvYy54bWysU8mOEzEQvSPxD1bfSScBAYrSmUMG5oIg&#10;Ypm7Y5e7LbypXJPl7ym7kwaxSKMRF8tLvVf1XpXXNyfvxAEw2xi6ZjGbNwKCitqGvmu+fX3/4m0j&#10;MsmgpYsBuuYMubnZPH+2PqYVLOMQnQYUTBLy6pi6ZiBKq7bNagAv8ywmCPxoInpJfMS+1SiPzO5d&#10;u5zPX7fHiDphVJAz396Oj82m8hsDij4Zk4GE6xqujeqKdd2Xtd2s5apHmQarLmXIJ1ThpQ2cdKK6&#10;lSTFA9o/qLxVGHM0NFPRt9EYq6BqYDWL+W9qvgwyQdXC5uQ02ZT/H636eNihsJp7x/YE6blHd4BS&#10;g7gH3NugH0IvvCWxM2Cd4Ci27JjyipHbsMPLKacdFv0ng14YZ9M9M1ZHWKM4VcPPk+FwIqHGS8W3&#10;yzevXi4rcTsyFKaEme4gelE2XZMJpe0H2sYQuKsRR3Z5+JCJa2DgFVDALpSVpHXvghZ0TiyL0MrQ&#10;OygCOLyEtEXIWHrd0dnBCP8Mhl3hEsc0dR5h61AcJE+S/r6YWDiyQIx1bgLNq/J/gi6xBQZ1Rh8L&#10;nKJrxhhoAnobIv4tK52upZox/qp61Fpk76M+10ZWO3jQqj+XT1Em+ddzhf/8upsfAAAA//8DAFBL&#10;AwQUAAYACAAAACEAlfvZ7NsAAAAHAQAADwAAAGRycy9kb3ducmV2LnhtbEyOTU/DMBBE70j8B2uR&#10;uFGHfqQhZFOhSj2CRMuh3Nx4cQLxOrLdNvDrMVzgOJrRm1etRtuLE/nQOUa4nWQgiBunOzYIL7vN&#10;TQEiRMVa9Y4J4ZMCrOrLi0qV2p35mU7baESCcCgVQhvjUEoZmpasChM3EKfuzXmrYoreSO3VOcFt&#10;L6dZlkurOk4PrRpo3VLzsT1ahMdojbd3i83cGJ69vofdev/0hXh9NT7cg4g0xr8x/OgndaiT08Ed&#10;WQfRI8zyZVoizKc5iNT/5gNCsShA1pX8719/AwAA//8DAFBLAQItABQABgAIAAAAIQC2gziS/gAA&#10;AOEBAAATAAAAAAAAAAAAAAAAAAAAAABbQ29udGVudF9UeXBlc10ueG1sUEsBAi0AFAAGAAgAAAAh&#10;ADj9If/WAAAAlAEAAAsAAAAAAAAAAAAAAAAALwEAAF9yZWxzLy5yZWxzUEsBAi0AFAAGAAgAAAAh&#10;ADsGDDXfAQAAAgQAAA4AAAAAAAAAAAAAAAAALgIAAGRycy9lMm9Eb2MueG1sUEsBAi0AFAAGAAgA&#10;AAAhAJX72ezbAAAABwEAAA8AAAAAAAAAAAAAAAAAOQQAAGRycy9kb3ducmV2LnhtbFBLBQYAAAAA&#10;BAAEAPMAAABBBQAAAAA=&#10;" strokecolor="black [3040]">
                 <v:stroke endarrow="block"/>
               </v:shape>
             </w:pict>
@@ -7766,7 +7861,7 @@
           </mc:Choice>
           <mc:Fallback>
             <w:pict>
-              <v:rect w14:anchorId="39D683E0" id="Rechteck 65" o:spid="_x0000_s1026" style="position:absolute;margin-left:-21.9pt;margin-top:6.3pt;width:468pt;height:192.75pt;z-index:-251204096;visibility:visible;mso-wrap-style:square;mso-width-percent:0;mso-height-percent:0;mso-wrap-distance-left:9pt;mso-wrap-distance-top:0;mso-wrap-distance-right:9pt;mso-wrap-distance-bottom:0;mso-position-horizontal:absolute;mso-position-horizontal-relative:text;mso-position-vertical:absolute;mso-position-vertical-relative:text;mso-width-percent:0;mso-height-percent:0;mso-width-relative:margin;mso-height-relative:margin;v-text-anchor:middle" o:gfxdata="UEsDBBQABgAIAAAAIQC2gziS/gAAAOEBAAATAAAAW0NvbnRlbnRfVHlwZXNdLnhtbJSRQU7DMBBF&#10;90jcwfIWJU67QAgl6YK0S0CoHGBkTxKLZGx5TGhvj5O2G0SRWNoz/78nu9wcxkFMGNg6quQqL6RA&#10;0s5Y6ir5vt9lD1JwBDIwOMJKHpHlpr69KfdHjyxSmriSfYz+USnWPY7AufNIadK6MEJMx9ApD/oD&#10;OlTrorhX2lFEilmcO2RdNtjC5xDF9pCuTyYBB5bi6bQ4syoJ3g9WQ0ymaiLzg5KdCXlKLjvcW893&#10;SUOqXwnz5DrgnHtJTxOsQfEKIT7DmDSUCaxw7Rqn8787ZsmRM9e2VmPeBN4uqYvTtW7jvijg9N/y&#10;JsXecLq0q+WD6m8AAAD//wMAUEsDBBQABgAIAAAAIQA4/SH/1gAAAJQBAAALAAAAX3JlbHMvLnJl&#10;bHOkkMFqwzAMhu+DvYPRfXGawxijTi+j0GvpHsDYimMaW0Yy2fr2M4PBMnrbUb/Q94l/f/hMi1qR&#10;JVI2sOt6UJgd+ZiDgffL8ekFlFSbvV0oo4EbChzGx4f9GRdb25HMsYhqlCwG5lrLq9biZkxWOiqY&#10;22YiTra2kYMu1l1tQD30/bPm3wwYN0x18gb45AdQl1tp5j/sFB2T0FQ7R0nTNEV3j6o9feQzro1i&#10;OWA14Fm+Q8a1a8+Bvu/d/dMb2JY5uiPbhG/ktn4cqGU/er3pcvwCAAD//wMAUEsDBBQABgAIAAAA&#10;IQCy7TODYQIAAAwFAAAOAAAAZHJzL2Uyb0RvYy54bWysVEtv2zAMvg/YfxB0X51k6SuIUwQtOgwo&#10;2qLt0LMqS7FRSdQoJU7260fJjlN0xQ7DLjIpfnx9Ij2/2FrDNgpDA67k46MRZ8pJqBq3KvmPp+sv&#10;Z5yFKFwlDDhV8p0K/GLx+dO89TM1gRpMpZBREBdmrS95HaOfFUWQtbIiHIFXjowa0IpIKq6KCkVL&#10;0a0pJqPRSdECVh5BqhDo9qoz8kWOr7WS8U7roCIzJafaYj4xny/pLBZzMVuh8HUj+zLEP1RhReMo&#10;6RDqSkTB1tj8Eco2EiGAjkcSbAFaN1LlHqib8ehdN4+18Cr3QuQEP9AU/l9Yebu5R9ZUJT855swJ&#10;S2/0oGQdlXxldEX8tD7MCPbo77HXAomp2a1Gm77UBttmTncDp2obmaTL4/Pp15MRUS/JNplOT88n&#10;OWpxcPcY4jcFliWh5EiPlrkUm5sQKSVB9xBSUjldAVmKO6NSDcY9KE2NUMpJ9s4jpC4Nso2gx69e&#10;x6kZipWRyUU3xgxO44+cTNw79djkpvJYDY6jjxwP2QZ0zgguDo62cYB/d9Ydft9112tq+wWqHb0b&#10;QjfQwcvrhsi7ESHeC6QJJsJpK+MdHdpAW3LoJc5qwF8f3Sc8DRZZOWtpI0oefq4FKs7Md0cjdz6e&#10;TtMKZWV6fDohBd9aXt5a3NpeAvE+pv33MosJH81e1Aj2mZZ3mbKSSThJuUsuI+6Vy9htKq2/VMtl&#10;htHaeBFv3KOXKXhiNQ3H0/ZZoO8nKNLw3cJ+e8Ts3SB12OTpYLmOoJs8ZQdee75p5fLA9L+HtNNv&#10;9Yw6/MQWvwEAAP//AwBQSwMEFAAGAAgAAAAhAB+f3DTfAAAACgEAAA8AAABkcnMvZG93bnJldi54&#10;bWxMj0FPhDAUhO8m/ofmmXjbLcsaAkjZGBJjoidxPXjr0icQ6SuhXRb89T5PepzMZOab4rDYQcw4&#10;+d6Rgt02AoHUONNTq+D49rhJQfigyejBESpY0cOhvL4qdG7chV5xrkMruIR8rhV0IYy5lL7p0Gq/&#10;dSMSe59usjqwnFppJn3hcjvIOIoSaXVPvNDpEasOm6/6bBW8rDLMx/ck+56rfjX1R/X0jJVStzfL&#10;wz2IgEv4C8MvPqNDyUwndybjxaBgc7dn9MBGnIDgQJrFMYiTgn2W7kCWhfx/ofwBAAD//wMAUEsB&#10;Ai0AFAAGAAgAAAAhALaDOJL+AAAA4QEAABMAAAAAAAAAAAAAAAAAAAAAAFtDb250ZW50X1R5cGVz&#10;XS54bWxQSwECLQAUAAYACAAAACEAOP0h/9YAAACUAQAACwAAAAAAAAAAAAAAAAAvAQAAX3JlbHMv&#10;LnJlbHNQSwECLQAUAAYACAAAACEAsu0zg2ECAAAMBQAADgAAAAAAAAAAAAAAAAAuAgAAZHJzL2Uy&#10;b0RvYy54bWxQSwECLQAUAAYACAAAACEAH5/cNN8AAAAKAQAADwAAAAAAAAAAAAAAAAC7BAAAZHJz&#10;L2Rvd25yZXYueG1sUEsFBgAAAAAEAAQA8wAAAMcFAAAAAA==&#10;" fillcolor="white [3201]" strokecolor="black [3200]" strokeweight="2pt"/>
+              <v:rect w14:anchorId="7A383A9A" id="Rechteck 65" o:spid="_x0000_s1026" style="position:absolute;margin-left:-21.9pt;margin-top:6.3pt;width:468pt;height:192.75pt;z-index:-251204096;visibility:visible;mso-wrap-style:square;mso-width-percent:0;mso-height-percent:0;mso-wrap-distance-left:9pt;mso-wrap-distance-top:0;mso-wrap-distance-right:9pt;mso-wrap-distance-bottom:0;mso-position-horizontal:absolute;mso-position-horizontal-relative:text;mso-position-vertical:absolute;mso-position-vertical-relative:text;mso-width-percent:0;mso-height-percent:0;mso-width-relative:margin;mso-height-relative:margin;v-text-anchor:middle" o:gfxdata="UEsDBBQABgAIAAAAIQC2gziS/gAAAOEBAAATAAAAW0NvbnRlbnRfVHlwZXNdLnhtbJSRQU7DMBBF&#10;90jcwfIWJU67QAgl6YK0S0CoHGBkTxKLZGx5TGhvj5O2G0SRWNoz/78nu9wcxkFMGNg6quQqL6RA&#10;0s5Y6ir5vt9lD1JwBDIwOMJKHpHlpr69KfdHjyxSmriSfYz+USnWPY7AufNIadK6MEJMx9ApD/oD&#10;OlTrorhX2lFEilmcO2RdNtjC5xDF9pCuTyYBB5bi6bQ4syoJ3g9WQ0ymaiLzg5KdCXlKLjvcW893&#10;SUOqXwnz5DrgnHtJTxOsQfEKIT7DmDSUCaxw7Rqn8787ZsmRM9e2VmPeBN4uqYvTtW7jvijg9N/y&#10;JsXecLq0q+WD6m8AAAD//wMAUEsDBBQABgAIAAAAIQA4/SH/1gAAAJQBAAALAAAAX3JlbHMvLnJl&#10;bHOkkMFqwzAMhu+DvYPRfXGawxijTi+j0GvpHsDYimMaW0Yy2fr2M4PBMnrbUb/Q94l/f/hMi1qR&#10;JVI2sOt6UJgd+ZiDgffL8ekFlFSbvV0oo4EbChzGx4f9GRdb25HMsYhqlCwG5lrLq9biZkxWOiqY&#10;22YiTra2kYMu1l1tQD30/bPm3wwYN0x18gb45AdQl1tp5j/sFB2T0FQ7R0nTNEV3j6o9feQzro1i&#10;OWA14Fm+Q8a1a8+Bvu/d/dMb2JY5uiPbhG/ktn4cqGU/er3pcvwCAAD//wMAUEsDBBQABgAIAAAA&#10;IQCy7TODYQIAAAwFAAAOAAAAZHJzL2Uyb0RvYy54bWysVEtv2zAMvg/YfxB0X51k6SuIUwQtOgwo&#10;2qLt0LMqS7FRSdQoJU7260fJjlN0xQ7DLjIpfnx9Ij2/2FrDNgpDA67k46MRZ8pJqBq3KvmPp+sv&#10;Z5yFKFwlDDhV8p0K/GLx+dO89TM1gRpMpZBREBdmrS95HaOfFUWQtbIiHIFXjowa0IpIKq6KCkVL&#10;0a0pJqPRSdECVh5BqhDo9qoz8kWOr7WS8U7roCIzJafaYj4xny/pLBZzMVuh8HUj+zLEP1RhReMo&#10;6RDqSkTB1tj8Eco2EiGAjkcSbAFaN1LlHqib8ehdN4+18Cr3QuQEP9AU/l9Yebu5R9ZUJT855swJ&#10;S2/0oGQdlXxldEX8tD7MCPbo77HXAomp2a1Gm77UBttmTncDp2obmaTL4/Pp15MRUS/JNplOT88n&#10;OWpxcPcY4jcFliWh5EiPlrkUm5sQKSVB9xBSUjldAVmKO6NSDcY9KE2NUMpJ9s4jpC4Nso2gx69e&#10;x6kZipWRyUU3xgxO44+cTNw79djkpvJYDY6jjxwP2QZ0zgguDo62cYB/d9Ydft9112tq+wWqHb0b&#10;QjfQwcvrhsi7ESHeC6QJJsJpK+MdHdpAW3LoJc5qwF8f3Sc8DRZZOWtpI0oefq4FKs7Md0cjdz6e&#10;TtMKZWV6fDohBd9aXt5a3NpeAvE+pv33MosJH81e1Aj2mZZ3mbKSSThJuUsuI+6Vy9htKq2/VMtl&#10;htHaeBFv3KOXKXhiNQ3H0/ZZoO8nKNLw3cJ+e8Ts3SB12OTpYLmOoJs8ZQdee75p5fLA9L+HtNNv&#10;9Yw6/MQWvwEAAP//AwBQSwMEFAAGAAgAAAAhAB+f3DTfAAAACgEAAA8AAABkcnMvZG93bnJldi54&#10;bWxMj0FPhDAUhO8m/ofmmXjbLcsaAkjZGBJjoidxPXjr0icQ6SuhXRb89T5PepzMZOab4rDYQcw4&#10;+d6Rgt02AoHUONNTq+D49rhJQfigyejBESpY0cOhvL4qdG7chV5xrkMruIR8rhV0IYy5lL7p0Gq/&#10;dSMSe59usjqwnFppJn3hcjvIOIoSaXVPvNDpEasOm6/6bBW8rDLMx/ck+56rfjX1R/X0jJVStzfL&#10;wz2IgEv4C8MvPqNDyUwndybjxaBgc7dn9MBGnIDgQJrFMYiTgn2W7kCWhfx/ofwBAAD//wMAUEsB&#10;Ai0AFAAGAAgAAAAhALaDOJL+AAAA4QEAABMAAAAAAAAAAAAAAAAAAAAAAFtDb250ZW50X1R5cGVz&#10;XS54bWxQSwECLQAUAAYACAAAACEAOP0h/9YAAACUAQAACwAAAAAAAAAAAAAAAAAvAQAAX3JlbHMv&#10;LnJlbHNQSwECLQAUAAYACAAAACEAsu0zg2ECAAAMBQAADgAAAAAAAAAAAAAAAAAuAgAAZHJzL2Uy&#10;b0RvYy54bWxQSwECLQAUAAYACAAAACEAH5/cNN8AAAAKAQAADwAAAAAAAAAAAAAAAAC7BAAAZHJz&#10;L2Rvd25yZXYueG1sUEsFBgAAAAAEAAQA8wAAAMcFAAAAAA==&#10;" fillcolor="white [3201]" strokecolor="black [3200]" strokeweight="2pt"/>
             </w:pict>
           </mc:Fallback>
         </mc:AlternateContent>
@@ -8163,7 +8258,7 @@
           </mc:Choice>
           <mc:Fallback>
             <w:pict>
-              <v:shape w14:anchorId="1DE50262" id="Gerade Verbindung mit Pfeil 37" o:spid="_x0000_s1026" type="#_x0000_t32" style="position:absolute;margin-left:17.15pt;margin-top:4.25pt;width:0;height:22.2pt;z-index:251898368;visibility:visible;mso-wrap-style:square;mso-width-percent:0;mso-height-percent:0;mso-wrap-distance-left:9pt;mso-wrap-distance-top:0;mso-wrap-distance-right:9pt;mso-wrap-distance-bottom:0;mso-position-horizontal:absolute;mso-position-horizontal-relative:text;mso-position-vertical:absolute;mso-position-vertical-relative:text;mso-width-percent:0;mso-height-percent:0;mso-width-relative:margin;mso-height-relative:margin" o:gfxdata="UEsDBBQABgAIAAAAIQC2gziS/gAAAOEBAAATAAAAW0NvbnRlbnRfVHlwZXNdLnhtbJSRQU7DMBBF&#10;90jcwfIWJU67QAgl6YK0S0CoHGBkTxKLZGx5TGhvj5O2G0SRWNoz/78nu9wcxkFMGNg6quQqL6RA&#10;0s5Y6ir5vt9lD1JwBDIwOMJKHpHlpr69KfdHjyxSmriSfYz+USnWPY7AufNIadK6MEJMx9ApD/oD&#10;OlTrorhX2lFEilmcO2RdNtjC5xDF9pCuTyYBB5bi6bQ4syoJ3g9WQ0ymaiLzg5KdCXlKLjvcW893&#10;SUOqXwnz5DrgnHtJTxOsQfEKIT7DmDSUCaxw7Rqn8787ZsmRM9e2VmPeBN4uqYvTtW7jvijg9N/y&#10;JsXecLq0q+WD6m8AAAD//wMAUEsDBBQABgAIAAAAIQA4/SH/1gAAAJQBAAALAAAAX3JlbHMvLnJl&#10;bHOkkMFqwzAMhu+DvYPRfXGawxijTi+j0GvpHsDYimMaW0Yy2fr2M4PBMnrbUb/Q94l/f/hMi1qR&#10;JVI2sOt6UJgd+ZiDgffL8ekFlFSbvV0oo4EbChzGx4f9GRdb25HMsYhqlCwG5lrLq9biZkxWOiqY&#10;22YiTra2kYMu1l1tQD30/bPm3wwYN0x18gb45AdQl1tp5j/sFB2T0FQ7R0nTNEV3j6o9feQzro1i&#10;OWA14Fm+Q8a1a8+Bvu/d/dMb2JY5uiPbhG/ktn4cqGU/er3pcvwCAAD//wMAUEsDBBQABgAIAAAA&#10;IQCisVPk2wEAAPgDAAAOAAAAZHJzL2Uyb0RvYy54bWysU02P0zAQvSPxHyzfadKCYKma7qELe0FQ&#10;8XV37XFi4S+NvW367xk7bRbxISHEZRLb82beex5vbkdn2REwmeA7vly0nIGXQRnfd/zL57fPbjhL&#10;WXglbPDQ8TMkfrt9+mRzimtYhSFYBcioiE/rU+z4kHNcN02SAziRFiGCp0Md0IlMS+wbheJE1Z1t&#10;Vm37sjkFVBGDhJRo92465NtaX2uQ+YPWCTKzHSduuUas8VBis92IdY8iDkZeaIh/YOGE8dR0LnUn&#10;smAPaH4p5YzEkILOCxlcE7Q2EqoGUrNsf1LzaRARqhYyJ8XZpvT/ysr3xz0yozr+/BVnXji6o3tA&#10;oYB9BTwYrx58z5zJbK/BWEZZZNkppjUhd36Pl1WKeyz6R42ufEkZG6vN59lmGDOT06ak3dXN8vWL&#10;egPNIy5iyvcQHCs/HU8ZhemHvAve010GXFaXxfFdytSZgFdAaWp9iVkY+8Yrls+RxGQ0wvcWCm1K&#10;LylNoT8Rrn/5bGGCfwRNXhDFqU2dQthZZEdB86O+LecqlFkg2lg7g9rK7Y+gS26BQZ3MvwXO2bVj&#10;8HkGOuMD/q5rHq9U9ZR/VT1pLbIPQZ3r9VU7aLyqP5enUOb3x3WFPz7Y7XcAAAD//wMAUEsDBBQA&#10;BgAIAAAAIQAp6cr42QAAAAYBAAAPAAAAZHJzL2Rvd25yZXYueG1sTI7LTsMwFET3SPyDdZHYVNRu&#10;06AmxKlQJMS6LR9wE1+SCD9S223Tv8ewgeVoRmdOtZuNZhfyYXRWwmopgJHtnBptL+Hj+Pa0BRYi&#10;WoXaWZJwowC7+v6uwlK5q93T5RB7liA2lChhiHEqOQ/dQAbD0k1kU/fpvMGYou+58nhNcKP5Wohn&#10;bnC06WHAiZqBuq/D2UjYN5t2dfONyN+1KE6LU7HIsJDy8WF+fQEWaY5/Y/jRT+pQJ6fWna0KTEvI&#10;NllaStjmwFL9G1sJ+boAXlf8v379DQAA//8DAFBLAQItABQABgAIAAAAIQC2gziS/gAAAOEBAAAT&#10;AAAAAAAAAAAAAAAAAAAAAABbQ29udGVudF9UeXBlc10ueG1sUEsBAi0AFAAGAAgAAAAhADj9If/W&#10;AAAAlAEAAAsAAAAAAAAAAAAAAAAALwEAAF9yZWxzLy5yZWxzUEsBAi0AFAAGAAgAAAAhAKKxU+Tb&#10;AQAA+AMAAA4AAAAAAAAAAAAAAAAALgIAAGRycy9lMm9Eb2MueG1sUEsBAi0AFAAGAAgAAAAhACnp&#10;yvjZAAAABgEAAA8AAAAAAAAAAAAAAAAANQQAAGRycy9kb3ducmV2LnhtbFBLBQYAAAAABAAEAPMA&#10;AAA7BQAAAAA=&#10;" strokecolor="black [3040]">
+              <v:shape w14:anchorId="620B2B15" id="Gerade Verbindung mit Pfeil 37" o:spid="_x0000_s1026" type="#_x0000_t32" style="position:absolute;margin-left:17.15pt;margin-top:4.25pt;width:0;height:22.2pt;z-index:251898368;visibility:visible;mso-wrap-style:square;mso-width-percent:0;mso-height-percent:0;mso-wrap-distance-left:9pt;mso-wrap-distance-top:0;mso-wrap-distance-right:9pt;mso-wrap-distance-bottom:0;mso-position-horizontal:absolute;mso-position-horizontal-relative:text;mso-position-vertical:absolute;mso-position-vertical-relative:text;mso-width-percent:0;mso-height-percent:0;mso-width-relative:margin;mso-height-relative:margin" o:gfxdata="UEsDBBQABgAIAAAAIQC2gziS/gAAAOEBAAATAAAAW0NvbnRlbnRfVHlwZXNdLnhtbJSRQU7DMBBF&#10;90jcwfIWJU67QAgl6YK0S0CoHGBkTxKLZGx5TGhvj5O2G0SRWNoz/78nu9wcxkFMGNg6quQqL6RA&#10;0s5Y6ir5vt9lD1JwBDIwOMJKHpHlpr69KfdHjyxSmriSfYz+USnWPY7AufNIadK6MEJMx9ApD/oD&#10;OlTrorhX2lFEilmcO2RdNtjC5xDF9pCuTyYBB5bi6bQ4syoJ3g9WQ0ymaiLzg5KdCXlKLjvcW893&#10;SUOqXwnz5DrgnHtJTxOsQfEKIT7DmDSUCaxw7Rqn8787ZsmRM9e2VmPeBN4uqYvTtW7jvijg9N/y&#10;JsXecLq0q+WD6m8AAAD//wMAUEsDBBQABgAIAAAAIQA4/SH/1gAAAJQBAAALAAAAX3JlbHMvLnJl&#10;bHOkkMFqwzAMhu+DvYPRfXGawxijTi+j0GvpHsDYimMaW0Yy2fr2M4PBMnrbUb/Q94l/f/hMi1qR&#10;JVI2sOt6UJgd+ZiDgffL8ekFlFSbvV0oo4EbChzGx4f9GRdb25HMsYhqlCwG5lrLq9biZkxWOiqY&#10;22YiTra2kYMu1l1tQD30/bPm3wwYN0x18gb45AdQl1tp5j/sFB2T0FQ7R0nTNEV3j6o9feQzro1i&#10;OWA14Fm+Q8a1a8+Bvu/d/dMb2JY5uiPbhG/ktn4cqGU/er3pcvwCAAD//wMAUEsDBBQABgAIAAAA&#10;IQCisVPk2wEAAPgDAAAOAAAAZHJzL2Uyb0RvYy54bWysU02P0zAQvSPxHyzfadKCYKma7qELe0FQ&#10;8XV37XFi4S+NvW367xk7bRbxISHEZRLb82beex5vbkdn2REwmeA7vly0nIGXQRnfd/zL57fPbjhL&#10;WXglbPDQ8TMkfrt9+mRzimtYhSFYBcioiE/rU+z4kHNcN02SAziRFiGCp0Md0IlMS+wbheJE1Z1t&#10;Vm37sjkFVBGDhJRo92465NtaX2uQ+YPWCTKzHSduuUas8VBis92IdY8iDkZeaIh/YOGE8dR0LnUn&#10;smAPaH4p5YzEkILOCxlcE7Q2EqoGUrNsf1LzaRARqhYyJ8XZpvT/ysr3xz0yozr+/BVnXji6o3tA&#10;oYB9BTwYrx58z5zJbK/BWEZZZNkppjUhd36Pl1WKeyz6R42ufEkZG6vN59lmGDOT06ak3dXN8vWL&#10;egPNIy5iyvcQHCs/HU8ZhemHvAve010GXFaXxfFdytSZgFdAaWp9iVkY+8Yrls+RxGQ0wvcWCm1K&#10;LylNoT8Rrn/5bGGCfwRNXhDFqU2dQthZZEdB86O+LecqlFkg2lg7g9rK7Y+gS26BQZ3MvwXO2bVj&#10;8HkGOuMD/q5rHq9U9ZR/VT1pLbIPQZ3r9VU7aLyqP5enUOb3x3WFPz7Y7XcAAAD//wMAUEsDBBQA&#10;BgAIAAAAIQAp6cr42QAAAAYBAAAPAAAAZHJzL2Rvd25yZXYueG1sTI7LTsMwFET3SPyDdZHYVNRu&#10;06AmxKlQJMS6LR9wE1+SCD9S223Tv8ewgeVoRmdOtZuNZhfyYXRWwmopgJHtnBptL+Hj+Pa0BRYi&#10;WoXaWZJwowC7+v6uwlK5q93T5RB7liA2lChhiHEqOQ/dQAbD0k1kU/fpvMGYou+58nhNcKP5Wohn&#10;bnC06WHAiZqBuq/D2UjYN5t2dfONyN+1KE6LU7HIsJDy8WF+fQEWaY5/Y/jRT+pQJ6fWna0KTEvI&#10;NllaStjmwFL9G1sJ+boAXlf8v379DQAA//8DAFBLAQItABQABgAIAAAAIQC2gziS/gAAAOEBAAAT&#10;AAAAAAAAAAAAAAAAAAAAAABbQ29udGVudF9UeXBlc10ueG1sUEsBAi0AFAAGAAgAAAAhADj9If/W&#10;AAAAlAEAAAsAAAAAAAAAAAAAAAAALwEAAF9yZWxzLy5yZWxzUEsBAi0AFAAGAAgAAAAhAKKxU+Tb&#10;AQAA+AMAAA4AAAAAAAAAAAAAAAAALgIAAGRycy9lMm9Eb2MueG1sUEsBAi0AFAAGAAgAAAAhACnp&#10;yvjZAAAABgEAAA8AAAAAAAAAAAAAAAAANQQAAGRycy9kb3ducmV2LnhtbFBLBQYAAAAABAAEAPMA&#10;AAA7BQAAAAA=&#10;" strokecolor="black [3040]">
                 <v:stroke endarrow="block"/>
               </v:shape>
             </w:pict>
@@ -8235,7 +8330,7 @@
           </mc:Choice>
           <mc:Fallback>
             <w:pict>
-              <v:shape w14:anchorId="639E8A1D" id="Gerade Verbindung mit Pfeil 55" o:spid="_x0000_s1026" type="#_x0000_t32" style="position:absolute;margin-left:329.4pt;margin-top:4.6pt;width:0;height:22.2pt;z-index:252084736;visibility:visible;mso-wrap-style:square;mso-width-percent:0;mso-height-percent:0;mso-wrap-distance-left:9pt;mso-wrap-distance-top:0;mso-wrap-distance-right:9pt;mso-wrap-distance-bottom:0;mso-position-horizontal:absolute;mso-position-horizontal-relative:text;mso-position-vertical:absolute;mso-position-vertical-relative:text;mso-width-percent:0;mso-height-percent:0;mso-width-relative:margin;mso-height-relative:margin" o:gfxdata="UEsDBBQABgAIAAAAIQC2gziS/gAAAOEBAAATAAAAW0NvbnRlbnRfVHlwZXNdLnhtbJSRQU7DMBBF&#10;90jcwfIWJU67QAgl6YK0S0CoHGBkTxKLZGx5TGhvj5O2G0SRWNoz/78nu9wcxkFMGNg6quQqL6RA&#10;0s5Y6ir5vt9lD1JwBDIwOMJKHpHlpr69KfdHjyxSmriSfYz+USnWPY7AufNIadK6MEJMx9ApD/oD&#10;OlTrorhX2lFEilmcO2RdNtjC5xDF9pCuTyYBB5bi6bQ4syoJ3g9WQ0ymaiLzg5KdCXlKLjvcW893&#10;SUOqXwnz5DrgnHtJTxOsQfEKIT7DmDSUCaxw7Rqn8787ZsmRM9e2VmPeBN4uqYvTtW7jvijg9N/y&#10;JsXecLq0q+WD6m8AAAD//wMAUEsDBBQABgAIAAAAIQA4/SH/1gAAAJQBAAALAAAAX3JlbHMvLnJl&#10;bHOkkMFqwzAMhu+DvYPRfXGawxijTi+j0GvpHsDYimMaW0Yy2fr2M4PBMnrbUb/Q94l/f/hMi1qR&#10;JVI2sOt6UJgd+ZiDgffL8ekFlFSbvV0oo4EbChzGx4f9GRdb25HMsYhqlCwG5lrLq9biZkxWOiqY&#10;22YiTra2kYMu1l1tQD30/bPm3wwYN0x18gb45AdQl1tp5j/sFB2T0FQ7R0nTNEV3j6o9feQzro1i&#10;OWA14Fm+Q8a1a8+Bvu/d/dMb2JY5uiPbhG/ktn4cqGU/er3pcvwCAAD//wMAUEsDBBQABgAIAAAA&#10;IQDqKYlG2wEAAPgDAAAOAAAAZHJzL2Uyb0RvYy54bWysU02P0zAQvSPxHyzfadqKRUvUdA9d2AuC&#10;iq+7a48TC39p7G2bf8/YabOIDwkhLpPYnjfz3vN4c3d2lh0Bkwm+46vFkjPwMijj+45/+fz2xS1n&#10;KQuvhA0eOj5C4nfb5882p9jCOgzBKkBGRXxqT7HjQ86xbZokB3AiLUIET4c6oBOZltg3CsWJqjvb&#10;rJfLV80poIoYJKREu/fTId/W+lqDzB+0TpCZ7ThxyzVijYcSm+1GtD2KOBh5oSH+gYUTxlPTudS9&#10;yII9ovmllDMSQwo6L2RwTdDaSKgaSM1q+ZOaT4OIULWQOSnONqX/V1a+P+6RGdXxmxvOvHB0Rw+A&#10;QgH7CngwXj36njmT2V6DsYyyyLJTTC0hd36Pl1WKeyz6zxpd+ZIydq42j7PNcM5MTpuSdte3q9cv&#10;6w00T7iIKT9AcKz8dDxlFKYf8i54T3cZcFVdFsd3KVNnAl4Bpan1JWZh7BuvWB4jiclohO8tFNqU&#10;XlKaQn8iXP/yaGGCfwRNXhDFqU2dQthZZEdB86O+reYqlFkg2lg7g5aV2x9Bl9wCgzqZfwucs2vH&#10;4PMMdMYH/F3XfL5S1VP+VfWktcg+BDXW66t20HhVfy5Poczvj+sKf3qw2+8AAAD//wMAUEsDBBQA&#10;BgAIAAAAIQDTkUWG2wAAAAgBAAAPAAAAZHJzL2Rvd25yZXYueG1sTI/BTsMwEETvSPyDtUhcKmq3&#10;JVET4lQoEuLclg/YxCaJsNep7bbp32PEAY6jGc28qXazNeyifRgdSVgtBTBNnVMj9RI+jm9PW2Ah&#10;Iik0jrSEmw6wq+/vKiyVu9JeXw6xZ6mEQokShhinkvPQDdpiWLpJU/I+nbcYk/Q9Vx6vqdwavhYi&#10;5xZHSgsDTroZdPd1OFsJ++a5Xd18I7J3I4rT4lQsNlhI+fgwv74Ai3qOf2H4wU/oUCem1p1JBWYk&#10;5Nk2oUcJxRpY8n91KyHb5MDriv8/UH8DAAD//wMAUEsBAi0AFAAGAAgAAAAhALaDOJL+AAAA4QEA&#10;ABMAAAAAAAAAAAAAAAAAAAAAAFtDb250ZW50X1R5cGVzXS54bWxQSwECLQAUAAYACAAAACEAOP0h&#10;/9YAAACUAQAACwAAAAAAAAAAAAAAAAAvAQAAX3JlbHMvLnJlbHNQSwECLQAUAAYACAAAACEA6imJ&#10;RtsBAAD4AwAADgAAAAAAAAAAAAAAAAAuAgAAZHJzL2Uyb0RvYy54bWxQSwECLQAUAAYACAAAACEA&#10;05FFhtsAAAAIAQAADwAAAAAAAAAAAAAAAAA1BAAAZHJzL2Rvd25yZXYueG1sUEsFBgAAAAAEAAQA&#10;8wAAAD0FAAAAAA==&#10;" strokecolor="black [3040]">
+              <v:shape w14:anchorId="1228B386" id="Gerade Verbindung mit Pfeil 55" o:spid="_x0000_s1026" type="#_x0000_t32" style="position:absolute;margin-left:329.4pt;margin-top:4.6pt;width:0;height:22.2pt;z-index:252084736;visibility:visible;mso-wrap-style:square;mso-width-percent:0;mso-height-percent:0;mso-wrap-distance-left:9pt;mso-wrap-distance-top:0;mso-wrap-distance-right:9pt;mso-wrap-distance-bottom:0;mso-position-horizontal:absolute;mso-position-horizontal-relative:text;mso-position-vertical:absolute;mso-position-vertical-relative:text;mso-width-percent:0;mso-height-percent:0;mso-width-relative:margin;mso-height-relative:margin" o:gfxdata="UEsDBBQABgAIAAAAIQC2gziS/gAAAOEBAAATAAAAW0NvbnRlbnRfVHlwZXNdLnhtbJSRQU7DMBBF&#10;90jcwfIWJU67QAgl6YK0S0CoHGBkTxKLZGx5TGhvj5O2G0SRWNoz/78nu9wcxkFMGNg6quQqL6RA&#10;0s5Y6ir5vt9lD1JwBDIwOMJKHpHlpr69KfdHjyxSmriSfYz+USnWPY7AufNIadK6MEJMx9ApD/oD&#10;OlTrorhX2lFEilmcO2RdNtjC5xDF9pCuTyYBB5bi6bQ4syoJ3g9WQ0ymaiLzg5KdCXlKLjvcW893&#10;SUOqXwnz5DrgnHtJTxOsQfEKIT7DmDSUCaxw7Rqn8787ZsmRM9e2VmPeBN4uqYvTtW7jvijg9N/y&#10;JsXecLq0q+WD6m8AAAD//wMAUEsDBBQABgAIAAAAIQA4/SH/1gAAAJQBAAALAAAAX3JlbHMvLnJl&#10;bHOkkMFqwzAMhu+DvYPRfXGawxijTi+j0GvpHsDYimMaW0Yy2fr2M4PBMnrbUb/Q94l/f/hMi1qR&#10;JVI2sOt6UJgd+ZiDgffL8ekFlFSbvV0oo4EbChzGx4f9GRdb25HMsYhqlCwG5lrLq9biZkxWOiqY&#10;22YiTra2kYMu1l1tQD30/bPm3wwYN0x18gb45AdQl1tp5j/sFB2T0FQ7R0nTNEV3j6o9feQzro1i&#10;OWA14Fm+Q8a1a8+Bvu/d/dMb2JY5uiPbhG/ktn4cqGU/er3pcvwCAAD//wMAUEsDBBQABgAIAAAA&#10;IQDqKYlG2wEAAPgDAAAOAAAAZHJzL2Uyb0RvYy54bWysU02P0zAQvSPxHyzfadqKRUvUdA9d2AuC&#10;iq+7a48TC39p7G2bf8/YabOIDwkhLpPYnjfz3vN4c3d2lh0Bkwm+46vFkjPwMijj+45/+fz2xS1n&#10;KQuvhA0eOj5C4nfb5882p9jCOgzBKkBGRXxqT7HjQ86xbZokB3AiLUIET4c6oBOZltg3CsWJqjvb&#10;rJfLV80poIoYJKREu/fTId/W+lqDzB+0TpCZ7ThxyzVijYcSm+1GtD2KOBh5oSH+gYUTxlPTudS9&#10;yII9ovmllDMSQwo6L2RwTdDaSKgaSM1q+ZOaT4OIULWQOSnONqX/V1a+P+6RGdXxmxvOvHB0Rw+A&#10;QgH7CngwXj36njmT2V6DsYyyyLJTTC0hd36Pl1WKeyz6zxpd+ZIydq42j7PNcM5MTpuSdte3q9cv&#10;6w00T7iIKT9AcKz8dDxlFKYf8i54T3cZcFVdFsd3KVNnAl4Bpan1JWZh7BuvWB4jiclohO8tFNqU&#10;XlKaQn8iXP/yaGGCfwRNXhDFqU2dQthZZEdB86O+reYqlFkg2lg7g5aV2x9Bl9wCgzqZfwucs2vH&#10;4PMMdMYH/F3XfL5S1VP+VfWktcg+BDXW66t20HhVfy5Poczvj+sKf3qw2+8AAAD//wMAUEsDBBQA&#10;BgAIAAAAIQDTkUWG2wAAAAgBAAAPAAAAZHJzL2Rvd25yZXYueG1sTI/BTsMwEETvSPyDtUhcKmq3&#10;JVET4lQoEuLclg/YxCaJsNep7bbp32PEAY6jGc28qXazNeyifRgdSVgtBTBNnVMj9RI+jm9PW2Ah&#10;Iik0jrSEmw6wq+/vKiyVu9JeXw6xZ6mEQokShhinkvPQDdpiWLpJU/I+nbcYk/Q9Vx6vqdwavhYi&#10;5xZHSgsDTroZdPd1OFsJ++a5Xd18I7J3I4rT4lQsNlhI+fgwv74Ai3qOf2H4wU/oUCem1p1JBWYk&#10;5Nk2oUcJxRpY8n91KyHb5MDriv8/UH8DAAD//wMAUEsBAi0AFAAGAAgAAAAhALaDOJL+AAAA4QEA&#10;ABMAAAAAAAAAAAAAAAAAAAAAAFtDb250ZW50X1R5cGVzXS54bWxQSwECLQAUAAYACAAAACEAOP0h&#10;/9YAAACUAQAACwAAAAAAAAAAAAAAAAAvAQAAX3JlbHMvLnJlbHNQSwECLQAUAAYACAAAACEA6imJ&#10;RtsBAAD4AwAADgAAAAAAAAAAAAAAAAAuAgAAZHJzL2Uyb0RvYy54bWxQSwECLQAUAAYACAAAACEA&#10;05FFhtsAAAAIAQAADwAAAAAAAAAAAAAAAAA1BAAAZHJzL2Rvd25yZXYueG1sUEsFBgAAAAAEAAQA&#10;8wAAAD0FAAAAAA==&#10;" strokecolor="black [3040]">
                 <v:stroke endarrow="block"/>
               </v:shape>
             </w:pict>
@@ -8307,7 +8402,7 @@
           </mc:Choice>
           <mc:Fallback>
             <w:pict>
-              <v:shape w14:anchorId="12BF549D" id="Gerade Verbindung mit Pfeil 4" o:spid="_x0000_s1026" type="#_x0000_t32" style="position:absolute;margin-left:401.15pt;margin-top:4.55pt;width:0;height:22.2pt;z-index:252132864;visibility:visible;mso-wrap-style:square;mso-width-percent:0;mso-height-percent:0;mso-wrap-distance-left:9pt;mso-wrap-distance-top:0;mso-wrap-distance-right:9pt;mso-wrap-distance-bottom:0;mso-position-horizontal:absolute;mso-position-horizontal-relative:text;mso-position-vertical:absolute;mso-position-vertical-relative:text;mso-width-percent:0;mso-height-percent:0;mso-width-relative:margin;mso-height-relative:margin" o:gfxdata="UEsDBBQABgAIAAAAIQC2gziS/gAAAOEBAAATAAAAW0NvbnRlbnRfVHlwZXNdLnhtbJSRQU7DMBBF&#10;90jcwfIWJU67QAgl6YK0S0CoHGBkTxKLZGx5TGhvj5O2G0SRWNoz/78nu9wcxkFMGNg6quQqL6RA&#10;0s5Y6ir5vt9lD1JwBDIwOMJKHpHlpr69KfdHjyxSmriSfYz+USnWPY7AufNIadK6MEJMx9ApD/oD&#10;OlTrorhX2lFEilmcO2RdNtjC5xDF9pCuTyYBB5bi6bQ4syoJ3g9WQ0ymaiLzg5KdCXlKLjvcW893&#10;SUOqXwnz5DrgnHtJTxOsQfEKIT7DmDSUCaxw7Rqn8787ZsmRM9e2VmPeBN4uqYvTtW7jvijg9N/y&#10;JsXecLq0q+WD6m8AAAD//wMAUEsDBBQABgAIAAAAIQA4/SH/1gAAAJQBAAALAAAAX3JlbHMvLnJl&#10;bHOkkMFqwzAMhu+DvYPRfXGawxijTi+j0GvpHsDYimMaW0Yy2fr2M4PBMnrbUb/Q94l/f/hMi1qR&#10;JVI2sOt6UJgd+ZiDgffL8ekFlFSbvV0oo4EbChzGx4f9GRdb25HMsYhqlCwG5lrLq9biZkxWOiqY&#10;22YiTra2kYMu1l1tQD30/bPm3wwYN0x18gb45AdQl1tp5j/sFB2T0FQ7R0nTNEV3j6o9feQzro1i&#10;OWA14Fm+Q8a1a8+Bvu/d/dMb2JY5uiPbhG/ktn4cqGU/er3pcvwCAAD//wMAUEsDBBQABgAIAAAA&#10;IQB4TCyz2gEAAPYDAAAOAAAAZHJzL2Uyb0RvYy54bWysU8uOEzEQvCPxD5bvZJIoQssokz1kYS8I&#10;ImC5O3Z7xsIvtb15/D1tTzKLeEirFZeesd3VXVVur29PzrIDYDLBd3wxm3MGXgZlfN/xh28f3txw&#10;lrLwStjgoeNnSPx28/rV+hhbWIYhWAXIqIhP7TF2fMg5tk2T5ABOpFmI4OlQB3Qi0xL7RqE4UnVn&#10;m+V8/rY5BlQRg4SUaPduPOSbWl9rkPmz1gkysx0nbrlGrHFfYrNZi7ZHEQcjLzTEC1g4YTw1nUrd&#10;iSzYI5o/SjkjMaSg80wG1wStjYSqgdQs5r+p+TqICFULmZPiZFP6f2Xlp8MOmVEdX3HmhaMrugcU&#10;Cth3wL3x6tH3zJnMdhqMZati2DGmlnBbv8PLKsUdFvUnja58SRc7VZPPk8lwykyOm5J2lzeLd6vq&#10;f/OEi5jyPQTHyk/HU0Zh+iFvg/d0kwEX1WNx+JgydSbgFVCaWl9iFsa+94rlcyQtGY3wvYVCm9JL&#10;SlPoj4TrXz5bGOFfQJMTRHFsU2cQthbZQdD0qB+LqQplFog21k6geeX2T9Alt8CgzuVzgVN27Rh8&#10;noDO+IB/65pPV6p6zL+qHrUW2fugzvX6qh00XNWfy0Mo0/vrusKfnuvmJwAAAP//AwBQSwMEFAAG&#10;AAgAAAAhANZ1EyrbAAAACAEAAA8AAABkcnMvZG93bnJldi54bWxMj81OwzAQhO9IvIO1SFwqaqch&#10;qAnZVCgS4tzCAzjxkkT4J7XdNn17jDjAcTSjmW/q3WI0O5MPk7MI2VoAI9s7NdkB4eP99WELLERp&#10;ldTOEsKVAuya25taVspd7J7OhziwVGJDJRHGGOeK89CPZGRYu5ls8j6dNzIm6QeuvLykcqP5Rogn&#10;buRk08IoZ2pH6r8OJ4Owbx+77OpbUbxpUR5Xx3KVyxLx/m55eQYWaYl/YfjBT+jQJKbOnawKTCNs&#10;xSZPUYQyA5b8X90hFHkBvKn5/wPNNwAAAP//AwBQSwECLQAUAAYACAAAACEAtoM4kv4AAADhAQAA&#10;EwAAAAAAAAAAAAAAAAAAAAAAW0NvbnRlbnRfVHlwZXNdLnhtbFBLAQItABQABgAIAAAAIQA4/SH/&#10;1gAAAJQBAAALAAAAAAAAAAAAAAAAAC8BAABfcmVscy8ucmVsc1BLAQItABQABgAIAAAAIQB4TCyz&#10;2gEAAPYDAAAOAAAAAAAAAAAAAAAAAC4CAABkcnMvZTJvRG9jLnhtbFBLAQItABQABgAIAAAAIQDW&#10;dRMq2wAAAAgBAAAPAAAAAAAAAAAAAAAAADQEAABkcnMvZG93bnJldi54bWxQSwUGAAAAAAQABADz&#10;AAAAPAUAAAAA&#10;" strokecolor="black [3040]">
+              <v:shape w14:anchorId="74046FFD" id="Gerade Verbindung mit Pfeil 4" o:spid="_x0000_s1026" type="#_x0000_t32" style="position:absolute;margin-left:401.15pt;margin-top:4.55pt;width:0;height:22.2pt;z-index:252132864;visibility:visible;mso-wrap-style:square;mso-width-percent:0;mso-height-percent:0;mso-wrap-distance-left:9pt;mso-wrap-distance-top:0;mso-wrap-distance-right:9pt;mso-wrap-distance-bottom:0;mso-position-horizontal:absolute;mso-position-horizontal-relative:text;mso-position-vertical:absolute;mso-position-vertical-relative:text;mso-width-percent:0;mso-height-percent:0;mso-width-relative:margin;mso-height-relative:margin" o:gfxdata="UEsDBBQABgAIAAAAIQC2gziS/gAAAOEBAAATAAAAW0NvbnRlbnRfVHlwZXNdLnhtbJSRQU7DMBBF&#10;90jcwfIWJU67QAgl6YK0S0CoHGBkTxKLZGx5TGhvj5O2G0SRWNoz/78nu9wcxkFMGNg6quQqL6RA&#10;0s5Y6ir5vt9lD1JwBDIwOMJKHpHlpr69KfdHjyxSmriSfYz+USnWPY7AufNIadK6MEJMx9ApD/oD&#10;OlTrorhX2lFEilmcO2RdNtjC5xDF9pCuTyYBB5bi6bQ4syoJ3g9WQ0ymaiLzg5KdCXlKLjvcW893&#10;SUOqXwnz5DrgnHtJTxOsQfEKIT7DmDSUCaxw7Rqn8787ZsmRM9e2VmPeBN4uqYvTtW7jvijg9N/y&#10;JsXecLq0q+WD6m8AAAD//wMAUEsDBBQABgAIAAAAIQA4/SH/1gAAAJQBAAALAAAAX3JlbHMvLnJl&#10;bHOkkMFqwzAMhu+DvYPRfXGawxijTi+j0GvpHsDYimMaW0Yy2fr2M4PBMnrbUb/Q94l/f/hMi1qR&#10;JVI2sOt6UJgd+ZiDgffL8ekFlFSbvV0oo4EbChzGx4f9GRdb25HMsYhqlCwG5lrLq9biZkxWOiqY&#10;22YiTra2kYMu1l1tQD30/bPm3wwYN0x18gb45AdQl1tp5j/sFB2T0FQ7R0nTNEV3j6o9feQzro1i&#10;OWA14Fm+Q8a1a8+Bvu/d/dMb2JY5uiPbhG/ktn4cqGU/er3pcvwCAAD//wMAUEsDBBQABgAIAAAA&#10;IQB4TCyz2gEAAPYDAAAOAAAAZHJzL2Uyb0RvYy54bWysU8uOEzEQvCPxD5bvZJIoQssokz1kYS8I&#10;ImC5O3Z7xsIvtb15/D1tTzKLeEirFZeesd3VXVVur29PzrIDYDLBd3wxm3MGXgZlfN/xh28f3txw&#10;lrLwStjgoeNnSPx28/rV+hhbWIYhWAXIqIhP7TF2fMg5tk2T5ABOpFmI4OlQB3Qi0xL7RqE4UnVn&#10;m+V8/rY5BlQRg4SUaPduPOSbWl9rkPmz1gkysx0nbrlGrHFfYrNZi7ZHEQcjLzTEC1g4YTw1nUrd&#10;iSzYI5o/SjkjMaSg80wG1wStjYSqgdQs5r+p+TqICFULmZPiZFP6f2Xlp8MOmVEdX3HmhaMrugcU&#10;Cth3wL3x6tH3zJnMdhqMZati2DGmlnBbv8PLKsUdFvUnja58SRc7VZPPk8lwykyOm5J2lzeLd6vq&#10;f/OEi5jyPQTHyk/HU0Zh+iFvg/d0kwEX1WNx+JgydSbgFVCaWl9iFsa+94rlcyQtGY3wvYVCm9JL&#10;SlPoj4TrXz5bGOFfQJMTRHFsU2cQthbZQdD0qB+LqQplFog21k6geeX2T9Alt8CgzuVzgVN27Rh8&#10;noDO+IB/65pPV6p6zL+qHrUW2fugzvX6qh00XNWfy0Mo0/vrusKfnuvmJwAAAP//AwBQSwMEFAAG&#10;AAgAAAAhANZ1EyrbAAAACAEAAA8AAABkcnMvZG93bnJldi54bWxMj81OwzAQhO9IvIO1SFwqaqch&#10;qAnZVCgS4tzCAzjxkkT4J7XdNn17jDjAcTSjmW/q3WI0O5MPk7MI2VoAI9s7NdkB4eP99WELLERp&#10;ldTOEsKVAuya25taVspd7J7OhziwVGJDJRHGGOeK89CPZGRYu5ls8j6dNzIm6QeuvLykcqP5Rogn&#10;buRk08IoZ2pH6r8OJ4Owbx+77OpbUbxpUR5Xx3KVyxLx/m55eQYWaYl/YfjBT+jQJKbOnawKTCNs&#10;xSZPUYQyA5b8X90hFHkBvKn5/wPNNwAAAP//AwBQSwECLQAUAAYACAAAACEAtoM4kv4AAADhAQAA&#10;EwAAAAAAAAAAAAAAAAAAAAAAW0NvbnRlbnRfVHlwZXNdLnhtbFBLAQItABQABgAIAAAAIQA4/SH/&#10;1gAAAJQBAAALAAAAAAAAAAAAAAAAAC8BAABfcmVscy8ucmVsc1BLAQItABQABgAIAAAAIQB4TCyz&#10;2gEAAPYDAAAOAAAAAAAAAAAAAAAAAC4CAABkcnMvZTJvRG9jLnhtbFBLAQItABQABgAIAAAAIQDW&#10;dRMq2wAAAAgBAAAPAAAAAAAAAAAAAAAAADQEAABkcnMvZG93bnJldi54bWxQSwUGAAAAAAQABADz&#10;AAAAPAUAAAAA&#10;" strokecolor="black [3040]">
                 <v:stroke endarrow="block"/>
               </v:shape>
             </w:pict>
@@ -8379,7 +8474,7 @@
           </mc:Choice>
           <mc:Fallback>
             <w:pict>
-              <v:shape w14:anchorId="41E739DD" id="Gerade Verbindung mit Pfeil 41" o:spid="_x0000_s1026" type="#_x0000_t32" style="position:absolute;margin-left:92.65pt;margin-top:5.4pt;width:0;height:22.2pt;z-index:251948544;visibility:visible;mso-wrap-style:square;mso-width-percent:0;mso-height-percent:0;mso-wrap-distance-left:9pt;mso-wrap-distance-top:0;mso-wrap-distance-right:9pt;mso-wrap-distance-bottom:0;mso-position-horizontal:absolute;mso-position-horizontal-relative:text;mso-position-vertical:absolute;mso-position-vertical-relative:text;mso-width-percent:0;mso-height-percent:0;mso-width-relative:margin;mso-height-relative:margin" o:gfxdata="UEsDBBQABgAIAAAAIQC2gziS/gAAAOEBAAATAAAAW0NvbnRlbnRfVHlwZXNdLnhtbJSRQU7DMBBF&#10;90jcwfIWJU67QAgl6YK0S0CoHGBkTxKLZGx5TGhvj5O2G0SRWNoz/78nu9wcxkFMGNg6quQqL6RA&#10;0s5Y6ir5vt9lD1JwBDIwOMJKHpHlpr69KfdHjyxSmriSfYz+USnWPY7AufNIadK6MEJMx9ApD/oD&#10;OlTrorhX2lFEilmcO2RdNtjC5xDF9pCuTyYBB5bi6bQ4syoJ3g9WQ0ymaiLzg5KdCXlKLjvcW893&#10;SUOqXwnz5DrgnHtJTxOsQfEKIT7DmDSUCaxw7Rqn8787ZsmRM9e2VmPeBN4uqYvTtW7jvijg9N/y&#10;JsXecLq0q+WD6m8AAAD//wMAUEsDBBQABgAIAAAAIQA4/SH/1gAAAJQBAAALAAAAX3JlbHMvLnJl&#10;bHOkkMFqwzAMhu+DvYPRfXGawxijTi+j0GvpHsDYimMaW0Yy2fr2M4PBMnrbUb/Q94l/f/hMi1qR&#10;JVI2sOt6UJgd+ZiDgffL8ekFlFSbvV0oo4EbChzGx4f9GRdb25HMsYhqlCwG5lrLq9biZkxWOiqY&#10;22YiTra2kYMu1l1tQD30/bPm3wwYN0x18gb45AdQl1tp5j/sFB2T0FQ7R0nTNEV3j6o9feQzro1i&#10;OWA14Fm+Q8a1a8+Bvu/d/dMb2JY5uiPbhG/ktn4cqGU/er3pcvwCAAD//wMAUEsDBBQABgAIAAAA&#10;IQCt3GYG3AEAAPgDAAAOAAAAZHJzL2Uyb0RvYy54bWysU02P0zAQvSPxHyzfadJqhZaq6R66sBcE&#10;FbDcXXucWPhLY2/b/HvGTptFfEgIcZnE9ryZ957Hm7uzs+wImEzwHV8uWs7Ay6CM7zv++OXdq1vO&#10;UhZeCRs8dHyExO+2L19sTnENqzAEqwAZFfFpfYodH3KO66ZJcgAn0iJE8HSoAzqRaYl9o1CcqLqz&#10;zaptXzengCpikJAS7d5Ph3xb62sNMn/UOkFmtuPELdeINR5KbLYbse5RxMHICw3xDyycMJ6azqXu&#10;RRbsCc0vpZyRGFLQeSGDa4LWRkLVQGqW7U9qPg8iQtVC5qQ425T+X1n54bhHZlTHb5aceeHojh4A&#10;hQL2FfBgvHryPXMms70GYxllkWWnmNaE3Pk9XlYp7rHoP2t05UvK2LnaPM42wzkzOW1K2l3dLt/c&#10;1BtonnERU36A4Fj56XjKKEw/5F3wnu4y4LK6LI7vU6bOBLwCSlPrS8zC2LdesTxGEpPRCN9bKLQp&#10;vaQ0hf5EuP7l0cIE/wSavCCKU5s6hbCzyI6C5kd9q+JrFcosEG2snUFt5fZH0CW3wKBO5t8C5+za&#10;Mfg8A53xAX/XNZ+vVPWUf1U9aS2yD0GN9fqqHTRe1Z/LUyjz++O6wp8f7PY7AAAA//8DAFBLAwQU&#10;AAYACAAAACEAP/HevdsAAAAJAQAADwAAAGRycy9kb3ducmV2LnhtbEyPwW7CMBBE75X6D9ZW6gUV&#10;G2gqEuKgKlLVM9APcGI3ibDXwTYQ/r5LL+1tZ3c0+6bcTs6yiwlx8ChhMRfADLZeD9hJ+Dp8vKyB&#10;xaRQK+vRSLiZCNvq8aFUhfZX3JnLPnWMQjAWSkKf0lhwHtveOBXnfjRIt28fnEokQ8d1UFcKd5Yv&#10;hXjjTg1IH3o1mro37XF/dhJ29WuzuIVaZJ9W5KfZKZ+tVC7l89P0vgGWzJT+zHDHJ3SoiKnxZ9SR&#10;WdLrbEVWGgRVuBt+F42ELFsCr0r+v0H1AwAA//8DAFBLAQItABQABgAIAAAAIQC2gziS/gAAAOEB&#10;AAATAAAAAAAAAAAAAAAAAAAAAABbQ29udGVudF9UeXBlc10ueG1sUEsBAi0AFAAGAAgAAAAhADj9&#10;If/WAAAAlAEAAAsAAAAAAAAAAAAAAAAALwEAAF9yZWxzLy5yZWxzUEsBAi0AFAAGAAgAAAAhAK3c&#10;ZgbcAQAA+AMAAA4AAAAAAAAAAAAAAAAALgIAAGRycy9lMm9Eb2MueG1sUEsBAi0AFAAGAAgAAAAh&#10;AD/x3r3bAAAACQEAAA8AAAAAAAAAAAAAAAAANgQAAGRycy9kb3ducmV2LnhtbFBLBQYAAAAABAAE&#10;APMAAAA+BQAAAAA=&#10;" strokecolor="black [3040]">
+              <v:shape w14:anchorId="6754F6A4" id="Gerade Verbindung mit Pfeil 41" o:spid="_x0000_s1026" type="#_x0000_t32" style="position:absolute;margin-left:92.65pt;margin-top:5.4pt;width:0;height:22.2pt;z-index:251948544;visibility:visible;mso-wrap-style:square;mso-width-percent:0;mso-height-percent:0;mso-wrap-distance-left:9pt;mso-wrap-distance-top:0;mso-wrap-distance-right:9pt;mso-wrap-distance-bottom:0;mso-position-horizontal:absolute;mso-position-horizontal-relative:text;mso-position-vertical:absolute;mso-position-vertical-relative:text;mso-width-percent:0;mso-height-percent:0;mso-width-relative:margin;mso-height-relative:margin" o:gfxdata="UEsDBBQABgAIAAAAIQC2gziS/gAAAOEBAAATAAAAW0NvbnRlbnRfVHlwZXNdLnhtbJSRQU7DMBBF&#10;90jcwfIWJU67QAgl6YK0S0CoHGBkTxKLZGx5TGhvj5O2G0SRWNoz/78nu9wcxkFMGNg6quQqL6RA&#10;0s5Y6ir5vt9lD1JwBDIwOMJKHpHlpr69KfdHjyxSmriSfYz+USnWPY7AufNIadK6MEJMx9ApD/oD&#10;OlTrorhX2lFEilmcO2RdNtjC5xDF9pCuTyYBB5bi6bQ4syoJ3g9WQ0ymaiLzg5KdCXlKLjvcW893&#10;SUOqXwnz5DrgnHtJTxOsQfEKIT7DmDSUCaxw7Rqn8787ZsmRM9e2VmPeBN4uqYvTtW7jvijg9N/y&#10;JsXecLq0q+WD6m8AAAD//wMAUEsDBBQABgAIAAAAIQA4/SH/1gAAAJQBAAALAAAAX3JlbHMvLnJl&#10;bHOkkMFqwzAMhu+DvYPRfXGawxijTi+j0GvpHsDYimMaW0Yy2fr2M4PBMnrbUb/Q94l/f/hMi1qR&#10;JVI2sOt6UJgd+ZiDgffL8ekFlFSbvV0oo4EbChzGx4f9GRdb25HMsYhqlCwG5lrLq9biZkxWOiqY&#10;22YiTra2kYMu1l1tQD30/bPm3wwYN0x18gb45AdQl1tp5j/sFB2T0FQ7R0nTNEV3j6o9feQzro1i&#10;OWA14Fm+Q8a1a8+Bvu/d/dMb2JY5uiPbhG/ktn4cqGU/er3pcvwCAAD//wMAUEsDBBQABgAIAAAA&#10;IQCt3GYG3AEAAPgDAAAOAAAAZHJzL2Uyb0RvYy54bWysU02P0zAQvSPxHyzfadJqhZaq6R66sBcE&#10;FbDcXXucWPhLY2/b/HvGTptFfEgIcZnE9ryZ957Hm7uzs+wImEzwHV8uWs7Ay6CM7zv++OXdq1vO&#10;UhZeCRs8dHyExO+2L19sTnENqzAEqwAZFfFpfYodH3KO66ZJcgAn0iJE8HSoAzqRaYl9o1CcqLqz&#10;zaptXzengCpikJAS7d5Ph3xb62sNMn/UOkFmtuPELdeINR5KbLYbse5RxMHICw3xDyycMJ6azqXu&#10;RRbsCc0vpZyRGFLQeSGDa4LWRkLVQGqW7U9qPg8iQtVC5qQ425T+X1n54bhHZlTHb5aceeHojh4A&#10;hQL2FfBgvHryPXMms70GYxllkWWnmNaE3Pk9XlYp7rHoP2t05UvK2LnaPM42wzkzOW1K2l3dLt/c&#10;1BtonnERU36A4Fj56XjKKEw/5F3wnu4y4LK6LI7vU6bOBLwCSlPrS8zC2LdesTxGEpPRCN9bKLQp&#10;vaQ0hf5EuP7l0cIE/wSavCCKU5s6hbCzyI6C5kd9q+JrFcosEG2snUFt5fZH0CW3wKBO5t8C5+za&#10;Mfg8A53xAX/XNZ+vVPWUf1U9aS2yD0GN9fqqHTRe1Z/LUyjz++O6wp8f7PY7AAAA//8DAFBLAwQU&#10;AAYACAAAACEAP/HevdsAAAAJAQAADwAAAGRycy9kb3ducmV2LnhtbEyPwW7CMBBE75X6D9ZW6gUV&#10;G2gqEuKgKlLVM9APcGI3ibDXwTYQ/r5LL+1tZ3c0+6bcTs6yiwlx8ChhMRfADLZeD9hJ+Dp8vKyB&#10;xaRQK+vRSLiZCNvq8aFUhfZX3JnLPnWMQjAWSkKf0lhwHtveOBXnfjRIt28fnEokQ8d1UFcKd5Yv&#10;hXjjTg1IH3o1mro37XF/dhJ29WuzuIVaZJ9W5KfZKZ+tVC7l89P0vgGWzJT+zHDHJ3SoiKnxZ9SR&#10;WdLrbEVWGgRVuBt+F42ELFsCr0r+v0H1AwAA//8DAFBLAQItABQABgAIAAAAIQC2gziS/gAAAOEB&#10;AAATAAAAAAAAAAAAAAAAAAAAAABbQ29udGVudF9UeXBlc10ueG1sUEsBAi0AFAAGAAgAAAAhADj9&#10;If/WAAAAlAEAAAsAAAAAAAAAAAAAAAAALwEAAF9yZWxzLy5yZWxzUEsBAi0AFAAGAAgAAAAhAK3c&#10;ZgbcAQAA+AMAAA4AAAAAAAAAAAAAAAAALgIAAGRycy9lMm9Eb2MueG1sUEsBAi0AFAAGAAgAAAAh&#10;AD/x3r3bAAAACQEAAA8AAAAAAAAAAAAAAAAANgQAAGRycy9kb3ducmV2LnhtbFBLBQYAAAAABAAE&#10;APMAAAA+BQAAAAA=&#10;" strokecolor="black [3040]">
                 <v:stroke endarrow="block"/>
               </v:shape>
             </w:pict>
@@ -8451,7 +8546,7 @@
           </mc:Choice>
           <mc:Fallback>
             <w:pict>
-              <v:shape w14:anchorId="3637F365" id="Gerade Verbindung mit Pfeil 46" o:spid="_x0000_s1026" type="#_x0000_t32" style="position:absolute;margin-left:172.45pt;margin-top:4.3pt;width:0;height:22.2pt;z-index:252000768;visibility:visible;mso-wrap-style:square;mso-width-percent:0;mso-height-percent:0;mso-wrap-distance-left:9pt;mso-wrap-distance-top:0;mso-wrap-distance-right:9pt;mso-wrap-distance-bottom:0;mso-position-horizontal:absolute;mso-position-horizontal-relative:text;mso-position-vertical:absolute;mso-position-vertical-relative:text;mso-width-percent:0;mso-height-percent:0;mso-width-relative:margin;mso-height-relative:margin" o:gfxdata="UEsDBBQABgAIAAAAIQC2gziS/gAAAOEBAAATAAAAW0NvbnRlbnRfVHlwZXNdLnhtbJSRQU7DMBBF&#10;90jcwfIWJU67QAgl6YK0S0CoHGBkTxKLZGx5TGhvj5O2G0SRWNoz/78nu9wcxkFMGNg6quQqL6RA&#10;0s5Y6ir5vt9lD1JwBDIwOMJKHpHlpr69KfdHjyxSmriSfYz+USnWPY7AufNIadK6MEJMx9ApD/oD&#10;OlTrorhX2lFEilmcO2RdNtjC5xDF9pCuTyYBB5bi6bQ4syoJ3g9WQ0ymaiLzg5KdCXlKLjvcW893&#10;SUOqXwnz5DrgnHtJTxOsQfEKIT7DmDSUCaxw7Rqn8787ZsmRM9e2VmPeBN4uqYvTtW7jvijg9N/y&#10;JsXecLq0q+WD6m8AAAD//wMAUEsDBBQABgAIAAAAIQA4/SH/1gAAAJQBAAALAAAAX3JlbHMvLnJl&#10;bHOkkMFqwzAMhu+DvYPRfXGawxijTi+j0GvpHsDYimMaW0Yy2fr2M4PBMnrbUb/Q94l/f/hMi1qR&#10;JVI2sOt6UJgd+ZiDgffL8ekFlFSbvV0oo4EbChzGx4f9GRdb25HMsYhqlCwG5lrLq9biZkxWOiqY&#10;22YiTra2kYMu1l1tQD30/bPm3wwYN0x18gb45AdQl1tp5j/sFB2T0FQ7R0nTNEV3j6o9feQzro1i&#10;OWA14Fm+Q8a1a8+Bvu/d/dMb2JY5uiPbhG/ktn4cqGU/er3pcvwCAAD//wMAUEsDBBQABgAIAAAA&#10;IQCK/pFf2wEAAPgDAAAOAAAAZHJzL2Uyb0RvYy54bWysU8tu2zAQvBfoPxC815KNIEgNyzk4bS5F&#10;a/R1p8mlRJQvLBnb+vsuKVsp+gCKopeVSO7szgyXm/uzs+wImEzwHV8uWs7Ay6CM7zv+5fPbV3ec&#10;pSy8EjZ46PgIid9vX77YnOIaVmEIVgEyKuLT+hQ7PuQc102T5ABOpEWI4OlQB3Qi0xL7RqE4UXVn&#10;m1Xb3jangCpikJAS7T5Mh3xb62sNMn/QOkFmtuPELdeINR5KbLYbse5RxMHICw3xDyycMJ6azqUe&#10;RBbsCc0vpZyRGFLQeSGDa4LWRkLVQGqW7U9qPg0iQtVC5qQ425T+X1n5/rhHZlTHb24588LRHT0C&#10;CgXsK+DBePXke+ZMZnsNxjLKIstOMa0JufN7vKxS3GPRf9boypeUsXO1eZxthnNmctqUtLu6W76+&#10;qTfQPOMipvwIwbHy0/GUUZh+yLvgPd1lwGV1WRzfpUydCXgFlKbWl5iFsW+8YnmMJCajEb63UGhT&#10;eklpCv2JcP3Lo4UJ/hE0eUEUpzZ1CmFnkR0FzY/6tpyrUGaBaGPtDGortz+CLrkFBnUy/xY4Z9eO&#10;wecZ6IwP+Luu+Xylqqf8q+pJa5F9CGqs11ftoPGq/lyeQpnfH9cV/vxgt98BAAD//wMAUEsDBBQA&#10;BgAIAAAAIQBpbaL12wAAAAgBAAAPAAAAZHJzL2Rvd25yZXYueG1sTI/NTsMwEITvSLyDtUhcKmqX&#10;pFUT4lQoEuLclgfYxEsS4Z/Udtv07THiAMfRjGa+qXaz0exCPozOSlgtBTCynVOj7SV8HN+etsBC&#10;RKtQO0sSbhRgV9/fVVgqd7V7uhxiz1KJDSVKGGKcSs5DN5DBsHQT2eR9Om8wJul7rjxeU7nR/FmI&#10;DTc42rQw4ETNQN3X4Wwk7Ju8Xd18I9bvWhSnxalYZFhI+fgwv74AizTHvzD84Cd0qBNT685WBaYl&#10;ZHlepKiE7QZY8n91K2GdCeB1xf8fqL8BAAD//wMAUEsBAi0AFAAGAAgAAAAhALaDOJL+AAAA4QEA&#10;ABMAAAAAAAAAAAAAAAAAAAAAAFtDb250ZW50X1R5cGVzXS54bWxQSwECLQAUAAYACAAAACEAOP0h&#10;/9YAAACUAQAACwAAAAAAAAAAAAAAAAAvAQAAX3JlbHMvLnJlbHNQSwECLQAUAAYACAAAACEAiv6R&#10;X9sBAAD4AwAADgAAAAAAAAAAAAAAAAAuAgAAZHJzL2Uyb0RvYy54bWxQSwECLQAUAAYACAAAACEA&#10;aW2i9dsAAAAIAQAADwAAAAAAAAAAAAAAAAA1BAAAZHJzL2Rvd25yZXYueG1sUEsFBgAAAAAEAAQA&#10;8wAAAD0FAAAAAA==&#10;" strokecolor="black [3040]">
+              <v:shape w14:anchorId="7C20510C" id="Gerade Verbindung mit Pfeil 46" o:spid="_x0000_s1026" type="#_x0000_t32" style="position:absolute;margin-left:172.45pt;margin-top:4.3pt;width:0;height:22.2pt;z-index:252000768;visibility:visible;mso-wrap-style:square;mso-width-percent:0;mso-height-percent:0;mso-wrap-distance-left:9pt;mso-wrap-distance-top:0;mso-wrap-distance-right:9pt;mso-wrap-distance-bottom:0;mso-position-horizontal:absolute;mso-position-horizontal-relative:text;mso-position-vertical:absolute;mso-position-vertical-relative:text;mso-width-percent:0;mso-height-percent:0;mso-width-relative:margin;mso-height-relative:margin" o:gfxdata="UEsDBBQABgAIAAAAIQC2gziS/gAAAOEBAAATAAAAW0NvbnRlbnRfVHlwZXNdLnhtbJSRQU7DMBBF&#10;90jcwfIWJU67QAgl6YK0S0CoHGBkTxKLZGx5TGhvj5O2G0SRWNoz/78nu9wcxkFMGNg6quQqL6RA&#10;0s5Y6ir5vt9lD1JwBDIwOMJKHpHlpr69KfdHjyxSmriSfYz+USnWPY7AufNIadK6MEJMx9ApD/oD&#10;OlTrorhX2lFEilmcO2RdNtjC5xDF9pCuTyYBB5bi6bQ4syoJ3g9WQ0ymaiLzg5KdCXlKLjvcW893&#10;SUOqXwnz5DrgnHtJTxOsQfEKIT7DmDSUCaxw7Rqn8787ZsmRM9e2VmPeBN4uqYvTtW7jvijg9N/y&#10;JsXecLq0q+WD6m8AAAD//wMAUEsDBBQABgAIAAAAIQA4/SH/1gAAAJQBAAALAAAAX3JlbHMvLnJl&#10;bHOkkMFqwzAMhu+DvYPRfXGawxijTi+j0GvpHsDYimMaW0Yy2fr2M4PBMnrbUb/Q94l/f/hMi1qR&#10;JVI2sOt6UJgd+ZiDgffL8ekFlFSbvV0oo4EbChzGx4f9GRdb25HMsYhqlCwG5lrLq9biZkxWOiqY&#10;22YiTra2kYMu1l1tQD30/bPm3wwYN0x18gb45AdQl1tp5j/sFB2T0FQ7R0nTNEV3j6o9feQzro1i&#10;OWA14Fm+Q8a1a8+Bvu/d/dMb2JY5uiPbhG/ktn4cqGU/er3pcvwCAAD//wMAUEsDBBQABgAIAAAA&#10;IQCK/pFf2wEAAPgDAAAOAAAAZHJzL2Uyb0RvYy54bWysU8tu2zAQvBfoPxC815KNIEgNyzk4bS5F&#10;a/R1p8mlRJQvLBnb+vsuKVsp+gCKopeVSO7szgyXm/uzs+wImEzwHV8uWs7Ay6CM7zv+5fPbV3ec&#10;pSy8EjZ46PgIid9vX77YnOIaVmEIVgEyKuLT+hQ7PuQc102T5ABOpEWI4OlQB3Qi0xL7RqE4UXVn&#10;m1Xb3jangCpikJAS7T5Mh3xb62sNMn/QOkFmtuPELdeINR5KbLYbse5RxMHICw3xDyycMJ6azqUe&#10;RBbsCc0vpZyRGFLQeSGDa4LWRkLVQGqW7U9qPg0iQtVC5qQ425T+X1n5/rhHZlTHb24588LRHT0C&#10;CgXsK+DBePXke+ZMZnsNxjLKIstOMa0JufN7vKxS3GPRf9boypeUsXO1eZxthnNmctqUtLu6W76+&#10;qTfQPOMipvwIwbHy0/GUUZh+yLvgPd1lwGV1WRzfpUydCXgFlKbWl5iFsW+8YnmMJCajEb63UGhT&#10;eklpCv2JcP3Lo4UJ/hE0eUEUpzZ1CmFnkR0FzY/6tpyrUGaBaGPtDGortz+CLrkFBnUy/xY4Z9eO&#10;wecZ6IwP+Luu+Xylqqf8q+pJa5F9CGqs11ftoPGq/lyeQpnfH9cV/vxgt98BAAD//wMAUEsDBBQA&#10;BgAIAAAAIQBpbaL12wAAAAgBAAAPAAAAZHJzL2Rvd25yZXYueG1sTI/NTsMwEITvSLyDtUhcKmqX&#10;pFUT4lQoEuLclgfYxEsS4Z/Udtv07THiAMfRjGa+qXaz0exCPozOSlgtBTCynVOj7SV8HN+etsBC&#10;RKtQO0sSbhRgV9/fVVgqd7V7uhxiz1KJDSVKGGKcSs5DN5DBsHQT2eR9Om8wJul7rjxeU7nR/FmI&#10;DTc42rQw4ETNQN3X4Wwk7Ju8Xd18I9bvWhSnxalYZFhI+fgwv74AizTHvzD84Cd0qBNT685WBaYl&#10;ZHlepKiE7QZY8n91K2GdCeB1xf8fqL8BAAD//wMAUEsBAi0AFAAGAAgAAAAhALaDOJL+AAAA4QEA&#10;ABMAAAAAAAAAAAAAAAAAAAAAAFtDb250ZW50X1R5cGVzXS54bWxQSwECLQAUAAYACAAAACEAOP0h&#10;/9YAAACUAQAACwAAAAAAAAAAAAAAAAAvAQAAX3JlbHMvLnJlbHNQSwECLQAUAAYACAAAACEAiv6R&#10;X9sBAAD4AwAADgAAAAAAAAAAAAAAAAAuAgAAZHJzL2Uyb0RvYy54bWxQSwECLQAUAAYACAAAACEA&#10;aW2i9dsAAAAIAQAADwAAAAAAAAAAAAAAAAA1BAAAZHJzL2Rvd25yZXYueG1sUEsFBgAAAAAEAAQA&#10;8wAAAD0FAAAAAA==&#10;" strokecolor="black [3040]">
                 <v:stroke endarrow="block"/>
               </v:shape>
             </w:pict>
@@ -8523,7 +8618,7 @@
           </mc:Choice>
           <mc:Fallback>
             <w:pict>
-              <v:shape w14:anchorId="13CDF97F" id="Gerade Verbindung mit Pfeil 51" o:spid="_x0000_s1026" type="#_x0000_t32" style="position:absolute;margin-left:258.85pt;margin-top:3.55pt;width:0;height:22.2pt;z-index:252050944;visibility:visible;mso-wrap-style:square;mso-width-percent:0;mso-height-percent:0;mso-wrap-distance-left:9pt;mso-wrap-distance-top:0;mso-wrap-distance-right:9pt;mso-wrap-distance-bottom:0;mso-position-horizontal:absolute;mso-position-horizontal-relative:text;mso-position-vertical:absolute;mso-position-vertical-relative:text;mso-width-percent:0;mso-height-percent:0;mso-width-relative:margin;mso-height-relative:margin" o:gfxdata="UEsDBBQABgAIAAAAIQC2gziS/gAAAOEBAAATAAAAW0NvbnRlbnRfVHlwZXNdLnhtbJSRQU7DMBBF&#10;90jcwfIWJU67QAgl6YK0S0CoHGBkTxKLZGx5TGhvj5O2G0SRWNoz/78nu9wcxkFMGNg6quQqL6RA&#10;0s5Y6ir5vt9lD1JwBDIwOMJKHpHlpr69KfdHjyxSmriSfYz+USnWPY7AufNIadK6MEJMx9ApD/oD&#10;OlTrorhX2lFEilmcO2RdNtjC5xDF9pCuTyYBB5bi6bQ4syoJ3g9WQ0ymaiLzg5KdCXlKLjvcW893&#10;SUOqXwnz5DrgnHtJTxOsQfEKIT7DmDSUCaxw7Rqn8787ZsmRM9e2VmPeBN4uqYvTtW7jvijg9N/y&#10;JsXecLq0q+WD6m8AAAD//wMAUEsDBBQABgAIAAAAIQA4/SH/1gAAAJQBAAALAAAAX3JlbHMvLnJl&#10;bHOkkMFqwzAMhu+DvYPRfXGawxijTi+j0GvpHsDYimMaW0Yy2fr2M4PBMnrbUb/Q94l/f/hMi1qR&#10;JVI2sOt6UJgd+ZiDgffL8ekFlFSbvV0oo4EbChzGx4f9GRdb25HMsYhqlCwG5lrLq9biZkxWOiqY&#10;22YiTra2kYMu1l1tQD30/bPm3wwYN0x18gb45AdQl1tp5j/sFB2T0FQ7R0nTNEV3j6o9feQzro1i&#10;OWA14Fm+Q8a1a8+Bvu/d/dMb2JY5uiPbhG/ktn4cqGU/er3pcvwCAAD//wMAUEsDBBQABgAIAAAA&#10;IQBuHM082wEAAPgDAAAOAAAAZHJzL2Uyb0RvYy54bWysU02P0zAQvSPxHyzfadoK0BI13UMX9oKg&#10;goW7a48TC39p7G3af8/YabOIDwkhLpPYnjfz3vN4c3tylh0Bkwm+46vFkjPwMijj+45/eXj34oaz&#10;lIVXwgYPHT9D4rfb5882Y2xhHYZgFSCjIj61Y+z4kHNsmybJAZxIixDB06EO6ESmJfaNQjFSdWeb&#10;9XL5uhkDqohBQkq0ezcd8m2trzXI/FHrBJnZjhO3XCPWeCix2W5E26OIg5EXGuIfWDhhPDWdS92J&#10;LNgjml9KOSMxpKDzQgbXBK2NhKqB1KyWP6n5PIgIVQuZk+JsU/p/ZeWH4x6ZUR1/teLMC0d3dA8o&#10;FLCvgAfj1aPvmTOZ7TUYyyiLLBtjagm583u8rFLcY9F/0ujKl5SxU7X5PNsMp8zktClpd32zevOy&#10;3kDzhIuY8j0Ex8pPx1NGYfoh74L3dJcBV9VlcXyfMnUm4BVQmlpfYhbGvvWK5XMkMRmN8L2FQpvS&#10;S0pT6E+E618+W5jgn0CTF0RxalOnEHYW2VHQ/KhvVXytQpkFoo21M2hZuf0RdMktMKiT+bfAObt2&#10;DD7PQGd8wN91zacrVT3lX1VPWovsQ1Dnen3VDhqv6s/lKZT5/XFd4U8PdvsdAAD//wMAUEsDBBQA&#10;BgAIAAAAIQBKFRiN2gAAAAgBAAAPAAAAZHJzL2Rvd25yZXYueG1sTI/BTsMwEETvSPyDtUhcKmoH&#10;CCEhToUiIc4tfIATL0mEvU5tt03/Hlcc4LajGc2+qTeLNeyIPkyOJGRrAQypd3qiQcLnx9vdM7AQ&#10;FWllHKGEMwbYNNdXtaq0O9EWj7s4sFRCoVISxhjnivPQj2hVWLsZKXlfzlsVk/QD116dUrk1/F6I&#10;J27VROnDqGZsR+y/dwcrYds+dtnZtyJ/N6Lcr/bl6kGVUt7eLK8vwCIu8S8MF/yEDk1i6tyBdGBG&#10;Qp4VRYpKKDJgyf/V3eXIgTc1/z+g+QEAAP//AwBQSwECLQAUAAYACAAAACEAtoM4kv4AAADhAQAA&#10;EwAAAAAAAAAAAAAAAAAAAAAAW0NvbnRlbnRfVHlwZXNdLnhtbFBLAQItABQABgAIAAAAIQA4/SH/&#10;1gAAAJQBAAALAAAAAAAAAAAAAAAAAC8BAABfcmVscy8ucmVsc1BLAQItABQABgAIAAAAIQBuHM08&#10;2wEAAPgDAAAOAAAAAAAAAAAAAAAAAC4CAABkcnMvZTJvRG9jLnhtbFBLAQItABQABgAIAAAAIQBK&#10;FRiN2gAAAAgBAAAPAAAAAAAAAAAAAAAAADUEAABkcnMvZG93bnJldi54bWxQSwUGAAAAAAQABADz&#10;AAAAPAUAAAAA&#10;" strokecolor="black [3040]">
+              <v:shape w14:anchorId="1E6F37E3" id="Gerade Verbindung mit Pfeil 51" o:spid="_x0000_s1026" type="#_x0000_t32" style="position:absolute;margin-left:258.85pt;margin-top:3.55pt;width:0;height:22.2pt;z-index:252050944;visibility:visible;mso-wrap-style:square;mso-width-percent:0;mso-height-percent:0;mso-wrap-distance-left:9pt;mso-wrap-distance-top:0;mso-wrap-distance-right:9pt;mso-wrap-distance-bottom:0;mso-position-horizontal:absolute;mso-position-horizontal-relative:text;mso-position-vertical:absolute;mso-position-vertical-relative:text;mso-width-percent:0;mso-height-percent:0;mso-width-relative:margin;mso-height-relative:margin" o:gfxdata="UEsDBBQABgAIAAAAIQC2gziS/gAAAOEBAAATAAAAW0NvbnRlbnRfVHlwZXNdLnhtbJSRQU7DMBBF&#10;90jcwfIWJU67QAgl6YK0S0CoHGBkTxKLZGx5TGhvj5O2G0SRWNoz/78nu9wcxkFMGNg6quQqL6RA&#10;0s5Y6ir5vt9lD1JwBDIwOMJKHpHlpr69KfdHjyxSmriSfYz+USnWPY7AufNIadK6MEJMx9ApD/oD&#10;OlTrorhX2lFEilmcO2RdNtjC5xDF9pCuTyYBB5bi6bQ4syoJ3g9WQ0ymaiLzg5KdCXlKLjvcW893&#10;SUOqXwnz5DrgnHtJTxOsQfEKIT7DmDSUCaxw7Rqn8787ZsmRM9e2VmPeBN4uqYvTtW7jvijg9N/y&#10;JsXecLq0q+WD6m8AAAD//wMAUEsDBBQABgAIAAAAIQA4/SH/1gAAAJQBAAALAAAAX3JlbHMvLnJl&#10;bHOkkMFqwzAMhu+DvYPRfXGawxijTi+j0GvpHsDYimMaW0Yy2fr2M4PBMnrbUb/Q94l/f/hMi1qR&#10;JVI2sOt6UJgd+ZiDgffL8ekFlFSbvV0oo4EbChzGx4f9GRdb25HMsYhqlCwG5lrLq9biZkxWOiqY&#10;22YiTra2kYMu1l1tQD30/bPm3wwYN0x18gb45AdQl1tp5j/sFB2T0FQ7R0nTNEV3j6o9feQzro1i&#10;OWA14Fm+Q8a1a8+Bvu/d/dMb2JY5uiPbhG/ktn4cqGU/er3pcvwCAAD//wMAUEsDBBQABgAIAAAA&#10;IQBuHM082wEAAPgDAAAOAAAAZHJzL2Uyb0RvYy54bWysU02P0zAQvSPxHyzfadoK0BI13UMX9oKg&#10;goW7a48TC39p7G3af8/YabOIDwkhLpPYnjfz3vN4c3tylh0Bkwm+46vFkjPwMijj+45/eXj34oaz&#10;lIVXwgYPHT9D4rfb5882Y2xhHYZgFSCjIj61Y+z4kHNsmybJAZxIixDB06EO6ESmJfaNQjFSdWeb&#10;9XL5uhkDqohBQkq0ezcd8m2trzXI/FHrBJnZjhO3XCPWeCix2W5E26OIg5EXGuIfWDhhPDWdS92J&#10;LNgjml9KOSMxpKDzQgbXBK2NhKqB1KyWP6n5PIgIVQuZk+JsU/p/ZeWH4x6ZUR1/teLMC0d3dA8o&#10;FLCvgAfj1aPvmTOZ7TUYyyiLLBtjagm583u8rFLcY9F/0ujKl5SxU7X5PNsMp8zktClpd32zevOy&#10;3kDzhIuY8j0Ex8pPx1NGYfoh74L3dJcBV9VlcXyfMnUm4BVQmlpfYhbGvvWK5XMkMRmN8L2FQpvS&#10;S0pT6E+E618+W5jgn0CTF0RxalOnEHYW2VHQ/KhvVXytQpkFoo21M2hZuf0RdMktMKiT+bfAObt2&#10;DD7PQGd8wN91zacrVT3lX1VPWovsQ1Dnen3VDhqv6s/lKZT5/XFd4U8PdvsdAAD//wMAUEsDBBQA&#10;BgAIAAAAIQBKFRiN2gAAAAgBAAAPAAAAZHJzL2Rvd25yZXYueG1sTI/BTsMwEETvSPyDtUhcKmoH&#10;CCEhToUiIc4tfIATL0mEvU5tt03/Hlcc4LajGc2+qTeLNeyIPkyOJGRrAQypd3qiQcLnx9vdM7AQ&#10;FWllHKGEMwbYNNdXtaq0O9EWj7s4sFRCoVISxhjnivPQj2hVWLsZKXlfzlsVk/QD116dUrk1/F6I&#10;J27VROnDqGZsR+y/dwcrYds+dtnZtyJ/N6Lcr/bl6kGVUt7eLK8vwCIu8S8MF/yEDk1i6tyBdGBG&#10;Qp4VRYpKKDJgyf/V3eXIgTc1/z+g+QEAAP//AwBQSwECLQAUAAYACAAAACEAtoM4kv4AAADhAQAA&#10;EwAAAAAAAAAAAAAAAAAAAAAAW0NvbnRlbnRfVHlwZXNdLnhtbFBLAQItABQABgAIAAAAIQA4/SH/&#10;1gAAAJQBAAALAAAAAAAAAAAAAAAAAC8BAABfcmVscy8ucmVsc1BLAQItABQABgAIAAAAIQBuHM08&#10;2wEAAPgDAAAOAAAAAAAAAAAAAAAAAC4CAABkcnMvZTJvRG9jLnhtbFBLAQItABQABgAIAAAAIQBK&#10;FRiN2gAAAAgBAAAPAAAAAAAAAAAAAAAAADUEAABkcnMvZG93bnJldi54bWxQSwUGAAAAAAQABADz&#10;AAAAPAUAAAAA&#10;" strokecolor="black [3040]">
                 <v:stroke endarrow="block"/>
               </v:shape>
             </w:pict>
@@ -8605,7 +8700,7 @@
           </mc:Choice>
           <mc:Fallback>
             <w:pict>
-              <v:shape w14:anchorId="7D94EBA0" id="Pfeil: nach rechts 36" o:spid="_x0000_s1026" type="#_x0000_t13" style="position:absolute;margin-left:0;margin-top:15.05pt;width:439.8pt;height:48pt;z-index:251884032;visibility:visible;mso-wrap-style:square;mso-wrap-distance-left:9pt;mso-wrap-distance-top:0;mso-wrap-distance-right:9pt;mso-wrap-distance-bottom:0;mso-position-horizontal:absolute;mso-position-horizontal-relative:text;mso-position-vertical:absolute;mso-position-vertical-relative:text;v-text-anchor:middle" o:gfxdata="UEsDBBQABgAIAAAAIQC2gziS/gAAAOEBAAATAAAAW0NvbnRlbnRfVHlwZXNdLnhtbJSRQU7DMBBF&#10;90jcwfIWJU67QAgl6YK0S0CoHGBkTxKLZGx5TGhvj5O2G0SRWNoz/78nu9wcxkFMGNg6quQqL6RA&#10;0s5Y6ir5vt9lD1JwBDIwOMJKHpHlpr69KfdHjyxSmriSfYz+USnWPY7AufNIadK6MEJMx9ApD/oD&#10;OlTrorhX2lFEilmcO2RdNtjC5xDF9pCuTyYBB5bi6bQ4syoJ3g9WQ0ymaiLzg5KdCXlKLjvcW893&#10;SUOqXwnz5DrgnHtJTxOsQfEKIT7DmDSUCaxw7Rqn8787ZsmRM9e2VmPeBN4uqYvTtW7jvijg9N/y&#10;JsXecLq0q+WD6m8AAAD//wMAUEsDBBQABgAIAAAAIQA4/SH/1gAAAJQBAAALAAAAX3JlbHMvLnJl&#10;bHOkkMFqwzAMhu+DvYPRfXGawxijTi+j0GvpHsDYimMaW0Yy2fr2M4PBMnrbUb/Q94l/f/hMi1qR&#10;JVI2sOt6UJgd+ZiDgffL8ekFlFSbvV0oo4EbChzGx4f9GRdb25HMsYhqlCwG5lrLq9biZkxWOiqY&#10;22YiTra2kYMu1l1tQD30/bPm3wwYN0x18gb45AdQl1tp5j/sFB2T0FQ7R0nTNEV3j6o9feQzro1i&#10;OWA14Fm+Q8a1a8+Bvu/d/dMb2JY5uiPbhG/ktn4cqGU/er3pcvwCAAD//wMAUEsDBBQABgAIAAAA&#10;IQCKxZqfqwIAAAUGAAAOAAAAZHJzL2Uyb0RvYy54bWy0VEtv2zAMvg/YfxB0X+1kSdYadYqgRYcB&#10;XRusHXpWZCkWIEsapcTJfv0o+dHHih2G7SKLIvmR/Ezy/OLQaLIX4JU1JZ2c5JQIw22lzLak3x+u&#10;P5xS4gMzFdPWiJIehacXy/fvzltXiKmtra4EEAQxvmhdSesQXJFlnteiYf7EOmFQKS00LKAI26wC&#10;1iJ6o7Npni+y1kLlwHLhPb5edUq6TPhSCh7upPQiEF1SzC2kE9K5iWe2PGfFFpirFe/TYH+RRcOU&#10;waAj1BULjOxA/QbVKA7WWxlOuG0yK6XiItWA1UzyV9Xc18yJVAuS491Ik/93sPx2vwaiqpJ+XFBi&#10;WIP/aC2F0gUKvCYgeB08QSUy1TpfoMO9W0MvebzGsg8SmvjFgsghsXsc2RWHQDg+zuen89kCfwJH&#10;3SI/W+SJ/uzJ24EPn4VtSLyUFNS2DisA2yZq2f7GB4yLDoNhDOmtVtW10joJsW/EpQayZ/jHN9tJ&#10;ctW75quturfTeT4GTm0WzRPqCyRt/hs4FhDRs0hnR2C6haMWMaY234TEX4KUTVP2Y5ZdAYxzYUJX&#10;mK9ZJbrnWNZA6OiR6kqAEVkiSyN2D/CSsAG7o7m3j64izdLonP8psc559EiRrQmjc6OMhbcANFbV&#10;R+7sB5I6aiJLG1sdsWHBdpPsHb9W2Cw3zIc1Axxd7C9cR+EOD6ltW1Lb3yipLfx86z3a40ShlpIW&#10;V0FJ/Y8dA0GJ/mJw1s4ms1ncHUmYzT9NUYDnms1zjdk1lxZ7b4KLz/F0jfZBD1cJtnnErbWKUVHF&#10;DMfYJeUBBuEydCsK9x4Xq1Uyw33hWLgx945H8MhqHIOHwyMD109MwFm7tcPaYMWrkelso6exq12w&#10;UqV5euK15xt3TWqcfi/GZfZcTlZP23v5CwAA//8DAFBLAwQUAAYACAAAACEAslAoXt0AAAAHAQAA&#10;DwAAAGRycy9kb3ducmV2LnhtbEyPQUvDQBSE74L/YXmCN7tJDbFNsykiKHirsQjettlnEtx9L2a3&#10;TfrvXU/2OMww8025nZ0VJxx9z6QgXSQgkBo2PbUK9u/PdysQPmgy2jKhgjN62FbXV6UuDE/0hqc6&#10;tCKWkC+0gi6EoZDSNx067Rc8IEXvi0enQ5RjK82op1jurFwmSS6d7ikudHrApw6b7/roFJj9lGc7&#10;Ptuf+iMbXt2OX7JPVur2Zn7cgAg4h/8w/OFHdKgi04GPZLywCuKRoOA+SUFEd/WwzkEcYmyZpyCr&#10;Ul7yV78AAAD//wMAUEsBAi0AFAAGAAgAAAAhALaDOJL+AAAA4QEAABMAAAAAAAAAAAAAAAAAAAAA&#10;AFtDb250ZW50X1R5cGVzXS54bWxQSwECLQAUAAYACAAAACEAOP0h/9YAAACUAQAACwAAAAAAAAAA&#10;AAAAAAAvAQAAX3JlbHMvLnJlbHNQSwECLQAUAAYACAAAACEAisWan6sCAAAFBgAADgAAAAAAAAAA&#10;AAAAAAAuAgAAZHJzL2Uyb0RvYy54bWxQSwECLQAUAAYACAAAACEAslAoXt0AAAAHAQAADwAAAAAA&#10;AAAAAAAAAAAFBQAAZHJzL2Rvd25yZXYueG1sUEsFBgAAAAAEAAQA8wAAAA8GAAAAAA==&#10;" adj="20421" fillcolor="#d8d8d8 [2732]" strokecolor="#d8d8d8 [2732]" strokeweight="2pt"/>
+              <v:shape w14:anchorId="38A2C25E" id="Pfeil: nach rechts 36" o:spid="_x0000_s1026" type="#_x0000_t13" style="position:absolute;margin-left:0;margin-top:15.05pt;width:439.8pt;height:48pt;z-index:251884032;visibility:visible;mso-wrap-style:square;mso-wrap-distance-left:9pt;mso-wrap-distance-top:0;mso-wrap-distance-right:9pt;mso-wrap-distance-bottom:0;mso-position-horizontal:absolute;mso-position-horizontal-relative:text;mso-position-vertical:absolute;mso-position-vertical-relative:text;v-text-anchor:middle" o:gfxdata="UEsDBBQABgAIAAAAIQC2gziS/gAAAOEBAAATAAAAW0NvbnRlbnRfVHlwZXNdLnhtbJSRQU7DMBBF&#10;90jcwfIWJU67QAgl6YK0S0CoHGBkTxKLZGx5TGhvj5O2G0SRWNoz/78nu9wcxkFMGNg6quQqL6RA&#10;0s5Y6ir5vt9lD1JwBDIwOMJKHpHlpr69KfdHjyxSmriSfYz+USnWPY7AufNIadK6MEJMx9ApD/oD&#10;OlTrorhX2lFEilmcO2RdNtjC5xDF9pCuTyYBB5bi6bQ4syoJ3g9WQ0ymaiLzg5KdCXlKLjvcW893&#10;SUOqXwnz5DrgnHtJTxOsQfEKIT7DmDSUCaxw7Rqn8787ZsmRM9e2VmPeBN4uqYvTtW7jvijg9N/y&#10;JsXecLq0q+WD6m8AAAD//wMAUEsDBBQABgAIAAAAIQA4/SH/1gAAAJQBAAALAAAAX3JlbHMvLnJl&#10;bHOkkMFqwzAMhu+DvYPRfXGawxijTi+j0GvpHsDYimMaW0Yy2fr2M4PBMnrbUb/Q94l/f/hMi1qR&#10;JVI2sOt6UJgd+ZiDgffL8ekFlFSbvV0oo4EbChzGx4f9GRdb25HMsYhqlCwG5lrLq9biZkxWOiqY&#10;22YiTra2kYMu1l1tQD30/bPm3wwYN0x18gb45AdQl1tp5j/sFB2T0FQ7R0nTNEV3j6o9feQzro1i&#10;OWA14Fm+Q8a1a8+Bvu/d/dMb2JY5uiPbhG/ktn4cqGU/er3pcvwCAAD//wMAUEsDBBQABgAIAAAA&#10;IQCKxZqfqwIAAAUGAAAOAAAAZHJzL2Uyb0RvYy54bWy0VEtv2zAMvg/YfxB0X+1kSdYadYqgRYcB&#10;XRusHXpWZCkWIEsapcTJfv0o+dHHih2G7SKLIvmR/Ezy/OLQaLIX4JU1JZ2c5JQIw22lzLak3x+u&#10;P5xS4gMzFdPWiJIehacXy/fvzltXiKmtra4EEAQxvmhdSesQXJFlnteiYf7EOmFQKS00LKAI26wC&#10;1iJ6o7Npni+y1kLlwHLhPb5edUq6TPhSCh7upPQiEF1SzC2kE9K5iWe2PGfFFpirFe/TYH+RRcOU&#10;waAj1BULjOxA/QbVKA7WWxlOuG0yK6XiItWA1UzyV9Xc18yJVAuS491Ik/93sPx2vwaiqpJ+XFBi&#10;WIP/aC2F0gUKvCYgeB08QSUy1TpfoMO9W0MvebzGsg8SmvjFgsghsXsc2RWHQDg+zuen89kCfwJH&#10;3SI/W+SJ/uzJ24EPn4VtSLyUFNS2DisA2yZq2f7GB4yLDoNhDOmtVtW10joJsW/EpQayZ/jHN9tJ&#10;ctW75quturfTeT4GTm0WzRPqCyRt/hs4FhDRs0hnR2C6haMWMaY234TEX4KUTVP2Y5ZdAYxzYUJX&#10;mK9ZJbrnWNZA6OiR6kqAEVkiSyN2D/CSsAG7o7m3j64izdLonP8psc559EiRrQmjc6OMhbcANFbV&#10;R+7sB5I6aiJLG1sdsWHBdpPsHb9W2Cw3zIc1Axxd7C9cR+EOD6ltW1Lb3yipLfx86z3a40ShlpIW&#10;V0FJ/Y8dA0GJ/mJw1s4ms1ncHUmYzT9NUYDnms1zjdk1lxZ7b4KLz/F0jfZBD1cJtnnErbWKUVHF&#10;DMfYJeUBBuEydCsK9x4Xq1Uyw33hWLgx945H8MhqHIOHwyMD109MwFm7tcPaYMWrkelso6exq12w&#10;UqV5euK15xt3TWqcfi/GZfZcTlZP23v5CwAA//8DAFBLAwQUAAYACAAAACEAslAoXt0AAAAHAQAA&#10;DwAAAGRycy9kb3ducmV2LnhtbEyPQUvDQBSE74L/YXmCN7tJDbFNsykiKHirsQjettlnEtx9L2a3&#10;TfrvXU/2OMww8025nZ0VJxx9z6QgXSQgkBo2PbUK9u/PdysQPmgy2jKhgjN62FbXV6UuDE/0hqc6&#10;tCKWkC+0gi6EoZDSNx067Rc8IEXvi0enQ5RjK82op1jurFwmSS6d7ikudHrApw6b7/roFJj9lGc7&#10;Ptuf+iMbXt2OX7JPVur2Zn7cgAg4h/8w/OFHdKgi04GPZLywCuKRoOA+SUFEd/WwzkEcYmyZpyCr&#10;Ul7yV78AAAD//wMAUEsBAi0AFAAGAAgAAAAhALaDOJL+AAAA4QEAABMAAAAAAAAAAAAAAAAAAAAA&#10;AFtDb250ZW50X1R5cGVzXS54bWxQSwECLQAUAAYACAAAACEAOP0h/9YAAACUAQAACwAAAAAAAAAA&#10;AAAAAAAvAQAAX3JlbHMvLnJlbHNQSwECLQAUAAYACAAAACEAisWan6sCAAAFBgAADgAAAAAAAAAA&#10;AAAAAAAuAgAAZHJzL2Uyb0RvYy54bWxQSwECLQAUAAYACAAAACEAslAoXt0AAAAHAQAADwAAAAAA&#10;AAAAAAAAAAAFBQAAZHJzL2Rvd25yZXYueG1sUEsFBgAAAAAEAAQA8wAAAA8GAAAAAA==&#10;" adj="20421" fillcolor="#d8d8d8 [2732]" strokecolor="#d8d8d8 [2732]" strokeweight="2pt"/>
             </w:pict>
           </mc:Fallback>
         </mc:AlternateContent>
@@ -8678,7 +8773,7 @@
           </mc:Choice>
           <mc:Fallback>
             <w:pict>
-              <v:shape w14:anchorId="5EA8FAE3" id="Gerade Verbindung mit Pfeil 57" o:spid="_x0000_s1026" type="#_x0000_t32" style="position:absolute;margin-left:369.4pt;margin-top:3.55pt;width:0;height:21.6pt;flip:y;z-index:252098048;visibility:visible;mso-wrap-style:square;mso-width-percent:0;mso-height-percent:0;mso-wrap-distance-left:9pt;mso-wrap-distance-top:0;mso-wrap-distance-right:9pt;mso-wrap-distance-bottom:0;mso-position-horizontal:absolute;mso-position-horizontal-relative:text;mso-position-vertical:absolute;mso-position-vertical-relative:text;mso-width-percent:0;mso-height-percent:0;mso-width-relative:margin;mso-height-relative:margin" o:gfxdata="UEsDBBQABgAIAAAAIQC2gziS/gAAAOEBAAATAAAAW0NvbnRlbnRfVHlwZXNdLnhtbJSRQU7DMBBF&#10;90jcwfIWJU67QAgl6YK0S0CoHGBkTxKLZGx5TGhvj5O2G0SRWNoz/78nu9wcxkFMGNg6quQqL6RA&#10;0s5Y6ir5vt9lD1JwBDIwOMJKHpHlpr69KfdHjyxSmriSfYz+USnWPY7AufNIadK6MEJMx9ApD/oD&#10;OlTrorhX2lFEilmcO2RdNtjC5xDF9pCuTyYBB5bi6bQ4syoJ3g9WQ0ymaiLzg5KdCXlKLjvcW893&#10;SUOqXwnz5DrgnHtJTxOsQfEKIT7DmDSUCaxw7Rqn8787ZsmRM9e2VmPeBN4uqYvTtW7jvijg9N/y&#10;JsXecLq0q+WD6m8AAAD//wMAUEsDBBQABgAIAAAAIQA4/SH/1gAAAJQBAAALAAAAX3JlbHMvLnJl&#10;bHOkkMFqwzAMhu+DvYPRfXGawxijTi+j0GvpHsDYimMaW0Yy2fr2M4PBMnrbUb/Q94l/f/hMi1qR&#10;JVI2sOt6UJgd+ZiDgffL8ekFlFSbvV0oo4EbChzGx4f9GRdb25HMsYhqlCwG5lrLq9biZkxWOiqY&#10;22YiTra2kYMu1l1tQD30/bPm3wwYN0x18gb45AdQl1tp5j/sFB2T0FQ7R0nTNEV3j6o9feQzro1i&#10;OWA14Fm+Q8a1a8+Bvu/d/dMb2JY5uiPbhG/ktn4cqGU/er3pcvwCAAD//wMAUEsDBBQABgAIAAAA&#10;IQCy1WWA4QEAAAIEAAAOAAAAZHJzL2Uyb0RvYy54bWysU8mOEzEQvSPxD5bvpJOwDGqlM4cMzAVB&#10;xDJ3xy53W3hT2ZN0/p6yO2kQi4QQF8tLvVf1XpU3t6Oz7AiYTPAdXy2WnIGXQRnfd/zL57fPXnOW&#10;svBK2OCh42dI/Hb79MnmFFtYhyFYBciIxKf2FDs+5BzbpklyACfSIkTw9KgDOpHpiH2jUJyI3dlm&#10;vVy+ak4BVcQgISW6vZse+bbyaw0yf9A6QWa241RbrivW9VDWZrsRbY8iDkZeyhD/UIUTxlPSmepO&#10;ZMEe0fxC5YzEkILOCxlcE7Q2EqoGUrNa/qTm0yAiVC1kToqzTen/0cr3xz0yozr+8oYzLxz16B5Q&#10;KGAPgAfj1aPvmTOZ7TUYyyiKLDvF1BJy5/d4OaW4x6J/1OiYtiY+0DRUR0gjG6vh59lwGDOT06Wk&#10;2/XNi+fr2otmYihMEVO+h+BY2XQ8ZRSmH/IueE9dDTixi+O7lKkGAl4BBWx9WbMw9o1XLJ8jycpo&#10;hO8tFAEUXkKaImQqve7y2cIE/wiaXKESpzR1HmFnkR0FTZL6uppZKLJAtLF2Bi2r8j+CLrEFBnVG&#10;/xY4R9eMwecZ6IwP+LusebyWqqf4q+pJa5F9COpcG1ntoEGr/lw+RZnkH88V/v3rbr8BAAD//wMA&#10;UEsDBBQABgAIAAAAIQCKhH3+3AAAAAgBAAAPAAAAZHJzL2Rvd25yZXYueG1sTI/BTsMwEETvSP0H&#10;aytxo04bSkuIU1WVegSJlkO5ufHiBOJ1ZLtt4OtZxAFuM5rVzNtyNbhOnDHE1pOC6SQDgVR705JV&#10;8LLf3ixBxKTJ6M4TKvjECKtqdFXqwvgLPeN5l6zgEoqFVtCk1BdSxrpBp+PE90icvfngdGIbrDRB&#10;X7jcdXKWZXfS6ZZ4odE9bhqsP3Ynp+AxORvc/Xx7ay3lr+9xvzk8fSl1PR7WDyASDunvGH7wGR0q&#10;Zjr6E5koOgWLfMnoicUUBOe//qhgnuUgq1L+f6D6BgAA//8DAFBLAQItABQABgAIAAAAIQC2gziS&#10;/gAAAOEBAAATAAAAAAAAAAAAAAAAAAAAAABbQ29udGVudF9UeXBlc10ueG1sUEsBAi0AFAAGAAgA&#10;AAAhADj9If/WAAAAlAEAAAsAAAAAAAAAAAAAAAAALwEAAF9yZWxzLy5yZWxzUEsBAi0AFAAGAAgA&#10;AAAhALLVZYDhAQAAAgQAAA4AAAAAAAAAAAAAAAAALgIAAGRycy9lMm9Eb2MueG1sUEsBAi0AFAAG&#10;AAgAAAAhAIqEff7cAAAACAEAAA8AAAAAAAAAAAAAAAAAOwQAAGRycy9kb3ducmV2LnhtbFBLBQYA&#10;AAAABAAEAPMAAABEBQAAAAA=&#10;" strokecolor="black [3040]">
+              <v:shape w14:anchorId="49EC918B" id="Gerade Verbindung mit Pfeil 57" o:spid="_x0000_s1026" type="#_x0000_t32" style="position:absolute;margin-left:369.4pt;margin-top:3.55pt;width:0;height:21.6pt;flip:y;z-index:252098048;visibility:visible;mso-wrap-style:square;mso-width-percent:0;mso-height-percent:0;mso-wrap-distance-left:9pt;mso-wrap-distance-top:0;mso-wrap-distance-right:9pt;mso-wrap-distance-bottom:0;mso-position-horizontal:absolute;mso-position-horizontal-relative:text;mso-position-vertical:absolute;mso-position-vertical-relative:text;mso-width-percent:0;mso-height-percent:0;mso-width-relative:margin;mso-height-relative:margin" o:gfxdata="UEsDBBQABgAIAAAAIQC2gziS/gAAAOEBAAATAAAAW0NvbnRlbnRfVHlwZXNdLnhtbJSRQU7DMBBF&#10;90jcwfIWJU67QAgl6YK0S0CoHGBkTxKLZGx5TGhvj5O2G0SRWNoz/78nu9wcxkFMGNg6quQqL6RA&#10;0s5Y6ir5vt9lD1JwBDIwOMJKHpHlpr69KfdHjyxSmriSfYz+USnWPY7AufNIadK6MEJMx9ApD/oD&#10;OlTrorhX2lFEilmcO2RdNtjC5xDF9pCuTyYBB5bi6bQ4syoJ3g9WQ0ymaiLzg5KdCXlKLjvcW893&#10;SUOqXwnz5DrgnHtJTxOsQfEKIT7DmDSUCaxw7Rqn8787ZsmRM9e2VmPeBN4uqYvTtW7jvijg9N/y&#10;JsXecLq0q+WD6m8AAAD//wMAUEsDBBQABgAIAAAAIQA4/SH/1gAAAJQBAAALAAAAX3JlbHMvLnJl&#10;bHOkkMFqwzAMhu+DvYPRfXGawxijTi+j0GvpHsDYimMaW0Yy2fr2M4PBMnrbUb/Q94l/f/hMi1qR&#10;JVI2sOt6UJgd+ZiDgffL8ekFlFSbvV0oo4EbChzGx4f9GRdb25HMsYhqlCwG5lrLq9biZkxWOiqY&#10;22YiTra2kYMu1l1tQD30/bPm3wwYN0x18gb45AdQl1tp5j/sFB2T0FQ7R0nTNEV3j6o9feQzro1i&#10;OWA14Fm+Q8a1a8+Bvu/d/dMb2JY5uiPbhG/ktn4cqGU/er3pcvwCAAD//wMAUEsDBBQABgAIAAAA&#10;IQCy1WWA4QEAAAIEAAAOAAAAZHJzL2Uyb0RvYy54bWysU8mOEzEQvSPxD5bvpJOwDGqlM4cMzAVB&#10;xDJ3xy53W3hT2ZN0/p6yO2kQi4QQF8tLvVf1XpU3t6Oz7AiYTPAdXy2WnIGXQRnfd/zL57fPXnOW&#10;svBK2OCh42dI/Hb79MnmFFtYhyFYBciIxKf2FDs+5BzbpklyACfSIkTw9KgDOpHpiH2jUJyI3dlm&#10;vVy+ak4BVcQgISW6vZse+bbyaw0yf9A6QWa241RbrivW9VDWZrsRbY8iDkZeyhD/UIUTxlPSmepO&#10;ZMEe0fxC5YzEkILOCxlcE7Q2EqoGUrNa/qTm0yAiVC1kToqzTen/0cr3xz0yozr+8oYzLxz16B5Q&#10;KGAPgAfj1aPvmTOZ7TUYyyiKLDvF1BJy5/d4OaW4x6J/1OiYtiY+0DRUR0gjG6vh59lwGDOT06Wk&#10;2/XNi+fr2otmYihMEVO+h+BY2XQ8ZRSmH/IueE9dDTixi+O7lKkGAl4BBWx9WbMw9o1XLJ8jycpo&#10;hO8tFAEUXkKaImQqve7y2cIE/wiaXKESpzR1HmFnkR0FTZL6uppZKLJAtLF2Bi2r8j+CLrEFBnVG&#10;/xY4R9eMwecZ6IwP+LusebyWqqf4q+pJa5F9COpcG1ntoEGr/lw+RZnkH88V/v3rbr8BAAD//wMA&#10;UEsDBBQABgAIAAAAIQCKhH3+3AAAAAgBAAAPAAAAZHJzL2Rvd25yZXYueG1sTI/BTsMwEETvSP0H&#10;aytxo04bSkuIU1WVegSJlkO5ufHiBOJ1ZLtt4OtZxAFuM5rVzNtyNbhOnDHE1pOC6SQDgVR705JV&#10;8LLf3ixBxKTJ6M4TKvjECKtqdFXqwvgLPeN5l6zgEoqFVtCk1BdSxrpBp+PE90icvfngdGIbrDRB&#10;X7jcdXKWZXfS6ZZ4odE9bhqsP3Ynp+AxORvc/Xx7ay3lr+9xvzk8fSl1PR7WDyASDunvGH7wGR0q&#10;Zjr6E5koOgWLfMnoicUUBOe//qhgnuUgq1L+f6D6BgAA//8DAFBLAQItABQABgAIAAAAIQC2gziS&#10;/gAAAOEBAAATAAAAAAAAAAAAAAAAAAAAAABbQ29udGVudF9UeXBlc10ueG1sUEsBAi0AFAAGAAgA&#10;AAAhADj9If/WAAAAlAEAAAsAAAAAAAAAAAAAAAAALwEAAF9yZWxzLy5yZWxzUEsBAi0AFAAGAAgA&#10;AAAhALLVZYDhAQAAAgQAAA4AAAAAAAAAAAAAAAAALgIAAGRycy9lMm9Eb2MueG1sUEsBAi0AFAAG&#10;AAgAAAAhAIqEff7cAAAACAEAAA8AAAAAAAAAAAAAAAAAOwQAAGRycy9kb3ducmV2LnhtbFBLBQYA&#10;AAAABAAEAPMAAABEBQAAAAA=&#10;" strokecolor="black [3040]">
                 <v:stroke endarrow="block"/>
               </v:shape>
             </w:pict>
@@ -8750,7 +8845,7 @@
           </mc:Choice>
           <mc:Fallback>
             <w:pict>
-              <v:shape w14:anchorId="5D40F67A" id="Gerade Verbindung mit Pfeil 53" o:spid="_x0000_s1026" type="#_x0000_t32" style="position:absolute;margin-left:291.45pt;margin-top:6.4pt;width:0;height:21.6pt;flip:y;z-index:252066304;visibility:visible;mso-wrap-style:square;mso-width-percent:0;mso-height-percent:0;mso-wrap-distance-left:9pt;mso-wrap-distance-top:0;mso-wrap-distance-right:9pt;mso-wrap-distance-bottom:0;mso-position-horizontal:absolute;mso-position-horizontal-relative:text;mso-position-vertical:absolute;mso-position-vertical-relative:text;mso-width-percent:0;mso-height-percent:0;mso-width-relative:margin;mso-height-relative:margin" o:gfxdata="UEsDBBQABgAIAAAAIQC2gziS/gAAAOEBAAATAAAAW0NvbnRlbnRfVHlwZXNdLnhtbJSRQU7DMBBF&#10;90jcwfIWJU67QAgl6YK0S0CoHGBkTxKLZGx5TGhvj5O2G0SRWNoz/78nu9wcxkFMGNg6quQqL6RA&#10;0s5Y6ir5vt9lD1JwBDIwOMJKHpHlpr69KfdHjyxSmriSfYz+USnWPY7AufNIadK6MEJMx9ApD/oD&#10;OlTrorhX2lFEilmcO2RdNtjC5xDF9pCuTyYBB5bi6bQ4syoJ3g9WQ0ymaiLzg5KdCXlKLjvcW893&#10;SUOqXwnz5DrgnHtJTxOsQfEKIT7DmDSUCaxw7Rqn8787ZsmRM9e2VmPeBN4uqYvTtW7jvijg9N/y&#10;JsXecLq0q+WD6m8AAAD//wMAUEsDBBQABgAIAAAAIQA4/SH/1gAAAJQBAAALAAAAX3JlbHMvLnJl&#10;bHOkkMFqwzAMhu+DvYPRfXGawxijTi+j0GvpHsDYimMaW0Yy2fr2M4PBMnrbUb/Q94l/f/hMi1qR&#10;JVI2sOt6UJgd+ZiDgffL8ekFlFSbvV0oo4EbChzGx4f9GRdb25HMsYhqlCwG5lrLq9biZkxWOiqY&#10;22YiTra2kYMu1l1tQD30/bPm3wwYN0x18gb45AdQl1tp5j/sFB2T0FQ7R0nTNEV3j6o9feQzro1i&#10;OWA14Fm+Q8a1a8+Bvu/d/dMb2JY5uiPbhG/ktn4cqGU/er3pcvwCAAD//wMAUEsDBBQABgAIAAAA&#10;IQAmuuLu4AEAAAIEAAAOAAAAZHJzL2Uyb0RvYy54bWysU8mOEzEQvSPxD5bvpDsZNrXSmUMG5oIg&#10;Ypm7Y5e7Lbyp7Mny95TdSYNYJIS4WF7qvar3qry+PTnLDoDJBN/z5aLlDLwMyvih518+v332mrOU&#10;hVfCBg89P0Pit5unT9bH2MEqjMEqQEYkPnXH2PMx59g1TZIjOJEWIYKnRx3QiUxHHBqF4kjszjar&#10;tn3ZHAOqiEFCSnR7Nz3yTeXXGmT+oHWCzGzPqbZcV6zrvqzNZi26AUUcjbyUIf6hCieMp6Qz1Z3I&#10;gj2i+YXKGYkhBZ0XMrgmaG0kVA2kZtn+pObTKCJULWROirNN6f/RyveHHTKjev7ihjMvHPXoHlAo&#10;YA+Ae+PVox+YM5ntNBjLKIosO8bUEXLrd3g5pbjDov+k0TFtTXygaaiOkEZ2qoafZ8PhlJmcLiXd&#10;rl49v1nVXjQTQ2GKmPI9BMfKpucpozDDmLfBe+pqwIldHN6lTDUQ8AooYOvLmoWxb7xi+RxJVkYj&#10;/GChCKDwEtIUIVPpdZfPFib4R9DkCpU4panzCFuL7CBoktTX5cxCkQWijbUzqK3K/wi6xBYY1Bn9&#10;W+AcXTMGn2egMz7g77Lm07VUPcVfVU9ai+x9UOfayGoHDVr15/IpyiT/eK7w71938w0AAP//AwBQ&#10;SwMEFAAGAAgAAAAhAAj2JCvcAAAACQEAAA8AAABkcnMvZG93bnJldi54bWxMj0FPAjEQhe8m/odm&#10;TLxJ10UIrNslhISjJoAHuZXt0F3dTjdtgdVf7xAPepuZ9/Lme+VicJ04Y4itJwWPowwEUu1NS1bB&#10;2279MAMRkyajO0+o4AsjLKrbm1IXxl9og+dtsoJDKBZaQZNSX0gZ6wadjiPfI7F29MHpxGuw0gR9&#10;4XDXyTzLptLplvhDo3tcNVh/bk9OwUtyNrj5ZP1kLY33H3G3en/9Vur+blg+g0g4pD8zXPEZHSpm&#10;OvgTmSg6BZNZPmcrCzlXYMPv4cDDNANZlfJ/g+oHAAD//wMAUEsBAi0AFAAGAAgAAAAhALaDOJL+&#10;AAAA4QEAABMAAAAAAAAAAAAAAAAAAAAAAFtDb250ZW50X1R5cGVzXS54bWxQSwECLQAUAAYACAAA&#10;ACEAOP0h/9YAAACUAQAACwAAAAAAAAAAAAAAAAAvAQAAX3JlbHMvLnJlbHNQSwECLQAUAAYACAAA&#10;ACEAJrri7uABAAACBAAADgAAAAAAAAAAAAAAAAAuAgAAZHJzL2Uyb0RvYy54bWxQSwECLQAUAAYA&#10;CAAAACEACPYkK9wAAAAJAQAADwAAAAAAAAAAAAAAAAA6BAAAZHJzL2Rvd25yZXYueG1sUEsFBgAA&#10;AAAEAAQA8wAAAEMFAAAAAA==&#10;" strokecolor="black [3040]">
+              <v:shape w14:anchorId="4C58465F" id="Gerade Verbindung mit Pfeil 53" o:spid="_x0000_s1026" type="#_x0000_t32" style="position:absolute;margin-left:291.45pt;margin-top:6.4pt;width:0;height:21.6pt;flip:y;z-index:252066304;visibility:visible;mso-wrap-style:square;mso-width-percent:0;mso-height-percent:0;mso-wrap-distance-left:9pt;mso-wrap-distance-top:0;mso-wrap-distance-right:9pt;mso-wrap-distance-bottom:0;mso-position-horizontal:absolute;mso-position-horizontal-relative:text;mso-position-vertical:absolute;mso-position-vertical-relative:text;mso-width-percent:0;mso-height-percent:0;mso-width-relative:margin;mso-height-relative:margin" o:gfxdata="UEsDBBQABgAIAAAAIQC2gziS/gAAAOEBAAATAAAAW0NvbnRlbnRfVHlwZXNdLnhtbJSRQU7DMBBF&#10;90jcwfIWJU67QAgl6YK0S0CoHGBkTxKLZGx5TGhvj5O2G0SRWNoz/78nu9wcxkFMGNg6quQqL6RA&#10;0s5Y6ir5vt9lD1JwBDIwOMJKHpHlpr69KfdHjyxSmriSfYz+USnWPY7AufNIadK6MEJMx9ApD/oD&#10;OlTrorhX2lFEilmcO2RdNtjC5xDF9pCuTyYBB5bi6bQ4syoJ3g9WQ0ymaiLzg5KdCXlKLjvcW893&#10;SUOqXwnz5DrgnHtJTxOsQfEKIT7DmDSUCaxw7Rqn8787ZsmRM9e2VmPeBN4uqYvTtW7jvijg9N/y&#10;JsXecLq0q+WD6m8AAAD//wMAUEsDBBQABgAIAAAAIQA4/SH/1gAAAJQBAAALAAAAX3JlbHMvLnJl&#10;bHOkkMFqwzAMhu+DvYPRfXGawxijTi+j0GvpHsDYimMaW0Yy2fr2M4PBMnrbUb/Q94l/f/hMi1qR&#10;JVI2sOt6UJgd+ZiDgffL8ekFlFSbvV0oo4EbChzGx4f9GRdb25HMsYhqlCwG5lrLq9biZkxWOiqY&#10;22YiTra2kYMu1l1tQD30/bPm3wwYN0x18gb45AdQl1tp5j/sFB2T0FQ7R0nTNEV3j6o9feQzro1i&#10;OWA14Fm+Q8a1a8+Bvu/d/dMb2JY5uiPbhG/ktn4cqGU/er3pcvwCAAD//wMAUEsDBBQABgAIAAAA&#10;IQAmuuLu4AEAAAIEAAAOAAAAZHJzL2Uyb0RvYy54bWysU8mOEzEQvSPxD5bvpDsZNrXSmUMG5oIg&#10;Ypm7Y5e7Lbyp7Mny95TdSYNYJIS4WF7qvar3qry+PTnLDoDJBN/z5aLlDLwMyvih518+v332mrOU&#10;hVfCBg89P0Pit5unT9bH2MEqjMEqQEYkPnXH2PMx59g1TZIjOJEWIYKnRx3QiUxHHBqF4kjszjar&#10;tn3ZHAOqiEFCSnR7Nz3yTeXXGmT+oHWCzGzPqbZcV6zrvqzNZi26AUUcjbyUIf6hCieMp6Qz1Z3I&#10;gj2i+YXKGYkhBZ0XMrgmaG0kVA2kZtn+pObTKCJULWROirNN6f/RyveHHTKjev7ihjMvHPXoHlAo&#10;YA+Ae+PVox+YM5ntNBjLKIosO8bUEXLrd3g5pbjDov+k0TFtTXygaaiOkEZ2qoafZ8PhlJmcLiXd&#10;rl49v1nVXjQTQ2GKmPI9BMfKpucpozDDmLfBe+pqwIldHN6lTDUQ8AooYOvLmoWxb7xi+RxJVkYj&#10;/GChCKDwEtIUIVPpdZfPFib4R9DkCpU4panzCFuL7CBoktTX5cxCkQWijbUzqK3K/wi6xBYY1Bn9&#10;W+AcXTMGn2egMz7g77Lm07VUPcVfVU9ai+x9UOfayGoHDVr15/IpyiT/eK7w71938w0AAP//AwBQ&#10;SwMEFAAGAAgAAAAhAAj2JCvcAAAACQEAAA8AAABkcnMvZG93bnJldi54bWxMj0FPAjEQhe8m/odm&#10;TLxJ10UIrNslhISjJoAHuZXt0F3dTjdtgdVf7xAPepuZ9/Lme+VicJ04Y4itJwWPowwEUu1NS1bB&#10;2279MAMRkyajO0+o4AsjLKrbm1IXxl9og+dtsoJDKBZaQZNSX0gZ6wadjiPfI7F29MHpxGuw0gR9&#10;4XDXyTzLptLplvhDo3tcNVh/bk9OwUtyNrj5ZP1kLY33H3G3en/9Vur+blg+g0g4pD8zXPEZHSpm&#10;OvgTmSg6BZNZPmcrCzlXYMPv4cDDNANZlfJ/g+oHAAD//wMAUEsBAi0AFAAGAAgAAAAhALaDOJL+&#10;AAAA4QEAABMAAAAAAAAAAAAAAAAAAAAAAFtDb250ZW50X1R5cGVzXS54bWxQSwECLQAUAAYACAAA&#10;ACEAOP0h/9YAAACUAQAACwAAAAAAAAAAAAAAAAAvAQAAX3JlbHMvLnJlbHNQSwECLQAUAAYACAAA&#10;ACEAJrri7uABAAACBAAADgAAAAAAAAAAAAAAAAAuAgAAZHJzL2Uyb0RvYy54bWxQSwECLQAUAAYA&#10;CAAAACEACPYkK9wAAAAJAQAADwAAAAAAAAAAAAAAAAA6BAAAZHJzL2Rvd25yZXYueG1sUEsFBgAA&#10;AAAEAAQA8wAAAEMFAAAAAA==&#10;" strokecolor="black [3040]">
                 <v:stroke endarrow="block"/>
               </v:shape>
             </w:pict>
@@ -8816,7 +8911,7 @@
           </mc:Choice>
           <mc:Fallback>
             <w:pict>
-              <v:shape w14:anchorId="696C1EF8" id="Gerade Verbindung mit Pfeil 39" o:spid="_x0000_s1026" type="#_x0000_t32" style="position:absolute;margin-left:46.85pt;margin-top:4.25pt;width:0;height:21.6pt;flip:y;z-index:251932160;visibility:visible;mso-wrap-style:square;mso-wrap-distance-left:9pt;mso-wrap-distance-top:0;mso-wrap-distance-right:9pt;mso-wrap-distance-bottom:0;mso-position-horizontal:absolute;mso-position-horizontal-relative:text;mso-position-vertical:absolute;mso-position-vertical-relative:text" o:gfxdata="UEsDBBQABgAIAAAAIQC2gziS/gAAAOEBAAATAAAAW0NvbnRlbnRfVHlwZXNdLnhtbJSRQU7DMBBF&#10;90jcwfIWJU67QAgl6YK0S0CoHGBkTxKLZGx5TGhvj5O2G0SRWNoz/78nu9wcxkFMGNg6quQqL6RA&#10;0s5Y6ir5vt9lD1JwBDIwOMJKHpHlpr69KfdHjyxSmriSfYz+USnWPY7AufNIadK6MEJMx9ApD/oD&#10;OlTrorhX2lFEilmcO2RdNtjC5xDF9pCuTyYBB5bi6bQ4syoJ3g9WQ0ymaiLzg5KdCXlKLjvcW893&#10;SUOqXwnz5DrgnHtJTxOsQfEKIT7DmDSUCaxw7Rqn8787ZsmRM9e2VmPeBN4uqYvTtW7jvijg9N/y&#10;JsXecLq0q+WD6m8AAAD//wMAUEsDBBQABgAIAAAAIQA4/SH/1gAAAJQBAAALAAAAX3JlbHMvLnJl&#10;bHOkkMFqwzAMhu+DvYPRfXGawxijTi+j0GvpHsDYimMaW0Yy2fr2M4PBMnrbUb/Q94l/f/hMi1qR&#10;JVI2sOt6UJgd+ZiDgffL8ekFlFSbvV0oo4EbChzGx4f9GRdb25HMsYhqlCwG5lrLq9biZkxWOiqY&#10;22YiTra2kYMu1l1tQD30/bPm3wwYN0x18gb45AdQl1tp5j/sFB2T0FQ7R0nTNEV3j6o9feQzro1i&#10;OWA14Fm+Q8a1a8+Bvu/d/dMb2JY5uiPbhG/ktn4cqGU/er3pcvwCAAD//wMAUEsDBBQABgAIAAAA&#10;IQDvaiWI4QEAAAIEAAAOAAAAZHJzL2Uyb0RvYy54bWysU8mOEzEQvSPxD5bvpDsZxNJKZw4ZmAuC&#10;iGXujl3utvCmsifL31N2Jw1ikRDiYnmp96req/L69uQsOwAmE3zPl4uWM/AyKOOHnn/5/PbZK85S&#10;Fl4JGzz0/AyJ326ePlkfYwerMAarABmR+NQdY8/HnGPXNEmO4ERahAieHnVAJzIdcWgUiiOxO9us&#10;2vZFcwyoIgYJKdHt3fTIN5Vfa5D5g9YJMrM9p9pyXbGu+7I2m7XoBhRxNPJShviHKpwwnpLOVHci&#10;C/aI5hcqZySGFHReyOCaoLWRUDWQmmX7k5pPo4hQtZA5Kc42pf9HK98fdsiM6vnNa868cNSje0Ch&#10;gD0A7o1Xj35gzmS202Asoyiy7BhTR8it3+HllOIOi/6TRse0NfGBpqE6QhrZqRp+ng2HU2ZyupR0&#10;u3r5/GZVe9FMDIUpYsr3EBwrm56njMIMY94G76mrASd2cXiXMtVAwCuggK0vaxbGvvGK5XMkWRmN&#10;8IOFIoDCS0hThEyl110+W5jgH0GTK1TilKbOI2wtsoOgSVJflzMLRRaINtbOoLYq/yPoEltgUGf0&#10;b4FzdM0YfJ6BzviAv8uaT9dS9RR/VT1pLbL3QZ1rI6sdNGjVn8unKJP847nCv3/dzTcAAAD//wMA&#10;UEsDBBQABgAIAAAAIQBAE4Y12gAAAAYBAAAPAAAAZHJzL2Rvd25yZXYueG1sTI7BTsMwEETvSP0H&#10;aytxo05bQtuQTVVV6hEkWg5wc+PFCcTryHbbwNdjuMBxNKM3r1wPthNn8qF1jDCdZCCIa6dbNgjP&#10;h93NEkSIirXqHBPCJwVYV6OrUhXaXfiJzvtoRIJwKBRCE2NfSBnqhqwKE9cTp+7Neatiit5I7dUl&#10;wW0nZ1l2J61qOT00qqdtQ/XH/mQRHqI13q7y3a0xPH99D4fty+MX4vV42NyDiDTEvzH86Cd1qJLT&#10;0Z1YB9EhrOaLtERY5iBS/RuPCPl0AbIq5X/96hsAAP//AwBQSwECLQAUAAYACAAAACEAtoM4kv4A&#10;AADhAQAAEwAAAAAAAAAAAAAAAAAAAAAAW0NvbnRlbnRfVHlwZXNdLnhtbFBLAQItABQABgAIAAAA&#10;IQA4/SH/1gAAAJQBAAALAAAAAAAAAAAAAAAAAC8BAABfcmVscy8ucmVsc1BLAQItABQABgAIAAAA&#10;IQDvaiWI4QEAAAIEAAAOAAAAAAAAAAAAAAAAAC4CAABkcnMvZTJvRG9jLnhtbFBLAQItABQABgAI&#10;AAAAIQBAE4Y12gAAAAYBAAAPAAAAAAAAAAAAAAAAADsEAABkcnMvZG93bnJldi54bWxQSwUGAAAA&#10;AAQABADzAAAAQgUAAAAA&#10;" strokecolor="black [3040]">
+              <v:shape w14:anchorId="32CF724A" id="Gerade Verbindung mit Pfeil 39" o:spid="_x0000_s1026" type="#_x0000_t32" style="position:absolute;margin-left:46.85pt;margin-top:4.25pt;width:0;height:21.6pt;flip:y;z-index:251932160;visibility:visible;mso-wrap-style:square;mso-wrap-distance-left:9pt;mso-wrap-distance-top:0;mso-wrap-distance-right:9pt;mso-wrap-distance-bottom:0;mso-position-horizontal:absolute;mso-position-horizontal-relative:text;mso-position-vertical:absolute;mso-position-vertical-relative:text" o:gfxdata="UEsDBBQABgAIAAAAIQC2gziS/gAAAOEBAAATAAAAW0NvbnRlbnRfVHlwZXNdLnhtbJSRQU7DMBBF&#10;90jcwfIWJU67QAgl6YK0S0CoHGBkTxKLZGx5TGhvj5O2G0SRWNoz/78nu9wcxkFMGNg6quQqL6RA&#10;0s5Y6ir5vt9lD1JwBDIwOMJKHpHlpr69KfdHjyxSmriSfYz+USnWPY7AufNIadK6MEJMx9ApD/oD&#10;OlTrorhX2lFEilmcO2RdNtjC5xDF9pCuTyYBB5bi6bQ4syoJ3g9WQ0ymaiLzg5KdCXlKLjvcW893&#10;SUOqXwnz5DrgnHtJTxOsQfEKIT7DmDSUCaxw7Rqn8787ZsmRM9e2VmPeBN4uqYvTtW7jvijg9N/y&#10;JsXecLq0q+WD6m8AAAD//wMAUEsDBBQABgAIAAAAIQA4/SH/1gAAAJQBAAALAAAAX3JlbHMvLnJl&#10;bHOkkMFqwzAMhu+DvYPRfXGawxijTi+j0GvpHsDYimMaW0Yy2fr2M4PBMnrbUb/Q94l/f/hMi1qR&#10;JVI2sOt6UJgd+ZiDgffL8ekFlFSbvV0oo4EbChzGx4f9GRdb25HMsYhqlCwG5lrLq9biZkxWOiqY&#10;22YiTra2kYMu1l1tQD30/bPm3wwYN0x18gb45AdQl1tp5j/sFB2T0FQ7R0nTNEV3j6o9feQzro1i&#10;OWA14Fm+Q8a1a8+Bvu/d/dMb2JY5uiPbhG/ktn4cqGU/er3pcvwCAAD//wMAUEsDBBQABgAIAAAA&#10;IQDvaiWI4QEAAAIEAAAOAAAAZHJzL2Uyb0RvYy54bWysU8mOEzEQvSPxD5bvpDsZxNJKZw4ZmAuC&#10;iGXujl3utvCmsifL31N2Jw1ikRDiYnmp96req/L69uQsOwAmE3zPl4uWM/AyKOOHnn/5/PbZK85S&#10;Fl4JGzz0/AyJ326ePlkfYwerMAarABmR+NQdY8/HnGPXNEmO4ERahAieHnVAJzIdcWgUiiOxO9us&#10;2vZFcwyoIgYJKdHt3fTIN5Vfa5D5g9YJMrM9p9pyXbGu+7I2m7XoBhRxNPJShviHKpwwnpLOVHci&#10;C/aI5hcqZySGFHReyOCaoLWRUDWQmmX7k5pPo4hQtZA5Kc42pf9HK98fdsiM6vnNa868cNSje0Ch&#10;gD0A7o1Xj35gzmS202Asoyiy7BhTR8it3+HllOIOi/6TRse0NfGBpqE6QhrZqRp+ng2HU2ZyupR0&#10;u3r5/GZVe9FMDIUpYsr3EBwrm56njMIMY94G76mrASd2cXiXMtVAwCuggK0vaxbGvvGK5XMkWRmN&#10;8IOFIoDCS0hThEyl110+W5jgH0GTK1TilKbOI2wtsoOgSVJflzMLRRaINtbOoLYq/yPoEltgUGf0&#10;b4FzdM0YfJ6BzviAv8uaT9dS9RR/VT1pLbL3QZ1rI6sdNGjVn8unKJP847nCv3/dzTcAAAD//wMA&#10;UEsDBBQABgAIAAAAIQBAE4Y12gAAAAYBAAAPAAAAZHJzL2Rvd25yZXYueG1sTI7BTsMwEETvSP0H&#10;aytxo05bQtuQTVVV6hEkWg5wc+PFCcTryHbbwNdjuMBxNKM3r1wPthNn8qF1jDCdZCCIa6dbNgjP&#10;h93NEkSIirXqHBPCJwVYV6OrUhXaXfiJzvtoRIJwKBRCE2NfSBnqhqwKE9cTp+7Neatiit5I7dUl&#10;wW0nZ1l2J61qOT00qqdtQ/XH/mQRHqI13q7y3a0xPH99D4fty+MX4vV42NyDiDTEvzH86Cd1qJLT&#10;0Z1YB9EhrOaLtERY5iBS/RuPCPl0AbIq5X/96hsAAP//AwBQSwECLQAUAAYACAAAACEAtoM4kv4A&#10;AADhAQAAEwAAAAAAAAAAAAAAAAAAAAAAW0NvbnRlbnRfVHlwZXNdLnhtbFBLAQItABQABgAIAAAA&#10;IQA4/SH/1gAAAJQBAAALAAAAAAAAAAAAAAAAAC8BAABfcmVscy8ucmVsc1BLAQItABQABgAIAAAA&#10;IQDvaiWI4QEAAAIEAAAOAAAAAAAAAAAAAAAAAC4CAABkcnMvZTJvRG9jLnhtbFBLAQItABQABgAI&#10;AAAAIQBAE4Y12gAAAAYBAAAPAAAAAAAAAAAAAAAAADsEAABkcnMvZG93bnJldi54bWxQSwUGAAAA&#10;AAQABADzAAAAQgUAAAAA&#10;" strokecolor="black [3040]">
                 <v:stroke endarrow="block"/>
               </v:shape>
             </w:pict>
@@ -8888,7 +8983,7 @@
           </mc:Choice>
           <mc:Fallback>
             <w:pict>
-              <v:shape w14:anchorId="0F79CEB8" id="Gerade Verbindung mit Pfeil 43" o:spid="_x0000_s1026" type="#_x0000_t32" style="position:absolute;margin-left:130.9pt;margin-top:5pt;width:0;height:21.6pt;flip:y;z-index:251984384;visibility:visible;mso-wrap-style:square;mso-width-percent:0;mso-height-percent:0;mso-wrap-distance-left:9pt;mso-wrap-distance-top:0;mso-wrap-distance-right:9pt;mso-wrap-distance-bottom:0;mso-position-horizontal:absolute;mso-position-horizontal-relative:text;mso-position-vertical:absolute;mso-position-vertical-relative:text;mso-width-percent:0;mso-height-percent:0;mso-width-relative:margin;mso-height-relative:margin" o:gfxdata="UEsDBBQABgAIAAAAIQC2gziS/gAAAOEBAAATAAAAW0NvbnRlbnRfVHlwZXNdLnhtbJSRQU7DMBBF&#10;90jcwfIWJU67QAgl6YK0S0CoHGBkTxKLZGx5TGhvj5O2G0SRWNoz/78nu9wcxkFMGNg6quQqL6RA&#10;0s5Y6ir5vt9lD1JwBDIwOMJKHpHlpr69KfdHjyxSmriSfYz+USnWPY7AufNIadK6MEJMx9ApD/oD&#10;OlTrorhX2lFEilmcO2RdNtjC5xDF9pCuTyYBB5bi6bQ4syoJ3g9WQ0ymaiLzg5KdCXlKLjvcW893&#10;SUOqXwnz5DrgnHtJTxOsQfEKIT7DmDSUCaxw7Rqn8787ZsmRM9e2VmPeBN4uqYvTtW7jvijg9N/y&#10;JsXecLq0q+WD6m8AAAD//wMAUEsDBBQABgAIAAAAIQA4/SH/1gAAAJQBAAALAAAAX3JlbHMvLnJl&#10;bHOkkMFqwzAMhu+DvYPRfXGawxijTi+j0GvpHsDYimMaW0Yy2fr2M4PBMnrbUb/Q94l/f/hMi1qR&#10;JVI2sOt6UJgd+ZiDgffL8ekFlFSbvV0oo4EbChzGx4f9GRdb25HMsYhqlCwG5lrLq9biZkxWOiqY&#10;22YiTra2kYMu1l1tQD30/bPm3wwYN0x18gb45AdQl1tp5j/sFB2T0FQ7R0nTNEV3j6o9feQzro1i&#10;OWA14Fm+Q8a1a8+Bvu/d/dMb2JY5uiPbhG/ktn4cqGU/er3pcvwCAAD//wMAUEsDBBQABgAIAAAA&#10;IQAKDZk+4QEAAAIEAAAOAAAAZHJzL2Uyb0RvYy54bWysU8mOEzEQvSPxD5bvpDuZEaAonTlkYC4I&#10;Ipa5O3a528Kbyp6k8/eU3UmDWCSEuFhe6r2q96q8uRudZUfAZILv+HLRcgZeBmV83/Evn9++eM1Z&#10;ysIrYYOHjp8h8bvt82ebU1zDKgzBKkBGJD6tT7HjQ85x3TRJDuBEWoQInh51QCcyHbFvFIoTsTvb&#10;rNr2ZXMKqCIGCSnR7f30yLeVX2uQ+YPWCTKzHafacl2xroeyNtuNWPco4mDkpQzxD1U4YTwlnanu&#10;RRbsCc0vVM5IDCnovJDBNUFrI6FqIDXL9ic1nwYRoWohc1KcbUr/j1a+P+6RGdXx2xvOvHDUowdA&#10;oYA9Ah6MV0++Z85kttdgLKMosuwU05qQO7/HyynFPRb9o0bHtDXxkaahOkIa2VgNP8+Gw5iZnC4l&#10;3a5e3d6sai+aiaEwRUz5AYJjZdPxlFGYfsi74D11NeDELo7vUqYaCHgFFLD1Zc3C2DdesXyOJCuj&#10;Eb63UARQeAlpipCp9LrLZwsT/CNocoVKnNLUeYSdRXYUNEnq63JmocgC0cbaGdRW5X8EXWILDOqM&#10;/i1wjq4Zg88z0Bkf8HdZ83gtVU/xV9WT1iL7ENS5NrLaQYNW/bl8ijLJP54r/PvX3X4DAAD//wMA&#10;UEsDBBQABgAIAAAAIQBu5nF73QAAAAkBAAAPAAAAZHJzL2Rvd25yZXYueG1sTI9BTwIxEIXvJv6H&#10;Zki8SZdFCK7bJYaEoyaAB7mV7dhd2U43bYHVX+8QD3qc917efK9cDq4TZwyx9aRgMs5AINXetGQV&#10;vO3W9wsQMWkyuvOECr4wwrK6vSl1YfyFNnjeJiu4hGKhFTQp9YWUsW7Q6Tj2PRJ7Hz44nfgMVpqg&#10;L1zuOpln2Vw63RJ/aHSPqwbr4/bkFLwkZ4N7nK0frKXp/jPuVu+v30rdjYbnJxAJh/QXhis+o0PF&#10;TAd/IhNFpyCfTxg9sZHxJg78CgcFs2kOsirl/wXVDwAAAP//AwBQSwECLQAUAAYACAAAACEAtoM4&#10;kv4AAADhAQAAEwAAAAAAAAAAAAAAAAAAAAAAW0NvbnRlbnRfVHlwZXNdLnhtbFBLAQItABQABgAI&#10;AAAAIQA4/SH/1gAAAJQBAAALAAAAAAAAAAAAAAAAAC8BAABfcmVscy8ucmVsc1BLAQItABQABgAI&#10;AAAAIQAKDZk+4QEAAAIEAAAOAAAAAAAAAAAAAAAAAC4CAABkcnMvZTJvRG9jLnhtbFBLAQItABQA&#10;BgAIAAAAIQBu5nF73QAAAAkBAAAPAAAAAAAAAAAAAAAAADsEAABkcnMvZG93bnJldi54bWxQSwUG&#10;AAAAAAQABADzAAAARQUAAAAA&#10;" strokecolor="black [3040]">
+              <v:shape w14:anchorId="3A5EF90F" id="Gerade Verbindung mit Pfeil 43" o:spid="_x0000_s1026" type="#_x0000_t32" style="position:absolute;margin-left:130.9pt;margin-top:5pt;width:0;height:21.6pt;flip:y;z-index:251984384;visibility:visible;mso-wrap-style:square;mso-width-percent:0;mso-height-percent:0;mso-wrap-distance-left:9pt;mso-wrap-distance-top:0;mso-wrap-distance-right:9pt;mso-wrap-distance-bottom:0;mso-position-horizontal:absolute;mso-position-horizontal-relative:text;mso-position-vertical:absolute;mso-position-vertical-relative:text;mso-width-percent:0;mso-height-percent:0;mso-width-relative:margin;mso-height-relative:margin" o:gfxdata="UEsDBBQABgAIAAAAIQC2gziS/gAAAOEBAAATAAAAW0NvbnRlbnRfVHlwZXNdLnhtbJSRQU7DMBBF&#10;90jcwfIWJU67QAgl6YK0S0CoHGBkTxKLZGx5TGhvj5O2G0SRWNoz/78nu9wcxkFMGNg6quQqL6RA&#10;0s5Y6ir5vt9lD1JwBDIwOMJKHpHlpr69KfdHjyxSmriSfYz+USnWPY7AufNIadK6MEJMx9ApD/oD&#10;OlTrorhX2lFEilmcO2RdNtjC5xDF9pCuTyYBB5bi6bQ4syoJ3g9WQ0ymaiLzg5KdCXlKLjvcW893&#10;SUOqXwnz5DrgnHtJTxOsQfEKIT7DmDSUCaxw7Rqn8787ZsmRM9e2VmPeBN4uqYvTtW7jvijg9N/y&#10;JsXecLq0q+WD6m8AAAD//wMAUEsDBBQABgAIAAAAIQA4/SH/1gAAAJQBAAALAAAAX3JlbHMvLnJl&#10;bHOkkMFqwzAMhu+DvYPRfXGawxijTi+j0GvpHsDYimMaW0Yy2fr2M4PBMnrbUb/Q94l/f/hMi1qR&#10;JVI2sOt6UJgd+ZiDgffL8ekFlFSbvV0oo4EbChzGx4f9GRdb25HMsYhqlCwG5lrLq9biZkxWOiqY&#10;22YiTra2kYMu1l1tQD30/bPm3wwYN0x18gb45AdQl1tp5j/sFB2T0FQ7R0nTNEV3j6o9feQzro1i&#10;OWA14Fm+Q8a1a8+Bvu/d/dMb2JY5uiPbhG/ktn4cqGU/er3pcvwCAAD//wMAUEsDBBQABgAIAAAA&#10;IQAKDZk+4QEAAAIEAAAOAAAAZHJzL2Uyb0RvYy54bWysU8mOEzEQvSPxD5bvpDuZEaAonTlkYC4I&#10;Ipa5O3a528Kbyp6k8/eU3UmDWCSEuFhe6r2q96q8uRudZUfAZILv+HLRcgZeBmV83/Evn9++eM1Z&#10;ysIrYYOHjp8h8bvt82ebU1zDKgzBKkBGJD6tT7HjQ85x3TRJDuBEWoQInh51QCcyHbFvFIoTsTvb&#10;rNr2ZXMKqCIGCSnR7f30yLeVX2uQ+YPWCTKzHafacl2xroeyNtuNWPco4mDkpQzxD1U4YTwlnanu&#10;RRbsCc0vVM5IDCnovJDBNUFrI6FqIDXL9ic1nwYRoWohc1KcbUr/j1a+P+6RGdXx2xvOvHDUowdA&#10;oYA9Ah6MV0++Z85kttdgLKMosuwU05qQO7/HyynFPRb9o0bHtDXxkaahOkIa2VgNP8+Gw5iZnC4l&#10;3a5e3d6sai+aiaEwRUz5AYJjZdPxlFGYfsi74D11NeDELo7vUqYaCHgFFLD1Zc3C2DdesXyOJCuj&#10;Eb63UARQeAlpipCp9LrLZwsT/CNocoVKnNLUeYSdRXYUNEnq63JmocgC0cbaGdRW5X8EXWILDOqM&#10;/i1wjq4Zg88z0Bkf8HdZ83gtVU/xV9WT1iL7ENS5NrLaQYNW/bl8ijLJP54r/PvX3X4DAAD//wMA&#10;UEsDBBQABgAIAAAAIQBu5nF73QAAAAkBAAAPAAAAZHJzL2Rvd25yZXYueG1sTI9BTwIxEIXvJv6H&#10;Zki8SZdFCK7bJYaEoyaAB7mV7dhd2U43bYHVX+8QD3qc917efK9cDq4TZwyx9aRgMs5AINXetGQV&#10;vO3W9wsQMWkyuvOECr4wwrK6vSl1YfyFNnjeJiu4hGKhFTQp9YWUsW7Q6Tj2PRJ7Hz44nfgMVpqg&#10;L1zuOpln2Vw63RJ/aHSPqwbr4/bkFLwkZ4N7nK0frKXp/jPuVu+v30rdjYbnJxAJh/QXhis+o0PF&#10;TAd/IhNFpyCfTxg9sZHxJg78CgcFs2kOsirl/wXVDwAAAP//AwBQSwECLQAUAAYACAAAACEAtoM4&#10;kv4AAADhAQAAEwAAAAAAAAAAAAAAAAAAAAAAW0NvbnRlbnRfVHlwZXNdLnhtbFBLAQItABQABgAI&#10;AAAAIQA4/SH/1gAAAJQBAAALAAAAAAAAAAAAAAAAAC8BAABfcmVscy8ucmVsc1BLAQItABQABgAI&#10;AAAAIQAKDZk+4QEAAAIEAAAOAAAAAAAAAAAAAAAAAC4CAABkcnMvZTJvRG9jLnhtbFBLAQItABQA&#10;BgAIAAAAIQBu5nF73QAAAAkBAAAPAAAAAAAAAAAAAAAAADsEAABkcnMvZG93bnJldi54bWxQSwUG&#10;AAAAAAQABADzAAAARQUAAAAA&#10;" strokecolor="black [3040]">
                 <v:stroke endarrow="block"/>
               </v:shape>
             </w:pict>
@@ -8954,7 +9049,7 @@
           </mc:Choice>
           <mc:Fallback>
             <w:pict>
-              <v:shape w14:anchorId="58017275" id="Gerade Verbindung mit Pfeil 49" o:spid="_x0000_s1026" type="#_x0000_t32" style="position:absolute;margin-left:213.05pt;margin-top:5.95pt;width:0;height:21.6pt;flip:y;z-index:252034560;visibility:visible;mso-wrap-style:square;mso-wrap-distance-left:9pt;mso-wrap-distance-top:0;mso-wrap-distance-right:9pt;mso-wrap-distance-bottom:0;mso-position-horizontal:absolute;mso-position-horizontal-relative:text;mso-position-vertical:absolute;mso-position-vertical-relative:text" o:gfxdata="UEsDBBQABgAIAAAAIQC2gziS/gAAAOEBAAATAAAAW0NvbnRlbnRfVHlwZXNdLnhtbJSRQU7DMBBF&#10;90jcwfIWJU67QAgl6YK0S0CoHGBkTxKLZGx5TGhvj5O2G0SRWNoz/78nu9wcxkFMGNg6quQqL6RA&#10;0s5Y6ir5vt9lD1JwBDIwOMJKHpHlpr69KfdHjyxSmriSfYz+USnWPY7AufNIadK6MEJMx9ApD/oD&#10;OlTrorhX2lFEilmcO2RdNtjC5xDF9pCuTyYBB5bi6bQ4syoJ3g9WQ0ymaiLzg5KdCXlKLjvcW893&#10;SUOqXwnz5DrgnHtJTxOsQfEKIT7DmDSUCaxw7Rqn8787ZsmRM9e2VmPeBN4uqYvTtW7jvijg9N/y&#10;JsXecLq0q+WD6m8AAAD//wMAUEsDBBQABgAIAAAAIQA4/SH/1gAAAJQBAAALAAAAX3JlbHMvLnJl&#10;bHOkkMFqwzAMhu+DvYPRfXGawxijTi+j0GvpHsDYimMaW0Yy2fr2M4PBMnrbUb/Q94l/f/hMi1qR&#10;JVI2sOt6UJgd+ZiDgffL8ekFlFSbvV0oo4EbChzGx4f9GRdb25HMsYhqlCwG5lrLq9biZkxWOiqY&#10;22YiTra2kYMu1l1tQD30/bPm3wwYN0x18gb45AdQl1tp5j/sFB2T0FQ7R0nTNEV3j6o9feQzro1i&#10;OWA14Fm+Q8a1a8+Bvu/d/dMb2JY5uiPbhG/ktn4cqGU/er3pcvwCAAD//wMAUEsDBBQABgAIAAAA&#10;IQDoZdTU4QEAAAIEAAAOAAAAZHJzL2Uyb0RvYy54bWysU8mOEzEQvSPxD5bvpDthxBKlM4cMzAVB&#10;xDJ3xy53W3hT2ZN0/p6yO2kQi4QQF8tLvVf1XpU3t6Oz7AiYTPAdXy5azsDLoIzvO/7l89tnrzhL&#10;WXglbPDQ8TMkfrt9+mRzimtYhSFYBciIxKf1KXZ8yDmumybJAZxIixDB06MO6ESmI/aNQnEidmeb&#10;Vdu+aE4BVcQgISW6vZse+bbyaw0yf9A6QWa241RbrivW9VDWZrsR6x5FHIy8lCH+oQonjKekM9Wd&#10;yII9ovmFyhmJIQWdFzK4JmhtJFQNpGbZ/qTm0yAiVC1kToqzTen/0cr3xz0yozp+85ozLxz16B5Q&#10;KGAPgAfj1aPvmTOZ7TUYyyiKLDvFtCbkzu/xckpxj0X/qNExbU18oGmojpBGNlbDz7PhMGYmp0tJ&#10;t6uXN89XtRfNxFCYIqZ8D8Gxsul4yihMP+Rd8J66GnBiF8d3KVMNBLwCCtj6smZh7BuvWD5HkpXR&#10;CN9bKAIovIQ0RchUet3ls4UJ/hE0uUIlTmnqPMLOIjsKmiT1dTmzUGSBaGPtDGqr8j+CLrEFBnVG&#10;/xY4R9eMwecZ6IwP+LusebyWqqf4q+pJa5F9COpcG1ntoEGr/lw+RZnkH88V/v3rbr8BAAD//wMA&#10;UEsDBBQABgAIAAAAIQCI5Ce73QAAAAkBAAAPAAAAZHJzL2Rvd25yZXYueG1sTI/BTsMwDIbvSLxD&#10;ZCRuLO1Yp600ndCkHUFi4wC3rPHSQuNUSbYVnh4jDuNo/59+f65Wo+vFCUPsPCnIJxkIpMabjqyC&#10;193mbgEiJk1G955QwRdGWNXXV5UujT/TC562yQouoVhqBW1KQyllbFp0Ok78gMTZwQenE4/BShP0&#10;mctdL6dZNpdOd8QXWj3gusXmc3t0Cp6Ss8Eti83MWrp//4i79dvzt1K3N+PjA4iEY7rA8KvP6lCz&#10;094fyUTRK5hN5zmjHORLEAz8LfYKiiIHWVfy/wf1DwAAAP//AwBQSwECLQAUAAYACAAAACEAtoM4&#10;kv4AAADhAQAAEwAAAAAAAAAAAAAAAAAAAAAAW0NvbnRlbnRfVHlwZXNdLnhtbFBLAQItABQABgAI&#10;AAAAIQA4/SH/1gAAAJQBAAALAAAAAAAAAAAAAAAAAC8BAABfcmVscy8ucmVsc1BLAQItABQABgAI&#10;AAAAIQDoZdTU4QEAAAIEAAAOAAAAAAAAAAAAAAAAAC4CAABkcnMvZTJvRG9jLnhtbFBLAQItABQA&#10;BgAIAAAAIQCI5Ce73QAAAAkBAAAPAAAAAAAAAAAAAAAAADsEAABkcnMvZG93bnJldi54bWxQSwUG&#10;AAAAAAQABADzAAAARQUAAAAA&#10;" strokecolor="black [3040]">
+              <v:shape w14:anchorId="04DF4D22" id="Gerade Verbindung mit Pfeil 49" o:spid="_x0000_s1026" type="#_x0000_t32" style="position:absolute;margin-left:213.05pt;margin-top:5.95pt;width:0;height:21.6pt;flip:y;z-index:252034560;visibility:visible;mso-wrap-style:square;mso-wrap-distance-left:9pt;mso-wrap-distance-top:0;mso-wrap-distance-right:9pt;mso-wrap-distance-bottom:0;mso-position-horizontal:absolute;mso-position-horizontal-relative:text;mso-position-vertical:absolute;mso-position-vertical-relative:text" o:gfxdata="UEsDBBQABgAIAAAAIQC2gziS/gAAAOEBAAATAAAAW0NvbnRlbnRfVHlwZXNdLnhtbJSRQU7DMBBF&#10;90jcwfIWJU67QAgl6YK0S0CoHGBkTxKLZGx5TGhvj5O2G0SRWNoz/78nu9wcxkFMGNg6quQqL6RA&#10;0s5Y6ir5vt9lD1JwBDIwOMJKHpHlpr69KfdHjyxSmriSfYz+USnWPY7AufNIadK6MEJMx9ApD/oD&#10;OlTrorhX2lFEilmcO2RdNtjC5xDF9pCuTyYBB5bi6bQ4syoJ3g9WQ0ymaiLzg5KdCXlKLjvcW893&#10;SUOqXwnz5DrgnHtJTxOsQfEKIT7DmDSUCaxw7Rqn8787ZsmRM9e2VmPeBN4uqYvTtW7jvijg9N/y&#10;JsXecLq0q+WD6m8AAAD//wMAUEsDBBQABgAIAAAAIQA4/SH/1gAAAJQBAAALAAAAX3JlbHMvLnJl&#10;bHOkkMFqwzAMhu+DvYPRfXGawxijTi+j0GvpHsDYimMaW0Yy2fr2M4PBMnrbUb/Q94l/f/hMi1qR&#10;JVI2sOt6UJgd+ZiDgffL8ekFlFSbvV0oo4EbChzGx4f9GRdb25HMsYhqlCwG5lrLq9biZkxWOiqY&#10;22YiTra2kYMu1l1tQD30/bPm3wwYN0x18gb45AdQl1tp5j/sFB2T0FQ7R0nTNEV3j6o9feQzro1i&#10;OWA14Fm+Q8a1a8+Bvu/d/dMb2JY5uiPbhG/ktn4cqGU/er3pcvwCAAD//wMAUEsDBBQABgAIAAAA&#10;IQDoZdTU4QEAAAIEAAAOAAAAZHJzL2Uyb0RvYy54bWysU8mOEzEQvSPxD5bvpDthxBKlM4cMzAVB&#10;xDJ3xy53W3hT2ZN0/p6yO2kQi4QQF8tLvVf1XpU3t6Oz7AiYTPAdXy5azsDLoIzvO/7l89tnrzhL&#10;WXglbPDQ8TMkfrt9+mRzimtYhSFYBciIxKf1KXZ8yDmumybJAZxIixDB06MO6ESmI/aNQnEidmeb&#10;Vdu+aE4BVcQgISW6vZse+bbyaw0yf9A6QWa241RbrivW9VDWZrsR6x5FHIy8lCH+oQonjKekM9Wd&#10;yII9ovmFyhmJIQWdFzK4JmhtJFQNpGbZ/qTm0yAiVC1kToqzTen/0cr3xz0yozp+85ozLxz16B5Q&#10;KGAPgAfj1aPvmTOZ7TUYyyiKLDvFtCbkzu/xckpxj0X/qNExbU18oGmojpBGNlbDz7PhMGYmp0tJ&#10;t6uXN89XtRfNxFCYIqZ8D8Gxsul4yihMP+Rd8J66GnBiF8d3KVMNBLwCCtj6smZh7BuvWD5HkpXR&#10;CN9bKAIovIQ0RchUet3ls4UJ/hE0uUIlTmnqPMLOIjsKmiT1dTmzUGSBaGPtDGqr8j+CLrEFBnVG&#10;/xY4R9eMwecZ6IwP+LusebyWqqf4q+pJa5F9COpcG1ntoEGr/lw+RZnkH88V/v3rbr8BAAD//wMA&#10;UEsDBBQABgAIAAAAIQCI5Ce73QAAAAkBAAAPAAAAZHJzL2Rvd25yZXYueG1sTI/BTsMwDIbvSLxD&#10;ZCRuLO1Yp600ndCkHUFi4wC3rPHSQuNUSbYVnh4jDuNo/59+f65Wo+vFCUPsPCnIJxkIpMabjqyC&#10;193mbgEiJk1G955QwRdGWNXXV5UujT/TC562yQouoVhqBW1KQyllbFp0Ok78gMTZwQenE4/BShP0&#10;mctdL6dZNpdOd8QXWj3gusXmc3t0Cp6Ss8Eti83MWrp//4i79dvzt1K3N+PjA4iEY7rA8KvP6lCz&#10;094fyUTRK5hN5zmjHORLEAz8LfYKiiIHWVfy/wf1DwAAAP//AwBQSwECLQAUAAYACAAAACEAtoM4&#10;kv4AAADhAQAAEwAAAAAAAAAAAAAAAAAAAAAAW0NvbnRlbnRfVHlwZXNdLnhtbFBLAQItABQABgAI&#10;AAAAIQA4/SH/1gAAAJQBAAALAAAAAAAAAAAAAAAAAC8BAABfcmVscy8ucmVsc1BLAQItABQABgAI&#10;AAAAIQDoZdTU4QEAAAIEAAAOAAAAAAAAAAAAAAAAAC4CAABkcnMvZTJvRG9jLnhtbFBLAQItABQA&#10;BgAIAAAAIQCI5Ce73QAAAAkBAAAPAAAAAAAAAAAAAAAAADsEAABkcnMvZG93bnJldi54bWxQSwUG&#10;AAAAAAQABADzAAAARQUAAAAA&#10;" strokecolor="black [3040]">
                 <v:stroke endarrow="block"/>
               </v:shape>
             </w:pict>
@@ -11194,7 +11289,15 @@
         <w:t xml:space="preserve"> 1350</w:t>
       </w:r>
       <w:r>
-        <w:t xml:space="preserve"> - Auszug</w:t>
+        <w:t xml:space="preserve"> - </w:t>
+      </w:r>
+      <w:bookmarkStart w:id="32" w:name="_GoBack"/>
+      <w:r>
+        <w:t>Aus</w:t>
+      </w:r>
+      <w:bookmarkEnd w:id="32"/>
+      <w:r>
+        <w:t>zug</w:t>
       </w:r>
       <w:bookmarkEnd w:id="31"/>
     </w:p>
@@ -11262,11 +11365,11 @@
       <w:pPr>
         <w:pStyle w:val="berschrift2"/>
       </w:pPr>
-      <w:bookmarkStart w:id="32" w:name="_Toc536711540"/>
+      <w:bookmarkStart w:id="33" w:name="_Toc536711540"/>
       <w:r>
         <w:t>Kategorisierung der Pestauswirkungen</w:t>
       </w:r>
-      <w:bookmarkEnd w:id="32"/>
+      <w:bookmarkEnd w:id="33"/>
     </w:p>
     <w:p>
       <w:r>
@@ -11308,7 +11411,7 @@
       <w:pPr>
         <w:pStyle w:val="Beschriftung"/>
       </w:pPr>
-      <w:bookmarkStart w:id="33" w:name="_Toc536711558"/>
+      <w:bookmarkStart w:id="34" w:name="_Toc536711558"/>
       <w:r>
         <w:t xml:space="preserve">Abbildung </w:t>
       </w:r>
@@ -11345,7 +11448,7 @@
       <w:r>
         <w:t>: Kategorisierung Mortalität Pest</w:t>
       </w:r>
-      <w:bookmarkEnd w:id="33"/>
+      <w:bookmarkEnd w:id="34"/>
     </w:p>
     <w:p/>
     <w:p>
@@ -11356,7 +11459,7 @@
           <w:lang w:val="en-US"/>
         </w:rPr>
       </w:pPr>
-      <w:bookmarkStart w:id="34" w:name="_Toc536711541"/>
+      <w:bookmarkStart w:id="35" w:name="_Toc536711541"/>
       <w:proofErr w:type="spellStart"/>
       <w:r>
         <w:rPr>
@@ -11365,7 +11468,7 @@
         <w:lastRenderedPageBreak/>
         <w:t>Planung</w:t>
       </w:r>
-      <w:bookmarkEnd w:id="34"/>
+      <w:bookmarkEnd w:id="35"/>
       <w:proofErr w:type="spellEnd"/>
       <w:r>
         <w:rPr>
@@ -11382,7 +11485,7 @@
           <w:lang w:val="en-US"/>
         </w:rPr>
       </w:pPr>
-      <w:bookmarkStart w:id="35" w:name="_Toc536711542"/>
+      <w:bookmarkStart w:id="36" w:name="_Toc536711542"/>
       <w:proofErr w:type="spellStart"/>
       <w:r>
         <w:rPr>
@@ -11390,7 +11493,7 @@
         </w:rPr>
         <w:t>Entwicklungswerkzeuge</w:t>
       </w:r>
-      <w:bookmarkEnd w:id="35"/>
+      <w:bookmarkEnd w:id="36"/>
       <w:proofErr w:type="spellEnd"/>
     </w:p>
     <w:p>
@@ -11886,7 +11989,7 @@
           <w:lang w:val="en-US"/>
         </w:rPr>
       </w:pPr>
-      <w:bookmarkStart w:id="36" w:name="_Toc536711543"/>
+      <w:bookmarkStart w:id="37" w:name="_Toc536711543"/>
       <w:proofErr w:type="spellStart"/>
       <w:r>
         <w:rPr>
@@ -11894,7 +11997,7 @@
         </w:rPr>
         <w:t>Projektaufteilung</w:t>
       </w:r>
-      <w:bookmarkEnd w:id="36"/>
+      <w:bookmarkEnd w:id="37"/>
       <w:proofErr w:type="spellEnd"/>
     </w:p>
     <w:p>
@@ -12217,7 +12320,7 @@
           <w:lang w:val="en-US"/>
         </w:rPr>
       </w:pPr>
-      <w:bookmarkStart w:id="37" w:name="_Toc536711544"/>
+      <w:bookmarkStart w:id="38" w:name="_Toc536711544"/>
       <w:proofErr w:type="spellStart"/>
       <w:r>
         <w:rPr>
@@ -12225,7 +12328,7 @@
         </w:rPr>
         <w:t>Oberfläche</w:t>
       </w:r>
-      <w:bookmarkEnd w:id="37"/>
+      <w:bookmarkEnd w:id="38"/>
       <w:proofErr w:type="spellEnd"/>
     </w:p>
     <w:p>
@@ -14360,14 +14463,14 @@
           <w:lang w:val="en-US"/>
         </w:rPr>
       </w:pPr>
-      <w:bookmarkStart w:id="38" w:name="_Toc536711545"/>
+      <w:bookmarkStart w:id="39" w:name="_Toc536711545"/>
       <w:r>
         <w:rPr>
           <w:lang w:val="en-US"/>
         </w:rPr>
         <w:t>Simulation</w:t>
       </w:r>
-      <w:bookmarkEnd w:id="38"/>
+      <w:bookmarkEnd w:id="39"/>
     </w:p>
     <w:p>
       <w:pPr>
@@ -15058,16 +15161,16 @@
           <w:lang w:val="en-US"/>
         </w:rPr>
       </w:pPr>
-      <w:bookmarkStart w:id="39" w:name="_Toc536711546"/>
+      <w:bookmarkStart w:id="40" w:name="_Toc536711546"/>
       <w:r>
         <w:lastRenderedPageBreak/>
         <w:t>Implementierung</w:t>
       </w:r>
-      <w:bookmarkEnd w:id="39"/>
-    </w:p>
-    <w:p>
-      <w:bookmarkStart w:id="40" w:name="_Toc536711547"/>
+      <w:bookmarkEnd w:id="40"/>
+    </w:p>
+    <w:p>
       <w:bookmarkStart w:id="41" w:name="_Hlk536796261"/>
+      <w:bookmarkStart w:id="42" w:name="_Toc536711547"/>
       <w:r>
         <w:t xml:space="preserve">Die </w:t>
       </w:r>
@@ -15142,7 +15245,15 @@
     </w:p>
     <w:p>
       <w:r>
-        <w:t xml:space="preserve">Diese JSON Datei wird beim Start der Electron-Anwendung über die </w:t>
+        <w:t xml:space="preserve">Diese JSON Datei wird beim Start der </w:t>
+      </w:r>
+      <w:proofErr w:type="spellStart"/>
+      <w:r>
+        <w:t>Electron</w:t>
+      </w:r>
+      <w:proofErr w:type="spellEnd"/>
+      <w:r>
+        <w:t xml:space="preserve">-Anwendung über die </w:t>
       </w:r>
       <w:proofErr w:type="spellStart"/>
       <w:r>
@@ -15226,7 +15337,7 @@
         <w:lastRenderedPageBreak/>
         <w:t>Beispiel</w:t>
       </w:r>
-      <w:bookmarkEnd w:id="40"/>
+      <w:bookmarkEnd w:id="42"/>
       <w:proofErr w:type="spellEnd"/>
     </w:p>
     <w:p>
@@ -15252,8 +15363,6 @@
           <w:rFonts w:ascii="Arial" w:hAnsi="Arial" w:cs="Arial"/>
         </w:rPr>
       </w:pPr>
-      <w:bookmarkStart w:id="42" w:name="_GoBack"/>
-      <w:bookmarkEnd w:id="42"/>
     </w:p>
     <w:p>
       <w:pPr>
@@ -15979,7 +16088,7 @@
       <w:rPr>
         <w:noProof/>
       </w:rPr>
-      <w:instrText>6</w:instrText>
+      <w:instrText>0</w:instrText>
     </w:r>
     <w:r>
       <w:rPr>
@@ -16048,15 +16157,6 @@
       <w:instrText xml:space="preserve"> \* MERGEFORMAT </w:instrText>
     </w:r>
     <w:r>
-      <w:fldChar w:fldCharType="separate"/>
-    </w:r>
-    <w:r>
-      <w:rPr>
-        <w:noProof/>
-      </w:rPr>
-      <w:t xml:space="preserve">6 </w:t>
-    </w:r>
-    <w:r>
       <w:fldChar w:fldCharType="end"/>
     </w:r>
     <w:r>
@@ -16081,7 +16181,7 @@
       <w:rPr>
         <w:noProof/>
       </w:rPr>
-      <w:t>Zusammenfassung und Ausblick</w:t>
+      <w:t>Glossar</w:t>
     </w:r>
     <w:r>
       <w:rPr>
@@ -21857,7 +21957,7 @@
 </file>
 
 <file path=customXml/itemProps1.xml><?xml version="1.0" encoding="utf-8"?>
-<ds:datastoreItem xmlns:ds="http://schemas.openxmlformats.org/officeDocument/2006/customXml" ds:itemID="{5CDC6E18-CFCC-4AAC-9502-20EF7B191DC6}">
+<ds:datastoreItem xmlns:ds="http://schemas.openxmlformats.org/officeDocument/2006/customXml" ds:itemID="{A3D875CE-5C9D-4BC2-80C2-FA6145BF7C99}">
   <ds:schemaRefs>
     <ds:schemaRef ds:uri="http://schemas.openxmlformats.org/officeDocument/2006/bibliography"/>
   </ds:schemaRefs>

</xml_diff>